<commit_message>
Setup development environment, and set notes structure.
</commit_message>
<xml_diff>
--- a/notes/BeginningCppProgramming.docx
+++ b/notes/BeginningCppProgramming.docx
@@ -7,12 +7,16 @@
         <w:jc w:val="center"/>
         <w:rPr>
           <w:rFonts w:ascii="Times New Roman" w:hAnsi="Times New Roman" w:cs="Times New Roman"/>
+          <w:sz w:val="24"/>
+          <w:szCs w:val="24"/>
         </w:rPr>
       </w:pPr>
       <w:r>
         <w:rPr>
           <w:rFonts w:ascii="Times New Roman" w:hAnsi="Times New Roman" w:cs="Times New Roman"/>
           <w:b/>
+          <w:sz w:val="24"/>
+          <w:szCs w:val="24"/>
         </w:rPr>
         <w:t xml:space="preserve">Beginning C++ Programming by </w:t>
       </w:r>
@@ -20,6 +24,8 @@
         <w:rPr>
           <w:rFonts w:ascii="Times New Roman" w:hAnsi="Times New Roman" w:cs="Times New Roman"/>
           <w:b/>
+          <w:sz w:val="24"/>
+          <w:szCs w:val="24"/>
         </w:rPr>
         <w:t>Frank J. Mitropoulos</w:t>
       </w:r>
@@ -27,29 +33,110 @@
         <w:rPr>
           <w:rFonts w:ascii="Times New Roman" w:hAnsi="Times New Roman" w:cs="Times New Roman"/>
           <w:b/>
+          <w:sz w:val="24"/>
+          <w:szCs w:val="24"/>
         </w:rPr>
         <w:br/>
       </w:r>
       <w:r>
         <w:rPr>
           <w:rFonts w:ascii="Times New Roman" w:hAnsi="Times New Roman" w:cs="Times New Roman"/>
+          <w:sz w:val="24"/>
+          <w:szCs w:val="24"/>
         </w:rPr>
         <w:t>My Course Notes</w:t>
       </w:r>
     </w:p>
     <w:p>
       <w:pPr>
+        <w:pStyle w:val="CHeading"/>
+      </w:pPr>
+      <w:r>
+        <w:t>Introduction</w:t>
+      </w:r>
+    </w:p>
+    <w:p>
+      <w:pPr>
+        <w:pStyle w:val="ListParagraph"/>
+        <w:numPr>
+          <w:ilvl w:val="0"/>
+          <w:numId w:val="1"/>
+        </w:numPr>
+        <w:jc w:val="both"/>
+        <w:rPr>
+          <w:rFonts w:ascii="Times New Roman" w:hAnsi="Times New Roman" w:cs="Times New Roman"/>
+          <w:sz w:val="24"/>
+          <w:szCs w:val="24"/>
+        </w:rPr>
+      </w:pPr>
+      <w:r>
+        <w:rPr>
+          <w:rFonts w:ascii="Times New Roman" w:hAnsi="Times New Roman" w:cs="Times New Roman"/>
+          <w:sz w:val="24"/>
+          <w:szCs w:val="24"/>
+        </w:rPr>
+        <w:t xml:space="preserve">There are multiple versions of C++: C++98, C++03, </w:t>
+      </w:r>
+      <w:r>
         <w:rPr>
           <w:rFonts w:ascii="Times New Roman" w:hAnsi="Times New Roman" w:cs="Times New Roman"/>
           <w:b/>
-        </w:rPr>
-      </w:pPr>
+          <w:sz w:val="24"/>
+          <w:szCs w:val="24"/>
+        </w:rPr>
+        <w:t>C++11</w:t>
+      </w:r>
+      <w:r>
+        <w:rPr>
+          <w:rFonts w:ascii="Times New Roman" w:hAnsi="Times New Roman" w:cs="Times New Roman"/>
+          <w:sz w:val="24"/>
+          <w:szCs w:val="24"/>
+        </w:rPr>
+        <w:t xml:space="preserve">, </w:t>
+      </w:r>
       <w:r>
         <w:rPr>
           <w:rFonts w:ascii="Times New Roman" w:hAnsi="Times New Roman" w:cs="Times New Roman"/>
           <w:b/>
-        </w:rPr>
-        <w:t>Introduction</w:t>
+          <w:sz w:val="24"/>
+          <w:szCs w:val="24"/>
+        </w:rPr>
+        <w:t>C++14</w:t>
+      </w:r>
+      <w:r>
+        <w:rPr>
+          <w:rFonts w:ascii="Times New Roman" w:hAnsi="Times New Roman" w:cs="Times New Roman"/>
+          <w:sz w:val="24"/>
+          <w:szCs w:val="24"/>
+        </w:rPr>
+        <w:t xml:space="preserve">, and </w:t>
+      </w:r>
+      <w:r>
+        <w:rPr>
+          <w:rFonts w:ascii="Times New Roman" w:hAnsi="Times New Roman" w:cs="Times New Roman"/>
+          <w:b/>
+          <w:sz w:val="24"/>
+          <w:szCs w:val="24"/>
+        </w:rPr>
+        <w:t>C++17</w:t>
+      </w:r>
+      <w:r>
+        <w:rPr>
+          <w:rFonts w:ascii="Times New Roman" w:hAnsi="Times New Roman" w:cs="Times New Roman"/>
+          <w:sz w:val="24"/>
+          <w:szCs w:val="24"/>
+        </w:rPr>
+        <w:t>. The digits represent the year that version was released. The former two versions are referred to as classi</w:t>
+      </w:r>
+      <w:bookmarkStart w:id="0" w:name="_GoBack"/>
+      <w:bookmarkEnd w:id="0"/>
+      <w:r>
+        <w:rPr>
+          <w:rFonts w:ascii="Times New Roman" w:hAnsi="Times New Roman" w:cs="Times New Roman"/>
+          <w:sz w:val="24"/>
+          <w:szCs w:val="24"/>
+        </w:rPr>
+        <w:t>c C++, while the latter three are referred to as modern C++.</w:t>
       </w:r>
     </w:p>
     <w:p>
@@ -62,53 +149,30 @@
         <w:jc w:val="both"/>
         <w:rPr>
           <w:rFonts w:ascii="Times New Roman" w:hAnsi="Times New Roman" w:cs="Times New Roman"/>
-        </w:rPr>
-      </w:pPr>
-      <w:r>
-        <w:rPr>
-          <w:rFonts w:ascii="Times New Roman" w:hAnsi="Times New Roman" w:cs="Times New Roman"/>
-        </w:rPr>
-        <w:t xml:space="preserve">There are multiple versions of C++: C++98, C++03, </w:t>
-      </w:r>
-      <w:r>
-        <w:rPr>
-          <w:rFonts w:ascii="Times New Roman" w:hAnsi="Times New Roman" w:cs="Times New Roman"/>
-          <w:b/>
-        </w:rPr>
-        <w:t>C++11</w:t>
-      </w:r>
-      <w:r>
-        <w:rPr>
-          <w:rFonts w:ascii="Times New Roman" w:hAnsi="Times New Roman" w:cs="Times New Roman"/>
-        </w:rPr>
-        <w:t xml:space="preserve">, </w:t>
-      </w:r>
-      <w:r>
-        <w:rPr>
-          <w:rFonts w:ascii="Times New Roman" w:hAnsi="Times New Roman" w:cs="Times New Roman"/>
-          <w:b/>
-        </w:rPr>
-        <w:t>C++14</w:t>
-      </w:r>
-      <w:r>
-        <w:rPr>
-          <w:rFonts w:ascii="Times New Roman" w:hAnsi="Times New Roman" w:cs="Times New Roman"/>
-        </w:rPr>
-        <w:t xml:space="preserve">, and </w:t>
-      </w:r>
-      <w:r>
-        <w:rPr>
-          <w:rFonts w:ascii="Times New Roman" w:hAnsi="Times New Roman" w:cs="Times New Roman"/>
-          <w:b/>
-        </w:rPr>
-        <w:t>C++17</w:t>
-      </w:r>
-      <w:r>
-        <w:rPr>
-          <w:rFonts w:ascii="Times New Roman" w:hAnsi="Times New Roman" w:cs="Times New Roman"/>
-        </w:rPr>
-        <w:t>. The digits represent the year that version was released. The former two versions are referred to as classic C++, while the latter three are referred to as modern C++.</w:t>
-      </w:r>
+          <w:sz w:val="24"/>
+          <w:szCs w:val="24"/>
+        </w:rPr>
+      </w:pPr>
+      <w:r>
+        <w:rPr>
+          <w:rFonts w:ascii="Times New Roman" w:hAnsi="Times New Roman" w:cs="Times New Roman"/>
+          <w:sz w:val="24"/>
+          <w:szCs w:val="24"/>
+        </w:rPr>
+        <w:t>C++98 was the first official standard. C++11 added many new features to the language. The other versions mainly corrected issues with the language or simplified pre-existing features.</w:t>
+      </w:r>
+    </w:p>
+    <w:p>
+      <w:pPr>
+        <w:pStyle w:val="ListParagraph"/>
+        <w:ind w:left="360"/>
+        <w:jc w:val="both"/>
+        <w:rPr>
+          <w:rFonts w:ascii="Times New Roman" w:hAnsi="Times New Roman" w:cs="Times New Roman"/>
+          <w:sz w:val="24"/>
+          <w:szCs w:val="24"/>
+        </w:rPr>
+      </w:pPr>
     </w:p>
     <w:p>
       <w:pPr>
@@ -120,13 +184,144 @@
         <w:jc w:val="both"/>
         <w:rPr>
           <w:rFonts w:ascii="Times New Roman" w:hAnsi="Times New Roman" w:cs="Times New Roman"/>
-        </w:rPr>
-      </w:pPr>
-      <w:r>
-        <w:rPr>
-          <w:rFonts w:ascii="Times New Roman" w:hAnsi="Times New Roman" w:cs="Times New Roman"/>
-        </w:rPr>
-        <w:t>C++98 was the first official standard. C++11 added many new features to the language. The other versions mainly corrected issues with the language or simplified pre-existing features.</w:t>
+          <w:sz w:val="24"/>
+          <w:szCs w:val="24"/>
+        </w:rPr>
+      </w:pPr>
+      <w:r>
+        <w:rPr>
+          <w:rFonts w:ascii="Times New Roman" w:hAnsi="Times New Roman" w:cs="Times New Roman"/>
+          <w:sz w:val="24"/>
+          <w:szCs w:val="24"/>
+        </w:rPr>
+        <w:t xml:space="preserve">The </w:t>
+      </w:r>
+      <w:r>
+        <w:rPr>
+          <w:rFonts w:ascii="Times New Roman" w:hAnsi="Times New Roman" w:cs="Times New Roman"/>
+          <w:sz w:val="24"/>
+          <w:szCs w:val="24"/>
+        </w:rPr>
+        <w:t>process to create run an application is as follows:</w:t>
+      </w:r>
+    </w:p>
+    <w:p>
+      <w:pPr>
+        <w:pStyle w:val="ListParagraph"/>
+        <w:numPr>
+          <w:ilvl w:val="0"/>
+          <w:numId w:val="1"/>
+        </w:numPr>
+        <w:jc w:val="both"/>
+        <w:rPr>
+          <w:rFonts w:ascii="Times New Roman" w:hAnsi="Times New Roman" w:cs="Times New Roman"/>
+          <w:sz w:val="24"/>
+          <w:szCs w:val="24"/>
+        </w:rPr>
+      </w:pPr>
+      <w:r>
+        <w:rPr>
+          <w:rFonts w:ascii="Times New Roman" w:hAnsi="Times New Roman" w:cs="Times New Roman"/>
+          <w:sz w:val="24"/>
+          <w:szCs w:val="24"/>
+        </w:rPr>
+        <w:t>The developer inputs C++ code into header (.h) and source (.cpp) files in an IDE.</w:t>
+      </w:r>
+    </w:p>
+    <w:p>
+      <w:pPr>
+        <w:pStyle w:val="ListParagraph"/>
+        <w:numPr>
+          <w:ilvl w:val="0"/>
+          <w:numId w:val="1"/>
+        </w:numPr>
+        <w:jc w:val="both"/>
+        <w:rPr>
+          <w:rFonts w:ascii="Times New Roman" w:hAnsi="Times New Roman" w:cs="Times New Roman"/>
+          <w:sz w:val="24"/>
+          <w:szCs w:val="24"/>
+        </w:rPr>
+      </w:pPr>
+      <w:r>
+        <w:rPr>
+          <w:rFonts w:ascii="Times New Roman" w:hAnsi="Times New Roman" w:cs="Times New Roman"/>
+          <w:sz w:val="24"/>
+          <w:szCs w:val="24"/>
+        </w:rPr>
+        <w:t>The compiler converts the high-level C++ code into low-level machine/binary/object code</w:t>
+      </w:r>
+      <w:r>
+        <w:rPr>
+          <w:rFonts w:ascii="Times New Roman" w:hAnsi="Times New Roman" w:cs="Times New Roman"/>
+          <w:sz w:val="24"/>
+          <w:szCs w:val="24"/>
+        </w:rPr>
+        <w:t xml:space="preserve"> (.</w:t>
+      </w:r>
+      <w:proofErr w:type="spellStart"/>
+      <w:r>
+        <w:rPr>
+          <w:rFonts w:ascii="Times New Roman" w:hAnsi="Times New Roman" w:cs="Times New Roman"/>
+          <w:sz w:val="24"/>
+          <w:szCs w:val="24"/>
+        </w:rPr>
+        <w:t>obj</w:t>
+      </w:r>
+      <w:proofErr w:type="spellEnd"/>
+      <w:r>
+        <w:rPr>
+          <w:rFonts w:ascii="Times New Roman" w:hAnsi="Times New Roman" w:cs="Times New Roman"/>
+          <w:sz w:val="24"/>
+          <w:szCs w:val="24"/>
+        </w:rPr>
+        <w:t>)</w:t>
+      </w:r>
+      <w:r>
+        <w:rPr>
+          <w:rFonts w:ascii="Times New Roman" w:hAnsi="Times New Roman" w:cs="Times New Roman"/>
+          <w:sz w:val="24"/>
+          <w:szCs w:val="24"/>
+        </w:rPr>
+        <w:t>.</w:t>
+      </w:r>
+    </w:p>
+    <w:p>
+      <w:pPr>
+        <w:pStyle w:val="ListParagraph"/>
+        <w:numPr>
+          <w:ilvl w:val="0"/>
+          <w:numId w:val="1"/>
+        </w:numPr>
+        <w:jc w:val="both"/>
+        <w:rPr>
+          <w:rFonts w:ascii="Times New Roman" w:hAnsi="Times New Roman" w:cs="Times New Roman"/>
+          <w:sz w:val="24"/>
+          <w:szCs w:val="24"/>
+        </w:rPr>
+      </w:pPr>
+      <w:r>
+        <w:rPr>
+          <w:rFonts w:ascii="Times New Roman" w:hAnsi="Times New Roman" w:cs="Times New Roman"/>
+          <w:sz w:val="24"/>
+          <w:szCs w:val="24"/>
+        </w:rPr>
+        <w:t>The linker combines our code with other libraries and outputs an executable</w:t>
+      </w:r>
+      <w:r>
+        <w:rPr>
+          <w:rFonts w:ascii="Times New Roman" w:hAnsi="Times New Roman" w:cs="Times New Roman"/>
+          <w:sz w:val="24"/>
+          <w:szCs w:val="24"/>
+        </w:rPr>
+        <w:t xml:space="preserve"> (.exe)</w:t>
+      </w:r>
+      <w:r>
+        <w:rPr>
+          <w:rFonts w:ascii="Times New Roman" w:hAnsi="Times New Roman" w:cs="Times New Roman"/>
+          <w:sz w:val="24"/>
+          <w:szCs w:val="24"/>
+        </w:rPr>
+        <w:t>.</w:t>
       </w:r>
     </w:p>
     <w:p>
@@ -136,6 +331,8 @@
         <w:jc w:val="both"/>
         <w:rPr>
           <w:rFonts w:ascii="Times New Roman" w:hAnsi="Times New Roman" w:cs="Times New Roman"/>
+          <w:sz w:val="24"/>
+          <w:szCs w:val="24"/>
         </w:rPr>
       </w:pPr>
     </w:p>
@@ -149,212 +346,557 @@
         <w:jc w:val="both"/>
         <w:rPr>
           <w:rFonts w:ascii="Times New Roman" w:hAnsi="Times New Roman" w:cs="Times New Roman"/>
-        </w:rPr>
-      </w:pPr>
-      <w:r>
-        <w:rPr>
-          <w:rFonts w:ascii="Times New Roman" w:hAnsi="Times New Roman" w:cs="Times New Roman"/>
-        </w:rPr>
-        <w:t xml:space="preserve">The </w:t>
-      </w:r>
-      <w:r>
-        <w:rPr>
-          <w:rFonts w:ascii="Times New Roman" w:hAnsi="Times New Roman" w:cs="Times New Roman"/>
-        </w:rPr>
-        <w:t>process to create run an application is as follows:</w:t>
-      </w:r>
-    </w:p>
-    <w:p>
-      <w:pPr>
-        <w:pStyle w:val="ListParagraph"/>
-        <w:numPr>
-          <w:ilvl w:val="0"/>
-          <w:numId w:val="1"/>
-        </w:numPr>
-        <w:jc w:val="both"/>
-        <w:rPr>
-          <w:rFonts w:ascii="Times New Roman" w:hAnsi="Times New Roman" w:cs="Times New Roman"/>
-        </w:rPr>
-      </w:pPr>
-      <w:r>
-        <w:rPr>
-          <w:rFonts w:ascii="Times New Roman" w:hAnsi="Times New Roman" w:cs="Times New Roman"/>
-        </w:rPr>
-        <w:t>The developer inputs C++ code into header (.h) and source (.cpp) files in an IDE.</w:t>
-      </w:r>
-    </w:p>
-    <w:p>
-      <w:pPr>
-        <w:pStyle w:val="ListParagraph"/>
-        <w:numPr>
-          <w:ilvl w:val="0"/>
-          <w:numId w:val="1"/>
-        </w:numPr>
-        <w:jc w:val="both"/>
-        <w:rPr>
-          <w:rFonts w:ascii="Times New Roman" w:hAnsi="Times New Roman" w:cs="Times New Roman"/>
-        </w:rPr>
-      </w:pPr>
-      <w:r>
-        <w:rPr>
-          <w:rFonts w:ascii="Times New Roman" w:hAnsi="Times New Roman" w:cs="Times New Roman"/>
-        </w:rPr>
-        <w:t>The compiler converts the high-level C++ code into low-level machine/binary/object code</w:t>
-      </w:r>
-      <w:r>
-        <w:rPr>
-          <w:rFonts w:ascii="Times New Roman" w:hAnsi="Times New Roman" w:cs="Times New Roman"/>
-        </w:rPr>
-        <w:t xml:space="preserve"> (.</w:t>
+          <w:sz w:val="24"/>
+          <w:szCs w:val="24"/>
+        </w:rPr>
+      </w:pPr>
+      <w:r>
+        <w:rPr>
+          <w:rFonts w:ascii="Times New Roman" w:hAnsi="Times New Roman" w:cs="Times New Roman"/>
+          <w:sz w:val="24"/>
+          <w:szCs w:val="24"/>
+        </w:rPr>
+        <w:t xml:space="preserve">The course will use </w:t>
       </w:r>
       <w:proofErr w:type="spellStart"/>
       <w:r>
         <w:rPr>
           <w:rFonts w:ascii="Times New Roman" w:hAnsi="Times New Roman" w:cs="Times New Roman"/>
-        </w:rPr>
-        <w:t>obj</w:t>
+          <w:sz w:val="24"/>
+          <w:szCs w:val="24"/>
+        </w:rPr>
+        <w:t>CodeLite</w:t>
       </w:r>
       <w:proofErr w:type="spellEnd"/>
       <w:r>
         <w:rPr>
           <w:rFonts w:ascii="Times New Roman" w:hAnsi="Times New Roman" w:cs="Times New Roman"/>
-        </w:rPr>
-        <w:t>)</w:t>
-      </w:r>
-      <w:r>
-        <w:rPr>
-          <w:rFonts w:ascii="Times New Roman" w:hAnsi="Times New Roman" w:cs="Times New Roman"/>
+          <w:sz w:val="24"/>
+          <w:szCs w:val="24"/>
+        </w:rPr>
+        <w:t xml:space="preserve"> since it’s free, but the instructor stated that </w:t>
+      </w:r>
+      <w:proofErr w:type="spellStart"/>
+      <w:r>
+        <w:rPr>
+          <w:rFonts w:ascii="Times New Roman" w:hAnsi="Times New Roman" w:cs="Times New Roman"/>
+          <w:sz w:val="24"/>
+          <w:szCs w:val="24"/>
+        </w:rPr>
+        <w:t>CLion</w:t>
+      </w:r>
+      <w:proofErr w:type="spellEnd"/>
+      <w:r>
+        <w:rPr>
+          <w:rFonts w:ascii="Times New Roman" w:hAnsi="Times New Roman" w:cs="Times New Roman"/>
+          <w:sz w:val="24"/>
+          <w:szCs w:val="24"/>
+        </w:rPr>
+        <w:t xml:space="preserve"> by JetBrains is his IDE of choice. I have opted to use </w:t>
+      </w:r>
+      <w:proofErr w:type="spellStart"/>
+      <w:r>
+        <w:rPr>
+          <w:rFonts w:ascii="Times New Roman" w:hAnsi="Times New Roman" w:cs="Times New Roman"/>
+          <w:sz w:val="24"/>
+          <w:szCs w:val="24"/>
+        </w:rPr>
+        <w:t>CLion</w:t>
+      </w:r>
+      <w:proofErr w:type="spellEnd"/>
+      <w:r>
+        <w:rPr>
+          <w:rFonts w:ascii="Times New Roman" w:hAnsi="Times New Roman" w:cs="Times New Roman"/>
+          <w:sz w:val="24"/>
+          <w:szCs w:val="24"/>
+        </w:rPr>
+        <w:t xml:space="preserve"> as I have access to it and </w:t>
+      </w:r>
+      <w:r>
+        <w:rPr>
+          <w:rFonts w:ascii="Times New Roman" w:hAnsi="Times New Roman" w:cs="Times New Roman"/>
+          <w:sz w:val="24"/>
+          <w:szCs w:val="24"/>
+        </w:rPr>
+        <w:t>think highly of</w:t>
+      </w:r>
+      <w:r>
+        <w:rPr>
+          <w:rFonts w:ascii="Times New Roman" w:hAnsi="Times New Roman" w:cs="Times New Roman"/>
+          <w:sz w:val="24"/>
+          <w:szCs w:val="24"/>
+        </w:rPr>
+        <w:t xml:space="preserve"> JetBrains</w:t>
+      </w:r>
+      <w:r>
+        <w:rPr>
+          <w:rFonts w:ascii="Times New Roman" w:hAnsi="Times New Roman" w:cs="Times New Roman"/>
+          <w:sz w:val="24"/>
+          <w:szCs w:val="24"/>
         </w:rPr>
         <w:t>.</w:t>
       </w:r>
     </w:p>
     <w:p>
       <w:pPr>
-        <w:pStyle w:val="ListParagraph"/>
-        <w:numPr>
-          <w:ilvl w:val="0"/>
-          <w:numId w:val="1"/>
-        </w:numPr>
-        <w:jc w:val="both"/>
-        <w:rPr>
-          <w:rFonts w:ascii="Times New Roman" w:hAnsi="Times New Roman" w:cs="Times New Roman"/>
-        </w:rPr>
-      </w:pPr>
-      <w:r>
-        <w:rPr>
-          <w:rFonts w:ascii="Times New Roman" w:hAnsi="Times New Roman" w:cs="Times New Roman"/>
-        </w:rPr>
-        <w:t>The linker combines our code with other libraries and outputs an executable</w:t>
-      </w:r>
-      <w:r>
-        <w:rPr>
-          <w:rFonts w:ascii="Times New Roman" w:hAnsi="Times New Roman" w:cs="Times New Roman"/>
-        </w:rPr>
-        <w:t xml:space="preserve"> (.exe)</w:t>
-      </w:r>
-      <w:r>
-        <w:rPr>
-          <w:rFonts w:ascii="Times New Roman" w:hAnsi="Times New Roman" w:cs="Times New Roman"/>
-        </w:rPr>
-        <w:t>.</w:t>
-      </w:r>
-    </w:p>
-    <w:p>
-      <w:pPr>
-        <w:pStyle w:val="ListParagraph"/>
-        <w:ind w:left="360"/>
-        <w:jc w:val="both"/>
-        <w:rPr>
-          <w:rFonts w:ascii="Times New Roman" w:hAnsi="Times New Roman" w:cs="Times New Roman"/>
-        </w:rPr>
-      </w:pPr>
-    </w:p>
-    <w:p>
-      <w:pPr>
-        <w:pStyle w:val="ListParagraph"/>
-        <w:numPr>
-          <w:ilvl w:val="0"/>
-          <w:numId w:val="1"/>
-        </w:numPr>
-        <w:jc w:val="both"/>
-        <w:rPr>
-          <w:rFonts w:ascii="Times New Roman" w:hAnsi="Times New Roman" w:cs="Times New Roman"/>
-        </w:rPr>
-      </w:pPr>
-      <w:r>
-        <w:rPr>
-          <w:rFonts w:ascii="Times New Roman" w:hAnsi="Times New Roman" w:cs="Times New Roman"/>
-        </w:rPr>
-        <w:t xml:space="preserve">The course will use </w:t>
-      </w:r>
-      <w:proofErr w:type="spellStart"/>
-      <w:r>
-        <w:rPr>
-          <w:rFonts w:ascii="Times New Roman" w:hAnsi="Times New Roman" w:cs="Times New Roman"/>
-        </w:rPr>
-        <w:t>CodeLite</w:t>
-      </w:r>
-      <w:proofErr w:type="spellEnd"/>
-      <w:r>
-        <w:rPr>
-          <w:rFonts w:ascii="Times New Roman" w:hAnsi="Times New Roman" w:cs="Times New Roman"/>
-        </w:rPr>
-        <w:t xml:space="preserve"> since it’s free, but the instructor stated that </w:t>
-      </w:r>
-      <w:proofErr w:type="spellStart"/>
-      <w:r>
-        <w:rPr>
-          <w:rFonts w:ascii="Times New Roman" w:hAnsi="Times New Roman" w:cs="Times New Roman"/>
-        </w:rPr>
-        <w:t>CLion</w:t>
-      </w:r>
-      <w:proofErr w:type="spellEnd"/>
-      <w:r>
-        <w:rPr>
-          <w:rFonts w:ascii="Times New Roman" w:hAnsi="Times New Roman" w:cs="Times New Roman"/>
-        </w:rPr>
-        <w:t xml:space="preserve"> by JetBrains is his </w:t>
-      </w:r>
-      <w:bookmarkStart w:id="0" w:name="_GoBack"/>
-      <w:r>
-        <w:rPr>
-          <w:rFonts w:ascii="Times New Roman" w:hAnsi="Times New Roman" w:cs="Times New Roman"/>
-        </w:rPr>
-        <w:t xml:space="preserve">IDE of choice. I have opted to use </w:t>
-      </w:r>
-      <w:proofErr w:type="spellStart"/>
-      <w:r>
-        <w:rPr>
-          <w:rFonts w:ascii="Times New Roman" w:hAnsi="Times New Roman" w:cs="Times New Roman"/>
-        </w:rPr>
-        <w:t>CLion</w:t>
-      </w:r>
-      <w:proofErr w:type="spellEnd"/>
-      <w:r>
-        <w:rPr>
-          <w:rFonts w:ascii="Times New Roman" w:hAnsi="Times New Roman" w:cs="Times New Roman"/>
-        </w:rPr>
-        <w:t xml:space="preserve"> as I have access to it and </w:t>
-      </w:r>
-      <w:r>
-        <w:rPr>
-          <w:rFonts w:ascii="Times New Roman" w:hAnsi="Times New Roman" w:cs="Times New Roman"/>
-        </w:rPr>
-        <w:t>think highly of</w:t>
-      </w:r>
-      <w:r>
-        <w:rPr>
-          <w:rFonts w:ascii="Times New Roman" w:hAnsi="Times New Roman" w:cs="Times New Roman"/>
-        </w:rPr>
-        <w:t xml:space="preserve"> JetBrains</w:t>
-      </w:r>
-      <w:r>
-        <w:rPr>
-          <w:rFonts w:ascii="Times New Roman" w:hAnsi="Times New Roman" w:cs="Times New Roman"/>
-        </w:rPr>
-        <w:t>.</w:t>
-      </w:r>
-      <w:bookmarkEnd w:id="0"/>
+        <w:pStyle w:val="CHeading"/>
+      </w:pPr>
+      <w:r>
+        <w:t>Installation and Setup</w:t>
+      </w:r>
+    </w:p>
+    <w:p>
+      <w:pPr>
+        <w:pStyle w:val="ListParagraph"/>
+        <w:numPr>
+          <w:ilvl w:val="0"/>
+          <w:numId w:val="2"/>
+        </w:numPr>
+        <w:jc w:val="both"/>
+        <w:rPr>
+          <w:rFonts w:ascii="Times New Roman" w:hAnsi="Times New Roman" w:cs="Times New Roman"/>
+          <w:sz w:val="24"/>
+          <w:szCs w:val="24"/>
+        </w:rPr>
+      </w:pPr>
+    </w:p>
+    <w:p>
+      <w:pPr>
+        <w:pStyle w:val="CHeading"/>
+      </w:pPr>
+      <w:r>
+        <w:t>Curriculum Overview</w:t>
+      </w:r>
+    </w:p>
+    <w:p>
+      <w:pPr>
+        <w:pStyle w:val="ListParagraph"/>
+        <w:numPr>
+          <w:ilvl w:val="0"/>
+          <w:numId w:val="2"/>
+        </w:numPr>
+        <w:jc w:val="both"/>
+        <w:rPr>
+          <w:rFonts w:ascii="Times New Roman" w:hAnsi="Times New Roman" w:cs="Times New Roman"/>
+          <w:sz w:val="24"/>
+          <w:szCs w:val="24"/>
+        </w:rPr>
+      </w:pPr>
+    </w:p>
+    <w:p>
+      <w:pPr>
+        <w:pStyle w:val="CHeading"/>
+      </w:pPr>
+      <w:r>
+        <w:t>Getting Started</w:t>
+      </w:r>
+    </w:p>
+    <w:p>
+      <w:pPr>
+        <w:pStyle w:val="ListParagraph"/>
+        <w:numPr>
+          <w:ilvl w:val="0"/>
+          <w:numId w:val="2"/>
+        </w:numPr>
+        <w:jc w:val="both"/>
+        <w:rPr>
+          <w:rFonts w:ascii="Times New Roman" w:hAnsi="Times New Roman" w:cs="Times New Roman"/>
+          <w:sz w:val="24"/>
+          <w:szCs w:val="24"/>
+        </w:rPr>
+      </w:pPr>
+    </w:p>
+    <w:p>
+      <w:pPr>
+        <w:pStyle w:val="CHeading"/>
+      </w:pPr>
+      <w:r>
+        <w:t>Structure of a C++ Program</w:t>
+      </w:r>
+    </w:p>
+    <w:p>
+      <w:pPr>
+        <w:pStyle w:val="ListParagraph"/>
+        <w:numPr>
+          <w:ilvl w:val="0"/>
+          <w:numId w:val="2"/>
+        </w:numPr>
+        <w:jc w:val="both"/>
+        <w:rPr>
+          <w:rFonts w:ascii="Times New Roman" w:hAnsi="Times New Roman" w:cs="Times New Roman"/>
+          <w:sz w:val="24"/>
+          <w:szCs w:val="24"/>
+        </w:rPr>
+      </w:pPr>
+    </w:p>
+    <w:p>
+      <w:pPr>
+        <w:pStyle w:val="CHeading"/>
+      </w:pPr>
+      <w:r>
+        <w:t>Variables and Constants</w:t>
+      </w:r>
+    </w:p>
+    <w:p>
+      <w:pPr>
+        <w:pStyle w:val="ListParagraph"/>
+        <w:numPr>
+          <w:ilvl w:val="0"/>
+          <w:numId w:val="2"/>
+        </w:numPr>
+        <w:jc w:val="both"/>
+        <w:rPr>
+          <w:rFonts w:ascii="Times New Roman" w:hAnsi="Times New Roman" w:cs="Times New Roman"/>
+          <w:sz w:val="24"/>
+          <w:szCs w:val="24"/>
+        </w:rPr>
+      </w:pPr>
+    </w:p>
+    <w:p>
+      <w:pPr>
+        <w:pStyle w:val="CHeading"/>
+      </w:pPr>
+      <w:r>
+        <w:t>Arrays and Vectors</w:t>
+      </w:r>
+    </w:p>
+    <w:p>
+      <w:pPr>
+        <w:pStyle w:val="ListParagraph"/>
+        <w:numPr>
+          <w:ilvl w:val="0"/>
+          <w:numId w:val="2"/>
+        </w:numPr>
+        <w:jc w:val="both"/>
+        <w:rPr>
+          <w:rFonts w:ascii="Times New Roman" w:hAnsi="Times New Roman" w:cs="Times New Roman"/>
+          <w:sz w:val="24"/>
+          <w:szCs w:val="24"/>
+        </w:rPr>
+      </w:pPr>
+    </w:p>
+    <w:p>
+      <w:pPr>
+        <w:pStyle w:val="CHeading"/>
+      </w:pPr>
+      <w:r>
+        <w:t>Statements and Operators</w:t>
+      </w:r>
+    </w:p>
+    <w:p>
+      <w:pPr>
+        <w:pStyle w:val="ListParagraph"/>
+        <w:numPr>
+          <w:ilvl w:val="0"/>
+          <w:numId w:val="2"/>
+        </w:numPr>
+        <w:jc w:val="both"/>
+        <w:rPr>
+          <w:rFonts w:ascii="Times New Roman" w:hAnsi="Times New Roman" w:cs="Times New Roman"/>
+          <w:sz w:val="24"/>
+          <w:szCs w:val="24"/>
+        </w:rPr>
+      </w:pPr>
+    </w:p>
+    <w:p>
+      <w:pPr>
+        <w:pStyle w:val="CHeading"/>
+      </w:pPr>
+      <w:r>
+        <w:t>Controlling Program Flow</w:t>
+      </w:r>
+    </w:p>
+    <w:p>
+      <w:pPr>
+        <w:pStyle w:val="ListParagraph"/>
+        <w:numPr>
+          <w:ilvl w:val="0"/>
+          <w:numId w:val="2"/>
+        </w:numPr>
+        <w:jc w:val="both"/>
+        <w:rPr>
+          <w:rFonts w:ascii="Times New Roman" w:hAnsi="Times New Roman" w:cs="Times New Roman"/>
+          <w:sz w:val="24"/>
+          <w:szCs w:val="24"/>
+        </w:rPr>
+      </w:pPr>
+    </w:p>
+    <w:p>
+      <w:pPr>
+        <w:pStyle w:val="CHeading"/>
+      </w:pPr>
+      <w:r>
+        <w:lastRenderedPageBreak/>
+        <w:t>Characters and Strings</w:t>
+      </w:r>
+    </w:p>
+    <w:p>
+      <w:pPr>
+        <w:pStyle w:val="ListParagraph"/>
+        <w:numPr>
+          <w:ilvl w:val="0"/>
+          <w:numId w:val="2"/>
+        </w:numPr>
+        <w:jc w:val="both"/>
+        <w:rPr>
+          <w:rFonts w:ascii="Times New Roman" w:hAnsi="Times New Roman" w:cs="Times New Roman"/>
+          <w:sz w:val="24"/>
+          <w:szCs w:val="24"/>
+        </w:rPr>
+      </w:pPr>
+    </w:p>
+    <w:p>
+      <w:pPr>
+        <w:pStyle w:val="CHeading"/>
+      </w:pPr>
+      <w:r>
+        <w:t>Functions</w:t>
+      </w:r>
+    </w:p>
+    <w:p>
+      <w:pPr>
+        <w:pStyle w:val="ListParagraph"/>
+        <w:numPr>
+          <w:ilvl w:val="0"/>
+          <w:numId w:val="2"/>
+        </w:numPr>
+        <w:jc w:val="both"/>
+        <w:rPr>
+          <w:rFonts w:ascii="Times New Roman" w:hAnsi="Times New Roman" w:cs="Times New Roman"/>
+          <w:sz w:val="24"/>
+          <w:szCs w:val="24"/>
+        </w:rPr>
+      </w:pPr>
+    </w:p>
+    <w:p>
+      <w:pPr>
+        <w:pStyle w:val="CHeading"/>
+      </w:pPr>
+      <w:r>
+        <w:t>Pointers and References</w:t>
+      </w:r>
+    </w:p>
+    <w:p>
+      <w:pPr>
+        <w:pStyle w:val="ListParagraph"/>
+        <w:numPr>
+          <w:ilvl w:val="0"/>
+          <w:numId w:val="2"/>
+        </w:numPr>
+        <w:jc w:val="both"/>
+        <w:rPr>
+          <w:rFonts w:ascii="Times New Roman" w:hAnsi="Times New Roman" w:cs="Times New Roman"/>
+          <w:sz w:val="24"/>
+          <w:szCs w:val="24"/>
+        </w:rPr>
+      </w:pPr>
+    </w:p>
+    <w:p>
+      <w:pPr>
+        <w:pStyle w:val="CHeading"/>
+      </w:pPr>
+      <w:r>
+        <w:t>OOP - Classes and Objects</w:t>
+      </w:r>
+    </w:p>
+    <w:p>
+      <w:pPr>
+        <w:pStyle w:val="ListParagraph"/>
+        <w:numPr>
+          <w:ilvl w:val="0"/>
+          <w:numId w:val="2"/>
+        </w:numPr>
+        <w:jc w:val="both"/>
+        <w:rPr>
+          <w:rFonts w:ascii="Times New Roman" w:hAnsi="Times New Roman" w:cs="Times New Roman"/>
+          <w:sz w:val="24"/>
+          <w:szCs w:val="24"/>
+        </w:rPr>
+      </w:pPr>
+    </w:p>
+    <w:p>
+      <w:pPr>
+        <w:pStyle w:val="CHeading"/>
+      </w:pPr>
+      <w:r>
+        <w:t>Operator Overloading</w:t>
+      </w:r>
+    </w:p>
+    <w:p>
+      <w:pPr>
+        <w:pStyle w:val="ListParagraph"/>
+        <w:numPr>
+          <w:ilvl w:val="0"/>
+          <w:numId w:val="2"/>
+        </w:numPr>
+        <w:jc w:val="both"/>
+        <w:rPr>
+          <w:rFonts w:ascii="Times New Roman" w:hAnsi="Times New Roman" w:cs="Times New Roman"/>
+          <w:sz w:val="24"/>
+          <w:szCs w:val="24"/>
+        </w:rPr>
+      </w:pPr>
+    </w:p>
+    <w:p>
+      <w:pPr>
+        <w:pStyle w:val="CHeading"/>
+      </w:pPr>
+      <w:r>
+        <w:t>Inheritance</w:t>
+      </w:r>
+    </w:p>
+    <w:p>
+      <w:pPr>
+        <w:pStyle w:val="ListParagraph"/>
+        <w:numPr>
+          <w:ilvl w:val="0"/>
+          <w:numId w:val="2"/>
+        </w:numPr>
+        <w:jc w:val="both"/>
+        <w:rPr>
+          <w:rFonts w:ascii="Times New Roman" w:hAnsi="Times New Roman" w:cs="Times New Roman"/>
+          <w:sz w:val="24"/>
+          <w:szCs w:val="24"/>
+        </w:rPr>
+      </w:pPr>
+    </w:p>
+    <w:p>
+      <w:pPr>
+        <w:pStyle w:val="CHeading"/>
+      </w:pPr>
+      <w:r>
+        <w:t>Polymorphism</w:t>
+      </w:r>
+    </w:p>
+    <w:p>
+      <w:pPr>
+        <w:pStyle w:val="ListParagraph"/>
+        <w:numPr>
+          <w:ilvl w:val="0"/>
+          <w:numId w:val="2"/>
+        </w:numPr>
+        <w:jc w:val="both"/>
+        <w:rPr>
+          <w:rFonts w:ascii="Times New Roman" w:hAnsi="Times New Roman" w:cs="Times New Roman"/>
+          <w:sz w:val="24"/>
+          <w:szCs w:val="24"/>
+        </w:rPr>
+      </w:pPr>
+    </w:p>
+    <w:p>
+      <w:pPr>
+        <w:pStyle w:val="CHeading"/>
+      </w:pPr>
+      <w:r>
+        <w:t>Smart Pointers</w:t>
+      </w:r>
+    </w:p>
+    <w:p>
+      <w:pPr>
+        <w:pStyle w:val="ListParagraph"/>
+        <w:numPr>
+          <w:ilvl w:val="0"/>
+          <w:numId w:val="2"/>
+        </w:numPr>
+        <w:jc w:val="both"/>
+        <w:rPr>
+          <w:rFonts w:ascii="Times New Roman" w:hAnsi="Times New Roman" w:cs="Times New Roman"/>
+          <w:sz w:val="24"/>
+          <w:szCs w:val="24"/>
+        </w:rPr>
+      </w:pPr>
+    </w:p>
+    <w:p>
+      <w:pPr>
+        <w:pStyle w:val="CHeading"/>
+      </w:pPr>
+      <w:r>
+        <w:t>Exception Handling</w:t>
+      </w:r>
+    </w:p>
+    <w:p>
+      <w:pPr>
+        <w:pStyle w:val="ListParagraph"/>
+        <w:numPr>
+          <w:ilvl w:val="0"/>
+          <w:numId w:val="2"/>
+        </w:numPr>
+        <w:jc w:val="both"/>
+        <w:rPr>
+          <w:rFonts w:ascii="Times New Roman" w:hAnsi="Times New Roman" w:cs="Times New Roman"/>
+          <w:sz w:val="24"/>
+          <w:szCs w:val="24"/>
+        </w:rPr>
+      </w:pPr>
+    </w:p>
+    <w:p>
+      <w:pPr>
+        <w:pStyle w:val="CHeading"/>
+      </w:pPr>
+      <w:r>
+        <w:t>I/O and Streams</w:t>
+      </w:r>
+    </w:p>
+    <w:p>
+      <w:pPr>
+        <w:pStyle w:val="ListParagraph"/>
+        <w:numPr>
+          <w:ilvl w:val="0"/>
+          <w:numId w:val="2"/>
+        </w:numPr>
+        <w:jc w:val="both"/>
+        <w:rPr>
+          <w:rFonts w:ascii="Times New Roman" w:hAnsi="Times New Roman" w:cs="Times New Roman"/>
+          <w:sz w:val="24"/>
+          <w:szCs w:val="24"/>
+        </w:rPr>
+      </w:pPr>
+    </w:p>
+    <w:p>
+      <w:pPr>
+        <w:pStyle w:val="CHeading"/>
+      </w:pPr>
+      <w:r>
+        <w:t>The Standard Template Library (STL)</w:t>
+      </w:r>
+    </w:p>
+    <w:p>
+      <w:pPr>
+        <w:pStyle w:val="ListParagraph"/>
+        <w:numPr>
+          <w:ilvl w:val="0"/>
+          <w:numId w:val="2"/>
+        </w:numPr>
+        <w:jc w:val="both"/>
+        <w:rPr>
+          <w:rFonts w:ascii="Times New Roman" w:hAnsi="Times New Roman" w:cs="Times New Roman"/>
+          <w:sz w:val="24"/>
+          <w:szCs w:val="24"/>
+        </w:rPr>
+      </w:pPr>
+    </w:p>
+    <w:p>
+      <w:pPr>
+        <w:pStyle w:val="CHeading"/>
+      </w:pPr>
+      <w:r>
+        <w:t>Bonus Material and Source Code</w:t>
+      </w:r>
+    </w:p>
+    <w:p>
+      <w:pPr>
+        <w:pStyle w:val="ListParagraph"/>
+        <w:numPr>
+          <w:ilvl w:val="0"/>
+          <w:numId w:val="2"/>
+        </w:numPr>
+        <w:jc w:val="both"/>
+        <w:rPr>
+          <w:rFonts w:ascii="Times New Roman" w:hAnsi="Times New Roman" w:cs="Times New Roman"/>
+          <w:sz w:val="24"/>
+          <w:szCs w:val="24"/>
+        </w:rPr>
+      </w:pPr>
     </w:p>
     <w:sectPr>
       <w:pgSz w:w="11906" w:h="16838"/>
@@ -369,6 +911,119 @@
 <file path=word/numbering.xml><?xml version="1.0" encoding="utf-8"?>
 <w:numbering xmlns:wpc="http://schemas.microsoft.com/office/word/2010/wordprocessingCanvas" xmlns:cx="http://schemas.microsoft.com/office/drawing/2014/chartex" xmlns:cx1="http://schemas.microsoft.com/office/drawing/2015/9/8/chartex" xmlns:cx2="http://schemas.microsoft.com/office/drawing/2015/10/21/chartex" xmlns:cx3="http://schemas.microsoft.com/office/drawing/2016/5/9/chartex" xmlns:cx4="http://schemas.microsoft.com/office/drawing/2016/5/10/chartex" xmlns:cx5="http://schemas.microsoft.com/office/drawing/2016/5/11/chartex" xmlns:cx6="http://schemas.microsoft.com/office/drawing/2016/5/12/chartex" xmlns:cx7="http://schemas.microsoft.com/office/drawing/2016/5/13/chartex" xmlns:cx8="http://schemas.microsoft.com/office/drawing/2016/5/14/chartex" xmlns:mc="http://schemas.openxmlformats.org/markup-compatibility/2006" xmlns:aink="http://schemas.microsoft.com/office/drawing/2016/ink" xmlns:am3d="http://schemas.microsoft.com/office/drawing/2017/model3d" xmlns:o="urn:schemas-microsoft-com:office:office" xmlns:r="http://schemas.openxmlformats.org/officeDocument/2006/relationships" xmlns:m="http://schemas.openxmlformats.org/officeDocument/2006/math" xmlns:v="urn:schemas-microsoft-com:vml" xmlns:wp14="http://schemas.microsoft.com/office/word/2010/wordprocessingDrawing" xmlns:wp="http://schemas.openxmlformats.org/drawingml/2006/wordprocessingDrawing" xmlns:w10="urn:schemas-microsoft-com:office:word" xmlns:w="http://schemas.openxmlformats.org/wordprocessingml/2006/main" xmlns:w14="http://schemas.microsoft.com/office/word/2010/wordml" xmlns:w15="http://schemas.microsoft.com/office/word/2012/wordml" xmlns:w16cid="http://schemas.microsoft.com/office/word/2016/wordml/cid" xmlns:w16se="http://schemas.microsoft.com/office/word/2015/wordml/symex" xmlns:wpg="http://schemas.microsoft.com/office/word/2010/wordprocessingGroup" xmlns:wpi="http://schemas.microsoft.com/office/word/2010/wordprocessingInk" xmlns:wne="http://schemas.microsoft.com/office/word/2006/wordml" xmlns:wps="http://schemas.microsoft.com/office/word/2010/wordprocessingShape" mc:Ignorable="w14 w15 w16se w16cid wp14">
   <w:abstractNum w:abstractNumId="0" w15:restartNumberingAfterBreak="0">
+    <w:nsid w:val="0C1C3CC3"/>
+    <w:multiLevelType w:val="hybridMultilevel"/>
+    <w:tmpl w:val="3A321D60"/>
+    <w:lvl w:ilvl="0" w:tplc="08090001">
+      <w:start w:val="1"/>
+      <w:numFmt w:val="bullet"/>
+      <w:lvlText w:val=""/>
+      <w:lvlJc w:val="left"/>
+      <w:pPr>
+        <w:ind w:left="360" w:hanging="360"/>
+      </w:pPr>
+      <w:rPr>
+        <w:rFonts w:ascii="Symbol" w:hAnsi="Symbol" w:hint="default"/>
+      </w:rPr>
+    </w:lvl>
+    <w:lvl w:ilvl="1" w:tplc="08090003">
+      <w:start w:val="1"/>
+      <w:numFmt w:val="bullet"/>
+      <w:lvlText w:val="o"/>
+      <w:lvlJc w:val="left"/>
+      <w:pPr>
+        <w:ind w:left="1080" w:hanging="360"/>
+      </w:pPr>
+      <w:rPr>
+        <w:rFonts w:ascii="Courier New" w:hAnsi="Courier New" w:cs="Courier New" w:hint="default"/>
+      </w:rPr>
+    </w:lvl>
+    <w:lvl w:ilvl="2" w:tplc="08090005" w:tentative="1">
+      <w:start w:val="1"/>
+      <w:numFmt w:val="bullet"/>
+      <w:lvlText w:val=""/>
+      <w:lvlJc w:val="left"/>
+      <w:pPr>
+        <w:ind w:left="1800" w:hanging="360"/>
+      </w:pPr>
+      <w:rPr>
+        <w:rFonts w:ascii="Wingdings" w:hAnsi="Wingdings" w:hint="default"/>
+      </w:rPr>
+    </w:lvl>
+    <w:lvl w:ilvl="3" w:tplc="08090001" w:tentative="1">
+      <w:start w:val="1"/>
+      <w:numFmt w:val="bullet"/>
+      <w:lvlText w:val=""/>
+      <w:lvlJc w:val="left"/>
+      <w:pPr>
+        <w:ind w:left="2520" w:hanging="360"/>
+      </w:pPr>
+      <w:rPr>
+        <w:rFonts w:ascii="Symbol" w:hAnsi="Symbol" w:hint="default"/>
+      </w:rPr>
+    </w:lvl>
+    <w:lvl w:ilvl="4" w:tplc="08090003" w:tentative="1">
+      <w:start w:val="1"/>
+      <w:numFmt w:val="bullet"/>
+      <w:lvlText w:val="o"/>
+      <w:lvlJc w:val="left"/>
+      <w:pPr>
+        <w:ind w:left="3240" w:hanging="360"/>
+      </w:pPr>
+      <w:rPr>
+        <w:rFonts w:ascii="Courier New" w:hAnsi="Courier New" w:cs="Courier New" w:hint="default"/>
+      </w:rPr>
+    </w:lvl>
+    <w:lvl w:ilvl="5" w:tplc="08090005" w:tentative="1">
+      <w:start w:val="1"/>
+      <w:numFmt w:val="bullet"/>
+      <w:lvlText w:val=""/>
+      <w:lvlJc w:val="left"/>
+      <w:pPr>
+        <w:ind w:left="3960" w:hanging="360"/>
+      </w:pPr>
+      <w:rPr>
+        <w:rFonts w:ascii="Wingdings" w:hAnsi="Wingdings" w:hint="default"/>
+      </w:rPr>
+    </w:lvl>
+    <w:lvl w:ilvl="6" w:tplc="08090001" w:tentative="1">
+      <w:start w:val="1"/>
+      <w:numFmt w:val="bullet"/>
+      <w:lvlText w:val=""/>
+      <w:lvlJc w:val="left"/>
+      <w:pPr>
+        <w:ind w:left="4680" w:hanging="360"/>
+      </w:pPr>
+      <w:rPr>
+        <w:rFonts w:ascii="Symbol" w:hAnsi="Symbol" w:hint="default"/>
+      </w:rPr>
+    </w:lvl>
+    <w:lvl w:ilvl="7" w:tplc="08090003" w:tentative="1">
+      <w:start w:val="1"/>
+      <w:numFmt w:val="bullet"/>
+      <w:lvlText w:val="o"/>
+      <w:lvlJc w:val="left"/>
+      <w:pPr>
+        <w:ind w:left="5400" w:hanging="360"/>
+      </w:pPr>
+      <w:rPr>
+        <w:rFonts w:ascii="Courier New" w:hAnsi="Courier New" w:cs="Courier New" w:hint="default"/>
+      </w:rPr>
+    </w:lvl>
+    <w:lvl w:ilvl="8" w:tplc="08090005" w:tentative="1">
+      <w:start w:val="1"/>
+      <w:numFmt w:val="bullet"/>
+      <w:lvlText w:val=""/>
+      <w:lvlJc w:val="left"/>
+      <w:pPr>
+        <w:ind w:left="6120" w:hanging="360"/>
+      </w:pPr>
+      <w:rPr>
+        <w:rFonts w:ascii="Wingdings" w:hAnsi="Wingdings" w:hint="default"/>
+      </w:rPr>
+    </w:lvl>
+  </w:abstractNum>
+  <w:abstractNum w:abstractNumId="1" w15:restartNumberingAfterBreak="0">
     <w:nsid w:val="714778E4"/>
     <w:multiLevelType w:val="hybridMultilevel"/>
     <w:tmpl w:val="7A6E3D28"/>
@@ -482,6 +1137,9 @@
     </w:lvl>
   </w:abstractNum>
   <w:num w:numId="1">
+    <w:abstractNumId w:val="1"/>
+  </w:num>
+  <w:num w:numId="2">
     <w:abstractNumId w:val="0"/>
   </w:num>
 </w:numbering>
@@ -610,6 +1268,7 @@
     <w:lsdException w:name="HTML Sample" w:semiHidden="1" w:unhideWhenUsed="1"/>
     <w:lsdException w:name="HTML Typewriter" w:semiHidden="1" w:unhideWhenUsed="1"/>
     <w:lsdException w:name="HTML Variable" w:semiHidden="1" w:unhideWhenUsed="1"/>
+    <w:lsdException w:name="Normal Table" w:semiHidden="1" w:unhideWhenUsed="1"/>
     <w:lsdException w:name="annotation subject" w:semiHidden="1" w:unhideWhenUsed="1"/>
     <w:lsdException w:name="No List" w:semiHidden="1" w:unhideWhenUsed="1"/>
     <w:lsdException w:name="Outline List 1" w:semiHidden="1" w:unhideWhenUsed="1"/>
@@ -656,8 +1315,10 @@
     <w:lsdException w:name="Table Subtle 2" w:semiHidden="1" w:unhideWhenUsed="1"/>
     <w:lsdException w:name="Table Web 1" w:semiHidden="1" w:unhideWhenUsed="1"/>
     <w:lsdException w:name="Table Web 2" w:semiHidden="1" w:unhideWhenUsed="1"/>
+    <w:lsdException w:name="Table Web 3" w:semiHidden="1" w:unhideWhenUsed="1"/>
     <w:lsdException w:name="Balloon Text" w:semiHidden="1" w:unhideWhenUsed="1"/>
     <w:lsdException w:name="Table Grid" w:uiPriority="39"/>
+    <w:lsdException w:name="Table Theme" w:semiHidden="1" w:unhideWhenUsed="1"/>
     <w:lsdException w:name="Placeholder Text" w:semiHidden="1"/>
     <w:lsdException w:name="No Spacing" w:uiPriority="1" w:qFormat="1"/>
     <w:lsdException w:name="Light Shading" w:uiPriority="60"/>
@@ -919,6 +1580,31 @@
       <w:ind w:left="720"/>
       <w:contextualSpacing/>
     </w:pPr>
+  </w:style>
+  <w:style w:type="paragraph" w:customStyle="1" w:styleId="CHeading">
+    <w:name w:val="C_Heading"/>
+    <w:basedOn w:val="Normal"/>
+    <w:link w:val="CHeadingChar"/>
+    <w:qFormat/>
+    <w:rsid w:val="00F70FB1"/>
+    <w:rPr>
+      <w:rFonts w:ascii="Times New Roman" w:hAnsi="Times New Roman" w:cs="Times New Roman"/>
+      <w:b/>
+      <w:sz w:val="24"/>
+      <w:szCs w:val="24"/>
+    </w:rPr>
+  </w:style>
+  <w:style w:type="character" w:customStyle="1" w:styleId="CHeadingChar">
+    <w:name w:val="C_Heading Char"/>
+    <w:basedOn w:val="DefaultParagraphFont"/>
+    <w:link w:val="CHeading"/>
+    <w:rsid w:val="00F70FB1"/>
+    <w:rPr>
+      <w:rFonts w:ascii="Times New Roman" w:hAnsi="Times New Roman" w:cs="Times New Roman"/>
+      <w:b/>
+      <w:sz w:val="24"/>
+      <w:szCs w:val="24"/>
+    </w:rPr>
   </w:style>
 </w:styles>
 </file>

</xml_diff>

<commit_message>
Created and ran first project.
The course strayed from convention as the student wasn't asked to write a 'hello world' application. Despicable.
</commit_message>
<xml_diff>
--- a/notes/BeginningCppProgramming.docx
+++ b/notes/BeginningCppProgramming.docx
@@ -126,323 +126,966 @@
           <w:sz w:val="24"/>
           <w:szCs w:val="24"/>
         </w:rPr>
-        <w:t>. The digits represent the year that version was released. The former two versions are referred to as classi</w:t>
-      </w:r>
+        <w:t>. The digits represent the year that version was released. The former two versions are referred to as classic C++, while the latter three are referred to as modern C++.</w:t>
+      </w:r>
+    </w:p>
+    <w:p>
+      <w:pPr>
+        <w:pStyle w:val="ListParagraph"/>
+        <w:numPr>
+          <w:ilvl w:val="0"/>
+          <w:numId w:val="1"/>
+        </w:numPr>
+        <w:jc w:val="both"/>
+        <w:rPr>
+          <w:rFonts w:ascii="Times New Roman" w:hAnsi="Times New Roman" w:cs="Times New Roman"/>
+          <w:sz w:val="24"/>
+          <w:szCs w:val="24"/>
+        </w:rPr>
+      </w:pPr>
+      <w:r>
+        <w:rPr>
+          <w:rFonts w:ascii="Times New Roman" w:hAnsi="Times New Roman" w:cs="Times New Roman"/>
+          <w:sz w:val="24"/>
+          <w:szCs w:val="24"/>
+        </w:rPr>
+        <w:t>C++98 was the first official standard. C++11 added many new features to the language. The other versions mainly corrected issues with the language or simplified pre-existing features.</w:t>
+      </w:r>
+    </w:p>
+    <w:p>
+      <w:pPr>
+        <w:pStyle w:val="ListParagraph"/>
+        <w:ind w:left="360"/>
+        <w:jc w:val="both"/>
+        <w:rPr>
+          <w:rFonts w:ascii="Times New Roman" w:hAnsi="Times New Roman" w:cs="Times New Roman"/>
+          <w:sz w:val="24"/>
+          <w:szCs w:val="24"/>
+        </w:rPr>
+      </w:pPr>
+    </w:p>
+    <w:p>
+      <w:pPr>
+        <w:pStyle w:val="ListParagraph"/>
+        <w:numPr>
+          <w:ilvl w:val="0"/>
+          <w:numId w:val="1"/>
+        </w:numPr>
+        <w:jc w:val="both"/>
+        <w:rPr>
+          <w:rFonts w:ascii="Times New Roman" w:hAnsi="Times New Roman" w:cs="Times New Roman"/>
+          <w:sz w:val="24"/>
+          <w:szCs w:val="24"/>
+        </w:rPr>
+      </w:pPr>
+      <w:r>
+        <w:rPr>
+          <w:rFonts w:ascii="Times New Roman" w:hAnsi="Times New Roman" w:cs="Times New Roman"/>
+          <w:sz w:val="24"/>
+          <w:szCs w:val="24"/>
+        </w:rPr>
+        <w:t xml:space="preserve">The </w:t>
+      </w:r>
+      <w:r>
+        <w:rPr>
+          <w:rFonts w:ascii="Times New Roman" w:hAnsi="Times New Roman" w:cs="Times New Roman"/>
+          <w:sz w:val="24"/>
+          <w:szCs w:val="24"/>
+        </w:rPr>
+        <w:t>process to create run an application is as follows:</w:t>
+      </w:r>
+    </w:p>
+    <w:p>
+      <w:pPr>
+        <w:pStyle w:val="ListParagraph"/>
+        <w:numPr>
+          <w:ilvl w:val="0"/>
+          <w:numId w:val="1"/>
+        </w:numPr>
+        <w:jc w:val="both"/>
+        <w:rPr>
+          <w:rFonts w:ascii="Times New Roman" w:hAnsi="Times New Roman" w:cs="Times New Roman"/>
+          <w:sz w:val="24"/>
+          <w:szCs w:val="24"/>
+        </w:rPr>
+      </w:pPr>
+      <w:r>
+        <w:rPr>
+          <w:rFonts w:ascii="Times New Roman" w:hAnsi="Times New Roman" w:cs="Times New Roman"/>
+          <w:sz w:val="24"/>
+          <w:szCs w:val="24"/>
+        </w:rPr>
+        <w:t>The developer inputs C++ code into header (.h) and source (.cpp) files in an IDE.</w:t>
+      </w:r>
+    </w:p>
+    <w:p>
+      <w:pPr>
+        <w:pStyle w:val="ListParagraph"/>
+        <w:numPr>
+          <w:ilvl w:val="0"/>
+          <w:numId w:val="1"/>
+        </w:numPr>
+        <w:jc w:val="both"/>
+        <w:rPr>
+          <w:rFonts w:ascii="Times New Roman" w:hAnsi="Times New Roman" w:cs="Times New Roman"/>
+          <w:sz w:val="24"/>
+          <w:szCs w:val="24"/>
+        </w:rPr>
+      </w:pPr>
+      <w:r>
+        <w:rPr>
+          <w:rFonts w:ascii="Times New Roman" w:hAnsi="Times New Roman" w:cs="Times New Roman"/>
+          <w:sz w:val="24"/>
+          <w:szCs w:val="24"/>
+        </w:rPr>
+        <w:t>The compiler converts the high-level C++ code into low-level machine/binary/object code</w:t>
+      </w:r>
+      <w:r>
+        <w:rPr>
+          <w:rFonts w:ascii="Times New Roman" w:hAnsi="Times New Roman" w:cs="Times New Roman"/>
+          <w:sz w:val="24"/>
+          <w:szCs w:val="24"/>
+        </w:rPr>
+        <w:t xml:space="preserve"> (.</w:t>
+      </w:r>
+      <w:proofErr w:type="spellStart"/>
+      <w:r>
+        <w:rPr>
+          <w:rFonts w:ascii="Times New Roman" w:hAnsi="Times New Roman" w:cs="Times New Roman"/>
+          <w:sz w:val="24"/>
+          <w:szCs w:val="24"/>
+        </w:rPr>
+        <w:t>obj</w:t>
+      </w:r>
+      <w:proofErr w:type="spellEnd"/>
+      <w:r>
+        <w:rPr>
+          <w:rFonts w:ascii="Times New Roman" w:hAnsi="Times New Roman" w:cs="Times New Roman"/>
+          <w:sz w:val="24"/>
+          <w:szCs w:val="24"/>
+        </w:rPr>
+        <w:t>)</w:t>
+      </w:r>
+      <w:r>
+        <w:rPr>
+          <w:rFonts w:ascii="Times New Roman" w:hAnsi="Times New Roman" w:cs="Times New Roman"/>
+          <w:sz w:val="24"/>
+          <w:szCs w:val="24"/>
+        </w:rPr>
+        <w:t>.</w:t>
+      </w:r>
+    </w:p>
+    <w:p>
+      <w:pPr>
+        <w:pStyle w:val="ListParagraph"/>
+        <w:numPr>
+          <w:ilvl w:val="0"/>
+          <w:numId w:val="1"/>
+        </w:numPr>
+        <w:jc w:val="both"/>
+        <w:rPr>
+          <w:rFonts w:ascii="Times New Roman" w:hAnsi="Times New Roman" w:cs="Times New Roman"/>
+          <w:sz w:val="24"/>
+          <w:szCs w:val="24"/>
+        </w:rPr>
+      </w:pPr>
+      <w:r>
+        <w:rPr>
+          <w:rFonts w:ascii="Times New Roman" w:hAnsi="Times New Roman" w:cs="Times New Roman"/>
+          <w:sz w:val="24"/>
+          <w:szCs w:val="24"/>
+        </w:rPr>
+        <w:t>The linker combines our code with other libraries and outputs an executable</w:t>
+      </w:r>
+      <w:r>
+        <w:rPr>
+          <w:rFonts w:ascii="Times New Roman" w:hAnsi="Times New Roman" w:cs="Times New Roman"/>
+          <w:sz w:val="24"/>
+          <w:szCs w:val="24"/>
+        </w:rPr>
+        <w:t xml:space="preserve"> (.exe)</w:t>
+      </w:r>
+      <w:r>
+        <w:rPr>
+          <w:rFonts w:ascii="Times New Roman" w:hAnsi="Times New Roman" w:cs="Times New Roman"/>
+          <w:sz w:val="24"/>
+          <w:szCs w:val="24"/>
+        </w:rPr>
+        <w:t>.</w:t>
+      </w:r>
+    </w:p>
+    <w:p>
+      <w:pPr>
+        <w:pStyle w:val="ListParagraph"/>
+        <w:ind w:left="360"/>
+        <w:jc w:val="both"/>
+        <w:rPr>
+          <w:rFonts w:ascii="Times New Roman" w:hAnsi="Times New Roman" w:cs="Times New Roman"/>
+          <w:sz w:val="24"/>
+          <w:szCs w:val="24"/>
+        </w:rPr>
+      </w:pPr>
+    </w:p>
+    <w:p>
+      <w:pPr>
+        <w:pStyle w:val="ListParagraph"/>
+        <w:numPr>
+          <w:ilvl w:val="0"/>
+          <w:numId w:val="1"/>
+        </w:numPr>
+        <w:jc w:val="both"/>
+        <w:rPr>
+          <w:rFonts w:ascii="Times New Roman" w:hAnsi="Times New Roman" w:cs="Times New Roman"/>
+          <w:sz w:val="24"/>
+          <w:szCs w:val="24"/>
+        </w:rPr>
+      </w:pPr>
+      <w:r>
+        <w:rPr>
+          <w:rFonts w:ascii="Times New Roman" w:hAnsi="Times New Roman" w:cs="Times New Roman"/>
+          <w:sz w:val="24"/>
+          <w:szCs w:val="24"/>
+        </w:rPr>
+        <w:t xml:space="preserve">The course will use </w:t>
+      </w:r>
+      <w:proofErr w:type="spellStart"/>
+      <w:r>
+        <w:rPr>
+          <w:rFonts w:ascii="Times New Roman" w:hAnsi="Times New Roman" w:cs="Times New Roman"/>
+          <w:sz w:val="24"/>
+          <w:szCs w:val="24"/>
+        </w:rPr>
+        <w:t>CodeLite</w:t>
+      </w:r>
+      <w:proofErr w:type="spellEnd"/>
+      <w:r>
+        <w:rPr>
+          <w:rFonts w:ascii="Times New Roman" w:hAnsi="Times New Roman" w:cs="Times New Roman"/>
+          <w:sz w:val="24"/>
+          <w:szCs w:val="24"/>
+        </w:rPr>
+        <w:t xml:space="preserve"> since it’s free, but the instructor stated that </w:t>
+      </w:r>
+      <w:proofErr w:type="spellStart"/>
+      <w:r>
+        <w:rPr>
+          <w:rFonts w:ascii="Times New Roman" w:hAnsi="Times New Roman" w:cs="Times New Roman"/>
+          <w:sz w:val="24"/>
+          <w:szCs w:val="24"/>
+        </w:rPr>
+        <w:t>CLion</w:t>
+      </w:r>
+      <w:proofErr w:type="spellEnd"/>
+      <w:r>
+        <w:rPr>
+          <w:rFonts w:ascii="Times New Roman" w:hAnsi="Times New Roman" w:cs="Times New Roman"/>
+          <w:sz w:val="24"/>
+          <w:szCs w:val="24"/>
+        </w:rPr>
+        <w:t xml:space="preserve"> by JetBrains is his IDE of choice. I have opted to use </w:t>
+      </w:r>
+      <w:proofErr w:type="spellStart"/>
+      <w:r>
+        <w:rPr>
+          <w:rFonts w:ascii="Times New Roman" w:hAnsi="Times New Roman" w:cs="Times New Roman"/>
+          <w:sz w:val="24"/>
+          <w:szCs w:val="24"/>
+        </w:rPr>
+        <w:t>CLion</w:t>
+      </w:r>
+      <w:proofErr w:type="spellEnd"/>
+      <w:r>
+        <w:rPr>
+          <w:rFonts w:ascii="Times New Roman" w:hAnsi="Times New Roman" w:cs="Times New Roman"/>
+          <w:sz w:val="24"/>
+          <w:szCs w:val="24"/>
+        </w:rPr>
+        <w:t xml:space="preserve"> as I have access to it and </w:t>
+      </w:r>
+      <w:r>
+        <w:rPr>
+          <w:rFonts w:ascii="Times New Roman" w:hAnsi="Times New Roman" w:cs="Times New Roman"/>
+          <w:sz w:val="24"/>
+          <w:szCs w:val="24"/>
+        </w:rPr>
+        <w:t>think highly of</w:t>
+      </w:r>
+      <w:r>
+        <w:rPr>
+          <w:rFonts w:ascii="Times New Roman" w:hAnsi="Times New Roman" w:cs="Times New Roman"/>
+          <w:sz w:val="24"/>
+          <w:szCs w:val="24"/>
+        </w:rPr>
+        <w:t xml:space="preserve"> JetBrains</w:t>
+      </w:r>
+      <w:r>
+        <w:rPr>
+          <w:rFonts w:ascii="Times New Roman" w:hAnsi="Times New Roman" w:cs="Times New Roman"/>
+          <w:sz w:val="24"/>
+          <w:szCs w:val="24"/>
+        </w:rPr>
+        <w:t>.</w:t>
+      </w:r>
+    </w:p>
+    <w:p>
+      <w:pPr>
+        <w:pStyle w:val="CHeading"/>
+      </w:pPr>
+      <w:r>
+        <w:t>Installation and Setup</w:t>
+      </w:r>
+    </w:p>
+    <w:p>
+      <w:pPr>
+        <w:pStyle w:val="ListParagraph"/>
+        <w:numPr>
+          <w:ilvl w:val="0"/>
+          <w:numId w:val="2"/>
+        </w:numPr>
+        <w:jc w:val="both"/>
+        <w:rPr>
+          <w:rFonts w:ascii="Times New Roman" w:hAnsi="Times New Roman" w:cs="Times New Roman"/>
+          <w:sz w:val="24"/>
+          <w:szCs w:val="24"/>
+        </w:rPr>
+      </w:pPr>
+      <w:r>
+        <w:rPr>
+          <w:rFonts w:ascii="Times New Roman" w:hAnsi="Times New Roman" w:cs="Times New Roman"/>
+          <w:sz w:val="24"/>
+          <w:szCs w:val="24"/>
+        </w:rPr>
+        <w:t xml:space="preserve">You can </w:t>
+      </w:r>
+      <w:r>
+        <w:rPr>
+          <w:rFonts w:ascii="Times New Roman" w:hAnsi="Times New Roman" w:cs="Times New Roman"/>
+          <w:sz w:val="24"/>
+          <w:szCs w:val="24"/>
+        </w:rPr>
+        <w:t>execute C++ code through an IDE, the CLI (command line interface), or via a website such as ‘repl.it’.</w:t>
+      </w:r>
+    </w:p>
+    <w:p>
+      <w:pPr>
+        <w:pStyle w:val="CHeading"/>
+      </w:pPr>
+      <w:r>
+        <w:t>Curriculum Overview</w:t>
+      </w:r>
+    </w:p>
+    <w:p>
+      <w:pPr>
+        <w:pStyle w:val="ListParagraph"/>
+        <w:numPr>
+          <w:ilvl w:val="0"/>
+          <w:numId w:val="2"/>
+        </w:numPr>
+        <w:jc w:val="both"/>
+        <w:rPr>
+          <w:rFonts w:ascii="Times New Roman" w:hAnsi="Times New Roman" w:cs="Times New Roman"/>
+          <w:sz w:val="24"/>
+          <w:szCs w:val="24"/>
+        </w:rPr>
+      </w:pPr>
+      <w:r>
+        <w:rPr>
+          <w:rFonts w:ascii="Times New Roman" w:hAnsi="Times New Roman" w:cs="Times New Roman"/>
+          <w:sz w:val="24"/>
+          <w:szCs w:val="24"/>
+        </w:rPr>
+        <w:t>No notes taken.</w:t>
+      </w:r>
+    </w:p>
+    <w:p>
+      <w:pPr>
+        <w:pStyle w:val="CHeading"/>
+      </w:pPr>
+      <w:r>
+        <w:t>Getting Started</w:t>
+      </w:r>
+    </w:p>
+    <w:p>
+      <w:pPr>
+        <w:pStyle w:val="ListParagraph"/>
+        <w:numPr>
+          <w:ilvl w:val="0"/>
+          <w:numId w:val="2"/>
+        </w:numPr>
+        <w:jc w:val="both"/>
+        <w:rPr>
+          <w:rFonts w:ascii="Times New Roman" w:hAnsi="Times New Roman" w:cs="Times New Roman"/>
+          <w:sz w:val="24"/>
+          <w:szCs w:val="24"/>
+        </w:rPr>
+      </w:pPr>
+      <w:r>
+        <w:rPr>
+          <w:rFonts w:ascii="Times New Roman" w:hAnsi="Times New Roman" w:cs="Times New Roman"/>
+          <w:sz w:val="24"/>
+          <w:szCs w:val="24"/>
+        </w:rPr>
+        <w:t xml:space="preserve">Code completion </w:t>
+      </w:r>
+      <w:r>
+        <w:rPr>
+          <w:rFonts w:ascii="Times New Roman" w:hAnsi="Times New Roman" w:cs="Times New Roman"/>
+          <w:sz w:val="24"/>
+          <w:szCs w:val="24"/>
+        </w:rPr>
+        <w:t>aids the developer by predicting what they will input and suggesting it to save time.</w:t>
+      </w:r>
+    </w:p>
+    <w:p>
+      <w:pPr>
+        <w:pStyle w:val="ListParagraph"/>
+        <w:numPr>
+          <w:ilvl w:val="0"/>
+          <w:numId w:val="2"/>
+        </w:numPr>
+        <w:jc w:val="both"/>
+        <w:rPr>
+          <w:rFonts w:ascii="Times New Roman" w:hAnsi="Times New Roman" w:cs="Times New Roman"/>
+          <w:sz w:val="24"/>
+          <w:szCs w:val="24"/>
+        </w:rPr>
+      </w:pPr>
+      <w:r>
+        <w:rPr>
+          <w:rFonts w:ascii="Times New Roman" w:hAnsi="Times New Roman" w:cs="Times New Roman"/>
+          <w:sz w:val="24"/>
+          <w:szCs w:val="24"/>
+        </w:rPr>
+        <w:t>Pre-processor directives don’t end in a semi-colon.</w:t>
+      </w:r>
+    </w:p>
+    <w:p>
+      <w:pPr>
+        <w:pStyle w:val="ListParagraph"/>
+        <w:numPr>
+          <w:ilvl w:val="0"/>
+          <w:numId w:val="2"/>
+        </w:numPr>
+        <w:jc w:val="both"/>
+        <w:rPr>
+          <w:rFonts w:ascii="Times New Roman" w:hAnsi="Times New Roman" w:cs="Times New Roman"/>
+          <w:sz w:val="24"/>
+          <w:szCs w:val="24"/>
+        </w:rPr>
+      </w:pPr>
+      <w:proofErr w:type="spellStart"/>
+      <w:r>
+        <w:rPr>
+          <w:rFonts w:ascii="Times New Roman" w:hAnsi="Times New Roman" w:cs="Times New Roman"/>
+          <w:i/>
+          <w:sz w:val="24"/>
+          <w:szCs w:val="24"/>
+        </w:rPr>
+        <w:t>cout</w:t>
+      </w:r>
+      <w:proofErr w:type="spellEnd"/>
+      <w:r>
+        <w:rPr>
+          <w:rFonts w:ascii="Times New Roman" w:hAnsi="Times New Roman" w:cs="Times New Roman"/>
+          <w:sz w:val="24"/>
+          <w:szCs w:val="24"/>
+        </w:rPr>
+        <w:t xml:space="preserve"> is tied to the console and is used to output data.</w:t>
+      </w:r>
+    </w:p>
+    <w:p>
+      <w:pPr>
+        <w:pStyle w:val="ListParagraph"/>
+        <w:numPr>
+          <w:ilvl w:val="0"/>
+          <w:numId w:val="2"/>
+        </w:numPr>
+        <w:jc w:val="both"/>
+        <w:rPr>
+          <w:rFonts w:ascii="Times New Roman" w:hAnsi="Times New Roman" w:cs="Times New Roman"/>
+          <w:sz w:val="24"/>
+          <w:szCs w:val="24"/>
+        </w:rPr>
+      </w:pPr>
+      <w:r>
+        <w:rPr>
+          <w:rFonts w:ascii="Times New Roman" w:hAnsi="Times New Roman" w:cs="Times New Roman"/>
+          <w:i/>
+          <w:sz w:val="24"/>
+          <w:szCs w:val="24"/>
+        </w:rPr>
+        <w:t xml:space="preserve">&lt;&lt; </w:t>
+      </w:r>
+      <w:r>
+        <w:rPr>
+          <w:rFonts w:ascii="Times New Roman" w:hAnsi="Times New Roman" w:cs="Times New Roman"/>
+          <w:sz w:val="24"/>
+          <w:szCs w:val="24"/>
+        </w:rPr>
+        <w:t>is the insertion operator</w:t>
+      </w:r>
+      <w:r>
+        <w:rPr>
+          <w:rFonts w:ascii="Times New Roman" w:hAnsi="Times New Roman" w:cs="Times New Roman"/>
+          <w:sz w:val="24"/>
+          <w:szCs w:val="24"/>
+        </w:rPr>
+        <w:t xml:space="preserve"> that outputs the following data</w:t>
+      </w:r>
+      <w:r>
+        <w:rPr>
+          <w:rFonts w:ascii="Times New Roman" w:hAnsi="Times New Roman" w:cs="Times New Roman"/>
+          <w:sz w:val="24"/>
+          <w:szCs w:val="24"/>
+        </w:rPr>
+        <w:t>.</w:t>
+      </w:r>
+    </w:p>
+    <w:p>
+      <w:pPr>
+        <w:pStyle w:val="ListParagraph"/>
+        <w:numPr>
+          <w:ilvl w:val="0"/>
+          <w:numId w:val="2"/>
+        </w:numPr>
+        <w:jc w:val="both"/>
+        <w:rPr>
+          <w:rFonts w:ascii="Times New Roman" w:hAnsi="Times New Roman" w:cs="Times New Roman"/>
+          <w:sz w:val="24"/>
+          <w:szCs w:val="24"/>
+        </w:rPr>
+      </w:pPr>
+      <w:r>
+        <w:rPr>
+          <w:rFonts w:ascii="Times New Roman" w:hAnsi="Times New Roman" w:cs="Times New Roman"/>
+          <w:sz w:val="24"/>
+          <w:szCs w:val="24"/>
+        </w:rPr>
+        <w:t>Text between quotation marks represents a string literal: e.g. “Hello world!”.</w:t>
+      </w:r>
+    </w:p>
+    <w:p>
+      <w:pPr>
+        <w:pStyle w:val="ListParagraph"/>
+        <w:numPr>
+          <w:ilvl w:val="0"/>
+          <w:numId w:val="2"/>
+        </w:numPr>
+        <w:jc w:val="both"/>
+        <w:rPr>
+          <w:rFonts w:ascii="Times New Roman" w:hAnsi="Times New Roman" w:cs="Times New Roman"/>
+          <w:sz w:val="24"/>
+          <w:szCs w:val="24"/>
+        </w:rPr>
+      </w:pPr>
+      <w:r>
+        <w:rPr>
+          <w:rFonts w:ascii="Times New Roman" w:hAnsi="Times New Roman" w:cs="Times New Roman"/>
+          <w:sz w:val="24"/>
+          <w:szCs w:val="24"/>
+        </w:rPr>
+        <w:t>Statements end in a semicolon.</w:t>
+      </w:r>
+    </w:p>
+    <w:p>
+      <w:pPr>
+        <w:pStyle w:val="ListParagraph"/>
+        <w:numPr>
+          <w:ilvl w:val="0"/>
+          <w:numId w:val="2"/>
+        </w:numPr>
+        <w:jc w:val="both"/>
+        <w:rPr>
+          <w:rFonts w:ascii="Times New Roman" w:hAnsi="Times New Roman" w:cs="Times New Roman"/>
+          <w:sz w:val="24"/>
+          <w:szCs w:val="24"/>
+        </w:rPr>
+      </w:pPr>
+      <w:r>
+        <w:rPr>
+          <w:rFonts w:ascii="Times New Roman" w:hAnsi="Times New Roman" w:cs="Times New Roman"/>
+          <w:i/>
+          <w:sz w:val="24"/>
+          <w:szCs w:val="24"/>
+        </w:rPr>
+        <w:t>‘return 0;</w:t>
+      </w:r>
+      <w:r>
+        <w:rPr>
+          <w:rFonts w:ascii="Times New Roman" w:hAnsi="Times New Roman" w:cs="Times New Roman"/>
+          <w:sz w:val="24"/>
+          <w:szCs w:val="24"/>
+        </w:rPr>
+        <w:t xml:space="preserve">’ in </w:t>
+      </w:r>
+      <w:proofErr w:type="gramStart"/>
+      <w:r>
+        <w:rPr>
+          <w:rFonts w:ascii="Times New Roman" w:hAnsi="Times New Roman" w:cs="Times New Roman"/>
+          <w:i/>
+          <w:sz w:val="24"/>
+          <w:szCs w:val="24"/>
+        </w:rPr>
+        <w:t>main(</w:t>
+      </w:r>
+      <w:proofErr w:type="gramEnd"/>
+      <w:r>
+        <w:rPr>
+          <w:rFonts w:ascii="Times New Roman" w:hAnsi="Times New Roman" w:cs="Times New Roman"/>
+          <w:i/>
+          <w:sz w:val="24"/>
+          <w:szCs w:val="24"/>
+        </w:rPr>
+        <w:t>)</w:t>
+      </w:r>
+      <w:r>
+        <w:rPr>
+          <w:rFonts w:ascii="Times New Roman" w:hAnsi="Times New Roman" w:cs="Times New Roman"/>
+          <w:sz w:val="24"/>
+          <w:szCs w:val="24"/>
+        </w:rPr>
+        <w:t xml:space="preserve"> to indicate that there weren’t any problems.</w:t>
+      </w:r>
+    </w:p>
+    <w:p>
+      <w:pPr>
+        <w:pStyle w:val="ListParagraph"/>
+        <w:numPr>
+          <w:ilvl w:val="0"/>
+          <w:numId w:val="2"/>
+        </w:numPr>
+        <w:jc w:val="both"/>
+        <w:rPr>
+          <w:rFonts w:ascii="Times New Roman" w:hAnsi="Times New Roman" w:cs="Times New Roman"/>
+          <w:sz w:val="24"/>
+          <w:szCs w:val="24"/>
+        </w:rPr>
+      </w:pPr>
+      <w:proofErr w:type="spellStart"/>
+      <w:r>
+        <w:rPr>
+          <w:rFonts w:ascii="Times New Roman" w:hAnsi="Times New Roman" w:cs="Times New Roman"/>
+          <w:i/>
+          <w:sz w:val="24"/>
+          <w:szCs w:val="24"/>
+        </w:rPr>
+        <w:t>cin</w:t>
+      </w:r>
+      <w:proofErr w:type="spellEnd"/>
+      <w:r>
+        <w:rPr>
+          <w:rFonts w:ascii="Times New Roman" w:hAnsi="Times New Roman" w:cs="Times New Roman"/>
+          <w:sz w:val="24"/>
+          <w:szCs w:val="24"/>
+        </w:rPr>
+        <w:t xml:space="preserve"> is also tied to the console and is used to input data from the user.</w:t>
+      </w:r>
+    </w:p>
+    <w:p>
+      <w:pPr>
+        <w:pStyle w:val="ListParagraph"/>
+        <w:numPr>
+          <w:ilvl w:val="0"/>
+          <w:numId w:val="2"/>
+        </w:numPr>
+        <w:jc w:val="both"/>
+        <w:rPr>
+          <w:rFonts w:ascii="Times New Roman" w:hAnsi="Times New Roman" w:cs="Times New Roman"/>
+          <w:sz w:val="24"/>
+          <w:szCs w:val="24"/>
+        </w:rPr>
+      </w:pPr>
+      <w:r>
+        <w:rPr>
+          <w:rFonts w:ascii="Times New Roman" w:hAnsi="Times New Roman" w:cs="Times New Roman"/>
+          <w:i/>
+          <w:sz w:val="24"/>
+          <w:szCs w:val="24"/>
+        </w:rPr>
+        <w:t>&gt;&gt;</w:t>
+      </w:r>
+      <w:r>
+        <w:rPr>
+          <w:rFonts w:ascii="Times New Roman" w:hAnsi="Times New Roman" w:cs="Times New Roman"/>
+          <w:sz w:val="24"/>
+          <w:szCs w:val="24"/>
+        </w:rPr>
+        <w:t xml:space="preserve"> is the extraction operator that stores the input.</w:t>
+      </w:r>
+    </w:p>
+    <w:p>
+      <w:pPr>
+        <w:pStyle w:val="ListParagraph"/>
+        <w:numPr>
+          <w:ilvl w:val="0"/>
+          <w:numId w:val="2"/>
+        </w:numPr>
+        <w:jc w:val="both"/>
+        <w:rPr>
+          <w:rFonts w:ascii="Times New Roman" w:hAnsi="Times New Roman" w:cs="Times New Roman"/>
+          <w:sz w:val="24"/>
+          <w:szCs w:val="24"/>
+        </w:rPr>
+      </w:pPr>
+      <w:r>
+        <w:rPr>
+          <w:rFonts w:ascii="Times New Roman" w:hAnsi="Times New Roman" w:cs="Times New Roman"/>
+          <w:b/>
+          <w:sz w:val="24"/>
+          <w:szCs w:val="24"/>
+        </w:rPr>
+        <w:t>Variables</w:t>
+      </w:r>
+      <w:r>
+        <w:rPr>
+          <w:rFonts w:ascii="Times New Roman" w:hAnsi="Times New Roman" w:cs="Times New Roman"/>
+          <w:sz w:val="24"/>
+          <w:szCs w:val="24"/>
+        </w:rPr>
+        <w:t xml:space="preserve"> store data.</w:t>
+      </w:r>
+      <w:r>
+        <w:rPr>
+          <w:rFonts w:ascii="Times New Roman" w:hAnsi="Times New Roman" w:cs="Times New Roman"/>
+          <w:sz w:val="24"/>
+          <w:szCs w:val="24"/>
+        </w:rPr>
+        <w:t xml:space="preserve"> </w:t>
+      </w:r>
+    </w:p>
+    <w:p>
+      <w:pPr>
+        <w:pStyle w:val="ListParagraph"/>
+        <w:numPr>
+          <w:ilvl w:val="0"/>
+          <w:numId w:val="2"/>
+        </w:numPr>
+        <w:jc w:val="both"/>
+        <w:rPr>
+          <w:rFonts w:ascii="Times New Roman" w:hAnsi="Times New Roman" w:cs="Times New Roman"/>
+          <w:sz w:val="24"/>
+          <w:szCs w:val="24"/>
+        </w:rPr>
+      </w:pPr>
+      <w:r>
+        <w:rPr>
+          <w:rFonts w:ascii="Times New Roman" w:hAnsi="Times New Roman" w:cs="Times New Roman"/>
+          <w:sz w:val="24"/>
+          <w:szCs w:val="24"/>
+        </w:rPr>
+        <w:t>To declare a variable state its type and give it a name, e.g. ‘</w:t>
+      </w:r>
+      <w:r>
+        <w:rPr>
+          <w:rFonts w:ascii="Times New Roman" w:hAnsi="Times New Roman" w:cs="Times New Roman"/>
+          <w:i/>
+          <w:sz w:val="24"/>
+          <w:szCs w:val="24"/>
+        </w:rPr>
+        <w:t xml:space="preserve">int </w:t>
+      </w:r>
+      <w:proofErr w:type="spellStart"/>
+      <w:r>
+        <w:rPr>
+          <w:rFonts w:ascii="Times New Roman" w:hAnsi="Times New Roman" w:cs="Times New Roman"/>
+          <w:i/>
+          <w:sz w:val="24"/>
+          <w:szCs w:val="24"/>
+        </w:rPr>
+        <w:t>favourite_number</w:t>
+      </w:r>
+      <w:proofErr w:type="spellEnd"/>
+      <w:r>
+        <w:rPr>
+          <w:rFonts w:ascii="Times New Roman" w:hAnsi="Times New Roman" w:cs="Times New Roman"/>
+          <w:i/>
+          <w:sz w:val="24"/>
+          <w:szCs w:val="24"/>
+        </w:rPr>
+        <w:t>;</w:t>
+      </w:r>
+      <w:r>
+        <w:rPr>
+          <w:rFonts w:ascii="Times New Roman" w:hAnsi="Times New Roman" w:cs="Times New Roman"/>
+          <w:sz w:val="24"/>
+          <w:szCs w:val="24"/>
+        </w:rPr>
+        <w:t>’.</w:t>
+      </w:r>
+    </w:p>
+    <w:p>
+      <w:pPr>
+        <w:pStyle w:val="ListParagraph"/>
+        <w:numPr>
+          <w:ilvl w:val="0"/>
+          <w:numId w:val="2"/>
+        </w:numPr>
+        <w:jc w:val="both"/>
+        <w:rPr>
+          <w:rFonts w:ascii="Times New Roman" w:hAnsi="Times New Roman" w:cs="Times New Roman"/>
+          <w:sz w:val="24"/>
+          <w:szCs w:val="24"/>
+        </w:rPr>
+      </w:pPr>
+      <w:r>
+        <w:rPr>
+          <w:rFonts w:ascii="Times New Roman" w:hAnsi="Times New Roman" w:cs="Times New Roman"/>
+          <w:i/>
+          <w:sz w:val="24"/>
+          <w:szCs w:val="24"/>
+        </w:rPr>
+        <w:t>#include &lt;iostream&gt;</w:t>
+      </w:r>
+      <w:r>
+        <w:rPr>
+          <w:rFonts w:ascii="Times New Roman" w:hAnsi="Times New Roman" w:cs="Times New Roman"/>
+          <w:sz w:val="24"/>
+          <w:szCs w:val="24"/>
+        </w:rPr>
+        <w:t xml:space="preserve"> includes the input/output library where </w:t>
+      </w:r>
+      <w:proofErr w:type="spellStart"/>
+      <w:r>
+        <w:rPr>
+          <w:rFonts w:ascii="Times New Roman" w:hAnsi="Times New Roman" w:cs="Times New Roman"/>
+          <w:i/>
+          <w:sz w:val="24"/>
+          <w:szCs w:val="24"/>
+        </w:rPr>
+        <w:t>cout</w:t>
+      </w:r>
+      <w:proofErr w:type="spellEnd"/>
+      <w:r>
+        <w:rPr>
+          <w:rFonts w:ascii="Times New Roman" w:hAnsi="Times New Roman" w:cs="Times New Roman"/>
+          <w:sz w:val="24"/>
+          <w:szCs w:val="24"/>
+        </w:rPr>
+        <w:t xml:space="preserve"> and </w:t>
+      </w:r>
+      <w:proofErr w:type="spellStart"/>
+      <w:r>
+        <w:rPr>
+          <w:rFonts w:ascii="Times New Roman" w:hAnsi="Times New Roman" w:cs="Times New Roman"/>
+          <w:i/>
+          <w:sz w:val="24"/>
+          <w:szCs w:val="24"/>
+        </w:rPr>
+        <w:t>cin</w:t>
+      </w:r>
+      <w:proofErr w:type="spellEnd"/>
+      <w:r>
+        <w:rPr>
+          <w:rFonts w:ascii="Times New Roman" w:hAnsi="Times New Roman" w:cs="Times New Roman"/>
+          <w:sz w:val="24"/>
+          <w:szCs w:val="24"/>
+        </w:rPr>
+        <w:t xml:space="preserve"> are defined.</w:t>
+      </w:r>
+    </w:p>
+    <w:p>
+      <w:pPr>
+        <w:pStyle w:val="ListParagraph"/>
+        <w:numPr>
+          <w:ilvl w:val="0"/>
+          <w:numId w:val="2"/>
+        </w:numPr>
+        <w:jc w:val="both"/>
+        <w:rPr>
+          <w:rFonts w:ascii="Times New Roman" w:hAnsi="Times New Roman" w:cs="Times New Roman"/>
+          <w:sz w:val="24"/>
+          <w:szCs w:val="24"/>
+        </w:rPr>
+      </w:pPr>
+      <w:proofErr w:type="spellStart"/>
+      <w:r>
+        <w:rPr>
+          <w:rFonts w:ascii="Times New Roman" w:hAnsi="Times New Roman" w:cs="Times New Roman"/>
+          <w:i/>
+          <w:sz w:val="24"/>
+          <w:szCs w:val="24"/>
+        </w:rPr>
+        <w:t>endl</w:t>
+      </w:r>
+      <w:proofErr w:type="spellEnd"/>
+      <w:r>
+        <w:rPr>
+          <w:rFonts w:ascii="Times New Roman" w:hAnsi="Times New Roman" w:cs="Times New Roman"/>
+          <w:sz w:val="24"/>
+          <w:szCs w:val="24"/>
+        </w:rPr>
+        <w:t xml:space="preserve"> prints a new line and flushes the buffer.</w:t>
+      </w:r>
+    </w:p>
+    <w:p>
+      <w:pPr>
+        <w:pStyle w:val="ListParagraph"/>
+        <w:numPr>
+          <w:ilvl w:val="0"/>
+          <w:numId w:val="2"/>
+        </w:numPr>
+        <w:jc w:val="both"/>
+        <w:rPr>
+          <w:rFonts w:ascii="Times New Roman" w:hAnsi="Times New Roman" w:cs="Times New Roman"/>
+          <w:sz w:val="24"/>
+          <w:szCs w:val="24"/>
+        </w:rPr>
+      </w:pPr>
+      <w:r>
+        <w:rPr>
+          <w:rFonts w:ascii="Times New Roman" w:hAnsi="Times New Roman" w:cs="Times New Roman"/>
+          <w:sz w:val="24"/>
+          <w:szCs w:val="24"/>
+        </w:rPr>
+        <w:t>To build means to compile it and link it. This results in object files.</w:t>
+      </w:r>
+    </w:p>
+    <w:p>
+      <w:pPr>
+        <w:pStyle w:val="ListParagraph"/>
+        <w:numPr>
+          <w:ilvl w:val="0"/>
+          <w:numId w:val="2"/>
+        </w:numPr>
+        <w:jc w:val="both"/>
+        <w:rPr>
+          <w:rFonts w:ascii="Times New Roman" w:hAnsi="Times New Roman" w:cs="Times New Roman"/>
+          <w:sz w:val="24"/>
+          <w:szCs w:val="24"/>
+        </w:rPr>
+      </w:pPr>
+      <w:r>
+        <w:rPr>
+          <w:rFonts w:ascii="Times New Roman" w:hAnsi="Times New Roman" w:cs="Times New Roman"/>
+          <w:sz w:val="24"/>
+          <w:szCs w:val="24"/>
+        </w:rPr>
+        <w:t>The clean process removes the object files, but then you must build your program again.</w:t>
+      </w:r>
+    </w:p>
+    <w:p>
+      <w:pPr>
+        <w:pStyle w:val="ListParagraph"/>
+        <w:numPr>
+          <w:ilvl w:val="0"/>
+          <w:numId w:val="2"/>
+        </w:numPr>
+        <w:jc w:val="both"/>
+        <w:rPr>
+          <w:rFonts w:ascii="Times New Roman" w:hAnsi="Times New Roman" w:cs="Times New Roman"/>
+          <w:sz w:val="24"/>
+          <w:szCs w:val="24"/>
+        </w:rPr>
+      </w:pPr>
       <w:bookmarkStart w:id="0" w:name="_GoBack"/>
       <w:bookmarkEnd w:id="0"/>
-      <w:r>
-        <w:rPr>
-          <w:rFonts w:ascii="Times New Roman" w:hAnsi="Times New Roman" w:cs="Times New Roman"/>
-          <w:sz w:val="24"/>
-          <w:szCs w:val="24"/>
-        </w:rPr>
-        <w:t>c C++, while the latter three are referred to as modern C++.</w:t>
-      </w:r>
-    </w:p>
-    <w:p>
-      <w:pPr>
-        <w:pStyle w:val="ListParagraph"/>
-        <w:numPr>
-          <w:ilvl w:val="0"/>
-          <w:numId w:val="1"/>
-        </w:numPr>
-        <w:jc w:val="both"/>
-        <w:rPr>
-          <w:rFonts w:ascii="Times New Roman" w:hAnsi="Times New Roman" w:cs="Times New Roman"/>
-          <w:sz w:val="24"/>
-          <w:szCs w:val="24"/>
-        </w:rPr>
-      </w:pPr>
-      <w:r>
-        <w:rPr>
-          <w:rFonts w:ascii="Times New Roman" w:hAnsi="Times New Roman" w:cs="Times New Roman"/>
-          <w:sz w:val="24"/>
-          <w:szCs w:val="24"/>
-        </w:rPr>
-        <w:t>C++98 was the first official standard. C++11 added many new features to the language. The other versions mainly corrected issues with the language or simplified pre-existing features.</w:t>
-      </w:r>
-    </w:p>
-    <w:p>
-      <w:pPr>
-        <w:pStyle w:val="ListParagraph"/>
-        <w:ind w:left="360"/>
-        <w:jc w:val="both"/>
-        <w:rPr>
-          <w:rFonts w:ascii="Times New Roman" w:hAnsi="Times New Roman" w:cs="Times New Roman"/>
-          <w:sz w:val="24"/>
-          <w:szCs w:val="24"/>
-        </w:rPr>
-      </w:pPr>
-    </w:p>
-    <w:p>
-      <w:pPr>
-        <w:pStyle w:val="ListParagraph"/>
-        <w:numPr>
-          <w:ilvl w:val="0"/>
-          <w:numId w:val="1"/>
-        </w:numPr>
-        <w:jc w:val="both"/>
-        <w:rPr>
-          <w:rFonts w:ascii="Times New Roman" w:hAnsi="Times New Roman" w:cs="Times New Roman"/>
-          <w:sz w:val="24"/>
-          <w:szCs w:val="24"/>
-        </w:rPr>
-      </w:pPr>
-      <w:r>
-        <w:rPr>
-          <w:rFonts w:ascii="Times New Roman" w:hAnsi="Times New Roman" w:cs="Times New Roman"/>
-          <w:sz w:val="24"/>
-          <w:szCs w:val="24"/>
-        </w:rPr>
-        <w:t xml:space="preserve">The </w:t>
-      </w:r>
-      <w:r>
-        <w:rPr>
-          <w:rFonts w:ascii="Times New Roman" w:hAnsi="Times New Roman" w:cs="Times New Roman"/>
-          <w:sz w:val="24"/>
-          <w:szCs w:val="24"/>
-        </w:rPr>
-        <w:t>process to create run an application is as follows:</w:t>
-      </w:r>
-    </w:p>
-    <w:p>
-      <w:pPr>
-        <w:pStyle w:val="ListParagraph"/>
-        <w:numPr>
-          <w:ilvl w:val="0"/>
-          <w:numId w:val="1"/>
-        </w:numPr>
-        <w:jc w:val="both"/>
-        <w:rPr>
-          <w:rFonts w:ascii="Times New Roman" w:hAnsi="Times New Roman" w:cs="Times New Roman"/>
-          <w:sz w:val="24"/>
-          <w:szCs w:val="24"/>
-        </w:rPr>
-      </w:pPr>
-      <w:r>
-        <w:rPr>
-          <w:rFonts w:ascii="Times New Roman" w:hAnsi="Times New Roman" w:cs="Times New Roman"/>
-          <w:sz w:val="24"/>
-          <w:szCs w:val="24"/>
-        </w:rPr>
-        <w:t>The developer inputs C++ code into header (.h) and source (.cpp) files in an IDE.</w:t>
-      </w:r>
-    </w:p>
-    <w:p>
-      <w:pPr>
-        <w:pStyle w:val="ListParagraph"/>
-        <w:numPr>
-          <w:ilvl w:val="0"/>
-          <w:numId w:val="1"/>
-        </w:numPr>
-        <w:jc w:val="both"/>
-        <w:rPr>
-          <w:rFonts w:ascii="Times New Roman" w:hAnsi="Times New Roman" w:cs="Times New Roman"/>
-          <w:sz w:val="24"/>
-          <w:szCs w:val="24"/>
-        </w:rPr>
-      </w:pPr>
-      <w:r>
-        <w:rPr>
-          <w:rFonts w:ascii="Times New Roman" w:hAnsi="Times New Roman" w:cs="Times New Roman"/>
-          <w:sz w:val="24"/>
-          <w:szCs w:val="24"/>
-        </w:rPr>
-        <w:t>The compiler converts the high-level C++ code into low-level machine/binary/object code</w:t>
-      </w:r>
-      <w:r>
-        <w:rPr>
-          <w:rFonts w:ascii="Times New Roman" w:hAnsi="Times New Roman" w:cs="Times New Roman"/>
-          <w:sz w:val="24"/>
-          <w:szCs w:val="24"/>
-        </w:rPr>
-        <w:t xml:space="preserve"> (.</w:t>
-      </w:r>
-      <w:proofErr w:type="spellStart"/>
-      <w:r>
-        <w:rPr>
-          <w:rFonts w:ascii="Times New Roman" w:hAnsi="Times New Roman" w:cs="Times New Roman"/>
-          <w:sz w:val="24"/>
-          <w:szCs w:val="24"/>
-        </w:rPr>
-        <w:t>obj</w:t>
-      </w:r>
-      <w:proofErr w:type="spellEnd"/>
-      <w:r>
-        <w:rPr>
-          <w:rFonts w:ascii="Times New Roman" w:hAnsi="Times New Roman" w:cs="Times New Roman"/>
-          <w:sz w:val="24"/>
-          <w:szCs w:val="24"/>
-        </w:rPr>
-        <w:t>)</w:t>
-      </w:r>
-      <w:r>
-        <w:rPr>
-          <w:rFonts w:ascii="Times New Roman" w:hAnsi="Times New Roman" w:cs="Times New Roman"/>
-          <w:sz w:val="24"/>
-          <w:szCs w:val="24"/>
-        </w:rPr>
-        <w:t>.</w:t>
-      </w:r>
-    </w:p>
-    <w:p>
-      <w:pPr>
-        <w:pStyle w:val="ListParagraph"/>
-        <w:numPr>
-          <w:ilvl w:val="0"/>
-          <w:numId w:val="1"/>
-        </w:numPr>
-        <w:jc w:val="both"/>
-        <w:rPr>
-          <w:rFonts w:ascii="Times New Roman" w:hAnsi="Times New Roman" w:cs="Times New Roman"/>
-          <w:sz w:val="24"/>
-          <w:szCs w:val="24"/>
-        </w:rPr>
-      </w:pPr>
-      <w:r>
-        <w:rPr>
-          <w:rFonts w:ascii="Times New Roman" w:hAnsi="Times New Roman" w:cs="Times New Roman"/>
-          <w:sz w:val="24"/>
-          <w:szCs w:val="24"/>
-        </w:rPr>
-        <w:t>The linker combines our code with other libraries and outputs an executable</w:t>
-      </w:r>
-      <w:r>
-        <w:rPr>
-          <w:rFonts w:ascii="Times New Roman" w:hAnsi="Times New Roman" w:cs="Times New Roman"/>
-          <w:sz w:val="24"/>
-          <w:szCs w:val="24"/>
-        </w:rPr>
-        <w:t xml:space="preserve"> (.exe)</w:t>
-      </w:r>
-      <w:r>
-        <w:rPr>
-          <w:rFonts w:ascii="Times New Roman" w:hAnsi="Times New Roman" w:cs="Times New Roman"/>
-          <w:sz w:val="24"/>
-          <w:szCs w:val="24"/>
-        </w:rPr>
-        <w:t>.</w:t>
-      </w:r>
-    </w:p>
-    <w:p>
-      <w:pPr>
-        <w:pStyle w:val="ListParagraph"/>
-        <w:ind w:left="360"/>
-        <w:jc w:val="both"/>
-        <w:rPr>
-          <w:rFonts w:ascii="Times New Roman" w:hAnsi="Times New Roman" w:cs="Times New Roman"/>
-          <w:sz w:val="24"/>
-          <w:szCs w:val="24"/>
-        </w:rPr>
-      </w:pPr>
-    </w:p>
-    <w:p>
-      <w:pPr>
-        <w:pStyle w:val="ListParagraph"/>
-        <w:numPr>
-          <w:ilvl w:val="0"/>
-          <w:numId w:val="1"/>
-        </w:numPr>
-        <w:jc w:val="both"/>
-        <w:rPr>
-          <w:rFonts w:ascii="Times New Roman" w:hAnsi="Times New Roman" w:cs="Times New Roman"/>
-          <w:sz w:val="24"/>
-          <w:szCs w:val="24"/>
-        </w:rPr>
-      </w:pPr>
-      <w:r>
-        <w:rPr>
-          <w:rFonts w:ascii="Times New Roman" w:hAnsi="Times New Roman" w:cs="Times New Roman"/>
-          <w:sz w:val="24"/>
-          <w:szCs w:val="24"/>
-        </w:rPr>
-        <w:t xml:space="preserve">The course will use </w:t>
-      </w:r>
-      <w:proofErr w:type="spellStart"/>
-      <w:r>
-        <w:rPr>
-          <w:rFonts w:ascii="Times New Roman" w:hAnsi="Times New Roman" w:cs="Times New Roman"/>
-          <w:sz w:val="24"/>
-          <w:szCs w:val="24"/>
-        </w:rPr>
-        <w:t>CodeLite</w:t>
-      </w:r>
-      <w:proofErr w:type="spellEnd"/>
-      <w:r>
-        <w:rPr>
-          <w:rFonts w:ascii="Times New Roman" w:hAnsi="Times New Roman" w:cs="Times New Roman"/>
-          <w:sz w:val="24"/>
-          <w:szCs w:val="24"/>
-        </w:rPr>
-        <w:t xml:space="preserve"> since it’s free, but the instructor stated that </w:t>
-      </w:r>
-      <w:proofErr w:type="spellStart"/>
-      <w:r>
-        <w:rPr>
-          <w:rFonts w:ascii="Times New Roman" w:hAnsi="Times New Roman" w:cs="Times New Roman"/>
-          <w:sz w:val="24"/>
-          <w:szCs w:val="24"/>
-        </w:rPr>
-        <w:t>CLion</w:t>
-      </w:r>
-      <w:proofErr w:type="spellEnd"/>
-      <w:r>
-        <w:rPr>
-          <w:rFonts w:ascii="Times New Roman" w:hAnsi="Times New Roman" w:cs="Times New Roman"/>
-          <w:sz w:val="24"/>
-          <w:szCs w:val="24"/>
-        </w:rPr>
-        <w:t xml:space="preserve"> by JetBrains is his IDE of choice. I have opted to use </w:t>
-      </w:r>
-      <w:proofErr w:type="spellStart"/>
-      <w:r>
-        <w:rPr>
-          <w:rFonts w:ascii="Times New Roman" w:hAnsi="Times New Roman" w:cs="Times New Roman"/>
-          <w:sz w:val="24"/>
-          <w:szCs w:val="24"/>
-        </w:rPr>
-        <w:t>CLion</w:t>
-      </w:r>
-      <w:proofErr w:type="spellEnd"/>
-      <w:r>
-        <w:rPr>
-          <w:rFonts w:ascii="Times New Roman" w:hAnsi="Times New Roman" w:cs="Times New Roman"/>
-          <w:sz w:val="24"/>
-          <w:szCs w:val="24"/>
-        </w:rPr>
-        <w:t xml:space="preserve"> as I have access to it and </w:t>
-      </w:r>
-      <w:r>
-        <w:rPr>
-          <w:rFonts w:ascii="Times New Roman" w:hAnsi="Times New Roman" w:cs="Times New Roman"/>
-          <w:sz w:val="24"/>
-          <w:szCs w:val="24"/>
-        </w:rPr>
-        <w:t>think highly of</w:t>
-      </w:r>
-      <w:r>
-        <w:rPr>
-          <w:rFonts w:ascii="Times New Roman" w:hAnsi="Times New Roman" w:cs="Times New Roman"/>
-          <w:sz w:val="24"/>
-          <w:szCs w:val="24"/>
-        </w:rPr>
-        <w:t xml:space="preserve"> JetBrains</w:t>
-      </w:r>
-      <w:r>
-        <w:rPr>
-          <w:rFonts w:ascii="Times New Roman" w:hAnsi="Times New Roman" w:cs="Times New Roman"/>
-          <w:sz w:val="24"/>
-          <w:szCs w:val="24"/>
-        </w:rPr>
-        <w:t>.</w:t>
-      </w:r>
     </w:p>
     <w:p>
       <w:pPr>
         <w:pStyle w:val="CHeading"/>
       </w:pPr>
       <w:r>
-        <w:t>Installation and Setup</w:t>
+        <w:t>Structure of a C++ Program</w:t>
       </w:r>
     </w:p>
     <w:p>
@@ -465,7 +1108,7 @@
         <w:pStyle w:val="CHeading"/>
       </w:pPr>
       <w:r>
-        <w:t>Curriculum Overview</w:t>
+        <w:t>Variables and Constants</w:t>
       </w:r>
     </w:p>
     <w:p>
@@ -488,7 +1131,7 @@
         <w:pStyle w:val="CHeading"/>
       </w:pPr>
       <w:r>
-        <w:t>Getting Started</w:t>
+        <w:t>Arrays and Vectors</w:t>
       </w:r>
     </w:p>
     <w:p>
@@ -511,7 +1154,7 @@
         <w:pStyle w:val="CHeading"/>
       </w:pPr>
       <w:r>
-        <w:t>Structure of a C++ Program</w:t>
+        <w:t>Statements and Operators</w:t>
       </w:r>
     </w:p>
     <w:p>
@@ -534,7 +1177,7 @@
         <w:pStyle w:val="CHeading"/>
       </w:pPr>
       <w:r>
-        <w:t>Variables and Constants</w:t>
+        <w:t>Controlling Program Flow</w:t>
       </w:r>
     </w:p>
     <w:p>
@@ -557,76 +1200,6 @@
         <w:pStyle w:val="CHeading"/>
       </w:pPr>
       <w:r>
-        <w:t>Arrays and Vectors</w:t>
-      </w:r>
-    </w:p>
-    <w:p>
-      <w:pPr>
-        <w:pStyle w:val="ListParagraph"/>
-        <w:numPr>
-          <w:ilvl w:val="0"/>
-          <w:numId w:val="2"/>
-        </w:numPr>
-        <w:jc w:val="both"/>
-        <w:rPr>
-          <w:rFonts w:ascii="Times New Roman" w:hAnsi="Times New Roman" w:cs="Times New Roman"/>
-          <w:sz w:val="24"/>
-          <w:szCs w:val="24"/>
-        </w:rPr>
-      </w:pPr>
-    </w:p>
-    <w:p>
-      <w:pPr>
-        <w:pStyle w:val="CHeading"/>
-      </w:pPr>
-      <w:r>
-        <w:t>Statements and Operators</w:t>
-      </w:r>
-    </w:p>
-    <w:p>
-      <w:pPr>
-        <w:pStyle w:val="ListParagraph"/>
-        <w:numPr>
-          <w:ilvl w:val="0"/>
-          <w:numId w:val="2"/>
-        </w:numPr>
-        <w:jc w:val="both"/>
-        <w:rPr>
-          <w:rFonts w:ascii="Times New Roman" w:hAnsi="Times New Roman" w:cs="Times New Roman"/>
-          <w:sz w:val="24"/>
-          <w:szCs w:val="24"/>
-        </w:rPr>
-      </w:pPr>
-    </w:p>
-    <w:p>
-      <w:pPr>
-        <w:pStyle w:val="CHeading"/>
-      </w:pPr>
-      <w:r>
-        <w:t>Controlling Program Flow</w:t>
-      </w:r>
-    </w:p>
-    <w:p>
-      <w:pPr>
-        <w:pStyle w:val="ListParagraph"/>
-        <w:numPr>
-          <w:ilvl w:val="0"/>
-          <w:numId w:val="2"/>
-        </w:numPr>
-        <w:jc w:val="both"/>
-        <w:rPr>
-          <w:rFonts w:ascii="Times New Roman" w:hAnsi="Times New Roman" w:cs="Times New Roman"/>
-          <w:sz w:val="24"/>
-          <w:szCs w:val="24"/>
-        </w:rPr>
-      </w:pPr>
-    </w:p>
-    <w:p>
-      <w:pPr>
-        <w:pStyle w:val="CHeading"/>
-      </w:pPr>
-      <w:r>
-        <w:lastRenderedPageBreak/>
         <w:t>Characters and Strings</w:t>
       </w:r>
     </w:p>

</xml_diff>

<commit_message>
Covered compiler/linker/runtime/logic errors, completed IO challenge, and completed Getting Started section.
</commit_message>
<xml_diff>
--- a/notes/BeginningCppProgramming.docx
+++ b/notes/BeginningCppProgramming.docx
@@ -52,6 +52,173 @@
         <w:pStyle w:val="CHeading"/>
       </w:pPr>
       <w:r>
+        <w:t>Troubleshooting</w:t>
+      </w:r>
+    </w:p>
+    <w:p>
+      <w:pPr>
+        <w:pStyle w:val="CHeading"/>
+        <w:numPr>
+          <w:ilvl w:val="0"/>
+          <w:numId w:val="3"/>
+        </w:numPr>
+        <w:spacing w:after="0"/>
+        <w:rPr>
+          <w:b w:val="0"/>
+        </w:rPr>
+      </w:pPr>
+      <w:proofErr w:type="spellStart"/>
+      <w:r>
+        <w:rPr>
+          <w:b w:val="0"/>
+        </w:rPr>
+        <w:t>CMake</w:t>
+      </w:r>
+      <w:proofErr w:type="spellEnd"/>
+      <w:r>
+        <w:rPr>
+          <w:b w:val="0"/>
+        </w:rPr>
+        <w:t>/</w:t>
+      </w:r>
+      <w:proofErr w:type="spellStart"/>
+      <w:r>
+        <w:rPr>
+          <w:b w:val="0"/>
+        </w:rPr>
+        <w:t>NMake</w:t>
+      </w:r>
+      <w:proofErr w:type="spellEnd"/>
+      <w:r>
+        <w:rPr>
+          <w:b w:val="0"/>
+        </w:rPr>
+        <w:t xml:space="preserve"> errors: </w:t>
+      </w:r>
+    </w:p>
+    <w:p>
+      <w:pPr>
+        <w:pStyle w:val="CHeading"/>
+        <w:numPr>
+          <w:ilvl w:val="0"/>
+          <w:numId w:val="5"/>
+        </w:numPr>
+        <w:spacing w:after="0"/>
+        <w:jc w:val="both"/>
+        <w:rPr>
+          <w:b w:val="0"/>
+        </w:rPr>
+      </w:pPr>
+      <w:r>
+        <w:rPr>
+          <w:b w:val="0"/>
+        </w:rPr>
+        <w:t>Ensure that your antivirus isn’t blocking the build process by quarantining files.</w:t>
+      </w:r>
+    </w:p>
+    <w:p>
+      <w:pPr>
+        <w:pStyle w:val="CHeading"/>
+        <w:numPr>
+          <w:ilvl w:val="0"/>
+          <w:numId w:val="5"/>
+        </w:numPr>
+        <w:spacing w:after="0"/>
+        <w:jc w:val="both"/>
+        <w:rPr>
+          <w:b w:val="0"/>
+        </w:rPr>
+      </w:pPr>
+      <w:r>
+        <w:rPr>
+          <w:b w:val="0"/>
+        </w:rPr>
+        <w:t>Restart computer.</w:t>
+      </w:r>
+    </w:p>
+    <w:p>
+      <w:pPr>
+        <w:pStyle w:val="CHeading"/>
+        <w:numPr>
+          <w:ilvl w:val="0"/>
+          <w:numId w:val="3"/>
+        </w:numPr>
+        <w:spacing w:after="0"/>
+        <w:rPr>
+          <w:b w:val="0"/>
+        </w:rPr>
+      </w:pPr>
+      <w:r>
+        <w:rPr>
+          <w:b w:val="0"/>
+        </w:rPr>
+        <w:t>“</w:t>
+      </w:r>
+      <w:r>
+        <w:rPr>
+          <w:b w:val="0"/>
+        </w:rPr>
+        <w:t>Error: could not load cache</w:t>
+      </w:r>
+      <w:r>
+        <w:rPr>
+          <w:b w:val="0"/>
+        </w:rPr>
+        <w:t>”:</w:t>
+      </w:r>
+    </w:p>
+    <w:p>
+      <w:pPr>
+        <w:pStyle w:val="CHeading"/>
+        <w:numPr>
+          <w:ilvl w:val="0"/>
+          <w:numId w:val="5"/>
+        </w:numPr>
+        <w:spacing w:after="0"/>
+        <w:rPr>
+          <w:b w:val="0"/>
+        </w:rPr>
+      </w:pPr>
+      <w:r>
+        <w:rPr>
+          <w:b w:val="0"/>
+        </w:rPr>
+        <w:t xml:space="preserve">Tools &gt; </w:t>
+      </w:r>
+      <w:proofErr w:type="spellStart"/>
+      <w:r>
+        <w:rPr>
+          <w:b w:val="0"/>
+        </w:rPr>
+        <w:t>CMake</w:t>
+      </w:r>
+      <w:proofErr w:type="spellEnd"/>
+      <w:r>
+        <w:rPr>
+          <w:b w:val="0"/>
+        </w:rPr>
+        <w:t xml:space="preserve"> &gt; Reload </w:t>
+      </w:r>
+      <w:proofErr w:type="spellStart"/>
+      <w:r>
+        <w:rPr>
+          <w:b w:val="0"/>
+        </w:rPr>
+        <w:t>CMake</w:t>
+      </w:r>
+      <w:proofErr w:type="spellEnd"/>
+      <w:r>
+        <w:rPr>
+          <w:b w:val="0"/>
+        </w:rPr>
+        <w:t xml:space="preserve"> Project.</w:t>
+      </w:r>
+    </w:p>
+    <w:p>
+      <w:pPr>
+        <w:pStyle w:val="CHeading"/>
+      </w:pPr>
+      <w:r>
         <w:t>Introduction</w:t>
       </w:r>
     </w:p>
@@ -802,6 +969,7 @@
           <w:sz w:val="24"/>
           <w:szCs w:val="24"/>
         </w:rPr>
+        <w:lastRenderedPageBreak/>
         <w:t>&gt;&gt;</w:t>
       </w:r>
       <w:r>
@@ -1039,6 +1207,14 @@
         </w:rPr>
         <w:t>To build means to compile it and link it. This results in object files.</w:t>
       </w:r>
+      <w:r>
+        <w:rPr>
+          <w:rFonts w:ascii="Times New Roman" w:hAnsi="Times New Roman" w:cs="Times New Roman"/>
+          <w:sz w:val="24"/>
+          <w:szCs w:val="24"/>
+        </w:rPr>
+        <w:t xml:space="preserve"> The build process saves time by only building the files that it has to.</w:t>
+      </w:r>
     </w:p>
     <w:p>
       <w:pPr>
@@ -1066,17 +1242,393 @@
     <w:p>
       <w:pPr>
         <w:pStyle w:val="ListParagraph"/>
-        <w:numPr>
-          <w:ilvl w:val="0"/>
-          <w:numId w:val="2"/>
-        </w:numPr>
-        <w:jc w:val="both"/>
-        <w:rPr>
-          <w:rFonts w:ascii="Times New Roman" w:hAnsi="Times New Roman" w:cs="Times New Roman"/>
-          <w:sz w:val="24"/>
-          <w:szCs w:val="24"/>
-        </w:rPr>
-      </w:pPr>
+        <w:ind w:left="360"/>
+        <w:jc w:val="both"/>
+        <w:rPr>
+          <w:rFonts w:ascii="Times New Roman" w:hAnsi="Times New Roman" w:cs="Times New Roman"/>
+          <w:sz w:val="24"/>
+          <w:szCs w:val="24"/>
+        </w:rPr>
+      </w:pPr>
+    </w:p>
+    <w:p>
+      <w:pPr>
+        <w:pStyle w:val="ListParagraph"/>
+        <w:numPr>
+          <w:ilvl w:val="0"/>
+          <w:numId w:val="2"/>
+        </w:numPr>
+        <w:jc w:val="both"/>
+        <w:rPr>
+          <w:rFonts w:ascii="Times New Roman" w:hAnsi="Times New Roman" w:cs="Times New Roman"/>
+          <w:sz w:val="24"/>
+          <w:szCs w:val="24"/>
+        </w:rPr>
+      </w:pPr>
+      <w:r>
+        <w:rPr>
+          <w:rFonts w:ascii="Times New Roman" w:hAnsi="Times New Roman" w:cs="Times New Roman"/>
+          <w:b/>
+          <w:sz w:val="24"/>
+          <w:szCs w:val="24"/>
+        </w:rPr>
+        <w:t>Compiler errors</w:t>
+      </w:r>
+      <w:r>
+        <w:rPr>
+          <w:rFonts w:ascii="Times New Roman" w:hAnsi="Times New Roman" w:cs="Times New Roman"/>
+          <w:sz w:val="24"/>
+          <w:szCs w:val="24"/>
+        </w:rPr>
+        <w:t xml:space="preserve"> enforce programming rules.</w:t>
+      </w:r>
+      <w:r>
+        <w:rPr>
+          <w:rFonts w:ascii="Times New Roman" w:hAnsi="Times New Roman" w:cs="Times New Roman"/>
+          <w:sz w:val="24"/>
+          <w:szCs w:val="24"/>
+        </w:rPr>
+        <w:t xml:space="preserve"> It does this by identifying syntax and semantic errors.</w:t>
+      </w:r>
+    </w:p>
+    <w:p>
+      <w:pPr>
+        <w:pStyle w:val="ListParagraph"/>
+        <w:numPr>
+          <w:ilvl w:val="0"/>
+          <w:numId w:val="2"/>
+        </w:numPr>
+        <w:jc w:val="both"/>
+        <w:rPr>
+          <w:rFonts w:ascii="Times New Roman" w:hAnsi="Times New Roman" w:cs="Times New Roman"/>
+          <w:sz w:val="24"/>
+          <w:szCs w:val="24"/>
+        </w:rPr>
+      </w:pPr>
+      <w:r>
+        <w:rPr>
+          <w:rFonts w:ascii="Times New Roman" w:hAnsi="Times New Roman" w:cs="Times New Roman"/>
+          <w:b/>
+          <w:sz w:val="24"/>
+          <w:szCs w:val="24"/>
+        </w:rPr>
+        <w:t>Syntax error</w:t>
+      </w:r>
+      <w:r>
+        <w:rPr>
+          <w:rFonts w:ascii="Times New Roman" w:hAnsi="Times New Roman" w:cs="Times New Roman"/>
+          <w:sz w:val="24"/>
+          <w:szCs w:val="24"/>
+        </w:rPr>
+        <w:t xml:space="preserve"> refers to when the structure of the code is incorrect, e.g. ‘</w:t>
+      </w:r>
+      <w:proofErr w:type="spellStart"/>
+      <w:r>
+        <w:rPr>
+          <w:rFonts w:ascii="Times New Roman" w:hAnsi="Times New Roman" w:cs="Times New Roman"/>
+          <w:i/>
+          <w:sz w:val="24"/>
+          <w:szCs w:val="24"/>
+        </w:rPr>
+        <w:t>cout</w:t>
+      </w:r>
+      <w:proofErr w:type="spellEnd"/>
+      <w:r>
+        <w:rPr>
+          <w:rFonts w:ascii="Times New Roman" w:hAnsi="Times New Roman" w:cs="Times New Roman"/>
+          <w:i/>
+          <w:sz w:val="24"/>
+          <w:szCs w:val="24"/>
+        </w:rPr>
+        <w:t xml:space="preserve"> &lt;&lt; “Errors &lt;&lt; </w:t>
+      </w:r>
+      <w:proofErr w:type="spellStart"/>
+      <w:r>
+        <w:rPr>
+          <w:rFonts w:ascii="Times New Roman" w:hAnsi="Times New Roman" w:cs="Times New Roman"/>
+          <w:i/>
+          <w:sz w:val="24"/>
+          <w:szCs w:val="24"/>
+        </w:rPr>
+        <w:t>endl</w:t>
+      </w:r>
+      <w:proofErr w:type="spellEnd"/>
+      <w:r>
+        <w:rPr>
+          <w:rFonts w:ascii="Times New Roman" w:hAnsi="Times New Roman" w:cs="Times New Roman"/>
+          <w:sz w:val="24"/>
+          <w:szCs w:val="24"/>
+        </w:rPr>
+        <w:t xml:space="preserve">’ in this case the trailing quotation character is missing. </w:t>
+      </w:r>
+    </w:p>
+    <w:p>
+      <w:pPr>
+        <w:pStyle w:val="ListParagraph"/>
+        <w:numPr>
+          <w:ilvl w:val="0"/>
+          <w:numId w:val="2"/>
+        </w:numPr>
+        <w:jc w:val="both"/>
+        <w:rPr>
+          <w:rFonts w:ascii="Times New Roman" w:hAnsi="Times New Roman" w:cs="Times New Roman"/>
+          <w:sz w:val="24"/>
+          <w:szCs w:val="24"/>
+        </w:rPr>
+      </w:pPr>
+      <w:r>
+        <w:rPr>
+          <w:rFonts w:ascii="Times New Roman" w:hAnsi="Times New Roman" w:cs="Times New Roman"/>
+          <w:b/>
+          <w:sz w:val="24"/>
+          <w:szCs w:val="24"/>
+        </w:rPr>
+        <w:t xml:space="preserve">Semantic error </w:t>
+      </w:r>
+      <w:r>
+        <w:rPr>
+          <w:rFonts w:ascii="Times New Roman" w:hAnsi="Times New Roman" w:cs="Times New Roman"/>
+          <w:sz w:val="24"/>
+          <w:szCs w:val="24"/>
+        </w:rPr>
+        <w:t>refers to when the structure is correct, but the code is undefined, e.g. ‘</w:t>
+      </w:r>
+      <w:r>
+        <w:rPr>
+          <w:rFonts w:ascii="Times New Roman" w:hAnsi="Times New Roman" w:cs="Times New Roman"/>
+          <w:i/>
+          <w:sz w:val="24"/>
+          <w:szCs w:val="24"/>
+        </w:rPr>
+        <w:t xml:space="preserve">int a = b + c’ </w:t>
+      </w:r>
+      <w:r>
+        <w:rPr>
+          <w:rFonts w:ascii="Times New Roman" w:hAnsi="Times New Roman" w:cs="Times New Roman"/>
+          <w:sz w:val="24"/>
+          <w:szCs w:val="24"/>
+        </w:rPr>
+        <w:t xml:space="preserve">if </w:t>
+      </w:r>
+      <w:r>
+        <w:rPr>
+          <w:rFonts w:ascii="Times New Roman" w:hAnsi="Times New Roman" w:cs="Times New Roman"/>
+          <w:i/>
+          <w:sz w:val="24"/>
+          <w:szCs w:val="24"/>
+        </w:rPr>
+        <w:t xml:space="preserve">a </w:t>
+      </w:r>
+      <w:r>
+        <w:rPr>
+          <w:rFonts w:ascii="Times New Roman" w:hAnsi="Times New Roman" w:cs="Times New Roman"/>
+          <w:sz w:val="24"/>
+          <w:szCs w:val="24"/>
+        </w:rPr>
+        <w:t xml:space="preserve">and </w:t>
+      </w:r>
+      <w:r>
+        <w:rPr>
+          <w:rFonts w:ascii="Times New Roman" w:hAnsi="Times New Roman" w:cs="Times New Roman"/>
+          <w:i/>
+          <w:sz w:val="24"/>
+          <w:szCs w:val="24"/>
+        </w:rPr>
+        <w:t>b</w:t>
+      </w:r>
+      <w:r>
+        <w:rPr>
+          <w:rFonts w:ascii="Times New Roman" w:hAnsi="Times New Roman" w:cs="Times New Roman"/>
+          <w:sz w:val="24"/>
+          <w:szCs w:val="24"/>
+        </w:rPr>
+        <w:t xml:space="preserve"> are </w:t>
+      </w:r>
+      <w:proofErr w:type="spellStart"/>
+      <w:r>
+        <w:rPr>
+          <w:rFonts w:ascii="Times New Roman" w:hAnsi="Times New Roman" w:cs="Times New Roman"/>
+          <w:i/>
+          <w:sz w:val="24"/>
+          <w:szCs w:val="24"/>
+        </w:rPr>
+        <w:t>int</w:t>
+      </w:r>
+      <w:r>
+        <w:rPr>
+          <w:rFonts w:ascii="Times New Roman" w:hAnsi="Times New Roman" w:cs="Times New Roman"/>
+          <w:sz w:val="24"/>
+          <w:szCs w:val="24"/>
+        </w:rPr>
+        <w:t>s</w:t>
+      </w:r>
+      <w:proofErr w:type="spellEnd"/>
+      <w:r>
+        <w:rPr>
+          <w:rFonts w:ascii="Times New Roman" w:hAnsi="Times New Roman" w:cs="Times New Roman"/>
+          <w:sz w:val="24"/>
+          <w:szCs w:val="24"/>
+        </w:rPr>
+        <w:t xml:space="preserve"> and </w:t>
+      </w:r>
+      <w:r>
+        <w:rPr>
+          <w:rFonts w:ascii="Times New Roman" w:hAnsi="Times New Roman" w:cs="Times New Roman"/>
+          <w:i/>
+          <w:sz w:val="24"/>
+          <w:szCs w:val="24"/>
+        </w:rPr>
+        <w:t>c</w:t>
+      </w:r>
+      <w:r>
+        <w:rPr>
+          <w:rFonts w:ascii="Times New Roman" w:hAnsi="Times New Roman" w:cs="Times New Roman"/>
+          <w:sz w:val="24"/>
+          <w:szCs w:val="24"/>
+        </w:rPr>
+        <w:t xml:space="preserve"> is a person then it may not make sense to add them.</w:t>
+      </w:r>
+    </w:p>
+    <w:p>
+      <w:pPr>
+        <w:pStyle w:val="ListParagraph"/>
+        <w:numPr>
+          <w:ilvl w:val="0"/>
+          <w:numId w:val="2"/>
+        </w:numPr>
+        <w:jc w:val="both"/>
+        <w:rPr>
+          <w:rFonts w:ascii="Times New Roman" w:hAnsi="Times New Roman" w:cs="Times New Roman"/>
+          <w:sz w:val="24"/>
+          <w:szCs w:val="24"/>
+        </w:rPr>
+      </w:pPr>
+      <w:r>
+        <w:rPr>
+          <w:rFonts w:ascii="Times New Roman" w:hAnsi="Times New Roman" w:cs="Times New Roman"/>
+          <w:sz w:val="24"/>
+          <w:szCs w:val="24"/>
+        </w:rPr>
+        <w:t xml:space="preserve">Making one error will lead the compiler to detect many errors. </w:t>
+      </w:r>
+      <w:proofErr w:type="gramStart"/>
+      <w:r>
+        <w:rPr>
+          <w:rFonts w:ascii="Times New Roman" w:hAnsi="Times New Roman" w:cs="Times New Roman"/>
+          <w:sz w:val="24"/>
+          <w:szCs w:val="24"/>
+        </w:rPr>
+        <w:t>So</w:t>
+      </w:r>
+      <w:proofErr w:type="gramEnd"/>
+      <w:r>
+        <w:rPr>
+          <w:rFonts w:ascii="Times New Roman" w:hAnsi="Times New Roman" w:cs="Times New Roman"/>
+          <w:sz w:val="24"/>
+          <w:szCs w:val="24"/>
+        </w:rPr>
+        <w:t xml:space="preserve"> fixing one error will resolve many compiler errors.</w:t>
+      </w:r>
+    </w:p>
+    <w:p>
+      <w:pPr>
+        <w:pStyle w:val="ListParagraph"/>
+        <w:numPr>
+          <w:ilvl w:val="0"/>
+          <w:numId w:val="2"/>
+        </w:numPr>
+        <w:jc w:val="both"/>
+        <w:rPr>
+          <w:rFonts w:ascii="Times New Roman" w:hAnsi="Times New Roman" w:cs="Times New Roman"/>
+          <w:sz w:val="24"/>
+          <w:szCs w:val="24"/>
+        </w:rPr>
+      </w:pPr>
+      <w:r>
+        <w:rPr>
+          <w:rFonts w:ascii="Times New Roman" w:hAnsi="Times New Roman" w:cs="Times New Roman"/>
+          <w:b/>
+          <w:sz w:val="24"/>
+          <w:szCs w:val="24"/>
+        </w:rPr>
+        <w:t>Compiler warnings</w:t>
+      </w:r>
+      <w:r>
+        <w:rPr>
+          <w:rFonts w:ascii="Times New Roman" w:hAnsi="Times New Roman" w:cs="Times New Roman"/>
+          <w:sz w:val="24"/>
+          <w:szCs w:val="24"/>
+        </w:rPr>
+        <w:t xml:space="preserve"> occur when </w:t>
+      </w:r>
+      <w:r>
+        <w:rPr>
+          <w:rFonts w:ascii="Times New Roman" w:hAnsi="Times New Roman" w:cs="Times New Roman"/>
+          <w:sz w:val="24"/>
+          <w:szCs w:val="24"/>
+        </w:rPr>
+        <w:t>code can be compiled, but has potential issues, e.g. printing an uninitialized variable ‘</w:t>
+      </w:r>
+      <w:r>
+        <w:rPr>
+          <w:rFonts w:ascii="Times New Roman" w:hAnsi="Times New Roman" w:cs="Times New Roman"/>
+          <w:i/>
+          <w:sz w:val="24"/>
+          <w:szCs w:val="24"/>
+        </w:rPr>
+        <w:t xml:space="preserve">int data; </w:t>
+      </w:r>
+      <w:proofErr w:type="spellStart"/>
+      <w:r>
+        <w:rPr>
+          <w:rFonts w:ascii="Times New Roman" w:hAnsi="Times New Roman" w:cs="Times New Roman"/>
+          <w:i/>
+          <w:sz w:val="24"/>
+          <w:szCs w:val="24"/>
+        </w:rPr>
+        <w:t>cout</w:t>
+      </w:r>
+      <w:proofErr w:type="spellEnd"/>
+      <w:r>
+        <w:rPr>
+          <w:rFonts w:ascii="Times New Roman" w:hAnsi="Times New Roman" w:cs="Times New Roman"/>
+          <w:i/>
+          <w:sz w:val="24"/>
+          <w:szCs w:val="24"/>
+        </w:rPr>
+        <w:t xml:space="preserve"> &lt;&lt; data;</w:t>
+      </w:r>
+      <w:r>
+        <w:rPr>
+          <w:rFonts w:ascii="Times New Roman" w:hAnsi="Times New Roman" w:cs="Times New Roman"/>
+          <w:sz w:val="24"/>
+          <w:szCs w:val="24"/>
+        </w:rPr>
+        <w:t>’.</w:t>
+      </w:r>
+    </w:p>
+    <w:p>
+      <w:pPr>
+        <w:pStyle w:val="ListParagraph"/>
+        <w:numPr>
+          <w:ilvl w:val="0"/>
+          <w:numId w:val="2"/>
+        </w:numPr>
+        <w:jc w:val="both"/>
+        <w:rPr>
+          <w:rFonts w:ascii="Times New Roman" w:hAnsi="Times New Roman" w:cs="Times New Roman"/>
+          <w:sz w:val="24"/>
+          <w:szCs w:val="24"/>
+        </w:rPr>
+      </w:pPr>
+      <w:r>
+        <w:rPr>
+          <w:rFonts w:ascii="Times New Roman" w:hAnsi="Times New Roman" w:cs="Times New Roman"/>
+          <w:sz w:val="24"/>
+          <w:szCs w:val="24"/>
+        </w:rPr>
+        <w:t>Both warnings and errors should be avoided whenever possible.</w:t>
+      </w:r>
       <w:bookmarkStart w:id="0" w:name="_GoBack"/>
       <w:bookmarkEnd w:id="0"/>
     </w:p>
@@ -1269,6 +1821,7 @@
         <w:pStyle w:val="CHeading"/>
       </w:pPr>
       <w:r>
+        <w:lastRenderedPageBreak/>
         <w:t>OOP - Classes and Objects</w:t>
       </w:r>
     </w:p>
@@ -1597,6 +2150,321 @@
     </w:lvl>
   </w:abstractNum>
   <w:abstractNum w:abstractNumId="1" w15:restartNumberingAfterBreak="0">
+    <w:nsid w:val="1E30444F"/>
+    <w:multiLevelType w:val="hybridMultilevel"/>
+    <w:tmpl w:val="F6D26E60"/>
+    <w:lvl w:ilvl="0" w:tplc="08090011">
+      <w:start w:val="1"/>
+      <w:numFmt w:val="decimal"/>
+      <w:lvlText w:val="%1)"/>
+      <w:lvlJc w:val="left"/>
+      <w:pPr>
+        <w:ind w:left="720" w:hanging="360"/>
+      </w:pPr>
+      <w:rPr>
+        <w:rFonts w:hint="default"/>
+      </w:rPr>
+    </w:lvl>
+    <w:lvl w:ilvl="1" w:tplc="08090019" w:tentative="1">
+      <w:start w:val="1"/>
+      <w:numFmt w:val="lowerLetter"/>
+      <w:lvlText w:val="%2."/>
+      <w:lvlJc w:val="left"/>
+      <w:pPr>
+        <w:ind w:left="1440" w:hanging="360"/>
+      </w:pPr>
+    </w:lvl>
+    <w:lvl w:ilvl="2" w:tplc="0809001B" w:tentative="1">
+      <w:start w:val="1"/>
+      <w:numFmt w:val="lowerRoman"/>
+      <w:lvlText w:val="%3."/>
+      <w:lvlJc w:val="right"/>
+      <w:pPr>
+        <w:ind w:left="2160" w:hanging="180"/>
+      </w:pPr>
+    </w:lvl>
+    <w:lvl w:ilvl="3" w:tplc="0809000F" w:tentative="1">
+      <w:start w:val="1"/>
+      <w:numFmt w:val="decimal"/>
+      <w:lvlText w:val="%4."/>
+      <w:lvlJc w:val="left"/>
+      <w:pPr>
+        <w:ind w:left="2880" w:hanging="360"/>
+      </w:pPr>
+    </w:lvl>
+    <w:lvl w:ilvl="4" w:tplc="08090019" w:tentative="1">
+      <w:start w:val="1"/>
+      <w:numFmt w:val="lowerLetter"/>
+      <w:lvlText w:val="%5."/>
+      <w:lvlJc w:val="left"/>
+      <w:pPr>
+        <w:ind w:left="3600" w:hanging="360"/>
+      </w:pPr>
+    </w:lvl>
+    <w:lvl w:ilvl="5" w:tplc="0809001B" w:tentative="1">
+      <w:start w:val="1"/>
+      <w:numFmt w:val="lowerRoman"/>
+      <w:lvlText w:val="%6."/>
+      <w:lvlJc w:val="right"/>
+      <w:pPr>
+        <w:ind w:left="4320" w:hanging="180"/>
+      </w:pPr>
+    </w:lvl>
+    <w:lvl w:ilvl="6" w:tplc="0809000F" w:tentative="1">
+      <w:start w:val="1"/>
+      <w:numFmt w:val="decimal"/>
+      <w:lvlText w:val="%7."/>
+      <w:lvlJc w:val="left"/>
+      <w:pPr>
+        <w:ind w:left="5040" w:hanging="360"/>
+      </w:pPr>
+    </w:lvl>
+    <w:lvl w:ilvl="7" w:tplc="08090019" w:tentative="1">
+      <w:start w:val="1"/>
+      <w:numFmt w:val="lowerLetter"/>
+      <w:lvlText w:val="%8."/>
+      <w:lvlJc w:val="left"/>
+      <w:pPr>
+        <w:ind w:left="5760" w:hanging="360"/>
+      </w:pPr>
+    </w:lvl>
+    <w:lvl w:ilvl="8" w:tplc="0809001B" w:tentative="1">
+      <w:start w:val="1"/>
+      <w:numFmt w:val="lowerRoman"/>
+      <w:lvlText w:val="%9."/>
+      <w:lvlJc w:val="right"/>
+      <w:pPr>
+        <w:ind w:left="6480" w:hanging="180"/>
+      </w:pPr>
+    </w:lvl>
+  </w:abstractNum>
+  <w:abstractNum w:abstractNumId="2" w15:restartNumberingAfterBreak="0">
+    <w:nsid w:val="48D31795"/>
+    <w:multiLevelType w:val="hybridMultilevel"/>
+    <w:tmpl w:val="DDD84D4E"/>
+    <w:lvl w:ilvl="0" w:tplc="67385BAA">
+      <w:start w:val="1"/>
+      <w:numFmt w:val="bullet"/>
+      <w:lvlText w:val="-"/>
+      <w:lvlJc w:val="left"/>
+      <w:pPr>
+        <w:ind w:left="720" w:hanging="360"/>
+      </w:pPr>
+      <w:rPr>
+        <w:rFonts w:ascii="Times New Roman" w:eastAsiaTheme="minorHAnsi" w:hAnsi="Times New Roman" w:cs="Times New Roman" w:hint="default"/>
+      </w:rPr>
+    </w:lvl>
+    <w:lvl w:ilvl="1" w:tplc="08090003" w:tentative="1">
+      <w:start w:val="1"/>
+      <w:numFmt w:val="bullet"/>
+      <w:lvlText w:val="o"/>
+      <w:lvlJc w:val="left"/>
+      <w:pPr>
+        <w:ind w:left="1440" w:hanging="360"/>
+      </w:pPr>
+      <w:rPr>
+        <w:rFonts w:ascii="Courier New" w:hAnsi="Courier New" w:cs="Courier New" w:hint="default"/>
+      </w:rPr>
+    </w:lvl>
+    <w:lvl w:ilvl="2" w:tplc="08090005" w:tentative="1">
+      <w:start w:val="1"/>
+      <w:numFmt w:val="bullet"/>
+      <w:lvlText w:val=""/>
+      <w:lvlJc w:val="left"/>
+      <w:pPr>
+        <w:ind w:left="2160" w:hanging="360"/>
+      </w:pPr>
+      <w:rPr>
+        <w:rFonts w:ascii="Wingdings" w:hAnsi="Wingdings" w:hint="default"/>
+      </w:rPr>
+    </w:lvl>
+    <w:lvl w:ilvl="3" w:tplc="08090001" w:tentative="1">
+      <w:start w:val="1"/>
+      <w:numFmt w:val="bullet"/>
+      <w:lvlText w:val=""/>
+      <w:lvlJc w:val="left"/>
+      <w:pPr>
+        <w:ind w:left="2880" w:hanging="360"/>
+      </w:pPr>
+      <w:rPr>
+        <w:rFonts w:ascii="Symbol" w:hAnsi="Symbol" w:hint="default"/>
+      </w:rPr>
+    </w:lvl>
+    <w:lvl w:ilvl="4" w:tplc="08090003" w:tentative="1">
+      <w:start w:val="1"/>
+      <w:numFmt w:val="bullet"/>
+      <w:lvlText w:val="o"/>
+      <w:lvlJc w:val="left"/>
+      <w:pPr>
+        <w:ind w:left="3600" w:hanging="360"/>
+      </w:pPr>
+      <w:rPr>
+        <w:rFonts w:ascii="Courier New" w:hAnsi="Courier New" w:cs="Courier New" w:hint="default"/>
+      </w:rPr>
+    </w:lvl>
+    <w:lvl w:ilvl="5" w:tplc="08090005" w:tentative="1">
+      <w:start w:val="1"/>
+      <w:numFmt w:val="bullet"/>
+      <w:lvlText w:val=""/>
+      <w:lvlJc w:val="left"/>
+      <w:pPr>
+        <w:ind w:left="4320" w:hanging="360"/>
+      </w:pPr>
+      <w:rPr>
+        <w:rFonts w:ascii="Wingdings" w:hAnsi="Wingdings" w:hint="default"/>
+      </w:rPr>
+    </w:lvl>
+    <w:lvl w:ilvl="6" w:tplc="08090001" w:tentative="1">
+      <w:start w:val="1"/>
+      <w:numFmt w:val="bullet"/>
+      <w:lvlText w:val=""/>
+      <w:lvlJc w:val="left"/>
+      <w:pPr>
+        <w:ind w:left="5040" w:hanging="360"/>
+      </w:pPr>
+      <w:rPr>
+        <w:rFonts w:ascii="Symbol" w:hAnsi="Symbol" w:hint="default"/>
+      </w:rPr>
+    </w:lvl>
+    <w:lvl w:ilvl="7" w:tplc="08090003" w:tentative="1">
+      <w:start w:val="1"/>
+      <w:numFmt w:val="bullet"/>
+      <w:lvlText w:val="o"/>
+      <w:lvlJc w:val="left"/>
+      <w:pPr>
+        <w:ind w:left="5760" w:hanging="360"/>
+      </w:pPr>
+      <w:rPr>
+        <w:rFonts w:ascii="Courier New" w:hAnsi="Courier New" w:cs="Courier New" w:hint="default"/>
+      </w:rPr>
+    </w:lvl>
+    <w:lvl w:ilvl="8" w:tplc="08090005" w:tentative="1">
+      <w:start w:val="1"/>
+      <w:numFmt w:val="bullet"/>
+      <w:lvlText w:val=""/>
+      <w:lvlJc w:val="left"/>
+      <w:pPr>
+        <w:ind w:left="6480" w:hanging="360"/>
+      </w:pPr>
+      <w:rPr>
+        <w:rFonts w:ascii="Wingdings" w:hAnsi="Wingdings" w:hint="default"/>
+      </w:rPr>
+    </w:lvl>
+  </w:abstractNum>
+  <w:abstractNum w:abstractNumId="3" w15:restartNumberingAfterBreak="0">
+    <w:nsid w:val="5DCD4CAB"/>
+    <w:multiLevelType w:val="hybridMultilevel"/>
+    <w:tmpl w:val="71C640A0"/>
+    <w:lvl w:ilvl="0" w:tplc="08090001">
+      <w:start w:val="1"/>
+      <w:numFmt w:val="bullet"/>
+      <w:lvlText w:val=""/>
+      <w:lvlJc w:val="left"/>
+      <w:pPr>
+        <w:ind w:left="360" w:hanging="360"/>
+      </w:pPr>
+      <w:rPr>
+        <w:rFonts w:ascii="Symbol" w:hAnsi="Symbol" w:hint="default"/>
+      </w:rPr>
+    </w:lvl>
+    <w:lvl w:ilvl="1" w:tplc="08090003" w:tentative="1">
+      <w:start w:val="1"/>
+      <w:numFmt w:val="bullet"/>
+      <w:lvlText w:val="o"/>
+      <w:lvlJc w:val="left"/>
+      <w:pPr>
+        <w:ind w:left="1080" w:hanging="360"/>
+      </w:pPr>
+      <w:rPr>
+        <w:rFonts w:ascii="Courier New" w:hAnsi="Courier New" w:cs="Courier New" w:hint="default"/>
+      </w:rPr>
+    </w:lvl>
+    <w:lvl w:ilvl="2" w:tplc="08090005" w:tentative="1">
+      <w:start w:val="1"/>
+      <w:numFmt w:val="bullet"/>
+      <w:lvlText w:val=""/>
+      <w:lvlJc w:val="left"/>
+      <w:pPr>
+        <w:ind w:left="1800" w:hanging="360"/>
+      </w:pPr>
+      <w:rPr>
+        <w:rFonts w:ascii="Wingdings" w:hAnsi="Wingdings" w:hint="default"/>
+      </w:rPr>
+    </w:lvl>
+    <w:lvl w:ilvl="3" w:tplc="08090001" w:tentative="1">
+      <w:start w:val="1"/>
+      <w:numFmt w:val="bullet"/>
+      <w:lvlText w:val=""/>
+      <w:lvlJc w:val="left"/>
+      <w:pPr>
+        <w:ind w:left="2520" w:hanging="360"/>
+      </w:pPr>
+      <w:rPr>
+        <w:rFonts w:ascii="Symbol" w:hAnsi="Symbol" w:hint="default"/>
+      </w:rPr>
+    </w:lvl>
+    <w:lvl w:ilvl="4" w:tplc="08090003" w:tentative="1">
+      <w:start w:val="1"/>
+      <w:numFmt w:val="bullet"/>
+      <w:lvlText w:val="o"/>
+      <w:lvlJc w:val="left"/>
+      <w:pPr>
+        <w:ind w:left="3240" w:hanging="360"/>
+      </w:pPr>
+      <w:rPr>
+        <w:rFonts w:ascii="Courier New" w:hAnsi="Courier New" w:cs="Courier New" w:hint="default"/>
+      </w:rPr>
+    </w:lvl>
+    <w:lvl w:ilvl="5" w:tplc="08090005" w:tentative="1">
+      <w:start w:val="1"/>
+      <w:numFmt w:val="bullet"/>
+      <w:lvlText w:val=""/>
+      <w:lvlJc w:val="left"/>
+      <w:pPr>
+        <w:ind w:left="3960" w:hanging="360"/>
+      </w:pPr>
+      <w:rPr>
+        <w:rFonts w:ascii="Wingdings" w:hAnsi="Wingdings" w:hint="default"/>
+      </w:rPr>
+    </w:lvl>
+    <w:lvl w:ilvl="6" w:tplc="08090001" w:tentative="1">
+      <w:start w:val="1"/>
+      <w:numFmt w:val="bullet"/>
+      <w:lvlText w:val=""/>
+      <w:lvlJc w:val="left"/>
+      <w:pPr>
+        <w:ind w:left="4680" w:hanging="360"/>
+      </w:pPr>
+      <w:rPr>
+        <w:rFonts w:ascii="Symbol" w:hAnsi="Symbol" w:hint="default"/>
+      </w:rPr>
+    </w:lvl>
+    <w:lvl w:ilvl="7" w:tplc="08090003" w:tentative="1">
+      <w:start w:val="1"/>
+      <w:numFmt w:val="bullet"/>
+      <w:lvlText w:val="o"/>
+      <w:lvlJc w:val="left"/>
+      <w:pPr>
+        <w:ind w:left="5400" w:hanging="360"/>
+      </w:pPr>
+      <w:rPr>
+        <w:rFonts w:ascii="Courier New" w:hAnsi="Courier New" w:cs="Courier New" w:hint="default"/>
+      </w:rPr>
+    </w:lvl>
+    <w:lvl w:ilvl="8" w:tplc="08090005" w:tentative="1">
+      <w:start w:val="1"/>
+      <w:numFmt w:val="bullet"/>
+      <w:lvlText w:val=""/>
+      <w:lvlJc w:val="left"/>
+      <w:pPr>
+        <w:ind w:left="6120" w:hanging="360"/>
+      </w:pPr>
+      <w:rPr>
+        <w:rFonts w:ascii="Wingdings" w:hAnsi="Wingdings" w:hint="default"/>
+      </w:rPr>
+    </w:lvl>
+  </w:abstractNum>
+  <w:abstractNum w:abstractNumId="4" w15:restartNumberingAfterBreak="0">
     <w:nsid w:val="714778E4"/>
     <w:multiLevelType w:val="hybridMultilevel"/>
     <w:tmpl w:val="7A6E3D28"/>
@@ -1710,10 +2578,19 @@
     </w:lvl>
   </w:abstractNum>
   <w:num w:numId="1">
-    <w:abstractNumId w:val="1"/>
+    <w:abstractNumId w:val="4"/>
   </w:num>
   <w:num w:numId="2">
     <w:abstractNumId w:val="0"/>
+  </w:num>
+  <w:num w:numId="3">
+    <w:abstractNumId w:val="3"/>
+  </w:num>
+  <w:num w:numId="4">
+    <w:abstractNumId w:val="1"/>
+  </w:num>
+  <w:num w:numId="5">
+    <w:abstractNumId w:val="2"/>
   </w:num>
 </w:numbering>
 </file>

</xml_diff>

<commit_message>
Covered keywords, identifiers, preprocessor directives, comments, and the main function.
</commit_message>
<xml_diff>
--- a/notes/BeginningCppProgramming.docx
+++ b/notes/BeginningCppProgramming.docx
@@ -405,6 +405,46 @@
           <w:sz w:val="24"/>
           <w:szCs w:val="24"/>
         </w:rPr>
+        <w:t xml:space="preserve">The pre-processor looks for pre-processor directives such as </w:t>
+      </w:r>
+      <w:r>
+        <w:rPr>
+          <w:rFonts w:ascii="Times New Roman" w:hAnsi="Times New Roman" w:cs="Times New Roman"/>
+          <w:i/>
+          <w:sz w:val="24"/>
+          <w:szCs w:val="24"/>
+        </w:rPr>
+        <w:t>#include</w:t>
+      </w:r>
+      <w:r>
+        <w:rPr>
+          <w:rFonts w:ascii="Times New Roman" w:hAnsi="Times New Roman" w:cs="Times New Roman"/>
+          <w:sz w:val="24"/>
+          <w:szCs w:val="24"/>
+        </w:rPr>
+        <w:t xml:space="preserve"> and processes them.</w:t>
+      </w:r>
+    </w:p>
+    <w:p>
+      <w:pPr>
+        <w:pStyle w:val="ListParagraph"/>
+        <w:numPr>
+          <w:ilvl w:val="0"/>
+          <w:numId w:val="1"/>
+        </w:numPr>
+        <w:jc w:val="both"/>
+        <w:rPr>
+          <w:rFonts w:ascii="Times New Roman" w:hAnsi="Times New Roman" w:cs="Times New Roman"/>
+          <w:sz w:val="24"/>
+          <w:szCs w:val="24"/>
+        </w:rPr>
+      </w:pPr>
+      <w:r>
+        <w:rPr>
+          <w:rFonts w:ascii="Times New Roman" w:hAnsi="Times New Roman" w:cs="Times New Roman"/>
+          <w:sz w:val="24"/>
+          <w:szCs w:val="24"/>
+        </w:rPr>
         <w:t>The compiler converts the high-level C++ code into low-level machine/binary/object code</w:t>
       </w:r>
       <w:r>
@@ -936,6 +976,7 @@
           <w:sz w:val="24"/>
           <w:szCs w:val="24"/>
         </w:rPr>
+        <w:lastRenderedPageBreak/>
         <w:t>cin</w:t>
       </w:r>
       <w:proofErr w:type="spellEnd"/>
@@ -969,89 +1010,1427 @@
           <w:sz w:val="24"/>
           <w:szCs w:val="24"/>
         </w:rPr>
+        <w:t>&gt;&gt;</w:t>
+      </w:r>
+      <w:r>
+        <w:rPr>
+          <w:rFonts w:ascii="Times New Roman" w:hAnsi="Times New Roman" w:cs="Times New Roman"/>
+          <w:sz w:val="24"/>
+          <w:szCs w:val="24"/>
+        </w:rPr>
+        <w:t xml:space="preserve"> is the extraction operator that stores the input.</w:t>
+      </w:r>
+    </w:p>
+    <w:p>
+      <w:pPr>
+        <w:pStyle w:val="ListParagraph"/>
+        <w:numPr>
+          <w:ilvl w:val="0"/>
+          <w:numId w:val="2"/>
+        </w:numPr>
+        <w:jc w:val="both"/>
+        <w:rPr>
+          <w:rFonts w:ascii="Times New Roman" w:hAnsi="Times New Roman" w:cs="Times New Roman"/>
+          <w:sz w:val="24"/>
+          <w:szCs w:val="24"/>
+        </w:rPr>
+      </w:pPr>
+      <w:r>
+        <w:rPr>
+          <w:rFonts w:ascii="Times New Roman" w:hAnsi="Times New Roman" w:cs="Times New Roman"/>
+          <w:b/>
+          <w:sz w:val="24"/>
+          <w:szCs w:val="24"/>
+        </w:rPr>
+        <w:t>Variables</w:t>
+      </w:r>
+      <w:r>
+        <w:rPr>
+          <w:rFonts w:ascii="Times New Roman" w:hAnsi="Times New Roman" w:cs="Times New Roman"/>
+          <w:sz w:val="24"/>
+          <w:szCs w:val="24"/>
+        </w:rPr>
+        <w:t xml:space="preserve"> store data.</w:t>
+      </w:r>
+      <w:r>
+        <w:rPr>
+          <w:rFonts w:ascii="Times New Roman" w:hAnsi="Times New Roman" w:cs="Times New Roman"/>
+          <w:sz w:val="24"/>
+          <w:szCs w:val="24"/>
+        </w:rPr>
+        <w:t xml:space="preserve"> </w:t>
+      </w:r>
+    </w:p>
+    <w:p>
+      <w:pPr>
+        <w:pStyle w:val="ListParagraph"/>
+        <w:numPr>
+          <w:ilvl w:val="0"/>
+          <w:numId w:val="2"/>
+        </w:numPr>
+        <w:jc w:val="both"/>
+        <w:rPr>
+          <w:rFonts w:ascii="Times New Roman" w:hAnsi="Times New Roman" w:cs="Times New Roman"/>
+          <w:sz w:val="24"/>
+          <w:szCs w:val="24"/>
+        </w:rPr>
+      </w:pPr>
+      <w:r>
+        <w:rPr>
+          <w:rFonts w:ascii="Times New Roman" w:hAnsi="Times New Roman" w:cs="Times New Roman"/>
+          <w:sz w:val="24"/>
+          <w:szCs w:val="24"/>
+        </w:rPr>
+        <w:t>To declare a variable state its type and give it a name, e.g. ‘</w:t>
+      </w:r>
+      <w:r>
+        <w:rPr>
+          <w:rFonts w:ascii="Times New Roman" w:hAnsi="Times New Roman" w:cs="Times New Roman"/>
+          <w:i/>
+          <w:sz w:val="24"/>
+          <w:szCs w:val="24"/>
+        </w:rPr>
+        <w:t xml:space="preserve">int </w:t>
+      </w:r>
+      <w:proofErr w:type="spellStart"/>
+      <w:r>
+        <w:rPr>
+          <w:rFonts w:ascii="Times New Roman" w:hAnsi="Times New Roman" w:cs="Times New Roman"/>
+          <w:i/>
+          <w:sz w:val="24"/>
+          <w:szCs w:val="24"/>
+        </w:rPr>
+        <w:t>favourite_number</w:t>
+      </w:r>
+      <w:proofErr w:type="spellEnd"/>
+      <w:r>
+        <w:rPr>
+          <w:rFonts w:ascii="Times New Roman" w:hAnsi="Times New Roman" w:cs="Times New Roman"/>
+          <w:i/>
+          <w:sz w:val="24"/>
+          <w:szCs w:val="24"/>
+        </w:rPr>
+        <w:t>;</w:t>
+      </w:r>
+      <w:r>
+        <w:rPr>
+          <w:rFonts w:ascii="Times New Roman" w:hAnsi="Times New Roman" w:cs="Times New Roman"/>
+          <w:sz w:val="24"/>
+          <w:szCs w:val="24"/>
+        </w:rPr>
+        <w:t>’.</w:t>
+      </w:r>
+    </w:p>
+    <w:p>
+      <w:pPr>
+        <w:pStyle w:val="ListParagraph"/>
+        <w:numPr>
+          <w:ilvl w:val="0"/>
+          <w:numId w:val="2"/>
+        </w:numPr>
+        <w:jc w:val="both"/>
+        <w:rPr>
+          <w:rFonts w:ascii="Times New Roman" w:hAnsi="Times New Roman" w:cs="Times New Roman"/>
+          <w:sz w:val="24"/>
+          <w:szCs w:val="24"/>
+        </w:rPr>
+      </w:pPr>
+      <w:r>
+        <w:rPr>
+          <w:rFonts w:ascii="Times New Roman" w:hAnsi="Times New Roman" w:cs="Times New Roman"/>
+          <w:i/>
+          <w:sz w:val="24"/>
+          <w:szCs w:val="24"/>
+        </w:rPr>
+        <w:t>#include &lt;iostream&gt;</w:t>
+      </w:r>
+      <w:r>
+        <w:rPr>
+          <w:rFonts w:ascii="Times New Roman" w:hAnsi="Times New Roman" w:cs="Times New Roman"/>
+          <w:sz w:val="24"/>
+          <w:szCs w:val="24"/>
+        </w:rPr>
+        <w:t xml:space="preserve"> includes the input/output library where </w:t>
+      </w:r>
+      <w:proofErr w:type="spellStart"/>
+      <w:r>
+        <w:rPr>
+          <w:rFonts w:ascii="Times New Roman" w:hAnsi="Times New Roman" w:cs="Times New Roman"/>
+          <w:i/>
+          <w:sz w:val="24"/>
+          <w:szCs w:val="24"/>
+        </w:rPr>
+        <w:t>cout</w:t>
+      </w:r>
+      <w:proofErr w:type="spellEnd"/>
+      <w:r>
+        <w:rPr>
+          <w:rFonts w:ascii="Times New Roman" w:hAnsi="Times New Roman" w:cs="Times New Roman"/>
+          <w:sz w:val="24"/>
+          <w:szCs w:val="24"/>
+        </w:rPr>
+        <w:t xml:space="preserve"> and </w:t>
+      </w:r>
+      <w:proofErr w:type="spellStart"/>
+      <w:r>
+        <w:rPr>
+          <w:rFonts w:ascii="Times New Roman" w:hAnsi="Times New Roman" w:cs="Times New Roman"/>
+          <w:i/>
+          <w:sz w:val="24"/>
+          <w:szCs w:val="24"/>
+        </w:rPr>
+        <w:t>cin</w:t>
+      </w:r>
+      <w:proofErr w:type="spellEnd"/>
+      <w:r>
+        <w:rPr>
+          <w:rFonts w:ascii="Times New Roman" w:hAnsi="Times New Roman" w:cs="Times New Roman"/>
+          <w:sz w:val="24"/>
+          <w:szCs w:val="24"/>
+        </w:rPr>
+        <w:t xml:space="preserve"> are defined.</w:t>
+      </w:r>
+    </w:p>
+    <w:p>
+      <w:pPr>
+        <w:pStyle w:val="ListParagraph"/>
+        <w:numPr>
+          <w:ilvl w:val="0"/>
+          <w:numId w:val="2"/>
+        </w:numPr>
+        <w:jc w:val="both"/>
+        <w:rPr>
+          <w:rFonts w:ascii="Times New Roman" w:hAnsi="Times New Roman" w:cs="Times New Roman"/>
+          <w:sz w:val="24"/>
+          <w:szCs w:val="24"/>
+        </w:rPr>
+      </w:pPr>
+      <w:proofErr w:type="spellStart"/>
+      <w:r>
+        <w:rPr>
+          <w:rFonts w:ascii="Times New Roman" w:hAnsi="Times New Roman" w:cs="Times New Roman"/>
+          <w:i/>
+          <w:sz w:val="24"/>
+          <w:szCs w:val="24"/>
+        </w:rPr>
+        <w:t>endl</w:t>
+      </w:r>
+      <w:proofErr w:type="spellEnd"/>
+      <w:r>
+        <w:rPr>
+          <w:rFonts w:ascii="Times New Roman" w:hAnsi="Times New Roman" w:cs="Times New Roman"/>
+          <w:sz w:val="24"/>
+          <w:szCs w:val="24"/>
+        </w:rPr>
+        <w:t xml:space="preserve"> prints a new line and flushes the buffer.</w:t>
+      </w:r>
+    </w:p>
+    <w:p>
+      <w:pPr>
+        <w:pStyle w:val="ListParagraph"/>
+        <w:numPr>
+          <w:ilvl w:val="0"/>
+          <w:numId w:val="2"/>
+        </w:numPr>
+        <w:jc w:val="both"/>
+        <w:rPr>
+          <w:rFonts w:ascii="Times New Roman" w:hAnsi="Times New Roman" w:cs="Times New Roman"/>
+          <w:sz w:val="24"/>
+          <w:szCs w:val="24"/>
+        </w:rPr>
+      </w:pPr>
+      <w:r>
+        <w:rPr>
+          <w:rFonts w:ascii="Times New Roman" w:hAnsi="Times New Roman" w:cs="Times New Roman"/>
+          <w:sz w:val="24"/>
+          <w:szCs w:val="24"/>
+        </w:rPr>
+        <w:t>To build means to compile it and link it. This results in object files.</w:t>
+      </w:r>
+      <w:r>
+        <w:rPr>
+          <w:rFonts w:ascii="Times New Roman" w:hAnsi="Times New Roman" w:cs="Times New Roman"/>
+          <w:sz w:val="24"/>
+          <w:szCs w:val="24"/>
+        </w:rPr>
+        <w:t xml:space="preserve"> The build process saves time by only building the files that it has to.</w:t>
+      </w:r>
+    </w:p>
+    <w:p>
+      <w:pPr>
+        <w:pStyle w:val="ListParagraph"/>
+        <w:numPr>
+          <w:ilvl w:val="0"/>
+          <w:numId w:val="2"/>
+        </w:numPr>
+        <w:jc w:val="both"/>
+        <w:rPr>
+          <w:rFonts w:ascii="Times New Roman" w:hAnsi="Times New Roman" w:cs="Times New Roman"/>
+          <w:sz w:val="24"/>
+          <w:szCs w:val="24"/>
+        </w:rPr>
+      </w:pPr>
+      <w:r>
+        <w:rPr>
+          <w:rFonts w:ascii="Times New Roman" w:hAnsi="Times New Roman" w:cs="Times New Roman"/>
+          <w:sz w:val="24"/>
+          <w:szCs w:val="24"/>
+        </w:rPr>
+        <w:t>The clean process removes the object files, but then you must build your program again.</w:t>
+      </w:r>
+    </w:p>
+    <w:p>
+      <w:pPr>
+        <w:pStyle w:val="ListParagraph"/>
+        <w:ind w:left="360"/>
+        <w:jc w:val="both"/>
+        <w:rPr>
+          <w:rFonts w:ascii="Times New Roman" w:hAnsi="Times New Roman" w:cs="Times New Roman"/>
+          <w:sz w:val="24"/>
+          <w:szCs w:val="24"/>
+        </w:rPr>
+      </w:pPr>
+    </w:p>
+    <w:p>
+      <w:pPr>
+        <w:pStyle w:val="ListParagraph"/>
+        <w:numPr>
+          <w:ilvl w:val="0"/>
+          <w:numId w:val="2"/>
+        </w:numPr>
+        <w:jc w:val="both"/>
+        <w:rPr>
+          <w:rFonts w:ascii="Times New Roman" w:hAnsi="Times New Roman" w:cs="Times New Roman"/>
+          <w:sz w:val="24"/>
+          <w:szCs w:val="24"/>
+        </w:rPr>
+      </w:pPr>
+      <w:r>
+        <w:rPr>
+          <w:rFonts w:ascii="Times New Roman" w:hAnsi="Times New Roman" w:cs="Times New Roman"/>
+          <w:b/>
+          <w:sz w:val="24"/>
+          <w:szCs w:val="24"/>
+        </w:rPr>
+        <w:t>Compiler errors</w:t>
+      </w:r>
+      <w:r>
+        <w:rPr>
+          <w:rFonts w:ascii="Times New Roman" w:hAnsi="Times New Roman" w:cs="Times New Roman"/>
+          <w:sz w:val="24"/>
+          <w:szCs w:val="24"/>
+        </w:rPr>
+        <w:t xml:space="preserve"> </w:t>
+      </w:r>
+      <w:r>
+        <w:rPr>
+          <w:rFonts w:ascii="Times New Roman" w:hAnsi="Times New Roman" w:cs="Times New Roman"/>
+          <w:sz w:val="24"/>
+          <w:szCs w:val="24"/>
+        </w:rPr>
+        <w:t>occur when the code doesn’t follow</w:t>
+      </w:r>
+      <w:r>
+        <w:rPr>
+          <w:rFonts w:ascii="Times New Roman" w:hAnsi="Times New Roman" w:cs="Times New Roman"/>
+          <w:sz w:val="24"/>
+          <w:szCs w:val="24"/>
+        </w:rPr>
+        <w:t xml:space="preserve"> programming rules.</w:t>
+      </w:r>
+      <w:r>
+        <w:rPr>
+          <w:rFonts w:ascii="Times New Roman" w:hAnsi="Times New Roman" w:cs="Times New Roman"/>
+          <w:sz w:val="24"/>
+          <w:szCs w:val="24"/>
+        </w:rPr>
+        <w:t xml:space="preserve"> It does this by identifying syntax and semantic errors.</w:t>
+      </w:r>
+    </w:p>
+    <w:p>
+      <w:pPr>
+        <w:pStyle w:val="ListParagraph"/>
+        <w:numPr>
+          <w:ilvl w:val="0"/>
+          <w:numId w:val="2"/>
+        </w:numPr>
+        <w:jc w:val="both"/>
+        <w:rPr>
+          <w:rFonts w:ascii="Times New Roman" w:hAnsi="Times New Roman" w:cs="Times New Roman"/>
+          <w:sz w:val="24"/>
+          <w:szCs w:val="24"/>
+        </w:rPr>
+      </w:pPr>
+      <w:r>
+        <w:rPr>
+          <w:rFonts w:ascii="Times New Roman" w:hAnsi="Times New Roman" w:cs="Times New Roman"/>
+          <w:b/>
+          <w:sz w:val="24"/>
+          <w:szCs w:val="24"/>
+        </w:rPr>
+        <w:t>Syntax error</w:t>
+      </w:r>
+      <w:r>
+        <w:rPr>
+          <w:rFonts w:ascii="Times New Roman" w:hAnsi="Times New Roman" w:cs="Times New Roman"/>
+          <w:sz w:val="24"/>
+          <w:szCs w:val="24"/>
+        </w:rPr>
+        <w:t xml:space="preserve"> refers to when the structure of the code is incorrect, e.g. ‘</w:t>
+      </w:r>
+      <w:proofErr w:type="spellStart"/>
+      <w:r>
+        <w:rPr>
+          <w:rFonts w:ascii="Times New Roman" w:hAnsi="Times New Roman" w:cs="Times New Roman"/>
+          <w:i/>
+          <w:sz w:val="24"/>
+          <w:szCs w:val="24"/>
+        </w:rPr>
+        <w:t>cout</w:t>
+      </w:r>
+      <w:proofErr w:type="spellEnd"/>
+      <w:r>
+        <w:rPr>
+          <w:rFonts w:ascii="Times New Roman" w:hAnsi="Times New Roman" w:cs="Times New Roman"/>
+          <w:i/>
+          <w:sz w:val="24"/>
+          <w:szCs w:val="24"/>
+        </w:rPr>
+        <w:t xml:space="preserve"> &lt;&lt; “Errors &lt;&lt; </w:t>
+      </w:r>
+      <w:proofErr w:type="spellStart"/>
+      <w:r>
+        <w:rPr>
+          <w:rFonts w:ascii="Times New Roman" w:hAnsi="Times New Roman" w:cs="Times New Roman"/>
+          <w:i/>
+          <w:sz w:val="24"/>
+          <w:szCs w:val="24"/>
+        </w:rPr>
+        <w:t>endl</w:t>
+      </w:r>
+      <w:proofErr w:type="spellEnd"/>
+      <w:r>
+        <w:rPr>
+          <w:rFonts w:ascii="Times New Roman" w:hAnsi="Times New Roman" w:cs="Times New Roman"/>
+          <w:sz w:val="24"/>
+          <w:szCs w:val="24"/>
+        </w:rPr>
+        <w:t xml:space="preserve">’ in this case the trailing quotation character is missing. </w:t>
+      </w:r>
+    </w:p>
+    <w:p>
+      <w:pPr>
+        <w:pStyle w:val="ListParagraph"/>
+        <w:numPr>
+          <w:ilvl w:val="0"/>
+          <w:numId w:val="2"/>
+        </w:numPr>
+        <w:jc w:val="both"/>
+        <w:rPr>
+          <w:rFonts w:ascii="Times New Roman" w:hAnsi="Times New Roman" w:cs="Times New Roman"/>
+          <w:sz w:val="24"/>
+          <w:szCs w:val="24"/>
+        </w:rPr>
+      </w:pPr>
+      <w:r>
+        <w:rPr>
+          <w:rFonts w:ascii="Times New Roman" w:hAnsi="Times New Roman" w:cs="Times New Roman"/>
+          <w:b/>
+          <w:sz w:val="24"/>
+          <w:szCs w:val="24"/>
+        </w:rPr>
+        <w:t xml:space="preserve">Semantic error </w:t>
+      </w:r>
+      <w:r>
+        <w:rPr>
+          <w:rFonts w:ascii="Times New Roman" w:hAnsi="Times New Roman" w:cs="Times New Roman"/>
+          <w:sz w:val="24"/>
+          <w:szCs w:val="24"/>
+        </w:rPr>
+        <w:t>refers to when the structure is correct, but the code is undefined, e.g. ‘</w:t>
+      </w:r>
+      <w:r>
+        <w:rPr>
+          <w:rFonts w:ascii="Times New Roman" w:hAnsi="Times New Roman" w:cs="Times New Roman"/>
+          <w:i/>
+          <w:sz w:val="24"/>
+          <w:szCs w:val="24"/>
+        </w:rPr>
+        <w:t xml:space="preserve">int a = b + c’ </w:t>
+      </w:r>
+      <w:r>
+        <w:rPr>
+          <w:rFonts w:ascii="Times New Roman" w:hAnsi="Times New Roman" w:cs="Times New Roman"/>
+          <w:sz w:val="24"/>
+          <w:szCs w:val="24"/>
+        </w:rPr>
+        <w:t xml:space="preserve">if </w:t>
+      </w:r>
+      <w:r>
+        <w:rPr>
+          <w:rFonts w:ascii="Times New Roman" w:hAnsi="Times New Roman" w:cs="Times New Roman"/>
+          <w:i/>
+          <w:sz w:val="24"/>
+          <w:szCs w:val="24"/>
+        </w:rPr>
+        <w:t xml:space="preserve">a </w:t>
+      </w:r>
+      <w:r>
+        <w:rPr>
+          <w:rFonts w:ascii="Times New Roman" w:hAnsi="Times New Roman" w:cs="Times New Roman"/>
+          <w:sz w:val="24"/>
+          <w:szCs w:val="24"/>
+        </w:rPr>
+        <w:t xml:space="preserve">and </w:t>
+      </w:r>
+      <w:r>
+        <w:rPr>
+          <w:rFonts w:ascii="Times New Roman" w:hAnsi="Times New Roman" w:cs="Times New Roman"/>
+          <w:i/>
+          <w:sz w:val="24"/>
+          <w:szCs w:val="24"/>
+        </w:rPr>
+        <w:t>b</w:t>
+      </w:r>
+      <w:r>
+        <w:rPr>
+          <w:rFonts w:ascii="Times New Roman" w:hAnsi="Times New Roman" w:cs="Times New Roman"/>
+          <w:sz w:val="24"/>
+          <w:szCs w:val="24"/>
+        </w:rPr>
+        <w:t xml:space="preserve"> are </w:t>
+      </w:r>
+      <w:proofErr w:type="spellStart"/>
+      <w:r>
+        <w:rPr>
+          <w:rFonts w:ascii="Times New Roman" w:hAnsi="Times New Roman" w:cs="Times New Roman"/>
+          <w:i/>
+          <w:sz w:val="24"/>
+          <w:szCs w:val="24"/>
+        </w:rPr>
+        <w:t>int</w:t>
+      </w:r>
+      <w:r>
+        <w:rPr>
+          <w:rFonts w:ascii="Times New Roman" w:hAnsi="Times New Roman" w:cs="Times New Roman"/>
+          <w:sz w:val="24"/>
+          <w:szCs w:val="24"/>
+        </w:rPr>
+        <w:t>s</w:t>
+      </w:r>
+      <w:proofErr w:type="spellEnd"/>
+      <w:r>
+        <w:rPr>
+          <w:rFonts w:ascii="Times New Roman" w:hAnsi="Times New Roman" w:cs="Times New Roman"/>
+          <w:sz w:val="24"/>
+          <w:szCs w:val="24"/>
+        </w:rPr>
+        <w:t xml:space="preserve"> and </w:t>
+      </w:r>
+      <w:r>
+        <w:rPr>
+          <w:rFonts w:ascii="Times New Roman" w:hAnsi="Times New Roman" w:cs="Times New Roman"/>
+          <w:i/>
+          <w:sz w:val="24"/>
+          <w:szCs w:val="24"/>
+        </w:rPr>
+        <w:t>c</w:t>
+      </w:r>
+      <w:r>
+        <w:rPr>
+          <w:rFonts w:ascii="Times New Roman" w:hAnsi="Times New Roman" w:cs="Times New Roman"/>
+          <w:sz w:val="24"/>
+          <w:szCs w:val="24"/>
+        </w:rPr>
+        <w:t xml:space="preserve"> is a person then it may not make sense to add them.</w:t>
+      </w:r>
+    </w:p>
+    <w:p>
+      <w:pPr>
+        <w:pStyle w:val="ListParagraph"/>
+        <w:numPr>
+          <w:ilvl w:val="0"/>
+          <w:numId w:val="2"/>
+        </w:numPr>
+        <w:jc w:val="both"/>
+        <w:rPr>
+          <w:rFonts w:ascii="Times New Roman" w:hAnsi="Times New Roman" w:cs="Times New Roman"/>
+          <w:sz w:val="24"/>
+          <w:szCs w:val="24"/>
+        </w:rPr>
+      </w:pPr>
+      <w:r>
+        <w:rPr>
+          <w:rFonts w:ascii="Times New Roman" w:hAnsi="Times New Roman" w:cs="Times New Roman"/>
+          <w:sz w:val="24"/>
+          <w:szCs w:val="24"/>
+        </w:rPr>
+        <w:t xml:space="preserve">Making one error will lead the compiler to detect many errors. </w:t>
+      </w:r>
+      <w:proofErr w:type="gramStart"/>
+      <w:r>
+        <w:rPr>
+          <w:rFonts w:ascii="Times New Roman" w:hAnsi="Times New Roman" w:cs="Times New Roman"/>
+          <w:sz w:val="24"/>
+          <w:szCs w:val="24"/>
+        </w:rPr>
+        <w:t>So</w:t>
+      </w:r>
+      <w:proofErr w:type="gramEnd"/>
+      <w:r>
+        <w:rPr>
+          <w:rFonts w:ascii="Times New Roman" w:hAnsi="Times New Roman" w:cs="Times New Roman"/>
+          <w:sz w:val="24"/>
+          <w:szCs w:val="24"/>
+        </w:rPr>
+        <w:t xml:space="preserve"> fixing one error will resolve many compiler errors.</w:t>
+      </w:r>
+    </w:p>
+    <w:p>
+      <w:pPr>
+        <w:pStyle w:val="ListParagraph"/>
+        <w:numPr>
+          <w:ilvl w:val="0"/>
+          <w:numId w:val="2"/>
+        </w:numPr>
+        <w:jc w:val="both"/>
+        <w:rPr>
+          <w:rFonts w:ascii="Times New Roman" w:hAnsi="Times New Roman" w:cs="Times New Roman"/>
+          <w:sz w:val="24"/>
+          <w:szCs w:val="24"/>
+        </w:rPr>
+      </w:pPr>
+      <w:r>
+        <w:rPr>
+          <w:rFonts w:ascii="Times New Roman" w:hAnsi="Times New Roman" w:cs="Times New Roman"/>
+          <w:b/>
+          <w:sz w:val="24"/>
+          <w:szCs w:val="24"/>
+        </w:rPr>
+        <w:t>Compiler warnings</w:t>
+      </w:r>
+      <w:r>
+        <w:rPr>
+          <w:rFonts w:ascii="Times New Roman" w:hAnsi="Times New Roman" w:cs="Times New Roman"/>
+          <w:sz w:val="24"/>
+          <w:szCs w:val="24"/>
+        </w:rPr>
+        <w:t xml:space="preserve"> occur when </w:t>
+      </w:r>
+      <w:r>
+        <w:rPr>
+          <w:rFonts w:ascii="Times New Roman" w:hAnsi="Times New Roman" w:cs="Times New Roman"/>
+          <w:sz w:val="24"/>
+          <w:szCs w:val="24"/>
+        </w:rPr>
+        <w:t>code can be compiled, but has potential issues, e.g. printing an uninitialized variable ‘</w:t>
+      </w:r>
+      <w:r>
+        <w:rPr>
+          <w:rFonts w:ascii="Times New Roman" w:hAnsi="Times New Roman" w:cs="Times New Roman"/>
+          <w:i/>
+          <w:sz w:val="24"/>
+          <w:szCs w:val="24"/>
+        </w:rPr>
+        <w:t xml:space="preserve">int data; </w:t>
+      </w:r>
+      <w:proofErr w:type="spellStart"/>
+      <w:r>
+        <w:rPr>
+          <w:rFonts w:ascii="Times New Roman" w:hAnsi="Times New Roman" w:cs="Times New Roman"/>
+          <w:i/>
+          <w:sz w:val="24"/>
+          <w:szCs w:val="24"/>
+        </w:rPr>
+        <w:t>cout</w:t>
+      </w:r>
+      <w:proofErr w:type="spellEnd"/>
+      <w:r>
+        <w:rPr>
+          <w:rFonts w:ascii="Times New Roman" w:hAnsi="Times New Roman" w:cs="Times New Roman"/>
+          <w:i/>
+          <w:sz w:val="24"/>
+          <w:szCs w:val="24"/>
+        </w:rPr>
+        <w:t xml:space="preserve"> &lt;&lt; data;</w:t>
+      </w:r>
+      <w:r>
+        <w:rPr>
+          <w:rFonts w:ascii="Times New Roman" w:hAnsi="Times New Roman" w:cs="Times New Roman"/>
+          <w:sz w:val="24"/>
+          <w:szCs w:val="24"/>
+        </w:rPr>
+        <w:t>’.</w:t>
+      </w:r>
+    </w:p>
+    <w:p>
+      <w:pPr>
+        <w:pStyle w:val="ListParagraph"/>
+        <w:numPr>
+          <w:ilvl w:val="0"/>
+          <w:numId w:val="2"/>
+        </w:numPr>
+        <w:jc w:val="both"/>
+        <w:rPr>
+          <w:rFonts w:ascii="Times New Roman" w:hAnsi="Times New Roman" w:cs="Times New Roman"/>
+          <w:sz w:val="24"/>
+          <w:szCs w:val="24"/>
+        </w:rPr>
+      </w:pPr>
+      <w:r>
+        <w:rPr>
+          <w:rFonts w:ascii="Times New Roman" w:hAnsi="Times New Roman" w:cs="Times New Roman"/>
+          <w:sz w:val="24"/>
+          <w:szCs w:val="24"/>
+        </w:rPr>
+        <w:t>Both warnings and errors should be avoided whenever possible.</w:t>
+      </w:r>
+    </w:p>
+    <w:p>
+      <w:pPr>
+        <w:pStyle w:val="ListParagraph"/>
+        <w:numPr>
+          <w:ilvl w:val="0"/>
+          <w:numId w:val="2"/>
+        </w:numPr>
+        <w:jc w:val="both"/>
+        <w:rPr>
+          <w:rFonts w:ascii="Times New Roman" w:hAnsi="Times New Roman" w:cs="Times New Roman"/>
+          <w:sz w:val="24"/>
+          <w:szCs w:val="24"/>
+        </w:rPr>
+      </w:pPr>
+      <w:r>
+        <w:rPr>
+          <w:rFonts w:ascii="Times New Roman" w:hAnsi="Times New Roman" w:cs="Times New Roman"/>
+          <w:b/>
+          <w:sz w:val="24"/>
+          <w:szCs w:val="24"/>
+        </w:rPr>
+        <w:t>Linker errors</w:t>
+      </w:r>
+      <w:r>
+        <w:rPr>
+          <w:rFonts w:ascii="Times New Roman" w:hAnsi="Times New Roman" w:cs="Times New Roman"/>
+          <w:sz w:val="24"/>
+          <w:szCs w:val="24"/>
+        </w:rPr>
+        <w:t xml:space="preserve"> occur when libraries or object files are missing.</w:t>
+      </w:r>
+    </w:p>
+    <w:p>
+      <w:pPr>
+        <w:pStyle w:val="ListParagraph"/>
+        <w:numPr>
+          <w:ilvl w:val="0"/>
+          <w:numId w:val="2"/>
+        </w:numPr>
+        <w:jc w:val="both"/>
+        <w:rPr>
+          <w:rFonts w:ascii="Times New Roman" w:hAnsi="Times New Roman" w:cs="Times New Roman"/>
+          <w:sz w:val="24"/>
+          <w:szCs w:val="24"/>
+        </w:rPr>
+      </w:pPr>
+      <w:r>
+        <w:rPr>
+          <w:rFonts w:ascii="Times New Roman" w:hAnsi="Times New Roman" w:cs="Times New Roman"/>
+          <w:b/>
+          <w:sz w:val="24"/>
+          <w:szCs w:val="24"/>
+        </w:rPr>
+        <w:t xml:space="preserve">Runtime errors </w:t>
+      </w:r>
+      <w:r>
+        <w:rPr>
+          <w:rFonts w:ascii="Times New Roman" w:hAnsi="Times New Roman" w:cs="Times New Roman"/>
+          <w:sz w:val="24"/>
+          <w:szCs w:val="24"/>
+        </w:rPr>
+        <w:t>occur when the program is running, e.g. dividing by zero, file not found, out of memory, etc. These can crash the program. To crash means that the program ended abruptly. Exception handling is used to deal with runtime errors.</w:t>
+      </w:r>
+    </w:p>
+    <w:p>
+      <w:pPr>
+        <w:pStyle w:val="ListParagraph"/>
+        <w:numPr>
+          <w:ilvl w:val="0"/>
+          <w:numId w:val="2"/>
+        </w:numPr>
+        <w:jc w:val="both"/>
+        <w:rPr>
+          <w:rFonts w:ascii="Times New Roman" w:hAnsi="Times New Roman" w:cs="Times New Roman"/>
+          <w:sz w:val="24"/>
+          <w:szCs w:val="24"/>
+        </w:rPr>
+      </w:pPr>
+      <w:r>
+        <w:rPr>
+          <w:rFonts w:ascii="Times New Roman" w:hAnsi="Times New Roman" w:cs="Times New Roman"/>
+          <w:b/>
+          <w:sz w:val="24"/>
+          <w:szCs w:val="24"/>
+        </w:rPr>
+        <w:t>Logic errors</w:t>
+      </w:r>
+      <w:r>
+        <w:rPr>
+          <w:rFonts w:ascii="Times New Roman" w:hAnsi="Times New Roman" w:cs="Times New Roman"/>
+          <w:sz w:val="24"/>
+          <w:szCs w:val="24"/>
+        </w:rPr>
+        <w:t xml:space="preserve"> occur when the code is technically correct, but the logic behind it is incorrect thus allowing the program to do something it shouldn’t do.</w:t>
+      </w:r>
+    </w:p>
+    <w:p>
+      <w:pPr>
+        <w:pStyle w:val="CHeading"/>
+      </w:pPr>
+      <w:r>
+        <w:t>Structure of a C++ Program</w:t>
+      </w:r>
+    </w:p>
+    <w:p>
+      <w:pPr>
+        <w:pStyle w:val="ListParagraph"/>
+        <w:numPr>
+          <w:ilvl w:val="0"/>
+          <w:numId w:val="2"/>
+        </w:numPr>
+        <w:jc w:val="both"/>
+        <w:rPr>
+          <w:rFonts w:ascii="Times New Roman" w:hAnsi="Times New Roman" w:cs="Times New Roman"/>
+          <w:sz w:val="24"/>
+          <w:szCs w:val="24"/>
+        </w:rPr>
+      </w:pPr>
+      <w:r>
+        <w:rPr>
+          <w:rFonts w:ascii="Times New Roman" w:hAnsi="Times New Roman" w:cs="Times New Roman"/>
+          <w:b/>
+          <w:sz w:val="24"/>
+          <w:szCs w:val="24"/>
+        </w:rPr>
+        <w:t>Keywords</w:t>
+      </w:r>
+      <w:r>
+        <w:rPr>
+          <w:rFonts w:ascii="Times New Roman" w:hAnsi="Times New Roman" w:cs="Times New Roman"/>
+          <w:sz w:val="24"/>
+          <w:szCs w:val="24"/>
+        </w:rPr>
+        <w:t xml:space="preserve"> are reserved terms that hold special meaning in programming languages. Their meaning can’t be redefined in any way, e.g. </w:t>
+      </w:r>
+      <w:r>
+        <w:rPr>
+          <w:rFonts w:ascii="Times New Roman" w:hAnsi="Times New Roman" w:cs="Times New Roman"/>
+          <w:i/>
+          <w:sz w:val="24"/>
+          <w:szCs w:val="24"/>
+        </w:rPr>
+        <w:t xml:space="preserve">return, int, </w:t>
+      </w:r>
+      <w:r>
+        <w:rPr>
+          <w:rFonts w:ascii="Times New Roman" w:hAnsi="Times New Roman" w:cs="Times New Roman"/>
+          <w:sz w:val="24"/>
+          <w:szCs w:val="24"/>
+        </w:rPr>
+        <w:t>etc</w:t>
+      </w:r>
+      <w:r>
+        <w:rPr>
+          <w:rFonts w:ascii="Times New Roman" w:hAnsi="Times New Roman" w:cs="Times New Roman"/>
+          <w:sz w:val="24"/>
+          <w:szCs w:val="24"/>
+        </w:rPr>
+        <w:t>. C++ has around 90.</w:t>
+      </w:r>
+    </w:p>
+    <w:p>
+      <w:pPr>
+        <w:pStyle w:val="ListParagraph"/>
+        <w:numPr>
+          <w:ilvl w:val="0"/>
+          <w:numId w:val="2"/>
+        </w:numPr>
+        <w:jc w:val="both"/>
+        <w:rPr>
+          <w:rFonts w:ascii="Times New Roman" w:hAnsi="Times New Roman" w:cs="Times New Roman"/>
+          <w:sz w:val="24"/>
+          <w:szCs w:val="24"/>
+        </w:rPr>
+      </w:pPr>
+      <w:r>
+        <w:rPr>
+          <w:rFonts w:ascii="Times New Roman" w:hAnsi="Times New Roman" w:cs="Times New Roman"/>
+          <w:b/>
+          <w:sz w:val="24"/>
+          <w:szCs w:val="24"/>
+        </w:rPr>
+        <w:t xml:space="preserve">Identifiers </w:t>
+      </w:r>
+      <w:r>
+        <w:rPr>
+          <w:rFonts w:ascii="Times New Roman" w:hAnsi="Times New Roman" w:cs="Times New Roman"/>
+          <w:sz w:val="24"/>
+          <w:szCs w:val="24"/>
+        </w:rPr>
+        <w:t xml:space="preserve">are names given by the programmer, e.g. </w:t>
+      </w:r>
+      <w:r>
+        <w:rPr>
+          <w:rFonts w:ascii="Times New Roman" w:hAnsi="Times New Roman" w:cs="Times New Roman"/>
+          <w:i/>
+          <w:sz w:val="24"/>
+          <w:szCs w:val="24"/>
+        </w:rPr>
+        <w:t xml:space="preserve">main, include, </w:t>
+      </w:r>
+      <w:proofErr w:type="spellStart"/>
+      <w:r>
+        <w:rPr>
+          <w:rFonts w:ascii="Times New Roman" w:hAnsi="Times New Roman" w:cs="Times New Roman"/>
+          <w:i/>
+          <w:sz w:val="24"/>
+          <w:szCs w:val="24"/>
+        </w:rPr>
+        <w:t>my_variable</w:t>
+      </w:r>
+      <w:proofErr w:type="spellEnd"/>
+      <w:r>
+        <w:rPr>
+          <w:rFonts w:ascii="Times New Roman" w:hAnsi="Times New Roman" w:cs="Times New Roman"/>
+          <w:i/>
+          <w:sz w:val="24"/>
+          <w:szCs w:val="24"/>
+        </w:rPr>
+        <w:t xml:space="preserve">, </w:t>
+      </w:r>
+      <w:proofErr w:type="spellStart"/>
+      <w:r>
+        <w:rPr>
+          <w:rFonts w:ascii="Times New Roman" w:hAnsi="Times New Roman" w:cs="Times New Roman"/>
+          <w:i/>
+          <w:sz w:val="24"/>
+          <w:szCs w:val="24"/>
+        </w:rPr>
+        <w:t>cout</w:t>
+      </w:r>
+      <w:proofErr w:type="spellEnd"/>
+      <w:r>
+        <w:rPr>
+          <w:rFonts w:ascii="Times New Roman" w:hAnsi="Times New Roman" w:cs="Times New Roman"/>
+          <w:sz w:val="24"/>
+          <w:szCs w:val="24"/>
+        </w:rPr>
+        <w:t>, etc.</w:t>
+      </w:r>
+    </w:p>
+    <w:p>
+      <w:pPr>
+        <w:pStyle w:val="ListParagraph"/>
+        <w:numPr>
+          <w:ilvl w:val="0"/>
+          <w:numId w:val="2"/>
+        </w:numPr>
+        <w:jc w:val="both"/>
+        <w:rPr>
+          <w:rFonts w:ascii="Times New Roman" w:hAnsi="Times New Roman" w:cs="Times New Roman"/>
+          <w:sz w:val="24"/>
+          <w:szCs w:val="24"/>
+        </w:rPr>
+      </w:pPr>
+      <w:r>
+        <w:rPr>
+          <w:rFonts w:ascii="Times New Roman" w:hAnsi="Times New Roman" w:cs="Times New Roman"/>
+          <w:b/>
+          <w:sz w:val="24"/>
+          <w:szCs w:val="24"/>
+        </w:rPr>
+        <w:t>Operators</w:t>
+      </w:r>
+      <w:r>
+        <w:rPr>
+          <w:rFonts w:ascii="Times New Roman" w:hAnsi="Times New Roman" w:cs="Times New Roman"/>
+          <w:b/>
+          <w:i/>
+          <w:sz w:val="24"/>
+          <w:szCs w:val="24"/>
+        </w:rPr>
+        <w:t xml:space="preserve"> </w:t>
+      </w:r>
+      <w:r>
+        <w:rPr>
+          <w:rFonts w:ascii="Times New Roman" w:hAnsi="Times New Roman" w:cs="Times New Roman"/>
+          <w:sz w:val="24"/>
+          <w:szCs w:val="24"/>
+        </w:rPr>
+        <w:t xml:space="preserve">accept one or more operands and perform an action with them, e.g. </w:t>
+      </w:r>
+      <w:r>
+        <w:rPr>
+          <w:rFonts w:ascii="Times New Roman" w:hAnsi="Times New Roman" w:cs="Times New Roman"/>
+          <w:i/>
+          <w:sz w:val="24"/>
+          <w:szCs w:val="24"/>
+        </w:rPr>
+        <w:t>+, -, &lt;&lt;, %, /, ^, &amp;&amp;</w:t>
+      </w:r>
+      <w:proofErr w:type="gramStart"/>
+      <w:r>
+        <w:rPr>
+          <w:rFonts w:ascii="Times New Roman" w:hAnsi="Times New Roman" w:cs="Times New Roman"/>
+          <w:i/>
+          <w:sz w:val="24"/>
+          <w:szCs w:val="24"/>
+        </w:rPr>
+        <w:t xml:space="preserve">, </w:t>
+      </w:r>
+      <w:r>
+        <w:rPr>
+          <w:rFonts w:ascii="Times New Roman" w:hAnsi="Times New Roman" w:cs="Times New Roman"/>
+          <w:i/>
+          <w:sz w:val="24"/>
+          <w:szCs w:val="24"/>
+        </w:rPr>
+        <w:t>:</w:t>
+      </w:r>
+      <w:proofErr w:type="gramEnd"/>
+      <w:r>
+        <w:rPr>
+          <w:rFonts w:ascii="Times New Roman" w:hAnsi="Times New Roman" w:cs="Times New Roman"/>
+          <w:i/>
+          <w:sz w:val="24"/>
+          <w:szCs w:val="24"/>
+        </w:rPr>
+        <w:t xml:space="preserve">:, </w:t>
+      </w:r>
+      <w:r>
+        <w:rPr>
+          <w:rFonts w:ascii="Times New Roman" w:hAnsi="Times New Roman" w:cs="Times New Roman"/>
+          <w:sz w:val="24"/>
+          <w:szCs w:val="24"/>
+        </w:rPr>
+        <w:t>etc.</w:t>
+      </w:r>
+    </w:p>
+    <w:p>
+      <w:pPr>
+        <w:pStyle w:val="ListParagraph"/>
+        <w:numPr>
+          <w:ilvl w:val="0"/>
+          <w:numId w:val="2"/>
+        </w:numPr>
+        <w:jc w:val="both"/>
+        <w:rPr>
+          <w:rFonts w:ascii="Times New Roman" w:hAnsi="Times New Roman" w:cs="Times New Roman"/>
+          <w:sz w:val="24"/>
+          <w:szCs w:val="24"/>
+        </w:rPr>
+      </w:pPr>
+      <w:r>
+        <w:rPr>
+          <w:rFonts w:ascii="Times New Roman" w:hAnsi="Times New Roman" w:cs="Times New Roman"/>
+          <w:b/>
+          <w:sz w:val="24"/>
+          <w:szCs w:val="24"/>
+        </w:rPr>
+        <w:t>Pre-processor directives</w:t>
+      </w:r>
+      <w:r>
+        <w:rPr>
+          <w:rFonts w:ascii="Times New Roman" w:hAnsi="Times New Roman" w:cs="Times New Roman"/>
+          <w:b/>
+          <w:i/>
+          <w:sz w:val="24"/>
+          <w:szCs w:val="24"/>
+        </w:rPr>
+        <w:t xml:space="preserve"> </w:t>
+      </w:r>
+      <w:r>
+        <w:rPr>
+          <w:rFonts w:ascii="Times New Roman" w:hAnsi="Times New Roman" w:cs="Times New Roman"/>
+          <w:sz w:val="24"/>
+          <w:szCs w:val="24"/>
+        </w:rPr>
+        <w:t xml:space="preserve">tell the pre-processor program what to do, e.g. </w:t>
+      </w:r>
+      <w:r>
+        <w:rPr>
+          <w:rFonts w:ascii="Times New Roman" w:hAnsi="Times New Roman" w:cs="Times New Roman"/>
+          <w:i/>
+          <w:sz w:val="24"/>
+          <w:szCs w:val="24"/>
+        </w:rPr>
+        <w:t xml:space="preserve">#include &lt;iostream&gt; </w:t>
+      </w:r>
+      <w:r>
+        <w:rPr>
+          <w:rFonts w:ascii="Times New Roman" w:hAnsi="Times New Roman" w:cs="Times New Roman"/>
+          <w:sz w:val="24"/>
+          <w:szCs w:val="24"/>
+        </w:rPr>
+        <w:t>tells the pre-processor to place the contents of that source file in its place. It also replaces the comments with a space.</w:t>
+      </w:r>
+    </w:p>
+    <w:p>
+      <w:pPr>
+        <w:pStyle w:val="ListParagraph"/>
+        <w:numPr>
+          <w:ilvl w:val="0"/>
+          <w:numId w:val="2"/>
+        </w:numPr>
+        <w:jc w:val="both"/>
+        <w:rPr>
+          <w:rFonts w:ascii="Times New Roman" w:hAnsi="Times New Roman" w:cs="Times New Roman"/>
+          <w:sz w:val="24"/>
+          <w:szCs w:val="24"/>
+        </w:rPr>
+      </w:pPr>
+      <w:r>
+        <w:rPr>
+          <w:rFonts w:ascii="Times New Roman" w:hAnsi="Times New Roman" w:cs="Times New Roman"/>
+          <w:b/>
+          <w:sz w:val="24"/>
+          <w:szCs w:val="24"/>
+        </w:rPr>
+        <w:t>Comments</w:t>
+      </w:r>
+      <w:r>
+        <w:rPr>
+          <w:rFonts w:ascii="Times New Roman" w:hAnsi="Times New Roman" w:cs="Times New Roman"/>
+          <w:sz w:val="24"/>
+          <w:szCs w:val="24"/>
+        </w:rPr>
+        <w:t xml:space="preserve"> allow the programmer to describe meaning or explain themselves next to the code. </w:t>
+      </w:r>
+      <w:r>
+        <w:rPr>
+          <w:rFonts w:ascii="Times New Roman" w:hAnsi="Times New Roman" w:cs="Times New Roman"/>
+          <w:i/>
+          <w:sz w:val="24"/>
+          <w:szCs w:val="24"/>
+        </w:rPr>
+        <w:t>//</w:t>
+      </w:r>
+      <w:r>
+        <w:rPr>
+          <w:rFonts w:ascii="Times New Roman" w:hAnsi="Times New Roman" w:cs="Times New Roman"/>
+          <w:sz w:val="24"/>
+          <w:szCs w:val="24"/>
+        </w:rPr>
+        <w:t xml:space="preserve"> is used to place a single-line comment, everything on that line is ignored by the compiler. </w:t>
+      </w:r>
+      <w:r>
+        <w:rPr>
+          <w:rFonts w:ascii="Times New Roman" w:hAnsi="Times New Roman" w:cs="Times New Roman"/>
+          <w:i/>
+          <w:sz w:val="24"/>
+          <w:szCs w:val="24"/>
+        </w:rPr>
+        <w:t>/* … */</w:t>
+      </w:r>
+      <w:r>
+        <w:rPr>
+          <w:rFonts w:ascii="Times New Roman" w:hAnsi="Times New Roman" w:cs="Times New Roman"/>
+          <w:sz w:val="24"/>
+          <w:szCs w:val="24"/>
+        </w:rPr>
+        <w:t xml:space="preserve"> is used to place a multi-line comment, everything in between is ignored.</w:t>
+      </w:r>
+    </w:p>
+    <w:p>
+      <w:pPr>
+        <w:pStyle w:val="ListParagraph"/>
+        <w:numPr>
+          <w:ilvl w:val="0"/>
+          <w:numId w:val="2"/>
+        </w:numPr>
+        <w:jc w:val="both"/>
+        <w:rPr>
+          <w:rFonts w:ascii="Times New Roman" w:hAnsi="Times New Roman" w:cs="Times New Roman"/>
+          <w:sz w:val="24"/>
+          <w:szCs w:val="24"/>
+        </w:rPr>
+      </w:pPr>
+      <w:r>
+        <w:rPr>
+          <w:rFonts w:ascii="Times New Roman" w:hAnsi="Times New Roman" w:cs="Times New Roman"/>
+          <w:sz w:val="24"/>
+          <w:szCs w:val="24"/>
+        </w:rPr>
+        <w:t>Ideally code is self-documenting and easy to read. Avoid unnecessary comments as it makes the code harder to read.</w:t>
+      </w:r>
+    </w:p>
+    <w:p>
+      <w:pPr>
+        <w:pStyle w:val="ListParagraph"/>
+        <w:ind w:left="360"/>
+        <w:jc w:val="both"/>
+        <w:rPr>
+          <w:rFonts w:ascii="Times New Roman" w:hAnsi="Times New Roman" w:cs="Times New Roman"/>
+          <w:sz w:val="24"/>
+          <w:szCs w:val="24"/>
+        </w:rPr>
+      </w:pPr>
+    </w:p>
+    <w:p>
+      <w:pPr>
+        <w:pStyle w:val="ListParagraph"/>
+        <w:numPr>
+          <w:ilvl w:val="0"/>
+          <w:numId w:val="2"/>
+        </w:numPr>
+        <w:jc w:val="both"/>
+        <w:rPr>
+          <w:rFonts w:ascii="Times New Roman" w:hAnsi="Times New Roman" w:cs="Times New Roman"/>
+          <w:sz w:val="24"/>
+          <w:szCs w:val="24"/>
+        </w:rPr>
+      </w:pPr>
+      <w:r>
+        <w:rPr>
+          <w:rFonts w:ascii="Times New Roman" w:hAnsi="Times New Roman" w:cs="Times New Roman"/>
+          <w:sz w:val="24"/>
+          <w:szCs w:val="24"/>
+        </w:rPr>
+        <w:t xml:space="preserve">All C++ programs must have one </w:t>
+      </w:r>
+      <w:r>
+        <w:rPr>
+          <w:rFonts w:ascii="Times New Roman" w:hAnsi="Times New Roman" w:cs="Times New Roman"/>
+          <w:i/>
+          <w:sz w:val="24"/>
+          <w:szCs w:val="24"/>
+        </w:rPr>
+        <w:t>main</w:t>
+      </w:r>
+      <w:r>
+        <w:rPr>
+          <w:rFonts w:ascii="Times New Roman" w:hAnsi="Times New Roman" w:cs="Times New Roman"/>
+          <w:sz w:val="24"/>
+          <w:szCs w:val="24"/>
+        </w:rPr>
+        <w:t xml:space="preserve"> function. It’s where execution begins in the program. Returning 0 indicates that the program terminated successfully.</w:t>
+      </w:r>
+    </w:p>
+    <w:p>
+      <w:pPr>
+        <w:pStyle w:val="ListParagraph"/>
+        <w:numPr>
+          <w:ilvl w:val="0"/>
+          <w:numId w:val="2"/>
+        </w:numPr>
+        <w:spacing w:after="0"/>
+        <w:jc w:val="both"/>
+        <w:rPr>
+          <w:rFonts w:ascii="Times New Roman" w:hAnsi="Times New Roman" w:cs="Times New Roman"/>
+          <w:sz w:val="24"/>
+          <w:szCs w:val="24"/>
+        </w:rPr>
+      </w:pPr>
+      <w:r>
+        <w:rPr>
+          <w:rFonts w:ascii="Times New Roman" w:hAnsi="Times New Roman" w:cs="Times New Roman"/>
+          <w:sz w:val="24"/>
+          <w:szCs w:val="24"/>
+        </w:rPr>
         <w:lastRenderedPageBreak/>
-        <w:t>&gt;&gt;</w:t>
-      </w:r>
-      <w:r>
-        <w:rPr>
-          <w:rFonts w:ascii="Times New Roman" w:hAnsi="Times New Roman" w:cs="Times New Roman"/>
-          <w:sz w:val="24"/>
-          <w:szCs w:val="24"/>
-        </w:rPr>
-        <w:t xml:space="preserve"> is the extraction operator that stores the input.</w:t>
-      </w:r>
-    </w:p>
-    <w:p>
-      <w:pPr>
-        <w:pStyle w:val="ListParagraph"/>
-        <w:numPr>
-          <w:ilvl w:val="0"/>
-          <w:numId w:val="2"/>
-        </w:numPr>
-        <w:jc w:val="both"/>
-        <w:rPr>
-          <w:rFonts w:ascii="Times New Roman" w:hAnsi="Times New Roman" w:cs="Times New Roman"/>
-          <w:sz w:val="24"/>
-          <w:szCs w:val="24"/>
-        </w:rPr>
-      </w:pPr>
-      <w:r>
-        <w:rPr>
-          <w:rFonts w:ascii="Times New Roman" w:hAnsi="Times New Roman" w:cs="Times New Roman"/>
-          <w:b/>
-          <w:sz w:val="24"/>
-          <w:szCs w:val="24"/>
-        </w:rPr>
-        <w:t>Variables</w:t>
-      </w:r>
-      <w:r>
-        <w:rPr>
-          <w:rFonts w:ascii="Times New Roman" w:hAnsi="Times New Roman" w:cs="Times New Roman"/>
-          <w:sz w:val="24"/>
-          <w:szCs w:val="24"/>
-        </w:rPr>
-        <w:t xml:space="preserve"> store data.</w:t>
-      </w:r>
-      <w:r>
-        <w:rPr>
-          <w:rFonts w:ascii="Times New Roman" w:hAnsi="Times New Roman" w:cs="Times New Roman"/>
-          <w:sz w:val="24"/>
-          <w:szCs w:val="24"/>
-        </w:rPr>
-        <w:t xml:space="preserve"> </w:t>
-      </w:r>
-    </w:p>
-    <w:p>
-      <w:pPr>
-        <w:pStyle w:val="ListParagraph"/>
-        <w:numPr>
-          <w:ilvl w:val="0"/>
-          <w:numId w:val="2"/>
-        </w:numPr>
-        <w:jc w:val="both"/>
-        <w:rPr>
-          <w:rFonts w:ascii="Times New Roman" w:hAnsi="Times New Roman" w:cs="Times New Roman"/>
-          <w:sz w:val="24"/>
-          <w:szCs w:val="24"/>
-        </w:rPr>
-      </w:pPr>
-      <w:r>
-        <w:rPr>
-          <w:rFonts w:ascii="Times New Roman" w:hAnsi="Times New Roman" w:cs="Times New Roman"/>
-          <w:sz w:val="24"/>
-          <w:szCs w:val="24"/>
-        </w:rPr>
-        <w:t>To declare a variable state its type and give it a name, e.g. ‘</w:t>
-      </w:r>
-      <w:r>
-        <w:rPr>
-          <w:rFonts w:ascii="Times New Roman" w:hAnsi="Times New Roman" w:cs="Times New Roman"/>
-          <w:i/>
-          <w:sz w:val="24"/>
-          <w:szCs w:val="24"/>
-        </w:rPr>
-        <w:t xml:space="preserve">int </w:t>
-      </w:r>
+        <w:t xml:space="preserve">There are two acceptable function signatures for </w:t>
+      </w:r>
+      <w:r>
+        <w:rPr>
+          <w:rFonts w:ascii="Times New Roman" w:hAnsi="Times New Roman" w:cs="Times New Roman"/>
+          <w:i/>
+          <w:sz w:val="24"/>
+          <w:szCs w:val="24"/>
+        </w:rPr>
+        <w:t>main</w:t>
+      </w:r>
+      <w:r>
+        <w:rPr>
+          <w:rFonts w:ascii="Times New Roman" w:hAnsi="Times New Roman" w:cs="Times New Roman"/>
+          <w:sz w:val="24"/>
+          <w:szCs w:val="24"/>
+        </w:rPr>
+        <w:t>:</w:t>
+      </w:r>
+    </w:p>
+    <w:tbl>
+      <w:tblPr>
+        <w:tblStyle w:val="TableGrid"/>
+        <w:tblW w:w="0" w:type="auto"/>
+        <w:tblInd w:w="360" w:type="dxa"/>
+        <w:tblBorders>
+          <w:top w:val="none" w:sz="0" w:space="0" w:color="auto"/>
+          <w:left w:val="none" w:sz="0" w:space="0" w:color="auto"/>
+          <w:bottom w:val="none" w:sz="0" w:space="0" w:color="auto"/>
+          <w:right w:val="none" w:sz="0" w:space="0" w:color="auto"/>
+          <w:insideH w:val="none" w:sz="0" w:space="0" w:color="auto"/>
+          <w:insideV w:val="none" w:sz="0" w:space="0" w:color="auto"/>
+        </w:tblBorders>
+        <w:tblLook w:val="04A0" w:firstRow="1" w:lastRow="0" w:firstColumn="1" w:lastColumn="0" w:noHBand="0" w:noVBand="1"/>
+      </w:tblPr>
+      <w:tblGrid>
+        <w:gridCol w:w="4333"/>
+        <w:gridCol w:w="4333"/>
+      </w:tblGrid>
+      <w:tr>
+        <w:tc>
+          <w:tcPr>
+            <w:tcW w:w="4508" w:type="dxa"/>
+          </w:tcPr>
+          <w:p>
+            <w:pPr>
+              <w:pStyle w:val="CCode"/>
+            </w:pPr>
+            <w:r>
+              <w:t xml:space="preserve">int </w:t>
+            </w:r>
+            <w:proofErr w:type="gramStart"/>
+            <w:r>
+              <w:t>main(</w:t>
+            </w:r>
+            <w:proofErr w:type="gramEnd"/>
+            <w:r>
+              <w:t>) {</w:t>
+            </w:r>
+          </w:p>
+          <w:p>
+            <w:pPr>
+              <w:pStyle w:val="CCode"/>
+            </w:pPr>
+            <w:r>
+              <w:t xml:space="preserve">   return 0;</w:t>
+            </w:r>
+          </w:p>
+          <w:p>
+            <w:pPr>
+              <w:pStyle w:val="CCode"/>
+            </w:pPr>
+            <w:r>
+              <w:t>}</w:t>
+            </w:r>
+          </w:p>
+          <w:p>
+            <w:pPr>
+              <w:pStyle w:val="CCode"/>
+              <w:rPr>
+                <w:i w:val="0"/>
+              </w:rPr>
+            </w:pPr>
+            <w:r>
+              <w:rPr>
+                <w:i w:val="0"/>
+              </w:rPr>
+              <w:t>Program.exe</w:t>
+            </w:r>
+          </w:p>
+        </w:tc>
+        <w:tc>
+          <w:tcPr>
+            <w:tcW w:w="4508" w:type="dxa"/>
+          </w:tcPr>
+          <w:p>
+            <w:pPr>
+              <w:pStyle w:val="CCode"/>
+            </w:pPr>
+            <w:r>
+              <w:t xml:space="preserve">int </w:t>
+            </w:r>
+            <w:proofErr w:type="gramStart"/>
+            <w:r>
+              <w:t>main(</w:t>
+            </w:r>
+            <w:proofErr w:type="gramEnd"/>
+            <w:r>
+              <w:t xml:space="preserve">int </w:t>
+            </w:r>
+            <w:proofErr w:type="spellStart"/>
+            <w:r>
+              <w:t>argc</w:t>
+            </w:r>
+            <w:proofErr w:type="spellEnd"/>
+            <w:r>
+              <w:t>, char *</w:t>
+            </w:r>
+            <w:proofErr w:type="spellStart"/>
+            <w:r>
+              <w:t>argv</w:t>
+            </w:r>
+            <w:proofErr w:type="spellEnd"/>
+            <w:r>
+              <w:t>[]) {</w:t>
+            </w:r>
+          </w:p>
+          <w:p>
+            <w:pPr>
+              <w:pStyle w:val="CCode"/>
+            </w:pPr>
+            <w:r>
+              <w:t xml:space="preserve">   return 0;</w:t>
+            </w:r>
+          </w:p>
+          <w:p>
+            <w:pPr>
+              <w:pStyle w:val="CCode"/>
+            </w:pPr>
+            <w:r>
+              <w:t>}</w:t>
+            </w:r>
+          </w:p>
+          <w:p>
+            <w:pPr>
+              <w:pStyle w:val="CCode"/>
+              <w:rPr>
+                <w:i w:val="0"/>
+              </w:rPr>
+            </w:pPr>
+            <w:r>
+              <w:rPr>
+                <w:i w:val="0"/>
+              </w:rPr>
+              <w:t>Program.exe argument1, argument2</w:t>
+            </w:r>
+          </w:p>
+        </w:tc>
+      </w:tr>
+    </w:tbl>
+    <w:p>
+      <w:pPr>
+        <w:spacing w:after="0"/>
+        <w:ind w:left="360"/>
+        <w:jc w:val="both"/>
+        <w:rPr>
+          <w:rFonts w:ascii="Times New Roman" w:hAnsi="Times New Roman" w:cs="Times New Roman"/>
+          <w:sz w:val="24"/>
+          <w:szCs w:val="24"/>
+        </w:rPr>
+      </w:pPr>
+      <w:r>
+        <w:rPr>
+          <w:rFonts w:ascii="Times New Roman" w:hAnsi="Times New Roman" w:cs="Times New Roman"/>
+          <w:sz w:val="24"/>
+          <w:szCs w:val="24"/>
+        </w:rPr>
+        <w:t xml:space="preserve">The first signature is for when the program doesn’t accept any arguments, the second signature is for when the program does. </w:t>
+      </w:r>
+    </w:p>
+    <w:p>
+      <w:pPr>
+        <w:pStyle w:val="ListParagraph"/>
+        <w:numPr>
+          <w:ilvl w:val="0"/>
+          <w:numId w:val="2"/>
+        </w:numPr>
+        <w:jc w:val="both"/>
+        <w:rPr>
+          <w:rFonts w:ascii="Times New Roman" w:hAnsi="Times New Roman" w:cs="Times New Roman"/>
+          <w:sz w:val="24"/>
+          <w:szCs w:val="24"/>
+        </w:rPr>
+      </w:pPr>
       <w:proofErr w:type="spellStart"/>
       <w:r>
         <w:rPr>
@@ -1060,57 +2439,16 @@
           <w:sz w:val="24"/>
           <w:szCs w:val="24"/>
         </w:rPr>
-        <w:t>favourite_number</w:t>
+        <w:t>argc</w:t>
       </w:r>
       <w:proofErr w:type="spellEnd"/>
       <w:r>
         <w:rPr>
           <w:rFonts w:ascii="Times New Roman" w:hAnsi="Times New Roman" w:cs="Times New Roman"/>
-          <w:i/>
-          <w:sz w:val="24"/>
-          <w:szCs w:val="24"/>
-        </w:rPr>
-        <w:t>;</w:t>
-      </w:r>
-      <w:r>
-        <w:rPr>
-          <w:rFonts w:ascii="Times New Roman" w:hAnsi="Times New Roman" w:cs="Times New Roman"/>
-          <w:sz w:val="24"/>
-          <w:szCs w:val="24"/>
-        </w:rPr>
-        <w:t>’.</w:t>
-      </w:r>
-    </w:p>
-    <w:p>
-      <w:pPr>
-        <w:pStyle w:val="ListParagraph"/>
-        <w:numPr>
-          <w:ilvl w:val="0"/>
-          <w:numId w:val="2"/>
-        </w:numPr>
-        <w:jc w:val="both"/>
-        <w:rPr>
-          <w:rFonts w:ascii="Times New Roman" w:hAnsi="Times New Roman" w:cs="Times New Roman"/>
-          <w:sz w:val="24"/>
-          <w:szCs w:val="24"/>
-        </w:rPr>
-      </w:pPr>
-      <w:r>
-        <w:rPr>
-          <w:rFonts w:ascii="Times New Roman" w:hAnsi="Times New Roman" w:cs="Times New Roman"/>
-          <w:i/>
-          <w:sz w:val="24"/>
-          <w:szCs w:val="24"/>
-        </w:rPr>
-        <w:t>#include &lt;iostream&gt;</w:t>
-      </w:r>
-      <w:r>
-        <w:rPr>
-          <w:rFonts w:ascii="Times New Roman" w:hAnsi="Times New Roman" w:cs="Times New Roman"/>
-          <w:sz w:val="24"/>
-          <w:szCs w:val="24"/>
-        </w:rPr>
-        <w:t xml:space="preserve"> includes the input/output library where </w:t>
+          <w:sz w:val="24"/>
+          <w:szCs w:val="24"/>
+        </w:rPr>
+        <w:t xml:space="preserve"> counts the number of arguments provided, </w:t>
       </w:r>
       <w:proofErr w:type="spellStart"/>
       <w:r>
@@ -1120,7 +2458,7 @@
           <w:sz w:val="24"/>
           <w:szCs w:val="24"/>
         </w:rPr>
-        <w:t>cout</w:t>
+        <w:t>argv</w:t>
       </w:r>
       <w:proofErr w:type="spellEnd"/>
       <w:r>
@@ -1129,515 +2467,121 @@
           <w:sz w:val="24"/>
           <w:szCs w:val="24"/>
         </w:rPr>
-        <w:t xml:space="preserve"> and </w:t>
-      </w:r>
-      <w:proofErr w:type="spellStart"/>
-      <w:r>
-        <w:rPr>
-          <w:rFonts w:ascii="Times New Roman" w:hAnsi="Times New Roman" w:cs="Times New Roman"/>
-          <w:i/>
-          <w:sz w:val="24"/>
-          <w:szCs w:val="24"/>
-        </w:rPr>
-        <w:t>cin</w:t>
-      </w:r>
-      <w:proofErr w:type="spellEnd"/>
-      <w:r>
-        <w:rPr>
-          <w:rFonts w:ascii="Times New Roman" w:hAnsi="Times New Roman" w:cs="Times New Roman"/>
-          <w:sz w:val="24"/>
-          <w:szCs w:val="24"/>
-        </w:rPr>
-        <w:t xml:space="preserve"> are defined.</w:t>
-      </w:r>
-    </w:p>
-    <w:p>
-      <w:pPr>
-        <w:pStyle w:val="ListParagraph"/>
-        <w:numPr>
-          <w:ilvl w:val="0"/>
-          <w:numId w:val="2"/>
-        </w:numPr>
-        <w:jc w:val="both"/>
-        <w:rPr>
-          <w:rFonts w:ascii="Times New Roman" w:hAnsi="Times New Roman" w:cs="Times New Roman"/>
-          <w:sz w:val="24"/>
-          <w:szCs w:val="24"/>
-        </w:rPr>
-      </w:pPr>
-      <w:proofErr w:type="spellStart"/>
-      <w:r>
-        <w:rPr>
-          <w:rFonts w:ascii="Times New Roman" w:hAnsi="Times New Roman" w:cs="Times New Roman"/>
-          <w:i/>
-          <w:sz w:val="24"/>
-          <w:szCs w:val="24"/>
-        </w:rPr>
-        <w:t>endl</w:t>
-      </w:r>
-      <w:proofErr w:type="spellEnd"/>
-      <w:r>
-        <w:rPr>
-          <w:rFonts w:ascii="Times New Roman" w:hAnsi="Times New Roman" w:cs="Times New Roman"/>
-          <w:sz w:val="24"/>
-          <w:szCs w:val="24"/>
-        </w:rPr>
-        <w:t xml:space="preserve"> prints a new line and flushes the buffer.</w:t>
-      </w:r>
-    </w:p>
-    <w:p>
-      <w:pPr>
-        <w:pStyle w:val="ListParagraph"/>
-        <w:numPr>
-          <w:ilvl w:val="0"/>
-          <w:numId w:val="2"/>
-        </w:numPr>
-        <w:jc w:val="both"/>
-        <w:rPr>
-          <w:rFonts w:ascii="Times New Roman" w:hAnsi="Times New Roman" w:cs="Times New Roman"/>
-          <w:sz w:val="24"/>
-          <w:szCs w:val="24"/>
-        </w:rPr>
-      </w:pPr>
-      <w:r>
-        <w:rPr>
-          <w:rFonts w:ascii="Times New Roman" w:hAnsi="Times New Roman" w:cs="Times New Roman"/>
-          <w:sz w:val="24"/>
-          <w:szCs w:val="24"/>
-        </w:rPr>
-        <w:t>To build means to compile it and link it. This results in object files.</w:t>
-      </w:r>
-      <w:r>
-        <w:rPr>
-          <w:rFonts w:ascii="Times New Roman" w:hAnsi="Times New Roman" w:cs="Times New Roman"/>
-          <w:sz w:val="24"/>
-          <w:szCs w:val="24"/>
-        </w:rPr>
-        <w:t xml:space="preserve"> The build process saves time by only building the files that it has to.</w:t>
-      </w:r>
-    </w:p>
-    <w:p>
-      <w:pPr>
-        <w:pStyle w:val="ListParagraph"/>
-        <w:numPr>
-          <w:ilvl w:val="0"/>
-          <w:numId w:val="2"/>
-        </w:numPr>
-        <w:jc w:val="both"/>
-        <w:rPr>
-          <w:rFonts w:ascii="Times New Roman" w:hAnsi="Times New Roman" w:cs="Times New Roman"/>
-          <w:sz w:val="24"/>
-          <w:szCs w:val="24"/>
-        </w:rPr>
-      </w:pPr>
-      <w:r>
-        <w:rPr>
-          <w:rFonts w:ascii="Times New Roman" w:hAnsi="Times New Roman" w:cs="Times New Roman"/>
-          <w:sz w:val="24"/>
-          <w:szCs w:val="24"/>
-        </w:rPr>
-        <w:t>The clean process removes the object files, but then you must build your program again.</w:t>
-      </w:r>
-    </w:p>
-    <w:p>
-      <w:pPr>
-        <w:pStyle w:val="ListParagraph"/>
-        <w:ind w:left="360"/>
-        <w:jc w:val="both"/>
-        <w:rPr>
-          <w:rFonts w:ascii="Times New Roman" w:hAnsi="Times New Roman" w:cs="Times New Roman"/>
-          <w:sz w:val="24"/>
-          <w:szCs w:val="24"/>
-        </w:rPr>
-      </w:pPr>
-    </w:p>
-    <w:p>
-      <w:pPr>
-        <w:pStyle w:val="ListParagraph"/>
-        <w:numPr>
-          <w:ilvl w:val="0"/>
-          <w:numId w:val="2"/>
-        </w:numPr>
-        <w:jc w:val="both"/>
-        <w:rPr>
-          <w:rFonts w:ascii="Times New Roman" w:hAnsi="Times New Roman" w:cs="Times New Roman"/>
-          <w:sz w:val="24"/>
-          <w:szCs w:val="24"/>
-        </w:rPr>
-      </w:pPr>
-      <w:r>
-        <w:rPr>
-          <w:rFonts w:ascii="Times New Roman" w:hAnsi="Times New Roman" w:cs="Times New Roman"/>
-          <w:b/>
-          <w:sz w:val="24"/>
-          <w:szCs w:val="24"/>
-        </w:rPr>
-        <w:t>Compiler errors</w:t>
-      </w:r>
-      <w:r>
-        <w:rPr>
-          <w:rFonts w:ascii="Times New Roman" w:hAnsi="Times New Roman" w:cs="Times New Roman"/>
-          <w:sz w:val="24"/>
-          <w:szCs w:val="24"/>
-        </w:rPr>
-        <w:t xml:space="preserve"> enforce programming rules.</w:t>
-      </w:r>
-      <w:r>
-        <w:rPr>
-          <w:rFonts w:ascii="Times New Roman" w:hAnsi="Times New Roman" w:cs="Times New Roman"/>
-          <w:sz w:val="24"/>
-          <w:szCs w:val="24"/>
-        </w:rPr>
-        <w:t xml:space="preserve"> It does this by identifying syntax and semantic errors.</w:t>
-      </w:r>
-    </w:p>
-    <w:p>
-      <w:pPr>
-        <w:pStyle w:val="ListParagraph"/>
-        <w:numPr>
-          <w:ilvl w:val="0"/>
-          <w:numId w:val="2"/>
-        </w:numPr>
-        <w:jc w:val="both"/>
-        <w:rPr>
-          <w:rFonts w:ascii="Times New Roman" w:hAnsi="Times New Roman" w:cs="Times New Roman"/>
-          <w:sz w:val="24"/>
-          <w:szCs w:val="24"/>
-        </w:rPr>
-      </w:pPr>
-      <w:r>
-        <w:rPr>
-          <w:rFonts w:ascii="Times New Roman" w:hAnsi="Times New Roman" w:cs="Times New Roman"/>
-          <w:b/>
-          <w:sz w:val="24"/>
-          <w:szCs w:val="24"/>
-        </w:rPr>
-        <w:t>Syntax error</w:t>
-      </w:r>
-      <w:r>
-        <w:rPr>
-          <w:rFonts w:ascii="Times New Roman" w:hAnsi="Times New Roman" w:cs="Times New Roman"/>
-          <w:sz w:val="24"/>
-          <w:szCs w:val="24"/>
-        </w:rPr>
-        <w:t xml:space="preserve"> refers to when the structure of the code is incorrect, e.g. ‘</w:t>
-      </w:r>
-      <w:proofErr w:type="spellStart"/>
-      <w:r>
-        <w:rPr>
-          <w:rFonts w:ascii="Times New Roman" w:hAnsi="Times New Roman" w:cs="Times New Roman"/>
-          <w:i/>
-          <w:sz w:val="24"/>
-          <w:szCs w:val="24"/>
-        </w:rPr>
-        <w:t>cout</w:t>
-      </w:r>
-      <w:proofErr w:type="spellEnd"/>
-      <w:r>
-        <w:rPr>
-          <w:rFonts w:ascii="Times New Roman" w:hAnsi="Times New Roman" w:cs="Times New Roman"/>
-          <w:i/>
-          <w:sz w:val="24"/>
-          <w:szCs w:val="24"/>
-        </w:rPr>
-        <w:t xml:space="preserve"> &lt;&lt; “Errors &lt;&lt; </w:t>
-      </w:r>
-      <w:proofErr w:type="spellStart"/>
-      <w:r>
-        <w:rPr>
-          <w:rFonts w:ascii="Times New Roman" w:hAnsi="Times New Roman" w:cs="Times New Roman"/>
-          <w:i/>
-          <w:sz w:val="24"/>
-          <w:szCs w:val="24"/>
-        </w:rPr>
-        <w:t>endl</w:t>
-      </w:r>
-      <w:proofErr w:type="spellEnd"/>
-      <w:r>
-        <w:rPr>
-          <w:rFonts w:ascii="Times New Roman" w:hAnsi="Times New Roman" w:cs="Times New Roman"/>
-          <w:sz w:val="24"/>
-          <w:szCs w:val="24"/>
-        </w:rPr>
-        <w:t xml:space="preserve">’ in this case the trailing quotation character is missing. </w:t>
-      </w:r>
-    </w:p>
-    <w:p>
-      <w:pPr>
-        <w:pStyle w:val="ListParagraph"/>
-        <w:numPr>
-          <w:ilvl w:val="0"/>
-          <w:numId w:val="2"/>
-        </w:numPr>
-        <w:jc w:val="both"/>
-        <w:rPr>
-          <w:rFonts w:ascii="Times New Roman" w:hAnsi="Times New Roman" w:cs="Times New Roman"/>
-          <w:sz w:val="24"/>
-          <w:szCs w:val="24"/>
-        </w:rPr>
-      </w:pPr>
-      <w:r>
-        <w:rPr>
-          <w:rFonts w:ascii="Times New Roman" w:hAnsi="Times New Roman" w:cs="Times New Roman"/>
-          <w:b/>
-          <w:sz w:val="24"/>
-          <w:szCs w:val="24"/>
-        </w:rPr>
-        <w:t xml:space="preserve">Semantic error </w:t>
-      </w:r>
-      <w:r>
-        <w:rPr>
-          <w:rFonts w:ascii="Times New Roman" w:hAnsi="Times New Roman" w:cs="Times New Roman"/>
-          <w:sz w:val="24"/>
-          <w:szCs w:val="24"/>
-        </w:rPr>
-        <w:t>refers to when the structure is correct, but the code is undefined, e.g. ‘</w:t>
-      </w:r>
-      <w:r>
-        <w:rPr>
-          <w:rFonts w:ascii="Times New Roman" w:hAnsi="Times New Roman" w:cs="Times New Roman"/>
-          <w:i/>
-          <w:sz w:val="24"/>
-          <w:szCs w:val="24"/>
-        </w:rPr>
-        <w:t xml:space="preserve">int a = b + c’ </w:t>
-      </w:r>
-      <w:r>
-        <w:rPr>
-          <w:rFonts w:ascii="Times New Roman" w:hAnsi="Times New Roman" w:cs="Times New Roman"/>
-          <w:sz w:val="24"/>
-          <w:szCs w:val="24"/>
-        </w:rPr>
-        <w:t xml:space="preserve">if </w:t>
-      </w:r>
-      <w:r>
-        <w:rPr>
-          <w:rFonts w:ascii="Times New Roman" w:hAnsi="Times New Roman" w:cs="Times New Roman"/>
-          <w:i/>
-          <w:sz w:val="24"/>
-          <w:szCs w:val="24"/>
-        </w:rPr>
-        <w:t xml:space="preserve">a </w:t>
-      </w:r>
-      <w:r>
-        <w:rPr>
-          <w:rFonts w:ascii="Times New Roman" w:hAnsi="Times New Roman" w:cs="Times New Roman"/>
-          <w:sz w:val="24"/>
-          <w:szCs w:val="24"/>
-        </w:rPr>
-        <w:t xml:space="preserve">and </w:t>
-      </w:r>
-      <w:r>
-        <w:rPr>
-          <w:rFonts w:ascii="Times New Roman" w:hAnsi="Times New Roman" w:cs="Times New Roman"/>
-          <w:i/>
-          <w:sz w:val="24"/>
-          <w:szCs w:val="24"/>
-        </w:rPr>
-        <w:t>b</w:t>
-      </w:r>
-      <w:r>
-        <w:rPr>
-          <w:rFonts w:ascii="Times New Roman" w:hAnsi="Times New Roman" w:cs="Times New Roman"/>
-          <w:sz w:val="24"/>
-          <w:szCs w:val="24"/>
-        </w:rPr>
-        <w:t xml:space="preserve"> are </w:t>
-      </w:r>
-      <w:proofErr w:type="spellStart"/>
-      <w:r>
-        <w:rPr>
-          <w:rFonts w:ascii="Times New Roman" w:hAnsi="Times New Roman" w:cs="Times New Roman"/>
-          <w:i/>
-          <w:sz w:val="24"/>
-          <w:szCs w:val="24"/>
-        </w:rPr>
-        <w:t>int</w:t>
-      </w:r>
-      <w:r>
-        <w:rPr>
-          <w:rFonts w:ascii="Times New Roman" w:hAnsi="Times New Roman" w:cs="Times New Roman"/>
-          <w:sz w:val="24"/>
-          <w:szCs w:val="24"/>
-        </w:rPr>
-        <w:t>s</w:t>
-      </w:r>
-      <w:proofErr w:type="spellEnd"/>
-      <w:r>
-        <w:rPr>
-          <w:rFonts w:ascii="Times New Roman" w:hAnsi="Times New Roman" w:cs="Times New Roman"/>
-          <w:sz w:val="24"/>
-          <w:szCs w:val="24"/>
-        </w:rPr>
-        <w:t xml:space="preserve"> and </w:t>
-      </w:r>
-      <w:r>
-        <w:rPr>
-          <w:rFonts w:ascii="Times New Roman" w:hAnsi="Times New Roman" w:cs="Times New Roman"/>
-          <w:i/>
-          <w:sz w:val="24"/>
-          <w:szCs w:val="24"/>
-        </w:rPr>
-        <w:t>c</w:t>
-      </w:r>
-      <w:r>
-        <w:rPr>
-          <w:rFonts w:ascii="Times New Roman" w:hAnsi="Times New Roman" w:cs="Times New Roman"/>
-          <w:sz w:val="24"/>
-          <w:szCs w:val="24"/>
-        </w:rPr>
-        <w:t xml:space="preserve"> is a person then it may not make sense to add them.</w:t>
-      </w:r>
-    </w:p>
-    <w:p>
-      <w:pPr>
-        <w:pStyle w:val="ListParagraph"/>
-        <w:numPr>
-          <w:ilvl w:val="0"/>
-          <w:numId w:val="2"/>
-        </w:numPr>
-        <w:jc w:val="both"/>
-        <w:rPr>
-          <w:rFonts w:ascii="Times New Roman" w:hAnsi="Times New Roman" w:cs="Times New Roman"/>
-          <w:sz w:val="24"/>
-          <w:szCs w:val="24"/>
-        </w:rPr>
-      </w:pPr>
-      <w:r>
-        <w:rPr>
-          <w:rFonts w:ascii="Times New Roman" w:hAnsi="Times New Roman" w:cs="Times New Roman"/>
-          <w:sz w:val="24"/>
-          <w:szCs w:val="24"/>
-        </w:rPr>
-        <w:t xml:space="preserve">Making one error will lead the compiler to detect many errors. </w:t>
-      </w:r>
-      <w:proofErr w:type="gramStart"/>
-      <w:r>
-        <w:rPr>
-          <w:rFonts w:ascii="Times New Roman" w:hAnsi="Times New Roman" w:cs="Times New Roman"/>
-          <w:sz w:val="24"/>
-          <w:szCs w:val="24"/>
-        </w:rPr>
-        <w:t>So</w:t>
-      </w:r>
-      <w:proofErr w:type="gramEnd"/>
-      <w:r>
-        <w:rPr>
-          <w:rFonts w:ascii="Times New Roman" w:hAnsi="Times New Roman" w:cs="Times New Roman"/>
-          <w:sz w:val="24"/>
-          <w:szCs w:val="24"/>
-        </w:rPr>
-        <w:t xml:space="preserve"> fixing one error will resolve many compiler errors.</w:t>
-      </w:r>
-    </w:p>
-    <w:p>
-      <w:pPr>
-        <w:pStyle w:val="ListParagraph"/>
-        <w:numPr>
-          <w:ilvl w:val="0"/>
-          <w:numId w:val="2"/>
-        </w:numPr>
-        <w:jc w:val="both"/>
-        <w:rPr>
-          <w:rFonts w:ascii="Times New Roman" w:hAnsi="Times New Roman" w:cs="Times New Roman"/>
-          <w:sz w:val="24"/>
-          <w:szCs w:val="24"/>
-        </w:rPr>
-      </w:pPr>
-      <w:r>
-        <w:rPr>
-          <w:rFonts w:ascii="Times New Roman" w:hAnsi="Times New Roman" w:cs="Times New Roman"/>
-          <w:b/>
-          <w:sz w:val="24"/>
-          <w:szCs w:val="24"/>
-        </w:rPr>
-        <w:t>Compiler warnings</w:t>
-      </w:r>
-      <w:r>
-        <w:rPr>
-          <w:rFonts w:ascii="Times New Roman" w:hAnsi="Times New Roman" w:cs="Times New Roman"/>
-          <w:sz w:val="24"/>
-          <w:szCs w:val="24"/>
-        </w:rPr>
-        <w:t xml:space="preserve"> occur when </w:t>
-      </w:r>
-      <w:r>
-        <w:rPr>
-          <w:rFonts w:ascii="Times New Roman" w:hAnsi="Times New Roman" w:cs="Times New Roman"/>
-          <w:sz w:val="24"/>
-          <w:szCs w:val="24"/>
-        </w:rPr>
-        <w:t>code can be compiled, but has potential issues, e.g. printing an uninitialized variable ‘</w:t>
-      </w:r>
-      <w:r>
-        <w:rPr>
-          <w:rFonts w:ascii="Times New Roman" w:hAnsi="Times New Roman" w:cs="Times New Roman"/>
-          <w:i/>
-          <w:sz w:val="24"/>
-          <w:szCs w:val="24"/>
-        </w:rPr>
-        <w:t xml:space="preserve">int data; </w:t>
-      </w:r>
-      <w:proofErr w:type="spellStart"/>
-      <w:r>
-        <w:rPr>
-          <w:rFonts w:ascii="Times New Roman" w:hAnsi="Times New Roman" w:cs="Times New Roman"/>
-          <w:i/>
-          <w:sz w:val="24"/>
-          <w:szCs w:val="24"/>
-        </w:rPr>
-        <w:t>cout</w:t>
-      </w:r>
-      <w:proofErr w:type="spellEnd"/>
-      <w:r>
-        <w:rPr>
-          <w:rFonts w:ascii="Times New Roman" w:hAnsi="Times New Roman" w:cs="Times New Roman"/>
-          <w:i/>
-          <w:sz w:val="24"/>
-          <w:szCs w:val="24"/>
-        </w:rPr>
-        <w:t xml:space="preserve"> &lt;&lt; data;</w:t>
-      </w:r>
-      <w:r>
-        <w:rPr>
-          <w:rFonts w:ascii="Times New Roman" w:hAnsi="Times New Roman" w:cs="Times New Roman"/>
-          <w:sz w:val="24"/>
-          <w:szCs w:val="24"/>
-        </w:rPr>
-        <w:t>’.</w:t>
-      </w:r>
-    </w:p>
-    <w:p>
-      <w:pPr>
-        <w:pStyle w:val="ListParagraph"/>
-        <w:numPr>
-          <w:ilvl w:val="0"/>
-          <w:numId w:val="2"/>
-        </w:numPr>
-        <w:jc w:val="both"/>
-        <w:rPr>
-          <w:rFonts w:ascii="Times New Roman" w:hAnsi="Times New Roman" w:cs="Times New Roman"/>
-          <w:sz w:val="24"/>
-          <w:szCs w:val="24"/>
-        </w:rPr>
-      </w:pPr>
-      <w:r>
-        <w:rPr>
-          <w:rFonts w:ascii="Times New Roman" w:hAnsi="Times New Roman" w:cs="Times New Roman"/>
-          <w:sz w:val="24"/>
-          <w:szCs w:val="24"/>
-        </w:rPr>
-        <w:t>Both warnings and errors should be avoided whenever possible.</w:t>
+        <w:t xml:space="preserve"> (argument vector)</w:t>
+      </w:r>
+      <w:r>
+        <w:rPr>
+          <w:rFonts w:ascii="Times New Roman" w:hAnsi="Times New Roman" w:cs="Times New Roman"/>
+          <w:sz w:val="24"/>
+          <w:szCs w:val="24"/>
+        </w:rPr>
+        <w:t xml:space="preserve"> contains the value of each argument. These can be provided from the command-line.</w:t>
+      </w:r>
+      <w:r>
+        <w:rPr>
+          <w:rFonts w:ascii="Times New Roman" w:hAnsi="Times New Roman" w:cs="Times New Roman"/>
+          <w:sz w:val="24"/>
+          <w:szCs w:val="24"/>
+        </w:rPr>
+        <w:t xml:space="preserve"> A vector refers to data in  a one dimensional array.</w:t>
       </w:r>
       <w:bookmarkStart w:id="0" w:name="_GoBack"/>
       <w:bookmarkEnd w:id="0"/>
     </w:p>
     <w:p>
       <w:pPr>
+        <w:pStyle w:val="ListParagraph"/>
+        <w:numPr>
+          <w:ilvl w:val="0"/>
+          <w:numId w:val="2"/>
+        </w:numPr>
+        <w:jc w:val="both"/>
+        <w:rPr>
+          <w:rFonts w:ascii="Times New Roman" w:hAnsi="Times New Roman" w:cs="Times New Roman"/>
+          <w:sz w:val="24"/>
+          <w:szCs w:val="24"/>
+        </w:rPr>
+      </w:pPr>
+      <w:r>
+        <w:rPr>
+          <w:rFonts w:ascii="Times New Roman" w:hAnsi="Times New Roman" w:cs="Times New Roman"/>
+          <w:i/>
+          <w:sz w:val="24"/>
+          <w:szCs w:val="24"/>
+        </w:rPr>
+        <w:t>main</w:t>
+      </w:r>
+      <w:r>
+        <w:rPr>
+          <w:rFonts w:ascii="Times New Roman" w:hAnsi="Times New Roman" w:cs="Times New Roman"/>
+          <w:sz w:val="24"/>
+          <w:szCs w:val="24"/>
+        </w:rPr>
+        <w:t xml:space="preserve"> is </w:t>
+      </w:r>
+      <w:r>
+        <w:rPr>
+          <w:rFonts w:ascii="Times New Roman" w:hAnsi="Times New Roman" w:cs="Times New Roman"/>
+          <w:sz w:val="24"/>
+          <w:szCs w:val="24"/>
+        </w:rPr>
+        <w:t xml:space="preserve">a function that is </w:t>
+      </w:r>
+      <w:r>
+        <w:rPr>
+          <w:rFonts w:ascii="Times New Roman" w:hAnsi="Times New Roman" w:cs="Times New Roman"/>
+          <w:sz w:val="24"/>
+          <w:szCs w:val="24"/>
+        </w:rPr>
+        <w:t>called by the operating system.</w:t>
+      </w:r>
+      <w:r>
+        <w:rPr>
+          <w:rFonts w:ascii="Times New Roman" w:hAnsi="Times New Roman" w:cs="Times New Roman"/>
+          <w:sz w:val="24"/>
+          <w:szCs w:val="24"/>
+        </w:rPr>
+        <w:t xml:space="preserve"> A </w:t>
+      </w:r>
+      <w:r>
+        <w:rPr>
+          <w:rFonts w:ascii="Times New Roman" w:hAnsi="Times New Roman" w:cs="Times New Roman"/>
+          <w:b/>
+          <w:sz w:val="24"/>
+          <w:szCs w:val="24"/>
+        </w:rPr>
+        <w:t>function</w:t>
+      </w:r>
+      <w:r>
+        <w:rPr>
+          <w:rFonts w:ascii="Times New Roman" w:hAnsi="Times New Roman" w:cs="Times New Roman"/>
+          <w:sz w:val="24"/>
+          <w:szCs w:val="24"/>
+        </w:rPr>
+        <w:t xml:space="preserve"> is a name that refers to a block of code.</w:t>
+      </w:r>
+    </w:p>
+    <w:p>
+      <w:pPr>
+        <w:pStyle w:val="ListParagraph"/>
+        <w:numPr>
+          <w:ilvl w:val="0"/>
+          <w:numId w:val="2"/>
+        </w:numPr>
+        <w:jc w:val="both"/>
+        <w:rPr>
+          <w:rFonts w:ascii="Times New Roman" w:hAnsi="Times New Roman" w:cs="Times New Roman"/>
+          <w:sz w:val="24"/>
+          <w:szCs w:val="24"/>
+        </w:rPr>
+      </w:pPr>
+    </w:p>
+    <w:p>
+      <w:pPr>
         <w:pStyle w:val="CHeading"/>
       </w:pPr>
       <w:r>
-        <w:t>Structure of a C++ Program</w:t>
+        <w:t>Variables and Constants</w:t>
       </w:r>
     </w:p>
     <w:p>
@@ -1660,7 +2604,7 @@
         <w:pStyle w:val="CHeading"/>
       </w:pPr>
       <w:r>
-        <w:t>Variables and Constants</w:t>
+        <w:t>Arrays and Vectors</w:t>
       </w:r>
     </w:p>
     <w:p>
@@ -1683,7 +2627,7 @@
         <w:pStyle w:val="CHeading"/>
       </w:pPr>
       <w:r>
-        <w:t>Arrays and Vectors</w:t>
+        <w:t>Statements and Operators</w:t>
       </w:r>
     </w:p>
     <w:p>
@@ -1706,7 +2650,7 @@
         <w:pStyle w:val="CHeading"/>
       </w:pPr>
       <w:r>
-        <w:t>Statements and Operators</w:t>
+        <w:t>Controlling Program Flow</w:t>
       </w:r>
     </w:p>
     <w:p>
@@ -1729,7 +2673,7 @@
         <w:pStyle w:val="CHeading"/>
       </w:pPr>
       <w:r>
-        <w:t>Controlling Program Flow</w:t>
+        <w:t>Characters and Strings</w:t>
       </w:r>
     </w:p>
     <w:p>
@@ -1752,7 +2696,7 @@
         <w:pStyle w:val="CHeading"/>
       </w:pPr>
       <w:r>
-        <w:t>Characters and Strings</w:t>
+        <w:t>Functions</w:t>
       </w:r>
     </w:p>
     <w:p>
@@ -1775,7 +2719,7 @@
         <w:pStyle w:val="CHeading"/>
       </w:pPr>
       <w:r>
-        <w:t>Functions</w:t>
+        <w:t>Pointers and References</w:t>
       </w:r>
     </w:p>
     <w:p>
@@ -1798,30 +2742,6 @@
         <w:pStyle w:val="CHeading"/>
       </w:pPr>
       <w:r>
-        <w:t>Pointers and References</w:t>
-      </w:r>
-    </w:p>
-    <w:p>
-      <w:pPr>
-        <w:pStyle w:val="ListParagraph"/>
-        <w:numPr>
-          <w:ilvl w:val="0"/>
-          <w:numId w:val="2"/>
-        </w:numPr>
-        <w:jc w:val="both"/>
-        <w:rPr>
-          <w:rFonts w:ascii="Times New Roman" w:hAnsi="Times New Roman" w:cs="Times New Roman"/>
-          <w:sz w:val="24"/>
-          <w:szCs w:val="24"/>
-        </w:rPr>
-      </w:pPr>
-    </w:p>
-    <w:p>
-      <w:pPr>
-        <w:pStyle w:val="CHeading"/>
-      </w:pPr>
-      <w:r>
-        <w:lastRenderedPageBreak/>
         <w:t>OOP - Classes and Objects</w:t>
       </w:r>
     </w:p>
@@ -2241,7 +3161,7 @@
   <w:abstractNum w:abstractNumId="2" w15:restartNumberingAfterBreak="0">
     <w:nsid w:val="48D31795"/>
     <w:multiLevelType w:val="hybridMultilevel"/>
-    <w:tmpl w:val="DDD84D4E"/>
+    <w:tmpl w:val="FA9E3852"/>
     <w:lvl w:ilvl="0" w:tplc="67385BAA">
       <w:start w:val="1"/>
       <w:numFmt w:val="bullet"/>
@@ -3056,6 +3976,37 @@
       <w:szCs w:val="24"/>
     </w:rPr>
   </w:style>
+  <w:style w:type="paragraph" w:customStyle="1" w:styleId="CCode">
+    <w:name w:val="C_Code"/>
+    <w:basedOn w:val="Normal"/>
+    <w:qFormat/>
+    <w:rsid w:val="003D462E"/>
+    <w:rPr>
+      <w:rFonts w:ascii="Monospac821 BT" w:hAnsi="Monospac821 BT" w:cs="Times New Roman"/>
+      <w:i/>
+      <w:sz w:val="20"/>
+      <w:szCs w:val="20"/>
+    </w:rPr>
+  </w:style>
+  <w:style w:type="table" w:styleId="TableGrid">
+    <w:name w:val="Table Grid"/>
+    <w:basedOn w:val="TableNormal"/>
+    <w:uiPriority w:val="39"/>
+    <w:rsid w:val="003D462E"/>
+    <w:pPr>
+      <w:spacing w:after="0" w:line="240" w:lineRule="auto"/>
+    </w:pPr>
+    <w:tblPr>
+      <w:tblBorders>
+        <w:top w:val="single" w:sz="4" w:space="0" w:color="auto"/>
+        <w:left w:val="single" w:sz="4" w:space="0" w:color="auto"/>
+        <w:bottom w:val="single" w:sz="4" w:space="0" w:color="auto"/>
+        <w:right w:val="single" w:sz="4" w:space="0" w:color="auto"/>
+        <w:insideH w:val="single" w:sz="4" w:space="0" w:color="auto"/>
+        <w:insideV w:val="single" w:sz="4" w:space="0" w:color="auto"/>
+      </w:tblBorders>
+    </w:tblPr>
+  </w:style>
 </w:styles>
 </file>
 

</xml_diff>

<commit_message>
Covered namespaces, using directives, and using declarations.
</commit_message>
<xml_diff>
--- a/notes/BeginningCppProgramming.docx
+++ b/notes/BeginningCppProgramming.docx
@@ -2485,99 +2485,532 @@
         </w:rPr>
         <w:t xml:space="preserve"> A vector refers to data in  a one dimensional array.</w:t>
       </w:r>
+    </w:p>
+    <w:p>
+      <w:pPr>
+        <w:pStyle w:val="ListParagraph"/>
+        <w:numPr>
+          <w:ilvl w:val="0"/>
+          <w:numId w:val="2"/>
+        </w:numPr>
+        <w:spacing w:after="0"/>
+        <w:jc w:val="both"/>
+        <w:rPr>
+          <w:rFonts w:ascii="Times New Roman" w:hAnsi="Times New Roman" w:cs="Times New Roman"/>
+          <w:sz w:val="24"/>
+          <w:szCs w:val="24"/>
+        </w:rPr>
+      </w:pPr>
+      <w:r>
+        <w:rPr>
+          <w:rFonts w:ascii="Times New Roman" w:hAnsi="Times New Roman" w:cs="Times New Roman"/>
+          <w:i/>
+          <w:sz w:val="24"/>
+          <w:szCs w:val="24"/>
+        </w:rPr>
+        <w:t>main</w:t>
+      </w:r>
+      <w:r>
+        <w:rPr>
+          <w:rFonts w:ascii="Times New Roman" w:hAnsi="Times New Roman" w:cs="Times New Roman"/>
+          <w:sz w:val="24"/>
+          <w:szCs w:val="24"/>
+        </w:rPr>
+        <w:t xml:space="preserve"> is </w:t>
+      </w:r>
+      <w:r>
+        <w:rPr>
+          <w:rFonts w:ascii="Times New Roman" w:hAnsi="Times New Roman" w:cs="Times New Roman"/>
+          <w:sz w:val="24"/>
+          <w:szCs w:val="24"/>
+        </w:rPr>
+        <w:t xml:space="preserve">a function that is </w:t>
+      </w:r>
+      <w:r>
+        <w:rPr>
+          <w:rFonts w:ascii="Times New Roman" w:hAnsi="Times New Roman" w:cs="Times New Roman"/>
+          <w:sz w:val="24"/>
+          <w:szCs w:val="24"/>
+        </w:rPr>
+        <w:t>called by the operating system.</w:t>
+      </w:r>
+      <w:r>
+        <w:rPr>
+          <w:rFonts w:ascii="Times New Roman" w:hAnsi="Times New Roman" w:cs="Times New Roman"/>
+          <w:sz w:val="24"/>
+          <w:szCs w:val="24"/>
+        </w:rPr>
+        <w:t xml:space="preserve"> A </w:t>
+      </w:r>
+      <w:r>
+        <w:rPr>
+          <w:rFonts w:ascii="Times New Roman" w:hAnsi="Times New Roman" w:cs="Times New Roman"/>
+          <w:b/>
+          <w:sz w:val="24"/>
+          <w:szCs w:val="24"/>
+        </w:rPr>
+        <w:t>function</w:t>
+      </w:r>
+      <w:r>
+        <w:rPr>
+          <w:rFonts w:ascii="Times New Roman" w:hAnsi="Times New Roman" w:cs="Times New Roman"/>
+          <w:sz w:val="24"/>
+          <w:szCs w:val="24"/>
+        </w:rPr>
+        <w:t xml:space="preserve"> is a name that refers to a block of code.</w:t>
+      </w:r>
+    </w:p>
+    <w:p>
+      <w:pPr>
+        <w:pStyle w:val="ListParagraph"/>
+        <w:spacing w:after="0"/>
+        <w:ind w:left="360"/>
+        <w:jc w:val="both"/>
+        <w:rPr>
+          <w:rFonts w:ascii="Times New Roman" w:hAnsi="Times New Roman" w:cs="Times New Roman"/>
+          <w:sz w:val="24"/>
+          <w:szCs w:val="24"/>
+        </w:rPr>
+      </w:pPr>
+    </w:p>
+    <w:p>
+      <w:pPr>
+        <w:pStyle w:val="ListParagraph"/>
+        <w:numPr>
+          <w:ilvl w:val="0"/>
+          <w:numId w:val="2"/>
+        </w:numPr>
+        <w:jc w:val="both"/>
+        <w:rPr>
+          <w:rFonts w:ascii="Times New Roman" w:hAnsi="Times New Roman" w:cs="Times New Roman"/>
+          <w:sz w:val="24"/>
+          <w:szCs w:val="24"/>
+        </w:rPr>
+      </w:pPr>
+      <w:r>
+        <w:rPr>
+          <w:rFonts w:ascii="Times New Roman" w:hAnsi="Times New Roman" w:cs="Times New Roman"/>
+          <w:b/>
+          <w:sz w:val="24"/>
+          <w:szCs w:val="24"/>
+        </w:rPr>
+        <w:t>Namespaces</w:t>
+      </w:r>
+      <w:r>
+        <w:rPr>
+          <w:rFonts w:ascii="Times New Roman" w:hAnsi="Times New Roman" w:cs="Times New Roman"/>
+          <w:sz w:val="24"/>
+          <w:szCs w:val="24"/>
+        </w:rPr>
+        <w:t xml:space="preserve"> allow grouping code to avoid naming conflicts</w:t>
+      </w:r>
+      <w:r>
+        <w:rPr>
+          <w:rFonts w:ascii="Times New Roman" w:hAnsi="Times New Roman" w:cs="Times New Roman"/>
+          <w:sz w:val="24"/>
+          <w:szCs w:val="24"/>
+        </w:rPr>
+        <w:t>.</w:t>
+      </w:r>
+    </w:p>
+    <w:p>
+      <w:pPr>
+        <w:pStyle w:val="ListParagraph"/>
+        <w:numPr>
+          <w:ilvl w:val="0"/>
+          <w:numId w:val="2"/>
+        </w:numPr>
+        <w:jc w:val="both"/>
+        <w:rPr>
+          <w:rFonts w:ascii="Times New Roman" w:hAnsi="Times New Roman" w:cs="Times New Roman"/>
+          <w:sz w:val="24"/>
+          <w:szCs w:val="24"/>
+        </w:rPr>
+      </w:pPr>
+      <w:r>
+        <w:rPr>
+          <w:rFonts w:ascii="Times New Roman" w:hAnsi="Times New Roman" w:cs="Times New Roman"/>
+          <w:sz w:val="24"/>
+          <w:szCs w:val="24"/>
+        </w:rPr>
+        <w:t>Example:</w:t>
+      </w:r>
+      <w:r>
+        <w:rPr>
+          <w:rFonts w:ascii="Times New Roman" w:hAnsi="Times New Roman" w:cs="Times New Roman"/>
+          <w:sz w:val="24"/>
+          <w:szCs w:val="24"/>
+        </w:rPr>
+        <w:t xml:space="preserve"> </w:t>
+      </w:r>
+      <w:r>
+        <w:rPr>
+          <w:rFonts w:ascii="Times New Roman" w:hAnsi="Times New Roman" w:cs="Times New Roman"/>
+          <w:sz w:val="24"/>
+          <w:szCs w:val="24"/>
+        </w:rPr>
+        <w:t>A</w:t>
+      </w:r>
+      <w:r>
+        <w:rPr>
+          <w:rFonts w:ascii="Times New Roman" w:hAnsi="Times New Roman" w:cs="Times New Roman"/>
+          <w:sz w:val="24"/>
+          <w:szCs w:val="24"/>
+        </w:rPr>
+        <w:t xml:space="preserve"> library imported from a company might have their own definition of </w:t>
+      </w:r>
+      <w:proofErr w:type="spellStart"/>
+      <w:r>
+        <w:rPr>
+          <w:rFonts w:ascii="Times New Roman" w:hAnsi="Times New Roman" w:cs="Times New Roman"/>
+          <w:i/>
+          <w:sz w:val="24"/>
+          <w:szCs w:val="24"/>
+        </w:rPr>
+        <w:t>cout</w:t>
+      </w:r>
+      <w:proofErr w:type="spellEnd"/>
+      <w:r>
+        <w:rPr>
+          <w:rFonts w:ascii="Times New Roman" w:hAnsi="Times New Roman" w:cs="Times New Roman"/>
+          <w:sz w:val="24"/>
+          <w:szCs w:val="24"/>
+        </w:rPr>
+        <w:t xml:space="preserve">, however with the use of namespaces you’ll be able to specify exactly which one you want to use: </w:t>
+      </w:r>
+      <w:proofErr w:type="gramStart"/>
+      <w:r>
+        <w:rPr>
+          <w:rFonts w:ascii="Times New Roman" w:hAnsi="Times New Roman" w:cs="Times New Roman"/>
+          <w:i/>
+          <w:sz w:val="24"/>
+          <w:szCs w:val="24"/>
+        </w:rPr>
+        <w:t>std::</w:t>
+      </w:r>
+      <w:proofErr w:type="spellStart"/>
+      <w:proofErr w:type="gramEnd"/>
+      <w:r>
+        <w:rPr>
+          <w:rFonts w:ascii="Times New Roman" w:hAnsi="Times New Roman" w:cs="Times New Roman"/>
+          <w:i/>
+          <w:sz w:val="24"/>
+          <w:szCs w:val="24"/>
+        </w:rPr>
+        <w:t>cout</w:t>
+      </w:r>
+      <w:proofErr w:type="spellEnd"/>
+      <w:r>
+        <w:rPr>
+          <w:rFonts w:ascii="Times New Roman" w:hAnsi="Times New Roman" w:cs="Times New Roman"/>
+          <w:sz w:val="24"/>
+          <w:szCs w:val="24"/>
+        </w:rPr>
+        <w:t xml:space="preserve"> or </w:t>
+      </w:r>
+      <w:r>
+        <w:rPr>
+          <w:rFonts w:ascii="Times New Roman" w:hAnsi="Times New Roman" w:cs="Times New Roman"/>
+          <w:i/>
+          <w:sz w:val="24"/>
+          <w:szCs w:val="24"/>
+        </w:rPr>
+        <w:t>company::</w:t>
+      </w:r>
+      <w:proofErr w:type="spellStart"/>
+      <w:r>
+        <w:rPr>
+          <w:rFonts w:ascii="Times New Roman" w:hAnsi="Times New Roman" w:cs="Times New Roman"/>
+          <w:i/>
+          <w:sz w:val="24"/>
+          <w:szCs w:val="24"/>
+        </w:rPr>
+        <w:t>cout</w:t>
+      </w:r>
+      <w:proofErr w:type="spellEnd"/>
+      <w:r>
+        <w:rPr>
+          <w:rFonts w:ascii="Times New Roman" w:hAnsi="Times New Roman" w:cs="Times New Roman"/>
+          <w:sz w:val="24"/>
+          <w:szCs w:val="24"/>
+        </w:rPr>
+        <w:t>.</w:t>
+      </w:r>
+      <w:r>
+        <w:rPr>
+          <w:rFonts w:ascii="Times New Roman" w:hAnsi="Times New Roman" w:cs="Times New Roman"/>
+          <w:sz w:val="24"/>
+          <w:szCs w:val="24"/>
+        </w:rPr>
+        <w:t xml:space="preserve"> </w:t>
+      </w:r>
+    </w:p>
+    <w:p>
+      <w:pPr>
+        <w:pStyle w:val="ListParagraph"/>
+        <w:numPr>
+          <w:ilvl w:val="0"/>
+          <w:numId w:val="2"/>
+        </w:numPr>
+        <w:jc w:val="both"/>
+        <w:rPr>
+          <w:rFonts w:ascii="Times New Roman" w:hAnsi="Times New Roman" w:cs="Times New Roman"/>
+          <w:sz w:val="24"/>
+          <w:szCs w:val="24"/>
+        </w:rPr>
+      </w:pPr>
+      <w:r>
+        <w:rPr>
+          <w:rFonts w:ascii="Times New Roman" w:hAnsi="Times New Roman" w:cs="Times New Roman"/>
+          <w:i/>
+          <w:sz w:val="24"/>
+          <w:szCs w:val="24"/>
+        </w:rPr>
+        <w:t>std</w:t>
+      </w:r>
+      <w:r>
+        <w:rPr>
+          <w:rFonts w:ascii="Times New Roman" w:hAnsi="Times New Roman" w:cs="Times New Roman"/>
+          <w:sz w:val="24"/>
+          <w:szCs w:val="24"/>
+        </w:rPr>
+        <w:t xml:space="preserve"> is the name of the standard namespace which contains code from the STL.</w:t>
+      </w:r>
+    </w:p>
+    <w:p>
+      <w:pPr>
+        <w:pStyle w:val="ListParagraph"/>
+        <w:numPr>
+          <w:ilvl w:val="0"/>
+          <w:numId w:val="2"/>
+        </w:numPr>
+        <w:jc w:val="both"/>
+        <w:rPr>
+          <w:rFonts w:ascii="Times New Roman" w:hAnsi="Times New Roman" w:cs="Times New Roman"/>
+          <w:sz w:val="24"/>
+          <w:szCs w:val="24"/>
+        </w:rPr>
+      </w:pPr>
+      <w:r>
+        <w:rPr>
+          <w:rFonts w:ascii="Times New Roman" w:hAnsi="Times New Roman" w:cs="Times New Roman"/>
+          <w:sz w:val="24"/>
+          <w:szCs w:val="24"/>
+        </w:rPr>
+        <w:t xml:space="preserve">If you don’t foresee any naming conflicts, then you can use a </w:t>
+      </w:r>
+      <w:r>
+        <w:rPr>
+          <w:rFonts w:ascii="Times New Roman" w:hAnsi="Times New Roman" w:cs="Times New Roman"/>
+          <w:b/>
+          <w:sz w:val="24"/>
+          <w:szCs w:val="24"/>
+        </w:rPr>
+        <w:t>using</w:t>
+      </w:r>
+      <w:r>
+        <w:rPr>
+          <w:rFonts w:ascii="Times New Roman" w:hAnsi="Times New Roman" w:cs="Times New Roman"/>
+          <w:b/>
+          <w:i/>
+          <w:sz w:val="24"/>
+          <w:szCs w:val="24"/>
+        </w:rPr>
+        <w:t xml:space="preserve"> </w:t>
+      </w:r>
+      <w:r>
+        <w:rPr>
+          <w:rFonts w:ascii="Times New Roman" w:hAnsi="Times New Roman" w:cs="Times New Roman"/>
+          <w:b/>
+          <w:sz w:val="24"/>
+          <w:szCs w:val="24"/>
+        </w:rPr>
+        <w:t>directive</w:t>
+      </w:r>
+      <w:r>
+        <w:rPr>
+          <w:rFonts w:ascii="Times New Roman" w:hAnsi="Times New Roman" w:cs="Times New Roman"/>
+          <w:sz w:val="24"/>
+          <w:szCs w:val="24"/>
+        </w:rPr>
+        <w:t>, e.g. ‘</w:t>
+      </w:r>
+      <w:r>
+        <w:rPr>
+          <w:rFonts w:ascii="Times New Roman" w:hAnsi="Times New Roman" w:cs="Times New Roman"/>
+          <w:i/>
+          <w:sz w:val="24"/>
+          <w:szCs w:val="24"/>
+        </w:rPr>
+        <w:t>using namespace std;</w:t>
+      </w:r>
+      <w:r>
+        <w:rPr>
+          <w:rFonts w:ascii="Times New Roman" w:hAnsi="Times New Roman" w:cs="Times New Roman"/>
+          <w:sz w:val="24"/>
+          <w:szCs w:val="24"/>
+        </w:rPr>
+        <w:t>’ now you won’t have to type ‘</w:t>
+      </w:r>
+      <w:proofErr w:type="gramStart"/>
+      <w:r>
+        <w:rPr>
+          <w:rFonts w:ascii="Times New Roman" w:hAnsi="Times New Roman" w:cs="Times New Roman"/>
+          <w:i/>
+          <w:sz w:val="24"/>
+          <w:szCs w:val="24"/>
+        </w:rPr>
+        <w:t>std::</w:t>
+      </w:r>
+      <w:proofErr w:type="gramEnd"/>
+      <w:r>
+        <w:rPr>
+          <w:rFonts w:ascii="Times New Roman" w:hAnsi="Times New Roman" w:cs="Times New Roman"/>
+          <w:sz w:val="24"/>
+          <w:szCs w:val="24"/>
+        </w:rPr>
+        <w:t xml:space="preserve">’ before using identifiers declared in the </w:t>
+      </w:r>
+      <w:r>
+        <w:rPr>
+          <w:rFonts w:ascii="Times New Roman" w:hAnsi="Times New Roman" w:cs="Times New Roman"/>
+          <w:i/>
+          <w:sz w:val="24"/>
+          <w:szCs w:val="24"/>
+        </w:rPr>
+        <w:t>std</w:t>
+      </w:r>
+      <w:r>
+        <w:rPr>
+          <w:rFonts w:ascii="Times New Roman" w:hAnsi="Times New Roman" w:cs="Times New Roman"/>
+          <w:sz w:val="24"/>
+          <w:szCs w:val="24"/>
+        </w:rPr>
+        <w:t xml:space="preserve"> namespace.</w:t>
+      </w:r>
+    </w:p>
+    <w:p>
+      <w:pPr>
+        <w:pStyle w:val="ListParagraph"/>
+        <w:numPr>
+          <w:ilvl w:val="0"/>
+          <w:numId w:val="2"/>
+        </w:numPr>
+        <w:jc w:val="both"/>
+        <w:rPr>
+          <w:rFonts w:ascii="Times New Roman" w:hAnsi="Times New Roman" w:cs="Times New Roman"/>
+          <w:sz w:val="24"/>
+          <w:szCs w:val="24"/>
+        </w:rPr>
+      </w:pPr>
+      <w:r>
+        <w:rPr>
+          <w:rFonts w:ascii="Times New Roman" w:hAnsi="Times New Roman" w:cs="Times New Roman"/>
+          <w:sz w:val="24"/>
+          <w:szCs w:val="24"/>
+        </w:rPr>
+        <w:t>This isn’t recommended in large programs due to the potential increase in naming conflicts.</w:t>
+      </w:r>
+      <w:r>
+        <w:rPr>
+          <w:rFonts w:ascii="Times New Roman" w:hAnsi="Times New Roman" w:cs="Times New Roman"/>
+          <w:sz w:val="24"/>
+          <w:szCs w:val="24"/>
+        </w:rPr>
+        <w:t xml:space="preserve"> Instead </w:t>
+      </w:r>
+      <w:r>
+        <w:rPr>
+          <w:rFonts w:ascii="Times New Roman" w:hAnsi="Times New Roman" w:cs="Times New Roman"/>
+          <w:sz w:val="24"/>
+          <w:szCs w:val="24"/>
+        </w:rPr>
+        <w:t xml:space="preserve">use a </w:t>
+      </w:r>
+      <w:r>
+        <w:rPr>
+          <w:rFonts w:ascii="Times New Roman" w:hAnsi="Times New Roman" w:cs="Times New Roman"/>
+          <w:b/>
+          <w:sz w:val="24"/>
+          <w:szCs w:val="24"/>
+        </w:rPr>
+        <w:t>using declaration</w:t>
+      </w:r>
+      <w:r>
+        <w:rPr>
+          <w:rFonts w:ascii="Times New Roman" w:hAnsi="Times New Roman" w:cs="Times New Roman"/>
+          <w:sz w:val="24"/>
+          <w:szCs w:val="24"/>
+        </w:rPr>
+        <w:t xml:space="preserve"> in which you specify the identifier directly, e.g. </w:t>
+      </w:r>
+      <w:r>
+        <w:rPr>
+          <w:rFonts w:ascii="Times New Roman" w:hAnsi="Times New Roman" w:cs="Times New Roman"/>
+          <w:i/>
+          <w:sz w:val="24"/>
+          <w:szCs w:val="24"/>
+        </w:rPr>
+        <w:t xml:space="preserve">using </w:t>
+      </w:r>
+      <w:proofErr w:type="gramStart"/>
+      <w:r>
+        <w:rPr>
+          <w:rFonts w:ascii="Times New Roman" w:hAnsi="Times New Roman" w:cs="Times New Roman"/>
+          <w:i/>
+          <w:sz w:val="24"/>
+          <w:szCs w:val="24"/>
+        </w:rPr>
+        <w:t>std::</w:t>
+      </w:r>
+      <w:proofErr w:type="spellStart"/>
+      <w:proofErr w:type="gramEnd"/>
+      <w:r>
+        <w:rPr>
+          <w:rFonts w:ascii="Times New Roman" w:hAnsi="Times New Roman" w:cs="Times New Roman"/>
+          <w:i/>
+          <w:sz w:val="24"/>
+          <w:szCs w:val="24"/>
+        </w:rPr>
+        <w:t>cout</w:t>
+      </w:r>
+      <w:proofErr w:type="spellEnd"/>
+      <w:r>
+        <w:rPr>
+          <w:rFonts w:ascii="Times New Roman" w:hAnsi="Times New Roman" w:cs="Times New Roman"/>
+          <w:sz w:val="24"/>
+          <w:szCs w:val="24"/>
+        </w:rPr>
+        <w:t>.</w:t>
+      </w:r>
+    </w:p>
+    <w:p>
+      <w:pPr>
+        <w:pStyle w:val="ListParagraph"/>
+        <w:numPr>
+          <w:ilvl w:val="0"/>
+          <w:numId w:val="2"/>
+        </w:numPr>
+        <w:jc w:val="both"/>
+        <w:rPr>
+          <w:rFonts w:ascii="Times New Roman" w:hAnsi="Times New Roman" w:cs="Times New Roman"/>
+          <w:sz w:val="24"/>
+          <w:szCs w:val="24"/>
+        </w:rPr>
+      </w:pPr>
+      <w:r>
+        <w:rPr>
+          <w:rFonts w:ascii="Times New Roman" w:hAnsi="Times New Roman" w:cs="Times New Roman"/>
+          <w:sz w:val="24"/>
+          <w:szCs w:val="24"/>
+        </w:rPr>
+        <w:t>Using directives and declarations can be defined at global scope or block scope.</w:t>
+      </w:r>
       <w:bookmarkStart w:id="0" w:name="_GoBack"/>
       <w:bookmarkEnd w:id="0"/>
     </w:p>
     <w:p>
       <w:pPr>
-        <w:pStyle w:val="ListParagraph"/>
-        <w:numPr>
-          <w:ilvl w:val="0"/>
-          <w:numId w:val="2"/>
-        </w:numPr>
-        <w:jc w:val="both"/>
-        <w:rPr>
-          <w:rFonts w:ascii="Times New Roman" w:hAnsi="Times New Roman" w:cs="Times New Roman"/>
-          <w:sz w:val="24"/>
-          <w:szCs w:val="24"/>
-        </w:rPr>
-      </w:pPr>
-      <w:r>
-        <w:rPr>
-          <w:rFonts w:ascii="Times New Roman" w:hAnsi="Times New Roman" w:cs="Times New Roman"/>
-          <w:i/>
-          <w:sz w:val="24"/>
-          <w:szCs w:val="24"/>
-        </w:rPr>
-        <w:t>main</w:t>
-      </w:r>
-      <w:r>
-        <w:rPr>
-          <w:rFonts w:ascii="Times New Roman" w:hAnsi="Times New Roman" w:cs="Times New Roman"/>
-          <w:sz w:val="24"/>
-          <w:szCs w:val="24"/>
-        </w:rPr>
-        <w:t xml:space="preserve"> is </w:t>
-      </w:r>
-      <w:r>
-        <w:rPr>
-          <w:rFonts w:ascii="Times New Roman" w:hAnsi="Times New Roman" w:cs="Times New Roman"/>
-          <w:sz w:val="24"/>
-          <w:szCs w:val="24"/>
-        </w:rPr>
-        <w:t xml:space="preserve">a function that is </w:t>
-      </w:r>
-      <w:r>
-        <w:rPr>
-          <w:rFonts w:ascii="Times New Roman" w:hAnsi="Times New Roman" w:cs="Times New Roman"/>
-          <w:sz w:val="24"/>
-          <w:szCs w:val="24"/>
-        </w:rPr>
-        <w:t>called by the operating system.</w:t>
-      </w:r>
-      <w:r>
-        <w:rPr>
-          <w:rFonts w:ascii="Times New Roman" w:hAnsi="Times New Roman" w:cs="Times New Roman"/>
-          <w:sz w:val="24"/>
-          <w:szCs w:val="24"/>
-        </w:rPr>
-        <w:t xml:space="preserve"> A </w:t>
-      </w:r>
-      <w:r>
-        <w:rPr>
-          <w:rFonts w:ascii="Times New Roman" w:hAnsi="Times New Roman" w:cs="Times New Roman"/>
-          <w:b/>
-          <w:sz w:val="24"/>
-          <w:szCs w:val="24"/>
-        </w:rPr>
-        <w:t>function</w:t>
-      </w:r>
-      <w:r>
-        <w:rPr>
-          <w:rFonts w:ascii="Times New Roman" w:hAnsi="Times New Roman" w:cs="Times New Roman"/>
-          <w:sz w:val="24"/>
-          <w:szCs w:val="24"/>
-        </w:rPr>
-        <w:t xml:space="preserve"> is a name that refers to a block of code.</w:t>
-      </w:r>
-    </w:p>
-    <w:p>
-      <w:pPr>
-        <w:pStyle w:val="ListParagraph"/>
-        <w:numPr>
-          <w:ilvl w:val="0"/>
-          <w:numId w:val="2"/>
-        </w:numPr>
-        <w:jc w:val="both"/>
-        <w:rPr>
-          <w:rFonts w:ascii="Times New Roman" w:hAnsi="Times New Roman" w:cs="Times New Roman"/>
-          <w:sz w:val="24"/>
-          <w:szCs w:val="24"/>
-        </w:rPr>
-      </w:pPr>
-    </w:p>
-    <w:p>
-      <w:pPr>
         <w:pStyle w:val="CHeading"/>
       </w:pPr>
       <w:r>
@@ -2742,6 +3175,7 @@
         <w:pStyle w:val="CHeading"/>
       </w:pPr>
       <w:r>
+        <w:lastRenderedPageBreak/>
         <w:t>OOP - Classes and Objects</w:t>
       </w:r>
     </w:p>

</xml_diff>

<commit_message>
Covered basic I/O using cin and cout, completed thee I/O challenges, completed ten question quiz, and completed the section.
</commit_message>
<xml_diff>
--- a/notes/BeginningCppProgramming.docx
+++ b/notes/BeginningCppProgramming.docx
@@ -3006,6 +3006,417 @@
         </w:rPr>
         <w:t>Using directives and declarations can be defined at global scope or block scope.</w:t>
       </w:r>
+    </w:p>
+    <w:p>
+      <w:pPr>
+        <w:pStyle w:val="ListParagraph"/>
+        <w:ind w:left="360"/>
+        <w:jc w:val="both"/>
+        <w:rPr>
+          <w:rFonts w:ascii="Times New Roman" w:hAnsi="Times New Roman" w:cs="Times New Roman"/>
+          <w:sz w:val="24"/>
+          <w:szCs w:val="24"/>
+        </w:rPr>
+      </w:pPr>
+    </w:p>
+    <w:p>
+      <w:pPr>
+        <w:pStyle w:val="ListParagraph"/>
+        <w:numPr>
+          <w:ilvl w:val="0"/>
+          <w:numId w:val="2"/>
+        </w:numPr>
+        <w:jc w:val="both"/>
+        <w:rPr>
+          <w:rFonts w:ascii="Times New Roman" w:hAnsi="Times New Roman" w:cs="Times New Roman"/>
+          <w:sz w:val="24"/>
+          <w:szCs w:val="24"/>
+        </w:rPr>
+      </w:pPr>
+      <w:proofErr w:type="spellStart"/>
+      <w:r>
+        <w:rPr>
+          <w:rFonts w:ascii="Times New Roman" w:hAnsi="Times New Roman" w:cs="Times New Roman"/>
+          <w:i/>
+          <w:sz w:val="24"/>
+          <w:szCs w:val="24"/>
+        </w:rPr>
+        <w:t>cout</w:t>
+      </w:r>
+      <w:proofErr w:type="spellEnd"/>
+      <w:r>
+        <w:rPr>
+          <w:rFonts w:ascii="Times New Roman" w:hAnsi="Times New Roman" w:cs="Times New Roman"/>
+          <w:i/>
+          <w:sz w:val="24"/>
+          <w:szCs w:val="24"/>
+        </w:rPr>
+        <w:t xml:space="preserve">, </w:t>
+      </w:r>
+      <w:proofErr w:type="spellStart"/>
+      <w:r>
+        <w:rPr>
+          <w:rFonts w:ascii="Times New Roman" w:hAnsi="Times New Roman" w:cs="Times New Roman"/>
+          <w:i/>
+          <w:sz w:val="24"/>
+          <w:szCs w:val="24"/>
+        </w:rPr>
+        <w:t>cin</w:t>
+      </w:r>
+      <w:proofErr w:type="spellEnd"/>
+      <w:r>
+        <w:rPr>
+          <w:rFonts w:ascii="Times New Roman" w:hAnsi="Times New Roman" w:cs="Times New Roman"/>
+          <w:i/>
+          <w:sz w:val="24"/>
+          <w:szCs w:val="24"/>
+        </w:rPr>
+        <w:t xml:space="preserve">, </w:t>
+      </w:r>
+      <w:proofErr w:type="spellStart"/>
+      <w:r>
+        <w:rPr>
+          <w:rFonts w:ascii="Times New Roman" w:hAnsi="Times New Roman" w:cs="Times New Roman"/>
+          <w:i/>
+          <w:sz w:val="24"/>
+          <w:szCs w:val="24"/>
+        </w:rPr>
+        <w:t>cerr</w:t>
+      </w:r>
+      <w:proofErr w:type="spellEnd"/>
+      <w:r>
+        <w:rPr>
+          <w:rFonts w:ascii="Times New Roman" w:hAnsi="Times New Roman" w:cs="Times New Roman"/>
+          <w:i/>
+          <w:sz w:val="24"/>
+          <w:szCs w:val="24"/>
+        </w:rPr>
+        <w:t xml:space="preserve">, </w:t>
+      </w:r>
+      <w:r>
+        <w:rPr>
+          <w:rFonts w:ascii="Times New Roman" w:hAnsi="Times New Roman" w:cs="Times New Roman"/>
+          <w:sz w:val="24"/>
+          <w:szCs w:val="24"/>
+        </w:rPr>
+        <w:t>and</w:t>
+      </w:r>
+      <w:r>
+        <w:rPr>
+          <w:rFonts w:ascii="Times New Roman" w:hAnsi="Times New Roman" w:cs="Times New Roman"/>
+          <w:i/>
+          <w:sz w:val="24"/>
+          <w:szCs w:val="24"/>
+        </w:rPr>
+        <w:t xml:space="preserve"> clog </w:t>
+      </w:r>
+      <w:r>
+        <w:rPr>
+          <w:rFonts w:ascii="Times New Roman" w:hAnsi="Times New Roman" w:cs="Times New Roman"/>
+          <w:sz w:val="24"/>
+          <w:szCs w:val="24"/>
+        </w:rPr>
+        <w:t>are objects representing streams. A stream is a sequence of a data type, e.g. a string is a sequence of characters.</w:t>
+      </w:r>
+    </w:p>
+    <w:p>
+      <w:pPr>
+        <w:pStyle w:val="ListParagraph"/>
+        <w:numPr>
+          <w:ilvl w:val="0"/>
+          <w:numId w:val="2"/>
+        </w:numPr>
+        <w:jc w:val="both"/>
+        <w:rPr>
+          <w:rFonts w:ascii="Times New Roman" w:hAnsi="Times New Roman" w:cs="Times New Roman"/>
+          <w:sz w:val="24"/>
+          <w:szCs w:val="24"/>
+        </w:rPr>
+      </w:pPr>
+      <w:r>
+        <w:rPr>
+          <w:rFonts w:ascii="Times New Roman" w:hAnsi="Times New Roman" w:cs="Times New Roman"/>
+          <w:sz w:val="24"/>
+          <w:szCs w:val="24"/>
+        </w:rPr>
+        <w:t xml:space="preserve">To print a new line either insert </w:t>
+      </w:r>
+      <w:proofErr w:type="spellStart"/>
+      <w:r>
+        <w:rPr>
+          <w:rFonts w:ascii="Times New Roman" w:hAnsi="Times New Roman" w:cs="Times New Roman"/>
+          <w:i/>
+          <w:sz w:val="24"/>
+          <w:szCs w:val="24"/>
+        </w:rPr>
+        <w:t>endl</w:t>
+      </w:r>
+      <w:proofErr w:type="spellEnd"/>
+      <w:r>
+        <w:rPr>
+          <w:rFonts w:ascii="Times New Roman" w:hAnsi="Times New Roman" w:cs="Times New Roman"/>
+          <w:sz w:val="24"/>
+          <w:szCs w:val="24"/>
+        </w:rPr>
+        <w:t xml:space="preserve"> or </w:t>
+      </w:r>
+      <w:r>
+        <w:rPr>
+          <w:rFonts w:ascii="Times New Roman" w:hAnsi="Times New Roman" w:cs="Times New Roman"/>
+          <w:i/>
+          <w:sz w:val="24"/>
+          <w:szCs w:val="24"/>
+        </w:rPr>
+        <w:t>“\n”</w:t>
+      </w:r>
+      <w:r>
+        <w:rPr>
+          <w:rFonts w:ascii="Times New Roman" w:hAnsi="Times New Roman" w:cs="Times New Roman"/>
+          <w:sz w:val="24"/>
+          <w:szCs w:val="24"/>
+        </w:rPr>
+        <w:t xml:space="preserve"> escape sequence.</w:t>
+      </w:r>
+      <w:r>
+        <w:rPr>
+          <w:rFonts w:ascii="Times New Roman" w:hAnsi="Times New Roman" w:cs="Times New Roman"/>
+          <w:sz w:val="24"/>
+          <w:szCs w:val="24"/>
+        </w:rPr>
+        <w:t xml:space="preserve"> The </w:t>
+      </w:r>
+      <w:proofErr w:type="spellStart"/>
+      <w:r>
+        <w:rPr>
+          <w:rFonts w:ascii="Times New Roman" w:hAnsi="Times New Roman" w:cs="Times New Roman"/>
+          <w:i/>
+          <w:sz w:val="24"/>
+          <w:szCs w:val="24"/>
+        </w:rPr>
+        <w:t>endl</w:t>
+      </w:r>
+      <w:proofErr w:type="spellEnd"/>
+      <w:r>
+        <w:rPr>
+          <w:rFonts w:ascii="Times New Roman" w:hAnsi="Times New Roman" w:cs="Times New Roman"/>
+          <w:sz w:val="24"/>
+          <w:szCs w:val="24"/>
+        </w:rPr>
+        <w:t xml:space="preserve"> stream manipulator also flushes the buff</w:t>
+      </w:r>
+      <w:r>
+        <w:rPr>
+          <w:rFonts w:ascii="Times New Roman" w:hAnsi="Times New Roman" w:cs="Times New Roman"/>
+          <w:sz w:val="24"/>
+          <w:szCs w:val="24"/>
+        </w:rPr>
+        <w:t>er.</w:t>
+      </w:r>
+    </w:p>
+    <w:p>
+      <w:pPr>
+        <w:pStyle w:val="ListParagraph"/>
+        <w:numPr>
+          <w:ilvl w:val="0"/>
+          <w:numId w:val="2"/>
+        </w:numPr>
+        <w:jc w:val="both"/>
+        <w:rPr>
+          <w:rFonts w:ascii="Times New Roman" w:hAnsi="Times New Roman" w:cs="Times New Roman"/>
+          <w:sz w:val="24"/>
+          <w:szCs w:val="24"/>
+        </w:rPr>
+      </w:pPr>
+      <w:proofErr w:type="spellStart"/>
+      <w:r>
+        <w:rPr>
+          <w:rFonts w:ascii="Times New Roman" w:hAnsi="Times New Roman" w:cs="Times New Roman"/>
+          <w:i/>
+          <w:sz w:val="24"/>
+          <w:szCs w:val="24"/>
+        </w:rPr>
+        <w:t>cout</w:t>
+      </w:r>
+      <w:proofErr w:type="spellEnd"/>
+      <w:r>
+        <w:rPr>
+          <w:rFonts w:ascii="Times New Roman" w:hAnsi="Times New Roman" w:cs="Times New Roman"/>
+          <w:i/>
+          <w:sz w:val="24"/>
+          <w:szCs w:val="24"/>
+        </w:rPr>
+        <w:t xml:space="preserve">, </w:t>
+      </w:r>
+      <w:proofErr w:type="spellStart"/>
+      <w:r>
+        <w:rPr>
+          <w:rFonts w:ascii="Times New Roman" w:hAnsi="Times New Roman" w:cs="Times New Roman"/>
+          <w:i/>
+          <w:sz w:val="24"/>
+          <w:szCs w:val="24"/>
+        </w:rPr>
+        <w:t>cin</w:t>
+      </w:r>
+      <w:proofErr w:type="spellEnd"/>
+      <w:r>
+        <w:rPr>
+          <w:rFonts w:ascii="Times New Roman" w:hAnsi="Times New Roman" w:cs="Times New Roman"/>
+          <w:i/>
+          <w:sz w:val="24"/>
+          <w:szCs w:val="24"/>
+        </w:rPr>
+        <w:t xml:space="preserve">, </w:t>
+      </w:r>
+      <w:proofErr w:type="spellStart"/>
+      <w:r>
+        <w:rPr>
+          <w:rFonts w:ascii="Times New Roman" w:hAnsi="Times New Roman" w:cs="Times New Roman"/>
+          <w:i/>
+          <w:sz w:val="24"/>
+          <w:szCs w:val="24"/>
+        </w:rPr>
+        <w:t>cerr</w:t>
+      </w:r>
+      <w:proofErr w:type="spellEnd"/>
+      <w:r>
+        <w:rPr>
+          <w:rFonts w:ascii="Times New Roman" w:hAnsi="Times New Roman" w:cs="Times New Roman"/>
+          <w:i/>
+          <w:sz w:val="24"/>
+          <w:szCs w:val="24"/>
+        </w:rPr>
+        <w:t xml:space="preserve">, </w:t>
+      </w:r>
+      <w:r>
+        <w:rPr>
+          <w:rFonts w:ascii="Times New Roman" w:hAnsi="Times New Roman" w:cs="Times New Roman"/>
+          <w:sz w:val="24"/>
+          <w:szCs w:val="24"/>
+        </w:rPr>
+        <w:t xml:space="preserve">and </w:t>
+      </w:r>
+      <w:r>
+        <w:rPr>
+          <w:rFonts w:ascii="Times New Roman" w:hAnsi="Times New Roman" w:cs="Times New Roman"/>
+          <w:i/>
+          <w:sz w:val="24"/>
+          <w:szCs w:val="24"/>
+        </w:rPr>
+        <w:t>clog</w:t>
+      </w:r>
+      <w:r>
+        <w:rPr>
+          <w:rFonts w:ascii="Times New Roman" w:hAnsi="Times New Roman" w:cs="Times New Roman"/>
+          <w:sz w:val="24"/>
+          <w:szCs w:val="24"/>
+        </w:rPr>
+        <w:t xml:space="preserve"> can be chained so that multiple data can be input or extracted.</w:t>
+      </w:r>
+    </w:p>
+    <w:p>
+      <w:pPr>
+        <w:pStyle w:val="ListParagraph"/>
+        <w:numPr>
+          <w:ilvl w:val="0"/>
+          <w:numId w:val="2"/>
+        </w:numPr>
+        <w:jc w:val="both"/>
+        <w:rPr>
+          <w:rFonts w:ascii="Times New Roman" w:hAnsi="Times New Roman" w:cs="Times New Roman"/>
+          <w:sz w:val="24"/>
+          <w:szCs w:val="24"/>
+        </w:rPr>
+      </w:pPr>
+      <w:r>
+        <w:rPr>
+          <w:rFonts w:ascii="Times New Roman" w:hAnsi="Times New Roman" w:cs="Times New Roman"/>
+          <w:sz w:val="24"/>
+          <w:szCs w:val="24"/>
+        </w:rPr>
+        <w:t xml:space="preserve">White space is ignored by </w:t>
+      </w:r>
+      <w:proofErr w:type="spellStart"/>
+      <w:r>
+        <w:rPr>
+          <w:rFonts w:ascii="Times New Roman" w:hAnsi="Times New Roman" w:cs="Times New Roman"/>
+          <w:i/>
+          <w:sz w:val="24"/>
+          <w:szCs w:val="24"/>
+        </w:rPr>
+        <w:t>cin</w:t>
+      </w:r>
+      <w:r>
+        <w:rPr>
+          <w:rFonts w:ascii="Times New Roman" w:hAnsi="Times New Roman" w:cs="Times New Roman"/>
+          <w:sz w:val="24"/>
+          <w:szCs w:val="24"/>
+        </w:rPr>
+        <w:t>’s</w:t>
+      </w:r>
+      <w:proofErr w:type="spellEnd"/>
+      <w:r>
+        <w:rPr>
+          <w:rFonts w:ascii="Times New Roman" w:hAnsi="Times New Roman" w:cs="Times New Roman"/>
+          <w:sz w:val="24"/>
+          <w:szCs w:val="24"/>
+        </w:rPr>
+        <w:t xml:space="preserve"> extraction operator.</w:t>
+      </w:r>
+      <w:r>
+        <w:rPr>
+          <w:rFonts w:ascii="Times New Roman" w:hAnsi="Times New Roman" w:cs="Times New Roman"/>
+          <w:sz w:val="24"/>
+          <w:szCs w:val="24"/>
+        </w:rPr>
+        <w:t xml:space="preserve"> The data input must match the type of variable the data is being stored in.</w:t>
+      </w:r>
+    </w:p>
+    <w:p>
+      <w:pPr>
+        <w:pStyle w:val="ListParagraph"/>
+        <w:numPr>
+          <w:ilvl w:val="0"/>
+          <w:numId w:val="2"/>
+        </w:numPr>
+        <w:jc w:val="both"/>
+        <w:rPr>
+          <w:rFonts w:ascii="Times New Roman" w:hAnsi="Times New Roman" w:cs="Times New Roman"/>
+          <w:sz w:val="24"/>
+          <w:szCs w:val="24"/>
+        </w:rPr>
+      </w:pPr>
+      <w:r>
+        <w:rPr>
+          <w:rFonts w:ascii="Times New Roman" w:hAnsi="Times New Roman" w:cs="Times New Roman"/>
+          <w:i/>
+          <w:sz w:val="24"/>
+          <w:szCs w:val="24"/>
+        </w:rPr>
+        <w:t>double</w:t>
+      </w:r>
+      <w:r>
+        <w:rPr>
+          <w:rFonts w:ascii="Times New Roman" w:hAnsi="Times New Roman" w:cs="Times New Roman"/>
+          <w:sz w:val="24"/>
+          <w:szCs w:val="24"/>
+        </w:rPr>
+        <w:t xml:space="preserve"> contains a real number, such as 2.5, 5, -1, etc.</w:t>
+      </w:r>
+    </w:p>
+    <w:p>
+      <w:pPr>
+        <w:pStyle w:val="ListParagraph"/>
+        <w:numPr>
+          <w:ilvl w:val="0"/>
+          <w:numId w:val="2"/>
+        </w:numPr>
+        <w:jc w:val="both"/>
+        <w:rPr>
+          <w:rFonts w:ascii="Times New Roman" w:hAnsi="Times New Roman" w:cs="Times New Roman"/>
+          <w:sz w:val="24"/>
+          <w:szCs w:val="24"/>
+        </w:rPr>
+      </w:pPr>
       <w:bookmarkStart w:id="0" w:name="_GoBack"/>
       <w:bookmarkEnd w:id="0"/>
     </w:p>
@@ -3175,7 +3586,6 @@
         <w:pStyle w:val="CHeading"/>
       </w:pPr>
       <w:r>
-        <w:lastRenderedPageBreak/>
         <w:t>OOP - Classes and Objects</w:t>
       </w:r>
     </w:p>
@@ -3393,7 +3803,7 @@
   <w:abstractNum w:abstractNumId="0" w15:restartNumberingAfterBreak="0">
     <w:nsid w:val="0C1C3CC3"/>
     <w:multiLevelType w:val="hybridMultilevel"/>
-    <w:tmpl w:val="3A321D60"/>
+    <w:tmpl w:val="5658E10E"/>
     <w:lvl w:ilvl="0" w:tplc="08090001">
       <w:start w:val="1"/>
       <w:numFmt w:val="bullet"/>

</xml_diff>

<commit_message>
Started new section, covered variables and declaration syntex, and completed challenge 1.
</commit_message>
<xml_diff>
--- a/notes/BeginningCppProgramming.docx
+++ b/notes/BeginningCppProgramming.docx
@@ -3417,15 +3417,416 @@
           <w:szCs w:val="24"/>
         </w:rPr>
       </w:pPr>
+      <w:r>
+        <w:rPr>
+          <w:rFonts w:ascii="Times New Roman" w:hAnsi="Times New Roman" w:cs="Times New Roman"/>
+          <w:sz w:val="24"/>
+          <w:szCs w:val="24"/>
+        </w:rPr>
+        <w:t>Data entered into the c</w:t>
+      </w:r>
+      <w:r>
+        <w:rPr>
+          <w:rFonts w:ascii="Times New Roman" w:hAnsi="Times New Roman" w:cs="Times New Roman"/>
+          <w:sz w:val="24"/>
+          <w:szCs w:val="24"/>
+        </w:rPr>
+        <w:t>ommand line is stored in a buffer. Data exists in the buffer until it is read so it may be read unpredictably unless the buffer is periodically cleared.</w:t>
+      </w:r>
+    </w:p>
+    <w:p>
+      <w:pPr>
+        <w:pStyle w:val="CHeading"/>
+      </w:pPr>
+      <w:r>
+        <w:t>Variables and Constants</w:t>
+      </w:r>
+    </w:p>
+    <w:p>
+      <w:pPr>
+        <w:pStyle w:val="ListParagraph"/>
+        <w:numPr>
+          <w:ilvl w:val="0"/>
+          <w:numId w:val="2"/>
+        </w:numPr>
+        <w:jc w:val="both"/>
+        <w:rPr>
+          <w:rFonts w:ascii="Times New Roman" w:hAnsi="Times New Roman" w:cs="Times New Roman"/>
+          <w:sz w:val="24"/>
+          <w:szCs w:val="24"/>
+        </w:rPr>
+      </w:pPr>
+      <w:r>
+        <w:rPr>
+          <w:rFonts w:ascii="Times New Roman" w:hAnsi="Times New Roman" w:cs="Times New Roman"/>
+          <w:sz w:val="24"/>
+          <w:szCs w:val="24"/>
+        </w:rPr>
+        <w:t xml:space="preserve">RAM is a contiguous block of memory that stores program instructions and data. Each memory cell has an associated location to reference it. </w:t>
+      </w:r>
+      <w:r>
+        <w:rPr>
+          <w:rFonts w:ascii="Times New Roman" w:hAnsi="Times New Roman" w:cs="Times New Roman"/>
+          <w:sz w:val="24"/>
+          <w:szCs w:val="24"/>
+        </w:rPr>
+        <w:t>Low level languages work directly with these locations and move data around. Higher level languages let you use variables to associate useful names to these locations.</w:t>
+      </w:r>
+    </w:p>
+    <w:p>
+      <w:pPr>
+        <w:pStyle w:val="ListParagraph"/>
+        <w:numPr>
+          <w:ilvl w:val="0"/>
+          <w:numId w:val="2"/>
+        </w:numPr>
+        <w:jc w:val="both"/>
+        <w:rPr>
+          <w:rFonts w:ascii="Times New Roman" w:hAnsi="Times New Roman" w:cs="Times New Roman"/>
+          <w:sz w:val="24"/>
+          <w:szCs w:val="24"/>
+        </w:rPr>
+      </w:pPr>
+      <w:r>
+        <w:rPr>
+          <w:rFonts w:ascii="Times New Roman" w:hAnsi="Times New Roman" w:cs="Times New Roman"/>
+          <w:b/>
+          <w:sz w:val="24"/>
+          <w:szCs w:val="24"/>
+        </w:rPr>
+        <w:t>Variable</w:t>
+      </w:r>
+      <w:r>
+        <w:rPr>
+          <w:rFonts w:ascii="Times New Roman" w:hAnsi="Times New Roman" w:cs="Times New Roman"/>
+          <w:b/>
+          <w:i/>
+          <w:sz w:val="24"/>
+          <w:szCs w:val="24"/>
+        </w:rPr>
+        <w:t xml:space="preserve"> </w:t>
+      </w:r>
+      <w:r>
+        <w:rPr>
+          <w:rFonts w:ascii="Times New Roman" w:hAnsi="Times New Roman" w:cs="Times New Roman"/>
+          <w:sz w:val="24"/>
+          <w:szCs w:val="24"/>
+        </w:rPr>
+        <w:t>is an abstraction for a memory location. They have a type (int, string, person, etc), name (age, name, bob, etc), and content (21, “bob”, etc).</w:t>
+      </w:r>
+      <w:r>
+        <w:rPr>
+          <w:rFonts w:ascii="Times New Roman" w:hAnsi="Times New Roman" w:cs="Times New Roman"/>
+          <w:sz w:val="24"/>
+          <w:szCs w:val="24"/>
+        </w:rPr>
+        <w:t xml:space="preserve"> They must be declared before the are used, e.g. ‘</w:t>
+      </w:r>
+      <w:r>
+        <w:rPr>
+          <w:rFonts w:ascii="Times New Roman" w:hAnsi="Times New Roman" w:cs="Times New Roman"/>
+          <w:i/>
+          <w:sz w:val="24"/>
+          <w:szCs w:val="24"/>
+        </w:rPr>
+        <w:t>int age; age = 12</w:t>
+      </w:r>
+      <w:r>
+        <w:rPr>
+          <w:rFonts w:ascii="Times New Roman" w:hAnsi="Times New Roman" w:cs="Times New Roman"/>
+          <w:sz w:val="24"/>
+          <w:szCs w:val="24"/>
+        </w:rPr>
+        <w:t xml:space="preserve">’, or </w:t>
+      </w:r>
+      <w:r>
+        <w:rPr>
+          <w:rFonts w:ascii="Times New Roman" w:hAnsi="Times New Roman" w:cs="Times New Roman"/>
+          <w:i/>
+          <w:sz w:val="24"/>
+          <w:szCs w:val="24"/>
+        </w:rPr>
+        <w:t>int age = 12</w:t>
+      </w:r>
+      <w:r>
+        <w:rPr>
+          <w:rFonts w:ascii="Times New Roman" w:hAnsi="Times New Roman" w:cs="Times New Roman"/>
+          <w:sz w:val="24"/>
+          <w:szCs w:val="24"/>
+        </w:rPr>
+        <w:t xml:space="preserve">. A variable’s </w:t>
+      </w:r>
+      <w:r>
+        <w:rPr>
+          <w:rFonts w:ascii="Times New Roman" w:hAnsi="Times New Roman" w:cs="Times New Roman"/>
+          <w:sz w:val="24"/>
+          <w:szCs w:val="24"/>
+        </w:rPr>
+        <w:t>content</w:t>
+      </w:r>
+      <w:r>
+        <w:rPr>
+          <w:rFonts w:ascii="Times New Roman" w:hAnsi="Times New Roman" w:cs="Times New Roman"/>
+          <w:sz w:val="24"/>
+          <w:szCs w:val="24"/>
+        </w:rPr>
+        <w:t xml:space="preserve"> can vary/change.</w:t>
+      </w:r>
+    </w:p>
+    <w:p>
+      <w:pPr>
+        <w:pStyle w:val="ListParagraph"/>
+        <w:numPr>
+          <w:ilvl w:val="0"/>
+          <w:numId w:val="2"/>
+        </w:numPr>
+        <w:jc w:val="both"/>
+        <w:rPr>
+          <w:rFonts w:ascii="Times New Roman" w:hAnsi="Times New Roman" w:cs="Times New Roman"/>
+          <w:sz w:val="24"/>
+          <w:szCs w:val="24"/>
+        </w:rPr>
+      </w:pPr>
+      <w:r>
+        <w:rPr>
+          <w:rFonts w:ascii="Times New Roman" w:hAnsi="Times New Roman" w:cs="Times New Roman"/>
+          <w:sz w:val="24"/>
+          <w:szCs w:val="24"/>
+        </w:rPr>
+        <w:lastRenderedPageBreak/>
+        <w:t xml:space="preserve">The type tells the compiler what data can be stored in the variable. C++ is </w:t>
+      </w:r>
+      <w:r>
+        <w:rPr>
+          <w:rFonts w:ascii="Times New Roman" w:hAnsi="Times New Roman" w:cs="Times New Roman"/>
+          <w:b/>
+          <w:sz w:val="24"/>
+          <w:szCs w:val="24"/>
+        </w:rPr>
+        <w:t>statically typed</w:t>
+      </w:r>
+      <w:r>
+        <w:rPr>
+          <w:rFonts w:ascii="Times New Roman" w:hAnsi="Times New Roman" w:cs="Times New Roman"/>
+          <w:sz w:val="24"/>
+          <w:szCs w:val="24"/>
+        </w:rPr>
+        <w:t xml:space="preserve"> meaning that the type is checked at compile time. Some languages are </w:t>
+      </w:r>
+      <w:r>
+        <w:rPr>
+          <w:rFonts w:ascii="Times New Roman" w:hAnsi="Times New Roman" w:cs="Times New Roman"/>
+          <w:b/>
+          <w:sz w:val="24"/>
+          <w:szCs w:val="24"/>
+        </w:rPr>
+        <w:t>dynamically type</w:t>
+      </w:r>
+      <w:r>
+        <w:rPr>
+          <w:rFonts w:ascii="Times New Roman" w:hAnsi="Times New Roman" w:cs="Times New Roman"/>
+          <w:b/>
+          <w:sz w:val="24"/>
+          <w:szCs w:val="24"/>
+        </w:rPr>
+        <w:t>d</w:t>
+      </w:r>
+      <w:r>
+        <w:rPr>
+          <w:rFonts w:ascii="Times New Roman" w:hAnsi="Times New Roman" w:cs="Times New Roman"/>
+          <w:sz w:val="24"/>
+          <w:szCs w:val="24"/>
+        </w:rPr>
+        <w:t xml:space="preserve"> meaning that the type is checked at runtime. </w:t>
+      </w:r>
+    </w:p>
+    <w:p>
+      <w:pPr>
+        <w:pStyle w:val="ListParagraph"/>
+        <w:numPr>
+          <w:ilvl w:val="0"/>
+          <w:numId w:val="2"/>
+        </w:numPr>
+        <w:jc w:val="both"/>
+        <w:rPr>
+          <w:rFonts w:ascii="Times New Roman" w:hAnsi="Times New Roman" w:cs="Times New Roman"/>
+          <w:sz w:val="24"/>
+          <w:szCs w:val="24"/>
+        </w:rPr>
+      </w:pPr>
+      <w:r>
+        <w:rPr>
+          <w:rFonts w:ascii="Times New Roman" w:hAnsi="Times New Roman" w:cs="Times New Roman"/>
+          <w:sz w:val="24"/>
+          <w:szCs w:val="24"/>
+        </w:rPr>
+        <w:t xml:space="preserve">Variables names can contain letters, numbers, and underscores. </w:t>
+      </w:r>
+      <w:r>
+        <w:rPr>
+          <w:rFonts w:ascii="Times New Roman" w:hAnsi="Times New Roman" w:cs="Times New Roman"/>
+          <w:sz w:val="24"/>
+          <w:szCs w:val="24"/>
+        </w:rPr>
+        <w:t>Can’t begin with numbers. Cannot use C++ keywords. Cannot redeclare a name in the same scope. C++ is case sensitive.</w:t>
+      </w:r>
+    </w:p>
+    <w:p>
+      <w:pPr>
+        <w:pStyle w:val="ListParagraph"/>
+        <w:numPr>
+          <w:ilvl w:val="0"/>
+          <w:numId w:val="2"/>
+        </w:numPr>
+        <w:jc w:val="both"/>
+        <w:rPr>
+          <w:rFonts w:ascii="Times New Roman" w:hAnsi="Times New Roman" w:cs="Times New Roman"/>
+          <w:sz w:val="24"/>
+          <w:szCs w:val="24"/>
+        </w:rPr>
+      </w:pPr>
+      <w:r>
+        <w:rPr>
+          <w:rFonts w:ascii="Times New Roman" w:hAnsi="Times New Roman" w:cs="Times New Roman"/>
+          <w:sz w:val="24"/>
+          <w:szCs w:val="24"/>
+        </w:rPr>
+        <w:t xml:space="preserve">Be consistent with naming conventions, e.g. camelCase vs. </w:t>
+      </w:r>
+      <w:proofErr w:type="spellStart"/>
+      <w:r>
+        <w:rPr>
+          <w:rFonts w:ascii="Times New Roman" w:hAnsi="Times New Roman" w:cs="Times New Roman"/>
+          <w:sz w:val="24"/>
+          <w:szCs w:val="24"/>
+        </w:rPr>
+        <w:t>my_variable</w:t>
+      </w:r>
+      <w:proofErr w:type="spellEnd"/>
+      <w:r>
+        <w:rPr>
+          <w:rFonts w:ascii="Times New Roman" w:hAnsi="Times New Roman" w:cs="Times New Roman"/>
+          <w:sz w:val="24"/>
+          <w:szCs w:val="24"/>
+        </w:rPr>
+        <w:t>. Use meaningful names that are not too short, not too long. Never use variables before initialising them. Declare variables close to when you actually need them in code to make it clear.</w:t>
+      </w:r>
+    </w:p>
+    <w:p>
+      <w:pPr>
+        <w:pStyle w:val="ListParagraph"/>
+        <w:numPr>
+          <w:ilvl w:val="0"/>
+          <w:numId w:val="2"/>
+        </w:numPr>
+        <w:spacing w:before="240"/>
+        <w:jc w:val="both"/>
+        <w:rPr>
+          <w:rFonts w:ascii="Times New Roman" w:hAnsi="Times New Roman" w:cs="Times New Roman"/>
+          <w:sz w:val="24"/>
+          <w:szCs w:val="24"/>
+        </w:rPr>
+      </w:pPr>
+      <w:r>
+        <w:rPr>
+          <w:rFonts w:ascii="Times New Roman" w:hAnsi="Times New Roman" w:cs="Times New Roman"/>
+          <w:sz w:val="24"/>
+          <w:szCs w:val="24"/>
+        </w:rPr>
+        <w:t xml:space="preserve">There are three ways to declare and initialize variables. C-like initialisation: </w:t>
+      </w:r>
+      <w:r>
+        <w:rPr>
+          <w:rFonts w:ascii="Times New Roman" w:hAnsi="Times New Roman" w:cs="Times New Roman"/>
+          <w:i/>
+          <w:sz w:val="24"/>
+          <w:szCs w:val="24"/>
+        </w:rPr>
+        <w:t>int age = 21</w:t>
+      </w:r>
+      <w:r>
+        <w:rPr>
+          <w:rFonts w:ascii="Times New Roman" w:hAnsi="Times New Roman" w:cs="Times New Roman"/>
+          <w:sz w:val="24"/>
+          <w:szCs w:val="24"/>
+        </w:rPr>
+        <w:t xml:space="preserve">. Constructor initialisation: </w:t>
+      </w:r>
+      <w:r>
+        <w:rPr>
+          <w:rFonts w:ascii="Times New Roman" w:hAnsi="Times New Roman" w:cs="Times New Roman"/>
+          <w:i/>
+          <w:sz w:val="24"/>
+          <w:szCs w:val="24"/>
+        </w:rPr>
+        <w:t>int age (21)</w:t>
+      </w:r>
+      <w:r>
+        <w:rPr>
+          <w:rFonts w:ascii="Times New Roman" w:hAnsi="Times New Roman" w:cs="Times New Roman"/>
+          <w:sz w:val="24"/>
+          <w:szCs w:val="24"/>
+        </w:rPr>
+        <w:t xml:space="preserve">. C++11 list initialisation: </w:t>
+      </w:r>
+      <w:r>
+        <w:rPr>
+          <w:rFonts w:ascii="Times New Roman" w:hAnsi="Times New Roman" w:cs="Times New Roman"/>
+          <w:i/>
+          <w:sz w:val="24"/>
+          <w:szCs w:val="24"/>
+        </w:rPr>
+        <w:t>int age {21}</w:t>
+      </w:r>
+      <w:r>
+        <w:rPr>
+          <w:rFonts w:ascii="Times New Roman" w:hAnsi="Times New Roman" w:cs="Times New Roman"/>
+          <w:sz w:val="24"/>
+          <w:szCs w:val="24"/>
+        </w:rPr>
+        <w:t>.</w:t>
+      </w:r>
+    </w:p>
+    <w:p>
+      <w:pPr>
+        <w:pStyle w:val="ListParagraph"/>
+        <w:numPr>
+          <w:ilvl w:val="0"/>
+          <w:numId w:val="2"/>
+        </w:numPr>
+        <w:spacing w:before="240"/>
+        <w:jc w:val="both"/>
+        <w:rPr>
+          <w:rFonts w:ascii="Times New Roman" w:hAnsi="Times New Roman" w:cs="Times New Roman"/>
+          <w:sz w:val="24"/>
+          <w:szCs w:val="24"/>
+        </w:rPr>
+      </w:pPr>
+      <w:r>
+        <w:rPr>
+          <w:rFonts w:ascii="Times New Roman" w:hAnsi="Times New Roman" w:cs="Times New Roman"/>
+          <w:sz w:val="24"/>
+          <w:szCs w:val="24"/>
+        </w:rPr>
+        <w:t>Using uninitialised variables is dangerous because the variable just has the value/content that was already at the given address. There’s no way to predict what a previous program set it too.</w:t>
+      </w:r>
       <w:bookmarkStart w:id="0" w:name="_GoBack"/>
       <w:bookmarkEnd w:id="0"/>
+      <w:r>
+        <w:rPr>
+          <w:rFonts w:ascii="Times New Roman" w:hAnsi="Times New Roman" w:cs="Times New Roman"/>
+          <w:sz w:val="24"/>
+          <w:szCs w:val="24"/>
+        </w:rPr>
+        <w:t xml:space="preserve"> </w:t>
+      </w:r>
     </w:p>
     <w:p>
       <w:pPr>
         <w:pStyle w:val="CHeading"/>
       </w:pPr>
       <w:r>
-        <w:t>Variables and Constants</w:t>
+        <w:t>Arrays and Vectors</w:t>
       </w:r>
     </w:p>
     <w:p>
@@ -3448,7 +3849,7 @@
         <w:pStyle w:val="CHeading"/>
       </w:pPr>
       <w:r>
-        <w:t>Arrays and Vectors</w:t>
+        <w:t>Statements and Operators</w:t>
       </w:r>
     </w:p>
     <w:p>
@@ -3471,7 +3872,7 @@
         <w:pStyle w:val="CHeading"/>
       </w:pPr>
       <w:r>
-        <w:t>Statements and Operators</w:t>
+        <w:t>Controlling Program Flow</w:t>
       </w:r>
     </w:p>
     <w:p>
@@ -3494,7 +3895,7 @@
         <w:pStyle w:val="CHeading"/>
       </w:pPr>
       <w:r>
-        <w:t>Controlling Program Flow</w:t>
+        <w:t>Characters and Strings</w:t>
       </w:r>
     </w:p>
     <w:p>
@@ -3517,7 +3918,7 @@
         <w:pStyle w:val="CHeading"/>
       </w:pPr>
       <w:r>
-        <w:t>Characters and Strings</w:t>
+        <w:t>Functions</w:t>
       </w:r>
     </w:p>
     <w:p>
@@ -3540,7 +3941,7 @@
         <w:pStyle w:val="CHeading"/>
       </w:pPr>
       <w:r>
-        <w:t>Functions</w:t>
+        <w:t>Pointers and References</w:t>
       </w:r>
     </w:p>
     <w:p>
@@ -3563,7 +3964,7 @@
         <w:pStyle w:val="CHeading"/>
       </w:pPr>
       <w:r>
-        <w:t>Pointers and References</w:t>
+        <w:t>OOP - Classes and Objects</w:t>
       </w:r>
     </w:p>
     <w:p>
@@ -3586,7 +3987,7 @@
         <w:pStyle w:val="CHeading"/>
       </w:pPr>
       <w:r>
-        <w:t>OOP - Classes and Objects</w:t>
+        <w:t>Operator Overloading</w:t>
       </w:r>
     </w:p>
     <w:p>
@@ -3609,7 +4010,7 @@
         <w:pStyle w:val="CHeading"/>
       </w:pPr>
       <w:r>
-        <w:t>Operator Overloading</w:t>
+        <w:t>Inheritance</w:t>
       </w:r>
     </w:p>
     <w:p>
@@ -3632,7 +4033,7 @@
         <w:pStyle w:val="CHeading"/>
       </w:pPr>
       <w:r>
-        <w:t>Inheritance</w:t>
+        <w:t>Polymorphism</w:t>
       </w:r>
     </w:p>
     <w:p>
@@ -3655,29 +4056,7 @@
         <w:pStyle w:val="CHeading"/>
       </w:pPr>
       <w:r>
-        <w:t>Polymorphism</w:t>
-      </w:r>
-    </w:p>
-    <w:p>
-      <w:pPr>
-        <w:pStyle w:val="ListParagraph"/>
-        <w:numPr>
-          <w:ilvl w:val="0"/>
-          <w:numId w:val="2"/>
-        </w:numPr>
-        <w:jc w:val="both"/>
-        <w:rPr>
-          <w:rFonts w:ascii="Times New Roman" w:hAnsi="Times New Roman" w:cs="Times New Roman"/>
-          <w:sz w:val="24"/>
-          <w:szCs w:val="24"/>
-        </w:rPr>
-      </w:pPr>
-    </w:p>
-    <w:p>
-      <w:pPr>
-        <w:pStyle w:val="CHeading"/>
-      </w:pPr>
-      <w:r>
+        <w:lastRenderedPageBreak/>
         <w:t>Smart Pointers</w:t>
       </w:r>
     </w:p>

</xml_diff>

<commit_message>
Covered local/global scope, primitive types, signed/unsigned, overflow, truncation, narrowing/widening conversions, and sizeof operator.
</commit_message>
<xml_diff>
--- a/notes/BeginningCppProgramming.docx
+++ b/notes/BeginningCppProgramming.docx
@@ -3476,6 +3476,18 @@
     <w:p>
       <w:pPr>
         <w:pStyle w:val="ListParagraph"/>
+        <w:ind w:left="360"/>
+        <w:jc w:val="both"/>
+        <w:rPr>
+          <w:rFonts w:ascii="Times New Roman" w:hAnsi="Times New Roman" w:cs="Times New Roman"/>
+          <w:sz w:val="24"/>
+          <w:szCs w:val="24"/>
+        </w:rPr>
+      </w:pPr>
+    </w:p>
+    <w:p>
+      <w:pPr>
+        <w:pStyle w:val="ListParagraph"/>
         <w:numPr>
           <w:ilvl w:val="0"/>
           <w:numId w:val="2"/>
@@ -3808,7 +3820,1113 @@
           <w:sz w:val="24"/>
           <w:szCs w:val="24"/>
         </w:rPr>
-        <w:t>Using uninitialised variables is dangerous because the variable just has the value/content that was already at the given address. There’s no way to predict what a previous program set it too.</w:t>
+        <w:t xml:space="preserve">Using uninitialised variables is dangerous because the variable just has the value/content that was already at the given address. There’s no way to predict what a previous program set it too. </w:t>
+      </w:r>
+    </w:p>
+    <w:p>
+      <w:pPr>
+        <w:pStyle w:val="ListParagraph"/>
+        <w:spacing w:before="240"/>
+        <w:ind w:left="360"/>
+        <w:jc w:val="both"/>
+        <w:rPr>
+          <w:rFonts w:ascii="Times New Roman" w:hAnsi="Times New Roman" w:cs="Times New Roman"/>
+          <w:sz w:val="24"/>
+          <w:szCs w:val="24"/>
+        </w:rPr>
+      </w:pPr>
+    </w:p>
+    <w:p>
+      <w:pPr>
+        <w:pStyle w:val="ListParagraph"/>
+        <w:numPr>
+          <w:ilvl w:val="0"/>
+          <w:numId w:val="2"/>
+        </w:numPr>
+        <w:spacing w:before="240"/>
+        <w:jc w:val="both"/>
+        <w:rPr>
+          <w:rFonts w:ascii="Times New Roman" w:hAnsi="Times New Roman" w:cs="Times New Roman"/>
+          <w:sz w:val="24"/>
+          <w:szCs w:val="24"/>
+        </w:rPr>
+      </w:pPr>
+      <w:r>
+        <w:rPr>
+          <w:rFonts w:ascii="Times New Roman" w:hAnsi="Times New Roman" w:cs="Times New Roman"/>
+          <w:b/>
+          <w:sz w:val="24"/>
+          <w:szCs w:val="24"/>
+        </w:rPr>
+        <w:t>Local variables</w:t>
+      </w:r>
+      <w:r>
+        <w:rPr>
+          <w:rFonts w:ascii="Times New Roman" w:hAnsi="Times New Roman" w:cs="Times New Roman"/>
+          <w:sz w:val="24"/>
+          <w:szCs w:val="24"/>
+        </w:rPr>
+        <w:t xml:space="preserve"> are variables defined within a code block as their scope/visibility is limited to the statements within that block.</w:t>
+      </w:r>
+    </w:p>
+    <w:p>
+      <w:pPr>
+        <w:pStyle w:val="ListParagraph"/>
+        <w:numPr>
+          <w:ilvl w:val="0"/>
+          <w:numId w:val="2"/>
+        </w:numPr>
+        <w:spacing w:before="240"/>
+        <w:jc w:val="both"/>
+        <w:rPr>
+          <w:rFonts w:ascii="Times New Roman" w:hAnsi="Times New Roman" w:cs="Times New Roman"/>
+          <w:sz w:val="24"/>
+          <w:szCs w:val="24"/>
+        </w:rPr>
+      </w:pPr>
+      <w:r>
+        <w:rPr>
+          <w:rFonts w:ascii="Times New Roman" w:hAnsi="Times New Roman" w:cs="Times New Roman"/>
+          <w:b/>
+          <w:sz w:val="24"/>
+          <w:szCs w:val="24"/>
+        </w:rPr>
+        <w:t>Global variables</w:t>
+      </w:r>
+      <w:r>
+        <w:rPr>
+          <w:rFonts w:ascii="Times New Roman" w:hAnsi="Times New Roman" w:cs="Times New Roman"/>
+          <w:sz w:val="24"/>
+          <w:szCs w:val="24"/>
+        </w:rPr>
+        <w:t xml:space="preserve"> are variables defined outside of any code block. They are called this because they have global scope/visibility and can be accessed from any part of the program.</w:t>
+      </w:r>
+      <w:r>
+        <w:rPr>
+          <w:rFonts w:ascii="Times New Roman" w:hAnsi="Times New Roman" w:cs="Times New Roman"/>
+          <w:sz w:val="24"/>
+          <w:szCs w:val="24"/>
+        </w:rPr>
+        <w:t xml:space="preserve"> </w:t>
+      </w:r>
+    </w:p>
+    <w:p>
+      <w:pPr>
+        <w:pStyle w:val="ListParagraph"/>
+        <w:numPr>
+          <w:ilvl w:val="0"/>
+          <w:numId w:val="2"/>
+        </w:numPr>
+        <w:spacing w:before="240"/>
+        <w:jc w:val="both"/>
+        <w:rPr>
+          <w:rFonts w:ascii="Times New Roman" w:hAnsi="Times New Roman" w:cs="Times New Roman"/>
+          <w:sz w:val="24"/>
+          <w:szCs w:val="24"/>
+        </w:rPr>
+      </w:pPr>
+      <w:r>
+        <w:rPr>
+          <w:rFonts w:ascii="Times New Roman" w:hAnsi="Times New Roman" w:cs="Times New Roman"/>
+          <w:sz w:val="24"/>
+          <w:szCs w:val="24"/>
+        </w:rPr>
+        <w:t xml:space="preserve">Global variables are automatically initialised to zero, unlike local variables. </w:t>
+      </w:r>
+    </w:p>
+    <w:p>
+      <w:pPr>
+        <w:pStyle w:val="ListParagraph"/>
+        <w:numPr>
+          <w:ilvl w:val="0"/>
+          <w:numId w:val="2"/>
+        </w:numPr>
+        <w:spacing w:before="240"/>
+        <w:jc w:val="both"/>
+        <w:rPr>
+          <w:rFonts w:ascii="Times New Roman" w:hAnsi="Times New Roman" w:cs="Times New Roman"/>
+          <w:sz w:val="24"/>
+          <w:szCs w:val="24"/>
+        </w:rPr>
+      </w:pPr>
+      <w:r>
+        <w:rPr>
+          <w:rFonts w:ascii="Times New Roman" w:hAnsi="Times New Roman" w:cs="Times New Roman"/>
+          <w:sz w:val="24"/>
+          <w:szCs w:val="24"/>
+        </w:rPr>
+        <w:t>Global variables should be avoided as they make code difficult to debug.</w:t>
+      </w:r>
+    </w:p>
+    <w:p>
+      <w:pPr>
+        <w:pStyle w:val="ListParagraph"/>
+        <w:numPr>
+          <w:ilvl w:val="0"/>
+          <w:numId w:val="2"/>
+        </w:numPr>
+        <w:spacing w:before="240"/>
+        <w:jc w:val="both"/>
+        <w:rPr>
+          <w:rFonts w:ascii="Times New Roman" w:hAnsi="Times New Roman" w:cs="Times New Roman"/>
+          <w:sz w:val="24"/>
+          <w:szCs w:val="24"/>
+        </w:rPr>
+      </w:pPr>
+      <w:r>
+        <w:rPr>
+          <w:rFonts w:ascii="Times New Roman" w:hAnsi="Times New Roman" w:cs="Times New Roman"/>
+          <w:sz w:val="24"/>
+          <w:szCs w:val="24"/>
+        </w:rPr>
+        <w:t>The compiler first looks locally to find the variable, it then goes up in scope until it ultimately checks the global scope</w:t>
+      </w:r>
+      <w:r>
+        <w:rPr>
+          <w:rFonts w:ascii="Times New Roman" w:hAnsi="Times New Roman" w:cs="Times New Roman"/>
+          <w:sz w:val="24"/>
+          <w:szCs w:val="24"/>
+        </w:rPr>
+        <w:t xml:space="preserve"> for the variable</w:t>
+      </w:r>
+      <w:r>
+        <w:rPr>
+          <w:rFonts w:ascii="Times New Roman" w:hAnsi="Times New Roman" w:cs="Times New Roman"/>
+          <w:sz w:val="24"/>
+          <w:szCs w:val="24"/>
+        </w:rPr>
+        <w:t>.</w:t>
+      </w:r>
+    </w:p>
+    <w:p>
+      <w:pPr>
+        <w:pStyle w:val="ListParagraph"/>
+        <w:numPr>
+          <w:ilvl w:val="0"/>
+          <w:numId w:val="2"/>
+        </w:numPr>
+        <w:spacing w:before="240"/>
+        <w:jc w:val="both"/>
+        <w:rPr>
+          <w:rFonts w:ascii="Times New Roman" w:hAnsi="Times New Roman" w:cs="Times New Roman"/>
+          <w:sz w:val="24"/>
+          <w:szCs w:val="24"/>
+        </w:rPr>
+      </w:pPr>
+      <w:r>
+        <w:rPr>
+          <w:rFonts w:ascii="Times New Roman" w:hAnsi="Times New Roman" w:cs="Times New Roman"/>
+          <w:sz w:val="24"/>
+          <w:szCs w:val="24"/>
+        </w:rPr>
+        <w:t xml:space="preserve">Variables in different scopes can have the same identifier. To specify a variable from global scope </w:t>
+      </w:r>
+      <w:proofErr w:type="gramStart"/>
+      <w:r>
+        <w:rPr>
+          <w:rFonts w:ascii="Times New Roman" w:hAnsi="Times New Roman" w:cs="Times New Roman"/>
+          <w:sz w:val="24"/>
+          <w:szCs w:val="24"/>
+        </w:rPr>
+        <w:t>use :</w:t>
+      </w:r>
+      <w:proofErr w:type="gramEnd"/>
+      <w:r>
+        <w:rPr>
+          <w:rFonts w:ascii="Times New Roman" w:hAnsi="Times New Roman" w:cs="Times New Roman"/>
+          <w:sz w:val="24"/>
+          <w:szCs w:val="24"/>
+        </w:rPr>
+        <w:t>: without specifying a namespace.</w:t>
+      </w:r>
+    </w:p>
+    <w:p>
+      <w:pPr>
+        <w:pStyle w:val="ListParagraph"/>
+        <w:spacing w:before="240"/>
+        <w:ind w:left="360"/>
+        <w:jc w:val="both"/>
+        <w:rPr>
+          <w:rFonts w:ascii="Times New Roman" w:hAnsi="Times New Roman" w:cs="Times New Roman"/>
+          <w:sz w:val="24"/>
+          <w:szCs w:val="24"/>
+        </w:rPr>
+      </w:pPr>
+    </w:p>
+    <w:p>
+      <w:pPr>
+        <w:pStyle w:val="ListParagraph"/>
+        <w:numPr>
+          <w:ilvl w:val="0"/>
+          <w:numId w:val="2"/>
+        </w:numPr>
+        <w:spacing w:before="240"/>
+        <w:jc w:val="both"/>
+        <w:rPr>
+          <w:rFonts w:ascii="Times New Roman" w:hAnsi="Times New Roman" w:cs="Times New Roman"/>
+          <w:sz w:val="24"/>
+          <w:szCs w:val="24"/>
+        </w:rPr>
+      </w:pPr>
+      <w:r>
+        <w:rPr>
+          <w:rFonts w:ascii="Times New Roman" w:hAnsi="Times New Roman" w:cs="Times New Roman"/>
+          <w:sz w:val="24"/>
+          <w:szCs w:val="24"/>
+        </w:rPr>
+        <w:t xml:space="preserve">Primitive/fundamental data types are defined by the language itself. </w:t>
+      </w:r>
+    </w:p>
+    <w:p>
+      <w:pPr>
+        <w:pStyle w:val="ListParagraph"/>
+        <w:numPr>
+          <w:ilvl w:val="0"/>
+          <w:numId w:val="2"/>
+        </w:numPr>
+        <w:spacing w:before="240"/>
+        <w:jc w:val="both"/>
+        <w:rPr>
+          <w:rFonts w:ascii="Times New Roman" w:hAnsi="Times New Roman" w:cs="Times New Roman"/>
+          <w:sz w:val="24"/>
+          <w:szCs w:val="24"/>
+        </w:rPr>
+      </w:pPr>
+      <w:r>
+        <w:rPr>
+          <w:rFonts w:ascii="Times New Roman" w:hAnsi="Times New Roman" w:cs="Times New Roman"/>
+          <w:sz w:val="24"/>
+          <w:szCs w:val="24"/>
+        </w:rPr>
+        <w:t>The size and precision of these data types depends on the operating system and compiler.</w:t>
+      </w:r>
+    </w:p>
+    <w:p>
+      <w:pPr>
+        <w:pStyle w:val="ListParagraph"/>
+        <w:numPr>
+          <w:ilvl w:val="0"/>
+          <w:numId w:val="2"/>
+        </w:numPr>
+        <w:spacing w:before="240"/>
+        <w:jc w:val="both"/>
+        <w:rPr>
+          <w:rFonts w:ascii="Times New Roman" w:hAnsi="Times New Roman" w:cs="Times New Roman"/>
+          <w:sz w:val="24"/>
+          <w:szCs w:val="24"/>
+        </w:rPr>
+      </w:pPr>
+      <w:r>
+        <w:rPr>
+          <w:rFonts w:ascii="Times New Roman" w:hAnsi="Times New Roman" w:cs="Times New Roman"/>
+          <w:sz w:val="24"/>
+          <w:szCs w:val="24"/>
+        </w:rPr>
+        <w:t xml:space="preserve">The </w:t>
+      </w:r>
+      <w:proofErr w:type="spellStart"/>
+      <w:r>
+        <w:rPr>
+          <w:rFonts w:ascii="Times New Roman" w:hAnsi="Times New Roman" w:cs="Times New Roman"/>
+          <w:i/>
+          <w:sz w:val="24"/>
+          <w:szCs w:val="24"/>
+        </w:rPr>
+        <w:t>climits</w:t>
+      </w:r>
+      <w:proofErr w:type="spellEnd"/>
+      <w:r>
+        <w:rPr>
+          <w:rFonts w:ascii="Times New Roman" w:hAnsi="Times New Roman" w:cs="Times New Roman"/>
+          <w:sz w:val="24"/>
+          <w:szCs w:val="24"/>
+        </w:rPr>
+        <w:t xml:space="preserve"> include contains information about the size and precision of various datatypes for the given compiler.</w:t>
+      </w:r>
+    </w:p>
+    <w:p>
+      <w:pPr>
+        <w:pStyle w:val="ListParagraph"/>
+        <w:numPr>
+          <w:ilvl w:val="0"/>
+          <w:numId w:val="2"/>
+        </w:numPr>
+        <w:spacing w:before="240"/>
+        <w:jc w:val="both"/>
+        <w:rPr>
+          <w:rFonts w:ascii="Times New Roman" w:hAnsi="Times New Roman" w:cs="Times New Roman"/>
+          <w:sz w:val="24"/>
+          <w:szCs w:val="24"/>
+        </w:rPr>
+      </w:pPr>
+      <w:r>
+        <w:rPr>
+          <w:rFonts w:ascii="Times New Roman" w:hAnsi="Times New Roman" w:cs="Times New Roman"/>
+          <w:sz w:val="24"/>
+          <w:szCs w:val="24"/>
+        </w:rPr>
+        <w:t>Type sizes are expressed in bits, the more bits the more values can be stored and the more storage is required.</w:t>
+      </w:r>
+    </w:p>
+    <w:p>
+      <w:pPr>
+        <w:pStyle w:val="ListParagraph"/>
+        <w:numPr>
+          <w:ilvl w:val="0"/>
+          <w:numId w:val="2"/>
+        </w:numPr>
+        <w:spacing w:before="240"/>
+        <w:jc w:val="both"/>
+        <w:rPr>
+          <w:rFonts w:ascii="Times New Roman" w:hAnsi="Times New Roman" w:cs="Times New Roman"/>
+          <w:sz w:val="24"/>
+          <w:szCs w:val="24"/>
+        </w:rPr>
+      </w:pPr>
+      <w:r>
+        <w:rPr>
+          <w:rFonts w:ascii="Times New Roman" w:hAnsi="Times New Roman" w:cs="Times New Roman"/>
+          <w:sz w:val="24"/>
+          <w:szCs w:val="24"/>
+        </w:rPr>
+        <w:t>One bit can represent 2 values, 8 bits can represent 2</w:t>
+      </w:r>
+      <w:r>
+        <w:rPr>
+          <w:rFonts w:ascii="Times New Roman" w:hAnsi="Times New Roman" w:cs="Times New Roman"/>
+          <w:sz w:val="24"/>
+          <w:szCs w:val="24"/>
+          <w:vertAlign w:val="superscript"/>
+        </w:rPr>
+        <w:t>8</w:t>
+      </w:r>
+      <w:r>
+        <w:rPr>
+          <w:rFonts w:ascii="Times New Roman" w:hAnsi="Times New Roman" w:cs="Times New Roman"/>
+          <w:sz w:val="24"/>
+          <w:szCs w:val="24"/>
+        </w:rPr>
+        <w:t xml:space="preserve"> values, 16 bits &gt; 2</w:t>
+      </w:r>
+      <w:r>
+        <w:rPr>
+          <w:rFonts w:ascii="Times New Roman" w:hAnsi="Times New Roman" w:cs="Times New Roman"/>
+          <w:sz w:val="24"/>
+          <w:szCs w:val="24"/>
+          <w:vertAlign w:val="superscript"/>
+        </w:rPr>
+        <w:t>16</w:t>
+      </w:r>
+      <w:r>
+        <w:rPr>
+          <w:rFonts w:ascii="Times New Roman" w:hAnsi="Times New Roman" w:cs="Times New Roman"/>
+          <w:sz w:val="24"/>
+          <w:szCs w:val="24"/>
+        </w:rPr>
+        <w:t>, etc.</w:t>
+      </w:r>
+    </w:p>
+    <w:p>
+      <w:pPr>
+        <w:pStyle w:val="ListParagraph"/>
+        <w:numPr>
+          <w:ilvl w:val="0"/>
+          <w:numId w:val="2"/>
+        </w:numPr>
+        <w:spacing w:before="240"/>
+        <w:jc w:val="both"/>
+        <w:rPr>
+          <w:rFonts w:ascii="Times New Roman" w:hAnsi="Times New Roman" w:cs="Times New Roman"/>
+          <w:sz w:val="24"/>
+          <w:szCs w:val="24"/>
+        </w:rPr>
+      </w:pPr>
+      <w:r>
+        <w:rPr>
+          <w:rFonts w:ascii="Times New Roman" w:hAnsi="Times New Roman" w:cs="Times New Roman"/>
+          <w:sz w:val="24"/>
+          <w:szCs w:val="24"/>
+        </w:rPr>
+        <w:t>8 bits is 1 byte, 16 bits is 2 bytes, etc.</w:t>
+      </w:r>
+    </w:p>
+    <w:p>
+      <w:pPr>
+        <w:pStyle w:val="ListParagraph"/>
+        <w:numPr>
+          <w:ilvl w:val="0"/>
+          <w:numId w:val="2"/>
+        </w:numPr>
+        <w:spacing w:before="240"/>
+        <w:jc w:val="both"/>
+        <w:rPr>
+          <w:rFonts w:ascii="Times New Roman" w:hAnsi="Times New Roman" w:cs="Times New Roman"/>
+          <w:sz w:val="24"/>
+          <w:szCs w:val="24"/>
+        </w:rPr>
+      </w:pPr>
+      <w:r>
+        <w:rPr>
+          <w:rFonts w:ascii="Times New Roman" w:hAnsi="Times New Roman" w:cs="Times New Roman"/>
+          <w:sz w:val="24"/>
+          <w:szCs w:val="24"/>
+        </w:rPr>
+        <w:t xml:space="preserve">Character types are used to represent single characters, e.g. </w:t>
+      </w:r>
+      <w:r>
+        <w:rPr>
+          <w:rFonts w:ascii="Times New Roman" w:hAnsi="Times New Roman" w:cs="Times New Roman"/>
+          <w:sz w:val="24"/>
+          <w:szCs w:val="24"/>
+        </w:rPr>
+        <w:t>‘</w:t>
+      </w:r>
+      <w:r>
+        <w:rPr>
+          <w:rFonts w:ascii="Times New Roman" w:hAnsi="Times New Roman" w:cs="Times New Roman"/>
+          <w:sz w:val="24"/>
+          <w:szCs w:val="24"/>
+        </w:rPr>
+        <w:t>A</w:t>
+      </w:r>
+      <w:r>
+        <w:rPr>
+          <w:rFonts w:ascii="Times New Roman" w:hAnsi="Times New Roman" w:cs="Times New Roman"/>
+          <w:sz w:val="24"/>
+          <w:szCs w:val="24"/>
+        </w:rPr>
+        <w:t>’</w:t>
+      </w:r>
+      <w:r>
+        <w:rPr>
+          <w:rFonts w:ascii="Times New Roman" w:hAnsi="Times New Roman" w:cs="Times New Roman"/>
+          <w:sz w:val="24"/>
+          <w:szCs w:val="24"/>
+        </w:rPr>
+        <w:t xml:space="preserve">, </w:t>
+      </w:r>
+      <w:r>
+        <w:rPr>
+          <w:rFonts w:ascii="Times New Roman" w:hAnsi="Times New Roman" w:cs="Times New Roman"/>
+          <w:sz w:val="24"/>
+          <w:szCs w:val="24"/>
+        </w:rPr>
+        <w:t>‘</w:t>
+      </w:r>
+      <w:r>
+        <w:rPr>
+          <w:rFonts w:ascii="Times New Roman" w:hAnsi="Times New Roman" w:cs="Times New Roman"/>
+          <w:sz w:val="24"/>
+          <w:szCs w:val="24"/>
+        </w:rPr>
+        <w:t>X</w:t>
+      </w:r>
+      <w:r>
+        <w:rPr>
+          <w:rFonts w:ascii="Times New Roman" w:hAnsi="Times New Roman" w:cs="Times New Roman"/>
+          <w:sz w:val="24"/>
+          <w:szCs w:val="24"/>
+        </w:rPr>
+        <w:t>’</w:t>
+      </w:r>
+      <w:r>
+        <w:rPr>
+          <w:rFonts w:ascii="Times New Roman" w:hAnsi="Times New Roman" w:cs="Times New Roman"/>
+          <w:sz w:val="24"/>
+          <w:szCs w:val="24"/>
+        </w:rPr>
+        <w:t xml:space="preserve">, </w:t>
+      </w:r>
+      <w:r>
+        <w:rPr>
+          <w:rFonts w:ascii="Times New Roman" w:hAnsi="Times New Roman" w:cs="Times New Roman"/>
+          <w:sz w:val="24"/>
+          <w:szCs w:val="24"/>
+        </w:rPr>
+        <w:t>‘</w:t>
+      </w:r>
+      <w:r>
+        <w:rPr>
+          <w:rFonts w:ascii="Times New Roman" w:hAnsi="Times New Roman" w:cs="Times New Roman"/>
+          <w:sz w:val="24"/>
+          <w:szCs w:val="24"/>
+        </w:rPr>
+        <w:t>@</w:t>
+      </w:r>
+      <w:r>
+        <w:rPr>
+          <w:rFonts w:ascii="Times New Roman" w:hAnsi="Times New Roman" w:cs="Times New Roman"/>
+          <w:sz w:val="24"/>
+          <w:szCs w:val="24"/>
+        </w:rPr>
+        <w:t>’</w:t>
+      </w:r>
+      <w:r>
+        <w:rPr>
+          <w:rFonts w:ascii="Times New Roman" w:hAnsi="Times New Roman" w:cs="Times New Roman"/>
+          <w:sz w:val="24"/>
+          <w:szCs w:val="24"/>
+        </w:rPr>
+        <w:t xml:space="preserve">, etc. Wider types are used to represent wide character sets. </w:t>
+      </w:r>
+      <w:r>
+        <w:rPr>
+          <w:rFonts w:ascii="Times New Roman" w:hAnsi="Times New Roman" w:cs="Times New Roman"/>
+          <w:sz w:val="24"/>
+          <w:szCs w:val="24"/>
+        </w:rPr>
+        <w:t>Single quotes are used for characters.</w:t>
+      </w:r>
+    </w:p>
+    <w:p>
+      <w:pPr>
+        <w:pStyle w:val="ListParagraph"/>
+        <w:numPr>
+          <w:ilvl w:val="0"/>
+          <w:numId w:val="2"/>
+        </w:numPr>
+        <w:spacing w:before="240"/>
+        <w:jc w:val="both"/>
+        <w:rPr>
+          <w:rFonts w:ascii="Times New Roman" w:hAnsi="Times New Roman" w:cs="Times New Roman"/>
+          <w:sz w:val="24"/>
+          <w:szCs w:val="24"/>
+        </w:rPr>
+      </w:pPr>
+      <w:r>
+        <w:rPr>
+          <w:rFonts w:ascii="Times New Roman" w:hAnsi="Times New Roman" w:cs="Times New Roman"/>
+          <w:i/>
+          <w:sz w:val="24"/>
+          <w:szCs w:val="24"/>
+        </w:rPr>
+        <w:t>char</w:t>
+      </w:r>
+      <w:r>
+        <w:rPr>
+          <w:rFonts w:ascii="Times New Roman" w:hAnsi="Times New Roman" w:cs="Times New Roman"/>
+          <w:sz w:val="24"/>
+          <w:szCs w:val="24"/>
+        </w:rPr>
+        <w:t xml:space="preserve"> is one byte, c</w:t>
+      </w:r>
+      <w:r>
+        <w:rPr>
+          <w:rFonts w:ascii="Times New Roman" w:hAnsi="Times New Roman" w:cs="Times New Roman"/>
+          <w:i/>
+          <w:sz w:val="24"/>
+          <w:szCs w:val="24"/>
+        </w:rPr>
+        <w:t>har16_t</w:t>
+      </w:r>
+      <w:r>
+        <w:rPr>
+          <w:rFonts w:ascii="Times New Roman" w:hAnsi="Times New Roman" w:cs="Times New Roman"/>
+          <w:i/>
+          <w:sz w:val="24"/>
+          <w:szCs w:val="24"/>
+        </w:rPr>
+        <w:softHyphen/>
+      </w:r>
+      <w:r>
+        <w:rPr>
+          <w:rFonts w:ascii="Times New Roman" w:hAnsi="Times New Roman" w:cs="Times New Roman"/>
+          <w:sz w:val="24"/>
+          <w:szCs w:val="24"/>
+        </w:rPr>
+        <w:t xml:space="preserve"> is</w:t>
+      </w:r>
+      <w:r>
+        <w:rPr>
+          <w:rFonts w:ascii="Times New Roman" w:hAnsi="Times New Roman" w:cs="Times New Roman"/>
+          <w:sz w:val="24"/>
+          <w:szCs w:val="24"/>
+        </w:rPr>
+        <w:t xml:space="preserve"> at least</w:t>
+      </w:r>
+      <w:r>
+        <w:rPr>
+          <w:rFonts w:ascii="Times New Roman" w:hAnsi="Times New Roman" w:cs="Times New Roman"/>
+          <w:sz w:val="24"/>
+          <w:szCs w:val="24"/>
+        </w:rPr>
+        <w:t xml:space="preserve"> 2 bytes, </w:t>
+      </w:r>
+      <w:r>
+        <w:rPr>
+          <w:rFonts w:ascii="Times New Roman" w:hAnsi="Times New Roman" w:cs="Times New Roman"/>
+          <w:i/>
+          <w:sz w:val="24"/>
+          <w:szCs w:val="24"/>
+        </w:rPr>
+        <w:t>char32_t</w:t>
+      </w:r>
+      <w:r>
+        <w:rPr>
+          <w:rFonts w:ascii="Times New Roman" w:hAnsi="Times New Roman" w:cs="Times New Roman"/>
+          <w:sz w:val="24"/>
+          <w:szCs w:val="24"/>
+        </w:rPr>
+        <w:t xml:space="preserve"> is</w:t>
+      </w:r>
+      <w:r>
+        <w:rPr>
+          <w:rFonts w:ascii="Times New Roman" w:hAnsi="Times New Roman" w:cs="Times New Roman"/>
+          <w:sz w:val="24"/>
+          <w:szCs w:val="24"/>
+        </w:rPr>
+        <w:t xml:space="preserve"> at least</w:t>
+      </w:r>
+      <w:r>
+        <w:rPr>
+          <w:rFonts w:ascii="Times New Roman" w:hAnsi="Times New Roman" w:cs="Times New Roman"/>
+          <w:sz w:val="24"/>
+          <w:szCs w:val="24"/>
+        </w:rPr>
+        <w:t xml:space="preserve"> 4 bytes, and </w:t>
+      </w:r>
+      <w:proofErr w:type="spellStart"/>
+      <w:r>
+        <w:rPr>
+          <w:rFonts w:ascii="Times New Roman" w:hAnsi="Times New Roman" w:cs="Times New Roman"/>
+          <w:i/>
+          <w:sz w:val="24"/>
+          <w:szCs w:val="24"/>
+        </w:rPr>
+        <w:t>wchar_t</w:t>
+      </w:r>
+      <w:proofErr w:type="spellEnd"/>
+      <w:r>
+        <w:rPr>
+          <w:rFonts w:ascii="Times New Roman" w:hAnsi="Times New Roman" w:cs="Times New Roman"/>
+          <w:sz w:val="24"/>
+          <w:szCs w:val="24"/>
+        </w:rPr>
+        <w:t xml:space="preserve"> can represent the largest available character set.</w:t>
+      </w:r>
+    </w:p>
+    <w:p>
+      <w:pPr>
+        <w:pStyle w:val="ListParagraph"/>
+        <w:numPr>
+          <w:ilvl w:val="0"/>
+          <w:numId w:val="2"/>
+        </w:numPr>
+        <w:spacing w:before="240"/>
+        <w:jc w:val="both"/>
+        <w:rPr>
+          <w:rFonts w:ascii="Times New Roman" w:hAnsi="Times New Roman" w:cs="Times New Roman"/>
+          <w:sz w:val="24"/>
+          <w:szCs w:val="24"/>
+        </w:rPr>
+      </w:pPr>
+      <w:r>
+        <w:rPr>
+          <w:rFonts w:ascii="Times New Roman" w:hAnsi="Times New Roman" w:cs="Times New Roman"/>
+          <w:sz w:val="24"/>
+          <w:szCs w:val="24"/>
+        </w:rPr>
+        <w:t xml:space="preserve">Integer types are used to represent whole numbers, e.g. 5, 112, -23, 0, etc. There are signed and unsigned versions. </w:t>
+      </w:r>
+      <w:r>
+        <w:rPr>
+          <w:rFonts w:ascii="Times New Roman" w:hAnsi="Times New Roman" w:cs="Times New Roman"/>
+          <w:sz w:val="24"/>
+          <w:szCs w:val="24"/>
+        </w:rPr>
+        <w:t xml:space="preserve">Integers are </w:t>
+      </w:r>
+      <w:r>
+        <w:rPr>
+          <w:rFonts w:ascii="Times New Roman" w:hAnsi="Times New Roman" w:cs="Times New Roman"/>
+          <w:i/>
+          <w:sz w:val="24"/>
+          <w:szCs w:val="24"/>
+        </w:rPr>
+        <w:t>signed</w:t>
+      </w:r>
+      <w:r>
+        <w:rPr>
+          <w:rFonts w:ascii="Times New Roman" w:hAnsi="Times New Roman" w:cs="Times New Roman"/>
+          <w:sz w:val="24"/>
+          <w:szCs w:val="24"/>
+        </w:rPr>
+        <w:t xml:space="preserve"> by default so you don’t need to type that. </w:t>
+      </w:r>
+      <w:r>
+        <w:rPr>
+          <w:rFonts w:ascii="Times New Roman" w:hAnsi="Times New Roman" w:cs="Times New Roman"/>
+          <w:i/>
+          <w:sz w:val="24"/>
+          <w:szCs w:val="24"/>
+        </w:rPr>
+        <w:t>short</w:t>
+      </w:r>
+      <w:r>
+        <w:rPr>
+          <w:rFonts w:ascii="Times New Roman" w:hAnsi="Times New Roman" w:cs="Times New Roman"/>
+          <w:sz w:val="24"/>
+          <w:szCs w:val="24"/>
+        </w:rPr>
+        <w:t xml:space="preserve"> and </w:t>
+      </w:r>
+      <w:r>
+        <w:rPr>
+          <w:rFonts w:ascii="Times New Roman" w:hAnsi="Times New Roman" w:cs="Times New Roman"/>
+          <w:i/>
+          <w:sz w:val="24"/>
+          <w:szCs w:val="24"/>
+        </w:rPr>
+        <w:t>long</w:t>
+      </w:r>
+      <w:r>
+        <w:rPr>
+          <w:rFonts w:ascii="Times New Roman" w:hAnsi="Times New Roman" w:cs="Times New Roman"/>
+          <w:sz w:val="24"/>
+          <w:szCs w:val="24"/>
+        </w:rPr>
+        <w:t xml:space="preserve"> are </w:t>
+      </w:r>
+      <w:r>
+        <w:rPr>
+          <w:rFonts w:ascii="Times New Roman" w:hAnsi="Times New Roman" w:cs="Times New Roman"/>
+          <w:i/>
+          <w:sz w:val="24"/>
+          <w:szCs w:val="24"/>
+        </w:rPr>
+        <w:t>int</w:t>
+      </w:r>
+      <w:r>
+        <w:rPr>
+          <w:rFonts w:ascii="Times New Roman" w:hAnsi="Times New Roman" w:cs="Times New Roman"/>
+          <w:sz w:val="24"/>
+          <w:szCs w:val="24"/>
+        </w:rPr>
+        <w:t xml:space="preserve"> by default so you don’t need to type that either.</w:t>
+      </w:r>
+    </w:p>
+    <w:p>
+      <w:pPr>
+        <w:pStyle w:val="ListParagraph"/>
+        <w:numPr>
+          <w:ilvl w:val="0"/>
+          <w:numId w:val="2"/>
+        </w:numPr>
+        <w:spacing w:before="240"/>
+        <w:jc w:val="both"/>
+        <w:rPr>
+          <w:rFonts w:ascii="Times New Roman" w:hAnsi="Times New Roman" w:cs="Times New Roman"/>
+          <w:sz w:val="24"/>
+          <w:szCs w:val="24"/>
+        </w:rPr>
+      </w:pPr>
+      <w:r>
+        <w:rPr>
+          <w:rFonts w:ascii="Times New Roman" w:hAnsi="Times New Roman" w:cs="Times New Roman"/>
+          <w:i/>
+          <w:sz w:val="24"/>
+          <w:szCs w:val="24"/>
+        </w:rPr>
+        <w:t>short</w:t>
+      </w:r>
+      <w:r>
+        <w:rPr>
+          <w:rFonts w:ascii="Times New Roman" w:hAnsi="Times New Roman" w:cs="Times New Roman"/>
+          <w:sz w:val="24"/>
+          <w:szCs w:val="24"/>
+        </w:rPr>
+        <w:t xml:space="preserve"> and </w:t>
+      </w:r>
+      <w:r>
+        <w:rPr>
+          <w:rFonts w:ascii="Times New Roman" w:hAnsi="Times New Roman" w:cs="Times New Roman"/>
+          <w:i/>
+          <w:sz w:val="24"/>
+          <w:szCs w:val="24"/>
+        </w:rPr>
+        <w:t>int</w:t>
+      </w:r>
+      <w:r>
+        <w:rPr>
+          <w:rFonts w:ascii="Times New Roman" w:hAnsi="Times New Roman" w:cs="Times New Roman"/>
+          <w:sz w:val="24"/>
+          <w:szCs w:val="24"/>
+        </w:rPr>
+        <w:t xml:space="preserve"> are at least 2 bytes, </w:t>
+      </w:r>
+      <w:r>
+        <w:rPr>
+          <w:rFonts w:ascii="Times New Roman" w:hAnsi="Times New Roman" w:cs="Times New Roman"/>
+          <w:i/>
+          <w:sz w:val="24"/>
+          <w:szCs w:val="24"/>
+        </w:rPr>
+        <w:t>long</w:t>
+      </w:r>
+      <w:r>
+        <w:rPr>
+          <w:rFonts w:ascii="Times New Roman" w:hAnsi="Times New Roman" w:cs="Times New Roman"/>
+          <w:sz w:val="24"/>
+          <w:szCs w:val="24"/>
+        </w:rPr>
+        <w:t xml:space="preserve"> is at least 4 bytes, and </w:t>
+      </w:r>
+      <w:r>
+        <w:rPr>
+          <w:rFonts w:ascii="Times New Roman" w:hAnsi="Times New Roman" w:cs="Times New Roman"/>
+          <w:i/>
+          <w:sz w:val="24"/>
+          <w:szCs w:val="24"/>
+        </w:rPr>
+        <w:t xml:space="preserve">long </w:t>
+      </w:r>
+      <w:proofErr w:type="spellStart"/>
+      <w:r>
+        <w:rPr>
+          <w:rFonts w:ascii="Times New Roman" w:hAnsi="Times New Roman" w:cs="Times New Roman"/>
+          <w:i/>
+          <w:sz w:val="24"/>
+          <w:szCs w:val="24"/>
+        </w:rPr>
+        <w:t>long</w:t>
+      </w:r>
+      <w:proofErr w:type="spellEnd"/>
+      <w:r>
+        <w:rPr>
+          <w:rFonts w:ascii="Times New Roman" w:hAnsi="Times New Roman" w:cs="Times New Roman"/>
+          <w:sz w:val="24"/>
+          <w:szCs w:val="24"/>
+        </w:rPr>
+        <w:t xml:space="preserve"> is at least 8 bytes.</w:t>
+      </w:r>
+    </w:p>
+    <w:p>
+      <w:pPr>
+        <w:pStyle w:val="ListParagraph"/>
+        <w:numPr>
+          <w:ilvl w:val="0"/>
+          <w:numId w:val="2"/>
+        </w:numPr>
+        <w:spacing w:before="240"/>
+        <w:jc w:val="both"/>
+        <w:rPr>
+          <w:rFonts w:ascii="Times New Roman" w:hAnsi="Times New Roman" w:cs="Times New Roman"/>
+          <w:sz w:val="24"/>
+          <w:szCs w:val="24"/>
+        </w:rPr>
+      </w:pPr>
+      <w:r>
+        <w:rPr>
+          <w:rFonts w:ascii="Times New Roman" w:hAnsi="Times New Roman" w:cs="Times New Roman"/>
+          <w:sz w:val="24"/>
+          <w:szCs w:val="24"/>
+        </w:rPr>
+        <w:t xml:space="preserve">Types: </w:t>
+      </w:r>
+      <w:r>
+        <w:rPr>
+          <w:rFonts w:ascii="Times New Roman" w:hAnsi="Times New Roman" w:cs="Times New Roman"/>
+          <w:i/>
+          <w:sz w:val="24"/>
+          <w:szCs w:val="24"/>
+        </w:rPr>
+        <w:t xml:space="preserve">short, int, long, long </w:t>
+      </w:r>
+      <w:proofErr w:type="spellStart"/>
+      <w:r>
+        <w:rPr>
+          <w:rFonts w:ascii="Times New Roman" w:hAnsi="Times New Roman" w:cs="Times New Roman"/>
+          <w:i/>
+          <w:sz w:val="24"/>
+          <w:szCs w:val="24"/>
+        </w:rPr>
+        <w:t>long</w:t>
+      </w:r>
+      <w:proofErr w:type="spellEnd"/>
+      <w:r>
+        <w:rPr>
+          <w:rFonts w:ascii="Times New Roman" w:hAnsi="Times New Roman" w:cs="Times New Roman"/>
+          <w:i/>
+          <w:sz w:val="24"/>
+          <w:szCs w:val="24"/>
+        </w:rPr>
+        <w:t xml:space="preserve">, unsigned short, unsigned, unsigned long, unsigned long </w:t>
+      </w:r>
+      <w:proofErr w:type="spellStart"/>
+      <w:r>
+        <w:rPr>
+          <w:rFonts w:ascii="Times New Roman" w:hAnsi="Times New Roman" w:cs="Times New Roman"/>
+          <w:i/>
+          <w:sz w:val="24"/>
+          <w:szCs w:val="24"/>
+        </w:rPr>
+        <w:t>long</w:t>
+      </w:r>
+      <w:proofErr w:type="spellEnd"/>
+      <w:r>
+        <w:rPr>
+          <w:rFonts w:ascii="Times New Roman" w:hAnsi="Times New Roman" w:cs="Times New Roman"/>
+          <w:i/>
+          <w:sz w:val="24"/>
+          <w:szCs w:val="24"/>
+        </w:rPr>
+        <w:t>.</w:t>
+      </w:r>
+      <w:r>
+        <w:rPr>
+          <w:rFonts w:ascii="Times New Roman" w:hAnsi="Times New Roman" w:cs="Times New Roman"/>
+          <w:sz w:val="24"/>
+          <w:szCs w:val="24"/>
+        </w:rPr>
+        <w:t xml:space="preserve"> Unsigned types move their negative range to their positive range, meaning you can’t represent negative numbers</w:t>
+      </w:r>
+      <w:r>
+        <w:rPr>
+          <w:rFonts w:ascii="Times New Roman" w:hAnsi="Times New Roman" w:cs="Times New Roman"/>
+          <w:sz w:val="24"/>
+          <w:szCs w:val="24"/>
+        </w:rPr>
+        <w:t>, and get double the positive range.</w:t>
+      </w:r>
+    </w:p>
+    <w:p>
+      <w:pPr>
+        <w:pStyle w:val="ListParagraph"/>
+        <w:numPr>
+          <w:ilvl w:val="0"/>
+          <w:numId w:val="2"/>
+        </w:numPr>
+        <w:spacing w:before="240"/>
+        <w:jc w:val="both"/>
+        <w:rPr>
+          <w:rFonts w:ascii="Times New Roman" w:hAnsi="Times New Roman" w:cs="Times New Roman"/>
+          <w:sz w:val="24"/>
+          <w:szCs w:val="24"/>
+        </w:rPr>
+      </w:pPr>
+      <w:r>
+        <w:rPr>
+          <w:rFonts w:ascii="Times New Roman" w:hAnsi="Times New Roman" w:cs="Times New Roman"/>
+          <w:sz w:val="24"/>
+          <w:szCs w:val="24"/>
+        </w:rPr>
+        <w:lastRenderedPageBreak/>
+        <w:t xml:space="preserve">Floating types are used to represent real numbers: whole and fractional, e.g. 5, -2.5, 3.14159, etc. </w:t>
+      </w:r>
+    </w:p>
+    <w:p>
+      <w:pPr>
+        <w:pStyle w:val="ListParagraph"/>
+        <w:numPr>
+          <w:ilvl w:val="0"/>
+          <w:numId w:val="2"/>
+        </w:numPr>
+        <w:spacing w:before="240"/>
+        <w:jc w:val="both"/>
+        <w:rPr>
+          <w:rFonts w:ascii="Times New Roman" w:hAnsi="Times New Roman" w:cs="Times New Roman"/>
+          <w:sz w:val="24"/>
+          <w:szCs w:val="24"/>
+        </w:rPr>
+      </w:pPr>
+      <w:r>
+        <w:rPr>
+          <w:rFonts w:ascii="Times New Roman" w:hAnsi="Times New Roman" w:cs="Times New Roman"/>
+          <w:i/>
+          <w:sz w:val="24"/>
+          <w:szCs w:val="24"/>
+        </w:rPr>
+        <w:t>float</w:t>
+      </w:r>
+      <w:r>
+        <w:rPr>
+          <w:rFonts w:ascii="Times New Roman" w:hAnsi="Times New Roman" w:cs="Times New Roman"/>
+          <w:sz w:val="24"/>
+          <w:szCs w:val="24"/>
+        </w:rPr>
+        <w:t xml:space="preserve"> is typically accurate to 7 decimal </w:t>
+      </w:r>
+      <w:r>
+        <w:rPr>
+          <w:rFonts w:ascii="Times New Roman" w:hAnsi="Times New Roman" w:cs="Times New Roman"/>
+          <w:sz w:val="24"/>
+          <w:szCs w:val="24"/>
+        </w:rPr>
+        <w:t>digits</w:t>
+      </w:r>
+      <w:r>
+        <w:rPr>
+          <w:rFonts w:ascii="Times New Roman" w:hAnsi="Times New Roman" w:cs="Times New Roman"/>
+          <w:sz w:val="24"/>
+          <w:szCs w:val="24"/>
+        </w:rPr>
+        <w:t xml:space="preserve"> / 4 bytes</w:t>
+      </w:r>
+      <w:r>
+        <w:rPr>
+          <w:rFonts w:ascii="Times New Roman" w:hAnsi="Times New Roman" w:cs="Times New Roman"/>
+          <w:sz w:val="24"/>
+          <w:szCs w:val="24"/>
+        </w:rPr>
+        <w:t xml:space="preserve">, </w:t>
+      </w:r>
+      <w:r>
+        <w:rPr>
+          <w:rFonts w:ascii="Times New Roman" w:hAnsi="Times New Roman" w:cs="Times New Roman"/>
+          <w:i/>
+          <w:sz w:val="24"/>
+          <w:szCs w:val="24"/>
+        </w:rPr>
+        <w:t>double</w:t>
+      </w:r>
+      <w:r>
+        <w:rPr>
+          <w:rFonts w:ascii="Times New Roman" w:hAnsi="Times New Roman" w:cs="Times New Roman"/>
+          <w:sz w:val="24"/>
+          <w:szCs w:val="24"/>
+        </w:rPr>
+        <w:t xml:space="preserve"> to 15</w:t>
+      </w:r>
+      <w:r>
+        <w:rPr>
+          <w:rFonts w:ascii="Times New Roman" w:hAnsi="Times New Roman" w:cs="Times New Roman"/>
+          <w:sz w:val="24"/>
+          <w:szCs w:val="24"/>
+        </w:rPr>
+        <w:t xml:space="preserve"> / 8 bytes</w:t>
+      </w:r>
+      <w:r>
+        <w:rPr>
+          <w:rFonts w:ascii="Times New Roman" w:hAnsi="Times New Roman" w:cs="Times New Roman"/>
+          <w:sz w:val="24"/>
+          <w:szCs w:val="24"/>
+        </w:rPr>
+        <w:t xml:space="preserve">, and </w:t>
+      </w:r>
+      <w:r>
+        <w:rPr>
+          <w:rFonts w:ascii="Times New Roman" w:hAnsi="Times New Roman" w:cs="Times New Roman"/>
+          <w:i/>
+          <w:sz w:val="24"/>
+          <w:szCs w:val="24"/>
+        </w:rPr>
+        <w:t>long double</w:t>
+      </w:r>
+      <w:r>
+        <w:rPr>
+          <w:rFonts w:ascii="Times New Roman" w:hAnsi="Times New Roman" w:cs="Times New Roman"/>
+          <w:sz w:val="24"/>
+          <w:szCs w:val="24"/>
+        </w:rPr>
+        <w:t xml:space="preserve"> to 19</w:t>
+      </w:r>
+      <w:r>
+        <w:rPr>
+          <w:rFonts w:ascii="Times New Roman" w:hAnsi="Times New Roman" w:cs="Times New Roman"/>
+          <w:sz w:val="24"/>
+          <w:szCs w:val="24"/>
+        </w:rPr>
+        <w:t xml:space="preserve"> / 12 bytes</w:t>
       </w:r>
       <w:bookmarkStart w:id="0" w:name="_GoBack"/>
       <w:bookmarkEnd w:id="0"/>
@@ -3818,8 +4936,697 @@
           <w:sz w:val="24"/>
           <w:szCs w:val="24"/>
         </w:rPr>
+        <w:t>.</w:t>
+      </w:r>
+    </w:p>
+    <w:p>
+      <w:pPr>
+        <w:pStyle w:val="ListParagraph"/>
+        <w:numPr>
+          <w:ilvl w:val="0"/>
+          <w:numId w:val="2"/>
+        </w:numPr>
+        <w:spacing w:before="240"/>
+        <w:jc w:val="both"/>
+        <w:rPr>
+          <w:rFonts w:ascii="Times New Roman" w:hAnsi="Times New Roman" w:cs="Times New Roman"/>
+          <w:sz w:val="24"/>
+          <w:szCs w:val="24"/>
+        </w:rPr>
+      </w:pPr>
+      <w:r>
+        <w:rPr>
+          <w:rFonts w:ascii="Times New Roman" w:hAnsi="Times New Roman" w:cs="Times New Roman"/>
+          <w:sz w:val="24"/>
+          <w:szCs w:val="24"/>
+        </w:rPr>
+        <w:t xml:space="preserve">Boolean type represents true and false, zero is false, and none-zero is true. </w:t>
+      </w:r>
+      <w:r>
+        <w:rPr>
+          <w:rFonts w:ascii="Times New Roman" w:hAnsi="Times New Roman" w:cs="Times New Roman"/>
+          <w:i/>
+          <w:sz w:val="24"/>
+          <w:szCs w:val="24"/>
+        </w:rPr>
+        <w:t>bool</w:t>
+      </w:r>
+      <w:r>
+        <w:rPr>
+          <w:rFonts w:ascii="Times New Roman" w:hAnsi="Times New Roman" w:cs="Times New Roman"/>
+          <w:sz w:val="24"/>
+          <w:szCs w:val="24"/>
+        </w:rPr>
+        <w:t xml:space="preserve"> is usually 1 byte. </w:t>
+      </w:r>
+      <w:r>
+        <w:rPr>
+          <w:rFonts w:ascii="Times New Roman" w:hAnsi="Times New Roman" w:cs="Times New Roman"/>
+          <w:i/>
+          <w:sz w:val="24"/>
+          <w:szCs w:val="24"/>
+        </w:rPr>
+        <w:t xml:space="preserve">true </w:t>
+      </w:r>
+      <w:r>
+        <w:rPr>
+          <w:rFonts w:ascii="Times New Roman" w:hAnsi="Times New Roman" w:cs="Times New Roman"/>
+          <w:sz w:val="24"/>
+          <w:szCs w:val="24"/>
+        </w:rPr>
+        <w:t xml:space="preserve">and </w:t>
+      </w:r>
+      <w:r>
+        <w:rPr>
+          <w:rFonts w:ascii="Times New Roman" w:hAnsi="Times New Roman" w:cs="Times New Roman"/>
+          <w:i/>
+          <w:sz w:val="24"/>
+          <w:szCs w:val="24"/>
+        </w:rPr>
+        <w:t>false</w:t>
+      </w:r>
+      <w:r>
+        <w:rPr>
+          <w:rFonts w:ascii="Times New Roman" w:hAnsi="Times New Roman" w:cs="Times New Roman"/>
+          <w:sz w:val="24"/>
+          <w:szCs w:val="24"/>
+        </w:rPr>
+        <w:t xml:space="preserve"> are generally used in place of numbers.</w:t>
+      </w:r>
+    </w:p>
+    <w:p>
+      <w:pPr>
+        <w:pStyle w:val="ListParagraph"/>
+        <w:spacing w:before="240"/>
+        <w:ind w:left="360"/>
+        <w:jc w:val="both"/>
+        <w:rPr>
+          <w:rFonts w:ascii="Times New Roman" w:hAnsi="Times New Roman" w:cs="Times New Roman"/>
+          <w:sz w:val="24"/>
+          <w:szCs w:val="24"/>
+        </w:rPr>
+      </w:pPr>
+    </w:p>
+    <w:p>
+      <w:pPr>
+        <w:pStyle w:val="ListParagraph"/>
+        <w:numPr>
+          <w:ilvl w:val="0"/>
+          <w:numId w:val="2"/>
+        </w:numPr>
+        <w:spacing w:before="240"/>
+        <w:jc w:val="both"/>
+        <w:rPr>
+          <w:rFonts w:ascii="Times New Roman" w:hAnsi="Times New Roman" w:cs="Times New Roman"/>
+          <w:sz w:val="24"/>
+          <w:szCs w:val="24"/>
+        </w:rPr>
+      </w:pPr>
+      <w:r>
+        <w:rPr>
+          <w:rFonts w:ascii="Times New Roman" w:hAnsi="Times New Roman" w:cs="Times New Roman"/>
+          <w:sz w:val="24"/>
+          <w:szCs w:val="24"/>
+        </w:rPr>
+        <w:t>You can use single quotes to split a large number</w:t>
+      </w:r>
+      <w:r>
+        <w:rPr>
+          <w:rFonts w:ascii="Times New Roman" w:hAnsi="Times New Roman" w:cs="Times New Roman"/>
+          <w:sz w:val="24"/>
+          <w:szCs w:val="24"/>
+        </w:rPr>
+        <w:t xml:space="preserve">, e.g. </w:t>
+      </w:r>
+      <w:r>
+        <w:rPr>
+          <w:rFonts w:ascii="Times New Roman" w:hAnsi="Times New Roman" w:cs="Times New Roman"/>
+          <w:i/>
+          <w:sz w:val="24"/>
+          <w:szCs w:val="24"/>
+        </w:rPr>
+        <w:t>long</w:t>
+      </w:r>
+      <w:r>
+        <w:rPr>
+          <w:rFonts w:ascii="Times New Roman" w:hAnsi="Times New Roman" w:cs="Times New Roman"/>
+          <w:i/>
+          <w:sz w:val="24"/>
+          <w:szCs w:val="24"/>
+        </w:rPr>
+        <w:t xml:space="preserve"> value = 123’456’789</w:t>
+      </w:r>
+      <w:r>
+        <w:rPr>
+          <w:rFonts w:ascii="Times New Roman" w:hAnsi="Times New Roman" w:cs="Times New Roman"/>
+          <w:sz w:val="24"/>
+          <w:szCs w:val="24"/>
+        </w:rPr>
+        <w:t xml:space="preserve">. The quotes can be anywhere inside the number and not outside or adjacent to another quote. </w:t>
+      </w:r>
+    </w:p>
+    <w:p>
+      <w:pPr>
+        <w:pStyle w:val="ListParagraph"/>
+        <w:numPr>
+          <w:ilvl w:val="0"/>
+          <w:numId w:val="2"/>
+        </w:numPr>
+        <w:spacing w:before="240"/>
+        <w:jc w:val="both"/>
+        <w:rPr>
+          <w:rFonts w:ascii="Times New Roman" w:hAnsi="Times New Roman" w:cs="Times New Roman"/>
+          <w:sz w:val="24"/>
+          <w:szCs w:val="24"/>
+        </w:rPr>
+      </w:pPr>
+      <w:r>
+        <w:rPr>
+          <w:rFonts w:ascii="Times New Roman" w:hAnsi="Times New Roman" w:cs="Times New Roman"/>
+          <w:sz w:val="24"/>
+          <w:szCs w:val="24"/>
+        </w:rPr>
+        <w:t xml:space="preserve">If you go over the range of a type, e.g. </w:t>
+      </w:r>
+      <w:r>
+        <w:rPr>
+          <w:rFonts w:ascii="Times New Roman" w:hAnsi="Times New Roman" w:cs="Times New Roman"/>
+          <w:i/>
+          <w:sz w:val="24"/>
+          <w:szCs w:val="24"/>
+        </w:rPr>
+        <w:t>short</w:t>
+      </w:r>
+      <w:r>
+        <w:rPr>
+          <w:rFonts w:ascii="Times New Roman" w:hAnsi="Times New Roman" w:cs="Times New Roman"/>
+          <w:i/>
+          <w:sz w:val="24"/>
+          <w:szCs w:val="24"/>
+        </w:rPr>
+        <w:t xml:space="preserve"> value = 70’000</w:t>
+      </w:r>
+      <w:r>
+        <w:rPr>
+          <w:rFonts w:ascii="Times New Roman" w:hAnsi="Times New Roman" w:cs="Times New Roman"/>
+          <w:sz w:val="24"/>
+          <w:szCs w:val="24"/>
+        </w:rPr>
+        <w:t xml:space="preserve"> this results in an </w:t>
+      </w:r>
+      <w:r>
+        <w:rPr>
+          <w:rFonts w:ascii="Times New Roman" w:hAnsi="Times New Roman" w:cs="Times New Roman"/>
+          <w:b/>
+          <w:sz w:val="24"/>
+          <w:szCs w:val="24"/>
+        </w:rPr>
+        <w:t>overflow</w:t>
+      </w:r>
+      <w:r>
+        <w:rPr>
+          <w:rFonts w:ascii="Times New Roman" w:hAnsi="Times New Roman" w:cs="Times New Roman"/>
+          <w:sz w:val="24"/>
+          <w:szCs w:val="24"/>
+        </w:rPr>
+        <w:t>.</w:t>
+      </w:r>
+      <w:r>
+        <w:rPr>
+          <w:rFonts w:ascii="Times New Roman" w:hAnsi="Times New Roman" w:cs="Times New Roman"/>
+          <w:sz w:val="24"/>
+          <w:szCs w:val="24"/>
+        </w:rPr>
+        <w:t xml:space="preserve"> The resulting value is the overflow amount. You can overflow by going over the maximum or minimum values for the data type.</w:t>
+      </w:r>
+    </w:p>
+    <w:p>
+      <w:pPr>
+        <w:pStyle w:val="ListParagraph"/>
+        <w:numPr>
+          <w:ilvl w:val="0"/>
+          <w:numId w:val="2"/>
+        </w:numPr>
+        <w:spacing w:before="240"/>
+        <w:jc w:val="both"/>
+        <w:rPr>
+          <w:rFonts w:ascii="Times New Roman" w:hAnsi="Times New Roman" w:cs="Times New Roman"/>
+          <w:sz w:val="24"/>
+          <w:szCs w:val="24"/>
+        </w:rPr>
+      </w:pPr>
+      <w:r>
+        <w:rPr>
+          <w:rFonts w:ascii="Times New Roman" w:hAnsi="Times New Roman" w:cs="Times New Roman"/>
+          <w:sz w:val="24"/>
+          <w:szCs w:val="24"/>
+        </w:rPr>
+        <w:t xml:space="preserve">Storing a floating type in an integral type results in </w:t>
+      </w:r>
+      <w:r>
+        <w:rPr>
+          <w:rFonts w:ascii="Times New Roman" w:hAnsi="Times New Roman" w:cs="Times New Roman"/>
+          <w:b/>
+          <w:sz w:val="24"/>
+          <w:szCs w:val="24"/>
+        </w:rPr>
+        <w:t>truncation</w:t>
+      </w:r>
+      <w:r>
+        <w:rPr>
+          <w:rFonts w:ascii="Times New Roman" w:hAnsi="Times New Roman" w:cs="Times New Roman"/>
+          <w:sz w:val="24"/>
+          <w:szCs w:val="24"/>
+        </w:rPr>
+        <w:t>. Only the integer is kept, the decimals are truncated. In effect, it always rounds down.</w:t>
+      </w:r>
+    </w:p>
+    <w:p>
+      <w:pPr>
+        <w:pStyle w:val="ListParagraph"/>
+        <w:numPr>
+          <w:ilvl w:val="0"/>
+          <w:numId w:val="2"/>
+        </w:numPr>
+        <w:spacing w:before="240"/>
+        <w:jc w:val="both"/>
+        <w:rPr>
+          <w:rFonts w:ascii="Times New Roman" w:hAnsi="Times New Roman" w:cs="Times New Roman"/>
+          <w:sz w:val="24"/>
+          <w:szCs w:val="24"/>
+        </w:rPr>
+      </w:pPr>
+      <w:r>
+        <w:rPr>
+          <w:rFonts w:ascii="Times New Roman" w:hAnsi="Times New Roman" w:cs="Times New Roman"/>
+          <w:sz w:val="24"/>
+          <w:szCs w:val="24"/>
+        </w:rPr>
+        <w:t xml:space="preserve">A narrowing conversion is when a large type is stored in a smaller type, e.g. </w:t>
+      </w:r>
+      <w:r>
+        <w:rPr>
+          <w:rFonts w:ascii="Times New Roman" w:hAnsi="Times New Roman" w:cs="Times New Roman"/>
+          <w:i/>
+          <w:sz w:val="24"/>
+          <w:szCs w:val="24"/>
+        </w:rPr>
+        <w:t>long</w:t>
+      </w:r>
+      <w:r>
+        <w:rPr>
+          <w:rFonts w:ascii="Times New Roman" w:hAnsi="Times New Roman" w:cs="Times New Roman"/>
+          <w:sz w:val="24"/>
+          <w:szCs w:val="24"/>
+        </w:rPr>
+        <w:t xml:space="preserve"> to </w:t>
+      </w:r>
+      <w:r>
+        <w:rPr>
+          <w:rFonts w:ascii="Times New Roman" w:hAnsi="Times New Roman" w:cs="Times New Roman"/>
+          <w:i/>
+          <w:sz w:val="24"/>
+          <w:szCs w:val="24"/>
+        </w:rPr>
+        <w:t>short</w:t>
+      </w:r>
+      <w:r>
+        <w:rPr>
+          <w:rFonts w:ascii="Times New Roman" w:hAnsi="Times New Roman" w:cs="Times New Roman"/>
+          <w:sz w:val="24"/>
+          <w:szCs w:val="24"/>
+        </w:rPr>
+        <w:t xml:space="preserve">, or </w:t>
+      </w:r>
+      <w:r>
+        <w:rPr>
+          <w:rFonts w:ascii="Times New Roman" w:hAnsi="Times New Roman" w:cs="Times New Roman"/>
+          <w:i/>
+          <w:sz w:val="24"/>
+          <w:szCs w:val="24"/>
+        </w:rPr>
+        <w:t>float</w:t>
+      </w:r>
+      <w:r>
+        <w:rPr>
+          <w:rFonts w:ascii="Times New Roman" w:hAnsi="Times New Roman" w:cs="Times New Roman"/>
+          <w:sz w:val="24"/>
+          <w:szCs w:val="24"/>
+        </w:rPr>
+        <w:t xml:space="preserve"> to </w:t>
+      </w:r>
+      <w:r>
+        <w:rPr>
+          <w:rFonts w:ascii="Times New Roman" w:hAnsi="Times New Roman" w:cs="Times New Roman"/>
+          <w:i/>
+          <w:sz w:val="24"/>
+          <w:szCs w:val="24"/>
+        </w:rPr>
+        <w:t>int</w:t>
+      </w:r>
+      <w:r>
+        <w:rPr>
+          <w:rFonts w:ascii="Times New Roman" w:hAnsi="Times New Roman" w:cs="Times New Roman"/>
+          <w:sz w:val="24"/>
+          <w:szCs w:val="24"/>
+        </w:rPr>
+        <w:t>. The list initialiser syntax prevents this at compile time. It also prevents overflow and truncation errors.</w:t>
+      </w:r>
+      <w:r>
+        <w:rPr>
+          <w:rFonts w:ascii="Times New Roman" w:hAnsi="Times New Roman" w:cs="Times New Roman"/>
+          <w:sz w:val="24"/>
+          <w:szCs w:val="24"/>
+        </w:rPr>
+        <w:t xml:space="preserve"> The opposite of a narrowing conversion, is widening.</w:t>
+      </w:r>
+    </w:p>
+    <w:p>
+      <w:pPr>
+        <w:pStyle w:val="ListParagraph"/>
+        <w:numPr>
+          <w:ilvl w:val="0"/>
+          <w:numId w:val="2"/>
+        </w:numPr>
+        <w:spacing w:before="240"/>
+        <w:jc w:val="both"/>
+        <w:rPr>
+          <w:rFonts w:ascii="Times New Roman" w:hAnsi="Times New Roman" w:cs="Times New Roman"/>
+          <w:sz w:val="24"/>
+          <w:szCs w:val="24"/>
+        </w:rPr>
+      </w:pPr>
+      <w:r>
+        <w:rPr>
+          <w:rFonts w:ascii="Times New Roman" w:hAnsi="Times New Roman" w:cs="Times New Roman"/>
+          <w:sz w:val="24"/>
+          <w:szCs w:val="24"/>
+        </w:rPr>
+        <w:t xml:space="preserve">You can express a literal using scientific notation, e.g. </w:t>
+      </w:r>
+      <w:r>
+        <w:rPr>
+          <w:rFonts w:ascii="Times New Roman" w:hAnsi="Times New Roman" w:cs="Times New Roman"/>
+          <w:i/>
+          <w:sz w:val="24"/>
+          <w:szCs w:val="24"/>
+        </w:rPr>
+        <w:t>2.7e</w:t>
+      </w:r>
+      <w:r>
+        <w:rPr>
+          <w:rFonts w:ascii="Times New Roman" w:hAnsi="Times New Roman" w:cs="Times New Roman"/>
+          <w:i/>
+          <w:sz w:val="24"/>
+          <w:szCs w:val="24"/>
+        </w:rPr>
+        <w:t>2</w:t>
+      </w:r>
+      <w:r>
+        <w:rPr>
+          <w:rFonts w:ascii="Times New Roman" w:hAnsi="Times New Roman" w:cs="Times New Roman"/>
+          <w:sz w:val="24"/>
+          <w:szCs w:val="24"/>
+        </w:rPr>
+        <w:t xml:space="preserve"> is 2.7x10</w:t>
+      </w:r>
+      <w:r>
+        <w:rPr>
+          <w:rFonts w:ascii="Times New Roman" w:hAnsi="Times New Roman" w:cs="Times New Roman"/>
+          <w:sz w:val="24"/>
+          <w:szCs w:val="24"/>
+          <w:vertAlign w:val="superscript"/>
+        </w:rPr>
+        <w:t>2</w:t>
+      </w:r>
+      <w:r>
+        <w:rPr>
+          <w:rFonts w:ascii="Times New Roman" w:hAnsi="Times New Roman" w:cs="Times New Roman"/>
+          <w:sz w:val="24"/>
+          <w:szCs w:val="24"/>
+        </w:rPr>
+        <w:t>.</w:t>
+      </w:r>
+    </w:p>
+    <w:p>
+      <w:pPr>
+        <w:pStyle w:val="ListParagraph"/>
+        <w:numPr>
+          <w:ilvl w:val="0"/>
+          <w:numId w:val="2"/>
+        </w:numPr>
+        <w:spacing w:before="240"/>
+        <w:jc w:val="both"/>
+        <w:rPr>
+          <w:rFonts w:ascii="Times New Roman" w:hAnsi="Times New Roman" w:cs="Times New Roman"/>
+          <w:sz w:val="24"/>
+          <w:szCs w:val="24"/>
+        </w:rPr>
+      </w:pPr>
+      <w:r>
+        <w:rPr>
+          <w:rFonts w:ascii="Times New Roman" w:hAnsi="Times New Roman" w:cs="Times New Roman"/>
+          <w:sz w:val="24"/>
+          <w:szCs w:val="24"/>
+        </w:rPr>
+        <w:t xml:space="preserve">The </w:t>
+      </w:r>
+      <w:proofErr w:type="spellStart"/>
+      <w:r>
+        <w:rPr>
+          <w:rFonts w:ascii="Times New Roman" w:hAnsi="Times New Roman" w:cs="Times New Roman"/>
+          <w:i/>
+          <w:sz w:val="24"/>
+          <w:szCs w:val="24"/>
+        </w:rPr>
+        <w:t>sizeof</w:t>
+      </w:r>
+      <w:proofErr w:type="spellEnd"/>
+      <w:r>
+        <w:rPr>
+          <w:rFonts w:ascii="Times New Roman" w:hAnsi="Times New Roman" w:cs="Times New Roman"/>
+          <w:sz w:val="24"/>
+          <w:szCs w:val="24"/>
+        </w:rPr>
+        <w:t xml:space="preserve"> operator determines the size, in bytes, of a variable/type/array/obj</w:t>
+      </w:r>
+      <w:r>
+        <w:rPr>
+          <w:rFonts w:ascii="Times New Roman" w:hAnsi="Times New Roman" w:cs="Times New Roman"/>
+          <w:sz w:val="24"/>
+          <w:szCs w:val="24"/>
+        </w:rPr>
+        <w:t xml:space="preserve">ect/etc. Examples: </w:t>
+      </w:r>
+      <w:proofErr w:type="spellStart"/>
+      <w:r>
+        <w:rPr>
+          <w:rFonts w:ascii="Times New Roman" w:hAnsi="Times New Roman" w:cs="Times New Roman"/>
+          <w:i/>
+          <w:sz w:val="24"/>
+          <w:szCs w:val="24"/>
+        </w:rPr>
+        <w:t>sizeof</w:t>
+      </w:r>
+      <w:proofErr w:type="spellEnd"/>
+      <w:r>
+        <w:rPr>
+          <w:rFonts w:ascii="Times New Roman" w:hAnsi="Times New Roman" w:cs="Times New Roman"/>
+          <w:i/>
+          <w:sz w:val="24"/>
+          <w:szCs w:val="24"/>
+        </w:rPr>
+        <w:t xml:space="preserve">(int), </w:t>
+      </w:r>
+      <w:proofErr w:type="spellStart"/>
+      <w:r>
+        <w:rPr>
+          <w:rFonts w:ascii="Times New Roman" w:hAnsi="Times New Roman" w:cs="Times New Roman"/>
+          <w:i/>
+          <w:sz w:val="24"/>
+          <w:szCs w:val="24"/>
+        </w:rPr>
+        <w:t>sizeof</w:t>
+      </w:r>
+      <w:proofErr w:type="spellEnd"/>
+      <w:r>
+        <w:rPr>
+          <w:rFonts w:ascii="Times New Roman" w:hAnsi="Times New Roman" w:cs="Times New Roman"/>
+          <w:i/>
+          <w:sz w:val="24"/>
+          <w:szCs w:val="24"/>
+        </w:rPr>
+        <w:t xml:space="preserve">(double), </w:t>
+      </w:r>
+      <w:proofErr w:type="spellStart"/>
+      <w:r>
+        <w:rPr>
+          <w:rFonts w:ascii="Times New Roman" w:hAnsi="Times New Roman" w:cs="Times New Roman"/>
+          <w:i/>
+          <w:sz w:val="24"/>
+          <w:szCs w:val="24"/>
+        </w:rPr>
+        <w:t>sizeof</w:t>
+      </w:r>
+      <w:proofErr w:type="spellEnd"/>
+      <w:r>
+        <w:rPr>
+          <w:rFonts w:ascii="Times New Roman" w:hAnsi="Times New Roman" w:cs="Times New Roman"/>
+          <w:i/>
+          <w:sz w:val="24"/>
+          <w:szCs w:val="24"/>
+        </w:rPr>
+        <w:t>(</w:t>
+      </w:r>
+      <w:proofErr w:type="spellStart"/>
+      <w:r>
+        <w:rPr>
+          <w:rFonts w:ascii="Times New Roman" w:hAnsi="Times New Roman" w:cs="Times New Roman"/>
+          <w:i/>
+          <w:sz w:val="24"/>
+          <w:szCs w:val="24"/>
+        </w:rPr>
+        <w:t>my_variable</w:t>
+      </w:r>
+      <w:proofErr w:type="spellEnd"/>
+      <w:r>
+        <w:rPr>
+          <w:rFonts w:ascii="Times New Roman" w:hAnsi="Times New Roman" w:cs="Times New Roman"/>
+          <w:i/>
+          <w:sz w:val="24"/>
+          <w:szCs w:val="24"/>
+        </w:rPr>
+        <w:t xml:space="preserve">), </w:t>
+      </w:r>
+      <w:r>
+        <w:rPr>
+          <w:rFonts w:ascii="Times New Roman" w:hAnsi="Times New Roman" w:cs="Times New Roman"/>
+          <w:sz w:val="24"/>
+          <w:szCs w:val="24"/>
+        </w:rPr>
+        <w:t xml:space="preserve">and </w:t>
+      </w:r>
+      <w:proofErr w:type="spellStart"/>
+      <w:r>
+        <w:rPr>
+          <w:rFonts w:ascii="Times New Roman" w:hAnsi="Times New Roman" w:cs="Times New Roman"/>
+          <w:i/>
+          <w:sz w:val="24"/>
+          <w:szCs w:val="24"/>
+        </w:rPr>
+        <w:t>sizeof</w:t>
+      </w:r>
+      <w:proofErr w:type="spellEnd"/>
+      <w:r>
+        <w:rPr>
+          <w:rFonts w:ascii="Times New Roman" w:hAnsi="Times New Roman" w:cs="Times New Roman"/>
+          <w:i/>
+          <w:sz w:val="24"/>
+          <w:szCs w:val="24"/>
+        </w:rPr>
         <w:t xml:space="preserve"> </w:t>
       </w:r>
+      <w:proofErr w:type="spellStart"/>
+      <w:r>
+        <w:rPr>
+          <w:rFonts w:ascii="Times New Roman" w:hAnsi="Times New Roman" w:cs="Times New Roman"/>
+          <w:i/>
+          <w:sz w:val="24"/>
+          <w:szCs w:val="24"/>
+        </w:rPr>
+        <w:t>my_variable</w:t>
+      </w:r>
+      <w:proofErr w:type="spellEnd"/>
+      <w:r>
+        <w:rPr>
+          <w:rFonts w:ascii="Times New Roman" w:hAnsi="Times New Roman" w:cs="Times New Roman"/>
+          <w:sz w:val="24"/>
+          <w:szCs w:val="24"/>
+        </w:rPr>
+        <w:t>.</w:t>
+      </w:r>
+      <w:r>
+        <w:rPr>
+          <w:rFonts w:ascii="Times New Roman" w:hAnsi="Times New Roman" w:cs="Times New Roman"/>
+          <w:sz w:val="24"/>
+          <w:szCs w:val="24"/>
+        </w:rPr>
+        <w:t xml:space="preserve"> It gets this information from </w:t>
+      </w:r>
+      <w:r>
+        <w:rPr>
+          <w:rFonts w:ascii="Times New Roman" w:hAnsi="Times New Roman" w:cs="Times New Roman"/>
+          <w:i/>
+          <w:sz w:val="24"/>
+          <w:szCs w:val="24"/>
+        </w:rPr>
+        <w:t>&lt;</w:t>
+      </w:r>
+      <w:proofErr w:type="spellStart"/>
+      <w:r>
+        <w:rPr>
+          <w:rFonts w:ascii="Times New Roman" w:hAnsi="Times New Roman" w:cs="Times New Roman"/>
+          <w:i/>
+          <w:sz w:val="24"/>
+          <w:szCs w:val="24"/>
+        </w:rPr>
+        <w:t>climits</w:t>
+      </w:r>
+      <w:proofErr w:type="spellEnd"/>
+      <w:r>
+        <w:rPr>
+          <w:rFonts w:ascii="Times New Roman" w:hAnsi="Times New Roman" w:cs="Times New Roman"/>
+          <w:i/>
+          <w:sz w:val="24"/>
+          <w:szCs w:val="24"/>
+        </w:rPr>
+        <w:t xml:space="preserve">&gt; </w:t>
+      </w:r>
+      <w:r>
+        <w:rPr>
+          <w:rFonts w:ascii="Times New Roman" w:hAnsi="Times New Roman" w:cs="Times New Roman"/>
+          <w:sz w:val="24"/>
+          <w:szCs w:val="24"/>
+        </w:rPr>
+        <w:t xml:space="preserve">and </w:t>
+      </w:r>
+      <w:r>
+        <w:rPr>
+          <w:rFonts w:ascii="Times New Roman" w:hAnsi="Times New Roman" w:cs="Times New Roman"/>
+          <w:i/>
+          <w:sz w:val="24"/>
+          <w:szCs w:val="24"/>
+        </w:rPr>
+        <w:t>&lt;</w:t>
+      </w:r>
+      <w:proofErr w:type="spellStart"/>
+      <w:r>
+        <w:rPr>
+          <w:rFonts w:ascii="Times New Roman" w:hAnsi="Times New Roman" w:cs="Times New Roman"/>
+          <w:i/>
+          <w:sz w:val="24"/>
+          <w:szCs w:val="24"/>
+        </w:rPr>
+        <w:t>cfloat</w:t>
+      </w:r>
+      <w:proofErr w:type="spellEnd"/>
+      <w:r>
+        <w:rPr>
+          <w:rFonts w:ascii="Times New Roman" w:hAnsi="Times New Roman" w:cs="Times New Roman"/>
+          <w:i/>
+          <w:sz w:val="24"/>
+          <w:szCs w:val="24"/>
+        </w:rPr>
+        <w:t>&gt;</w:t>
+      </w:r>
+      <w:r>
+        <w:rPr>
+          <w:rFonts w:ascii="Times New Roman" w:hAnsi="Times New Roman" w:cs="Times New Roman"/>
+          <w:sz w:val="24"/>
+          <w:szCs w:val="24"/>
+        </w:rPr>
+        <w:t>.</w:t>
+      </w:r>
     </w:p>
     <w:p>
       <w:pPr>
@@ -4010,6 +5817,7 @@
         <w:pStyle w:val="CHeading"/>
       </w:pPr>
       <w:r>
+        <w:lastRenderedPageBreak/>
         <w:t>Inheritance</w:t>
       </w:r>
     </w:p>
@@ -4056,7 +5864,6 @@
         <w:pStyle w:val="CHeading"/>
       </w:pPr>
       <w:r>
-        <w:lastRenderedPageBreak/>
         <w:t>Smart Pointers</w:t>
       </w:r>
     </w:p>

</xml_diff>

<commit_message>
Covered different types of constants, completed cleaning service challenge, completed 10 question quiz, completed section.
</commit_message>
<xml_diff>
--- a/notes/BeginningCppProgramming.docx
+++ b/notes/BeginningCppProgramming.docx
@@ -4928,6 +4928,1101 @@
         </w:rPr>
         <w:t xml:space="preserve"> / 12 bytes</w:t>
       </w:r>
+      <w:r>
+        <w:rPr>
+          <w:rFonts w:ascii="Times New Roman" w:hAnsi="Times New Roman" w:cs="Times New Roman"/>
+          <w:sz w:val="24"/>
+          <w:szCs w:val="24"/>
+        </w:rPr>
+        <w:t>.</w:t>
+      </w:r>
+    </w:p>
+    <w:p>
+      <w:pPr>
+        <w:pStyle w:val="ListParagraph"/>
+        <w:numPr>
+          <w:ilvl w:val="0"/>
+          <w:numId w:val="2"/>
+        </w:numPr>
+        <w:spacing w:before="240"/>
+        <w:jc w:val="both"/>
+        <w:rPr>
+          <w:rFonts w:ascii="Times New Roman" w:hAnsi="Times New Roman" w:cs="Times New Roman"/>
+          <w:sz w:val="24"/>
+          <w:szCs w:val="24"/>
+        </w:rPr>
+      </w:pPr>
+      <w:r>
+        <w:rPr>
+          <w:rFonts w:ascii="Times New Roman" w:hAnsi="Times New Roman" w:cs="Times New Roman"/>
+          <w:sz w:val="24"/>
+          <w:szCs w:val="24"/>
+        </w:rPr>
+        <w:t xml:space="preserve">Boolean type represents true and false, zero is false, and none-zero is true. </w:t>
+      </w:r>
+      <w:r>
+        <w:rPr>
+          <w:rFonts w:ascii="Times New Roman" w:hAnsi="Times New Roman" w:cs="Times New Roman"/>
+          <w:i/>
+          <w:sz w:val="24"/>
+          <w:szCs w:val="24"/>
+        </w:rPr>
+        <w:t>bool</w:t>
+      </w:r>
+      <w:r>
+        <w:rPr>
+          <w:rFonts w:ascii="Times New Roman" w:hAnsi="Times New Roman" w:cs="Times New Roman"/>
+          <w:sz w:val="24"/>
+          <w:szCs w:val="24"/>
+        </w:rPr>
+        <w:t xml:space="preserve"> is usually 1 byte. </w:t>
+      </w:r>
+      <w:r>
+        <w:rPr>
+          <w:rFonts w:ascii="Times New Roman" w:hAnsi="Times New Roman" w:cs="Times New Roman"/>
+          <w:i/>
+          <w:sz w:val="24"/>
+          <w:szCs w:val="24"/>
+        </w:rPr>
+        <w:t xml:space="preserve">true </w:t>
+      </w:r>
+      <w:r>
+        <w:rPr>
+          <w:rFonts w:ascii="Times New Roman" w:hAnsi="Times New Roman" w:cs="Times New Roman"/>
+          <w:sz w:val="24"/>
+          <w:szCs w:val="24"/>
+        </w:rPr>
+        <w:t xml:space="preserve">and </w:t>
+      </w:r>
+      <w:r>
+        <w:rPr>
+          <w:rFonts w:ascii="Times New Roman" w:hAnsi="Times New Roman" w:cs="Times New Roman"/>
+          <w:i/>
+          <w:sz w:val="24"/>
+          <w:szCs w:val="24"/>
+        </w:rPr>
+        <w:t>false</w:t>
+      </w:r>
+      <w:r>
+        <w:rPr>
+          <w:rFonts w:ascii="Times New Roman" w:hAnsi="Times New Roman" w:cs="Times New Roman"/>
+          <w:sz w:val="24"/>
+          <w:szCs w:val="24"/>
+        </w:rPr>
+        <w:t xml:space="preserve"> are generally used in place of numbers.</w:t>
+      </w:r>
+    </w:p>
+    <w:p>
+      <w:pPr>
+        <w:pStyle w:val="ListParagraph"/>
+        <w:spacing w:before="240"/>
+        <w:ind w:left="360"/>
+        <w:jc w:val="both"/>
+        <w:rPr>
+          <w:rFonts w:ascii="Times New Roman" w:hAnsi="Times New Roman" w:cs="Times New Roman"/>
+          <w:sz w:val="24"/>
+          <w:szCs w:val="24"/>
+        </w:rPr>
+      </w:pPr>
+    </w:p>
+    <w:p>
+      <w:pPr>
+        <w:pStyle w:val="ListParagraph"/>
+        <w:numPr>
+          <w:ilvl w:val="0"/>
+          <w:numId w:val="2"/>
+        </w:numPr>
+        <w:spacing w:before="240"/>
+        <w:jc w:val="both"/>
+        <w:rPr>
+          <w:rFonts w:ascii="Times New Roman" w:hAnsi="Times New Roman" w:cs="Times New Roman"/>
+          <w:sz w:val="24"/>
+          <w:szCs w:val="24"/>
+        </w:rPr>
+      </w:pPr>
+      <w:r>
+        <w:rPr>
+          <w:rFonts w:ascii="Times New Roman" w:hAnsi="Times New Roman" w:cs="Times New Roman"/>
+          <w:sz w:val="24"/>
+          <w:szCs w:val="24"/>
+        </w:rPr>
+        <w:t>You can use single quotes to split a large number</w:t>
+      </w:r>
+      <w:r>
+        <w:rPr>
+          <w:rFonts w:ascii="Times New Roman" w:hAnsi="Times New Roman" w:cs="Times New Roman"/>
+          <w:sz w:val="24"/>
+          <w:szCs w:val="24"/>
+        </w:rPr>
+        <w:t xml:space="preserve">, e.g. </w:t>
+      </w:r>
+      <w:r>
+        <w:rPr>
+          <w:rFonts w:ascii="Times New Roman" w:hAnsi="Times New Roman" w:cs="Times New Roman"/>
+          <w:i/>
+          <w:sz w:val="24"/>
+          <w:szCs w:val="24"/>
+        </w:rPr>
+        <w:t>long</w:t>
+      </w:r>
+      <w:r>
+        <w:rPr>
+          <w:rFonts w:ascii="Times New Roman" w:hAnsi="Times New Roman" w:cs="Times New Roman"/>
+          <w:i/>
+          <w:sz w:val="24"/>
+          <w:szCs w:val="24"/>
+        </w:rPr>
+        <w:t xml:space="preserve"> value = 123’456’789</w:t>
+      </w:r>
+      <w:r>
+        <w:rPr>
+          <w:rFonts w:ascii="Times New Roman" w:hAnsi="Times New Roman" w:cs="Times New Roman"/>
+          <w:sz w:val="24"/>
+          <w:szCs w:val="24"/>
+        </w:rPr>
+        <w:t xml:space="preserve">. The quotes can be anywhere inside the number and not outside or adjacent to another quote. </w:t>
+      </w:r>
+    </w:p>
+    <w:p>
+      <w:pPr>
+        <w:pStyle w:val="ListParagraph"/>
+        <w:numPr>
+          <w:ilvl w:val="0"/>
+          <w:numId w:val="2"/>
+        </w:numPr>
+        <w:spacing w:before="240"/>
+        <w:jc w:val="both"/>
+        <w:rPr>
+          <w:rFonts w:ascii="Times New Roman" w:hAnsi="Times New Roman" w:cs="Times New Roman"/>
+          <w:sz w:val="24"/>
+          <w:szCs w:val="24"/>
+        </w:rPr>
+      </w:pPr>
+      <w:r>
+        <w:rPr>
+          <w:rFonts w:ascii="Times New Roman" w:hAnsi="Times New Roman" w:cs="Times New Roman"/>
+          <w:sz w:val="24"/>
+          <w:szCs w:val="24"/>
+        </w:rPr>
+        <w:t xml:space="preserve">If you go over the range of a type, e.g. </w:t>
+      </w:r>
+      <w:r>
+        <w:rPr>
+          <w:rFonts w:ascii="Times New Roman" w:hAnsi="Times New Roman" w:cs="Times New Roman"/>
+          <w:i/>
+          <w:sz w:val="24"/>
+          <w:szCs w:val="24"/>
+        </w:rPr>
+        <w:t>short</w:t>
+      </w:r>
+      <w:r>
+        <w:rPr>
+          <w:rFonts w:ascii="Times New Roman" w:hAnsi="Times New Roman" w:cs="Times New Roman"/>
+          <w:i/>
+          <w:sz w:val="24"/>
+          <w:szCs w:val="24"/>
+        </w:rPr>
+        <w:t xml:space="preserve"> value = 70’000</w:t>
+      </w:r>
+      <w:r>
+        <w:rPr>
+          <w:rFonts w:ascii="Times New Roman" w:hAnsi="Times New Roman" w:cs="Times New Roman"/>
+          <w:sz w:val="24"/>
+          <w:szCs w:val="24"/>
+        </w:rPr>
+        <w:t xml:space="preserve"> this results in an </w:t>
+      </w:r>
+      <w:r>
+        <w:rPr>
+          <w:rFonts w:ascii="Times New Roman" w:hAnsi="Times New Roman" w:cs="Times New Roman"/>
+          <w:b/>
+          <w:sz w:val="24"/>
+          <w:szCs w:val="24"/>
+        </w:rPr>
+        <w:t>overflow</w:t>
+      </w:r>
+      <w:r>
+        <w:rPr>
+          <w:rFonts w:ascii="Times New Roman" w:hAnsi="Times New Roman" w:cs="Times New Roman"/>
+          <w:sz w:val="24"/>
+          <w:szCs w:val="24"/>
+        </w:rPr>
+        <w:t>.</w:t>
+      </w:r>
+      <w:r>
+        <w:rPr>
+          <w:rFonts w:ascii="Times New Roman" w:hAnsi="Times New Roman" w:cs="Times New Roman"/>
+          <w:sz w:val="24"/>
+          <w:szCs w:val="24"/>
+        </w:rPr>
+        <w:t xml:space="preserve"> The resulting value is the overflow amount. You can overflow by going over the maximum or minimum values for the data type.</w:t>
+      </w:r>
+    </w:p>
+    <w:p>
+      <w:pPr>
+        <w:pStyle w:val="ListParagraph"/>
+        <w:numPr>
+          <w:ilvl w:val="0"/>
+          <w:numId w:val="2"/>
+        </w:numPr>
+        <w:spacing w:before="240"/>
+        <w:jc w:val="both"/>
+        <w:rPr>
+          <w:rFonts w:ascii="Times New Roman" w:hAnsi="Times New Roman" w:cs="Times New Roman"/>
+          <w:sz w:val="24"/>
+          <w:szCs w:val="24"/>
+        </w:rPr>
+      </w:pPr>
+      <w:r>
+        <w:rPr>
+          <w:rFonts w:ascii="Times New Roman" w:hAnsi="Times New Roman" w:cs="Times New Roman"/>
+          <w:sz w:val="24"/>
+          <w:szCs w:val="24"/>
+        </w:rPr>
+        <w:t xml:space="preserve">Storing a floating type in an integral type results in </w:t>
+      </w:r>
+      <w:r>
+        <w:rPr>
+          <w:rFonts w:ascii="Times New Roman" w:hAnsi="Times New Roman" w:cs="Times New Roman"/>
+          <w:b/>
+          <w:sz w:val="24"/>
+          <w:szCs w:val="24"/>
+        </w:rPr>
+        <w:t>truncation</w:t>
+      </w:r>
+      <w:r>
+        <w:rPr>
+          <w:rFonts w:ascii="Times New Roman" w:hAnsi="Times New Roman" w:cs="Times New Roman"/>
+          <w:sz w:val="24"/>
+          <w:szCs w:val="24"/>
+        </w:rPr>
+        <w:t>. Only the integer is kept, the decimals are truncated. In effect, it always rounds down.</w:t>
+      </w:r>
+    </w:p>
+    <w:p>
+      <w:pPr>
+        <w:pStyle w:val="ListParagraph"/>
+        <w:numPr>
+          <w:ilvl w:val="0"/>
+          <w:numId w:val="2"/>
+        </w:numPr>
+        <w:spacing w:before="240"/>
+        <w:jc w:val="both"/>
+        <w:rPr>
+          <w:rFonts w:ascii="Times New Roman" w:hAnsi="Times New Roman" w:cs="Times New Roman"/>
+          <w:sz w:val="24"/>
+          <w:szCs w:val="24"/>
+        </w:rPr>
+      </w:pPr>
+      <w:r>
+        <w:rPr>
+          <w:rFonts w:ascii="Times New Roman" w:hAnsi="Times New Roman" w:cs="Times New Roman"/>
+          <w:sz w:val="24"/>
+          <w:szCs w:val="24"/>
+        </w:rPr>
+        <w:t xml:space="preserve">A narrowing conversion is when a large type is stored in a smaller type, e.g. </w:t>
+      </w:r>
+      <w:r>
+        <w:rPr>
+          <w:rFonts w:ascii="Times New Roman" w:hAnsi="Times New Roman" w:cs="Times New Roman"/>
+          <w:i/>
+          <w:sz w:val="24"/>
+          <w:szCs w:val="24"/>
+        </w:rPr>
+        <w:t>long</w:t>
+      </w:r>
+      <w:r>
+        <w:rPr>
+          <w:rFonts w:ascii="Times New Roman" w:hAnsi="Times New Roman" w:cs="Times New Roman"/>
+          <w:sz w:val="24"/>
+          <w:szCs w:val="24"/>
+        </w:rPr>
+        <w:t xml:space="preserve"> to </w:t>
+      </w:r>
+      <w:r>
+        <w:rPr>
+          <w:rFonts w:ascii="Times New Roman" w:hAnsi="Times New Roman" w:cs="Times New Roman"/>
+          <w:i/>
+          <w:sz w:val="24"/>
+          <w:szCs w:val="24"/>
+        </w:rPr>
+        <w:t>short</w:t>
+      </w:r>
+      <w:r>
+        <w:rPr>
+          <w:rFonts w:ascii="Times New Roman" w:hAnsi="Times New Roman" w:cs="Times New Roman"/>
+          <w:sz w:val="24"/>
+          <w:szCs w:val="24"/>
+        </w:rPr>
+        <w:t xml:space="preserve">, or </w:t>
+      </w:r>
+      <w:r>
+        <w:rPr>
+          <w:rFonts w:ascii="Times New Roman" w:hAnsi="Times New Roman" w:cs="Times New Roman"/>
+          <w:i/>
+          <w:sz w:val="24"/>
+          <w:szCs w:val="24"/>
+        </w:rPr>
+        <w:t>float</w:t>
+      </w:r>
+      <w:r>
+        <w:rPr>
+          <w:rFonts w:ascii="Times New Roman" w:hAnsi="Times New Roman" w:cs="Times New Roman"/>
+          <w:sz w:val="24"/>
+          <w:szCs w:val="24"/>
+        </w:rPr>
+        <w:t xml:space="preserve"> to </w:t>
+      </w:r>
+      <w:r>
+        <w:rPr>
+          <w:rFonts w:ascii="Times New Roman" w:hAnsi="Times New Roman" w:cs="Times New Roman"/>
+          <w:i/>
+          <w:sz w:val="24"/>
+          <w:szCs w:val="24"/>
+        </w:rPr>
+        <w:t>int</w:t>
+      </w:r>
+      <w:r>
+        <w:rPr>
+          <w:rFonts w:ascii="Times New Roman" w:hAnsi="Times New Roman" w:cs="Times New Roman"/>
+          <w:sz w:val="24"/>
+          <w:szCs w:val="24"/>
+        </w:rPr>
+        <w:t>. The list initialiser syntax prevents this at compile time. It also prevents overflow and truncation errors.</w:t>
+      </w:r>
+      <w:r>
+        <w:rPr>
+          <w:rFonts w:ascii="Times New Roman" w:hAnsi="Times New Roman" w:cs="Times New Roman"/>
+          <w:sz w:val="24"/>
+          <w:szCs w:val="24"/>
+        </w:rPr>
+        <w:t xml:space="preserve"> The opposite of a narrowing conversion, is widening.</w:t>
+      </w:r>
+    </w:p>
+    <w:p>
+      <w:pPr>
+        <w:pStyle w:val="ListParagraph"/>
+        <w:numPr>
+          <w:ilvl w:val="0"/>
+          <w:numId w:val="2"/>
+        </w:numPr>
+        <w:spacing w:before="240"/>
+        <w:jc w:val="both"/>
+        <w:rPr>
+          <w:rFonts w:ascii="Times New Roman" w:hAnsi="Times New Roman" w:cs="Times New Roman"/>
+          <w:sz w:val="24"/>
+          <w:szCs w:val="24"/>
+        </w:rPr>
+      </w:pPr>
+      <w:r>
+        <w:rPr>
+          <w:rFonts w:ascii="Times New Roman" w:hAnsi="Times New Roman" w:cs="Times New Roman"/>
+          <w:sz w:val="24"/>
+          <w:szCs w:val="24"/>
+        </w:rPr>
+        <w:t xml:space="preserve">You can express a literal using scientific notation, e.g. </w:t>
+      </w:r>
+      <w:r>
+        <w:rPr>
+          <w:rFonts w:ascii="Times New Roman" w:hAnsi="Times New Roman" w:cs="Times New Roman"/>
+          <w:i/>
+          <w:sz w:val="24"/>
+          <w:szCs w:val="24"/>
+        </w:rPr>
+        <w:t>2.7e</w:t>
+      </w:r>
+      <w:r>
+        <w:rPr>
+          <w:rFonts w:ascii="Times New Roman" w:hAnsi="Times New Roman" w:cs="Times New Roman"/>
+          <w:i/>
+          <w:sz w:val="24"/>
+          <w:szCs w:val="24"/>
+        </w:rPr>
+        <w:t>2</w:t>
+      </w:r>
+      <w:r>
+        <w:rPr>
+          <w:rFonts w:ascii="Times New Roman" w:hAnsi="Times New Roman" w:cs="Times New Roman"/>
+          <w:sz w:val="24"/>
+          <w:szCs w:val="24"/>
+        </w:rPr>
+        <w:t xml:space="preserve"> is 2.7x10</w:t>
+      </w:r>
+      <w:r>
+        <w:rPr>
+          <w:rFonts w:ascii="Times New Roman" w:hAnsi="Times New Roman" w:cs="Times New Roman"/>
+          <w:sz w:val="24"/>
+          <w:szCs w:val="24"/>
+          <w:vertAlign w:val="superscript"/>
+        </w:rPr>
+        <w:t>2</w:t>
+      </w:r>
+      <w:r>
+        <w:rPr>
+          <w:rFonts w:ascii="Times New Roman" w:hAnsi="Times New Roman" w:cs="Times New Roman"/>
+          <w:sz w:val="24"/>
+          <w:szCs w:val="24"/>
+        </w:rPr>
+        <w:t>.</w:t>
+      </w:r>
+    </w:p>
+    <w:p>
+      <w:pPr>
+        <w:pStyle w:val="ListParagraph"/>
+        <w:numPr>
+          <w:ilvl w:val="0"/>
+          <w:numId w:val="2"/>
+        </w:numPr>
+        <w:spacing w:before="240"/>
+        <w:jc w:val="both"/>
+        <w:rPr>
+          <w:rFonts w:ascii="Times New Roman" w:hAnsi="Times New Roman" w:cs="Times New Roman"/>
+          <w:sz w:val="24"/>
+          <w:szCs w:val="24"/>
+        </w:rPr>
+      </w:pPr>
+      <w:r>
+        <w:rPr>
+          <w:rFonts w:ascii="Times New Roman" w:hAnsi="Times New Roman" w:cs="Times New Roman"/>
+          <w:sz w:val="24"/>
+          <w:szCs w:val="24"/>
+        </w:rPr>
+        <w:t xml:space="preserve">The </w:t>
+      </w:r>
+      <w:proofErr w:type="spellStart"/>
+      <w:r>
+        <w:rPr>
+          <w:rFonts w:ascii="Times New Roman" w:hAnsi="Times New Roman" w:cs="Times New Roman"/>
+          <w:i/>
+          <w:sz w:val="24"/>
+          <w:szCs w:val="24"/>
+        </w:rPr>
+        <w:t>sizeof</w:t>
+      </w:r>
+      <w:proofErr w:type="spellEnd"/>
+      <w:r>
+        <w:rPr>
+          <w:rFonts w:ascii="Times New Roman" w:hAnsi="Times New Roman" w:cs="Times New Roman"/>
+          <w:sz w:val="24"/>
+          <w:szCs w:val="24"/>
+        </w:rPr>
+        <w:t xml:space="preserve"> operator determines the size, in bytes, of a variable/type/array/obj</w:t>
+      </w:r>
+      <w:r>
+        <w:rPr>
+          <w:rFonts w:ascii="Times New Roman" w:hAnsi="Times New Roman" w:cs="Times New Roman"/>
+          <w:sz w:val="24"/>
+          <w:szCs w:val="24"/>
+        </w:rPr>
+        <w:t xml:space="preserve">ect/etc. Examples: </w:t>
+      </w:r>
+      <w:proofErr w:type="spellStart"/>
+      <w:r>
+        <w:rPr>
+          <w:rFonts w:ascii="Times New Roman" w:hAnsi="Times New Roman" w:cs="Times New Roman"/>
+          <w:i/>
+          <w:sz w:val="24"/>
+          <w:szCs w:val="24"/>
+        </w:rPr>
+        <w:t>sizeof</w:t>
+      </w:r>
+      <w:proofErr w:type="spellEnd"/>
+      <w:r>
+        <w:rPr>
+          <w:rFonts w:ascii="Times New Roman" w:hAnsi="Times New Roman" w:cs="Times New Roman"/>
+          <w:i/>
+          <w:sz w:val="24"/>
+          <w:szCs w:val="24"/>
+        </w:rPr>
+        <w:t xml:space="preserve">(int), </w:t>
+      </w:r>
+      <w:proofErr w:type="spellStart"/>
+      <w:r>
+        <w:rPr>
+          <w:rFonts w:ascii="Times New Roman" w:hAnsi="Times New Roman" w:cs="Times New Roman"/>
+          <w:i/>
+          <w:sz w:val="24"/>
+          <w:szCs w:val="24"/>
+        </w:rPr>
+        <w:t>sizeof</w:t>
+      </w:r>
+      <w:proofErr w:type="spellEnd"/>
+      <w:r>
+        <w:rPr>
+          <w:rFonts w:ascii="Times New Roman" w:hAnsi="Times New Roman" w:cs="Times New Roman"/>
+          <w:i/>
+          <w:sz w:val="24"/>
+          <w:szCs w:val="24"/>
+        </w:rPr>
+        <w:t xml:space="preserve">(double), </w:t>
+      </w:r>
+      <w:proofErr w:type="spellStart"/>
+      <w:r>
+        <w:rPr>
+          <w:rFonts w:ascii="Times New Roman" w:hAnsi="Times New Roman" w:cs="Times New Roman"/>
+          <w:i/>
+          <w:sz w:val="24"/>
+          <w:szCs w:val="24"/>
+        </w:rPr>
+        <w:t>sizeof</w:t>
+      </w:r>
+      <w:proofErr w:type="spellEnd"/>
+      <w:r>
+        <w:rPr>
+          <w:rFonts w:ascii="Times New Roman" w:hAnsi="Times New Roman" w:cs="Times New Roman"/>
+          <w:i/>
+          <w:sz w:val="24"/>
+          <w:szCs w:val="24"/>
+        </w:rPr>
+        <w:t>(</w:t>
+      </w:r>
+      <w:proofErr w:type="spellStart"/>
+      <w:r>
+        <w:rPr>
+          <w:rFonts w:ascii="Times New Roman" w:hAnsi="Times New Roman" w:cs="Times New Roman"/>
+          <w:i/>
+          <w:sz w:val="24"/>
+          <w:szCs w:val="24"/>
+        </w:rPr>
+        <w:t>my_variable</w:t>
+      </w:r>
+      <w:proofErr w:type="spellEnd"/>
+      <w:r>
+        <w:rPr>
+          <w:rFonts w:ascii="Times New Roman" w:hAnsi="Times New Roman" w:cs="Times New Roman"/>
+          <w:i/>
+          <w:sz w:val="24"/>
+          <w:szCs w:val="24"/>
+        </w:rPr>
+        <w:t xml:space="preserve">), </w:t>
+      </w:r>
+      <w:r>
+        <w:rPr>
+          <w:rFonts w:ascii="Times New Roman" w:hAnsi="Times New Roman" w:cs="Times New Roman"/>
+          <w:sz w:val="24"/>
+          <w:szCs w:val="24"/>
+        </w:rPr>
+        <w:t xml:space="preserve">and </w:t>
+      </w:r>
+      <w:proofErr w:type="spellStart"/>
+      <w:r>
+        <w:rPr>
+          <w:rFonts w:ascii="Times New Roman" w:hAnsi="Times New Roman" w:cs="Times New Roman"/>
+          <w:i/>
+          <w:sz w:val="24"/>
+          <w:szCs w:val="24"/>
+        </w:rPr>
+        <w:t>sizeof</w:t>
+      </w:r>
+      <w:proofErr w:type="spellEnd"/>
+      <w:r>
+        <w:rPr>
+          <w:rFonts w:ascii="Times New Roman" w:hAnsi="Times New Roman" w:cs="Times New Roman"/>
+          <w:i/>
+          <w:sz w:val="24"/>
+          <w:szCs w:val="24"/>
+        </w:rPr>
+        <w:t xml:space="preserve"> </w:t>
+      </w:r>
+      <w:proofErr w:type="spellStart"/>
+      <w:r>
+        <w:rPr>
+          <w:rFonts w:ascii="Times New Roman" w:hAnsi="Times New Roman" w:cs="Times New Roman"/>
+          <w:i/>
+          <w:sz w:val="24"/>
+          <w:szCs w:val="24"/>
+        </w:rPr>
+        <w:t>my_variable</w:t>
+      </w:r>
+      <w:proofErr w:type="spellEnd"/>
+      <w:r>
+        <w:rPr>
+          <w:rFonts w:ascii="Times New Roman" w:hAnsi="Times New Roman" w:cs="Times New Roman"/>
+          <w:sz w:val="24"/>
+          <w:szCs w:val="24"/>
+        </w:rPr>
+        <w:t>.</w:t>
+      </w:r>
+      <w:r>
+        <w:rPr>
+          <w:rFonts w:ascii="Times New Roman" w:hAnsi="Times New Roman" w:cs="Times New Roman"/>
+          <w:sz w:val="24"/>
+          <w:szCs w:val="24"/>
+        </w:rPr>
+        <w:t xml:space="preserve"> It gets this information from </w:t>
+      </w:r>
+      <w:r>
+        <w:rPr>
+          <w:rFonts w:ascii="Times New Roman" w:hAnsi="Times New Roman" w:cs="Times New Roman"/>
+          <w:i/>
+          <w:sz w:val="24"/>
+          <w:szCs w:val="24"/>
+        </w:rPr>
+        <w:t>&lt;</w:t>
+      </w:r>
+      <w:proofErr w:type="spellStart"/>
+      <w:r>
+        <w:rPr>
+          <w:rFonts w:ascii="Times New Roman" w:hAnsi="Times New Roman" w:cs="Times New Roman"/>
+          <w:i/>
+          <w:sz w:val="24"/>
+          <w:szCs w:val="24"/>
+        </w:rPr>
+        <w:t>climits</w:t>
+      </w:r>
+      <w:proofErr w:type="spellEnd"/>
+      <w:r>
+        <w:rPr>
+          <w:rFonts w:ascii="Times New Roman" w:hAnsi="Times New Roman" w:cs="Times New Roman"/>
+          <w:i/>
+          <w:sz w:val="24"/>
+          <w:szCs w:val="24"/>
+        </w:rPr>
+        <w:t xml:space="preserve">&gt; </w:t>
+      </w:r>
+      <w:r>
+        <w:rPr>
+          <w:rFonts w:ascii="Times New Roman" w:hAnsi="Times New Roman" w:cs="Times New Roman"/>
+          <w:sz w:val="24"/>
+          <w:szCs w:val="24"/>
+        </w:rPr>
+        <w:t xml:space="preserve">and </w:t>
+      </w:r>
+      <w:r>
+        <w:rPr>
+          <w:rFonts w:ascii="Times New Roman" w:hAnsi="Times New Roman" w:cs="Times New Roman"/>
+          <w:i/>
+          <w:sz w:val="24"/>
+          <w:szCs w:val="24"/>
+        </w:rPr>
+        <w:t>&lt;</w:t>
+      </w:r>
+      <w:proofErr w:type="spellStart"/>
+      <w:r>
+        <w:rPr>
+          <w:rFonts w:ascii="Times New Roman" w:hAnsi="Times New Roman" w:cs="Times New Roman"/>
+          <w:i/>
+          <w:sz w:val="24"/>
+          <w:szCs w:val="24"/>
+        </w:rPr>
+        <w:t>cfloat</w:t>
+      </w:r>
+      <w:proofErr w:type="spellEnd"/>
+      <w:r>
+        <w:rPr>
+          <w:rFonts w:ascii="Times New Roman" w:hAnsi="Times New Roman" w:cs="Times New Roman"/>
+          <w:i/>
+          <w:sz w:val="24"/>
+          <w:szCs w:val="24"/>
+        </w:rPr>
+        <w:t>&gt;</w:t>
+      </w:r>
+      <w:r>
+        <w:rPr>
+          <w:rFonts w:ascii="Times New Roman" w:hAnsi="Times New Roman" w:cs="Times New Roman"/>
+          <w:sz w:val="24"/>
+          <w:szCs w:val="24"/>
+        </w:rPr>
+        <w:t>.</w:t>
+      </w:r>
+    </w:p>
+    <w:p>
+      <w:pPr>
+        <w:pStyle w:val="ListParagraph"/>
+        <w:spacing w:before="240"/>
+        <w:ind w:left="360"/>
+        <w:jc w:val="both"/>
+        <w:rPr>
+          <w:rFonts w:ascii="Times New Roman" w:hAnsi="Times New Roman" w:cs="Times New Roman"/>
+          <w:sz w:val="24"/>
+          <w:szCs w:val="24"/>
+        </w:rPr>
+      </w:pPr>
+    </w:p>
+    <w:p>
+      <w:pPr>
+        <w:pStyle w:val="ListParagraph"/>
+        <w:numPr>
+          <w:ilvl w:val="0"/>
+          <w:numId w:val="2"/>
+        </w:numPr>
+        <w:spacing w:before="240"/>
+        <w:jc w:val="both"/>
+        <w:rPr>
+          <w:rFonts w:ascii="Times New Roman" w:hAnsi="Times New Roman" w:cs="Times New Roman"/>
+          <w:sz w:val="24"/>
+          <w:szCs w:val="24"/>
+        </w:rPr>
+      </w:pPr>
+      <w:r>
+        <w:rPr>
+          <w:rFonts w:ascii="Times New Roman" w:hAnsi="Times New Roman" w:cs="Times New Roman"/>
+          <w:b/>
+          <w:sz w:val="24"/>
+          <w:szCs w:val="24"/>
+        </w:rPr>
+        <w:t>Constants</w:t>
+      </w:r>
+      <w:r>
+        <w:rPr>
+          <w:rFonts w:ascii="Times New Roman" w:hAnsi="Times New Roman" w:cs="Times New Roman"/>
+          <w:sz w:val="24"/>
+          <w:szCs w:val="24"/>
+        </w:rPr>
+        <w:t xml:space="preserve"> are mostly identical to variables except that their value/content can’t be changed once it’s set.</w:t>
+      </w:r>
+    </w:p>
+    <w:p>
+      <w:pPr>
+        <w:pStyle w:val="ListParagraph"/>
+        <w:numPr>
+          <w:ilvl w:val="0"/>
+          <w:numId w:val="2"/>
+        </w:numPr>
+        <w:spacing w:before="240"/>
+        <w:jc w:val="both"/>
+        <w:rPr>
+          <w:rFonts w:ascii="Times New Roman" w:hAnsi="Times New Roman" w:cs="Times New Roman"/>
+          <w:sz w:val="24"/>
+          <w:szCs w:val="24"/>
+        </w:rPr>
+      </w:pPr>
+      <w:r>
+        <w:rPr>
+          <w:rFonts w:ascii="Times New Roman" w:hAnsi="Times New Roman" w:cs="Times New Roman"/>
+          <w:sz w:val="24"/>
+          <w:szCs w:val="24"/>
+        </w:rPr>
+        <w:t>Constants make it clear to programmers that the content should never be changed, e.g. months in a year are always 12.</w:t>
+      </w:r>
+      <w:r>
+        <w:rPr>
+          <w:rFonts w:ascii="Times New Roman" w:hAnsi="Times New Roman" w:cs="Times New Roman"/>
+          <w:sz w:val="24"/>
+          <w:szCs w:val="24"/>
+        </w:rPr>
+        <w:t xml:space="preserve"> Reassigning a declared constant is a compile time error.</w:t>
+      </w:r>
+    </w:p>
+    <w:p>
+      <w:pPr>
+        <w:pStyle w:val="ListParagraph"/>
+        <w:numPr>
+          <w:ilvl w:val="0"/>
+          <w:numId w:val="2"/>
+        </w:numPr>
+        <w:spacing w:before="240"/>
+        <w:jc w:val="both"/>
+        <w:rPr>
+          <w:rFonts w:ascii="Times New Roman" w:hAnsi="Times New Roman" w:cs="Times New Roman"/>
+          <w:sz w:val="24"/>
+          <w:szCs w:val="24"/>
+        </w:rPr>
+      </w:pPr>
+      <w:r>
+        <w:rPr>
+          <w:rFonts w:ascii="Times New Roman" w:hAnsi="Times New Roman" w:cs="Times New Roman"/>
+          <w:sz w:val="24"/>
+          <w:szCs w:val="24"/>
+        </w:rPr>
+        <w:t xml:space="preserve">There are many types of constants: literal constants, declared constants via </w:t>
+      </w:r>
+      <w:proofErr w:type="spellStart"/>
+      <w:r>
+        <w:rPr>
+          <w:rFonts w:ascii="Times New Roman" w:hAnsi="Times New Roman" w:cs="Times New Roman"/>
+          <w:i/>
+          <w:sz w:val="24"/>
+          <w:szCs w:val="24"/>
+        </w:rPr>
+        <w:t>const</w:t>
+      </w:r>
+      <w:proofErr w:type="spellEnd"/>
+      <w:r>
+        <w:rPr>
+          <w:rFonts w:ascii="Times New Roman" w:hAnsi="Times New Roman" w:cs="Times New Roman"/>
+          <w:sz w:val="24"/>
+          <w:szCs w:val="24"/>
+        </w:rPr>
+        <w:t xml:space="preserve">, contact expressions via </w:t>
+      </w:r>
+      <w:proofErr w:type="spellStart"/>
+      <w:r>
+        <w:rPr>
+          <w:rFonts w:ascii="Times New Roman" w:hAnsi="Times New Roman" w:cs="Times New Roman"/>
+          <w:i/>
+          <w:sz w:val="24"/>
+          <w:szCs w:val="24"/>
+        </w:rPr>
+        <w:t>constexpr</w:t>
+      </w:r>
+      <w:proofErr w:type="spellEnd"/>
+      <w:r>
+        <w:rPr>
+          <w:rFonts w:ascii="Times New Roman" w:hAnsi="Times New Roman" w:cs="Times New Roman"/>
+          <w:sz w:val="24"/>
+          <w:szCs w:val="24"/>
+        </w:rPr>
+        <w:t xml:space="preserve">, enumerated constants via </w:t>
+      </w:r>
+      <w:proofErr w:type="spellStart"/>
+      <w:r>
+        <w:rPr>
+          <w:rFonts w:ascii="Times New Roman" w:hAnsi="Times New Roman" w:cs="Times New Roman"/>
+          <w:i/>
+          <w:sz w:val="24"/>
+          <w:szCs w:val="24"/>
+        </w:rPr>
+        <w:t>enum</w:t>
+      </w:r>
+      <w:proofErr w:type="spellEnd"/>
+      <w:r>
+        <w:rPr>
+          <w:rFonts w:ascii="Times New Roman" w:hAnsi="Times New Roman" w:cs="Times New Roman"/>
+          <w:sz w:val="24"/>
+          <w:szCs w:val="24"/>
+        </w:rPr>
+        <w:t xml:space="preserve">, and defined constants via </w:t>
+      </w:r>
+      <w:r>
+        <w:rPr>
+          <w:rFonts w:ascii="Times New Roman" w:hAnsi="Times New Roman" w:cs="Times New Roman"/>
+          <w:i/>
+          <w:sz w:val="24"/>
+          <w:szCs w:val="24"/>
+        </w:rPr>
+        <w:t>#define</w:t>
+      </w:r>
+      <w:r>
+        <w:rPr>
+          <w:rFonts w:ascii="Times New Roman" w:hAnsi="Times New Roman" w:cs="Times New Roman"/>
+          <w:sz w:val="24"/>
+          <w:szCs w:val="24"/>
+        </w:rPr>
+        <w:t>.</w:t>
+      </w:r>
+    </w:p>
+    <w:p>
+      <w:pPr>
+        <w:pStyle w:val="ListParagraph"/>
+        <w:numPr>
+          <w:ilvl w:val="0"/>
+          <w:numId w:val="2"/>
+        </w:numPr>
+        <w:spacing w:before="240"/>
+        <w:jc w:val="both"/>
+        <w:rPr>
+          <w:rFonts w:ascii="Times New Roman" w:hAnsi="Times New Roman" w:cs="Times New Roman"/>
+          <w:sz w:val="24"/>
+          <w:szCs w:val="24"/>
+        </w:rPr>
+      </w:pPr>
+      <w:r>
+        <w:rPr>
+          <w:rFonts w:ascii="Times New Roman" w:hAnsi="Times New Roman" w:cs="Times New Roman"/>
+          <w:sz w:val="24"/>
+          <w:szCs w:val="24"/>
+        </w:rPr>
+        <w:t>Literal constants: 5 (int), 6U (</w:t>
+      </w:r>
+      <w:proofErr w:type="spellStart"/>
+      <w:r>
+        <w:rPr>
+          <w:rFonts w:ascii="Times New Roman" w:hAnsi="Times New Roman" w:cs="Times New Roman"/>
+          <w:sz w:val="24"/>
+          <w:szCs w:val="24"/>
+        </w:rPr>
+        <w:t>uint</w:t>
+      </w:r>
+      <w:proofErr w:type="spellEnd"/>
+      <w:r>
+        <w:rPr>
+          <w:rFonts w:ascii="Times New Roman" w:hAnsi="Times New Roman" w:cs="Times New Roman"/>
+          <w:sz w:val="24"/>
+          <w:szCs w:val="24"/>
+        </w:rPr>
+        <w:t xml:space="preserve">), 20L (long), 55LL (long long), </w:t>
+      </w:r>
+      <w:r>
+        <w:rPr>
+          <w:rFonts w:ascii="Times New Roman" w:hAnsi="Times New Roman" w:cs="Times New Roman"/>
+          <w:sz w:val="24"/>
+          <w:szCs w:val="24"/>
+        </w:rPr>
+        <w:t>-3</w:t>
+      </w:r>
+      <w:r>
+        <w:rPr>
+          <w:rFonts w:ascii="Times New Roman" w:hAnsi="Times New Roman" w:cs="Times New Roman"/>
+          <w:sz w:val="24"/>
+          <w:szCs w:val="24"/>
+        </w:rPr>
+        <w:t>F</w:t>
+      </w:r>
+      <w:r>
+        <w:rPr>
+          <w:rFonts w:ascii="Times New Roman" w:hAnsi="Times New Roman" w:cs="Times New Roman"/>
+          <w:sz w:val="24"/>
+          <w:szCs w:val="24"/>
+        </w:rPr>
+        <w:t xml:space="preserve"> (float),</w:t>
+      </w:r>
+      <w:r>
+        <w:rPr>
+          <w:rFonts w:ascii="Times New Roman" w:hAnsi="Times New Roman" w:cs="Times New Roman"/>
+          <w:sz w:val="24"/>
+          <w:szCs w:val="24"/>
+        </w:rPr>
+        <w:t xml:space="preserve"> 5.5 (double), 10.0L (long double), ‘Z’ (character), “hello” (string), etc.</w:t>
+      </w:r>
+    </w:p>
+    <w:p>
+      <w:pPr>
+        <w:pStyle w:val="ListParagraph"/>
+        <w:numPr>
+          <w:ilvl w:val="0"/>
+          <w:numId w:val="2"/>
+        </w:numPr>
+        <w:spacing w:before="240"/>
+        <w:jc w:val="both"/>
+        <w:rPr>
+          <w:rFonts w:ascii="Times New Roman" w:hAnsi="Times New Roman" w:cs="Times New Roman"/>
+          <w:sz w:val="24"/>
+          <w:szCs w:val="24"/>
+        </w:rPr>
+      </w:pPr>
+      <w:r>
+        <w:rPr>
+          <w:rFonts w:ascii="Times New Roman" w:hAnsi="Times New Roman" w:cs="Times New Roman"/>
+          <w:sz w:val="24"/>
+          <w:szCs w:val="24"/>
+        </w:rPr>
+        <w:t xml:space="preserve">Declared constants: </w:t>
+      </w:r>
+      <w:proofErr w:type="spellStart"/>
+      <w:r>
+        <w:rPr>
+          <w:rFonts w:ascii="Times New Roman" w:hAnsi="Times New Roman" w:cs="Times New Roman"/>
+          <w:i/>
+          <w:sz w:val="24"/>
+          <w:szCs w:val="24"/>
+        </w:rPr>
+        <w:t>const</w:t>
+      </w:r>
+      <w:proofErr w:type="spellEnd"/>
+      <w:r>
+        <w:rPr>
+          <w:rFonts w:ascii="Times New Roman" w:hAnsi="Times New Roman" w:cs="Times New Roman"/>
+          <w:i/>
+          <w:sz w:val="24"/>
+          <w:szCs w:val="24"/>
+        </w:rPr>
+        <w:t xml:space="preserve"> double pi {3.14159}, </w:t>
+      </w:r>
+      <w:proofErr w:type="spellStart"/>
+      <w:r>
+        <w:rPr>
+          <w:rFonts w:ascii="Times New Roman" w:hAnsi="Times New Roman" w:cs="Times New Roman"/>
+          <w:i/>
+          <w:sz w:val="24"/>
+          <w:szCs w:val="24"/>
+        </w:rPr>
+        <w:t>const</w:t>
+      </w:r>
+      <w:proofErr w:type="spellEnd"/>
+      <w:r>
+        <w:rPr>
+          <w:rFonts w:ascii="Times New Roman" w:hAnsi="Times New Roman" w:cs="Times New Roman"/>
+          <w:i/>
+          <w:sz w:val="24"/>
+          <w:szCs w:val="24"/>
+        </w:rPr>
+        <w:t xml:space="preserve"> int </w:t>
+      </w:r>
+      <w:proofErr w:type="spellStart"/>
+      <w:r>
+        <w:rPr>
+          <w:rFonts w:ascii="Times New Roman" w:hAnsi="Times New Roman" w:cs="Times New Roman"/>
+          <w:i/>
+          <w:sz w:val="24"/>
+          <w:szCs w:val="24"/>
+        </w:rPr>
+        <w:t>months_in_year</w:t>
+      </w:r>
+      <w:proofErr w:type="spellEnd"/>
+      <w:r>
+        <w:rPr>
+          <w:rFonts w:ascii="Times New Roman" w:hAnsi="Times New Roman" w:cs="Times New Roman"/>
+          <w:i/>
+          <w:sz w:val="24"/>
+          <w:szCs w:val="24"/>
+        </w:rPr>
+        <w:t xml:space="preserve"> {12}, </w:t>
+      </w:r>
+      <w:r>
+        <w:rPr>
+          <w:rFonts w:ascii="Times New Roman" w:hAnsi="Times New Roman" w:cs="Times New Roman"/>
+          <w:sz w:val="24"/>
+          <w:szCs w:val="24"/>
+        </w:rPr>
+        <w:t>etc.</w:t>
+      </w:r>
+    </w:p>
+    <w:p>
+      <w:pPr>
+        <w:pStyle w:val="ListParagraph"/>
+        <w:numPr>
+          <w:ilvl w:val="0"/>
+          <w:numId w:val="2"/>
+        </w:numPr>
+        <w:spacing w:before="240"/>
+        <w:jc w:val="both"/>
+        <w:rPr>
+          <w:rFonts w:ascii="Times New Roman" w:hAnsi="Times New Roman" w:cs="Times New Roman"/>
+          <w:sz w:val="24"/>
+          <w:szCs w:val="24"/>
+        </w:rPr>
+      </w:pPr>
+      <w:r>
+        <w:rPr>
+          <w:rFonts w:ascii="Times New Roman" w:hAnsi="Times New Roman" w:cs="Times New Roman"/>
+          <w:sz w:val="24"/>
+          <w:szCs w:val="24"/>
+        </w:rPr>
+        <w:t xml:space="preserve">Defined constants </w:t>
+      </w:r>
+      <w:r>
+        <w:rPr>
+          <w:rFonts w:ascii="Times New Roman" w:hAnsi="Times New Roman" w:cs="Times New Roman"/>
+          <w:sz w:val="24"/>
+          <w:szCs w:val="24"/>
+        </w:rPr>
+        <w:t>were</w:t>
+      </w:r>
+      <w:r>
+        <w:rPr>
+          <w:rFonts w:ascii="Times New Roman" w:hAnsi="Times New Roman" w:cs="Times New Roman"/>
+          <w:sz w:val="24"/>
+          <w:szCs w:val="24"/>
+        </w:rPr>
+        <w:t xml:space="preserve"> used in older code and should be avoided</w:t>
+      </w:r>
+      <w:r>
+        <w:rPr>
+          <w:rFonts w:ascii="Times New Roman" w:hAnsi="Times New Roman" w:cs="Times New Roman"/>
+          <w:sz w:val="24"/>
+          <w:szCs w:val="24"/>
+        </w:rPr>
+        <w:t xml:space="preserve"> now as it doesn’t support type checking</w:t>
+      </w:r>
+      <w:r>
+        <w:rPr>
+          <w:rFonts w:ascii="Times New Roman" w:hAnsi="Times New Roman" w:cs="Times New Roman"/>
+          <w:sz w:val="24"/>
+          <w:szCs w:val="24"/>
+        </w:rPr>
+        <w:t xml:space="preserve"> and makes it difficult to debug</w:t>
+      </w:r>
       <w:bookmarkStart w:id="0" w:name="_GoBack"/>
       <w:bookmarkEnd w:id="0"/>
       <w:r>
@@ -4936,7 +6031,24 @@
           <w:sz w:val="24"/>
           <w:szCs w:val="24"/>
         </w:rPr>
-        <w:t>.</w:t>
+        <w:t xml:space="preserve">, e.g. </w:t>
+      </w:r>
+      <w:r>
+        <w:rPr>
+          <w:rFonts w:ascii="Times New Roman" w:hAnsi="Times New Roman" w:cs="Times New Roman"/>
+          <w:i/>
+          <w:sz w:val="24"/>
+          <w:szCs w:val="24"/>
+        </w:rPr>
+        <w:t>#define pi 3.14</w:t>
+      </w:r>
+      <w:r>
+        <w:rPr>
+          <w:rFonts w:ascii="Times New Roman" w:hAnsi="Times New Roman" w:cs="Times New Roman"/>
+          <w:sz w:val="24"/>
+          <w:szCs w:val="24"/>
+        </w:rPr>
+        <w:t>. The pre-processor replaces any use of the identifier pi with 3.14.</w:t>
       </w:r>
     </w:p>
     <w:p>
@@ -4957,75 +6069,172 @@
       <w:r>
         <w:rPr>
           <w:rFonts w:ascii="Times New Roman" w:hAnsi="Times New Roman" w:cs="Times New Roman"/>
-          <w:sz w:val="24"/>
-          <w:szCs w:val="24"/>
-        </w:rPr>
-        <w:t xml:space="preserve">Boolean type represents true and false, zero is false, and none-zero is true. </w:t>
-      </w:r>
-      <w:r>
-        <w:rPr>
-          <w:rFonts w:ascii="Times New Roman" w:hAnsi="Times New Roman" w:cs="Times New Roman"/>
-          <w:i/>
-          <w:sz w:val="24"/>
-          <w:szCs w:val="24"/>
-        </w:rPr>
-        <w:t>bool</w:t>
-      </w:r>
-      <w:r>
-        <w:rPr>
-          <w:rFonts w:ascii="Times New Roman" w:hAnsi="Times New Roman" w:cs="Times New Roman"/>
-          <w:sz w:val="24"/>
-          <w:szCs w:val="24"/>
-        </w:rPr>
-        <w:t xml:space="preserve"> is usually 1 byte. </w:t>
-      </w:r>
-      <w:r>
-        <w:rPr>
-          <w:rFonts w:ascii="Times New Roman" w:hAnsi="Times New Roman" w:cs="Times New Roman"/>
-          <w:i/>
-          <w:sz w:val="24"/>
-          <w:szCs w:val="24"/>
-        </w:rPr>
-        <w:t xml:space="preserve">true </w:t>
-      </w:r>
-      <w:r>
-        <w:rPr>
-          <w:rFonts w:ascii="Times New Roman" w:hAnsi="Times New Roman" w:cs="Times New Roman"/>
-          <w:sz w:val="24"/>
-          <w:szCs w:val="24"/>
-        </w:rPr>
-        <w:t xml:space="preserve">and </w:t>
-      </w:r>
-      <w:r>
-        <w:rPr>
-          <w:rFonts w:ascii="Times New Roman" w:hAnsi="Times New Roman" w:cs="Times New Roman"/>
-          <w:i/>
-          <w:sz w:val="24"/>
-          <w:szCs w:val="24"/>
-        </w:rPr>
-        <w:t>false</w:t>
-      </w:r>
-      <w:r>
-        <w:rPr>
-          <w:rFonts w:ascii="Times New Roman" w:hAnsi="Times New Roman" w:cs="Times New Roman"/>
-          <w:sz w:val="24"/>
-          <w:szCs w:val="24"/>
-        </w:rPr>
-        <w:t xml:space="preserve"> are generally used in place of numbers.</w:t>
-      </w:r>
-    </w:p>
-    <w:p>
-      <w:pPr>
-        <w:pStyle w:val="ListParagraph"/>
+          <w:b/>
+          <w:sz w:val="24"/>
+          <w:szCs w:val="24"/>
+        </w:rPr>
+        <w:t xml:space="preserve">Pseudocode </w:t>
+      </w:r>
+      <w:r>
+        <w:rPr>
+          <w:rFonts w:ascii="Times New Roman" w:hAnsi="Times New Roman" w:cs="Times New Roman"/>
+          <w:sz w:val="24"/>
+          <w:szCs w:val="24"/>
+        </w:rPr>
+        <w:t>breaks down the algorithm/steps in easy to read English rather than actual code.</w:t>
+      </w:r>
+    </w:p>
+    <w:p>
+      <w:pPr>
+        <w:pStyle w:val="ListParagraph"/>
+        <w:numPr>
+          <w:ilvl w:val="0"/>
+          <w:numId w:val="2"/>
+        </w:numPr>
         <w:spacing w:before="240"/>
-        <w:ind w:left="360"/>
-        <w:jc w:val="both"/>
-        <w:rPr>
-          <w:rFonts w:ascii="Times New Roman" w:hAnsi="Times New Roman" w:cs="Times New Roman"/>
-          <w:sz w:val="24"/>
-          <w:szCs w:val="24"/>
-        </w:rPr>
-      </w:pPr>
+        <w:jc w:val="both"/>
+        <w:rPr>
+          <w:rFonts w:ascii="Times New Roman" w:hAnsi="Times New Roman" w:cs="Times New Roman"/>
+          <w:sz w:val="24"/>
+          <w:szCs w:val="24"/>
+        </w:rPr>
+      </w:pPr>
+      <w:r>
+        <w:rPr>
+          <w:rFonts w:ascii="Times New Roman" w:hAnsi="Times New Roman" w:cs="Times New Roman"/>
+          <w:b/>
+          <w:sz w:val="24"/>
+          <w:szCs w:val="24"/>
+        </w:rPr>
+        <w:t>Escape sequences</w:t>
+      </w:r>
+      <w:r>
+        <w:rPr>
+          <w:rFonts w:ascii="Times New Roman" w:hAnsi="Times New Roman" w:cs="Times New Roman"/>
+          <w:sz w:val="24"/>
+          <w:szCs w:val="24"/>
+        </w:rPr>
+        <w:t xml:space="preserve"> are special characters that perform </w:t>
+      </w:r>
+      <w:proofErr w:type="spellStart"/>
+      <w:r>
+        <w:rPr>
+          <w:rFonts w:ascii="Times New Roman" w:hAnsi="Times New Roman" w:cs="Times New Roman"/>
+          <w:sz w:val="24"/>
+          <w:szCs w:val="24"/>
+        </w:rPr>
+        <w:t>a</w:t>
+      </w:r>
+      <w:proofErr w:type="spellEnd"/>
+      <w:r>
+        <w:rPr>
+          <w:rFonts w:ascii="Times New Roman" w:hAnsi="Times New Roman" w:cs="Times New Roman"/>
+          <w:sz w:val="24"/>
+          <w:szCs w:val="24"/>
+        </w:rPr>
+        <w:t xml:space="preserve"> unique</w:t>
+      </w:r>
+      <w:r>
+        <w:rPr>
+          <w:rFonts w:ascii="Times New Roman" w:hAnsi="Times New Roman" w:cs="Times New Roman"/>
+          <w:sz w:val="24"/>
+          <w:szCs w:val="24"/>
+        </w:rPr>
+        <w:t xml:space="preserve"> action when output to the console, e.g. </w:t>
+      </w:r>
+      <w:r>
+        <w:rPr>
+          <w:rFonts w:ascii="Times New Roman" w:hAnsi="Times New Roman" w:cs="Times New Roman"/>
+          <w:i/>
+          <w:sz w:val="24"/>
+          <w:szCs w:val="24"/>
+        </w:rPr>
+        <w:t>\n</w:t>
+      </w:r>
+      <w:r>
+        <w:rPr>
+          <w:rFonts w:ascii="Times New Roman" w:hAnsi="Times New Roman" w:cs="Times New Roman"/>
+          <w:sz w:val="24"/>
+          <w:szCs w:val="24"/>
+        </w:rPr>
+        <w:t xml:space="preserve"> prints a new line, </w:t>
+      </w:r>
+      <w:r>
+        <w:rPr>
+          <w:rFonts w:ascii="Times New Roman" w:hAnsi="Times New Roman" w:cs="Times New Roman"/>
+          <w:i/>
+          <w:sz w:val="24"/>
+          <w:szCs w:val="24"/>
+        </w:rPr>
+        <w:t>\t</w:t>
+      </w:r>
+      <w:r>
+        <w:rPr>
+          <w:rFonts w:ascii="Times New Roman" w:hAnsi="Times New Roman" w:cs="Times New Roman"/>
+          <w:sz w:val="24"/>
+          <w:szCs w:val="24"/>
+        </w:rPr>
+        <w:t xml:space="preserve"> prints a tab, </w:t>
+      </w:r>
+      <w:r>
+        <w:rPr>
+          <w:rFonts w:ascii="Times New Roman" w:hAnsi="Times New Roman" w:cs="Times New Roman"/>
+          <w:i/>
+          <w:sz w:val="24"/>
+          <w:szCs w:val="24"/>
+        </w:rPr>
+        <w:t>\\</w:t>
+      </w:r>
+      <w:r>
+        <w:rPr>
+          <w:rFonts w:ascii="Times New Roman" w:hAnsi="Times New Roman" w:cs="Times New Roman"/>
+          <w:sz w:val="24"/>
+          <w:szCs w:val="24"/>
+        </w:rPr>
+        <w:t xml:space="preserve"> prints a \, </w:t>
+      </w:r>
+      <w:r>
+        <w:rPr>
+          <w:rFonts w:ascii="Times New Roman" w:hAnsi="Times New Roman" w:cs="Times New Roman"/>
+          <w:i/>
+          <w:sz w:val="24"/>
+          <w:szCs w:val="24"/>
+        </w:rPr>
+        <w:t>\”</w:t>
+      </w:r>
+      <w:r>
+        <w:rPr>
+          <w:rFonts w:ascii="Times New Roman" w:hAnsi="Times New Roman" w:cs="Times New Roman"/>
+          <w:sz w:val="24"/>
+          <w:szCs w:val="24"/>
+        </w:rPr>
+        <w:t xml:space="preserve"> prints a “, \’</w:t>
+      </w:r>
+      <w:r>
+        <w:rPr>
+          <w:rFonts w:ascii="Times New Roman" w:hAnsi="Times New Roman" w:cs="Times New Roman"/>
+          <w:i/>
+          <w:sz w:val="24"/>
+          <w:szCs w:val="24"/>
+        </w:rPr>
+        <w:t xml:space="preserve"> </w:t>
+      </w:r>
+      <w:r>
+        <w:rPr>
+          <w:rFonts w:ascii="Times New Roman" w:hAnsi="Times New Roman" w:cs="Times New Roman"/>
+          <w:sz w:val="24"/>
+          <w:szCs w:val="24"/>
+        </w:rPr>
+        <w:t>prints a ‘, etc.</w:t>
+      </w:r>
+      <w:r>
+        <w:rPr>
+          <w:rFonts w:ascii="Times New Roman" w:hAnsi="Times New Roman" w:cs="Times New Roman"/>
+          <w:sz w:val="24"/>
+          <w:szCs w:val="24"/>
+        </w:rPr>
+        <w:t xml:space="preserve"> They are often found in string literals.</w:t>
+      </w:r>
     </w:p>
     <w:p>
       <w:pPr>
@@ -5042,591 +6251,6 @@
           <w:szCs w:val="24"/>
         </w:rPr>
       </w:pPr>
-      <w:r>
-        <w:rPr>
-          <w:rFonts w:ascii="Times New Roman" w:hAnsi="Times New Roman" w:cs="Times New Roman"/>
-          <w:sz w:val="24"/>
-          <w:szCs w:val="24"/>
-        </w:rPr>
-        <w:t>You can use single quotes to split a large number</w:t>
-      </w:r>
-      <w:r>
-        <w:rPr>
-          <w:rFonts w:ascii="Times New Roman" w:hAnsi="Times New Roman" w:cs="Times New Roman"/>
-          <w:sz w:val="24"/>
-          <w:szCs w:val="24"/>
-        </w:rPr>
-        <w:t xml:space="preserve">, e.g. </w:t>
-      </w:r>
-      <w:r>
-        <w:rPr>
-          <w:rFonts w:ascii="Times New Roman" w:hAnsi="Times New Roman" w:cs="Times New Roman"/>
-          <w:i/>
-          <w:sz w:val="24"/>
-          <w:szCs w:val="24"/>
-        </w:rPr>
-        <w:t>long</w:t>
-      </w:r>
-      <w:r>
-        <w:rPr>
-          <w:rFonts w:ascii="Times New Roman" w:hAnsi="Times New Roman" w:cs="Times New Roman"/>
-          <w:i/>
-          <w:sz w:val="24"/>
-          <w:szCs w:val="24"/>
-        </w:rPr>
-        <w:t xml:space="preserve"> value = 123’456’789</w:t>
-      </w:r>
-      <w:r>
-        <w:rPr>
-          <w:rFonts w:ascii="Times New Roman" w:hAnsi="Times New Roman" w:cs="Times New Roman"/>
-          <w:sz w:val="24"/>
-          <w:szCs w:val="24"/>
-        </w:rPr>
-        <w:t xml:space="preserve">. The quotes can be anywhere inside the number and not outside or adjacent to another quote. </w:t>
-      </w:r>
-    </w:p>
-    <w:p>
-      <w:pPr>
-        <w:pStyle w:val="ListParagraph"/>
-        <w:numPr>
-          <w:ilvl w:val="0"/>
-          <w:numId w:val="2"/>
-        </w:numPr>
-        <w:spacing w:before="240"/>
-        <w:jc w:val="both"/>
-        <w:rPr>
-          <w:rFonts w:ascii="Times New Roman" w:hAnsi="Times New Roman" w:cs="Times New Roman"/>
-          <w:sz w:val="24"/>
-          <w:szCs w:val="24"/>
-        </w:rPr>
-      </w:pPr>
-      <w:r>
-        <w:rPr>
-          <w:rFonts w:ascii="Times New Roman" w:hAnsi="Times New Roman" w:cs="Times New Roman"/>
-          <w:sz w:val="24"/>
-          <w:szCs w:val="24"/>
-        </w:rPr>
-        <w:t xml:space="preserve">If you go over the range of a type, e.g. </w:t>
-      </w:r>
-      <w:r>
-        <w:rPr>
-          <w:rFonts w:ascii="Times New Roman" w:hAnsi="Times New Roman" w:cs="Times New Roman"/>
-          <w:i/>
-          <w:sz w:val="24"/>
-          <w:szCs w:val="24"/>
-        </w:rPr>
-        <w:t>short</w:t>
-      </w:r>
-      <w:r>
-        <w:rPr>
-          <w:rFonts w:ascii="Times New Roman" w:hAnsi="Times New Roman" w:cs="Times New Roman"/>
-          <w:i/>
-          <w:sz w:val="24"/>
-          <w:szCs w:val="24"/>
-        </w:rPr>
-        <w:t xml:space="preserve"> value = 70’000</w:t>
-      </w:r>
-      <w:r>
-        <w:rPr>
-          <w:rFonts w:ascii="Times New Roman" w:hAnsi="Times New Roman" w:cs="Times New Roman"/>
-          <w:sz w:val="24"/>
-          <w:szCs w:val="24"/>
-        </w:rPr>
-        <w:t xml:space="preserve"> this results in an </w:t>
-      </w:r>
-      <w:r>
-        <w:rPr>
-          <w:rFonts w:ascii="Times New Roman" w:hAnsi="Times New Roman" w:cs="Times New Roman"/>
-          <w:b/>
-          <w:sz w:val="24"/>
-          <w:szCs w:val="24"/>
-        </w:rPr>
-        <w:t>overflow</w:t>
-      </w:r>
-      <w:r>
-        <w:rPr>
-          <w:rFonts w:ascii="Times New Roman" w:hAnsi="Times New Roman" w:cs="Times New Roman"/>
-          <w:sz w:val="24"/>
-          <w:szCs w:val="24"/>
-        </w:rPr>
-        <w:t>.</w:t>
-      </w:r>
-      <w:r>
-        <w:rPr>
-          <w:rFonts w:ascii="Times New Roman" w:hAnsi="Times New Roman" w:cs="Times New Roman"/>
-          <w:sz w:val="24"/>
-          <w:szCs w:val="24"/>
-        </w:rPr>
-        <w:t xml:space="preserve"> The resulting value is the overflow amount. You can overflow by going over the maximum or minimum values for the data type.</w:t>
-      </w:r>
-    </w:p>
-    <w:p>
-      <w:pPr>
-        <w:pStyle w:val="ListParagraph"/>
-        <w:numPr>
-          <w:ilvl w:val="0"/>
-          <w:numId w:val="2"/>
-        </w:numPr>
-        <w:spacing w:before="240"/>
-        <w:jc w:val="both"/>
-        <w:rPr>
-          <w:rFonts w:ascii="Times New Roman" w:hAnsi="Times New Roman" w:cs="Times New Roman"/>
-          <w:sz w:val="24"/>
-          <w:szCs w:val="24"/>
-        </w:rPr>
-      </w:pPr>
-      <w:r>
-        <w:rPr>
-          <w:rFonts w:ascii="Times New Roman" w:hAnsi="Times New Roman" w:cs="Times New Roman"/>
-          <w:sz w:val="24"/>
-          <w:szCs w:val="24"/>
-        </w:rPr>
-        <w:t xml:space="preserve">Storing a floating type in an integral type results in </w:t>
-      </w:r>
-      <w:r>
-        <w:rPr>
-          <w:rFonts w:ascii="Times New Roman" w:hAnsi="Times New Roman" w:cs="Times New Roman"/>
-          <w:b/>
-          <w:sz w:val="24"/>
-          <w:szCs w:val="24"/>
-        </w:rPr>
-        <w:t>truncation</w:t>
-      </w:r>
-      <w:r>
-        <w:rPr>
-          <w:rFonts w:ascii="Times New Roman" w:hAnsi="Times New Roman" w:cs="Times New Roman"/>
-          <w:sz w:val="24"/>
-          <w:szCs w:val="24"/>
-        </w:rPr>
-        <w:t>. Only the integer is kept, the decimals are truncated. In effect, it always rounds down.</w:t>
-      </w:r>
-    </w:p>
-    <w:p>
-      <w:pPr>
-        <w:pStyle w:val="ListParagraph"/>
-        <w:numPr>
-          <w:ilvl w:val="0"/>
-          <w:numId w:val="2"/>
-        </w:numPr>
-        <w:spacing w:before="240"/>
-        <w:jc w:val="both"/>
-        <w:rPr>
-          <w:rFonts w:ascii="Times New Roman" w:hAnsi="Times New Roman" w:cs="Times New Roman"/>
-          <w:sz w:val="24"/>
-          <w:szCs w:val="24"/>
-        </w:rPr>
-      </w:pPr>
-      <w:r>
-        <w:rPr>
-          <w:rFonts w:ascii="Times New Roman" w:hAnsi="Times New Roman" w:cs="Times New Roman"/>
-          <w:sz w:val="24"/>
-          <w:szCs w:val="24"/>
-        </w:rPr>
-        <w:t xml:space="preserve">A narrowing conversion is when a large type is stored in a smaller type, e.g. </w:t>
-      </w:r>
-      <w:r>
-        <w:rPr>
-          <w:rFonts w:ascii="Times New Roman" w:hAnsi="Times New Roman" w:cs="Times New Roman"/>
-          <w:i/>
-          <w:sz w:val="24"/>
-          <w:szCs w:val="24"/>
-        </w:rPr>
-        <w:t>long</w:t>
-      </w:r>
-      <w:r>
-        <w:rPr>
-          <w:rFonts w:ascii="Times New Roman" w:hAnsi="Times New Roman" w:cs="Times New Roman"/>
-          <w:sz w:val="24"/>
-          <w:szCs w:val="24"/>
-        </w:rPr>
-        <w:t xml:space="preserve"> to </w:t>
-      </w:r>
-      <w:r>
-        <w:rPr>
-          <w:rFonts w:ascii="Times New Roman" w:hAnsi="Times New Roman" w:cs="Times New Roman"/>
-          <w:i/>
-          <w:sz w:val="24"/>
-          <w:szCs w:val="24"/>
-        </w:rPr>
-        <w:t>short</w:t>
-      </w:r>
-      <w:r>
-        <w:rPr>
-          <w:rFonts w:ascii="Times New Roman" w:hAnsi="Times New Roman" w:cs="Times New Roman"/>
-          <w:sz w:val="24"/>
-          <w:szCs w:val="24"/>
-        </w:rPr>
-        <w:t xml:space="preserve">, or </w:t>
-      </w:r>
-      <w:r>
-        <w:rPr>
-          <w:rFonts w:ascii="Times New Roman" w:hAnsi="Times New Roman" w:cs="Times New Roman"/>
-          <w:i/>
-          <w:sz w:val="24"/>
-          <w:szCs w:val="24"/>
-        </w:rPr>
-        <w:t>float</w:t>
-      </w:r>
-      <w:r>
-        <w:rPr>
-          <w:rFonts w:ascii="Times New Roman" w:hAnsi="Times New Roman" w:cs="Times New Roman"/>
-          <w:sz w:val="24"/>
-          <w:szCs w:val="24"/>
-        </w:rPr>
-        <w:t xml:space="preserve"> to </w:t>
-      </w:r>
-      <w:r>
-        <w:rPr>
-          <w:rFonts w:ascii="Times New Roman" w:hAnsi="Times New Roman" w:cs="Times New Roman"/>
-          <w:i/>
-          <w:sz w:val="24"/>
-          <w:szCs w:val="24"/>
-        </w:rPr>
-        <w:t>int</w:t>
-      </w:r>
-      <w:r>
-        <w:rPr>
-          <w:rFonts w:ascii="Times New Roman" w:hAnsi="Times New Roman" w:cs="Times New Roman"/>
-          <w:sz w:val="24"/>
-          <w:szCs w:val="24"/>
-        </w:rPr>
-        <w:t>. The list initialiser syntax prevents this at compile time. It also prevents overflow and truncation errors.</w:t>
-      </w:r>
-      <w:r>
-        <w:rPr>
-          <w:rFonts w:ascii="Times New Roman" w:hAnsi="Times New Roman" w:cs="Times New Roman"/>
-          <w:sz w:val="24"/>
-          <w:szCs w:val="24"/>
-        </w:rPr>
-        <w:t xml:space="preserve"> The opposite of a narrowing conversion, is widening.</w:t>
-      </w:r>
-    </w:p>
-    <w:p>
-      <w:pPr>
-        <w:pStyle w:val="ListParagraph"/>
-        <w:numPr>
-          <w:ilvl w:val="0"/>
-          <w:numId w:val="2"/>
-        </w:numPr>
-        <w:spacing w:before="240"/>
-        <w:jc w:val="both"/>
-        <w:rPr>
-          <w:rFonts w:ascii="Times New Roman" w:hAnsi="Times New Roman" w:cs="Times New Roman"/>
-          <w:sz w:val="24"/>
-          <w:szCs w:val="24"/>
-        </w:rPr>
-      </w:pPr>
-      <w:r>
-        <w:rPr>
-          <w:rFonts w:ascii="Times New Roman" w:hAnsi="Times New Roman" w:cs="Times New Roman"/>
-          <w:sz w:val="24"/>
-          <w:szCs w:val="24"/>
-        </w:rPr>
-        <w:t xml:space="preserve">You can express a literal using scientific notation, e.g. </w:t>
-      </w:r>
-      <w:r>
-        <w:rPr>
-          <w:rFonts w:ascii="Times New Roman" w:hAnsi="Times New Roman" w:cs="Times New Roman"/>
-          <w:i/>
-          <w:sz w:val="24"/>
-          <w:szCs w:val="24"/>
-        </w:rPr>
-        <w:t>2.7e</w:t>
-      </w:r>
-      <w:r>
-        <w:rPr>
-          <w:rFonts w:ascii="Times New Roman" w:hAnsi="Times New Roman" w:cs="Times New Roman"/>
-          <w:i/>
-          <w:sz w:val="24"/>
-          <w:szCs w:val="24"/>
-        </w:rPr>
-        <w:t>2</w:t>
-      </w:r>
-      <w:r>
-        <w:rPr>
-          <w:rFonts w:ascii="Times New Roman" w:hAnsi="Times New Roman" w:cs="Times New Roman"/>
-          <w:sz w:val="24"/>
-          <w:szCs w:val="24"/>
-        </w:rPr>
-        <w:t xml:space="preserve"> is 2.7x10</w:t>
-      </w:r>
-      <w:r>
-        <w:rPr>
-          <w:rFonts w:ascii="Times New Roman" w:hAnsi="Times New Roman" w:cs="Times New Roman"/>
-          <w:sz w:val="24"/>
-          <w:szCs w:val="24"/>
-          <w:vertAlign w:val="superscript"/>
-        </w:rPr>
-        <w:t>2</w:t>
-      </w:r>
-      <w:r>
-        <w:rPr>
-          <w:rFonts w:ascii="Times New Roman" w:hAnsi="Times New Roman" w:cs="Times New Roman"/>
-          <w:sz w:val="24"/>
-          <w:szCs w:val="24"/>
-        </w:rPr>
-        <w:t>.</w:t>
-      </w:r>
-    </w:p>
-    <w:p>
-      <w:pPr>
-        <w:pStyle w:val="ListParagraph"/>
-        <w:numPr>
-          <w:ilvl w:val="0"/>
-          <w:numId w:val="2"/>
-        </w:numPr>
-        <w:spacing w:before="240"/>
-        <w:jc w:val="both"/>
-        <w:rPr>
-          <w:rFonts w:ascii="Times New Roman" w:hAnsi="Times New Roman" w:cs="Times New Roman"/>
-          <w:sz w:val="24"/>
-          <w:szCs w:val="24"/>
-        </w:rPr>
-      </w:pPr>
-      <w:r>
-        <w:rPr>
-          <w:rFonts w:ascii="Times New Roman" w:hAnsi="Times New Roman" w:cs="Times New Roman"/>
-          <w:sz w:val="24"/>
-          <w:szCs w:val="24"/>
-        </w:rPr>
-        <w:t xml:space="preserve">The </w:t>
-      </w:r>
-      <w:proofErr w:type="spellStart"/>
-      <w:r>
-        <w:rPr>
-          <w:rFonts w:ascii="Times New Roman" w:hAnsi="Times New Roman" w:cs="Times New Roman"/>
-          <w:i/>
-          <w:sz w:val="24"/>
-          <w:szCs w:val="24"/>
-        </w:rPr>
-        <w:t>sizeof</w:t>
-      </w:r>
-      <w:proofErr w:type="spellEnd"/>
-      <w:r>
-        <w:rPr>
-          <w:rFonts w:ascii="Times New Roman" w:hAnsi="Times New Roman" w:cs="Times New Roman"/>
-          <w:sz w:val="24"/>
-          <w:szCs w:val="24"/>
-        </w:rPr>
-        <w:t xml:space="preserve"> operator determines the size, in bytes, of a variable/type/array/obj</w:t>
-      </w:r>
-      <w:r>
-        <w:rPr>
-          <w:rFonts w:ascii="Times New Roman" w:hAnsi="Times New Roman" w:cs="Times New Roman"/>
-          <w:sz w:val="24"/>
-          <w:szCs w:val="24"/>
-        </w:rPr>
-        <w:t xml:space="preserve">ect/etc. Examples: </w:t>
-      </w:r>
-      <w:proofErr w:type="spellStart"/>
-      <w:r>
-        <w:rPr>
-          <w:rFonts w:ascii="Times New Roman" w:hAnsi="Times New Roman" w:cs="Times New Roman"/>
-          <w:i/>
-          <w:sz w:val="24"/>
-          <w:szCs w:val="24"/>
-        </w:rPr>
-        <w:t>sizeof</w:t>
-      </w:r>
-      <w:proofErr w:type="spellEnd"/>
-      <w:r>
-        <w:rPr>
-          <w:rFonts w:ascii="Times New Roman" w:hAnsi="Times New Roman" w:cs="Times New Roman"/>
-          <w:i/>
-          <w:sz w:val="24"/>
-          <w:szCs w:val="24"/>
-        </w:rPr>
-        <w:t xml:space="preserve">(int), </w:t>
-      </w:r>
-      <w:proofErr w:type="spellStart"/>
-      <w:r>
-        <w:rPr>
-          <w:rFonts w:ascii="Times New Roman" w:hAnsi="Times New Roman" w:cs="Times New Roman"/>
-          <w:i/>
-          <w:sz w:val="24"/>
-          <w:szCs w:val="24"/>
-        </w:rPr>
-        <w:t>sizeof</w:t>
-      </w:r>
-      <w:proofErr w:type="spellEnd"/>
-      <w:r>
-        <w:rPr>
-          <w:rFonts w:ascii="Times New Roman" w:hAnsi="Times New Roman" w:cs="Times New Roman"/>
-          <w:i/>
-          <w:sz w:val="24"/>
-          <w:szCs w:val="24"/>
-        </w:rPr>
-        <w:t xml:space="preserve">(double), </w:t>
-      </w:r>
-      <w:proofErr w:type="spellStart"/>
-      <w:r>
-        <w:rPr>
-          <w:rFonts w:ascii="Times New Roman" w:hAnsi="Times New Roman" w:cs="Times New Roman"/>
-          <w:i/>
-          <w:sz w:val="24"/>
-          <w:szCs w:val="24"/>
-        </w:rPr>
-        <w:t>sizeof</w:t>
-      </w:r>
-      <w:proofErr w:type="spellEnd"/>
-      <w:r>
-        <w:rPr>
-          <w:rFonts w:ascii="Times New Roman" w:hAnsi="Times New Roman" w:cs="Times New Roman"/>
-          <w:i/>
-          <w:sz w:val="24"/>
-          <w:szCs w:val="24"/>
-        </w:rPr>
-        <w:t>(</w:t>
-      </w:r>
-      <w:proofErr w:type="spellStart"/>
-      <w:r>
-        <w:rPr>
-          <w:rFonts w:ascii="Times New Roman" w:hAnsi="Times New Roman" w:cs="Times New Roman"/>
-          <w:i/>
-          <w:sz w:val="24"/>
-          <w:szCs w:val="24"/>
-        </w:rPr>
-        <w:t>my_variable</w:t>
-      </w:r>
-      <w:proofErr w:type="spellEnd"/>
-      <w:r>
-        <w:rPr>
-          <w:rFonts w:ascii="Times New Roman" w:hAnsi="Times New Roman" w:cs="Times New Roman"/>
-          <w:i/>
-          <w:sz w:val="24"/>
-          <w:szCs w:val="24"/>
-        </w:rPr>
-        <w:t xml:space="preserve">), </w:t>
-      </w:r>
-      <w:r>
-        <w:rPr>
-          <w:rFonts w:ascii="Times New Roman" w:hAnsi="Times New Roman" w:cs="Times New Roman"/>
-          <w:sz w:val="24"/>
-          <w:szCs w:val="24"/>
-        </w:rPr>
-        <w:t xml:space="preserve">and </w:t>
-      </w:r>
-      <w:proofErr w:type="spellStart"/>
-      <w:r>
-        <w:rPr>
-          <w:rFonts w:ascii="Times New Roman" w:hAnsi="Times New Roman" w:cs="Times New Roman"/>
-          <w:i/>
-          <w:sz w:val="24"/>
-          <w:szCs w:val="24"/>
-        </w:rPr>
-        <w:t>sizeof</w:t>
-      </w:r>
-      <w:proofErr w:type="spellEnd"/>
-      <w:r>
-        <w:rPr>
-          <w:rFonts w:ascii="Times New Roman" w:hAnsi="Times New Roman" w:cs="Times New Roman"/>
-          <w:i/>
-          <w:sz w:val="24"/>
-          <w:szCs w:val="24"/>
-        </w:rPr>
-        <w:t xml:space="preserve"> </w:t>
-      </w:r>
-      <w:proofErr w:type="spellStart"/>
-      <w:r>
-        <w:rPr>
-          <w:rFonts w:ascii="Times New Roman" w:hAnsi="Times New Roman" w:cs="Times New Roman"/>
-          <w:i/>
-          <w:sz w:val="24"/>
-          <w:szCs w:val="24"/>
-        </w:rPr>
-        <w:t>my_variable</w:t>
-      </w:r>
-      <w:proofErr w:type="spellEnd"/>
-      <w:r>
-        <w:rPr>
-          <w:rFonts w:ascii="Times New Roman" w:hAnsi="Times New Roman" w:cs="Times New Roman"/>
-          <w:sz w:val="24"/>
-          <w:szCs w:val="24"/>
-        </w:rPr>
-        <w:t>.</w:t>
-      </w:r>
-      <w:r>
-        <w:rPr>
-          <w:rFonts w:ascii="Times New Roman" w:hAnsi="Times New Roman" w:cs="Times New Roman"/>
-          <w:sz w:val="24"/>
-          <w:szCs w:val="24"/>
-        </w:rPr>
-        <w:t xml:space="preserve"> It gets this information from </w:t>
-      </w:r>
-      <w:r>
-        <w:rPr>
-          <w:rFonts w:ascii="Times New Roman" w:hAnsi="Times New Roman" w:cs="Times New Roman"/>
-          <w:i/>
-          <w:sz w:val="24"/>
-          <w:szCs w:val="24"/>
-        </w:rPr>
-        <w:t>&lt;</w:t>
-      </w:r>
-      <w:proofErr w:type="spellStart"/>
-      <w:r>
-        <w:rPr>
-          <w:rFonts w:ascii="Times New Roman" w:hAnsi="Times New Roman" w:cs="Times New Roman"/>
-          <w:i/>
-          <w:sz w:val="24"/>
-          <w:szCs w:val="24"/>
-        </w:rPr>
-        <w:t>climits</w:t>
-      </w:r>
-      <w:proofErr w:type="spellEnd"/>
-      <w:r>
-        <w:rPr>
-          <w:rFonts w:ascii="Times New Roman" w:hAnsi="Times New Roman" w:cs="Times New Roman"/>
-          <w:i/>
-          <w:sz w:val="24"/>
-          <w:szCs w:val="24"/>
-        </w:rPr>
-        <w:t xml:space="preserve">&gt; </w:t>
-      </w:r>
-      <w:r>
-        <w:rPr>
-          <w:rFonts w:ascii="Times New Roman" w:hAnsi="Times New Roman" w:cs="Times New Roman"/>
-          <w:sz w:val="24"/>
-          <w:szCs w:val="24"/>
-        </w:rPr>
-        <w:t xml:space="preserve">and </w:t>
-      </w:r>
-      <w:r>
-        <w:rPr>
-          <w:rFonts w:ascii="Times New Roman" w:hAnsi="Times New Roman" w:cs="Times New Roman"/>
-          <w:i/>
-          <w:sz w:val="24"/>
-          <w:szCs w:val="24"/>
-        </w:rPr>
-        <w:t>&lt;</w:t>
-      </w:r>
-      <w:proofErr w:type="spellStart"/>
-      <w:r>
-        <w:rPr>
-          <w:rFonts w:ascii="Times New Roman" w:hAnsi="Times New Roman" w:cs="Times New Roman"/>
-          <w:i/>
-          <w:sz w:val="24"/>
-          <w:szCs w:val="24"/>
-        </w:rPr>
-        <w:t>cfloat</w:t>
-      </w:r>
-      <w:proofErr w:type="spellEnd"/>
-      <w:r>
-        <w:rPr>
-          <w:rFonts w:ascii="Times New Roman" w:hAnsi="Times New Roman" w:cs="Times New Roman"/>
-          <w:i/>
-          <w:sz w:val="24"/>
-          <w:szCs w:val="24"/>
-        </w:rPr>
-        <w:t>&gt;</w:t>
-      </w:r>
-      <w:r>
-        <w:rPr>
-          <w:rFonts w:ascii="Times New Roman" w:hAnsi="Times New Roman" w:cs="Times New Roman"/>
-          <w:sz w:val="24"/>
-          <w:szCs w:val="24"/>
-        </w:rPr>
-        <w:t>.</w:t>
-      </w:r>
     </w:p>
     <w:p>
       <w:pPr>
@@ -5817,7 +6441,6 @@
         <w:pStyle w:val="CHeading"/>
       </w:pPr>
       <w:r>
-        <w:lastRenderedPageBreak/>
         <w:t>Inheritance</w:t>
       </w:r>
     </w:p>

</xml_diff>

<commit_message>
Started new section, covered arrays, multidimension arrays, and completed array challenge.
</commit_message>
<xml_diff>
--- a/notes/BeginningCppProgramming.docx
+++ b/notes/BeginningCppProgramming.docx
@@ -5841,39 +5841,7 @@
           <w:sz w:val="24"/>
           <w:szCs w:val="24"/>
         </w:rPr>
-        <w:t xml:space="preserve">), 20L (long), 55LL (long long), </w:t>
-      </w:r>
-      <w:r>
-        <w:rPr>
-          <w:rFonts w:ascii="Times New Roman" w:hAnsi="Times New Roman" w:cs="Times New Roman"/>
-          <w:sz w:val="24"/>
-          <w:szCs w:val="24"/>
-        </w:rPr>
-        <w:t>-3</w:t>
-      </w:r>
-      <w:r>
-        <w:rPr>
-          <w:rFonts w:ascii="Times New Roman" w:hAnsi="Times New Roman" w:cs="Times New Roman"/>
-          <w:sz w:val="24"/>
-          <w:szCs w:val="24"/>
-        </w:rPr>
-        <w:t>F</w:t>
-      </w:r>
-      <w:r>
-        <w:rPr>
-          <w:rFonts w:ascii="Times New Roman" w:hAnsi="Times New Roman" w:cs="Times New Roman"/>
-          <w:sz w:val="24"/>
-          <w:szCs w:val="24"/>
-        </w:rPr>
-        <w:t xml:space="preserve"> (float),</w:t>
-      </w:r>
-      <w:r>
-        <w:rPr>
-          <w:rFonts w:ascii="Times New Roman" w:hAnsi="Times New Roman" w:cs="Times New Roman"/>
-          <w:sz w:val="24"/>
-          <w:szCs w:val="24"/>
-        </w:rPr>
-        <w:t xml:space="preserve"> 5.5 (double), 10.0L (long double), ‘Z’ (character), “hello” (string), etc.</w:t>
+        <w:t>), 20L (long), 55LL (long long), -3F (float), 5.5 (double), 10.0L (long double), ‘Z’ (character), “hello” (string), etc.</w:t>
       </w:r>
     </w:p>
     <w:p>
@@ -6022,258 +5990,1142 @@
           <w:szCs w:val="24"/>
         </w:rPr>
         <w:t xml:space="preserve"> and makes it difficult to debug</w:t>
+      </w:r>
+      <w:r>
+        <w:rPr>
+          <w:rFonts w:ascii="Times New Roman" w:hAnsi="Times New Roman" w:cs="Times New Roman"/>
+          <w:sz w:val="24"/>
+          <w:szCs w:val="24"/>
+        </w:rPr>
+        <w:t xml:space="preserve">, e.g. </w:t>
+      </w:r>
+      <w:r>
+        <w:rPr>
+          <w:rFonts w:ascii="Times New Roman" w:hAnsi="Times New Roman" w:cs="Times New Roman"/>
+          <w:i/>
+          <w:sz w:val="24"/>
+          <w:szCs w:val="24"/>
+        </w:rPr>
+        <w:t>#define pi 3.14</w:t>
+      </w:r>
+      <w:r>
+        <w:rPr>
+          <w:rFonts w:ascii="Times New Roman" w:hAnsi="Times New Roman" w:cs="Times New Roman"/>
+          <w:sz w:val="24"/>
+          <w:szCs w:val="24"/>
+        </w:rPr>
+        <w:t>. The pre-processor replaces any use of the identifier pi with 3.14.</w:t>
+      </w:r>
+    </w:p>
+    <w:p>
+      <w:pPr>
+        <w:pStyle w:val="ListParagraph"/>
+        <w:spacing w:before="240"/>
+        <w:ind w:left="360"/>
+        <w:jc w:val="both"/>
+        <w:rPr>
+          <w:rFonts w:ascii="Times New Roman" w:hAnsi="Times New Roman" w:cs="Times New Roman"/>
+          <w:sz w:val="24"/>
+          <w:szCs w:val="24"/>
+        </w:rPr>
+      </w:pPr>
+    </w:p>
+    <w:p>
+      <w:pPr>
+        <w:pStyle w:val="ListParagraph"/>
+        <w:numPr>
+          <w:ilvl w:val="0"/>
+          <w:numId w:val="2"/>
+        </w:numPr>
+        <w:spacing w:before="240"/>
+        <w:jc w:val="both"/>
+        <w:rPr>
+          <w:rFonts w:ascii="Times New Roman" w:hAnsi="Times New Roman" w:cs="Times New Roman"/>
+          <w:sz w:val="24"/>
+          <w:szCs w:val="24"/>
+        </w:rPr>
+      </w:pPr>
+      <w:r>
+        <w:rPr>
+          <w:rFonts w:ascii="Times New Roman" w:hAnsi="Times New Roman" w:cs="Times New Roman"/>
+          <w:b/>
+          <w:sz w:val="24"/>
+          <w:szCs w:val="24"/>
+        </w:rPr>
+        <w:t xml:space="preserve">Pseudocode </w:t>
+      </w:r>
+      <w:r>
+        <w:rPr>
+          <w:rFonts w:ascii="Times New Roman" w:hAnsi="Times New Roman" w:cs="Times New Roman"/>
+          <w:sz w:val="24"/>
+          <w:szCs w:val="24"/>
+        </w:rPr>
+        <w:t>breaks down the algorithm/steps in easy to read English rather than actual code.</w:t>
+      </w:r>
+    </w:p>
+    <w:p>
+      <w:pPr>
+        <w:pStyle w:val="ListParagraph"/>
+        <w:numPr>
+          <w:ilvl w:val="0"/>
+          <w:numId w:val="2"/>
+        </w:numPr>
+        <w:spacing w:before="240"/>
+        <w:jc w:val="both"/>
+        <w:rPr>
+          <w:rFonts w:ascii="Times New Roman" w:hAnsi="Times New Roman" w:cs="Times New Roman"/>
+          <w:sz w:val="24"/>
+          <w:szCs w:val="24"/>
+        </w:rPr>
+      </w:pPr>
+      <w:r>
+        <w:rPr>
+          <w:rFonts w:ascii="Times New Roman" w:hAnsi="Times New Roman" w:cs="Times New Roman"/>
+          <w:b/>
+          <w:sz w:val="24"/>
+          <w:szCs w:val="24"/>
+        </w:rPr>
+        <w:t>Escape sequences</w:t>
+      </w:r>
+      <w:r>
+        <w:rPr>
+          <w:rFonts w:ascii="Times New Roman" w:hAnsi="Times New Roman" w:cs="Times New Roman"/>
+          <w:sz w:val="24"/>
+          <w:szCs w:val="24"/>
+        </w:rPr>
+        <w:t xml:space="preserve"> are special characters that perform a</w:t>
+      </w:r>
+      <w:r>
+        <w:rPr>
+          <w:rFonts w:ascii="Times New Roman" w:hAnsi="Times New Roman" w:cs="Times New Roman"/>
+          <w:sz w:val="24"/>
+          <w:szCs w:val="24"/>
+        </w:rPr>
+        <w:t xml:space="preserve"> unique</w:t>
+      </w:r>
+      <w:r>
+        <w:rPr>
+          <w:rFonts w:ascii="Times New Roman" w:hAnsi="Times New Roman" w:cs="Times New Roman"/>
+          <w:sz w:val="24"/>
+          <w:szCs w:val="24"/>
+        </w:rPr>
+        <w:t xml:space="preserve"> action when output to the console, e.g. </w:t>
+      </w:r>
+      <w:r>
+        <w:rPr>
+          <w:rFonts w:ascii="Times New Roman" w:hAnsi="Times New Roman" w:cs="Times New Roman"/>
+          <w:i/>
+          <w:sz w:val="24"/>
+          <w:szCs w:val="24"/>
+        </w:rPr>
+        <w:t>\n</w:t>
+      </w:r>
+      <w:r>
+        <w:rPr>
+          <w:rFonts w:ascii="Times New Roman" w:hAnsi="Times New Roman" w:cs="Times New Roman"/>
+          <w:sz w:val="24"/>
+          <w:szCs w:val="24"/>
+        </w:rPr>
+        <w:t xml:space="preserve"> prints a new line, </w:t>
+      </w:r>
+      <w:r>
+        <w:rPr>
+          <w:rFonts w:ascii="Times New Roman" w:hAnsi="Times New Roman" w:cs="Times New Roman"/>
+          <w:i/>
+          <w:sz w:val="24"/>
+          <w:szCs w:val="24"/>
+        </w:rPr>
+        <w:t>\t</w:t>
+      </w:r>
+      <w:r>
+        <w:rPr>
+          <w:rFonts w:ascii="Times New Roman" w:hAnsi="Times New Roman" w:cs="Times New Roman"/>
+          <w:sz w:val="24"/>
+          <w:szCs w:val="24"/>
+        </w:rPr>
+        <w:t xml:space="preserve"> prints a tab, </w:t>
+      </w:r>
+      <w:r>
+        <w:rPr>
+          <w:rFonts w:ascii="Times New Roman" w:hAnsi="Times New Roman" w:cs="Times New Roman"/>
+          <w:i/>
+          <w:sz w:val="24"/>
+          <w:szCs w:val="24"/>
+        </w:rPr>
+        <w:t>\\</w:t>
+      </w:r>
+      <w:r>
+        <w:rPr>
+          <w:rFonts w:ascii="Times New Roman" w:hAnsi="Times New Roman" w:cs="Times New Roman"/>
+          <w:sz w:val="24"/>
+          <w:szCs w:val="24"/>
+        </w:rPr>
+        <w:t xml:space="preserve"> prints a \, </w:t>
+      </w:r>
+      <w:r>
+        <w:rPr>
+          <w:rFonts w:ascii="Times New Roman" w:hAnsi="Times New Roman" w:cs="Times New Roman"/>
+          <w:i/>
+          <w:sz w:val="24"/>
+          <w:szCs w:val="24"/>
+        </w:rPr>
+        <w:t>\”</w:t>
+      </w:r>
+      <w:r>
+        <w:rPr>
+          <w:rFonts w:ascii="Times New Roman" w:hAnsi="Times New Roman" w:cs="Times New Roman"/>
+          <w:sz w:val="24"/>
+          <w:szCs w:val="24"/>
+        </w:rPr>
+        <w:t xml:space="preserve"> prints a “, \’</w:t>
+      </w:r>
+      <w:r>
+        <w:rPr>
+          <w:rFonts w:ascii="Times New Roman" w:hAnsi="Times New Roman" w:cs="Times New Roman"/>
+          <w:i/>
+          <w:sz w:val="24"/>
+          <w:szCs w:val="24"/>
+        </w:rPr>
+        <w:t xml:space="preserve"> </w:t>
+      </w:r>
+      <w:r>
+        <w:rPr>
+          <w:rFonts w:ascii="Times New Roman" w:hAnsi="Times New Roman" w:cs="Times New Roman"/>
+          <w:sz w:val="24"/>
+          <w:szCs w:val="24"/>
+        </w:rPr>
+        <w:t>prints a ‘, etc.</w:t>
+      </w:r>
+      <w:r>
+        <w:rPr>
+          <w:rFonts w:ascii="Times New Roman" w:hAnsi="Times New Roman" w:cs="Times New Roman"/>
+          <w:sz w:val="24"/>
+          <w:szCs w:val="24"/>
+        </w:rPr>
+        <w:t xml:space="preserve"> They are often found in string literals.</w:t>
+      </w:r>
+    </w:p>
+    <w:p>
+      <w:pPr>
+        <w:pStyle w:val="CHeading"/>
+      </w:pPr>
+      <w:r>
+        <w:t>Arrays and Vectors</w:t>
+      </w:r>
+    </w:p>
+    <w:p>
+      <w:pPr>
+        <w:pStyle w:val="ListParagraph"/>
+        <w:numPr>
+          <w:ilvl w:val="0"/>
+          <w:numId w:val="2"/>
+        </w:numPr>
+        <w:jc w:val="both"/>
+        <w:rPr>
+          <w:rFonts w:ascii="Times New Roman" w:hAnsi="Times New Roman" w:cs="Times New Roman"/>
+          <w:sz w:val="24"/>
+          <w:szCs w:val="24"/>
+        </w:rPr>
+      </w:pPr>
+      <w:r>
+        <w:rPr>
+          <w:rFonts w:ascii="Times New Roman" w:hAnsi="Times New Roman" w:cs="Times New Roman"/>
+          <w:b/>
+          <w:sz w:val="24"/>
+          <w:szCs w:val="24"/>
+        </w:rPr>
+        <w:t>Compound data types</w:t>
+      </w:r>
+      <w:r>
+        <w:rPr>
+          <w:rFonts w:ascii="Times New Roman" w:hAnsi="Times New Roman" w:cs="Times New Roman"/>
+          <w:sz w:val="24"/>
+          <w:szCs w:val="24"/>
+        </w:rPr>
+        <w:t xml:space="preserve"> are types that are made up of other primitive types.</w:t>
+      </w:r>
+    </w:p>
+    <w:p>
+      <w:pPr>
+        <w:pStyle w:val="ListParagraph"/>
+        <w:numPr>
+          <w:ilvl w:val="0"/>
+          <w:numId w:val="2"/>
+        </w:numPr>
+        <w:jc w:val="both"/>
+        <w:rPr>
+          <w:rFonts w:ascii="Times New Roman" w:hAnsi="Times New Roman" w:cs="Times New Roman"/>
+          <w:sz w:val="24"/>
+          <w:szCs w:val="24"/>
+        </w:rPr>
+      </w:pPr>
+      <w:r>
+        <w:rPr>
+          <w:rFonts w:ascii="Times New Roman" w:hAnsi="Times New Roman" w:cs="Times New Roman"/>
+          <w:b/>
+          <w:sz w:val="24"/>
+          <w:szCs w:val="24"/>
+        </w:rPr>
+        <w:lastRenderedPageBreak/>
+        <w:t>Arrays</w:t>
+      </w:r>
+      <w:r>
+        <w:rPr>
+          <w:rFonts w:ascii="Times New Roman" w:hAnsi="Times New Roman" w:cs="Times New Roman"/>
+          <w:sz w:val="24"/>
+          <w:szCs w:val="24"/>
+        </w:rPr>
+        <w:t xml:space="preserve"> contain data in which element is of the same type</w:t>
+      </w:r>
+      <w:r>
+        <w:rPr>
+          <w:rFonts w:ascii="Times New Roman" w:hAnsi="Times New Roman" w:cs="Times New Roman"/>
+          <w:sz w:val="24"/>
+          <w:szCs w:val="24"/>
+        </w:rPr>
+        <w:t>, are fixed size, and stored contiguously in memory.</w:t>
+      </w:r>
+      <w:r>
+        <w:rPr>
+          <w:rFonts w:ascii="Times New Roman" w:hAnsi="Times New Roman" w:cs="Times New Roman"/>
+          <w:sz w:val="24"/>
+          <w:szCs w:val="24"/>
+        </w:rPr>
+        <w:t xml:space="preserve"> They are also known as </w:t>
+      </w:r>
+      <w:r>
+        <w:rPr>
+          <w:rFonts w:ascii="Times New Roman" w:hAnsi="Times New Roman" w:cs="Times New Roman"/>
+          <w:b/>
+          <w:sz w:val="24"/>
+          <w:szCs w:val="24"/>
+        </w:rPr>
+        <w:t>raw arrays</w:t>
+      </w:r>
+      <w:r>
+        <w:rPr>
+          <w:rFonts w:ascii="Times New Roman" w:hAnsi="Times New Roman" w:cs="Times New Roman"/>
+          <w:sz w:val="24"/>
+          <w:szCs w:val="24"/>
+        </w:rPr>
+        <w:t xml:space="preserve"> or </w:t>
+      </w:r>
+      <w:r>
+        <w:rPr>
+          <w:rFonts w:ascii="Times New Roman" w:hAnsi="Times New Roman" w:cs="Times New Roman"/>
+          <w:b/>
+          <w:sz w:val="24"/>
+          <w:szCs w:val="24"/>
+        </w:rPr>
+        <w:t>built-in arrays</w:t>
+      </w:r>
+      <w:r>
+        <w:rPr>
+          <w:rFonts w:ascii="Times New Roman" w:hAnsi="Times New Roman" w:cs="Times New Roman"/>
+          <w:sz w:val="24"/>
+          <w:szCs w:val="24"/>
+        </w:rPr>
+        <w:t>.</w:t>
+      </w:r>
+    </w:p>
+    <w:p>
+      <w:pPr>
+        <w:pStyle w:val="ListParagraph"/>
+        <w:numPr>
+          <w:ilvl w:val="0"/>
+          <w:numId w:val="2"/>
+        </w:numPr>
+        <w:jc w:val="both"/>
+        <w:rPr>
+          <w:rFonts w:ascii="Times New Roman" w:hAnsi="Times New Roman" w:cs="Times New Roman"/>
+          <w:sz w:val="24"/>
+          <w:szCs w:val="24"/>
+        </w:rPr>
+      </w:pPr>
+      <w:r>
+        <w:rPr>
+          <w:rFonts w:ascii="Times New Roman" w:hAnsi="Times New Roman" w:cs="Times New Roman"/>
+          <w:sz w:val="24"/>
+          <w:szCs w:val="24"/>
+        </w:rPr>
+        <w:t>It’s convenient because a set of data could be contained within a single variable name.</w:t>
+      </w:r>
+    </w:p>
+    <w:p>
+      <w:pPr>
+        <w:pStyle w:val="ListParagraph"/>
+        <w:numPr>
+          <w:ilvl w:val="0"/>
+          <w:numId w:val="2"/>
+        </w:numPr>
+        <w:jc w:val="both"/>
+        <w:rPr>
+          <w:rFonts w:ascii="Times New Roman" w:hAnsi="Times New Roman" w:cs="Times New Roman"/>
+          <w:sz w:val="24"/>
+          <w:szCs w:val="24"/>
+        </w:rPr>
+      </w:pPr>
+      <w:r>
+        <w:rPr>
+          <w:rFonts w:ascii="Times New Roman" w:hAnsi="Times New Roman" w:cs="Times New Roman"/>
+          <w:sz w:val="24"/>
+          <w:szCs w:val="24"/>
+        </w:rPr>
+        <w:t>Once the array size is set, it can’t be changed.</w:t>
+      </w:r>
+    </w:p>
+    <w:p>
+      <w:pPr>
+        <w:pStyle w:val="ListParagraph"/>
+        <w:numPr>
+          <w:ilvl w:val="0"/>
+          <w:numId w:val="2"/>
+        </w:numPr>
+        <w:jc w:val="both"/>
+        <w:rPr>
+          <w:rFonts w:ascii="Times New Roman" w:hAnsi="Times New Roman" w:cs="Times New Roman"/>
+          <w:sz w:val="24"/>
+          <w:szCs w:val="24"/>
+        </w:rPr>
+      </w:pPr>
+      <w:r>
+        <w:rPr>
+          <w:rFonts w:ascii="Times New Roman" w:hAnsi="Times New Roman" w:cs="Times New Roman"/>
+          <w:sz w:val="24"/>
+          <w:szCs w:val="24"/>
+        </w:rPr>
+        <w:t xml:space="preserve">First index is 0, last index is </w:t>
+      </w:r>
+      <w:proofErr w:type="spellStart"/>
+      <w:r>
+        <w:rPr>
+          <w:rFonts w:ascii="Times New Roman" w:hAnsi="Times New Roman" w:cs="Times New Roman"/>
+          <w:sz w:val="24"/>
+          <w:szCs w:val="24"/>
+        </w:rPr>
+        <w:t>array_size</w:t>
+      </w:r>
+      <w:proofErr w:type="spellEnd"/>
+      <w:r>
+        <w:rPr>
+          <w:rFonts w:ascii="Times New Roman" w:hAnsi="Times New Roman" w:cs="Times New Roman"/>
+          <w:sz w:val="24"/>
+          <w:szCs w:val="24"/>
+        </w:rPr>
+        <w:t xml:space="preserve"> – 1.</w:t>
+      </w:r>
+      <w:r>
+        <w:rPr>
+          <w:rFonts w:ascii="Times New Roman" w:hAnsi="Times New Roman" w:cs="Times New Roman"/>
+          <w:sz w:val="24"/>
+          <w:szCs w:val="24"/>
+        </w:rPr>
+        <w:t xml:space="preserve"> You must ensure that you don’t access an element that’s out of bounds.</w:t>
+      </w:r>
+      <w:r>
+        <w:rPr>
+          <w:rFonts w:ascii="Times New Roman" w:hAnsi="Times New Roman" w:cs="Times New Roman"/>
+          <w:sz w:val="24"/>
+          <w:szCs w:val="24"/>
+        </w:rPr>
+        <w:t xml:space="preserve"> The program has undefined behaviour and can crash.</w:t>
+      </w:r>
+    </w:p>
+    <w:p>
+      <w:pPr>
+        <w:pStyle w:val="ListParagraph"/>
+        <w:numPr>
+          <w:ilvl w:val="0"/>
+          <w:numId w:val="2"/>
+        </w:numPr>
+        <w:jc w:val="both"/>
+        <w:rPr>
+          <w:rFonts w:ascii="Times New Roman" w:hAnsi="Times New Roman" w:cs="Times New Roman"/>
+          <w:sz w:val="24"/>
+          <w:szCs w:val="24"/>
+        </w:rPr>
+      </w:pPr>
+      <w:r>
+        <w:rPr>
+          <w:rFonts w:ascii="Times New Roman" w:hAnsi="Times New Roman" w:cs="Times New Roman"/>
+          <w:sz w:val="24"/>
+          <w:szCs w:val="24"/>
+        </w:rPr>
+        <w:t>Arrays are normally looped through.</w:t>
+      </w:r>
+    </w:p>
+    <w:p>
+      <w:pPr>
+        <w:pStyle w:val="ListParagraph"/>
+        <w:numPr>
+          <w:ilvl w:val="0"/>
+          <w:numId w:val="2"/>
+        </w:numPr>
+        <w:jc w:val="both"/>
+        <w:rPr>
+          <w:rFonts w:ascii="Times New Roman" w:hAnsi="Times New Roman" w:cs="Times New Roman"/>
+          <w:sz w:val="24"/>
+          <w:szCs w:val="24"/>
+        </w:rPr>
+      </w:pPr>
+      <w:r>
+        <w:rPr>
+          <w:rFonts w:ascii="Times New Roman" w:hAnsi="Times New Roman" w:cs="Times New Roman"/>
+          <w:sz w:val="24"/>
+          <w:szCs w:val="24"/>
+        </w:rPr>
+        <w:t xml:space="preserve">Array declaration syntax: </w:t>
+      </w:r>
+      <w:r>
+        <w:rPr>
+          <w:rFonts w:ascii="Times New Roman" w:hAnsi="Times New Roman" w:cs="Times New Roman"/>
+          <w:i/>
+          <w:sz w:val="24"/>
+          <w:szCs w:val="24"/>
+        </w:rPr>
+        <w:t>int scores [3]</w:t>
+      </w:r>
+      <w:r>
+        <w:rPr>
+          <w:rFonts w:ascii="Times New Roman" w:hAnsi="Times New Roman" w:cs="Times New Roman"/>
+          <w:sz w:val="24"/>
+          <w:szCs w:val="24"/>
+        </w:rPr>
+        <w:t xml:space="preserve"> or ‘</w:t>
+      </w:r>
+      <w:proofErr w:type="spellStart"/>
+      <w:r>
+        <w:rPr>
+          <w:rFonts w:ascii="Times New Roman" w:hAnsi="Times New Roman" w:cs="Times New Roman"/>
+          <w:i/>
+          <w:sz w:val="24"/>
+          <w:szCs w:val="24"/>
+        </w:rPr>
+        <w:t>const</w:t>
+      </w:r>
+      <w:proofErr w:type="spellEnd"/>
+      <w:r>
+        <w:rPr>
+          <w:rFonts w:ascii="Times New Roman" w:hAnsi="Times New Roman" w:cs="Times New Roman"/>
+          <w:i/>
+          <w:sz w:val="24"/>
+          <w:szCs w:val="24"/>
+        </w:rPr>
+        <w:t xml:space="preserve"> </w:t>
+      </w:r>
+      <w:r>
+        <w:rPr>
+          <w:rFonts w:ascii="Times New Roman" w:hAnsi="Times New Roman" w:cs="Times New Roman"/>
+          <w:i/>
+          <w:sz w:val="24"/>
+          <w:szCs w:val="24"/>
+        </w:rPr>
+        <w:t xml:space="preserve">int </w:t>
+      </w:r>
+      <w:proofErr w:type="spellStart"/>
+      <w:r>
+        <w:rPr>
+          <w:rFonts w:ascii="Times New Roman" w:hAnsi="Times New Roman" w:cs="Times New Roman"/>
+          <w:i/>
+          <w:sz w:val="24"/>
+          <w:szCs w:val="24"/>
+        </w:rPr>
+        <w:t>num</w:t>
+      </w:r>
+      <w:proofErr w:type="spellEnd"/>
+      <w:r>
+        <w:rPr>
+          <w:rFonts w:ascii="Times New Roman" w:hAnsi="Times New Roman" w:cs="Times New Roman"/>
+          <w:i/>
+          <w:sz w:val="24"/>
+          <w:szCs w:val="24"/>
+        </w:rPr>
+        <w:t xml:space="preserve"> = 3; int scores [</w:t>
+      </w:r>
+      <w:proofErr w:type="spellStart"/>
+      <w:r>
+        <w:rPr>
+          <w:rFonts w:ascii="Times New Roman" w:hAnsi="Times New Roman" w:cs="Times New Roman"/>
+          <w:i/>
+          <w:sz w:val="24"/>
+          <w:szCs w:val="24"/>
+        </w:rPr>
+        <w:t>num</w:t>
+      </w:r>
+      <w:proofErr w:type="spellEnd"/>
+      <w:r>
+        <w:rPr>
+          <w:rFonts w:ascii="Times New Roman" w:hAnsi="Times New Roman" w:cs="Times New Roman"/>
+          <w:i/>
+          <w:sz w:val="24"/>
+          <w:szCs w:val="24"/>
+        </w:rPr>
+        <w:t>]</w:t>
+      </w:r>
+      <w:r>
+        <w:rPr>
+          <w:rFonts w:ascii="Times New Roman" w:hAnsi="Times New Roman" w:cs="Times New Roman"/>
+          <w:sz w:val="24"/>
+          <w:szCs w:val="24"/>
+        </w:rPr>
+        <w:t>’ – stores three integers.</w:t>
+      </w:r>
+      <w:r>
+        <w:rPr>
+          <w:rFonts w:ascii="Times New Roman" w:hAnsi="Times New Roman" w:cs="Times New Roman"/>
+          <w:sz w:val="24"/>
+          <w:szCs w:val="24"/>
+        </w:rPr>
+        <w:t xml:space="preserve"> Note that the size must be defined via a constant.</w:t>
+      </w:r>
+    </w:p>
+    <w:p>
+      <w:pPr>
+        <w:pStyle w:val="ListParagraph"/>
+        <w:numPr>
+          <w:ilvl w:val="0"/>
+          <w:numId w:val="2"/>
+        </w:numPr>
+        <w:jc w:val="both"/>
+        <w:rPr>
+          <w:rFonts w:ascii="Times New Roman" w:hAnsi="Times New Roman" w:cs="Times New Roman"/>
+          <w:sz w:val="24"/>
+          <w:szCs w:val="24"/>
+        </w:rPr>
+      </w:pPr>
+      <w:r>
+        <w:rPr>
+          <w:rFonts w:ascii="Times New Roman" w:hAnsi="Times New Roman" w:cs="Times New Roman"/>
+          <w:sz w:val="24"/>
+          <w:szCs w:val="24"/>
+        </w:rPr>
+        <w:t xml:space="preserve">There are four ways to initialise arrays: </w:t>
+      </w:r>
+    </w:p>
+    <w:p>
+      <w:pPr>
+        <w:pStyle w:val="ListParagraph"/>
+        <w:ind w:left="360"/>
+        <w:jc w:val="both"/>
+        <w:rPr>
+          <w:rFonts w:ascii="Times New Roman" w:hAnsi="Times New Roman" w:cs="Times New Roman"/>
+          <w:sz w:val="24"/>
+          <w:szCs w:val="24"/>
+        </w:rPr>
+      </w:pPr>
+      <w:r>
+        <w:rPr>
+          <w:rFonts w:ascii="Times New Roman" w:hAnsi="Times New Roman" w:cs="Times New Roman"/>
+          <w:sz w:val="24"/>
+          <w:szCs w:val="24"/>
+        </w:rPr>
+        <w:t xml:space="preserve">1) </w:t>
+      </w:r>
+      <w:r>
+        <w:rPr>
+          <w:rFonts w:ascii="Times New Roman" w:hAnsi="Times New Roman" w:cs="Times New Roman"/>
+          <w:i/>
+          <w:sz w:val="24"/>
+          <w:szCs w:val="24"/>
+        </w:rPr>
+        <w:t>int scores [5] {}</w:t>
+      </w:r>
+      <w:r>
+        <w:rPr>
+          <w:rFonts w:ascii="Times New Roman" w:hAnsi="Times New Roman" w:cs="Times New Roman"/>
+          <w:sz w:val="24"/>
+          <w:szCs w:val="24"/>
+        </w:rPr>
+        <w:t xml:space="preserve"> – all set to </w:t>
+      </w:r>
+      <w:r>
+        <w:rPr>
+          <w:rFonts w:ascii="Times New Roman" w:hAnsi="Times New Roman" w:cs="Times New Roman"/>
+          <w:sz w:val="24"/>
+          <w:szCs w:val="24"/>
+        </w:rPr>
+        <w:t>0</w:t>
+      </w:r>
+      <w:r>
+        <w:rPr>
+          <w:rFonts w:ascii="Times New Roman" w:hAnsi="Times New Roman" w:cs="Times New Roman"/>
+          <w:sz w:val="24"/>
+          <w:szCs w:val="24"/>
+        </w:rPr>
+        <w:t>.</w:t>
+      </w:r>
+    </w:p>
+    <w:p>
+      <w:pPr>
+        <w:pStyle w:val="ListParagraph"/>
+        <w:ind w:left="360"/>
+        <w:jc w:val="both"/>
+        <w:rPr>
+          <w:rFonts w:ascii="Times New Roman" w:hAnsi="Times New Roman" w:cs="Times New Roman"/>
+          <w:sz w:val="24"/>
+          <w:szCs w:val="24"/>
+        </w:rPr>
+      </w:pPr>
+      <w:r>
+        <w:rPr>
+          <w:rFonts w:ascii="Times New Roman" w:hAnsi="Times New Roman" w:cs="Times New Roman"/>
+          <w:sz w:val="24"/>
+          <w:szCs w:val="24"/>
+        </w:rPr>
+        <w:t xml:space="preserve">2) </w:t>
+      </w:r>
+      <w:r>
+        <w:rPr>
+          <w:rFonts w:ascii="Times New Roman" w:hAnsi="Times New Roman" w:cs="Times New Roman"/>
+          <w:i/>
+          <w:sz w:val="24"/>
+          <w:szCs w:val="24"/>
+        </w:rPr>
+        <w:t>int scores</w:t>
+      </w:r>
+      <w:r>
+        <w:rPr>
+          <w:rFonts w:ascii="Times New Roman" w:hAnsi="Times New Roman" w:cs="Times New Roman"/>
+          <w:sz w:val="24"/>
+          <w:szCs w:val="24"/>
+        </w:rPr>
+        <w:t xml:space="preserve"> </w:t>
+      </w:r>
+      <w:r>
+        <w:rPr>
+          <w:rFonts w:ascii="Times New Roman" w:hAnsi="Times New Roman" w:cs="Times New Roman"/>
+          <w:i/>
+          <w:sz w:val="24"/>
+          <w:szCs w:val="24"/>
+        </w:rPr>
+        <w:t>[5] {3, 4}</w:t>
+      </w:r>
+      <w:r>
+        <w:rPr>
+          <w:rFonts w:ascii="Times New Roman" w:hAnsi="Times New Roman" w:cs="Times New Roman"/>
+          <w:sz w:val="24"/>
+          <w:szCs w:val="24"/>
+        </w:rPr>
+        <w:t xml:space="preserve"> – first two set, rest set to </w:t>
+      </w:r>
+      <w:r>
+        <w:rPr>
+          <w:rFonts w:ascii="Times New Roman" w:hAnsi="Times New Roman" w:cs="Times New Roman"/>
+          <w:sz w:val="24"/>
+          <w:szCs w:val="24"/>
+        </w:rPr>
+        <w:t>0</w:t>
+      </w:r>
+      <w:r>
+        <w:rPr>
+          <w:rFonts w:ascii="Times New Roman" w:hAnsi="Times New Roman" w:cs="Times New Roman"/>
+          <w:sz w:val="24"/>
+          <w:szCs w:val="24"/>
+        </w:rPr>
+        <w:t xml:space="preserve">. </w:t>
+      </w:r>
+    </w:p>
+    <w:p>
+      <w:pPr>
+        <w:pStyle w:val="ListParagraph"/>
+        <w:ind w:left="360"/>
+        <w:jc w:val="both"/>
+        <w:rPr>
+          <w:rFonts w:ascii="Times New Roman" w:hAnsi="Times New Roman" w:cs="Times New Roman"/>
+          <w:sz w:val="24"/>
+          <w:szCs w:val="24"/>
+        </w:rPr>
+      </w:pPr>
+      <w:r>
+        <w:rPr>
+          <w:rFonts w:ascii="Times New Roman" w:hAnsi="Times New Roman" w:cs="Times New Roman"/>
+          <w:sz w:val="24"/>
+          <w:szCs w:val="24"/>
+        </w:rPr>
+        <w:t xml:space="preserve">3) </w:t>
+      </w:r>
+      <w:r>
+        <w:rPr>
+          <w:rFonts w:ascii="Times New Roman" w:hAnsi="Times New Roman" w:cs="Times New Roman"/>
+          <w:i/>
+          <w:sz w:val="24"/>
+          <w:szCs w:val="24"/>
+        </w:rPr>
+        <w:t xml:space="preserve">int scores [5] {5, 3, 4, 2, 1} </w:t>
+      </w:r>
+      <w:r>
+        <w:rPr>
+          <w:rFonts w:ascii="Times New Roman" w:hAnsi="Times New Roman" w:cs="Times New Roman"/>
+          <w:sz w:val="24"/>
+          <w:szCs w:val="24"/>
+        </w:rPr>
+        <w:t>– all elements set.</w:t>
+      </w:r>
+      <w:r>
+        <w:rPr>
+          <w:rFonts w:ascii="Times New Roman" w:hAnsi="Times New Roman" w:cs="Times New Roman"/>
+          <w:sz w:val="24"/>
+          <w:szCs w:val="24"/>
+        </w:rPr>
+        <w:t xml:space="preserve"> </w:t>
+      </w:r>
+    </w:p>
+    <w:p>
+      <w:pPr>
+        <w:pStyle w:val="ListParagraph"/>
+        <w:ind w:left="360"/>
+        <w:jc w:val="both"/>
+        <w:rPr>
+          <w:rFonts w:ascii="Times New Roman" w:hAnsi="Times New Roman" w:cs="Times New Roman"/>
+          <w:sz w:val="24"/>
+          <w:szCs w:val="24"/>
+        </w:rPr>
+      </w:pPr>
+      <w:r>
+        <w:rPr>
+          <w:rFonts w:ascii="Times New Roman" w:hAnsi="Times New Roman" w:cs="Times New Roman"/>
+          <w:sz w:val="24"/>
+          <w:szCs w:val="24"/>
+        </w:rPr>
+        <w:t xml:space="preserve">4) </w:t>
+      </w:r>
+      <w:r>
+        <w:rPr>
+          <w:rFonts w:ascii="Times New Roman" w:hAnsi="Times New Roman" w:cs="Times New Roman"/>
+          <w:i/>
+          <w:sz w:val="24"/>
+          <w:szCs w:val="24"/>
+        </w:rPr>
+        <w:t>int scores [] {4, 5, 5, 2, 3}</w:t>
+      </w:r>
+      <w:r>
+        <w:rPr>
+          <w:rFonts w:ascii="Times New Roman" w:hAnsi="Times New Roman" w:cs="Times New Roman"/>
+          <w:sz w:val="24"/>
+          <w:szCs w:val="24"/>
+        </w:rPr>
+        <w:t xml:space="preserve"> – size automatically calculated.</w:t>
+      </w:r>
+    </w:p>
+    <w:p>
+      <w:pPr>
+        <w:pStyle w:val="ListParagraph"/>
+        <w:numPr>
+          <w:ilvl w:val="0"/>
+          <w:numId w:val="2"/>
+        </w:numPr>
+        <w:jc w:val="both"/>
+        <w:rPr>
+          <w:rFonts w:ascii="Times New Roman" w:hAnsi="Times New Roman" w:cs="Times New Roman"/>
+          <w:sz w:val="24"/>
+          <w:szCs w:val="24"/>
+        </w:rPr>
+      </w:pPr>
+      <w:r>
+        <w:rPr>
+          <w:rFonts w:ascii="Times New Roman" w:hAnsi="Times New Roman" w:cs="Times New Roman"/>
+          <w:sz w:val="24"/>
+          <w:szCs w:val="24"/>
+        </w:rPr>
+        <w:t xml:space="preserve">Each element can be accessed directly through its index, </w:t>
+      </w:r>
+      <w:r>
+        <w:rPr>
+          <w:rFonts w:ascii="Times New Roman" w:hAnsi="Times New Roman" w:cs="Times New Roman"/>
+          <w:i/>
+          <w:sz w:val="24"/>
+          <w:szCs w:val="24"/>
+        </w:rPr>
+        <w:t xml:space="preserve">e.g. </w:t>
+      </w:r>
+      <w:proofErr w:type="gramStart"/>
+      <w:r>
+        <w:rPr>
+          <w:rFonts w:ascii="Times New Roman" w:hAnsi="Times New Roman" w:cs="Times New Roman"/>
+          <w:i/>
+          <w:sz w:val="24"/>
+          <w:szCs w:val="24"/>
+        </w:rPr>
+        <w:t>scores[</w:t>
+      </w:r>
+      <w:proofErr w:type="gramEnd"/>
+      <w:r>
+        <w:rPr>
+          <w:rFonts w:ascii="Times New Roman" w:hAnsi="Times New Roman" w:cs="Times New Roman"/>
+          <w:i/>
+          <w:sz w:val="24"/>
+          <w:szCs w:val="24"/>
+        </w:rPr>
+        <w:t>0]</w:t>
+      </w:r>
+      <w:r>
+        <w:rPr>
+          <w:rFonts w:ascii="Times New Roman" w:hAnsi="Times New Roman" w:cs="Times New Roman"/>
+          <w:sz w:val="24"/>
+          <w:szCs w:val="24"/>
+        </w:rPr>
+        <w:t xml:space="preserve"> gets first element, </w:t>
+      </w:r>
+      <w:r>
+        <w:rPr>
+          <w:rFonts w:ascii="Times New Roman" w:hAnsi="Times New Roman" w:cs="Times New Roman"/>
+          <w:i/>
+          <w:sz w:val="24"/>
+          <w:szCs w:val="24"/>
+        </w:rPr>
+        <w:t>scores[2]</w:t>
+      </w:r>
+      <w:r>
+        <w:rPr>
+          <w:rFonts w:ascii="Times New Roman" w:hAnsi="Times New Roman" w:cs="Times New Roman"/>
+          <w:sz w:val="24"/>
+          <w:szCs w:val="24"/>
+        </w:rPr>
+        <w:t xml:space="preserve"> gets third element, etc.</w:t>
+      </w:r>
+    </w:p>
+    <w:p>
+      <w:pPr>
+        <w:pStyle w:val="ListParagraph"/>
+        <w:numPr>
+          <w:ilvl w:val="0"/>
+          <w:numId w:val="2"/>
+        </w:numPr>
+        <w:jc w:val="both"/>
+        <w:rPr>
+          <w:rFonts w:ascii="Times New Roman" w:hAnsi="Times New Roman" w:cs="Times New Roman"/>
+          <w:sz w:val="24"/>
+          <w:szCs w:val="24"/>
+        </w:rPr>
+      </w:pPr>
+      <w:r>
+        <w:rPr>
+          <w:rFonts w:ascii="Times New Roman" w:hAnsi="Times New Roman" w:cs="Times New Roman"/>
+          <w:sz w:val="24"/>
+          <w:szCs w:val="24"/>
+        </w:rPr>
+        <w:t xml:space="preserve">The name of the array represents the </w:t>
+      </w:r>
+      <w:r>
+        <w:rPr>
+          <w:rFonts w:ascii="Times New Roman" w:hAnsi="Times New Roman" w:cs="Times New Roman"/>
+          <w:sz w:val="24"/>
+          <w:szCs w:val="24"/>
+        </w:rPr>
+        <w:t>memory address</w:t>
+      </w:r>
+      <w:r>
+        <w:rPr>
+          <w:rFonts w:ascii="Times New Roman" w:hAnsi="Times New Roman" w:cs="Times New Roman"/>
+          <w:sz w:val="24"/>
+          <w:szCs w:val="24"/>
+        </w:rPr>
+        <w:t xml:space="preserve"> of the first element. The [index] represents the offset from the first element.</w:t>
+      </w:r>
+    </w:p>
+    <w:p>
+      <w:pPr>
+        <w:pStyle w:val="ListParagraph"/>
+        <w:numPr>
+          <w:ilvl w:val="0"/>
+          <w:numId w:val="2"/>
+        </w:numPr>
+        <w:jc w:val="both"/>
+        <w:rPr>
+          <w:rFonts w:ascii="Times New Roman" w:hAnsi="Times New Roman" w:cs="Times New Roman"/>
+          <w:sz w:val="24"/>
+          <w:szCs w:val="24"/>
+        </w:rPr>
+      </w:pPr>
+      <w:r>
+        <w:rPr>
+          <w:rFonts w:ascii="Times New Roman" w:hAnsi="Times New Roman" w:cs="Times New Roman"/>
+          <w:sz w:val="24"/>
+          <w:szCs w:val="24"/>
+        </w:rPr>
+        <w:t>If you don’t initialise an array and make use of it, you will get undefined output.</w:t>
+      </w:r>
+    </w:p>
+    <w:p>
+      <w:pPr>
+        <w:pStyle w:val="ListParagraph"/>
+        <w:numPr>
+          <w:ilvl w:val="0"/>
+          <w:numId w:val="2"/>
+        </w:numPr>
+        <w:jc w:val="both"/>
+        <w:rPr>
+          <w:rFonts w:ascii="Times New Roman" w:hAnsi="Times New Roman" w:cs="Times New Roman"/>
+          <w:sz w:val="24"/>
+          <w:szCs w:val="24"/>
+        </w:rPr>
+      </w:pPr>
+      <w:r>
+        <w:rPr>
+          <w:rFonts w:ascii="Times New Roman" w:hAnsi="Times New Roman" w:cs="Times New Roman"/>
+          <w:b/>
+          <w:sz w:val="24"/>
+          <w:szCs w:val="24"/>
+        </w:rPr>
+        <w:t>Multidimensional</w:t>
+      </w:r>
+      <w:r>
+        <w:rPr>
+          <w:rFonts w:ascii="Times New Roman" w:hAnsi="Times New Roman" w:cs="Times New Roman"/>
+          <w:sz w:val="24"/>
+          <w:szCs w:val="24"/>
+        </w:rPr>
+        <w:t xml:space="preserve"> arrays represent tables/spreadsheets. To declare them use two square brackets to state number of rows, then columns, etc: e.g. </w:t>
+      </w:r>
+      <w:r>
+        <w:rPr>
+          <w:rFonts w:ascii="Times New Roman" w:hAnsi="Times New Roman" w:cs="Times New Roman"/>
+          <w:i/>
+          <w:sz w:val="24"/>
+          <w:szCs w:val="24"/>
+        </w:rPr>
+        <w:t xml:space="preserve">int </w:t>
+      </w:r>
+      <w:proofErr w:type="spellStart"/>
+      <w:r>
+        <w:rPr>
+          <w:rFonts w:ascii="Times New Roman" w:hAnsi="Times New Roman" w:cs="Times New Roman"/>
+          <w:i/>
+          <w:sz w:val="24"/>
+          <w:szCs w:val="24"/>
+        </w:rPr>
+        <w:t>movie_ratings</w:t>
+      </w:r>
+      <w:proofErr w:type="spellEnd"/>
+      <w:r>
+        <w:rPr>
+          <w:rFonts w:ascii="Times New Roman" w:hAnsi="Times New Roman" w:cs="Times New Roman"/>
+          <w:i/>
+          <w:sz w:val="24"/>
+          <w:szCs w:val="24"/>
+        </w:rPr>
+        <w:t xml:space="preserve"> [3][4]</w:t>
+      </w:r>
+      <w:r>
+        <w:rPr>
+          <w:rFonts w:ascii="Times New Roman" w:hAnsi="Times New Roman" w:cs="Times New Roman"/>
+          <w:sz w:val="24"/>
+          <w:szCs w:val="24"/>
+        </w:rPr>
+        <w:t xml:space="preserve">. You access the elements in the same way: </w:t>
+      </w:r>
+      <w:proofErr w:type="spellStart"/>
+      <w:r>
+        <w:rPr>
+          <w:rFonts w:ascii="Times New Roman" w:hAnsi="Times New Roman" w:cs="Times New Roman"/>
+          <w:sz w:val="24"/>
+          <w:szCs w:val="24"/>
+        </w:rPr>
+        <w:t>e.</w:t>
+      </w:r>
+      <w:proofErr w:type="gramStart"/>
+      <w:r>
+        <w:rPr>
+          <w:rFonts w:ascii="Times New Roman" w:hAnsi="Times New Roman" w:cs="Times New Roman"/>
+          <w:sz w:val="24"/>
+          <w:szCs w:val="24"/>
+        </w:rPr>
+        <w:t>g.</w:t>
+      </w:r>
+      <w:r>
+        <w:rPr>
+          <w:rFonts w:ascii="Times New Roman" w:hAnsi="Times New Roman" w:cs="Times New Roman"/>
+          <w:i/>
+          <w:sz w:val="24"/>
+          <w:szCs w:val="24"/>
+        </w:rPr>
+        <w:t>movie</w:t>
+      </w:r>
+      <w:proofErr w:type="gramEnd"/>
+      <w:r>
+        <w:rPr>
+          <w:rFonts w:ascii="Times New Roman" w:hAnsi="Times New Roman" w:cs="Times New Roman"/>
+          <w:i/>
+          <w:sz w:val="24"/>
+          <w:szCs w:val="24"/>
+        </w:rPr>
+        <w:t>_ratings</w:t>
+      </w:r>
+      <w:proofErr w:type="spellEnd"/>
+      <w:r>
+        <w:rPr>
+          <w:rFonts w:ascii="Times New Roman" w:hAnsi="Times New Roman" w:cs="Times New Roman"/>
+          <w:i/>
+          <w:sz w:val="24"/>
+          <w:szCs w:val="24"/>
+        </w:rPr>
+        <w:t>[1][2]</w:t>
+      </w:r>
+      <w:r>
+        <w:rPr>
+          <w:rFonts w:ascii="Times New Roman" w:hAnsi="Times New Roman" w:cs="Times New Roman"/>
+          <w:sz w:val="24"/>
+          <w:szCs w:val="24"/>
+        </w:rPr>
+        <w:t xml:space="preserve"> returns the </w:t>
+      </w:r>
+      <w:r>
+        <w:rPr>
+          <w:rFonts w:ascii="Times New Roman" w:hAnsi="Times New Roman" w:cs="Times New Roman"/>
+          <w:sz w:val="24"/>
+          <w:szCs w:val="24"/>
+        </w:rPr>
+        <w:t xml:space="preserve">integer in the </w:t>
+      </w:r>
+      <w:r>
+        <w:rPr>
+          <w:rFonts w:ascii="Times New Roman" w:hAnsi="Times New Roman" w:cs="Times New Roman"/>
+          <w:sz w:val="24"/>
+          <w:szCs w:val="24"/>
+        </w:rPr>
+        <w:t xml:space="preserve">first row </w:t>
+      </w:r>
+      <w:r>
+        <w:rPr>
+          <w:rFonts w:ascii="Times New Roman" w:hAnsi="Times New Roman" w:cs="Times New Roman"/>
+          <w:sz w:val="24"/>
+          <w:szCs w:val="24"/>
+        </w:rPr>
+        <w:t>in</w:t>
+      </w:r>
+      <w:r>
+        <w:rPr>
+          <w:rFonts w:ascii="Times New Roman" w:hAnsi="Times New Roman" w:cs="Times New Roman"/>
+          <w:sz w:val="24"/>
+          <w:szCs w:val="24"/>
+        </w:rPr>
+        <w:t xml:space="preserve"> the third column.</w:t>
+      </w:r>
+    </w:p>
+    <w:p>
+      <w:pPr>
+        <w:pStyle w:val="ListParagraph"/>
+        <w:numPr>
+          <w:ilvl w:val="0"/>
+          <w:numId w:val="2"/>
+        </w:numPr>
+        <w:jc w:val="both"/>
+        <w:rPr>
+          <w:rFonts w:ascii="Times New Roman" w:hAnsi="Times New Roman" w:cs="Times New Roman"/>
+          <w:sz w:val="24"/>
+          <w:szCs w:val="24"/>
+        </w:rPr>
+      </w:pPr>
+      <w:r>
+        <w:rPr>
+          <w:rFonts w:ascii="Times New Roman" w:hAnsi="Times New Roman" w:cs="Times New Roman"/>
+          <w:sz w:val="24"/>
+          <w:szCs w:val="24"/>
+        </w:rPr>
+        <w:t>These types of arrays aren’t used frequently in modern C++ as they are error prone. Instead the preference is vectors.</w:t>
       </w:r>
       <w:bookmarkStart w:id="0" w:name="_GoBack"/>
       <w:bookmarkEnd w:id="0"/>
-      <w:r>
-        <w:rPr>
-          <w:rFonts w:ascii="Times New Roman" w:hAnsi="Times New Roman" w:cs="Times New Roman"/>
-          <w:sz w:val="24"/>
-          <w:szCs w:val="24"/>
-        </w:rPr>
-        <w:t xml:space="preserve">, e.g. </w:t>
-      </w:r>
-      <w:r>
-        <w:rPr>
-          <w:rFonts w:ascii="Times New Roman" w:hAnsi="Times New Roman" w:cs="Times New Roman"/>
-          <w:i/>
-          <w:sz w:val="24"/>
-          <w:szCs w:val="24"/>
-        </w:rPr>
-        <w:t>#define pi 3.14</w:t>
-      </w:r>
-      <w:r>
-        <w:rPr>
-          <w:rFonts w:ascii="Times New Roman" w:hAnsi="Times New Roman" w:cs="Times New Roman"/>
-          <w:sz w:val="24"/>
-          <w:szCs w:val="24"/>
-        </w:rPr>
-        <w:t>. The pre-processor replaces any use of the identifier pi with 3.14.</w:t>
-      </w:r>
-    </w:p>
-    <w:p>
-      <w:pPr>
-        <w:pStyle w:val="ListParagraph"/>
-        <w:numPr>
-          <w:ilvl w:val="0"/>
-          <w:numId w:val="2"/>
-        </w:numPr>
-        <w:spacing w:before="240"/>
-        <w:jc w:val="both"/>
-        <w:rPr>
-          <w:rFonts w:ascii="Times New Roman" w:hAnsi="Times New Roman" w:cs="Times New Roman"/>
-          <w:sz w:val="24"/>
-          <w:szCs w:val="24"/>
-        </w:rPr>
-      </w:pPr>
-      <w:r>
-        <w:rPr>
-          <w:rFonts w:ascii="Times New Roman" w:hAnsi="Times New Roman" w:cs="Times New Roman"/>
-          <w:b/>
-          <w:sz w:val="24"/>
-          <w:szCs w:val="24"/>
-        </w:rPr>
-        <w:t xml:space="preserve">Pseudocode </w:t>
-      </w:r>
-      <w:r>
-        <w:rPr>
-          <w:rFonts w:ascii="Times New Roman" w:hAnsi="Times New Roman" w:cs="Times New Roman"/>
-          <w:sz w:val="24"/>
-          <w:szCs w:val="24"/>
-        </w:rPr>
-        <w:t>breaks down the algorithm/steps in easy to read English rather than actual code.</w:t>
-      </w:r>
-    </w:p>
-    <w:p>
-      <w:pPr>
-        <w:pStyle w:val="ListParagraph"/>
-        <w:numPr>
-          <w:ilvl w:val="0"/>
-          <w:numId w:val="2"/>
-        </w:numPr>
-        <w:spacing w:before="240"/>
-        <w:jc w:val="both"/>
-        <w:rPr>
-          <w:rFonts w:ascii="Times New Roman" w:hAnsi="Times New Roman" w:cs="Times New Roman"/>
-          <w:sz w:val="24"/>
-          <w:szCs w:val="24"/>
-        </w:rPr>
-      </w:pPr>
-      <w:r>
-        <w:rPr>
-          <w:rFonts w:ascii="Times New Roman" w:hAnsi="Times New Roman" w:cs="Times New Roman"/>
-          <w:b/>
-          <w:sz w:val="24"/>
-          <w:szCs w:val="24"/>
-        </w:rPr>
-        <w:t>Escape sequences</w:t>
-      </w:r>
-      <w:r>
-        <w:rPr>
-          <w:rFonts w:ascii="Times New Roman" w:hAnsi="Times New Roman" w:cs="Times New Roman"/>
-          <w:sz w:val="24"/>
-          <w:szCs w:val="24"/>
-        </w:rPr>
-        <w:t xml:space="preserve"> are special characters that perform </w:t>
-      </w:r>
-      <w:proofErr w:type="spellStart"/>
-      <w:r>
-        <w:rPr>
-          <w:rFonts w:ascii="Times New Roman" w:hAnsi="Times New Roman" w:cs="Times New Roman"/>
-          <w:sz w:val="24"/>
-          <w:szCs w:val="24"/>
-        </w:rPr>
-        <w:t>a</w:t>
-      </w:r>
-      <w:proofErr w:type="spellEnd"/>
-      <w:r>
-        <w:rPr>
-          <w:rFonts w:ascii="Times New Roman" w:hAnsi="Times New Roman" w:cs="Times New Roman"/>
-          <w:sz w:val="24"/>
-          <w:szCs w:val="24"/>
-        </w:rPr>
-        <w:t xml:space="preserve"> unique</w:t>
-      </w:r>
-      <w:r>
-        <w:rPr>
-          <w:rFonts w:ascii="Times New Roman" w:hAnsi="Times New Roman" w:cs="Times New Roman"/>
-          <w:sz w:val="24"/>
-          <w:szCs w:val="24"/>
-        </w:rPr>
-        <w:t xml:space="preserve"> action when output to the console, e.g. </w:t>
-      </w:r>
-      <w:r>
-        <w:rPr>
-          <w:rFonts w:ascii="Times New Roman" w:hAnsi="Times New Roman" w:cs="Times New Roman"/>
-          <w:i/>
-          <w:sz w:val="24"/>
-          <w:szCs w:val="24"/>
-        </w:rPr>
-        <w:t>\n</w:t>
-      </w:r>
-      <w:r>
-        <w:rPr>
-          <w:rFonts w:ascii="Times New Roman" w:hAnsi="Times New Roman" w:cs="Times New Roman"/>
-          <w:sz w:val="24"/>
-          <w:szCs w:val="24"/>
-        </w:rPr>
-        <w:t xml:space="preserve"> prints a new line, </w:t>
-      </w:r>
-      <w:r>
-        <w:rPr>
-          <w:rFonts w:ascii="Times New Roman" w:hAnsi="Times New Roman" w:cs="Times New Roman"/>
-          <w:i/>
-          <w:sz w:val="24"/>
-          <w:szCs w:val="24"/>
-        </w:rPr>
-        <w:t>\t</w:t>
-      </w:r>
-      <w:r>
-        <w:rPr>
-          <w:rFonts w:ascii="Times New Roman" w:hAnsi="Times New Roman" w:cs="Times New Roman"/>
-          <w:sz w:val="24"/>
-          <w:szCs w:val="24"/>
-        </w:rPr>
-        <w:t xml:space="preserve"> prints a tab, </w:t>
-      </w:r>
-      <w:r>
-        <w:rPr>
-          <w:rFonts w:ascii="Times New Roman" w:hAnsi="Times New Roman" w:cs="Times New Roman"/>
-          <w:i/>
-          <w:sz w:val="24"/>
-          <w:szCs w:val="24"/>
-        </w:rPr>
-        <w:t>\\</w:t>
-      </w:r>
-      <w:r>
-        <w:rPr>
-          <w:rFonts w:ascii="Times New Roman" w:hAnsi="Times New Roman" w:cs="Times New Roman"/>
-          <w:sz w:val="24"/>
-          <w:szCs w:val="24"/>
-        </w:rPr>
-        <w:t xml:space="preserve"> prints a \, </w:t>
-      </w:r>
-      <w:r>
-        <w:rPr>
-          <w:rFonts w:ascii="Times New Roman" w:hAnsi="Times New Roman" w:cs="Times New Roman"/>
-          <w:i/>
-          <w:sz w:val="24"/>
-          <w:szCs w:val="24"/>
-        </w:rPr>
-        <w:t>\”</w:t>
-      </w:r>
-      <w:r>
-        <w:rPr>
-          <w:rFonts w:ascii="Times New Roman" w:hAnsi="Times New Roman" w:cs="Times New Roman"/>
-          <w:sz w:val="24"/>
-          <w:szCs w:val="24"/>
-        </w:rPr>
-        <w:t xml:space="preserve"> prints a “, \’</w:t>
-      </w:r>
-      <w:r>
-        <w:rPr>
-          <w:rFonts w:ascii="Times New Roman" w:hAnsi="Times New Roman" w:cs="Times New Roman"/>
-          <w:i/>
-          <w:sz w:val="24"/>
-          <w:szCs w:val="24"/>
-        </w:rPr>
-        <w:t xml:space="preserve"> </w:t>
-      </w:r>
-      <w:r>
-        <w:rPr>
-          <w:rFonts w:ascii="Times New Roman" w:hAnsi="Times New Roman" w:cs="Times New Roman"/>
-          <w:sz w:val="24"/>
-          <w:szCs w:val="24"/>
-        </w:rPr>
-        <w:t>prints a ‘, etc.</w:t>
-      </w:r>
-      <w:r>
-        <w:rPr>
-          <w:rFonts w:ascii="Times New Roman" w:hAnsi="Times New Roman" w:cs="Times New Roman"/>
-          <w:sz w:val="24"/>
-          <w:szCs w:val="24"/>
-        </w:rPr>
-        <w:t xml:space="preserve"> They are often found in string literals.</w:t>
-      </w:r>
-    </w:p>
-    <w:p>
-      <w:pPr>
-        <w:pStyle w:val="ListParagraph"/>
-        <w:numPr>
-          <w:ilvl w:val="0"/>
-          <w:numId w:val="2"/>
-        </w:numPr>
-        <w:spacing w:before="240"/>
-        <w:jc w:val="both"/>
-        <w:rPr>
-          <w:rFonts w:ascii="Times New Roman" w:hAnsi="Times New Roman" w:cs="Times New Roman"/>
-          <w:sz w:val="24"/>
-          <w:szCs w:val="24"/>
-        </w:rPr>
-      </w:pPr>
-    </w:p>
-    <w:p>
-      <w:pPr>
-        <w:pStyle w:val="CHeading"/>
-      </w:pPr>
-      <w:r>
-        <w:t>Arrays and Vectors</w:t>
-      </w:r>
-    </w:p>
-    <w:p>
-      <w:pPr>
-        <w:pStyle w:val="ListParagraph"/>
-        <w:numPr>
-          <w:ilvl w:val="0"/>
-          <w:numId w:val="2"/>
-        </w:numPr>
-        <w:jc w:val="both"/>
-        <w:rPr>
-          <w:rFonts w:ascii="Times New Roman" w:hAnsi="Times New Roman" w:cs="Times New Roman"/>
-          <w:sz w:val="24"/>
-          <w:szCs w:val="24"/>
-        </w:rPr>
-      </w:pPr>
     </w:p>
     <w:p>
       <w:pPr>

</xml_diff>

<commit_message>
Covered vectors, 2D vectors, completed two vector challenges, completed 10 question quiz, and completed section.
</commit_message>
<xml_diff>
--- a/notes/BeginningCppProgramming.docx
+++ b/notes/BeginningCppProgramming.docx
@@ -6394,7 +6394,23 @@
           <w:sz w:val="24"/>
           <w:szCs w:val="24"/>
         </w:rPr>
-        <w:t xml:space="preserve">First index is 0, last index is </w:t>
+        <w:t>First index is 0</w:t>
+      </w:r>
+      <w:r>
+        <w:rPr>
+          <w:rFonts w:ascii="Times New Roman" w:hAnsi="Times New Roman" w:cs="Times New Roman"/>
+          <w:sz w:val="24"/>
+          <w:szCs w:val="24"/>
+        </w:rPr>
+        <w:t xml:space="preserve"> (zero based index)</w:t>
+      </w:r>
+      <w:r>
+        <w:rPr>
+          <w:rFonts w:ascii="Times New Roman" w:hAnsi="Times New Roman" w:cs="Times New Roman"/>
+          <w:sz w:val="24"/>
+          <w:szCs w:val="24"/>
+        </w:rPr>
+        <w:t xml:space="preserve">, last index is </w:t>
       </w:r>
       <w:proofErr w:type="spellStart"/>
       <w:r>
@@ -6883,6 +6899,31 @@
         </w:rPr>
         <w:t xml:space="preserve"> gets third element, etc.</w:t>
       </w:r>
+      <w:r>
+        <w:rPr>
+          <w:rFonts w:ascii="Times New Roman" w:hAnsi="Times New Roman" w:cs="Times New Roman"/>
+          <w:sz w:val="24"/>
+          <w:szCs w:val="24"/>
+        </w:rPr>
+        <w:t xml:space="preserve"> </w:t>
+      </w:r>
+      <w:r>
+        <w:rPr>
+          <w:rFonts w:ascii="Times New Roman" w:hAnsi="Times New Roman" w:cs="Times New Roman"/>
+          <w:i/>
+          <w:sz w:val="24"/>
+          <w:szCs w:val="24"/>
+        </w:rPr>
+        <w:t>[]</w:t>
+      </w:r>
+      <w:r>
+        <w:rPr>
+          <w:rFonts w:ascii="Times New Roman" w:hAnsi="Times New Roman" w:cs="Times New Roman"/>
+          <w:sz w:val="24"/>
+          <w:szCs w:val="24"/>
+        </w:rPr>
+        <w:t xml:space="preserve"> is called the subscript operator.</w:t>
+      </w:r>
     </w:p>
     <w:p>
       <w:pPr>
@@ -7123,12 +7164,857 @@
           <w:szCs w:val="24"/>
         </w:rPr>
         <w:t>These types of arrays aren’t used frequently in modern C++ as they are error prone. Instead the preference is vectors.</w:t>
+      </w:r>
+    </w:p>
+    <w:p>
+      <w:pPr>
+        <w:pStyle w:val="ListParagraph"/>
+        <w:ind w:left="360"/>
+        <w:jc w:val="both"/>
+        <w:rPr>
+          <w:rFonts w:ascii="Times New Roman" w:hAnsi="Times New Roman" w:cs="Times New Roman"/>
+          <w:sz w:val="24"/>
+          <w:szCs w:val="24"/>
+        </w:rPr>
+      </w:pPr>
+    </w:p>
+    <w:p>
+      <w:pPr>
+        <w:pStyle w:val="ListParagraph"/>
+        <w:numPr>
+          <w:ilvl w:val="0"/>
+          <w:numId w:val="2"/>
+        </w:numPr>
+        <w:jc w:val="both"/>
+        <w:rPr>
+          <w:rFonts w:ascii="Times New Roman" w:hAnsi="Times New Roman" w:cs="Times New Roman"/>
+          <w:sz w:val="24"/>
+          <w:szCs w:val="24"/>
+        </w:rPr>
+      </w:pPr>
+      <w:r>
+        <w:rPr>
+          <w:rFonts w:ascii="Times New Roman" w:hAnsi="Times New Roman" w:cs="Times New Roman"/>
+          <w:sz w:val="24"/>
+          <w:szCs w:val="24"/>
+        </w:rPr>
+        <w:t xml:space="preserve">A </w:t>
+      </w:r>
+      <w:r>
+        <w:rPr>
+          <w:rFonts w:ascii="Times New Roman" w:hAnsi="Times New Roman" w:cs="Times New Roman"/>
+          <w:b/>
+          <w:sz w:val="24"/>
+          <w:szCs w:val="24"/>
+        </w:rPr>
+        <w:t>vector</w:t>
+      </w:r>
+      <w:r>
+        <w:rPr>
+          <w:rFonts w:ascii="Times New Roman" w:hAnsi="Times New Roman" w:cs="Times New Roman"/>
+          <w:sz w:val="24"/>
+          <w:szCs w:val="24"/>
+        </w:rPr>
+        <w:t xml:space="preserve"> is a dynamic array. It can be resized as required. It’s ideal when you don’t know ahead of time how many elements will be contained within the array.</w:t>
+      </w:r>
+    </w:p>
+    <w:p>
+      <w:pPr>
+        <w:pStyle w:val="ListParagraph"/>
+        <w:numPr>
+          <w:ilvl w:val="0"/>
+          <w:numId w:val="2"/>
+        </w:numPr>
+        <w:jc w:val="both"/>
+        <w:rPr>
+          <w:rFonts w:ascii="Times New Roman" w:hAnsi="Times New Roman" w:cs="Times New Roman"/>
+          <w:sz w:val="24"/>
+          <w:szCs w:val="24"/>
+        </w:rPr>
+      </w:pPr>
+      <w:r>
+        <w:rPr>
+          <w:rFonts w:ascii="Times New Roman" w:hAnsi="Times New Roman" w:cs="Times New Roman"/>
+          <w:sz w:val="24"/>
+          <w:szCs w:val="24"/>
+        </w:rPr>
+        <w:t xml:space="preserve">The Standard Template Library (STL) has many containers, algorithms, functions, etc. that allow the programmer to focus on the task rather than reinventing code. Vector is defined within the STL. To use it </w:t>
+      </w:r>
+      <w:r>
+        <w:rPr>
+          <w:rFonts w:ascii="Times New Roman" w:hAnsi="Times New Roman" w:cs="Times New Roman"/>
+          <w:i/>
+          <w:sz w:val="24"/>
+          <w:szCs w:val="24"/>
+        </w:rPr>
+        <w:t>#include &lt;vector&gt;</w:t>
+      </w:r>
+      <w:r>
+        <w:rPr>
+          <w:rFonts w:ascii="Times New Roman" w:hAnsi="Times New Roman" w:cs="Times New Roman"/>
+          <w:sz w:val="24"/>
+          <w:szCs w:val="24"/>
+        </w:rPr>
+        <w:t>.</w:t>
+      </w:r>
+    </w:p>
+    <w:p>
+      <w:pPr>
+        <w:pStyle w:val="ListParagraph"/>
+        <w:numPr>
+          <w:ilvl w:val="0"/>
+          <w:numId w:val="2"/>
+        </w:numPr>
+        <w:jc w:val="both"/>
+        <w:rPr>
+          <w:rFonts w:ascii="Times New Roman" w:hAnsi="Times New Roman" w:cs="Times New Roman"/>
+          <w:sz w:val="24"/>
+          <w:szCs w:val="24"/>
+        </w:rPr>
+      </w:pPr>
+      <w:r>
+        <w:rPr>
+          <w:rFonts w:ascii="Times New Roman" w:hAnsi="Times New Roman" w:cs="Times New Roman"/>
+          <w:sz w:val="24"/>
+          <w:szCs w:val="24"/>
+        </w:rPr>
+        <w:t xml:space="preserve">Vectors work similarly to built-in arrays, but can provide bounds checking, and has many </w:t>
+      </w:r>
+      <w:r>
+        <w:rPr>
+          <w:rFonts w:ascii="Times New Roman" w:hAnsi="Times New Roman" w:cs="Times New Roman"/>
+          <w:sz w:val="24"/>
+          <w:szCs w:val="24"/>
+        </w:rPr>
+        <w:t>methods</w:t>
+      </w:r>
+      <w:r>
+        <w:rPr>
+          <w:rFonts w:ascii="Times New Roman" w:hAnsi="Times New Roman" w:cs="Times New Roman"/>
+          <w:sz w:val="24"/>
+          <w:szCs w:val="24"/>
+        </w:rPr>
+        <w:t xml:space="preserve"> such as sort, reverse, find, etc.</w:t>
+      </w:r>
+    </w:p>
+    <w:p>
+      <w:pPr>
+        <w:pStyle w:val="ListParagraph"/>
+        <w:numPr>
+          <w:ilvl w:val="0"/>
+          <w:numId w:val="2"/>
+        </w:numPr>
+        <w:jc w:val="both"/>
+        <w:rPr>
+          <w:rFonts w:ascii="Times New Roman" w:hAnsi="Times New Roman" w:cs="Times New Roman"/>
+          <w:sz w:val="24"/>
+          <w:szCs w:val="24"/>
+        </w:rPr>
+      </w:pPr>
+      <w:r>
+        <w:rPr>
+          <w:rFonts w:ascii="Times New Roman" w:hAnsi="Times New Roman" w:cs="Times New Roman"/>
+          <w:sz w:val="24"/>
+          <w:szCs w:val="24"/>
+        </w:rPr>
+        <w:t xml:space="preserve">To declare a </w:t>
+      </w:r>
+      <w:r>
+        <w:rPr>
+          <w:rFonts w:ascii="Times New Roman" w:hAnsi="Times New Roman" w:cs="Times New Roman"/>
+          <w:i/>
+          <w:sz w:val="24"/>
+          <w:szCs w:val="24"/>
+        </w:rPr>
+        <w:t>vector</w:t>
+      </w:r>
+      <w:r>
+        <w:rPr>
+          <w:rFonts w:ascii="Times New Roman" w:hAnsi="Times New Roman" w:cs="Times New Roman"/>
+          <w:sz w:val="24"/>
+          <w:szCs w:val="24"/>
+        </w:rPr>
+        <w:t xml:space="preserve"> object: </w:t>
+      </w:r>
+      <w:r>
+        <w:rPr>
+          <w:rFonts w:ascii="Times New Roman" w:hAnsi="Times New Roman" w:cs="Times New Roman"/>
+          <w:i/>
+          <w:sz w:val="24"/>
+          <w:szCs w:val="24"/>
+        </w:rPr>
+        <w:t>vector &lt;char&gt; vowels</w:t>
+      </w:r>
+      <w:r>
+        <w:rPr>
+          <w:rFonts w:ascii="Times New Roman" w:hAnsi="Times New Roman" w:cs="Times New Roman"/>
+          <w:sz w:val="24"/>
+          <w:szCs w:val="24"/>
+        </w:rPr>
+        <w:t xml:space="preserve">, or </w:t>
+      </w:r>
+      <w:r>
+        <w:rPr>
+          <w:rFonts w:ascii="Times New Roman" w:hAnsi="Times New Roman" w:cs="Times New Roman"/>
+          <w:i/>
+          <w:sz w:val="24"/>
+          <w:szCs w:val="24"/>
+        </w:rPr>
+        <w:t xml:space="preserve">vector &lt;int&gt; </w:t>
+      </w:r>
+      <w:proofErr w:type="spellStart"/>
+      <w:r>
+        <w:rPr>
+          <w:rFonts w:ascii="Times New Roman" w:hAnsi="Times New Roman" w:cs="Times New Roman"/>
+          <w:i/>
+          <w:sz w:val="24"/>
+          <w:szCs w:val="24"/>
+        </w:rPr>
+        <w:t>test_scores</w:t>
+      </w:r>
+      <w:proofErr w:type="spellEnd"/>
+      <w:r>
+        <w:rPr>
+          <w:rFonts w:ascii="Times New Roman" w:hAnsi="Times New Roman" w:cs="Times New Roman"/>
+          <w:sz w:val="24"/>
+          <w:szCs w:val="24"/>
+        </w:rPr>
+        <w:t xml:space="preserve">, etc. You must specify the element type in the angles brackets as </w:t>
+      </w:r>
+      <w:r>
+        <w:rPr>
+          <w:rFonts w:ascii="Times New Roman" w:hAnsi="Times New Roman" w:cs="Times New Roman"/>
+          <w:i/>
+          <w:sz w:val="24"/>
+          <w:szCs w:val="24"/>
+        </w:rPr>
+        <w:t>vector</w:t>
+      </w:r>
+      <w:r>
+        <w:rPr>
+          <w:rFonts w:ascii="Times New Roman" w:hAnsi="Times New Roman" w:cs="Times New Roman"/>
+          <w:sz w:val="24"/>
+          <w:szCs w:val="24"/>
+        </w:rPr>
+        <w:t xml:space="preserve"> is a template class. </w:t>
+      </w:r>
+    </w:p>
+    <w:p>
+      <w:pPr>
+        <w:pStyle w:val="ListParagraph"/>
+        <w:numPr>
+          <w:ilvl w:val="0"/>
+          <w:numId w:val="2"/>
+        </w:numPr>
+        <w:jc w:val="both"/>
+        <w:rPr>
+          <w:rFonts w:ascii="Times New Roman" w:hAnsi="Times New Roman" w:cs="Times New Roman"/>
+          <w:sz w:val="24"/>
+          <w:szCs w:val="24"/>
+        </w:rPr>
+      </w:pPr>
+      <w:r>
+        <w:rPr>
+          <w:rFonts w:ascii="Times New Roman" w:hAnsi="Times New Roman" w:cs="Times New Roman"/>
+          <w:sz w:val="24"/>
+          <w:szCs w:val="24"/>
+        </w:rPr>
+        <w:t xml:space="preserve">To initialise a </w:t>
+      </w:r>
+      <w:r>
+        <w:rPr>
+          <w:rFonts w:ascii="Times New Roman" w:hAnsi="Times New Roman" w:cs="Times New Roman"/>
+          <w:i/>
+          <w:sz w:val="24"/>
+          <w:szCs w:val="24"/>
+        </w:rPr>
+        <w:t xml:space="preserve">vector </w:t>
+      </w:r>
+      <w:r>
+        <w:rPr>
+          <w:rFonts w:ascii="Times New Roman" w:hAnsi="Times New Roman" w:cs="Times New Roman"/>
+          <w:sz w:val="24"/>
+          <w:szCs w:val="24"/>
+        </w:rPr>
+        <w:t xml:space="preserve">object there are multiple ways: </w:t>
+      </w:r>
+    </w:p>
+    <w:p>
+      <w:pPr>
+        <w:pStyle w:val="ListParagraph"/>
+        <w:numPr>
+          <w:ilvl w:val="0"/>
+          <w:numId w:val="6"/>
+        </w:numPr>
+        <w:jc w:val="both"/>
+        <w:rPr>
+          <w:rFonts w:ascii="Times New Roman" w:hAnsi="Times New Roman" w:cs="Times New Roman"/>
+          <w:sz w:val="24"/>
+          <w:szCs w:val="24"/>
+        </w:rPr>
+      </w:pPr>
+      <w:r>
+        <w:rPr>
+          <w:rFonts w:ascii="Times New Roman" w:hAnsi="Times New Roman" w:cs="Times New Roman"/>
+          <w:i/>
+          <w:sz w:val="24"/>
+          <w:szCs w:val="24"/>
+        </w:rPr>
+        <w:t>vector &lt;int&gt; scores</w:t>
+      </w:r>
+      <w:r>
+        <w:rPr>
+          <w:rFonts w:ascii="Times New Roman" w:hAnsi="Times New Roman" w:cs="Times New Roman"/>
+          <w:sz w:val="24"/>
+          <w:szCs w:val="24"/>
+        </w:rPr>
+        <w:t xml:space="preserve"> – Constructor initialisation. Empty vector, no elements.</w:t>
       </w:r>
       <w:bookmarkStart w:id="0" w:name="_GoBack"/>
       <w:bookmarkEnd w:id="0"/>
     </w:p>
     <w:p>
       <w:pPr>
+        <w:pStyle w:val="ListParagraph"/>
+        <w:numPr>
+          <w:ilvl w:val="0"/>
+          <w:numId w:val="6"/>
+        </w:numPr>
+        <w:jc w:val="both"/>
+        <w:rPr>
+          <w:rFonts w:ascii="Times New Roman" w:hAnsi="Times New Roman" w:cs="Times New Roman"/>
+          <w:sz w:val="24"/>
+          <w:szCs w:val="24"/>
+        </w:rPr>
+      </w:pPr>
+      <w:r>
+        <w:rPr>
+          <w:rFonts w:ascii="Times New Roman" w:hAnsi="Times New Roman" w:cs="Times New Roman"/>
+          <w:i/>
+          <w:sz w:val="24"/>
+          <w:szCs w:val="24"/>
+        </w:rPr>
+        <w:t xml:space="preserve">vector &lt;int&gt; scores (10) </w:t>
+      </w:r>
+      <w:r>
+        <w:rPr>
+          <w:rFonts w:ascii="Times New Roman" w:hAnsi="Times New Roman" w:cs="Times New Roman"/>
+          <w:sz w:val="24"/>
+          <w:szCs w:val="24"/>
+        </w:rPr>
+        <w:t>– Constructor initialisation. All elements set to 0.</w:t>
+      </w:r>
+    </w:p>
+    <w:p>
+      <w:pPr>
+        <w:pStyle w:val="ListParagraph"/>
+        <w:numPr>
+          <w:ilvl w:val="0"/>
+          <w:numId w:val="6"/>
+        </w:numPr>
+        <w:jc w:val="both"/>
+        <w:rPr>
+          <w:rFonts w:ascii="Times New Roman" w:hAnsi="Times New Roman" w:cs="Times New Roman"/>
+          <w:sz w:val="24"/>
+          <w:szCs w:val="24"/>
+        </w:rPr>
+      </w:pPr>
+      <w:r>
+        <w:rPr>
+          <w:rFonts w:ascii="Times New Roman" w:hAnsi="Times New Roman" w:cs="Times New Roman"/>
+          <w:i/>
+          <w:sz w:val="24"/>
+          <w:szCs w:val="24"/>
+        </w:rPr>
+        <w:t>vector &lt;int&gt; scores (10, 20)</w:t>
+      </w:r>
+      <w:r>
+        <w:rPr>
+          <w:rFonts w:ascii="Times New Roman" w:hAnsi="Times New Roman" w:cs="Times New Roman"/>
+          <w:sz w:val="24"/>
+          <w:szCs w:val="24"/>
+        </w:rPr>
+        <w:t xml:space="preserve"> – Constructor initialisation. 10 elements set to 20.</w:t>
+      </w:r>
+    </w:p>
+    <w:p>
+      <w:pPr>
+        <w:pStyle w:val="ListParagraph"/>
+        <w:numPr>
+          <w:ilvl w:val="0"/>
+          <w:numId w:val="6"/>
+        </w:numPr>
+        <w:jc w:val="both"/>
+        <w:rPr>
+          <w:rFonts w:ascii="Times New Roman" w:hAnsi="Times New Roman" w:cs="Times New Roman"/>
+          <w:sz w:val="24"/>
+          <w:szCs w:val="24"/>
+        </w:rPr>
+      </w:pPr>
+      <w:r>
+        <w:rPr>
+          <w:rFonts w:ascii="Times New Roman" w:hAnsi="Times New Roman" w:cs="Times New Roman"/>
+          <w:i/>
+          <w:sz w:val="24"/>
+          <w:szCs w:val="24"/>
+        </w:rPr>
+        <w:t>vector &lt;int&gt; scores {5, 2, 4}</w:t>
+      </w:r>
+      <w:r>
+        <w:rPr>
+          <w:rFonts w:ascii="Times New Roman" w:hAnsi="Times New Roman" w:cs="Times New Roman"/>
+          <w:sz w:val="24"/>
+          <w:szCs w:val="24"/>
+        </w:rPr>
+        <w:t xml:space="preserve"> – List initialisation. 3 elements set.</w:t>
+      </w:r>
+    </w:p>
+    <w:p>
+      <w:pPr>
+        <w:pStyle w:val="ListParagraph"/>
+        <w:numPr>
+          <w:ilvl w:val="0"/>
+          <w:numId w:val="2"/>
+        </w:numPr>
+        <w:jc w:val="both"/>
+        <w:rPr>
+          <w:rFonts w:ascii="Times New Roman" w:hAnsi="Times New Roman" w:cs="Times New Roman"/>
+          <w:sz w:val="24"/>
+          <w:szCs w:val="24"/>
+        </w:rPr>
+      </w:pPr>
+      <w:r>
+        <w:rPr>
+          <w:rFonts w:ascii="Times New Roman" w:hAnsi="Times New Roman" w:cs="Times New Roman"/>
+          <w:sz w:val="24"/>
+          <w:szCs w:val="24"/>
+        </w:rPr>
+        <w:t>Vectors are based on built-in arrays so the same logic applies regarding direct indexed access to elements, contiguous in memory, zero based index, etc.</w:t>
+      </w:r>
+    </w:p>
+    <w:p>
+      <w:pPr>
+        <w:pStyle w:val="ListParagraph"/>
+        <w:numPr>
+          <w:ilvl w:val="0"/>
+          <w:numId w:val="2"/>
+        </w:numPr>
+        <w:jc w:val="both"/>
+        <w:rPr>
+          <w:rFonts w:ascii="Times New Roman" w:hAnsi="Times New Roman" w:cs="Times New Roman"/>
+          <w:sz w:val="24"/>
+          <w:szCs w:val="24"/>
+        </w:rPr>
+      </w:pPr>
+      <w:r>
+        <w:rPr>
+          <w:rFonts w:ascii="Times New Roman" w:hAnsi="Times New Roman" w:cs="Times New Roman"/>
+          <w:sz w:val="24"/>
+          <w:szCs w:val="24"/>
+        </w:rPr>
+        <w:lastRenderedPageBreak/>
+        <w:t>You can access</w:t>
+      </w:r>
+      <w:r>
+        <w:rPr>
+          <w:rFonts w:ascii="Times New Roman" w:hAnsi="Times New Roman" w:cs="Times New Roman"/>
+          <w:sz w:val="24"/>
+          <w:szCs w:val="24"/>
+        </w:rPr>
+        <w:t xml:space="preserve"> elements using </w:t>
+      </w:r>
+      <w:r>
+        <w:rPr>
+          <w:rFonts w:ascii="Times New Roman" w:hAnsi="Times New Roman" w:cs="Times New Roman"/>
+          <w:sz w:val="24"/>
+          <w:szCs w:val="24"/>
+        </w:rPr>
+        <w:t xml:space="preserve">the </w:t>
+      </w:r>
+      <w:r>
+        <w:rPr>
+          <w:rFonts w:ascii="Times New Roman" w:hAnsi="Times New Roman" w:cs="Times New Roman"/>
+          <w:sz w:val="24"/>
+          <w:szCs w:val="24"/>
+        </w:rPr>
+        <w:t xml:space="preserve">subscript operator, but no bounds checking will be done. </w:t>
+      </w:r>
+      <w:r>
+        <w:rPr>
+          <w:rFonts w:ascii="Times New Roman" w:hAnsi="Times New Roman" w:cs="Times New Roman"/>
+          <w:sz w:val="24"/>
+          <w:szCs w:val="24"/>
+        </w:rPr>
+        <w:t>U</w:t>
+      </w:r>
+      <w:r>
+        <w:rPr>
+          <w:rFonts w:ascii="Times New Roman" w:hAnsi="Times New Roman" w:cs="Times New Roman"/>
+          <w:sz w:val="24"/>
+          <w:szCs w:val="24"/>
+        </w:rPr>
+        <w:t xml:space="preserve">se the </w:t>
+      </w:r>
+      <w:proofErr w:type="gramStart"/>
+      <w:r>
+        <w:rPr>
+          <w:rFonts w:ascii="Times New Roman" w:hAnsi="Times New Roman" w:cs="Times New Roman"/>
+          <w:i/>
+          <w:sz w:val="24"/>
+          <w:szCs w:val="24"/>
+        </w:rPr>
+        <w:t>at(</w:t>
+      </w:r>
+      <w:proofErr w:type="gramEnd"/>
+      <w:r>
+        <w:rPr>
+          <w:rFonts w:ascii="Times New Roman" w:hAnsi="Times New Roman" w:cs="Times New Roman"/>
+          <w:i/>
+          <w:sz w:val="24"/>
+          <w:szCs w:val="24"/>
+        </w:rPr>
+        <w:t>)</w:t>
+      </w:r>
+      <w:r>
+        <w:rPr>
+          <w:rFonts w:ascii="Times New Roman" w:hAnsi="Times New Roman" w:cs="Times New Roman"/>
+          <w:sz w:val="24"/>
+          <w:szCs w:val="24"/>
+        </w:rPr>
+        <w:t xml:space="preserve"> </w:t>
+      </w:r>
+      <w:r>
+        <w:rPr>
+          <w:rFonts w:ascii="Times New Roman" w:hAnsi="Times New Roman" w:cs="Times New Roman"/>
+          <w:sz w:val="24"/>
+          <w:szCs w:val="24"/>
+        </w:rPr>
+        <w:t>method</w:t>
+      </w:r>
+      <w:r>
+        <w:rPr>
+          <w:rFonts w:ascii="Times New Roman" w:hAnsi="Times New Roman" w:cs="Times New Roman"/>
+          <w:sz w:val="24"/>
+          <w:szCs w:val="24"/>
+        </w:rPr>
+        <w:t xml:space="preserve">: e.g. </w:t>
+      </w:r>
+      <w:r>
+        <w:rPr>
+          <w:rFonts w:ascii="Times New Roman" w:hAnsi="Times New Roman" w:cs="Times New Roman"/>
+          <w:i/>
+          <w:sz w:val="24"/>
+          <w:szCs w:val="24"/>
+        </w:rPr>
+        <w:t xml:space="preserve">scores.at(1) </w:t>
+      </w:r>
+      <w:r>
+        <w:rPr>
+          <w:rFonts w:ascii="Times New Roman" w:hAnsi="Times New Roman" w:cs="Times New Roman"/>
+          <w:sz w:val="24"/>
+          <w:szCs w:val="24"/>
+        </w:rPr>
+        <w:t xml:space="preserve">vs. </w:t>
+      </w:r>
+      <w:r>
+        <w:rPr>
+          <w:rFonts w:ascii="Times New Roman" w:hAnsi="Times New Roman" w:cs="Times New Roman"/>
+          <w:i/>
+          <w:sz w:val="24"/>
+          <w:szCs w:val="24"/>
+        </w:rPr>
+        <w:t>scores[1]</w:t>
+      </w:r>
+      <w:r>
+        <w:rPr>
+          <w:rFonts w:ascii="Times New Roman" w:hAnsi="Times New Roman" w:cs="Times New Roman"/>
+          <w:sz w:val="24"/>
+          <w:szCs w:val="24"/>
+        </w:rPr>
+        <w:t>.</w:t>
+      </w:r>
+      <w:r>
+        <w:rPr>
+          <w:rFonts w:ascii="Times New Roman" w:hAnsi="Times New Roman" w:cs="Times New Roman"/>
+          <w:sz w:val="24"/>
+          <w:szCs w:val="24"/>
+        </w:rPr>
+        <w:t xml:space="preserve"> If you go out of bounds, then the method will throw an exception to indicate this.</w:t>
+      </w:r>
+    </w:p>
+    <w:p>
+      <w:pPr>
+        <w:pStyle w:val="ListParagraph"/>
+        <w:numPr>
+          <w:ilvl w:val="0"/>
+          <w:numId w:val="2"/>
+        </w:numPr>
+        <w:jc w:val="both"/>
+        <w:rPr>
+          <w:rFonts w:ascii="Times New Roman" w:hAnsi="Times New Roman" w:cs="Times New Roman"/>
+          <w:sz w:val="24"/>
+          <w:szCs w:val="24"/>
+        </w:rPr>
+      </w:pPr>
+      <w:r>
+        <w:rPr>
+          <w:rFonts w:ascii="Times New Roman" w:hAnsi="Times New Roman" w:cs="Times New Roman"/>
+          <w:sz w:val="24"/>
+          <w:szCs w:val="24"/>
+        </w:rPr>
+        <w:t xml:space="preserve">You can add a new element: </w:t>
+      </w:r>
+      <w:proofErr w:type="spellStart"/>
+      <w:proofErr w:type="gramStart"/>
+      <w:r>
+        <w:rPr>
+          <w:rFonts w:ascii="Times New Roman" w:hAnsi="Times New Roman" w:cs="Times New Roman"/>
+          <w:i/>
+          <w:sz w:val="24"/>
+          <w:szCs w:val="24"/>
+        </w:rPr>
+        <w:t>scores.push</w:t>
+      </w:r>
+      <w:proofErr w:type="gramEnd"/>
+      <w:r>
+        <w:rPr>
+          <w:rFonts w:ascii="Times New Roman" w:hAnsi="Times New Roman" w:cs="Times New Roman"/>
+          <w:i/>
+          <w:sz w:val="24"/>
+          <w:szCs w:val="24"/>
+        </w:rPr>
+        <w:t>_back</w:t>
+      </w:r>
+      <w:proofErr w:type="spellEnd"/>
+      <w:r>
+        <w:rPr>
+          <w:rFonts w:ascii="Times New Roman" w:hAnsi="Times New Roman" w:cs="Times New Roman"/>
+          <w:i/>
+          <w:sz w:val="24"/>
+          <w:szCs w:val="24"/>
+        </w:rPr>
+        <w:t>(5)</w:t>
+      </w:r>
+      <w:r>
+        <w:rPr>
+          <w:rFonts w:ascii="Times New Roman" w:hAnsi="Times New Roman" w:cs="Times New Roman"/>
+          <w:sz w:val="24"/>
+          <w:szCs w:val="24"/>
+        </w:rPr>
+        <w:t>. This will add 5 to the end of the vector.</w:t>
+      </w:r>
+    </w:p>
+    <w:p>
+      <w:pPr>
+        <w:pStyle w:val="ListParagraph"/>
+        <w:numPr>
+          <w:ilvl w:val="0"/>
+          <w:numId w:val="2"/>
+        </w:numPr>
+        <w:jc w:val="both"/>
+        <w:rPr>
+          <w:rFonts w:ascii="Times New Roman" w:hAnsi="Times New Roman" w:cs="Times New Roman"/>
+          <w:sz w:val="24"/>
+          <w:szCs w:val="24"/>
+        </w:rPr>
+      </w:pPr>
+      <w:r>
+        <w:rPr>
+          <w:rFonts w:ascii="Times New Roman" w:hAnsi="Times New Roman" w:cs="Times New Roman"/>
+          <w:sz w:val="24"/>
+          <w:szCs w:val="24"/>
+        </w:rPr>
+        <w:t xml:space="preserve">The vector automatically resizes if there </w:t>
+      </w:r>
+      <w:r>
+        <w:rPr>
+          <w:rFonts w:ascii="Times New Roman" w:hAnsi="Times New Roman" w:cs="Times New Roman"/>
+          <w:sz w:val="24"/>
+          <w:szCs w:val="24"/>
+        </w:rPr>
+        <w:t xml:space="preserve">isn’t enough space </w:t>
+      </w:r>
+      <w:r>
+        <w:rPr>
+          <w:rFonts w:ascii="Times New Roman" w:hAnsi="Times New Roman" w:cs="Times New Roman"/>
+          <w:sz w:val="24"/>
+          <w:szCs w:val="24"/>
+        </w:rPr>
+        <w:t>in the vector.</w:t>
+      </w:r>
+    </w:p>
+    <w:p>
+      <w:pPr>
+        <w:pStyle w:val="ListParagraph"/>
+        <w:numPr>
+          <w:ilvl w:val="0"/>
+          <w:numId w:val="2"/>
+        </w:numPr>
+        <w:jc w:val="both"/>
+        <w:rPr>
+          <w:rFonts w:ascii="Times New Roman" w:hAnsi="Times New Roman" w:cs="Times New Roman"/>
+          <w:sz w:val="24"/>
+          <w:szCs w:val="24"/>
+        </w:rPr>
+      </w:pPr>
+      <w:r>
+        <w:rPr>
+          <w:rFonts w:ascii="Times New Roman" w:hAnsi="Times New Roman" w:cs="Times New Roman"/>
+          <w:sz w:val="24"/>
+          <w:szCs w:val="24"/>
+        </w:rPr>
+        <w:t xml:space="preserve">Call the </w:t>
+      </w:r>
+      <w:proofErr w:type="gramStart"/>
+      <w:r>
+        <w:rPr>
+          <w:rFonts w:ascii="Times New Roman" w:hAnsi="Times New Roman" w:cs="Times New Roman"/>
+          <w:i/>
+          <w:sz w:val="24"/>
+          <w:szCs w:val="24"/>
+        </w:rPr>
+        <w:t>size(</w:t>
+      </w:r>
+      <w:proofErr w:type="gramEnd"/>
+      <w:r>
+        <w:rPr>
+          <w:rFonts w:ascii="Times New Roman" w:hAnsi="Times New Roman" w:cs="Times New Roman"/>
+          <w:i/>
+          <w:sz w:val="24"/>
+          <w:szCs w:val="24"/>
+        </w:rPr>
+        <w:t>)</w:t>
+      </w:r>
+      <w:r>
+        <w:rPr>
+          <w:rFonts w:ascii="Times New Roman" w:hAnsi="Times New Roman" w:cs="Times New Roman"/>
+          <w:sz w:val="24"/>
+          <w:szCs w:val="24"/>
+        </w:rPr>
+        <w:t xml:space="preserve"> method to determine the current size of the vector.</w:t>
+      </w:r>
+    </w:p>
+    <w:p>
+      <w:pPr>
+        <w:pStyle w:val="ListParagraph"/>
+        <w:numPr>
+          <w:ilvl w:val="0"/>
+          <w:numId w:val="2"/>
+        </w:numPr>
+        <w:jc w:val="both"/>
+        <w:rPr>
+          <w:rFonts w:ascii="Times New Roman" w:hAnsi="Times New Roman" w:cs="Times New Roman"/>
+          <w:sz w:val="24"/>
+          <w:szCs w:val="24"/>
+        </w:rPr>
+      </w:pPr>
+      <w:r>
+        <w:rPr>
+          <w:rFonts w:ascii="Times New Roman" w:hAnsi="Times New Roman" w:cs="Times New Roman"/>
+          <w:sz w:val="24"/>
+          <w:szCs w:val="24"/>
+        </w:rPr>
+        <w:t xml:space="preserve">2D vector: </w:t>
+      </w:r>
+      <w:r>
+        <w:rPr>
+          <w:rFonts w:ascii="Times New Roman" w:hAnsi="Times New Roman" w:cs="Times New Roman"/>
+          <w:i/>
+          <w:sz w:val="24"/>
+          <w:szCs w:val="24"/>
+        </w:rPr>
+        <w:t>vector &lt;vector&lt;int&gt;&gt; ratings {…}</w:t>
+      </w:r>
+      <w:r>
+        <w:rPr>
+          <w:rFonts w:ascii="Times New Roman" w:hAnsi="Times New Roman" w:cs="Times New Roman"/>
+          <w:sz w:val="24"/>
+          <w:szCs w:val="24"/>
+        </w:rPr>
+        <w:t xml:space="preserve">. Element access: </w:t>
+      </w:r>
+      <w:proofErr w:type="gramStart"/>
+      <w:r>
+        <w:rPr>
+          <w:rFonts w:ascii="Times New Roman" w:hAnsi="Times New Roman" w:cs="Times New Roman"/>
+          <w:i/>
+          <w:sz w:val="24"/>
+          <w:szCs w:val="24"/>
+        </w:rPr>
+        <w:t>ratings[</w:t>
+      </w:r>
+      <w:proofErr w:type="gramEnd"/>
+      <w:r>
+        <w:rPr>
+          <w:rFonts w:ascii="Times New Roman" w:hAnsi="Times New Roman" w:cs="Times New Roman"/>
+          <w:i/>
+          <w:sz w:val="24"/>
+          <w:szCs w:val="24"/>
+        </w:rPr>
+        <w:t xml:space="preserve">1][2] </w:t>
+      </w:r>
+      <w:r>
+        <w:rPr>
+          <w:rFonts w:ascii="Times New Roman" w:hAnsi="Times New Roman" w:cs="Times New Roman"/>
+          <w:sz w:val="24"/>
+          <w:szCs w:val="24"/>
+        </w:rPr>
+        <w:t xml:space="preserve">or </w:t>
+      </w:r>
+      <w:r>
+        <w:rPr>
+          <w:rFonts w:ascii="Times New Roman" w:hAnsi="Times New Roman" w:cs="Times New Roman"/>
+          <w:i/>
+          <w:sz w:val="24"/>
+          <w:szCs w:val="24"/>
+        </w:rPr>
+        <w:t>ratings.at(1).at(2)</w:t>
+      </w:r>
+      <w:r>
+        <w:rPr>
+          <w:rFonts w:ascii="Times New Roman" w:hAnsi="Times New Roman" w:cs="Times New Roman"/>
+          <w:sz w:val="24"/>
+          <w:szCs w:val="24"/>
+        </w:rPr>
+        <w:t xml:space="preserve"> – the first </w:t>
+      </w:r>
+      <w:r>
+        <w:rPr>
+          <w:rFonts w:ascii="Times New Roman" w:hAnsi="Times New Roman" w:cs="Times New Roman"/>
+          <w:i/>
+          <w:sz w:val="24"/>
+          <w:szCs w:val="24"/>
+        </w:rPr>
+        <w:t>at()</w:t>
+      </w:r>
+      <w:r>
+        <w:rPr>
+          <w:rFonts w:ascii="Times New Roman" w:hAnsi="Times New Roman" w:cs="Times New Roman"/>
+          <w:sz w:val="24"/>
+          <w:szCs w:val="24"/>
+        </w:rPr>
+        <w:t xml:space="preserve"> returns the row, the second </w:t>
+      </w:r>
+      <w:r>
+        <w:rPr>
+          <w:rFonts w:ascii="Times New Roman" w:hAnsi="Times New Roman" w:cs="Times New Roman"/>
+          <w:i/>
+          <w:sz w:val="24"/>
+          <w:szCs w:val="24"/>
+        </w:rPr>
+        <w:t>at()</w:t>
+      </w:r>
+      <w:r>
+        <w:rPr>
+          <w:rFonts w:ascii="Times New Roman" w:hAnsi="Times New Roman" w:cs="Times New Roman"/>
+          <w:sz w:val="24"/>
+          <w:szCs w:val="24"/>
+        </w:rPr>
+        <w:t xml:space="preserve"> returns a single element.</w:t>
+      </w:r>
+    </w:p>
+    <w:p>
+      <w:pPr>
         <w:pStyle w:val="CHeading"/>
       </w:pPr>
       <w:r>
@@ -7408,6 +8294,7 @@
         <w:pStyle w:val="CHeading"/>
       </w:pPr>
       <w:r>
+        <w:lastRenderedPageBreak/>
         <w:t>The Standard Template Library (STL)</w:t>
       </w:r>
     </w:p>
@@ -7462,6 +8349,95 @@
 <file path=word/numbering.xml><?xml version="1.0" encoding="utf-8"?>
 <w:numbering xmlns:wpc="http://schemas.microsoft.com/office/word/2010/wordprocessingCanvas" xmlns:cx="http://schemas.microsoft.com/office/drawing/2014/chartex" xmlns:cx1="http://schemas.microsoft.com/office/drawing/2015/9/8/chartex" xmlns:cx2="http://schemas.microsoft.com/office/drawing/2015/10/21/chartex" xmlns:cx3="http://schemas.microsoft.com/office/drawing/2016/5/9/chartex" xmlns:cx4="http://schemas.microsoft.com/office/drawing/2016/5/10/chartex" xmlns:cx5="http://schemas.microsoft.com/office/drawing/2016/5/11/chartex" xmlns:cx6="http://schemas.microsoft.com/office/drawing/2016/5/12/chartex" xmlns:cx7="http://schemas.microsoft.com/office/drawing/2016/5/13/chartex" xmlns:cx8="http://schemas.microsoft.com/office/drawing/2016/5/14/chartex" xmlns:mc="http://schemas.openxmlformats.org/markup-compatibility/2006" xmlns:aink="http://schemas.microsoft.com/office/drawing/2016/ink" xmlns:am3d="http://schemas.microsoft.com/office/drawing/2017/model3d" xmlns:o="urn:schemas-microsoft-com:office:office" xmlns:r="http://schemas.openxmlformats.org/officeDocument/2006/relationships" xmlns:m="http://schemas.openxmlformats.org/officeDocument/2006/math" xmlns:v="urn:schemas-microsoft-com:vml" xmlns:wp14="http://schemas.microsoft.com/office/word/2010/wordprocessingDrawing" xmlns:wp="http://schemas.openxmlformats.org/drawingml/2006/wordprocessingDrawing" xmlns:w10="urn:schemas-microsoft-com:office:word" xmlns:w="http://schemas.openxmlformats.org/wordprocessingml/2006/main" xmlns:w14="http://schemas.microsoft.com/office/word/2010/wordml" xmlns:w15="http://schemas.microsoft.com/office/word/2012/wordml" xmlns:w16cid="http://schemas.microsoft.com/office/word/2016/wordml/cid" xmlns:w16se="http://schemas.microsoft.com/office/word/2015/wordml/symex" xmlns:wpg="http://schemas.microsoft.com/office/word/2010/wordprocessingGroup" xmlns:wpi="http://schemas.microsoft.com/office/word/2010/wordprocessingInk" xmlns:wne="http://schemas.microsoft.com/office/word/2006/wordml" xmlns:wps="http://schemas.microsoft.com/office/word/2010/wordprocessingShape" mc:Ignorable="w14 w15 w16se w16cid wp14">
   <w:abstractNum w:abstractNumId="0" w15:restartNumberingAfterBreak="0">
+    <w:nsid w:val="06E413F2"/>
+    <w:multiLevelType w:val="hybridMultilevel"/>
+    <w:tmpl w:val="4D4E1BEE"/>
+    <w:lvl w:ilvl="0" w:tplc="08090011">
+      <w:start w:val="1"/>
+      <w:numFmt w:val="decimal"/>
+      <w:lvlText w:val="%1)"/>
+      <w:lvlJc w:val="left"/>
+      <w:pPr>
+        <w:ind w:left="720" w:hanging="360"/>
+      </w:pPr>
+      <w:rPr>
+        <w:rFonts w:hint="default"/>
+      </w:rPr>
+    </w:lvl>
+    <w:lvl w:ilvl="1" w:tplc="08090019" w:tentative="1">
+      <w:start w:val="1"/>
+      <w:numFmt w:val="lowerLetter"/>
+      <w:lvlText w:val="%2."/>
+      <w:lvlJc w:val="left"/>
+      <w:pPr>
+        <w:ind w:left="1440" w:hanging="360"/>
+      </w:pPr>
+    </w:lvl>
+    <w:lvl w:ilvl="2" w:tplc="0809001B" w:tentative="1">
+      <w:start w:val="1"/>
+      <w:numFmt w:val="lowerRoman"/>
+      <w:lvlText w:val="%3."/>
+      <w:lvlJc w:val="right"/>
+      <w:pPr>
+        <w:ind w:left="2160" w:hanging="180"/>
+      </w:pPr>
+    </w:lvl>
+    <w:lvl w:ilvl="3" w:tplc="0809000F" w:tentative="1">
+      <w:start w:val="1"/>
+      <w:numFmt w:val="decimal"/>
+      <w:lvlText w:val="%4."/>
+      <w:lvlJc w:val="left"/>
+      <w:pPr>
+        <w:ind w:left="2880" w:hanging="360"/>
+      </w:pPr>
+    </w:lvl>
+    <w:lvl w:ilvl="4" w:tplc="08090019" w:tentative="1">
+      <w:start w:val="1"/>
+      <w:numFmt w:val="lowerLetter"/>
+      <w:lvlText w:val="%5."/>
+      <w:lvlJc w:val="left"/>
+      <w:pPr>
+        <w:ind w:left="3600" w:hanging="360"/>
+      </w:pPr>
+    </w:lvl>
+    <w:lvl w:ilvl="5" w:tplc="0809001B" w:tentative="1">
+      <w:start w:val="1"/>
+      <w:numFmt w:val="lowerRoman"/>
+      <w:lvlText w:val="%6."/>
+      <w:lvlJc w:val="right"/>
+      <w:pPr>
+        <w:ind w:left="4320" w:hanging="180"/>
+      </w:pPr>
+    </w:lvl>
+    <w:lvl w:ilvl="6" w:tplc="0809000F" w:tentative="1">
+      <w:start w:val="1"/>
+      <w:numFmt w:val="decimal"/>
+      <w:lvlText w:val="%7."/>
+      <w:lvlJc w:val="left"/>
+      <w:pPr>
+        <w:ind w:left="5040" w:hanging="360"/>
+      </w:pPr>
+    </w:lvl>
+    <w:lvl w:ilvl="7" w:tplc="08090019" w:tentative="1">
+      <w:start w:val="1"/>
+      <w:numFmt w:val="lowerLetter"/>
+      <w:lvlText w:val="%8."/>
+      <w:lvlJc w:val="left"/>
+      <w:pPr>
+        <w:ind w:left="5760" w:hanging="360"/>
+      </w:pPr>
+    </w:lvl>
+    <w:lvl w:ilvl="8" w:tplc="0809001B" w:tentative="1">
+      <w:start w:val="1"/>
+      <w:numFmt w:val="lowerRoman"/>
+      <w:lvlText w:val="%9."/>
+      <w:lvlJc w:val="right"/>
+      <w:pPr>
+        <w:ind w:left="6480" w:hanging="180"/>
+      </w:pPr>
+    </w:lvl>
+  </w:abstractNum>
+  <w:abstractNum w:abstractNumId="1" w15:restartNumberingAfterBreak="0">
     <w:nsid w:val="0C1C3CC3"/>
     <w:multiLevelType w:val="hybridMultilevel"/>
     <w:tmpl w:val="5658E10E"/>
@@ -7574,7 +8550,7 @@
       </w:rPr>
     </w:lvl>
   </w:abstractNum>
-  <w:abstractNum w:abstractNumId="1" w15:restartNumberingAfterBreak="0">
+  <w:abstractNum w:abstractNumId="2" w15:restartNumberingAfterBreak="0">
     <w:nsid w:val="1E30444F"/>
     <w:multiLevelType w:val="hybridMultilevel"/>
     <w:tmpl w:val="F6D26E60"/>
@@ -7663,7 +8639,7 @@
       </w:pPr>
     </w:lvl>
   </w:abstractNum>
-  <w:abstractNum w:abstractNumId="2" w15:restartNumberingAfterBreak="0">
+  <w:abstractNum w:abstractNumId="3" w15:restartNumberingAfterBreak="0">
     <w:nsid w:val="48D31795"/>
     <w:multiLevelType w:val="hybridMultilevel"/>
     <w:tmpl w:val="FA9E3852"/>
@@ -7776,7 +8752,7 @@
       </w:rPr>
     </w:lvl>
   </w:abstractNum>
-  <w:abstractNum w:abstractNumId="3" w15:restartNumberingAfterBreak="0">
+  <w:abstractNum w:abstractNumId="4" w15:restartNumberingAfterBreak="0">
     <w:nsid w:val="5DCD4CAB"/>
     <w:multiLevelType w:val="hybridMultilevel"/>
     <w:tmpl w:val="71C640A0"/>
@@ -7889,7 +8865,7 @@
       </w:rPr>
     </w:lvl>
   </w:abstractNum>
-  <w:abstractNum w:abstractNumId="4" w15:restartNumberingAfterBreak="0">
+  <w:abstractNum w:abstractNumId="5" w15:restartNumberingAfterBreak="0">
     <w:nsid w:val="714778E4"/>
     <w:multiLevelType w:val="hybridMultilevel"/>
     <w:tmpl w:val="7A6E3D28"/>
@@ -8003,19 +8979,22 @@
     </w:lvl>
   </w:abstractNum>
   <w:num w:numId="1">
+    <w:abstractNumId w:val="5"/>
+  </w:num>
+  <w:num w:numId="2">
+    <w:abstractNumId w:val="1"/>
+  </w:num>
+  <w:num w:numId="3">
     <w:abstractNumId w:val="4"/>
   </w:num>
-  <w:num w:numId="2">
-    <w:abstractNumId w:val="0"/>
+  <w:num w:numId="4">
+    <w:abstractNumId w:val="2"/>
   </w:num>
-  <w:num w:numId="3">
+  <w:num w:numId="5">
     <w:abstractNumId w:val="3"/>
   </w:num>
-  <w:num w:numId="4">
-    <w:abstractNumId w:val="1"/>
-  </w:num>
-  <w:num w:numId="5">
-    <w:abstractNumId w:val="2"/>
+  <w:num w:numId="6">
+    <w:abstractNumId w:val="0"/>
   </w:num>
 </w:numbering>
 </file>
@@ -8421,7 +9400,6 @@
   <w:style w:type="character" w:default="1" w:styleId="DefaultParagraphFont">
     <w:name w:val="Default Paragraph Font"/>
     <w:uiPriority w:val="1"/>
-    <w:semiHidden/>
     <w:unhideWhenUsed/>
   </w:style>
   <w:style w:type="table" w:default="1" w:styleId="TableNormal">

</xml_diff>

<commit_message>
Covered basics of assignment/arithmetic/increment/decrement operators and automatic type conversion.
</commit_message>
<xml_diff>
--- a/notes/BeginningCppProgramming.docx
+++ b/notes/BeginningCppProgramming.docx
@@ -7470,555 +7470,1291 @@
         </w:rPr>
         <w:t xml:space="preserve"> – Constructor initialisation. Empty vector, no elements.</w:t>
       </w:r>
+    </w:p>
+    <w:p>
+      <w:pPr>
+        <w:pStyle w:val="ListParagraph"/>
+        <w:numPr>
+          <w:ilvl w:val="0"/>
+          <w:numId w:val="6"/>
+        </w:numPr>
+        <w:jc w:val="both"/>
+        <w:rPr>
+          <w:rFonts w:ascii="Times New Roman" w:hAnsi="Times New Roman" w:cs="Times New Roman"/>
+          <w:sz w:val="24"/>
+          <w:szCs w:val="24"/>
+        </w:rPr>
+      </w:pPr>
+      <w:r>
+        <w:rPr>
+          <w:rFonts w:ascii="Times New Roman" w:hAnsi="Times New Roman" w:cs="Times New Roman"/>
+          <w:i/>
+          <w:sz w:val="24"/>
+          <w:szCs w:val="24"/>
+        </w:rPr>
+        <w:t xml:space="preserve">vector &lt;int&gt; scores (10) </w:t>
+      </w:r>
+      <w:r>
+        <w:rPr>
+          <w:rFonts w:ascii="Times New Roman" w:hAnsi="Times New Roman" w:cs="Times New Roman"/>
+          <w:sz w:val="24"/>
+          <w:szCs w:val="24"/>
+        </w:rPr>
+        <w:t>– Constructor initialisation. All elements set to 0.</w:t>
+      </w:r>
+    </w:p>
+    <w:p>
+      <w:pPr>
+        <w:pStyle w:val="ListParagraph"/>
+        <w:numPr>
+          <w:ilvl w:val="0"/>
+          <w:numId w:val="6"/>
+        </w:numPr>
+        <w:jc w:val="both"/>
+        <w:rPr>
+          <w:rFonts w:ascii="Times New Roman" w:hAnsi="Times New Roman" w:cs="Times New Roman"/>
+          <w:sz w:val="24"/>
+          <w:szCs w:val="24"/>
+        </w:rPr>
+      </w:pPr>
+      <w:r>
+        <w:rPr>
+          <w:rFonts w:ascii="Times New Roman" w:hAnsi="Times New Roman" w:cs="Times New Roman"/>
+          <w:i/>
+          <w:sz w:val="24"/>
+          <w:szCs w:val="24"/>
+        </w:rPr>
+        <w:t>vector &lt;int&gt; scores (10, 20)</w:t>
+      </w:r>
+      <w:r>
+        <w:rPr>
+          <w:rFonts w:ascii="Times New Roman" w:hAnsi="Times New Roman" w:cs="Times New Roman"/>
+          <w:sz w:val="24"/>
+          <w:szCs w:val="24"/>
+        </w:rPr>
+        <w:t xml:space="preserve"> – Constructor initialisation. 10 elements set to 20.</w:t>
+      </w:r>
+    </w:p>
+    <w:p>
+      <w:pPr>
+        <w:pStyle w:val="ListParagraph"/>
+        <w:numPr>
+          <w:ilvl w:val="0"/>
+          <w:numId w:val="6"/>
+        </w:numPr>
+        <w:jc w:val="both"/>
+        <w:rPr>
+          <w:rFonts w:ascii="Times New Roman" w:hAnsi="Times New Roman" w:cs="Times New Roman"/>
+          <w:sz w:val="24"/>
+          <w:szCs w:val="24"/>
+        </w:rPr>
+      </w:pPr>
+      <w:r>
+        <w:rPr>
+          <w:rFonts w:ascii="Times New Roman" w:hAnsi="Times New Roman" w:cs="Times New Roman"/>
+          <w:i/>
+          <w:sz w:val="24"/>
+          <w:szCs w:val="24"/>
+        </w:rPr>
+        <w:t>vector &lt;int&gt; scores {5, 2, 4}</w:t>
+      </w:r>
+      <w:r>
+        <w:rPr>
+          <w:rFonts w:ascii="Times New Roman" w:hAnsi="Times New Roman" w:cs="Times New Roman"/>
+          <w:sz w:val="24"/>
+          <w:szCs w:val="24"/>
+        </w:rPr>
+        <w:t xml:space="preserve"> – List initialisation. 3 elements set.</w:t>
+      </w:r>
+    </w:p>
+    <w:p>
+      <w:pPr>
+        <w:pStyle w:val="ListParagraph"/>
+        <w:numPr>
+          <w:ilvl w:val="0"/>
+          <w:numId w:val="2"/>
+        </w:numPr>
+        <w:jc w:val="both"/>
+        <w:rPr>
+          <w:rFonts w:ascii="Times New Roman" w:hAnsi="Times New Roman" w:cs="Times New Roman"/>
+          <w:sz w:val="24"/>
+          <w:szCs w:val="24"/>
+        </w:rPr>
+      </w:pPr>
+      <w:r>
+        <w:rPr>
+          <w:rFonts w:ascii="Times New Roman" w:hAnsi="Times New Roman" w:cs="Times New Roman"/>
+          <w:sz w:val="24"/>
+          <w:szCs w:val="24"/>
+        </w:rPr>
+        <w:t>Vectors are based on built-in arrays so the same logic applies regarding direct indexed access to elements, contiguous in memory, zero based index, etc.</w:t>
+      </w:r>
+    </w:p>
+    <w:p>
+      <w:pPr>
+        <w:pStyle w:val="ListParagraph"/>
+        <w:numPr>
+          <w:ilvl w:val="0"/>
+          <w:numId w:val="2"/>
+        </w:numPr>
+        <w:jc w:val="both"/>
+        <w:rPr>
+          <w:rFonts w:ascii="Times New Roman" w:hAnsi="Times New Roman" w:cs="Times New Roman"/>
+          <w:sz w:val="24"/>
+          <w:szCs w:val="24"/>
+        </w:rPr>
+      </w:pPr>
+      <w:r>
+        <w:rPr>
+          <w:rFonts w:ascii="Times New Roman" w:hAnsi="Times New Roman" w:cs="Times New Roman"/>
+          <w:sz w:val="24"/>
+          <w:szCs w:val="24"/>
+        </w:rPr>
+        <w:lastRenderedPageBreak/>
+        <w:t>You can access</w:t>
+      </w:r>
+      <w:r>
+        <w:rPr>
+          <w:rFonts w:ascii="Times New Roman" w:hAnsi="Times New Roman" w:cs="Times New Roman"/>
+          <w:sz w:val="24"/>
+          <w:szCs w:val="24"/>
+        </w:rPr>
+        <w:t xml:space="preserve"> elements using </w:t>
+      </w:r>
+      <w:r>
+        <w:rPr>
+          <w:rFonts w:ascii="Times New Roman" w:hAnsi="Times New Roman" w:cs="Times New Roman"/>
+          <w:sz w:val="24"/>
+          <w:szCs w:val="24"/>
+        </w:rPr>
+        <w:t xml:space="preserve">the </w:t>
+      </w:r>
+      <w:r>
+        <w:rPr>
+          <w:rFonts w:ascii="Times New Roman" w:hAnsi="Times New Roman" w:cs="Times New Roman"/>
+          <w:sz w:val="24"/>
+          <w:szCs w:val="24"/>
+        </w:rPr>
+        <w:t xml:space="preserve">subscript operator, but no bounds checking will be done. </w:t>
+      </w:r>
+      <w:r>
+        <w:rPr>
+          <w:rFonts w:ascii="Times New Roman" w:hAnsi="Times New Roman" w:cs="Times New Roman"/>
+          <w:sz w:val="24"/>
+          <w:szCs w:val="24"/>
+        </w:rPr>
+        <w:t>U</w:t>
+      </w:r>
+      <w:r>
+        <w:rPr>
+          <w:rFonts w:ascii="Times New Roman" w:hAnsi="Times New Roman" w:cs="Times New Roman"/>
+          <w:sz w:val="24"/>
+          <w:szCs w:val="24"/>
+        </w:rPr>
+        <w:t xml:space="preserve">se the </w:t>
+      </w:r>
+      <w:proofErr w:type="gramStart"/>
+      <w:r>
+        <w:rPr>
+          <w:rFonts w:ascii="Times New Roman" w:hAnsi="Times New Roman" w:cs="Times New Roman"/>
+          <w:i/>
+          <w:sz w:val="24"/>
+          <w:szCs w:val="24"/>
+        </w:rPr>
+        <w:t>at(</w:t>
+      </w:r>
+      <w:proofErr w:type="gramEnd"/>
+      <w:r>
+        <w:rPr>
+          <w:rFonts w:ascii="Times New Roman" w:hAnsi="Times New Roman" w:cs="Times New Roman"/>
+          <w:i/>
+          <w:sz w:val="24"/>
+          <w:szCs w:val="24"/>
+        </w:rPr>
+        <w:t>)</w:t>
+      </w:r>
+      <w:r>
+        <w:rPr>
+          <w:rFonts w:ascii="Times New Roman" w:hAnsi="Times New Roman" w:cs="Times New Roman"/>
+          <w:sz w:val="24"/>
+          <w:szCs w:val="24"/>
+        </w:rPr>
+        <w:t xml:space="preserve"> </w:t>
+      </w:r>
+      <w:r>
+        <w:rPr>
+          <w:rFonts w:ascii="Times New Roman" w:hAnsi="Times New Roman" w:cs="Times New Roman"/>
+          <w:sz w:val="24"/>
+          <w:szCs w:val="24"/>
+        </w:rPr>
+        <w:t>method</w:t>
+      </w:r>
+      <w:r>
+        <w:rPr>
+          <w:rFonts w:ascii="Times New Roman" w:hAnsi="Times New Roman" w:cs="Times New Roman"/>
+          <w:sz w:val="24"/>
+          <w:szCs w:val="24"/>
+        </w:rPr>
+        <w:t xml:space="preserve">: e.g. </w:t>
+      </w:r>
+      <w:r>
+        <w:rPr>
+          <w:rFonts w:ascii="Times New Roman" w:hAnsi="Times New Roman" w:cs="Times New Roman"/>
+          <w:i/>
+          <w:sz w:val="24"/>
+          <w:szCs w:val="24"/>
+        </w:rPr>
+        <w:t xml:space="preserve">scores.at(1) </w:t>
+      </w:r>
+      <w:r>
+        <w:rPr>
+          <w:rFonts w:ascii="Times New Roman" w:hAnsi="Times New Roman" w:cs="Times New Roman"/>
+          <w:sz w:val="24"/>
+          <w:szCs w:val="24"/>
+        </w:rPr>
+        <w:t xml:space="preserve">vs. </w:t>
+      </w:r>
+      <w:r>
+        <w:rPr>
+          <w:rFonts w:ascii="Times New Roman" w:hAnsi="Times New Roman" w:cs="Times New Roman"/>
+          <w:i/>
+          <w:sz w:val="24"/>
+          <w:szCs w:val="24"/>
+        </w:rPr>
+        <w:t>scores[1]</w:t>
+      </w:r>
+      <w:r>
+        <w:rPr>
+          <w:rFonts w:ascii="Times New Roman" w:hAnsi="Times New Roman" w:cs="Times New Roman"/>
+          <w:sz w:val="24"/>
+          <w:szCs w:val="24"/>
+        </w:rPr>
+        <w:t>.</w:t>
+      </w:r>
+      <w:r>
+        <w:rPr>
+          <w:rFonts w:ascii="Times New Roman" w:hAnsi="Times New Roman" w:cs="Times New Roman"/>
+          <w:sz w:val="24"/>
+          <w:szCs w:val="24"/>
+        </w:rPr>
+        <w:t xml:space="preserve"> If you go out of bounds, then the method will throw an exception to indicate this.</w:t>
+      </w:r>
+    </w:p>
+    <w:p>
+      <w:pPr>
+        <w:pStyle w:val="ListParagraph"/>
+        <w:numPr>
+          <w:ilvl w:val="0"/>
+          <w:numId w:val="2"/>
+        </w:numPr>
+        <w:jc w:val="both"/>
+        <w:rPr>
+          <w:rFonts w:ascii="Times New Roman" w:hAnsi="Times New Roman" w:cs="Times New Roman"/>
+          <w:sz w:val="24"/>
+          <w:szCs w:val="24"/>
+        </w:rPr>
+      </w:pPr>
+      <w:r>
+        <w:rPr>
+          <w:rFonts w:ascii="Times New Roman" w:hAnsi="Times New Roman" w:cs="Times New Roman"/>
+          <w:sz w:val="24"/>
+          <w:szCs w:val="24"/>
+        </w:rPr>
+        <w:t xml:space="preserve">You can add a new element: </w:t>
+      </w:r>
+      <w:proofErr w:type="spellStart"/>
+      <w:proofErr w:type="gramStart"/>
+      <w:r>
+        <w:rPr>
+          <w:rFonts w:ascii="Times New Roman" w:hAnsi="Times New Roman" w:cs="Times New Roman"/>
+          <w:i/>
+          <w:sz w:val="24"/>
+          <w:szCs w:val="24"/>
+        </w:rPr>
+        <w:t>scores.push</w:t>
+      </w:r>
+      <w:proofErr w:type="gramEnd"/>
+      <w:r>
+        <w:rPr>
+          <w:rFonts w:ascii="Times New Roman" w:hAnsi="Times New Roman" w:cs="Times New Roman"/>
+          <w:i/>
+          <w:sz w:val="24"/>
+          <w:szCs w:val="24"/>
+        </w:rPr>
+        <w:t>_back</w:t>
+      </w:r>
+      <w:proofErr w:type="spellEnd"/>
+      <w:r>
+        <w:rPr>
+          <w:rFonts w:ascii="Times New Roman" w:hAnsi="Times New Roman" w:cs="Times New Roman"/>
+          <w:i/>
+          <w:sz w:val="24"/>
+          <w:szCs w:val="24"/>
+        </w:rPr>
+        <w:t>(5)</w:t>
+      </w:r>
+      <w:r>
+        <w:rPr>
+          <w:rFonts w:ascii="Times New Roman" w:hAnsi="Times New Roman" w:cs="Times New Roman"/>
+          <w:sz w:val="24"/>
+          <w:szCs w:val="24"/>
+        </w:rPr>
+        <w:t>. This will add 5 to the end of the vector.</w:t>
+      </w:r>
+    </w:p>
+    <w:p>
+      <w:pPr>
+        <w:pStyle w:val="ListParagraph"/>
+        <w:numPr>
+          <w:ilvl w:val="0"/>
+          <w:numId w:val="2"/>
+        </w:numPr>
+        <w:jc w:val="both"/>
+        <w:rPr>
+          <w:rFonts w:ascii="Times New Roman" w:hAnsi="Times New Roman" w:cs="Times New Roman"/>
+          <w:sz w:val="24"/>
+          <w:szCs w:val="24"/>
+        </w:rPr>
+      </w:pPr>
+      <w:r>
+        <w:rPr>
+          <w:rFonts w:ascii="Times New Roman" w:hAnsi="Times New Roman" w:cs="Times New Roman"/>
+          <w:sz w:val="24"/>
+          <w:szCs w:val="24"/>
+        </w:rPr>
+        <w:t xml:space="preserve">The vector automatically resizes if there </w:t>
+      </w:r>
+      <w:r>
+        <w:rPr>
+          <w:rFonts w:ascii="Times New Roman" w:hAnsi="Times New Roman" w:cs="Times New Roman"/>
+          <w:sz w:val="24"/>
+          <w:szCs w:val="24"/>
+        </w:rPr>
+        <w:t xml:space="preserve">isn’t enough space </w:t>
+      </w:r>
+      <w:r>
+        <w:rPr>
+          <w:rFonts w:ascii="Times New Roman" w:hAnsi="Times New Roman" w:cs="Times New Roman"/>
+          <w:sz w:val="24"/>
+          <w:szCs w:val="24"/>
+        </w:rPr>
+        <w:t>in the vector.</w:t>
+      </w:r>
+    </w:p>
+    <w:p>
+      <w:pPr>
+        <w:pStyle w:val="ListParagraph"/>
+        <w:numPr>
+          <w:ilvl w:val="0"/>
+          <w:numId w:val="2"/>
+        </w:numPr>
+        <w:jc w:val="both"/>
+        <w:rPr>
+          <w:rFonts w:ascii="Times New Roman" w:hAnsi="Times New Roman" w:cs="Times New Roman"/>
+          <w:sz w:val="24"/>
+          <w:szCs w:val="24"/>
+        </w:rPr>
+      </w:pPr>
+      <w:r>
+        <w:rPr>
+          <w:rFonts w:ascii="Times New Roman" w:hAnsi="Times New Roman" w:cs="Times New Roman"/>
+          <w:sz w:val="24"/>
+          <w:szCs w:val="24"/>
+        </w:rPr>
+        <w:t xml:space="preserve">Call the </w:t>
+      </w:r>
+      <w:proofErr w:type="gramStart"/>
+      <w:r>
+        <w:rPr>
+          <w:rFonts w:ascii="Times New Roman" w:hAnsi="Times New Roman" w:cs="Times New Roman"/>
+          <w:i/>
+          <w:sz w:val="24"/>
+          <w:szCs w:val="24"/>
+        </w:rPr>
+        <w:t>size(</w:t>
+      </w:r>
+      <w:proofErr w:type="gramEnd"/>
+      <w:r>
+        <w:rPr>
+          <w:rFonts w:ascii="Times New Roman" w:hAnsi="Times New Roman" w:cs="Times New Roman"/>
+          <w:i/>
+          <w:sz w:val="24"/>
+          <w:szCs w:val="24"/>
+        </w:rPr>
+        <w:t>)</w:t>
+      </w:r>
+      <w:r>
+        <w:rPr>
+          <w:rFonts w:ascii="Times New Roman" w:hAnsi="Times New Roman" w:cs="Times New Roman"/>
+          <w:sz w:val="24"/>
+          <w:szCs w:val="24"/>
+        </w:rPr>
+        <w:t xml:space="preserve"> method to determine the current size of the vector.</w:t>
+      </w:r>
+    </w:p>
+    <w:p>
+      <w:pPr>
+        <w:pStyle w:val="ListParagraph"/>
+        <w:numPr>
+          <w:ilvl w:val="0"/>
+          <w:numId w:val="2"/>
+        </w:numPr>
+        <w:jc w:val="both"/>
+        <w:rPr>
+          <w:rFonts w:ascii="Times New Roman" w:hAnsi="Times New Roman" w:cs="Times New Roman"/>
+          <w:sz w:val="24"/>
+          <w:szCs w:val="24"/>
+        </w:rPr>
+      </w:pPr>
+      <w:r>
+        <w:rPr>
+          <w:rFonts w:ascii="Times New Roman" w:hAnsi="Times New Roman" w:cs="Times New Roman"/>
+          <w:sz w:val="24"/>
+          <w:szCs w:val="24"/>
+        </w:rPr>
+        <w:t xml:space="preserve">2D vector: </w:t>
+      </w:r>
+      <w:r>
+        <w:rPr>
+          <w:rFonts w:ascii="Times New Roman" w:hAnsi="Times New Roman" w:cs="Times New Roman"/>
+          <w:i/>
+          <w:sz w:val="24"/>
+          <w:szCs w:val="24"/>
+        </w:rPr>
+        <w:t>vector &lt;vector&lt;int&gt;&gt; ratings {…}</w:t>
+      </w:r>
+      <w:r>
+        <w:rPr>
+          <w:rFonts w:ascii="Times New Roman" w:hAnsi="Times New Roman" w:cs="Times New Roman"/>
+          <w:sz w:val="24"/>
+          <w:szCs w:val="24"/>
+        </w:rPr>
+        <w:t xml:space="preserve">. Element access: </w:t>
+      </w:r>
+      <w:proofErr w:type="gramStart"/>
+      <w:r>
+        <w:rPr>
+          <w:rFonts w:ascii="Times New Roman" w:hAnsi="Times New Roman" w:cs="Times New Roman"/>
+          <w:i/>
+          <w:sz w:val="24"/>
+          <w:szCs w:val="24"/>
+        </w:rPr>
+        <w:t>ratings[</w:t>
+      </w:r>
+      <w:proofErr w:type="gramEnd"/>
+      <w:r>
+        <w:rPr>
+          <w:rFonts w:ascii="Times New Roman" w:hAnsi="Times New Roman" w:cs="Times New Roman"/>
+          <w:i/>
+          <w:sz w:val="24"/>
+          <w:szCs w:val="24"/>
+        </w:rPr>
+        <w:t xml:space="preserve">1][2] </w:t>
+      </w:r>
+      <w:r>
+        <w:rPr>
+          <w:rFonts w:ascii="Times New Roman" w:hAnsi="Times New Roman" w:cs="Times New Roman"/>
+          <w:sz w:val="24"/>
+          <w:szCs w:val="24"/>
+        </w:rPr>
+        <w:t xml:space="preserve">or </w:t>
+      </w:r>
+      <w:r>
+        <w:rPr>
+          <w:rFonts w:ascii="Times New Roman" w:hAnsi="Times New Roman" w:cs="Times New Roman"/>
+          <w:i/>
+          <w:sz w:val="24"/>
+          <w:szCs w:val="24"/>
+        </w:rPr>
+        <w:t>ratings.at(1).at(2)</w:t>
+      </w:r>
+      <w:r>
+        <w:rPr>
+          <w:rFonts w:ascii="Times New Roman" w:hAnsi="Times New Roman" w:cs="Times New Roman"/>
+          <w:sz w:val="24"/>
+          <w:szCs w:val="24"/>
+        </w:rPr>
+        <w:t xml:space="preserve"> – the first </w:t>
+      </w:r>
+      <w:r>
+        <w:rPr>
+          <w:rFonts w:ascii="Times New Roman" w:hAnsi="Times New Roman" w:cs="Times New Roman"/>
+          <w:i/>
+          <w:sz w:val="24"/>
+          <w:szCs w:val="24"/>
+        </w:rPr>
+        <w:t>at()</w:t>
+      </w:r>
+      <w:r>
+        <w:rPr>
+          <w:rFonts w:ascii="Times New Roman" w:hAnsi="Times New Roman" w:cs="Times New Roman"/>
+          <w:sz w:val="24"/>
+          <w:szCs w:val="24"/>
+        </w:rPr>
+        <w:t xml:space="preserve"> returns the row, the second </w:t>
+      </w:r>
+      <w:r>
+        <w:rPr>
+          <w:rFonts w:ascii="Times New Roman" w:hAnsi="Times New Roman" w:cs="Times New Roman"/>
+          <w:i/>
+          <w:sz w:val="24"/>
+          <w:szCs w:val="24"/>
+        </w:rPr>
+        <w:t>at()</w:t>
+      </w:r>
+      <w:r>
+        <w:rPr>
+          <w:rFonts w:ascii="Times New Roman" w:hAnsi="Times New Roman" w:cs="Times New Roman"/>
+          <w:sz w:val="24"/>
+          <w:szCs w:val="24"/>
+        </w:rPr>
+        <w:t xml:space="preserve"> returns a single element.</w:t>
+      </w:r>
+    </w:p>
+    <w:p>
+      <w:pPr>
+        <w:pStyle w:val="CHeading"/>
+      </w:pPr>
+      <w:r>
+        <w:t>Statements and Operators</w:t>
+      </w:r>
+    </w:p>
+    <w:p>
+      <w:pPr>
+        <w:pStyle w:val="ListParagraph"/>
+        <w:numPr>
+          <w:ilvl w:val="0"/>
+          <w:numId w:val="2"/>
+        </w:numPr>
+        <w:jc w:val="both"/>
+        <w:rPr>
+          <w:rFonts w:ascii="Times New Roman" w:hAnsi="Times New Roman" w:cs="Times New Roman"/>
+          <w:sz w:val="24"/>
+          <w:szCs w:val="24"/>
+        </w:rPr>
+      </w:pPr>
+      <w:r>
+        <w:rPr>
+          <w:rFonts w:ascii="Times New Roman" w:hAnsi="Times New Roman" w:cs="Times New Roman"/>
+          <w:sz w:val="24"/>
+          <w:szCs w:val="24"/>
+        </w:rPr>
+        <w:t xml:space="preserve">An </w:t>
+      </w:r>
+      <w:r>
+        <w:rPr>
+          <w:rFonts w:ascii="Times New Roman" w:hAnsi="Times New Roman" w:cs="Times New Roman"/>
+          <w:b/>
+          <w:sz w:val="24"/>
+          <w:szCs w:val="24"/>
+        </w:rPr>
+        <w:t>expression</w:t>
+      </w:r>
+      <w:r>
+        <w:rPr>
+          <w:rFonts w:ascii="Times New Roman" w:hAnsi="Times New Roman" w:cs="Times New Roman"/>
+          <w:sz w:val="24"/>
+          <w:szCs w:val="24"/>
+        </w:rPr>
+        <w:t xml:space="preserve"> </w:t>
+      </w:r>
+      <w:r>
+        <w:rPr>
+          <w:rFonts w:ascii="Times New Roman" w:hAnsi="Times New Roman" w:cs="Times New Roman"/>
+          <w:sz w:val="24"/>
+          <w:szCs w:val="24"/>
+        </w:rPr>
+        <w:t xml:space="preserve">computes a value from a number of operands, e.g. </w:t>
+      </w:r>
+      <w:r>
+        <w:rPr>
+          <w:rFonts w:ascii="Times New Roman" w:hAnsi="Times New Roman" w:cs="Times New Roman"/>
+          <w:i/>
+          <w:sz w:val="24"/>
+          <w:szCs w:val="24"/>
+        </w:rPr>
+        <w:t xml:space="preserve">34, </w:t>
+      </w:r>
+      <w:proofErr w:type="spellStart"/>
+      <w:r>
+        <w:rPr>
+          <w:rFonts w:ascii="Times New Roman" w:hAnsi="Times New Roman" w:cs="Times New Roman"/>
+          <w:i/>
+          <w:sz w:val="24"/>
+          <w:szCs w:val="24"/>
+        </w:rPr>
+        <w:t>my_variable</w:t>
+      </w:r>
+      <w:proofErr w:type="spellEnd"/>
+      <w:r>
+        <w:rPr>
+          <w:rFonts w:ascii="Times New Roman" w:hAnsi="Times New Roman" w:cs="Times New Roman"/>
+          <w:i/>
+          <w:sz w:val="24"/>
+          <w:szCs w:val="24"/>
+        </w:rPr>
+        <w:t xml:space="preserve">, 4 + 5, 2 * 3, a &gt; b, a = 5, </w:t>
+      </w:r>
+      <w:r>
+        <w:rPr>
+          <w:rFonts w:ascii="Times New Roman" w:hAnsi="Times New Roman" w:cs="Times New Roman"/>
+          <w:sz w:val="24"/>
+          <w:szCs w:val="24"/>
+        </w:rPr>
+        <w:t>etc</w:t>
+      </w:r>
+      <w:r>
+        <w:rPr>
+          <w:rFonts w:ascii="Times New Roman" w:hAnsi="Times New Roman" w:cs="Times New Roman"/>
+          <w:sz w:val="24"/>
+          <w:szCs w:val="24"/>
+        </w:rPr>
+        <w:t>.</w:t>
+      </w:r>
+    </w:p>
+    <w:p>
+      <w:pPr>
+        <w:pStyle w:val="ListParagraph"/>
+        <w:numPr>
+          <w:ilvl w:val="0"/>
+          <w:numId w:val="2"/>
+        </w:numPr>
+        <w:jc w:val="both"/>
+        <w:rPr>
+          <w:rFonts w:ascii="Times New Roman" w:hAnsi="Times New Roman" w:cs="Times New Roman"/>
+          <w:sz w:val="24"/>
+          <w:szCs w:val="24"/>
+        </w:rPr>
+      </w:pPr>
+      <w:r>
+        <w:rPr>
+          <w:rFonts w:ascii="Times New Roman" w:hAnsi="Times New Roman" w:cs="Times New Roman"/>
+          <w:sz w:val="24"/>
+          <w:szCs w:val="24"/>
+        </w:rPr>
+        <w:t xml:space="preserve">A </w:t>
+      </w:r>
+      <w:r>
+        <w:rPr>
+          <w:rFonts w:ascii="Times New Roman" w:hAnsi="Times New Roman" w:cs="Times New Roman"/>
+          <w:b/>
+          <w:sz w:val="24"/>
+          <w:szCs w:val="24"/>
+        </w:rPr>
+        <w:t>statement</w:t>
+      </w:r>
+      <w:r>
+        <w:rPr>
+          <w:rFonts w:ascii="Times New Roman" w:hAnsi="Times New Roman" w:cs="Times New Roman"/>
+          <w:sz w:val="24"/>
+          <w:szCs w:val="24"/>
+        </w:rPr>
+        <w:t xml:space="preserve"> is a complete line of code that performs an action. It’s usually terminated with a semi-colon, and usually contains expressions, e.g. </w:t>
+      </w:r>
+      <w:r>
+        <w:rPr>
+          <w:rFonts w:ascii="Times New Roman" w:hAnsi="Times New Roman" w:cs="Times New Roman"/>
+          <w:i/>
+          <w:sz w:val="24"/>
+          <w:szCs w:val="24"/>
+        </w:rPr>
+        <w:t xml:space="preserve">int x; age = 21; 3 + 8; x = 2 * 3; if (a &gt; b) </w:t>
+      </w:r>
+      <w:proofErr w:type="spellStart"/>
+      <w:r>
+        <w:rPr>
+          <w:rFonts w:ascii="Times New Roman" w:hAnsi="Times New Roman" w:cs="Times New Roman"/>
+          <w:i/>
+          <w:sz w:val="24"/>
+          <w:szCs w:val="24"/>
+        </w:rPr>
+        <w:t>cout</w:t>
+      </w:r>
+      <w:proofErr w:type="spellEnd"/>
+      <w:r>
+        <w:rPr>
+          <w:rFonts w:ascii="Times New Roman" w:hAnsi="Times New Roman" w:cs="Times New Roman"/>
+          <w:i/>
+          <w:sz w:val="24"/>
+          <w:szCs w:val="24"/>
+        </w:rPr>
+        <w:t xml:space="preserve"> &lt;&lt; “a is greater”; </w:t>
+      </w:r>
+      <w:r>
+        <w:rPr>
+          <w:rFonts w:ascii="Times New Roman" w:hAnsi="Times New Roman" w:cs="Times New Roman"/>
+          <w:sz w:val="24"/>
+          <w:szCs w:val="24"/>
+        </w:rPr>
+        <w:t xml:space="preserve">null statement, </w:t>
+      </w:r>
+      <w:r>
+        <w:rPr>
+          <w:rFonts w:ascii="Times New Roman" w:hAnsi="Times New Roman" w:cs="Times New Roman"/>
+          <w:sz w:val="24"/>
+          <w:szCs w:val="24"/>
+        </w:rPr>
+        <w:t>etc.</w:t>
+      </w:r>
+    </w:p>
+    <w:p>
+      <w:pPr>
+        <w:pStyle w:val="ListParagraph"/>
+        <w:numPr>
+          <w:ilvl w:val="0"/>
+          <w:numId w:val="2"/>
+        </w:numPr>
+        <w:jc w:val="both"/>
+        <w:rPr>
+          <w:rFonts w:ascii="Times New Roman" w:hAnsi="Times New Roman" w:cs="Times New Roman"/>
+          <w:sz w:val="24"/>
+          <w:szCs w:val="24"/>
+        </w:rPr>
+      </w:pPr>
+      <w:r>
+        <w:rPr>
+          <w:rFonts w:ascii="Times New Roman" w:hAnsi="Times New Roman" w:cs="Times New Roman"/>
+          <w:sz w:val="24"/>
+          <w:szCs w:val="24"/>
+        </w:rPr>
+        <w:t>A null statement is just a semi-colon.</w:t>
+      </w:r>
+    </w:p>
+    <w:p>
+      <w:pPr>
+        <w:pStyle w:val="ListParagraph"/>
+        <w:numPr>
+          <w:ilvl w:val="0"/>
+          <w:numId w:val="2"/>
+        </w:numPr>
+        <w:jc w:val="both"/>
+        <w:rPr>
+          <w:rFonts w:ascii="Times New Roman" w:hAnsi="Times New Roman" w:cs="Times New Roman"/>
+          <w:sz w:val="24"/>
+          <w:szCs w:val="24"/>
+        </w:rPr>
+      </w:pPr>
+      <w:r>
+        <w:rPr>
+          <w:rFonts w:ascii="Times New Roman" w:hAnsi="Times New Roman" w:cs="Times New Roman"/>
+          <w:sz w:val="24"/>
+          <w:szCs w:val="24"/>
+        </w:rPr>
+        <w:t>There are unary, binary, and ternary operators that work on 1, 2, or 3 operands.</w:t>
+      </w:r>
+    </w:p>
+    <w:p>
+      <w:pPr>
+        <w:pStyle w:val="ListParagraph"/>
+        <w:numPr>
+          <w:ilvl w:val="0"/>
+          <w:numId w:val="2"/>
+        </w:numPr>
+        <w:jc w:val="both"/>
+        <w:rPr>
+          <w:rFonts w:ascii="Times New Roman" w:hAnsi="Times New Roman" w:cs="Times New Roman"/>
+          <w:sz w:val="24"/>
+          <w:szCs w:val="24"/>
+        </w:rPr>
+      </w:pPr>
+      <w:r>
+        <w:rPr>
+          <w:rFonts w:ascii="Times New Roman" w:hAnsi="Times New Roman" w:cs="Times New Roman"/>
+          <w:sz w:val="24"/>
+          <w:szCs w:val="24"/>
+        </w:rPr>
+        <w:t>Operators can be grouped as: assignment, arithmetic, increment/decrement, relational, logical, member access, etc.</w:t>
+      </w:r>
+    </w:p>
+    <w:p>
+      <w:pPr>
+        <w:pStyle w:val="ListParagraph"/>
+        <w:numPr>
+          <w:ilvl w:val="0"/>
+          <w:numId w:val="2"/>
+        </w:numPr>
+        <w:jc w:val="both"/>
+        <w:rPr>
+          <w:rFonts w:ascii="Times New Roman" w:hAnsi="Times New Roman" w:cs="Times New Roman"/>
+          <w:sz w:val="24"/>
+          <w:szCs w:val="24"/>
+        </w:rPr>
+      </w:pPr>
+      <w:r>
+        <w:rPr>
+          <w:rFonts w:ascii="Times New Roman" w:hAnsi="Times New Roman" w:cs="Times New Roman"/>
+          <w:sz w:val="24"/>
+          <w:szCs w:val="24"/>
+        </w:rPr>
+        <w:t xml:space="preserve">You can assign multiple variables in a </w:t>
+      </w:r>
+      <w:proofErr w:type="gramStart"/>
+      <w:r>
+        <w:rPr>
+          <w:rFonts w:ascii="Times New Roman" w:hAnsi="Times New Roman" w:cs="Times New Roman"/>
+          <w:sz w:val="24"/>
+          <w:szCs w:val="24"/>
+        </w:rPr>
+        <w:t>row,</w:t>
+      </w:r>
+      <w:proofErr w:type="gramEnd"/>
+      <w:r>
+        <w:rPr>
+          <w:rFonts w:ascii="Times New Roman" w:hAnsi="Times New Roman" w:cs="Times New Roman"/>
+          <w:sz w:val="24"/>
+          <w:szCs w:val="24"/>
+        </w:rPr>
+        <w:t xml:space="preserve"> the process occurs right to left: </w:t>
+      </w:r>
+      <w:r>
+        <w:rPr>
+          <w:rFonts w:ascii="Times New Roman" w:hAnsi="Times New Roman" w:cs="Times New Roman"/>
+          <w:i/>
+          <w:sz w:val="24"/>
+          <w:szCs w:val="24"/>
+        </w:rPr>
+        <w:t>e.g. var1 = var2 = 100</w:t>
+      </w:r>
+      <w:r>
+        <w:rPr>
+          <w:rFonts w:ascii="Times New Roman" w:hAnsi="Times New Roman" w:cs="Times New Roman"/>
+          <w:sz w:val="24"/>
+          <w:szCs w:val="24"/>
+        </w:rPr>
+        <w:t>.</w:t>
+      </w:r>
+    </w:p>
+    <w:p>
+      <w:pPr>
+        <w:pStyle w:val="ListParagraph"/>
+        <w:numPr>
+          <w:ilvl w:val="0"/>
+          <w:numId w:val="2"/>
+        </w:numPr>
+        <w:jc w:val="both"/>
+        <w:rPr>
+          <w:rFonts w:ascii="Times New Roman" w:hAnsi="Times New Roman" w:cs="Times New Roman"/>
+          <w:sz w:val="24"/>
+          <w:szCs w:val="24"/>
+        </w:rPr>
+      </w:pPr>
+      <w:r>
+        <w:rPr>
+          <w:rFonts w:ascii="Times New Roman" w:hAnsi="Times New Roman" w:cs="Times New Roman"/>
+          <w:sz w:val="24"/>
+          <w:szCs w:val="24"/>
+        </w:rPr>
+        <w:t>When doing division keep in mind that for an integer variable, the fractional part is dropped.</w:t>
+      </w:r>
+    </w:p>
+    <w:p>
+      <w:pPr>
+        <w:pStyle w:val="ListParagraph"/>
+        <w:numPr>
+          <w:ilvl w:val="0"/>
+          <w:numId w:val="2"/>
+        </w:numPr>
+        <w:jc w:val="both"/>
+        <w:rPr>
+          <w:rFonts w:ascii="Times New Roman" w:hAnsi="Times New Roman" w:cs="Times New Roman"/>
+          <w:sz w:val="24"/>
+          <w:szCs w:val="24"/>
+        </w:rPr>
+      </w:pPr>
+      <w:r>
+        <w:rPr>
+          <w:rFonts w:ascii="Times New Roman" w:hAnsi="Times New Roman" w:cs="Times New Roman"/>
+          <w:sz w:val="24"/>
+          <w:szCs w:val="24"/>
+        </w:rPr>
+        <w:t>The modulus or remainder operation (%) only works with integers.</w:t>
+      </w:r>
+    </w:p>
+    <w:p>
+      <w:pPr>
+        <w:pStyle w:val="ListParagraph"/>
+        <w:numPr>
+          <w:ilvl w:val="0"/>
+          <w:numId w:val="2"/>
+        </w:numPr>
+        <w:jc w:val="both"/>
+        <w:rPr>
+          <w:rFonts w:ascii="Times New Roman" w:hAnsi="Times New Roman" w:cs="Times New Roman"/>
+          <w:sz w:val="24"/>
+          <w:szCs w:val="24"/>
+        </w:rPr>
+      </w:pPr>
+      <w:r>
+        <w:rPr>
+          <w:rFonts w:ascii="Times New Roman" w:hAnsi="Times New Roman" w:cs="Times New Roman"/>
+          <w:sz w:val="24"/>
+          <w:szCs w:val="24"/>
+        </w:rPr>
+        <w:t xml:space="preserve">The increment and decrement operators just add or minus 1 </w:t>
+      </w:r>
+      <w:r>
+        <w:rPr>
+          <w:rFonts w:ascii="Times New Roman" w:hAnsi="Times New Roman" w:cs="Times New Roman"/>
+          <w:sz w:val="24"/>
+          <w:szCs w:val="24"/>
+        </w:rPr>
+        <w:t>respectively from the variable</w:t>
+      </w:r>
+      <w:r>
+        <w:rPr>
+          <w:rFonts w:ascii="Times New Roman" w:hAnsi="Times New Roman" w:cs="Times New Roman"/>
+          <w:sz w:val="24"/>
+          <w:szCs w:val="24"/>
+        </w:rPr>
+        <w:t>, e.g. ‘</w:t>
+      </w:r>
+      <w:r>
+        <w:rPr>
+          <w:rFonts w:ascii="Times New Roman" w:hAnsi="Times New Roman" w:cs="Times New Roman"/>
+          <w:i/>
+          <w:sz w:val="24"/>
+          <w:szCs w:val="24"/>
+        </w:rPr>
+        <w:t>int a = 5; a++</w:t>
+      </w:r>
+      <w:r>
+        <w:rPr>
+          <w:rFonts w:ascii="Times New Roman" w:hAnsi="Times New Roman" w:cs="Times New Roman"/>
+          <w:sz w:val="24"/>
+          <w:szCs w:val="24"/>
+        </w:rPr>
+        <w:t xml:space="preserve">’ </w:t>
+      </w:r>
+      <w:r>
+        <w:rPr>
+          <w:rFonts w:ascii="Times New Roman" w:hAnsi="Times New Roman" w:cs="Times New Roman"/>
+          <w:i/>
+          <w:sz w:val="24"/>
+          <w:szCs w:val="24"/>
+        </w:rPr>
+        <w:t>a</w:t>
+      </w:r>
+      <w:r>
+        <w:rPr>
+          <w:rFonts w:ascii="Times New Roman" w:hAnsi="Times New Roman" w:cs="Times New Roman"/>
+          <w:sz w:val="24"/>
+          <w:szCs w:val="24"/>
+        </w:rPr>
+        <w:t xml:space="preserve"> is now 6.</w:t>
+      </w:r>
+      <w:r>
+        <w:rPr>
+          <w:rFonts w:ascii="Times New Roman" w:hAnsi="Times New Roman" w:cs="Times New Roman"/>
+          <w:sz w:val="24"/>
+          <w:szCs w:val="24"/>
+        </w:rPr>
+        <w:t xml:space="preserve"> It can be used with integer/floating/pointer types.</w:t>
+      </w:r>
+      <w:r>
+        <w:rPr>
+          <w:rFonts w:ascii="Times New Roman" w:hAnsi="Times New Roman" w:cs="Times New Roman"/>
+          <w:sz w:val="24"/>
+          <w:szCs w:val="24"/>
+        </w:rPr>
+        <w:t xml:space="preserve"> Don’t overuse the operator and don’t use it more than once within the same statement as it is undefined.</w:t>
+      </w:r>
+    </w:p>
+    <w:p>
+      <w:pPr>
+        <w:pStyle w:val="ListParagraph"/>
+        <w:numPr>
+          <w:ilvl w:val="0"/>
+          <w:numId w:val="2"/>
+        </w:numPr>
+        <w:jc w:val="both"/>
+        <w:rPr>
+          <w:rFonts w:ascii="Times New Roman" w:hAnsi="Times New Roman" w:cs="Times New Roman"/>
+          <w:sz w:val="24"/>
+          <w:szCs w:val="24"/>
+        </w:rPr>
+      </w:pPr>
+      <w:r>
+        <w:rPr>
+          <w:rFonts w:ascii="Times New Roman" w:hAnsi="Times New Roman" w:cs="Times New Roman"/>
+          <w:sz w:val="24"/>
+          <w:szCs w:val="24"/>
+        </w:rPr>
+        <w:t>The increment operator can be applied as prefixes or postfixes. The difference is that prefix first increments, then returns the new value. Postfix returns the value, then increments. The same logic applies to the decrement operator.</w:t>
+      </w:r>
+    </w:p>
+    <w:p>
+      <w:pPr>
+        <w:pStyle w:val="ListParagraph"/>
+        <w:numPr>
+          <w:ilvl w:val="0"/>
+          <w:numId w:val="2"/>
+        </w:numPr>
+        <w:jc w:val="both"/>
+        <w:rPr>
+          <w:rFonts w:ascii="Times New Roman" w:hAnsi="Times New Roman" w:cs="Times New Roman"/>
+          <w:sz w:val="24"/>
+          <w:szCs w:val="24"/>
+        </w:rPr>
+      </w:pPr>
+      <w:r>
+        <w:rPr>
+          <w:rFonts w:ascii="Times New Roman" w:hAnsi="Times New Roman" w:cs="Times New Roman"/>
+          <w:sz w:val="24"/>
+          <w:szCs w:val="24"/>
+        </w:rPr>
+        <w:t>Operations occur on the same type of operands. If one is different then the compiler will attempt to convert it.</w:t>
+      </w:r>
+      <w:r>
+        <w:rPr>
+          <w:rFonts w:ascii="Times New Roman" w:hAnsi="Times New Roman" w:cs="Times New Roman"/>
+          <w:sz w:val="24"/>
+          <w:szCs w:val="24"/>
+        </w:rPr>
+        <w:t xml:space="preserve"> With </w:t>
+      </w:r>
+      <w:r>
+        <w:rPr>
+          <w:rFonts w:ascii="Times New Roman" w:hAnsi="Times New Roman" w:cs="Times New Roman"/>
+          <w:sz w:val="24"/>
+          <w:szCs w:val="24"/>
+        </w:rPr>
+        <w:t>differing</w:t>
+      </w:r>
+      <w:r>
+        <w:rPr>
+          <w:rFonts w:ascii="Times New Roman" w:hAnsi="Times New Roman" w:cs="Times New Roman"/>
+          <w:sz w:val="24"/>
+          <w:szCs w:val="24"/>
+        </w:rPr>
+        <w:t xml:space="preserve"> primitive types</w:t>
+      </w:r>
+      <w:r>
+        <w:rPr>
+          <w:rFonts w:ascii="Times New Roman" w:hAnsi="Times New Roman" w:cs="Times New Roman"/>
+          <w:sz w:val="24"/>
+          <w:szCs w:val="24"/>
+        </w:rPr>
+        <w:t xml:space="preserve"> in most operations</w:t>
+      </w:r>
+      <w:r>
+        <w:rPr>
+          <w:rFonts w:ascii="Times New Roman" w:hAnsi="Times New Roman" w:cs="Times New Roman"/>
+          <w:sz w:val="24"/>
+          <w:szCs w:val="24"/>
+        </w:rPr>
+        <w:t xml:space="preserve">, the smaller type is converted to a </w:t>
+      </w:r>
+      <w:r>
+        <w:rPr>
+          <w:rFonts w:ascii="Times New Roman" w:hAnsi="Times New Roman" w:cs="Times New Roman"/>
+          <w:sz w:val="24"/>
+          <w:szCs w:val="24"/>
+        </w:rPr>
+        <w:t xml:space="preserve">larger type, e.g. </w:t>
+      </w:r>
+      <w:r>
+        <w:rPr>
+          <w:rFonts w:ascii="Times New Roman" w:hAnsi="Times New Roman" w:cs="Times New Roman"/>
+          <w:i/>
+          <w:sz w:val="24"/>
+          <w:szCs w:val="24"/>
+        </w:rPr>
+        <w:t>int + double = double</w:t>
+      </w:r>
+      <w:r>
+        <w:rPr>
+          <w:rFonts w:ascii="Times New Roman" w:hAnsi="Times New Roman" w:cs="Times New Roman"/>
+          <w:i/>
+          <w:sz w:val="24"/>
+          <w:szCs w:val="24"/>
+        </w:rPr>
+        <w:t xml:space="preserve"> </w:t>
+      </w:r>
+      <w:r>
+        <w:rPr>
+          <w:rFonts w:ascii="Times New Roman" w:hAnsi="Times New Roman" w:cs="Times New Roman"/>
+          <w:sz w:val="24"/>
+          <w:szCs w:val="24"/>
+        </w:rPr>
+        <w:t>as this is a widening conversion and retains data</w:t>
+      </w:r>
+      <w:r>
+        <w:rPr>
+          <w:rFonts w:ascii="Times New Roman" w:hAnsi="Times New Roman" w:cs="Times New Roman"/>
+          <w:sz w:val="24"/>
+          <w:szCs w:val="24"/>
+        </w:rPr>
+        <w:t>.</w:t>
+      </w:r>
+      <w:r>
+        <w:rPr>
+          <w:rFonts w:ascii="Times New Roman" w:hAnsi="Times New Roman" w:cs="Times New Roman"/>
+          <w:sz w:val="24"/>
+          <w:szCs w:val="24"/>
+        </w:rPr>
+        <w:t xml:space="preserve"> </w:t>
+      </w:r>
+      <w:proofErr w:type="gramStart"/>
+      <w:r>
+        <w:rPr>
+          <w:rFonts w:ascii="Times New Roman" w:hAnsi="Times New Roman" w:cs="Times New Roman"/>
+          <w:sz w:val="24"/>
+          <w:szCs w:val="24"/>
+        </w:rPr>
+        <w:t>However</w:t>
+      </w:r>
+      <w:proofErr w:type="gramEnd"/>
+      <w:r>
+        <w:rPr>
+          <w:rFonts w:ascii="Times New Roman" w:hAnsi="Times New Roman" w:cs="Times New Roman"/>
+          <w:sz w:val="24"/>
+          <w:szCs w:val="24"/>
+        </w:rPr>
+        <w:t xml:space="preserve"> with assignment a narrowing conversion can occur, e.g. </w:t>
+      </w:r>
+      <w:r>
+        <w:rPr>
+          <w:rFonts w:ascii="Times New Roman" w:hAnsi="Times New Roman" w:cs="Times New Roman"/>
+          <w:i/>
+          <w:sz w:val="24"/>
+          <w:szCs w:val="24"/>
+        </w:rPr>
+        <w:t xml:space="preserve">int </w:t>
+      </w:r>
+      <w:proofErr w:type="spellStart"/>
+      <w:r>
+        <w:rPr>
+          <w:rFonts w:ascii="Times New Roman" w:hAnsi="Times New Roman" w:cs="Times New Roman"/>
+          <w:i/>
+          <w:sz w:val="24"/>
+          <w:szCs w:val="24"/>
+        </w:rPr>
+        <w:t>val</w:t>
+      </w:r>
+      <w:proofErr w:type="spellEnd"/>
+      <w:r>
+        <w:rPr>
+          <w:rFonts w:ascii="Times New Roman" w:hAnsi="Times New Roman" w:cs="Times New Roman"/>
+          <w:i/>
+          <w:sz w:val="24"/>
+          <w:szCs w:val="24"/>
+        </w:rPr>
+        <w:t xml:space="preserve"> = 100.2</w:t>
+      </w:r>
+      <w:r>
+        <w:rPr>
+          <w:rFonts w:ascii="Times New Roman" w:hAnsi="Times New Roman" w:cs="Times New Roman"/>
+          <w:sz w:val="24"/>
+          <w:szCs w:val="24"/>
+        </w:rPr>
+        <w:t>.</w:t>
+      </w:r>
+    </w:p>
+    <w:p>
+      <w:pPr>
+        <w:pStyle w:val="ListParagraph"/>
+        <w:numPr>
+          <w:ilvl w:val="0"/>
+          <w:numId w:val="2"/>
+        </w:numPr>
+        <w:jc w:val="both"/>
+        <w:rPr>
+          <w:rFonts w:ascii="Times New Roman" w:hAnsi="Times New Roman" w:cs="Times New Roman"/>
+          <w:sz w:val="24"/>
+          <w:szCs w:val="24"/>
+        </w:rPr>
+      </w:pPr>
+      <w:r>
+        <w:rPr>
+          <w:rFonts w:ascii="Times New Roman" w:hAnsi="Times New Roman" w:cs="Times New Roman"/>
+          <w:sz w:val="24"/>
+          <w:szCs w:val="24"/>
+        </w:rPr>
+        <w:t xml:space="preserve">A </w:t>
+      </w:r>
+      <w:r>
+        <w:rPr>
+          <w:rFonts w:ascii="Times New Roman" w:hAnsi="Times New Roman" w:cs="Times New Roman"/>
+          <w:b/>
+          <w:sz w:val="24"/>
+          <w:szCs w:val="24"/>
+        </w:rPr>
+        <w:t>cast</w:t>
+      </w:r>
+      <w:r>
+        <w:rPr>
+          <w:rFonts w:ascii="Times New Roman" w:hAnsi="Times New Roman" w:cs="Times New Roman"/>
+          <w:sz w:val="24"/>
+          <w:szCs w:val="24"/>
+        </w:rPr>
+        <w:t xml:space="preserve"> is when one type is changed to another. The examples above were implicit casts since the compiler does them. You can tell the compiler what type to convert to using an explicit cast, e.g. </w:t>
+      </w:r>
+      <w:r>
+        <w:rPr>
+          <w:rFonts w:ascii="Times New Roman" w:hAnsi="Times New Roman" w:cs="Times New Roman"/>
+          <w:i/>
+          <w:sz w:val="24"/>
+          <w:szCs w:val="24"/>
+        </w:rPr>
+        <w:t xml:space="preserve">double value = </w:t>
+      </w:r>
+      <w:proofErr w:type="spellStart"/>
+      <w:r>
+        <w:rPr>
+          <w:rFonts w:ascii="Times New Roman" w:hAnsi="Times New Roman" w:cs="Times New Roman"/>
+          <w:i/>
+          <w:sz w:val="24"/>
+          <w:szCs w:val="24"/>
+        </w:rPr>
+        <w:t>static_cast</w:t>
+      </w:r>
+      <w:proofErr w:type="spellEnd"/>
+      <w:r>
+        <w:rPr>
+          <w:rFonts w:ascii="Times New Roman" w:hAnsi="Times New Roman" w:cs="Times New Roman"/>
+          <w:i/>
+          <w:sz w:val="24"/>
+          <w:szCs w:val="24"/>
+        </w:rPr>
+        <w:t>&lt;double&gt;(</w:t>
+      </w:r>
+      <w:proofErr w:type="spellStart"/>
+      <w:r>
+        <w:rPr>
+          <w:rFonts w:ascii="Times New Roman" w:hAnsi="Times New Roman" w:cs="Times New Roman"/>
+          <w:i/>
+          <w:sz w:val="24"/>
+          <w:szCs w:val="24"/>
+        </w:rPr>
+        <w:t>intVariable</w:t>
+      </w:r>
+      <w:proofErr w:type="spellEnd"/>
+      <w:r>
+        <w:rPr>
+          <w:rFonts w:ascii="Times New Roman" w:hAnsi="Times New Roman" w:cs="Times New Roman"/>
+          <w:i/>
+          <w:sz w:val="24"/>
+          <w:szCs w:val="24"/>
+        </w:rPr>
+        <w:t>)</w:t>
+      </w:r>
+      <w:r>
+        <w:rPr>
+          <w:rFonts w:ascii="Times New Roman" w:hAnsi="Times New Roman" w:cs="Times New Roman"/>
+          <w:sz w:val="24"/>
+          <w:szCs w:val="24"/>
+        </w:rPr>
+        <w:t>.</w:t>
+      </w:r>
       <w:bookmarkStart w:id="0" w:name="_GoBack"/>
       <w:bookmarkEnd w:id="0"/>
     </w:p>
     <w:p>
       <w:pPr>
-        <w:pStyle w:val="ListParagraph"/>
-        <w:numPr>
-          <w:ilvl w:val="0"/>
-          <w:numId w:val="6"/>
-        </w:numPr>
-        <w:jc w:val="both"/>
-        <w:rPr>
-          <w:rFonts w:ascii="Times New Roman" w:hAnsi="Times New Roman" w:cs="Times New Roman"/>
-          <w:sz w:val="24"/>
-          <w:szCs w:val="24"/>
-        </w:rPr>
-      </w:pPr>
-      <w:r>
-        <w:rPr>
-          <w:rFonts w:ascii="Times New Roman" w:hAnsi="Times New Roman" w:cs="Times New Roman"/>
-          <w:i/>
-          <w:sz w:val="24"/>
-          <w:szCs w:val="24"/>
-        </w:rPr>
-        <w:t xml:space="preserve">vector &lt;int&gt; scores (10) </w:t>
-      </w:r>
-      <w:r>
-        <w:rPr>
-          <w:rFonts w:ascii="Times New Roman" w:hAnsi="Times New Roman" w:cs="Times New Roman"/>
-          <w:sz w:val="24"/>
-          <w:szCs w:val="24"/>
-        </w:rPr>
-        <w:t>– Constructor initialisation. All elements set to 0.</w:t>
-      </w:r>
-    </w:p>
-    <w:p>
-      <w:pPr>
-        <w:pStyle w:val="ListParagraph"/>
-        <w:numPr>
-          <w:ilvl w:val="0"/>
-          <w:numId w:val="6"/>
-        </w:numPr>
-        <w:jc w:val="both"/>
-        <w:rPr>
-          <w:rFonts w:ascii="Times New Roman" w:hAnsi="Times New Roman" w:cs="Times New Roman"/>
-          <w:sz w:val="24"/>
-          <w:szCs w:val="24"/>
-        </w:rPr>
-      </w:pPr>
-      <w:r>
-        <w:rPr>
-          <w:rFonts w:ascii="Times New Roman" w:hAnsi="Times New Roman" w:cs="Times New Roman"/>
-          <w:i/>
-          <w:sz w:val="24"/>
-          <w:szCs w:val="24"/>
-        </w:rPr>
-        <w:t>vector &lt;int&gt; scores (10, 20)</w:t>
-      </w:r>
-      <w:r>
-        <w:rPr>
-          <w:rFonts w:ascii="Times New Roman" w:hAnsi="Times New Roman" w:cs="Times New Roman"/>
-          <w:sz w:val="24"/>
-          <w:szCs w:val="24"/>
-        </w:rPr>
-        <w:t xml:space="preserve"> – Constructor initialisation. 10 elements set to 20.</w:t>
-      </w:r>
-    </w:p>
-    <w:p>
-      <w:pPr>
-        <w:pStyle w:val="ListParagraph"/>
-        <w:numPr>
-          <w:ilvl w:val="0"/>
-          <w:numId w:val="6"/>
-        </w:numPr>
-        <w:jc w:val="both"/>
-        <w:rPr>
-          <w:rFonts w:ascii="Times New Roman" w:hAnsi="Times New Roman" w:cs="Times New Roman"/>
-          <w:sz w:val="24"/>
-          <w:szCs w:val="24"/>
-        </w:rPr>
-      </w:pPr>
-      <w:r>
-        <w:rPr>
-          <w:rFonts w:ascii="Times New Roman" w:hAnsi="Times New Roman" w:cs="Times New Roman"/>
-          <w:i/>
-          <w:sz w:val="24"/>
-          <w:szCs w:val="24"/>
-        </w:rPr>
-        <w:t>vector &lt;int&gt; scores {5, 2, 4}</w:t>
-      </w:r>
-      <w:r>
-        <w:rPr>
-          <w:rFonts w:ascii="Times New Roman" w:hAnsi="Times New Roman" w:cs="Times New Roman"/>
-          <w:sz w:val="24"/>
-          <w:szCs w:val="24"/>
-        </w:rPr>
-        <w:t xml:space="preserve"> – List initialisation. 3 elements set.</w:t>
-      </w:r>
-    </w:p>
-    <w:p>
-      <w:pPr>
-        <w:pStyle w:val="ListParagraph"/>
-        <w:numPr>
-          <w:ilvl w:val="0"/>
-          <w:numId w:val="2"/>
-        </w:numPr>
-        <w:jc w:val="both"/>
-        <w:rPr>
-          <w:rFonts w:ascii="Times New Roman" w:hAnsi="Times New Roman" w:cs="Times New Roman"/>
-          <w:sz w:val="24"/>
-          <w:szCs w:val="24"/>
-        </w:rPr>
-      </w:pPr>
-      <w:r>
-        <w:rPr>
-          <w:rFonts w:ascii="Times New Roman" w:hAnsi="Times New Roman" w:cs="Times New Roman"/>
-          <w:sz w:val="24"/>
-          <w:szCs w:val="24"/>
-        </w:rPr>
-        <w:t>Vectors are based on built-in arrays so the same logic applies regarding direct indexed access to elements, contiguous in memory, zero based index, etc.</w:t>
-      </w:r>
-    </w:p>
-    <w:p>
-      <w:pPr>
-        <w:pStyle w:val="ListParagraph"/>
-        <w:numPr>
-          <w:ilvl w:val="0"/>
-          <w:numId w:val="2"/>
-        </w:numPr>
-        <w:jc w:val="both"/>
-        <w:rPr>
-          <w:rFonts w:ascii="Times New Roman" w:hAnsi="Times New Roman" w:cs="Times New Roman"/>
-          <w:sz w:val="24"/>
-          <w:szCs w:val="24"/>
-        </w:rPr>
-      </w:pPr>
-      <w:r>
-        <w:rPr>
-          <w:rFonts w:ascii="Times New Roman" w:hAnsi="Times New Roman" w:cs="Times New Roman"/>
-          <w:sz w:val="24"/>
-          <w:szCs w:val="24"/>
-        </w:rPr>
-        <w:lastRenderedPageBreak/>
-        <w:t>You can access</w:t>
-      </w:r>
-      <w:r>
-        <w:rPr>
-          <w:rFonts w:ascii="Times New Roman" w:hAnsi="Times New Roman" w:cs="Times New Roman"/>
-          <w:sz w:val="24"/>
-          <w:szCs w:val="24"/>
-        </w:rPr>
-        <w:t xml:space="preserve"> elements using </w:t>
-      </w:r>
-      <w:r>
-        <w:rPr>
-          <w:rFonts w:ascii="Times New Roman" w:hAnsi="Times New Roman" w:cs="Times New Roman"/>
-          <w:sz w:val="24"/>
-          <w:szCs w:val="24"/>
-        </w:rPr>
-        <w:t xml:space="preserve">the </w:t>
-      </w:r>
-      <w:r>
-        <w:rPr>
-          <w:rFonts w:ascii="Times New Roman" w:hAnsi="Times New Roman" w:cs="Times New Roman"/>
-          <w:sz w:val="24"/>
-          <w:szCs w:val="24"/>
-        </w:rPr>
-        <w:t xml:space="preserve">subscript operator, but no bounds checking will be done. </w:t>
-      </w:r>
-      <w:r>
-        <w:rPr>
-          <w:rFonts w:ascii="Times New Roman" w:hAnsi="Times New Roman" w:cs="Times New Roman"/>
-          <w:sz w:val="24"/>
-          <w:szCs w:val="24"/>
-        </w:rPr>
-        <w:t>U</w:t>
-      </w:r>
-      <w:r>
-        <w:rPr>
-          <w:rFonts w:ascii="Times New Roman" w:hAnsi="Times New Roman" w:cs="Times New Roman"/>
-          <w:sz w:val="24"/>
-          <w:szCs w:val="24"/>
-        </w:rPr>
-        <w:t xml:space="preserve">se the </w:t>
-      </w:r>
-      <w:proofErr w:type="gramStart"/>
-      <w:r>
-        <w:rPr>
-          <w:rFonts w:ascii="Times New Roman" w:hAnsi="Times New Roman" w:cs="Times New Roman"/>
-          <w:i/>
-          <w:sz w:val="24"/>
-          <w:szCs w:val="24"/>
-        </w:rPr>
-        <w:t>at(</w:t>
-      </w:r>
-      <w:proofErr w:type="gramEnd"/>
-      <w:r>
-        <w:rPr>
-          <w:rFonts w:ascii="Times New Roman" w:hAnsi="Times New Roman" w:cs="Times New Roman"/>
-          <w:i/>
-          <w:sz w:val="24"/>
-          <w:szCs w:val="24"/>
-        </w:rPr>
-        <w:t>)</w:t>
-      </w:r>
-      <w:r>
-        <w:rPr>
-          <w:rFonts w:ascii="Times New Roman" w:hAnsi="Times New Roman" w:cs="Times New Roman"/>
-          <w:sz w:val="24"/>
-          <w:szCs w:val="24"/>
-        </w:rPr>
-        <w:t xml:space="preserve"> </w:t>
-      </w:r>
-      <w:r>
-        <w:rPr>
-          <w:rFonts w:ascii="Times New Roman" w:hAnsi="Times New Roman" w:cs="Times New Roman"/>
-          <w:sz w:val="24"/>
-          <w:szCs w:val="24"/>
-        </w:rPr>
-        <w:t>method</w:t>
-      </w:r>
-      <w:r>
-        <w:rPr>
-          <w:rFonts w:ascii="Times New Roman" w:hAnsi="Times New Roman" w:cs="Times New Roman"/>
-          <w:sz w:val="24"/>
-          <w:szCs w:val="24"/>
-        </w:rPr>
-        <w:t xml:space="preserve">: e.g. </w:t>
-      </w:r>
-      <w:r>
-        <w:rPr>
-          <w:rFonts w:ascii="Times New Roman" w:hAnsi="Times New Roman" w:cs="Times New Roman"/>
-          <w:i/>
-          <w:sz w:val="24"/>
-          <w:szCs w:val="24"/>
-        </w:rPr>
-        <w:t xml:space="preserve">scores.at(1) </w:t>
-      </w:r>
-      <w:r>
-        <w:rPr>
-          <w:rFonts w:ascii="Times New Roman" w:hAnsi="Times New Roman" w:cs="Times New Roman"/>
-          <w:sz w:val="24"/>
-          <w:szCs w:val="24"/>
-        </w:rPr>
-        <w:t xml:space="preserve">vs. </w:t>
-      </w:r>
-      <w:r>
-        <w:rPr>
-          <w:rFonts w:ascii="Times New Roman" w:hAnsi="Times New Roman" w:cs="Times New Roman"/>
-          <w:i/>
-          <w:sz w:val="24"/>
-          <w:szCs w:val="24"/>
-        </w:rPr>
-        <w:t>scores[1]</w:t>
-      </w:r>
-      <w:r>
-        <w:rPr>
-          <w:rFonts w:ascii="Times New Roman" w:hAnsi="Times New Roman" w:cs="Times New Roman"/>
-          <w:sz w:val="24"/>
-          <w:szCs w:val="24"/>
-        </w:rPr>
-        <w:t>.</w:t>
-      </w:r>
-      <w:r>
-        <w:rPr>
-          <w:rFonts w:ascii="Times New Roman" w:hAnsi="Times New Roman" w:cs="Times New Roman"/>
-          <w:sz w:val="24"/>
-          <w:szCs w:val="24"/>
-        </w:rPr>
-        <w:t xml:space="preserve"> If you go out of bounds, then the method will throw an exception to indicate this.</w:t>
-      </w:r>
-    </w:p>
-    <w:p>
-      <w:pPr>
-        <w:pStyle w:val="ListParagraph"/>
-        <w:numPr>
-          <w:ilvl w:val="0"/>
-          <w:numId w:val="2"/>
-        </w:numPr>
-        <w:jc w:val="both"/>
-        <w:rPr>
-          <w:rFonts w:ascii="Times New Roman" w:hAnsi="Times New Roman" w:cs="Times New Roman"/>
-          <w:sz w:val="24"/>
-          <w:szCs w:val="24"/>
-        </w:rPr>
-      </w:pPr>
-      <w:r>
-        <w:rPr>
-          <w:rFonts w:ascii="Times New Roman" w:hAnsi="Times New Roman" w:cs="Times New Roman"/>
-          <w:sz w:val="24"/>
-          <w:szCs w:val="24"/>
-        </w:rPr>
-        <w:t xml:space="preserve">You can add a new element: </w:t>
-      </w:r>
-      <w:proofErr w:type="spellStart"/>
-      <w:proofErr w:type="gramStart"/>
-      <w:r>
-        <w:rPr>
-          <w:rFonts w:ascii="Times New Roman" w:hAnsi="Times New Roman" w:cs="Times New Roman"/>
-          <w:i/>
-          <w:sz w:val="24"/>
-          <w:szCs w:val="24"/>
-        </w:rPr>
-        <w:t>scores.push</w:t>
-      </w:r>
-      <w:proofErr w:type="gramEnd"/>
-      <w:r>
-        <w:rPr>
-          <w:rFonts w:ascii="Times New Roman" w:hAnsi="Times New Roman" w:cs="Times New Roman"/>
-          <w:i/>
-          <w:sz w:val="24"/>
-          <w:szCs w:val="24"/>
-        </w:rPr>
-        <w:t>_back</w:t>
-      </w:r>
-      <w:proofErr w:type="spellEnd"/>
-      <w:r>
-        <w:rPr>
-          <w:rFonts w:ascii="Times New Roman" w:hAnsi="Times New Roman" w:cs="Times New Roman"/>
-          <w:i/>
-          <w:sz w:val="24"/>
-          <w:szCs w:val="24"/>
-        </w:rPr>
-        <w:t>(5)</w:t>
-      </w:r>
-      <w:r>
-        <w:rPr>
-          <w:rFonts w:ascii="Times New Roman" w:hAnsi="Times New Roman" w:cs="Times New Roman"/>
-          <w:sz w:val="24"/>
-          <w:szCs w:val="24"/>
-        </w:rPr>
-        <w:t>. This will add 5 to the end of the vector.</w:t>
-      </w:r>
-    </w:p>
-    <w:p>
-      <w:pPr>
-        <w:pStyle w:val="ListParagraph"/>
-        <w:numPr>
-          <w:ilvl w:val="0"/>
-          <w:numId w:val="2"/>
-        </w:numPr>
-        <w:jc w:val="both"/>
-        <w:rPr>
-          <w:rFonts w:ascii="Times New Roman" w:hAnsi="Times New Roman" w:cs="Times New Roman"/>
-          <w:sz w:val="24"/>
-          <w:szCs w:val="24"/>
-        </w:rPr>
-      </w:pPr>
-      <w:r>
-        <w:rPr>
-          <w:rFonts w:ascii="Times New Roman" w:hAnsi="Times New Roman" w:cs="Times New Roman"/>
-          <w:sz w:val="24"/>
-          <w:szCs w:val="24"/>
-        </w:rPr>
-        <w:t xml:space="preserve">The vector automatically resizes if there </w:t>
-      </w:r>
-      <w:r>
-        <w:rPr>
-          <w:rFonts w:ascii="Times New Roman" w:hAnsi="Times New Roman" w:cs="Times New Roman"/>
-          <w:sz w:val="24"/>
-          <w:szCs w:val="24"/>
-        </w:rPr>
-        <w:t xml:space="preserve">isn’t enough space </w:t>
-      </w:r>
-      <w:r>
-        <w:rPr>
-          <w:rFonts w:ascii="Times New Roman" w:hAnsi="Times New Roman" w:cs="Times New Roman"/>
-          <w:sz w:val="24"/>
-          <w:szCs w:val="24"/>
-        </w:rPr>
-        <w:t>in the vector.</w:t>
-      </w:r>
-    </w:p>
-    <w:p>
-      <w:pPr>
-        <w:pStyle w:val="ListParagraph"/>
-        <w:numPr>
-          <w:ilvl w:val="0"/>
-          <w:numId w:val="2"/>
-        </w:numPr>
-        <w:jc w:val="both"/>
-        <w:rPr>
-          <w:rFonts w:ascii="Times New Roman" w:hAnsi="Times New Roman" w:cs="Times New Roman"/>
-          <w:sz w:val="24"/>
-          <w:szCs w:val="24"/>
-        </w:rPr>
-      </w:pPr>
-      <w:r>
-        <w:rPr>
-          <w:rFonts w:ascii="Times New Roman" w:hAnsi="Times New Roman" w:cs="Times New Roman"/>
-          <w:sz w:val="24"/>
-          <w:szCs w:val="24"/>
-        </w:rPr>
-        <w:t xml:space="preserve">Call the </w:t>
-      </w:r>
-      <w:proofErr w:type="gramStart"/>
-      <w:r>
-        <w:rPr>
-          <w:rFonts w:ascii="Times New Roman" w:hAnsi="Times New Roman" w:cs="Times New Roman"/>
-          <w:i/>
-          <w:sz w:val="24"/>
-          <w:szCs w:val="24"/>
-        </w:rPr>
-        <w:t>size(</w:t>
-      </w:r>
-      <w:proofErr w:type="gramEnd"/>
-      <w:r>
-        <w:rPr>
-          <w:rFonts w:ascii="Times New Roman" w:hAnsi="Times New Roman" w:cs="Times New Roman"/>
-          <w:i/>
-          <w:sz w:val="24"/>
-          <w:szCs w:val="24"/>
-        </w:rPr>
-        <w:t>)</w:t>
-      </w:r>
-      <w:r>
-        <w:rPr>
-          <w:rFonts w:ascii="Times New Roman" w:hAnsi="Times New Roman" w:cs="Times New Roman"/>
-          <w:sz w:val="24"/>
-          <w:szCs w:val="24"/>
-        </w:rPr>
-        <w:t xml:space="preserve"> method to determine the current size of the vector.</w:t>
-      </w:r>
-    </w:p>
-    <w:p>
-      <w:pPr>
-        <w:pStyle w:val="ListParagraph"/>
-        <w:numPr>
-          <w:ilvl w:val="0"/>
-          <w:numId w:val="2"/>
-        </w:numPr>
-        <w:jc w:val="both"/>
-        <w:rPr>
-          <w:rFonts w:ascii="Times New Roman" w:hAnsi="Times New Roman" w:cs="Times New Roman"/>
-          <w:sz w:val="24"/>
-          <w:szCs w:val="24"/>
-        </w:rPr>
-      </w:pPr>
-      <w:r>
-        <w:rPr>
-          <w:rFonts w:ascii="Times New Roman" w:hAnsi="Times New Roman" w:cs="Times New Roman"/>
-          <w:sz w:val="24"/>
-          <w:szCs w:val="24"/>
-        </w:rPr>
-        <w:t xml:space="preserve">2D vector: </w:t>
-      </w:r>
-      <w:r>
-        <w:rPr>
-          <w:rFonts w:ascii="Times New Roman" w:hAnsi="Times New Roman" w:cs="Times New Roman"/>
-          <w:i/>
-          <w:sz w:val="24"/>
-          <w:szCs w:val="24"/>
-        </w:rPr>
-        <w:t>vector &lt;vector&lt;int&gt;&gt; ratings {…}</w:t>
-      </w:r>
-      <w:r>
-        <w:rPr>
-          <w:rFonts w:ascii="Times New Roman" w:hAnsi="Times New Roman" w:cs="Times New Roman"/>
-          <w:sz w:val="24"/>
-          <w:szCs w:val="24"/>
-        </w:rPr>
-        <w:t xml:space="preserve">. Element access: </w:t>
-      </w:r>
-      <w:proofErr w:type="gramStart"/>
-      <w:r>
-        <w:rPr>
-          <w:rFonts w:ascii="Times New Roman" w:hAnsi="Times New Roman" w:cs="Times New Roman"/>
-          <w:i/>
-          <w:sz w:val="24"/>
-          <w:szCs w:val="24"/>
-        </w:rPr>
-        <w:t>ratings[</w:t>
-      </w:r>
-      <w:proofErr w:type="gramEnd"/>
-      <w:r>
-        <w:rPr>
-          <w:rFonts w:ascii="Times New Roman" w:hAnsi="Times New Roman" w:cs="Times New Roman"/>
-          <w:i/>
-          <w:sz w:val="24"/>
-          <w:szCs w:val="24"/>
-        </w:rPr>
-        <w:t xml:space="preserve">1][2] </w:t>
-      </w:r>
-      <w:r>
-        <w:rPr>
-          <w:rFonts w:ascii="Times New Roman" w:hAnsi="Times New Roman" w:cs="Times New Roman"/>
-          <w:sz w:val="24"/>
-          <w:szCs w:val="24"/>
-        </w:rPr>
-        <w:t xml:space="preserve">or </w:t>
-      </w:r>
-      <w:r>
-        <w:rPr>
-          <w:rFonts w:ascii="Times New Roman" w:hAnsi="Times New Roman" w:cs="Times New Roman"/>
-          <w:i/>
-          <w:sz w:val="24"/>
-          <w:szCs w:val="24"/>
-        </w:rPr>
-        <w:t>ratings.at(1).at(2)</w:t>
-      </w:r>
-      <w:r>
-        <w:rPr>
-          <w:rFonts w:ascii="Times New Roman" w:hAnsi="Times New Roman" w:cs="Times New Roman"/>
-          <w:sz w:val="24"/>
-          <w:szCs w:val="24"/>
-        </w:rPr>
-        <w:t xml:space="preserve"> – the first </w:t>
-      </w:r>
-      <w:r>
-        <w:rPr>
-          <w:rFonts w:ascii="Times New Roman" w:hAnsi="Times New Roman" w:cs="Times New Roman"/>
-          <w:i/>
-          <w:sz w:val="24"/>
-          <w:szCs w:val="24"/>
-        </w:rPr>
-        <w:t>at()</w:t>
-      </w:r>
-      <w:r>
-        <w:rPr>
-          <w:rFonts w:ascii="Times New Roman" w:hAnsi="Times New Roman" w:cs="Times New Roman"/>
-          <w:sz w:val="24"/>
-          <w:szCs w:val="24"/>
-        </w:rPr>
-        <w:t xml:space="preserve"> returns the row, the second </w:t>
-      </w:r>
-      <w:r>
-        <w:rPr>
-          <w:rFonts w:ascii="Times New Roman" w:hAnsi="Times New Roman" w:cs="Times New Roman"/>
-          <w:i/>
-          <w:sz w:val="24"/>
-          <w:szCs w:val="24"/>
-        </w:rPr>
-        <w:t>at()</w:t>
-      </w:r>
-      <w:r>
-        <w:rPr>
-          <w:rFonts w:ascii="Times New Roman" w:hAnsi="Times New Roman" w:cs="Times New Roman"/>
-          <w:sz w:val="24"/>
-          <w:szCs w:val="24"/>
-        </w:rPr>
-        <w:t xml:space="preserve"> returns a single element.</w:t>
-      </w:r>
-    </w:p>
-    <w:p>
-      <w:pPr>
         <w:pStyle w:val="CHeading"/>
       </w:pPr>
       <w:r>
-        <w:t>Statements and Operators</w:t>
+        <w:t>Controlling Program Flow</w:t>
       </w:r>
     </w:p>
     <w:p>
@@ -8041,7 +8777,7 @@
         <w:pStyle w:val="CHeading"/>
       </w:pPr>
       <w:r>
-        <w:t>Controlling Program Flow</w:t>
+        <w:t>Characters and Strings</w:t>
       </w:r>
     </w:p>
     <w:p>
@@ -8064,7 +8800,7 @@
         <w:pStyle w:val="CHeading"/>
       </w:pPr>
       <w:r>
-        <w:t>Characters and Strings</w:t>
+        <w:t>Functions</w:t>
       </w:r>
     </w:p>
     <w:p>
@@ -8087,7 +8823,7 @@
         <w:pStyle w:val="CHeading"/>
       </w:pPr>
       <w:r>
-        <w:t>Functions</w:t>
+        <w:t>Pointers and References</w:t>
       </w:r>
     </w:p>
     <w:p>
@@ -8110,7 +8846,7 @@
         <w:pStyle w:val="CHeading"/>
       </w:pPr>
       <w:r>
-        <w:t>Pointers and References</w:t>
+        <w:t>OOP - Classes and Objects</w:t>
       </w:r>
     </w:p>
     <w:p>
@@ -8133,7 +8869,7 @@
         <w:pStyle w:val="CHeading"/>
       </w:pPr>
       <w:r>
-        <w:t>OOP - Classes and Objects</w:t>
+        <w:t>Operator Overloading</w:t>
       </w:r>
     </w:p>
     <w:p>
@@ -8156,7 +8892,7 @@
         <w:pStyle w:val="CHeading"/>
       </w:pPr>
       <w:r>
-        <w:t>Operator Overloading</w:t>
+        <w:t>Inheritance</w:t>
       </w:r>
     </w:p>
     <w:p>
@@ -8179,7 +8915,7 @@
         <w:pStyle w:val="CHeading"/>
       </w:pPr>
       <w:r>
-        <w:t>Inheritance</w:t>
+        <w:t>Polymorphism</w:t>
       </w:r>
     </w:p>
     <w:p>
@@ -8202,7 +8938,7 @@
         <w:pStyle w:val="CHeading"/>
       </w:pPr>
       <w:r>
-        <w:t>Polymorphism</w:t>
+        <w:t>Smart Pointers</w:t>
       </w:r>
     </w:p>
     <w:p>
@@ -8225,7 +8961,7 @@
         <w:pStyle w:val="CHeading"/>
       </w:pPr>
       <w:r>
-        <w:t>Smart Pointers</w:t>
+        <w:t>Exception Handling</w:t>
       </w:r>
     </w:p>
     <w:p>
@@ -8248,7 +8984,7 @@
         <w:pStyle w:val="CHeading"/>
       </w:pPr>
       <w:r>
-        <w:t>Exception Handling</w:t>
+        <w:t>I/O and Streams</w:t>
       </w:r>
     </w:p>
     <w:p>
@@ -8271,30 +9007,6 @@
         <w:pStyle w:val="CHeading"/>
       </w:pPr>
       <w:r>
-        <w:t>I/O and Streams</w:t>
-      </w:r>
-    </w:p>
-    <w:p>
-      <w:pPr>
-        <w:pStyle w:val="ListParagraph"/>
-        <w:numPr>
-          <w:ilvl w:val="0"/>
-          <w:numId w:val="2"/>
-        </w:numPr>
-        <w:jc w:val="both"/>
-        <w:rPr>
-          <w:rFonts w:ascii="Times New Roman" w:hAnsi="Times New Roman" w:cs="Times New Roman"/>
-          <w:sz w:val="24"/>
-          <w:szCs w:val="24"/>
-        </w:rPr>
-      </w:pPr>
-    </w:p>
-    <w:p>
-      <w:pPr>
-        <w:pStyle w:val="CHeading"/>
-      </w:pPr>
-      <w:r>
-        <w:lastRenderedPageBreak/>
         <w:t>The Standard Template Library (STL)</w:t>
       </w:r>
     </w:p>

</xml_diff>

<commit_message>
Covered equality, relational, logical, and compound assignment operators.
</commit_message>
<xml_diff>
--- a/notes/BeginningCppProgramming.docx
+++ b/notes/BeginningCppProgramming.docx
@@ -6775,15 +6775,7 @@
           <w:sz w:val="24"/>
           <w:szCs w:val="24"/>
         </w:rPr>
-        <w:t>– all elements set.</w:t>
-      </w:r>
-      <w:r>
-        <w:rPr>
-          <w:rFonts w:ascii="Times New Roman" w:hAnsi="Times New Roman" w:cs="Times New Roman"/>
-          <w:sz w:val="24"/>
-          <w:szCs w:val="24"/>
-        </w:rPr>
-        <w:t xml:space="preserve"> </w:t>
+        <w:t xml:space="preserve">– all elements set. </w:t>
       </w:r>
     </w:p>
     <w:p>
@@ -8373,6 +8365,18 @@
     <w:p>
       <w:pPr>
         <w:pStyle w:val="ListParagraph"/>
+        <w:ind w:left="360"/>
+        <w:jc w:val="both"/>
+        <w:rPr>
+          <w:rFonts w:ascii="Times New Roman" w:hAnsi="Times New Roman" w:cs="Times New Roman"/>
+          <w:sz w:val="24"/>
+          <w:szCs w:val="24"/>
+        </w:rPr>
+      </w:pPr>
+    </w:p>
+    <w:p>
+      <w:pPr>
+        <w:pStyle w:val="ListParagraph"/>
         <w:numPr>
           <w:ilvl w:val="0"/>
           <w:numId w:val="2"/>
@@ -8485,6 +8489,18 @@
     <w:p>
       <w:pPr>
         <w:pStyle w:val="ListParagraph"/>
+        <w:ind w:left="360"/>
+        <w:jc w:val="both"/>
+        <w:rPr>
+          <w:rFonts w:ascii="Times New Roman" w:hAnsi="Times New Roman" w:cs="Times New Roman"/>
+          <w:sz w:val="24"/>
+          <w:szCs w:val="24"/>
+        </w:rPr>
+      </w:pPr>
+    </w:p>
+    <w:p>
+      <w:pPr>
+        <w:pStyle w:val="ListParagraph"/>
         <w:numPr>
           <w:ilvl w:val="0"/>
           <w:numId w:val="2"/>
@@ -8592,8 +8608,344 @@
           <w:sz w:val="24"/>
           <w:szCs w:val="24"/>
         </w:rPr>
+        <w:t xml:space="preserve"> However</w:t>
+      </w:r>
+      <w:r>
+        <w:rPr>
+          <w:rFonts w:ascii="Times New Roman" w:hAnsi="Times New Roman" w:cs="Times New Roman"/>
+          <w:sz w:val="24"/>
+          <w:szCs w:val="24"/>
+        </w:rPr>
+        <w:t xml:space="preserve">, </w:t>
+      </w:r>
+      <w:r>
+        <w:rPr>
+          <w:rFonts w:ascii="Times New Roman" w:hAnsi="Times New Roman" w:cs="Times New Roman"/>
+          <w:sz w:val="24"/>
+          <w:szCs w:val="24"/>
+        </w:rPr>
+        <w:t xml:space="preserve">with assignment a narrowing conversion can occur, e.g. </w:t>
+      </w:r>
+      <w:r>
+        <w:rPr>
+          <w:rFonts w:ascii="Times New Roman" w:hAnsi="Times New Roman" w:cs="Times New Roman"/>
+          <w:i/>
+          <w:sz w:val="24"/>
+          <w:szCs w:val="24"/>
+        </w:rPr>
+        <w:t xml:space="preserve">int </w:t>
+      </w:r>
+      <w:proofErr w:type="spellStart"/>
+      <w:r>
+        <w:rPr>
+          <w:rFonts w:ascii="Times New Roman" w:hAnsi="Times New Roman" w:cs="Times New Roman"/>
+          <w:i/>
+          <w:sz w:val="24"/>
+          <w:szCs w:val="24"/>
+        </w:rPr>
+        <w:t>val</w:t>
+      </w:r>
+      <w:proofErr w:type="spellEnd"/>
+      <w:r>
+        <w:rPr>
+          <w:rFonts w:ascii="Times New Roman" w:hAnsi="Times New Roman" w:cs="Times New Roman"/>
+          <w:i/>
+          <w:sz w:val="24"/>
+          <w:szCs w:val="24"/>
+        </w:rPr>
+        <w:t xml:space="preserve"> = 100.2</w:t>
+      </w:r>
+      <w:r>
+        <w:rPr>
+          <w:rFonts w:ascii="Times New Roman" w:hAnsi="Times New Roman" w:cs="Times New Roman"/>
+          <w:sz w:val="24"/>
+          <w:szCs w:val="24"/>
+        </w:rPr>
+        <w:t xml:space="preserve">, this is </w:t>
+      </w:r>
+      <w:r>
+        <w:rPr>
+          <w:rFonts w:ascii="Times New Roman" w:hAnsi="Times New Roman" w:cs="Times New Roman"/>
+          <w:i/>
+          <w:sz w:val="24"/>
+          <w:szCs w:val="24"/>
+        </w:rPr>
+        <w:t>double</w:t>
+      </w:r>
+      <w:r>
+        <w:rPr>
+          <w:rFonts w:ascii="Times New Roman" w:hAnsi="Times New Roman" w:cs="Times New Roman"/>
+          <w:sz w:val="24"/>
+          <w:szCs w:val="24"/>
+        </w:rPr>
+        <w:t xml:space="preserve"> to </w:t>
+      </w:r>
+      <w:r>
+        <w:rPr>
+          <w:rFonts w:ascii="Times New Roman" w:hAnsi="Times New Roman" w:cs="Times New Roman"/>
+          <w:i/>
+          <w:sz w:val="24"/>
+          <w:szCs w:val="24"/>
+        </w:rPr>
+        <w:t>int</w:t>
+      </w:r>
+      <w:r>
+        <w:rPr>
+          <w:rFonts w:ascii="Times New Roman" w:hAnsi="Times New Roman" w:cs="Times New Roman"/>
+          <w:sz w:val="24"/>
+          <w:szCs w:val="24"/>
+        </w:rPr>
+        <w:t>.</w:t>
+      </w:r>
+    </w:p>
+    <w:p>
+      <w:pPr>
+        <w:pStyle w:val="ListParagraph"/>
+        <w:numPr>
+          <w:ilvl w:val="0"/>
+          <w:numId w:val="2"/>
+        </w:numPr>
+        <w:jc w:val="both"/>
+        <w:rPr>
+          <w:rFonts w:ascii="Times New Roman" w:hAnsi="Times New Roman" w:cs="Times New Roman"/>
+          <w:sz w:val="24"/>
+          <w:szCs w:val="24"/>
+        </w:rPr>
+      </w:pPr>
+      <w:r>
+        <w:rPr>
+          <w:rFonts w:ascii="Times New Roman" w:hAnsi="Times New Roman" w:cs="Times New Roman"/>
+          <w:sz w:val="24"/>
+          <w:szCs w:val="24"/>
+        </w:rPr>
+        <w:t xml:space="preserve">A </w:t>
+      </w:r>
+      <w:r>
+        <w:rPr>
+          <w:rFonts w:ascii="Times New Roman" w:hAnsi="Times New Roman" w:cs="Times New Roman"/>
+          <w:b/>
+          <w:sz w:val="24"/>
+          <w:szCs w:val="24"/>
+        </w:rPr>
+        <w:t>type</w:t>
+      </w:r>
+      <w:r>
+        <w:rPr>
+          <w:rFonts w:ascii="Times New Roman" w:hAnsi="Times New Roman" w:cs="Times New Roman"/>
+          <w:sz w:val="24"/>
+          <w:szCs w:val="24"/>
+        </w:rPr>
         <w:t xml:space="preserve"> </w:t>
       </w:r>
+      <w:r>
+        <w:rPr>
+          <w:rFonts w:ascii="Times New Roman" w:hAnsi="Times New Roman" w:cs="Times New Roman"/>
+          <w:b/>
+          <w:sz w:val="24"/>
+          <w:szCs w:val="24"/>
+        </w:rPr>
+        <w:t>cast</w:t>
+      </w:r>
+      <w:r>
+        <w:rPr>
+          <w:rFonts w:ascii="Times New Roman" w:hAnsi="Times New Roman" w:cs="Times New Roman"/>
+          <w:sz w:val="24"/>
+          <w:szCs w:val="24"/>
+        </w:rPr>
+        <w:t xml:space="preserve"> is when one type is changed to another. The examples above were implicit casts since the compiler does them. You can tell the compiler what type to convert to using an explicit cast, e.g. </w:t>
+      </w:r>
+      <w:r>
+        <w:rPr>
+          <w:rFonts w:ascii="Times New Roman" w:hAnsi="Times New Roman" w:cs="Times New Roman"/>
+          <w:i/>
+          <w:sz w:val="24"/>
+          <w:szCs w:val="24"/>
+        </w:rPr>
+        <w:t xml:space="preserve">double value = </w:t>
+      </w:r>
+      <w:proofErr w:type="spellStart"/>
+      <w:r>
+        <w:rPr>
+          <w:rFonts w:ascii="Times New Roman" w:hAnsi="Times New Roman" w:cs="Times New Roman"/>
+          <w:i/>
+          <w:sz w:val="24"/>
+          <w:szCs w:val="24"/>
+        </w:rPr>
+        <w:t>static_cast</w:t>
+      </w:r>
+      <w:proofErr w:type="spellEnd"/>
+      <w:r>
+        <w:rPr>
+          <w:rFonts w:ascii="Times New Roman" w:hAnsi="Times New Roman" w:cs="Times New Roman"/>
+          <w:i/>
+          <w:sz w:val="24"/>
+          <w:szCs w:val="24"/>
+        </w:rPr>
+        <w:t>&lt;double&gt;(</w:t>
+      </w:r>
+      <w:proofErr w:type="spellStart"/>
+      <w:r>
+        <w:rPr>
+          <w:rFonts w:ascii="Times New Roman" w:hAnsi="Times New Roman" w:cs="Times New Roman"/>
+          <w:i/>
+          <w:sz w:val="24"/>
+          <w:szCs w:val="24"/>
+        </w:rPr>
+        <w:t>intVariable</w:t>
+      </w:r>
+      <w:proofErr w:type="spellEnd"/>
+      <w:r>
+        <w:rPr>
+          <w:rFonts w:ascii="Times New Roman" w:hAnsi="Times New Roman" w:cs="Times New Roman"/>
+          <w:i/>
+          <w:sz w:val="24"/>
+          <w:szCs w:val="24"/>
+        </w:rPr>
+        <w:t>)</w:t>
+      </w:r>
+      <w:r>
+        <w:rPr>
+          <w:rFonts w:ascii="Times New Roman" w:hAnsi="Times New Roman" w:cs="Times New Roman"/>
+          <w:sz w:val="24"/>
+          <w:szCs w:val="24"/>
+        </w:rPr>
+        <w:t>.</w:t>
+      </w:r>
+    </w:p>
+    <w:p>
+      <w:pPr>
+        <w:pStyle w:val="ListParagraph"/>
+        <w:numPr>
+          <w:ilvl w:val="0"/>
+          <w:numId w:val="2"/>
+        </w:numPr>
+        <w:jc w:val="both"/>
+        <w:rPr>
+          <w:rFonts w:ascii="Times New Roman" w:hAnsi="Times New Roman" w:cs="Times New Roman"/>
+          <w:sz w:val="24"/>
+          <w:szCs w:val="24"/>
+        </w:rPr>
+      </w:pPr>
+      <w:r>
+        <w:rPr>
+          <w:rFonts w:ascii="Times New Roman" w:hAnsi="Times New Roman" w:cs="Times New Roman"/>
+          <w:sz w:val="24"/>
+          <w:szCs w:val="24"/>
+        </w:rPr>
+        <w:t xml:space="preserve">The C-style cast equivalent would have been </w:t>
+      </w:r>
+      <w:r>
+        <w:rPr>
+          <w:rFonts w:ascii="Times New Roman" w:hAnsi="Times New Roman" w:cs="Times New Roman"/>
+          <w:i/>
+          <w:sz w:val="24"/>
+          <w:szCs w:val="24"/>
+        </w:rPr>
+        <w:t xml:space="preserve">double value = (double) </w:t>
+      </w:r>
+      <w:proofErr w:type="spellStart"/>
+      <w:r>
+        <w:rPr>
+          <w:rFonts w:ascii="Times New Roman" w:hAnsi="Times New Roman" w:cs="Times New Roman"/>
+          <w:i/>
+          <w:sz w:val="24"/>
+          <w:szCs w:val="24"/>
+        </w:rPr>
+        <w:t>intVariable</w:t>
+      </w:r>
+      <w:proofErr w:type="spellEnd"/>
+      <w:r>
+        <w:rPr>
+          <w:rFonts w:ascii="Times New Roman" w:hAnsi="Times New Roman" w:cs="Times New Roman"/>
+          <w:sz w:val="24"/>
+          <w:szCs w:val="24"/>
+        </w:rPr>
+        <w:t xml:space="preserve">, however this should be avoided as unlike </w:t>
+      </w:r>
+      <w:proofErr w:type="spellStart"/>
+      <w:r>
+        <w:rPr>
+          <w:rFonts w:ascii="Times New Roman" w:hAnsi="Times New Roman" w:cs="Times New Roman"/>
+          <w:i/>
+          <w:sz w:val="24"/>
+          <w:szCs w:val="24"/>
+        </w:rPr>
+        <w:t>static</w:t>
+      </w:r>
+      <w:r>
+        <w:rPr>
+          <w:rFonts w:ascii="Times New Roman" w:hAnsi="Times New Roman" w:cs="Times New Roman"/>
+          <w:i/>
+          <w:sz w:val="24"/>
+          <w:szCs w:val="24"/>
+        </w:rPr>
+        <w:softHyphen/>
+        <w:t>_cast</w:t>
+      </w:r>
+      <w:proofErr w:type="spellEnd"/>
+      <w:r>
+        <w:rPr>
+          <w:rFonts w:ascii="Times New Roman" w:hAnsi="Times New Roman" w:cs="Times New Roman"/>
+          <w:sz w:val="24"/>
+          <w:szCs w:val="24"/>
+        </w:rPr>
+        <w:t xml:space="preserve">, the C-style cast doesn’t check to see if it’s safe to convert a type. </w:t>
+      </w:r>
+      <w:proofErr w:type="spellStart"/>
+      <w:r>
+        <w:rPr>
+          <w:rFonts w:ascii="Times New Roman" w:hAnsi="Times New Roman" w:cs="Times New Roman"/>
+          <w:i/>
+          <w:sz w:val="24"/>
+          <w:szCs w:val="24"/>
+        </w:rPr>
+        <w:t>static_cast</w:t>
+      </w:r>
+      <w:proofErr w:type="spellEnd"/>
+      <w:r>
+        <w:rPr>
+          <w:rFonts w:ascii="Times New Roman" w:hAnsi="Times New Roman" w:cs="Times New Roman"/>
+          <w:sz w:val="24"/>
+          <w:szCs w:val="24"/>
+        </w:rPr>
+        <w:t xml:space="preserve"> will error at compile time if the operation is invalid.</w:t>
+      </w:r>
+    </w:p>
+    <w:p>
+      <w:pPr>
+        <w:pStyle w:val="ListParagraph"/>
+        <w:ind w:left="360"/>
+        <w:jc w:val="both"/>
+        <w:rPr>
+          <w:rFonts w:ascii="Times New Roman" w:hAnsi="Times New Roman" w:cs="Times New Roman"/>
+          <w:sz w:val="24"/>
+          <w:szCs w:val="24"/>
+        </w:rPr>
+      </w:pPr>
+    </w:p>
+    <w:p>
+      <w:pPr>
+        <w:pStyle w:val="ListParagraph"/>
+        <w:numPr>
+          <w:ilvl w:val="0"/>
+          <w:numId w:val="2"/>
+        </w:numPr>
+        <w:jc w:val="both"/>
+        <w:rPr>
+          <w:rFonts w:ascii="Times New Roman" w:hAnsi="Times New Roman" w:cs="Times New Roman"/>
+          <w:sz w:val="24"/>
+          <w:szCs w:val="24"/>
+        </w:rPr>
+      </w:pPr>
+      <w:r>
+        <w:rPr>
+          <w:rFonts w:ascii="Times New Roman" w:hAnsi="Times New Roman" w:cs="Times New Roman"/>
+          <w:sz w:val="24"/>
+          <w:szCs w:val="24"/>
+        </w:rPr>
+        <w:lastRenderedPageBreak/>
+        <w:t xml:space="preserve">Equality operators include == </w:t>
+      </w:r>
       <w:proofErr w:type="gramStart"/>
       <w:r>
         <w:rPr>
@@ -8601,7 +8953,7 @@
           <w:sz w:val="24"/>
           <w:szCs w:val="24"/>
         </w:rPr>
-        <w:t>However</w:t>
+        <w:t>and !</w:t>
       </w:r>
       <w:proofErr w:type="gramEnd"/>
       <w:r>
@@ -8610,36 +8962,596 @@
           <w:sz w:val="24"/>
           <w:szCs w:val="24"/>
         </w:rPr>
-        <w:t xml:space="preserve"> with assignment a narrowing conversion can occur, e.g. </w:t>
-      </w:r>
-      <w:r>
-        <w:rPr>
-          <w:rFonts w:ascii="Times New Roman" w:hAnsi="Times New Roman" w:cs="Times New Roman"/>
-          <w:i/>
-          <w:sz w:val="24"/>
-          <w:szCs w:val="24"/>
-        </w:rPr>
-        <w:t xml:space="preserve">int </w:t>
+        <w:t xml:space="preserve">=. They evaluate an expression to </w:t>
+      </w:r>
+      <w:r>
+        <w:rPr>
+          <w:rFonts w:ascii="Times New Roman" w:hAnsi="Times New Roman" w:cs="Times New Roman"/>
+          <w:i/>
+          <w:sz w:val="24"/>
+          <w:szCs w:val="24"/>
+        </w:rPr>
+        <w:t xml:space="preserve">true </w:t>
+      </w:r>
+      <w:r>
+        <w:rPr>
+          <w:rFonts w:ascii="Times New Roman" w:hAnsi="Times New Roman" w:cs="Times New Roman"/>
+          <w:sz w:val="24"/>
+          <w:szCs w:val="24"/>
+        </w:rPr>
+        <w:t xml:space="preserve">(1) or </w:t>
+      </w:r>
+      <w:r>
+        <w:rPr>
+          <w:rFonts w:ascii="Times New Roman" w:hAnsi="Times New Roman" w:cs="Times New Roman"/>
+          <w:i/>
+          <w:sz w:val="24"/>
+          <w:szCs w:val="24"/>
+        </w:rPr>
+        <w:t>false</w:t>
+      </w:r>
+      <w:r>
+        <w:rPr>
+          <w:rFonts w:ascii="Times New Roman" w:hAnsi="Times New Roman" w:cs="Times New Roman"/>
+          <w:sz w:val="24"/>
+          <w:szCs w:val="24"/>
+        </w:rPr>
+        <w:t xml:space="preserve"> (0). They’re commonly used in control flow statements.</w:t>
+      </w:r>
+    </w:p>
+    <w:p>
+      <w:pPr>
+        <w:pStyle w:val="ListParagraph"/>
+        <w:numPr>
+          <w:ilvl w:val="0"/>
+          <w:numId w:val="2"/>
+        </w:numPr>
+        <w:jc w:val="both"/>
+        <w:rPr>
+          <w:rFonts w:ascii="Times New Roman" w:hAnsi="Times New Roman" w:cs="Times New Roman"/>
+          <w:sz w:val="24"/>
+          <w:szCs w:val="24"/>
+        </w:rPr>
+      </w:pPr>
+      <w:r>
+        <w:rPr>
+          <w:rFonts w:ascii="Times New Roman" w:hAnsi="Times New Roman" w:cs="Times New Roman"/>
+          <w:sz w:val="24"/>
+          <w:szCs w:val="24"/>
+        </w:rPr>
+        <w:t xml:space="preserve">Boolean expressions are output as 1 or 0 to the console. To change this and output true and false instead, use the </w:t>
+      </w:r>
+      <w:proofErr w:type="gramStart"/>
+      <w:r>
+        <w:rPr>
+          <w:rFonts w:ascii="Times New Roman" w:hAnsi="Times New Roman" w:cs="Times New Roman"/>
+          <w:i/>
+          <w:sz w:val="24"/>
+          <w:szCs w:val="24"/>
+        </w:rPr>
+        <w:t>std::</w:t>
       </w:r>
       <w:proofErr w:type="spellStart"/>
-      <w:r>
-        <w:rPr>
-          <w:rFonts w:ascii="Times New Roman" w:hAnsi="Times New Roman" w:cs="Times New Roman"/>
-          <w:i/>
-          <w:sz w:val="24"/>
-          <w:szCs w:val="24"/>
-        </w:rPr>
-        <w:t>val</w:t>
+      <w:proofErr w:type="gramEnd"/>
+      <w:r>
+        <w:rPr>
+          <w:rFonts w:ascii="Times New Roman" w:hAnsi="Times New Roman" w:cs="Times New Roman"/>
+          <w:i/>
+          <w:sz w:val="24"/>
+          <w:szCs w:val="24"/>
+        </w:rPr>
+        <w:t>boolalpha</w:t>
       </w:r>
       <w:proofErr w:type="spellEnd"/>
       <w:r>
         <w:rPr>
           <w:rFonts w:ascii="Times New Roman" w:hAnsi="Times New Roman" w:cs="Times New Roman"/>
-          <w:i/>
-          <w:sz w:val="24"/>
-          <w:szCs w:val="24"/>
-        </w:rPr>
-        <w:t xml:space="preserve"> = 100.2</w:t>
+          <w:sz w:val="24"/>
+          <w:szCs w:val="24"/>
+        </w:rPr>
+        <w:t xml:space="preserve"> stream manipulator.</w:t>
+      </w:r>
+    </w:p>
+    <w:p>
+      <w:pPr>
+        <w:pStyle w:val="ListParagraph"/>
+        <w:numPr>
+          <w:ilvl w:val="0"/>
+          <w:numId w:val="2"/>
+        </w:numPr>
+        <w:jc w:val="both"/>
+        <w:rPr>
+          <w:rFonts w:ascii="Times New Roman" w:hAnsi="Times New Roman" w:cs="Times New Roman"/>
+          <w:sz w:val="24"/>
+          <w:szCs w:val="24"/>
+        </w:rPr>
+      </w:pPr>
+      <w:r>
+        <w:rPr>
+          <w:rFonts w:ascii="Times New Roman" w:hAnsi="Times New Roman" w:cs="Times New Roman"/>
+          <w:sz w:val="24"/>
+          <w:szCs w:val="24"/>
+        </w:rPr>
+        <w:t>Boolean operations can be strange with floating types, i.e. 12.0 == 11.999999999999999999</w:t>
+      </w:r>
+      <w:r>
+        <w:rPr>
+          <w:rFonts w:ascii="Times New Roman" w:hAnsi="Times New Roman" w:cs="Times New Roman"/>
+          <w:sz w:val="24"/>
+          <w:szCs w:val="24"/>
+        </w:rPr>
+        <w:t>99</w:t>
+      </w:r>
+      <w:r>
+        <w:rPr>
+          <w:rFonts w:ascii="Times New Roman" w:hAnsi="Times New Roman" w:cs="Times New Roman"/>
+          <w:sz w:val="24"/>
+          <w:szCs w:val="24"/>
+        </w:rPr>
+        <w:t xml:space="preserve"> may return true. This is because of how floating types are represented in the computer. For this level of </w:t>
+      </w:r>
+      <w:r>
+        <w:rPr>
+          <w:rFonts w:ascii="Times New Roman" w:hAnsi="Times New Roman" w:cs="Times New Roman"/>
+          <w:sz w:val="24"/>
+          <w:szCs w:val="24"/>
+        </w:rPr>
+        <w:t>precision,</w:t>
+      </w:r>
+      <w:r>
+        <w:rPr>
+          <w:rFonts w:ascii="Times New Roman" w:hAnsi="Times New Roman" w:cs="Times New Roman"/>
+          <w:sz w:val="24"/>
+          <w:szCs w:val="24"/>
+        </w:rPr>
+        <w:t xml:space="preserve"> you will need to use a specialised library.</w:t>
+      </w:r>
+    </w:p>
+    <w:p>
+      <w:pPr>
+        <w:pStyle w:val="ListParagraph"/>
+        <w:numPr>
+          <w:ilvl w:val="0"/>
+          <w:numId w:val="2"/>
+        </w:numPr>
+        <w:jc w:val="both"/>
+        <w:rPr>
+          <w:rFonts w:ascii="Times New Roman" w:hAnsi="Times New Roman" w:cs="Times New Roman"/>
+          <w:sz w:val="24"/>
+          <w:szCs w:val="24"/>
+        </w:rPr>
+      </w:pPr>
+      <w:r>
+        <w:rPr>
+          <w:rFonts w:ascii="Times New Roman" w:hAnsi="Times New Roman" w:cs="Times New Roman"/>
+          <w:sz w:val="24"/>
+          <w:szCs w:val="24"/>
+        </w:rPr>
+        <w:t xml:space="preserve">Relational operators include </w:t>
+      </w:r>
+      <w:r>
+        <w:rPr>
+          <w:rFonts w:ascii="Times New Roman" w:hAnsi="Times New Roman" w:cs="Times New Roman"/>
+          <w:sz w:val="24"/>
+          <w:szCs w:val="24"/>
+        </w:rPr>
+        <w:t>&gt;, &gt;=, &lt;, &lt;=,</w:t>
+      </w:r>
+      <w:r>
+        <w:rPr>
+          <w:rFonts w:ascii="Times New Roman" w:hAnsi="Times New Roman" w:cs="Times New Roman"/>
+          <w:sz w:val="24"/>
+          <w:szCs w:val="24"/>
+        </w:rPr>
+        <w:t xml:space="preserve"> and &lt;=&gt;. </w:t>
+      </w:r>
+      <w:r>
+        <w:rPr>
+          <w:rFonts w:ascii="Times New Roman" w:hAnsi="Times New Roman" w:cs="Times New Roman"/>
+          <w:sz w:val="24"/>
+          <w:szCs w:val="24"/>
+        </w:rPr>
+        <w:t xml:space="preserve">They return </w:t>
+      </w:r>
+      <w:r>
+        <w:rPr>
+          <w:rFonts w:ascii="Times New Roman" w:hAnsi="Times New Roman" w:cs="Times New Roman"/>
+          <w:i/>
+          <w:sz w:val="24"/>
+          <w:szCs w:val="24"/>
+        </w:rPr>
+        <w:t>true</w:t>
+      </w:r>
+      <w:r>
+        <w:rPr>
+          <w:rFonts w:ascii="Times New Roman" w:hAnsi="Times New Roman" w:cs="Times New Roman"/>
+          <w:sz w:val="24"/>
+          <w:szCs w:val="24"/>
+        </w:rPr>
+        <w:t xml:space="preserve"> if the relationship is true, and </w:t>
+      </w:r>
+      <w:r>
+        <w:rPr>
+          <w:rFonts w:ascii="Times New Roman" w:hAnsi="Times New Roman" w:cs="Times New Roman"/>
+          <w:i/>
+          <w:sz w:val="24"/>
+          <w:szCs w:val="24"/>
+        </w:rPr>
+        <w:t>false</w:t>
+      </w:r>
+      <w:r>
+        <w:rPr>
+          <w:rFonts w:ascii="Times New Roman" w:hAnsi="Times New Roman" w:cs="Times New Roman"/>
+          <w:sz w:val="24"/>
+          <w:szCs w:val="24"/>
+        </w:rPr>
+        <w:t xml:space="preserve"> if it isn’t, e.g. </w:t>
+      </w:r>
+      <w:r>
+        <w:rPr>
+          <w:rFonts w:ascii="Times New Roman" w:hAnsi="Times New Roman" w:cs="Times New Roman"/>
+          <w:i/>
+          <w:sz w:val="24"/>
+          <w:szCs w:val="24"/>
+        </w:rPr>
+        <w:t>5 &gt; 10</w:t>
+      </w:r>
+      <w:r>
+        <w:rPr>
+          <w:rFonts w:ascii="Times New Roman" w:hAnsi="Times New Roman" w:cs="Times New Roman"/>
+          <w:sz w:val="24"/>
+          <w:szCs w:val="24"/>
+        </w:rPr>
+        <w:t xml:space="preserve"> returns </w:t>
+      </w:r>
+      <w:r>
+        <w:rPr>
+          <w:rFonts w:ascii="Times New Roman" w:hAnsi="Times New Roman" w:cs="Times New Roman"/>
+          <w:i/>
+          <w:sz w:val="24"/>
+          <w:szCs w:val="24"/>
+        </w:rPr>
+        <w:t>false</w:t>
+      </w:r>
+      <w:r>
+        <w:rPr>
+          <w:rFonts w:ascii="Times New Roman" w:hAnsi="Times New Roman" w:cs="Times New Roman"/>
+          <w:sz w:val="24"/>
+          <w:szCs w:val="24"/>
+        </w:rPr>
+        <w:t xml:space="preserve">, </w:t>
+      </w:r>
+      <w:r>
+        <w:rPr>
+          <w:rFonts w:ascii="Times New Roman" w:hAnsi="Times New Roman" w:cs="Times New Roman"/>
+          <w:i/>
+          <w:sz w:val="24"/>
+          <w:szCs w:val="24"/>
+        </w:rPr>
+        <w:t>10 &gt;= 10</w:t>
+      </w:r>
+      <w:r>
+        <w:rPr>
+          <w:rFonts w:ascii="Times New Roman" w:hAnsi="Times New Roman" w:cs="Times New Roman"/>
+          <w:sz w:val="24"/>
+          <w:szCs w:val="24"/>
+        </w:rPr>
+        <w:t xml:space="preserve"> returns </w:t>
+      </w:r>
+      <w:r>
+        <w:rPr>
+          <w:rFonts w:ascii="Times New Roman" w:hAnsi="Times New Roman" w:cs="Times New Roman"/>
+          <w:i/>
+          <w:sz w:val="24"/>
+          <w:szCs w:val="24"/>
+        </w:rPr>
+        <w:t>true</w:t>
+      </w:r>
+      <w:r>
+        <w:rPr>
+          <w:rFonts w:ascii="Times New Roman" w:hAnsi="Times New Roman" w:cs="Times New Roman"/>
+          <w:sz w:val="24"/>
+          <w:szCs w:val="24"/>
+        </w:rPr>
+        <w:t>, etc.</w:t>
+      </w:r>
+    </w:p>
+    <w:p>
+      <w:pPr>
+        <w:pStyle w:val="ListParagraph"/>
+        <w:ind w:left="360"/>
+        <w:jc w:val="both"/>
+        <w:rPr>
+          <w:rFonts w:ascii="Times New Roman" w:hAnsi="Times New Roman" w:cs="Times New Roman"/>
+          <w:sz w:val="24"/>
+          <w:szCs w:val="24"/>
+        </w:rPr>
+      </w:pPr>
+    </w:p>
+    <w:p>
+      <w:pPr>
+        <w:pStyle w:val="ListParagraph"/>
+        <w:numPr>
+          <w:ilvl w:val="0"/>
+          <w:numId w:val="2"/>
+        </w:numPr>
+        <w:jc w:val="both"/>
+        <w:rPr>
+          <w:rFonts w:ascii="Times New Roman" w:hAnsi="Times New Roman" w:cs="Times New Roman"/>
+          <w:sz w:val="24"/>
+          <w:szCs w:val="24"/>
+        </w:rPr>
+      </w:pPr>
+      <w:r>
+        <w:rPr>
+          <w:rFonts w:ascii="Times New Roman" w:hAnsi="Times New Roman" w:cs="Times New Roman"/>
+          <w:sz w:val="24"/>
+          <w:szCs w:val="24"/>
+        </w:rPr>
+        <w:t xml:space="preserve">Logical operators </w:t>
+      </w:r>
+      <w:proofErr w:type="gramStart"/>
+      <w:r>
+        <w:rPr>
+          <w:rFonts w:ascii="Times New Roman" w:hAnsi="Times New Roman" w:cs="Times New Roman"/>
+          <w:sz w:val="24"/>
+          <w:szCs w:val="24"/>
+        </w:rPr>
+        <w:t>include !</w:t>
+      </w:r>
+      <w:proofErr w:type="gramEnd"/>
+      <w:r>
+        <w:rPr>
+          <w:rFonts w:ascii="Times New Roman" w:hAnsi="Times New Roman" w:cs="Times New Roman"/>
+          <w:sz w:val="24"/>
+          <w:szCs w:val="24"/>
+        </w:rPr>
+        <w:t>, &amp;&amp;, and ||. They work with other Boolean types to return a result</w:t>
+      </w:r>
+      <w:proofErr w:type="gramStart"/>
+      <w:r>
+        <w:rPr>
+          <w:rFonts w:ascii="Times New Roman" w:hAnsi="Times New Roman" w:cs="Times New Roman"/>
+          <w:sz w:val="24"/>
+          <w:szCs w:val="24"/>
+        </w:rPr>
+        <w:t>. !</w:t>
+      </w:r>
+      <w:proofErr w:type="gramEnd"/>
+      <w:r>
+        <w:rPr>
+          <w:rFonts w:ascii="Times New Roman" w:hAnsi="Times New Roman" w:cs="Times New Roman"/>
+          <w:sz w:val="24"/>
+          <w:szCs w:val="24"/>
+        </w:rPr>
+        <w:t xml:space="preserve"> flips the state, &amp;&amp; is only </w:t>
+      </w:r>
+      <w:r>
+        <w:rPr>
+          <w:rFonts w:ascii="Times New Roman" w:hAnsi="Times New Roman" w:cs="Times New Roman"/>
+          <w:i/>
+          <w:sz w:val="24"/>
+          <w:szCs w:val="24"/>
+        </w:rPr>
+        <w:t>true</w:t>
+      </w:r>
+      <w:r>
+        <w:rPr>
+          <w:rFonts w:ascii="Times New Roman" w:hAnsi="Times New Roman" w:cs="Times New Roman"/>
+          <w:sz w:val="24"/>
+          <w:szCs w:val="24"/>
+        </w:rPr>
+        <w:t xml:space="preserve"> if both operands are, || is true if either operand is.</w:t>
+      </w:r>
+      <w:r>
+        <w:rPr>
+          <w:rFonts w:ascii="Times New Roman" w:hAnsi="Times New Roman" w:cs="Times New Roman"/>
+          <w:sz w:val="24"/>
+          <w:szCs w:val="24"/>
+        </w:rPr>
+        <w:t xml:space="preserve"> </w:t>
+      </w:r>
+      <w:r>
+        <w:rPr>
+          <w:rFonts w:ascii="Times New Roman" w:hAnsi="Times New Roman" w:cs="Times New Roman"/>
+          <w:sz w:val="24"/>
+          <w:szCs w:val="24"/>
+        </w:rPr>
+        <w:t>Alternatively,</w:t>
+      </w:r>
+      <w:r>
+        <w:rPr>
+          <w:rFonts w:ascii="Times New Roman" w:hAnsi="Times New Roman" w:cs="Times New Roman"/>
+          <w:sz w:val="24"/>
+          <w:szCs w:val="24"/>
+        </w:rPr>
+        <w:t xml:space="preserve"> you can use the </w:t>
+      </w:r>
+      <w:r>
+        <w:rPr>
+          <w:rFonts w:ascii="Times New Roman" w:hAnsi="Times New Roman" w:cs="Times New Roman"/>
+          <w:sz w:val="24"/>
+          <w:szCs w:val="24"/>
+        </w:rPr>
+        <w:t>operators</w:t>
+      </w:r>
+      <w:r>
+        <w:rPr>
+          <w:rFonts w:ascii="Times New Roman" w:hAnsi="Times New Roman" w:cs="Times New Roman"/>
+          <w:sz w:val="24"/>
+          <w:szCs w:val="24"/>
+        </w:rPr>
+        <w:t xml:space="preserve"> </w:t>
+      </w:r>
+      <w:r>
+        <w:rPr>
+          <w:rFonts w:ascii="Times New Roman" w:hAnsi="Times New Roman" w:cs="Times New Roman"/>
+          <w:i/>
+          <w:sz w:val="24"/>
+          <w:szCs w:val="24"/>
+        </w:rPr>
+        <w:t>not, and, or</w:t>
+      </w:r>
+      <w:r>
+        <w:rPr>
+          <w:rFonts w:ascii="Times New Roman" w:hAnsi="Times New Roman" w:cs="Times New Roman"/>
+          <w:sz w:val="24"/>
+          <w:szCs w:val="24"/>
+        </w:rPr>
+        <w:t>, but this is not common practice.</w:t>
+      </w:r>
+    </w:p>
+    <w:p>
+      <w:pPr>
+        <w:pStyle w:val="ListParagraph"/>
+        <w:numPr>
+          <w:ilvl w:val="0"/>
+          <w:numId w:val="2"/>
+        </w:numPr>
+        <w:jc w:val="both"/>
+        <w:rPr>
+          <w:rFonts w:ascii="Times New Roman" w:hAnsi="Times New Roman" w:cs="Times New Roman"/>
+          <w:sz w:val="24"/>
+          <w:szCs w:val="24"/>
+        </w:rPr>
+      </w:pPr>
+      <w:r>
+        <w:rPr>
+          <w:rFonts w:ascii="Times New Roman" w:hAnsi="Times New Roman" w:cs="Times New Roman"/>
+          <w:b/>
+          <w:sz w:val="24"/>
+          <w:szCs w:val="24"/>
+        </w:rPr>
+        <w:t xml:space="preserve">Short-circuit evaluation </w:t>
+      </w:r>
+      <w:r>
+        <w:rPr>
+          <w:rFonts w:ascii="Times New Roman" w:hAnsi="Times New Roman" w:cs="Times New Roman"/>
+          <w:sz w:val="24"/>
+          <w:szCs w:val="24"/>
+        </w:rPr>
+        <w:t xml:space="preserve">means that compiler stops evaluating the expression as soon as it becomes impossible for it to be anything else: </w:t>
+      </w:r>
+      <w:r>
+        <w:rPr>
+          <w:rFonts w:ascii="Times New Roman" w:hAnsi="Times New Roman" w:cs="Times New Roman"/>
+          <w:i/>
+          <w:sz w:val="24"/>
+          <w:szCs w:val="24"/>
+        </w:rPr>
+        <w:t xml:space="preserve">e.g. </w:t>
+      </w:r>
+      <w:r>
+        <w:rPr>
+          <w:rFonts w:ascii="Times New Roman" w:hAnsi="Times New Roman" w:cs="Times New Roman"/>
+          <w:sz w:val="24"/>
+          <w:szCs w:val="24"/>
+        </w:rPr>
+        <w:t>‘</w:t>
+      </w:r>
+      <w:r>
+        <w:rPr>
+          <w:rFonts w:ascii="Times New Roman" w:hAnsi="Times New Roman" w:cs="Times New Roman"/>
+          <w:i/>
+          <w:sz w:val="24"/>
+          <w:szCs w:val="24"/>
+        </w:rPr>
+        <w:t>expr1 &amp;&amp; expr2 &amp;&amp; expr3</w:t>
+      </w:r>
+      <w:r>
+        <w:rPr>
+          <w:rFonts w:ascii="Times New Roman" w:hAnsi="Times New Roman" w:cs="Times New Roman"/>
+          <w:sz w:val="24"/>
+          <w:szCs w:val="24"/>
+        </w:rPr>
+        <w:t xml:space="preserve">’ stops evaluating the whole expression if a sub-expression is </w:t>
+      </w:r>
+      <w:r>
+        <w:rPr>
+          <w:rFonts w:ascii="Times New Roman" w:hAnsi="Times New Roman" w:cs="Times New Roman"/>
+          <w:i/>
+          <w:sz w:val="24"/>
+          <w:szCs w:val="24"/>
+        </w:rPr>
+        <w:t>false</w:t>
+      </w:r>
+      <w:r>
+        <w:rPr>
+          <w:rFonts w:ascii="Times New Roman" w:hAnsi="Times New Roman" w:cs="Times New Roman"/>
+          <w:sz w:val="24"/>
+          <w:szCs w:val="24"/>
+        </w:rPr>
+        <w:t>, and ‘</w:t>
+      </w:r>
+      <w:r>
+        <w:rPr>
+          <w:rFonts w:ascii="Times New Roman" w:hAnsi="Times New Roman" w:cs="Times New Roman"/>
+          <w:i/>
+          <w:sz w:val="24"/>
+          <w:szCs w:val="24"/>
+        </w:rPr>
+        <w:t xml:space="preserve">expr1 </w:t>
+      </w:r>
+      <w:r>
+        <w:rPr>
+          <w:rFonts w:ascii="Times New Roman" w:hAnsi="Times New Roman" w:cs="Times New Roman"/>
+          <w:i/>
+          <w:sz w:val="24"/>
+          <w:szCs w:val="24"/>
+        </w:rPr>
+        <w:t>||</w:t>
+      </w:r>
+      <w:r>
+        <w:rPr>
+          <w:rFonts w:ascii="Times New Roman" w:hAnsi="Times New Roman" w:cs="Times New Roman"/>
+          <w:i/>
+          <w:sz w:val="24"/>
+          <w:szCs w:val="24"/>
+        </w:rPr>
+        <w:t xml:space="preserve"> expr2 </w:t>
+      </w:r>
+      <w:r>
+        <w:rPr>
+          <w:rFonts w:ascii="Times New Roman" w:hAnsi="Times New Roman" w:cs="Times New Roman"/>
+          <w:i/>
+          <w:sz w:val="24"/>
+          <w:szCs w:val="24"/>
+        </w:rPr>
+        <w:t>||</w:t>
+      </w:r>
+      <w:r>
+        <w:rPr>
+          <w:rFonts w:ascii="Times New Roman" w:hAnsi="Times New Roman" w:cs="Times New Roman"/>
+          <w:i/>
+          <w:sz w:val="24"/>
+          <w:szCs w:val="24"/>
+        </w:rPr>
+        <w:t xml:space="preserve"> expr3</w:t>
+      </w:r>
+      <w:r>
+        <w:rPr>
+          <w:rFonts w:ascii="Times New Roman" w:hAnsi="Times New Roman" w:cs="Times New Roman"/>
+          <w:sz w:val="24"/>
+          <w:szCs w:val="24"/>
+        </w:rPr>
+        <w:t>’</w:t>
+      </w:r>
+      <w:r>
+        <w:rPr>
+          <w:rFonts w:ascii="Times New Roman" w:hAnsi="Times New Roman" w:cs="Times New Roman"/>
+          <w:sz w:val="24"/>
+          <w:szCs w:val="24"/>
+        </w:rPr>
+        <w:t xml:space="preserve"> stops evaluating the whole expression if a sub-expression is </w:t>
+      </w:r>
+      <w:r>
+        <w:rPr>
+          <w:rFonts w:ascii="Times New Roman" w:hAnsi="Times New Roman" w:cs="Times New Roman"/>
+          <w:i/>
+          <w:sz w:val="24"/>
+          <w:szCs w:val="24"/>
+        </w:rPr>
+        <w:t>true</w:t>
       </w:r>
       <w:r>
         <w:rPr>
@@ -8653,25 +9565,29 @@
     <w:p>
       <w:pPr>
         <w:pStyle w:val="ListParagraph"/>
-        <w:numPr>
-          <w:ilvl w:val="0"/>
-          <w:numId w:val="2"/>
-        </w:numPr>
-        <w:jc w:val="both"/>
-        <w:rPr>
-          <w:rFonts w:ascii="Times New Roman" w:hAnsi="Times New Roman" w:cs="Times New Roman"/>
-          <w:sz w:val="24"/>
-          <w:szCs w:val="24"/>
-        </w:rPr>
-      </w:pPr>
-      <w:r>
-        <w:rPr>
-          <w:rFonts w:ascii="Times New Roman" w:hAnsi="Times New Roman" w:cs="Times New Roman"/>
-          <w:sz w:val="24"/>
-          <w:szCs w:val="24"/>
-        </w:rPr>
-        <w:t xml:space="preserve">A </w:t>
-      </w:r>
+        <w:ind w:left="360"/>
+        <w:jc w:val="both"/>
+        <w:rPr>
+          <w:rFonts w:ascii="Times New Roman" w:hAnsi="Times New Roman" w:cs="Times New Roman"/>
+          <w:sz w:val="24"/>
+          <w:szCs w:val="24"/>
+        </w:rPr>
+      </w:pPr>
+    </w:p>
+    <w:p>
+      <w:pPr>
+        <w:pStyle w:val="ListParagraph"/>
+        <w:numPr>
+          <w:ilvl w:val="0"/>
+          <w:numId w:val="2"/>
+        </w:numPr>
+        <w:jc w:val="both"/>
+        <w:rPr>
+          <w:rFonts w:ascii="Times New Roman" w:hAnsi="Times New Roman" w:cs="Times New Roman"/>
+          <w:sz w:val="24"/>
+          <w:szCs w:val="24"/>
+        </w:rPr>
+      </w:pPr>
       <w:r>
         <w:rPr>
           <w:rFonts w:ascii="Times New Roman" w:hAnsi="Times New Roman" w:cs="Times New Roman"/>
@@ -8679,72 +9595,83 @@
           <w:sz w:val="24"/>
           <w:szCs w:val="24"/>
         </w:rPr>
-        <w:t>cast</w:t>
-      </w:r>
-      <w:r>
-        <w:rPr>
-          <w:rFonts w:ascii="Times New Roman" w:hAnsi="Times New Roman" w:cs="Times New Roman"/>
-          <w:sz w:val="24"/>
-          <w:szCs w:val="24"/>
-        </w:rPr>
-        <w:t xml:space="preserve"> is when one type is changed to another. The examples above were implicit casts since the compiler does them. You can tell the compiler what type to convert to using an explicit cast, e.g. </w:t>
-      </w:r>
-      <w:r>
-        <w:rPr>
-          <w:rFonts w:ascii="Times New Roman" w:hAnsi="Times New Roman" w:cs="Times New Roman"/>
-          <w:i/>
-          <w:sz w:val="24"/>
-          <w:szCs w:val="24"/>
-        </w:rPr>
-        <w:t xml:space="preserve">double value = </w:t>
-      </w:r>
-      <w:proofErr w:type="spellStart"/>
-      <w:r>
-        <w:rPr>
-          <w:rFonts w:ascii="Times New Roman" w:hAnsi="Times New Roman" w:cs="Times New Roman"/>
-          <w:i/>
-          <w:sz w:val="24"/>
-          <w:szCs w:val="24"/>
-        </w:rPr>
-        <w:t>static_cast</w:t>
-      </w:r>
-      <w:proofErr w:type="spellEnd"/>
-      <w:r>
-        <w:rPr>
-          <w:rFonts w:ascii="Times New Roman" w:hAnsi="Times New Roman" w:cs="Times New Roman"/>
-          <w:i/>
-          <w:sz w:val="24"/>
-          <w:szCs w:val="24"/>
-        </w:rPr>
-        <w:t>&lt;double&gt;(</w:t>
-      </w:r>
-      <w:proofErr w:type="spellStart"/>
-      <w:r>
-        <w:rPr>
-          <w:rFonts w:ascii="Times New Roman" w:hAnsi="Times New Roman" w:cs="Times New Roman"/>
-          <w:i/>
-          <w:sz w:val="24"/>
-          <w:szCs w:val="24"/>
-        </w:rPr>
-        <w:t>intVariable</w:t>
-      </w:r>
-      <w:proofErr w:type="spellEnd"/>
-      <w:r>
-        <w:rPr>
-          <w:rFonts w:ascii="Times New Roman" w:hAnsi="Times New Roman" w:cs="Times New Roman"/>
-          <w:i/>
-          <w:sz w:val="24"/>
-          <w:szCs w:val="24"/>
-        </w:rPr>
-        <w:t>)</w:t>
-      </w:r>
-      <w:r>
-        <w:rPr>
-          <w:rFonts w:ascii="Times New Roman" w:hAnsi="Times New Roman" w:cs="Times New Roman"/>
-          <w:sz w:val="24"/>
-          <w:szCs w:val="24"/>
-        </w:rPr>
-        <w:t>.</w:t>
+        <w:t>Compound assignment operators</w:t>
+      </w:r>
+      <w:r>
+        <w:rPr>
+          <w:rFonts w:ascii="Times New Roman" w:hAnsi="Times New Roman" w:cs="Times New Roman"/>
+          <w:sz w:val="24"/>
+          <w:szCs w:val="24"/>
+        </w:rPr>
+        <w:t xml:space="preserve"> simplify repetitive assignment operations, e.g. </w:t>
+      </w:r>
+      <w:r>
+        <w:rPr>
+          <w:rFonts w:ascii="Times New Roman" w:hAnsi="Times New Roman" w:cs="Times New Roman"/>
+          <w:i/>
+          <w:sz w:val="24"/>
+          <w:szCs w:val="24"/>
+        </w:rPr>
+        <w:t>a = a + 5</w:t>
+      </w:r>
+      <w:r>
+        <w:rPr>
+          <w:rFonts w:ascii="Times New Roman" w:hAnsi="Times New Roman" w:cs="Times New Roman"/>
+          <w:sz w:val="24"/>
+          <w:szCs w:val="24"/>
+        </w:rPr>
+        <w:t xml:space="preserve"> becomes </w:t>
+      </w:r>
+      <w:r>
+        <w:rPr>
+          <w:rFonts w:ascii="Times New Roman" w:hAnsi="Times New Roman" w:cs="Times New Roman"/>
+          <w:i/>
+          <w:sz w:val="24"/>
+          <w:szCs w:val="24"/>
+        </w:rPr>
+        <w:t>a += 5</w:t>
+      </w:r>
+      <w:r>
+        <w:rPr>
+          <w:rFonts w:ascii="Times New Roman" w:hAnsi="Times New Roman" w:cs="Times New Roman"/>
+          <w:sz w:val="24"/>
+          <w:szCs w:val="24"/>
+        </w:rPr>
+        <w:t xml:space="preserve">, </w:t>
+      </w:r>
+      <w:r>
+        <w:rPr>
+          <w:rFonts w:ascii="Times New Roman" w:hAnsi="Times New Roman" w:cs="Times New Roman"/>
+          <w:i/>
+          <w:sz w:val="24"/>
+          <w:szCs w:val="24"/>
+        </w:rPr>
+        <w:t>a = a % 3</w:t>
+      </w:r>
+      <w:r>
+        <w:rPr>
+          <w:rFonts w:ascii="Times New Roman" w:hAnsi="Times New Roman" w:cs="Times New Roman"/>
+          <w:sz w:val="24"/>
+          <w:szCs w:val="24"/>
+        </w:rPr>
+        <w:t xml:space="preserve"> becomes </w:t>
+      </w:r>
+      <w:r>
+        <w:rPr>
+          <w:rFonts w:ascii="Times New Roman" w:hAnsi="Times New Roman" w:cs="Times New Roman"/>
+          <w:i/>
+          <w:sz w:val="24"/>
+          <w:szCs w:val="24"/>
+        </w:rPr>
+        <w:t>a %= 3</w:t>
+      </w:r>
+      <w:r>
+        <w:rPr>
+          <w:rFonts w:ascii="Times New Roman" w:hAnsi="Times New Roman" w:cs="Times New Roman"/>
+          <w:sz w:val="24"/>
+          <w:szCs w:val="24"/>
+        </w:rPr>
+        <w:t>, etc. It works with arithmetic and bitwise operators.</w:t>
       </w:r>
       <w:bookmarkStart w:id="0" w:name="_GoBack"/>
       <w:bookmarkEnd w:id="0"/>
@@ -10112,6 +11039,7 @@
   <w:style w:type="character" w:default="1" w:styleId="DefaultParagraphFont">
     <w:name w:val="Default Paragraph Font"/>
     <w:uiPriority w:val="1"/>
+    <w:semiHidden/>
     <w:unhideWhenUsed/>
   </w:style>
   <w:style w:type="table" w:default="1" w:styleId="TableNormal">

</xml_diff>

<commit_message>
Completed two operator challenges, completed 10 question quiz, and completed the section.
</commit_message>
<xml_diff>
--- a/notes/BeginningCppProgramming.docx
+++ b/notes/BeginningCppProgramming.docx
@@ -9673,6 +9673,77 @@
         </w:rPr>
         <w:t>, etc. It works with arithmetic and bitwise operators.</w:t>
       </w:r>
+    </w:p>
+    <w:p>
+      <w:pPr>
+        <w:pStyle w:val="ListParagraph"/>
+        <w:numPr>
+          <w:ilvl w:val="0"/>
+          <w:numId w:val="2"/>
+        </w:numPr>
+        <w:jc w:val="both"/>
+        <w:rPr>
+          <w:rFonts w:ascii="Times New Roman" w:hAnsi="Times New Roman" w:cs="Times New Roman"/>
+          <w:sz w:val="24"/>
+          <w:szCs w:val="24"/>
+        </w:rPr>
+      </w:pPr>
+      <w:r>
+        <w:rPr>
+          <w:rFonts w:ascii="Times New Roman" w:hAnsi="Times New Roman" w:cs="Times New Roman"/>
+          <w:b/>
+          <w:sz w:val="24"/>
+          <w:szCs w:val="24"/>
+        </w:rPr>
+        <w:t xml:space="preserve">Operator precedence </w:t>
+      </w:r>
+      <w:r>
+        <w:rPr>
+          <w:rFonts w:ascii="Times New Roman" w:hAnsi="Times New Roman" w:cs="Times New Roman"/>
+          <w:sz w:val="24"/>
+          <w:szCs w:val="24"/>
+        </w:rPr>
+        <w:t xml:space="preserve">refers to the order in which </w:t>
+      </w:r>
+      <w:r>
+        <w:rPr>
+          <w:rFonts w:ascii="Times New Roman" w:hAnsi="Times New Roman" w:cs="Times New Roman"/>
+          <w:sz w:val="24"/>
+          <w:szCs w:val="24"/>
+        </w:rPr>
+        <w:t xml:space="preserve">sequential </w:t>
+      </w:r>
+      <w:r>
+        <w:rPr>
+          <w:rFonts w:ascii="Times New Roman" w:hAnsi="Times New Roman" w:cs="Times New Roman"/>
+          <w:sz w:val="24"/>
+          <w:szCs w:val="24"/>
+        </w:rPr>
+        <w:t>operators are processed.</w:t>
+      </w:r>
+      <w:r>
+        <w:rPr>
+          <w:rFonts w:ascii="Times New Roman" w:hAnsi="Times New Roman" w:cs="Times New Roman"/>
+          <w:sz w:val="24"/>
+          <w:szCs w:val="24"/>
+        </w:rPr>
+        <w:t xml:space="preserve"> You can use parenthesis in complex expressions to prioritise certain sub-expressions. This works because parenthesis have a high precedence.</w:t>
+      </w:r>
+    </w:p>
+    <w:p>
+      <w:pPr>
+        <w:pStyle w:val="ListParagraph"/>
+        <w:numPr>
+          <w:ilvl w:val="0"/>
+          <w:numId w:val="2"/>
+        </w:numPr>
+        <w:jc w:val="both"/>
+        <w:rPr>
+          <w:rFonts w:ascii="Times New Roman" w:hAnsi="Times New Roman" w:cs="Times New Roman"/>
+          <w:sz w:val="24"/>
+          <w:szCs w:val="24"/>
+        </w:rPr>
+      </w:pPr>
       <w:bookmarkStart w:id="0" w:name="_GoBack"/>
       <w:bookmarkEnd w:id="0"/>
     </w:p>

</xml_diff>

<commit_message>
Covered for/range-based-for/while/do-while/infinite/nested loops, covered auto/continue/break keywords, completed 5 control flow challenges, completed a 10 part control flow quiz, and completed the section.
</commit_message>
<xml_diff>
--- a/notes/BeginningCppProgramming.docx
+++ b/notes/BeginningCppProgramming.docx
@@ -11829,98 +11829,176 @@
           <w:p>
             <w:pPr>
               <w:pStyle w:val="CCode"/>
+              <w:rPr>
+                <w:highlight w:val="yellow"/>
+              </w:rPr>
             </w:pPr>
             <w:r>
+              <w:rPr>
+                <w:highlight w:val="yellow"/>
+              </w:rPr>
               <w:t xml:space="preserve">enum </w:t>
             </w:r>
             <w:r>
+              <w:rPr>
+                <w:highlight w:val="yellow"/>
+              </w:rPr>
               <w:t>DayOfWeek { // Bad: Unscoped</w:t>
             </w:r>
           </w:p>
           <w:p>
             <w:pPr>
               <w:pStyle w:val="CCode"/>
+              <w:rPr>
+                <w:highlight w:val="yellow"/>
+              </w:rPr>
             </w:pPr>
             <w:r>
+              <w:rPr>
+                <w:highlight w:val="yellow"/>
+              </w:rPr>
               <w:t xml:space="preserve">   Monday,</w:t>
             </w:r>
           </w:p>
           <w:p>
             <w:pPr>
               <w:pStyle w:val="CCode"/>
+              <w:rPr>
+                <w:highlight w:val="yellow"/>
+              </w:rPr>
             </w:pPr>
             <w:r>
+              <w:rPr>
+                <w:highlight w:val="yellow"/>
+              </w:rPr>
               <w:t xml:space="preserve">   Tuesday,</w:t>
             </w:r>
           </w:p>
           <w:p>
             <w:pPr>
               <w:pStyle w:val="CCode"/>
+              <w:rPr>
+                <w:highlight w:val="yellow"/>
+              </w:rPr>
             </w:pPr>
             <w:r>
+              <w:rPr>
+                <w:highlight w:val="yellow"/>
+              </w:rPr>
               <w:t xml:space="preserve">   </w:t>
             </w:r>
             <w:r>
+              <w:rPr>
+                <w:highlight w:val="yellow"/>
+              </w:rPr>
               <w:t>Wednesday,</w:t>
             </w:r>
           </w:p>
           <w:p>
             <w:pPr>
               <w:pStyle w:val="CCode"/>
+              <w:rPr>
+                <w:highlight w:val="yellow"/>
+              </w:rPr>
             </w:pPr>
             <w:r>
+              <w:rPr>
+                <w:highlight w:val="yellow"/>
+              </w:rPr>
               <w:t xml:space="preserve">   </w:t>
             </w:r>
             <w:r>
+              <w:rPr>
+                <w:highlight w:val="yellow"/>
+              </w:rPr>
               <w:t>Thursday,</w:t>
             </w:r>
           </w:p>
           <w:p>
             <w:pPr>
               <w:pStyle w:val="CCode"/>
+              <w:rPr>
+                <w:highlight w:val="yellow"/>
+              </w:rPr>
             </w:pPr>
             <w:r>
+              <w:rPr>
+                <w:highlight w:val="yellow"/>
+              </w:rPr>
               <w:t xml:space="preserve">   </w:t>
             </w:r>
             <w:r>
+              <w:rPr>
+                <w:highlight w:val="yellow"/>
+              </w:rPr>
               <w:t>Friday,</w:t>
             </w:r>
           </w:p>
           <w:p>
             <w:pPr>
               <w:pStyle w:val="CCode"/>
+              <w:rPr>
+                <w:highlight w:val="yellow"/>
+              </w:rPr>
             </w:pPr>
             <w:r>
+              <w:rPr>
+                <w:highlight w:val="yellow"/>
+              </w:rPr>
               <w:t xml:space="preserve">   </w:t>
             </w:r>
             <w:r>
+              <w:rPr>
+                <w:highlight w:val="yellow"/>
+              </w:rPr>
               <w:t>Saturday,</w:t>
             </w:r>
           </w:p>
           <w:p>
             <w:pPr>
               <w:pStyle w:val="CCode"/>
+              <w:rPr>
+                <w:highlight w:val="yellow"/>
+              </w:rPr>
             </w:pPr>
             <w:r>
+              <w:rPr>
+                <w:highlight w:val="yellow"/>
+              </w:rPr>
               <w:t xml:space="preserve">   </w:t>
             </w:r>
             <w:r>
+              <w:rPr>
+                <w:highlight w:val="yellow"/>
+              </w:rPr>
               <w:t>Sunday</w:t>
             </w:r>
           </w:p>
           <w:p>
             <w:pPr>
               <w:pStyle w:val="CCode"/>
+              <w:rPr>
+                <w:highlight w:val="yellow"/>
+              </w:rPr>
             </w:pPr>
             <w:r>
+              <w:rPr>
+                <w:highlight w:val="yellow"/>
+              </w:rPr>
               <w:t>}</w:t>
             </w:r>
           </w:p>
           <w:p>
             <w:pPr>
               <w:pStyle w:val="CCode"/>
+              <w:rPr>
+                <w:highlight w:val="yellow"/>
+              </w:rPr>
             </w:pPr>
             <w:r>
+              <w:rPr>
+                <w:highlight w:val="yellow"/>
+              </w:rPr>
               <w:t>DayOfWeek day = Monday;</w:t>
             </w:r>
           </w:p>
@@ -11932,104 +12010,188 @@
           <w:p>
             <w:pPr>
               <w:pStyle w:val="CCode"/>
+              <w:rPr>
+                <w:highlight w:val="yellow"/>
+              </w:rPr>
             </w:pPr>
             <w:r>
-              <w:t>E</w:t>
+              <w:rPr>
+                <w:highlight w:val="yellow"/>
+              </w:rPr>
+              <w:t>e</w:t>
             </w:r>
             <w:r>
+              <w:rPr>
+                <w:highlight w:val="yellow"/>
+              </w:rPr>
               <w:t>num</w:t>
             </w:r>
             <w:r>
+              <w:rPr>
+                <w:highlight w:val="yellow"/>
+              </w:rPr>
               <w:t xml:space="preserve"> class</w:t>
             </w:r>
             <w:r>
+              <w:rPr>
+                <w:highlight w:val="yellow"/>
+              </w:rPr>
               <w:t xml:space="preserve"> DayOfWeek { // </w:t>
             </w:r>
             <w:r>
+              <w:rPr>
+                <w:highlight w:val="yellow"/>
+              </w:rPr>
               <w:t>Good</w:t>
             </w:r>
             <w:r>
+              <w:rPr>
+                <w:highlight w:val="yellow"/>
+              </w:rPr>
               <w:t xml:space="preserve">: </w:t>
             </w:r>
             <w:r>
+              <w:rPr>
+                <w:highlight w:val="yellow"/>
+              </w:rPr>
               <w:t>Scoped</w:t>
             </w:r>
           </w:p>
           <w:p>
             <w:pPr>
               <w:pStyle w:val="CCode"/>
+              <w:rPr>
+                <w:highlight w:val="yellow"/>
+              </w:rPr>
             </w:pPr>
             <w:r>
+              <w:rPr>
+                <w:highlight w:val="yellow"/>
+              </w:rPr>
               <w:t xml:space="preserve">   Monday,</w:t>
             </w:r>
           </w:p>
           <w:p>
             <w:pPr>
               <w:pStyle w:val="CCode"/>
+              <w:rPr>
+                <w:highlight w:val="yellow"/>
+              </w:rPr>
             </w:pPr>
             <w:r>
+              <w:rPr>
+                <w:highlight w:val="yellow"/>
+              </w:rPr>
               <w:t xml:space="preserve">   Tuesday,</w:t>
             </w:r>
           </w:p>
           <w:p>
             <w:pPr>
               <w:pStyle w:val="CCode"/>
+              <w:rPr>
+                <w:highlight w:val="yellow"/>
+              </w:rPr>
             </w:pPr>
             <w:r>
+              <w:rPr>
+                <w:highlight w:val="yellow"/>
+              </w:rPr>
               <w:t xml:space="preserve">   Wednesday,</w:t>
             </w:r>
           </w:p>
           <w:p>
             <w:pPr>
               <w:pStyle w:val="CCode"/>
+              <w:rPr>
+                <w:highlight w:val="yellow"/>
+              </w:rPr>
             </w:pPr>
             <w:r>
+              <w:rPr>
+                <w:highlight w:val="yellow"/>
+              </w:rPr>
               <w:t xml:space="preserve">   Thursday,</w:t>
             </w:r>
           </w:p>
           <w:p>
             <w:pPr>
               <w:pStyle w:val="CCode"/>
+              <w:rPr>
+                <w:highlight w:val="yellow"/>
+              </w:rPr>
             </w:pPr>
             <w:r>
+              <w:rPr>
+                <w:highlight w:val="yellow"/>
+              </w:rPr>
               <w:t xml:space="preserve">   Friday,</w:t>
             </w:r>
           </w:p>
           <w:p>
             <w:pPr>
               <w:pStyle w:val="CCode"/>
+              <w:rPr>
+                <w:highlight w:val="yellow"/>
+              </w:rPr>
             </w:pPr>
             <w:r>
+              <w:rPr>
+                <w:highlight w:val="yellow"/>
+              </w:rPr>
               <w:t xml:space="preserve">   Saturday,</w:t>
             </w:r>
           </w:p>
           <w:p>
             <w:pPr>
               <w:pStyle w:val="CCode"/>
+              <w:rPr>
+                <w:highlight w:val="yellow"/>
+              </w:rPr>
             </w:pPr>
             <w:r>
+              <w:rPr>
+                <w:highlight w:val="yellow"/>
+              </w:rPr>
               <w:t xml:space="preserve">   Sunday</w:t>
             </w:r>
           </w:p>
           <w:p>
             <w:pPr>
               <w:pStyle w:val="CCode"/>
+              <w:rPr>
+                <w:highlight w:val="yellow"/>
+              </w:rPr>
             </w:pPr>
             <w:r>
+              <w:rPr>
+                <w:highlight w:val="yellow"/>
+              </w:rPr>
               <w:t>}</w:t>
             </w:r>
           </w:p>
           <w:p>
             <w:pPr>
               <w:pStyle w:val="CCode"/>
+              <w:rPr>
+                <w:highlight w:val="yellow"/>
+              </w:rPr>
             </w:pPr>
             <w:r>
+              <w:rPr>
+                <w:highlight w:val="yellow"/>
+              </w:rPr>
               <w:t xml:space="preserve">DayOfWeek day = </w:t>
             </w:r>
             <w:r>
+              <w:rPr>
+                <w:highlight w:val="yellow"/>
+              </w:rPr>
               <w:t>DayOfWeek::</w:t>
             </w:r>
             <w:r>
+              <w:rPr>
+                <w:highlight w:val="yellow"/>
+              </w:rPr>
               <w:t>Monday;</w:t>
             </w:r>
           </w:p>
@@ -12232,8 +12394,19 @@
           <w:sz w:val="24"/>
           <w:szCs w:val="24"/>
         </w:rPr>
-        <w:t xml:space="preserve"> : expr_if_false</w:t>
-      </w:r>
+        <w:t xml:space="preserve"> : </w:t>
+      </w:r>
+      <w:proofErr w:type="spellStart"/>
+      <w:r>
+        <w:rPr>
+          <w:rFonts w:ascii="Times New Roman" w:hAnsi="Times New Roman" w:cs="Times New Roman"/>
+          <w:i/>
+          <w:sz w:val="24"/>
+          <w:szCs w:val="24"/>
+        </w:rPr>
+        <w:t>expr_if_false</w:t>
+      </w:r>
+      <w:proofErr w:type="spellEnd"/>
       <w:r>
         <w:rPr>
           <w:rFonts w:ascii="Times New Roman" w:hAnsi="Times New Roman" w:cs="Times New Roman"/>
@@ -12241,12 +12414,1162 @@
           <w:szCs w:val="24"/>
         </w:rPr>
         <w:t>.</w:t>
+      </w:r>
+    </w:p>
+    <w:p>
+      <w:pPr>
+        <w:pStyle w:val="ListParagraph"/>
+        <w:rPr>
+          <w:rFonts w:ascii="Times New Roman" w:hAnsi="Times New Roman" w:cs="Times New Roman"/>
+          <w:sz w:val="24"/>
+          <w:szCs w:val="24"/>
+        </w:rPr>
+      </w:pPr>
+    </w:p>
+    <w:p>
+      <w:pPr>
+        <w:pStyle w:val="ListParagraph"/>
+        <w:numPr>
+          <w:ilvl w:val="0"/>
+          <w:numId w:val="2"/>
+        </w:numPr>
+        <w:jc w:val="both"/>
+        <w:rPr>
+          <w:rFonts w:ascii="Times New Roman" w:hAnsi="Times New Roman" w:cs="Times New Roman"/>
+          <w:sz w:val="24"/>
+          <w:szCs w:val="24"/>
+        </w:rPr>
+      </w:pPr>
+      <w:r>
+        <w:rPr>
+          <w:rFonts w:ascii="Times New Roman" w:hAnsi="Times New Roman" w:cs="Times New Roman"/>
+          <w:b/>
+          <w:sz w:val="24"/>
+          <w:szCs w:val="24"/>
+        </w:rPr>
+        <w:t>Looping/i</w:t>
+      </w:r>
+      <w:r>
+        <w:rPr>
+          <w:rFonts w:ascii="Times New Roman" w:hAnsi="Times New Roman" w:cs="Times New Roman"/>
+          <w:b/>
+          <w:sz w:val="24"/>
+          <w:szCs w:val="24"/>
+        </w:rPr>
+        <w:t>terating</w:t>
+      </w:r>
+      <w:r>
+        <w:rPr>
+          <w:rFonts w:ascii="Times New Roman" w:hAnsi="Times New Roman" w:cs="Times New Roman"/>
+          <w:sz w:val="24"/>
+          <w:szCs w:val="24"/>
+        </w:rPr>
+        <w:t xml:space="preserve"> allows executing the same code block repetitively.</w:t>
+      </w:r>
+    </w:p>
+    <w:p>
+      <w:pPr>
+        <w:pStyle w:val="ListParagraph"/>
+        <w:numPr>
+          <w:ilvl w:val="0"/>
+          <w:numId w:val="2"/>
+        </w:numPr>
+        <w:jc w:val="both"/>
+        <w:rPr>
+          <w:rFonts w:ascii="Times New Roman" w:hAnsi="Times New Roman" w:cs="Times New Roman"/>
+          <w:sz w:val="24"/>
+          <w:szCs w:val="24"/>
+        </w:rPr>
+      </w:pPr>
+      <w:r>
+        <w:rPr>
+          <w:rFonts w:ascii="Times New Roman" w:hAnsi="Times New Roman" w:cs="Times New Roman"/>
+          <w:b/>
+          <w:i/>
+          <w:sz w:val="24"/>
+          <w:szCs w:val="24"/>
+        </w:rPr>
+        <w:t>for</w:t>
+      </w:r>
+      <w:r>
+        <w:rPr>
+          <w:rFonts w:ascii="Times New Roman" w:hAnsi="Times New Roman" w:cs="Times New Roman"/>
+          <w:b/>
+          <w:sz w:val="24"/>
+          <w:szCs w:val="24"/>
+        </w:rPr>
+        <w:t xml:space="preserve"> loops</w:t>
+      </w:r>
+      <w:r>
+        <w:rPr>
+          <w:rFonts w:ascii="Times New Roman" w:hAnsi="Times New Roman" w:cs="Times New Roman"/>
+          <w:sz w:val="24"/>
+          <w:szCs w:val="24"/>
+        </w:rPr>
+        <w:t xml:space="preserve"> are used to loop a specific number of times</w:t>
+      </w:r>
+      <w:r>
+        <w:rPr>
+          <w:rFonts w:ascii="Times New Roman" w:hAnsi="Times New Roman" w:cs="Times New Roman"/>
+          <w:sz w:val="24"/>
+          <w:szCs w:val="24"/>
+        </w:rPr>
+        <w:t xml:space="preserve">, e.g. </w:t>
+      </w:r>
+      <w:proofErr w:type="gramStart"/>
+      <w:r>
+        <w:rPr>
+          <w:rFonts w:ascii="Times New Roman" w:hAnsi="Times New Roman" w:cs="Times New Roman"/>
+          <w:i/>
+          <w:sz w:val="24"/>
+          <w:szCs w:val="24"/>
+        </w:rPr>
+        <w:t>for(</w:t>
+      </w:r>
+      <w:proofErr w:type="gramEnd"/>
+      <w:r>
+        <w:rPr>
+          <w:rFonts w:ascii="Times New Roman" w:hAnsi="Times New Roman" w:cs="Times New Roman"/>
+          <w:i/>
+          <w:sz w:val="24"/>
+          <w:szCs w:val="24"/>
+        </w:rPr>
+        <w:t xml:space="preserve">int </w:t>
+      </w:r>
+      <w:proofErr w:type="spellStart"/>
+      <w:r>
+        <w:rPr>
+          <w:rFonts w:ascii="Times New Roman" w:hAnsi="Times New Roman" w:cs="Times New Roman"/>
+          <w:i/>
+          <w:sz w:val="24"/>
+          <w:szCs w:val="24"/>
+        </w:rPr>
+        <w:t>i</w:t>
+      </w:r>
+      <w:proofErr w:type="spellEnd"/>
+      <w:r>
+        <w:rPr>
+          <w:rFonts w:ascii="Times New Roman" w:hAnsi="Times New Roman" w:cs="Times New Roman"/>
+          <w:i/>
+          <w:sz w:val="24"/>
+          <w:szCs w:val="24"/>
+        </w:rPr>
+        <w:t xml:space="preserve"> </w:t>
+      </w:r>
+      <w:r>
+        <w:rPr>
+          <w:rFonts w:ascii="Times New Roman" w:hAnsi="Times New Roman" w:cs="Times New Roman"/>
+          <w:i/>
+          <w:sz w:val="24"/>
+          <w:szCs w:val="24"/>
+        </w:rPr>
+        <w:t>{</w:t>
+      </w:r>
+      <w:r>
+        <w:rPr>
+          <w:rFonts w:ascii="Times New Roman" w:hAnsi="Times New Roman" w:cs="Times New Roman"/>
+          <w:i/>
+          <w:sz w:val="24"/>
+          <w:szCs w:val="24"/>
+        </w:rPr>
+        <w:t>0</w:t>
+      </w:r>
+      <w:r>
+        <w:rPr>
+          <w:rFonts w:ascii="Times New Roman" w:hAnsi="Times New Roman" w:cs="Times New Roman"/>
+          <w:i/>
+          <w:sz w:val="24"/>
+          <w:szCs w:val="24"/>
+        </w:rPr>
+        <w:t>}</w:t>
+      </w:r>
+      <w:r>
+        <w:rPr>
+          <w:rFonts w:ascii="Times New Roman" w:hAnsi="Times New Roman" w:cs="Times New Roman"/>
+          <w:i/>
+          <w:sz w:val="24"/>
+          <w:szCs w:val="24"/>
+        </w:rPr>
+        <w:t xml:space="preserve">; </w:t>
+      </w:r>
+      <w:proofErr w:type="spellStart"/>
+      <w:r>
+        <w:rPr>
+          <w:rFonts w:ascii="Times New Roman" w:hAnsi="Times New Roman" w:cs="Times New Roman"/>
+          <w:i/>
+          <w:sz w:val="24"/>
+          <w:szCs w:val="24"/>
+        </w:rPr>
+        <w:t>i</w:t>
+      </w:r>
+      <w:proofErr w:type="spellEnd"/>
+      <w:r>
+        <w:rPr>
+          <w:rFonts w:ascii="Times New Roman" w:hAnsi="Times New Roman" w:cs="Times New Roman"/>
+          <w:i/>
+          <w:sz w:val="24"/>
+          <w:szCs w:val="24"/>
+        </w:rPr>
+        <w:t xml:space="preserve"> &lt; 5; </w:t>
+      </w:r>
+      <w:proofErr w:type="spellStart"/>
+      <w:r>
+        <w:rPr>
+          <w:rFonts w:ascii="Times New Roman" w:hAnsi="Times New Roman" w:cs="Times New Roman"/>
+          <w:i/>
+          <w:sz w:val="24"/>
+          <w:szCs w:val="24"/>
+        </w:rPr>
+        <w:t>i</w:t>
+      </w:r>
+      <w:proofErr w:type="spellEnd"/>
+      <w:r>
+        <w:rPr>
+          <w:rFonts w:ascii="Times New Roman" w:hAnsi="Times New Roman" w:cs="Times New Roman"/>
+          <w:i/>
+          <w:sz w:val="24"/>
+          <w:szCs w:val="24"/>
+        </w:rPr>
+        <w:t>++) { … }</w:t>
+      </w:r>
+      <w:r>
+        <w:rPr>
+          <w:rFonts w:ascii="Times New Roman" w:hAnsi="Times New Roman" w:cs="Times New Roman"/>
+          <w:sz w:val="24"/>
+          <w:szCs w:val="24"/>
+        </w:rPr>
+        <w:t>.</w:t>
+      </w:r>
+      <w:r>
+        <w:rPr>
+          <w:rFonts w:ascii="Times New Roman" w:hAnsi="Times New Roman" w:cs="Times New Roman"/>
+          <w:sz w:val="24"/>
+          <w:szCs w:val="24"/>
+        </w:rPr>
+        <w:t xml:space="preserve"> </w:t>
+      </w:r>
+    </w:p>
+    <w:p>
+      <w:pPr>
+        <w:pStyle w:val="ListParagraph"/>
+        <w:numPr>
+          <w:ilvl w:val="0"/>
+          <w:numId w:val="2"/>
+        </w:numPr>
+        <w:jc w:val="both"/>
+        <w:rPr>
+          <w:rFonts w:ascii="Times New Roman" w:hAnsi="Times New Roman" w:cs="Times New Roman"/>
+          <w:sz w:val="24"/>
+          <w:szCs w:val="24"/>
+        </w:rPr>
+      </w:pPr>
+      <w:r>
+        <w:rPr>
+          <w:rFonts w:ascii="Times New Roman" w:hAnsi="Times New Roman" w:cs="Times New Roman"/>
+          <w:sz w:val="24"/>
+          <w:szCs w:val="24"/>
+        </w:rPr>
+        <w:t xml:space="preserve">The semi-colons are required, but the </w:t>
+      </w:r>
+      <w:r>
+        <w:rPr>
+          <w:rFonts w:ascii="Times New Roman" w:hAnsi="Times New Roman" w:cs="Times New Roman"/>
+          <w:sz w:val="24"/>
+          <w:szCs w:val="24"/>
+        </w:rPr>
+        <w:t>expressions are all optional. There are three parts to the syntax: initialisation, condition, and increment.</w:t>
+      </w:r>
+      <w:r>
+        <w:rPr>
+          <w:rFonts w:ascii="Times New Roman" w:hAnsi="Times New Roman" w:cs="Times New Roman"/>
+          <w:sz w:val="24"/>
+          <w:szCs w:val="24"/>
+        </w:rPr>
+        <w:t xml:space="preserve"> The loop initialises local variables, then checks to see if the Boolean condition is true, then executes the loop once. At the end of the loop it increments, then checks to see if the condition is still true before executing the code. It’s conventional to </w:t>
+      </w:r>
+      <w:r>
+        <w:rPr>
+          <w:rFonts w:ascii="Times New Roman" w:hAnsi="Times New Roman" w:cs="Times New Roman"/>
+          <w:sz w:val="24"/>
+          <w:szCs w:val="24"/>
+        </w:rPr>
+        <w:t>name</w:t>
+      </w:r>
+      <w:r>
+        <w:rPr>
+          <w:rFonts w:ascii="Times New Roman" w:hAnsi="Times New Roman" w:cs="Times New Roman"/>
+          <w:sz w:val="24"/>
+          <w:szCs w:val="24"/>
+        </w:rPr>
+        <w:t xml:space="preserve"> the loop counter </w:t>
+      </w:r>
+      <w:proofErr w:type="spellStart"/>
+      <w:r>
+        <w:rPr>
+          <w:rFonts w:ascii="Times New Roman" w:hAnsi="Times New Roman" w:cs="Times New Roman"/>
+          <w:i/>
+          <w:sz w:val="24"/>
+          <w:szCs w:val="24"/>
+        </w:rPr>
+        <w:t>i</w:t>
+      </w:r>
+      <w:proofErr w:type="spellEnd"/>
+      <w:r>
+        <w:rPr>
+          <w:rFonts w:ascii="Times New Roman" w:hAnsi="Times New Roman" w:cs="Times New Roman"/>
+          <w:sz w:val="24"/>
+          <w:szCs w:val="24"/>
+        </w:rPr>
+        <w:t>.</w:t>
+      </w:r>
+    </w:p>
+    <w:p>
+      <w:pPr>
+        <w:pStyle w:val="ListParagraph"/>
+        <w:numPr>
+          <w:ilvl w:val="0"/>
+          <w:numId w:val="2"/>
+        </w:numPr>
+        <w:jc w:val="both"/>
+        <w:rPr>
+          <w:rFonts w:ascii="Times New Roman" w:hAnsi="Times New Roman" w:cs="Times New Roman"/>
+          <w:sz w:val="24"/>
+          <w:szCs w:val="24"/>
+        </w:rPr>
+      </w:pPr>
+      <w:r>
+        <w:rPr>
+          <w:rFonts w:ascii="Times New Roman" w:hAnsi="Times New Roman" w:cs="Times New Roman"/>
+          <w:sz w:val="24"/>
+          <w:szCs w:val="24"/>
+        </w:rPr>
+        <w:t>It’s best practice to write loops without missing or complicated expressions.</w:t>
+      </w:r>
+    </w:p>
+    <w:p>
+      <w:pPr>
+        <w:pStyle w:val="ListParagraph"/>
+        <w:numPr>
+          <w:ilvl w:val="0"/>
+          <w:numId w:val="2"/>
+        </w:numPr>
+        <w:jc w:val="both"/>
+        <w:rPr>
+          <w:rFonts w:ascii="Times New Roman" w:hAnsi="Times New Roman" w:cs="Times New Roman"/>
+          <w:b/>
+          <w:sz w:val="24"/>
+          <w:szCs w:val="24"/>
+        </w:rPr>
+      </w:pPr>
+      <w:r>
+        <w:rPr>
+          <w:rFonts w:ascii="Times New Roman" w:hAnsi="Times New Roman" w:cs="Times New Roman"/>
+          <w:b/>
+          <w:sz w:val="24"/>
+          <w:szCs w:val="24"/>
+        </w:rPr>
+        <w:t xml:space="preserve">Range-based </w:t>
+      </w:r>
+      <w:r>
+        <w:rPr>
+          <w:rFonts w:ascii="Times New Roman" w:hAnsi="Times New Roman" w:cs="Times New Roman"/>
+          <w:b/>
+          <w:i/>
+          <w:sz w:val="24"/>
+          <w:szCs w:val="24"/>
+        </w:rPr>
+        <w:t>for</w:t>
+      </w:r>
+      <w:r>
+        <w:rPr>
+          <w:rFonts w:ascii="Times New Roman" w:hAnsi="Times New Roman" w:cs="Times New Roman"/>
+          <w:b/>
+          <w:sz w:val="24"/>
+          <w:szCs w:val="24"/>
+        </w:rPr>
+        <w:t xml:space="preserve"> loops </w:t>
+      </w:r>
+      <w:r>
+        <w:rPr>
+          <w:rFonts w:ascii="Times New Roman" w:hAnsi="Times New Roman" w:cs="Times New Roman"/>
+          <w:sz w:val="24"/>
+          <w:szCs w:val="24"/>
+        </w:rPr>
+        <w:t>are used to loop through a collection</w:t>
+      </w:r>
+      <w:r>
+        <w:rPr>
+          <w:rFonts w:ascii="Times New Roman" w:hAnsi="Times New Roman" w:cs="Times New Roman"/>
+          <w:sz w:val="24"/>
+          <w:szCs w:val="24"/>
+        </w:rPr>
+        <w:t xml:space="preserve">, e.g. </w:t>
+      </w:r>
+      <w:proofErr w:type="gramStart"/>
+      <w:r>
+        <w:rPr>
+          <w:rFonts w:ascii="Times New Roman" w:hAnsi="Times New Roman" w:cs="Times New Roman"/>
+          <w:i/>
+          <w:sz w:val="24"/>
+          <w:szCs w:val="24"/>
+        </w:rPr>
+        <w:t>for(</w:t>
+      </w:r>
+      <w:proofErr w:type="gramEnd"/>
+      <w:r>
+        <w:rPr>
+          <w:rFonts w:ascii="Times New Roman" w:hAnsi="Times New Roman" w:cs="Times New Roman"/>
+          <w:i/>
+          <w:sz w:val="24"/>
+          <w:szCs w:val="24"/>
+        </w:rPr>
+        <w:t xml:space="preserve">int </w:t>
+      </w:r>
+      <w:proofErr w:type="spellStart"/>
+      <w:r>
+        <w:rPr>
+          <w:rFonts w:ascii="Times New Roman" w:hAnsi="Times New Roman" w:cs="Times New Roman"/>
+          <w:i/>
+          <w:sz w:val="24"/>
+          <w:szCs w:val="24"/>
+        </w:rPr>
+        <w:t>i</w:t>
+      </w:r>
+      <w:proofErr w:type="spellEnd"/>
+      <w:r>
+        <w:rPr>
+          <w:rFonts w:ascii="Times New Roman" w:hAnsi="Times New Roman" w:cs="Times New Roman"/>
+          <w:i/>
+          <w:sz w:val="24"/>
+          <w:szCs w:val="24"/>
+        </w:rPr>
+        <w:t xml:space="preserve"> </w:t>
+      </w:r>
+      <w:r>
+        <w:rPr>
+          <w:rFonts w:ascii="Times New Roman" w:hAnsi="Times New Roman" w:cs="Times New Roman"/>
+          <w:i/>
+          <w:sz w:val="24"/>
+          <w:szCs w:val="24"/>
+        </w:rPr>
+        <w:t>: array) { … }</w:t>
+      </w:r>
+      <w:r>
+        <w:rPr>
+          <w:rFonts w:ascii="Times New Roman" w:hAnsi="Times New Roman" w:cs="Times New Roman"/>
+          <w:sz w:val="24"/>
+          <w:szCs w:val="24"/>
+        </w:rPr>
+        <w:t>.</w:t>
+      </w:r>
+      <w:r>
+        <w:rPr>
+          <w:rFonts w:ascii="Times New Roman" w:hAnsi="Times New Roman" w:cs="Times New Roman"/>
+          <w:sz w:val="24"/>
+          <w:szCs w:val="24"/>
+        </w:rPr>
+        <w:t xml:space="preserve"> Can use list initialisation to loop through a range, e.g. </w:t>
+      </w:r>
+      <w:proofErr w:type="gramStart"/>
+      <w:r>
+        <w:rPr>
+          <w:rFonts w:ascii="Times New Roman" w:hAnsi="Times New Roman" w:cs="Times New Roman"/>
+          <w:i/>
+          <w:sz w:val="24"/>
+          <w:szCs w:val="24"/>
+        </w:rPr>
+        <w:t>for(</w:t>
+      </w:r>
+      <w:proofErr w:type="gramEnd"/>
+      <w:r>
+        <w:rPr>
+          <w:rFonts w:ascii="Times New Roman" w:hAnsi="Times New Roman" w:cs="Times New Roman"/>
+          <w:i/>
+          <w:sz w:val="24"/>
+          <w:szCs w:val="24"/>
+        </w:rPr>
+        <w:t xml:space="preserve">int </w:t>
+      </w:r>
+      <w:proofErr w:type="spellStart"/>
+      <w:r>
+        <w:rPr>
+          <w:rFonts w:ascii="Times New Roman" w:hAnsi="Times New Roman" w:cs="Times New Roman"/>
+          <w:i/>
+          <w:sz w:val="24"/>
+          <w:szCs w:val="24"/>
+        </w:rPr>
+        <w:t>i</w:t>
+      </w:r>
+      <w:proofErr w:type="spellEnd"/>
+      <w:r>
+        <w:rPr>
+          <w:rFonts w:ascii="Times New Roman" w:hAnsi="Times New Roman" w:cs="Times New Roman"/>
+          <w:i/>
+          <w:sz w:val="24"/>
+          <w:szCs w:val="24"/>
+        </w:rPr>
+        <w:t xml:space="preserve"> : {1, 2, 3, 4, 5}) { … }</w:t>
+      </w:r>
+      <w:r>
+        <w:rPr>
+          <w:rFonts w:ascii="Times New Roman" w:hAnsi="Times New Roman" w:cs="Times New Roman"/>
+          <w:sz w:val="24"/>
+          <w:szCs w:val="24"/>
+        </w:rPr>
+        <w:t xml:space="preserve">. </w:t>
+      </w:r>
+      <w:r>
+        <w:rPr>
+          <w:rFonts w:ascii="Times New Roman" w:hAnsi="Times New Roman" w:cs="Times New Roman"/>
+          <w:sz w:val="24"/>
+          <w:szCs w:val="24"/>
+        </w:rPr>
+        <w:t>You can also provide a string literal as an argument and the loop will go through each character.</w:t>
+      </w:r>
+    </w:p>
+    <w:p>
+      <w:pPr>
+        <w:pStyle w:val="ListParagraph"/>
+        <w:numPr>
+          <w:ilvl w:val="0"/>
+          <w:numId w:val="2"/>
+        </w:numPr>
+        <w:jc w:val="both"/>
+        <w:rPr>
+          <w:rFonts w:ascii="Times New Roman" w:hAnsi="Times New Roman" w:cs="Times New Roman"/>
+          <w:b/>
+          <w:sz w:val="24"/>
+          <w:szCs w:val="24"/>
+        </w:rPr>
+      </w:pPr>
+      <w:r>
+        <w:rPr>
+          <w:rFonts w:ascii="Times New Roman" w:hAnsi="Times New Roman" w:cs="Times New Roman"/>
+          <w:b/>
+          <w:i/>
+          <w:sz w:val="24"/>
+          <w:szCs w:val="24"/>
+        </w:rPr>
+        <w:lastRenderedPageBreak/>
+        <w:t>while</w:t>
+      </w:r>
+      <w:r>
+        <w:rPr>
+          <w:rFonts w:ascii="Times New Roman" w:hAnsi="Times New Roman" w:cs="Times New Roman"/>
+          <w:b/>
+          <w:sz w:val="24"/>
+          <w:szCs w:val="24"/>
+        </w:rPr>
+        <w:t xml:space="preserve"> loop</w:t>
+      </w:r>
+      <w:r>
+        <w:rPr>
+          <w:rFonts w:ascii="Times New Roman" w:hAnsi="Times New Roman" w:cs="Times New Roman"/>
+          <w:b/>
+          <w:sz w:val="24"/>
+          <w:szCs w:val="24"/>
+        </w:rPr>
+        <w:t xml:space="preserve">s </w:t>
+      </w:r>
+      <w:r>
+        <w:rPr>
+          <w:rFonts w:ascii="Times New Roman" w:hAnsi="Times New Roman" w:cs="Times New Roman"/>
+          <w:sz w:val="24"/>
+          <w:szCs w:val="24"/>
+        </w:rPr>
+        <w:t xml:space="preserve">are used to as long as an expression is true, e.g. </w:t>
+      </w:r>
+      <w:r>
+        <w:rPr>
+          <w:rFonts w:ascii="Times New Roman" w:hAnsi="Times New Roman" w:cs="Times New Roman"/>
+          <w:i/>
+          <w:sz w:val="24"/>
+          <w:szCs w:val="24"/>
+        </w:rPr>
+        <w:t>while(</w:t>
+      </w:r>
+      <w:proofErr w:type="spellStart"/>
+      <w:r>
+        <w:rPr>
+          <w:rFonts w:ascii="Times New Roman" w:hAnsi="Times New Roman" w:cs="Times New Roman"/>
+          <w:i/>
+          <w:sz w:val="24"/>
+          <w:szCs w:val="24"/>
+        </w:rPr>
+        <w:t>is_true</w:t>
+      </w:r>
+      <w:proofErr w:type="spellEnd"/>
+      <w:r>
+        <w:rPr>
+          <w:rFonts w:ascii="Times New Roman" w:hAnsi="Times New Roman" w:cs="Times New Roman"/>
+          <w:i/>
+          <w:sz w:val="24"/>
+          <w:szCs w:val="24"/>
+        </w:rPr>
+        <w:t xml:space="preserve">) </w:t>
+      </w:r>
+      <w:proofErr w:type="gramStart"/>
+      <w:r>
+        <w:rPr>
+          <w:rFonts w:ascii="Times New Roman" w:hAnsi="Times New Roman" w:cs="Times New Roman"/>
+          <w:i/>
+          <w:sz w:val="24"/>
+          <w:szCs w:val="24"/>
+        </w:rPr>
+        <w:t>{ …</w:t>
+      </w:r>
+      <w:proofErr w:type="gramEnd"/>
+      <w:r>
+        <w:rPr>
+          <w:rFonts w:ascii="Times New Roman" w:hAnsi="Times New Roman" w:cs="Times New Roman"/>
+          <w:i/>
+          <w:sz w:val="24"/>
+          <w:szCs w:val="24"/>
+        </w:rPr>
+        <w:t xml:space="preserve"> }</w:t>
+      </w:r>
+      <w:r>
+        <w:rPr>
+          <w:rFonts w:ascii="Times New Roman" w:hAnsi="Times New Roman" w:cs="Times New Roman"/>
+          <w:sz w:val="24"/>
+          <w:szCs w:val="24"/>
+        </w:rPr>
+        <w:t>.</w:t>
+      </w:r>
+      <w:r>
+        <w:rPr>
+          <w:rFonts w:ascii="Times New Roman" w:hAnsi="Times New Roman" w:cs="Times New Roman"/>
+          <w:sz w:val="24"/>
+          <w:szCs w:val="24"/>
+        </w:rPr>
+        <w:t xml:space="preserve"> The condition is evaluating initially, and then at the end of every loop.</w:t>
+      </w:r>
+      <w:r>
+        <w:rPr>
+          <w:rFonts w:ascii="Times New Roman" w:hAnsi="Times New Roman" w:cs="Times New Roman"/>
+          <w:sz w:val="24"/>
+          <w:szCs w:val="24"/>
+        </w:rPr>
+        <w:t xml:space="preserve"> A common mistake is </w:t>
+      </w:r>
+      <w:r>
+        <w:rPr>
+          <w:rFonts w:ascii="Times New Roman" w:hAnsi="Times New Roman" w:cs="Times New Roman"/>
+          <w:sz w:val="24"/>
+          <w:szCs w:val="24"/>
+        </w:rPr>
+        <w:t xml:space="preserve">an infinite loop in which the condition never becomes </w:t>
+      </w:r>
+      <w:r>
+        <w:rPr>
+          <w:rFonts w:ascii="Times New Roman" w:hAnsi="Times New Roman" w:cs="Times New Roman"/>
+          <w:i/>
+          <w:sz w:val="24"/>
+          <w:szCs w:val="24"/>
+        </w:rPr>
+        <w:t>false</w:t>
+      </w:r>
+      <w:r>
+        <w:rPr>
+          <w:rFonts w:ascii="Times New Roman" w:hAnsi="Times New Roman" w:cs="Times New Roman"/>
+          <w:sz w:val="24"/>
+          <w:szCs w:val="24"/>
+        </w:rPr>
+        <w:t xml:space="preserve"> and thus execution never </w:t>
+      </w:r>
+      <w:r>
+        <w:rPr>
+          <w:rFonts w:ascii="Times New Roman" w:hAnsi="Times New Roman" w:cs="Times New Roman"/>
+          <w:sz w:val="24"/>
+          <w:szCs w:val="24"/>
+        </w:rPr>
+        <w:t>breaks out of the loop.</w:t>
+      </w:r>
+    </w:p>
+    <w:p>
+      <w:pPr>
+        <w:pStyle w:val="ListParagraph"/>
+        <w:numPr>
+          <w:ilvl w:val="0"/>
+          <w:numId w:val="2"/>
+        </w:numPr>
+        <w:jc w:val="both"/>
+        <w:rPr>
+          <w:rFonts w:ascii="Times New Roman" w:hAnsi="Times New Roman" w:cs="Times New Roman"/>
+          <w:b/>
+          <w:sz w:val="24"/>
+          <w:szCs w:val="24"/>
+        </w:rPr>
+      </w:pPr>
+      <w:r>
+        <w:rPr>
+          <w:rFonts w:ascii="Times New Roman" w:hAnsi="Times New Roman" w:cs="Times New Roman"/>
+          <w:b/>
+          <w:i/>
+          <w:sz w:val="24"/>
+          <w:szCs w:val="24"/>
+        </w:rPr>
+        <w:t xml:space="preserve">do-while </w:t>
+      </w:r>
+      <w:r>
+        <w:rPr>
+          <w:rFonts w:ascii="Times New Roman" w:hAnsi="Times New Roman" w:cs="Times New Roman"/>
+          <w:b/>
+          <w:sz w:val="24"/>
+          <w:szCs w:val="24"/>
+        </w:rPr>
+        <w:t>loops</w:t>
+      </w:r>
+      <w:r>
+        <w:rPr>
+          <w:rFonts w:ascii="Times New Roman" w:hAnsi="Times New Roman" w:cs="Times New Roman"/>
+          <w:b/>
+          <w:i/>
+          <w:sz w:val="24"/>
+          <w:szCs w:val="24"/>
+        </w:rPr>
+        <w:t xml:space="preserve"> </w:t>
+      </w:r>
+      <w:r>
+        <w:rPr>
+          <w:rFonts w:ascii="Times New Roman" w:hAnsi="Times New Roman" w:cs="Times New Roman"/>
+          <w:sz w:val="24"/>
+          <w:szCs w:val="24"/>
+        </w:rPr>
+        <w:t xml:space="preserve">are the same as </w:t>
+      </w:r>
+      <w:r>
+        <w:rPr>
+          <w:rFonts w:ascii="Times New Roman" w:hAnsi="Times New Roman" w:cs="Times New Roman"/>
+          <w:i/>
+          <w:sz w:val="24"/>
+          <w:szCs w:val="24"/>
+        </w:rPr>
+        <w:t>while</w:t>
+      </w:r>
+      <w:r>
+        <w:rPr>
+          <w:rFonts w:ascii="Times New Roman" w:hAnsi="Times New Roman" w:cs="Times New Roman"/>
+          <w:sz w:val="24"/>
+          <w:szCs w:val="24"/>
+        </w:rPr>
+        <w:t xml:space="preserve"> loops, but execute the body at least once, e.g. </w:t>
+      </w:r>
+      <w:r>
+        <w:rPr>
+          <w:rFonts w:ascii="Times New Roman" w:hAnsi="Times New Roman" w:cs="Times New Roman"/>
+          <w:i/>
+          <w:sz w:val="24"/>
+          <w:szCs w:val="24"/>
+        </w:rPr>
+        <w:t xml:space="preserve">do </w:t>
+      </w:r>
+      <w:proofErr w:type="gramStart"/>
+      <w:r>
+        <w:rPr>
+          <w:rFonts w:ascii="Times New Roman" w:hAnsi="Times New Roman" w:cs="Times New Roman"/>
+          <w:i/>
+          <w:sz w:val="24"/>
+          <w:szCs w:val="24"/>
+        </w:rPr>
+        <w:t>{ …</w:t>
+      </w:r>
+      <w:proofErr w:type="gramEnd"/>
+      <w:r>
+        <w:rPr>
+          <w:rFonts w:ascii="Times New Roman" w:hAnsi="Times New Roman" w:cs="Times New Roman"/>
+          <w:i/>
+          <w:sz w:val="24"/>
+          <w:szCs w:val="24"/>
+        </w:rPr>
+        <w:t xml:space="preserve"> } while (expr);</w:t>
+      </w:r>
+      <w:r>
+        <w:rPr>
+          <w:rFonts w:ascii="Times New Roman" w:hAnsi="Times New Roman" w:cs="Times New Roman"/>
+          <w:sz w:val="24"/>
+          <w:szCs w:val="24"/>
+        </w:rPr>
+        <w:t>.</w:t>
+      </w:r>
+    </w:p>
+    <w:p>
+      <w:pPr>
+        <w:pStyle w:val="ListParagraph"/>
+        <w:numPr>
+          <w:ilvl w:val="0"/>
+          <w:numId w:val="2"/>
+        </w:numPr>
+        <w:jc w:val="both"/>
+        <w:rPr>
+          <w:rFonts w:ascii="Times New Roman" w:hAnsi="Times New Roman" w:cs="Times New Roman"/>
+          <w:b/>
+          <w:sz w:val="24"/>
+          <w:szCs w:val="24"/>
+        </w:rPr>
+      </w:pPr>
+      <w:r>
+        <w:rPr>
+          <w:rFonts w:ascii="Times New Roman" w:hAnsi="Times New Roman" w:cs="Times New Roman"/>
+          <w:sz w:val="24"/>
+          <w:szCs w:val="24"/>
+        </w:rPr>
+        <w:t>A code block isn’t required if the loop only has a single statement in the body.</w:t>
+      </w:r>
+      <w:r>
+        <w:rPr>
+          <w:rFonts w:ascii="Times New Roman" w:hAnsi="Times New Roman" w:cs="Times New Roman"/>
+          <w:sz w:val="24"/>
+          <w:szCs w:val="24"/>
+        </w:rPr>
+        <w:t xml:space="preserve"> It’s good practice however to include code blocks regardless as making future changes to code is simpler.</w:t>
       </w:r>
       <w:bookmarkStart w:id="0" w:name="_GoBack"/>
       <w:bookmarkEnd w:id="0"/>
     </w:p>
     <w:p>
       <w:pPr>
+        <w:pStyle w:val="ListParagraph"/>
+        <w:numPr>
+          <w:ilvl w:val="0"/>
+          <w:numId w:val="2"/>
+        </w:numPr>
+        <w:jc w:val="both"/>
+        <w:rPr>
+          <w:rFonts w:ascii="Times New Roman" w:hAnsi="Times New Roman" w:cs="Times New Roman"/>
+          <w:b/>
+          <w:sz w:val="24"/>
+          <w:szCs w:val="24"/>
+        </w:rPr>
+      </w:pPr>
+      <w:r>
+        <w:rPr>
+          <w:rFonts w:ascii="Times New Roman" w:hAnsi="Times New Roman" w:cs="Times New Roman"/>
+          <w:sz w:val="24"/>
+          <w:szCs w:val="24"/>
+        </w:rPr>
+        <w:t>Variables declared in the loop</w:t>
+      </w:r>
+      <w:r>
+        <w:rPr>
+          <w:rFonts w:ascii="Times New Roman" w:hAnsi="Times New Roman" w:cs="Times New Roman"/>
+          <w:sz w:val="24"/>
+          <w:szCs w:val="24"/>
+        </w:rPr>
+        <w:t xml:space="preserve"> are local to the loop.</w:t>
+      </w:r>
+    </w:p>
+    <w:p>
+      <w:pPr>
+        <w:pStyle w:val="ListParagraph"/>
+        <w:numPr>
+          <w:ilvl w:val="0"/>
+          <w:numId w:val="2"/>
+        </w:numPr>
+        <w:jc w:val="both"/>
+        <w:rPr>
+          <w:rFonts w:ascii="Times New Roman" w:hAnsi="Times New Roman" w:cs="Times New Roman"/>
+          <w:b/>
+          <w:sz w:val="24"/>
+          <w:szCs w:val="24"/>
+        </w:rPr>
+      </w:pPr>
+      <w:r>
+        <w:rPr>
+          <w:rFonts w:ascii="Times New Roman" w:hAnsi="Times New Roman" w:cs="Times New Roman"/>
+          <w:sz w:val="24"/>
+          <w:szCs w:val="24"/>
+        </w:rPr>
+        <w:t xml:space="preserve">To loop through an array using a basic </w:t>
+      </w:r>
+      <w:r>
+        <w:rPr>
+          <w:rFonts w:ascii="Times New Roman" w:hAnsi="Times New Roman" w:cs="Times New Roman"/>
+          <w:i/>
+          <w:sz w:val="24"/>
+          <w:szCs w:val="24"/>
+        </w:rPr>
+        <w:t xml:space="preserve">for </w:t>
+      </w:r>
+      <w:r>
+        <w:rPr>
+          <w:rFonts w:ascii="Times New Roman" w:hAnsi="Times New Roman" w:cs="Times New Roman"/>
+          <w:sz w:val="24"/>
+          <w:szCs w:val="24"/>
+        </w:rPr>
+        <w:t>loop, provide the loop counter as an argument to the subscript operator for the array.</w:t>
+      </w:r>
+    </w:p>
+    <w:p>
+      <w:pPr>
+        <w:pStyle w:val="ListParagraph"/>
+        <w:numPr>
+          <w:ilvl w:val="0"/>
+          <w:numId w:val="2"/>
+        </w:numPr>
+        <w:jc w:val="both"/>
+        <w:rPr>
+          <w:rFonts w:ascii="Times New Roman" w:hAnsi="Times New Roman" w:cs="Times New Roman"/>
+          <w:b/>
+          <w:sz w:val="24"/>
+          <w:szCs w:val="24"/>
+        </w:rPr>
+      </w:pPr>
+      <w:r>
+        <w:rPr>
+          <w:rFonts w:ascii="Times New Roman" w:hAnsi="Times New Roman" w:cs="Times New Roman"/>
+          <w:sz w:val="24"/>
+          <w:szCs w:val="24"/>
+        </w:rPr>
+        <w:t xml:space="preserve">Rather than specifying the type yourself, you can make the compiler deduce the type by using the </w:t>
+      </w:r>
+      <w:r>
+        <w:rPr>
+          <w:rFonts w:ascii="Times New Roman" w:hAnsi="Times New Roman" w:cs="Times New Roman"/>
+          <w:i/>
+          <w:sz w:val="24"/>
+          <w:szCs w:val="24"/>
+        </w:rPr>
+        <w:t>auto</w:t>
+      </w:r>
+      <w:r>
+        <w:rPr>
+          <w:rFonts w:ascii="Times New Roman" w:hAnsi="Times New Roman" w:cs="Times New Roman"/>
+          <w:sz w:val="24"/>
+          <w:szCs w:val="24"/>
+        </w:rPr>
+        <w:t xml:space="preserve"> keyword, e.g. </w:t>
+      </w:r>
+      <w:r>
+        <w:rPr>
+          <w:rFonts w:ascii="Times New Roman" w:hAnsi="Times New Roman" w:cs="Times New Roman"/>
+          <w:i/>
+          <w:sz w:val="24"/>
+          <w:szCs w:val="24"/>
+        </w:rPr>
+        <w:t>auto number = 5</w:t>
+      </w:r>
+      <w:r>
+        <w:rPr>
+          <w:rFonts w:ascii="Times New Roman" w:hAnsi="Times New Roman" w:cs="Times New Roman"/>
+          <w:sz w:val="24"/>
+          <w:szCs w:val="24"/>
+        </w:rPr>
+        <w:t xml:space="preserve"> – </w:t>
+      </w:r>
+      <w:r>
+        <w:rPr>
+          <w:rFonts w:ascii="Times New Roman" w:hAnsi="Times New Roman" w:cs="Times New Roman"/>
+          <w:i/>
+          <w:sz w:val="24"/>
+          <w:szCs w:val="24"/>
+        </w:rPr>
+        <w:t>number</w:t>
+      </w:r>
+      <w:r>
+        <w:rPr>
+          <w:rFonts w:ascii="Times New Roman" w:hAnsi="Times New Roman" w:cs="Times New Roman"/>
+          <w:sz w:val="24"/>
+          <w:szCs w:val="24"/>
+        </w:rPr>
+        <w:t xml:space="preserve"> is an </w:t>
+      </w:r>
+      <w:r>
+        <w:rPr>
+          <w:rFonts w:ascii="Times New Roman" w:hAnsi="Times New Roman" w:cs="Times New Roman"/>
+          <w:i/>
+          <w:sz w:val="24"/>
+          <w:szCs w:val="24"/>
+        </w:rPr>
+        <w:t>int</w:t>
+      </w:r>
+      <w:r>
+        <w:rPr>
+          <w:rFonts w:ascii="Times New Roman" w:hAnsi="Times New Roman" w:cs="Times New Roman"/>
+          <w:sz w:val="24"/>
+          <w:szCs w:val="24"/>
+        </w:rPr>
+        <w:t>.</w:t>
+      </w:r>
+    </w:p>
+    <w:p>
+      <w:pPr>
+        <w:pStyle w:val="ListParagraph"/>
+        <w:numPr>
+          <w:ilvl w:val="0"/>
+          <w:numId w:val="2"/>
+        </w:numPr>
+        <w:jc w:val="both"/>
+        <w:rPr>
+          <w:rFonts w:ascii="Times New Roman" w:hAnsi="Times New Roman" w:cs="Times New Roman"/>
+          <w:b/>
+          <w:sz w:val="24"/>
+          <w:szCs w:val="24"/>
+        </w:rPr>
+      </w:pPr>
+      <w:r>
+        <w:rPr>
+          <w:rFonts w:ascii="Times New Roman" w:hAnsi="Times New Roman" w:cs="Times New Roman"/>
+          <w:sz w:val="24"/>
+          <w:szCs w:val="24"/>
+        </w:rPr>
+        <w:t xml:space="preserve">The </w:t>
+      </w:r>
+      <w:r>
+        <w:rPr>
+          <w:rFonts w:ascii="Times New Roman" w:hAnsi="Times New Roman" w:cs="Times New Roman"/>
+          <w:b/>
+          <w:i/>
+          <w:sz w:val="24"/>
+          <w:szCs w:val="24"/>
+        </w:rPr>
+        <w:t>continue</w:t>
+      </w:r>
+      <w:r>
+        <w:rPr>
+          <w:rFonts w:ascii="Times New Roman" w:hAnsi="Times New Roman" w:cs="Times New Roman"/>
+          <w:sz w:val="24"/>
+          <w:szCs w:val="24"/>
+        </w:rPr>
+        <w:t xml:space="preserve"> </w:t>
+      </w:r>
+      <w:r>
+        <w:rPr>
+          <w:rFonts w:ascii="Times New Roman" w:hAnsi="Times New Roman" w:cs="Times New Roman"/>
+          <w:b/>
+          <w:sz w:val="24"/>
+          <w:szCs w:val="24"/>
+        </w:rPr>
+        <w:t xml:space="preserve">statement </w:t>
+      </w:r>
+      <w:r>
+        <w:rPr>
+          <w:rFonts w:ascii="Times New Roman" w:hAnsi="Times New Roman" w:cs="Times New Roman"/>
+          <w:sz w:val="24"/>
+          <w:szCs w:val="24"/>
+        </w:rPr>
+        <w:t>skips the next iteration of the loop.</w:t>
+      </w:r>
+    </w:p>
+    <w:p>
+      <w:pPr>
+        <w:pStyle w:val="ListParagraph"/>
+        <w:numPr>
+          <w:ilvl w:val="0"/>
+          <w:numId w:val="2"/>
+        </w:numPr>
+        <w:jc w:val="both"/>
+        <w:rPr>
+          <w:rFonts w:ascii="Times New Roman" w:hAnsi="Times New Roman" w:cs="Times New Roman"/>
+          <w:b/>
+          <w:sz w:val="24"/>
+          <w:szCs w:val="24"/>
+        </w:rPr>
+      </w:pPr>
+      <w:r>
+        <w:rPr>
+          <w:rFonts w:ascii="Times New Roman" w:hAnsi="Times New Roman" w:cs="Times New Roman"/>
+          <w:sz w:val="24"/>
+          <w:szCs w:val="24"/>
+        </w:rPr>
+        <w:t xml:space="preserve">The </w:t>
+      </w:r>
+      <w:r>
+        <w:rPr>
+          <w:rFonts w:ascii="Times New Roman" w:hAnsi="Times New Roman" w:cs="Times New Roman"/>
+          <w:b/>
+          <w:i/>
+          <w:sz w:val="24"/>
+          <w:szCs w:val="24"/>
+        </w:rPr>
+        <w:t>break</w:t>
+      </w:r>
+      <w:r>
+        <w:rPr>
+          <w:rFonts w:ascii="Times New Roman" w:hAnsi="Times New Roman" w:cs="Times New Roman"/>
+          <w:sz w:val="24"/>
+          <w:szCs w:val="24"/>
+        </w:rPr>
+        <w:t xml:space="preserve"> </w:t>
+      </w:r>
+      <w:r>
+        <w:rPr>
+          <w:rFonts w:ascii="Times New Roman" w:hAnsi="Times New Roman" w:cs="Times New Roman"/>
+          <w:b/>
+          <w:sz w:val="24"/>
+          <w:szCs w:val="24"/>
+        </w:rPr>
+        <w:t>statement</w:t>
+      </w:r>
+      <w:r>
+        <w:rPr>
+          <w:rFonts w:ascii="Times New Roman" w:hAnsi="Times New Roman" w:cs="Times New Roman"/>
+          <w:sz w:val="24"/>
+          <w:szCs w:val="24"/>
+        </w:rPr>
+        <w:t xml:space="preserve"> exits the loop altogether. </w:t>
+      </w:r>
+      <w:r>
+        <w:rPr>
+          <w:rFonts w:ascii="Times New Roman" w:hAnsi="Times New Roman" w:cs="Times New Roman"/>
+          <w:sz w:val="24"/>
+          <w:szCs w:val="24"/>
+        </w:rPr>
+        <w:t xml:space="preserve">The </w:t>
+      </w:r>
+      <w:r>
+        <w:rPr>
+          <w:rFonts w:ascii="Times New Roman" w:hAnsi="Times New Roman" w:cs="Times New Roman"/>
+          <w:i/>
+          <w:sz w:val="24"/>
+          <w:szCs w:val="24"/>
+        </w:rPr>
+        <w:t>break</w:t>
+      </w:r>
+      <w:r>
+        <w:rPr>
+          <w:rFonts w:ascii="Times New Roman" w:hAnsi="Times New Roman" w:cs="Times New Roman"/>
+          <w:sz w:val="24"/>
+          <w:szCs w:val="24"/>
+        </w:rPr>
+        <w:t xml:space="preserve"> statement can be combined with an infinite loop to exit the loop once a condition is met.</w:t>
+      </w:r>
+    </w:p>
+    <w:p>
+      <w:pPr>
+        <w:pStyle w:val="ListParagraph"/>
+        <w:numPr>
+          <w:ilvl w:val="0"/>
+          <w:numId w:val="2"/>
+        </w:numPr>
+        <w:jc w:val="both"/>
+        <w:rPr>
+          <w:rFonts w:ascii="Times New Roman" w:hAnsi="Times New Roman" w:cs="Times New Roman"/>
+          <w:b/>
+          <w:sz w:val="24"/>
+          <w:szCs w:val="24"/>
+        </w:rPr>
+      </w:pPr>
+      <w:r>
+        <w:rPr>
+          <w:rFonts w:ascii="Times New Roman" w:hAnsi="Times New Roman" w:cs="Times New Roman"/>
+          <w:b/>
+          <w:sz w:val="24"/>
+          <w:szCs w:val="24"/>
+        </w:rPr>
+        <w:t>Nested loops</w:t>
+      </w:r>
+      <w:r>
+        <w:rPr>
+          <w:rFonts w:ascii="Times New Roman" w:hAnsi="Times New Roman" w:cs="Times New Roman"/>
+          <w:sz w:val="24"/>
+          <w:szCs w:val="24"/>
+        </w:rPr>
+        <w:t xml:space="preserve"> allow you to loop within a loop, this can be useful when dealing with multidimensional arrays as the outer loop can go through the rows, and the inner loop goes through the columns.</w:t>
+      </w:r>
+    </w:p>
+    <w:p>
+      <w:pPr>
         <w:pStyle w:val="CHeading"/>
       </w:pPr>
       <w:r>
@@ -12503,6 +13826,7 @@
         <w:pStyle w:val="CHeading"/>
       </w:pPr>
       <w:r>
+        <w:lastRenderedPageBreak/>
         <w:t>Bonus Material and Source Code</w:t>
       </w:r>
     </w:p>
@@ -13639,7 +14963,6 @@
   <w:style w:type="character" w:default="1" w:styleId="DefaultParagraphFont">
     <w:name w:val="Default Paragraph Font"/>
     <w:uiPriority w:val="1"/>
-    <w:semiHidden/>
     <w:unhideWhenUsed/>
   </w:style>
   <w:style w:type="table" w:default="1" w:styleId="TableNormal">
@@ -14081,7 +15404,7 @@
 </file>
 
 <file path=customXml/itemProps1.xml><?xml version="1.0" encoding="utf-8"?>
-<ds:datastoreItem xmlns:ds="http://schemas.openxmlformats.org/officeDocument/2006/customXml" ds:itemID="{DA8C9C91-57B7-4B7C-9BB0-EF546B5FA58B}">
+<ds:datastoreItem xmlns:ds="http://schemas.openxmlformats.org/officeDocument/2006/customXml" ds:itemID="{64AA79E1-630E-44CF-BEA8-1D87576682C9}">
   <ds:schemaRefs>
     <ds:schemaRef ds:uri="http://schemas.openxmlformats.org/officeDocument/2006/bibliography"/>
   </ds:schemaRefs>

</xml_diff>

<commit_message>
Covered C-styled/null-terminal strings, covered strcpy/strcat/strlen functions, covered size_t type, and completed null-terminated strings challenge.
</commit_message>
<xml_diff>
--- a/notes/BeginningCppProgramming.docx
+++ b/notes/BeginningCppProgramming.docx
@@ -2290,21 +2290,7 @@
               <w:rPr>
                 <w:highlight w:val="yellow"/>
               </w:rPr>
-              <w:t xml:space="preserve">int </w:t>
-            </w:r>
-            <w:proofErr w:type="gramStart"/>
-            <w:r>
-              <w:rPr>
-                <w:highlight w:val="yellow"/>
-              </w:rPr>
-              <w:t>main(</w:t>
-            </w:r>
-            <w:proofErr w:type="gramEnd"/>
-            <w:r>
-              <w:rPr>
-                <w:highlight w:val="yellow"/>
-              </w:rPr>
-              <w:t>) {</w:t>
+              <w:t>int main() {</w:t>
             </w:r>
           </w:p>
           <w:p>
@@ -2365,49 +2351,7 @@
               <w:rPr>
                 <w:highlight w:val="yellow"/>
               </w:rPr>
-              <w:t xml:space="preserve">int </w:t>
-            </w:r>
-            <w:proofErr w:type="gramStart"/>
-            <w:r>
-              <w:rPr>
-                <w:highlight w:val="yellow"/>
-              </w:rPr>
-              <w:t>main(</w:t>
-            </w:r>
-            <w:proofErr w:type="gramEnd"/>
-            <w:r>
-              <w:rPr>
-                <w:highlight w:val="yellow"/>
-              </w:rPr>
-              <w:t xml:space="preserve">int </w:t>
-            </w:r>
-            <w:proofErr w:type="spellStart"/>
-            <w:r>
-              <w:rPr>
-                <w:highlight w:val="yellow"/>
-              </w:rPr>
-              <w:t>argc</w:t>
-            </w:r>
-            <w:proofErr w:type="spellEnd"/>
-            <w:r>
-              <w:rPr>
-                <w:highlight w:val="yellow"/>
-              </w:rPr>
-              <w:t>, char *</w:t>
-            </w:r>
-            <w:proofErr w:type="spellStart"/>
-            <w:r>
-              <w:rPr>
-                <w:highlight w:val="yellow"/>
-              </w:rPr>
-              <w:t>argv</w:t>
-            </w:r>
-            <w:proofErr w:type="spellEnd"/>
-            <w:r>
-              <w:rPr>
-                <w:highlight w:val="yellow"/>
-              </w:rPr>
-              <w:t>[]) {</w:t>
+              <w:t>int main(int argc, char *argv[]) {</w:t>
             </w:r>
           </w:p>
           <w:p>
@@ -11077,13 +11021,7 @@
               <w:rPr>
                 <w:highlight w:val="yellow"/>
               </w:rPr>
-              <w:t>if (expr1)</w:t>
-            </w:r>
-            <w:r>
-              <w:rPr>
-                <w:highlight w:val="yellow"/>
-              </w:rPr>
-              <w:t xml:space="preserve"> {</w:t>
+              <w:t>if (expr1) {</w:t>
             </w:r>
             <w:r>
               <w:rPr>
@@ -11115,13 +11053,7 @@
               <w:rPr>
                 <w:highlight w:val="yellow"/>
               </w:rPr>
-              <w:t xml:space="preserve">   if(expr2)</w:t>
-            </w:r>
-            <w:r>
-              <w:rPr>
-                <w:highlight w:val="yellow"/>
-              </w:rPr>
-              <w:t xml:space="preserve"> {</w:t>
+              <w:t xml:space="preserve">   if(expr2) {</w:t>
             </w:r>
           </w:p>
           <w:p>
@@ -11149,25 +11081,7 @@
               <w:rPr>
                 <w:highlight w:val="yellow"/>
               </w:rPr>
-              <w:t xml:space="preserve">   </w:t>
-            </w:r>
-            <w:r>
-              <w:rPr>
-                <w:highlight w:val="yellow"/>
-              </w:rPr>
-              <w:t xml:space="preserve">} </w:t>
-            </w:r>
-            <w:r>
-              <w:rPr>
-                <w:highlight w:val="yellow"/>
-              </w:rPr>
-              <w:t>else</w:t>
-            </w:r>
-            <w:r>
-              <w:rPr>
-                <w:highlight w:val="yellow"/>
-              </w:rPr>
-              <w:t xml:space="preserve"> {</w:t>
+              <w:t xml:space="preserve">   } else {</w:t>
             </w:r>
           </w:p>
           <w:p>
@@ -11844,217 +11758,6 @@
                 <w:highlight w:val="yellow"/>
               </w:rPr>
               <w:t>DayOfWeek { // Bad: Unscoped</w:t>
-            </w:r>
-          </w:p>
-          <w:p>
-            <w:pPr>
-              <w:pStyle w:val="CCode"/>
-              <w:rPr>
-                <w:highlight w:val="yellow"/>
-              </w:rPr>
-            </w:pPr>
-            <w:r>
-              <w:rPr>
-                <w:highlight w:val="yellow"/>
-              </w:rPr>
-              <w:t xml:space="preserve">   Monday,</w:t>
-            </w:r>
-          </w:p>
-          <w:p>
-            <w:pPr>
-              <w:pStyle w:val="CCode"/>
-              <w:rPr>
-                <w:highlight w:val="yellow"/>
-              </w:rPr>
-            </w:pPr>
-            <w:r>
-              <w:rPr>
-                <w:highlight w:val="yellow"/>
-              </w:rPr>
-              <w:t xml:space="preserve">   Tuesday,</w:t>
-            </w:r>
-          </w:p>
-          <w:p>
-            <w:pPr>
-              <w:pStyle w:val="CCode"/>
-              <w:rPr>
-                <w:highlight w:val="yellow"/>
-              </w:rPr>
-            </w:pPr>
-            <w:r>
-              <w:rPr>
-                <w:highlight w:val="yellow"/>
-              </w:rPr>
-              <w:t xml:space="preserve">   </w:t>
-            </w:r>
-            <w:r>
-              <w:rPr>
-                <w:highlight w:val="yellow"/>
-              </w:rPr>
-              <w:t>Wednesday,</w:t>
-            </w:r>
-          </w:p>
-          <w:p>
-            <w:pPr>
-              <w:pStyle w:val="CCode"/>
-              <w:rPr>
-                <w:highlight w:val="yellow"/>
-              </w:rPr>
-            </w:pPr>
-            <w:r>
-              <w:rPr>
-                <w:highlight w:val="yellow"/>
-              </w:rPr>
-              <w:t xml:space="preserve">   </w:t>
-            </w:r>
-            <w:r>
-              <w:rPr>
-                <w:highlight w:val="yellow"/>
-              </w:rPr>
-              <w:t>Thursday,</w:t>
-            </w:r>
-          </w:p>
-          <w:p>
-            <w:pPr>
-              <w:pStyle w:val="CCode"/>
-              <w:rPr>
-                <w:highlight w:val="yellow"/>
-              </w:rPr>
-            </w:pPr>
-            <w:r>
-              <w:rPr>
-                <w:highlight w:val="yellow"/>
-              </w:rPr>
-              <w:t xml:space="preserve">   </w:t>
-            </w:r>
-            <w:r>
-              <w:rPr>
-                <w:highlight w:val="yellow"/>
-              </w:rPr>
-              <w:t>Friday,</w:t>
-            </w:r>
-          </w:p>
-          <w:p>
-            <w:pPr>
-              <w:pStyle w:val="CCode"/>
-              <w:rPr>
-                <w:highlight w:val="yellow"/>
-              </w:rPr>
-            </w:pPr>
-            <w:r>
-              <w:rPr>
-                <w:highlight w:val="yellow"/>
-              </w:rPr>
-              <w:t xml:space="preserve">   </w:t>
-            </w:r>
-            <w:r>
-              <w:rPr>
-                <w:highlight w:val="yellow"/>
-              </w:rPr>
-              <w:t>Saturday,</w:t>
-            </w:r>
-          </w:p>
-          <w:p>
-            <w:pPr>
-              <w:pStyle w:val="CCode"/>
-              <w:rPr>
-                <w:highlight w:val="yellow"/>
-              </w:rPr>
-            </w:pPr>
-            <w:r>
-              <w:rPr>
-                <w:highlight w:val="yellow"/>
-              </w:rPr>
-              <w:t xml:space="preserve">   </w:t>
-            </w:r>
-            <w:r>
-              <w:rPr>
-                <w:highlight w:val="yellow"/>
-              </w:rPr>
-              <w:t>Sunday</w:t>
-            </w:r>
-          </w:p>
-          <w:p>
-            <w:pPr>
-              <w:pStyle w:val="CCode"/>
-              <w:rPr>
-                <w:highlight w:val="yellow"/>
-              </w:rPr>
-            </w:pPr>
-            <w:r>
-              <w:rPr>
-                <w:highlight w:val="yellow"/>
-              </w:rPr>
-              <w:t>}</w:t>
-            </w:r>
-          </w:p>
-          <w:p>
-            <w:pPr>
-              <w:pStyle w:val="CCode"/>
-              <w:rPr>
-                <w:highlight w:val="yellow"/>
-              </w:rPr>
-            </w:pPr>
-            <w:r>
-              <w:rPr>
-                <w:highlight w:val="yellow"/>
-              </w:rPr>
-              <w:t>DayOfWeek day = Monday;</w:t>
-            </w:r>
-          </w:p>
-        </w:tc>
-        <w:tc>
-          <w:tcPr>
-            <w:tcW w:w="5228" w:type="dxa"/>
-          </w:tcPr>
-          <w:p>
-            <w:pPr>
-              <w:pStyle w:val="CCode"/>
-              <w:rPr>
-                <w:highlight w:val="yellow"/>
-              </w:rPr>
-            </w:pPr>
-            <w:r>
-              <w:rPr>
-                <w:highlight w:val="yellow"/>
-              </w:rPr>
-              <w:t>e</w:t>
-            </w:r>
-            <w:r>
-              <w:rPr>
-                <w:highlight w:val="yellow"/>
-              </w:rPr>
-              <w:t>num</w:t>
-            </w:r>
-            <w:r>
-              <w:rPr>
-                <w:highlight w:val="yellow"/>
-              </w:rPr>
-              <w:t xml:space="preserve"> class</w:t>
-            </w:r>
-            <w:r>
-              <w:rPr>
-                <w:highlight w:val="yellow"/>
-              </w:rPr>
-              <w:t xml:space="preserve"> DayOfWeek { // </w:t>
-            </w:r>
-            <w:r>
-              <w:rPr>
-                <w:highlight w:val="yellow"/>
-              </w:rPr>
-              <w:t>Good</w:t>
-            </w:r>
-            <w:r>
-              <w:rPr>
-                <w:highlight w:val="yellow"/>
-              </w:rPr>
-              <w:t xml:space="preserve">: </w:t>
-            </w:r>
-            <w:r>
-              <w:rPr>
-                <w:highlight w:val="yellow"/>
-              </w:rPr>
-              <w:t>Scoped</w:t>
             </w:r>
           </w:p>
           <w:p>
@@ -12180,19 +11883,158 @@
               <w:rPr>
                 <w:highlight w:val="yellow"/>
               </w:rPr>
-              <w:t xml:space="preserve">DayOfWeek day = </w:t>
+              <w:t>DayOfWeek day = Monday;</w:t>
+            </w:r>
+          </w:p>
+        </w:tc>
+        <w:tc>
+          <w:tcPr>
+            <w:tcW w:w="5228" w:type="dxa"/>
+          </w:tcPr>
+          <w:p>
+            <w:pPr>
+              <w:pStyle w:val="CCode"/>
+              <w:rPr>
+                <w:highlight w:val="yellow"/>
+              </w:rPr>
+            </w:pPr>
+            <w:r>
+              <w:rPr>
+                <w:highlight w:val="yellow"/>
+              </w:rPr>
+              <w:t>e</w:t>
             </w:r>
             <w:r>
               <w:rPr>
                 <w:highlight w:val="yellow"/>
               </w:rPr>
-              <w:t>DayOfWeek::</w:t>
+              <w:t>num class DayOfWeek { // Good: Scoped</w:t>
             </w:r>
+          </w:p>
+          <w:p>
+            <w:pPr>
+              <w:pStyle w:val="CCode"/>
+              <w:rPr>
+                <w:highlight w:val="yellow"/>
+              </w:rPr>
+            </w:pPr>
             <w:r>
               <w:rPr>
                 <w:highlight w:val="yellow"/>
               </w:rPr>
-              <w:t>Monday;</w:t>
+              <w:t xml:space="preserve">   Monday,</w:t>
+            </w:r>
+          </w:p>
+          <w:p>
+            <w:pPr>
+              <w:pStyle w:val="CCode"/>
+              <w:rPr>
+                <w:highlight w:val="yellow"/>
+              </w:rPr>
+            </w:pPr>
+            <w:r>
+              <w:rPr>
+                <w:highlight w:val="yellow"/>
+              </w:rPr>
+              <w:t xml:space="preserve">   Tuesday,</w:t>
+            </w:r>
+          </w:p>
+          <w:p>
+            <w:pPr>
+              <w:pStyle w:val="CCode"/>
+              <w:rPr>
+                <w:highlight w:val="yellow"/>
+              </w:rPr>
+            </w:pPr>
+            <w:r>
+              <w:rPr>
+                <w:highlight w:val="yellow"/>
+              </w:rPr>
+              <w:t xml:space="preserve">   Wednesday,</w:t>
+            </w:r>
+          </w:p>
+          <w:p>
+            <w:pPr>
+              <w:pStyle w:val="CCode"/>
+              <w:rPr>
+                <w:highlight w:val="yellow"/>
+              </w:rPr>
+            </w:pPr>
+            <w:r>
+              <w:rPr>
+                <w:highlight w:val="yellow"/>
+              </w:rPr>
+              <w:t xml:space="preserve">   Thursday,</w:t>
+            </w:r>
+          </w:p>
+          <w:p>
+            <w:pPr>
+              <w:pStyle w:val="CCode"/>
+              <w:rPr>
+                <w:highlight w:val="yellow"/>
+              </w:rPr>
+            </w:pPr>
+            <w:r>
+              <w:rPr>
+                <w:highlight w:val="yellow"/>
+              </w:rPr>
+              <w:t xml:space="preserve">   Friday,</w:t>
+            </w:r>
+          </w:p>
+          <w:p>
+            <w:pPr>
+              <w:pStyle w:val="CCode"/>
+              <w:rPr>
+                <w:highlight w:val="yellow"/>
+              </w:rPr>
+            </w:pPr>
+            <w:r>
+              <w:rPr>
+                <w:highlight w:val="yellow"/>
+              </w:rPr>
+              <w:t xml:space="preserve">   Saturday,</w:t>
+            </w:r>
+          </w:p>
+          <w:p>
+            <w:pPr>
+              <w:pStyle w:val="CCode"/>
+              <w:rPr>
+                <w:highlight w:val="yellow"/>
+              </w:rPr>
+            </w:pPr>
+            <w:r>
+              <w:rPr>
+                <w:highlight w:val="yellow"/>
+              </w:rPr>
+              <w:t xml:space="preserve">   Sunday</w:t>
+            </w:r>
+          </w:p>
+          <w:p>
+            <w:pPr>
+              <w:pStyle w:val="CCode"/>
+              <w:rPr>
+                <w:highlight w:val="yellow"/>
+              </w:rPr>
+            </w:pPr>
+            <w:r>
+              <w:rPr>
+                <w:highlight w:val="yellow"/>
+              </w:rPr>
+              <w:t>}</w:t>
+            </w:r>
+          </w:p>
+          <w:p>
+            <w:pPr>
+              <w:pStyle w:val="CCode"/>
+              <w:rPr>
+                <w:highlight w:val="yellow"/>
+              </w:rPr>
+            </w:pPr>
+            <w:r>
+              <w:rPr>
+                <w:highlight w:val="yellow"/>
+              </w:rPr>
+              <w:t>DayOfWeek day = DayOfWeek::Monday;</w:t>
             </w:r>
           </w:p>
         </w:tc>
@@ -13224,356 +13066,1657 @@
         </w:rPr>
         <w:t xml:space="preserve"> It’s good practice however to include code blocks regardless as making future changes to code is simpler.</w:t>
       </w:r>
+    </w:p>
+    <w:p>
+      <w:pPr>
+        <w:pStyle w:val="ListParagraph"/>
+        <w:numPr>
+          <w:ilvl w:val="0"/>
+          <w:numId w:val="2"/>
+        </w:numPr>
+        <w:jc w:val="both"/>
+        <w:rPr>
+          <w:rFonts w:ascii="Times New Roman" w:hAnsi="Times New Roman" w:cs="Times New Roman"/>
+          <w:b/>
+          <w:sz w:val="24"/>
+          <w:szCs w:val="24"/>
+        </w:rPr>
+      </w:pPr>
+      <w:r>
+        <w:rPr>
+          <w:rFonts w:ascii="Times New Roman" w:hAnsi="Times New Roman" w:cs="Times New Roman"/>
+          <w:sz w:val="24"/>
+          <w:szCs w:val="24"/>
+        </w:rPr>
+        <w:t>Variables declared in the loop</w:t>
+      </w:r>
+      <w:r>
+        <w:rPr>
+          <w:rFonts w:ascii="Times New Roman" w:hAnsi="Times New Roman" w:cs="Times New Roman"/>
+          <w:sz w:val="24"/>
+          <w:szCs w:val="24"/>
+        </w:rPr>
+        <w:t xml:space="preserve"> are local to the loop.</w:t>
+      </w:r>
+    </w:p>
+    <w:p>
+      <w:pPr>
+        <w:pStyle w:val="ListParagraph"/>
+        <w:numPr>
+          <w:ilvl w:val="0"/>
+          <w:numId w:val="2"/>
+        </w:numPr>
+        <w:jc w:val="both"/>
+        <w:rPr>
+          <w:rFonts w:ascii="Times New Roman" w:hAnsi="Times New Roman" w:cs="Times New Roman"/>
+          <w:b/>
+          <w:sz w:val="24"/>
+          <w:szCs w:val="24"/>
+        </w:rPr>
+      </w:pPr>
+      <w:r>
+        <w:rPr>
+          <w:rFonts w:ascii="Times New Roman" w:hAnsi="Times New Roman" w:cs="Times New Roman"/>
+          <w:sz w:val="24"/>
+          <w:szCs w:val="24"/>
+        </w:rPr>
+        <w:t xml:space="preserve">To loop through an array using a basic </w:t>
+      </w:r>
+      <w:r>
+        <w:rPr>
+          <w:rFonts w:ascii="Times New Roman" w:hAnsi="Times New Roman" w:cs="Times New Roman"/>
+          <w:i/>
+          <w:sz w:val="24"/>
+          <w:szCs w:val="24"/>
+        </w:rPr>
+        <w:t xml:space="preserve">for </w:t>
+      </w:r>
+      <w:r>
+        <w:rPr>
+          <w:rFonts w:ascii="Times New Roman" w:hAnsi="Times New Roman" w:cs="Times New Roman"/>
+          <w:sz w:val="24"/>
+          <w:szCs w:val="24"/>
+        </w:rPr>
+        <w:t>loop, provide the loop counter as an argument to the subscript operator for the array.</w:t>
+      </w:r>
+    </w:p>
+    <w:p>
+      <w:pPr>
+        <w:pStyle w:val="ListParagraph"/>
+        <w:numPr>
+          <w:ilvl w:val="0"/>
+          <w:numId w:val="2"/>
+        </w:numPr>
+        <w:jc w:val="both"/>
+        <w:rPr>
+          <w:rFonts w:ascii="Times New Roman" w:hAnsi="Times New Roman" w:cs="Times New Roman"/>
+          <w:b/>
+          <w:sz w:val="24"/>
+          <w:szCs w:val="24"/>
+        </w:rPr>
+      </w:pPr>
+      <w:r>
+        <w:rPr>
+          <w:rFonts w:ascii="Times New Roman" w:hAnsi="Times New Roman" w:cs="Times New Roman"/>
+          <w:sz w:val="24"/>
+          <w:szCs w:val="24"/>
+        </w:rPr>
+        <w:t xml:space="preserve">Rather than specifying the type yourself, you can make the compiler deduce the type by using the </w:t>
+      </w:r>
+      <w:r>
+        <w:rPr>
+          <w:rFonts w:ascii="Times New Roman" w:hAnsi="Times New Roman" w:cs="Times New Roman"/>
+          <w:i/>
+          <w:sz w:val="24"/>
+          <w:szCs w:val="24"/>
+        </w:rPr>
+        <w:t>auto</w:t>
+      </w:r>
+      <w:r>
+        <w:rPr>
+          <w:rFonts w:ascii="Times New Roman" w:hAnsi="Times New Roman" w:cs="Times New Roman"/>
+          <w:sz w:val="24"/>
+          <w:szCs w:val="24"/>
+        </w:rPr>
+        <w:t xml:space="preserve"> keyword, e.g. </w:t>
+      </w:r>
+      <w:r>
+        <w:rPr>
+          <w:rFonts w:ascii="Times New Roman" w:hAnsi="Times New Roman" w:cs="Times New Roman"/>
+          <w:i/>
+          <w:sz w:val="24"/>
+          <w:szCs w:val="24"/>
+        </w:rPr>
+        <w:t>auto number = 5</w:t>
+      </w:r>
+      <w:r>
+        <w:rPr>
+          <w:rFonts w:ascii="Times New Roman" w:hAnsi="Times New Roman" w:cs="Times New Roman"/>
+          <w:sz w:val="24"/>
+          <w:szCs w:val="24"/>
+        </w:rPr>
+        <w:t xml:space="preserve"> – </w:t>
+      </w:r>
+      <w:r>
+        <w:rPr>
+          <w:rFonts w:ascii="Times New Roman" w:hAnsi="Times New Roman" w:cs="Times New Roman"/>
+          <w:i/>
+          <w:sz w:val="24"/>
+          <w:szCs w:val="24"/>
+        </w:rPr>
+        <w:t>number</w:t>
+      </w:r>
+      <w:r>
+        <w:rPr>
+          <w:rFonts w:ascii="Times New Roman" w:hAnsi="Times New Roman" w:cs="Times New Roman"/>
+          <w:sz w:val="24"/>
+          <w:szCs w:val="24"/>
+        </w:rPr>
+        <w:t xml:space="preserve"> is an </w:t>
+      </w:r>
+      <w:r>
+        <w:rPr>
+          <w:rFonts w:ascii="Times New Roman" w:hAnsi="Times New Roman" w:cs="Times New Roman"/>
+          <w:i/>
+          <w:sz w:val="24"/>
+          <w:szCs w:val="24"/>
+        </w:rPr>
+        <w:t>int</w:t>
+      </w:r>
+      <w:r>
+        <w:rPr>
+          <w:rFonts w:ascii="Times New Roman" w:hAnsi="Times New Roman" w:cs="Times New Roman"/>
+          <w:sz w:val="24"/>
+          <w:szCs w:val="24"/>
+        </w:rPr>
+        <w:t>.</w:t>
+      </w:r>
+    </w:p>
+    <w:p>
+      <w:pPr>
+        <w:pStyle w:val="ListParagraph"/>
+        <w:numPr>
+          <w:ilvl w:val="0"/>
+          <w:numId w:val="2"/>
+        </w:numPr>
+        <w:jc w:val="both"/>
+        <w:rPr>
+          <w:rFonts w:ascii="Times New Roman" w:hAnsi="Times New Roman" w:cs="Times New Roman"/>
+          <w:b/>
+          <w:sz w:val="24"/>
+          <w:szCs w:val="24"/>
+        </w:rPr>
+      </w:pPr>
+      <w:r>
+        <w:rPr>
+          <w:rFonts w:ascii="Times New Roman" w:hAnsi="Times New Roman" w:cs="Times New Roman"/>
+          <w:sz w:val="24"/>
+          <w:szCs w:val="24"/>
+        </w:rPr>
+        <w:t xml:space="preserve">The </w:t>
+      </w:r>
+      <w:r>
+        <w:rPr>
+          <w:rFonts w:ascii="Times New Roman" w:hAnsi="Times New Roman" w:cs="Times New Roman"/>
+          <w:b/>
+          <w:i/>
+          <w:sz w:val="24"/>
+          <w:szCs w:val="24"/>
+        </w:rPr>
+        <w:t>continue</w:t>
+      </w:r>
+      <w:r>
+        <w:rPr>
+          <w:rFonts w:ascii="Times New Roman" w:hAnsi="Times New Roman" w:cs="Times New Roman"/>
+          <w:sz w:val="24"/>
+          <w:szCs w:val="24"/>
+        </w:rPr>
+        <w:t xml:space="preserve"> </w:t>
+      </w:r>
+      <w:r>
+        <w:rPr>
+          <w:rFonts w:ascii="Times New Roman" w:hAnsi="Times New Roman" w:cs="Times New Roman"/>
+          <w:b/>
+          <w:sz w:val="24"/>
+          <w:szCs w:val="24"/>
+        </w:rPr>
+        <w:t xml:space="preserve">statement </w:t>
+      </w:r>
+      <w:r>
+        <w:rPr>
+          <w:rFonts w:ascii="Times New Roman" w:hAnsi="Times New Roman" w:cs="Times New Roman"/>
+          <w:sz w:val="24"/>
+          <w:szCs w:val="24"/>
+        </w:rPr>
+        <w:t>skips the next iteration of the loop.</w:t>
+      </w:r>
+    </w:p>
+    <w:p>
+      <w:pPr>
+        <w:pStyle w:val="ListParagraph"/>
+        <w:numPr>
+          <w:ilvl w:val="0"/>
+          <w:numId w:val="2"/>
+        </w:numPr>
+        <w:jc w:val="both"/>
+        <w:rPr>
+          <w:rFonts w:ascii="Times New Roman" w:hAnsi="Times New Roman" w:cs="Times New Roman"/>
+          <w:b/>
+          <w:sz w:val="24"/>
+          <w:szCs w:val="24"/>
+        </w:rPr>
+      </w:pPr>
+      <w:r>
+        <w:rPr>
+          <w:rFonts w:ascii="Times New Roman" w:hAnsi="Times New Roman" w:cs="Times New Roman"/>
+          <w:sz w:val="24"/>
+          <w:szCs w:val="24"/>
+        </w:rPr>
+        <w:t xml:space="preserve">The </w:t>
+      </w:r>
+      <w:r>
+        <w:rPr>
+          <w:rFonts w:ascii="Times New Roman" w:hAnsi="Times New Roman" w:cs="Times New Roman"/>
+          <w:b/>
+          <w:i/>
+          <w:sz w:val="24"/>
+          <w:szCs w:val="24"/>
+        </w:rPr>
+        <w:t>break</w:t>
+      </w:r>
+      <w:r>
+        <w:rPr>
+          <w:rFonts w:ascii="Times New Roman" w:hAnsi="Times New Roman" w:cs="Times New Roman"/>
+          <w:sz w:val="24"/>
+          <w:szCs w:val="24"/>
+        </w:rPr>
+        <w:t xml:space="preserve"> </w:t>
+      </w:r>
+      <w:r>
+        <w:rPr>
+          <w:rFonts w:ascii="Times New Roman" w:hAnsi="Times New Roman" w:cs="Times New Roman"/>
+          <w:b/>
+          <w:sz w:val="24"/>
+          <w:szCs w:val="24"/>
+        </w:rPr>
+        <w:t>statement</w:t>
+      </w:r>
+      <w:r>
+        <w:rPr>
+          <w:rFonts w:ascii="Times New Roman" w:hAnsi="Times New Roman" w:cs="Times New Roman"/>
+          <w:sz w:val="24"/>
+          <w:szCs w:val="24"/>
+        </w:rPr>
+        <w:t xml:space="preserve"> exits the loop altogether. </w:t>
+      </w:r>
+      <w:r>
+        <w:rPr>
+          <w:rFonts w:ascii="Times New Roman" w:hAnsi="Times New Roman" w:cs="Times New Roman"/>
+          <w:sz w:val="24"/>
+          <w:szCs w:val="24"/>
+        </w:rPr>
+        <w:t xml:space="preserve">The </w:t>
+      </w:r>
+      <w:r>
+        <w:rPr>
+          <w:rFonts w:ascii="Times New Roman" w:hAnsi="Times New Roman" w:cs="Times New Roman"/>
+          <w:i/>
+          <w:sz w:val="24"/>
+          <w:szCs w:val="24"/>
+        </w:rPr>
+        <w:t>break</w:t>
+      </w:r>
+      <w:r>
+        <w:rPr>
+          <w:rFonts w:ascii="Times New Roman" w:hAnsi="Times New Roman" w:cs="Times New Roman"/>
+          <w:sz w:val="24"/>
+          <w:szCs w:val="24"/>
+        </w:rPr>
+        <w:t xml:space="preserve"> statement can be combined with an infinite loop to exit the loop once a condition is met.</w:t>
+      </w:r>
+    </w:p>
+    <w:p>
+      <w:pPr>
+        <w:pStyle w:val="ListParagraph"/>
+        <w:numPr>
+          <w:ilvl w:val="0"/>
+          <w:numId w:val="2"/>
+        </w:numPr>
+        <w:jc w:val="both"/>
+        <w:rPr>
+          <w:rFonts w:ascii="Times New Roman" w:hAnsi="Times New Roman" w:cs="Times New Roman"/>
+          <w:b/>
+          <w:sz w:val="24"/>
+          <w:szCs w:val="24"/>
+        </w:rPr>
+      </w:pPr>
+      <w:r>
+        <w:rPr>
+          <w:rFonts w:ascii="Times New Roman" w:hAnsi="Times New Roman" w:cs="Times New Roman"/>
+          <w:b/>
+          <w:sz w:val="24"/>
+          <w:szCs w:val="24"/>
+        </w:rPr>
+        <w:t>Nested loops</w:t>
+      </w:r>
+      <w:r>
+        <w:rPr>
+          <w:rFonts w:ascii="Times New Roman" w:hAnsi="Times New Roman" w:cs="Times New Roman"/>
+          <w:sz w:val="24"/>
+          <w:szCs w:val="24"/>
+        </w:rPr>
+        <w:t xml:space="preserve"> allow you to loop within a loop, this can be useful when dealing with multidimensional arrays as the outer loop can go through the rows, and the inner loop goes through the columns.</w:t>
+      </w:r>
+    </w:p>
+    <w:p>
+      <w:pPr>
+        <w:pStyle w:val="CHeading"/>
+      </w:pPr>
+      <w:r>
+        <w:t>Characters and Strings</w:t>
+      </w:r>
+    </w:p>
+    <w:p>
+      <w:pPr>
+        <w:pStyle w:val="ListParagraph"/>
+        <w:numPr>
+          <w:ilvl w:val="0"/>
+          <w:numId w:val="2"/>
+        </w:numPr>
+        <w:jc w:val="both"/>
+        <w:rPr>
+          <w:rFonts w:ascii="Times New Roman" w:hAnsi="Times New Roman" w:cs="Times New Roman"/>
+          <w:sz w:val="24"/>
+          <w:szCs w:val="24"/>
+        </w:rPr>
+      </w:pPr>
+      <w:r>
+        <w:rPr>
+          <w:rFonts w:ascii="Times New Roman" w:hAnsi="Times New Roman" w:cs="Times New Roman"/>
+          <w:sz w:val="24"/>
+          <w:szCs w:val="24"/>
+        </w:rPr>
+        <w:t xml:space="preserve">The </w:t>
+      </w:r>
+      <w:proofErr w:type="spellStart"/>
+      <w:r>
+        <w:rPr>
+          <w:rFonts w:ascii="Times New Roman" w:hAnsi="Times New Roman" w:cs="Times New Roman"/>
+          <w:b/>
+          <w:i/>
+          <w:sz w:val="24"/>
+          <w:szCs w:val="24"/>
+        </w:rPr>
+        <w:t>cctype</w:t>
+      </w:r>
+      <w:proofErr w:type="spellEnd"/>
+      <w:r>
+        <w:rPr>
+          <w:rFonts w:ascii="Times New Roman" w:hAnsi="Times New Roman" w:cs="Times New Roman"/>
+          <w:sz w:val="24"/>
+          <w:szCs w:val="24"/>
+        </w:rPr>
+        <w:t xml:space="preserve"> </w:t>
+      </w:r>
+      <w:r>
+        <w:rPr>
+          <w:rFonts w:ascii="Times New Roman" w:hAnsi="Times New Roman" w:cs="Times New Roman"/>
+          <w:b/>
+          <w:sz w:val="24"/>
+          <w:szCs w:val="24"/>
+        </w:rPr>
+        <w:t>library</w:t>
+      </w:r>
+      <w:r>
+        <w:rPr>
+          <w:rFonts w:ascii="Times New Roman" w:hAnsi="Times New Roman" w:cs="Times New Roman"/>
+          <w:sz w:val="24"/>
+          <w:szCs w:val="24"/>
+        </w:rPr>
+        <w:t xml:space="preserve">, </w:t>
+      </w:r>
+      <w:r>
+        <w:rPr>
+          <w:rFonts w:ascii="Times New Roman" w:hAnsi="Times New Roman" w:cs="Times New Roman"/>
+          <w:i/>
+          <w:sz w:val="24"/>
+          <w:szCs w:val="24"/>
+        </w:rPr>
+        <w:t>#include &lt;</w:t>
+      </w:r>
+      <w:proofErr w:type="spellStart"/>
+      <w:r>
+        <w:rPr>
+          <w:rFonts w:ascii="Times New Roman" w:hAnsi="Times New Roman" w:cs="Times New Roman"/>
+          <w:i/>
+          <w:sz w:val="24"/>
+          <w:szCs w:val="24"/>
+        </w:rPr>
+        <w:t>cctype</w:t>
+      </w:r>
+      <w:proofErr w:type="spellEnd"/>
+      <w:r>
+        <w:rPr>
+          <w:rFonts w:ascii="Times New Roman" w:hAnsi="Times New Roman" w:cs="Times New Roman"/>
+          <w:i/>
+          <w:sz w:val="24"/>
+          <w:szCs w:val="24"/>
+        </w:rPr>
+        <w:t>&gt;</w:t>
+      </w:r>
+      <w:r>
+        <w:rPr>
+          <w:rFonts w:ascii="Times New Roman" w:hAnsi="Times New Roman" w:cs="Times New Roman"/>
+          <w:sz w:val="24"/>
+          <w:szCs w:val="24"/>
+        </w:rPr>
+        <w:t xml:space="preserve">, contains functions that test the nature of a character, or convert between uppercase and lowercase characters, e.g. </w:t>
+      </w:r>
+      <w:proofErr w:type="spellStart"/>
+      <w:proofErr w:type="gramStart"/>
+      <w:r>
+        <w:rPr>
+          <w:rFonts w:ascii="Times New Roman" w:hAnsi="Times New Roman" w:cs="Times New Roman"/>
+          <w:i/>
+          <w:sz w:val="24"/>
+          <w:szCs w:val="24"/>
+        </w:rPr>
+        <w:t>isalpha</w:t>
+      </w:r>
+      <w:proofErr w:type="spellEnd"/>
+      <w:r>
+        <w:rPr>
+          <w:rFonts w:ascii="Times New Roman" w:hAnsi="Times New Roman" w:cs="Times New Roman"/>
+          <w:i/>
+          <w:sz w:val="24"/>
+          <w:szCs w:val="24"/>
+        </w:rPr>
+        <w:t>(</w:t>
+      </w:r>
+      <w:proofErr w:type="gramEnd"/>
+      <w:r>
+        <w:rPr>
+          <w:rFonts w:ascii="Times New Roman" w:hAnsi="Times New Roman" w:cs="Times New Roman"/>
+          <w:i/>
+          <w:sz w:val="24"/>
+          <w:szCs w:val="24"/>
+        </w:rPr>
+        <w:t xml:space="preserve">), </w:t>
+      </w:r>
+      <w:proofErr w:type="spellStart"/>
+      <w:r>
+        <w:rPr>
+          <w:rFonts w:ascii="Times New Roman" w:hAnsi="Times New Roman" w:cs="Times New Roman"/>
+          <w:i/>
+          <w:sz w:val="24"/>
+          <w:szCs w:val="24"/>
+        </w:rPr>
+        <w:t>isalnum</w:t>
+      </w:r>
+      <w:proofErr w:type="spellEnd"/>
+      <w:r>
+        <w:rPr>
+          <w:rFonts w:ascii="Times New Roman" w:hAnsi="Times New Roman" w:cs="Times New Roman"/>
+          <w:i/>
+          <w:sz w:val="24"/>
+          <w:szCs w:val="24"/>
+        </w:rPr>
+        <w:t xml:space="preserve">(), </w:t>
+      </w:r>
+      <w:proofErr w:type="spellStart"/>
+      <w:r>
+        <w:rPr>
+          <w:rFonts w:ascii="Times New Roman" w:hAnsi="Times New Roman" w:cs="Times New Roman"/>
+          <w:i/>
+          <w:sz w:val="24"/>
+          <w:szCs w:val="24"/>
+        </w:rPr>
+        <w:t>isdigit</w:t>
+      </w:r>
+      <w:proofErr w:type="spellEnd"/>
+      <w:r>
+        <w:rPr>
+          <w:rFonts w:ascii="Times New Roman" w:hAnsi="Times New Roman" w:cs="Times New Roman"/>
+          <w:i/>
+          <w:sz w:val="24"/>
+          <w:szCs w:val="24"/>
+        </w:rPr>
+        <w:t xml:space="preserve">(), </w:t>
+      </w:r>
+      <w:proofErr w:type="spellStart"/>
+      <w:r>
+        <w:rPr>
+          <w:rFonts w:ascii="Times New Roman" w:hAnsi="Times New Roman" w:cs="Times New Roman"/>
+          <w:i/>
+          <w:sz w:val="24"/>
+          <w:szCs w:val="24"/>
+        </w:rPr>
+        <w:t>islower</w:t>
+      </w:r>
+      <w:proofErr w:type="spellEnd"/>
+      <w:r>
+        <w:rPr>
+          <w:rFonts w:ascii="Times New Roman" w:hAnsi="Times New Roman" w:cs="Times New Roman"/>
+          <w:i/>
+          <w:sz w:val="24"/>
+          <w:szCs w:val="24"/>
+        </w:rPr>
+        <w:t xml:space="preserve">(), </w:t>
+      </w:r>
+      <w:proofErr w:type="spellStart"/>
+      <w:r>
+        <w:rPr>
+          <w:rFonts w:ascii="Times New Roman" w:hAnsi="Times New Roman" w:cs="Times New Roman"/>
+          <w:i/>
+          <w:sz w:val="24"/>
+          <w:szCs w:val="24"/>
+        </w:rPr>
+        <w:t>ispunct</w:t>
+      </w:r>
+      <w:proofErr w:type="spellEnd"/>
+      <w:r>
+        <w:rPr>
+          <w:rFonts w:ascii="Times New Roman" w:hAnsi="Times New Roman" w:cs="Times New Roman"/>
+          <w:i/>
+          <w:sz w:val="24"/>
+          <w:szCs w:val="24"/>
+        </w:rPr>
+        <w:t xml:space="preserve">(), </w:t>
+      </w:r>
+      <w:proofErr w:type="spellStart"/>
+      <w:r>
+        <w:rPr>
+          <w:rFonts w:ascii="Times New Roman" w:hAnsi="Times New Roman" w:cs="Times New Roman"/>
+          <w:i/>
+          <w:sz w:val="24"/>
+          <w:szCs w:val="24"/>
+        </w:rPr>
+        <w:t>isupper</w:t>
+      </w:r>
+      <w:proofErr w:type="spellEnd"/>
+      <w:r>
+        <w:rPr>
+          <w:rFonts w:ascii="Times New Roman" w:hAnsi="Times New Roman" w:cs="Times New Roman"/>
+          <w:i/>
+          <w:sz w:val="24"/>
+          <w:szCs w:val="24"/>
+        </w:rPr>
+        <w:t xml:space="preserve">(), </w:t>
+      </w:r>
+      <w:proofErr w:type="spellStart"/>
+      <w:r>
+        <w:rPr>
+          <w:rFonts w:ascii="Times New Roman" w:hAnsi="Times New Roman" w:cs="Times New Roman"/>
+          <w:i/>
+          <w:sz w:val="24"/>
+          <w:szCs w:val="24"/>
+        </w:rPr>
+        <w:t>isspace</w:t>
+      </w:r>
+      <w:proofErr w:type="spellEnd"/>
+      <w:r>
+        <w:rPr>
+          <w:rFonts w:ascii="Times New Roman" w:hAnsi="Times New Roman" w:cs="Times New Roman"/>
+          <w:i/>
+          <w:sz w:val="24"/>
+          <w:szCs w:val="24"/>
+        </w:rPr>
+        <w:t>(), etc</w:t>
+      </w:r>
+      <w:r>
+        <w:rPr>
+          <w:rFonts w:ascii="Times New Roman" w:hAnsi="Times New Roman" w:cs="Times New Roman"/>
+          <w:sz w:val="24"/>
+          <w:szCs w:val="24"/>
+        </w:rPr>
+        <w:t xml:space="preserve">. You provide a character and they return </w:t>
+      </w:r>
+      <w:r>
+        <w:rPr>
+          <w:rFonts w:ascii="Times New Roman" w:hAnsi="Times New Roman" w:cs="Times New Roman"/>
+          <w:i/>
+          <w:sz w:val="24"/>
+          <w:szCs w:val="24"/>
+        </w:rPr>
+        <w:t>true</w:t>
+      </w:r>
+      <w:r>
+        <w:rPr>
+          <w:rFonts w:ascii="Times New Roman" w:hAnsi="Times New Roman" w:cs="Times New Roman"/>
+          <w:sz w:val="24"/>
+          <w:szCs w:val="24"/>
+        </w:rPr>
+        <w:t xml:space="preserve"> or </w:t>
+      </w:r>
+      <w:r>
+        <w:rPr>
+          <w:rFonts w:ascii="Times New Roman" w:hAnsi="Times New Roman" w:cs="Times New Roman"/>
+          <w:i/>
+          <w:sz w:val="24"/>
+          <w:szCs w:val="24"/>
+        </w:rPr>
+        <w:t>false</w:t>
+      </w:r>
+      <w:r>
+        <w:rPr>
+          <w:rFonts w:ascii="Times New Roman" w:hAnsi="Times New Roman" w:cs="Times New Roman"/>
+          <w:sz w:val="24"/>
+          <w:szCs w:val="24"/>
+        </w:rPr>
+        <w:t xml:space="preserve">. The conversion functions include </w:t>
+      </w:r>
+      <w:proofErr w:type="spellStart"/>
+      <w:proofErr w:type="gramStart"/>
+      <w:r>
+        <w:rPr>
+          <w:rFonts w:ascii="Times New Roman" w:hAnsi="Times New Roman" w:cs="Times New Roman"/>
+          <w:i/>
+          <w:sz w:val="24"/>
+          <w:szCs w:val="24"/>
+        </w:rPr>
+        <w:t>tolower</w:t>
+      </w:r>
+      <w:proofErr w:type="spellEnd"/>
+      <w:r>
+        <w:rPr>
+          <w:rFonts w:ascii="Times New Roman" w:hAnsi="Times New Roman" w:cs="Times New Roman"/>
+          <w:i/>
+          <w:sz w:val="24"/>
+          <w:szCs w:val="24"/>
+        </w:rPr>
+        <w:t>(</w:t>
+      </w:r>
+      <w:proofErr w:type="gramEnd"/>
+      <w:r>
+        <w:rPr>
+          <w:rFonts w:ascii="Times New Roman" w:hAnsi="Times New Roman" w:cs="Times New Roman"/>
+          <w:i/>
+          <w:sz w:val="24"/>
+          <w:szCs w:val="24"/>
+        </w:rPr>
+        <w:t>)</w:t>
+      </w:r>
+      <w:r>
+        <w:rPr>
+          <w:rFonts w:ascii="Times New Roman" w:hAnsi="Times New Roman" w:cs="Times New Roman"/>
+          <w:sz w:val="24"/>
+          <w:szCs w:val="24"/>
+        </w:rPr>
+        <w:t xml:space="preserve"> and </w:t>
+      </w:r>
+      <w:proofErr w:type="spellStart"/>
+      <w:r>
+        <w:rPr>
+          <w:rFonts w:ascii="Times New Roman" w:hAnsi="Times New Roman" w:cs="Times New Roman"/>
+          <w:i/>
+          <w:sz w:val="24"/>
+          <w:szCs w:val="24"/>
+        </w:rPr>
+        <w:t>toupper</w:t>
+      </w:r>
+      <w:proofErr w:type="spellEnd"/>
+      <w:r>
+        <w:rPr>
+          <w:rFonts w:ascii="Times New Roman" w:hAnsi="Times New Roman" w:cs="Times New Roman"/>
+          <w:i/>
+          <w:sz w:val="24"/>
+          <w:szCs w:val="24"/>
+        </w:rPr>
+        <w:t>()</w:t>
+      </w:r>
+      <w:r>
+        <w:rPr>
+          <w:rFonts w:ascii="Times New Roman" w:hAnsi="Times New Roman" w:cs="Times New Roman"/>
+          <w:sz w:val="24"/>
+          <w:szCs w:val="24"/>
+        </w:rPr>
+        <w:t>.</w:t>
+      </w:r>
+    </w:p>
+    <w:p>
+      <w:pPr>
+        <w:pStyle w:val="ListParagraph"/>
+        <w:numPr>
+          <w:ilvl w:val="0"/>
+          <w:numId w:val="2"/>
+        </w:numPr>
+        <w:jc w:val="both"/>
+        <w:rPr>
+          <w:rFonts w:ascii="Times New Roman" w:hAnsi="Times New Roman" w:cs="Times New Roman"/>
+          <w:sz w:val="24"/>
+          <w:szCs w:val="24"/>
+        </w:rPr>
+      </w:pPr>
+      <w:r>
+        <w:rPr>
+          <w:rFonts w:ascii="Times New Roman" w:hAnsi="Times New Roman" w:cs="Times New Roman"/>
+          <w:b/>
+          <w:sz w:val="24"/>
+          <w:szCs w:val="24"/>
+        </w:rPr>
+        <w:t>C-style strings</w:t>
+      </w:r>
+      <w:r>
+        <w:rPr>
+          <w:rFonts w:ascii="Times New Roman" w:hAnsi="Times New Roman" w:cs="Times New Roman"/>
+          <w:sz w:val="24"/>
+          <w:szCs w:val="24"/>
+        </w:rPr>
+        <w:t xml:space="preserve"> are an array of characters in memory. The last character is ‘\0’ – null character. That’s how you can tell when you have reached the end of a C-style string, because it is always null terminated.</w:t>
+      </w:r>
+      <w:r>
+        <w:rPr>
+          <w:rFonts w:ascii="Times New Roman" w:hAnsi="Times New Roman" w:cs="Times New Roman"/>
+          <w:sz w:val="24"/>
+          <w:szCs w:val="24"/>
+        </w:rPr>
+        <w:t xml:space="preserve"> Thus C-style strings are also called null-terminated strings.</w:t>
+      </w:r>
+      <w:r>
+        <w:rPr>
+          <w:rFonts w:ascii="Times New Roman" w:hAnsi="Times New Roman" w:cs="Times New Roman"/>
+          <w:sz w:val="24"/>
+          <w:szCs w:val="24"/>
+        </w:rPr>
+        <w:t xml:space="preserve"> </w:t>
+      </w:r>
+    </w:p>
+    <w:p>
+      <w:pPr>
+        <w:pStyle w:val="ListParagraph"/>
+        <w:numPr>
+          <w:ilvl w:val="0"/>
+          <w:numId w:val="2"/>
+        </w:numPr>
+        <w:jc w:val="both"/>
+        <w:rPr>
+          <w:rFonts w:ascii="Times New Roman" w:hAnsi="Times New Roman" w:cs="Times New Roman"/>
+          <w:sz w:val="24"/>
+          <w:szCs w:val="24"/>
+        </w:rPr>
+      </w:pPr>
+      <w:r>
+        <w:rPr>
+          <w:rFonts w:ascii="Times New Roman" w:hAnsi="Times New Roman" w:cs="Times New Roman"/>
+          <w:sz w:val="24"/>
+          <w:szCs w:val="24"/>
+        </w:rPr>
+        <w:t>A string literal returns a C-style string, the null terminator is put at the end automatically</w:t>
+      </w:r>
+      <w:r>
+        <w:rPr>
+          <w:rFonts w:ascii="Times New Roman" w:hAnsi="Times New Roman" w:cs="Times New Roman"/>
+          <w:sz w:val="24"/>
+          <w:szCs w:val="24"/>
+        </w:rPr>
+        <w:t xml:space="preserve">, e.g. “Hello world!” becomes “Hello </w:t>
+      </w:r>
+      <w:proofErr w:type="gramStart"/>
+      <w:r>
+        <w:rPr>
+          <w:rFonts w:ascii="Times New Roman" w:hAnsi="Times New Roman" w:cs="Times New Roman"/>
+          <w:sz w:val="24"/>
+          <w:szCs w:val="24"/>
+        </w:rPr>
+        <w:t>world!\</w:t>
+      </w:r>
+      <w:proofErr w:type="gramEnd"/>
+      <w:r>
+        <w:rPr>
+          <w:rFonts w:ascii="Times New Roman" w:hAnsi="Times New Roman" w:cs="Times New Roman"/>
+          <w:sz w:val="24"/>
+          <w:szCs w:val="24"/>
+        </w:rPr>
+        <w:t>0”. The size of the string</w:t>
+      </w:r>
+      <w:r>
+        <w:rPr>
+          <w:rFonts w:ascii="Times New Roman" w:hAnsi="Times New Roman" w:cs="Times New Roman"/>
+          <w:sz w:val="24"/>
+          <w:szCs w:val="24"/>
+        </w:rPr>
+        <w:t xml:space="preserve"> literal</w:t>
+      </w:r>
+      <w:r>
+        <w:rPr>
+          <w:rFonts w:ascii="Times New Roman" w:hAnsi="Times New Roman" w:cs="Times New Roman"/>
+          <w:sz w:val="24"/>
+          <w:szCs w:val="24"/>
+        </w:rPr>
+        <w:t xml:space="preserve"> is always +1 the characters in the quotes</w:t>
+      </w:r>
+      <w:r>
+        <w:rPr>
+          <w:rFonts w:ascii="Times New Roman" w:hAnsi="Times New Roman" w:cs="Times New Roman"/>
+          <w:sz w:val="24"/>
+          <w:szCs w:val="24"/>
+        </w:rPr>
+        <w:t>.</w:t>
+      </w:r>
+    </w:p>
+    <w:p>
+      <w:pPr>
+        <w:pStyle w:val="ListParagraph"/>
+        <w:numPr>
+          <w:ilvl w:val="0"/>
+          <w:numId w:val="2"/>
+        </w:numPr>
+        <w:jc w:val="both"/>
+        <w:rPr>
+          <w:rFonts w:ascii="Times New Roman" w:hAnsi="Times New Roman" w:cs="Times New Roman"/>
+          <w:sz w:val="24"/>
+          <w:szCs w:val="24"/>
+        </w:rPr>
+      </w:pPr>
+      <w:r>
+        <w:rPr>
+          <w:rFonts w:ascii="Times New Roman" w:hAnsi="Times New Roman" w:cs="Times New Roman"/>
+          <w:sz w:val="24"/>
+          <w:szCs w:val="24"/>
+        </w:rPr>
+        <w:t xml:space="preserve">Similar to how </w:t>
+      </w:r>
+      <w:r>
+        <w:rPr>
+          <w:rFonts w:ascii="Times New Roman" w:hAnsi="Times New Roman" w:cs="Times New Roman"/>
+          <w:i/>
+          <w:sz w:val="24"/>
+          <w:szCs w:val="24"/>
+        </w:rPr>
+        <w:t>int data [3] {}</w:t>
+      </w:r>
+      <w:r>
+        <w:rPr>
+          <w:rFonts w:ascii="Times New Roman" w:hAnsi="Times New Roman" w:cs="Times New Roman"/>
+          <w:sz w:val="24"/>
+          <w:szCs w:val="24"/>
+        </w:rPr>
+        <w:t xml:space="preserve"> results in </w:t>
+      </w:r>
+      <w:r>
+        <w:rPr>
+          <w:rFonts w:ascii="Times New Roman" w:hAnsi="Times New Roman" w:cs="Times New Roman"/>
+          <w:i/>
+          <w:sz w:val="24"/>
+          <w:szCs w:val="24"/>
+        </w:rPr>
+        <w:t>0 0 0</w:t>
+      </w:r>
+      <w:r>
+        <w:rPr>
+          <w:rFonts w:ascii="Times New Roman" w:hAnsi="Times New Roman" w:cs="Times New Roman"/>
+          <w:sz w:val="24"/>
+          <w:szCs w:val="24"/>
+        </w:rPr>
+        <w:t xml:space="preserve">, </w:t>
+      </w:r>
+      <w:r>
+        <w:rPr>
+          <w:rFonts w:ascii="Times New Roman" w:hAnsi="Times New Roman" w:cs="Times New Roman"/>
+          <w:i/>
+          <w:sz w:val="24"/>
+          <w:szCs w:val="24"/>
+        </w:rPr>
+        <w:t xml:space="preserve">char str [3] {} </w:t>
+      </w:r>
+      <w:r>
+        <w:rPr>
+          <w:rFonts w:ascii="Times New Roman" w:hAnsi="Times New Roman" w:cs="Times New Roman"/>
+          <w:sz w:val="24"/>
+          <w:szCs w:val="24"/>
+        </w:rPr>
+        <w:t xml:space="preserve">results in </w:t>
+      </w:r>
+      <w:r>
+        <w:rPr>
+          <w:rFonts w:ascii="Times New Roman" w:hAnsi="Times New Roman" w:cs="Times New Roman"/>
+          <w:i/>
+          <w:sz w:val="24"/>
+          <w:szCs w:val="24"/>
+        </w:rPr>
+        <w:t>0 0 0</w:t>
+      </w:r>
+      <w:r>
+        <w:rPr>
+          <w:rFonts w:ascii="Times New Roman" w:hAnsi="Times New Roman" w:cs="Times New Roman"/>
+          <w:sz w:val="24"/>
+          <w:szCs w:val="24"/>
+        </w:rPr>
+        <w:t xml:space="preserve">. However, integers for the </w:t>
+      </w:r>
+      <w:r>
+        <w:rPr>
+          <w:rFonts w:ascii="Times New Roman" w:hAnsi="Times New Roman" w:cs="Times New Roman"/>
+          <w:i/>
+          <w:sz w:val="24"/>
+          <w:szCs w:val="24"/>
+        </w:rPr>
+        <w:t>char</w:t>
+      </w:r>
+      <w:r>
+        <w:rPr>
+          <w:rFonts w:ascii="Times New Roman" w:hAnsi="Times New Roman" w:cs="Times New Roman"/>
+          <w:sz w:val="24"/>
+          <w:szCs w:val="24"/>
+        </w:rPr>
+        <w:t xml:space="preserve"> type are converted via the ASCII table. The character </w:t>
+      </w:r>
+      <w:r>
+        <w:rPr>
+          <w:rFonts w:ascii="Times New Roman" w:hAnsi="Times New Roman" w:cs="Times New Roman"/>
+          <w:sz w:val="24"/>
+          <w:szCs w:val="24"/>
+        </w:rPr>
+        <w:t xml:space="preserve">equivalent of </w:t>
+      </w:r>
+      <w:r>
+        <w:rPr>
+          <w:rFonts w:ascii="Times New Roman" w:hAnsi="Times New Roman" w:cs="Times New Roman"/>
+          <w:i/>
+          <w:sz w:val="24"/>
+          <w:szCs w:val="24"/>
+        </w:rPr>
+        <w:t xml:space="preserve">0 </w:t>
+      </w:r>
+      <w:r>
+        <w:rPr>
+          <w:rFonts w:ascii="Times New Roman" w:hAnsi="Times New Roman" w:cs="Times New Roman"/>
+          <w:sz w:val="24"/>
+          <w:szCs w:val="24"/>
+        </w:rPr>
+        <w:t xml:space="preserve">is </w:t>
+      </w:r>
+      <w:r>
+        <w:rPr>
+          <w:rFonts w:ascii="Times New Roman" w:hAnsi="Times New Roman" w:cs="Times New Roman"/>
+          <w:i/>
+          <w:sz w:val="24"/>
+          <w:szCs w:val="24"/>
+        </w:rPr>
+        <w:t>\0</w:t>
+      </w:r>
+      <w:r>
+        <w:rPr>
+          <w:rFonts w:ascii="Times New Roman" w:hAnsi="Times New Roman" w:cs="Times New Roman"/>
+          <w:sz w:val="24"/>
+          <w:szCs w:val="24"/>
+        </w:rPr>
+        <w:t xml:space="preserve"> – null character. </w:t>
+      </w:r>
+      <w:proofErr w:type="gramStart"/>
+      <w:r>
+        <w:rPr>
+          <w:rFonts w:ascii="Times New Roman" w:hAnsi="Times New Roman" w:cs="Times New Roman"/>
+          <w:sz w:val="24"/>
+          <w:szCs w:val="24"/>
+        </w:rPr>
+        <w:t>So</w:t>
+      </w:r>
+      <w:proofErr w:type="gramEnd"/>
+      <w:r>
+        <w:rPr>
+          <w:rFonts w:ascii="Times New Roman" w:hAnsi="Times New Roman" w:cs="Times New Roman"/>
+          <w:sz w:val="24"/>
+          <w:szCs w:val="24"/>
+        </w:rPr>
+        <w:t xml:space="preserve"> </w:t>
+      </w:r>
+      <w:r>
+        <w:rPr>
+          <w:rFonts w:ascii="Times New Roman" w:hAnsi="Times New Roman" w:cs="Times New Roman"/>
+          <w:i/>
+          <w:sz w:val="24"/>
+          <w:szCs w:val="24"/>
+        </w:rPr>
+        <w:t xml:space="preserve">char str [5] {“hi”} </w:t>
+      </w:r>
+      <w:r>
+        <w:rPr>
+          <w:rFonts w:ascii="Times New Roman" w:hAnsi="Times New Roman" w:cs="Times New Roman"/>
+          <w:sz w:val="24"/>
+          <w:szCs w:val="24"/>
+        </w:rPr>
+        <w:t>is equivalent to “hi\0\0\0”.</w:t>
+      </w:r>
+    </w:p>
+    <w:p>
+      <w:pPr>
+        <w:pStyle w:val="ListParagraph"/>
+        <w:numPr>
+          <w:ilvl w:val="0"/>
+          <w:numId w:val="2"/>
+        </w:numPr>
+        <w:jc w:val="both"/>
+        <w:rPr>
+          <w:rFonts w:ascii="Times New Roman" w:hAnsi="Times New Roman" w:cs="Times New Roman"/>
+          <w:sz w:val="24"/>
+          <w:szCs w:val="24"/>
+        </w:rPr>
+      </w:pPr>
+      <w:r>
+        <w:rPr>
+          <w:rFonts w:ascii="Times New Roman" w:hAnsi="Times New Roman" w:cs="Times New Roman"/>
+          <w:sz w:val="24"/>
+          <w:szCs w:val="24"/>
+        </w:rPr>
+        <w:t xml:space="preserve">You can assign to a character </w:t>
+      </w:r>
+      <w:r>
+        <w:rPr>
+          <w:rFonts w:ascii="Times New Roman" w:hAnsi="Times New Roman" w:cs="Times New Roman"/>
+          <w:sz w:val="24"/>
+          <w:szCs w:val="24"/>
+        </w:rPr>
+        <w:t xml:space="preserve">array, instead you must use the </w:t>
+      </w:r>
+      <w:proofErr w:type="spellStart"/>
+      <w:r>
+        <w:rPr>
+          <w:rFonts w:ascii="Times New Roman" w:hAnsi="Times New Roman" w:cs="Times New Roman"/>
+          <w:i/>
+          <w:sz w:val="24"/>
+          <w:szCs w:val="24"/>
+        </w:rPr>
+        <w:t>strcpy_</w:t>
+      </w:r>
+      <w:proofErr w:type="gramStart"/>
+      <w:r>
+        <w:rPr>
+          <w:rFonts w:ascii="Times New Roman" w:hAnsi="Times New Roman" w:cs="Times New Roman"/>
+          <w:i/>
+          <w:sz w:val="24"/>
+          <w:szCs w:val="24"/>
+        </w:rPr>
+        <w:t>s</w:t>
+      </w:r>
+      <w:proofErr w:type="spellEnd"/>
+      <w:r>
+        <w:rPr>
+          <w:rFonts w:ascii="Times New Roman" w:hAnsi="Times New Roman" w:cs="Times New Roman"/>
+          <w:i/>
+          <w:sz w:val="24"/>
+          <w:szCs w:val="24"/>
+        </w:rPr>
+        <w:t>(</w:t>
+      </w:r>
+      <w:proofErr w:type="gramEnd"/>
+      <w:r>
+        <w:rPr>
+          <w:rFonts w:ascii="Times New Roman" w:hAnsi="Times New Roman" w:cs="Times New Roman"/>
+          <w:i/>
+          <w:sz w:val="24"/>
+          <w:szCs w:val="24"/>
+        </w:rPr>
+        <w:t>)</w:t>
+      </w:r>
+      <w:r>
+        <w:rPr>
+          <w:rFonts w:ascii="Times New Roman" w:hAnsi="Times New Roman" w:cs="Times New Roman"/>
+          <w:sz w:val="24"/>
+          <w:szCs w:val="24"/>
+        </w:rPr>
+        <w:t xml:space="preserve"> function to do so, e.g. </w:t>
+      </w:r>
+      <w:r>
+        <w:rPr>
+          <w:rFonts w:ascii="Times New Roman" w:hAnsi="Times New Roman" w:cs="Times New Roman"/>
+          <w:i/>
+          <w:sz w:val="24"/>
+          <w:szCs w:val="24"/>
+        </w:rPr>
+        <w:t xml:space="preserve">char name [10] {}; </w:t>
+      </w:r>
+      <w:proofErr w:type="spellStart"/>
+      <w:r>
+        <w:rPr>
+          <w:rFonts w:ascii="Times New Roman" w:hAnsi="Times New Roman" w:cs="Times New Roman"/>
+          <w:i/>
+          <w:sz w:val="24"/>
+          <w:szCs w:val="24"/>
+        </w:rPr>
+        <w:t>strcpy_s</w:t>
+      </w:r>
+      <w:proofErr w:type="spellEnd"/>
+      <w:r>
+        <w:rPr>
+          <w:rFonts w:ascii="Times New Roman" w:hAnsi="Times New Roman" w:cs="Times New Roman"/>
+          <w:i/>
+          <w:sz w:val="24"/>
+          <w:szCs w:val="24"/>
+        </w:rPr>
+        <w:t>(name, “Timmy”);</w:t>
+      </w:r>
+      <w:r>
+        <w:rPr>
+          <w:rFonts w:ascii="Times New Roman" w:hAnsi="Times New Roman" w:cs="Times New Roman"/>
+          <w:sz w:val="24"/>
+          <w:szCs w:val="24"/>
+        </w:rPr>
+        <w:t>.</w:t>
+      </w:r>
+      <w:r>
+        <w:rPr>
+          <w:rFonts w:ascii="Times New Roman" w:hAnsi="Times New Roman" w:cs="Times New Roman"/>
+          <w:sz w:val="24"/>
+          <w:szCs w:val="24"/>
+        </w:rPr>
+        <w:t xml:space="preserve"> You can use the </w:t>
+      </w:r>
+      <w:proofErr w:type="spellStart"/>
+      <w:proofErr w:type="gramStart"/>
+      <w:r>
+        <w:rPr>
+          <w:rFonts w:ascii="Times New Roman" w:hAnsi="Times New Roman" w:cs="Times New Roman"/>
+          <w:i/>
+          <w:sz w:val="24"/>
+          <w:szCs w:val="24"/>
+        </w:rPr>
+        <w:t>strlen</w:t>
+      </w:r>
+      <w:proofErr w:type="spellEnd"/>
+      <w:r>
+        <w:rPr>
+          <w:rFonts w:ascii="Times New Roman" w:hAnsi="Times New Roman" w:cs="Times New Roman"/>
+          <w:i/>
+          <w:sz w:val="24"/>
+          <w:szCs w:val="24"/>
+        </w:rPr>
+        <w:t>(</w:t>
+      </w:r>
+      <w:proofErr w:type="gramEnd"/>
+      <w:r>
+        <w:rPr>
+          <w:rFonts w:ascii="Times New Roman" w:hAnsi="Times New Roman" w:cs="Times New Roman"/>
+          <w:i/>
+          <w:sz w:val="24"/>
+          <w:szCs w:val="24"/>
+        </w:rPr>
+        <w:t xml:space="preserve">) </w:t>
+      </w:r>
+      <w:r>
+        <w:rPr>
+          <w:rFonts w:ascii="Times New Roman" w:hAnsi="Times New Roman" w:cs="Times New Roman"/>
+          <w:sz w:val="24"/>
+          <w:szCs w:val="24"/>
+        </w:rPr>
+        <w:t xml:space="preserve">function to count the number </w:t>
+      </w:r>
+      <w:r>
+        <w:rPr>
+          <w:rFonts w:ascii="Times New Roman" w:hAnsi="Times New Roman" w:cs="Times New Roman"/>
+          <w:sz w:val="24"/>
+          <w:szCs w:val="24"/>
+        </w:rPr>
+        <w:t xml:space="preserve">of characters. </w:t>
+      </w:r>
+      <w:proofErr w:type="spellStart"/>
+      <w:proofErr w:type="gramStart"/>
+      <w:r>
+        <w:rPr>
+          <w:rFonts w:ascii="Times New Roman" w:hAnsi="Times New Roman" w:cs="Times New Roman"/>
+          <w:i/>
+          <w:sz w:val="24"/>
+          <w:szCs w:val="24"/>
+        </w:rPr>
+        <w:t>strcmp</w:t>
+      </w:r>
+      <w:proofErr w:type="spellEnd"/>
+      <w:r>
+        <w:rPr>
+          <w:rFonts w:ascii="Times New Roman" w:hAnsi="Times New Roman" w:cs="Times New Roman"/>
+          <w:i/>
+          <w:sz w:val="24"/>
+          <w:szCs w:val="24"/>
+        </w:rPr>
+        <w:t>(</w:t>
+      </w:r>
+      <w:proofErr w:type="gramEnd"/>
+      <w:r>
+        <w:rPr>
+          <w:rFonts w:ascii="Times New Roman" w:hAnsi="Times New Roman" w:cs="Times New Roman"/>
+          <w:i/>
+          <w:sz w:val="24"/>
+          <w:szCs w:val="24"/>
+        </w:rPr>
+        <w:t xml:space="preserve">) </w:t>
+      </w:r>
+      <w:r>
+        <w:rPr>
+          <w:rFonts w:ascii="Times New Roman" w:hAnsi="Times New Roman" w:cs="Times New Roman"/>
+          <w:sz w:val="24"/>
+          <w:szCs w:val="24"/>
+        </w:rPr>
+        <w:t>compares strings together</w:t>
+      </w:r>
+      <w:r>
+        <w:rPr>
+          <w:rFonts w:ascii="Times New Roman" w:hAnsi="Times New Roman" w:cs="Times New Roman"/>
+          <w:sz w:val="24"/>
+          <w:szCs w:val="24"/>
+        </w:rPr>
+        <w:t xml:space="preserve"> – if it returns 0 then they are equivalent</w:t>
+      </w:r>
+      <w:r>
+        <w:rPr>
+          <w:rFonts w:ascii="Times New Roman" w:hAnsi="Times New Roman" w:cs="Times New Roman"/>
+          <w:sz w:val="24"/>
+          <w:szCs w:val="24"/>
+        </w:rPr>
+        <w:t>.</w:t>
+      </w:r>
+    </w:p>
+    <w:p>
+      <w:pPr>
+        <w:pStyle w:val="ListParagraph"/>
+        <w:numPr>
+          <w:ilvl w:val="0"/>
+          <w:numId w:val="2"/>
+        </w:numPr>
+        <w:jc w:val="both"/>
+        <w:rPr>
+          <w:rFonts w:ascii="Times New Roman" w:hAnsi="Times New Roman" w:cs="Times New Roman"/>
+          <w:sz w:val="24"/>
+          <w:szCs w:val="24"/>
+        </w:rPr>
+      </w:pPr>
+      <w:r>
+        <w:rPr>
+          <w:rFonts w:ascii="Times New Roman" w:hAnsi="Times New Roman" w:cs="Times New Roman"/>
+          <w:sz w:val="24"/>
+          <w:szCs w:val="24"/>
+        </w:rPr>
+        <w:t xml:space="preserve">The </w:t>
+      </w:r>
+      <w:proofErr w:type="spellStart"/>
+      <w:r>
+        <w:rPr>
+          <w:rFonts w:ascii="Times New Roman" w:hAnsi="Times New Roman" w:cs="Times New Roman"/>
+          <w:i/>
+          <w:sz w:val="24"/>
+          <w:szCs w:val="24"/>
+        </w:rPr>
+        <w:t>cstring</w:t>
+      </w:r>
+      <w:proofErr w:type="spellEnd"/>
+      <w:r>
+        <w:rPr>
+          <w:rFonts w:ascii="Times New Roman" w:hAnsi="Times New Roman" w:cs="Times New Roman"/>
+          <w:sz w:val="24"/>
+          <w:szCs w:val="24"/>
+        </w:rPr>
+        <w:t xml:space="preserve"> library,</w:t>
+      </w:r>
+      <w:r>
+        <w:rPr>
+          <w:rFonts w:ascii="Times New Roman" w:hAnsi="Times New Roman" w:cs="Times New Roman"/>
+          <w:i/>
+          <w:sz w:val="24"/>
+          <w:szCs w:val="24"/>
+        </w:rPr>
+        <w:t xml:space="preserve"> #include &lt;</w:t>
+      </w:r>
+      <w:proofErr w:type="spellStart"/>
+      <w:r>
+        <w:rPr>
+          <w:rFonts w:ascii="Times New Roman" w:hAnsi="Times New Roman" w:cs="Times New Roman"/>
+          <w:i/>
+          <w:sz w:val="24"/>
+          <w:szCs w:val="24"/>
+        </w:rPr>
+        <w:t>cstring</w:t>
+      </w:r>
+      <w:proofErr w:type="spellEnd"/>
+      <w:r>
+        <w:rPr>
+          <w:rFonts w:ascii="Times New Roman" w:hAnsi="Times New Roman" w:cs="Times New Roman"/>
+          <w:i/>
+          <w:sz w:val="24"/>
+          <w:szCs w:val="24"/>
+        </w:rPr>
+        <w:t>&gt;</w:t>
+      </w:r>
+      <w:r>
+        <w:rPr>
+          <w:rFonts w:ascii="Times New Roman" w:hAnsi="Times New Roman" w:cs="Times New Roman"/>
+          <w:sz w:val="24"/>
+          <w:szCs w:val="24"/>
+        </w:rPr>
+        <w:t>, contains many functions that work with C-style strings. The functions are used for copying, concatenation, comparison, searching, etc.</w:t>
+      </w:r>
+    </w:p>
+    <w:p>
+      <w:pPr>
+        <w:pStyle w:val="ListParagraph"/>
+        <w:numPr>
+          <w:ilvl w:val="0"/>
+          <w:numId w:val="2"/>
+        </w:numPr>
+        <w:jc w:val="both"/>
+        <w:rPr>
+          <w:rFonts w:ascii="Times New Roman" w:hAnsi="Times New Roman" w:cs="Times New Roman"/>
+          <w:sz w:val="24"/>
+          <w:szCs w:val="24"/>
+        </w:rPr>
+      </w:pPr>
+      <w:r>
+        <w:rPr>
+          <w:rFonts w:ascii="Times New Roman" w:hAnsi="Times New Roman" w:cs="Times New Roman"/>
+          <w:sz w:val="24"/>
+          <w:szCs w:val="24"/>
+        </w:rPr>
+        <w:t xml:space="preserve">The </w:t>
+      </w:r>
+      <w:proofErr w:type="spellStart"/>
+      <w:r>
+        <w:rPr>
+          <w:rFonts w:ascii="Times New Roman" w:hAnsi="Times New Roman" w:cs="Times New Roman"/>
+          <w:i/>
+          <w:sz w:val="24"/>
+          <w:szCs w:val="24"/>
+        </w:rPr>
+        <w:t>cstdlib</w:t>
+      </w:r>
+      <w:proofErr w:type="spellEnd"/>
+      <w:r>
+        <w:rPr>
+          <w:rFonts w:ascii="Times New Roman" w:hAnsi="Times New Roman" w:cs="Times New Roman"/>
+          <w:sz w:val="24"/>
+          <w:szCs w:val="24"/>
+        </w:rPr>
+        <w:t xml:space="preserve"> library, </w:t>
+      </w:r>
+      <w:r>
+        <w:rPr>
+          <w:rFonts w:ascii="Times New Roman" w:hAnsi="Times New Roman" w:cs="Times New Roman"/>
+          <w:i/>
+          <w:sz w:val="24"/>
+          <w:szCs w:val="24"/>
+        </w:rPr>
+        <w:t>#include &lt;</w:t>
+      </w:r>
+      <w:proofErr w:type="spellStart"/>
+      <w:r>
+        <w:rPr>
+          <w:rFonts w:ascii="Times New Roman" w:hAnsi="Times New Roman" w:cs="Times New Roman"/>
+          <w:i/>
+          <w:sz w:val="24"/>
+          <w:szCs w:val="24"/>
+        </w:rPr>
+        <w:t>cstdlib</w:t>
+      </w:r>
+      <w:proofErr w:type="spellEnd"/>
+      <w:r>
+        <w:rPr>
+          <w:rFonts w:ascii="Times New Roman" w:hAnsi="Times New Roman" w:cs="Times New Roman"/>
+          <w:i/>
+          <w:sz w:val="24"/>
+          <w:szCs w:val="24"/>
+        </w:rPr>
+        <w:t>&gt;</w:t>
+      </w:r>
+      <w:r>
+        <w:rPr>
+          <w:rFonts w:ascii="Times New Roman" w:hAnsi="Times New Roman" w:cs="Times New Roman"/>
+          <w:sz w:val="24"/>
+          <w:szCs w:val="24"/>
+        </w:rPr>
+        <w:t>, contains many functions to covert C-style strings to integers, floats, long, etc.</w:t>
+      </w:r>
+    </w:p>
+    <w:p>
+      <w:pPr>
+        <w:pStyle w:val="ListParagraph"/>
+        <w:numPr>
+          <w:ilvl w:val="0"/>
+          <w:numId w:val="2"/>
+        </w:numPr>
+        <w:jc w:val="both"/>
+        <w:rPr>
+          <w:rFonts w:ascii="Times New Roman" w:hAnsi="Times New Roman" w:cs="Times New Roman"/>
+          <w:sz w:val="24"/>
+          <w:szCs w:val="24"/>
+        </w:rPr>
+      </w:pPr>
+      <w:r>
+        <w:rPr>
+          <w:rFonts w:ascii="Times New Roman" w:hAnsi="Times New Roman" w:cs="Times New Roman"/>
+          <w:sz w:val="24"/>
+          <w:szCs w:val="24"/>
+        </w:rPr>
+        <w:t xml:space="preserve">Can call </w:t>
+      </w:r>
+      <w:proofErr w:type="spellStart"/>
+      <w:proofErr w:type="gramStart"/>
+      <w:r>
+        <w:rPr>
+          <w:rFonts w:ascii="Times New Roman" w:hAnsi="Times New Roman" w:cs="Times New Roman"/>
+          <w:i/>
+          <w:sz w:val="24"/>
+          <w:szCs w:val="24"/>
+        </w:rPr>
+        <w:t>cin.getline</w:t>
+      </w:r>
+      <w:proofErr w:type="spellEnd"/>
+      <w:proofErr w:type="gramEnd"/>
+      <w:r>
+        <w:rPr>
+          <w:rFonts w:ascii="Times New Roman" w:hAnsi="Times New Roman" w:cs="Times New Roman"/>
+          <w:i/>
+          <w:sz w:val="24"/>
+          <w:szCs w:val="24"/>
+        </w:rPr>
+        <w:t>()</w:t>
+      </w:r>
+      <w:r>
+        <w:rPr>
+          <w:rFonts w:ascii="Times New Roman" w:hAnsi="Times New Roman" w:cs="Times New Roman"/>
+          <w:sz w:val="24"/>
+          <w:szCs w:val="24"/>
+        </w:rPr>
+        <w:t xml:space="preserve"> as opposed to </w:t>
+      </w:r>
+      <w:proofErr w:type="spellStart"/>
+      <w:r>
+        <w:rPr>
+          <w:rFonts w:ascii="Times New Roman" w:hAnsi="Times New Roman" w:cs="Times New Roman"/>
+          <w:i/>
+          <w:sz w:val="24"/>
+          <w:szCs w:val="24"/>
+        </w:rPr>
+        <w:t>cin</w:t>
+      </w:r>
+      <w:proofErr w:type="spellEnd"/>
+      <w:r>
+        <w:rPr>
+          <w:rFonts w:ascii="Times New Roman" w:hAnsi="Times New Roman" w:cs="Times New Roman"/>
+          <w:i/>
+          <w:sz w:val="24"/>
+          <w:szCs w:val="24"/>
+        </w:rPr>
+        <w:t xml:space="preserve"> &gt;&gt; var</w:t>
+      </w:r>
+      <w:r>
+        <w:rPr>
+          <w:rFonts w:ascii="Times New Roman" w:hAnsi="Times New Roman" w:cs="Times New Roman"/>
+          <w:sz w:val="24"/>
+          <w:szCs w:val="24"/>
+        </w:rPr>
+        <w:t>.</w:t>
+      </w:r>
+      <w:r>
+        <w:rPr>
+          <w:rFonts w:ascii="Times New Roman" w:hAnsi="Times New Roman" w:cs="Times New Roman"/>
+          <w:sz w:val="24"/>
+          <w:szCs w:val="24"/>
+        </w:rPr>
+        <w:t xml:space="preserve"> It will save the entire line rather than skip whitespace.</w:t>
+      </w:r>
+    </w:p>
+    <w:p>
+      <w:pPr>
+        <w:pStyle w:val="ListParagraph"/>
+        <w:numPr>
+          <w:ilvl w:val="0"/>
+          <w:numId w:val="2"/>
+        </w:numPr>
+        <w:jc w:val="both"/>
+        <w:rPr>
+          <w:rFonts w:ascii="Times New Roman" w:hAnsi="Times New Roman" w:cs="Times New Roman"/>
+          <w:sz w:val="24"/>
+          <w:szCs w:val="24"/>
+        </w:rPr>
+      </w:pPr>
+      <w:proofErr w:type="spellStart"/>
+      <w:r>
+        <w:rPr>
+          <w:rFonts w:ascii="Times New Roman" w:hAnsi="Times New Roman" w:cs="Times New Roman"/>
+          <w:i/>
+          <w:sz w:val="24"/>
+          <w:szCs w:val="24"/>
+        </w:rPr>
+        <w:t>size_t</w:t>
+      </w:r>
+      <w:proofErr w:type="spellEnd"/>
+      <w:r>
+        <w:rPr>
+          <w:rFonts w:ascii="Times New Roman" w:hAnsi="Times New Roman" w:cs="Times New Roman"/>
+          <w:i/>
+          <w:sz w:val="24"/>
+          <w:szCs w:val="24"/>
+        </w:rPr>
+        <w:t xml:space="preserve"> </w:t>
+      </w:r>
+      <w:r>
+        <w:rPr>
+          <w:rFonts w:ascii="Times New Roman" w:hAnsi="Times New Roman" w:cs="Times New Roman"/>
+          <w:sz w:val="24"/>
+          <w:szCs w:val="24"/>
+        </w:rPr>
+        <w:t xml:space="preserve">is generally used in place of </w:t>
+      </w:r>
+      <w:r>
+        <w:rPr>
+          <w:rFonts w:ascii="Times New Roman" w:hAnsi="Times New Roman" w:cs="Times New Roman"/>
+          <w:i/>
+          <w:sz w:val="24"/>
+          <w:szCs w:val="24"/>
+        </w:rPr>
+        <w:t xml:space="preserve">int </w:t>
+      </w:r>
+      <w:r>
+        <w:rPr>
+          <w:rFonts w:ascii="Times New Roman" w:hAnsi="Times New Roman" w:cs="Times New Roman"/>
+          <w:sz w:val="24"/>
+          <w:szCs w:val="24"/>
+        </w:rPr>
+        <w:t xml:space="preserve">or </w:t>
+      </w:r>
+      <w:r>
+        <w:rPr>
+          <w:rFonts w:ascii="Times New Roman" w:hAnsi="Times New Roman" w:cs="Times New Roman"/>
+          <w:i/>
+          <w:sz w:val="24"/>
+          <w:szCs w:val="24"/>
+        </w:rPr>
+        <w:t>unsigned</w:t>
+      </w:r>
+      <w:r>
+        <w:rPr>
+          <w:rFonts w:ascii="Times New Roman" w:hAnsi="Times New Roman" w:cs="Times New Roman"/>
+          <w:sz w:val="24"/>
+          <w:szCs w:val="24"/>
+        </w:rPr>
+        <w:t xml:space="preserve"> when dealing with the size of a collection. </w:t>
+      </w:r>
+      <w:proofErr w:type="spellStart"/>
+      <w:r>
+        <w:rPr>
+          <w:rFonts w:ascii="Times New Roman" w:hAnsi="Times New Roman" w:cs="Times New Roman"/>
+          <w:i/>
+          <w:sz w:val="24"/>
+          <w:szCs w:val="24"/>
+        </w:rPr>
+        <w:t>size_t</w:t>
+      </w:r>
+      <w:proofErr w:type="spellEnd"/>
+      <w:r>
+        <w:rPr>
+          <w:rFonts w:ascii="Times New Roman" w:hAnsi="Times New Roman" w:cs="Times New Roman"/>
+          <w:sz w:val="24"/>
+          <w:szCs w:val="24"/>
+        </w:rPr>
+        <w:t xml:space="preserve"> is automatically assigned to the correct </w:t>
+      </w:r>
+      <w:r>
+        <w:rPr>
+          <w:rFonts w:ascii="Times New Roman" w:hAnsi="Times New Roman" w:cs="Times New Roman"/>
+          <w:i/>
+          <w:sz w:val="24"/>
+          <w:szCs w:val="24"/>
+        </w:rPr>
+        <w:t>unsigned</w:t>
+      </w:r>
+      <w:r>
+        <w:rPr>
+          <w:rFonts w:ascii="Times New Roman" w:hAnsi="Times New Roman" w:cs="Times New Roman"/>
+          <w:sz w:val="24"/>
+          <w:szCs w:val="24"/>
+        </w:rPr>
+        <w:t xml:space="preserve"> type for the system</w:t>
+      </w:r>
+      <w:r>
+        <w:rPr>
+          <w:rFonts w:ascii="Times New Roman" w:hAnsi="Times New Roman" w:cs="Times New Roman"/>
+          <w:sz w:val="24"/>
+          <w:szCs w:val="24"/>
+        </w:rPr>
+        <w:t xml:space="preserve">, e.g. in my environment </w:t>
+      </w:r>
+      <w:proofErr w:type="spellStart"/>
+      <w:r>
+        <w:rPr>
+          <w:rFonts w:ascii="Times New Roman" w:hAnsi="Times New Roman" w:cs="Times New Roman"/>
+          <w:i/>
+          <w:sz w:val="24"/>
+          <w:szCs w:val="24"/>
+        </w:rPr>
+        <w:t>size_t</w:t>
+      </w:r>
+      <w:proofErr w:type="spellEnd"/>
+      <w:r>
+        <w:rPr>
+          <w:rFonts w:ascii="Times New Roman" w:hAnsi="Times New Roman" w:cs="Times New Roman"/>
+          <w:sz w:val="24"/>
+          <w:szCs w:val="24"/>
+        </w:rPr>
+        <w:t xml:space="preserve"> is </w:t>
+      </w:r>
+      <w:r>
+        <w:rPr>
+          <w:rFonts w:ascii="Times New Roman" w:hAnsi="Times New Roman" w:cs="Times New Roman"/>
+          <w:i/>
+          <w:sz w:val="24"/>
+          <w:szCs w:val="24"/>
+        </w:rPr>
+        <w:t>unsigned int</w:t>
+      </w:r>
+      <w:r>
+        <w:rPr>
+          <w:rFonts w:ascii="Times New Roman" w:hAnsi="Times New Roman" w:cs="Times New Roman"/>
+          <w:sz w:val="24"/>
+          <w:szCs w:val="24"/>
+        </w:rPr>
+        <w:t>.</w:t>
+      </w:r>
       <w:bookmarkStart w:id="0" w:name="_GoBack"/>
       <w:bookmarkEnd w:id="0"/>
     </w:p>
     <w:p>
       <w:pPr>
-        <w:pStyle w:val="ListParagraph"/>
-        <w:numPr>
-          <w:ilvl w:val="0"/>
-          <w:numId w:val="2"/>
-        </w:numPr>
-        <w:jc w:val="both"/>
-        <w:rPr>
-          <w:rFonts w:ascii="Times New Roman" w:hAnsi="Times New Roman" w:cs="Times New Roman"/>
-          <w:b/>
-          <w:sz w:val="24"/>
-          <w:szCs w:val="24"/>
-        </w:rPr>
-      </w:pPr>
-      <w:r>
-        <w:rPr>
-          <w:rFonts w:ascii="Times New Roman" w:hAnsi="Times New Roman" w:cs="Times New Roman"/>
-          <w:sz w:val="24"/>
-          <w:szCs w:val="24"/>
-        </w:rPr>
-        <w:t>Variables declared in the loop</w:t>
-      </w:r>
-      <w:r>
-        <w:rPr>
-          <w:rFonts w:ascii="Times New Roman" w:hAnsi="Times New Roman" w:cs="Times New Roman"/>
-          <w:sz w:val="24"/>
-          <w:szCs w:val="24"/>
-        </w:rPr>
-        <w:t xml:space="preserve"> are local to the loop.</w:t>
-      </w:r>
-    </w:p>
-    <w:p>
-      <w:pPr>
-        <w:pStyle w:val="ListParagraph"/>
-        <w:numPr>
-          <w:ilvl w:val="0"/>
-          <w:numId w:val="2"/>
-        </w:numPr>
-        <w:jc w:val="both"/>
-        <w:rPr>
-          <w:rFonts w:ascii="Times New Roman" w:hAnsi="Times New Roman" w:cs="Times New Roman"/>
-          <w:b/>
-          <w:sz w:val="24"/>
-          <w:szCs w:val="24"/>
-        </w:rPr>
-      </w:pPr>
-      <w:r>
-        <w:rPr>
-          <w:rFonts w:ascii="Times New Roman" w:hAnsi="Times New Roman" w:cs="Times New Roman"/>
-          <w:sz w:val="24"/>
-          <w:szCs w:val="24"/>
-        </w:rPr>
-        <w:t xml:space="preserve">To loop through an array using a basic </w:t>
-      </w:r>
-      <w:r>
-        <w:rPr>
-          <w:rFonts w:ascii="Times New Roman" w:hAnsi="Times New Roman" w:cs="Times New Roman"/>
-          <w:i/>
-          <w:sz w:val="24"/>
-          <w:szCs w:val="24"/>
-        </w:rPr>
-        <w:t xml:space="preserve">for </w:t>
-      </w:r>
-      <w:r>
-        <w:rPr>
-          <w:rFonts w:ascii="Times New Roman" w:hAnsi="Times New Roman" w:cs="Times New Roman"/>
-          <w:sz w:val="24"/>
-          <w:szCs w:val="24"/>
-        </w:rPr>
-        <w:t>loop, provide the loop counter as an argument to the subscript operator for the array.</w:t>
-      </w:r>
-    </w:p>
-    <w:p>
-      <w:pPr>
-        <w:pStyle w:val="ListParagraph"/>
-        <w:numPr>
-          <w:ilvl w:val="0"/>
-          <w:numId w:val="2"/>
-        </w:numPr>
-        <w:jc w:val="both"/>
-        <w:rPr>
-          <w:rFonts w:ascii="Times New Roman" w:hAnsi="Times New Roman" w:cs="Times New Roman"/>
-          <w:b/>
-          <w:sz w:val="24"/>
-          <w:szCs w:val="24"/>
-        </w:rPr>
-      </w:pPr>
-      <w:r>
-        <w:rPr>
-          <w:rFonts w:ascii="Times New Roman" w:hAnsi="Times New Roman" w:cs="Times New Roman"/>
-          <w:sz w:val="24"/>
-          <w:szCs w:val="24"/>
-        </w:rPr>
-        <w:t xml:space="preserve">Rather than specifying the type yourself, you can make the compiler deduce the type by using the </w:t>
-      </w:r>
-      <w:r>
-        <w:rPr>
-          <w:rFonts w:ascii="Times New Roman" w:hAnsi="Times New Roman" w:cs="Times New Roman"/>
-          <w:i/>
-          <w:sz w:val="24"/>
-          <w:szCs w:val="24"/>
-        </w:rPr>
-        <w:t>auto</w:t>
-      </w:r>
-      <w:r>
-        <w:rPr>
-          <w:rFonts w:ascii="Times New Roman" w:hAnsi="Times New Roman" w:cs="Times New Roman"/>
-          <w:sz w:val="24"/>
-          <w:szCs w:val="24"/>
-        </w:rPr>
-        <w:t xml:space="preserve"> keyword, e.g. </w:t>
-      </w:r>
-      <w:r>
-        <w:rPr>
-          <w:rFonts w:ascii="Times New Roman" w:hAnsi="Times New Roman" w:cs="Times New Roman"/>
-          <w:i/>
-          <w:sz w:val="24"/>
-          <w:szCs w:val="24"/>
-        </w:rPr>
-        <w:t>auto number = 5</w:t>
-      </w:r>
-      <w:r>
-        <w:rPr>
-          <w:rFonts w:ascii="Times New Roman" w:hAnsi="Times New Roman" w:cs="Times New Roman"/>
-          <w:sz w:val="24"/>
-          <w:szCs w:val="24"/>
-        </w:rPr>
-        <w:t xml:space="preserve"> – </w:t>
-      </w:r>
-      <w:r>
-        <w:rPr>
-          <w:rFonts w:ascii="Times New Roman" w:hAnsi="Times New Roman" w:cs="Times New Roman"/>
-          <w:i/>
-          <w:sz w:val="24"/>
-          <w:szCs w:val="24"/>
-        </w:rPr>
-        <w:t>number</w:t>
-      </w:r>
-      <w:r>
-        <w:rPr>
-          <w:rFonts w:ascii="Times New Roman" w:hAnsi="Times New Roman" w:cs="Times New Roman"/>
-          <w:sz w:val="24"/>
-          <w:szCs w:val="24"/>
-        </w:rPr>
-        <w:t xml:space="preserve"> is an </w:t>
-      </w:r>
-      <w:r>
-        <w:rPr>
-          <w:rFonts w:ascii="Times New Roman" w:hAnsi="Times New Roman" w:cs="Times New Roman"/>
-          <w:i/>
-          <w:sz w:val="24"/>
-          <w:szCs w:val="24"/>
-        </w:rPr>
-        <w:t>int</w:t>
-      </w:r>
-      <w:r>
-        <w:rPr>
-          <w:rFonts w:ascii="Times New Roman" w:hAnsi="Times New Roman" w:cs="Times New Roman"/>
-          <w:sz w:val="24"/>
-          <w:szCs w:val="24"/>
-        </w:rPr>
-        <w:t>.</w:t>
-      </w:r>
-    </w:p>
-    <w:p>
-      <w:pPr>
-        <w:pStyle w:val="ListParagraph"/>
-        <w:numPr>
-          <w:ilvl w:val="0"/>
-          <w:numId w:val="2"/>
-        </w:numPr>
-        <w:jc w:val="both"/>
-        <w:rPr>
-          <w:rFonts w:ascii="Times New Roman" w:hAnsi="Times New Roman" w:cs="Times New Roman"/>
-          <w:b/>
-          <w:sz w:val="24"/>
-          <w:szCs w:val="24"/>
-        </w:rPr>
-      </w:pPr>
-      <w:r>
-        <w:rPr>
-          <w:rFonts w:ascii="Times New Roman" w:hAnsi="Times New Roman" w:cs="Times New Roman"/>
-          <w:sz w:val="24"/>
-          <w:szCs w:val="24"/>
-        </w:rPr>
-        <w:t xml:space="preserve">The </w:t>
-      </w:r>
-      <w:r>
-        <w:rPr>
-          <w:rFonts w:ascii="Times New Roman" w:hAnsi="Times New Roman" w:cs="Times New Roman"/>
-          <w:b/>
-          <w:i/>
-          <w:sz w:val="24"/>
-          <w:szCs w:val="24"/>
-        </w:rPr>
-        <w:t>continue</w:t>
-      </w:r>
-      <w:r>
-        <w:rPr>
-          <w:rFonts w:ascii="Times New Roman" w:hAnsi="Times New Roman" w:cs="Times New Roman"/>
-          <w:sz w:val="24"/>
-          <w:szCs w:val="24"/>
-        </w:rPr>
-        <w:t xml:space="preserve"> </w:t>
-      </w:r>
-      <w:r>
-        <w:rPr>
-          <w:rFonts w:ascii="Times New Roman" w:hAnsi="Times New Roman" w:cs="Times New Roman"/>
-          <w:b/>
-          <w:sz w:val="24"/>
-          <w:szCs w:val="24"/>
-        </w:rPr>
-        <w:t xml:space="preserve">statement </w:t>
-      </w:r>
-      <w:r>
-        <w:rPr>
-          <w:rFonts w:ascii="Times New Roman" w:hAnsi="Times New Roman" w:cs="Times New Roman"/>
-          <w:sz w:val="24"/>
-          <w:szCs w:val="24"/>
-        </w:rPr>
-        <w:t>skips the next iteration of the loop.</w:t>
-      </w:r>
-    </w:p>
-    <w:p>
-      <w:pPr>
-        <w:pStyle w:val="ListParagraph"/>
-        <w:numPr>
-          <w:ilvl w:val="0"/>
-          <w:numId w:val="2"/>
-        </w:numPr>
-        <w:jc w:val="both"/>
-        <w:rPr>
-          <w:rFonts w:ascii="Times New Roman" w:hAnsi="Times New Roman" w:cs="Times New Roman"/>
-          <w:b/>
-          <w:sz w:val="24"/>
-          <w:szCs w:val="24"/>
-        </w:rPr>
-      </w:pPr>
-      <w:r>
-        <w:rPr>
-          <w:rFonts w:ascii="Times New Roman" w:hAnsi="Times New Roman" w:cs="Times New Roman"/>
-          <w:sz w:val="24"/>
-          <w:szCs w:val="24"/>
-        </w:rPr>
-        <w:t xml:space="preserve">The </w:t>
-      </w:r>
-      <w:r>
-        <w:rPr>
-          <w:rFonts w:ascii="Times New Roman" w:hAnsi="Times New Roman" w:cs="Times New Roman"/>
-          <w:b/>
-          <w:i/>
-          <w:sz w:val="24"/>
-          <w:szCs w:val="24"/>
-        </w:rPr>
-        <w:t>break</w:t>
-      </w:r>
-      <w:r>
-        <w:rPr>
-          <w:rFonts w:ascii="Times New Roman" w:hAnsi="Times New Roman" w:cs="Times New Roman"/>
-          <w:sz w:val="24"/>
-          <w:szCs w:val="24"/>
-        </w:rPr>
-        <w:t xml:space="preserve"> </w:t>
-      </w:r>
-      <w:r>
-        <w:rPr>
-          <w:rFonts w:ascii="Times New Roman" w:hAnsi="Times New Roman" w:cs="Times New Roman"/>
-          <w:b/>
-          <w:sz w:val="24"/>
-          <w:szCs w:val="24"/>
-        </w:rPr>
-        <w:t>statement</w:t>
-      </w:r>
-      <w:r>
-        <w:rPr>
-          <w:rFonts w:ascii="Times New Roman" w:hAnsi="Times New Roman" w:cs="Times New Roman"/>
-          <w:sz w:val="24"/>
-          <w:szCs w:val="24"/>
-        </w:rPr>
-        <w:t xml:space="preserve"> exits the loop altogether. </w:t>
-      </w:r>
-      <w:r>
-        <w:rPr>
-          <w:rFonts w:ascii="Times New Roman" w:hAnsi="Times New Roman" w:cs="Times New Roman"/>
-          <w:sz w:val="24"/>
-          <w:szCs w:val="24"/>
-        </w:rPr>
-        <w:t xml:space="preserve">The </w:t>
-      </w:r>
-      <w:r>
-        <w:rPr>
-          <w:rFonts w:ascii="Times New Roman" w:hAnsi="Times New Roman" w:cs="Times New Roman"/>
-          <w:i/>
-          <w:sz w:val="24"/>
-          <w:szCs w:val="24"/>
-        </w:rPr>
-        <w:t>break</w:t>
-      </w:r>
-      <w:r>
-        <w:rPr>
-          <w:rFonts w:ascii="Times New Roman" w:hAnsi="Times New Roman" w:cs="Times New Roman"/>
-          <w:sz w:val="24"/>
-          <w:szCs w:val="24"/>
-        </w:rPr>
-        <w:t xml:space="preserve"> statement can be combined with an infinite loop to exit the loop once a condition is met.</w:t>
-      </w:r>
-    </w:p>
-    <w:p>
-      <w:pPr>
-        <w:pStyle w:val="ListParagraph"/>
-        <w:numPr>
-          <w:ilvl w:val="0"/>
-          <w:numId w:val="2"/>
-        </w:numPr>
-        <w:jc w:val="both"/>
-        <w:rPr>
-          <w:rFonts w:ascii="Times New Roman" w:hAnsi="Times New Roman" w:cs="Times New Roman"/>
-          <w:b/>
-          <w:sz w:val="24"/>
-          <w:szCs w:val="24"/>
-        </w:rPr>
-      </w:pPr>
-      <w:r>
-        <w:rPr>
-          <w:rFonts w:ascii="Times New Roman" w:hAnsi="Times New Roman" w:cs="Times New Roman"/>
-          <w:b/>
-          <w:sz w:val="24"/>
-          <w:szCs w:val="24"/>
-        </w:rPr>
-        <w:t>Nested loops</w:t>
-      </w:r>
-      <w:r>
-        <w:rPr>
-          <w:rFonts w:ascii="Times New Roman" w:hAnsi="Times New Roman" w:cs="Times New Roman"/>
-          <w:sz w:val="24"/>
-          <w:szCs w:val="24"/>
-        </w:rPr>
-        <w:t xml:space="preserve"> allow you to loop within a loop, this can be useful when dealing with multidimensional arrays as the outer loop can go through the rows, and the inner loop goes through the columns.</w:t>
-      </w:r>
-    </w:p>
-    <w:p>
-      <w:pPr>
         <w:pStyle w:val="CHeading"/>
       </w:pPr>
       <w:r>
-        <w:t>Characters and Strings</w:t>
+        <w:t>Functions</w:t>
       </w:r>
     </w:p>
     <w:p>
@@ -13596,7 +14739,7 @@
         <w:pStyle w:val="CHeading"/>
       </w:pPr>
       <w:r>
-        <w:t>Functions</w:t>
+        <w:t>Pointers and References</w:t>
       </w:r>
     </w:p>
     <w:p>
@@ -13619,7 +14762,7 @@
         <w:pStyle w:val="CHeading"/>
       </w:pPr>
       <w:r>
-        <w:t>Pointers and References</w:t>
+        <w:t>OOP - Classes and Objects</w:t>
       </w:r>
     </w:p>
     <w:p>
@@ -13642,7 +14785,8 @@
         <w:pStyle w:val="CHeading"/>
       </w:pPr>
       <w:r>
-        <w:t>OOP - Classes and Objects</w:t>
+        <w:lastRenderedPageBreak/>
+        <w:t>Operator Overloading</w:t>
       </w:r>
     </w:p>
     <w:p>
@@ -13665,7 +14809,7 @@
         <w:pStyle w:val="CHeading"/>
       </w:pPr>
       <w:r>
-        <w:t>Operator Overloading</w:t>
+        <w:t>Inheritance</w:t>
       </w:r>
     </w:p>
     <w:p>
@@ -13688,7 +14832,7 @@
         <w:pStyle w:val="CHeading"/>
       </w:pPr>
       <w:r>
-        <w:t>Inheritance</w:t>
+        <w:t>Polymorphism</w:t>
       </w:r>
     </w:p>
     <w:p>
@@ -13711,7 +14855,7 @@
         <w:pStyle w:val="CHeading"/>
       </w:pPr>
       <w:r>
-        <w:t>Polymorphism</w:t>
+        <w:t>Smart Pointers</w:t>
       </w:r>
     </w:p>
     <w:p>
@@ -13734,7 +14878,7 @@
         <w:pStyle w:val="CHeading"/>
       </w:pPr>
       <w:r>
-        <w:t>Smart Pointers</w:t>
+        <w:t>Exception Handling</w:t>
       </w:r>
     </w:p>
     <w:p>
@@ -13757,7 +14901,7 @@
         <w:pStyle w:val="CHeading"/>
       </w:pPr>
       <w:r>
-        <w:t>Exception Handling</w:t>
+        <w:t>I/O and Streams</w:t>
       </w:r>
     </w:p>
     <w:p>
@@ -13780,7 +14924,7 @@
         <w:pStyle w:val="CHeading"/>
       </w:pPr>
       <w:r>
-        <w:t>I/O and Streams</w:t>
+        <w:t>The Standard Template Library (STL)</w:t>
       </w:r>
     </w:p>
     <w:p>
@@ -13803,30 +14947,6 @@
         <w:pStyle w:val="CHeading"/>
       </w:pPr>
       <w:r>
-        <w:t>The Standard Template Library (STL)</w:t>
-      </w:r>
-    </w:p>
-    <w:p>
-      <w:pPr>
-        <w:pStyle w:val="ListParagraph"/>
-        <w:numPr>
-          <w:ilvl w:val="0"/>
-          <w:numId w:val="2"/>
-        </w:numPr>
-        <w:jc w:val="both"/>
-        <w:rPr>
-          <w:rFonts w:ascii="Times New Roman" w:hAnsi="Times New Roman" w:cs="Times New Roman"/>
-          <w:sz w:val="24"/>
-          <w:szCs w:val="24"/>
-        </w:rPr>
-      </w:pPr>
-    </w:p>
-    <w:p>
-      <w:pPr>
-        <w:pStyle w:val="CHeading"/>
-      </w:pPr>
-      <w:r>
-        <w:lastRenderedPageBreak/>
         <w:t>Bonus Material and Source Code</w:t>
       </w:r>
     </w:p>
@@ -14963,6 +16083,7 @@
   <w:style w:type="character" w:default="1" w:styleId="DefaultParagraphFont">
     <w:name w:val="Default Paragraph Font"/>
     <w:uiPriority w:val="1"/>
+    <w:semiHidden/>
     <w:unhideWhenUsed/>
   </w:style>
   <w:style w:type="table" w:default="1" w:styleId="TableNormal">
@@ -15404,7 +16525,7 @@
 </file>
 
 <file path=customXml/itemProps1.xml><?xml version="1.0" encoding="utf-8"?>
-<ds:datastoreItem xmlns:ds="http://schemas.openxmlformats.org/officeDocument/2006/customXml" ds:itemID="{64AA79E1-630E-44CF-BEA8-1D87576682C9}">
+<ds:datastoreItem xmlns:ds="http://schemas.openxmlformats.org/officeDocument/2006/customXml" ds:itemID="{3567557D-6A08-42FE-9C69-69977124C8B5}">
   <ds:schemaRefs>
     <ds:schemaRef ds:uri="http://schemas.openxmlformats.org/officeDocument/2006/bibliography"/>
   </ds:schemaRefs>

</xml_diff>

<commit_message>
Covered various string operations, and completed two string challenges.
</commit_message>
<xml_diff>
--- a/notes/BeginningCppProgramming.docx
+++ b/notes/BeginningCppProgramming.docx
@@ -14708,6 +14708,1007 @@
         </w:rPr>
         <w:t>.</w:t>
       </w:r>
+    </w:p>
+    <w:p>
+      <w:pPr>
+        <w:pStyle w:val="ListParagraph"/>
+        <w:ind w:left="360"/>
+        <w:jc w:val="both"/>
+        <w:rPr>
+          <w:rFonts w:ascii="Times New Roman" w:hAnsi="Times New Roman" w:cs="Times New Roman"/>
+          <w:sz w:val="24"/>
+          <w:szCs w:val="24"/>
+        </w:rPr>
+      </w:pPr>
+    </w:p>
+    <w:p>
+      <w:pPr>
+        <w:pStyle w:val="ListParagraph"/>
+        <w:numPr>
+          <w:ilvl w:val="0"/>
+          <w:numId w:val="2"/>
+        </w:numPr>
+        <w:jc w:val="both"/>
+        <w:rPr>
+          <w:rFonts w:ascii="Times New Roman" w:hAnsi="Times New Roman" w:cs="Times New Roman"/>
+          <w:sz w:val="24"/>
+          <w:szCs w:val="24"/>
+        </w:rPr>
+      </w:pPr>
+      <w:proofErr w:type="gramStart"/>
+      <w:r>
+        <w:rPr>
+          <w:rFonts w:ascii="Times New Roman" w:hAnsi="Times New Roman" w:cs="Times New Roman"/>
+          <w:i/>
+          <w:sz w:val="24"/>
+          <w:szCs w:val="24"/>
+        </w:rPr>
+        <w:t>std::</w:t>
+      </w:r>
+      <w:proofErr w:type="gramEnd"/>
+      <w:r>
+        <w:rPr>
+          <w:rFonts w:ascii="Times New Roman" w:hAnsi="Times New Roman" w:cs="Times New Roman"/>
+          <w:i/>
+          <w:sz w:val="24"/>
+          <w:szCs w:val="24"/>
+        </w:rPr>
+        <w:t>string</w:t>
+      </w:r>
+      <w:r>
+        <w:rPr>
+          <w:rFonts w:ascii="Times New Roman" w:hAnsi="Times New Roman" w:cs="Times New Roman"/>
+          <w:sz w:val="24"/>
+          <w:szCs w:val="24"/>
+        </w:rPr>
+        <w:t xml:space="preserve"> is the </w:t>
+      </w:r>
+      <w:r>
+        <w:rPr>
+          <w:rFonts w:ascii="Times New Roman" w:hAnsi="Times New Roman" w:cs="Times New Roman"/>
+          <w:i/>
+          <w:sz w:val="24"/>
+          <w:szCs w:val="24"/>
+        </w:rPr>
+        <w:t>vector</w:t>
+      </w:r>
+      <w:r>
+        <w:rPr>
+          <w:rFonts w:ascii="Times New Roman" w:hAnsi="Times New Roman" w:cs="Times New Roman"/>
+          <w:sz w:val="24"/>
+          <w:szCs w:val="24"/>
+        </w:rPr>
+        <w:t xml:space="preserve"> equivalent to </w:t>
+      </w:r>
+      <w:r>
+        <w:rPr>
+          <w:rFonts w:ascii="Times New Roman" w:hAnsi="Times New Roman" w:cs="Times New Roman"/>
+          <w:i/>
+          <w:sz w:val="24"/>
+          <w:szCs w:val="24"/>
+        </w:rPr>
+        <w:t>raw arrays</w:t>
+      </w:r>
+      <w:r>
+        <w:rPr>
+          <w:rFonts w:ascii="Times New Roman" w:hAnsi="Times New Roman" w:cs="Times New Roman"/>
+          <w:sz w:val="24"/>
+          <w:szCs w:val="24"/>
+        </w:rPr>
+        <w:t xml:space="preserve">, but for C-style strings. </w:t>
+      </w:r>
+    </w:p>
+    <w:p>
+      <w:pPr>
+        <w:pStyle w:val="ListParagraph"/>
+        <w:numPr>
+          <w:ilvl w:val="0"/>
+          <w:numId w:val="2"/>
+        </w:numPr>
+        <w:jc w:val="both"/>
+        <w:rPr>
+          <w:rFonts w:ascii="Times New Roman" w:hAnsi="Times New Roman" w:cs="Times New Roman"/>
+          <w:sz w:val="24"/>
+          <w:szCs w:val="24"/>
+        </w:rPr>
+      </w:pPr>
+      <w:r>
+        <w:rPr>
+          <w:rFonts w:ascii="Times New Roman" w:hAnsi="Times New Roman" w:cs="Times New Roman"/>
+          <w:sz w:val="24"/>
+          <w:szCs w:val="24"/>
+        </w:rPr>
+        <w:t xml:space="preserve">It’s defined in the string library, e.g. </w:t>
+      </w:r>
+      <w:r>
+        <w:rPr>
+          <w:rFonts w:ascii="Times New Roman" w:hAnsi="Times New Roman" w:cs="Times New Roman"/>
+          <w:i/>
+          <w:sz w:val="24"/>
+          <w:szCs w:val="24"/>
+        </w:rPr>
+        <w:t>#include &lt;string&gt;</w:t>
+      </w:r>
+      <w:r>
+        <w:rPr>
+          <w:rFonts w:ascii="Times New Roman" w:hAnsi="Times New Roman" w:cs="Times New Roman"/>
+          <w:sz w:val="24"/>
+          <w:szCs w:val="24"/>
+        </w:rPr>
+        <w:t>.</w:t>
+      </w:r>
+    </w:p>
+    <w:p>
+      <w:pPr>
+        <w:pStyle w:val="ListParagraph"/>
+        <w:numPr>
+          <w:ilvl w:val="0"/>
+          <w:numId w:val="2"/>
+        </w:numPr>
+        <w:jc w:val="both"/>
+        <w:rPr>
+          <w:rFonts w:ascii="Times New Roman" w:hAnsi="Times New Roman" w:cs="Times New Roman"/>
+          <w:sz w:val="24"/>
+          <w:szCs w:val="24"/>
+        </w:rPr>
+      </w:pPr>
+      <w:r>
+        <w:rPr>
+          <w:rFonts w:ascii="Times New Roman" w:hAnsi="Times New Roman" w:cs="Times New Roman"/>
+          <w:i/>
+          <w:sz w:val="24"/>
+          <w:szCs w:val="24"/>
+        </w:rPr>
+        <w:t>string</w:t>
+      </w:r>
+      <w:r>
+        <w:rPr>
+          <w:rFonts w:ascii="Times New Roman" w:hAnsi="Times New Roman" w:cs="Times New Roman"/>
+          <w:sz w:val="24"/>
+          <w:szCs w:val="24"/>
+        </w:rPr>
+        <w:t xml:space="preserve"> is a dynamic data structure that grows in accordance with the length of the new string. </w:t>
+      </w:r>
+    </w:p>
+    <w:p>
+      <w:pPr>
+        <w:pStyle w:val="ListParagraph"/>
+        <w:numPr>
+          <w:ilvl w:val="0"/>
+          <w:numId w:val="2"/>
+        </w:numPr>
+        <w:jc w:val="both"/>
+        <w:rPr>
+          <w:rFonts w:ascii="Times New Roman" w:hAnsi="Times New Roman" w:cs="Times New Roman"/>
+          <w:sz w:val="24"/>
+          <w:szCs w:val="24"/>
+        </w:rPr>
+      </w:pPr>
+      <w:r>
+        <w:rPr>
+          <w:rFonts w:ascii="Times New Roman" w:hAnsi="Times New Roman" w:cs="Times New Roman"/>
+          <w:sz w:val="24"/>
+          <w:szCs w:val="24"/>
+        </w:rPr>
+        <w:t>It supports operators for easy manipulation</w:t>
+      </w:r>
+      <w:r>
+        <w:rPr>
+          <w:rFonts w:ascii="Times New Roman" w:hAnsi="Times New Roman" w:cs="Times New Roman"/>
+          <w:sz w:val="24"/>
+          <w:szCs w:val="24"/>
+        </w:rPr>
+        <w:t>, e.g. assignment, arithmetic, compound assignment, and Boolean operators.</w:t>
+      </w:r>
+    </w:p>
+    <w:p>
+      <w:pPr>
+        <w:pStyle w:val="ListParagraph"/>
+        <w:numPr>
+          <w:ilvl w:val="0"/>
+          <w:numId w:val="2"/>
+        </w:numPr>
+        <w:jc w:val="both"/>
+        <w:rPr>
+          <w:rFonts w:ascii="Times New Roman" w:hAnsi="Times New Roman" w:cs="Times New Roman"/>
+          <w:sz w:val="24"/>
+          <w:szCs w:val="24"/>
+        </w:rPr>
+      </w:pPr>
+      <w:r>
+        <w:rPr>
+          <w:rFonts w:ascii="Times New Roman" w:hAnsi="Times New Roman" w:cs="Times New Roman"/>
+          <w:sz w:val="24"/>
+          <w:szCs w:val="24"/>
+        </w:rPr>
+        <w:t>It uses a variable to keep track of the string length, so it doesn’t need to be null-terminated.</w:t>
+      </w:r>
+    </w:p>
+    <w:p>
+      <w:pPr>
+        <w:pStyle w:val="ListParagraph"/>
+        <w:numPr>
+          <w:ilvl w:val="0"/>
+          <w:numId w:val="2"/>
+        </w:numPr>
+        <w:jc w:val="both"/>
+        <w:rPr>
+          <w:rFonts w:ascii="Times New Roman" w:hAnsi="Times New Roman" w:cs="Times New Roman"/>
+          <w:sz w:val="24"/>
+          <w:szCs w:val="24"/>
+        </w:rPr>
+      </w:pPr>
+      <w:r>
+        <w:rPr>
+          <w:rFonts w:ascii="Times New Roman" w:hAnsi="Times New Roman" w:cs="Times New Roman"/>
+          <w:sz w:val="24"/>
+          <w:szCs w:val="24"/>
+        </w:rPr>
+        <w:t>It supports bounds checking just like a vector.</w:t>
+      </w:r>
+    </w:p>
+    <w:p>
+      <w:pPr>
+        <w:pStyle w:val="ListParagraph"/>
+        <w:numPr>
+          <w:ilvl w:val="0"/>
+          <w:numId w:val="2"/>
+        </w:numPr>
+        <w:jc w:val="both"/>
+        <w:rPr>
+          <w:rFonts w:ascii="Times New Roman" w:hAnsi="Times New Roman" w:cs="Times New Roman"/>
+          <w:sz w:val="24"/>
+          <w:szCs w:val="24"/>
+        </w:rPr>
+      </w:pPr>
+      <w:r>
+        <w:rPr>
+          <w:rFonts w:ascii="Times New Roman" w:hAnsi="Times New Roman" w:cs="Times New Roman"/>
+          <w:sz w:val="24"/>
+          <w:szCs w:val="24"/>
+        </w:rPr>
+        <w:lastRenderedPageBreak/>
+        <w:t>Can use list</w:t>
+      </w:r>
+      <w:r>
+        <w:rPr>
+          <w:rFonts w:ascii="Times New Roman" w:hAnsi="Times New Roman" w:cs="Times New Roman"/>
+          <w:sz w:val="24"/>
+          <w:szCs w:val="24"/>
+        </w:rPr>
+        <w:t xml:space="preserve"> or constructor initialisation syntax to initialise a string, e.g. </w:t>
+      </w:r>
+      <w:r>
+        <w:rPr>
+          <w:rFonts w:ascii="Times New Roman" w:hAnsi="Times New Roman" w:cs="Times New Roman"/>
+          <w:i/>
+          <w:sz w:val="24"/>
+          <w:szCs w:val="24"/>
+        </w:rPr>
+        <w:t>string s1, string s2 {“Frank”}, string s3 {s2}, string s4 (“Frank”, 0, 3), string s5 (3, ‘X’),</w:t>
+      </w:r>
+      <w:r>
+        <w:rPr>
+          <w:rFonts w:ascii="Times New Roman" w:hAnsi="Times New Roman" w:cs="Times New Roman"/>
+          <w:sz w:val="24"/>
+          <w:szCs w:val="24"/>
+        </w:rPr>
+        <w:t xml:space="preserve"> etc.</w:t>
+      </w:r>
+    </w:p>
+    <w:p>
+      <w:pPr>
+        <w:pStyle w:val="ListParagraph"/>
+        <w:numPr>
+          <w:ilvl w:val="0"/>
+          <w:numId w:val="2"/>
+        </w:numPr>
+        <w:jc w:val="both"/>
+        <w:rPr>
+          <w:rFonts w:ascii="Times New Roman" w:hAnsi="Times New Roman" w:cs="Times New Roman"/>
+          <w:sz w:val="24"/>
+          <w:szCs w:val="24"/>
+        </w:rPr>
+      </w:pPr>
+      <w:r>
+        <w:rPr>
+          <w:rFonts w:ascii="Times New Roman" w:hAnsi="Times New Roman" w:cs="Times New Roman"/>
+          <w:sz w:val="24"/>
+          <w:szCs w:val="24"/>
+        </w:rPr>
+        <w:t xml:space="preserve">An expression can be </w:t>
+      </w:r>
+      <w:r>
+        <w:rPr>
+          <w:rFonts w:ascii="Times New Roman" w:hAnsi="Times New Roman" w:cs="Times New Roman"/>
+          <w:sz w:val="24"/>
+          <w:szCs w:val="24"/>
+        </w:rPr>
+        <w:t xml:space="preserve">concatenated as a string if at least one of the operands is a string, e.g. </w:t>
+      </w:r>
+      <w:r>
+        <w:rPr>
+          <w:rFonts w:ascii="Times New Roman" w:hAnsi="Times New Roman" w:cs="Times New Roman"/>
+          <w:i/>
+          <w:sz w:val="24"/>
+          <w:szCs w:val="24"/>
+        </w:rPr>
+        <w:t xml:space="preserve">string + string = string, string + char [] = string, </w:t>
+      </w:r>
+      <w:r>
+        <w:rPr>
+          <w:rFonts w:ascii="Times New Roman" w:hAnsi="Times New Roman" w:cs="Times New Roman"/>
+          <w:sz w:val="24"/>
+          <w:szCs w:val="24"/>
+        </w:rPr>
+        <w:t xml:space="preserve">or </w:t>
+      </w:r>
+      <w:r>
+        <w:rPr>
+          <w:rFonts w:ascii="Times New Roman" w:hAnsi="Times New Roman" w:cs="Times New Roman"/>
+          <w:i/>
+          <w:sz w:val="24"/>
+          <w:szCs w:val="24"/>
+        </w:rPr>
+        <w:t>char [] + string = string</w:t>
+      </w:r>
+      <w:r>
+        <w:rPr>
+          <w:rFonts w:ascii="Times New Roman" w:hAnsi="Times New Roman" w:cs="Times New Roman"/>
+          <w:sz w:val="24"/>
+          <w:szCs w:val="24"/>
+        </w:rPr>
+        <w:t>.</w:t>
+      </w:r>
+    </w:p>
+    <w:p>
+      <w:pPr>
+        <w:pStyle w:val="ListParagraph"/>
+        <w:numPr>
+          <w:ilvl w:val="0"/>
+          <w:numId w:val="2"/>
+        </w:numPr>
+        <w:jc w:val="both"/>
+        <w:rPr>
+          <w:rFonts w:ascii="Times New Roman" w:hAnsi="Times New Roman" w:cs="Times New Roman"/>
+          <w:sz w:val="24"/>
+          <w:szCs w:val="24"/>
+        </w:rPr>
+      </w:pPr>
+      <w:r>
+        <w:rPr>
+          <w:rFonts w:ascii="Times New Roman" w:hAnsi="Times New Roman" w:cs="Times New Roman"/>
+          <w:sz w:val="24"/>
+          <w:szCs w:val="24"/>
+        </w:rPr>
+        <w:t xml:space="preserve">You can use the subscript operator, or the </w:t>
+      </w:r>
+      <w:proofErr w:type="gramStart"/>
+      <w:r>
+        <w:rPr>
+          <w:rFonts w:ascii="Times New Roman" w:hAnsi="Times New Roman" w:cs="Times New Roman"/>
+          <w:i/>
+          <w:sz w:val="24"/>
+          <w:szCs w:val="24"/>
+        </w:rPr>
+        <w:t>at(</w:t>
+      </w:r>
+      <w:proofErr w:type="gramEnd"/>
+      <w:r>
+        <w:rPr>
+          <w:rFonts w:ascii="Times New Roman" w:hAnsi="Times New Roman" w:cs="Times New Roman"/>
+          <w:i/>
+          <w:sz w:val="24"/>
+          <w:szCs w:val="24"/>
+        </w:rPr>
+        <w:t>)</w:t>
+      </w:r>
+      <w:r>
+        <w:rPr>
+          <w:rFonts w:ascii="Times New Roman" w:hAnsi="Times New Roman" w:cs="Times New Roman"/>
+          <w:sz w:val="24"/>
+          <w:szCs w:val="24"/>
+        </w:rPr>
+        <w:t xml:space="preserve"> method to access character elements in the </w:t>
+      </w:r>
+      <w:r>
+        <w:rPr>
+          <w:rFonts w:ascii="Times New Roman" w:hAnsi="Times New Roman" w:cs="Times New Roman"/>
+          <w:i/>
+          <w:sz w:val="24"/>
+          <w:szCs w:val="24"/>
+        </w:rPr>
+        <w:t>string</w:t>
+      </w:r>
+      <w:r>
+        <w:rPr>
+          <w:rFonts w:ascii="Times New Roman" w:hAnsi="Times New Roman" w:cs="Times New Roman"/>
+          <w:sz w:val="24"/>
+          <w:szCs w:val="24"/>
+        </w:rPr>
+        <w:t>.</w:t>
+      </w:r>
+    </w:p>
+    <w:p>
+      <w:pPr>
+        <w:pStyle w:val="ListParagraph"/>
+        <w:numPr>
+          <w:ilvl w:val="0"/>
+          <w:numId w:val="2"/>
+        </w:numPr>
+        <w:jc w:val="both"/>
+        <w:rPr>
+          <w:rFonts w:ascii="Times New Roman" w:hAnsi="Times New Roman" w:cs="Times New Roman"/>
+          <w:sz w:val="24"/>
+          <w:szCs w:val="24"/>
+        </w:rPr>
+      </w:pPr>
+      <w:proofErr w:type="spellStart"/>
+      <w:proofErr w:type="gramStart"/>
+      <w:r>
+        <w:rPr>
+          <w:rFonts w:ascii="Times New Roman" w:hAnsi="Times New Roman" w:cs="Times New Roman"/>
+          <w:i/>
+          <w:sz w:val="24"/>
+          <w:szCs w:val="24"/>
+        </w:rPr>
+        <w:t>substr</w:t>
+      </w:r>
+      <w:proofErr w:type="spellEnd"/>
+      <w:r>
+        <w:rPr>
+          <w:rFonts w:ascii="Times New Roman" w:hAnsi="Times New Roman" w:cs="Times New Roman"/>
+          <w:i/>
+          <w:sz w:val="24"/>
+          <w:szCs w:val="24"/>
+        </w:rPr>
+        <w:t>(</w:t>
+      </w:r>
+      <w:proofErr w:type="gramEnd"/>
+      <w:r>
+        <w:rPr>
+          <w:rFonts w:ascii="Times New Roman" w:hAnsi="Times New Roman" w:cs="Times New Roman"/>
+          <w:i/>
+          <w:sz w:val="24"/>
+          <w:szCs w:val="24"/>
+        </w:rPr>
+        <w:t>)</w:t>
+      </w:r>
+      <w:r>
+        <w:rPr>
+          <w:rFonts w:ascii="Times New Roman" w:hAnsi="Times New Roman" w:cs="Times New Roman"/>
+          <w:sz w:val="24"/>
+          <w:szCs w:val="24"/>
+        </w:rPr>
+        <w:t xml:space="preserve"> returns the substring from the given start index to the provided offset.</w:t>
+      </w:r>
+    </w:p>
+    <w:p>
+      <w:pPr>
+        <w:pStyle w:val="ListParagraph"/>
+        <w:numPr>
+          <w:ilvl w:val="0"/>
+          <w:numId w:val="2"/>
+        </w:numPr>
+        <w:jc w:val="both"/>
+        <w:rPr>
+          <w:rFonts w:ascii="Times New Roman" w:hAnsi="Times New Roman" w:cs="Times New Roman"/>
+          <w:sz w:val="24"/>
+          <w:szCs w:val="24"/>
+        </w:rPr>
+      </w:pPr>
+      <w:proofErr w:type="gramStart"/>
+      <w:r>
+        <w:rPr>
+          <w:rFonts w:ascii="Times New Roman" w:hAnsi="Times New Roman" w:cs="Times New Roman"/>
+          <w:i/>
+          <w:sz w:val="24"/>
+          <w:szCs w:val="24"/>
+        </w:rPr>
+        <w:t>find(</w:t>
+      </w:r>
+      <w:proofErr w:type="gramEnd"/>
+      <w:r>
+        <w:rPr>
+          <w:rFonts w:ascii="Times New Roman" w:hAnsi="Times New Roman" w:cs="Times New Roman"/>
+          <w:i/>
+          <w:sz w:val="24"/>
+          <w:szCs w:val="24"/>
+        </w:rPr>
+        <w:t>)</w:t>
+      </w:r>
+      <w:r>
+        <w:rPr>
+          <w:rFonts w:ascii="Times New Roman" w:hAnsi="Times New Roman" w:cs="Times New Roman"/>
+          <w:i/>
+          <w:sz w:val="24"/>
+          <w:szCs w:val="24"/>
+        </w:rPr>
+        <w:t xml:space="preserve"> </w:t>
+      </w:r>
+      <w:r>
+        <w:rPr>
+          <w:rFonts w:ascii="Times New Roman" w:hAnsi="Times New Roman" w:cs="Times New Roman"/>
+          <w:sz w:val="24"/>
+          <w:szCs w:val="24"/>
+        </w:rPr>
+        <w:t>returns the index of where the first instance of a substring is found.</w:t>
+      </w:r>
+      <w:r>
+        <w:rPr>
+          <w:rFonts w:ascii="Times New Roman" w:hAnsi="Times New Roman" w:cs="Times New Roman"/>
+          <w:sz w:val="24"/>
+          <w:szCs w:val="24"/>
+        </w:rPr>
+        <w:t xml:space="preserve"> If the substring is not found then </w:t>
+      </w:r>
+      <w:proofErr w:type="gramStart"/>
+      <w:r>
+        <w:rPr>
+          <w:rFonts w:ascii="Times New Roman" w:hAnsi="Times New Roman" w:cs="Times New Roman"/>
+          <w:i/>
+          <w:sz w:val="24"/>
+          <w:szCs w:val="24"/>
+        </w:rPr>
+        <w:t>std::</w:t>
+      </w:r>
+      <w:proofErr w:type="spellStart"/>
+      <w:proofErr w:type="gramEnd"/>
+      <w:r>
+        <w:rPr>
+          <w:rFonts w:ascii="Times New Roman" w:hAnsi="Times New Roman" w:cs="Times New Roman"/>
+          <w:i/>
+          <w:sz w:val="24"/>
+          <w:szCs w:val="24"/>
+        </w:rPr>
+        <w:t>npos</w:t>
+      </w:r>
+      <w:proofErr w:type="spellEnd"/>
+      <w:r>
+        <w:rPr>
+          <w:rFonts w:ascii="Times New Roman" w:hAnsi="Times New Roman" w:cs="Times New Roman"/>
+          <w:sz w:val="24"/>
+          <w:szCs w:val="24"/>
+        </w:rPr>
+        <w:t xml:space="preserve"> is returned.</w:t>
+      </w:r>
+    </w:p>
+    <w:p>
+      <w:pPr>
+        <w:pStyle w:val="ListParagraph"/>
+        <w:numPr>
+          <w:ilvl w:val="0"/>
+          <w:numId w:val="2"/>
+        </w:numPr>
+        <w:jc w:val="both"/>
+        <w:rPr>
+          <w:rFonts w:ascii="Times New Roman" w:hAnsi="Times New Roman" w:cs="Times New Roman"/>
+          <w:sz w:val="24"/>
+          <w:szCs w:val="24"/>
+        </w:rPr>
+      </w:pPr>
+      <w:proofErr w:type="spellStart"/>
+      <w:proofErr w:type="gramStart"/>
+      <w:r>
+        <w:rPr>
+          <w:rFonts w:ascii="Times New Roman" w:hAnsi="Times New Roman" w:cs="Times New Roman"/>
+          <w:i/>
+          <w:sz w:val="24"/>
+          <w:szCs w:val="24"/>
+        </w:rPr>
+        <w:t>rfind</w:t>
+      </w:r>
+      <w:proofErr w:type="spellEnd"/>
+      <w:r>
+        <w:rPr>
+          <w:rFonts w:ascii="Times New Roman" w:hAnsi="Times New Roman" w:cs="Times New Roman"/>
+          <w:i/>
+          <w:sz w:val="24"/>
+          <w:szCs w:val="24"/>
+        </w:rPr>
+        <w:t>(</w:t>
+      </w:r>
+      <w:proofErr w:type="gramEnd"/>
+      <w:r>
+        <w:rPr>
+          <w:rFonts w:ascii="Times New Roman" w:hAnsi="Times New Roman" w:cs="Times New Roman"/>
+          <w:i/>
+          <w:sz w:val="24"/>
+          <w:szCs w:val="24"/>
+        </w:rPr>
+        <w:t>)</w:t>
+      </w:r>
+      <w:r>
+        <w:rPr>
+          <w:rFonts w:ascii="Times New Roman" w:hAnsi="Times New Roman" w:cs="Times New Roman"/>
+          <w:sz w:val="24"/>
+          <w:szCs w:val="24"/>
+        </w:rPr>
+        <w:t xml:space="preserve"> – reverse find, does the same, but starts from the end.</w:t>
+      </w:r>
+    </w:p>
+    <w:p>
+      <w:pPr>
+        <w:pStyle w:val="ListParagraph"/>
+        <w:numPr>
+          <w:ilvl w:val="0"/>
+          <w:numId w:val="2"/>
+        </w:numPr>
+        <w:jc w:val="both"/>
+        <w:rPr>
+          <w:rFonts w:ascii="Times New Roman" w:hAnsi="Times New Roman" w:cs="Times New Roman"/>
+          <w:sz w:val="24"/>
+          <w:szCs w:val="24"/>
+        </w:rPr>
+      </w:pPr>
+      <w:proofErr w:type="gramStart"/>
+      <w:r>
+        <w:rPr>
+          <w:rFonts w:ascii="Times New Roman" w:hAnsi="Times New Roman" w:cs="Times New Roman"/>
+          <w:i/>
+          <w:sz w:val="24"/>
+          <w:szCs w:val="24"/>
+        </w:rPr>
+        <w:t>erase(</w:t>
+      </w:r>
+      <w:proofErr w:type="gramEnd"/>
+      <w:r>
+        <w:rPr>
+          <w:rFonts w:ascii="Times New Roman" w:hAnsi="Times New Roman" w:cs="Times New Roman"/>
+          <w:i/>
+          <w:sz w:val="24"/>
+          <w:szCs w:val="24"/>
+        </w:rPr>
+        <w:t>)</w:t>
+      </w:r>
+      <w:r>
+        <w:rPr>
+          <w:rFonts w:ascii="Times New Roman" w:hAnsi="Times New Roman" w:cs="Times New Roman"/>
+          <w:i/>
+          <w:sz w:val="24"/>
+          <w:szCs w:val="24"/>
+        </w:rPr>
+        <w:t xml:space="preserve"> </w:t>
+      </w:r>
+      <w:r>
+        <w:rPr>
+          <w:rFonts w:ascii="Times New Roman" w:hAnsi="Times New Roman" w:cs="Times New Roman"/>
+          <w:sz w:val="24"/>
+          <w:szCs w:val="24"/>
+        </w:rPr>
+        <w:t xml:space="preserve">deletes a substring, while the </w:t>
+      </w:r>
+      <w:r>
+        <w:rPr>
+          <w:rFonts w:ascii="Times New Roman" w:hAnsi="Times New Roman" w:cs="Times New Roman"/>
+          <w:i/>
+          <w:sz w:val="24"/>
+          <w:szCs w:val="24"/>
+        </w:rPr>
+        <w:t>clear()</w:t>
+      </w:r>
+      <w:r>
+        <w:rPr>
+          <w:rFonts w:ascii="Times New Roman" w:hAnsi="Times New Roman" w:cs="Times New Roman"/>
+          <w:sz w:val="24"/>
+          <w:szCs w:val="24"/>
+        </w:rPr>
+        <w:t xml:space="preserve"> method deletes the entire string.</w:t>
+      </w:r>
+    </w:p>
+    <w:p>
+      <w:pPr>
+        <w:pStyle w:val="ListParagraph"/>
+        <w:numPr>
+          <w:ilvl w:val="0"/>
+          <w:numId w:val="2"/>
+        </w:numPr>
+        <w:jc w:val="both"/>
+        <w:rPr>
+          <w:rFonts w:ascii="Times New Roman" w:hAnsi="Times New Roman" w:cs="Times New Roman"/>
+          <w:sz w:val="24"/>
+          <w:szCs w:val="24"/>
+        </w:rPr>
+      </w:pPr>
+      <w:proofErr w:type="gramStart"/>
+      <w:r>
+        <w:rPr>
+          <w:rFonts w:ascii="Times New Roman" w:hAnsi="Times New Roman" w:cs="Times New Roman"/>
+          <w:i/>
+          <w:sz w:val="24"/>
+          <w:szCs w:val="24"/>
+        </w:rPr>
+        <w:t>length(</w:t>
+      </w:r>
+      <w:proofErr w:type="gramEnd"/>
+      <w:r>
+        <w:rPr>
+          <w:rFonts w:ascii="Times New Roman" w:hAnsi="Times New Roman" w:cs="Times New Roman"/>
+          <w:i/>
+          <w:sz w:val="24"/>
+          <w:szCs w:val="24"/>
+        </w:rPr>
+        <w:t>)</w:t>
+      </w:r>
+      <w:r>
+        <w:rPr>
+          <w:rFonts w:ascii="Times New Roman" w:hAnsi="Times New Roman" w:cs="Times New Roman"/>
+          <w:i/>
+          <w:sz w:val="24"/>
+          <w:szCs w:val="24"/>
+        </w:rPr>
+        <w:t xml:space="preserve"> </w:t>
+      </w:r>
+      <w:r>
+        <w:rPr>
+          <w:rFonts w:ascii="Times New Roman" w:hAnsi="Times New Roman" w:cs="Times New Roman"/>
+          <w:sz w:val="24"/>
+          <w:szCs w:val="24"/>
+        </w:rPr>
+        <w:t xml:space="preserve">returns the number of characters in the </w:t>
+      </w:r>
+      <w:r>
+        <w:rPr>
+          <w:rFonts w:ascii="Times New Roman" w:hAnsi="Times New Roman" w:cs="Times New Roman"/>
+          <w:i/>
+          <w:sz w:val="24"/>
+          <w:szCs w:val="24"/>
+        </w:rPr>
+        <w:t>string</w:t>
+      </w:r>
+      <w:r>
+        <w:rPr>
+          <w:rFonts w:ascii="Times New Roman" w:hAnsi="Times New Roman" w:cs="Times New Roman"/>
+          <w:sz w:val="24"/>
+          <w:szCs w:val="24"/>
+        </w:rPr>
+        <w:t>.</w:t>
+      </w:r>
+      <w:r>
+        <w:rPr>
+          <w:rFonts w:ascii="Times New Roman" w:hAnsi="Times New Roman" w:cs="Times New Roman"/>
+          <w:sz w:val="24"/>
+          <w:szCs w:val="24"/>
+        </w:rPr>
+        <w:t xml:space="preserve"> </w:t>
+      </w:r>
+    </w:p>
+    <w:p>
+      <w:pPr>
+        <w:pStyle w:val="ListParagraph"/>
+        <w:numPr>
+          <w:ilvl w:val="0"/>
+          <w:numId w:val="2"/>
+        </w:numPr>
+        <w:jc w:val="both"/>
+        <w:rPr>
+          <w:rFonts w:ascii="Times New Roman" w:hAnsi="Times New Roman" w:cs="Times New Roman"/>
+          <w:sz w:val="24"/>
+          <w:szCs w:val="24"/>
+        </w:rPr>
+      </w:pPr>
+      <w:proofErr w:type="spellStart"/>
+      <w:r>
+        <w:rPr>
+          <w:rFonts w:ascii="Times New Roman" w:hAnsi="Times New Roman" w:cs="Times New Roman"/>
+          <w:i/>
+          <w:sz w:val="24"/>
+          <w:szCs w:val="24"/>
+        </w:rPr>
+        <w:t>cin</w:t>
+      </w:r>
+      <w:proofErr w:type="spellEnd"/>
+      <w:r>
+        <w:rPr>
+          <w:rFonts w:ascii="Times New Roman" w:hAnsi="Times New Roman" w:cs="Times New Roman"/>
+          <w:i/>
+          <w:sz w:val="24"/>
+          <w:szCs w:val="24"/>
+        </w:rPr>
+        <w:t xml:space="preserve"> &gt;&gt; </w:t>
+      </w:r>
+      <w:proofErr w:type="spellStart"/>
+      <w:r>
+        <w:rPr>
+          <w:rFonts w:ascii="Times New Roman" w:hAnsi="Times New Roman" w:cs="Times New Roman"/>
+          <w:i/>
+          <w:sz w:val="24"/>
+          <w:szCs w:val="24"/>
+        </w:rPr>
+        <w:t>stringVariable</w:t>
+      </w:r>
+      <w:proofErr w:type="spellEnd"/>
+      <w:r>
+        <w:rPr>
+          <w:rFonts w:ascii="Times New Roman" w:hAnsi="Times New Roman" w:cs="Times New Roman"/>
+          <w:sz w:val="24"/>
+          <w:szCs w:val="24"/>
+        </w:rPr>
+        <w:t xml:space="preserve"> extract</w:t>
+      </w:r>
+      <w:r>
+        <w:rPr>
+          <w:rFonts w:ascii="Times New Roman" w:hAnsi="Times New Roman" w:cs="Times New Roman"/>
+          <w:sz w:val="24"/>
+          <w:szCs w:val="24"/>
+        </w:rPr>
+        <w:t>s</w:t>
+      </w:r>
+      <w:r>
+        <w:rPr>
+          <w:rFonts w:ascii="Times New Roman" w:hAnsi="Times New Roman" w:cs="Times New Roman"/>
+          <w:sz w:val="24"/>
+          <w:szCs w:val="24"/>
+        </w:rPr>
+        <w:t xml:space="preserve"> user input, but stops at whitespace. Call </w:t>
+      </w:r>
+      <w:proofErr w:type="spellStart"/>
+      <w:proofErr w:type="gramStart"/>
+      <w:r>
+        <w:rPr>
+          <w:rFonts w:ascii="Times New Roman" w:hAnsi="Times New Roman" w:cs="Times New Roman"/>
+          <w:i/>
+          <w:sz w:val="24"/>
+          <w:szCs w:val="24"/>
+        </w:rPr>
+        <w:t>cin.getLine</w:t>
+      </w:r>
+      <w:proofErr w:type="spellEnd"/>
+      <w:proofErr w:type="gramEnd"/>
+      <w:r>
+        <w:rPr>
+          <w:rFonts w:ascii="Times New Roman" w:hAnsi="Times New Roman" w:cs="Times New Roman"/>
+          <w:i/>
+          <w:sz w:val="24"/>
+          <w:szCs w:val="24"/>
+        </w:rPr>
+        <w:t>()</w:t>
+      </w:r>
+      <w:r>
+        <w:rPr>
+          <w:rFonts w:ascii="Times New Roman" w:hAnsi="Times New Roman" w:cs="Times New Roman"/>
+          <w:sz w:val="24"/>
+          <w:szCs w:val="24"/>
+        </w:rPr>
+        <w:t xml:space="preserve"> or</w:t>
+      </w:r>
+      <w:r>
+        <w:rPr>
+          <w:rFonts w:ascii="Times New Roman" w:hAnsi="Times New Roman" w:cs="Times New Roman"/>
+          <w:i/>
+          <w:sz w:val="24"/>
+          <w:szCs w:val="24"/>
+        </w:rPr>
+        <w:t xml:space="preserve"> </w:t>
+      </w:r>
+      <w:proofErr w:type="spellStart"/>
+      <w:r>
+        <w:rPr>
+          <w:rFonts w:ascii="Times New Roman" w:hAnsi="Times New Roman" w:cs="Times New Roman"/>
+          <w:i/>
+          <w:sz w:val="24"/>
+          <w:szCs w:val="24"/>
+        </w:rPr>
+        <w:t>getLine</w:t>
+      </w:r>
+      <w:proofErr w:type="spellEnd"/>
+      <w:r>
+        <w:rPr>
+          <w:rFonts w:ascii="Times New Roman" w:hAnsi="Times New Roman" w:cs="Times New Roman"/>
+          <w:i/>
+          <w:sz w:val="24"/>
+          <w:szCs w:val="24"/>
+        </w:rPr>
+        <w:t>()</w:t>
+      </w:r>
+      <w:r>
+        <w:rPr>
+          <w:rFonts w:ascii="Times New Roman" w:hAnsi="Times New Roman" w:cs="Times New Roman"/>
+          <w:sz w:val="24"/>
+          <w:szCs w:val="24"/>
+        </w:rPr>
+        <w:t xml:space="preserve"> to extract </w:t>
+      </w:r>
+      <w:r>
+        <w:rPr>
+          <w:rFonts w:ascii="Times New Roman" w:hAnsi="Times New Roman" w:cs="Times New Roman"/>
+          <w:sz w:val="24"/>
+          <w:szCs w:val="24"/>
+        </w:rPr>
+        <w:t>more. These methods stop at the newline character ‘\n’.</w:t>
+      </w:r>
+    </w:p>
+    <w:p>
+      <w:pPr>
+        <w:pStyle w:val="ListParagraph"/>
+        <w:numPr>
+          <w:ilvl w:val="0"/>
+          <w:numId w:val="2"/>
+        </w:numPr>
+        <w:jc w:val="both"/>
+        <w:rPr>
+          <w:rFonts w:ascii="Times New Roman" w:hAnsi="Times New Roman" w:cs="Times New Roman"/>
+          <w:sz w:val="24"/>
+          <w:szCs w:val="24"/>
+        </w:rPr>
+      </w:pPr>
+      <w:proofErr w:type="gramStart"/>
+      <w:r>
+        <w:rPr>
+          <w:rFonts w:ascii="Times New Roman" w:hAnsi="Times New Roman" w:cs="Times New Roman"/>
+          <w:i/>
+          <w:sz w:val="24"/>
+          <w:szCs w:val="24"/>
+        </w:rPr>
+        <w:t>insert(</w:t>
+      </w:r>
+      <w:proofErr w:type="gramEnd"/>
+      <w:r>
+        <w:rPr>
+          <w:rFonts w:ascii="Times New Roman" w:hAnsi="Times New Roman" w:cs="Times New Roman"/>
+          <w:i/>
+          <w:sz w:val="24"/>
+          <w:szCs w:val="24"/>
+        </w:rPr>
+        <w:t xml:space="preserve">) </w:t>
+      </w:r>
+      <w:r>
+        <w:rPr>
+          <w:rFonts w:ascii="Times New Roman" w:hAnsi="Times New Roman" w:cs="Times New Roman"/>
+          <w:sz w:val="24"/>
+          <w:szCs w:val="24"/>
+        </w:rPr>
+        <w:t>inserts a substring within another string.</w:t>
+      </w:r>
+    </w:p>
+    <w:p>
+      <w:pPr>
+        <w:pStyle w:val="ListParagraph"/>
+        <w:numPr>
+          <w:ilvl w:val="0"/>
+          <w:numId w:val="2"/>
+        </w:numPr>
+        <w:jc w:val="both"/>
+        <w:rPr>
+          <w:rFonts w:ascii="Times New Roman" w:hAnsi="Times New Roman" w:cs="Times New Roman"/>
+          <w:sz w:val="24"/>
+          <w:szCs w:val="24"/>
+        </w:rPr>
+      </w:pPr>
+      <w:r>
+        <w:rPr>
+          <w:rFonts w:ascii="Times New Roman" w:hAnsi="Times New Roman" w:cs="Times New Roman"/>
+          <w:i/>
+          <w:sz w:val="24"/>
+          <w:szCs w:val="24"/>
+        </w:rPr>
+        <w:t xml:space="preserve">swap() </w:t>
+      </w:r>
+      <w:r>
+        <w:rPr>
+          <w:rFonts w:ascii="Times New Roman" w:hAnsi="Times New Roman" w:cs="Times New Roman"/>
+          <w:sz w:val="24"/>
+          <w:szCs w:val="24"/>
+        </w:rPr>
+        <w:t xml:space="preserve">swaps the contents of two </w:t>
+      </w:r>
+      <w:r>
+        <w:rPr>
+          <w:rFonts w:ascii="Times New Roman" w:hAnsi="Times New Roman" w:cs="Times New Roman"/>
+          <w:i/>
+          <w:sz w:val="24"/>
+          <w:szCs w:val="24"/>
+        </w:rPr>
+        <w:t>string</w:t>
+      </w:r>
+      <w:r>
+        <w:rPr>
+          <w:rFonts w:ascii="Times New Roman" w:hAnsi="Times New Roman" w:cs="Times New Roman"/>
+          <w:sz w:val="24"/>
+          <w:szCs w:val="24"/>
+        </w:rPr>
+        <w:t>s.</w:t>
+      </w:r>
       <w:bookmarkStart w:id="0" w:name="_GoBack"/>
       <w:bookmarkEnd w:id="0"/>
     </w:p>
@@ -14785,7 +15786,6 @@
         <w:pStyle w:val="CHeading"/>
       </w:pPr>
       <w:r>
-        <w:lastRenderedPageBreak/>
         <w:t>Operator Overloading</w:t>
       </w:r>
     </w:p>
@@ -16083,7 +17083,6 @@
   <w:style w:type="character" w:default="1" w:styleId="DefaultParagraphFont">
     <w:name w:val="Default Paragraph Font"/>
     <w:uiPriority w:val="1"/>
-    <w:semiHidden/>
     <w:unhideWhenUsed/>
   </w:style>
   <w:style w:type="table" w:default="1" w:styleId="TableNormal">
@@ -16525,7 +17524,7 @@
 </file>
 
 <file path=customXml/itemProps1.xml><?xml version="1.0" encoding="utf-8"?>
-<ds:datastoreItem xmlns:ds="http://schemas.openxmlformats.org/officeDocument/2006/customXml" ds:itemID="{3567557D-6A08-42FE-9C69-69977124C8B5}">
+<ds:datastoreItem xmlns:ds="http://schemas.openxmlformats.org/officeDocument/2006/customXml" ds:itemID="{351B276A-FAFB-467F-AB03-DAF9B5A1E5DA}">
   <ds:schemaRefs>
     <ds:schemaRef ds:uri="http://schemas.openxmlformats.org/officeDocument/2006/bibliography"/>
   </ds:schemaRefs>

</xml_diff>

<commit_message>
Completed challenge, 10 part quiz, and assignment for C++ strings, and completed the section.
</commit_message>
<xml_diff>
--- a/notes/BeginningCppProgramming.docx
+++ b/notes/BeginningCppProgramming.docx
@@ -15551,7 +15551,25 @@
           <w:sz w:val="24"/>
           <w:szCs w:val="24"/>
         </w:rPr>
-        <w:t>cin.getLine</w:t>
+        <w:t>cin.get</w:t>
+      </w:r>
+      <w:r>
+        <w:rPr>
+          <w:rFonts w:ascii="Times New Roman" w:hAnsi="Times New Roman" w:cs="Times New Roman"/>
+          <w:i/>
+          <w:sz w:val="24"/>
+          <w:szCs w:val="24"/>
+        </w:rPr>
+        <w:t>l</w:t>
+      </w:r>
+      <w:r>
+        <w:rPr>
+          <w:rFonts w:ascii="Times New Roman" w:hAnsi="Times New Roman" w:cs="Times New Roman"/>
+          <w:i/>
+          <w:sz w:val="24"/>
+          <w:szCs w:val="24"/>
+        </w:rPr>
+        <w:t>ine</w:t>
       </w:r>
       <w:proofErr w:type="spellEnd"/>
       <w:proofErr w:type="gramEnd"/>
@@ -15589,7 +15607,25 @@
           <w:sz w:val="24"/>
           <w:szCs w:val="24"/>
         </w:rPr>
-        <w:t>getLine</w:t>
+        <w:t>get</w:t>
+      </w:r>
+      <w:r>
+        <w:rPr>
+          <w:rFonts w:ascii="Times New Roman" w:hAnsi="Times New Roman" w:cs="Times New Roman"/>
+          <w:i/>
+          <w:sz w:val="24"/>
+          <w:szCs w:val="24"/>
+        </w:rPr>
+        <w:t>l</w:t>
+      </w:r>
+      <w:r>
+        <w:rPr>
+          <w:rFonts w:ascii="Times New Roman" w:hAnsi="Times New Roman" w:cs="Times New Roman"/>
+          <w:i/>
+          <w:sz w:val="24"/>
+          <w:szCs w:val="24"/>
+        </w:rPr>
+        <w:t>ine</w:t>
       </w:r>
       <w:proofErr w:type="spellEnd"/>
       <w:r>
@@ -15659,58 +15695,69 @@
           <w:szCs w:val="24"/>
         </w:rPr>
         <w:t>inserts a substring within another string.</w:t>
-      </w:r>
-    </w:p>
-    <w:p>
-      <w:pPr>
-        <w:pStyle w:val="ListParagraph"/>
-        <w:numPr>
-          <w:ilvl w:val="0"/>
-          <w:numId w:val="2"/>
-        </w:numPr>
-        <w:jc w:val="both"/>
-        <w:rPr>
-          <w:rFonts w:ascii="Times New Roman" w:hAnsi="Times New Roman" w:cs="Times New Roman"/>
-          <w:sz w:val="24"/>
-          <w:szCs w:val="24"/>
-        </w:rPr>
-      </w:pPr>
-      <w:r>
-        <w:rPr>
-          <w:rFonts w:ascii="Times New Roman" w:hAnsi="Times New Roman" w:cs="Times New Roman"/>
-          <w:i/>
-          <w:sz w:val="24"/>
-          <w:szCs w:val="24"/>
-        </w:rPr>
-        <w:t xml:space="preserve">swap() </w:t>
-      </w:r>
-      <w:r>
-        <w:rPr>
-          <w:rFonts w:ascii="Times New Roman" w:hAnsi="Times New Roman" w:cs="Times New Roman"/>
-          <w:sz w:val="24"/>
-          <w:szCs w:val="24"/>
-        </w:rPr>
-        <w:t xml:space="preserve">swaps the contents of two </w:t>
-      </w:r>
-      <w:r>
-        <w:rPr>
-          <w:rFonts w:ascii="Times New Roman" w:hAnsi="Times New Roman" w:cs="Times New Roman"/>
-          <w:i/>
-          <w:sz w:val="24"/>
-          <w:szCs w:val="24"/>
-        </w:rPr>
-        <w:t>string</w:t>
-      </w:r>
-      <w:r>
-        <w:rPr>
-          <w:rFonts w:ascii="Times New Roman" w:hAnsi="Times New Roman" w:cs="Times New Roman"/>
-          <w:sz w:val="24"/>
-          <w:szCs w:val="24"/>
-        </w:rPr>
-        <w:t>s.</w:t>
       </w:r>
       <w:bookmarkStart w:id="0" w:name="_GoBack"/>
       <w:bookmarkEnd w:id="0"/>
+    </w:p>
+    <w:p>
+      <w:pPr>
+        <w:pStyle w:val="ListParagraph"/>
+        <w:numPr>
+          <w:ilvl w:val="0"/>
+          <w:numId w:val="2"/>
+        </w:numPr>
+        <w:jc w:val="both"/>
+        <w:rPr>
+          <w:rFonts w:ascii="Times New Roman" w:hAnsi="Times New Roman" w:cs="Times New Roman"/>
+          <w:sz w:val="24"/>
+          <w:szCs w:val="24"/>
+        </w:rPr>
+      </w:pPr>
+      <w:proofErr w:type="gramStart"/>
+      <w:r>
+        <w:rPr>
+          <w:rFonts w:ascii="Times New Roman" w:hAnsi="Times New Roman" w:cs="Times New Roman"/>
+          <w:i/>
+          <w:sz w:val="24"/>
+          <w:szCs w:val="24"/>
+        </w:rPr>
+        <w:t>swap(</w:t>
+      </w:r>
+      <w:proofErr w:type="gramEnd"/>
+      <w:r>
+        <w:rPr>
+          <w:rFonts w:ascii="Times New Roman" w:hAnsi="Times New Roman" w:cs="Times New Roman"/>
+          <w:i/>
+          <w:sz w:val="24"/>
+          <w:szCs w:val="24"/>
+        </w:rPr>
+        <w:t xml:space="preserve">) </w:t>
+      </w:r>
+      <w:r>
+        <w:rPr>
+          <w:rFonts w:ascii="Times New Roman" w:hAnsi="Times New Roman" w:cs="Times New Roman"/>
+          <w:sz w:val="24"/>
+          <w:szCs w:val="24"/>
+        </w:rPr>
+        <w:t xml:space="preserve">swaps the contents of two </w:t>
+      </w:r>
+      <w:r>
+        <w:rPr>
+          <w:rFonts w:ascii="Times New Roman" w:hAnsi="Times New Roman" w:cs="Times New Roman"/>
+          <w:i/>
+          <w:sz w:val="24"/>
+          <w:szCs w:val="24"/>
+        </w:rPr>
+        <w:t>string</w:t>
+      </w:r>
+      <w:r>
+        <w:rPr>
+          <w:rFonts w:ascii="Times New Roman" w:hAnsi="Times New Roman" w:cs="Times New Roman"/>
+          <w:sz w:val="24"/>
+          <w:szCs w:val="24"/>
+        </w:rPr>
+        <w:t>s.</w:t>
+      </w:r>
     </w:p>
     <w:p>
       <w:pPr>
@@ -17524,7 +17571,7 @@
 </file>
 
 <file path=customXml/itemProps1.xml><?xml version="1.0" encoding="utf-8"?>
-<ds:datastoreItem xmlns:ds="http://schemas.openxmlformats.org/officeDocument/2006/customXml" ds:itemID="{351B276A-FAFB-467F-AB03-DAF9B5A1E5DA}">
+<ds:datastoreItem xmlns:ds="http://schemas.openxmlformats.org/officeDocument/2006/customXml" ds:itemID="{A3DABC43-9363-4216-BE58-FB0C65C2FA2B}">
   <ds:schemaRefs>
     <ds:schemaRef ds:uri="http://schemas.openxmlformats.org/officeDocument/2006/bibliography"/>
   </ds:schemaRefs>

</xml_diff>

<commit_message>
Covered functions, function prototypes / forward declarations, void return type, return statemet, parameters vs. arguments, and completed two function challenges.
</commit_message>
<xml_diff>
--- a/notes/BeginningCppProgramming.docx
+++ b/notes/BeginningCppProgramming.docx
@@ -15696,91 +15696,1341 @@
         </w:rPr>
         <w:t>inserts a substring within another string.</w:t>
       </w:r>
+    </w:p>
+    <w:p>
+      <w:pPr>
+        <w:pStyle w:val="ListParagraph"/>
+        <w:numPr>
+          <w:ilvl w:val="0"/>
+          <w:numId w:val="2"/>
+        </w:numPr>
+        <w:jc w:val="both"/>
+        <w:rPr>
+          <w:rFonts w:ascii="Times New Roman" w:hAnsi="Times New Roman" w:cs="Times New Roman"/>
+          <w:sz w:val="24"/>
+          <w:szCs w:val="24"/>
+        </w:rPr>
+      </w:pPr>
+      <w:proofErr w:type="gramStart"/>
+      <w:r>
+        <w:rPr>
+          <w:rFonts w:ascii="Times New Roman" w:hAnsi="Times New Roman" w:cs="Times New Roman"/>
+          <w:i/>
+          <w:sz w:val="24"/>
+          <w:szCs w:val="24"/>
+        </w:rPr>
+        <w:t>swap(</w:t>
+      </w:r>
+      <w:proofErr w:type="gramEnd"/>
+      <w:r>
+        <w:rPr>
+          <w:rFonts w:ascii="Times New Roman" w:hAnsi="Times New Roman" w:cs="Times New Roman"/>
+          <w:i/>
+          <w:sz w:val="24"/>
+          <w:szCs w:val="24"/>
+        </w:rPr>
+        <w:t xml:space="preserve">) </w:t>
+      </w:r>
+      <w:r>
+        <w:rPr>
+          <w:rFonts w:ascii="Times New Roman" w:hAnsi="Times New Roman" w:cs="Times New Roman"/>
+          <w:sz w:val="24"/>
+          <w:szCs w:val="24"/>
+        </w:rPr>
+        <w:t xml:space="preserve">swaps the contents of two </w:t>
+      </w:r>
+      <w:r>
+        <w:rPr>
+          <w:rFonts w:ascii="Times New Roman" w:hAnsi="Times New Roman" w:cs="Times New Roman"/>
+          <w:i/>
+          <w:sz w:val="24"/>
+          <w:szCs w:val="24"/>
+        </w:rPr>
+        <w:t>string</w:t>
+      </w:r>
+      <w:r>
+        <w:rPr>
+          <w:rFonts w:ascii="Times New Roman" w:hAnsi="Times New Roman" w:cs="Times New Roman"/>
+          <w:sz w:val="24"/>
+          <w:szCs w:val="24"/>
+        </w:rPr>
+        <w:t>s.</w:t>
+      </w:r>
+    </w:p>
+    <w:p>
+      <w:pPr>
+        <w:pStyle w:val="CHeading"/>
+      </w:pPr>
+      <w:r>
+        <w:t>Functions</w:t>
+      </w:r>
+    </w:p>
+    <w:p>
+      <w:pPr>
+        <w:pStyle w:val="ListParagraph"/>
+        <w:numPr>
+          <w:ilvl w:val="0"/>
+          <w:numId w:val="2"/>
+        </w:numPr>
+        <w:jc w:val="both"/>
+        <w:rPr>
+          <w:rFonts w:ascii="Times New Roman" w:hAnsi="Times New Roman" w:cs="Times New Roman"/>
+          <w:sz w:val="24"/>
+          <w:szCs w:val="24"/>
+        </w:rPr>
+      </w:pPr>
+      <w:r>
+        <w:rPr>
+          <w:rFonts w:ascii="Times New Roman" w:hAnsi="Times New Roman" w:cs="Times New Roman"/>
+          <w:sz w:val="24"/>
+          <w:szCs w:val="24"/>
+        </w:rPr>
+        <w:t>Functions modularise code</w:t>
+      </w:r>
+      <w:r>
+        <w:rPr>
+          <w:rFonts w:ascii="Times New Roman" w:hAnsi="Times New Roman" w:cs="Times New Roman"/>
+          <w:sz w:val="24"/>
+          <w:szCs w:val="24"/>
+        </w:rPr>
+        <w:t xml:space="preserve">. The goal is to maximise code re-use and minimise code-duplication, to </w:t>
+      </w:r>
+      <w:r>
+        <w:rPr>
+          <w:rFonts w:ascii="Times New Roman" w:hAnsi="Times New Roman" w:cs="Times New Roman"/>
+          <w:sz w:val="24"/>
+          <w:szCs w:val="24"/>
+        </w:rPr>
+        <w:t>reduce</w:t>
+      </w:r>
+      <w:r>
+        <w:rPr>
+          <w:rFonts w:ascii="Times New Roman" w:hAnsi="Times New Roman" w:cs="Times New Roman"/>
+          <w:sz w:val="24"/>
+          <w:szCs w:val="24"/>
+        </w:rPr>
+        <w:t xml:space="preserve"> errors and code bloat.</w:t>
+      </w:r>
+      <w:r>
+        <w:rPr>
+          <w:rFonts w:ascii="Times New Roman" w:hAnsi="Times New Roman" w:cs="Times New Roman"/>
+          <w:sz w:val="24"/>
+          <w:szCs w:val="24"/>
+        </w:rPr>
+        <w:t xml:space="preserve"> F</w:t>
+      </w:r>
+      <w:r>
+        <w:rPr>
+          <w:rFonts w:ascii="Times New Roman" w:hAnsi="Times New Roman" w:cs="Times New Roman"/>
+          <w:sz w:val="24"/>
+          <w:szCs w:val="24"/>
+        </w:rPr>
+        <w:t xml:space="preserve">unctions often accept arguments and return data. </w:t>
+      </w:r>
+    </w:p>
+    <w:p>
+      <w:pPr>
+        <w:pStyle w:val="ListParagraph"/>
+        <w:numPr>
+          <w:ilvl w:val="0"/>
+          <w:numId w:val="2"/>
+        </w:numPr>
+        <w:jc w:val="both"/>
+        <w:rPr>
+          <w:rFonts w:ascii="Times New Roman" w:hAnsi="Times New Roman" w:cs="Times New Roman"/>
+          <w:sz w:val="24"/>
+          <w:szCs w:val="24"/>
+        </w:rPr>
+      </w:pPr>
+      <w:r>
+        <w:rPr>
+          <w:rFonts w:ascii="Times New Roman" w:hAnsi="Times New Roman" w:cs="Times New Roman"/>
+          <w:sz w:val="24"/>
+          <w:szCs w:val="24"/>
+        </w:rPr>
+        <w:t xml:space="preserve">The caller doesn’t have to </w:t>
+      </w:r>
+      <w:r>
+        <w:rPr>
+          <w:rFonts w:ascii="Times New Roman" w:hAnsi="Times New Roman" w:cs="Times New Roman"/>
+          <w:sz w:val="24"/>
+          <w:szCs w:val="24"/>
+        </w:rPr>
+        <w:t>know how the function works to use it, this is referred to as abstraction.</w:t>
+      </w:r>
+    </w:p>
+    <w:p>
+      <w:pPr>
+        <w:pStyle w:val="ListParagraph"/>
+        <w:numPr>
+          <w:ilvl w:val="0"/>
+          <w:numId w:val="2"/>
+        </w:numPr>
+        <w:jc w:val="both"/>
+        <w:rPr>
+          <w:rFonts w:ascii="Times New Roman" w:hAnsi="Times New Roman" w:cs="Times New Roman"/>
+          <w:sz w:val="24"/>
+          <w:szCs w:val="24"/>
+        </w:rPr>
+      </w:pPr>
+      <w:r>
+        <w:rPr>
+          <w:rFonts w:ascii="Times New Roman" w:hAnsi="Times New Roman" w:cs="Times New Roman"/>
+          <w:sz w:val="24"/>
+          <w:szCs w:val="24"/>
+        </w:rPr>
+        <w:t xml:space="preserve">C++ has a math library called </w:t>
+      </w:r>
+      <w:proofErr w:type="spellStart"/>
+      <w:r>
+        <w:rPr>
+          <w:rFonts w:ascii="Times New Roman" w:hAnsi="Times New Roman" w:cs="Times New Roman"/>
+          <w:i/>
+          <w:sz w:val="24"/>
+          <w:szCs w:val="24"/>
+        </w:rPr>
+        <w:t>cmath</w:t>
+      </w:r>
+      <w:proofErr w:type="spellEnd"/>
+      <w:r>
+        <w:rPr>
+          <w:rFonts w:ascii="Times New Roman" w:hAnsi="Times New Roman" w:cs="Times New Roman"/>
+          <w:sz w:val="24"/>
+          <w:szCs w:val="24"/>
+        </w:rPr>
+        <w:t xml:space="preserve">. It contains many math related functions such as </w:t>
+      </w:r>
+      <w:proofErr w:type="gramStart"/>
+      <w:r>
+        <w:rPr>
+          <w:rFonts w:ascii="Times New Roman" w:hAnsi="Times New Roman" w:cs="Times New Roman"/>
+          <w:i/>
+          <w:sz w:val="24"/>
+          <w:szCs w:val="24"/>
+        </w:rPr>
+        <w:t>sqrt(</w:t>
+      </w:r>
+      <w:proofErr w:type="gramEnd"/>
+      <w:r>
+        <w:rPr>
+          <w:rFonts w:ascii="Times New Roman" w:hAnsi="Times New Roman" w:cs="Times New Roman"/>
+          <w:i/>
+          <w:sz w:val="24"/>
+          <w:szCs w:val="24"/>
+        </w:rPr>
+        <w:t>)</w:t>
+      </w:r>
+      <w:r>
+        <w:rPr>
+          <w:rFonts w:ascii="Times New Roman" w:hAnsi="Times New Roman" w:cs="Times New Roman"/>
+          <w:sz w:val="24"/>
+          <w:szCs w:val="24"/>
+        </w:rPr>
+        <w:t xml:space="preserve"> or </w:t>
+      </w:r>
+      <w:r>
+        <w:rPr>
+          <w:rFonts w:ascii="Times New Roman" w:hAnsi="Times New Roman" w:cs="Times New Roman"/>
+          <w:i/>
+          <w:sz w:val="24"/>
+          <w:szCs w:val="24"/>
+        </w:rPr>
+        <w:t>pow()</w:t>
+      </w:r>
+      <w:r>
+        <w:rPr>
+          <w:rFonts w:ascii="Times New Roman" w:hAnsi="Times New Roman" w:cs="Times New Roman"/>
+          <w:sz w:val="24"/>
+          <w:szCs w:val="24"/>
+        </w:rPr>
+        <w:t>. You simply provide arguments, and use the returned value without knowing how the calculation was done.</w:t>
+      </w:r>
+      <w:r>
+        <w:rPr>
+          <w:rFonts w:ascii="Times New Roman" w:hAnsi="Times New Roman" w:cs="Times New Roman"/>
+          <w:sz w:val="24"/>
+          <w:szCs w:val="24"/>
+        </w:rPr>
+        <w:t xml:space="preserve"> In other </w:t>
+      </w:r>
+      <w:proofErr w:type="gramStart"/>
+      <w:r>
+        <w:rPr>
+          <w:rFonts w:ascii="Times New Roman" w:hAnsi="Times New Roman" w:cs="Times New Roman"/>
+          <w:sz w:val="24"/>
+          <w:szCs w:val="24"/>
+        </w:rPr>
+        <w:t>words</w:t>
+      </w:r>
+      <w:proofErr w:type="gramEnd"/>
+      <w:r>
+        <w:rPr>
+          <w:rFonts w:ascii="Times New Roman" w:hAnsi="Times New Roman" w:cs="Times New Roman"/>
+          <w:sz w:val="24"/>
+          <w:szCs w:val="24"/>
+        </w:rPr>
+        <w:t xml:space="preserve"> the implementation is abstracted away.</w:t>
+      </w:r>
+    </w:p>
+    <w:p>
+      <w:pPr>
+        <w:pStyle w:val="ListParagraph"/>
+        <w:numPr>
+          <w:ilvl w:val="0"/>
+          <w:numId w:val="2"/>
+        </w:numPr>
+        <w:spacing w:after="0"/>
+        <w:jc w:val="both"/>
+        <w:rPr>
+          <w:rFonts w:ascii="Times New Roman" w:hAnsi="Times New Roman" w:cs="Times New Roman"/>
+          <w:sz w:val="24"/>
+          <w:szCs w:val="24"/>
+        </w:rPr>
+      </w:pPr>
+      <w:r>
+        <w:rPr>
+          <w:rFonts w:ascii="Times New Roman" w:hAnsi="Times New Roman" w:cs="Times New Roman"/>
+          <w:sz w:val="24"/>
+          <w:szCs w:val="24"/>
+        </w:rPr>
+        <w:t>You must define functions outside of other functions, example:</w:t>
+      </w:r>
+    </w:p>
+    <w:tbl>
+      <w:tblPr>
+        <w:tblStyle w:val="TableGrid"/>
+        <w:tblW w:w="0" w:type="auto"/>
+        <w:tblInd w:w="360" w:type="dxa"/>
+        <w:tblBorders>
+          <w:top w:val="none" w:sz="0" w:space="0" w:color="auto"/>
+          <w:left w:val="none" w:sz="0" w:space="0" w:color="auto"/>
+          <w:bottom w:val="none" w:sz="0" w:space="0" w:color="auto"/>
+          <w:right w:val="none" w:sz="0" w:space="0" w:color="auto"/>
+          <w:insideH w:val="none" w:sz="0" w:space="0" w:color="auto"/>
+          <w:insideV w:val="none" w:sz="0" w:space="0" w:color="auto"/>
+        </w:tblBorders>
+        <w:tblLook w:val="04A0" w:firstRow="1" w:lastRow="0" w:firstColumn="1" w:lastColumn="0" w:noHBand="0" w:noVBand="1"/>
+      </w:tblPr>
+      <w:tblGrid>
+        <w:gridCol w:w="5056"/>
+        <w:gridCol w:w="5050"/>
+      </w:tblGrid>
+      <w:tr>
+        <w:tc>
+          <w:tcPr>
+            <w:tcW w:w="5228" w:type="dxa"/>
+          </w:tcPr>
+          <w:p>
+            <w:pPr>
+              <w:pStyle w:val="CCode"/>
+            </w:pPr>
+            <w:r>
+              <w:t>int add_numbers(int a, int b) {</w:t>
+            </w:r>
+          </w:p>
+          <w:p>
+            <w:pPr>
+              <w:pStyle w:val="CCode"/>
+            </w:pPr>
+            <w:r>
+              <w:t xml:space="preserve">   if(a &lt; 0 || b &lt; 0) {</w:t>
+            </w:r>
+          </w:p>
+          <w:p>
+            <w:pPr>
+              <w:pStyle w:val="CCode"/>
+            </w:pPr>
+            <w:r>
+              <w:t xml:space="preserve">      return 0;</w:t>
+            </w:r>
+          </w:p>
+          <w:p>
+            <w:pPr>
+              <w:pStyle w:val="CCode"/>
+            </w:pPr>
+            <w:r>
+              <w:t xml:space="preserve">   } else {</w:t>
+            </w:r>
+          </w:p>
+          <w:p>
+            <w:pPr>
+              <w:pStyle w:val="CCode"/>
+            </w:pPr>
+            <w:r>
+              <w:t xml:space="preserve">      return a + b;</w:t>
+            </w:r>
+          </w:p>
+          <w:p>
+            <w:pPr>
+              <w:pStyle w:val="CCode"/>
+            </w:pPr>
+            <w:r>
+              <w:t xml:space="preserve">   }</w:t>
+            </w:r>
+          </w:p>
+          <w:p>
+            <w:pPr>
+              <w:pStyle w:val="CCode"/>
+            </w:pPr>
+            <w:r>
+              <w:t>}</w:t>
+            </w:r>
+          </w:p>
+        </w:tc>
+        <w:tc>
+          <w:tcPr>
+            <w:tcW w:w="5228" w:type="dxa"/>
+          </w:tcPr>
+          <w:p>
+            <w:pPr>
+              <w:pStyle w:val="CCode"/>
+            </w:pPr>
+            <w:r>
+              <w:t>int main() {</w:t>
+            </w:r>
+          </w:p>
+          <w:p>
+            <w:pPr>
+              <w:pStyle w:val="CCode"/>
+            </w:pPr>
+            <w:r>
+              <w:t xml:space="preserve">   cout &lt;&lt; add_numbers(3, 5); // 8</w:t>
+            </w:r>
+          </w:p>
+          <w:p>
+            <w:pPr>
+              <w:pStyle w:val="CCode"/>
+            </w:pPr>
+            <w:r>
+              <w:t>}</w:t>
+            </w:r>
+          </w:p>
+        </w:tc>
+      </w:tr>
+    </w:tbl>
+    <w:p>
+      <w:pPr>
+        <w:pStyle w:val="ListParagraph"/>
+        <w:numPr>
+          <w:ilvl w:val="0"/>
+          <w:numId w:val="2"/>
+        </w:numPr>
+        <w:jc w:val="both"/>
+        <w:rPr>
+          <w:rFonts w:ascii="Times New Roman" w:hAnsi="Times New Roman" w:cs="Times New Roman"/>
+          <w:sz w:val="24"/>
+          <w:szCs w:val="24"/>
+        </w:rPr>
+      </w:pPr>
+      <w:r>
+        <w:rPr>
+          <w:rFonts w:ascii="Times New Roman" w:hAnsi="Times New Roman" w:cs="Times New Roman"/>
+          <w:sz w:val="24"/>
+          <w:szCs w:val="24"/>
+        </w:rPr>
+        <w:t>The return type is defined first followed by the name of the function and its parameters</w:t>
+      </w:r>
+      <w:proofErr w:type="gramStart"/>
+      <w:r>
+        <w:rPr>
+          <w:rFonts w:ascii="Times New Roman" w:hAnsi="Times New Roman" w:cs="Times New Roman"/>
+          <w:sz w:val="24"/>
+          <w:szCs w:val="24"/>
+        </w:rPr>
+        <w:t>.</w:t>
+      </w:r>
+      <w:r>
+        <w:rPr>
+          <w:rFonts w:ascii="Times New Roman" w:hAnsi="Times New Roman" w:cs="Times New Roman"/>
+          <w:sz w:val="24"/>
+          <w:szCs w:val="24"/>
+        </w:rPr>
+        <w:t xml:space="preserve"> </w:t>
+      </w:r>
+      <w:proofErr w:type="gramEnd"/>
+      <w:r>
+        <w:rPr>
+          <w:rFonts w:ascii="Times New Roman" w:hAnsi="Times New Roman" w:cs="Times New Roman"/>
+          <w:sz w:val="24"/>
+          <w:szCs w:val="24"/>
+        </w:rPr>
+        <w:t xml:space="preserve">The name of a function should be a verb and has the same rules as declaring a variable. </w:t>
+      </w:r>
+      <w:r>
+        <w:rPr>
+          <w:rFonts w:ascii="Times New Roman" w:hAnsi="Times New Roman" w:cs="Times New Roman"/>
+          <w:sz w:val="24"/>
+          <w:szCs w:val="24"/>
+        </w:rPr>
+        <w:t>You can have zero or more parameters, separate them by a comma.</w:t>
+      </w:r>
+    </w:p>
+    <w:p>
+      <w:pPr>
+        <w:pStyle w:val="ListParagraph"/>
+        <w:numPr>
+          <w:ilvl w:val="0"/>
+          <w:numId w:val="2"/>
+        </w:numPr>
+        <w:jc w:val="both"/>
+        <w:rPr>
+          <w:rFonts w:ascii="Times New Roman" w:hAnsi="Times New Roman" w:cs="Times New Roman"/>
+          <w:sz w:val="24"/>
+          <w:szCs w:val="24"/>
+        </w:rPr>
+      </w:pPr>
+      <w:r>
+        <w:rPr>
+          <w:rFonts w:ascii="Times New Roman" w:hAnsi="Times New Roman" w:cs="Times New Roman"/>
+          <w:sz w:val="24"/>
+          <w:szCs w:val="24"/>
+        </w:rPr>
+        <w:t xml:space="preserve">The </w:t>
+      </w:r>
+      <w:r>
+        <w:rPr>
+          <w:rFonts w:ascii="Times New Roman" w:hAnsi="Times New Roman" w:cs="Times New Roman"/>
+          <w:i/>
+          <w:sz w:val="24"/>
+          <w:szCs w:val="24"/>
+        </w:rPr>
+        <w:t>return</w:t>
+      </w:r>
+      <w:r>
+        <w:rPr>
+          <w:rFonts w:ascii="Times New Roman" w:hAnsi="Times New Roman" w:cs="Times New Roman"/>
+          <w:sz w:val="24"/>
+          <w:szCs w:val="24"/>
+        </w:rPr>
+        <w:t xml:space="preserve"> statement is used to return data to the caller. The type returned must match the return type.</w:t>
+      </w:r>
+      <w:r>
+        <w:rPr>
+          <w:rFonts w:ascii="Times New Roman" w:hAnsi="Times New Roman" w:cs="Times New Roman"/>
+          <w:sz w:val="24"/>
+          <w:szCs w:val="24"/>
+        </w:rPr>
+        <w:t xml:space="preserve"> You can have zero or more </w:t>
+      </w:r>
+      <w:r>
+        <w:rPr>
+          <w:rFonts w:ascii="Times New Roman" w:hAnsi="Times New Roman" w:cs="Times New Roman"/>
+          <w:i/>
+          <w:sz w:val="24"/>
+          <w:szCs w:val="24"/>
+        </w:rPr>
+        <w:t>return</w:t>
+      </w:r>
+      <w:r>
+        <w:rPr>
+          <w:rFonts w:ascii="Times New Roman" w:hAnsi="Times New Roman" w:cs="Times New Roman"/>
+          <w:sz w:val="24"/>
+          <w:szCs w:val="24"/>
+        </w:rPr>
+        <w:t xml:space="preserve"> statements based on the return type, but only one will be executed.</w:t>
+      </w:r>
+    </w:p>
+    <w:p>
+      <w:pPr>
+        <w:pStyle w:val="ListParagraph"/>
+        <w:numPr>
+          <w:ilvl w:val="0"/>
+          <w:numId w:val="2"/>
+        </w:numPr>
+        <w:jc w:val="both"/>
+        <w:rPr>
+          <w:rFonts w:ascii="Times New Roman" w:hAnsi="Times New Roman" w:cs="Times New Roman"/>
+          <w:sz w:val="24"/>
+          <w:szCs w:val="24"/>
+        </w:rPr>
+      </w:pPr>
+      <w:r>
+        <w:rPr>
+          <w:rFonts w:ascii="Times New Roman" w:hAnsi="Times New Roman" w:cs="Times New Roman"/>
+          <w:sz w:val="24"/>
+          <w:szCs w:val="24"/>
+        </w:rPr>
+        <w:t xml:space="preserve">A </w:t>
+      </w:r>
+      <w:r>
+        <w:rPr>
+          <w:rFonts w:ascii="Times New Roman" w:hAnsi="Times New Roman" w:cs="Times New Roman"/>
+          <w:b/>
+          <w:sz w:val="24"/>
+          <w:szCs w:val="24"/>
+        </w:rPr>
+        <w:t>procedure</w:t>
+      </w:r>
+      <w:r>
+        <w:rPr>
+          <w:rFonts w:ascii="Times New Roman" w:hAnsi="Times New Roman" w:cs="Times New Roman"/>
+          <w:sz w:val="24"/>
+          <w:szCs w:val="24"/>
+        </w:rPr>
+        <w:t xml:space="preserve"> is a function that returns nothing and has the return type </w:t>
+      </w:r>
+      <w:r>
+        <w:rPr>
+          <w:rFonts w:ascii="Times New Roman" w:hAnsi="Times New Roman" w:cs="Times New Roman"/>
+          <w:b/>
+          <w:i/>
+          <w:sz w:val="24"/>
+          <w:szCs w:val="24"/>
+        </w:rPr>
+        <w:t>void</w:t>
+      </w:r>
+      <w:r>
+        <w:rPr>
+          <w:rFonts w:ascii="Times New Roman" w:hAnsi="Times New Roman" w:cs="Times New Roman"/>
+          <w:sz w:val="24"/>
+          <w:szCs w:val="24"/>
+        </w:rPr>
+        <w:t xml:space="preserve">. You can still use a </w:t>
+      </w:r>
+      <w:r>
+        <w:rPr>
+          <w:rFonts w:ascii="Times New Roman" w:hAnsi="Times New Roman" w:cs="Times New Roman"/>
+          <w:i/>
+          <w:sz w:val="24"/>
+          <w:szCs w:val="24"/>
+        </w:rPr>
+        <w:t>return</w:t>
+      </w:r>
+      <w:r>
+        <w:rPr>
+          <w:rFonts w:ascii="Times New Roman" w:hAnsi="Times New Roman" w:cs="Times New Roman"/>
+          <w:sz w:val="24"/>
+          <w:szCs w:val="24"/>
+        </w:rPr>
+        <w:t xml:space="preserve"> statement to end a procedure at a specific point.</w:t>
+      </w:r>
+    </w:p>
+    <w:p>
+      <w:pPr>
+        <w:pStyle w:val="ListParagraph"/>
+        <w:ind w:left="360"/>
+        <w:jc w:val="both"/>
+        <w:rPr>
+          <w:rFonts w:ascii="Times New Roman" w:hAnsi="Times New Roman" w:cs="Times New Roman"/>
+          <w:sz w:val="24"/>
+          <w:szCs w:val="24"/>
+        </w:rPr>
+      </w:pPr>
+    </w:p>
+    <w:p>
+      <w:pPr>
+        <w:pStyle w:val="ListParagraph"/>
+        <w:numPr>
+          <w:ilvl w:val="0"/>
+          <w:numId w:val="2"/>
+        </w:numPr>
+        <w:jc w:val="both"/>
+        <w:rPr>
+          <w:rFonts w:ascii="Times New Roman" w:hAnsi="Times New Roman" w:cs="Times New Roman"/>
+          <w:sz w:val="24"/>
+          <w:szCs w:val="24"/>
+        </w:rPr>
+      </w:pPr>
+      <w:r>
+        <w:rPr>
+          <w:rFonts w:ascii="Times New Roman" w:hAnsi="Times New Roman" w:cs="Times New Roman"/>
+          <w:sz w:val="24"/>
+          <w:szCs w:val="24"/>
+        </w:rPr>
+        <w:t xml:space="preserve">To use a random </w:t>
+      </w:r>
+      <w:proofErr w:type="gramStart"/>
+      <w:r>
+        <w:rPr>
+          <w:rFonts w:ascii="Times New Roman" w:hAnsi="Times New Roman" w:cs="Times New Roman"/>
+          <w:sz w:val="24"/>
+          <w:szCs w:val="24"/>
+        </w:rPr>
+        <w:t>number</w:t>
+      </w:r>
+      <w:proofErr w:type="gramEnd"/>
+      <w:r>
+        <w:rPr>
+          <w:rFonts w:ascii="Times New Roman" w:hAnsi="Times New Roman" w:cs="Times New Roman"/>
+          <w:sz w:val="24"/>
+          <w:szCs w:val="24"/>
+        </w:rPr>
+        <w:t xml:space="preserve"> generate, include the </w:t>
+      </w:r>
+      <w:proofErr w:type="spellStart"/>
+      <w:r>
+        <w:rPr>
+          <w:rFonts w:ascii="Times New Roman" w:hAnsi="Times New Roman" w:cs="Times New Roman"/>
+          <w:i/>
+          <w:sz w:val="24"/>
+          <w:szCs w:val="24"/>
+        </w:rPr>
+        <w:t>cstdlib</w:t>
+      </w:r>
+      <w:proofErr w:type="spellEnd"/>
+      <w:r>
+        <w:rPr>
+          <w:rFonts w:ascii="Times New Roman" w:hAnsi="Times New Roman" w:cs="Times New Roman"/>
+          <w:sz w:val="24"/>
+          <w:szCs w:val="24"/>
+        </w:rPr>
+        <w:t xml:space="preserve"> and </w:t>
+      </w:r>
+      <w:proofErr w:type="spellStart"/>
+      <w:r>
+        <w:rPr>
+          <w:rFonts w:ascii="Times New Roman" w:hAnsi="Times New Roman" w:cs="Times New Roman"/>
+          <w:i/>
+          <w:sz w:val="24"/>
+          <w:szCs w:val="24"/>
+        </w:rPr>
+        <w:t>ctime</w:t>
+      </w:r>
+      <w:proofErr w:type="spellEnd"/>
+      <w:r>
+        <w:rPr>
+          <w:rFonts w:ascii="Times New Roman" w:hAnsi="Times New Roman" w:cs="Times New Roman"/>
+          <w:sz w:val="24"/>
+          <w:szCs w:val="24"/>
+        </w:rPr>
+        <w:t xml:space="preserve"> libraries. Then call </w:t>
+      </w:r>
+      <w:proofErr w:type="spellStart"/>
+      <w:r>
+        <w:rPr>
+          <w:rFonts w:ascii="Times New Roman" w:hAnsi="Times New Roman" w:cs="Times New Roman"/>
+          <w:i/>
+          <w:sz w:val="24"/>
+          <w:szCs w:val="24"/>
+        </w:rPr>
+        <w:t>srand</w:t>
+      </w:r>
+      <w:proofErr w:type="spellEnd"/>
+      <w:r>
+        <w:rPr>
+          <w:rFonts w:ascii="Times New Roman" w:hAnsi="Times New Roman" w:cs="Times New Roman"/>
+          <w:i/>
+          <w:sz w:val="24"/>
+          <w:szCs w:val="24"/>
+        </w:rPr>
+        <w:t>(time(</w:t>
+      </w:r>
+      <w:proofErr w:type="spellStart"/>
+      <w:r>
+        <w:rPr>
+          <w:rFonts w:ascii="Times New Roman" w:hAnsi="Times New Roman" w:cs="Times New Roman"/>
+          <w:i/>
+          <w:sz w:val="24"/>
+          <w:szCs w:val="24"/>
+        </w:rPr>
+        <w:t>nullptr</w:t>
+      </w:r>
+      <w:proofErr w:type="spellEnd"/>
+      <w:r>
+        <w:rPr>
+          <w:rFonts w:ascii="Times New Roman" w:hAnsi="Times New Roman" w:cs="Times New Roman"/>
+          <w:i/>
+          <w:sz w:val="24"/>
+          <w:szCs w:val="24"/>
+        </w:rPr>
+        <w:t>))</w:t>
+      </w:r>
+      <w:r>
+        <w:rPr>
+          <w:rFonts w:ascii="Times New Roman" w:hAnsi="Times New Roman" w:cs="Times New Roman"/>
+          <w:sz w:val="24"/>
+          <w:szCs w:val="24"/>
+        </w:rPr>
+        <w:t xml:space="preserve"> to seed the generator. </w:t>
+      </w:r>
+      <w:r>
+        <w:rPr>
+          <w:rFonts w:ascii="Times New Roman" w:hAnsi="Times New Roman" w:cs="Times New Roman"/>
+          <w:sz w:val="24"/>
+          <w:szCs w:val="24"/>
+        </w:rPr>
+        <w:t xml:space="preserve">Then call </w:t>
+      </w:r>
+      <w:proofErr w:type="gramStart"/>
+      <w:r>
+        <w:rPr>
+          <w:rFonts w:ascii="Times New Roman" w:hAnsi="Times New Roman" w:cs="Times New Roman"/>
+          <w:i/>
+          <w:sz w:val="24"/>
+          <w:szCs w:val="24"/>
+        </w:rPr>
+        <w:t>rand(</w:t>
+      </w:r>
+      <w:proofErr w:type="gramEnd"/>
+      <w:r>
+        <w:rPr>
+          <w:rFonts w:ascii="Times New Roman" w:hAnsi="Times New Roman" w:cs="Times New Roman"/>
+          <w:i/>
+          <w:sz w:val="24"/>
+          <w:szCs w:val="24"/>
+        </w:rPr>
+        <w:t>)</w:t>
+      </w:r>
+      <w:r>
+        <w:rPr>
+          <w:rFonts w:ascii="Times New Roman" w:hAnsi="Times New Roman" w:cs="Times New Roman"/>
+          <w:sz w:val="24"/>
+          <w:szCs w:val="24"/>
+        </w:rPr>
+        <w:t xml:space="preserve"> to return a value between 0 and </w:t>
+      </w:r>
+      <w:r>
+        <w:rPr>
+          <w:rFonts w:ascii="Times New Roman" w:hAnsi="Times New Roman" w:cs="Times New Roman"/>
+          <w:i/>
+          <w:sz w:val="24"/>
+          <w:szCs w:val="24"/>
+        </w:rPr>
+        <w:t>RAND_MAX</w:t>
+      </w:r>
+      <w:r>
+        <w:rPr>
+          <w:rFonts w:ascii="Times New Roman" w:hAnsi="Times New Roman" w:cs="Times New Roman"/>
+          <w:sz w:val="24"/>
+          <w:szCs w:val="24"/>
+        </w:rPr>
+        <w:t xml:space="preserve">. To limit the range use the </w:t>
+      </w:r>
+      <w:r>
+        <w:rPr>
+          <w:rFonts w:ascii="Times New Roman" w:hAnsi="Times New Roman" w:cs="Times New Roman"/>
+          <w:sz w:val="24"/>
+          <w:szCs w:val="24"/>
+        </w:rPr>
+        <w:t xml:space="preserve">% and + operators, e.g. </w:t>
+      </w:r>
+      <w:proofErr w:type="gramStart"/>
+      <w:r>
+        <w:rPr>
+          <w:rFonts w:ascii="Times New Roman" w:hAnsi="Times New Roman" w:cs="Times New Roman"/>
+          <w:i/>
+          <w:sz w:val="24"/>
+          <w:szCs w:val="24"/>
+        </w:rPr>
+        <w:t>rand(</w:t>
+      </w:r>
+      <w:proofErr w:type="gramEnd"/>
+      <w:r>
+        <w:rPr>
+          <w:rFonts w:ascii="Times New Roman" w:hAnsi="Times New Roman" w:cs="Times New Roman"/>
+          <w:i/>
+          <w:sz w:val="24"/>
+          <w:szCs w:val="24"/>
+        </w:rPr>
+        <w:t>) % 5 + 1</w:t>
+      </w:r>
+      <w:r>
+        <w:rPr>
+          <w:rFonts w:ascii="Times New Roman" w:hAnsi="Times New Roman" w:cs="Times New Roman"/>
+          <w:sz w:val="24"/>
+          <w:szCs w:val="24"/>
+        </w:rPr>
+        <w:t xml:space="preserve"> limits the output between 1 and 5 inclusive.</w:t>
+      </w:r>
+    </w:p>
+    <w:p>
+      <w:pPr>
+        <w:pStyle w:val="ListParagraph"/>
+        <w:numPr>
+          <w:ilvl w:val="0"/>
+          <w:numId w:val="2"/>
+        </w:numPr>
+        <w:jc w:val="both"/>
+        <w:rPr>
+          <w:rFonts w:ascii="Times New Roman" w:hAnsi="Times New Roman" w:cs="Times New Roman"/>
+          <w:sz w:val="24"/>
+          <w:szCs w:val="24"/>
+        </w:rPr>
+      </w:pPr>
+      <w:r>
+        <w:rPr>
+          <w:rFonts w:ascii="Times New Roman" w:hAnsi="Times New Roman" w:cs="Times New Roman"/>
+          <w:sz w:val="24"/>
+          <w:szCs w:val="24"/>
+        </w:rPr>
+        <w:t xml:space="preserve">The random number algorithm produces the same output </w:t>
+      </w:r>
+      <w:r>
+        <w:rPr>
+          <w:rFonts w:ascii="Times New Roman" w:hAnsi="Times New Roman" w:cs="Times New Roman"/>
+          <w:sz w:val="24"/>
+          <w:szCs w:val="24"/>
+        </w:rPr>
+        <w:t>given a certain initial value – the seed. Hence by using the current time it’s very difficult to predict what the output will be. This is called a pseudo-random number generator.</w:t>
+      </w:r>
+    </w:p>
+    <w:p>
+      <w:pPr>
+        <w:pStyle w:val="ListParagraph"/>
+        <w:ind w:left="360"/>
+        <w:jc w:val="both"/>
+        <w:rPr>
+          <w:rFonts w:ascii="Times New Roman" w:hAnsi="Times New Roman" w:cs="Times New Roman"/>
+          <w:sz w:val="24"/>
+          <w:szCs w:val="24"/>
+        </w:rPr>
+      </w:pPr>
+    </w:p>
+    <w:p>
+      <w:pPr>
+        <w:pStyle w:val="ListParagraph"/>
+        <w:numPr>
+          <w:ilvl w:val="0"/>
+          <w:numId w:val="2"/>
+        </w:numPr>
+        <w:spacing w:after="0"/>
+        <w:jc w:val="both"/>
+        <w:rPr>
+          <w:rFonts w:ascii="Times New Roman" w:hAnsi="Times New Roman" w:cs="Times New Roman"/>
+          <w:sz w:val="24"/>
+          <w:szCs w:val="24"/>
+        </w:rPr>
+      </w:pPr>
+      <w:r>
+        <w:rPr>
+          <w:rFonts w:ascii="Times New Roman" w:hAnsi="Times New Roman" w:cs="Times New Roman"/>
+          <w:sz w:val="24"/>
+          <w:szCs w:val="24"/>
+        </w:rPr>
+        <w:t xml:space="preserve">Functions must either be defined before they are actually used by another function, or you can use </w:t>
+      </w:r>
+      <w:r>
+        <w:rPr>
+          <w:rFonts w:ascii="Times New Roman" w:hAnsi="Times New Roman" w:cs="Times New Roman"/>
+          <w:sz w:val="24"/>
+          <w:szCs w:val="24"/>
+        </w:rPr>
+        <w:t>function prototypes.</w:t>
+      </w:r>
+      <w:r>
+        <w:rPr>
+          <w:rFonts w:ascii="Times New Roman" w:hAnsi="Times New Roman" w:cs="Times New Roman"/>
+          <w:sz w:val="24"/>
+          <w:szCs w:val="24"/>
+        </w:rPr>
+        <w:t xml:space="preserve"> </w:t>
+      </w:r>
+      <w:r>
+        <w:rPr>
+          <w:rFonts w:ascii="Times New Roman" w:hAnsi="Times New Roman" w:cs="Times New Roman"/>
+          <w:b/>
+          <w:sz w:val="24"/>
+          <w:szCs w:val="24"/>
+        </w:rPr>
+        <w:t>Function prototypes</w:t>
+      </w:r>
+      <w:r>
+        <w:rPr>
+          <w:rFonts w:ascii="Times New Roman" w:hAnsi="Times New Roman" w:cs="Times New Roman"/>
+          <w:sz w:val="24"/>
+          <w:szCs w:val="24"/>
+        </w:rPr>
+        <w:t xml:space="preserve">, or </w:t>
+      </w:r>
+      <w:r>
+        <w:rPr>
+          <w:rFonts w:ascii="Times New Roman" w:hAnsi="Times New Roman" w:cs="Times New Roman"/>
+          <w:b/>
+          <w:sz w:val="24"/>
+          <w:szCs w:val="24"/>
+        </w:rPr>
+        <w:t>forward declarations</w:t>
+      </w:r>
+      <w:r>
+        <w:rPr>
+          <w:rFonts w:ascii="Times New Roman" w:hAnsi="Times New Roman" w:cs="Times New Roman"/>
+          <w:sz w:val="24"/>
+          <w:szCs w:val="24"/>
+        </w:rPr>
+        <w:t>, are when the function is declared in one place, but then defined in another.</w:t>
+      </w:r>
+      <w:r>
+        <w:rPr>
+          <w:rFonts w:ascii="Times New Roman" w:hAnsi="Times New Roman" w:cs="Times New Roman"/>
+          <w:sz w:val="24"/>
+          <w:szCs w:val="24"/>
+        </w:rPr>
+        <w:t xml:space="preserve"> Example:</w:t>
+      </w:r>
+    </w:p>
+    <w:tbl>
+      <w:tblPr>
+        <w:tblStyle w:val="TableGrid"/>
+        <w:tblW w:w="0" w:type="auto"/>
+        <w:tblInd w:w="360" w:type="dxa"/>
+        <w:tblBorders>
+          <w:top w:val="none" w:sz="0" w:space="0" w:color="auto"/>
+          <w:left w:val="none" w:sz="0" w:space="0" w:color="auto"/>
+          <w:bottom w:val="none" w:sz="0" w:space="0" w:color="auto"/>
+          <w:right w:val="none" w:sz="0" w:space="0" w:color="auto"/>
+          <w:insideH w:val="none" w:sz="0" w:space="0" w:color="auto"/>
+          <w:insideV w:val="none" w:sz="0" w:space="0" w:color="auto"/>
+        </w:tblBorders>
+        <w:tblLook w:val="04A0" w:firstRow="1" w:lastRow="0" w:firstColumn="1" w:lastColumn="0" w:noHBand="0" w:noVBand="1"/>
+      </w:tblPr>
+      <w:tblGrid>
+        <w:gridCol w:w="5053"/>
+        <w:gridCol w:w="5053"/>
+      </w:tblGrid>
+      <w:tr>
+        <w:tc>
+          <w:tcPr>
+            <w:tcW w:w="5228" w:type="dxa"/>
+          </w:tcPr>
+          <w:p>
+            <w:pPr>
+              <w:pStyle w:val="CCode"/>
+            </w:pPr>
+            <w:r>
+              <w:t>#include &lt;iostream&gt;</w:t>
+            </w:r>
+          </w:p>
+          <w:p>
+            <w:pPr>
+              <w:pStyle w:val="CCode"/>
+            </w:pPr>
+            <w:r>
+              <w:t>#include &lt;string&gt;</w:t>
+            </w:r>
+          </w:p>
+          <w:p>
+            <w:pPr>
+              <w:pStyle w:val="CCode"/>
+            </w:pPr>
+            <w:r>
+              <w:t>using namespace std;</w:t>
+            </w:r>
+          </w:p>
+          <w:p>
+            <w:pPr>
+              <w:pStyle w:val="CCode"/>
+            </w:pPr>
+          </w:p>
+          <w:p>
+            <w:pPr>
+              <w:pStyle w:val="CCode"/>
+            </w:pPr>
+            <w:r>
+              <w:t>void output</w:t>
+            </w:r>
+            <w:r>
+              <w:t>Text</w:t>
+            </w:r>
+            <w:r>
+              <w:t>(</w:t>
+            </w:r>
+            <w:r>
+              <w:t>string text</w:t>
+            </w:r>
+            <w:r>
+              <w:t>) {</w:t>
+            </w:r>
+          </w:p>
+          <w:p>
+            <w:pPr>
+              <w:pStyle w:val="CCode"/>
+            </w:pPr>
+            <w:r>
+              <w:t xml:space="preserve">   cout &lt;&lt; </w:t>
+            </w:r>
+            <w:r>
+              <w:t>text</w:t>
+            </w:r>
+            <w:r>
+              <w:t xml:space="preserve"> &lt;&lt; endl;</w:t>
+            </w:r>
+          </w:p>
+          <w:p>
+            <w:pPr>
+              <w:pStyle w:val="CCode"/>
+            </w:pPr>
+            <w:r>
+              <w:t>}</w:t>
+            </w:r>
+          </w:p>
+          <w:p>
+            <w:pPr>
+              <w:pStyle w:val="CCode"/>
+            </w:pPr>
+          </w:p>
+          <w:p>
+            <w:pPr>
+              <w:pStyle w:val="CCode"/>
+            </w:pPr>
+            <w:r>
+              <w:t>int main() {</w:t>
+            </w:r>
+          </w:p>
+          <w:p>
+            <w:pPr>
+              <w:pStyle w:val="CCode"/>
+            </w:pPr>
+            <w:r>
+              <w:t xml:space="preserve">   outputGreeting(</w:t>
+            </w:r>
+            <w:r>
+              <w:t>“Hello, world!”</w:t>
+            </w:r>
+            <w:r>
+              <w:t>);</w:t>
+            </w:r>
+          </w:p>
+          <w:p>
+            <w:pPr>
+              <w:pStyle w:val="CCode"/>
+            </w:pPr>
+            <w:r>
+              <w:t>}</w:t>
+            </w:r>
+          </w:p>
+        </w:tc>
+        <w:tc>
+          <w:tcPr>
+            <w:tcW w:w="5228" w:type="dxa"/>
+          </w:tcPr>
+          <w:p>
+            <w:pPr>
+              <w:pStyle w:val="CCode"/>
+            </w:pPr>
+            <w:r>
+              <w:lastRenderedPageBreak/>
+              <w:t>#include &lt;iostream&gt;</w:t>
+            </w:r>
+          </w:p>
+          <w:p>
+            <w:pPr>
+              <w:pStyle w:val="CCode"/>
+            </w:pPr>
+            <w:r>
+              <w:t>#include &lt;string&gt;</w:t>
+            </w:r>
+          </w:p>
+          <w:p>
+            <w:pPr>
+              <w:pStyle w:val="CCode"/>
+            </w:pPr>
+            <w:r>
+              <w:t>using namespace std;</w:t>
+            </w:r>
+          </w:p>
+          <w:p>
+            <w:pPr>
+              <w:pStyle w:val="CCode"/>
+            </w:pPr>
+            <w:r>
+              <w:lastRenderedPageBreak/>
+              <w:t xml:space="preserve">void outputTest(string); </w:t>
+            </w:r>
+          </w:p>
+          <w:p>
+            <w:pPr>
+              <w:pStyle w:val="CCode"/>
+            </w:pPr>
+          </w:p>
+          <w:p>
+            <w:pPr>
+              <w:pStyle w:val="CCode"/>
+            </w:pPr>
+            <w:r>
+              <w:t>int main() {</w:t>
+            </w:r>
+          </w:p>
+          <w:p>
+            <w:pPr>
+              <w:pStyle w:val="CCode"/>
+            </w:pPr>
+            <w:r>
+              <w:t xml:space="preserve">   outputGreeting(“Hello, world!”);</w:t>
+            </w:r>
+          </w:p>
+          <w:p>
+            <w:pPr>
+              <w:pStyle w:val="CCode"/>
+            </w:pPr>
+            <w:r>
+              <w:t>}</w:t>
+            </w:r>
+          </w:p>
+          <w:p>
+            <w:pPr>
+              <w:pStyle w:val="CCode"/>
+            </w:pPr>
+          </w:p>
+          <w:p>
+            <w:pPr>
+              <w:pStyle w:val="CCode"/>
+            </w:pPr>
+            <w:r>
+              <w:t>void outputText(string text) {</w:t>
+            </w:r>
+          </w:p>
+          <w:p>
+            <w:pPr>
+              <w:pStyle w:val="CCode"/>
+            </w:pPr>
+            <w:r>
+              <w:t xml:space="preserve">   cout &lt;&lt; text &lt;&lt; endl;</w:t>
+            </w:r>
+          </w:p>
+          <w:p>
+            <w:pPr>
+              <w:pStyle w:val="CCode"/>
+            </w:pPr>
+            <w:r>
+              <w:t>}</w:t>
+            </w:r>
+          </w:p>
+        </w:tc>
+      </w:tr>
+    </w:tbl>
+    <w:p>
+      <w:pPr>
+        <w:pStyle w:val="ListParagraph"/>
+        <w:numPr>
+          <w:ilvl w:val="0"/>
+          <w:numId w:val="2"/>
+        </w:numPr>
+        <w:jc w:val="both"/>
+        <w:rPr>
+          <w:rFonts w:ascii="Times New Roman" w:hAnsi="Times New Roman" w:cs="Times New Roman"/>
+          <w:sz w:val="24"/>
+          <w:szCs w:val="24"/>
+        </w:rPr>
+      </w:pPr>
+      <w:r>
+        <w:rPr>
+          <w:rFonts w:ascii="Times New Roman" w:hAnsi="Times New Roman" w:cs="Times New Roman"/>
+          <w:sz w:val="24"/>
+          <w:szCs w:val="24"/>
+        </w:rPr>
+        <w:t>You can provide the parameter name in the declaration, but it’s ignored anyway.</w:t>
+      </w:r>
+    </w:p>
+    <w:p>
+      <w:pPr>
+        <w:pStyle w:val="ListParagraph"/>
+        <w:numPr>
+          <w:ilvl w:val="0"/>
+          <w:numId w:val="2"/>
+        </w:numPr>
+        <w:jc w:val="both"/>
+        <w:rPr>
+          <w:rFonts w:ascii="Times New Roman" w:hAnsi="Times New Roman" w:cs="Times New Roman"/>
+          <w:sz w:val="24"/>
+          <w:szCs w:val="24"/>
+        </w:rPr>
+      </w:pPr>
+      <w:r>
+        <w:rPr>
+          <w:rFonts w:ascii="Times New Roman" w:hAnsi="Times New Roman" w:cs="Times New Roman"/>
+          <w:sz w:val="24"/>
+          <w:szCs w:val="24"/>
+        </w:rPr>
+        <w:t>Function prototypes are usually stored in header (.h) files.</w:t>
+      </w:r>
+    </w:p>
+    <w:p>
+      <w:pPr>
+        <w:pStyle w:val="ListParagraph"/>
+        <w:numPr>
+          <w:ilvl w:val="0"/>
+          <w:numId w:val="2"/>
+        </w:numPr>
+        <w:jc w:val="both"/>
+        <w:rPr>
+          <w:rFonts w:ascii="Times New Roman" w:hAnsi="Times New Roman" w:cs="Times New Roman"/>
+          <w:sz w:val="24"/>
+          <w:szCs w:val="24"/>
+        </w:rPr>
+      </w:pPr>
+      <w:r>
+        <w:rPr>
+          <w:rFonts w:ascii="Times New Roman" w:hAnsi="Times New Roman" w:cs="Times New Roman"/>
+          <w:sz w:val="24"/>
+          <w:szCs w:val="24"/>
+        </w:rPr>
+        <w:t>Parameters refer to the data a function expects. Arguments are the actual data that is passed to the function.</w:t>
+      </w:r>
+      <w:r>
+        <w:rPr>
+          <w:rFonts w:ascii="Times New Roman" w:hAnsi="Times New Roman" w:cs="Times New Roman"/>
+          <w:sz w:val="24"/>
+          <w:szCs w:val="24"/>
+        </w:rPr>
+        <w:t xml:space="preserve"> Example: </w:t>
+      </w:r>
+      <w:r>
+        <w:rPr>
+          <w:rFonts w:ascii="Times New Roman" w:hAnsi="Times New Roman" w:cs="Times New Roman"/>
+          <w:i/>
+          <w:sz w:val="24"/>
+          <w:szCs w:val="24"/>
+        </w:rPr>
+        <w:t>string name</w:t>
+      </w:r>
+      <w:r>
+        <w:rPr>
+          <w:rFonts w:ascii="Times New Roman" w:hAnsi="Times New Roman" w:cs="Times New Roman"/>
+          <w:sz w:val="24"/>
+          <w:szCs w:val="24"/>
+        </w:rPr>
+        <w:t xml:space="preserve"> could be a parameter, “bob” could be the actual argument.</w:t>
+      </w:r>
+      <w:r>
+        <w:rPr>
+          <w:rFonts w:ascii="Times New Roman" w:hAnsi="Times New Roman" w:cs="Times New Roman"/>
+          <w:sz w:val="24"/>
+          <w:szCs w:val="24"/>
+        </w:rPr>
+        <w:t xml:space="preserve"> Arguments passed to a function must match in number, order and type.</w:t>
+      </w:r>
+    </w:p>
+    <w:p>
+      <w:pPr>
+        <w:pStyle w:val="ListParagraph"/>
+        <w:numPr>
+          <w:ilvl w:val="0"/>
+          <w:numId w:val="2"/>
+        </w:numPr>
+        <w:jc w:val="both"/>
+        <w:rPr>
+          <w:rFonts w:ascii="Times New Roman" w:hAnsi="Times New Roman" w:cs="Times New Roman"/>
+          <w:sz w:val="24"/>
+          <w:szCs w:val="24"/>
+        </w:rPr>
+      </w:pPr>
+      <w:r>
+        <w:rPr>
+          <w:rFonts w:ascii="Times New Roman" w:hAnsi="Times New Roman" w:cs="Times New Roman"/>
+          <w:sz w:val="24"/>
+          <w:szCs w:val="24"/>
+        </w:rPr>
+        <w:t xml:space="preserve">Data/variables passed to a function are </w:t>
+      </w:r>
+      <w:r>
+        <w:rPr>
+          <w:rFonts w:ascii="Times New Roman" w:hAnsi="Times New Roman" w:cs="Times New Roman"/>
+          <w:b/>
+          <w:sz w:val="24"/>
+          <w:szCs w:val="24"/>
+        </w:rPr>
+        <w:t>passed-by-value</w:t>
+      </w:r>
+      <w:r>
+        <w:rPr>
+          <w:rFonts w:ascii="Times New Roman" w:hAnsi="Times New Roman" w:cs="Times New Roman"/>
+          <w:sz w:val="24"/>
+          <w:szCs w:val="24"/>
+        </w:rPr>
+        <w:t>, i.e. a copy is created. Changing the parameter won’t affect the original variable that was passed in.</w:t>
+      </w:r>
       <w:bookmarkStart w:id="0" w:name="_GoBack"/>
       <w:bookmarkEnd w:id="0"/>
-    </w:p>
-    <w:p>
-      <w:pPr>
-        <w:pStyle w:val="ListParagraph"/>
-        <w:numPr>
-          <w:ilvl w:val="0"/>
-          <w:numId w:val="2"/>
-        </w:numPr>
-        <w:jc w:val="both"/>
-        <w:rPr>
-          <w:rFonts w:ascii="Times New Roman" w:hAnsi="Times New Roman" w:cs="Times New Roman"/>
-          <w:sz w:val="24"/>
-          <w:szCs w:val="24"/>
-        </w:rPr>
-      </w:pPr>
-      <w:proofErr w:type="gramStart"/>
-      <w:r>
-        <w:rPr>
-          <w:rFonts w:ascii="Times New Roman" w:hAnsi="Times New Roman" w:cs="Times New Roman"/>
-          <w:i/>
-          <w:sz w:val="24"/>
-          <w:szCs w:val="24"/>
-        </w:rPr>
-        <w:t>swap(</w:t>
-      </w:r>
-      <w:proofErr w:type="gramEnd"/>
-      <w:r>
-        <w:rPr>
-          <w:rFonts w:ascii="Times New Roman" w:hAnsi="Times New Roman" w:cs="Times New Roman"/>
-          <w:i/>
-          <w:sz w:val="24"/>
-          <w:szCs w:val="24"/>
-        </w:rPr>
-        <w:t xml:space="preserve">) </w:t>
-      </w:r>
-      <w:r>
-        <w:rPr>
-          <w:rFonts w:ascii="Times New Roman" w:hAnsi="Times New Roman" w:cs="Times New Roman"/>
-          <w:sz w:val="24"/>
-          <w:szCs w:val="24"/>
-        </w:rPr>
-        <w:t xml:space="preserve">swaps the contents of two </w:t>
-      </w:r>
-      <w:r>
-        <w:rPr>
-          <w:rFonts w:ascii="Times New Roman" w:hAnsi="Times New Roman" w:cs="Times New Roman"/>
-          <w:i/>
-          <w:sz w:val="24"/>
-          <w:szCs w:val="24"/>
-        </w:rPr>
-        <w:t>string</w:t>
-      </w:r>
-      <w:r>
-        <w:rPr>
-          <w:rFonts w:ascii="Times New Roman" w:hAnsi="Times New Roman" w:cs="Times New Roman"/>
-          <w:sz w:val="24"/>
-          <w:szCs w:val="24"/>
-        </w:rPr>
-        <w:t>s.</w:t>
-      </w:r>
-    </w:p>
-    <w:p>
-      <w:pPr>
-        <w:pStyle w:val="CHeading"/>
-      </w:pPr>
-      <w:r>
-        <w:t>Functions</w:t>
-      </w:r>
-    </w:p>
-    <w:p>
-      <w:pPr>
-        <w:pStyle w:val="ListParagraph"/>
-        <w:numPr>
-          <w:ilvl w:val="0"/>
-          <w:numId w:val="2"/>
-        </w:numPr>
-        <w:jc w:val="both"/>
-        <w:rPr>
-          <w:rFonts w:ascii="Times New Roman" w:hAnsi="Times New Roman" w:cs="Times New Roman"/>
-          <w:sz w:val="24"/>
-          <w:szCs w:val="24"/>
-        </w:rPr>
-      </w:pPr>
     </w:p>
     <w:p>
       <w:pPr>
@@ -17130,6 +18380,7 @@
   <w:style w:type="character" w:default="1" w:styleId="DefaultParagraphFont">
     <w:name w:val="Default Paragraph Font"/>
     <w:uiPriority w:val="1"/>
+    <w:semiHidden/>
     <w:unhideWhenUsed/>
   </w:style>
   <w:style w:type="table" w:default="1" w:styleId="TableNormal">
@@ -17571,7 +18822,7 @@
 </file>
 
 <file path=customXml/itemProps1.xml><?xml version="1.0" encoding="utf-8"?>
-<ds:datastoreItem xmlns:ds="http://schemas.openxmlformats.org/officeDocument/2006/customXml" ds:itemID="{A3DABC43-9363-4216-BE58-FB0C65C2FA2B}">
+<ds:datastoreItem xmlns:ds="http://schemas.openxmlformats.org/officeDocument/2006/customXml" ds:itemID="{8AB25F48-5820-4E64-B23F-4A52C9B14F49}">
   <ds:schemaRefs>
     <ds:schemaRef ds:uri="http://schemas.openxmlformats.org/officeDocument/2006/bibliography"/>
   </ds:schemaRefs>

</xml_diff>

<commit_message>
Covered default/optional arguments, passing raw arrays and size, overloading, and completed three function challenges.
</commit_message>
<xml_diff>
--- a/notes/BeginningCppProgramming.docx
+++ b/notes/BeginningCppProgramming.docx
@@ -16597,15 +16597,31 @@
           <w:sz w:val="24"/>
           <w:szCs w:val="24"/>
         </w:rPr>
-        <w:t xml:space="preserve">Functions must either be defined before they are actually used by another function, or you can use </w:t>
-      </w:r>
-      <w:r>
-        <w:rPr>
-          <w:rFonts w:ascii="Times New Roman" w:hAnsi="Times New Roman" w:cs="Times New Roman"/>
-          <w:sz w:val="24"/>
-          <w:szCs w:val="24"/>
-        </w:rPr>
-        <w:t>function prototypes.</w:t>
+        <w:t xml:space="preserve">Functions must either be defined before they are actually used, or you can use </w:t>
+      </w:r>
+      <w:r>
+        <w:rPr>
+          <w:rFonts w:ascii="Times New Roman" w:hAnsi="Times New Roman" w:cs="Times New Roman"/>
+          <w:sz w:val="24"/>
+          <w:szCs w:val="24"/>
+        </w:rPr>
+        <w:t>function prototypes</w:t>
+      </w:r>
+      <w:r>
+        <w:rPr>
+          <w:rFonts w:ascii="Times New Roman" w:hAnsi="Times New Roman" w:cs="Times New Roman"/>
+          <w:sz w:val="24"/>
+          <w:szCs w:val="24"/>
+        </w:rPr>
+        <w:t xml:space="preserve"> and define the function after it is used</w:t>
+      </w:r>
+      <w:r>
+        <w:rPr>
+          <w:rFonts w:ascii="Times New Roman" w:hAnsi="Times New Roman" w:cs="Times New Roman"/>
+          <w:sz w:val="24"/>
+          <w:szCs w:val="24"/>
+        </w:rPr>
+        <w:t>.</w:t>
       </w:r>
       <w:r>
         <w:rPr>
@@ -17029,8 +17045,387 @@
         </w:rPr>
         <w:t>, i.e. a copy is created. Changing the parameter won’t affect the original variable that was passed in.</w:t>
       </w:r>
+    </w:p>
+    <w:p>
+      <w:pPr>
+        <w:pStyle w:val="ListParagraph"/>
+        <w:numPr>
+          <w:ilvl w:val="0"/>
+          <w:numId w:val="2"/>
+        </w:numPr>
+        <w:jc w:val="both"/>
+        <w:rPr>
+          <w:rFonts w:ascii="Times New Roman" w:hAnsi="Times New Roman" w:cs="Times New Roman"/>
+          <w:sz w:val="24"/>
+          <w:szCs w:val="24"/>
+        </w:rPr>
+      </w:pPr>
+      <w:r>
+        <w:rPr>
+          <w:rFonts w:ascii="Times New Roman" w:hAnsi="Times New Roman" w:cs="Times New Roman"/>
+          <w:sz w:val="24"/>
+          <w:szCs w:val="24"/>
+        </w:rPr>
+        <w:t xml:space="preserve">Default arguments can be </w:t>
+      </w:r>
+      <w:r>
+        <w:rPr>
+          <w:rFonts w:ascii="Times New Roman" w:hAnsi="Times New Roman" w:cs="Times New Roman"/>
+          <w:sz w:val="24"/>
+          <w:szCs w:val="24"/>
+        </w:rPr>
+        <w:t>supplied for parameters by initialising them within the parenthesis.</w:t>
+      </w:r>
+      <w:r>
+        <w:rPr>
+          <w:rFonts w:ascii="Times New Roman" w:hAnsi="Times New Roman" w:cs="Times New Roman"/>
+          <w:sz w:val="24"/>
+          <w:szCs w:val="24"/>
+        </w:rPr>
+        <w:t xml:space="preserve"> This means that it’s optional for the caller to provide values for the default argument parameters. The default arguments can either be provided in the prototype or definition, but not both. It’s best practice to provide it in the prototype. Multiple parameters can have default values, but they must all be at the end of the parameter list.</w:t>
+      </w:r>
+    </w:p>
+    <w:p>
+      <w:pPr>
+        <w:pStyle w:val="ListParagraph"/>
+        <w:ind w:left="360"/>
+        <w:jc w:val="both"/>
+        <w:rPr>
+          <w:rFonts w:ascii="Times New Roman" w:hAnsi="Times New Roman" w:cs="Times New Roman"/>
+          <w:sz w:val="24"/>
+          <w:szCs w:val="24"/>
+        </w:rPr>
+      </w:pPr>
+    </w:p>
+    <w:p>
+      <w:pPr>
+        <w:pStyle w:val="ListParagraph"/>
+        <w:numPr>
+          <w:ilvl w:val="0"/>
+          <w:numId w:val="2"/>
+        </w:numPr>
+        <w:jc w:val="both"/>
+        <w:rPr>
+          <w:rFonts w:ascii="Times New Roman" w:hAnsi="Times New Roman" w:cs="Times New Roman"/>
+          <w:sz w:val="24"/>
+          <w:szCs w:val="24"/>
+        </w:rPr>
+      </w:pPr>
+      <w:r>
+        <w:rPr>
+          <w:rFonts w:ascii="Times New Roman" w:hAnsi="Times New Roman" w:cs="Times New Roman"/>
+          <w:b/>
+          <w:sz w:val="24"/>
+          <w:szCs w:val="24"/>
+        </w:rPr>
+        <w:t>Function overloading</w:t>
+      </w:r>
+      <w:r>
+        <w:rPr>
+          <w:rFonts w:ascii="Times New Roman" w:hAnsi="Times New Roman" w:cs="Times New Roman"/>
+          <w:sz w:val="24"/>
+          <w:szCs w:val="24"/>
+        </w:rPr>
+        <w:t xml:space="preserve"> allows defining multiple functions with the same name that work slightly differently based on the number or type of arguments provided. Example: can write one method to add integers, and another method with the same name to add doubles, etc.</w:t>
+      </w:r>
+      <w:r>
+        <w:rPr>
+          <w:rFonts w:ascii="Times New Roman" w:hAnsi="Times New Roman" w:cs="Times New Roman"/>
+          <w:sz w:val="24"/>
+          <w:szCs w:val="24"/>
+        </w:rPr>
+        <w:t xml:space="preserve"> </w:t>
+      </w:r>
+    </w:p>
+    <w:p>
+      <w:pPr>
+        <w:pStyle w:val="ListParagraph"/>
+        <w:numPr>
+          <w:ilvl w:val="0"/>
+          <w:numId w:val="2"/>
+        </w:numPr>
+        <w:jc w:val="both"/>
+        <w:rPr>
+          <w:rFonts w:ascii="Times New Roman" w:hAnsi="Times New Roman" w:cs="Times New Roman"/>
+          <w:sz w:val="24"/>
+          <w:szCs w:val="24"/>
+        </w:rPr>
+      </w:pPr>
+      <w:r>
+        <w:rPr>
+          <w:rFonts w:ascii="Times New Roman" w:hAnsi="Times New Roman" w:cs="Times New Roman"/>
+          <w:sz w:val="24"/>
+          <w:szCs w:val="24"/>
+        </w:rPr>
+        <w:t xml:space="preserve">Overloaded functions can have different return types, but that’s not enough to differentiate </w:t>
+      </w:r>
+      <w:r>
+        <w:rPr>
+          <w:rFonts w:ascii="Times New Roman" w:hAnsi="Times New Roman" w:cs="Times New Roman"/>
+          <w:sz w:val="24"/>
+          <w:szCs w:val="24"/>
+        </w:rPr>
+        <w:t>them as the call will be ambiguous.</w:t>
+      </w:r>
+      <w:r>
+        <w:rPr>
+          <w:rFonts w:ascii="Times New Roman" w:hAnsi="Times New Roman" w:cs="Times New Roman"/>
+          <w:sz w:val="24"/>
+          <w:szCs w:val="24"/>
+        </w:rPr>
+        <w:t xml:space="preserve"> </w:t>
+      </w:r>
+    </w:p>
+    <w:p>
+      <w:pPr>
+        <w:pStyle w:val="ListParagraph"/>
+        <w:numPr>
+          <w:ilvl w:val="0"/>
+          <w:numId w:val="2"/>
+        </w:numPr>
+        <w:jc w:val="both"/>
+        <w:rPr>
+          <w:rFonts w:ascii="Times New Roman" w:hAnsi="Times New Roman" w:cs="Times New Roman"/>
+          <w:sz w:val="24"/>
+          <w:szCs w:val="24"/>
+        </w:rPr>
+      </w:pPr>
+      <w:r>
+        <w:rPr>
+          <w:rFonts w:ascii="Times New Roman" w:hAnsi="Times New Roman" w:cs="Times New Roman"/>
+          <w:sz w:val="24"/>
+          <w:szCs w:val="24"/>
+        </w:rPr>
+        <w:t xml:space="preserve">If an overload doesn’t exist that exactly matches the argument type, then the compiler will allow one conversion to match it, e.g. </w:t>
+      </w:r>
+      <w:proofErr w:type="spellStart"/>
+      <w:proofErr w:type="gramStart"/>
+      <w:r>
+        <w:rPr>
+          <w:rFonts w:ascii="Times New Roman" w:hAnsi="Times New Roman" w:cs="Times New Roman"/>
+          <w:i/>
+          <w:sz w:val="24"/>
+          <w:szCs w:val="24"/>
+        </w:rPr>
+        <w:t>addDoubles</w:t>
+      </w:r>
+      <w:proofErr w:type="spellEnd"/>
+      <w:r>
+        <w:rPr>
+          <w:rFonts w:ascii="Times New Roman" w:hAnsi="Times New Roman" w:cs="Times New Roman"/>
+          <w:i/>
+          <w:sz w:val="24"/>
+          <w:szCs w:val="24"/>
+        </w:rPr>
+        <w:t>(</w:t>
+      </w:r>
+      <w:proofErr w:type="gramEnd"/>
+      <w:r>
+        <w:rPr>
+          <w:rFonts w:ascii="Times New Roman" w:hAnsi="Times New Roman" w:cs="Times New Roman"/>
+          <w:i/>
+          <w:sz w:val="24"/>
+          <w:szCs w:val="24"/>
+        </w:rPr>
+        <w:t xml:space="preserve">5, 10) </w:t>
+      </w:r>
+      <w:r>
+        <w:rPr>
+          <w:rFonts w:ascii="Times New Roman" w:hAnsi="Times New Roman" w:cs="Times New Roman"/>
+          <w:sz w:val="24"/>
+          <w:szCs w:val="24"/>
+        </w:rPr>
+        <w:t>will cast</w:t>
+      </w:r>
+      <w:r>
+        <w:rPr>
+          <w:rFonts w:ascii="Times New Roman" w:hAnsi="Times New Roman" w:cs="Times New Roman"/>
+          <w:sz w:val="24"/>
+          <w:szCs w:val="24"/>
+        </w:rPr>
+        <w:t xml:space="preserve"> </w:t>
+      </w:r>
+      <w:r>
+        <w:rPr>
+          <w:rFonts w:ascii="Times New Roman" w:hAnsi="Times New Roman" w:cs="Times New Roman"/>
+          <w:i/>
+          <w:sz w:val="24"/>
+          <w:szCs w:val="24"/>
+        </w:rPr>
+        <w:t>int</w:t>
+      </w:r>
+      <w:r>
+        <w:rPr>
+          <w:rFonts w:ascii="Times New Roman" w:hAnsi="Times New Roman" w:cs="Times New Roman"/>
+          <w:sz w:val="24"/>
+          <w:szCs w:val="24"/>
+        </w:rPr>
+        <w:t xml:space="preserve"> to </w:t>
+      </w:r>
+      <w:r>
+        <w:rPr>
+          <w:rFonts w:ascii="Times New Roman" w:hAnsi="Times New Roman" w:cs="Times New Roman"/>
+          <w:i/>
+          <w:sz w:val="24"/>
+          <w:szCs w:val="24"/>
+        </w:rPr>
+        <w:t>double</w:t>
+      </w:r>
+      <w:r>
+        <w:rPr>
+          <w:rFonts w:ascii="Times New Roman" w:hAnsi="Times New Roman" w:cs="Times New Roman"/>
+          <w:sz w:val="24"/>
+          <w:szCs w:val="24"/>
+        </w:rPr>
+        <w:t xml:space="preserve"> for each parameter, or </w:t>
+      </w:r>
+      <w:proofErr w:type="spellStart"/>
+      <w:r>
+        <w:rPr>
+          <w:rFonts w:ascii="Times New Roman" w:hAnsi="Times New Roman" w:cs="Times New Roman"/>
+          <w:i/>
+          <w:sz w:val="24"/>
+          <w:szCs w:val="24"/>
+        </w:rPr>
+        <w:t>printString</w:t>
+      </w:r>
+      <w:proofErr w:type="spellEnd"/>
+      <w:r>
+        <w:rPr>
+          <w:rFonts w:ascii="Times New Roman" w:hAnsi="Times New Roman" w:cs="Times New Roman"/>
+          <w:i/>
+          <w:sz w:val="24"/>
+          <w:szCs w:val="24"/>
+        </w:rPr>
+        <w:t>(“hello”)</w:t>
+      </w:r>
+      <w:r>
+        <w:rPr>
+          <w:rFonts w:ascii="Times New Roman" w:hAnsi="Times New Roman" w:cs="Times New Roman"/>
+          <w:sz w:val="24"/>
+          <w:szCs w:val="24"/>
+        </w:rPr>
+        <w:t xml:space="preserve"> will convert the C-style string into a C++ </w:t>
+      </w:r>
+      <w:r>
+        <w:rPr>
+          <w:rFonts w:ascii="Times New Roman" w:hAnsi="Times New Roman" w:cs="Times New Roman"/>
+          <w:i/>
+          <w:sz w:val="24"/>
+          <w:szCs w:val="24"/>
+        </w:rPr>
+        <w:t>string</w:t>
+      </w:r>
+      <w:r>
+        <w:rPr>
+          <w:rFonts w:ascii="Times New Roman" w:hAnsi="Times New Roman" w:cs="Times New Roman"/>
+          <w:sz w:val="24"/>
+          <w:szCs w:val="24"/>
+        </w:rPr>
+        <w:t>.</w:t>
+      </w:r>
+    </w:p>
+    <w:p>
+      <w:pPr>
+        <w:pStyle w:val="ListParagraph"/>
+        <w:ind w:left="360"/>
+        <w:jc w:val="both"/>
+        <w:rPr>
+          <w:rFonts w:ascii="Times New Roman" w:hAnsi="Times New Roman" w:cs="Times New Roman"/>
+          <w:sz w:val="24"/>
+          <w:szCs w:val="24"/>
+        </w:rPr>
+      </w:pPr>
+    </w:p>
+    <w:p>
+      <w:pPr>
+        <w:pStyle w:val="ListParagraph"/>
+        <w:numPr>
+          <w:ilvl w:val="0"/>
+          <w:numId w:val="2"/>
+        </w:numPr>
+        <w:jc w:val="both"/>
+        <w:rPr>
+          <w:rFonts w:ascii="Times New Roman" w:hAnsi="Times New Roman" w:cs="Times New Roman"/>
+          <w:sz w:val="24"/>
+          <w:szCs w:val="24"/>
+        </w:rPr>
+      </w:pPr>
+      <w:r>
+        <w:rPr>
+          <w:rFonts w:ascii="Times New Roman" w:hAnsi="Times New Roman" w:cs="Times New Roman"/>
+          <w:sz w:val="24"/>
+          <w:szCs w:val="24"/>
+        </w:rPr>
+        <w:t xml:space="preserve">When </w:t>
+      </w:r>
+      <w:r>
+        <w:rPr>
+          <w:rFonts w:ascii="Times New Roman" w:hAnsi="Times New Roman" w:cs="Times New Roman"/>
+          <w:sz w:val="24"/>
+          <w:szCs w:val="24"/>
+        </w:rPr>
+        <w:t xml:space="preserve">raw </w:t>
+      </w:r>
       <w:bookmarkStart w:id="0" w:name="_GoBack"/>
       <w:bookmarkEnd w:id="0"/>
+      <w:r>
+        <w:rPr>
+          <w:rFonts w:ascii="Times New Roman" w:hAnsi="Times New Roman" w:cs="Times New Roman"/>
+          <w:sz w:val="24"/>
+          <w:szCs w:val="24"/>
+        </w:rPr>
+        <w:t>arrays are passed into functions, only the address of the first element is copied</w:t>
+      </w:r>
+      <w:r>
+        <w:rPr>
+          <w:rFonts w:ascii="Times New Roman" w:hAnsi="Times New Roman" w:cs="Times New Roman"/>
+          <w:sz w:val="24"/>
+          <w:szCs w:val="24"/>
+        </w:rPr>
+        <w:t xml:space="preserve"> rather than the entire array. </w:t>
+      </w:r>
+      <w:proofErr w:type="gramStart"/>
+      <w:r>
+        <w:rPr>
+          <w:rFonts w:ascii="Times New Roman" w:hAnsi="Times New Roman" w:cs="Times New Roman"/>
+          <w:sz w:val="24"/>
+          <w:szCs w:val="24"/>
+        </w:rPr>
+        <w:t>So</w:t>
+      </w:r>
+      <w:proofErr w:type="gramEnd"/>
+      <w:r>
+        <w:rPr>
+          <w:rFonts w:ascii="Times New Roman" w:hAnsi="Times New Roman" w:cs="Times New Roman"/>
+          <w:sz w:val="24"/>
+          <w:szCs w:val="24"/>
+        </w:rPr>
+        <w:t xml:space="preserve"> the changes made to the array can be seen in the original array. </w:t>
+      </w:r>
+    </w:p>
+    <w:p>
+      <w:pPr>
+        <w:pStyle w:val="ListParagraph"/>
+        <w:numPr>
+          <w:ilvl w:val="0"/>
+          <w:numId w:val="2"/>
+        </w:numPr>
+        <w:jc w:val="both"/>
+        <w:rPr>
+          <w:rFonts w:ascii="Times New Roman" w:hAnsi="Times New Roman" w:cs="Times New Roman"/>
+          <w:sz w:val="24"/>
+          <w:szCs w:val="24"/>
+        </w:rPr>
+      </w:pPr>
+      <w:r>
+        <w:rPr>
+          <w:rFonts w:ascii="Times New Roman" w:hAnsi="Times New Roman" w:cs="Times New Roman"/>
+          <w:sz w:val="24"/>
+          <w:szCs w:val="24"/>
+        </w:rPr>
+        <w:t>As a consequence, the function doesn’t know the size of the array. The size must be passed in separately.</w:t>
+      </w:r>
     </w:p>
     <w:p>
       <w:pPr>
@@ -17175,6 +17570,7 @@
         <w:pStyle w:val="CHeading"/>
       </w:pPr>
       <w:r>
+        <w:lastRenderedPageBreak/>
         <w:t>Exception Handling</w:t>
       </w:r>
     </w:p>
@@ -18822,7 +19218,7 @@
 </file>
 
 <file path=customXml/itemProps1.xml><?xml version="1.0" encoding="utf-8"?>
-<ds:datastoreItem xmlns:ds="http://schemas.openxmlformats.org/officeDocument/2006/customXml" ds:itemID="{8AB25F48-5820-4E64-B23F-4A52C9B14F49}">
+<ds:datastoreItem xmlns:ds="http://schemas.openxmlformats.org/officeDocument/2006/customXml" ds:itemID="{2F32BD64-0FB0-40A5-877D-1A0F2132BD8E}">
   <ds:schemaRefs>
     <ds:schemaRef ds:uri="http://schemas.openxmlformats.org/officeDocument/2006/bibliography"/>
   </ds:schemaRefs>

</xml_diff>

<commit_message>
Covered pass-by-reference, references, code blocks/scope, recursive functions and algorithms, and static local variables. Completed three function challenges, and a 10 part quiz.
</commit_message>
<xml_diff>
--- a/notes/BeginningCppProgramming.docx
+++ b/notes/BeginningCppProgramming.docx
@@ -16128,16 +16128,7 @@
           <w:sz w:val="24"/>
           <w:szCs w:val="24"/>
         </w:rPr>
-        <w:t>The return type is defined first followed by the name of the function and its parameters</w:t>
-      </w:r>
-      <w:proofErr w:type="gramStart"/>
-      <w:r>
-        <w:rPr>
-          <w:rFonts w:ascii="Times New Roman" w:hAnsi="Times New Roman" w:cs="Times New Roman"/>
-          <w:sz w:val="24"/>
-          <w:szCs w:val="24"/>
-        </w:rPr>
-        <w:t>.</w:t>
+        <w:t>The return type is defined first followed by the name of the function and its parameters.</w:t>
       </w:r>
       <w:r>
         <w:rPr>
@@ -16147,7 +16138,6 @@
         </w:rPr>
         <w:t xml:space="preserve"> </w:t>
       </w:r>
-      <w:proofErr w:type="gramEnd"/>
       <w:r>
         <w:rPr>
           <w:rFonts w:ascii="Times New Roman" w:hAnsi="Times New Roman" w:cs="Times New Roman"/>
@@ -16924,6 +16914,7 @@
           <w:sz w:val="24"/>
           <w:szCs w:val="24"/>
         </w:rPr>
+        <w:lastRenderedPageBreak/>
         <w:t>You can provide the parameter name in the declaration, but it’s ignored anyway.</w:t>
       </w:r>
     </w:p>
@@ -17367,64 +17358,834 @@
         </w:rPr>
         <w:t xml:space="preserve">raw </w:t>
       </w:r>
+      <w:r>
+        <w:rPr>
+          <w:rFonts w:ascii="Times New Roman" w:hAnsi="Times New Roman" w:cs="Times New Roman"/>
+          <w:sz w:val="24"/>
+          <w:szCs w:val="24"/>
+        </w:rPr>
+        <w:t>arrays are passed into functions, only the address of the first element is copied</w:t>
+      </w:r>
+      <w:r>
+        <w:rPr>
+          <w:rFonts w:ascii="Times New Roman" w:hAnsi="Times New Roman" w:cs="Times New Roman"/>
+          <w:sz w:val="24"/>
+          <w:szCs w:val="24"/>
+        </w:rPr>
+        <w:t xml:space="preserve"> rather than the entire array. </w:t>
+      </w:r>
+      <w:proofErr w:type="gramStart"/>
+      <w:r>
+        <w:rPr>
+          <w:rFonts w:ascii="Times New Roman" w:hAnsi="Times New Roman" w:cs="Times New Roman"/>
+          <w:sz w:val="24"/>
+          <w:szCs w:val="24"/>
+        </w:rPr>
+        <w:t>So</w:t>
+      </w:r>
+      <w:proofErr w:type="gramEnd"/>
+      <w:r>
+        <w:rPr>
+          <w:rFonts w:ascii="Times New Roman" w:hAnsi="Times New Roman" w:cs="Times New Roman"/>
+          <w:sz w:val="24"/>
+          <w:szCs w:val="24"/>
+        </w:rPr>
+        <w:t xml:space="preserve"> the changes made to the array can be seen in the original array. </w:t>
+      </w:r>
+    </w:p>
+    <w:p>
+      <w:pPr>
+        <w:pStyle w:val="ListParagraph"/>
+        <w:numPr>
+          <w:ilvl w:val="0"/>
+          <w:numId w:val="2"/>
+        </w:numPr>
+        <w:jc w:val="both"/>
+        <w:rPr>
+          <w:rFonts w:ascii="Times New Roman" w:hAnsi="Times New Roman" w:cs="Times New Roman"/>
+          <w:sz w:val="24"/>
+          <w:szCs w:val="24"/>
+        </w:rPr>
+      </w:pPr>
+      <w:r>
+        <w:rPr>
+          <w:rFonts w:ascii="Times New Roman" w:hAnsi="Times New Roman" w:cs="Times New Roman"/>
+          <w:sz w:val="24"/>
+          <w:szCs w:val="24"/>
+        </w:rPr>
+        <w:t>As a consequence, the function doesn’t know the size of the array. The size must be passed in separately.</w:t>
+      </w:r>
+    </w:p>
+    <w:p>
+      <w:pPr>
+        <w:pStyle w:val="ListParagraph"/>
+        <w:numPr>
+          <w:ilvl w:val="0"/>
+          <w:numId w:val="2"/>
+        </w:numPr>
+        <w:jc w:val="both"/>
+        <w:rPr>
+          <w:rFonts w:ascii="Times New Roman" w:hAnsi="Times New Roman" w:cs="Times New Roman"/>
+          <w:sz w:val="24"/>
+          <w:szCs w:val="24"/>
+        </w:rPr>
+      </w:pPr>
+      <w:r>
+        <w:rPr>
+          <w:rFonts w:ascii="Times New Roman" w:hAnsi="Times New Roman" w:cs="Times New Roman"/>
+          <w:sz w:val="24"/>
+          <w:szCs w:val="24"/>
+        </w:rPr>
+        <w:t xml:space="preserve">To change the original variable through a parameter, you can </w:t>
+      </w:r>
+      <w:r>
+        <w:rPr>
+          <w:rFonts w:ascii="Times New Roman" w:hAnsi="Times New Roman" w:cs="Times New Roman"/>
+          <w:b/>
+          <w:sz w:val="24"/>
+          <w:szCs w:val="24"/>
+        </w:rPr>
+        <w:t>pass-by-reference</w:t>
+      </w:r>
+      <w:r>
+        <w:rPr>
+          <w:rFonts w:ascii="Times New Roman" w:hAnsi="Times New Roman" w:cs="Times New Roman"/>
+          <w:b/>
+          <w:sz w:val="24"/>
+          <w:szCs w:val="24"/>
+        </w:rPr>
+        <w:softHyphen/>
+      </w:r>
+      <w:r>
+        <w:rPr>
+          <w:rFonts w:ascii="Times New Roman" w:hAnsi="Times New Roman" w:cs="Times New Roman"/>
+          <w:sz w:val="24"/>
+          <w:szCs w:val="24"/>
+        </w:rPr>
+        <w:t xml:space="preserve">. </w:t>
+      </w:r>
+      <w:r>
+        <w:rPr>
+          <w:rFonts w:ascii="Times New Roman" w:hAnsi="Times New Roman" w:cs="Times New Roman"/>
+          <w:sz w:val="24"/>
+          <w:szCs w:val="24"/>
+        </w:rPr>
+        <w:t>This way the variable isn’t copied, instead the parameter is just another name for the original variable itself as it directly references it in memory.</w:t>
+      </w:r>
+      <w:r>
+        <w:rPr>
+          <w:rFonts w:ascii="Times New Roman" w:hAnsi="Times New Roman" w:cs="Times New Roman"/>
+          <w:sz w:val="24"/>
+          <w:szCs w:val="24"/>
+        </w:rPr>
+        <w:t xml:space="preserve"> This is recommended when dealing with large objects or data structures such as a </w:t>
+      </w:r>
+      <w:r>
+        <w:rPr>
+          <w:rFonts w:ascii="Times New Roman" w:hAnsi="Times New Roman" w:cs="Times New Roman"/>
+          <w:i/>
+          <w:sz w:val="24"/>
+          <w:szCs w:val="24"/>
+        </w:rPr>
+        <w:t>vector</w:t>
+      </w:r>
+      <w:r>
+        <w:rPr>
+          <w:rFonts w:ascii="Times New Roman" w:hAnsi="Times New Roman" w:cs="Times New Roman"/>
+          <w:sz w:val="24"/>
+          <w:szCs w:val="24"/>
+        </w:rPr>
+        <w:t xml:space="preserve"> as the data won’t be copied.</w:t>
+      </w:r>
+    </w:p>
+    <w:p>
+      <w:pPr>
+        <w:pStyle w:val="ListParagraph"/>
+        <w:numPr>
+          <w:ilvl w:val="0"/>
+          <w:numId w:val="2"/>
+        </w:numPr>
+        <w:jc w:val="both"/>
+        <w:rPr>
+          <w:rFonts w:ascii="Times New Roman" w:hAnsi="Times New Roman" w:cs="Times New Roman"/>
+          <w:sz w:val="24"/>
+          <w:szCs w:val="24"/>
+        </w:rPr>
+      </w:pPr>
+      <w:r>
+        <w:rPr>
+          <w:rFonts w:ascii="Times New Roman" w:hAnsi="Times New Roman" w:cs="Times New Roman"/>
+          <w:sz w:val="24"/>
+          <w:szCs w:val="24"/>
+        </w:rPr>
+        <w:t xml:space="preserve">To create a reference </w:t>
+      </w:r>
+      <w:proofErr w:type="gramStart"/>
+      <w:r>
+        <w:rPr>
+          <w:rFonts w:ascii="Times New Roman" w:hAnsi="Times New Roman" w:cs="Times New Roman"/>
+          <w:sz w:val="24"/>
+          <w:szCs w:val="24"/>
+        </w:rPr>
+        <w:t>variable</w:t>
+      </w:r>
+      <w:proofErr w:type="gramEnd"/>
+      <w:r>
+        <w:rPr>
+          <w:rFonts w:ascii="Times New Roman" w:hAnsi="Times New Roman" w:cs="Times New Roman"/>
+          <w:sz w:val="24"/>
+          <w:szCs w:val="24"/>
+        </w:rPr>
+        <w:t xml:space="preserve"> use an ampersand, e.g.</w:t>
+      </w:r>
+      <w:r>
+        <w:rPr>
+          <w:rFonts w:ascii="Times New Roman" w:hAnsi="Times New Roman" w:cs="Times New Roman"/>
+          <w:i/>
+          <w:sz w:val="24"/>
+          <w:szCs w:val="24"/>
+        </w:rPr>
+        <w:t xml:space="preserve"> int </w:t>
+      </w:r>
+      <w:proofErr w:type="spellStart"/>
+      <w:r>
+        <w:rPr>
+          <w:rFonts w:ascii="Times New Roman" w:hAnsi="Times New Roman" w:cs="Times New Roman"/>
+          <w:i/>
+          <w:sz w:val="24"/>
+          <w:szCs w:val="24"/>
+        </w:rPr>
+        <w:t>num</w:t>
+      </w:r>
+      <w:proofErr w:type="spellEnd"/>
+      <w:r>
+        <w:rPr>
+          <w:rFonts w:ascii="Times New Roman" w:hAnsi="Times New Roman" w:cs="Times New Roman"/>
+          <w:i/>
+          <w:sz w:val="24"/>
+          <w:szCs w:val="24"/>
+        </w:rPr>
+        <w:t xml:space="preserve"> = 5; int &amp;ref = </w:t>
+      </w:r>
+      <w:proofErr w:type="spellStart"/>
+      <w:r>
+        <w:rPr>
+          <w:rFonts w:ascii="Times New Roman" w:hAnsi="Times New Roman" w:cs="Times New Roman"/>
+          <w:i/>
+          <w:sz w:val="24"/>
+          <w:szCs w:val="24"/>
+        </w:rPr>
+        <w:t>num</w:t>
+      </w:r>
+      <w:proofErr w:type="spellEnd"/>
+      <w:r>
+        <w:rPr>
+          <w:rFonts w:ascii="Times New Roman" w:hAnsi="Times New Roman" w:cs="Times New Roman"/>
+          <w:i/>
+          <w:sz w:val="24"/>
+          <w:szCs w:val="24"/>
+        </w:rPr>
+        <w:t>;</w:t>
+      </w:r>
+      <w:r>
+        <w:rPr>
+          <w:rFonts w:ascii="Times New Roman" w:hAnsi="Times New Roman" w:cs="Times New Roman"/>
+          <w:sz w:val="24"/>
+          <w:szCs w:val="24"/>
+        </w:rPr>
+        <w:t xml:space="preserve"> - reading/writing either </w:t>
+      </w:r>
+      <w:proofErr w:type="spellStart"/>
+      <w:r>
+        <w:rPr>
+          <w:rFonts w:ascii="Times New Roman" w:hAnsi="Times New Roman" w:cs="Times New Roman"/>
+          <w:i/>
+          <w:sz w:val="24"/>
+          <w:szCs w:val="24"/>
+        </w:rPr>
+        <w:t>num</w:t>
+      </w:r>
+      <w:proofErr w:type="spellEnd"/>
+      <w:r>
+        <w:rPr>
+          <w:rFonts w:ascii="Times New Roman" w:hAnsi="Times New Roman" w:cs="Times New Roman"/>
+          <w:sz w:val="24"/>
+          <w:szCs w:val="24"/>
+        </w:rPr>
+        <w:t xml:space="preserve"> or </w:t>
+      </w:r>
+      <w:r>
+        <w:rPr>
+          <w:rFonts w:ascii="Times New Roman" w:hAnsi="Times New Roman" w:cs="Times New Roman"/>
+          <w:i/>
+          <w:sz w:val="24"/>
+          <w:szCs w:val="24"/>
+        </w:rPr>
+        <w:t>ref</w:t>
+      </w:r>
+      <w:r>
+        <w:rPr>
+          <w:rFonts w:ascii="Times New Roman" w:hAnsi="Times New Roman" w:cs="Times New Roman"/>
+          <w:sz w:val="24"/>
+          <w:szCs w:val="24"/>
+        </w:rPr>
+        <w:t xml:space="preserve"> has the same effect.</w:t>
+      </w:r>
+    </w:p>
+    <w:p>
+      <w:pPr>
+        <w:pStyle w:val="ListParagraph"/>
+        <w:ind w:left="360"/>
+        <w:jc w:val="both"/>
+        <w:rPr>
+          <w:rFonts w:ascii="Times New Roman" w:hAnsi="Times New Roman" w:cs="Times New Roman"/>
+          <w:sz w:val="24"/>
+          <w:szCs w:val="24"/>
+        </w:rPr>
+      </w:pPr>
+    </w:p>
+    <w:p>
+      <w:pPr>
+        <w:pStyle w:val="ListParagraph"/>
+        <w:numPr>
+          <w:ilvl w:val="0"/>
+          <w:numId w:val="2"/>
+        </w:numPr>
+        <w:jc w:val="both"/>
+        <w:rPr>
+          <w:rFonts w:ascii="Times New Roman" w:hAnsi="Times New Roman" w:cs="Times New Roman"/>
+          <w:sz w:val="24"/>
+          <w:szCs w:val="24"/>
+        </w:rPr>
+      </w:pPr>
+      <w:r>
+        <w:rPr>
+          <w:rFonts w:ascii="Times New Roman" w:hAnsi="Times New Roman" w:cs="Times New Roman"/>
+          <w:sz w:val="24"/>
+          <w:szCs w:val="24"/>
+        </w:rPr>
+        <w:t xml:space="preserve">Normally variables </w:t>
+      </w:r>
+      <w:r>
+        <w:rPr>
+          <w:rFonts w:ascii="Times New Roman" w:hAnsi="Times New Roman" w:cs="Times New Roman"/>
+          <w:sz w:val="24"/>
+          <w:szCs w:val="24"/>
+        </w:rPr>
+        <w:t xml:space="preserve">are deleted from memory when they fall out of scope at the end of a code block. However, </w:t>
+      </w:r>
+      <w:r>
+        <w:rPr>
+          <w:rFonts w:ascii="Times New Roman" w:hAnsi="Times New Roman" w:cs="Times New Roman"/>
+          <w:i/>
+          <w:sz w:val="24"/>
+          <w:szCs w:val="24"/>
+        </w:rPr>
+        <w:t>static</w:t>
+      </w:r>
+      <w:r>
+        <w:rPr>
+          <w:rFonts w:ascii="Times New Roman" w:hAnsi="Times New Roman" w:cs="Times New Roman"/>
+          <w:sz w:val="24"/>
+          <w:szCs w:val="24"/>
+        </w:rPr>
+        <w:t xml:space="preserve"> local variables are initialised the first time a variable is called, then persist until the program closes. Example: </w:t>
+      </w:r>
+      <w:r>
+        <w:rPr>
+          <w:rFonts w:ascii="Times New Roman" w:hAnsi="Times New Roman" w:cs="Times New Roman"/>
+          <w:i/>
+          <w:sz w:val="24"/>
+          <w:szCs w:val="24"/>
+        </w:rPr>
+        <w:t>static int count = 0</w:t>
+      </w:r>
+      <w:r>
+        <w:rPr>
+          <w:rFonts w:ascii="Times New Roman" w:hAnsi="Times New Roman" w:cs="Times New Roman"/>
+          <w:sz w:val="24"/>
+          <w:szCs w:val="24"/>
+        </w:rPr>
+        <w:t>.</w:t>
+      </w:r>
+    </w:p>
+    <w:p>
+      <w:pPr>
+        <w:pStyle w:val="ListParagraph"/>
+        <w:numPr>
+          <w:ilvl w:val="0"/>
+          <w:numId w:val="2"/>
+        </w:numPr>
+        <w:jc w:val="both"/>
+        <w:rPr>
+          <w:rFonts w:ascii="Times New Roman" w:hAnsi="Times New Roman" w:cs="Times New Roman"/>
+          <w:sz w:val="24"/>
+          <w:szCs w:val="24"/>
+        </w:rPr>
+      </w:pPr>
+      <w:r>
+        <w:rPr>
+          <w:rFonts w:ascii="Times New Roman" w:hAnsi="Times New Roman" w:cs="Times New Roman"/>
+          <w:sz w:val="24"/>
+          <w:szCs w:val="24"/>
+        </w:rPr>
+        <w:t>Best practice: It’s okay to place constants in global scope, but not variables.</w:t>
+      </w:r>
+    </w:p>
+    <w:p>
+      <w:pPr>
+        <w:pStyle w:val="ListParagraph"/>
+        <w:numPr>
+          <w:ilvl w:val="0"/>
+          <w:numId w:val="2"/>
+        </w:numPr>
+        <w:jc w:val="both"/>
+        <w:rPr>
+          <w:rFonts w:ascii="Times New Roman" w:hAnsi="Times New Roman" w:cs="Times New Roman"/>
+          <w:sz w:val="24"/>
+          <w:szCs w:val="24"/>
+        </w:rPr>
+      </w:pPr>
+      <w:r>
+        <w:rPr>
+          <w:rFonts w:ascii="Times New Roman" w:hAnsi="Times New Roman" w:cs="Times New Roman"/>
+          <w:sz w:val="24"/>
+          <w:szCs w:val="24"/>
+        </w:rPr>
+        <w:t>C++ uses static scoping</w:t>
+      </w:r>
+      <w:r>
+        <w:rPr>
+          <w:rFonts w:ascii="Times New Roman" w:hAnsi="Times New Roman" w:cs="Times New Roman"/>
+          <w:sz w:val="24"/>
+          <w:szCs w:val="24"/>
+        </w:rPr>
+        <w:t>. S</w:t>
+      </w:r>
+      <w:r>
+        <w:rPr>
+          <w:rFonts w:ascii="Times New Roman" w:hAnsi="Times New Roman" w:cs="Times New Roman"/>
+          <w:sz w:val="24"/>
+          <w:szCs w:val="24"/>
+        </w:rPr>
+        <w:t>ome languages make use of dynamic scoping and they can be harder to follow.</w:t>
+      </w:r>
+    </w:p>
+    <w:p>
+      <w:pPr>
+        <w:pStyle w:val="ListParagraph"/>
+        <w:ind w:left="360"/>
+        <w:jc w:val="both"/>
+        <w:rPr>
+          <w:rFonts w:ascii="Times New Roman" w:hAnsi="Times New Roman" w:cs="Times New Roman"/>
+          <w:sz w:val="24"/>
+          <w:szCs w:val="24"/>
+        </w:rPr>
+      </w:pPr>
+    </w:p>
+    <w:p>
+      <w:pPr>
+        <w:pStyle w:val="ListParagraph"/>
+        <w:numPr>
+          <w:ilvl w:val="0"/>
+          <w:numId w:val="2"/>
+        </w:numPr>
+        <w:jc w:val="both"/>
+        <w:rPr>
+          <w:rFonts w:ascii="Times New Roman" w:hAnsi="Times New Roman" w:cs="Times New Roman"/>
+          <w:sz w:val="24"/>
+          <w:szCs w:val="24"/>
+        </w:rPr>
+      </w:pPr>
+      <w:r>
+        <w:rPr>
+          <w:rFonts w:ascii="Times New Roman" w:hAnsi="Times New Roman" w:cs="Times New Roman"/>
+          <w:sz w:val="24"/>
+          <w:szCs w:val="24"/>
+        </w:rPr>
+        <w:t xml:space="preserve">When functions are called they are </w:t>
+      </w:r>
+      <w:r>
+        <w:rPr>
+          <w:rFonts w:ascii="Times New Roman" w:hAnsi="Times New Roman" w:cs="Times New Roman"/>
+          <w:sz w:val="24"/>
+          <w:szCs w:val="24"/>
+        </w:rPr>
+        <w:t xml:space="preserve">pushed (added) onto a </w:t>
+      </w:r>
+      <w:r>
+        <w:rPr>
+          <w:rFonts w:ascii="Times New Roman" w:hAnsi="Times New Roman" w:cs="Times New Roman"/>
+          <w:b/>
+          <w:sz w:val="24"/>
+          <w:szCs w:val="24"/>
+        </w:rPr>
+        <w:t>function call stack</w:t>
+      </w:r>
+      <w:r>
+        <w:rPr>
+          <w:rFonts w:ascii="Times New Roman" w:hAnsi="Times New Roman" w:cs="Times New Roman"/>
+          <w:sz w:val="24"/>
+          <w:szCs w:val="24"/>
+        </w:rPr>
+        <w:t>. When the execution reaches the end of a function code block, that function is popped off the stack (removed). Stacks are a LIFO – last in first out, data structure.</w:t>
+      </w:r>
+      <w:r>
+        <w:rPr>
+          <w:rFonts w:ascii="Times New Roman" w:hAnsi="Times New Roman" w:cs="Times New Roman"/>
+          <w:sz w:val="24"/>
+          <w:szCs w:val="24"/>
+        </w:rPr>
+        <w:t xml:space="preserve"> Like a stack of plates.</w:t>
+      </w:r>
+    </w:p>
+    <w:p>
+      <w:pPr>
+        <w:pStyle w:val="ListParagraph"/>
+        <w:numPr>
+          <w:ilvl w:val="0"/>
+          <w:numId w:val="2"/>
+        </w:numPr>
+        <w:jc w:val="both"/>
+        <w:rPr>
+          <w:rFonts w:ascii="Times New Roman" w:hAnsi="Times New Roman" w:cs="Times New Roman"/>
+          <w:sz w:val="24"/>
+          <w:szCs w:val="24"/>
+        </w:rPr>
+      </w:pPr>
+      <w:r>
+        <w:rPr>
+          <w:rFonts w:ascii="Times New Roman" w:hAnsi="Times New Roman" w:cs="Times New Roman"/>
+          <w:sz w:val="24"/>
+          <w:szCs w:val="24"/>
+        </w:rPr>
+        <w:t>Local variables and parameters are allocated in stack memory.</w:t>
+      </w:r>
+      <w:r>
+        <w:rPr>
+          <w:rFonts w:ascii="Times New Roman" w:hAnsi="Times New Roman" w:cs="Times New Roman"/>
+          <w:sz w:val="24"/>
+          <w:szCs w:val="24"/>
+        </w:rPr>
+        <w:t xml:space="preserve"> When the function is popped off the stack, everything in stack memory for that function is deleted which makes room for further calls.</w:t>
+      </w:r>
+    </w:p>
+    <w:p>
+      <w:pPr>
+        <w:pStyle w:val="ListParagraph"/>
+        <w:numPr>
+          <w:ilvl w:val="0"/>
+          <w:numId w:val="2"/>
+        </w:numPr>
+        <w:jc w:val="both"/>
+        <w:rPr>
+          <w:rFonts w:ascii="Times New Roman" w:hAnsi="Times New Roman" w:cs="Times New Roman"/>
+          <w:sz w:val="24"/>
+          <w:szCs w:val="24"/>
+        </w:rPr>
+      </w:pPr>
+      <w:r>
+        <w:rPr>
+          <w:rFonts w:ascii="Times New Roman" w:hAnsi="Times New Roman" w:cs="Times New Roman"/>
+          <w:sz w:val="24"/>
+          <w:szCs w:val="24"/>
+        </w:rPr>
+        <w:lastRenderedPageBreak/>
+        <w:t xml:space="preserve">Stack size is limited and if too many variables are allocated this leads to a </w:t>
+      </w:r>
+      <w:r>
+        <w:rPr>
+          <w:rFonts w:ascii="Times New Roman" w:hAnsi="Times New Roman" w:cs="Times New Roman"/>
+          <w:b/>
+          <w:sz w:val="24"/>
+          <w:szCs w:val="24"/>
+        </w:rPr>
+        <w:t>stack overflow</w:t>
+      </w:r>
+      <w:r>
+        <w:rPr>
+          <w:rFonts w:ascii="Times New Roman" w:hAnsi="Times New Roman" w:cs="Times New Roman"/>
+          <w:sz w:val="24"/>
+          <w:szCs w:val="24"/>
+        </w:rPr>
+        <w:t xml:space="preserve"> which crashes the program. Infinite loops </w:t>
+      </w:r>
+      <w:r>
+        <w:rPr>
+          <w:rFonts w:ascii="Times New Roman" w:hAnsi="Times New Roman" w:cs="Times New Roman"/>
+          <w:sz w:val="24"/>
+          <w:szCs w:val="24"/>
+        </w:rPr>
+        <w:t xml:space="preserve">and infinite recursions </w:t>
+      </w:r>
+      <w:r>
+        <w:rPr>
+          <w:rFonts w:ascii="Times New Roman" w:hAnsi="Times New Roman" w:cs="Times New Roman"/>
+          <w:sz w:val="24"/>
+          <w:szCs w:val="24"/>
+        </w:rPr>
+        <w:t xml:space="preserve">commonly cause this. </w:t>
+      </w:r>
+    </w:p>
+    <w:p>
+      <w:pPr>
+        <w:pStyle w:val="ListParagraph"/>
+        <w:numPr>
+          <w:ilvl w:val="0"/>
+          <w:numId w:val="2"/>
+        </w:numPr>
+        <w:jc w:val="both"/>
+        <w:rPr>
+          <w:rFonts w:ascii="Times New Roman" w:hAnsi="Times New Roman" w:cs="Times New Roman"/>
+          <w:sz w:val="24"/>
+          <w:szCs w:val="24"/>
+        </w:rPr>
+      </w:pPr>
+      <w:r>
+        <w:rPr>
+          <w:rFonts w:ascii="Times New Roman" w:hAnsi="Times New Roman" w:cs="Times New Roman"/>
+          <w:b/>
+          <w:sz w:val="24"/>
+          <w:szCs w:val="24"/>
+        </w:rPr>
+        <w:t>Heap/</w:t>
+      </w:r>
+      <w:proofErr w:type="spellStart"/>
+      <w:r>
+        <w:rPr>
+          <w:rFonts w:ascii="Times New Roman" w:hAnsi="Times New Roman" w:cs="Times New Roman"/>
+          <w:b/>
+          <w:sz w:val="24"/>
+          <w:szCs w:val="24"/>
+        </w:rPr>
+        <w:t>freestore</w:t>
+      </w:r>
+      <w:proofErr w:type="spellEnd"/>
+      <w:r>
+        <w:rPr>
+          <w:rFonts w:ascii="Times New Roman" w:hAnsi="Times New Roman" w:cs="Times New Roman"/>
+          <w:sz w:val="24"/>
+          <w:szCs w:val="24"/>
+        </w:rPr>
+        <w:t xml:space="preserve"> is where dynamic memory is allocated.</w:t>
+      </w:r>
+    </w:p>
+    <w:p>
+      <w:pPr>
+        <w:pStyle w:val="ListParagraph"/>
+        <w:ind w:left="360"/>
+        <w:jc w:val="both"/>
+        <w:rPr>
+          <w:rFonts w:ascii="Times New Roman" w:hAnsi="Times New Roman" w:cs="Times New Roman"/>
+          <w:sz w:val="24"/>
+          <w:szCs w:val="24"/>
+        </w:rPr>
+      </w:pPr>
+    </w:p>
+    <w:p>
+      <w:pPr>
+        <w:pStyle w:val="ListParagraph"/>
+        <w:numPr>
+          <w:ilvl w:val="0"/>
+          <w:numId w:val="2"/>
+        </w:numPr>
+        <w:jc w:val="both"/>
+        <w:rPr>
+          <w:rFonts w:ascii="Times New Roman" w:hAnsi="Times New Roman" w:cs="Times New Roman"/>
+          <w:sz w:val="24"/>
+          <w:szCs w:val="24"/>
+        </w:rPr>
+      </w:pPr>
+      <w:r>
+        <w:rPr>
+          <w:rFonts w:ascii="Times New Roman" w:hAnsi="Times New Roman" w:cs="Times New Roman"/>
+          <w:b/>
+          <w:i/>
+          <w:sz w:val="24"/>
+          <w:szCs w:val="24"/>
+        </w:rPr>
+        <w:t>inline</w:t>
+      </w:r>
+      <w:r>
+        <w:rPr>
+          <w:rFonts w:ascii="Times New Roman" w:hAnsi="Times New Roman" w:cs="Times New Roman"/>
+          <w:sz w:val="24"/>
+          <w:szCs w:val="24"/>
+        </w:rPr>
+        <w:t xml:space="preserve"> </w:t>
+      </w:r>
+      <w:r>
+        <w:rPr>
+          <w:rFonts w:ascii="Times New Roman" w:hAnsi="Times New Roman" w:cs="Times New Roman"/>
+          <w:b/>
+          <w:sz w:val="24"/>
+          <w:szCs w:val="24"/>
+        </w:rPr>
+        <w:t>functions</w:t>
+      </w:r>
+      <w:r>
+        <w:rPr>
+          <w:rFonts w:ascii="Times New Roman" w:hAnsi="Times New Roman" w:cs="Times New Roman"/>
+          <w:sz w:val="24"/>
+          <w:szCs w:val="24"/>
+        </w:rPr>
+        <w:t xml:space="preserve"> avoid function call overhead by </w:t>
+      </w:r>
+      <w:proofErr w:type="spellStart"/>
+      <w:r>
+        <w:rPr>
+          <w:rFonts w:ascii="Times New Roman" w:hAnsi="Times New Roman" w:cs="Times New Roman"/>
+          <w:sz w:val="24"/>
+          <w:szCs w:val="24"/>
+        </w:rPr>
+        <w:t>inlining</w:t>
+      </w:r>
+      <w:proofErr w:type="spellEnd"/>
+      <w:r>
+        <w:rPr>
+          <w:rFonts w:ascii="Times New Roman" w:hAnsi="Times New Roman" w:cs="Times New Roman"/>
+          <w:sz w:val="24"/>
+          <w:szCs w:val="24"/>
+        </w:rPr>
+        <w:t xml:space="preserve"> simple function calls into the calling function. However</w:t>
+      </w:r>
+      <w:r>
+        <w:rPr>
+          <w:rFonts w:ascii="Times New Roman" w:hAnsi="Times New Roman" w:cs="Times New Roman"/>
+          <w:sz w:val="24"/>
+          <w:szCs w:val="24"/>
+        </w:rPr>
+        <w:t>,</w:t>
+      </w:r>
+      <w:r>
+        <w:rPr>
+          <w:rFonts w:ascii="Times New Roman" w:hAnsi="Times New Roman" w:cs="Times New Roman"/>
+          <w:sz w:val="24"/>
+          <w:szCs w:val="24"/>
+        </w:rPr>
+        <w:t xml:space="preserve"> compilers are advanced enough to do this without this.</w:t>
+      </w:r>
+      <w:r>
+        <w:rPr>
+          <w:rFonts w:ascii="Times New Roman" w:hAnsi="Times New Roman" w:cs="Times New Roman"/>
+          <w:sz w:val="24"/>
+          <w:szCs w:val="24"/>
+        </w:rPr>
+        <w:t xml:space="preserve"> The downside is that it can lead to code bloat and increase the binary size.</w:t>
+      </w:r>
+    </w:p>
+    <w:p>
+      <w:pPr>
+        <w:pStyle w:val="ListParagraph"/>
+        <w:numPr>
+          <w:ilvl w:val="0"/>
+          <w:numId w:val="2"/>
+        </w:numPr>
+        <w:jc w:val="both"/>
+        <w:rPr>
+          <w:rFonts w:ascii="Times New Roman" w:hAnsi="Times New Roman" w:cs="Times New Roman"/>
+          <w:sz w:val="24"/>
+          <w:szCs w:val="24"/>
+        </w:rPr>
+      </w:pPr>
+      <w:r>
+        <w:rPr>
+          <w:rFonts w:ascii="Times New Roman" w:hAnsi="Times New Roman" w:cs="Times New Roman"/>
+          <w:sz w:val="24"/>
+          <w:szCs w:val="24"/>
+        </w:rPr>
+        <w:t xml:space="preserve">A </w:t>
+      </w:r>
+      <w:r>
+        <w:rPr>
+          <w:rFonts w:ascii="Times New Roman" w:hAnsi="Times New Roman" w:cs="Times New Roman"/>
+          <w:b/>
+          <w:sz w:val="24"/>
+          <w:szCs w:val="24"/>
+        </w:rPr>
+        <w:t>recursive function</w:t>
+      </w:r>
+      <w:r>
+        <w:rPr>
+          <w:rFonts w:ascii="Times New Roman" w:hAnsi="Times New Roman" w:cs="Times New Roman"/>
+          <w:b/>
+          <w:i/>
+          <w:sz w:val="24"/>
+          <w:szCs w:val="24"/>
+        </w:rPr>
+        <w:t xml:space="preserve"> </w:t>
+      </w:r>
+      <w:r>
+        <w:rPr>
+          <w:rFonts w:ascii="Times New Roman" w:hAnsi="Times New Roman" w:cs="Times New Roman"/>
+          <w:sz w:val="24"/>
+          <w:szCs w:val="24"/>
+        </w:rPr>
+        <w:t xml:space="preserve">is a function that calls itself. Many problems are better implemented with recursion, e.g. factorials, Fibonacci, </w:t>
+      </w:r>
+      <w:r>
+        <w:rPr>
+          <w:rFonts w:ascii="Times New Roman" w:hAnsi="Times New Roman" w:cs="Times New Roman"/>
+          <w:sz w:val="24"/>
+          <w:szCs w:val="24"/>
+        </w:rPr>
+        <w:t>fractals</w:t>
+      </w:r>
+      <w:r>
+        <w:rPr>
+          <w:rFonts w:ascii="Times New Roman" w:hAnsi="Times New Roman" w:cs="Times New Roman"/>
+          <w:sz w:val="24"/>
+          <w:szCs w:val="24"/>
+        </w:rPr>
+        <w:t xml:space="preserve">, binary search, search trees, etc. </w:t>
+      </w:r>
+    </w:p>
+    <w:p>
+      <w:pPr>
+        <w:pStyle w:val="ListParagraph"/>
+        <w:numPr>
+          <w:ilvl w:val="0"/>
+          <w:numId w:val="2"/>
+        </w:numPr>
+        <w:jc w:val="both"/>
+        <w:rPr>
+          <w:rFonts w:ascii="Times New Roman" w:hAnsi="Times New Roman" w:cs="Times New Roman"/>
+          <w:sz w:val="24"/>
+          <w:szCs w:val="24"/>
+        </w:rPr>
+      </w:pPr>
+      <w:r>
+        <w:rPr>
+          <w:rFonts w:ascii="Times New Roman" w:hAnsi="Times New Roman" w:cs="Times New Roman"/>
+          <w:sz w:val="24"/>
+          <w:szCs w:val="24"/>
+        </w:rPr>
+        <w:t>Recursions are a form of iteration, an algorithm can be implemented using both.</w:t>
+      </w:r>
       <w:bookmarkStart w:id="0" w:name="_GoBack"/>
       <w:bookmarkEnd w:id="0"/>
-      <w:r>
-        <w:rPr>
-          <w:rFonts w:ascii="Times New Roman" w:hAnsi="Times New Roman" w:cs="Times New Roman"/>
-          <w:sz w:val="24"/>
-          <w:szCs w:val="24"/>
-        </w:rPr>
-        <w:t>arrays are passed into functions, only the address of the first element is copied</w:t>
-      </w:r>
-      <w:r>
-        <w:rPr>
-          <w:rFonts w:ascii="Times New Roman" w:hAnsi="Times New Roman" w:cs="Times New Roman"/>
-          <w:sz w:val="24"/>
-          <w:szCs w:val="24"/>
-        </w:rPr>
-        <w:t xml:space="preserve"> rather than the entire array. </w:t>
-      </w:r>
-      <w:proofErr w:type="gramStart"/>
-      <w:r>
-        <w:rPr>
-          <w:rFonts w:ascii="Times New Roman" w:hAnsi="Times New Roman" w:cs="Times New Roman"/>
-          <w:sz w:val="24"/>
-          <w:szCs w:val="24"/>
-        </w:rPr>
-        <w:t>So</w:t>
-      </w:r>
-      <w:proofErr w:type="gramEnd"/>
-      <w:r>
-        <w:rPr>
-          <w:rFonts w:ascii="Times New Roman" w:hAnsi="Times New Roman" w:cs="Times New Roman"/>
-          <w:sz w:val="24"/>
-          <w:szCs w:val="24"/>
-        </w:rPr>
-        <w:t xml:space="preserve"> the changes made to the array can be seen in the original array. </w:t>
-      </w:r>
-    </w:p>
-    <w:p>
-      <w:pPr>
-        <w:pStyle w:val="ListParagraph"/>
-        <w:numPr>
-          <w:ilvl w:val="0"/>
-          <w:numId w:val="2"/>
-        </w:numPr>
-        <w:jc w:val="both"/>
-        <w:rPr>
-          <w:rFonts w:ascii="Times New Roman" w:hAnsi="Times New Roman" w:cs="Times New Roman"/>
-          <w:sz w:val="24"/>
-          <w:szCs w:val="24"/>
-        </w:rPr>
-      </w:pPr>
-      <w:r>
-        <w:rPr>
-          <w:rFonts w:ascii="Times New Roman" w:hAnsi="Times New Roman" w:cs="Times New Roman"/>
-          <w:sz w:val="24"/>
-          <w:szCs w:val="24"/>
-        </w:rPr>
-        <w:t>As a consequence, the function doesn’t know the size of the array. The size must be passed in separately.</w:t>
+    </w:p>
+    <w:p>
+      <w:pPr>
+        <w:pStyle w:val="ListParagraph"/>
+        <w:numPr>
+          <w:ilvl w:val="0"/>
+          <w:numId w:val="2"/>
+        </w:numPr>
+        <w:jc w:val="both"/>
+        <w:rPr>
+          <w:rFonts w:ascii="Times New Roman" w:hAnsi="Times New Roman" w:cs="Times New Roman"/>
+          <w:sz w:val="24"/>
+          <w:szCs w:val="24"/>
+        </w:rPr>
+      </w:pPr>
+      <w:r>
+        <w:rPr>
+          <w:rFonts w:ascii="Times New Roman" w:hAnsi="Times New Roman" w:cs="Times New Roman"/>
+          <w:sz w:val="24"/>
+          <w:szCs w:val="24"/>
+        </w:rPr>
+        <w:t>Recursive functions have two components: the base case which decides when to stop the recursion, and the recursive case that calls the function again.</w:t>
       </w:r>
     </w:p>
     <w:p>
@@ -17570,7 +18331,6 @@
         <w:pStyle w:val="CHeading"/>
       </w:pPr>
       <w:r>
-        <w:lastRenderedPageBreak/>
         <w:t>Exception Handling</w:t>
       </w:r>
     </w:p>
@@ -19218,7 +19978,7 @@
 </file>
 
 <file path=customXml/itemProps1.xml><?xml version="1.0" encoding="utf-8"?>
-<ds:datastoreItem xmlns:ds="http://schemas.openxmlformats.org/officeDocument/2006/customXml" ds:itemID="{2F32BD64-0FB0-40A5-877D-1A0F2132BD8E}">
+<ds:datastoreItem xmlns:ds="http://schemas.openxmlformats.org/officeDocument/2006/customXml" ds:itemID="{21BEA7EE-57DB-4A73-87AC-B6F18C85E69A}">
   <ds:schemaRefs>
     <ds:schemaRef ds:uri="http://schemas.openxmlformats.org/officeDocument/2006/bibliography"/>
   </ds:schemaRefs>

</xml_diff>

<commit_message>
Started new section. Covered pointers, address/dereference/new/delete operators, pointer arithmetic, and pointer mutability. Completed a pointer challenge and a 10 part quiz. Completed section.
</commit_message>
<xml_diff>
--- a/notes/BeginningCppProgramming.docx
+++ b/notes/BeginningCppProgramming.docx
@@ -18162,54 +18162,2595 @@
         </w:rPr>
         <w:t>Recursions are a form of iteration, an algorithm can be implemented using both.</w:t>
       </w:r>
+    </w:p>
+    <w:p>
+      <w:pPr>
+        <w:pStyle w:val="ListParagraph"/>
+        <w:numPr>
+          <w:ilvl w:val="0"/>
+          <w:numId w:val="2"/>
+        </w:numPr>
+        <w:jc w:val="both"/>
+        <w:rPr>
+          <w:rFonts w:ascii="Times New Roman" w:hAnsi="Times New Roman" w:cs="Times New Roman"/>
+          <w:sz w:val="24"/>
+          <w:szCs w:val="24"/>
+        </w:rPr>
+      </w:pPr>
+      <w:r>
+        <w:rPr>
+          <w:rFonts w:ascii="Times New Roman" w:hAnsi="Times New Roman" w:cs="Times New Roman"/>
+          <w:sz w:val="24"/>
+          <w:szCs w:val="24"/>
+        </w:rPr>
+        <w:t>Recursive functions have two components: the base case which decides when to stop the recursion, and the recursive case that calls the function again.</w:t>
+      </w:r>
+    </w:p>
+    <w:p>
+      <w:pPr>
+        <w:pStyle w:val="CHeading"/>
+      </w:pPr>
+      <w:r>
+        <w:t>Pointers and References</w:t>
+      </w:r>
+    </w:p>
+    <w:p>
+      <w:pPr>
+        <w:pStyle w:val="ListParagraph"/>
+        <w:numPr>
+          <w:ilvl w:val="0"/>
+          <w:numId w:val="2"/>
+        </w:numPr>
+        <w:jc w:val="both"/>
+        <w:rPr>
+          <w:rFonts w:ascii="Times New Roman" w:hAnsi="Times New Roman" w:cs="Times New Roman"/>
+          <w:sz w:val="24"/>
+          <w:szCs w:val="24"/>
+        </w:rPr>
+      </w:pPr>
+      <w:r>
+        <w:rPr>
+          <w:rFonts w:ascii="Times New Roman" w:hAnsi="Times New Roman" w:cs="Times New Roman"/>
+          <w:sz w:val="24"/>
+          <w:szCs w:val="24"/>
+        </w:rPr>
+        <w:t>Pointers store the address of another variable or function.</w:t>
+      </w:r>
+      <w:r>
+        <w:rPr>
+          <w:rFonts w:ascii="Times New Roman" w:hAnsi="Times New Roman" w:cs="Times New Roman"/>
+          <w:sz w:val="24"/>
+          <w:szCs w:val="24"/>
+        </w:rPr>
+        <w:t xml:space="preserve"> To use the data that the pointer is pointing to, you must know its type.</w:t>
+      </w:r>
+    </w:p>
+    <w:p>
+      <w:pPr>
+        <w:pStyle w:val="ListParagraph"/>
+        <w:numPr>
+          <w:ilvl w:val="0"/>
+          <w:numId w:val="2"/>
+        </w:numPr>
+        <w:jc w:val="both"/>
+        <w:rPr>
+          <w:rFonts w:ascii="Times New Roman" w:hAnsi="Times New Roman" w:cs="Times New Roman"/>
+          <w:sz w:val="24"/>
+          <w:szCs w:val="24"/>
+        </w:rPr>
+      </w:pPr>
+      <w:r>
+        <w:rPr>
+          <w:rFonts w:ascii="Times New Roman" w:hAnsi="Times New Roman" w:cs="Times New Roman"/>
+          <w:sz w:val="24"/>
+          <w:szCs w:val="24"/>
+        </w:rPr>
+        <w:t>To declare a pointer</w:t>
+      </w:r>
+      <w:r>
+        <w:rPr>
+          <w:rFonts w:ascii="Times New Roman" w:hAnsi="Times New Roman" w:cs="Times New Roman"/>
+          <w:sz w:val="24"/>
+          <w:szCs w:val="24"/>
+        </w:rPr>
+        <w:t>,</w:t>
+      </w:r>
+      <w:r>
+        <w:rPr>
+          <w:rFonts w:ascii="Times New Roman" w:hAnsi="Times New Roman" w:cs="Times New Roman"/>
+          <w:sz w:val="24"/>
+          <w:szCs w:val="24"/>
+        </w:rPr>
+        <w:t xml:space="preserve"> append a * after the type, e.g. </w:t>
+      </w:r>
+      <w:r>
+        <w:rPr>
+          <w:rFonts w:ascii="Times New Roman" w:hAnsi="Times New Roman" w:cs="Times New Roman"/>
+          <w:sz w:val="24"/>
+          <w:szCs w:val="24"/>
+        </w:rPr>
+        <w:t>‘</w:t>
+      </w:r>
+      <w:r>
+        <w:rPr>
+          <w:rFonts w:ascii="Times New Roman" w:hAnsi="Times New Roman" w:cs="Times New Roman"/>
+          <w:i/>
+          <w:sz w:val="24"/>
+          <w:szCs w:val="24"/>
+        </w:rPr>
+        <w:t>int *</w:t>
+      </w:r>
+      <w:proofErr w:type="spellStart"/>
+      <w:r>
+        <w:rPr>
+          <w:rFonts w:ascii="Times New Roman" w:hAnsi="Times New Roman" w:cs="Times New Roman"/>
+          <w:i/>
+          <w:sz w:val="24"/>
+          <w:szCs w:val="24"/>
+        </w:rPr>
+        <w:t>int_ptr</w:t>
+      </w:r>
+      <w:proofErr w:type="spellEnd"/>
+      <w:r>
+        <w:rPr>
+          <w:rFonts w:ascii="Times New Roman" w:hAnsi="Times New Roman" w:cs="Times New Roman"/>
+          <w:i/>
+          <w:sz w:val="24"/>
+          <w:szCs w:val="24"/>
+        </w:rPr>
+        <w:t>; double*</w:t>
+      </w:r>
+      <w:r>
+        <w:rPr>
+          <w:rFonts w:ascii="Times New Roman" w:hAnsi="Times New Roman" w:cs="Times New Roman"/>
+          <w:i/>
+          <w:sz w:val="24"/>
+          <w:szCs w:val="24"/>
+        </w:rPr>
+        <w:t xml:space="preserve"> </w:t>
+      </w:r>
+      <w:proofErr w:type="spellStart"/>
+      <w:r>
+        <w:rPr>
+          <w:rFonts w:ascii="Times New Roman" w:hAnsi="Times New Roman" w:cs="Times New Roman"/>
+          <w:i/>
+          <w:sz w:val="24"/>
+          <w:szCs w:val="24"/>
+        </w:rPr>
+        <w:t>double_ptr</w:t>
+      </w:r>
+      <w:proofErr w:type="spellEnd"/>
+      <w:r>
+        <w:rPr>
+          <w:rFonts w:ascii="Times New Roman" w:hAnsi="Times New Roman" w:cs="Times New Roman"/>
+          <w:i/>
+          <w:sz w:val="24"/>
+          <w:szCs w:val="24"/>
+        </w:rPr>
+        <w:t>; char *</w:t>
+      </w:r>
+      <w:proofErr w:type="spellStart"/>
+      <w:r>
+        <w:rPr>
+          <w:rFonts w:ascii="Times New Roman" w:hAnsi="Times New Roman" w:cs="Times New Roman"/>
+          <w:i/>
+          <w:sz w:val="24"/>
+          <w:szCs w:val="24"/>
+        </w:rPr>
+        <w:t>char_ptr</w:t>
+      </w:r>
+      <w:proofErr w:type="spellEnd"/>
+      <w:r>
+        <w:rPr>
+          <w:rFonts w:ascii="Times New Roman" w:hAnsi="Times New Roman" w:cs="Times New Roman"/>
+          <w:i/>
+          <w:sz w:val="24"/>
+          <w:szCs w:val="24"/>
+        </w:rPr>
+        <w:t>;</w:t>
+      </w:r>
+      <w:r>
+        <w:rPr>
+          <w:rFonts w:ascii="Times New Roman" w:hAnsi="Times New Roman" w:cs="Times New Roman"/>
+          <w:sz w:val="24"/>
+          <w:szCs w:val="24"/>
+        </w:rPr>
+        <w:t>’</w:t>
+      </w:r>
+      <w:r>
+        <w:rPr>
+          <w:rFonts w:ascii="Times New Roman" w:hAnsi="Times New Roman" w:cs="Times New Roman"/>
+          <w:sz w:val="24"/>
+          <w:szCs w:val="24"/>
+        </w:rPr>
+        <w:t>.</w:t>
+      </w:r>
+      <w:r>
+        <w:rPr>
+          <w:rFonts w:ascii="Times New Roman" w:hAnsi="Times New Roman" w:cs="Times New Roman"/>
+          <w:sz w:val="24"/>
+          <w:szCs w:val="24"/>
+        </w:rPr>
+        <w:t xml:space="preserve"> The asterisk can be next to the type or next to the name. The same is true </w:t>
+      </w:r>
+      <w:r>
+        <w:rPr>
+          <w:rFonts w:ascii="Times New Roman" w:hAnsi="Times New Roman" w:cs="Times New Roman"/>
+          <w:sz w:val="24"/>
+          <w:szCs w:val="24"/>
+        </w:rPr>
+        <w:t>in references for ampersands</w:t>
+      </w:r>
+      <w:r>
+        <w:rPr>
+          <w:rFonts w:ascii="Times New Roman" w:hAnsi="Times New Roman" w:cs="Times New Roman"/>
+          <w:sz w:val="24"/>
+          <w:szCs w:val="24"/>
+        </w:rPr>
+        <w:t>.</w:t>
+      </w:r>
+    </w:p>
+    <w:p>
+      <w:pPr>
+        <w:pStyle w:val="ListParagraph"/>
+        <w:numPr>
+          <w:ilvl w:val="0"/>
+          <w:numId w:val="2"/>
+        </w:numPr>
+        <w:jc w:val="both"/>
+        <w:rPr>
+          <w:rFonts w:ascii="Times New Roman" w:hAnsi="Times New Roman" w:cs="Times New Roman"/>
+          <w:sz w:val="24"/>
+          <w:szCs w:val="24"/>
+        </w:rPr>
+      </w:pPr>
+      <w:r>
+        <w:rPr>
+          <w:rFonts w:ascii="Times New Roman" w:hAnsi="Times New Roman" w:cs="Times New Roman"/>
+          <w:sz w:val="24"/>
+          <w:szCs w:val="24"/>
+        </w:rPr>
+        <w:t>By default</w:t>
+      </w:r>
+      <w:r>
+        <w:rPr>
+          <w:rFonts w:ascii="Times New Roman" w:hAnsi="Times New Roman" w:cs="Times New Roman"/>
+          <w:sz w:val="24"/>
+          <w:szCs w:val="24"/>
+        </w:rPr>
+        <w:t>,</w:t>
+      </w:r>
+      <w:r>
+        <w:rPr>
+          <w:rFonts w:ascii="Times New Roman" w:hAnsi="Times New Roman" w:cs="Times New Roman"/>
+          <w:sz w:val="24"/>
+          <w:szCs w:val="24"/>
+        </w:rPr>
+        <w:t xml:space="preserve"> pointers aren’t initialised and contain garbage data. Use the </w:t>
+      </w:r>
+      <w:proofErr w:type="spellStart"/>
+      <w:r>
+        <w:rPr>
+          <w:rFonts w:ascii="Times New Roman" w:hAnsi="Times New Roman" w:cs="Times New Roman"/>
+          <w:b/>
+          <w:i/>
+          <w:sz w:val="24"/>
+          <w:szCs w:val="24"/>
+        </w:rPr>
+        <w:t>nullptr</w:t>
+      </w:r>
+      <w:proofErr w:type="spellEnd"/>
+      <w:r>
+        <w:rPr>
+          <w:rFonts w:ascii="Times New Roman" w:hAnsi="Times New Roman" w:cs="Times New Roman"/>
+          <w:sz w:val="24"/>
+          <w:szCs w:val="24"/>
+        </w:rPr>
+        <w:t xml:space="preserve"> keyword to initialise them to </w:t>
+      </w:r>
+      <w:r>
+        <w:rPr>
+          <w:rFonts w:ascii="Times New Roman" w:hAnsi="Times New Roman" w:cs="Times New Roman"/>
+          <w:sz w:val="24"/>
+          <w:szCs w:val="24"/>
+        </w:rPr>
+        <w:t xml:space="preserve">address </w:t>
+      </w:r>
+      <w:r>
+        <w:rPr>
+          <w:rFonts w:ascii="Times New Roman" w:hAnsi="Times New Roman" w:cs="Times New Roman"/>
+          <w:sz w:val="24"/>
+          <w:szCs w:val="24"/>
+        </w:rPr>
+        <w:t xml:space="preserve">0. This </w:t>
+      </w:r>
+      <w:r>
+        <w:rPr>
+          <w:rFonts w:ascii="Times New Roman" w:hAnsi="Times New Roman" w:cs="Times New Roman"/>
+          <w:sz w:val="24"/>
+          <w:szCs w:val="24"/>
+        </w:rPr>
+        <w:t xml:space="preserve">indicates that the pointer doesn’t </w:t>
+      </w:r>
+      <w:r>
+        <w:rPr>
+          <w:rFonts w:ascii="Times New Roman" w:hAnsi="Times New Roman" w:cs="Times New Roman"/>
+          <w:sz w:val="24"/>
+          <w:szCs w:val="24"/>
+        </w:rPr>
+        <w:t>point to anything</w:t>
+      </w:r>
+      <w:r>
+        <w:rPr>
+          <w:rFonts w:ascii="Times New Roman" w:hAnsi="Times New Roman" w:cs="Times New Roman"/>
+          <w:sz w:val="24"/>
+          <w:szCs w:val="24"/>
+        </w:rPr>
+        <w:t xml:space="preserve"> of interest</w:t>
+      </w:r>
+      <w:r>
+        <w:rPr>
+          <w:rFonts w:ascii="Times New Roman" w:hAnsi="Times New Roman" w:cs="Times New Roman"/>
+          <w:sz w:val="24"/>
+          <w:szCs w:val="24"/>
+        </w:rPr>
+        <w:t>.</w:t>
+      </w:r>
+    </w:p>
+    <w:p>
+      <w:pPr>
+        <w:pStyle w:val="ListParagraph"/>
+        <w:ind w:left="360"/>
+        <w:jc w:val="both"/>
+        <w:rPr>
+          <w:rFonts w:ascii="Times New Roman" w:hAnsi="Times New Roman" w:cs="Times New Roman"/>
+          <w:sz w:val="24"/>
+          <w:szCs w:val="24"/>
+        </w:rPr>
+      </w:pPr>
+    </w:p>
+    <w:p>
+      <w:pPr>
+        <w:pStyle w:val="ListParagraph"/>
+        <w:numPr>
+          <w:ilvl w:val="0"/>
+          <w:numId w:val="2"/>
+        </w:numPr>
+        <w:jc w:val="both"/>
+        <w:rPr>
+          <w:rFonts w:ascii="Times New Roman" w:hAnsi="Times New Roman" w:cs="Times New Roman"/>
+          <w:sz w:val="24"/>
+          <w:szCs w:val="24"/>
+        </w:rPr>
+      </w:pPr>
+      <w:r>
+        <w:rPr>
+          <w:rFonts w:ascii="Times New Roman" w:hAnsi="Times New Roman" w:cs="Times New Roman"/>
+          <w:sz w:val="24"/>
+          <w:szCs w:val="24"/>
+        </w:rPr>
+        <w:t xml:space="preserve">Using an ampersand outside of a declaration and before a </w:t>
+      </w:r>
+      <w:r>
+        <w:rPr>
+          <w:rFonts w:ascii="Times New Roman" w:hAnsi="Times New Roman" w:cs="Times New Roman"/>
+          <w:sz w:val="24"/>
+          <w:szCs w:val="24"/>
+        </w:rPr>
+        <w:t xml:space="preserve">regular </w:t>
+      </w:r>
+      <w:r>
+        <w:rPr>
+          <w:rFonts w:ascii="Times New Roman" w:hAnsi="Times New Roman" w:cs="Times New Roman"/>
+          <w:sz w:val="24"/>
+          <w:szCs w:val="24"/>
+        </w:rPr>
+        <w:t>variable name returns the address of a variable. Hence it is call</w:t>
+      </w:r>
+      <w:r>
+        <w:rPr>
+          <w:rFonts w:ascii="Times New Roman" w:hAnsi="Times New Roman" w:cs="Times New Roman"/>
+          <w:sz w:val="24"/>
+          <w:szCs w:val="24"/>
+        </w:rPr>
+        <w:t>ed</w:t>
+      </w:r>
+      <w:r>
+        <w:rPr>
+          <w:rFonts w:ascii="Times New Roman" w:hAnsi="Times New Roman" w:cs="Times New Roman"/>
+          <w:sz w:val="24"/>
+          <w:szCs w:val="24"/>
+        </w:rPr>
+        <w:t xml:space="preserve"> the address operator, e.g. </w:t>
+      </w:r>
+      <w:r>
+        <w:rPr>
+          <w:rFonts w:ascii="Times New Roman" w:hAnsi="Times New Roman" w:cs="Times New Roman"/>
+          <w:sz w:val="24"/>
+          <w:szCs w:val="24"/>
+        </w:rPr>
+        <w:t>‘</w:t>
+      </w:r>
+      <w:r>
+        <w:rPr>
+          <w:rFonts w:ascii="Times New Roman" w:hAnsi="Times New Roman" w:cs="Times New Roman"/>
+          <w:i/>
+          <w:sz w:val="24"/>
+          <w:szCs w:val="24"/>
+        </w:rPr>
+        <w:t xml:space="preserve">int age = 5; </w:t>
+      </w:r>
+      <w:proofErr w:type="spellStart"/>
+      <w:r>
+        <w:rPr>
+          <w:rFonts w:ascii="Times New Roman" w:hAnsi="Times New Roman" w:cs="Times New Roman"/>
+          <w:i/>
+          <w:sz w:val="24"/>
+          <w:szCs w:val="24"/>
+        </w:rPr>
+        <w:t>cout</w:t>
+      </w:r>
+      <w:proofErr w:type="spellEnd"/>
+      <w:r>
+        <w:rPr>
+          <w:rFonts w:ascii="Times New Roman" w:hAnsi="Times New Roman" w:cs="Times New Roman"/>
+          <w:i/>
+          <w:sz w:val="24"/>
+          <w:szCs w:val="24"/>
+        </w:rPr>
+        <w:t xml:space="preserve"> &lt;&lt; “Address: </w:t>
+      </w:r>
+      <w:proofErr w:type="gramStart"/>
+      <w:r>
+        <w:rPr>
+          <w:rFonts w:ascii="Times New Roman" w:hAnsi="Times New Roman" w:cs="Times New Roman"/>
+          <w:i/>
+          <w:sz w:val="24"/>
+          <w:szCs w:val="24"/>
+        </w:rPr>
+        <w:t>“ &lt;</w:t>
+      </w:r>
+      <w:proofErr w:type="gramEnd"/>
+      <w:r>
+        <w:rPr>
+          <w:rFonts w:ascii="Times New Roman" w:hAnsi="Times New Roman" w:cs="Times New Roman"/>
+          <w:i/>
+          <w:sz w:val="24"/>
+          <w:szCs w:val="24"/>
+        </w:rPr>
+        <w:t>&lt; &amp;age;</w:t>
+      </w:r>
+      <w:r>
+        <w:rPr>
+          <w:rFonts w:ascii="Times New Roman" w:hAnsi="Times New Roman" w:cs="Times New Roman"/>
+          <w:sz w:val="24"/>
+          <w:szCs w:val="24"/>
+        </w:rPr>
+        <w:t>’.</w:t>
+      </w:r>
+    </w:p>
+    <w:p>
+      <w:pPr>
+        <w:pStyle w:val="ListParagraph"/>
+        <w:numPr>
+          <w:ilvl w:val="0"/>
+          <w:numId w:val="2"/>
+        </w:numPr>
+        <w:jc w:val="both"/>
+        <w:rPr>
+          <w:rFonts w:ascii="Times New Roman" w:hAnsi="Times New Roman" w:cs="Times New Roman"/>
+          <w:sz w:val="24"/>
+          <w:szCs w:val="24"/>
+        </w:rPr>
+      </w:pPr>
+      <w:r>
+        <w:rPr>
+          <w:rFonts w:ascii="Times New Roman" w:hAnsi="Times New Roman" w:cs="Times New Roman"/>
+          <w:sz w:val="24"/>
+          <w:szCs w:val="24"/>
+        </w:rPr>
+        <w:t xml:space="preserve">Using an </w:t>
+      </w:r>
+      <w:r>
+        <w:rPr>
+          <w:rFonts w:ascii="Times New Roman" w:hAnsi="Times New Roman" w:cs="Times New Roman"/>
+          <w:sz w:val="24"/>
+          <w:szCs w:val="24"/>
+        </w:rPr>
+        <w:t>asterisk</w:t>
+      </w:r>
+      <w:r>
+        <w:rPr>
+          <w:rFonts w:ascii="Times New Roman" w:hAnsi="Times New Roman" w:cs="Times New Roman"/>
+          <w:sz w:val="24"/>
+          <w:szCs w:val="24"/>
+        </w:rPr>
+        <w:t xml:space="preserve"> before a pointer variable dereferences the pointer and returns the data that it points to</w:t>
+      </w:r>
+      <w:r>
+        <w:rPr>
+          <w:rFonts w:ascii="Times New Roman" w:hAnsi="Times New Roman" w:cs="Times New Roman"/>
+          <w:sz w:val="24"/>
+          <w:szCs w:val="24"/>
+        </w:rPr>
+        <w:t>. Hence it is called the dereferencing operator</w:t>
+      </w:r>
+      <w:r>
+        <w:rPr>
+          <w:rFonts w:ascii="Times New Roman" w:hAnsi="Times New Roman" w:cs="Times New Roman"/>
+          <w:sz w:val="24"/>
+          <w:szCs w:val="24"/>
+        </w:rPr>
+        <w:t xml:space="preserve"> e.g. ‘</w:t>
+      </w:r>
+      <w:r>
+        <w:rPr>
+          <w:rFonts w:ascii="Times New Roman" w:hAnsi="Times New Roman" w:cs="Times New Roman"/>
+          <w:i/>
+          <w:sz w:val="24"/>
+          <w:szCs w:val="24"/>
+        </w:rPr>
+        <w:t>int *</w:t>
+      </w:r>
+      <w:proofErr w:type="spellStart"/>
+      <w:r>
+        <w:rPr>
+          <w:rFonts w:ascii="Times New Roman" w:hAnsi="Times New Roman" w:cs="Times New Roman"/>
+          <w:i/>
+          <w:sz w:val="24"/>
+          <w:szCs w:val="24"/>
+        </w:rPr>
+        <w:t>age_ptr</w:t>
+      </w:r>
+      <w:proofErr w:type="spellEnd"/>
+      <w:r>
+        <w:rPr>
+          <w:rFonts w:ascii="Times New Roman" w:hAnsi="Times New Roman" w:cs="Times New Roman"/>
+          <w:i/>
+          <w:sz w:val="24"/>
+          <w:szCs w:val="24"/>
+        </w:rPr>
+        <w:t xml:space="preserve"> = &amp;age; </w:t>
+      </w:r>
+      <w:proofErr w:type="spellStart"/>
+      <w:r>
+        <w:rPr>
+          <w:rFonts w:ascii="Times New Roman" w:hAnsi="Times New Roman" w:cs="Times New Roman"/>
+          <w:i/>
+          <w:sz w:val="24"/>
+          <w:szCs w:val="24"/>
+        </w:rPr>
+        <w:t>cout</w:t>
+      </w:r>
+      <w:proofErr w:type="spellEnd"/>
+      <w:r>
+        <w:rPr>
+          <w:rFonts w:ascii="Times New Roman" w:hAnsi="Times New Roman" w:cs="Times New Roman"/>
+          <w:i/>
+          <w:sz w:val="24"/>
+          <w:szCs w:val="24"/>
+        </w:rPr>
+        <w:t xml:space="preserve"> &lt;&lt; “Value: </w:t>
+      </w:r>
+      <w:proofErr w:type="gramStart"/>
+      <w:r>
+        <w:rPr>
+          <w:rFonts w:ascii="Times New Roman" w:hAnsi="Times New Roman" w:cs="Times New Roman"/>
+          <w:i/>
+          <w:sz w:val="24"/>
+          <w:szCs w:val="24"/>
+        </w:rPr>
+        <w:t>“ &lt;</w:t>
+      </w:r>
+      <w:proofErr w:type="gramEnd"/>
+      <w:r>
+        <w:rPr>
+          <w:rFonts w:ascii="Times New Roman" w:hAnsi="Times New Roman" w:cs="Times New Roman"/>
+          <w:i/>
+          <w:sz w:val="24"/>
+          <w:szCs w:val="24"/>
+        </w:rPr>
+        <w:t xml:space="preserve">&lt; </w:t>
+      </w:r>
+      <w:r>
+        <w:rPr>
+          <w:rFonts w:ascii="Times New Roman" w:hAnsi="Times New Roman" w:cs="Times New Roman"/>
+          <w:i/>
+          <w:sz w:val="24"/>
+          <w:szCs w:val="24"/>
+        </w:rPr>
+        <w:t>*</w:t>
+      </w:r>
+      <w:r>
+        <w:rPr>
+          <w:rFonts w:ascii="Times New Roman" w:hAnsi="Times New Roman" w:cs="Times New Roman"/>
+          <w:i/>
+          <w:sz w:val="24"/>
+          <w:szCs w:val="24"/>
+        </w:rPr>
+        <w:t>age;</w:t>
+      </w:r>
+      <w:r>
+        <w:rPr>
+          <w:rFonts w:ascii="Times New Roman" w:hAnsi="Times New Roman" w:cs="Times New Roman"/>
+          <w:sz w:val="24"/>
+          <w:szCs w:val="24"/>
+        </w:rPr>
+        <w:t>’.</w:t>
+      </w:r>
+    </w:p>
+    <w:p>
+      <w:pPr>
+        <w:pStyle w:val="ListParagraph"/>
+        <w:numPr>
+          <w:ilvl w:val="0"/>
+          <w:numId w:val="2"/>
+        </w:numPr>
+        <w:jc w:val="both"/>
+        <w:rPr>
+          <w:rFonts w:ascii="Times New Roman" w:hAnsi="Times New Roman" w:cs="Times New Roman"/>
+          <w:sz w:val="24"/>
+          <w:szCs w:val="24"/>
+        </w:rPr>
+      </w:pPr>
+      <w:r>
+        <w:rPr>
+          <w:rFonts w:ascii="Times New Roman" w:hAnsi="Times New Roman" w:cs="Times New Roman"/>
+          <w:sz w:val="24"/>
+          <w:szCs w:val="24"/>
+        </w:rPr>
+        <w:t xml:space="preserve">To dereference an object pointer and call its method the syntax is: </w:t>
+      </w:r>
+      <w:r>
+        <w:rPr>
+          <w:rFonts w:ascii="Times New Roman" w:hAnsi="Times New Roman" w:cs="Times New Roman"/>
+          <w:i/>
+          <w:sz w:val="24"/>
+          <w:szCs w:val="24"/>
+        </w:rPr>
+        <w:t>(*object</w:t>
+      </w:r>
+      <w:proofErr w:type="gramStart"/>
+      <w:r>
+        <w:rPr>
+          <w:rFonts w:ascii="Times New Roman" w:hAnsi="Times New Roman" w:cs="Times New Roman"/>
+          <w:i/>
+          <w:sz w:val="24"/>
+          <w:szCs w:val="24"/>
+        </w:rPr>
+        <w:t>).method</w:t>
+      </w:r>
+      <w:proofErr w:type="gramEnd"/>
+      <w:r>
+        <w:rPr>
+          <w:rFonts w:ascii="Times New Roman" w:hAnsi="Times New Roman" w:cs="Times New Roman"/>
+          <w:i/>
+          <w:sz w:val="24"/>
+          <w:szCs w:val="24"/>
+        </w:rPr>
+        <w:t>()</w:t>
+      </w:r>
+      <w:r>
+        <w:rPr>
+          <w:rFonts w:ascii="Times New Roman" w:hAnsi="Times New Roman" w:cs="Times New Roman"/>
+          <w:sz w:val="24"/>
+          <w:szCs w:val="24"/>
+        </w:rPr>
+        <w:t xml:space="preserve">. The following syntax is short for this and is recommended: </w:t>
+      </w:r>
+      <w:r>
+        <w:rPr>
+          <w:rFonts w:ascii="Times New Roman" w:hAnsi="Times New Roman" w:cs="Times New Roman"/>
+          <w:i/>
+          <w:sz w:val="24"/>
+          <w:szCs w:val="24"/>
+        </w:rPr>
+        <w:t>object-&gt;</w:t>
+      </w:r>
+      <w:proofErr w:type="gramStart"/>
+      <w:r>
+        <w:rPr>
+          <w:rFonts w:ascii="Times New Roman" w:hAnsi="Times New Roman" w:cs="Times New Roman"/>
+          <w:i/>
+          <w:sz w:val="24"/>
+          <w:szCs w:val="24"/>
+        </w:rPr>
+        <w:t>method(</w:t>
+      </w:r>
+      <w:proofErr w:type="gramEnd"/>
+      <w:r>
+        <w:rPr>
+          <w:rFonts w:ascii="Times New Roman" w:hAnsi="Times New Roman" w:cs="Times New Roman"/>
+          <w:i/>
+          <w:sz w:val="24"/>
+          <w:szCs w:val="24"/>
+        </w:rPr>
+        <w:t>)</w:t>
+      </w:r>
+      <w:r>
+        <w:rPr>
+          <w:rFonts w:ascii="Times New Roman" w:hAnsi="Times New Roman" w:cs="Times New Roman"/>
+          <w:sz w:val="24"/>
+          <w:szCs w:val="24"/>
+        </w:rPr>
+        <w:t>.</w:t>
+      </w:r>
+    </w:p>
+    <w:p>
+      <w:pPr>
+        <w:pStyle w:val="ListParagraph"/>
+        <w:ind w:left="360"/>
+        <w:jc w:val="both"/>
+        <w:rPr>
+          <w:rFonts w:ascii="Times New Roman" w:hAnsi="Times New Roman" w:cs="Times New Roman"/>
+          <w:sz w:val="24"/>
+          <w:szCs w:val="24"/>
+        </w:rPr>
+      </w:pPr>
+    </w:p>
+    <w:p>
+      <w:pPr>
+        <w:pStyle w:val="ListParagraph"/>
+        <w:numPr>
+          <w:ilvl w:val="0"/>
+          <w:numId w:val="2"/>
+        </w:numPr>
+        <w:jc w:val="both"/>
+        <w:rPr>
+          <w:rFonts w:ascii="Times New Roman" w:hAnsi="Times New Roman" w:cs="Times New Roman"/>
+          <w:sz w:val="24"/>
+          <w:szCs w:val="24"/>
+        </w:rPr>
+      </w:pPr>
+      <w:r>
+        <w:rPr>
+          <w:rFonts w:ascii="Times New Roman" w:hAnsi="Times New Roman" w:cs="Times New Roman"/>
+          <w:sz w:val="24"/>
+          <w:szCs w:val="24"/>
+        </w:rPr>
+        <w:t>You can have pointers to pointers, and get addresses of pointers, etc.</w:t>
+      </w:r>
+    </w:p>
+    <w:p>
+      <w:pPr>
+        <w:pStyle w:val="ListParagraph"/>
+        <w:numPr>
+          <w:ilvl w:val="0"/>
+          <w:numId w:val="2"/>
+        </w:numPr>
+        <w:jc w:val="both"/>
+        <w:rPr>
+          <w:rFonts w:ascii="Times New Roman" w:hAnsi="Times New Roman" w:cs="Times New Roman"/>
+          <w:sz w:val="24"/>
+          <w:szCs w:val="24"/>
+        </w:rPr>
+      </w:pPr>
+      <w:r>
+        <w:rPr>
+          <w:rFonts w:ascii="Times New Roman" w:hAnsi="Times New Roman" w:cs="Times New Roman"/>
+          <w:sz w:val="24"/>
+          <w:szCs w:val="24"/>
+        </w:rPr>
+        <w:t>Pointers can point to small or large objects, but all pointers occupy the same memory</w:t>
+      </w:r>
+      <w:r>
+        <w:rPr>
+          <w:rFonts w:ascii="Times New Roman" w:hAnsi="Times New Roman" w:cs="Times New Roman"/>
+          <w:sz w:val="24"/>
+          <w:szCs w:val="24"/>
+        </w:rPr>
+        <w:t>. In my environment its 4 bytes.</w:t>
+      </w:r>
+      <w:r>
+        <w:rPr>
+          <w:rFonts w:ascii="Times New Roman" w:hAnsi="Times New Roman" w:cs="Times New Roman"/>
+          <w:sz w:val="24"/>
+          <w:szCs w:val="24"/>
+        </w:rPr>
+        <w:t xml:space="preserve"> The reason is because a pointer is just a number.</w:t>
+      </w:r>
+    </w:p>
+    <w:p>
+      <w:pPr>
+        <w:pStyle w:val="ListParagraph"/>
+        <w:numPr>
+          <w:ilvl w:val="0"/>
+          <w:numId w:val="2"/>
+        </w:numPr>
+        <w:jc w:val="both"/>
+        <w:rPr>
+          <w:rFonts w:ascii="Times New Roman" w:hAnsi="Times New Roman" w:cs="Times New Roman"/>
+          <w:sz w:val="24"/>
+          <w:szCs w:val="24"/>
+        </w:rPr>
+      </w:pPr>
+      <w:r>
+        <w:rPr>
+          <w:rFonts w:ascii="Times New Roman" w:hAnsi="Times New Roman" w:cs="Times New Roman"/>
+          <w:sz w:val="24"/>
+          <w:szCs w:val="24"/>
+        </w:rPr>
+        <w:t>A pointer of one type cannot point to a variable of another type.</w:t>
+      </w:r>
+    </w:p>
+    <w:p>
+      <w:pPr>
+        <w:pStyle w:val="ListParagraph"/>
+        <w:ind w:left="360"/>
+        <w:jc w:val="both"/>
+        <w:rPr>
+          <w:rFonts w:ascii="Times New Roman" w:hAnsi="Times New Roman" w:cs="Times New Roman"/>
+          <w:sz w:val="24"/>
+          <w:szCs w:val="24"/>
+        </w:rPr>
+      </w:pPr>
+    </w:p>
+    <w:p>
+      <w:pPr>
+        <w:pStyle w:val="ListParagraph"/>
+        <w:numPr>
+          <w:ilvl w:val="0"/>
+          <w:numId w:val="2"/>
+        </w:numPr>
+        <w:jc w:val="both"/>
+        <w:rPr>
+          <w:rFonts w:ascii="Times New Roman" w:hAnsi="Times New Roman" w:cs="Times New Roman"/>
+          <w:sz w:val="24"/>
+          <w:szCs w:val="24"/>
+        </w:rPr>
+      </w:pPr>
+      <w:r>
+        <w:rPr>
+          <w:rFonts w:ascii="Times New Roman" w:hAnsi="Times New Roman" w:cs="Times New Roman"/>
+          <w:sz w:val="24"/>
+          <w:szCs w:val="24"/>
+        </w:rPr>
+        <w:t xml:space="preserve">The </w:t>
+      </w:r>
+      <w:r>
+        <w:rPr>
+          <w:rFonts w:ascii="Times New Roman" w:hAnsi="Times New Roman" w:cs="Times New Roman"/>
+          <w:b/>
+          <w:i/>
+          <w:sz w:val="24"/>
+          <w:szCs w:val="24"/>
+        </w:rPr>
+        <w:t>new</w:t>
+      </w:r>
+      <w:r>
+        <w:rPr>
+          <w:rFonts w:ascii="Times New Roman" w:hAnsi="Times New Roman" w:cs="Times New Roman"/>
+          <w:sz w:val="24"/>
+          <w:szCs w:val="24"/>
+        </w:rPr>
+        <w:t xml:space="preserve"> keyword</w:t>
+      </w:r>
+      <w:r>
+        <w:rPr>
+          <w:rFonts w:ascii="Times New Roman" w:hAnsi="Times New Roman" w:cs="Times New Roman"/>
+          <w:sz w:val="24"/>
+          <w:szCs w:val="24"/>
+        </w:rPr>
+        <w:t xml:space="preserve"> allocates/uses memory on the heap</w:t>
+      </w:r>
+      <w:r>
+        <w:rPr>
+          <w:rFonts w:ascii="Times New Roman" w:hAnsi="Times New Roman" w:cs="Times New Roman"/>
+          <w:sz w:val="24"/>
+          <w:szCs w:val="24"/>
+        </w:rPr>
+        <w:t xml:space="preserve"> return</w:t>
+      </w:r>
+      <w:r>
+        <w:rPr>
+          <w:rFonts w:ascii="Times New Roman" w:hAnsi="Times New Roman" w:cs="Times New Roman"/>
+          <w:sz w:val="24"/>
+          <w:szCs w:val="24"/>
+        </w:rPr>
+        <w:t>s</w:t>
+      </w:r>
+      <w:r>
+        <w:rPr>
+          <w:rFonts w:ascii="Times New Roman" w:hAnsi="Times New Roman" w:cs="Times New Roman"/>
+          <w:sz w:val="24"/>
+          <w:szCs w:val="24"/>
+        </w:rPr>
+        <w:t xml:space="preserve"> </w:t>
+      </w:r>
+      <w:r>
+        <w:rPr>
+          <w:rFonts w:ascii="Times New Roman" w:hAnsi="Times New Roman" w:cs="Times New Roman"/>
+          <w:sz w:val="24"/>
+          <w:szCs w:val="24"/>
+        </w:rPr>
+        <w:t xml:space="preserve">its </w:t>
+      </w:r>
+      <w:r>
+        <w:rPr>
+          <w:rFonts w:ascii="Times New Roman" w:hAnsi="Times New Roman" w:cs="Times New Roman"/>
+          <w:sz w:val="24"/>
+          <w:szCs w:val="24"/>
+        </w:rPr>
+        <w:t xml:space="preserve">address, e.g. </w:t>
+      </w:r>
+      <w:r>
+        <w:rPr>
+          <w:rFonts w:ascii="Times New Roman" w:hAnsi="Times New Roman" w:cs="Times New Roman"/>
+          <w:i/>
+          <w:sz w:val="24"/>
+          <w:szCs w:val="24"/>
+        </w:rPr>
+        <w:t xml:space="preserve">int </w:t>
+      </w:r>
+      <w:r>
+        <w:rPr>
+          <w:rFonts w:ascii="Times New Roman" w:hAnsi="Times New Roman" w:cs="Times New Roman"/>
+          <w:i/>
+          <w:sz w:val="24"/>
+          <w:szCs w:val="24"/>
+        </w:rPr>
+        <w:t>*</w:t>
+      </w:r>
+      <w:r>
+        <w:rPr>
+          <w:rFonts w:ascii="Times New Roman" w:hAnsi="Times New Roman" w:cs="Times New Roman"/>
+          <w:i/>
+          <w:sz w:val="24"/>
+          <w:szCs w:val="24"/>
+        </w:rPr>
+        <w:t xml:space="preserve">data </w:t>
+      </w:r>
+      <w:r>
+        <w:rPr>
+          <w:rFonts w:ascii="Times New Roman" w:hAnsi="Times New Roman" w:cs="Times New Roman"/>
+          <w:i/>
+          <w:sz w:val="24"/>
+          <w:szCs w:val="24"/>
+        </w:rPr>
+        <w:t>{</w:t>
+      </w:r>
+      <w:r>
+        <w:rPr>
+          <w:rFonts w:ascii="Times New Roman" w:hAnsi="Times New Roman" w:cs="Times New Roman"/>
+          <w:i/>
+          <w:sz w:val="24"/>
+          <w:szCs w:val="24"/>
+        </w:rPr>
+        <w:t>new int</w:t>
+      </w:r>
+      <w:r>
+        <w:rPr>
+          <w:rFonts w:ascii="Times New Roman" w:hAnsi="Times New Roman" w:cs="Times New Roman"/>
+          <w:i/>
+          <w:sz w:val="24"/>
+          <w:szCs w:val="24"/>
+        </w:rPr>
+        <w:t xml:space="preserve"> {5}}</w:t>
+      </w:r>
+      <w:r>
+        <w:rPr>
+          <w:rFonts w:ascii="Times New Roman" w:hAnsi="Times New Roman" w:cs="Times New Roman"/>
+          <w:sz w:val="24"/>
+          <w:szCs w:val="24"/>
+        </w:rPr>
+        <w:t>.</w:t>
+      </w:r>
+      <w:r>
+        <w:rPr>
+          <w:rFonts w:ascii="Times New Roman" w:hAnsi="Times New Roman" w:cs="Times New Roman"/>
+          <w:sz w:val="24"/>
+          <w:szCs w:val="24"/>
+        </w:rPr>
+        <w:t xml:space="preserve"> </w:t>
+      </w:r>
+    </w:p>
+    <w:p>
+      <w:pPr>
+        <w:pStyle w:val="ListParagraph"/>
+        <w:numPr>
+          <w:ilvl w:val="0"/>
+          <w:numId w:val="2"/>
+        </w:numPr>
+        <w:jc w:val="both"/>
+        <w:rPr>
+          <w:rFonts w:ascii="Times New Roman" w:hAnsi="Times New Roman" w:cs="Times New Roman"/>
+          <w:sz w:val="24"/>
+          <w:szCs w:val="24"/>
+        </w:rPr>
+      </w:pPr>
+      <w:r>
+        <w:rPr>
+          <w:rFonts w:ascii="Times New Roman" w:hAnsi="Times New Roman" w:cs="Times New Roman"/>
+          <w:sz w:val="24"/>
+          <w:szCs w:val="24"/>
+        </w:rPr>
+        <w:t>T</w:t>
+      </w:r>
+      <w:r>
+        <w:rPr>
+          <w:rFonts w:ascii="Times New Roman" w:hAnsi="Times New Roman" w:cs="Times New Roman"/>
+          <w:sz w:val="24"/>
+          <w:szCs w:val="24"/>
+        </w:rPr>
+        <w:t xml:space="preserve">he </w:t>
+      </w:r>
+      <w:r>
+        <w:rPr>
+          <w:rFonts w:ascii="Times New Roman" w:hAnsi="Times New Roman" w:cs="Times New Roman"/>
+          <w:b/>
+          <w:i/>
+          <w:sz w:val="24"/>
+          <w:szCs w:val="24"/>
+        </w:rPr>
+        <w:t>delete</w:t>
+      </w:r>
+      <w:r>
+        <w:rPr>
+          <w:rFonts w:ascii="Times New Roman" w:hAnsi="Times New Roman" w:cs="Times New Roman"/>
+          <w:sz w:val="24"/>
+          <w:szCs w:val="24"/>
+        </w:rPr>
+        <w:t xml:space="preserve"> keyword deallocate</w:t>
+      </w:r>
+      <w:r>
+        <w:rPr>
+          <w:rFonts w:ascii="Times New Roman" w:hAnsi="Times New Roman" w:cs="Times New Roman"/>
+          <w:sz w:val="24"/>
+          <w:szCs w:val="24"/>
+        </w:rPr>
+        <w:t>s</w:t>
+      </w:r>
+      <w:r>
+        <w:rPr>
+          <w:rFonts w:ascii="Times New Roman" w:hAnsi="Times New Roman" w:cs="Times New Roman"/>
+          <w:sz w:val="24"/>
+          <w:szCs w:val="24"/>
+        </w:rPr>
+        <w:t>/free</w:t>
+      </w:r>
+      <w:r>
+        <w:rPr>
+          <w:rFonts w:ascii="Times New Roman" w:hAnsi="Times New Roman" w:cs="Times New Roman"/>
+          <w:sz w:val="24"/>
+          <w:szCs w:val="24"/>
+        </w:rPr>
+        <w:t>s</w:t>
+      </w:r>
+      <w:r>
+        <w:rPr>
+          <w:rFonts w:ascii="Times New Roman" w:hAnsi="Times New Roman" w:cs="Times New Roman"/>
+          <w:sz w:val="24"/>
+          <w:szCs w:val="24"/>
+        </w:rPr>
+        <w:t xml:space="preserve"> memory from the heap when you’re done with it, e.g. </w:t>
+      </w:r>
+      <w:r>
+        <w:rPr>
+          <w:rFonts w:ascii="Times New Roman" w:hAnsi="Times New Roman" w:cs="Times New Roman"/>
+          <w:i/>
+          <w:sz w:val="24"/>
+          <w:szCs w:val="24"/>
+        </w:rPr>
+        <w:t>delete data</w:t>
+      </w:r>
+      <w:r>
+        <w:rPr>
+          <w:rFonts w:ascii="Times New Roman" w:hAnsi="Times New Roman" w:cs="Times New Roman"/>
+          <w:sz w:val="24"/>
+          <w:szCs w:val="24"/>
+        </w:rPr>
+        <w:t>.</w:t>
+      </w:r>
+    </w:p>
+    <w:p>
+      <w:pPr>
+        <w:pStyle w:val="ListParagraph"/>
+        <w:numPr>
+          <w:ilvl w:val="0"/>
+          <w:numId w:val="2"/>
+        </w:numPr>
+        <w:jc w:val="both"/>
+        <w:rPr>
+          <w:rFonts w:ascii="Times New Roman" w:hAnsi="Times New Roman" w:cs="Times New Roman"/>
+          <w:sz w:val="24"/>
+          <w:szCs w:val="24"/>
+        </w:rPr>
+      </w:pPr>
+      <w:r>
+        <w:rPr>
+          <w:rFonts w:ascii="Times New Roman" w:hAnsi="Times New Roman" w:cs="Times New Roman"/>
+          <w:sz w:val="24"/>
+          <w:szCs w:val="24"/>
+        </w:rPr>
+        <w:t xml:space="preserve">You can use </w:t>
+      </w:r>
+      <w:r>
+        <w:rPr>
+          <w:rFonts w:ascii="Times New Roman" w:hAnsi="Times New Roman" w:cs="Times New Roman"/>
+          <w:i/>
+          <w:sz w:val="24"/>
+          <w:szCs w:val="24"/>
+        </w:rPr>
+        <w:t>new</w:t>
+      </w:r>
+      <w:r>
+        <w:rPr>
+          <w:rFonts w:ascii="Times New Roman" w:hAnsi="Times New Roman" w:cs="Times New Roman"/>
+          <w:sz w:val="24"/>
+          <w:szCs w:val="24"/>
+        </w:rPr>
+        <w:t xml:space="preserve"> and </w:t>
+      </w:r>
+      <w:r>
+        <w:rPr>
+          <w:rFonts w:ascii="Times New Roman" w:hAnsi="Times New Roman" w:cs="Times New Roman"/>
+          <w:i/>
+          <w:sz w:val="24"/>
+          <w:szCs w:val="24"/>
+        </w:rPr>
+        <w:t>delete</w:t>
+      </w:r>
+      <w:r>
+        <w:rPr>
+          <w:rFonts w:ascii="Times New Roman" w:hAnsi="Times New Roman" w:cs="Times New Roman"/>
+          <w:sz w:val="24"/>
+          <w:szCs w:val="24"/>
+        </w:rPr>
+        <w:t xml:space="preserve"> with arrays, e.g. ‘</w:t>
+      </w:r>
+      <w:r>
+        <w:rPr>
+          <w:rFonts w:ascii="Times New Roman" w:hAnsi="Times New Roman" w:cs="Times New Roman"/>
+          <w:i/>
+          <w:sz w:val="24"/>
+          <w:szCs w:val="24"/>
+        </w:rPr>
+        <w:t xml:space="preserve">int *data </w:t>
+      </w:r>
+      <w:r>
+        <w:rPr>
+          <w:rFonts w:ascii="Times New Roman" w:hAnsi="Times New Roman" w:cs="Times New Roman"/>
+          <w:i/>
+          <w:sz w:val="24"/>
+          <w:szCs w:val="24"/>
+        </w:rPr>
+        <w:t>{</w:t>
+      </w:r>
+      <w:r>
+        <w:rPr>
+          <w:rFonts w:ascii="Times New Roman" w:hAnsi="Times New Roman" w:cs="Times New Roman"/>
+          <w:i/>
+          <w:sz w:val="24"/>
+          <w:szCs w:val="24"/>
+        </w:rPr>
+        <w:t xml:space="preserve">new </w:t>
+      </w:r>
+      <w:proofErr w:type="gramStart"/>
+      <w:r>
+        <w:rPr>
+          <w:rFonts w:ascii="Times New Roman" w:hAnsi="Times New Roman" w:cs="Times New Roman"/>
+          <w:i/>
+          <w:sz w:val="24"/>
+          <w:szCs w:val="24"/>
+        </w:rPr>
+        <w:t>int[</w:t>
+      </w:r>
+      <w:proofErr w:type="gramEnd"/>
+      <w:r>
+        <w:rPr>
+          <w:rFonts w:ascii="Times New Roman" w:hAnsi="Times New Roman" w:cs="Times New Roman"/>
+          <w:i/>
+          <w:sz w:val="24"/>
+          <w:szCs w:val="24"/>
+        </w:rPr>
+        <w:t>3]{1, 2, 3}</w:t>
+      </w:r>
+      <w:r>
+        <w:rPr>
+          <w:rFonts w:ascii="Times New Roman" w:hAnsi="Times New Roman" w:cs="Times New Roman"/>
+          <w:i/>
+          <w:sz w:val="24"/>
+          <w:szCs w:val="24"/>
+        </w:rPr>
+        <w:t>}</w:t>
+      </w:r>
+      <w:r>
+        <w:rPr>
+          <w:rFonts w:ascii="Times New Roman" w:hAnsi="Times New Roman" w:cs="Times New Roman"/>
+          <w:i/>
+          <w:sz w:val="24"/>
+          <w:szCs w:val="24"/>
+        </w:rPr>
+        <w:t>; delete [] data;</w:t>
+      </w:r>
+      <w:r>
+        <w:rPr>
+          <w:rFonts w:ascii="Times New Roman" w:hAnsi="Times New Roman" w:cs="Times New Roman"/>
+          <w:sz w:val="24"/>
+          <w:szCs w:val="24"/>
+        </w:rPr>
+        <w:t>’.</w:t>
+      </w:r>
+    </w:p>
+    <w:p>
+      <w:pPr>
+        <w:pStyle w:val="ListParagraph"/>
+        <w:ind w:left="360"/>
+        <w:jc w:val="both"/>
+        <w:rPr>
+          <w:rFonts w:ascii="Times New Roman" w:hAnsi="Times New Roman" w:cs="Times New Roman"/>
+          <w:sz w:val="24"/>
+          <w:szCs w:val="24"/>
+        </w:rPr>
+      </w:pPr>
+    </w:p>
+    <w:p>
+      <w:pPr>
+        <w:pStyle w:val="ListParagraph"/>
+        <w:numPr>
+          <w:ilvl w:val="0"/>
+          <w:numId w:val="2"/>
+        </w:numPr>
+        <w:jc w:val="both"/>
+        <w:rPr>
+          <w:rFonts w:ascii="Times New Roman" w:hAnsi="Times New Roman" w:cs="Times New Roman"/>
+          <w:sz w:val="24"/>
+          <w:szCs w:val="24"/>
+        </w:rPr>
+      </w:pPr>
+      <w:r>
+        <w:rPr>
+          <w:rFonts w:ascii="Times New Roman" w:hAnsi="Times New Roman" w:cs="Times New Roman"/>
+          <w:sz w:val="24"/>
+          <w:szCs w:val="24"/>
+        </w:rPr>
+        <w:t>An array name by itself returns the address of the first element, e.g. ‘</w:t>
+      </w:r>
+      <w:r>
+        <w:rPr>
+          <w:rFonts w:ascii="Times New Roman" w:hAnsi="Times New Roman" w:cs="Times New Roman"/>
+          <w:i/>
+          <w:sz w:val="24"/>
+          <w:szCs w:val="24"/>
+        </w:rPr>
+        <w:t>int data [] {1, 2, 3}; int *</w:t>
+      </w:r>
+      <w:proofErr w:type="spellStart"/>
+      <w:r>
+        <w:rPr>
+          <w:rFonts w:ascii="Times New Roman" w:hAnsi="Times New Roman" w:cs="Times New Roman"/>
+          <w:i/>
+          <w:sz w:val="24"/>
+          <w:szCs w:val="24"/>
+        </w:rPr>
+        <w:t>ptr</w:t>
+      </w:r>
+      <w:proofErr w:type="spellEnd"/>
+      <w:r>
+        <w:rPr>
+          <w:rFonts w:ascii="Times New Roman" w:hAnsi="Times New Roman" w:cs="Times New Roman"/>
+          <w:i/>
+          <w:sz w:val="24"/>
+          <w:szCs w:val="24"/>
+        </w:rPr>
+        <w:t xml:space="preserve"> = data;</w:t>
+      </w:r>
+      <w:r>
+        <w:rPr>
+          <w:rFonts w:ascii="Times New Roman" w:hAnsi="Times New Roman" w:cs="Times New Roman"/>
+          <w:sz w:val="24"/>
+          <w:szCs w:val="24"/>
+        </w:rPr>
+        <w:t>’.</w:t>
+      </w:r>
+      <w:r>
+        <w:rPr>
+          <w:rFonts w:ascii="Times New Roman" w:hAnsi="Times New Roman" w:cs="Times New Roman"/>
+          <w:sz w:val="24"/>
+          <w:szCs w:val="24"/>
+        </w:rPr>
+        <w:t xml:space="preserve"> </w:t>
+      </w:r>
+      <w:r>
+        <w:rPr>
+          <w:rFonts w:ascii="Times New Roman" w:hAnsi="Times New Roman" w:cs="Times New Roman"/>
+          <w:sz w:val="24"/>
+          <w:szCs w:val="24"/>
+        </w:rPr>
+        <w:t xml:space="preserve">Dereferencing </w:t>
+      </w:r>
+      <w:proofErr w:type="spellStart"/>
+      <w:r>
+        <w:rPr>
+          <w:rFonts w:ascii="Times New Roman" w:hAnsi="Times New Roman" w:cs="Times New Roman"/>
+          <w:i/>
+          <w:sz w:val="24"/>
+          <w:szCs w:val="24"/>
+        </w:rPr>
+        <w:t>ptr</w:t>
+      </w:r>
+      <w:proofErr w:type="spellEnd"/>
+      <w:r>
+        <w:rPr>
+          <w:rFonts w:ascii="Times New Roman" w:hAnsi="Times New Roman" w:cs="Times New Roman"/>
+          <w:sz w:val="24"/>
+          <w:szCs w:val="24"/>
+        </w:rPr>
+        <w:t xml:space="preserve"> will return the first element, to access the second element you must use </w:t>
+      </w:r>
+      <w:r>
+        <w:rPr>
+          <w:rFonts w:ascii="Times New Roman" w:hAnsi="Times New Roman" w:cs="Times New Roman"/>
+          <w:b/>
+          <w:sz w:val="24"/>
+          <w:szCs w:val="24"/>
+        </w:rPr>
+        <w:t>pointer arithmetic</w:t>
+      </w:r>
+      <w:r>
+        <w:rPr>
+          <w:rFonts w:ascii="Times New Roman" w:hAnsi="Times New Roman" w:cs="Times New Roman"/>
+          <w:sz w:val="24"/>
+          <w:szCs w:val="24"/>
+        </w:rPr>
+        <w:t xml:space="preserve">, e.g. </w:t>
+      </w:r>
+      <w:r>
+        <w:rPr>
+          <w:rFonts w:ascii="Times New Roman" w:hAnsi="Times New Roman" w:cs="Times New Roman"/>
+          <w:i/>
+          <w:sz w:val="24"/>
+          <w:szCs w:val="24"/>
+        </w:rPr>
+        <w:t>*</w:t>
+      </w:r>
+      <w:proofErr w:type="spellStart"/>
+      <w:r>
+        <w:rPr>
+          <w:rFonts w:ascii="Times New Roman" w:hAnsi="Times New Roman" w:cs="Times New Roman"/>
+          <w:i/>
+          <w:sz w:val="24"/>
+          <w:szCs w:val="24"/>
+        </w:rPr>
+        <w:t>ptr</w:t>
+      </w:r>
+      <w:proofErr w:type="spellEnd"/>
+      <w:r>
+        <w:rPr>
+          <w:rFonts w:ascii="Times New Roman" w:hAnsi="Times New Roman" w:cs="Times New Roman"/>
+          <w:i/>
+          <w:sz w:val="24"/>
+          <w:szCs w:val="24"/>
+        </w:rPr>
+        <w:t xml:space="preserve"> </w:t>
+      </w:r>
+      <w:r>
+        <w:rPr>
+          <w:rFonts w:ascii="Times New Roman" w:hAnsi="Times New Roman" w:cs="Times New Roman"/>
+          <w:sz w:val="24"/>
+          <w:szCs w:val="24"/>
+        </w:rPr>
+        <w:t xml:space="preserve">returns 1, </w:t>
+      </w:r>
+      <w:r>
+        <w:rPr>
+          <w:rFonts w:ascii="Times New Roman" w:hAnsi="Times New Roman" w:cs="Times New Roman"/>
+          <w:i/>
+          <w:sz w:val="24"/>
+          <w:szCs w:val="24"/>
+        </w:rPr>
+        <w:t>*(ptr</w:t>
+      </w:r>
+      <w:r>
+        <w:rPr>
+          <w:rFonts w:ascii="Times New Roman" w:hAnsi="Times New Roman" w:cs="Times New Roman"/>
+          <w:i/>
+          <w:sz w:val="24"/>
+          <w:szCs w:val="24"/>
+        </w:rPr>
+        <w:t xml:space="preserve">+1) </w:t>
+      </w:r>
+      <w:r>
+        <w:rPr>
+          <w:rFonts w:ascii="Times New Roman" w:hAnsi="Times New Roman" w:cs="Times New Roman"/>
+          <w:sz w:val="24"/>
+          <w:szCs w:val="24"/>
+        </w:rPr>
+        <w:t xml:space="preserve">moves to next address/element and returns 2, </w:t>
+      </w:r>
+      <w:proofErr w:type="spellStart"/>
+      <w:proofErr w:type="gramStart"/>
+      <w:r>
+        <w:rPr>
+          <w:rFonts w:ascii="Times New Roman" w:hAnsi="Times New Roman" w:cs="Times New Roman"/>
+          <w:i/>
+          <w:sz w:val="24"/>
+          <w:szCs w:val="24"/>
+        </w:rPr>
+        <w:t>ptr</w:t>
+      </w:r>
+      <w:proofErr w:type="spellEnd"/>
+      <w:r>
+        <w:rPr>
+          <w:rFonts w:ascii="Times New Roman" w:hAnsi="Times New Roman" w:cs="Times New Roman"/>
+          <w:i/>
+          <w:sz w:val="24"/>
+          <w:szCs w:val="24"/>
+        </w:rPr>
+        <w:t>[</w:t>
+      </w:r>
+      <w:proofErr w:type="gramEnd"/>
+      <w:r>
+        <w:rPr>
+          <w:rFonts w:ascii="Times New Roman" w:hAnsi="Times New Roman" w:cs="Times New Roman"/>
+          <w:i/>
+          <w:sz w:val="24"/>
+          <w:szCs w:val="24"/>
+        </w:rPr>
+        <w:t>2]</w:t>
+      </w:r>
+      <w:r>
+        <w:rPr>
+          <w:rFonts w:ascii="Times New Roman" w:hAnsi="Times New Roman" w:cs="Times New Roman"/>
+          <w:sz w:val="24"/>
+          <w:szCs w:val="24"/>
+        </w:rPr>
+        <w:t xml:space="preserve"> is the simplified syntax which returns 3.</w:t>
+      </w:r>
+      <w:r>
+        <w:rPr>
+          <w:rFonts w:ascii="Times New Roman" w:hAnsi="Times New Roman" w:cs="Times New Roman"/>
+          <w:i/>
+          <w:sz w:val="24"/>
+          <w:szCs w:val="24"/>
+        </w:rPr>
+        <w:t xml:space="preserve"> </w:t>
+      </w:r>
+      <w:r>
+        <w:rPr>
+          <w:rFonts w:ascii="Times New Roman" w:hAnsi="Times New Roman" w:cs="Times New Roman"/>
+          <w:sz w:val="24"/>
+          <w:szCs w:val="24"/>
+        </w:rPr>
+        <w:t>This is why arrays have a zero-based index.</w:t>
+      </w:r>
+    </w:p>
+    <w:p>
+      <w:pPr>
+        <w:pStyle w:val="ListParagraph"/>
+        <w:numPr>
+          <w:ilvl w:val="0"/>
+          <w:numId w:val="2"/>
+        </w:numPr>
+        <w:jc w:val="both"/>
+        <w:rPr>
+          <w:rFonts w:ascii="Times New Roman" w:hAnsi="Times New Roman" w:cs="Times New Roman"/>
+          <w:sz w:val="24"/>
+          <w:szCs w:val="24"/>
+        </w:rPr>
+      </w:pPr>
+      <w:r>
+        <w:rPr>
+          <w:rFonts w:ascii="Times New Roman" w:hAnsi="Times New Roman" w:cs="Times New Roman"/>
+          <w:i/>
+          <w:sz w:val="24"/>
+          <w:szCs w:val="24"/>
+        </w:rPr>
+        <w:t>*(</w:t>
+      </w:r>
+      <w:r>
+        <w:rPr>
+          <w:rFonts w:ascii="Times New Roman" w:hAnsi="Times New Roman" w:cs="Times New Roman"/>
+          <w:i/>
+          <w:sz w:val="24"/>
+          <w:szCs w:val="24"/>
+        </w:rPr>
+        <w:t>data</w:t>
+      </w:r>
+      <w:r>
+        <w:rPr>
+          <w:rFonts w:ascii="Times New Roman" w:hAnsi="Times New Roman" w:cs="Times New Roman"/>
+          <w:i/>
+          <w:sz w:val="24"/>
+          <w:szCs w:val="24"/>
+        </w:rPr>
+        <w:t>+1)</w:t>
+      </w:r>
+      <w:r>
+        <w:rPr>
+          <w:rFonts w:ascii="Times New Roman" w:hAnsi="Times New Roman" w:cs="Times New Roman"/>
+          <w:sz w:val="24"/>
+          <w:szCs w:val="24"/>
+        </w:rPr>
+        <w:t xml:space="preserve"> is offset notation, </w:t>
+      </w:r>
+      <w:proofErr w:type="gramStart"/>
+      <w:r>
+        <w:rPr>
+          <w:rFonts w:ascii="Times New Roman" w:hAnsi="Times New Roman" w:cs="Times New Roman"/>
+          <w:i/>
+          <w:sz w:val="24"/>
+          <w:szCs w:val="24"/>
+        </w:rPr>
+        <w:t>data</w:t>
+      </w:r>
+      <w:r>
+        <w:rPr>
+          <w:rFonts w:ascii="Times New Roman" w:hAnsi="Times New Roman" w:cs="Times New Roman"/>
+          <w:i/>
+          <w:sz w:val="24"/>
+          <w:szCs w:val="24"/>
+        </w:rPr>
+        <w:t>[</w:t>
+      </w:r>
+      <w:proofErr w:type="gramEnd"/>
+      <w:r>
+        <w:rPr>
+          <w:rFonts w:ascii="Times New Roman" w:hAnsi="Times New Roman" w:cs="Times New Roman"/>
+          <w:i/>
+          <w:sz w:val="24"/>
+          <w:szCs w:val="24"/>
+        </w:rPr>
+        <w:t>1]</w:t>
+      </w:r>
+      <w:r>
+        <w:rPr>
+          <w:rFonts w:ascii="Times New Roman" w:hAnsi="Times New Roman" w:cs="Times New Roman"/>
+          <w:sz w:val="24"/>
+          <w:szCs w:val="24"/>
+        </w:rPr>
+        <w:t xml:space="preserve"> is subscript notation.</w:t>
+      </w:r>
+      <w:r>
+        <w:rPr>
+          <w:rFonts w:ascii="Times New Roman" w:hAnsi="Times New Roman" w:cs="Times New Roman"/>
+          <w:sz w:val="24"/>
+          <w:szCs w:val="24"/>
+        </w:rPr>
+        <w:t xml:space="preserve"> Both notations work with arrays and pointers.</w:t>
+      </w:r>
+    </w:p>
+    <w:p>
+      <w:pPr>
+        <w:pStyle w:val="ListParagraph"/>
+        <w:numPr>
+          <w:ilvl w:val="0"/>
+          <w:numId w:val="2"/>
+        </w:numPr>
+        <w:jc w:val="both"/>
+        <w:rPr>
+          <w:rFonts w:ascii="Times New Roman" w:hAnsi="Times New Roman" w:cs="Times New Roman"/>
+          <w:sz w:val="24"/>
+          <w:szCs w:val="24"/>
+        </w:rPr>
+      </w:pPr>
+      <w:r>
+        <w:rPr>
+          <w:rFonts w:ascii="Times New Roman" w:hAnsi="Times New Roman" w:cs="Times New Roman"/>
+          <w:sz w:val="24"/>
+          <w:szCs w:val="24"/>
+        </w:rPr>
+        <w:t xml:space="preserve">When pointers are </w:t>
+      </w:r>
+      <w:r>
+        <w:rPr>
+          <w:rFonts w:ascii="Times New Roman" w:hAnsi="Times New Roman" w:cs="Times New Roman"/>
+          <w:sz w:val="24"/>
+          <w:szCs w:val="24"/>
+        </w:rPr>
+        <w:t xml:space="preserve">incremented by 1 the address they jump to is the </w:t>
+      </w:r>
+      <w:proofErr w:type="spellStart"/>
+      <w:r>
+        <w:rPr>
+          <w:rFonts w:ascii="Times New Roman" w:hAnsi="Times New Roman" w:cs="Times New Roman"/>
+          <w:sz w:val="24"/>
+          <w:szCs w:val="24"/>
+        </w:rPr>
+        <w:t>initial_address</w:t>
+      </w:r>
+      <w:proofErr w:type="spellEnd"/>
+      <w:r>
+        <w:rPr>
+          <w:rFonts w:ascii="Times New Roman" w:hAnsi="Times New Roman" w:cs="Times New Roman"/>
+          <w:sz w:val="24"/>
+          <w:szCs w:val="24"/>
+        </w:rPr>
+        <w:t xml:space="preserve"> + </w:t>
+      </w:r>
+      <w:proofErr w:type="spellStart"/>
+      <w:r>
+        <w:rPr>
+          <w:rFonts w:ascii="Times New Roman" w:hAnsi="Times New Roman" w:cs="Times New Roman"/>
+          <w:sz w:val="24"/>
+          <w:szCs w:val="24"/>
+        </w:rPr>
+        <w:t>pointer_type_size</w:t>
+      </w:r>
+      <w:proofErr w:type="spellEnd"/>
+      <w:r>
+        <w:rPr>
+          <w:rFonts w:ascii="Times New Roman" w:hAnsi="Times New Roman" w:cs="Times New Roman"/>
+          <w:sz w:val="24"/>
+          <w:szCs w:val="24"/>
+        </w:rPr>
+        <w:t xml:space="preserve">, e.g. an </w:t>
+      </w:r>
+      <w:r>
+        <w:rPr>
+          <w:rFonts w:ascii="Times New Roman" w:hAnsi="Times New Roman" w:cs="Times New Roman"/>
+          <w:i/>
+          <w:sz w:val="24"/>
+          <w:szCs w:val="24"/>
+        </w:rPr>
+        <w:t xml:space="preserve">int </w:t>
+      </w:r>
+      <w:r>
+        <w:rPr>
+          <w:rFonts w:ascii="Times New Roman" w:hAnsi="Times New Roman" w:cs="Times New Roman"/>
+          <w:sz w:val="24"/>
+          <w:szCs w:val="24"/>
+        </w:rPr>
+        <w:t>pointer pointing to address ABC2D</w:t>
+      </w:r>
+      <w:r>
+        <w:rPr>
+          <w:rFonts w:ascii="Times New Roman" w:hAnsi="Times New Roman" w:cs="Times New Roman"/>
+          <w:sz w:val="24"/>
+          <w:szCs w:val="24"/>
+        </w:rPr>
+        <w:t>0</w:t>
+      </w:r>
+      <w:r>
+        <w:rPr>
+          <w:rFonts w:ascii="Times New Roman" w:hAnsi="Times New Roman" w:cs="Times New Roman"/>
+          <w:sz w:val="24"/>
+          <w:szCs w:val="24"/>
+        </w:rPr>
+        <w:t xml:space="preserve"> will point to ABC2D</w:t>
+      </w:r>
+      <w:r>
+        <w:rPr>
+          <w:rFonts w:ascii="Times New Roman" w:hAnsi="Times New Roman" w:cs="Times New Roman"/>
+          <w:sz w:val="24"/>
+          <w:szCs w:val="24"/>
+        </w:rPr>
+        <w:t>4</w:t>
+      </w:r>
+      <w:r>
+        <w:rPr>
+          <w:rFonts w:ascii="Times New Roman" w:hAnsi="Times New Roman" w:cs="Times New Roman"/>
+          <w:sz w:val="24"/>
+          <w:szCs w:val="24"/>
+        </w:rPr>
+        <w:t xml:space="preserve"> when incremented by 1, </w:t>
+      </w:r>
+      <w:r>
+        <w:rPr>
+          <w:rFonts w:ascii="Times New Roman" w:hAnsi="Times New Roman" w:cs="Times New Roman"/>
+          <w:sz w:val="24"/>
+          <w:szCs w:val="24"/>
+        </w:rPr>
+        <w:t>ABC2D8 when incremented by 2, ABC2DC when incremented by 3, etc</w:t>
+      </w:r>
+      <w:r>
+        <w:rPr>
+          <w:rFonts w:ascii="Times New Roman" w:hAnsi="Times New Roman" w:cs="Times New Roman"/>
+          <w:sz w:val="24"/>
+          <w:szCs w:val="24"/>
+        </w:rPr>
+        <w:t>.</w:t>
+      </w:r>
+      <w:r>
+        <w:rPr>
+          <w:rFonts w:ascii="Times New Roman" w:hAnsi="Times New Roman" w:cs="Times New Roman"/>
+          <w:sz w:val="24"/>
+          <w:szCs w:val="24"/>
+        </w:rPr>
+        <w:t xml:space="preserve"> The reverse is true for decrementing.</w:t>
+      </w:r>
+    </w:p>
+    <w:p>
+      <w:pPr>
+        <w:pStyle w:val="ListParagraph"/>
+        <w:numPr>
+          <w:ilvl w:val="0"/>
+          <w:numId w:val="2"/>
+        </w:numPr>
+        <w:jc w:val="both"/>
+        <w:rPr>
+          <w:rFonts w:ascii="Times New Roman" w:hAnsi="Times New Roman" w:cs="Times New Roman"/>
+          <w:sz w:val="24"/>
+          <w:szCs w:val="24"/>
+        </w:rPr>
+      </w:pPr>
+      <w:r>
+        <w:rPr>
+          <w:rFonts w:ascii="Times New Roman" w:hAnsi="Times New Roman" w:cs="Times New Roman"/>
+          <w:sz w:val="24"/>
+          <w:szCs w:val="24"/>
+        </w:rPr>
+        <w:t>Subtracting two pointers results in the number of elements between them.</w:t>
+      </w:r>
+    </w:p>
+    <w:p>
+      <w:pPr>
+        <w:pStyle w:val="ListParagraph"/>
+        <w:numPr>
+          <w:ilvl w:val="0"/>
+          <w:numId w:val="2"/>
+        </w:numPr>
+        <w:jc w:val="both"/>
+        <w:rPr>
+          <w:rFonts w:ascii="Times New Roman" w:hAnsi="Times New Roman" w:cs="Times New Roman"/>
+          <w:sz w:val="24"/>
+          <w:szCs w:val="24"/>
+        </w:rPr>
+      </w:pPr>
+      <w:r>
+        <w:rPr>
+          <w:rFonts w:ascii="Times New Roman" w:hAnsi="Times New Roman" w:cs="Times New Roman"/>
+          <w:sz w:val="24"/>
+          <w:szCs w:val="24"/>
+        </w:rPr>
+        <w:t>Pointers suppor</w:t>
+      </w:r>
+      <w:r>
+        <w:rPr>
+          <w:rFonts w:ascii="Times New Roman" w:hAnsi="Times New Roman" w:cs="Times New Roman"/>
+          <w:sz w:val="24"/>
+          <w:szCs w:val="24"/>
+        </w:rPr>
+        <w:t>t equality operators</w:t>
+      </w:r>
+      <w:r>
+        <w:rPr>
+          <w:rFonts w:ascii="Times New Roman" w:hAnsi="Times New Roman" w:cs="Times New Roman"/>
+          <w:sz w:val="24"/>
+          <w:szCs w:val="24"/>
+        </w:rPr>
+        <w:t xml:space="preserve"> and relational operators</w:t>
+      </w:r>
+      <w:r>
+        <w:rPr>
+          <w:rFonts w:ascii="Times New Roman" w:hAnsi="Times New Roman" w:cs="Times New Roman"/>
+          <w:sz w:val="24"/>
+          <w:szCs w:val="24"/>
+        </w:rPr>
+        <w:t>.</w:t>
+      </w:r>
+    </w:p>
+    <w:p>
+      <w:pPr>
+        <w:pStyle w:val="ListParagraph"/>
+        <w:ind w:left="360"/>
+        <w:jc w:val="both"/>
+        <w:rPr>
+          <w:rFonts w:ascii="Times New Roman" w:hAnsi="Times New Roman" w:cs="Times New Roman"/>
+          <w:sz w:val="24"/>
+          <w:szCs w:val="24"/>
+        </w:rPr>
+      </w:pPr>
+    </w:p>
+    <w:p>
+      <w:pPr>
+        <w:pStyle w:val="ListParagraph"/>
+        <w:numPr>
+          <w:ilvl w:val="0"/>
+          <w:numId w:val="2"/>
+        </w:numPr>
+        <w:jc w:val="both"/>
+        <w:rPr>
+          <w:rFonts w:ascii="Times New Roman" w:hAnsi="Times New Roman" w:cs="Times New Roman"/>
+          <w:sz w:val="24"/>
+          <w:szCs w:val="24"/>
+        </w:rPr>
+      </w:pPr>
+      <w:r>
+        <w:rPr>
+          <w:rFonts w:ascii="Times New Roman" w:hAnsi="Times New Roman" w:cs="Times New Roman"/>
+          <w:sz w:val="24"/>
+          <w:szCs w:val="24"/>
+        </w:rPr>
+        <w:t xml:space="preserve">A pointer declaration can use the </w:t>
+      </w:r>
+      <w:proofErr w:type="spellStart"/>
+      <w:r>
+        <w:rPr>
+          <w:rFonts w:ascii="Times New Roman" w:hAnsi="Times New Roman" w:cs="Times New Roman"/>
+          <w:i/>
+          <w:sz w:val="24"/>
+          <w:szCs w:val="24"/>
+        </w:rPr>
+        <w:t>const</w:t>
+      </w:r>
+      <w:proofErr w:type="spellEnd"/>
+      <w:r>
+        <w:rPr>
+          <w:rFonts w:ascii="Times New Roman" w:hAnsi="Times New Roman" w:cs="Times New Roman"/>
+          <w:sz w:val="24"/>
+          <w:szCs w:val="24"/>
+        </w:rPr>
+        <w:t xml:space="preserve"> keyword twice: once to declare the underlying type as the constant and once to declare the pointer as a constant. Examples:</w:t>
+      </w:r>
+    </w:p>
+    <w:p>
+      <w:pPr>
+        <w:pStyle w:val="ListParagraph"/>
+        <w:numPr>
+          <w:ilvl w:val="0"/>
+          <w:numId w:val="7"/>
+        </w:numPr>
+        <w:jc w:val="both"/>
+        <w:rPr>
+          <w:rFonts w:ascii="Times New Roman" w:hAnsi="Times New Roman" w:cs="Times New Roman"/>
+          <w:sz w:val="24"/>
+          <w:szCs w:val="24"/>
+        </w:rPr>
+      </w:pPr>
+      <w:r>
+        <w:rPr>
+          <w:rFonts w:ascii="Times New Roman" w:hAnsi="Times New Roman" w:cs="Times New Roman"/>
+          <w:i/>
+          <w:sz w:val="24"/>
+          <w:szCs w:val="24"/>
+        </w:rPr>
+        <w:lastRenderedPageBreak/>
+        <w:t xml:space="preserve">int *data </w:t>
+      </w:r>
+      <w:r>
+        <w:rPr>
+          <w:rFonts w:ascii="Times New Roman" w:hAnsi="Times New Roman" w:cs="Times New Roman"/>
+          <w:sz w:val="24"/>
+          <w:szCs w:val="24"/>
+        </w:rPr>
+        <w:t>is a mutable pointer pointing to a mutable integer.</w:t>
+      </w:r>
+    </w:p>
+    <w:p>
+      <w:pPr>
+        <w:pStyle w:val="ListParagraph"/>
+        <w:numPr>
+          <w:ilvl w:val="0"/>
+          <w:numId w:val="7"/>
+        </w:numPr>
+        <w:jc w:val="both"/>
+        <w:rPr>
+          <w:rFonts w:ascii="Times New Roman" w:hAnsi="Times New Roman" w:cs="Times New Roman"/>
+          <w:sz w:val="24"/>
+          <w:szCs w:val="24"/>
+        </w:rPr>
+      </w:pPr>
+      <w:proofErr w:type="spellStart"/>
+      <w:r>
+        <w:rPr>
+          <w:rFonts w:ascii="Times New Roman" w:hAnsi="Times New Roman" w:cs="Times New Roman"/>
+          <w:i/>
+          <w:sz w:val="24"/>
+          <w:szCs w:val="24"/>
+        </w:rPr>
+        <w:t>const</w:t>
+      </w:r>
+      <w:proofErr w:type="spellEnd"/>
+      <w:r>
+        <w:rPr>
+          <w:rFonts w:ascii="Times New Roman" w:hAnsi="Times New Roman" w:cs="Times New Roman"/>
+          <w:i/>
+          <w:sz w:val="24"/>
+          <w:szCs w:val="24"/>
+        </w:rPr>
+        <w:t xml:space="preserve"> int *data</w:t>
+      </w:r>
+      <w:r>
+        <w:rPr>
+          <w:rFonts w:ascii="Times New Roman" w:hAnsi="Times New Roman" w:cs="Times New Roman"/>
+          <w:sz w:val="24"/>
+          <w:szCs w:val="24"/>
+        </w:rPr>
+        <w:t xml:space="preserve"> is a mutable pointer pointing to a constant integer.</w:t>
+      </w:r>
+    </w:p>
+    <w:p>
+      <w:pPr>
+        <w:pStyle w:val="ListParagraph"/>
+        <w:numPr>
+          <w:ilvl w:val="0"/>
+          <w:numId w:val="7"/>
+        </w:numPr>
+        <w:jc w:val="both"/>
+        <w:rPr>
+          <w:rFonts w:ascii="Times New Roman" w:hAnsi="Times New Roman" w:cs="Times New Roman"/>
+          <w:sz w:val="24"/>
+          <w:szCs w:val="24"/>
+        </w:rPr>
+      </w:pPr>
+      <w:r>
+        <w:rPr>
+          <w:rFonts w:ascii="Times New Roman" w:hAnsi="Times New Roman" w:cs="Times New Roman"/>
+          <w:i/>
+          <w:sz w:val="24"/>
+          <w:szCs w:val="24"/>
+        </w:rPr>
+        <w:t xml:space="preserve">int * </w:t>
+      </w:r>
+      <w:proofErr w:type="spellStart"/>
+      <w:r>
+        <w:rPr>
+          <w:rFonts w:ascii="Times New Roman" w:hAnsi="Times New Roman" w:cs="Times New Roman"/>
+          <w:i/>
+          <w:sz w:val="24"/>
+          <w:szCs w:val="24"/>
+        </w:rPr>
+        <w:t>const</w:t>
+      </w:r>
+      <w:proofErr w:type="spellEnd"/>
+      <w:r>
+        <w:rPr>
+          <w:rFonts w:ascii="Times New Roman" w:hAnsi="Times New Roman" w:cs="Times New Roman"/>
+          <w:i/>
+          <w:sz w:val="24"/>
+          <w:szCs w:val="24"/>
+        </w:rPr>
+        <w:t xml:space="preserve"> data </w:t>
+      </w:r>
+      <w:r>
+        <w:rPr>
+          <w:rFonts w:ascii="Times New Roman" w:hAnsi="Times New Roman" w:cs="Times New Roman"/>
+          <w:sz w:val="24"/>
+          <w:szCs w:val="24"/>
+        </w:rPr>
+        <w:t>is a constant pointer pointing to a mutable integer.</w:t>
+      </w:r>
+    </w:p>
+    <w:p>
+      <w:pPr>
+        <w:pStyle w:val="ListParagraph"/>
+        <w:numPr>
+          <w:ilvl w:val="0"/>
+          <w:numId w:val="7"/>
+        </w:numPr>
+        <w:spacing w:after="0"/>
+        <w:jc w:val="both"/>
+        <w:rPr>
+          <w:rFonts w:ascii="Times New Roman" w:hAnsi="Times New Roman" w:cs="Times New Roman"/>
+          <w:sz w:val="24"/>
+          <w:szCs w:val="24"/>
+        </w:rPr>
+      </w:pPr>
+      <w:proofErr w:type="spellStart"/>
+      <w:r>
+        <w:rPr>
+          <w:rFonts w:ascii="Times New Roman" w:hAnsi="Times New Roman" w:cs="Times New Roman"/>
+          <w:i/>
+          <w:sz w:val="24"/>
+          <w:szCs w:val="24"/>
+        </w:rPr>
+        <w:t>const</w:t>
+      </w:r>
+      <w:proofErr w:type="spellEnd"/>
+      <w:r>
+        <w:rPr>
+          <w:rFonts w:ascii="Times New Roman" w:hAnsi="Times New Roman" w:cs="Times New Roman"/>
+          <w:i/>
+          <w:sz w:val="24"/>
+          <w:szCs w:val="24"/>
+        </w:rPr>
+        <w:t xml:space="preserve"> int *</w:t>
+      </w:r>
+      <w:proofErr w:type="spellStart"/>
+      <w:r>
+        <w:rPr>
+          <w:rFonts w:ascii="Times New Roman" w:hAnsi="Times New Roman" w:cs="Times New Roman"/>
+          <w:i/>
+          <w:sz w:val="24"/>
+          <w:szCs w:val="24"/>
+        </w:rPr>
+        <w:t>const</w:t>
+      </w:r>
+      <w:proofErr w:type="spellEnd"/>
+      <w:r>
+        <w:rPr>
+          <w:rFonts w:ascii="Times New Roman" w:hAnsi="Times New Roman" w:cs="Times New Roman"/>
+          <w:i/>
+          <w:sz w:val="24"/>
+          <w:szCs w:val="24"/>
+        </w:rPr>
+        <w:t xml:space="preserve"> data </w:t>
+      </w:r>
+      <w:r>
+        <w:rPr>
+          <w:rFonts w:ascii="Times New Roman" w:hAnsi="Times New Roman" w:cs="Times New Roman"/>
+          <w:sz w:val="24"/>
+          <w:szCs w:val="24"/>
+        </w:rPr>
+        <w:t>is a constant pointer to a constant integer.</w:t>
+      </w:r>
+    </w:p>
+    <w:p>
+      <w:pPr>
+        <w:spacing w:after="0"/>
+        <w:ind w:left="360"/>
+        <w:jc w:val="both"/>
+        <w:rPr>
+          <w:rFonts w:ascii="Times New Roman" w:hAnsi="Times New Roman" w:cs="Times New Roman"/>
+          <w:sz w:val="24"/>
+          <w:szCs w:val="24"/>
+        </w:rPr>
+      </w:pPr>
+      <w:r>
+        <w:rPr>
+          <w:rFonts w:ascii="Times New Roman" w:hAnsi="Times New Roman" w:cs="Times New Roman"/>
+          <w:sz w:val="24"/>
+          <w:szCs w:val="24"/>
+        </w:rPr>
+        <w:t xml:space="preserve">Remember that the first </w:t>
+      </w:r>
+      <w:proofErr w:type="spellStart"/>
+      <w:r>
+        <w:rPr>
+          <w:rFonts w:ascii="Times New Roman" w:hAnsi="Times New Roman" w:cs="Times New Roman"/>
+          <w:i/>
+          <w:sz w:val="24"/>
+          <w:szCs w:val="24"/>
+        </w:rPr>
+        <w:t>const</w:t>
+      </w:r>
+      <w:proofErr w:type="spellEnd"/>
+      <w:r>
+        <w:rPr>
+          <w:rFonts w:ascii="Times New Roman" w:hAnsi="Times New Roman" w:cs="Times New Roman"/>
+          <w:sz w:val="24"/>
+          <w:szCs w:val="24"/>
+        </w:rPr>
+        <w:t xml:space="preserve"> is before the type so it applies to the underlying type.</w:t>
+      </w:r>
+    </w:p>
+    <w:p>
+      <w:pPr>
+        <w:pStyle w:val="ListParagraph"/>
+        <w:numPr>
+          <w:ilvl w:val="0"/>
+          <w:numId w:val="2"/>
+        </w:numPr>
+        <w:jc w:val="both"/>
+        <w:rPr>
+          <w:rFonts w:ascii="Times New Roman" w:hAnsi="Times New Roman" w:cs="Times New Roman"/>
+          <w:sz w:val="24"/>
+          <w:szCs w:val="24"/>
+        </w:rPr>
+      </w:pPr>
+      <w:r>
+        <w:rPr>
+          <w:rFonts w:ascii="Times New Roman" w:hAnsi="Times New Roman" w:cs="Times New Roman"/>
+          <w:sz w:val="24"/>
+          <w:szCs w:val="24"/>
+        </w:rPr>
+        <w:t>Never return a pointer that points to a local variable in a function since that variable will be deleted from the stack when the function returns.</w:t>
+      </w:r>
+      <w:r>
+        <w:rPr>
+          <w:rFonts w:ascii="Times New Roman" w:hAnsi="Times New Roman" w:cs="Times New Roman"/>
+          <w:sz w:val="24"/>
+          <w:szCs w:val="24"/>
+        </w:rPr>
+        <w:t xml:space="preserve"> This pointer is said to be a </w:t>
+      </w:r>
+      <w:r>
+        <w:rPr>
+          <w:rFonts w:ascii="Times New Roman" w:hAnsi="Times New Roman" w:cs="Times New Roman"/>
+          <w:b/>
+          <w:sz w:val="24"/>
+          <w:szCs w:val="24"/>
+        </w:rPr>
+        <w:t>dan</w:t>
+      </w:r>
+      <w:r>
+        <w:rPr>
+          <w:rFonts w:ascii="Times New Roman" w:hAnsi="Times New Roman" w:cs="Times New Roman"/>
+          <w:b/>
+          <w:sz w:val="24"/>
+          <w:szCs w:val="24"/>
+        </w:rPr>
+        <w:t>g</w:t>
+      </w:r>
+      <w:r>
+        <w:rPr>
+          <w:rFonts w:ascii="Times New Roman" w:hAnsi="Times New Roman" w:cs="Times New Roman"/>
+          <w:b/>
+          <w:sz w:val="24"/>
+          <w:szCs w:val="24"/>
+        </w:rPr>
+        <w:t>ling/wild/stray pointer</w:t>
+      </w:r>
+      <w:r>
+        <w:rPr>
+          <w:rFonts w:ascii="Times New Roman" w:hAnsi="Times New Roman" w:cs="Times New Roman"/>
+          <w:sz w:val="24"/>
+          <w:szCs w:val="24"/>
+        </w:rPr>
+        <w:t xml:space="preserve"> since the memory it points to is now invalid.</w:t>
+      </w:r>
+      <w:r>
+        <w:rPr>
+          <w:rFonts w:ascii="Times New Roman" w:hAnsi="Times New Roman" w:cs="Times New Roman"/>
+          <w:sz w:val="24"/>
+          <w:szCs w:val="24"/>
+        </w:rPr>
+        <w:t xml:space="preserve"> This can also happen if two pointers point to the same address, but </w:t>
+      </w:r>
+      <w:r>
+        <w:rPr>
+          <w:rFonts w:ascii="Times New Roman" w:hAnsi="Times New Roman" w:cs="Times New Roman"/>
+          <w:i/>
+          <w:sz w:val="24"/>
+          <w:szCs w:val="24"/>
+        </w:rPr>
+        <w:t>delete</w:t>
+      </w:r>
+      <w:r>
+        <w:rPr>
+          <w:rFonts w:ascii="Times New Roman" w:hAnsi="Times New Roman" w:cs="Times New Roman"/>
+          <w:sz w:val="24"/>
+          <w:szCs w:val="24"/>
+        </w:rPr>
+        <w:t xml:space="preserve"> is called on one pointer while the other is used assuming it’s pointing to valid memory.</w:t>
+      </w:r>
+    </w:p>
+    <w:p>
+      <w:pPr>
+        <w:pStyle w:val="ListParagraph"/>
+        <w:numPr>
+          <w:ilvl w:val="0"/>
+          <w:numId w:val="2"/>
+        </w:numPr>
+        <w:jc w:val="both"/>
+        <w:rPr>
+          <w:rFonts w:ascii="Times New Roman" w:hAnsi="Times New Roman" w:cs="Times New Roman"/>
+          <w:sz w:val="24"/>
+          <w:szCs w:val="24"/>
+        </w:rPr>
+      </w:pPr>
+      <w:r>
+        <w:rPr>
+          <w:rFonts w:ascii="Times New Roman" w:hAnsi="Times New Roman" w:cs="Times New Roman"/>
+          <w:sz w:val="24"/>
+          <w:szCs w:val="24"/>
+        </w:rPr>
+        <w:t xml:space="preserve">Forgetting to </w:t>
+      </w:r>
+      <w:r>
+        <w:rPr>
+          <w:rFonts w:ascii="Times New Roman" w:hAnsi="Times New Roman" w:cs="Times New Roman"/>
+          <w:i/>
+          <w:sz w:val="24"/>
+          <w:szCs w:val="24"/>
+        </w:rPr>
+        <w:t>delete</w:t>
+      </w:r>
+      <w:r>
+        <w:rPr>
+          <w:rFonts w:ascii="Times New Roman" w:hAnsi="Times New Roman" w:cs="Times New Roman"/>
+          <w:sz w:val="24"/>
+          <w:szCs w:val="24"/>
+        </w:rPr>
+        <w:t xml:space="preserve"> memory allocated on the heap leads to </w:t>
+      </w:r>
+      <w:r>
+        <w:rPr>
+          <w:rFonts w:ascii="Times New Roman" w:hAnsi="Times New Roman" w:cs="Times New Roman"/>
+          <w:b/>
+          <w:sz w:val="24"/>
+          <w:szCs w:val="24"/>
+        </w:rPr>
+        <w:t>memory leaks</w:t>
+      </w:r>
+      <w:r>
+        <w:rPr>
+          <w:rFonts w:ascii="Times New Roman" w:hAnsi="Times New Roman" w:cs="Times New Roman"/>
+          <w:sz w:val="24"/>
+          <w:szCs w:val="24"/>
+        </w:rPr>
+        <w:t xml:space="preserve"> which is considered very bad. In other words, for every </w:t>
+      </w:r>
+      <w:r>
+        <w:rPr>
+          <w:rFonts w:ascii="Times New Roman" w:hAnsi="Times New Roman" w:cs="Times New Roman"/>
+          <w:i/>
+          <w:sz w:val="24"/>
+          <w:szCs w:val="24"/>
+        </w:rPr>
+        <w:t>new</w:t>
+      </w:r>
+      <w:r>
+        <w:rPr>
+          <w:rFonts w:ascii="Times New Roman" w:hAnsi="Times New Roman" w:cs="Times New Roman"/>
+          <w:sz w:val="24"/>
+          <w:szCs w:val="24"/>
+        </w:rPr>
+        <w:t xml:space="preserve"> there should be a corresponding </w:t>
+      </w:r>
+      <w:r>
+        <w:rPr>
+          <w:rFonts w:ascii="Times New Roman" w:hAnsi="Times New Roman" w:cs="Times New Roman"/>
+          <w:i/>
+          <w:sz w:val="24"/>
+          <w:szCs w:val="24"/>
+        </w:rPr>
+        <w:t>delete</w:t>
+      </w:r>
+      <w:r>
+        <w:rPr>
+          <w:rFonts w:ascii="Times New Roman" w:hAnsi="Times New Roman" w:cs="Times New Roman"/>
+          <w:sz w:val="24"/>
+          <w:szCs w:val="24"/>
+        </w:rPr>
+        <w:t>.</w:t>
+      </w:r>
+      <w:r>
+        <w:rPr>
+          <w:rFonts w:ascii="Times New Roman" w:hAnsi="Times New Roman" w:cs="Times New Roman"/>
+          <w:sz w:val="24"/>
+          <w:szCs w:val="24"/>
+        </w:rPr>
+        <w:t xml:space="preserve"> This can happen when a pointer falls out of scope in which case only the pointer is deleted, but the memory it points to is still in use but can’t be accessed anymore.</w:t>
+      </w:r>
+    </w:p>
+    <w:p>
+      <w:pPr>
+        <w:pStyle w:val="ListParagraph"/>
+        <w:ind w:left="360"/>
+        <w:jc w:val="both"/>
+        <w:rPr>
+          <w:rFonts w:ascii="Times New Roman" w:hAnsi="Times New Roman" w:cs="Times New Roman"/>
+          <w:sz w:val="24"/>
+          <w:szCs w:val="24"/>
+        </w:rPr>
+      </w:pPr>
+    </w:p>
+    <w:p>
+      <w:pPr>
+        <w:pStyle w:val="ListParagraph"/>
+        <w:numPr>
+          <w:ilvl w:val="0"/>
+          <w:numId w:val="2"/>
+        </w:numPr>
+        <w:jc w:val="both"/>
+        <w:rPr>
+          <w:rFonts w:ascii="Times New Roman" w:hAnsi="Times New Roman" w:cs="Times New Roman"/>
+          <w:sz w:val="24"/>
+          <w:szCs w:val="24"/>
+        </w:rPr>
+      </w:pPr>
+      <w:r>
+        <w:rPr>
+          <w:rFonts w:ascii="Times New Roman" w:hAnsi="Times New Roman" w:cs="Times New Roman"/>
+          <w:b/>
+          <w:sz w:val="24"/>
+          <w:szCs w:val="24"/>
+        </w:rPr>
+        <w:t xml:space="preserve">References </w:t>
+      </w:r>
+      <w:r>
+        <w:rPr>
+          <w:rFonts w:ascii="Times New Roman" w:hAnsi="Times New Roman" w:cs="Times New Roman"/>
+          <w:sz w:val="24"/>
+          <w:szCs w:val="24"/>
+        </w:rPr>
+        <w:t>can be thought of as constant pointers that are automatically dereferences when used.</w:t>
+      </w:r>
+      <w:r>
+        <w:rPr>
+          <w:rFonts w:ascii="Times New Roman" w:hAnsi="Times New Roman" w:cs="Times New Roman"/>
+          <w:sz w:val="24"/>
+          <w:szCs w:val="24"/>
+        </w:rPr>
+        <w:t xml:space="preserve"> </w:t>
+      </w:r>
+    </w:p>
+    <w:p>
+      <w:pPr>
+        <w:pStyle w:val="ListParagraph"/>
+        <w:numPr>
+          <w:ilvl w:val="0"/>
+          <w:numId w:val="2"/>
+        </w:numPr>
+        <w:jc w:val="both"/>
+        <w:rPr>
+          <w:rFonts w:ascii="Times New Roman" w:hAnsi="Times New Roman" w:cs="Times New Roman"/>
+          <w:sz w:val="24"/>
+          <w:szCs w:val="24"/>
+        </w:rPr>
+      </w:pPr>
+      <w:r>
+        <w:rPr>
+          <w:rFonts w:ascii="Times New Roman" w:hAnsi="Times New Roman" w:cs="Times New Roman"/>
+          <w:sz w:val="24"/>
+          <w:szCs w:val="24"/>
+        </w:rPr>
+        <w:t>They cannot be null, must be initialised upon declaration</w:t>
+      </w:r>
+      <w:r>
+        <w:rPr>
+          <w:rFonts w:ascii="Times New Roman" w:hAnsi="Times New Roman" w:cs="Times New Roman"/>
+          <w:sz w:val="24"/>
+          <w:szCs w:val="24"/>
+        </w:rPr>
+        <w:t>, and can’t refer to another variable afterwards</w:t>
+      </w:r>
+      <w:r>
+        <w:rPr>
+          <w:rFonts w:ascii="Times New Roman" w:hAnsi="Times New Roman" w:cs="Times New Roman"/>
+          <w:sz w:val="24"/>
+          <w:szCs w:val="24"/>
+        </w:rPr>
+        <w:t>.</w:t>
+      </w:r>
+    </w:p>
+    <w:p>
+      <w:pPr>
+        <w:pStyle w:val="ListParagraph"/>
+        <w:ind w:left="360"/>
+        <w:jc w:val="both"/>
+        <w:rPr>
+          <w:rFonts w:ascii="Times New Roman" w:hAnsi="Times New Roman" w:cs="Times New Roman"/>
+          <w:sz w:val="24"/>
+          <w:szCs w:val="24"/>
+        </w:rPr>
+      </w:pPr>
+    </w:p>
+    <w:p>
+      <w:pPr>
+        <w:pStyle w:val="ListParagraph"/>
+        <w:numPr>
+          <w:ilvl w:val="0"/>
+          <w:numId w:val="2"/>
+        </w:numPr>
+        <w:jc w:val="both"/>
+        <w:rPr>
+          <w:rFonts w:ascii="Times New Roman" w:hAnsi="Times New Roman" w:cs="Times New Roman"/>
+          <w:sz w:val="24"/>
+          <w:szCs w:val="24"/>
+        </w:rPr>
+      </w:pPr>
+      <w:r>
+        <w:rPr>
+          <w:rFonts w:ascii="Times New Roman" w:hAnsi="Times New Roman" w:cs="Times New Roman"/>
+          <w:b/>
+          <w:sz w:val="24"/>
+          <w:szCs w:val="24"/>
+        </w:rPr>
+        <w:t>l-values</w:t>
+      </w:r>
+      <w:r>
+        <w:rPr>
+          <w:rFonts w:ascii="Times New Roman" w:hAnsi="Times New Roman" w:cs="Times New Roman"/>
+          <w:sz w:val="24"/>
+          <w:szCs w:val="24"/>
+        </w:rPr>
+        <w:t xml:space="preserve"> refer to values that have names and are addressable. They are mutable if they aren’t marked </w:t>
+      </w:r>
+      <w:r>
+        <w:rPr>
+          <w:rFonts w:ascii="Times New Roman" w:hAnsi="Times New Roman" w:cs="Times New Roman"/>
+          <w:i/>
+          <w:sz w:val="24"/>
+          <w:szCs w:val="24"/>
+        </w:rPr>
+        <w:t>const</w:t>
+      </w:r>
+      <w:r>
+        <w:rPr>
+          <w:rFonts w:ascii="Times New Roman" w:hAnsi="Times New Roman" w:cs="Times New Roman"/>
+          <w:sz w:val="24"/>
+          <w:szCs w:val="24"/>
+        </w:rPr>
+        <w:t xml:space="preserve">. Examples: </w:t>
+      </w:r>
+      <w:r>
+        <w:rPr>
+          <w:rFonts w:ascii="Times New Roman" w:hAnsi="Times New Roman" w:cs="Times New Roman"/>
+          <w:i/>
+          <w:sz w:val="24"/>
+          <w:szCs w:val="24"/>
+        </w:rPr>
+        <w:t xml:space="preserve">int x {100}, string name {“Bob”}, </w:t>
+      </w:r>
+      <w:r>
+        <w:rPr>
+          <w:rFonts w:ascii="Times New Roman" w:hAnsi="Times New Roman" w:cs="Times New Roman"/>
+          <w:i/>
+          <w:sz w:val="24"/>
+          <w:szCs w:val="24"/>
+        </w:rPr>
+        <w:t>string &amp;</w:t>
+      </w:r>
+      <w:proofErr w:type="spellStart"/>
+      <w:r>
+        <w:rPr>
+          <w:rFonts w:ascii="Times New Roman" w:hAnsi="Times New Roman" w:cs="Times New Roman"/>
+          <w:i/>
+          <w:sz w:val="24"/>
+          <w:szCs w:val="24"/>
+        </w:rPr>
+        <w:t>name_ref</w:t>
+      </w:r>
+      <w:proofErr w:type="spellEnd"/>
+      <w:r>
+        <w:rPr>
+          <w:rFonts w:ascii="Times New Roman" w:hAnsi="Times New Roman" w:cs="Times New Roman"/>
+          <w:i/>
+          <w:sz w:val="24"/>
+          <w:szCs w:val="24"/>
+        </w:rPr>
+        <w:t xml:space="preserve"> = name, </w:t>
+      </w:r>
       <w:bookmarkStart w:id="0" w:name="_GoBack"/>
       <w:bookmarkEnd w:id="0"/>
-    </w:p>
-    <w:p>
-      <w:pPr>
-        <w:pStyle w:val="ListParagraph"/>
-        <w:numPr>
-          <w:ilvl w:val="0"/>
-          <w:numId w:val="2"/>
-        </w:numPr>
-        <w:jc w:val="both"/>
-        <w:rPr>
-          <w:rFonts w:ascii="Times New Roman" w:hAnsi="Times New Roman" w:cs="Times New Roman"/>
-          <w:sz w:val="24"/>
-          <w:szCs w:val="24"/>
-        </w:rPr>
-      </w:pPr>
-      <w:r>
-        <w:rPr>
-          <w:rFonts w:ascii="Times New Roman" w:hAnsi="Times New Roman" w:cs="Times New Roman"/>
-          <w:sz w:val="24"/>
-          <w:szCs w:val="24"/>
-        </w:rPr>
-        <w:t>Recursive functions have two components: the base case which decides when to stop the recursion, and the recursive case that calls the function again.</w:t>
-      </w:r>
-    </w:p>
-    <w:p>
-      <w:pPr>
-        <w:pStyle w:val="CHeading"/>
-      </w:pPr>
-      <w:r>
-        <w:t>Pointers and References</w:t>
-      </w:r>
-    </w:p>
-    <w:p>
-      <w:pPr>
-        <w:pStyle w:val="ListParagraph"/>
-        <w:numPr>
-          <w:ilvl w:val="0"/>
-          <w:numId w:val="2"/>
-        </w:numPr>
-        <w:jc w:val="both"/>
-        <w:rPr>
-          <w:rFonts w:ascii="Times New Roman" w:hAnsi="Times New Roman" w:cs="Times New Roman"/>
-          <w:sz w:val="24"/>
-          <w:szCs w:val="24"/>
-        </w:rPr>
-      </w:pPr>
+      <w:r>
+        <w:rPr>
+          <w:rFonts w:ascii="Times New Roman" w:hAnsi="Times New Roman" w:cs="Times New Roman"/>
+          <w:i/>
+          <w:sz w:val="24"/>
+          <w:szCs w:val="24"/>
+        </w:rPr>
+        <w:t xml:space="preserve">int ages [3] {}, </w:t>
+      </w:r>
+      <w:r>
+        <w:rPr>
+          <w:rFonts w:ascii="Times New Roman" w:hAnsi="Times New Roman" w:cs="Times New Roman"/>
+          <w:sz w:val="24"/>
+          <w:szCs w:val="24"/>
+        </w:rPr>
+        <w:t>etc. These identifiers are all l-values.</w:t>
+      </w:r>
+    </w:p>
+    <w:p>
+      <w:pPr>
+        <w:pStyle w:val="ListParagraph"/>
+        <w:numPr>
+          <w:ilvl w:val="0"/>
+          <w:numId w:val="2"/>
+        </w:numPr>
+        <w:jc w:val="both"/>
+        <w:rPr>
+          <w:rFonts w:ascii="Times New Roman" w:hAnsi="Times New Roman" w:cs="Times New Roman"/>
+          <w:sz w:val="24"/>
+          <w:szCs w:val="24"/>
+        </w:rPr>
+      </w:pPr>
+      <w:proofErr w:type="spellStart"/>
+      <w:r>
+        <w:rPr>
+          <w:rFonts w:ascii="Times New Roman" w:hAnsi="Times New Roman" w:cs="Times New Roman"/>
+          <w:b/>
+          <w:sz w:val="24"/>
+          <w:szCs w:val="24"/>
+        </w:rPr>
+        <w:t>r-</w:t>
+      </w:r>
+      <w:r>
+        <w:rPr>
+          <w:rFonts w:ascii="Times New Roman" w:hAnsi="Times New Roman" w:cs="Times New Roman"/>
+          <w:b/>
+          <w:sz w:val="24"/>
+          <w:szCs w:val="24"/>
+        </w:rPr>
+        <w:t>values</w:t>
+      </w:r>
+      <w:proofErr w:type="spellEnd"/>
+      <w:r>
+        <w:rPr>
+          <w:rFonts w:ascii="Times New Roman" w:hAnsi="Times New Roman" w:cs="Times New Roman"/>
+          <w:sz w:val="24"/>
+          <w:szCs w:val="24"/>
+        </w:rPr>
+        <w:t xml:space="preserve"> refer to </w:t>
+      </w:r>
+      <w:r>
+        <w:rPr>
+          <w:rFonts w:ascii="Times New Roman" w:hAnsi="Times New Roman" w:cs="Times New Roman"/>
+          <w:sz w:val="24"/>
+          <w:szCs w:val="24"/>
+        </w:rPr>
+        <w:t xml:space="preserve">values that aren’t l-values; they’re non-addressable and non-assignable. </w:t>
+      </w:r>
+      <w:r>
+        <w:rPr>
+          <w:rFonts w:ascii="Times New Roman" w:hAnsi="Times New Roman" w:cs="Times New Roman"/>
+          <w:sz w:val="24"/>
+          <w:szCs w:val="24"/>
+        </w:rPr>
+        <w:t>This includes literals and temporary variables</w:t>
+      </w:r>
+      <w:r>
+        <w:rPr>
+          <w:rFonts w:ascii="Times New Roman" w:hAnsi="Times New Roman" w:cs="Times New Roman"/>
+          <w:sz w:val="24"/>
+          <w:szCs w:val="24"/>
+        </w:rPr>
+        <w:t xml:space="preserve"> (generated by </w:t>
+      </w:r>
+      <w:r>
+        <w:rPr>
+          <w:rFonts w:ascii="Times New Roman" w:hAnsi="Times New Roman" w:cs="Times New Roman"/>
+          <w:sz w:val="24"/>
+          <w:szCs w:val="24"/>
+        </w:rPr>
+        <w:t>expressions</w:t>
+      </w:r>
+      <w:r>
+        <w:rPr>
+          <w:rFonts w:ascii="Times New Roman" w:hAnsi="Times New Roman" w:cs="Times New Roman"/>
+          <w:sz w:val="24"/>
+          <w:szCs w:val="24"/>
+        </w:rPr>
+        <w:t xml:space="preserve"> and function returns)</w:t>
+      </w:r>
+      <w:r>
+        <w:rPr>
+          <w:rFonts w:ascii="Times New Roman" w:hAnsi="Times New Roman" w:cs="Times New Roman"/>
+          <w:sz w:val="24"/>
+          <w:szCs w:val="24"/>
+        </w:rPr>
+        <w:t xml:space="preserve">, e.g. </w:t>
+      </w:r>
+      <w:r>
+        <w:rPr>
+          <w:rFonts w:ascii="Times New Roman" w:hAnsi="Times New Roman" w:cs="Times New Roman"/>
+          <w:i/>
+          <w:sz w:val="24"/>
+          <w:szCs w:val="24"/>
+        </w:rPr>
+        <w:t>5, (</w:t>
+      </w:r>
+      <w:proofErr w:type="spellStart"/>
+      <w:r>
+        <w:rPr>
+          <w:rFonts w:ascii="Times New Roman" w:hAnsi="Times New Roman" w:cs="Times New Roman"/>
+          <w:i/>
+          <w:sz w:val="24"/>
+          <w:szCs w:val="24"/>
+        </w:rPr>
+        <w:t>random_variable</w:t>
+      </w:r>
+      <w:proofErr w:type="spellEnd"/>
+      <w:r>
+        <w:rPr>
+          <w:rFonts w:ascii="Times New Roman" w:hAnsi="Times New Roman" w:cs="Times New Roman"/>
+          <w:i/>
+          <w:sz w:val="24"/>
+          <w:szCs w:val="24"/>
+        </w:rPr>
+        <w:t xml:space="preserve"> + 20), </w:t>
+      </w:r>
+      <w:proofErr w:type="gramStart"/>
+      <w:r>
+        <w:rPr>
+          <w:rFonts w:ascii="Times New Roman" w:hAnsi="Times New Roman" w:cs="Times New Roman"/>
+          <w:i/>
+          <w:sz w:val="24"/>
+          <w:szCs w:val="24"/>
+        </w:rPr>
+        <w:t>max(</w:t>
+      </w:r>
+      <w:proofErr w:type="gramEnd"/>
+      <w:r>
+        <w:rPr>
+          <w:rFonts w:ascii="Times New Roman" w:hAnsi="Times New Roman" w:cs="Times New Roman"/>
+          <w:i/>
+          <w:sz w:val="24"/>
+          <w:szCs w:val="24"/>
+        </w:rPr>
+        <w:t xml:space="preserve">20, 30), </w:t>
+      </w:r>
+      <w:r>
+        <w:rPr>
+          <w:rFonts w:ascii="Times New Roman" w:hAnsi="Times New Roman" w:cs="Times New Roman"/>
+          <w:sz w:val="24"/>
+          <w:szCs w:val="24"/>
+        </w:rPr>
+        <w:t>etc.</w:t>
+      </w:r>
     </w:p>
     <w:p>
       <w:pPr>
@@ -18776,6 +21317,95 @@
     </w:lvl>
   </w:abstractNum>
   <w:abstractNum w:abstractNumId="3" w15:restartNumberingAfterBreak="0">
+    <w:nsid w:val="38CC24CF"/>
+    <w:multiLevelType w:val="hybridMultilevel"/>
+    <w:tmpl w:val="DBCC9A54"/>
+    <w:lvl w:ilvl="0" w:tplc="08090011">
+      <w:start w:val="1"/>
+      <w:numFmt w:val="decimal"/>
+      <w:lvlText w:val="%1)"/>
+      <w:lvlJc w:val="left"/>
+      <w:pPr>
+        <w:ind w:left="720" w:hanging="360"/>
+      </w:pPr>
+      <w:rPr>
+        <w:rFonts w:hint="default"/>
+      </w:rPr>
+    </w:lvl>
+    <w:lvl w:ilvl="1" w:tplc="08090019" w:tentative="1">
+      <w:start w:val="1"/>
+      <w:numFmt w:val="lowerLetter"/>
+      <w:lvlText w:val="%2."/>
+      <w:lvlJc w:val="left"/>
+      <w:pPr>
+        <w:ind w:left="1440" w:hanging="360"/>
+      </w:pPr>
+    </w:lvl>
+    <w:lvl w:ilvl="2" w:tplc="0809001B" w:tentative="1">
+      <w:start w:val="1"/>
+      <w:numFmt w:val="lowerRoman"/>
+      <w:lvlText w:val="%3."/>
+      <w:lvlJc w:val="right"/>
+      <w:pPr>
+        <w:ind w:left="2160" w:hanging="180"/>
+      </w:pPr>
+    </w:lvl>
+    <w:lvl w:ilvl="3" w:tplc="0809000F" w:tentative="1">
+      <w:start w:val="1"/>
+      <w:numFmt w:val="decimal"/>
+      <w:lvlText w:val="%4."/>
+      <w:lvlJc w:val="left"/>
+      <w:pPr>
+        <w:ind w:left="2880" w:hanging="360"/>
+      </w:pPr>
+    </w:lvl>
+    <w:lvl w:ilvl="4" w:tplc="08090019" w:tentative="1">
+      <w:start w:val="1"/>
+      <w:numFmt w:val="lowerLetter"/>
+      <w:lvlText w:val="%5."/>
+      <w:lvlJc w:val="left"/>
+      <w:pPr>
+        <w:ind w:left="3600" w:hanging="360"/>
+      </w:pPr>
+    </w:lvl>
+    <w:lvl w:ilvl="5" w:tplc="0809001B" w:tentative="1">
+      <w:start w:val="1"/>
+      <w:numFmt w:val="lowerRoman"/>
+      <w:lvlText w:val="%6."/>
+      <w:lvlJc w:val="right"/>
+      <w:pPr>
+        <w:ind w:left="4320" w:hanging="180"/>
+      </w:pPr>
+    </w:lvl>
+    <w:lvl w:ilvl="6" w:tplc="0809000F" w:tentative="1">
+      <w:start w:val="1"/>
+      <w:numFmt w:val="decimal"/>
+      <w:lvlText w:val="%7."/>
+      <w:lvlJc w:val="left"/>
+      <w:pPr>
+        <w:ind w:left="5040" w:hanging="360"/>
+      </w:pPr>
+    </w:lvl>
+    <w:lvl w:ilvl="7" w:tplc="08090019" w:tentative="1">
+      <w:start w:val="1"/>
+      <w:numFmt w:val="lowerLetter"/>
+      <w:lvlText w:val="%8."/>
+      <w:lvlJc w:val="left"/>
+      <w:pPr>
+        <w:ind w:left="5760" w:hanging="360"/>
+      </w:pPr>
+    </w:lvl>
+    <w:lvl w:ilvl="8" w:tplc="0809001B" w:tentative="1">
+      <w:start w:val="1"/>
+      <w:numFmt w:val="lowerRoman"/>
+      <w:lvlText w:val="%9."/>
+      <w:lvlJc w:val="right"/>
+      <w:pPr>
+        <w:ind w:left="6480" w:hanging="180"/>
+      </w:pPr>
+    </w:lvl>
+  </w:abstractNum>
+  <w:abstractNum w:abstractNumId="4" w15:restartNumberingAfterBreak="0">
     <w:nsid w:val="48D31795"/>
     <w:multiLevelType w:val="hybridMultilevel"/>
     <w:tmpl w:val="FA9E3852"/>
@@ -18888,7 +21518,7 @@
       </w:rPr>
     </w:lvl>
   </w:abstractNum>
-  <w:abstractNum w:abstractNumId="4" w15:restartNumberingAfterBreak="0">
+  <w:abstractNum w:abstractNumId="5" w15:restartNumberingAfterBreak="0">
     <w:nsid w:val="5DCD4CAB"/>
     <w:multiLevelType w:val="hybridMultilevel"/>
     <w:tmpl w:val="71C640A0"/>
@@ -19001,7 +21631,7 @@
       </w:rPr>
     </w:lvl>
   </w:abstractNum>
-  <w:abstractNum w:abstractNumId="5" w15:restartNumberingAfterBreak="0">
+  <w:abstractNum w:abstractNumId="6" w15:restartNumberingAfterBreak="0">
     <w:nsid w:val="714778E4"/>
     <w:multiLevelType w:val="hybridMultilevel"/>
     <w:tmpl w:val="7A6E3D28"/>
@@ -19115,22 +21745,25 @@
     </w:lvl>
   </w:abstractNum>
   <w:num w:numId="1">
-    <w:abstractNumId w:val="5"/>
+    <w:abstractNumId w:val="6"/>
   </w:num>
   <w:num w:numId="2">
     <w:abstractNumId w:val="1"/>
   </w:num>
   <w:num w:numId="3">
-    <w:abstractNumId w:val="4"/>
+    <w:abstractNumId w:val="5"/>
   </w:num>
   <w:num w:numId="4">
     <w:abstractNumId w:val="2"/>
   </w:num>
   <w:num w:numId="5">
-    <w:abstractNumId w:val="3"/>
+    <w:abstractNumId w:val="4"/>
   </w:num>
   <w:num w:numId="6">
     <w:abstractNumId w:val="0"/>
+  </w:num>
+  <w:num w:numId="7">
+    <w:abstractNumId w:val="3"/>
   </w:num>
 </w:numbering>
 </file>
@@ -19536,7 +22169,6 @@
   <w:style w:type="character" w:default="1" w:styleId="DefaultParagraphFont">
     <w:name w:val="Default Paragraph Font"/>
     <w:uiPriority w:val="1"/>
-    <w:semiHidden/>
     <w:unhideWhenUsed/>
   </w:style>
   <w:style w:type="table" w:default="1" w:styleId="TableNormal">
@@ -19978,7 +22610,7 @@
 </file>
 
 <file path=customXml/itemProps1.xml><?xml version="1.0" encoding="utf-8"?>
-<ds:datastoreItem xmlns:ds="http://schemas.openxmlformats.org/officeDocument/2006/customXml" ds:itemID="{21BEA7EE-57DB-4A73-87AC-B6F18C85E69A}">
+<ds:datastoreItem xmlns:ds="http://schemas.openxmlformats.org/officeDocument/2006/customXml" ds:itemID="{4FF923B9-B004-4709-A5C1-D3CE41888011}">
   <ds:schemaRefs>
     <ds:schemaRef ds:uri="http://schemas.openxmlformats.org/officeDocument/2006/bibliography"/>
   </ds:schemaRefs>

</xml_diff>

<commit_message>
Covered basics of OOP - class members/attributes/methods, and dot/arrow operators. Completed class instantiation challenge.
</commit_message>
<xml_diff>
--- a/notes/BeginningCppProgramming.docx
+++ b/notes/BeginningCppProgramming.docx
@@ -20384,16 +20384,99 @@
           <w:sz w:val="24"/>
           <w:szCs w:val="24"/>
         </w:rPr>
+        <w:t>. This can happen when a pointer falls out of scope in which case only the pointer is deleted, but the memory it points to is still in use but can’t be accessed anymore.</w:t>
+      </w:r>
+    </w:p>
+    <w:p>
+      <w:pPr>
+        <w:pStyle w:val="ListParagraph"/>
+        <w:ind w:left="360"/>
+        <w:jc w:val="both"/>
+        <w:rPr>
+          <w:rFonts w:ascii="Times New Roman" w:hAnsi="Times New Roman" w:cs="Times New Roman"/>
+          <w:sz w:val="24"/>
+          <w:szCs w:val="24"/>
+        </w:rPr>
+      </w:pPr>
+    </w:p>
+    <w:p>
+      <w:pPr>
+        <w:pStyle w:val="ListParagraph"/>
+        <w:numPr>
+          <w:ilvl w:val="0"/>
+          <w:numId w:val="2"/>
+        </w:numPr>
+        <w:jc w:val="both"/>
+        <w:rPr>
+          <w:rFonts w:ascii="Times New Roman" w:hAnsi="Times New Roman" w:cs="Times New Roman"/>
+          <w:sz w:val="24"/>
+          <w:szCs w:val="24"/>
+        </w:rPr>
+      </w:pPr>
+      <w:r>
+        <w:rPr>
+          <w:rFonts w:ascii="Times New Roman" w:hAnsi="Times New Roman" w:cs="Times New Roman"/>
+          <w:b/>
+          <w:sz w:val="24"/>
+          <w:szCs w:val="24"/>
+        </w:rPr>
+        <w:t xml:space="preserve">References </w:t>
+      </w:r>
+      <w:r>
+        <w:rPr>
+          <w:rFonts w:ascii="Times New Roman" w:hAnsi="Times New Roman" w:cs="Times New Roman"/>
+          <w:sz w:val="24"/>
+          <w:szCs w:val="24"/>
+        </w:rPr>
+        <w:t>can be thought of as constant pointers that are automatically dereferences when used.</w:t>
+      </w:r>
+      <w:r>
+        <w:rPr>
+          <w:rFonts w:ascii="Times New Roman" w:hAnsi="Times New Roman" w:cs="Times New Roman"/>
+          <w:sz w:val="24"/>
+          <w:szCs w:val="24"/>
+        </w:rPr>
+        <w:t xml:space="preserve"> </w:t>
+      </w:r>
+    </w:p>
+    <w:p>
+      <w:pPr>
+        <w:pStyle w:val="ListParagraph"/>
+        <w:numPr>
+          <w:ilvl w:val="0"/>
+          <w:numId w:val="2"/>
+        </w:numPr>
+        <w:jc w:val="both"/>
+        <w:rPr>
+          <w:rFonts w:ascii="Times New Roman" w:hAnsi="Times New Roman" w:cs="Times New Roman"/>
+          <w:sz w:val="24"/>
+          <w:szCs w:val="24"/>
+        </w:rPr>
+      </w:pPr>
+      <w:r>
+        <w:rPr>
+          <w:rFonts w:ascii="Times New Roman" w:hAnsi="Times New Roman" w:cs="Times New Roman"/>
+          <w:sz w:val="24"/>
+          <w:szCs w:val="24"/>
+        </w:rPr>
+        <w:t>They cannot be null, must be initialised upon declaration</w:t>
+      </w:r>
+      <w:r>
+        <w:rPr>
+          <w:rFonts w:ascii="Times New Roman" w:hAnsi="Times New Roman" w:cs="Times New Roman"/>
+          <w:sz w:val="24"/>
+          <w:szCs w:val="24"/>
+        </w:rPr>
+        <w:t>, and can’t refer to another variable afterwards</w:t>
+      </w:r>
+      <w:r>
+        <w:rPr>
+          <w:rFonts w:ascii="Times New Roman" w:hAnsi="Times New Roman" w:cs="Times New Roman"/>
+          <w:sz w:val="24"/>
+          <w:szCs w:val="24"/>
+        </w:rPr>
         <w:t>.</w:t>
       </w:r>
-      <w:r>
-        <w:rPr>
-          <w:rFonts w:ascii="Times New Roman" w:hAnsi="Times New Roman" w:cs="Times New Roman"/>
-          <w:sz w:val="24"/>
-          <w:szCs w:val="24"/>
-        </w:rPr>
-        <w:t xml:space="preserve"> This can happen when a pointer falls out of scope in which case only the pointer is deleted, but the memory it points to is still in use but can’t be accessed anymore.</w:t>
-      </w:r>
     </w:p>
     <w:p>
       <w:pPr>
@@ -20428,15 +20511,575 @@
           <w:sz w:val="24"/>
           <w:szCs w:val="24"/>
         </w:rPr>
-        <w:t xml:space="preserve">References </w:t>
-      </w:r>
-      <w:r>
-        <w:rPr>
-          <w:rFonts w:ascii="Times New Roman" w:hAnsi="Times New Roman" w:cs="Times New Roman"/>
-          <w:sz w:val="24"/>
-          <w:szCs w:val="24"/>
-        </w:rPr>
-        <w:t>can be thought of as constant pointers that are automatically dereferences when used.</w:t>
+        <w:t>l-values</w:t>
+      </w:r>
+      <w:r>
+        <w:rPr>
+          <w:rFonts w:ascii="Times New Roman" w:hAnsi="Times New Roman" w:cs="Times New Roman"/>
+          <w:sz w:val="24"/>
+          <w:szCs w:val="24"/>
+        </w:rPr>
+        <w:t xml:space="preserve"> refer to values that have names and are addressable. They are mutable if they aren’t marked </w:t>
+      </w:r>
+      <w:r>
+        <w:rPr>
+          <w:rFonts w:ascii="Times New Roman" w:hAnsi="Times New Roman" w:cs="Times New Roman"/>
+          <w:i/>
+          <w:sz w:val="24"/>
+          <w:szCs w:val="24"/>
+        </w:rPr>
+        <w:t>const</w:t>
+      </w:r>
+      <w:r>
+        <w:rPr>
+          <w:rFonts w:ascii="Times New Roman" w:hAnsi="Times New Roman" w:cs="Times New Roman"/>
+          <w:sz w:val="24"/>
+          <w:szCs w:val="24"/>
+        </w:rPr>
+        <w:t xml:space="preserve">. Examples: </w:t>
+      </w:r>
+      <w:r>
+        <w:rPr>
+          <w:rFonts w:ascii="Times New Roman" w:hAnsi="Times New Roman" w:cs="Times New Roman"/>
+          <w:i/>
+          <w:sz w:val="24"/>
+          <w:szCs w:val="24"/>
+        </w:rPr>
+        <w:t xml:space="preserve">int x {100}, string name {“Bob”}, </w:t>
+      </w:r>
+      <w:r>
+        <w:rPr>
+          <w:rFonts w:ascii="Times New Roman" w:hAnsi="Times New Roman" w:cs="Times New Roman"/>
+          <w:i/>
+          <w:sz w:val="24"/>
+          <w:szCs w:val="24"/>
+        </w:rPr>
+        <w:t>string &amp;</w:t>
+      </w:r>
+      <w:proofErr w:type="spellStart"/>
+      <w:r>
+        <w:rPr>
+          <w:rFonts w:ascii="Times New Roman" w:hAnsi="Times New Roman" w:cs="Times New Roman"/>
+          <w:i/>
+          <w:sz w:val="24"/>
+          <w:szCs w:val="24"/>
+        </w:rPr>
+        <w:t>name_ref</w:t>
+      </w:r>
+      <w:proofErr w:type="spellEnd"/>
+      <w:r>
+        <w:rPr>
+          <w:rFonts w:ascii="Times New Roman" w:hAnsi="Times New Roman" w:cs="Times New Roman"/>
+          <w:i/>
+          <w:sz w:val="24"/>
+          <w:szCs w:val="24"/>
+        </w:rPr>
+        <w:t xml:space="preserve"> = name, </w:t>
+      </w:r>
+      <w:r>
+        <w:rPr>
+          <w:rFonts w:ascii="Times New Roman" w:hAnsi="Times New Roman" w:cs="Times New Roman"/>
+          <w:i/>
+          <w:sz w:val="24"/>
+          <w:szCs w:val="24"/>
+        </w:rPr>
+        <w:t xml:space="preserve">int ages [3] {}, </w:t>
+      </w:r>
+      <w:r>
+        <w:rPr>
+          <w:rFonts w:ascii="Times New Roman" w:hAnsi="Times New Roman" w:cs="Times New Roman"/>
+          <w:sz w:val="24"/>
+          <w:szCs w:val="24"/>
+        </w:rPr>
+        <w:t>etc. These identifiers are all l-values.</w:t>
+      </w:r>
+    </w:p>
+    <w:p>
+      <w:pPr>
+        <w:pStyle w:val="ListParagraph"/>
+        <w:numPr>
+          <w:ilvl w:val="0"/>
+          <w:numId w:val="2"/>
+        </w:numPr>
+        <w:jc w:val="both"/>
+        <w:rPr>
+          <w:rFonts w:ascii="Times New Roman" w:hAnsi="Times New Roman" w:cs="Times New Roman"/>
+          <w:sz w:val="24"/>
+          <w:szCs w:val="24"/>
+        </w:rPr>
+      </w:pPr>
+      <w:proofErr w:type="spellStart"/>
+      <w:r>
+        <w:rPr>
+          <w:rFonts w:ascii="Times New Roman" w:hAnsi="Times New Roman" w:cs="Times New Roman"/>
+          <w:b/>
+          <w:sz w:val="24"/>
+          <w:szCs w:val="24"/>
+        </w:rPr>
+        <w:t>r-</w:t>
+      </w:r>
+      <w:r>
+        <w:rPr>
+          <w:rFonts w:ascii="Times New Roman" w:hAnsi="Times New Roman" w:cs="Times New Roman"/>
+          <w:b/>
+          <w:sz w:val="24"/>
+          <w:szCs w:val="24"/>
+        </w:rPr>
+        <w:t>values</w:t>
+      </w:r>
+      <w:proofErr w:type="spellEnd"/>
+      <w:r>
+        <w:rPr>
+          <w:rFonts w:ascii="Times New Roman" w:hAnsi="Times New Roman" w:cs="Times New Roman"/>
+          <w:sz w:val="24"/>
+          <w:szCs w:val="24"/>
+        </w:rPr>
+        <w:t xml:space="preserve"> refer to </w:t>
+      </w:r>
+      <w:r>
+        <w:rPr>
+          <w:rFonts w:ascii="Times New Roman" w:hAnsi="Times New Roman" w:cs="Times New Roman"/>
+          <w:sz w:val="24"/>
+          <w:szCs w:val="24"/>
+        </w:rPr>
+        <w:t xml:space="preserve">values that aren’t l-values; they’re non-addressable and non-assignable. </w:t>
+      </w:r>
+      <w:r>
+        <w:rPr>
+          <w:rFonts w:ascii="Times New Roman" w:hAnsi="Times New Roman" w:cs="Times New Roman"/>
+          <w:sz w:val="24"/>
+          <w:szCs w:val="24"/>
+        </w:rPr>
+        <w:t>This includes literals and temporary variables</w:t>
+      </w:r>
+      <w:r>
+        <w:rPr>
+          <w:rFonts w:ascii="Times New Roman" w:hAnsi="Times New Roman" w:cs="Times New Roman"/>
+          <w:sz w:val="24"/>
+          <w:szCs w:val="24"/>
+        </w:rPr>
+        <w:t xml:space="preserve"> (generated by </w:t>
+      </w:r>
+      <w:r>
+        <w:rPr>
+          <w:rFonts w:ascii="Times New Roman" w:hAnsi="Times New Roman" w:cs="Times New Roman"/>
+          <w:sz w:val="24"/>
+          <w:szCs w:val="24"/>
+        </w:rPr>
+        <w:t>expressions</w:t>
+      </w:r>
+      <w:r>
+        <w:rPr>
+          <w:rFonts w:ascii="Times New Roman" w:hAnsi="Times New Roman" w:cs="Times New Roman"/>
+          <w:sz w:val="24"/>
+          <w:szCs w:val="24"/>
+        </w:rPr>
+        <w:t xml:space="preserve"> and function returns)</w:t>
+      </w:r>
+      <w:r>
+        <w:rPr>
+          <w:rFonts w:ascii="Times New Roman" w:hAnsi="Times New Roman" w:cs="Times New Roman"/>
+          <w:sz w:val="24"/>
+          <w:szCs w:val="24"/>
+        </w:rPr>
+        <w:t xml:space="preserve">, e.g. </w:t>
+      </w:r>
+      <w:r>
+        <w:rPr>
+          <w:rFonts w:ascii="Times New Roman" w:hAnsi="Times New Roman" w:cs="Times New Roman"/>
+          <w:i/>
+          <w:sz w:val="24"/>
+          <w:szCs w:val="24"/>
+        </w:rPr>
+        <w:t>5, (</w:t>
+      </w:r>
+      <w:proofErr w:type="spellStart"/>
+      <w:r>
+        <w:rPr>
+          <w:rFonts w:ascii="Times New Roman" w:hAnsi="Times New Roman" w:cs="Times New Roman"/>
+          <w:i/>
+          <w:sz w:val="24"/>
+          <w:szCs w:val="24"/>
+        </w:rPr>
+        <w:t>random_variable</w:t>
+      </w:r>
+      <w:proofErr w:type="spellEnd"/>
+      <w:r>
+        <w:rPr>
+          <w:rFonts w:ascii="Times New Roman" w:hAnsi="Times New Roman" w:cs="Times New Roman"/>
+          <w:i/>
+          <w:sz w:val="24"/>
+          <w:szCs w:val="24"/>
+        </w:rPr>
+        <w:t xml:space="preserve"> + 20), </w:t>
+      </w:r>
+      <w:proofErr w:type="gramStart"/>
+      <w:r>
+        <w:rPr>
+          <w:rFonts w:ascii="Times New Roman" w:hAnsi="Times New Roman" w:cs="Times New Roman"/>
+          <w:i/>
+          <w:sz w:val="24"/>
+          <w:szCs w:val="24"/>
+        </w:rPr>
+        <w:t>max(</w:t>
+      </w:r>
+      <w:proofErr w:type="gramEnd"/>
+      <w:r>
+        <w:rPr>
+          <w:rFonts w:ascii="Times New Roman" w:hAnsi="Times New Roman" w:cs="Times New Roman"/>
+          <w:i/>
+          <w:sz w:val="24"/>
+          <w:szCs w:val="24"/>
+        </w:rPr>
+        <w:t xml:space="preserve">20, 30), </w:t>
+      </w:r>
+      <w:r>
+        <w:rPr>
+          <w:rFonts w:ascii="Times New Roman" w:hAnsi="Times New Roman" w:cs="Times New Roman"/>
+          <w:sz w:val="24"/>
+          <w:szCs w:val="24"/>
+        </w:rPr>
+        <w:t>etc.</w:t>
+      </w:r>
+    </w:p>
+    <w:p>
+      <w:pPr>
+        <w:pStyle w:val="CHeading"/>
+      </w:pPr>
+      <w:r>
+        <w:t>OOP - Classes and Objects</w:t>
+      </w:r>
+    </w:p>
+    <w:p>
+      <w:pPr>
+        <w:pStyle w:val="ListParagraph"/>
+        <w:numPr>
+          <w:ilvl w:val="0"/>
+          <w:numId w:val="2"/>
+        </w:numPr>
+        <w:jc w:val="both"/>
+        <w:rPr>
+          <w:rFonts w:ascii="Times New Roman" w:hAnsi="Times New Roman" w:cs="Times New Roman"/>
+          <w:sz w:val="24"/>
+          <w:szCs w:val="24"/>
+        </w:rPr>
+      </w:pPr>
+      <w:r>
+        <w:rPr>
+          <w:rFonts w:ascii="Times New Roman" w:hAnsi="Times New Roman" w:cs="Times New Roman"/>
+          <w:b/>
+          <w:sz w:val="24"/>
+          <w:szCs w:val="24"/>
+        </w:rPr>
+        <w:t>Procedural program</w:t>
+      </w:r>
+      <w:r>
+        <w:rPr>
+          <w:rFonts w:ascii="Times New Roman" w:hAnsi="Times New Roman" w:cs="Times New Roman"/>
+          <w:b/>
+          <w:sz w:val="24"/>
+          <w:szCs w:val="24"/>
+        </w:rPr>
+        <w:t>ming</w:t>
+      </w:r>
+      <w:r>
+        <w:rPr>
+          <w:rFonts w:ascii="Times New Roman" w:hAnsi="Times New Roman" w:cs="Times New Roman"/>
+          <w:sz w:val="24"/>
+          <w:szCs w:val="24"/>
+        </w:rPr>
+        <w:t xml:space="preserve"> contain</w:t>
+      </w:r>
+      <w:r>
+        <w:rPr>
+          <w:rFonts w:ascii="Times New Roman" w:hAnsi="Times New Roman" w:cs="Times New Roman"/>
+          <w:sz w:val="24"/>
+          <w:szCs w:val="24"/>
+        </w:rPr>
+        <w:t>s</w:t>
+      </w:r>
+      <w:r>
+        <w:rPr>
+          <w:rFonts w:ascii="Times New Roman" w:hAnsi="Times New Roman" w:cs="Times New Roman"/>
+          <w:sz w:val="24"/>
+          <w:szCs w:val="24"/>
+        </w:rPr>
+        <w:t xml:space="preserve"> a collection of functions to which data is passed and processed, i.e. what I’ve been doing so far. As these programs get larger they become difficult to understand, maintain, extend, debug and easier to break.</w:t>
+      </w:r>
+      <w:r>
+        <w:rPr>
+          <w:rFonts w:ascii="Times New Roman" w:hAnsi="Times New Roman" w:cs="Times New Roman"/>
+          <w:sz w:val="24"/>
+          <w:szCs w:val="24"/>
+        </w:rPr>
+        <w:t xml:space="preserve"> This is because the relationship between all the functions is unclear.</w:t>
+      </w:r>
+    </w:p>
+    <w:p>
+      <w:pPr>
+        <w:pStyle w:val="ListParagraph"/>
+        <w:numPr>
+          <w:ilvl w:val="0"/>
+          <w:numId w:val="2"/>
+        </w:numPr>
+        <w:jc w:val="both"/>
+        <w:rPr>
+          <w:rFonts w:ascii="Times New Roman" w:hAnsi="Times New Roman" w:cs="Times New Roman"/>
+          <w:sz w:val="24"/>
+          <w:szCs w:val="24"/>
+        </w:rPr>
+      </w:pPr>
+      <w:r>
+        <w:rPr>
+          <w:rFonts w:ascii="Times New Roman" w:hAnsi="Times New Roman" w:cs="Times New Roman"/>
+          <w:b/>
+          <w:sz w:val="24"/>
+          <w:szCs w:val="24"/>
+        </w:rPr>
+        <w:t xml:space="preserve">Object oriented programming </w:t>
+      </w:r>
+      <w:r>
+        <w:rPr>
+          <w:rFonts w:ascii="Times New Roman" w:hAnsi="Times New Roman" w:cs="Times New Roman"/>
+          <w:sz w:val="24"/>
+          <w:szCs w:val="24"/>
+        </w:rPr>
+        <w:t>contains classes and objects that model real-world entities and allow developers to think at a higher level of abstraction.</w:t>
+      </w:r>
+      <w:r>
+        <w:rPr>
+          <w:rFonts w:ascii="Times New Roman" w:hAnsi="Times New Roman" w:cs="Times New Roman"/>
+          <w:sz w:val="24"/>
+          <w:szCs w:val="24"/>
+        </w:rPr>
+        <w:t xml:space="preserve"> Objects group data and operations that relate to that data which makes the relationship clear. Implementation specific data and logic can be hidden</w:t>
+      </w:r>
+      <w:r>
+        <w:rPr>
+          <w:rFonts w:ascii="Times New Roman" w:hAnsi="Times New Roman" w:cs="Times New Roman"/>
+          <w:sz w:val="24"/>
+          <w:szCs w:val="24"/>
+        </w:rPr>
+        <w:t>, this allows more abstraction and makes it easier to test, debug, maintain, and extend the program.</w:t>
+      </w:r>
+      <w:r>
+        <w:rPr>
+          <w:rFonts w:ascii="Times New Roman" w:hAnsi="Times New Roman" w:cs="Times New Roman"/>
+          <w:sz w:val="24"/>
+          <w:szCs w:val="24"/>
+        </w:rPr>
+        <w:t xml:space="preserve"> The classes can easily be reused in other applications to speed up development and prevent reinventing the wheel.</w:t>
+      </w:r>
+    </w:p>
+    <w:p>
+      <w:pPr>
+        <w:pStyle w:val="ListParagraph"/>
+        <w:ind w:left="360"/>
+        <w:jc w:val="both"/>
+        <w:rPr>
+          <w:rFonts w:ascii="Times New Roman" w:hAnsi="Times New Roman" w:cs="Times New Roman"/>
+          <w:sz w:val="24"/>
+          <w:szCs w:val="24"/>
+        </w:rPr>
+      </w:pPr>
+    </w:p>
+    <w:p>
+      <w:pPr>
+        <w:pStyle w:val="ListParagraph"/>
+        <w:numPr>
+          <w:ilvl w:val="0"/>
+          <w:numId w:val="2"/>
+        </w:numPr>
+        <w:jc w:val="both"/>
+        <w:rPr>
+          <w:rFonts w:ascii="Times New Roman" w:hAnsi="Times New Roman" w:cs="Times New Roman"/>
+          <w:sz w:val="24"/>
+          <w:szCs w:val="24"/>
+        </w:rPr>
+      </w:pPr>
+      <w:r>
+        <w:rPr>
+          <w:rFonts w:ascii="Times New Roman" w:hAnsi="Times New Roman" w:cs="Times New Roman"/>
+          <w:b/>
+          <w:sz w:val="24"/>
+          <w:szCs w:val="24"/>
+        </w:rPr>
+        <w:t>Classes</w:t>
+      </w:r>
+      <w:r>
+        <w:rPr>
+          <w:rFonts w:ascii="Times New Roman" w:hAnsi="Times New Roman" w:cs="Times New Roman"/>
+          <w:sz w:val="24"/>
+          <w:szCs w:val="24"/>
+        </w:rPr>
+        <w:t xml:space="preserve"> are a blueprint from which objects are created. They contain attributes (data), and methods (functions/procedures). </w:t>
+      </w:r>
+      <w:r>
+        <w:rPr>
+          <w:rFonts w:ascii="Times New Roman" w:hAnsi="Times New Roman" w:cs="Times New Roman"/>
+          <w:sz w:val="24"/>
+          <w:szCs w:val="24"/>
+        </w:rPr>
+        <w:t xml:space="preserve">They can make data and methods private, and simultaneously provide a public interface. Examples: </w:t>
+      </w:r>
+      <w:r>
+        <w:rPr>
+          <w:rFonts w:ascii="Times New Roman" w:hAnsi="Times New Roman" w:cs="Times New Roman"/>
+          <w:i/>
+          <w:sz w:val="24"/>
+          <w:szCs w:val="24"/>
+        </w:rPr>
+        <w:t xml:space="preserve">Account, Employee, Image, </w:t>
+      </w:r>
+      <w:proofErr w:type="gramStart"/>
+      <w:r>
+        <w:rPr>
+          <w:rFonts w:ascii="Times New Roman" w:hAnsi="Times New Roman" w:cs="Times New Roman"/>
+          <w:i/>
+          <w:sz w:val="24"/>
+          <w:szCs w:val="24"/>
+        </w:rPr>
+        <w:t>std::</w:t>
+      </w:r>
+      <w:proofErr w:type="gramEnd"/>
+      <w:r>
+        <w:rPr>
+          <w:rFonts w:ascii="Times New Roman" w:hAnsi="Times New Roman" w:cs="Times New Roman"/>
+          <w:i/>
+          <w:sz w:val="24"/>
+          <w:szCs w:val="24"/>
+        </w:rPr>
+        <w:t>vector, std::string</w:t>
+      </w:r>
+      <w:r>
+        <w:rPr>
+          <w:rFonts w:ascii="Times New Roman" w:hAnsi="Times New Roman" w:cs="Times New Roman"/>
+          <w:sz w:val="24"/>
+          <w:szCs w:val="24"/>
+        </w:rPr>
+        <w:t>, etc.</w:t>
+      </w:r>
+    </w:p>
+    <w:p>
+      <w:pPr>
+        <w:pStyle w:val="ListParagraph"/>
+        <w:numPr>
+          <w:ilvl w:val="0"/>
+          <w:numId w:val="2"/>
+        </w:numPr>
+        <w:jc w:val="both"/>
+        <w:rPr>
+          <w:rFonts w:ascii="Times New Roman" w:hAnsi="Times New Roman" w:cs="Times New Roman"/>
+          <w:sz w:val="24"/>
+          <w:szCs w:val="24"/>
+        </w:rPr>
+      </w:pPr>
+      <w:r>
+        <w:rPr>
+          <w:rFonts w:ascii="Times New Roman" w:hAnsi="Times New Roman" w:cs="Times New Roman"/>
+          <w:b/>
+          <w:sz w:val="24"/>
+          <w:szCs w:val="24"/>
+        </w:rPr>
+        <w:t>Objects</w:t>
+      </w:r>
+      <w:r>
+        <w:rPr>
+          <w:rFonts w:ascii="Times New Roman" w:hAnsi="Times New Roman" w:cs="Times New Roman"/>
+          <w:sz w:val="24"/>
+          <w:szCs w:val="24"/>
+        </w:rPr>
+        <w:t xml:space="preserve"> are created from classes and represent a specific instance. Each object has its own unique identity in memory and operators independently of other instances. Many objects of the same type can be created, e.g. multiple </w:t>
+      </w:r>
+      <w:r>
+        <w:rPr>
+          <w:rFonts w:ascii="Times New Roman" w:hAnsi="Times New Roman" w:cs="Times New Roman"/>
+          <w:i/>
+          <w:sz w:val="24"/>
+          <w:szCs w:val="24"/>
+        </w:rPr>
+        <w:t>string</w:t>
+      </w:r>
+      <w:r>
+        <w:rPr>
+          <w:rFonts w:ascii="Times New Roman" w:hAnsi="Times New Roman" w:cs="Times New Roman"/>
+          <w:sz w:val="24"/>
+          <w:szCs w:val="24"/>
+        </w:rPr>
+        <w:t xml:space="preserve">s, </w:t>
+      </w:r>
+      <w:r>
+        <w:rPr>
+          <w:rFonts w:ascii="Times New Roman" w:hAnsi="Times New Roman" w:cs="Times New Roman"/>
+          <w:i/>
+          <w:sz w:val="24"/>
+          <w:szCs w:val="24"/>
+        </w:rPr>
+        <w:t>vector</w:t>
+      </w:r>
+      <w:r>
+        <w:rPr>
+          <w:rFonts w:ascii="Times New Roman" w:hAnsi="Times New Roman" w:cs="Times New Roman"/>
+          <w:sz w:val="24"/>
+          <w:szCs w:val="24"/>
+        </w:rPr>
+        <w:t>s, etc.</w:t>
+      </w:r>
+    </w:p>
+    <w:p>
+      <w:pPr>
+        <w:pStyle w:val="ListParagraph"/>
+        <w:numPr>
+          <w:ilvl w:val="0"/>
+          <w:numId w:val="2"/>
+        </w:numPr>
+        <w:jc w:val="both"/>
+        <w:rPr>
+          <w:rFonts w:ascii="Times New Roman" w:hAnsi="Times New Roman" w:cs="Times New Roman"/>
+          <w:sz w:val="24"/>
+          <w:szCs w:val="24"/>
+        </w:rPr>
+      </w:pPr>
+      <w:r>
+        <w:rPr>
+          <w:rFonts w:ascii="Times New Roman" w:hAnsi="Times New Roman" w:cs="Times New Roman"/>
+          <w:sz w:val="24"/>
+          <w:szCs w:val="24"/>
+        </w:rPr>
+        <w:t>To declare a class</w:t>
+      </w:r>
+      <w:r>
+        <w:rPr>
+          <w:rFonts w:ascii="Times New Roman" w:hAnsi="Times New Roman" w:cs="Times New Roman"/>
+          <w:sz w:val="24"/>
+          <w:szCs w:val="24"/>
+        </w:rPr>
+        <w:t>,</w:t>
+      </w:r>
+      <w:r>
+        <w:rPr>
+          <w:rFonts w:ascii="Times New Roman" w:hAnsi="Times New Roman" w:cs="Times New Roman"/>
+          <w:sz w:val="24"/>
+          <w:szCs w:val="24"/>
+        </w:rPr>
+        <w:t xml:space="preserve"> use the </w:t>
+      </w:r>
+      <w:r>
+        <w:rPr>
+          <w:rFonts w:ascii="Times New Roman" w:hAnsi="Times New Roman" w:cs="Times New Roman"/>
+          <w:i/>
+          <w:sz w:val="24"/>
+          <w:szCs w:val="24"/>
+        </w:rPr>
+        <w:t>class</w:t>
+      </w:r>
+      <w:r>
+        <w:rPr>
+          <w:rFonts w:ascii="Times New Roman" w:hAnsi="Times New Roman" w:cs="Times New Roman"/>
+          <w:sz w:val="24"/>
+          <w:szCs w:val="24"/>
+        </w:rPr>
+        <w:t xml:space="preserve"> keyword followed by the class name, and then by a set of attributes and methods contained within a code block.</w:t>
       </w:r>
       <w:r>
         <w:rPr>
@@ -20446,36 +21089,38 @@
         </w:rPr>
         <w:t xml:space="preserve"> </w:t>
       </w:r>
-    </w:p>
-    <w:p>
-      <w:pPr>
-        <w:pStyle w:val="ListParagraph"/>
-        <w:numPr>
-          <w:ilvl w:val="0"/>
-          <w:numId w:val="2"/>
-        </w:numPr>
-        <w:jc w:val="both"/>
-        <w:rPr>
-          <w:rFonts w:ascii="Times New Roman" w:hAnsi="Times New Roman" w:cs="Times New Roman"/>
-          <w:sz w:val="24"/>
-          <w:szCs w:val="24"/>
-        </w:rPr>
-      </w:pPr>
-      <w:r>
-        <w:rPr>
-          <w:rFonts w:ascii="Times New Roman" w:hAnsi="Times New Roman" w:cs="Times New Roman"/>
-          <w:sz w:val="24"/>
-          <w:szCs w:val="24"/>
-        </w:rPr>
-        <w:t>They cannot be null, must be initialised upon declaration</w:t>
-      </w:r>
-      <w:r>
-        <w:rPr>
-          <w:rFonts w:ascii="Times New Roman" w:hAnsi="Times New Roman" w:cs="Times New Roman"/>
-          <w:sz w:val="24"/>
-          <w:szCs w:val="24"/>
-        </w:rPr>
-        <w:t>, and can’t refer to another variable afterwards</w:t>
+      <w:r>
+        <w:rPr>
+          <w:rFonts w:ascii="Times New Roman" w:hAnsi="Times New Roman" w:cs="Times New Roman"/>
+          <w:b/>
+          <w:sz w:val="24"/>
+          <w:szCs w:val="24"/>
+        </w:rPr>
+        <w:t>Attributes</w:t>
+      </w:r>
+      <w:r>
+        <w:rPr>
+          <w:rFonts w:ascii="Times New Roman" w:hAnsi="Times New Roman" w:cs="Times New Roman"/>
+          <w:sz w:val="24"/>
+          <w:szCs w:val="24"/>
+        </w:rPr>
+        <w:t xml:space="preserve"> define the state of the object, and </w:t>
+      </w:r>
+      <w:r>
+        <w:rPr>
+          <w:rFonts w:ascii="Times New Roman" w:hAnsi="Times New Roman" w:cs="Times New Roman"/>
+          <w:sz w:val="24"/>
+          <w:szCs w:val="24"/>
+        </w:rPr>
+        <w:t>methods define the behaviour</w:t>
+      </w:r>
+      <w:r>
+        <w:rPr>
+          <w:rFonts w:ascii="Times New Roman" w:hAnsi="Times New Roman" w:cs="Times New Roman"/>
+          <w:sz w:val="24"/>
+          <w:szCs w:val="24"/>
+        </w:rPr>
+        <w:t xml:space="preserve"> of the object</w:t>
       </w:r>
       <w:r>
         <w:rPr>
@@ -20489,6 +21134,52 @@
     <w:p>
       <w:pPr>
         <w:pStyle w:val="ListParagraph"/>
+        <w:numPr>
+          <w:ilvl w:val="0"/>
+          <w:numId w:val="2"/>
+        </w:numPr>
+        <w:jc w:val="both"/>
+        <w:rPr>
+          <w:rFonts w:ascii="Times New Roman" w:hAnsi="Times New Roman" w:cs="Times New Roman"/>
+          <w:sz w:val="24"/>
+          <w:szCs w:val="24"/>
+        </w:rPr>
+      </w:pPr>
+      <w:r>
+        <w:rPr>
+          <w:rFonts w:ascii="Times New Roman" w:hAnsi="Times New Roman" w:cs="Times New Roman"/>
+          <w:sz w:val="24"/>
+          <w:szCs w:val="24"/>
+        </w:rPr>
+        <w:t xml:space="preserve">Attributes and methods are also called class members. </w:t>
+      </w:r>
+    </w:p>
+    <w:p>
+      <w:pPr>
+        <w:pStyle w:val="ListParagraph"/>
+        <w:numPr>
+          <w:ilvl w:val="0"/>
+          <w:numId w:val="2"/>
+        </w:numPr>
+        <w:jc w:val="both"/>
+        <w:rPr>
+          <w:rFonts w:ascii="Times New Roman" w:hAnsi="Times New Roman" w:cs="Times New Roman"/>
+          <w:sz w:val="24"/>
+          <w:szCs w:val="24"/>
+        </w:rPr>
+      </w:pPr>
+      <w:r>
+        <w:rPr>
+          <w:rFonts w:ascii="Times New Roman" w:hAnsi="Times New Roman" w:cs="Times New Roman"/>
+          <w:sz w:val="24"/>
+          <w:szCs w:val="24"/>
+        </w:rPr>
+        <w:t>Classes can be declared within a function, but this is usually not recommended. You should generally declare classes within global scope so that every part of the program has access to it.</w:t>
+      </w:r>
+    </w:p>
+    <w:p>
+      <w:pPr>
+        <w:pStyle w:val="ListParagraph"/>
         <w:ind w:left="360"/>
         <w:jc w:val="both"/>
         <w:rPr>
@@ -20515,54 +21206,89 @@
       <w:r>
         <w:rPr>
           <w:rFonts w:ascii="Times New Roman" w:hAnsi="Times New Roman" w:cs="Times New Roman"/>
-          <w:b/>
-          <w:sz w:val="24"/>
-          <w:szCs w:val="24"/>
-        </w:rPr>
-        <w:t>l-values</w:t>
-      </w:r>
-      <w:r>
-        <w:rPr>
-          <w:rFonts w:ascii="Times New Roman" w:hAnsi="Times New Roman" w:cs="Times New Roman"/>
-          <w:sz w:val="24"/>
-          <w:szCs w:val="24"/>
-        </w:rPr>
-        <w:t xml:space="preserve"> refer to values that have names and are addressable. They are mutable if they aren’t marked </w:t>
-      </w:r>
-      <w:r>
-        <w:rPr>
-          <w:rFonts w:ascii="Times New Roman" w:hAnsi="Times New Roman" w:cs="Times New Roman"/>
-          <w:i/>
-          <w:sz w:val="24"/>
-          <w:szCs w:val="24"/>
-        </w:rPr>
-        <w:t>const</w:t>
-      </w:r>
-      <w:r>
-        <w:rPr>
-          <w:rFonts w:ascii="Times New Roman" w:hAnsi="Times New Roman" w:cs="Times New Roman"/>
-          <w:sz w:val="24"/>
-          <w:szCs w:val="24"/>
-        </w:rPr>
-        <w:t xml:space="preserve">. Examples: </w:t>
-      </w:r>
-      <w:r>
-        <w:rPr>
-          <w:rFonts w:ascii="Times New Roman" w:hAnsi="Times New Roman" w:cs="Times New Roman"/>
-          <w:i/>
-          <w:sz w:val="24"/>
-          <w:szCs w:val="24"/>
-        </w:rPr>
-        <w:t xml:space="preserve">int x {100}, string name {“Bob”}, </w:t>
-      </w:r>
-      <w:r>
-        <w:rPr>
-          <w:rFonts w:ascii="Times New Roman" w:hAnsi="Times New Roman" w:cs="Times New Roman"/>
-          <w:i/>
-          <w:sz w:val="24"/>
-          <w:szCs w:val="24"/>
-        </w:rPr>
-        <w:t>string &amp;</w:t>
+          <w:sz w:val="24"/>
+          <w:szCs w:val="24"/>
+        </w:rPr>
+        <w:t xml:space="preserve">Primitive attributes contain garbage </w:t>
+      </w:r>
+      <w:r>
+        <w:rPr>
+          <w:rFonts w:ascii="Times New Roman" w:hAnsi="Times New Roman" w:cs="Times New Roman"/>
+          <w:sz w:val="24"/>
+          <w:szCs w:val="24"/>
+        </w:rPr>
+        <w:t>data</w:t>
+      </w:r>
+      <w:r>
+        <w:rPr>
+          <w:rFonts w:ascii="Times New Roman" w:hAnsi="Times New Roman" w:cs="Times New Roman"/>
+          <w:sz w:val="24"/>
+          <w:szCs w:val="24"/>
+        </w:rPr>
+        <w:t xml:space="preserve"> if they’re not initialised.</w:t>
+      </w:r>
+      <w:r>
+        <w:rPr>
+          <w:rFonts w:ascii="Times New Roman" w:hAnsi="Times New Roman" w:cs="Times New Roman"/>
+          <w:sz w:val="24"/>
+          <w:szCs w:val="24"/>
+        </w:rPr>
+        <w:t xml:space="preserve"> You can directly initialise an attribute as you would with a regular local variable.</w:t>
+      </w:r>
+    </w:p>
+    <w:p>
+      <w:pPr>
+        <w:pStyle w:val="ListParagraph"/>
+        <w:numPr>
+          <w:ilvl w:val="0"/>
+          <w:numId w:val="2"/>
+        </w:numPr>
+        <w:jc w:val="both"/>
+        <w:rPr>
+          <w:rFonts w:ascii="Times New Roman" w:hAnsi="Times New Roman" w:cs="Times New Roman"/>
+          <w:sz w:val="24"/>
+          <w:szCs w:val="24"/>
+        </w:rPr>
+      </w:pPr>
+      <w:r>
+        <w:rPr>
+          <w:rFonts w:ascii="Times New Roman" w:hAnsi="Times New Roman" w:cs="Times New Roman"/>
+          <w:sz w:val="24"/>
+          <w:szCs w:val="24"/>
+        </w:rPr>
+        <w:lastRenderedPageBreak/>
+        <w:t>Methods in a class definition are usually function prototypes. The code will compile even without definitions for a prototype, but this leads to a linker issue if they are called.</w:t>
+      </w:r>
+    </w:p>
+    <w:p>
+      <w:pPr>
+        <w:pStyle w:val="ListParagraph"/>
+        <w:numPr>
+          <w:ilvl w:val="0"/>
+          <w:numId w:val="2"/>
+        </w:numPr>
+        <w:jc w:val="both"/>
+        <w:rPr>
+          <w:rFonts w:ascii="Times New Roman" w:hAnsi="Times New Roman" w:cs="Times New Roman"/>
+          <w:sz w:val="24"/>
+          <w:szCs w:val="24"/>
+        </w:rPr>
+      </w:pPr>
+      <w:r>
+        <w:rPr>
+          <w:rFonts w:ascii="Times New Roman" w:hAnsi="Times New Roman" w:cs="Times New Roman"/>
+          <w:sz w:val="24"/>
+          <w:szCs w:val="24"/>
+        </w:rPr>
+        <w:t>Use the dot operator to access class members such as attributes and methods</w:t>
+      </w:r>
+      <w:r>
+        <w:rPr>
+          <w:rFonts w:ascii="Times New Roman" w:hAnsi="Times New Roman" w:cs="Times New Roman"/>
+          <w:sz w:val="24"/>
+          <w:szCs w:val="24"/>
+        </w:rPr>
+        <w:t xml:space="preserve">, e.g. </w:t>
       </w:r>
       <w:proofErr w:type="spellStart"/>
       <w:r>
@@ -20572,208 +21298,256 @@
           <w:sz w:val="24"/>
           <w:szCs w:val="24"/>
         </w:rPr>
-        <w:t>name_ref</w:t>
+        <w:t>frank_</w:t>
+      </w:r>
+      <w:proofErr w:type="gramStart"/>
+      <w:r>
+        <w:rPr>
+          <w:rFonts w:ascii="Times New Roman" w:hAnsi="Times New Roman" w:cs="Times New Roman"/>
+          <w:i/>
+          <w:sz w:val="24"/>
+          <w:szCs w:val="24"/>
+        </w:rPr>
+        <w:t>account.balance</w:t>
       </w:r>
       <w:proofErr w:type="spellEnd"/>
-      <w:r>
-        <w:rPr>
-          <w:rFonts w:ascii="Times New Roman" w:hAnsi="Times New Roman" w:cs="Times New Roman"/>
-          <w:i/>
-          <w:sz w:val="24"/>
-          <w:szCs w:val="24"/>
-        </w:rPr>
-        <w:t xml:space="preserve"> = name, </w:t>
+      <w:proofErr w:type="gramEnd"/>
+      <w:r>
+        <w:rPr>
+          <w:rFonts w:ascii="Times New Roman" w:hAnsi="Times New Roman" w:cs="Times New Roman"/>
+          <w:i/>
+          <w:sz w:val="24"/>
+          <w:szCs w:val="24"/>
+        </w:rPr>
+        <w:t xml:space="preserve">, </w:t>
+      </w:r>
+      <w:proofErr w:type="spellStart"/>
+      <w:r>
+        <w:rPr>
+          <w:rFonts w:ascii="Times New Roman" w:hAnsi="Times New Roman" w:cs="Times New Roman"/>
+          <w:i/>
+          <w:sz w:val="24"/>
+          <w:szCs w:val="24"/>
+        </w:rPr>
+        <w:t>frank_account.depos</w:t>
+      </w:r>
+      <w:r>
+        <w:rPr>
+          <w:rFonts w:ascii="Times New Roman" w:hAnsi="Times New Roman" w:cs="Times New Roman"/>
+          <w:i/>
+          <w:sz w:val="24"/>
+          <w:szCs w:val="24"/>
+        </w:rPr>
+        <w:t>i</w:t>
+      </w:r>
+      <w:r>
+        <w:rPr>
+          <w:rFonts w:ascii="Times New Roman" w:hAnsi="Times New Roman" w:cs="Times New Roman"/>
+          <w:i/>
+          <w:sz w:val="24"/>
+          <w:szCs w:val="24"/>
+        </w:rPr>
+        <w:t>t</w:t>
+      </w:r>
+      <w:proofErr w:type="spellEnd"/>
+      <w:r>
+        <w:rPr>
+          <w:rFonts w:ascii="Times New Roman" w:hAnsi="Times New Roman" w:cs="Times New Roman"/>
+          <w:i/>
+          <w:sz w:val="24"/>
+          <w:szCs w:val="24"/>
+        </w:rPr>
+        <w:t xml:space="preserve">(100.00), </w:t>
+      </w:r>
+      <w:proofErr w:type="spellStart"/>
+      <w:r>
+        <w:rPr>
+          <w:rFonts w:ascii="Times New Roman" w:hAnsi="Times New Roman" w:cs="Times New Roman"/>
+          <w:i/>
+          <w:sz w:val="24"/>
+          <w:szCs w:val="24"/>
+        </w:rPr>
+        <w:t>my_string.length</w:t>
+      </w:r>
+      <w:proofErr w:type="spellEnd"/>
+      <w:r>
+        <w:rPr>
+          <w:rFonts w:ascii="Times New Roman" w:hAnsi="Times New Roman" w:cs="Times New Roman"/>
+          <w:i/>
+          <w:sz w:val="24"/>
+          <w:szCs w:val="24"/>
+        </w:rPr>
+        <w:t xml:space="preserve">(), </w:t>
+      </w:r>
+      <w:r>
+        <w:rPr>
+          <w:rFonts w:ascii="Times New Roman" w:hAnsi="Times New Roman" w:cs="Times New Roman"/>
+          <w:i/>
+          <w:sz w:val="24"/>
+          <w:szCs w:val="24"/>
+        </w:rPr>
+        <w:t>(*</w:t>
+      </w:r>
+      <w:proofErr w:type="spellStart"/>
+      <w:r>
+        <w:rPr>
+          <w:rFonts w:ascii="Times New Roman" w:hAnsi="Times New Roman" w:cs="Times New Roman"/>
+          <w:i/>
+          <w:sz w:val="24"/>
+          <w:szCs w:val="24"/>
+        </w:rPr>
+        <w:t>frank_account_ptr</w:t>
+      </w:r>
+      <w:proofErr w:type="spellEnd"/>
+      <w:r>
+        <w:rPr>
+          <w:rFonts w:ascii="Times New Roman" w:hAnsi="Times New Roman" w:cs="Times New Roman"/>
+          <w:i/>
+          <w:sz w:val="24"/>
+          <w:szCs w:val="24"/>
+        </w:rPr>
+        <w:t xml:space="preserve">).deposit(100.00), </w:t>
+      </w:r>
+      <w:r>
+        <w:rPr>
+          <w:rFonts w:ascii="Times New Roman" w:hAnsi="Times New Roman" w:cs="Times New Roman"/>
+          <w:sz w:val="24"/>
+          <w:szCs w:val="24"/>
+        </w:rPr>
+        <w:t>etc.</w:t>
+      </w:r>
+    </w:p>
+    <w:p>
+      <w:pPr>
+        <w:pStyle w:val="ListParagraph"/>
+        <w:numPr>
+          <w:ilvl w:val="0"/>
+          <w:numId w:val="2"/>
+        </w:numPr>
+        <w:jc w:val="both"/>
+        <w:rPr>
+          <w:rFonts w:ascii="Times New Roman" w:hAnsi="Times New Roman" w:cs="Times New Roman"/>
+          <w:sz w:val="24"/>
+          <w:szCs w:val="24"/>
+        </w:rPr>
+      </w:pPr>
+      <w:r>
+        <w:rPr>
+          <w:rFonts w:ascii="Times New Roman" w:hAnsi="Times New Roman" w:cs="Times New Roman"/>
+          <w:sz w:val="24"/>
+          <w:szCs w:val="24"/>
+        </w:rPr>
+        <w:t xml:space="preserve">Use the arrow / member-of-pointer operator to access class members for pointers, e.g. </w:t>
+      </w:r>
+      <w:proofErr w:type="spellStart"/>
+      <w:r>
+        <w:rPr>
+          <w:rFonts w:ascii="Times New Roman" w:hAnsi="Times New Roman" w:cs="Times New Roman"/>
+          <w:i/>
+          <w:sz w:val="24"/>
+          <w:szCs w:val="24"/>
+        </w:rPr>
+        <w:t>frank_account_ptr</w:t>
+      </w:r>
+      <w:proofErr w:type="spellEnd"/>
+      <w:r>
+        <w:rPr>
+          <w:rFonts w:ascii="Times New Roman" w:hAnsi="Times New Roman" w:cs="Times New Roman"/>
+          <w:i/>
+          <w:sz w:val="24"/>
+          <w:szCs w:val="24"/>
+        </w:rPr>
+        <w:t>-&gt;</w:t>
+      </w:r>
+      <w:proofErr w:type="gramStart"/>
+      <w:r>
+        <w:rPr>
+          <w:rFonts w:ascii="Times New Roman" w:hAnsi="Times New Roman" w:cs="Times New Roman"/>
+          <w:i/>
+          <w:sz w:val="24"/>
+          <w:szCs w:val="24"/>
+        </w:rPr>
+        <w:t>deposit(</w:t>
+      </w:r>
+      <w:proofErr w:type="gramEnd"/>
+      <w:r>
+        <w:rPr>
+          <w:rFonts w:ascii="Times New Roman" w:hAnsi="Times New Roman" w:cs="Times New Roman"/>
+          <w:i/>
+          <w:sz w:val="24"/>
+          <w:szCs w:val="24"/>
+        </w:rPr>
+        <w:t xml:space="preserve">100.00), </w:t>
+      </w:r>
+      <w:proofErr w:type="spellStart"/>
+      <w:r>
+        <w:rPr>
+          <w:rFonts w:ascii="Times New Roman" w:hAnsi="Times New Roman" w:cs="Times New Roman"/>
+          <w:i/>
+          <w:sz w:val="24"/>
+          <w:szCs w:val="24"/>
+        </w:rPr>
+        <w:t>my_string</w:t>
+      </w:r>
+      <w:proofErr w:type="spellEnd"/>
+      <w:r>
+        <w:rPr>
+          <w:rFonts w:ascii="Times New Roman" w:hAnsi="Times New Roman" w:cs="Times New Roman"/>
+          <w:i/>
+          <w:sz w:val="24"/>
+          <w:szCs w:val="24"/>
+        </w:rPr>
+        <w:t>-&gt;length(), etc</w:t>
+      </w:r>
+      <w:r>
+        <w:rPr>
+          <w:rFonts w:ascii="Times New Roman" w:hAnsi="Times New Roman" w:cs="Times New Roman"/>
+          <w:sz w:val="24"/>
+          <w:szCs w:val="24"/>
+        </w:rPr>
+        <w:t>.</w:t>
+      </w:r>
+    </w:p>
+    <w:p>
+      <w:pPr>
+        <w:pStyle w:val="ListParagraph"/>
+        <w:numPr>
+          <w:ilvl w:val="0"/>
+          <w:numId w:val="2"/>
+        </w:numPr>
+        <w:jc w:val="both"/>
+        <w:rPr>
+          <w:rFonts w:ascii="Times New Roman" w:hAnsi="Times New Roman" w:cs="Times New Roman"/>
+          <w:sz w:val="24"/>
+          <w:szCs w:val="24"/>
+        </w:rPr>
+      </w:pPr>
+      <w:r>
+        <w:rPr>
+          <w:rFonts w:ascii="Times New Roman" w:hAnsi="Times New Roman" w:cs="Times New Roman"/>
+          <w:sz w:val="24"/>
+          <w:szCs w:val="24"/>
+        </w:rPr>
+        <w:t xml:space="preserve">Methods </w:t>
+      </w:r>
+      <w:r>
+        <w:rPr>
+          <w:rFonts w:ascii="Times New Roman" w:hAnsi="Times New Roman" w:cs="Times New Roman"/>
+          <w:sz w:val="24"/>
+          <w:szCs w:val="24"/>
+        </w:rPr>
+        <w:t>accessing attributes within the same class do not need to use the dot/arrow operators and can just use the attributes directly as if they were local variables</w:t>
       </w:r>
       <w:bookmarkStart w:id="0" w:name="_GoBack"/>
       <w:bookmarkEnd w:id="0"/>
       <w:r>
         <w:rPr>
           <w:rFonts w:ascii="Times New Roman" w:hAnsi="Times New Roman" w:cs="Times New Roman"/>
-          <w:i/>
-          <w:sz w:val="24"/>
-          <w:szCs w:val="24"/>
-        </w:rPr>
-        <w:t xml:space="preserve">int ages [3] {}, </w:t>
-      </w:r>
-      <w:r>
-        <w:rPr>
-          <w:rFonts w:ascii="Times New Roman" w:hAnsi="Times New Roman" w:cs="Times New Roman"/>
-          <w:sz w:val="24"/>
-          <w:szCs w:val="24"/>
-        </w:rPr>
-        <w:t>etc. These identifiers are all l-values.</w:t>
-      </w:r>
-    </w:p>
-    <w:p>
-      <w:pPr>
-        <w:pStyle w:val="ListParagraph"/>
-        <w:numPr>
-          <w:ilvl w:val="0"/>
-          <w:numId w:val="2"/>
-        </w:numPr>
-        <w:jc w:val="both"/>
-        <w:rPr>
-          <w:rFonts w:ascii="Times New Roman" w:hAnsi="Times New Roman" w:cs="Times New Roman"/>
-          <w:sz w:val="24"/>
-          <w:szCs w:val="24"/>
-        </w:rPr>
-      </w:pPr>
-      <w:proofErr w:type="spellStart"/>
-      <w:r>
-        <w:rPr>
-          <w:rFonts w:ascii="Times New Roman" w:hAnsi="Times New Roman" w:cs="Times New Roman"/>
-          <w:b/>
-          <w:sz w:val="24"/>
-          <w:szCs w:val="24"/>
-        </w:rPr>
-        <w:t>r-</w:t>
-      </w:r>
-      <w:r>
-        <w:rPr>
-          <w:rFonts w:ascii="Times New Roman" w:hAnsi="Times New Roman" w:cs="Times New Roman"/>
-          <w:b/>
-          <w:sz w:val="24"/>
-          <w:szCs w:val="24"/>
-        </w:rPr>
-        <w:t>values</w:t>
-      </w:r>
-      <w:proofErr w:type="spellEnd"/>
-      <w:r>
-        <w:rPr>
-          <w:rFonts w:ascii="Times New Roman" w:hAnsi="Times New Roman" w:cs="Times New Roman"/>
-          <w:sz w:val="24"/>
-          <w:szCs w:val="24"/>
-        </w:rPr>
-        <w:t xml:space="preserve"> refer to </w:t>
-      </w:r>
-      <w:r>
-        <w:rPr>
-          <w:rFonts w:ascii="Times New Roman" w:hAnsi="Times New Roman" w:cs="Times New Roman"/>
-          <w:sz w:val="24"/>
-          <w:szCs w:val="24"/>
-        </w:rPr>
-        <w:t xml:space="preserve">values that aren’t l-values; they’re non-addressable and non-assignable. </w:t>
-      </w:r>
-      <w:r>
-        <w:rPr>
-          <w:rFonts w:ascii="Times New Roman" w:hAnsi="Times New Roman" w:cs="Times New Roman"/>
-          <w:sz w:val="24"/>
-          <w:szCs w:val="24"/>
-        </w:rPr>
-        <w:t>This includes literals and temporary variables</w:t>
-      </w:r>
-      <w:r>
-        <w:rPr>
-          <w:rFonts w:ascii="Times New Roman" w:hAnsi="Times New Roman" w:cs="Times New Roman"/>
-          <w:sz w:val="24"/>
-          <w:szCs w:val="24"/>
-        </w:rPr>
-        <w:t xml:space="preserve"> (generated by </w:t>
-      </w:r>
-      <w:r>
-        <w:rPr>
-          <w:rFonts w:ascii="Times New Roman" w:hAnsi="Times New Roman" w:cs="Times New Roman"/>
-          <w:sz w:val="24"/>
-          <w:szCs w:val="24"/>
-        </w:rPr>
-        <w:t>expressions</w:t>
-      </w:r>
-      <w:r>
-        <w:rPr>
-          <w:rFonts w:ascii="Times New Roman" w:hAnsi="Times New Roman" w:cs="Times New Roman"/>
-          <w:sz w:val="24"/>
-          <w:szCs w:val="24"/>
-        </w:rPr>
-        <w:t xml:space="preserve"> and function returns)</w:t>
-      </w:r>
-      <w:r>
-        <w:rPr>
-          <w:rFonts w:ascii="Times New Roman" w:hAnsi="Times New Roman" w:cs="Times New Roman"/>
-          <w:sz w:val="24"/>
-          <w:szCs w:val="24"/>
-        </w:rPr>
-        <w:t xml:space="preserve">, e.g. </w:t>
-      </w:r>
-      <w:r>
-        <w:rPr>
-          <w:rFonts w:ascii="Times New Roman" w:hAnsi="Times New Roman" w:cs="Times New Roman"/>
-          <w:i/>
-          <w:sz w:val="24"/>
-          <w:szCs w:val="24"/>
-        </w:rPr>
-        <w:t>5, (</w:t>
-      </w:r>
-      <w:proofErr w:type="spellStart"/>
-      <w:r>
-        <w:rPr>
-          <w:rFonts w:ascii="Times New Roman" w:hAnsi="Times New Roman" w:cs="Times New Roman"/>
-          <w:i/>
-          <w:sz w:val="24"/>
-          <w:szCs w:val="24"/>
-        </w:rPr>
-        <w:t>random_variable</w:t>
-      </w:r>
-      <w:proofErr w:type="spellEnd"/>
-      <w:r>
-        <w:rPr>
-          <w:rFonts w:ascii="Times New Roman" w:hAnsi="Times New Roman" w:cs="Times New Roman"/>
-          <w:i/>
-          <w:sz w:val="24"/>
-          <w:szCs w:val="24"/>
-        </w:rPr>
-        <w:t xml:space="preserve"> + 20), </w:t>
-      </w:r>
-      <w:proofErr w:type="gramStart"/>
-      <w:r>
-        <w:rPr>
-          <w:rFonts w:ascii="Times New Roman" w:hAnsi="Times New Roman" w:cs="Times New Roman"/>
-          <w:i/>
-          <w:sz w:val="24"/>
-          <w:szCs w:val="24"/>
-        </w:rPr>
-        <w:t>max(</w:t>
-      </w:r>
-      <w:proofErr w:type="gramEnd"/>
-      <w:r>
-        <w:rPr>
-          <w:rFonts w:ascii="Times New Roman" w:hAnsi="Times New Roman" w:cs="Times New Roman"/>
-          <w:i/>
-          <w:sz w:val="24"/>
-          <w:szCs w:val="24"/>
-        </w:rPr>
-        <w:t xml:space="preserve">20, 30), </w:t>
-      </w:r>
-      <w:r>
-        <w:rPr>
-          <w:rFonts w:ascii="Times New Roman" w:hAnsi="Times New Roman" w:cs="Times New Roman"/>
-          <w:sz w:val="24"/>
-          <w:szCs w:val="24"/>
-        </w:rPr>
-        <w:t>etc.</w:t>
-      </w:r>
-    </w:p>
-    <w:p>
-      <w:pPr>
-        <w:pStyle w:val="CHeading"/>
-      </w:pPr>
-      <w:r>
-        <w:t>OOP - Classes and Objects</w:t>
-      </w:r>
-    </w:p>
-    <w:p>
-      <w:pPr>
-        <w:pStyle w:val="ListParagraph"/>
-        <w:numPr>
-          <w:ilvl w:val="0"/>
-          <w:numId w:val="2"/>
-        </w:numPr>
-        <w:jc w:val="both"/>
-        <w:rPr>
-          <w:rFonts w:ascii="Times New Roman" w:hAnsi="Times New Roman" w:cs="Times New Roman"/>
-          <w:sz w:val="24"/>
-          <w:szCs w:val="24"/>
-        </w:rPr>
-      </w:pPr>
+          <w:sz w:val="24"/>
+          <w:szCs w:val="24"/>
+        </w:rPr>
+        <w:t>.</w:t>
+      </w:r>
     </w:p>
     <w:p>
       <w:pPr>
@@ -22169,6 +22943,7 @@
   <w:style w:type="character" w:default="1" w:styleId="DefaultParagraphFont">
     <w:name w:val="Default Paragraph Font"/>
     <w:uiPriority w:val="1"/>
+    <w:semiHidden/>
     <w:unhideWhenUsed/>
   </w:style>
   <w:style w:type="table" w:default="1" w:styleId="TableNormal">
@@ -22610,7 +23385,7 @@
 </file>
 
 <file path=customXml/itemProps1.xml><?xml version="1.0" encoding="utf-8"?>
-<ds:datastoreItem xmlns:ds="http://schemas.openxmlformats.org/officeDocument/2006/customXml" ds:itemID="{4FF923B9-B004-4709-A5C1-D3CE41888011}">
+<ds:datastoreItem xmlns:ds="http://schemas.openxmlformats.org/officeDocument/2006/customXml" ds:itemID="{2D882CF8-4BFF-4A60-BA44-1B11E29F39A9}">
   <ds:schemaRefs>
     <ds:schemaRef ds:uri="http://schemas.openxmlformats.org/officeDocument/2006/bibliography"/>
   </ds:schemaRefs>

</xml_diff>

<commit_message>
Refactored code into multiple headers and sources. Covered constructors, destructors, default constructors, encapsulation, header guards, and access modifiers. Completes three class challenges.
</commit_message>
<xml_diff>
--- a/notes/BeginningCppProgramming.docx
+++ b/notes/BeginningCppProgramming.docx
@@ -21536,18 +21536,1310 @@
           <w:sz w:val="24"/>
           <w:szCs w:val="24"/>
         </w:rPr>
-        <w:t>accessing attributes within the same class do not need to use the dot/arrow operators and can just use the attributes directly as if they were local variables</w:t>
+        <w:t>accessing attributes within the same class do not need to use the dot/arrow operators and can just use the attributes directly as if they were local variables.</w:t>
+      </w:r>
+      <w:r>
+        <w:rPr>
+          <w:rFonts w:ascii="Times New Roman" w:hAnsi="Times New Roman" w:cs="Times New Roman"/>
+          <w:sz w:val="24"/>
+          <w:szCs w:val="24"/>
+        </w:rPr>
+        <w:t xml:space="preserve"> This means you can write methods that use less parameters.</w:t>
+      </w:r>
+    </w:p>
+    <w:p>
+      <w:pPr>
+        <w:pStyle w:val="ListParagraph"/>
+        <w:ind w:left="360"/>
+        <w:jc w:val="both"/>
+        <w:rPr>
+          <w:rFonts w:ascii="Times New Roman" w:hAnsi="Times New Roman" w:cs="Times New Roman"/>
+          <w:sz w:val="24"/>
+          <w:szCs w:val="24"/>
+        </w:rPr>
+      </w:pPr>
+    </w:p>
+    <w:p>
+      <w:pPr>
+        <w:pStyle w:val="ListParagraph"/>
+        <w:numPr>
+          <w:ilvl w:val="0"/>
+          <w:numId w:val="2"/>
+        </w:numPr>
+        <w:jc w:val="both"/>
+        <w:rPr>
+          <w:rFonts w:ascii="Times New Roman" w:hAnsi="Times New Roman" w:cs="Times New Roman"/>
+          <w:sz w:val="24"/>
+          <w:szCs w:val="24"/>
+        </w:rPr>
+      </w:pPr>
+      <w:r>
+        <w:rPr>
+          <w:rFonts w:ascii="Times New Roman" w:hAnsi="Times New Roman" w:cs="Times New Roman"/>
+          <w:b/>
+          <w:sz w:val="24"/>
+          <w:szCs w:val="24"/>
+        </w:rPr>
+        <w:t>Access modifiers</w:t>
+      </w:r>
+      <w:r>
+        <w:rPr>
+          <w:rFonts w:ascii="Times New Roman" w:hAnsi="Times New Roman" w:cs="Times New Roman"/>
+          <w:sz w:val="24"/>
+          <w:szCs w:val="24"/>
+        </w:rPr>
+        <w:t xml:space="preserve"> determine </w:t>
+      </w:r>
+      <w:r>
+        <w:rPr>
+          <w:rFonts w:ascii="Times New Roman" w:hAnsi="Times New Roman" w:cs="Times New Roman"/>
+          <w:sz w:val="24"/>
+          <w:szCs w:val="24"/>
+        </w:rPr>
+        <w:t xml:space="preserve">the data hiding level for parts of a class. </w:t>
+      </w:r>
+    </w:p>
+    <w:p>
+      <w:pPr>
+        <w:pStyle w:val="ListParagraph"/>
+        <w:numPr>
+          <w:ilvl w:val="0"/>
+          <w:numId w:val="2"/>
+        </w:numPr>
+        <w:jc w:val="both"/>
+        <w:rPr>
+          <w:rFonts w:ascii="Times New Roman" w:hAnsi="Times New Roman" w:cs="Times New Roman"/>
+          <w:sz w:val="24"/>
+          <w:szCs w:val="24"/>
+        </w:rPr>
+      </w:pPr>
+      <w:r>
+        <w:rPr>
+          <w:rFonts w:ascii="Times New Roman" w:hAnsi="Times New Roman" w:cs="Times New Roman"/>
+          <w:sz w:val="24"/>
+          <w:szCs w:val="24"/>
+        </w:rPr>
+        <w:t>Each of the following modifiers is more restricting than the last:</w:t>
+      </w:r>
+    </w:p>
+    <w:p>
+      <w:pPr>
+        <w:pStyle w:val="ListParagraph"/>
+        <w:numPr>
+          <w:ilvl w:val="0"/>
+          <w:numId w:val="5"/>
+        </w:numPr>
+        <w:jc w:val="both"/>
+        <w:rPr>
+          <w:rFonts w:ascii="Times New Roman" w:hAnsi="Times New Roman" w:cs="Times New Roman"/>
+          <w:sz w:val="24"/>
+          <w:szCs w:val="24"/>
+        </w:rPr>
+      </w:pPr>
+      <w:r>
+        <w:rPr>
+          <w:rFonts w:ascii="Times New Roman" w:hAnsi="Times New Roman" w:cs="Times New Roman"/>
+          <w:b/>
+          <w:i/>
+          <w:sz w:val="24"/>
+          <w:szCs w:val="24"/>
+        </w:rPr>
+        <w:t>public</w:t>
+      </w:r>
+      <w:r>
+        <w:rPr>
+          <w:rFonts w:ascii="Times New Roman" w:hAnsi="Times New Roman" w:cs="Times New Roman"/>
+          <w:sz w:val="24"/>
+          <w:szCs w:val="24"/>
+        </w:rPr>
+        <w:t xml:space="preserve"> members are accessible anywhere - within the class, friends, inheritance, or dot/arrow operators.</w:t>
+      </w:r>
+    </w:p>
+    <w:p>
+      <w:pPr>
+        <w:pStyle w:val="ListParagraph"/>
+        <w:numPr>
+          <w:ilvl w:val="0"/>
+          <w:numId w:val="5"/>
+        </w:numPr>
+        <w:jc w:val="both"/>
+        <w:rPr>
+          <w:rFonts w:ascii="Times New Roman" w:hAnsi="Times New Roman" w:cs="Times New Roman"/>
+          <w:sz w:val="24"/>
+          <w:szCs w:val="24"/>
+        </w:rPr>
+      </w:pPr>
+      <w:r>
+        <w:rPr>
+          <w:rFonts w:ascii="Times New Roman" w:hAnsi="Times New Roman" w:cs="Times New Roman"/>
+          <w:b/>
+          <w:i/>
+          <w:sz w:val="24"/>
+          <w:szCs w:val="24"/>
+        </w:rPr>
+        <w:t>protected</w:t>
+      </w:r>
+      <w:r>
+        <w:rPr>
+          <w:rFonts w:ascii="Times New Roman" w:hAnsi="Times New Roman" w:cs="Times New Roman"/>
+          <w:sz w:val="24"/>
+          <w:szCs w:val="24"/>
+        </w:rPr>
+        <w:t xml:space="preserve"> members are accessible within the class, friends, or inheritance – derived classes. </w:t>
+      </w:r>
+    </w:p>
+    <w:p>
+      <w:pPr>
+        <w:pStyle w:val="ListParagraph"/>
+        <w:numPr>
+          <w:ilvl w:val="0"/>
+          <w:numId w:val="5"/>
+        </w:numPr>
+        <w:jc w:val="both"/>
+        <w:rPr>
+          <w:rFonts w:ascii="Times New Roman" w:hAnsi="Times New Roman" w:cs="Times New Roman"/>
+          <w:sz w:val="24"/>
+          <w:szCs w:val="24"/>
+        </w:rPr>
+      </w:pPr>
+      <w:r>
+        <w:rPr>
+          <w:rFonts w:ascii="Times New Roman" w:hAnsi="Times New Roman" w:cs="Times New Roman"/>
+          <w:b/>
+          <w:i/>
+          <w:sz w:val="24"/>
+          <w:szCs w:val="24"/>
+        </w:rPr>
+        <w:t>private</w:t>
+      </w:r>
+      <w:r>
+        <w:rPr>
+          <w:rFonts w:ascii="Times New Roman" w:hAnsi="Times New Roman" w:cs="Times New Roman"/>
+          <w:sz w:val="24"/>
+          <w:szCs w:val="24"/>
+        </w:rPr>
+        <w:t xml:space="preserve"> members are only access within the class, or by friends of the class.</w:t>
+      </w:r>
+    </w:p>
+    <w:p>
+      <w:pPr>
+        <w:pStyle w:val="ListParagraph"/>
+        <w:numPr>
+          <w:ilvl w:val="0"/>
+          <w:numId w:val="8"/>
+        </w:numPr>
+        <w:jc w:val="both"/>
+        <w:rPr>
+          <w:rFonts w:ascii="Times New Roman" w:hAnsi="Times New Roman" w:cs="Times New Roman"/>
+          <w:sz w:val="24"/>
+          <w:szCs w:val="24"/>
+        </w:rPr>
+      </w:pPr>
+      <w:r>
+        <w:rPr>
+          <w:rFonts w:ascii="Times New Roman" w:hAnsi="Times New Roman" w:cs="Times New Roman"/>
+          <w:sz w:val="24"/>
+          <w:szCs w:val="24"/>
+        </w:rPr>
+        <w:t>To use an access modifier, state the level followed by a colon. Members beyond that point will have the chosen access level.</w:t>
+      </w:r>
+      <w:r>
+        <w:rPr>
+          <w:rFonts w:ascii="Times New Roman" w:hAnsi="Times New Roman" w:cs="Times New Roman"/>
+          <w:sz w:val="24"/>
+          <w:szCs w:val="24"/>
+        </w:rPr>
+        <w:t xml:space="preserve"> Attempting to access a member without the correct access level will cause a compiler error.</w:t>
+      </w:r>
+    </w:p>
+    <w:p>
+      <w:pPr>
+        <w:pStyle w:val="ListParagraph"/>
+        <w:numPr>
+          <w:ilvl w:val="0"/>
+          <w:numId w:val="8"/>
+        </w:numPr>
+        <w:jc w:val="both"/>
+        <w:rPr>
+          <w:rFonts w:ascii="Times New Roman" w:hAnsi="Times New Roman" w:cs="Times New Roman"/>
+          <w:sz w:val="24"/>
+          <w:szCs w:val="24"/>
+        </w:rPr>
+      </w:pPr>
+      <w:r>
+        <w:rPr>
+          <w:rFonts w:ascii="Times New Roman" w:hAnsi="Times New Roman" w:cs="Times New Roman"/>
+          <w:b/>
+          <w:sz w:val="24"/>
+          <w:szCs w:val="24"/>
+        </w:rPr>
+        <w:t xml:space="preserve">Encapsulation </w:t>
+      </w:r>
+      <w:r>
+        <w:rPr>
+          <w:rFonts w:ascii="Times New Roman" w:hAnsi="Times New Roman" w:cs="Times New Roman"/>
+          <w:sz w:val="24"/>
+          <w:szCs w:val="24"/>
+        </w:rPr>
+        <w:t xml:space="preserve">enables data hiding and protecting the design of a class. </w:t>
+      </w:r>
+      <w:r>
+        <w:rPr>
+          <w:rFonts w:ascii="Times New Roman" w:hAnsi="Times New Roman" w:cs="Times New Roman"/>
+          <w:sz w:val="24"/>
+          <w:szCs w:val="24"/>
+        </w:rPr>
+        <w:t xml:space="preserve">It’s important to set the correct access level as it limits what could change the state/attributes of an object. Attributes are commonly marked </w:t>
+      </w:r>
+      <w:r>
+        <w:rPr>
+          <w:rFonts w:ascii="Times New Roman" w:hAnsi="Times New Roman" w:cs="Times New Roman"/>
+          <w:i/>
+          <w:sz w:val="24"/>
+          <w:szCs w:val="24"/>
+        </w:rPr>
+        <w:t xml:space="preserve">private </w:t>
+      </w:r>
+      <w:r>
+        <w:rPr>
+          <w:rFonts w:ascii="Times New Roman" w:hAnsi="Times New Roman" w:cs="Times New Roman"/>
+          <w:sz w:val="24"/>
+          <w:szCs w:val="24"/>
+        </w:rPr>
+        <w:t xml:space="preserve">while methods are commonly marked </w:t>
+      </w:r>
+      <w:r>
+        <w:rPr>
+          <w:rFonts w:ascii="Times New Roman" w:hAnsi="Times New Roman" w:cs="Times New Roman"/>
+          <w:i/>
+          <w:sz w:val="24"/>
+          <w:szCs w:val="24"/>
+        </w:rPr>
+        <w:t xml:space="preserve">private/public. </w:t>
+      </w:r>
+      <w:r>
+        <w:rPr>
+          <w:rFonts w:ascii="Times New Roman" w:hAnsi="Times New Roman" w:cs="Times New Roman"/>
+          <w:sz w:val="24"/>
+          <w:szCs w:val="24"/>
+        </w:rPr>
+        <w:t>This makes it easier to debug any errors since the attribute can only be modified from certain methods. It also allows validation as the getter/setter methods can check/modify the input before assigning it to the attribute.</w:t>
+      </w:r>
+      <w:r>
+        <w:rPr>
+          <w:rFonts w:ascii="Times New Roman" w:hAnsi="Times New Roman" w:cs="Times New Roman"/>
+          <w:sz w:val="24"/>
+          <w:szCs w:val="24"/>
+        </w:rPr>
+        <w:t xml:space="preserve"> It also decouples the getter/setter identifier from the attribute identifier.</w:t>
+      </w:r>
+    </w:p>
+    <w:p>
+      <w:pPr>
+        <w:pStyle w:val="ListParagraph"/>
+        <w:ind w:left="360"/>
+        <w:jc w:val="both"/>
+        <w:rPr>
+          <w:rFonts w:ascii="Times New Roman" w:hAnsi="Times New Roman" w:cs="Times New Roman"/>
+          <w:sz w:val="24"/>
+          <w:szCs w:val="24"/>
+        </w:rPr>
+      </w:pPr>
+    </w:p>
+    <w:p>
+      <w:pPr>
+        <w:pStyle w:val="ListParagraph"/>
+        <w:numPr>
+          <w:ilvl w:val="0"/>
+          <w:numId w:val="8"/>
+        </w:numPr>
+        <w:jc w:val="both"/>
+        <w:rPr>
+          <w:rFonts w:ascii="Times New Roman" w:hAnsi="Times New Roman" w:cs="Times New Roman"/>
+          <w:sz w:val="24"/>
+          <w:szCs w:val="24"/>
+        </w:rPr>
+      </w:pPr>
+      <w:r>
+        <w:rPr>
+          <w:rFonts w:ascii="Times New Roman" w:hAnsi="Times New Roman" w:cs="Times New Roman"/>
+          <w:sz w:val="24"/>
+          <w:szCs w:val="24"/>
+        </w:rPr>
+        <w:t xml:space="preserve">Methods can be defined within the class declaration or outside of it. Defining it within the declaration makes the method </w:t>
+      </w:r>
+      <w:r>
+        <w:rPr>
+          <w:rFonts w:ascii="Times New Roman" w:hAnsi="Times New Roman" w:cs="Times New Roman"/>
+          <w:i/>
+          <w:sz w:val="24"/>
+          <w:szCs w:val="24"/>
+        </w:rPr>
+        <w:t>inline</w:t>
+      </w:r>
+      <w:r>
+        <w:rPr>
+          <w:rFonts w:ascii="Times New Roman" w:hAnsi="Times New Roman" w:cs="Times New Roman"/>
+          <w:sz w:val="24"/>
+          <w:szCs w:val="24"/>
+        </w:rPr>
+        <w:t xml:space="preserve"> implicitly. This is okay for small methods, but not recommended otherwise. </w:t>
+      </w:r>
+    </w:p>
+    <w:p>
+      <w:pPr>
+        <w:pStyle w:val="ListParagraph"/>
+        <w:numPr>
+          <w:ilvl w:val="0"/>
+          <w:numId w:val="8"/>
+        </w:numPr>
+        <w:jc w:val="both"/>
+        <w:rPr>
+          <w:rFonts w:ascii="Times New Roman" w:hAnsi="Times New Roman" w:cs="Times New Roman"/>
+          <w:sz w:val="24"/>
+          <w:szCs w:val="24"/>
+        </w:rPr>
+      </w:pPr>
+      <w:r>
+        <w:rPr>
+          <w:rFonts w:ascii="Times New Roman" w:hAnsi="Times New Roman" w:cs="Times New Roman"/>
+          <w:sz w:val="24"/>
+          <w:szCs w:val="24"/>
+        </w:rPr>
+        <w:t xml:space="preserve">To define a method outside a class </w:t>
+      </w:r>
+      <w:r>
+        <w:rPr>
+          <w:rFonts w:ascii="Times New Roman" w:hAnsi="Times New Roman" w:cs="Times New Roman"/>
+          <w:sz w:val="24"/>
+          <w:szCs w:val="24"/>
+        </w:rPr>
+        <w:t>you define it as if it’s a regular function, except you must include the class name and use the scope resolution operator to make it clear that the method is from that class.</w:t>
+      </w:r>
+    </w:p>
+    <w:tbl>
+      <w:tblPr>
+        <w:tblStyle w:val="TableGrid"/>
+        <w:tblW w:w="0" w:type="auto"/>
+        <w:tblInd w:w="360" w:type="dxa"/>
+        <w:tblBorders>
+          <w:top w:val="none" w:sz="0" w:space="0" w:color="auto"/>
+          <w:left w:val="none" w:sz="0" w:space="0" w:color="auto"/>
+          <w:bottom w:val="none" w:sz="0" w:space="0" w:color="auto"/>
+          <w:right w:val="none" w:sz="0" w:space="0" w:color="auto"/>
+          <w:insideH w:val="none" w:sz="0" w:space="0" w:color="auto"/>
+          <w:insideV w:val="none" w:sz="0" w:space="0" w:color="auto"/>
+        </w:tblBorders>
+        <w:tblLook w:val="04A0" w:firstRow="1" w:lastRow="0" w:firstColumn="1" w:lastColumn="0" w:noHBand="0" w:noVBand="1"/>
+      </w:tblPr>
+      <w:tblGrid>
+        <w:gridCol w:w="5039"/>
+        <w:gridCol w:w="5067"/>
+      </w:tblGrid>
+      <w:tr>
+        <w:tc>
+          <w:tcPr>
+            <w:tcW w:w="5228" w:type="dxa"/>
+          </w:tcPr>
+          <w:p>
+            <w:pPr>
+              <w:pStyle w:val="CCode"/>
+            </w:pPr>
+            <w:r>
+              <w:t>class Player {</w:t>
+            </w:r>
+          </w:p>
+          <w:p>
+            <w:pPr>
+              <w:pStyle w:val="CCode"/>
+            </w:pPr>
+            <w:r>
+              <w:t>public:</w:t>
+            </w:r>
+          </w:p>
+          <w:p>
+            <w:pPr>
+              <w:pStyle w:val="CCode"/>
+            </w:pPr>
+            <w:r>
+              <w:t xml:space="preserve">   void </w:t>
+            </w:r>
+            <w:r>
+              <w:t>greet</w:t>
+            </w:r>
+            <w:r>
+              <w:t>() {</w:t>
+            </w:r>
+          </w:p>
+          <w:p>
+            <w:pPr>
+              <w:pStyle w:val="CCode"/>
+            </w:pPr>
+            <w:r>
+              <w:t xml:space="preserve">      cout &lt;&lt; “Hello, world!” &lt;&lt; endl;</w:t>
+            </w:r>
+          </w:p>
+          <w:p>
+            <w:pPr>
+              <w:pStyle w:val="CCode"/>
+            </w:pPr>
+            <w:r>
+              <w:t xml:space="preserve">   }</w:t>
+            </w:r>
+          </w:p>
+          <w:p>
+            <w:pPr>
+              <w:pStyle w:val="CCode"/>
+              <w:rPr>
+                <w:rFonts w:ascii="Times New Roman" w:hAnsi="Times New Roman"/>
+                <w:sz w:val="24"/>
+                <w:szCs w:val="24"/>
+              </w:rPr>
+            </w:pPr>
+            <w:r>
+              <w:t>}</w:t>
+            </w:r>
+          </w:p>
+        </w:tc>
+        <w:tc>
+          <w:tcPr>
+            <w:tcW w:w="5228" w:type="dxa"/>
+          </w:tcPr>
+          <w:p>
+            <w:pPr>
+              <w:pStyle w:val="CCode"/>
+            </w:pPr>
+            <w:r>
+              <w:t>class Player {</w:t>
+            </w:r>
+            <w:r>
+              <w:t xml:space="preserve"> // Recommended.</w:t>
+            </w:r>
+          </w:p>
+          <w:p>
+            <w:pPr>
+              <w:pStyle w:val="CCode"/>
+            </w:pPr>
+            <w:r>
+              <w:t>public:</w:t>
+            </w:r>
+          </w:p>
+          <w:p>
+            <w:pPr>
+              <w:pStyle w:val="CCode"/>
+            </w:pPr>
+            <w:r>
+              <w:t xml:space="preserve">   void greet(</w:t>
+            </w:r>
+            <w:r>
+              <w:t>);</w:t>
+            </w:r>
+          </w:p>
+          <w:p>
+            <w:pPr>
+              <w:pStyle w:val="CCode"/>
+              <w:rPr>
+                <w:rFonts w:ascii="Times New Roman" w:hAnsi="Times New Roman"/>
+                <w:sz w:val="24"/>
+                <w:szCs w:val="24"/>
+              </w:rPr>
+            </w:pPr>
+            <w:r>
+              <w:rPr>
+                <w:rFonts w:ascii="Times New Roman" w:hAnsi="Times New Roman"/>
+                <w:sz w:val="24"/>
+                <w:szCs w:val="24"/>
+              </w:rPr>
+              <w:t>}</w:t>
+            </w:r>
+          </w:p>
+          <w:p>
+            <w:pPr>
+              <w:pStyle w:val="CCode"/>
+              <w:rPr>
+                <w:rFonts w:ascii="Times New Roman" w:hAnsi="Times New Roman"/>
+                <w:sz w:val="24"/>
+                <w:szCs w:val="24"/>
+              </w:rPr>
+            </w:pPr>
+            <w:r>
+              <w:rPr>
+                <w:rFonts w:ascii="Times New Roman" w:hAnsi="Times New Roman"/>
+                <w:sz w:val="24"/>
+                <w:szCs w:val="24"/>
+              </w:rPr>
+              <w:t>void Player::greet() {</w:t>
+            </w:r>
+          </w:p>
+          <w:p>
+            <w:pPr>
+              <w:pStyle w:val="CCode"/>
+            </w:pPr>
+            <w:r>
+              <w:rPr>
+                <w:rFonts w:ascii="Times New Roman" w:hAnsi="Times New Roman"/>
+                <w:sz w:val="24"/>
+                <w:szCs w:val="24"/>
+              </w:rPr>
+              <w:t xml:space="preserve">   </w:t>
+            </w:r>
+            <w:r>
+              <w:t>cout &lt;&lt; “Hello, world!” &lt;&lt; endl;</w:t>
+            </w:r>
+          </w:p>
+          <w:p>
+            <w:pPr>
+              <w:pStyle w:val="CCode"/>
+              <w:rPr>
+                <w:rFonts w:ascii="Times New Roman" w:hAnsi="Times New Roman"/>
+                <w:sz w:val="24"/>
+                <w:szCs w:val="24"/>
+              </w:rPr>
+            </w:pPr>
+            <w:r>
+              <w:rPr>
+                <w:rFonts w:ascii="Times New Roman" w:hAnsi="Times New Roman"/>
+                <w:sz w:val="24"/>
+                <w:szCs w:val="24"/>
+              </w:rPr>
+              <w:t>}</w:t>
+            </w:r>
+          </w:p>
+        </w:tc>
+      </w:tr>
+    </w:tbl>
+    <w:p>
+      <w:pPr>
+        <w:pStyle w:val="ListParagraph"/>
+        <w:ind w:left="360"/>
+        <w:jc w:val="both"/>
+        <w:rPr>
+          <w:rFonts w:ascii="Times New Roman" w:hAnsi="Times New Roman" w:cs="Times New Roman"/>
+          <w:sz w:val="24"/>
+          <w:szCs w:val="24"/>
+        </w:rPr>
+      </w:pPr>
+    </w:p>
+    <w:p>
+      <w:pPr>
+        <w:pStyle w:val="ListParagraph"/>
+        <w:numPr>
+          <w:ilvl w:val="0"/>
+          <w:numId w:val="8"/>
+        </w:numPr>
+        <w:jc w:val="both"/>
+        <w:rPr>
+          <w:rFonts w:ascii="Times New Roman" w:hAnsi="Times New Roman" w:cs="Times New Roman"/>
+          <w:sz w:val="24"/>
+          <w:szCs w:val="24"/>
+        </w:rPr>
+      </w:pPr>
+      <w:r>
+        <w:rPr>
+          <w:rFonts w:ascii="Times New Roman" w:hAnsi="Times New Roman" w:cs="Times New Roman"/>
+          <w:sz w:val="24"/>
+          <w:szCs w:val="24"/>
+        </w:rPr>
+        <w:t>The class specification and implementation can be separated into header files and source files respectively. This is recommended as it makes the class easier to manage.</w:t>
+      </w:r>
+    </w:p>
+    <w:p>
+      <w:pPr>
+        <w:pStyle w:val="ListParagraph"/>
+        <w:numPr>
+          <w:ilvl w:val="0"/>
+          <w:numId w:val="8"/>
+        </w:numPr>
+        <w:jc w:val="both"/>
+        <w:rPr>
+          <w:rFonts w:ascii="Times New Roman" w:hAnsi="Times New Roman" w:cs="Times New Roman"/>
+          <w:sz w:val="24"/>
+          <w:szCs w:val="24"/>
+        </w:rPr>
+      </w:pPr>
+      <w:r>
+        <w:rPr>
+          <w:rFonts w:ascii="Times New Roman" w:hAnsi="Times New Roman" w:cs="Times New Roman"/>
+          <w:sz w:val="24"/>
+          <w:szCs w:val="24"/>
+        </w:rPr>
+        <w:t>Including many files in a large program with reusable components will create an error due to duplicate declarations. This can be prevented by using a header guard in each header file. This will prevent the pre-processor from including the same header multiple times.</w:t>
+      </w:r>
+    </w:p>
+    <w:tbl>
+      <w:tblPr>
+        <w:tblStyle w:val="TableGrid"/>
+        <w:tblW w:w="0" w:type="auto"/>
+        <w:tblInd w:w="360" w:type="dxa"/>
+        <w:tblBorders>
+          <w:top w:val="none" w:sz="0" w:space="0" w:color="auto"/>
+          <w:left w:val="none" w:sz="0" w:space="0" w:color="auto"/>
+          <w:bottom w:val="none" w:sz="0" w:space="0" w:color="auto"/>
+          <w:right w:val="none" w:sz="0" w:space="0" w:color="auto"/>
+          <w:insideH w:val="none" w:sz="0" w:space="0" w:color="auto"/>
+          <w:insideV w:val="none" w:sz="0" w:space="0" w:color="auto"/>
+        </w:tblBorders>
+        <w:tblLook w:val="04A0" w:firstRow="1" w:lastRow="0" w:firstColumn="1" w:lastColumn="0" w:noHBand="0" w:noVBand="1"/>
+      </w:tblPr>
+      <w:tblGrid>
+        <w:gridCol w:w="2759"/>
+        <w:gridCol w:w="7347"/>
+      </w:tblGrid>
+      <w:tr>
+        <w:tc>
+          <w:tcPr>
+            <w:tcW w:w="2759" w:type="dxa"/>
+          </w:tcPr>
+          <w:p>
+            <w:pPr>
+              <w:pStyle w:val="CCode"/>
+            </w:pPr>
+            <w:r>
+              <w:t>#ifndef _</w:t>
+            </w:r>
+            <w:r>
+              <w:t>FILENAME</w:t>
+            </w:r>
+            <w:r>
+              <w:t>_H_</w:t>
+            </w:r>
+          </w:p>
+          <w:p>
+            <w:pPr>
+              <w:pStyle w:val="CCode"/>
+            </w:pPr>
+            <w:r>
+              <w:t>#define _</w:t>
+            </w:r>
+            <w:r>
+              <w:t>FILENAME</w:t>
+            </w:r>
+            <w:r>
+              <w:t>_H_</w:t>
+            </w:r>
+          </w:p>
+          <w:p>
+            <w:pPr>
+              <w:pStyle w:val="CCode"/>
+            </w:pPr>
+          </w:p>
+          <w:p>
+            <w:pPr>
+              <w:pStyle w:val="CCode"/>
+            </w:pPr>
+            <w:r>
+              <w:t>// Class declaration</w:t>
+            </w:r>
+          </w:p>
+          <w:p>
+            <w:pPr>
+              <w:pStyle w:val="CCode"/>
+            </w:pPr>
+          </w:p>
+          <w:p>
+            <w:pPr>
+              <w:pStyle w:val="CCode"/>
+            </w:pPr>
+            <w:r>
+              <w:t>#endif</w:t>
+            </w:r>
+          </w:p>
+        </w:tc>
+        <w:tc>
+          <w:tcPr>
+            <w:tcW w:w="7347" w:type="dxa"/>
+          </w:tcPr>
+          <w:p>
+            <w:pPr>
+              <w:pStyle w:val="ListParagraph"/>
+              <w:ind w:left="0"/>
+              <w:jc w:val="both"/>
+              <w:rPr>
+                <w:rFonts w:ascii="Times New Roman" w:hAnsi="Times New Roman" w:cs="Times New Roman"/>
+                <w:sz w:val="24"/>
+                <w:szCs w:val="24"/>
+              </w:rPr>
+            </w:pPr>
+            <w:r>
+              <w:rPr>
+                <w:rFonts w:ascii="Times New Roman" w:hAnsi="Times New Roman" w:cs="Times New Roman"/>
+                <w:sz w:val="24"/>
+                <w:szCs w:val="24"/>
+              </w:rPr>
+              <w:t>If the following symbol is not defined.</w:t>
+            </w:r>
+            <w:r>
+              <w:rPr>
+                <w:rFonts w:ascii="Times New Roman" w:hAnsi="Times New Roman" w:cs="Times New Roman"/>
+                <w:sz w:val="24"/>
+                <w:szCs w:val="24"/>
+              </w:rPr>
+              <w:t xml:space="preserve"> Then do everything from here…</w:t>
+            </w:r>
+          </w:p>
+          <w:p>
+            <w:pPr>
+              <w:pStyle w:val="ListParagraph"/>
+              <w:ind w:left="0"/>
+              <w:jc w:val="both"/>
+              <w:rPr>
+                <w:rFonts w:ascii="Times New Roman" w:hAnsi="Times New Roman" w:cs="Times New Roman"/>
+                <w:sz w:val="24"/>
+                <w:szCs w:val="24"/>
+              </w:rPr>
+            </w:pPr>
+            <w:r>
+              <w:rPr>
+                <w:rFonts w:ascii="Times New Roman" w:hAnsi="Times New Roman" w:cs="Times New Roman"/>
+                <w:sz w:val="24"/>
+                <w:szCs w:val="24"/>
+              </w:rPr>
+              <w:t>D</w:t>
+            </w:r>
+            <w:r>
+              <w:rPr>
+                <w:rFonts w:ascii="Times New Roman" w:hAnsi="Times New Roman" w:cs="Times New Roman"/>
+                <w:sz w:val="24"/>
+                <w:szCs w:val="24"/>
+              </w:rPr>
+              <w:t>efine the symbol</w:t>
+            </w:r>
+            <w:r>
+              <w:rPr>
+                <w:rFonts w:ascii="Times New Roman" w:hAnsi="Times New Roman" w:cs="Times New Roman"/>
+                <w:sz w:val="24"/>
+                <w:szCs w:val="24"/>
+              </w:rPr>
+              <w:t>.</w:t>
+            </w:r>
+          </w:p>
+          <w:p>
+            <w:pPr>
+              <w:pStyle w:val="ListParagraph"/>
+              <w:ind w:left="0"/>
+              <w:jc w:val="both"/>
+              <w:rPr>
+                <w:rFonts w:ascii="Times New Roman" w:hAnsi="Times New Roman" w:cs="Times New Roman"/>
+                <w:sz w:val="24"/>
+                <w:szCs w:val="24"/>
+              </w:rPr>
+            </w:pPr>
+            <w:r>
+              <w:rPr>
+                <w:rFonts w:ascii="Times New Roman" w:hAnsi="Times New Roman" w:cs="Times New Roman"/>
+                <w:sz w:val="24"/>
+                <w:szCs w:val="24"/>
+              </w:rPr>
+              <w:t>Declare the class.</w:t>
+            </w:r>
+          </w:p>
+          <w:p>
+            <w:pPr>
+              <w:pStyle w:val="ListParagraph"/>
+              <w:ind w:left="0"/>
+              <w:jc w:val="both"/>
+              <w:rPr>
+                <w:rFonts w:ascii="Times New Roman" w:hAnsi="Times New Roman" w:cs="Times New Roman"/>
+                <w:sz w:val="24"/>
+                <w:szCs w:val="24"/>
+              </w:rPr>
+            </w:pPr>
+          </w:p>
+          <w:p>
+            <w:pPr>
+              <w:pStyle w:val="ListParagraph"/>
+              <w:ind w:left="0"/>
+              <w:jc w:val="both"/>
+              <w:rPr>
+                <w:rFonts w:ascii="Times New Roman" w:hAnsi="Times New Roman" w:cs="Times New Roman"/>
+                <w:sz w:val="24"/>
+                <w:szCs w:val="24"/>
+              </w:rPr>
+            </w:pPr>
+            <w:r>
+              <w:rPr>
+                <w:rFonts w:ascii="Times New Roman" w:hAnsi="Times New Roman" w:cs="Times New Roman"/>
+                <w:sz w:val="24"/>
+                <w:szCs w:val="24"/>
+              </w:rPr>
+              <w:t>… to here.</w:t>
+            </w:r>
+          </w:p>
+        </w:tc>
+      </w:tr>
+    </w:tbl>
+    <w:p>
+      <w:pPr>
+        <w:pStyle w:val="ListParagraph"/>
+        <w:numPr>
+          <w:ilvl w:val="0"/>
+          <w:numId w:val="8"/>
+        </w:numPr>
+        <w:jc w:val="both"/>
+        <w:rPr>
+          <w:rFonts w:ascii="Times New Roman" w:hAnsi="Times New Roman" w:cs="Times New Roman"/>
+          <w:sz w:val="24"/>
+          <w:szCs w:val="24"/>
+        </w:rPr>
+      </w:pPr>
+      <w:r>
+        <w:rPr>
+          <w:rFonts w:ascii="Times New Roman" w:hAnsi="Times New Roman" w:cs="Times New Roman"/>
+          <w:sz w:val="24"/>
+          <w:szCs w:val="24"/>
+        </w:rPr>
+        <w:t xml:space="preserve">You can think of the end of the </w:t>
+      </w:r>
+      <w:r>
+        <w:rPr>
+          <w:rFonts w:ascii="Times New Roman" w:hAnsi="Times New Roman" w:cs="Times New Roman"/>
+          <w:i/>
+          <w:sz w:val="24"/>
+          <w:szCs w:val="24"/>
+        </w:rPr>
+        <w:t>#</w:t>
+      </w:r>
+      <w:proofErr w:type="spellStart"/>
+      <w:r>
+        <w:rPr>
+          <w:rFonts w:ascii="Times New Roman" w:hAnsi="Times New Roman" w:cs="Times New Roman"/>
+          <w:i/>
+          <w:sz w:val="24"/>
+          <w:szCs w:val="24"/>
+        </w:rPr>
+        <w:t>ifndef</w:t>
+      </w:r>
+      <w:proofErr w:type="spellEnd"/>
+      <w:r>
+        <w:rPr>
+          <w:rFonts w:ascii="Times New Roman" w:hAnsi="Times New Roman" w:cs="Times New Roman"/>
+          <w:sz w:val="24"/>
+          <w:szCs w:val="24"/>
+        </w:rPr>
+        <w:t xml:space="preserve"> line to </w:t>
+      </w:r>
+      <w:r>
+        <w:rPr>
+          <w:rFonts w:ascii="Times New Roman" w:hAnsi="Times New Roman" w:cs="Times New Roman"/>
+          <w:i/>
+          <w:sz w:val="24"/>
+          <w:szCs w:val="24"/>
+        </w:rPr>
+        <w:t>#endif</w:t>
+      </w:r>
+      <w:r>
+        <w:rPr>
+          <w:rFonts w:ascii="Times New Roman" w:hAnsi="Times New Roman" w:cs="Times New Roman"/>
+          <w:sz w:val="24"/>
+          <w:szCs w:val="24"/>
+        </w:rPr>
+        <w:t xml:space="preserve"> as a code block.</w:t>
+      </w:r>
+      <w:r>
+        <w:rPr>
+          <w:rFonts w:ascii="Times New Roman" w:hAnsi="Times New Roman" w:cs="Times New Roman"/>
+          <w:sz w:val="24"/>
+          <w:szCs w:val="24"/>
+        </w:rPr>
+        <w:t xml:space="preserve"> It’s co</w:t>
+      </w:r>
+      <w:r>
+        <w:rPr>
+          <w:rFonts w:ascii="Times New Roman" w:hAnsi="Times New Roman" w:cs="Times New Roman"/>
+          <w:sz w:val="24"/>
+          <w:szCs w:val="24"/>
+        </w:rPr>
+        <w:t>nventional to declare constants with all capitals and header specific constants with a _ prefix and _H_ suffix.</w:t>
+      </w:r>
+    </w:p>
+    <w:p>
+      <w:pPr>
+        <w:pStyle w:val="ListParagraph"/>
+        <w:numPr>
+          <w:ilvl w:val="0"/>
+          <w:numId w:val="8"/>
+        </w:numPr>
+        <w:jc w:val="both"/>
+        <w:rPr>
+          <w:rFonts w:ascii="Times New Roman" w:hAnsi="Times New Roman" w:cs="Times New Roman"/>
+          <w:sz w:val="24"/>
+          <w:szCs w:val="24"/>
+        </w:rPr>
+      </w:pPr>
+      <w:r>
+        <w:rPr>
+          <w:rFonts w:ascii="Times New Roman" w:hAnsi="Times New Roman" w:cs="Times New Roman"/>
+          <w:sz w:val="24"/>
+          <w:szCs w:val="24"/>
+        </w:rPr>
+        <w:t>Alternatively</w:t>
+      </w:r>
+      <w:r>
+        <w:rPr>
+          <w:rFonts w:ascii="Times New Roman" w:hAnsi="Times New Roman" w:cs="Times New Roman"/>
+          <w:sz w:val="24"/>
+          <w:szCs w:val="24"/>
+        </w:rPr>
+        <w:t>,</w:t>
+      </w:r>
+      <w:r>
+        <w:rPr>
+          <w:rFonts w:ascii="Times New Roman" w:hAnsi="Times New Roman" w:cs="Times New Roman"/>
+          <w:sz w:val="24"/>
+          <w:szCs w:val="24"/>
+        </w:rPr>
+        <w:t xml:space="preserve"> you can just </w:t>
+      </w:r>
+      <w:r>
+        <w:rPr>
+          <w:rFonts w:ascii="Times New Roman" w:hAnsi="Times New Roman" w:cs="Times New Roman"/>
+          <w:sz w:val="24"/>
+          <w:szCs w:val="24"/>
+        </w:rPr>
+        <w:t>write</w:t>
+      </w:r>
+      <w:r>
+        <w:rPr>
+          <w:rFonts w:ascii="Times New Roman" w:hAnsi="Times New Roman" w:cs="Times New Roman"/>
+          <w:sz w:val="24"/>
+          <w:szCs w:val="24"/>
+        </w:rPr>
+        <w:t xml:space="preserve"> </w:t>
+      </w:r>
+      <w:r>
+        <w:rPr>
+          <w:rFonts w:ascii="Times New Roman" w:hAnsi="Times New Roman" w:cs="Times New Roman"/>
+          <w:i/>
+          <w:sz w:val="24"/>
+          <w:szCs w:val="24"/>
+        </w:rPr>
+        <w:t>#pragma one</w:t>
+      </w:r>
+      <w:r>
+        <w:rPr>
+          <w:rFonts w:ascii="Times New Roman" w:hAnsi="Times New Roman" w:cs="Times New Roman"/>
+          <w:sz w:val="24"/>
+          <w:szCs w:val="24"/>
+        </w:rPr>
+        <w:t xml:space="preserve"> at the top of the file, but not all compilers support this.</w:t>
+      </w:r>
+    </w:p>
+    <w:p>
+      <w:pPr>
+        <w:pStyle w:val="ListParagraph"/>
+        <w:numPr>
+          <w:ilvl w:val="0"/>
+          <w:numId w:val="8"/>
+        </w:numPr>
+        <w:jc w:val="both"/>
+        <w:rPr>
+          <w:rFonts w:ascii="Times New Roman" w:hAnsi="Times New Roman" w:cs="Times New Roman"/>
+          <w:sz w:val="24"/>
+          <w:szCs w:val="24"/>
+        </w:rPr>
+      </w:pPr>
+      <w:r>
+        <w:rPr>
+          <w:rFonts w:ascii="Times New Roman" w:hAnsi="Times New Roman" w:cs="Times New Roman"/>
+          <w:sz w:val="24"/>
+          <w:szCs w:val="24"/>
+        </w:rPr>
+        <w:lastRenderedPageBreak/>
+        <w:t>The header file must then be included by any file that will make use of it</w:t>
+      </w:r>
+      <w:r>
+        <w:rPr>
+          <w:rFonts w:ascii="Times New Roman" w:hAnsi="Times New Roman" w:cs="Times New Roman"/>
+          <w:sz w:val="24"/>
+          <w:szCs w:val="24"/>
+        </w:rPr>
+        <w:t xml:space="preserve"> including the header file’s corresponding source file</w:t>
+      </w:r>
+      <w:r>
+        <w:rPr>
+          <w:rFonts w:ascii="Times New Roman" w:hAnsi="Times New Roman" w:cs="Times New Roman"/>
+          <w:sz w:val="24"/>
+          <w:szCs w:val="24"/>
+        </w:rPr>
+        <w:t>.</w:t>
+      </w:r>
+    </w:p>
+    <w:p>
+      <w:pPr>
+        <w:pStyle w:val="ListParagraph"/>
+        <w:numPr>
+          <w:ilvl w:val="0"/>
+          <w:numId w:val="8"/>
+        </w:numPr>
+        <w:jc w:val="both"/>
+        <w:rPr>
+          <w:rFonts w:ascii="Times New Roman" w:hAnsi="Times New Roman" w:cs="Times New Roman"/>
+          <w:sz w:val="24"/>
+          <w:szCs w:val="24"/>
+        </w:rPr>
+      </w:pPr>
+      <w:r>
+        <w:rPr>
+          <w:rFonts w:ascii="Times New Roman" w:hAnsi="Times New Roman" w:cs="Times New Roman"/>
+          <w:i/>
+          <w:sz w:val="24"/>
+          <w:szCs w:val="24"/>
+        </w:rPr>
+        <w:t xml:space="preserve">#include &lt;&gt; </w:t>
+      </w:r>
+      <w:r>
+        <w:rPr>
+          <w:rFonts w:ascii="Times New Roman" w:hAnsi="Times New Roman" w:cs="Times New Roman"/>
+          <w:sz w:val="24"/>
+          <w:szCs w:val="24"/>
+        </w:rPr>
+        <w:t xml:space="preserve">syntax is used for system files while </w:t>
+      </w:r>
+      <w:r>
+        <w:rPr>
+          <w:rFonts w:ascii="Times New Roman" w:hAnsi="Times New Roman" w:cs="Times New Roman"/>
+          <w:i/>
+          <w:sz w:val="24"/>
+          <w:szCs w:val="24"/>
+        </w:rPr>
+        <w:t>#include “”</w:t>
+      </w:r>
+      <w:r>
+        <w:rPr>
+          <w:rFonts w:ascii="Times New Roman" w:hAnsi="Times New Roman" w:cs="Times New Roman"/>
+          <w:sz w:val="24"/>
+          <w:szCs w:val="24"/>
+        </w:rPr>
+        <w:t xml:space="preserve"> syntax is used for local/project files.</w:t>
+      </w:r>
+    </w:p>
+    <w:p>
+      <w:pPr>
+        <w:pStyle w:val="ListParagraph"/>
+        <w:ind w:left="360"/>
+        <w:jc w:val="both"/>
+        <w:rPr>
+          <w:rFonts w:ascii="Times New Roman" w:hAnsi="Times New Roman" w:cs="Times New Roman"/>
+          <w:sz w:val="24"/>
+          <w:szCs w:val="24"/>
+        </w:rPr>
+      </w:pPr>
+    </w:p>
+    <w:p>
+      <w:pPr>
+        <w:pStyle w:val="ListParagraph"/>
+        <w:numPr>
+          <w:ilvl w:val="0"/>
+          <w:numId w:val="8"/>
+        </w:numPr>
+        <w:jc w:val="both"/>
+        <w:rPr>
+          <w:rFonts w:ascii="Times New Roman" w:hAnsi="Times New Roman" w:cs="Times New Roman"/>
+          <w:sz w:val="24"/>
+          <w:szCs w:val="24"/>
+        </w:rPr>
+      </w:pPr>
+      <w:r>
+        <w:rPr>
+          <w:rFonts w:ascii="Times New Roman" w:hAnsi="Times New Roman" w:cs="Times New Roman"/>
+          <w:sz w:val="24"/>
+          <w:szCs w:val="24"/>
+        </w:rPr>
+        <w:t xml:space="preserve">There are </w:t>
+      </w:r>
+      <w:r>
+        <w:rPr>
+          <w:rFonts w:ascii="Times New Roman" w:hAnsi="Times New Roman" w:cs="Times New Roman"/>
+          <w:sz w:val="24"/>
+          <w:szCs w:val="24"/>
+        </w:rPr>
+        <w:t xml:space="preserve">special </w:t>
+      </w:r>
+      <w:r>
+        <w:rPr>
+          <w:rFonts w:ascii="Times New Roman" w:hAnsi="Times New Roman" w:cs="Times New Roman"/>
+          <w:sz w:val="24"/>
+          <w:szCs w:val="24"/>
+        </w:rPr>
+        <w:t>methods which are automatically called by the compiler under certain conditions.</w:t>
+      </w:r>
+    </w:p>
+    <w:p>
+      <w:pPr>
+        <w:pStyle w:val="ListParagraph"/>
+        <w:numPr>
+          <w:ilvl w:val="0"/>
+          <w:numId w:val="8"/>
+        </w:numPr>
+        <w:jc w:val="both"/>
+        <w:rPr>
+          <w:rFonts w:ascii="Times New Roman" w:hAnsi="Times New Roman" w:cs="Times New Roman"/>
+          <w:sz w:val="24"/>
+          <w:szCs w:val="24"/>
+        </w:rPr>
+      </w:pPr>
+      <w:r>
+        <w:rPr>
+          <w:rFonts w:ascii="Times New Roman" w:hAnsi="Times New Roman" w:cs="Times New Roman"/>
+          <w:b/>
+          <w:sz w:val="24"/>
+          <w:szCs w:val="24"/>
+        </w:rPr>
+        <w:t>Constructors</w:t>
+      </w:r>
+      <w:r>
+        <w:rPr>
+          <w:rFonts w:ascii="Times New Roman" w:hAnsi="Times New Roman" w:cs="Times New Roman"/>
+          <w:sz w:val="24"/>
+          <w:szCs w:val="24"/>
+        </w:rPr>
+        <w:t xml:space="preserve"> are methods which are automatically called when an object is created to initialise it. They have the same name as the class, have no return type, and can also be overloaded.</w:t>
+      </w:r>
+      <w:r>
+        <w:rPr>
+          <w:rFonts w:ascii="Times New Roman" w:hAnsi="Times New Roman" w:cs="Times New Roman"/>
+          <w:sz w:val="24"/>
+          <w:szCs w:val="24"/>
+        </w:rPr>
+        <w:t xml:space="preserve"> The parameters passed to the object upon instantiation must match one of the constructors.</w:t>
+      </w:r>
+    </w:p>
+    <w:p>
+      <w:pPr>
+        <w:pStyle w:val="ListParagraph"/>
+        <w:numPr>
+          <w:ilvl w:val="0"/>
+          <w:numId w:val="8"/>
+        </w:numPr>
+        <w:jc w:val="both"/>
+        <w:rPr>
+          <w:rFonts w:ascii="Times New Roman" w:hAnsi="Times New Roman" w:cs="Times New Roman"/>
+          <w:sz w:val="24"/>
+          <w:szCs w:val="24"/>
+        </w:rPr>
+      </w:pPr>
+      <w:r>
+        <w:rPr>
+          <w:rFonts w:ascii="Times New Roman" w:hAnsi="Times New Roman" w:cs="Times New Roman"/>
+          <w:b/>
+          <w:sz w:val="24"/>
+          <w:szCs w:val="24"/>
+        </w:rPr>
+        <w:t>Destructors</w:t>
+      </w:r>
+      <w:r>
+        <w:rPr>
+          <w:rFonts w:ascii="Times New Roman" w:hAnsi="Times New Roman" w:cs="Times New Roman"/>
+          <w:sz w:val="24"/>
+          <w:szCs w:val="24"/>
+        </w:rPr>
+        <w:t xml:space="preserve"> are methods which are automatically called when an object is destroyed to release memory and other resources. They have the same name as the class, but with a ~ prefix. They have no return types or parameters, and cannot be overloaded.</w:t>
+      </w:r>
+      <w:r>
+        <w:rPr>
+          <w:rFonts w:ascii="Times New Roman" w:hAnsi="Times New Roman" w:cs="Times New Roman"/>
+          <w:sz w:val="24"/>
+          <w:szCs w:val="24"/>
+        </w:rPr>
+        <w:t xml:space="preserve"> It’s called when an object falls out of scope, </w:t>
+      </w:r>
+      <w:r>
+        <w:rPr>
+          <w:rFonts w:ascii="Times New Roman" w:hAnsi="Times New Roman" w:cs="Times New Roman"/>
+          <w:sz w:val="24"/>
+          <w:szCs w:val="24"/>
+        </w:rPr>
+        <w:t>or its pointer is deleted.</w:t>
+      </w:r>
+    </w:p>
+    <w:p>
+      <w:pPr>
+        <w:pStyle w:val="ListParagraph"/>
+        <w:numPr>
+          <w:ilvl w:val="0"/>
+          <w:numId w:val="8"/>
+        </w:numPr>
+        <w:jc w:val="both"/>
+        <w:rPr>
+          <w:rFonts w:ascii="Times New Roman" w:hAnsi="Times New Roman" w:cs="Times New Roman"/>
+          <w:sz w:val="24"/>
+          <w:szCs w:val="24"/>
+        </w:rPr>
+      </w:pPr>
+      <w:r>
+        <w:rPr>
+          <w:rFonts w:ascii="Times New Roman" w:hAnsi="Times New Roman" w:cs="Times New Roman"/>
+          <w:sz w:val="24"/>
+          <w:szCs w:val="24"/>
+        </w:rPr>
+        <w:t xml:space="preserve">A </w:t>
+      </w:r>
+      <w:r>
+        <w:rPr>
+          <w:rFonts w:ascii="Times New Roman" w:hAnsi="Times New Roman" w:cs="Times New Roman"/>
+          <w:b/>
+          <w:sz w:val="24"/>
+          <w:szCs w:val="24"/>
+        </w:rPr>
+        <w:t>default constructor</w:t>
+      </w:r>
+      <w:r>
+        <w:rPr>
+          <w:rFonts w:ascii="Times New Roman" w:hAnsi="Times New Roman" w:cs="Times New Roman"/>
+          <w:sz w:val="24"/>
+          <w:szCs w:val="24"/>
+        </w:rPr>
+        <w:t xml:space="preserve"> is a constructor that requires no arguments. </w:t>
+      </w:r>
+    </w:p>
+    <w:p>
+      <w:pPr>
+        <w:pStyle w:val="ListParagraph"/>
+        <w:numPr>
+          <w:ilvl w:val="0"/>
+          <w:numId w:val="8"/>
+        </w:numPr>
+        <w:jc w:val="both"/>
+        <w:rPr>
+          <w:rFonts w:ascii="Times New Roman" w:hAnsi="Times New Roman" w:cs="Times New Roman"/>
+          <w:sz w:val="24"/>
+          <w:szCs w:val="24"/>
+        </w:rPr>
+      </w:pPr>
+      <w:r>
+        <w:rPr>
+          <w:rFonts w:ascii="Times New Roman" w:hAnsi="Times New Roman" w:cs="Times New Roman"/>
+          <w:sz w:val="24"/>
+          <w:szCs w:val="24"/>
+        </w:rPr>
+        <w:t>If you don’t define any constructors or destructors, then the compiler will include a default constructor and destructor for you</w:t>
+      </w:r>
+      <w:r>
+        <w:rPr>
+          <w:rFonts w:ascii="Times New Roman" w:hAnsi="Times New Roman" w:cs="Times New Roman"/>
+          <w:sz w:val="24"/>
+          <w:szCs w:val="24"/>
+        </w:rPr>
+        <w:t xml:space="preserve"> that do nothing</w:t>
+      </w:r>
+      <w:r>
+        <w:rPr>
+          <w:rFonts w:ascii="Times New Roman" w:hAnsi="Times New Roman" w:cs="Times New Roman"/>
+          <w:sz w:val="24"/>
+          <w:szCs w:val="24"/>
+        </w:rPr>
+        <w:t>.</w:t>
+      </w:r>
+      <w:r>
+        <w:rPr>
+          <w:rFonts w:ascii="Times New Roman" w:hAnsi="Times New Roman" w:cs="Times New Roman"/>
+          <w:sz w:val="24"/>
+          <w:szCs w:val="24"/>
+        </w:rPr>
+        <w:t xml:space="preserve"> It’s usually best practice to define your own to set reasonable defaults for attributes, especially if you have primitive attributes as they contain garbage data.</w:t>
       </w:r>
       <w:bookmarkStart w:id="0" w:name="_GoBack"/>
       <w:bookmarkEnd w:id="0"/>
-      <w:r>
-        <w:rPr>
-          <w:rFonts w:ascii="Times New Roman" w:hAnsi="Times New Roman" w:cs="Times New Roman"/>
-          <w:sz w:val="24"/>
-          <w:szCs w:val="24"/>
-        </w:rPr>
-        <w:t>.</w:t>
-      </w:r>
     </w:p>
     <w:p>
       <w:pPr>
@@ -22182,7 +23474,7 @@
   <w:abstractNum w:abstractNumId="4" w15:restartNumberingAfterBreak="0">
     <w:nsid w:val="48D31795"/>
     <w:multiLevelType w:val="hybridMultilevel"/>
-    <w:tmpl w:val="FA9E3852"/>
+    <w:tmpl w:val="2D764C46"/>
     <w:lvl w:ilvl="0" w:tplc="67385BAA">
       <w:start w:val="1"/>
       <w:numFmt w:val="bullet"/>
@@ -22293,9 +23585,9 @@
     </w:lvl>
   </w:abstractNum>
   <w:abstractNum w:abstractNumId="5" w15:restartNumberingAfterBreak="0">
-    <w:nsid w:val="5DCD4CAB"/>
+    <w:nsid w:val="57900104"/>
     <w:multiLevelType w:val="hybridMultilevel"/>
-    <w:tmpl w:val="71C640A0"/>
+    <w:tmpl w:val="B4F0E9D0"/>
     <w:lvl w:ilvl="0" w:tplc="08090001">
       <w:start w:val="1"/>
       <w:numFmt w:val="bullet"/>
@@ -22406,9 +23698,9 @@
     </w:lvl>
   </w:abstractNum>
   <w:abstractNum w:abstractNumId="6" w15:restartNumberingAfterBreak="0">
-    <w:nsid w:val="714778E4"/>
+    <w:nsid w:val="5DCD4CAB"/>
     <w:multiLevelType w:val="hybridMultilevel"/>
-    <w:tmpl w:val="7A6E3D28"/>
+    <w:tmpl w:val="71C640A0"/>
     <w:lvl w:ilvl="0" w:tplc="08090001">
       <w:start w:val="1"/>
       <w:numFmt w:val="bullet"/>
@@ -22518,14 +23810,127 @@
       </w:rPr>
     </w:lvl>
   </w:abstractNum>
+  <w:abstractNum w:abstractNumId="7" w15:restartNumberingAfterBreak="0">
+    <w:nsid w:val="714778E4"/>
+    <w:multiLevelType w:val="hybridMultilevel"/>
+    <w:tmpl w:val="7A6E3D28"/>
+    <w:lvl w:ilvl="0" w:tplc="08090001">
+      <w:start w:val="1"/>
+      <w:numFmt w:val="bullet"/>
+      <w:lvlText w:val=""/>
+      <w:lvlJc w:val="left"/>
+      <w:pPr>
+        <w:ind w:left="360" w:hanging="360"/>
+      </w:pPr>
+      <w:rPr>
+        <w:rFonts w:ascii="Symbol" w:hAnsi="Symbol" w:hint="default"/>
+      </w:rPr>
+    </w:lvl>
+    <w:lvl w:ilvl="1" w:tplc="08090003" w:tentative="1">
+      <w:start w:val="1"/>
+      <w:numFmt w:val="bullet"/>
+      <w:lvlText w:val="o"/>
+      <w:lvlJc w:val="left"/>
+      <w:pPr>
+        <w:ind w:left="1080" w:hanging="360"/>
+      </w:pPr>
+      <w:rPr>
+        <w:rFonts w:ascii="Courier New" w:hAnsi="Courier New" w:cs="Courier New" w:hint="default"/>
+      </w:rPr>
+    </w:lvl>
+    <w:lvl w:ilvl="2" w:tplc="08090005" w:tentative="1">
+      <w:start w:val="1"/>
+      <w:numFmt w:val="bullet"/>
+      <w:lvlText w:val=""/>
+      <w:lvlJc w:val="left"/>
+      <w:pPr>
+        <w:ind w:left="1800" w:hanging="360"/>
+      </w:pPr>
+      <w:rPr>
+        <w:rFonts w:ascii="Wingdings" w:hAnsi="Wingdings" w:hint="default"/>
+      </w:rPr>
+    </w:lvl>
+    <w:lvl w:ilvl="3" w:tplc="08090001" w:tentative="1">
+      <w:start w:val="1"/>
+      <w:numFmt w:val="bullet"/>
+      <w:lvlText w:val=""/>
+      <w:lvlJc w:val="left"/>
+      <w:pPr>
+        <w:ind w:left="2520" w:hanging="360"/>
+      </w:pPr>
+      <w:rPr>
+        <w:rFonts w:ascii="Symbol" w:hAnsi="Symbol" w:hint="default"/>
+      </w:rPr>
+    </w:lvl>
+    <w:lvl w:ilvl="4" w:tplc="08090003" w:tentative="1">
+      <w:start w:val="1"/>
+      <w:numFmt w:val="bullet"/>
+      <w:lvlText w:val="o"/>
+      <w:lvlJc w:val="left"/>
+      <w:pPr>
+        <w:ind w:left="3240" w:hanging="360"/>
+      </w:pPr>
+      <w:rPr>
+        <w:rFonts w:ascii="Courier New" w:hAnsi="Courier New" w:cs="Courier New" w:hint="default"/>
+      </w:rPr>
+    </w:lvl>
+    <w:lvl w:ilvl="5" w:tplc="08090005" w:tentative="1">
+      <w:start w:val="1"/>
+      <w:numFmt w:val="bullet"/>
+      <w:lvlText w:val=""/>
+      <w:lvlJc w:val="left"/>
+      <w:pPr>
+        <w:ind w:left="3960" w:hanging="360"/>
+      </w:pPr>
+      <w:rPr>
+        <w:rFonts w:ascii="Wingdings" w:hAnsi="Wingdings" w:hint="default"/>
+      </w:rPr>
+    </w:lvl>
+    <w:lvl w:ilvl="6" w:tplc="08090001" w:tentative="1">
+      <w:start w:val="1"/>
+      <w:numFmt w:val="bullet"/>
+      <w:lvlText w:val=""/>
+      <w:lvlJc w:val="left"/>
+      <w:pPr>
+        <w:ind w:left="4680" w:hanging="360"/>
+      </w:pPr>
+      <w:rPr>
+        <w:rFonts w:ascii="Symbol" w:hAnsi="Symbol" w:hint="default"/>
+      </w:rPr>
+    </w:lvl>
+    <w:lvl w:ilvl="7" w:tplc="08090003" w:tentative="1">
+      <w:start w:val="1"/>
+      <w:numFmt w:val="bullet"/>
+      <w:lvlText w:val="o"/>
+      <w:lvlJc w:val="left"/>
+      <w:pPr>
+        <w:ind w:left="5400" w:hanging="360"/>
+      </w:pPr>
+      <w:rPr>
+        <w:rFonts w:ascii="Courier New" w:hAnsi="Courier New" w:cs="Courier New" w:hint="default"/>
+      </w:rPr>
+    </w:lvl>
+    <w:lvl w:ilvl="8" w:tplc="08090005" w:tentative="1">
+      <w:start w:val="1"/>
+      <w:numFmt w:val="bullet"/>
+      <w:lvlText w:val=""/>
+      <w:lvlJc w:val="left"/>
+      <w:pPr>
+        <w:ind w:left="6120" w:hanging="360"/>
+      </w:pPr>
+      <w:rPr>
+        <w:rFonts w:ascii="Wingdings" w:hAnsi="Wingdings" w:hint="default"/>
+      </w:rPr>
+    </w:lvl>
+  </w:abstractNum>
   <w:num w:numId="1">
-    <w:abstractNumId w:val="6"/>
+    <w:abstractNumId w:val="7"/>
   </w:num>
   <w:num w:numId="2">
     <w:abstractNumId w:val="1"/>
   </w:num>
   <w:num w:numId="3">
-    <w:abstractNumId w:val="5"/>
+    <w:abstractNumId w:val="6"/>
   </w:num>
   <w:num w:numId="4">
     <w:abstractNumId w:val="2"/>
@@ -22538,6 +23943,9 @@
   </w:num>
   <w:num w:numId="7">
     <w:abstractNumId w:val="3"/>
+  </w:num>
+  <w:num w:numId="8">
+    <w:abstractNumId w:val="5"/>
   </w:num>
 </w:numbering>
 </file>
@@ -22943,7 +24351,6 @@
   <w:style w:type="character" w:default="1" w:styleId="DefaultParagraphFont">
     <w:name w:val="Default Paragraph Font"/>
     <w:uiPriority w:val="1"/>
-    <w:semiHidden/>
     <w:unhideWhenUsed/>
   </w:style>
   <w:style w:type="table" w:default="1" w:styleId="TableNormal">
@@ -23385,7 +24792,7 @@
 </file>
 
 <file path=customXml/itemProps1.xml><?xml version="1.0" encoding="utf-8"?>
-<ds:datastoreItem xmlns:ds="http://schemas.openxmlformats.org/officeDocument/2006/customXml" ds:itemID="{2D882CF8-4BFF-4A60-BA44-1B11E29F39A9}">
+<ds:datastoreItem xmlns:ds="http://schemas.openxmlformats.org/officeDocument/2006/customXml" ds:itemID="{BDE7FE14-73AF-4A34-9540-6BCE9328C448}">
   <ds:schemaRefs>
     <ds:schemaRef ds:uri="http://schemas.openxmlformats.org/officeDocument/2006/bibliography"/>
   </ds:schemaRefs>

</xml_diff>

<commit_message>
Covered l-value vs. r-value references (& and &&), instance members vs. class members (static), copy and move constructors, friendships, const correctness, constructor initialiser list, and delegating constructors. Completed multiple challenges, and 10 part quiz. Completed section.
</commit_message>
<xml_diff>
--- a/notes/BeginningCppProgramming.docx
+++ b/notes/BeginningCppProgramming.docx
@@ -20608,7 +20608,6 @@
           <w:szCs w:val="24"/>
         </w:rPr>
       </w:pPr>
-      <w:proofErr w:type="spellStart"/>
       <w:r>
         <w:rPr>
           <w:rFonts w:ascii="Times New Roman" w:hAnsi="Times New Roman" w:cs="Times New Roman"/>
@@ -20627,7 +20626,6 @@
         </w:rPr>
         <w:t>values</w:t>
       </w:r>
-      <w:proofErr w:type="spellEnd"/>
       <w:r>
         <w:rPr>
           <w:rFonts w:ascii="Times New Roman" w:hAnsi="Times New Roman" w:cs="Times New Roman"/>
@@ -21962,13 +21960,7 @@
               <w:pStyle w:val="CCode"/>
             </w:pPr>
             <w:r>
-              <w:t xml:space="preserve">   void </w:t>
-            </w:r>
-            <w:r>
-              <w:t>greet</w:t>
-            </w:r>
-            <w:r>
-              <w:t>() {</w:t>
+              <w:t xml:space="preserve">   void greet() {</w:t>
             </w:r>
           </w:p>
           <w:p>
@@ -22010,10 +22002,7 @@
               <w:pStyle w:val="CCode"/>
             </w:pPr>
             <w:r>
-              <w:t>class Player {</w:t>
-            </w:r>
-            <w:r>
-              <w:t xml:space="preserve"> // Recommended.</w:t>
+              <w:t>class Player { // Recommended.</w:t>
             </w:r>
           </w:p>
           <w:p>
@@ -22029,10 +22018,7 @@
               <w:pStyle w:val="CCode"/>
             </w:pPr>
             <w:r>
-              <w:t xml:space="preserve">   void greet(</w:t>
-            </w:r>
-            <w:r>
-              <w:t>);</w:t>
+              <w:t xml:space="preserve">   void greet();</w:t>
             </w:r>
           </w:p>
           <w:p>
@@ -22545,15 +22531,274 @@
           <w:szCs w:val="24"/>
         </w:rPr>
         <w:lastRenderedPageBreak/>
-        <w:t>The header file must then be included by any file that will make use of it</w:t>
-      </w:r>
-      <w:r>
-        <w:rPr>
-          <w:rFonts w:ascii="Times New Roman" w:hAnsi="Times New Roman" w:cs="Times New Roman"/>
-          <w:sz w:val="24"/>
-          <w:szCs w:val="24"/>
-        </w:rPr>
-        <w:t xml:space="preserve"> including the header file’s corresponding source file</w:t>
+        <w:t>The header file must then be included by any file that will make use of it including the header file’s corresponding source file.</w:t>
+      </w:r>
+    </w:p>
+    <w:p>
+      <w:pPr>
+        <w:pStyle w:val="ListParagraph"/>
+        <w:numPr>
+          <w:ilvl w:val="0"/>
+          <w:numId w:val="8"/>
+        </w:numPr>
+        <w:jc w:val="both"/>
+        <w:rPr>
+          <w:rFonts w:ascii="Times New Roman" w:hAnsi="Times New Roman" w:cs="Times New Roman"/>
+          <w:sz w:val="24"/>
+          <w:szCs w:val="24"/>
+        </w:rPr>
+      </w:pPr>
+      <w:r>
+        <w:rPr>
+          <w:rFonts w:ascii="Times New Roman" w:hAnsi="Times New Roman" w:cs="Times New Roman"/>
+          <w:i/>
+          <w:sz w:val="24"/>
+          <w:szCs w:val="24"/>
+        </w:rPr>
+        <w:t xml:space="preserve">#include &lt;&gt; </w:t>
+      </w:r>
+      <w:r>
+        <w:rPr>
+          <w:rFonts w:ascii="Times New Roman" w:hAnsi="Times New Roman" w:cs="Times New Roman"/>
+          <w:sz w:val="24"/>
+          <w:szCs w:val="24"/>
+        </w:rPr>
+        <w:t xml:space="preserve">syntax is used for system files while </w:t>
+      </w:r>
+      <w:r>
+        <w:rPr>
+          <w:rFonts w:ascii="Times New Roman" w:hAnsi="Times New Roman" w:cs="Times New Roman"/>
+          <w:i/>
+          <w:sz w:val="24"/>
+          <w:szCs w:val="24"/>
+        </w:rPr>
+        <w:t>#include “”</w:t>
+      </w:r>
+      <w:r>
+        <w:rPr>
+          <w:rFonts w:ascii="Times New Roman" w:hAnsi="Times New Roman" w:cs="Times New Roman"/>
+          <w:sz w:val="24"/>
+          <w:szCs w:val="24"/>
+        </w:rPr>
+        <w:t xml:space="preserve"> syntax is used for local/project files.</w:t>
+      </w:r>
+    </w:p>
+    <w:p>
+      <w:pPr>
+        <w:pStyle w:val="ListParagraph"/>
+        <w:ind w:left="360"/>
+        <w:jc w:val="both"/>
+        <w:rPr>
+          <w:rFonts w:ascii="Times New Roman" w:hAnsi="Times New Roman" w:cs="Times New Roman"/>
+          <w:sz w:val="24"/>
+          <w:szCs w:val="24"/>
+        </w:rPr>
+      </w:pPr>
+    </w:p>
+    <w:p>
+      <w:pPr>
+        <w:pStyle w:val="ListParagraph"/>
+        <w:numPr>
+          <w:ilvl w:val="0"/>
+          <w:numId w:val="8"/>
+        </w:numPr>
+        <w:jc w:val="both"/>
+        <w:rPr>
+          <w:rFonts w:ascii="Times New Roman" w:hAnsi="Times New Roman" w:cs="Times New Roman"/>
+          <w:sz w:val="24"/>
+          <w:szCs w:val="24"/>
+        </w:rPr>
+      </w:pPr>
+      <w:r>
+        <w:rPr>
+          <w:rFonts w:ascii="Times New Roman" w:hAnsi="Times New Roman" w:cs="Times New Roman"/>
+          <w:sz w:val="24"/>
+          <w:szCs w:val="24"/>
+        </w:rPr>
+        <w:t xml:space="preserve">There are </w:t>
+      </w:r>
+      <w:r>
+        <w:rPr>
+          <w:rFonts w:ascii="Times New Roman" w:hAnsi="Times New Roman" w:cs="Times New Roman"/>
+          <w:sz w:val="24"/>
+          <w:szCs w:val="24"/>
+        </w:rPr>
+        <w:t xml:space="preserve">special </w:t>
+      </w:r>
+      <w:r>
+        <w:rPr>
+          <w:rFonts w:ascii="Times New Roman" w:hAnsi="Times New Roman" w:cs="Times New Roman"/>
+          <w:sz w:val="24"/>
+          <w:szCs w:val="24"/>
+        </w:rPr>
+        <w:t>methods which are automatically called by the compiler under certain conditions.</w:t>
+      </w:r>
+    </w:p>
+    <w:p>
+      <w:pPr>
+        <w:pStyle w:val="ListParagraph"/>
+        <w:numPr>
+          <w:ilvl w:val="0"/>
+          <w:numId w:val="8"/>
+        </w:numPr>
+        <w:jc w:val="both"/>
+        <w:rPr>
+          <w:rFonts w:ascii="Times New Roman" w:hAnsi="Times New Roman" w:cs="Times New Roman"/>
+          <w:sz w:val="24"/>
+          <w:szCs w:val="24"/>
+        </w:rPr>
+      </w:pPr>
+      <w:r>
+        <w:rPr>
+          <w:rFonts w:ascii="Times New Roman" w:hAnsi="Times New Roman" w:cs="Times New Roman"/>
+          <w:b/>
+          <w:sz w:val="24"/>
+          <w:szCs w:val="24"/>
+        </w:rPr>
+        <w:t>Constructors</w:t>
+      </w:r>
+      <w:r>
+        <w:rPr>
+          <w:rFonts w:ascii="Times New Roman" w:hAnsi="Times New Roman" w:cs="Times New Roman"/>
+          <w:sz w:val="24"/>
+          <w:szCs w:val="24"/>
+        </w:rPr>
+        <w:t xml:space="preserve"> are methods which are automatically called when an object is created to initialise it. They have the same name as the class, have no return type, and can also be overloaded.</w:t>
+      </w:r>
+      <w:r>
+        <w:rPr>
+          <w:rFonts w:ascii="Times New Roman" w:hAnsi="Times New Roman" w:cs="Times New Roman"/>
+          <w:sz w:val="24"/>
+          <w:szCs w:val="24"/>
+        </w:rPr>
+        <w:t xml:space="preserve"> The parameters passed to the object upon instantiation must match one of the constructors.</w:t>
+      </w:r>
+    </w:p>
+    <w:p>
+      <w:pPr>
+        <w:pStyle w:val="ListParagraph"/>
+        <w:numPr>
+          <w:ilvl w:val="0"/>
+          <w:numId w:val="8"/>
+        </w:numPr>
+        <w:jc w:val="both"/>
+        <w:rPr>
+          <w:rFonts w:ascii="Times New Roman" w:hAnsi="Times New Roman" w:cs="Times New Roman"/>
+          <w:sz w:val="24"/>
+          <w:szCs w:val="24"/>
+        </w:rPr>
+      </w:pPr>
+      <w:r>
+        <w:rPr>
+          <w:rFonts w:ascii="Times New Roman" w:hAnsi="Times New Roman" w:cs="Times New Roman"/>
+          <w:sz w:val="24"/>
+          <w:szCs w:val="24"/>
+        </w:rPr>
+        <w:t xml:space="preserve">A </w:t>
+      </w:r>
+      <w:r>
+        <w:rPr>
+          <w:rFonts w:ascii="Times New Roman" w:hAnsi="Times New Roman" w:cs="Times New Roman"/>
+          <w:b/>
+          <w:sz w:val="24"/>
+          <w:szCs w:val="24"/>
+        </w:rPr>
+        <w:t>default constructor</w:t>
+      </w:r>
+      <w:r>
+        <w:rPr>
+          <w:rFonts w:ascii="Times New Roman" w:hAnsi="Times New Roman" w:cs="Times New Roman"/>
+          <w:sz w:val="24"/>
+          <w:szCs w:val="24"/>
+        </w:rPr>
+        <w:t xml:space="preserve"> is a constructor that requires no arguments. </w:t>
+      </w:r>
+      <w:r>
+        <w:rPr>
+          <w:rFonts w:ascii="Times New Roman" w:hAnsi="Times New Roman" w:cs="Times New Roman"/>
+          <w:sz w:val="24"/>
+          <w:szCs w:val="24"/>
+        </w:rPr>
+        <w:t>This can either be a constructor with no parameters, or a constructor with only default argument parameters.</w:t>
+      </w:r>
+    </w:p>
+    <w:p>
+      <w:pPr>
+        <w:pStyle w:val="ListParagraph"/>
+        <w:numPr>
+          <w:ilvl w:val="0"/>
+          <w:numId w:val="8"/>
+        </w:numPr>
+        <w:jc w:val="both"/>
+        <w:rPr>
+          <w:rFonts w:ascii="Times New Roman" w:hAnsi="Times New Roman" w:cs="Times New Roman"/>
+          <w:sz w:val="24"/>
+          <w:szCs w:val="24"/>
+        </w:rPr>
+      </w:pPr>
+      <w:r>
+        <w:rPr>
+          <w:rFonts w:ascii="Times New Roman" w:hAnsi="Times New Roman" w:cs="Times New Roman"/>
+          <w:b/>
+          <w:sz w:val="24"/>
+          <w:szCs w:val="24"/>
+        </w:rPr>
+        <w:t>Destructors</w:t>
+      </w:r>
+      <w:r>
+        <w:rPr>
+          <w:rFonts w:ascii="Times New Roman" w:hAnsi="Times New Roman" w:cs="Times New Roman"/>
+          <w:sz w:val="24"/>
+          <w:szCs w:val="24"/>
+        </w:rPr>
+        <w:t xml:space="preserve"> are methods which are automatically called when an object is destroyed to release memory and other resources. They have the same name as the class, but with a ~ prefix. They have no return types or parameters, and cannot be overloaded.</w:t>
+      </w:r>
+      <w:r>
+        <w:rPr>
+          <w:rFonts w:ascii="Times New Roman" w:hAnsi="Times New Roman" w:cs="Times New Roman"/>
+          <w:sz w:val="24"/>
+          <w:szCs w:val="24"/>
+        </w:rPr>
+        <w:t xml:space="preserve"> It’s called when an object falls out of scope, </w:t>
+      </w:r>
+      <w:r>
+        <w:rPr>
+          <w:rFonts w:ascii="Times New Roman" w:hAnsi="Times New Roman" w:cs="Times New Roman"/>
+          <w:sz w:val="24"/>
+          <w:szCs w:val="24"/>
+        </w:rPr>
+        <w:t>or its pointer is deleted.</w:t>
+      </w:r>
+    </w:p>
+    <w:p>
+      <w:pPr>
+        <w:pStyle w:val="ListParagraph"/>
+        <w:numPr>
+          <w:ilvl w:val="0"/>
+          <w:numId w:val="8"/>
+        </w:numPr>
+        <w:jc w:val="both"/>
+        <w:rPr>
+          <w:rFonts w:ascii="Times New Roman" w:hAnsi="Times New Roman" w:cs="Times New Roman"/>
+          <w:sz w:val="24"/>
+          <w:szCs w:val="24"/>
+        </w:rPr>
+      </w:pPr>
+      <w:r>
+        <w:rPr>
+          <w:rFonts w:ascii="Times New Roman" w:hAnsi="Times New Roman" w:cs="Times New Roman"/>
+          <w:sz w:val="24"/>
+          <w:szCs w:val="24"/>
+        </w:rPr>
+        <w:t>If you don’t define any constructors or destructors, then the compiler will include a default constructor and destructor for you</w:t>
+      </w:r>
+      <w:r>
+        <w:rPr>
+          <w:rFonts w:ascii="Times New Roman" w:hAnsi="Times New Roman" w:cs="Times New Roman"/>
+          <w:sz w:val="24"/>
+          <w:szCs w:val="24"/>
+        </w:rPr>
+        <w:t xml:space="preserve"> that do nothing</w:t>
       </w:r>
       <w:r>
         <w:rPr>
@@ -22563,6 +22808,14 @@
         </w:rPr>
         <w:t>.</w:t>
       </w:r>
+      <w:r>
+        <w:rPr>
+          <w:rFonts w:ascii="Times New Roman" w:hAnsi="Times New Roman" w:cs="Times New Roman"/>
+          <w:sz w:val="24"/>
+          <w:szCs w:val="24"/>
+        </w:rPr>
+        <w:t xml:space="preserve"> It’s usually best practice to define your own to set reasonable defaults for attributes, especially if you have primitive attributes as they contain garbage data.</w:t>
+      </w:r>
     </w:p>
     <w:p>
       <w:pPr>
@@ -22571,46 +22824,30 @@
           <w:ilvl w:val="0"/>
           <w:numId w:val="8"/>
         </w:numPr>
-        <w:jc w:val="both"/>
-        <w:rPr>
-          <w:rFonts w:ascii="Times New Roman" w:hAnsi="Times New Roman" w:cs="Times New Roman"/>
-          <w:sz w:val="24"/>
-          <w:szCs w:val="24"/>
-        </w:rPr>
-      </w:pPr>
-      <w:r>
-        <w:rPr>
-          <w:rFonts w:ascii="Times New Roman" w:hAnsi="Times New Roman" w:cs="Times New Roman"/>
-          <w:i/>
-          <w:sz w:val="24"/>
-          <w:szCs w:val="24"/>
-        </w:rPr>
-        <w:t xml:space="preserve">#include &lt;&gt; </w:t>
-      </w:r>
-      <w:r>
-        <w:rPr>
-          <w:rFonts w:ascii="Times New Roman" w:hAnsi="Times New Roman" w:cs="Times New Roman"/>
-          <w:sz w:val="24"/>
-          <w:szCs w:val="24"/>
-        </w:rPr>
-        <w:t xml:space="preserve">syntax is used for system files while </w:t>
-      </w:r>
-      <w:r>
-        <w:rPr>
-          <w:rFonts w:ascii="Times New Roman" w:hAnsi="Times New Roman" w:cs="Times New Roman"/>
-          <w:i/>
-          <w:sz w:val="24"/>
-          <w:szCs w:val="24"/>
-        </w:rPr>
-        <w:t>#include “”</w:t>
-      </w:r>
-      <w:r>
-        <w:rPr>
-          <w:rFonts w:ascii="Times New Roman" w:hAnsi="Times New Roman" w:cs="Times New Roman"/>
-          <w:sz w:val="24"/>
-          <w:szCs w:val="24"/>
-        </w:rPr>
-        <w:t xml:space="preserve"> syntax is used for local/project files.</w:t>
+        <w:spacing w:after="0"/>
+        <w:jc w:val="both"/>
+        <w:rPr>
+          <w:rFonts w:ascii="Times New Roman" w:hAnsi="Times New Roman" w:cs="Times New Roman"/>
+          <w:sz w:val="24"/>
+          <w:szCs w:val="24"/>
+        </w:rPr>
+      </w:pPr>
+      <w:r>
+        <w:rPr>
+          <w:rFonts w:ascii="Times New Roman" w:hAnsi="Times New Roman" w:cs="Times New Roman"/>
+          <w:b/>
+          <w:sz w:val="24"/>
+          <w:szCs w:val="24"/>
+        </w:rPr>
+        <w:t>Constructor initialisation lists</w:t>
+      </w:r>
+      <w:r>
+        <w:rPr>
+          <w:rFonts w:ascii="Times New Roman" w:hAnsi="Times New Roman" w:cs="Times New Roman"/>
+          <w:sz w:val="24"/>
+          <w:szCs w:val="24"/>
+        </w:rPr>
+        <w:t xml:space="preserve"> are a more efficient alternative to assigning values for attributes through the constructor’s body. The list directly initialises attributes in the order that they are declared in the class.</w:t>
       </w:r>
     </w:p>
     <w:p>
@@ -22624,6 +22861,14 @@
           <w:szCs w:val="24"/>
         </w:rPr>
       </w:pPr>
+      <w:r>
+        <w:rPr>
+          <w:rFonts w:ascii="Times New Roman" w:hAnsi="Times New Roman" w:cs="Times New Roman"/>
+          <w:sz w:val="24"/>
+          <w:szCs w:val="24"/>
+        </w:rPr>
+        <w:t>You can still write code in the constructor body.</w:t>
+      </w:r>
     </w:p>
     <w:p>
       <w:pPr>
@@ -22632,37 +22877,259 @@
           <w:ilvl w:val="0"/>
           <w:numId w:val="8"/>
         </w:numPr>
-        <w:jc w:val="both"/>
-        <w:rPr>
-          <w:rFonts w:ascii="Times New Roman" w:hAnsi="Times New Roman" w:cs="Times New Roman"/>
-          <w:sz w:val="24"/>
-          <w:szCs w:val="24"/>
-        </w:rPr>
-      </w:pPr>
-      <w:r>
-        <w:rPr>
-          <w:rFonts w:ascii="Times New Roman" w:hAnsi="Times New Roman" w:cs="Times New Roman"/>
-          <w:sz w:val="24"/>
-          <w:szCs w:val="24"/>
-        </w:rPr>
-        <w:t xml:space="preserve">There are </w:t>
-      </w:r>
-      <w:r>
-        <w:rPr>
-          <w:rFonts w:ascii="Times New Roman" w:hAnsi="Times New Roman" w:cs="Times New Roman"/>
-          <w:sz w:val="24"/>
-          <w:szCs w:val="24"/>
-        </w:rPr>
-        <w:t xml:space="preserve">special </w:t>
-      </w:r>
-      <w:r>
-        <w:rPr>
-          <w:rFonts w:ascii="Times New Roman" w:hAnsi="Times New Roman" w:cs="Times New Roman"/>
-          <w:sz w:val="24"/>
-          <w:szCs w:val="24"/>
-        </w:rPr>
-        <w:t>methods which are automatically called by the compiler under certain conditions.</w:t>
-      </w:r>
+        <w:spacing w:after="0"/>
+        <w:jc w:val="both"/>
+        <w:rPr>
+          <w:rFonts w:ascii="Times New Roman" w:hAnsi="Times New Roman" w:cs="Times New Roman"/>
+          <w:sz w:val="24"/>
+          <w:szCs w:val="24"/>
+        </w:rPr>
+      </w:pPr>
+      <w:r>
+        <w:rPr>
+          <w:rFonts w:ascii="Times New Roman" w:hAnsi="Times New Roman" w:cs="Times New Roman"/>
+          <w:sz w:val="24"/>
+          <w:szCs w:val="24"/>
+        </w:rPr>
+        <w:t xml:space="preserve">You can </w:t>
+      </w:r>
+      <w:r>
+        <w:rPr>
+          <w:rFonts w:ascii="Times New Roman" w:hAnsi="Times New Roman" w:cs="Times New Roman"/>
+          <w:b/>
+          <w:sz w:val="24"/>
+          <w:szCs w:val="24"/>
+        </w:rPr>
+        <w:t>delegate constructors</w:t>
+      </w:r>
+      <w:r>
+        <w:rPr>
+          <w:rFonts w:ascii="Times New Roman" w:hAnsi="Times New Roman" w:cs="Times New Roman"/>
+          <w:sz w:val="24"/>
+          <w:szCs w:val="24"/>
+        </w:rPr>
+        <w:t xml:space="preserve"> </w:t>
+      </w:r>
+      <w:r>
+        <w:rPr>
+          <w:rFonts w:ascii="Times New Roman" w:hAnsi="Times New Roman" w:cs="Times New Roman"/>
+          <w:sz w:val="24"/>
+          <w:szCs w:val="24"/>
+        </w:rPr>
+        <w:t>which means that one constructor calls another constructor. This is useful in situations where various constructors share duplicate code. Constructors can call other methods, but those methods can’t call constructors since constructors are designed to run during initialisation.</w:t>
+      </w:r>
+    </w:p>
+    <w:tbl>
+      <w:tblPr>
+        <w:tblStyle w:val="TableGrid"/>
+        <w:tblW w:w="0" w:type="auto"/>
+        <w:tblInd w:w="360" w:type="dxa"/>
+        <w:tblBorders>
+          <w:top w:val="none" w:sz="0" w:space="0" w:color="auto"/>
+          <w:left w:val="none" w:sz="0" w:space="0" w:color="auto"/>
+          <w:bottom w:val="none" w:sz="0" w:space="0" w:color="auto"/>
+          <w:right w:val="none" w:sz="0" w:space="0" w:color="auto"/>
+          <w:insideH w:val="none" w:sz="0" w:space="0" w:color="auto"/>
+          <w:insideV w:val="none" w:sz="0" w:space="0" w:color="auto"/>
+        </w:tblBorders>
+        <w:tblLook w:val="04A0" w:firstRow="1" w:lastRow="0" w:firstColumn="1" w:lastColumn="0" w:noHBand="0" w:noVBand="1"/>
+      </w:tblPr>
+      <w:tblGrid>
+        <w:gridCol w:w="4743"/>
+        <w:gridCol w:w="5363"/>
+      </w:tblGrid>
+      <w:tr>
+        <w:tc>
+          <w:tcPr>
+            <w:tcW w:w="4743" w:type="dxa"/>
+          </w:tcPr>
+          <w:p>
+            <w:pPr>
+              <w:pStyle w:val="CCode"/>
+            </w:pPr>
+            <w:r>
+              <w:t>class Player {</w:t>
+            </w:r>
+          </w:p>
+          <w:p>
+            <w:pPr>
+              <w:pStyle w:val="CCode"/>
+            </w:pPr>
+            <w:r>
+              <w:t xml:space="preserve">   string name;</w:t>
+            </w:r>
+          </w:p>
+          <w:p>
+            <w:pPr>
+              <w:pStyle w:val="CCode"/>
+            </w:pPr>
+            <w:r>
+              <w:t xml:space="preserve">   int health;</w:t>
+            </w:r>
+          </w:p>
+          <w:p>
+            <w:pPr>
+              <w:pStyle w:val="CCode"/>
+            </w:pPr>
+            <w:r>
+              <w:t>public:</w:t>
+            </w:r>
+          </w:p>
+          <w:p>
+            <w:pPr>
+              <w:pStyle w:val="CCode"/>
+            </w:pPr>
+            <w:r>
+              <w:t xml:space="preserve">   Player() {</w:t>
+            </w:r>
+          </w:p>
+          <w:p>
+            <w:pPr>
+              <w:pStyle w:val="CCode"/>
+            </w:pPr>
+            <w:r>
+              <w:t xml:space="preserve">      name = “None”; </w:t>
+            </w:r>
+          </w:p>
+          <w:p>
+            <w:pPr>
+              <w:pStyle w:val="CCode"/>
+            </w:pPr>
+            <w:r>
+              <w:t xml:space="preserve">      health = 0; </w:t>
+            </w:r>
+          </w:p>
+          <w:p>
+            <w:pPr>
+              <w:pStyle w:val="CCode"/>
+            </w:pPr>
+            <w:r>
+              <w:t xml:space="preserve">   }</w:t>
+            </w:r>
+          </w:p>
+          <w:p>
+            <w:pPr>
+              <w:pStyle w:val="CCode"/>
+            </w:pPr>
+            <w:r>
+              <w:t xml:space="preserve">   Player(string n, int h) {</w:t>
+            </w:r>
+          </w:p>
+          <w:p>
+            <w:pPr>
+              <w:pStyle w:val="CCode"/>
+            </w:pPr>
+            <w:r>
+              <w:t xml:space="preserve">      name = n;</w:t>
+            </w:r>
+          </w:p>
+          <w:p>
+            <w:pPr>
+              <w:pStyle w:val="CCode"/>
+            </w:pPr>
+            <w:r>
+              <w:t xml:space="preserve">      health = h;</w:t>
+            </w:r>
+          </w:p>
+          <w:p>
+            <w:pPr>
+              <w:pStyle w:val="CCode"/>
+            </w:pPr>
+            <w:r>
+              <w:t xml:space="preserve">   }</w:t>
+            </w:r>
+          </w:p>
+          <w:p>
+            <w:pPr>
+              <w:pStyle w:val="CCode"/>
+            </w:pPr>
+            <w:r>
+              <w:t>}</w:t>
+            </w:r>
+          </w:p>
+        </w:tc>
+        <w:tc>
+          <w:tcPr>
+            <w:tcW w:w="5363" w:type="dxa"/>
+          </w:tcPr>
+          <w:p>
+            <w:pPr>
+              <w:pStyle w:val="CCode"/>
+            </w:pPr>
+            <w:r>
+              <w:t>class Player { // Recommended.</w:t>
+            </w:r>
+          </w:p>
+          <w:p>
+            <w:pPr>
+              <w:pStyle w:val="CCode"/>
+            </w:pPr>
+            <w:r>
+              <w:t xml:space="preserve">   string name;</w:t>
+            </w:r>
+          </w:p>
+          <w:p>
+            <w:pPr>
+              <w:pStyle w:val="CCode"/>
+            </w:pPr>
+            <w:r>
+              <w:t xml:space="preserve">   int health;</w:t>
+            </w:r>
+          </w:p>
+          <w:p>
+            <w:pPr>
+              <w:pStyle w:val="CCode"/>
+            </w:pPr>
+            <w:r>
+              <w:t>public:</w:t>
+            </w:r>
+          </w:p>
+          <w:p>
+            <w:pPr>
+              <w:pStyle w:val="CCode"/>
+            </w:pPr>
+            <w:r>
+              <w:t xml:space="preserve">   Player() : Player{“None”, 0} {}</w:t>
+            </w:r>
+          </w:p>
+          <w:p>
+            <w:pPr>
+              <w:pStyle w:val="CCode"/>
+            </w:pPr>
+            <w:r>
+              <w:t xml:space="preserve">   Player(string n, int h) : </w:t>
+            </w:r>
+          </w:p>
+          <w:p>
+            <w:pPr>
+              <w:pStyle w:val="CCode"/>
+            </w:pPr>
+            <w:r>
+              <w:t xml:space="preserve">      name {n}, health {h} {}</w:t>
+            </w:r>
+          </w:p>
+          <w:p>
+            <w:pPr>
+              <w:pStyle w:val="CCode"/>
+            </w:pPr>
+            <w:r>
+              <w:t>}</w:t>
+            </w:r>
+          </w:p>
+        </w:tc>
+      </w:tr>
+    </w:tbl>
+    <w:p>
+      <w:pPr>
+        <w:pStyle w:val="ListParagraph"/>
+        <w:ind w:left="360"/>
+        <w:jc w:val="both"/>
+        <w:rPr>
+          <w:rFonts w:ascii="Times New Roman" w:hAnsi="Times New Roman" w:cs="Times New Roman"/>
+          <w:sz w:val="24"/>
+          <w:szCs w:val="24"/>
+        </w:rPr>
+      </w:pPr>
     </w:p>
     <w:p>
       <w:pPr>
@@ -22681,27 +23148,43 @@
       <w:r>
         <w:rPr>
           <w:rFonts w:ascii="Times New Roman" w:hAnsi="Times New Roman" w:cs="Times New Roman"/>
+          <w:sz w:val="24"/>
+          <w:szCs w:val="24"/>
+        </w:rPr>
+        <w:t xml:space="preserve">Objects often need to be copied. This is achieved through the </w:t>
+      </w:r>
+      <w:r>
+        <w:rPr>
+          <w:rFonts w:ascii="Times New Roman" w:hAnsi="Times New Roman" w:cs="Times New Roman"/>
           <w:b/>
           <w:sz w:val="24"/>
           <w:szCs w:val="24"/>
         </w:rPr>
-        <w:t>Constructors</w:t>
-      </w:r>
-      <w:r>
-        <w:rPr>
-          <w:rFonts w:ascii="Times New Roman" w:hAnsi="Times New Roman" w:cs="Times New Roman"/>
-          <w:sz w:val="24"/>
-          <w:szCs w:val="24"/>
-        </w:rPr>
-        <w:t xml:space="preserve"> are methods which are automatically called when an object is created to initialise it. They have the same name as the class, have no return type, and can also be overloaded.</w:t>
-      </w:r>
-      <w:r>
-        <w:rPr>
-          <w:rFonts w:ascii="Times New Roman" w:hAnsi="Times New Roman" w:cs="Times New Roman"/>
-          <w:sz w:val="24"/>
-          <w:szCs w:val="24"/>
-        </w:rPr>
-        <w:t xml:space="preserve"> The parameters passed to the object upon instantiation must match one of the constructors.</w:t>
+        <w:t>copy constructor</w:t>
+      </w:r>
+      <w:r>
+        <w:rPr>
+          <w:rFonts w:ascii="Times New Roman" w:hAnsi="Times New Roman" w:cs="Times New Roman"/>
+          <w:sz w:val="24"/>
+          <w:szCs w:val="24"/>
+        </w:rPr>
+        <w:t xml:space="preserve"> which copies attributes from a pre-existing object into the new object, thus creating an identical copy.</w:t>
+      </w:r>
+      <w:r>
+        <w:rPr>
+          <w:rFonts w:ascii="Times New Roman" w:hAnsi="Times New Roman" w:cs="Times New Roman"/>
+          <w:sz w:val="24"/>
+          <w:szCs w:val="24"/>
+        </w:rPr>
+        <w:t xml:space="preserve"> Copies are created anytime an object is passed by value.</w:t>
+      </w:r>
+      <w:r>
+        <w:rPr>
+          <w:rFonts w:ascii="Times New Roman" w:hAnsi="Times New Roman" w:cs="Times New Roman"/>
+          <w:sz w:val="24"/>
+          <w:szCs w:val="24"/>
+        </w:rPr>
+        <w:t xml:space="preserve"> </w:t>
       </w:r>
     </w:p>
     <w:p>
@@ -22721,35 +23204,120 @@
       <w:r>
         <w:rPr>
           <w:rFonts w:ascii="Times New Roman" w:hAnsi="Times New Roman" w:cs="Times New Roman"/>
+          <w:sz w:val="24"/>
+          <w:szCs w:val="24"/>
+        </w:rPr>
+        <w:t>If you don’t specify</w:t>
+      </w:r>
+      <w:r>
+        <w:rPr>
+          <w:rFonts w:ascii="Times New Roman" w:hAnsi="Times New Roman" w:cs="Times New Roman"/>
+          <w:sz w:val="24"/>
+          <w:szCs w:val="24"/>
+        </w:rPr>
+        <w:t xml:space="preserve"> your own copy constructor then the compiler will provide one by default that creates a memberwise copy. This means that each corresponding attribute is made equal to the other. This works fine for any class that doesn’t have </w:t>
+      </w:r>
+      <w:r>
+        <w:rPr>
+          <w:rFonts w:ascii="Times New Roman" w:hAnsi="Times New Roman" w:cs="Times New Roman"/>
+          <w:sz w:val="24"/>
+          <w:szCs w:val="24"/>
+        </w:rPr>
+        <w:t xml:space="preserve">raw </w:t>
+      </w:r>
+      <w:r>
+        <w:rPr>
+          <w:rFonts w:ascii="Times New Roman" w:hAnsi="Times New Roman" w:cs="Times New Roman"/>
+          <w:sz w:val="24"/>
+          <w:szCs w:val="24"/>
+        </w:rPr>
+        <w:t xml:space="preserve">pointer attributes. </w:t>
+      </w:r>
+      <w:r>
+        <w:rPr>
+          <w:rFonts w:ascii="Times New Roman" w:hAnsi="Times New Roman" w:cs="Times New Roman"/>
+          <w:sz w:val="24"/>
+          <w:szCs w:val="24"/>
+        </w:rPr>
+        <w:t xml:space="preserve">The reason is that </w:t>
+      </w:r>
+      <w:r>
+        <w:rPr>
+          <w:rFonts w:ascii="Times New Roman" w:hAnsi="Times New Roman" w:cs="Times New Roman"/>
+          <w:sz w:val="24"/>
+          <w:szCs w:val="24"/>
+        </w:rPr>
+        <w:t>the pointer is directly copied (</w:t>
+      </w:r>
+      <w:r>
+        <w:rPr>
+          <w:rFonts w:ascii="Times New Roman" w:hAnsi="Times New Roman" w:cs="Times New Roman"/>
           <w:b/>
           <w:sz w:val="24"/>
           <w:szCs w:val="24"/>
         </w:rPr>
-        <w:t>Destructors</w:t>
-      </w:r>
-      <w:r>
-        <w:rPr>
-          <w:rFonts w:ascii="Times New Roman" w:hAnsi="Times New Roman" w:cs="Times New Roman"/>
-          <w:sz w:val="24"/>
-          <w:szCs w:val="24"/>
-        </w:rPr>
-        <w:t xml:space="preserve"> are methods which are automatically called when an object is destroyed to release memory and other resources. They have the same name as the class, but with a ~ prefix. They have no return types or parameters, and cannot be overloaded.</w:t>
-      </w:r>
-      <w:r>
-        <w:rPr>
-          <w:rFonts w:ascii="Times New Roman" w:hAnsi="Times New Roman" w:cs="Times New Roman"/>
-          <w:sz w:val="24"/>
-          <w:szCs w:val="24"/>
-        </w:rPr>
-        <w:t xml:space="preserve"> It’s called when an object falls out of scope, </w:t>
-      </w:r>
-      <w:r>
-        <w:rPr>
-          <w:rFonts w:ascii="Times New Roman" w:hAnsi="Times New Roman" w:cs="Times New Roman"/>
-          <w:sz w:val="24"/>
-          <w:szCs w:val="24"/>
-        </w:rPr>
-        <w:t>or its pointer is deleted.</w:t>
+        <w:t>shallow copy</w:t>
+      </w:r>
+      <w:r>
+        <w:rPr>
+          <w:rFonts w:ascii="Times New Roman" w:hAnsi="Times New Roman" w:cs="Times New Roman"/>
+          <w:sz w:val="24"/>
+          <w:szCs w:val="24"/>
+        </w:rPr>
+        <w:t>) while the underlying object is what needs to be copied (</w:t>
+      </w:r>
+      <w:r>
+        <w:rPr>
+          <w:rFonts w:ascii="Times New Roman" w:hAnsi="Times New Roman" w:cs="Times New Roman"/>
+          <w:b/>
+          <w:sz w:val="24"/>
+          <w:szCs w:val="24"/>
+        </w:rPr>
+        <w:t>deep copy</w:t>
+      </w:r>
+      <w:r>
+        <w:rPr>
+          <w:rFonts w:ascii="Times New Roman" w:hAnsi="Times New Roman" w:cs="Times New Roman"/>
+          <w:sz w:val="24"/>
+          <w:szCs w:val="24"/>
+        </w:rPr>
+        <w:t>).</w:t>
+      </w:r>
+      <w:r>
+        <w:rPr>
+          <w:rFonts w:ascii="Times New Roman" w:hAnsi="Times New Roman" w:cs="Times New Roman"/>
+          <w:sz w:val="24"/>
+          <w:szCs w:val="24"/>
+        </w:rPr>
+        <w:t xml:space="preserve"> The copy constructor’s parameter should be a </w:t>
+      </w:r>
+      <w:proofErr w:type="spellStart"/>
+      <w:r>
+        <w:rPr>
+          <w:rFonts w:ascii="Times New Roman" w:hAnsi="Times New Roman" w:cs="Times New Roman"/>
+          <w:i/>
+          <w:sz w:val="24"/>
+          <w:szCs w:val="24"/>
+        </w:rPr>
+        <w:t>const</w:t>
+      </w:r>
+      <w:proofErr w:type="spellEnd"/>
+      <w:r>
+        <w:rPr>
+          <w:rFonts w:ascii="Times New Roman" w:hAnsi="Times New Roman" w:cs="Times New Roman"/>
+          <w:i/>
+          <w:sz w:val="24"/>
+          <w:szCs w:val="24"/>
+        </w:rPr>
+        <w:t xml:space="preserve"> T&amp;</w:t>
+      </w:r>
+      <w:r>
+        <w:rPr>
+          <w:rFonts w:ascii="Times New Roman" w:hAnsi="Times New Roman" w:cs="Times New Roman"/>
+          <w:sz w:val="24"/>
+          <w:szCs w:val="24"/>
+        </w:rPr>
+        <w:t xml:space="preserve"> as the original object should be unaffected.</w:t>
       </w:r>
     </w:p>
     <w:p>
@@ -22772,24 +23340,1688 @@
           <w:sz w:val="24"/>
           <w:szCs w:val="24"/>
         </w:rPr>
+        <w:t>The issue with not creating a deep copy is that the destructor from the original object will release the memory, while the new object will assume it’s still valid and attempt to access it. This is undefined.</w:t>
+      </w:r>
+    </w:p>
+    <w:p>
+      <w:pPr>
+        <w:pStyle w:val="ListParagraph"/>
+        <w:numPr>
+          <w:ilvl w:val="0"/>
+          <w:numId w:val="8"/>
+        </w:numPr>
+        <w:jc w:val="both"/>
+        <w:rPr>
+          <w:rFonts w:ascii="Times New Roman" w:hAnsi="Times New Roman" w:cs="Times New Roman"/>
+          <w:sz w:val="24"/>
+          <w:szCs w:val="24"/>
+        </w:rPr>
+      </w:pPr>
+      <w:r>
+        <w:rPr>
+          <w:rFonts w:ascii="Times New Roman" w:hAnsi="Times New Roman" w:cs="Times New Roman"/>
+          <w:sz w:val="24"/>
+          <w:szCs w:val="24"/>
+        </w:rPr>
+        <w:t xml:space="preserve">In addition to a copy constructor, there are also </w:t>
+      </w:r>
+      <w:r>
+        <w:rPr>
+          <w:rFonts w:ascii="Times New Roman" w:hAnsi="Times New Roman" w:cs="Times New Roman"/>
+          <w:b/>
+          <w:sz w:val="24"/>
+          <w:szCs w:val="24"/>
+        </w:rPr>
+        <w:t>move constructors</w:t>
+      </w:r>
+      <w:r>
+        <w:rPr>
+          <w:rFonts w:ascii="Times New Roman" w:hAnsi="Times New Roman" w:cs="Times New Roman"/>
+          <w:sz w:val="24"/>
+          <w:szCs w:val="24"/>
+        </w:rPr>
+        <w:t xml:space="preserve"> which allow initialising an object from a temporary variable – an </w:t>
+      </w:r>
+      <w:proofErr w:type="spellStart"/>
+      <w:r>
+        <w:rPr>
+          <w:rFonts w:ascii="Times New Roman" w:hAnsi="Times New Roman" w:cs="Times New Roman"/>
+          <w:sz w:val="24"/>
+          <w:szCs w:val="24"/>
+        </w:rPr>
+        <w:t>r-value</w:t>
+      </w:r>
+      <w:proofErr w:type="spellEnd"/>
+      <w:r>
+        <w:rPr>
+          <w:rFonts w:ascii="Times New Roman" w:hAnsi="Times New Roman" w:cs="Times New Roman"/>
+          <w:sz w:val="24"/>
+          <w:szCs w:val="24"/>
+        </w:rPr>
+        <w:t>. If a move constructor isn’t provided the compiler just uses the copy constructor, this can be inefficient.</w:t>
+      </w:r>
+      <w:r>
+        <w:rPr>
+          <w:rFonts w:ascii="Times New Roman" w:hAnsi="Times New Roman" w:cs="Times New Roman"/>
+          <w:sz w:val="24"/>
+          <w:szCs w:val="24"/>
+        </w:rPr>
+        <w:t xml:space="preserve"> The move constructor takes an </w:t>
+      </w:r>
+      <w:proofErr w:type="spellStart"/>
+      <w:r>
+        <w:rPr>
+          <w:rFonts w:ascii="Times New Roman" w:hAnsi="Times New Roman" w:cs="Times New Roman"/>
+          <w:sz w:val="24"/>
+          <w:szCs w:val="24"/>
+        </w:rPr>
+        <w:t>r-value</w:t>
+      </w:r>
+      <w:proofErr w:type="spellEnd"/>
+      <w:r>
+        <w:rPr>
+          <w:rFonts w:ascii="Times New Roman" w:hAnsi="Times New Roman" w:cs="Times New Roman"/>
+          <w:sz w:val="24"/>
+          <w:szCs w:val="24"/>
+        </w:rPr>
+        <w:t xml:space="preserve"> reference of an object with the same type as the class, e.g. </w:t>
+      </w:r>
+      <w:proofErr w:type="spellStart"/>
+      <w:proofErr w:type="gramStart"/>
+      <w:r>
+        <w:rPr>
+          <w:rFonts w:ascii="Times New Roman" w:hAnsi="Times New Roman" w:cs="Times New Roman"/>
+          <w:i/>
+          <w:sz w:val="24"/>
+          <w:szCs w:val="24"/>
+        </w:rPr>
+        <w:t>MyClass</w:t>
+      </w:r>
+      <w:proofErr w:type="spellEnd"/>
+      <w:r>
+        <w:rPr>
+          <w:rFonts w:ascii="Times New Roman" w:hAnsi="Times New Roman" w:cs="Times New Roman"/>
+          <w:i/>
+          <w:sz w:val="24"/>
+          <w:szCs w:val="24"/>
+        </w:rPr>
+        <w:t>(</w:t>
+      </w:r>
+      <w:proofErr w:type="spellStart"/>
+      <w:proofErr w:type="gramEnd"/>
+      <w:r>
+        <w:rPr>
+          <w:rFonts w:ascii="Times New Roman" w:hAnsi="Times New Roman" w:cs="Times New Roman"/>
+          <w:i/>
+          <w:sz w:val="24"/>
+          <w:szCs w:val="24"/>
+        </w:rPr>
+        <w:t>MyClass</w:t>
+      </w:r>
+      <w:proofErr w:type="spellEnd"/>
+      <w:r>
+        <w:rPr>
+          <w:rFonts w:ascii="Times New Roman" w:hAnsi="Times New Roman" w:cs="Times New Roman"/>
+          <w:i/>
+          <w:sz w:val="24"/>
+          <w:szCs w:val="24"/>
+        </w:rPr>
+        <w:t xml:space="preserve"> &amp;&amp;source)</w:t>
+      </w:r>
+      <w:r>
+        <w:rPr>
+          <w:rFonts w:ascii="Times New Roman" w:hAnsi="Times New Roman" w:cs="Times New Roman"/>
+          <w:sz w:val="24"/>
+          <w:szCs w:val="24"/>
+        </w:rPr>
+        <w:t xml:space="preserve">. </w:t>
+      </w:r>
+    </w:p>
+    <w:p>
+      <w:pPr>
+        <w:pStyle w:val="ListParagraph"/>
+        <w:numPr>
+          <w:ilvl w:val="0"/>
+          <w:numId w:val="8"/>
+        </w:numPr>
+        <w:jc w:val="both"/>
+        <w:rPr>
+          <w:rFonts w:ascii="Times New Roman" w:hAnsi="Times New Roman" w:cs="Times New Roman"/>
+          <w:sz w:val="24"/>
+          <w:szCs w:val="24"/>
+        </w:rPr>
+      </w:pPr>
+      <w:r>
+        <w:rPr>
+          <w:rFonts w:ascii="Times New Roman" w:hAnsi="Times New Roman" w:cs="Times New Roman"/>
+          <w:sz w:val="24"/>
+          <w:szCs w:val="24"/>
+        </w:rPr>
+        <w:lastRenderedPageBreak/>
+        <w:t>When moving one object into another</w:t>
+      </w:r>
+      <w:r>
+        <w:rPr>
+          <w:rFonts w:ascii="Times New Roman" w:hAnsi="Times New Roman" w:cs="Times New Roman"/>
+          <w:sz w:val="24"/>
+          <w:szCs w:val="24"/>
+        </w:rPr>
+        <w:t xml:space="preserve"> create a shallow copy of all members including pointers, and set pointers in the original object to </w:t>
+      </w:r>
+      <w:proofErr w:type="spellStart"/>
+      <w:r>
+        <w:rPr>
+          <w:rFonts w:ascii="Times New Roman" w:hAnsi="Times New Roman" w:cs="Times New Roman"/>
+          <w:i/>
+          <w:sz w:val="24"/>
+          <w:szCs w:val="24"/>
+        </w:rPr>
+        <w:t>nullptr</w:t>
+      </w:r>
+      <w:proofErr w:type="spellEnd"/>
+      <w:r>
+        <w:rPr>
+          <w:rFonts w:ascii="Times New Roman" w:hAnsi="Times New Roman" w:cs="Times New Roman"/>
+          <w:sz w:val="24"/>
+          <w:szCs w:val="24"/>
+        </w:rPr>
+        <w:t>.</w:t>
+      </w:r>
+      <w:r>
+        <w:rPr>
+          <w:rFonts w:ascii="Times New Roman" w:hAnsi="Times New Roman" w:cs="Times New Roman"/>
+          <w:sz w:val="24"/>
+          <w:szCs w:val="24"/>
+        </w:rPr>
+        <w:t xml:space="preserve"> </w:t>
+      </w:r>
+      <w:proofErr w:type="gramStart"/>
+      <w:r>
+        <w:rPr>
+          <w:rFonts w:ascii="Times New Roman" w:hAnsi="Times New Roman" w:cs="Times New Roman"/>
+          <w:sz w:val="24"/>
+          <w:szCs w:val="24"/>
+        </w:rPr>
+        <w:t>Thus</w:t>
+      </w:r>
+      <w:proofErr w:type="gramEnd"/>
+      <w:r>
+        <w:rPr>
+          <w:rFonts w:ascii="Times New Roman" w:hAnsi="Times New Roman" w:cs="Times New Roman"/>
+          <w:sz w:val="24"/>
+          <w:szCs w:val="24"/>
+        </w:rPr>
+        <w:t xml:space="preserve"> when the original object attempts to </w:t>
+      </w:r>
+      <w:r>
+        <w:rPr>
+          <w:rFonts w:ascii="Times New Roman" w:hAnsi="Times New Roman" w:cs="Times New Roman"/>
+          <w:i/>
+          <w:sz w:val="24"/>
+          <w:szCs w:val="24"/>
+        </w:rPr>
+        <w:t>delete</w:t>
+      </w:r>
+      <w:r>
+        <w:rPr>
+          <w:rFonts w:ascii="Times New Roman" w:hAnsi="Times New Roman" w:cs="Times New Roman"/>
+          <w:sz w:val="24"/>
+          <w:szCs w:val="24"/>
+        </w:rPr>
+        <w:t xml:space="preserve"> the pointers it won’t do anything.</w:t>
+      </w:r>
+    </w:p>
+    <w:p>
+      <w:pPr>
+        <w:pStyle w:val="ListParagraph"/>
+        <w:numPr>
+          <w:ilvl w:val="0"/>
+          <w:numId w:val="8"/>
+        </w:numPr>
+        <w:jc w:val="both"/>
+        <w:rPr>
+          <w:rFonts w:ascii="Times New Roman" w:hAnsi="Times New Roman" w:cs="Times New Roman"/>
+          <w:sz w:val="24"/>
+          <w:szCs w:val="24"/>
+        </w:rPr>
+      </w:pPr>
+      <w:r>
+        <w:rPr>
+          <w:rFonts w:ascii="Times New Roman" w:hAnsi="Times New Roman" w:cs="Times New Roman"/>
+          <w:sz w:val="24"/>
+          <w:szCs w:val="24"/>
+        </w:rPr>
+        <w:t xml:space="preserve">RVO or </w:t>
+      </w:r>
+      <w:r>
+        <w:rPr>
+          <w:rFonts w:ascii="Times New Roman" w:hAnsi="Times New Roman" w:cs="Times New Roman"/>
+          <w:b/>
+          <w:sz w:val="24"/>
+          <w:szCs w:val="24"/>
+        </w:rPr>
+        <w:t>return value optimisation</w:t>
+      </w:r>
+      <w:r>
+        <w:rPr>
+          <w:rFonts w:ascii="Times New Roman" w:hAnsi="Times New Roman" w:cs="Times New Roman"/>
+          <w:sz w:val="24"/>
+          <w:szCs w:val="24"/>
+        </w:rPr>
+        <w:t xml:space="preserve"> is a</w:t>
+      </w:r>
+      <w:r>
+        <w:rPr>
+          <w:rFonts w:ascii="Times New Roman" w:hAnsi="Times New Roman" w:cs="Times New Roman"/>
+          <w:sz w:val="24"/>
+          <w:szCs w:val="24"/>
+        </w:rPr>
+        <w:t>n efficiency technique used by compilers in which they automatically call the move constructor to avoid copying a temporary variable</w:t>
+      </w:r>
+      <w:r>
+        <w:rPr>
+          <w:rFonts w:ascii="Times New Roman" w:hAnsi="Times New Roman" w:cs="Times New Roman"/>
+          <w:sz w:val="24"/>
+          <w:szCs w:val="24"/>
+        </w:rPr>
+        <w:t xml:space="preserve"> when returning a local variable</w:t>
+      </w:r>
+      <w:r>
+        <w:rPr>
+          <w:rFonts w:ascii="Times New Roman" w:hAnsi="Times New Roman" w:cs="Times New Roman"/>
+          <w:sz w:val="24"/>
+          <w:szCs w:val="24"/>
+        </w:rPr>
+        <w:t xml:space="preserve">. </w:t>
+      </w:r>
+    </w:p>
+    <w:p>
+      <w:pPr>
+        <w:pStyle w:val="ListParagraph"/>
+        <w:ind w:left="360"/>
+        <w:jc w:val="both"/>
+        <w:rPr>
+          <w:rFonts w:ascii="Times New Roman" w:hAnsi="Times New Roman" w:cs="Times New Roman"/>
+          <w:sz w:val="24"/>
+          <w:szCs w:val="24"/>
+        </w:rPr>
+      </w:pPr>
+    </w:p>
+    <w:p>
+      <w:pPr>
+        <w:pStyle w:val="ListParagraph"/>
+        <w:numPr>
+          <w:ilvl w:val="0"/>
+          <w:numId w:val="8"/>
+        </w:numPr>
+        <w:jc w:val="both"/>
+        <w:rPr>
+          <w:rFonts w:ascii="Times New Roman" w:hAnsi="Times New Roman" w:cs="Times New Roman"/>
+          <w:sz w:val="24"/>
+          <w:szCs w:val="24"/>
+        </w:rPr>
+      </w:pPr>
+      <w:r>
+        <w:rPr>
+          <w:rFonts w:ascii="Times New Roman" w:hAnsi="Times New Roman" w:cs="Times New Roman"/>
+          <w:sz w:val="24"/>
+          <w:szCs w:val="24"/>
+        </w:rPr>
+        <w:t>R-value references (T&amp;&amp;) are used by move semantics and perfect forwarding</w:t>
+      </w:r>
+      <w:r>
+        <w:rPr>
+          <w:rFonts w:ascii="Times New Roman" w:hAnsi="Times New Roman" w:cs="Times New Roman"/>
+          <w:sz w:val="24"/>
+          <w:szCs w:val="24"/>
+        </w:rPr>
+        <w:t xml:space="preserve"> as they represent temporary variables</w:t>
+      </w:r>
+      <w:r>
+        <w:rPr>
+          <w:rFonts w:ascii="Times New Roman" w:hAnsi="Times New Roman" w:cs="Times New Roman"/>
+          <w:sz w:val="24"/>
+          <w:szCs w:val="24"/>
+        </w:rPr>
+        <w:t>.</w:t>
+      </w:r>
+      <w:r>
+        <w:rPr>
+          <w:rFonts w:ascii="Times New Roman" w:hAnsi="Times New Roman" w:cs="Times New Roman"/>
+          <w:sz w:val="24"/>
+          <w:szCs w:val="24"/>
+        </w:rPr>
+        <w:t xml:space="preserve"> </w:t>
+      </w:r>
+    </w:p>
+    <w:p>
+      <w:pPr>
+        <w:pStyle w:val="ListParagraph"/>
+        <w:numPr>
+          <w:ilvl w:val="0"/>
+          <w:numId w:val="8"/>
+        </w:numPr>
+        <w:jc w:val="both"/>
+        <w:rPr>
+          <w:rFonts w:ascii="Times New Roman" w:hAnsi="Times New Roman" w:cs="Times New Roman"/>
+          <w:sz w:val="24"/>
+          <w:szCs w:val="24"/>
+        </w:rPr>
+      </w:pPr>
+      <w:r>
+        <w:rPr>
+          <w:rFonts w:ascii="Times New Roman" w:hAnsi="Times New Roman" w:cs="Times New Roman"/>
+          <w:sz w:val="24"/>
+          <w:szCs w:val="24"/>
+        </w:rPr>
+        <w:t xml:space="preserve">L-value references </w:t>
+      </w:r>
+      <w:r>
+        <w:rPr>
+          <w:rFonts w:ascii="Times New Roman" w:hAnsi="Times New Roman" w:cs="Times New Roman"/>
+          <w:sz w:val="24"/>
+          <w:szCs w:val="24"/>
+        </w:rPr>
+        <w:t xml:space="preserve">can only initialise with l-values, while </w:t>
+      </w:r>
+      <w:proofErr w:type="spellStart"/>
+      <w:r>
+        <w:rPr>
+          <w:rFonts w:ascii="Times New Roman" w:hAnsi="Times New Roman" w:cs="Times New Roman"/>
+          <w:sz w:val="24"/>
+          <w:szCs w:val="24"/>
+        </w:rPr>
+        <w:t>r-value</w:t>
+      </w:r>
+      <w:proofErr w:type="spellEnd"/>
+      <w:r>
+        <w:rPr>
+          <w:rFonts w:ascii="Times New Roman" w:hAnsi="Times New Roman" w:cs="Times New Roman"/>
+          <w:sz w:val="24"/>
+          <w:szCs w:val="24"/>
+        </w:rPr>
+        <w:t xml:space="preserve"> references can only initialise with r-values.</w:t>
+      </w:r>
+      <w:r>
+        <w:rPr>
+          <w:rFonts w:ascii="Times New Roman" w:hAnsi="Times New Roman" w:cs="Times New Roman"/>
+          <w:sz w:val="24"/>
+          <w:szCs w:val="24"/>
+        </w:rPr>
+        <w:t xml:space="preserve"> The same rules apply when passing l-values or r-values to functions with l-value or </w:t>
+      </w:r>
+      <w:proofErr w:type="spellStart"/>
+      <w:r>
+        <w:rPr>
+          <w:rFonts w:ascii="Times New Roman" w:hAnsi="Times New Roman" w:cs="Times New Roman"/>
+          <w:sz w:val="24"/>
+          <w:szCs w:val="24"/>
+        </w:rPr>
+        <w:t>r-value</w:t>
+      </w:r>
+      <w:proofErr w:type="spellEnd"/>
+      <w:r>
+        <w:rPr>
+          <w:rFonts w:ascii="Times New Roman" w:hAnsi="Times New Roman" w:cs="Times New Roman"/>
+          <w:sz w:val="24"/>
+          <w:szCs w:val="24"/>
+        </w:rPr>
+        <w:t xml:space="preserve"> references. </w:t>
+      </w:r>
+    </w:p>
+    <w:p>
+      <w:pPr>
+        <w:pStyle w:val="ListParagraph"/>
+        <w:ind w:left="360"/>
+        <w:jc w:val="both"/>
+        <w:rPr>
+          <w:rFonts w:ascii="Times New Roman" w:hAnsi="Times New Roman" w:cs="Times New Roman"/>
+          <w:sz w:val="24"/>
+          <w:szCs w:val="24"/>
+        </w:rPr>
+      </w:pPr>
+    </w:p>
+    <w:p>
+      <w:pPr>
+        <w:pStyle w:val="ListParagraph"/>
+        <w:numPr>
+          <w:ilvl w:val="0"/>
+          <w:numId w:val="8"/>
+        </w:numPr>
+        <w:jc w:val="both"/>
+        <w:rPr>
+          <w:rFonts w:ascii="Times New Roman" w:hAnsi="Times New Roman" w:cs="Times New Roman"/>
+          <w:sz w:val="24"/>
+          <w:szCs w:val="24"/>
+        </w:rPr>
+      </w:pPr>
+      <w:r>
+        <w:rPr>
+          <w:rFonts w:ascii="Times New Roman" w:hAnsi="Times New Roman" w:cs="Times New Roman"/>
+          <w:b/>
+          <w:i/>
+          <w:sz w:val="24"/>
+          <w:szCs w:val="24"/>
+        </w:rPr>
+        <w:t xml:space="preserve">this </w:t>
+      </w:r>
+      <w:r>
+        <w:rPr>
+          <w:rFonts w:ascii="Times New Roman" w:hAnsi="Times New Roman" w:cs="Times New Roman"/>
+          <w:sz w:val="24"/>
+          <w:szCs w:val="24"/>
+        </w:rPr>
+        <w:t xml:space="preserve">is a keyword </w:t>
+      </w:r>
+      <w:r>
+        <w:rPr>
+          <w:rFonts w:ascii="Times New Roman" w:hAnsi="Times New Roman" w:cs="Times New Roman"/>
+          <w:sz w:val="24"/>
+          <w:szCs w:val="24"/>
+        </w:rPr>
+        <w:t>that’s used within class scope to obtain a pointer for the current object.</w:t>
+      </w:r>
+      <w:r>
+        <w:rPr>
+          <w:rFonts w:ascii="Times New Roman" w:hAnsi="Times New Roman" w:cs="Times New Roman"/>
+          <w:sz w:val="24"/>
+          <w:szCs w:val="24"/>
+        </w:rPr>
+        <w:t xml:space="preserve"> All normal pointer rules apply to it. It can be used to access data members and methods, and it can be used to determine if two objects are the same.</w:t>
+      </w:r>
+    </w:p>
+    <w:p>
+      <w:pPr>
+        <w:pStyle w:val="ListParagraph"/>
+        <w:numPr>
+          <w:ilvl w:val="0"/>
+          <w:numId w:val="8"/>
+        </w:numPr>
+        <w:jc w:val="both"/>
+        <w:rPr>
+          <w:rFonts w:ascii="Times New Roman" w:hAnsi="Times New Roman" w:cs="Times New Roman"/>
+          <w:sz w:val="24"/>
+          <w:szCs w:val="24"/>
+        </w:rPr>
+      </w:pPr>
+      <w:r>
+        <w:rPr>
+          <w:rFonts w:ascii="Times New Roman" w:hAnsi="Times New Roman" w:cs="Times New Roman"/>
+          <w:i/>
+          <w:sz w:val="24"/>
+          <w:szCs w:val="24"/>
+        </w:rPr>
+        <w:t>this</w:t>
+      </w:r>
+      <w:r>
+        <w:rPr>
+          <w:rFonts w:ascii="Times New Roman" w:hAnsi="Times New Roman" w:cs="Times New Roman"/>
+          <w:sz w:val="24"/>
+          <w:szCs w:val="24"/>
+        </w:rPr>
+        <w:t xml:space="preserve"> is often used implicitly, </w:t>
+      </w:r>
+      <w:r>
+        <w:rPr>
+          <w:rFonts w:ascii="Times New Roman" w:hAnsi="Times New Roman" w:cs="Times New Roman"/>
+          <w:sz w:val="24"/>
+          <w:szCs w:val="24"/>
+        </w:rPr>
+        <w:t>e.g.</w:t>
+      </w:r>
+      <w:r>
+        <w:rPr>
+          <w:rFonts w:ascii="Times New Roman" w:hAnsi="Times New Roman" w:cs="Times New Roman"/>
+          <w:sz w:val="24"/>
+          <w:szCs w:val="24"/>
+        </w:rPr>
+        <w:t xml:space="preserve"> when calling class methods from within that class, or using attributes.</w:t>
+      </w:r>
+      <w:r>
+        <w:rPr>
+          <w:rFonts w:ascii="Times New Roman" w:hAnsi="Times New Roman" w:cs="Times New Roman"/>
+          <w:sz w:val="24"/>
+          <w:szCs w:val="24"/>
+        </w:rPr>
+        <w:t xml:space="preserve"> In some </w:t>
+      </w:r>
+      <w:proofErr w:type="gramStart"/>
+      <w:r>
+        <w:rPr>
+          <w:rFonts w:ascii="Times New Roman" w:hAnsi="Times New Roman" w:cs="Times New Roman"/>
+          <w:sz w:val="24"/>
+          <w:szCs w:val="24"/>
+        </w:rPr>
+        <w:t>cases</w:t>
+      </w:r>
+      <w:proofErr w:type="gramEnd"/>
+      <w:r>
+        <w:rPr>
+          <w:rFonts w:ascii="Times New Roman" w:hAnsi="Times New Roman" w:cs="Times New Roman"/>
+          <w:sz w:val="24"/>
+          <w:szCs w:val="24"/>
+        </w:rPr>
+        <w:t xml:space="preserve"> you must explicitly use it</w:t>
+      </w:r>
+      <w:r>
+        <w:rPr>
+          <w:rFonts w:ascii="Times New Roman" w:hAnsi="Times New Roman" w:cs="Times New Roman"/>
+          <w:sz w:val="24"/>
+          <w:szCs w:val="24"/>
+        </w:rPr>
+        <w:t>, e.g. when the parameter in a method has the same name as an attribute and you want to access the attribute, or for polymorphism</w:t>
+      </w:r>
+      <w:r>
+        <w:rPr>
+          <w:rFonts w:ascii="Times New Roman" w:hAnsi="Times New Roman" w:cs="Times New Roman"/>
+          <w:sz w:val="24"/>
+          <w:szCs w:val="24"/>
+        </w:rPr>
+        <w:t xml:space="preserve">, or to compare the current </w:t>
+      </w:r>
+      <w:r>
+        <w:rPr>
+          <w:rFonts w:ascii="Times New Roman" w:hAnsi="Times New Roman" w:cs="Times New Roman"/>
+          <w:sz w:val="24"/>
+          <w:szCs w:val="24"/>
+        </w:rPr>
+        <w:t>object to an object that was passed as an argument</w:t>
+      </w:r>
+      <w:r>
+        <w:rPr>
+          <w:rFonts w:ascii="Times New Roman" w:hAnsi="Times New Roman" w:cs="Times New Roman"/>
+          <w:sz w:val="24"/>
+          <w:szCs w:val="24"/>
+        </w:rPr>
+        <w:t>.</w:t>
+      </w:r>
+    </w:p>
+    <w:p>
+      <w:pPr>
+        <w:pStyle w:val="ListParagraph"/>
+        <w:ind w:left="360"/>
+        <w:jc w:val="both"/>
+        <w:rPr>
+          <w:rFonts w:ascii="Times New Roman" w:hAnsi="Times New Roman" w:cs="Times New Roman"/>
+          <w:sz w:val="24"/>
+          <w:szCs w:val="24"/>
+        </w:rPr>
+      </w:pPr>
+    </w:p>
+    <w:p>
+      <w:pPr>
+        <w:pStyle w:val="ListParagraph"/>
+        <w:numPr>
+          <w:ilvl w:val="0"/>
+          <w:numId w:val="8"/>
+        </w:numPr>
+        <w:jc w:val="both"/>
+        <w:rPr>
+          <w:rFonts w:ascii="Times New Roman" w:hAnsi="Times New Roman" w:cs="Times New Roman"/>
+          <w:sz w:val="24"/>
+          <w:szCs w:val="24"/>
+        </w:rPr>
+      </w:pPr>
+      <w:r>
+        <w:rPr>
+          <w:rFonts w:ascii="Times New Roman" w:hAnsi="Times New Roman" w:cs="Times New Roman"/>
+          <w:sz w:val="24"/>
+          <w:szCs w:val="24"/>
+        </w:rPr>
+        <w:t xml:space="preserve">Only </w:t>
+      </w:r>
+      <w:proofErr w:type="spellStart"/>
+      <w:r>
+        <w:rPr>
+          <w:rFonts w:ascii="Times New Roman" w:hAnsi="Times New Roman" w:cs="Times New Roman"/>
+          <w:i/>
+          <w:sz w:val="24"/>
+          <w:szCs w:val="24"/>
+        </w:rPr>
+        <w:t>const</w:t>
+      </w:r>
+      <w:proofErr w:type="spellEnd"/>
+      <w:r>
+        <w:rPr>
+          <w:rFonts w:ascii="Times New Roman" w:hAnsi="Times New Roman" w:cs="Times New Roman"/>
+          <w:sz w:val="24"/>
+          <w:szCs w:val="24"/>
+        </w:rPr>
+        <w:t xml:space="preserve"> methods can be called for </w:t>
+      </w:r>
+      <w:proofErr w:type="spellStart"/>
+      <w:r>
+        <w:rPr>
+          <w:rFonts w:ascii="Times New Roman" w:hAnsi="Times New Roman" w:cs="Times New Roman"/>
+          <w:i/>
+          <w:sz w:val="24"/>
+          <w:szCs w:val="24"/>
+        </w:rPr>
+        <w:t>const</w:t>
+      </w:r>
+      <w:proofErr w:type="spellEnd"/>
+      <w:r>
+        <w:rPr>
+          <w:rFonts w:ascii="Times New Roman" w:hAnsi="Times New Roman" w:cs="Times New Roman"/>
+          <w:i/>
+          <w:sz w:val="24"/>
+          <w:szCs w:val="24"/>
+        </w:rPr>
+        <w:t xml:space="preserve"> </w:t>
+      </w:r>
+      <w:r>
+        <w:rPr>
+          <w:rFonts w:ascii="Times New Roman" w:hAnsi="Times New Roman" w:cs="Times New Roman"/>
+          <w:sz w:val="24"/>
+          <w:szCs w:val="24"/>
+        </w:rPr>
+        <w:t>object</w:t>
+      </w:r>
+      <w:r>
+        <w:rPr>
+          <w:rFonts w:ascii="Times New Roman" w:hAnsi="Times New Roman" w:cs="Times New Roman"/>
+          <w:sz w:val="24"/>
+          <w:szCs w:val="24"/>
+        </w:rPr>
+        <w:t>s</w:t>
+      </w:r>
+      <w:r>
+        <w:rPr>
+          <w:rFonts w:ascii="Times New Roman" w:hAnsi="Times New Roman" w:cs="Times New Roman"/>
+          <w:sz w:val="24"/>
+          <w:szCs w:val="24"/>
+        </w:rPr>
+        <w:t xml:space="preserve"> as this tells the compiler that the method won’t modify the state of the object (its attributes). </w:t>
+      </w:r>
+    </w:p>
+    <w:p>
+      <w:pPr>
+        <w:pStyle w:val="ListParagraph"/>
+        <w:numPr>
+          <w:ilvl w:val="0"/>
+          <w:numId w:val="8"/>
+        </w:numPr>
+        <w:jc w:val="both"/>
+        <w:rPr>
+          <w:rFonts w:ascii="Times New Roman" w:hAnsi="Times New Roman" w:cs="Times New Roman"/>
+          <w:sz w:val="24"/>
+          <w:szCs w:val="24"/>
+        </w:rPr>
+      </w:pPr>
+      <w:r>
+        <w:rPr>
+          <w:rFonts w:ascii="Times New Roman" w:hAnsi="Times New Roman" w:cs="Times New Roman"/>
+          <w:sz w:val="24"/>
+          <w:szCs w:val="24"/>
+        </w:rPr>
+        <w:t xml:space="preserve">To define a </w:t>
+      </w:r>
+      <w:proofErr w:type="spellStart"/>
+      <w:r>
+        <w:rPr>
+          <w:rFonts w:ascii="Times New Roman" w:hAnsi="Times New Roman" w:cs="Times New Roman"/>
+          <w:i/>
+          <w:sz w:val="24"/>
+          <w:szCs w:val="24"/>
+        </w:rPr>
+        <w:t>const</w:t>
+      </w:r>
+      <w:proofErr w:type="spellEnd"/>
+      <w:r>
+        <w:rPr>
+          <w:rFonts w:ascii="Times New Roman" w:hAnsi="Times New Roman" w:cs="Times New Roman"/>
+          <w:sz w:val="24"/>
+          <w:szCs w:val="24"/>
+        </w:rPr>
+        <w:t xml:space="preserve"> method, append </w:t>
+      </w:r>
+      <w:proofErr w:type="spellStart"/>
+      <w:r>
+        <w:rPr>
+          <w:rFonts w:ascii="Times New Roman" w:hAnsi="Times New Roman" w:cs="Times New Roman"/>
+          <w:i/>
+          <w:sz w:val="24"/>
+          <w:szCs w:val="24"/>
+        </w:rPr>
+        <w:t>const</w:t>
+      </w:r>
+      <w:proofErr w:type="spellEnd"/>
+      <w:r>
+        <w:rPr>
+          <w:rFonts w:ascii="Times New Roman" w:hAnsi="Times New Roman" w:cs="Times New Roman"/>
+          <w:sz w:val="24"/>
+          <w:szCs w:val="24"/>
+        </w:rPr>
+        <w:t xml:space="preserve"> at the end of the declaration, e.g. </w:t>
+      </w:r>
+      <w:r>
+        <w:rPr>
+          <w:rFonts w:ascii="Times New Roman" w:hAnsi="Times New Roman" w:cs="Times New Roman"/>
+          <w:i/>
+          <w:sz w:val="24"/>
+          <w:szCs w:val="24"/>
+        </w:rPr>
+        <w:t xml:space="preserve">void </w:t>
+      </w:r>
+      <w:proofErr w:type="spellStart"/>
+      <w:r>
+        <w:rPr>
+          <w:rFonts w:ascii="Times New Roman" w:hAnsi="Times New Roman" w:cs="Times New Roman"/>
+          <w:i/>
+          <w:sz w:val="24"/>
+          <w:szCs w:val="24"/>
+        </w:rPr>
+        <w:t>my_method</w:t>
+      </w:r>
+      <w:proofErr w:type="spellEnd"/>
+      <w:r>
+        <w:rPr>
+          <w:rFonts w:ascii="Times New Roman" w:hAnsi="Times New Roman" w:cs="Times New Roman"/>
+          <w:i/>
+          <w:sz w:val="24"/>
+          <w:szCs w:val="24"/>
+        </w:rPr>
+        <w:t>(</w:t>
+      </w:r>
+      <w:proofErr w:type="spellStart"/>
+      <w:r>
+        <w:rPr>
+          <w:rFonts w:ascii="Times New Roman" w:hAnsi="Times New Roman" w:cs="Times New Roman"/>
+          <w:i/>
+          <w:sz w:val="24"/>
+          <w:szCs w:val="24"/>
+        </w:rPr>
+        <w:t>args</w:t>
+      </w:r>
+      <w:proofErr w:type="spellEnd"/>
+      <w:r>
+        <w:rPr>
+          <w:rFonts w:ascii="Times New Roman" w:hAnsi="Times New Roman" w:cs="Times New Roman"/>
+          <w:i/>
+          <w:sz w:val="24"/>
+          <w:szCs w:val="24"/>
+        </w:rPr>
+        <w:t>) const</w:t>
+      </w:r>
+      <w:r>
+        <w:rPr>
+          <w:rFonts w:ascii="Times New Roman" w:hAnsi="Times New Roman" w:cs="Times New Roman"/>
+          <w:sz w:val="24"/>
+          <w:szCs w:val="24"/>
+        </w:rPr>
+        <w:t>.</w:t>
+      </w:r>
+      <w:r>
+        <w:rPr>
+          <w:rFonts w:ascii="Times New Roman" w:hAnsi="Times New Roman" w:cs="Times New Roman"/>
+          <w:sz w:val="24"/>
+          <w:szCs w:val="24"/>
+        </w:rPr>
+        <w:t xml:space="preserve"> You don’t need to repeat the </w:t>
+      </w:r>
+      <w:proofErr w:type="spellStart"/>
+      <w:r>
+        <w:rPr>
+          <w:rFonts w:ascii="Times New Roman" w:hAnsi="Times New Roman" w:cs="Times New Roman"/>
+          <w:i/>
+          <w:sz w:val="24"/>
+          <w:szCs w:val="24"/>
+        </w:rPr>
+        <w:t>const</w:t>
+      </w:r>
+      <w:proofErr w:type="spellEnd"/>
+      <w:r>
+        <w:rPr>
+          <w:rFonts w:ascii="Times New Roman" w:hAnsi="Times New Roman" w:cs="Times New Roman"/>
+          <w:sz w:val="24"/>
+          <w:szCs w:val="24"/>
+        </w:rPr>
+        <w:t xml:space="preserve"> keyword in the method definition.</w:t>
+      </w:r>
+      <w:r>
+        <w:rPr>
+          <w:rFonts w:ascii="Times New Roman" w:hAnsi="Times New Roman" w:cs="Times New Roman"/>
+          <w:sz w:val="24"/>
+          <w:szCs w:val="24"/>
+        </w:rPr>
+        <w:t xml:space="preserve"> </w:t>
+      </w:r>
+    </w:p>
+    <w:p>
+      <w:pPr>
+        <w:pStyle w:val="ListParagraph"/>
+        <w:numPr>
+          <w:ilvl w:val="0"/>
+          <w:numId w:val="8"/>
+        </w:numPr>
+        <w:jc w:val="both"/>
+        <w:rPr>
+          <w:rFonts w:ascii="Times New Roman" w:hAnsi="Times New Roman" w:cs="Times New Roman"/>
+          <w:sz w:val="24"/>
+          <w:szCs w:val="24"/>
+        </w:rPr>
+      </w:pPr>
+      <w:r>
+        <w:rPr>
+          <w:rFonts w:ascii="Times New Roman" w:hAnsi="Times New Roman" w:cs="Times New Roman"/>
+          <w:sz w:val="24"/>
+          <w:szCs w:val="24"/>
+        </w:rPr>
+        <w:t>Getters are</w:t>
+      </w:r>
+      <w:r>
+        <w:rPr>
+          <w:rFonts w:ascii="Times New Roman" w:hAnsi="Times New Roman" w:cs="Times New Roman"/>
+          <w:sz w:val="24"/>
+          <w:szCs w:val="24"/>
+        </w:rPr>
+        <w:t xml:space="preserve"> a good example of methods that should be marked </w:t>
+      </w:r>
+      <w:r>
+        <w:rPr>
+          <w:rFonts w:ascii="Times New Roman" w:hAnsi="Times New Roman" w:cs="Times New Roman"/>
+          <w:i/>
+          <w:sz w:val="24"/>
+          <w:szCs w:val="24"/>
+        </w:rPr>
+        <w:t>const</w:t>
+      </w:r>
+      <w:r>
+        <w:rPr>
+          <w:rFonts w:ascii="Times New Roman" w:hAnsi="Times New Roman" w:cs="Times New Roman"/>
+          <w:sz w:val="24"/>
+          <w:szCs w:val="24"/>
+        </w:rPr>
+        <w:t>.</w:t>
+      </w:r>
+    </w:p>
+    <w:p>
+      <w:pPr>
+        <w:pStyle w:val="ListParagraph"/>
+        <w:numPr>
+          <w:ilvl w:val="0"/>
+          <w:numId w:val="8"/>
+        </w:numPr>
+        <w:jc w:val="both"/>
+        <w:rPr>
+          <w:rFonts w:ascii="Times New Roman" w:hAnsi="Times New Roman" w:cs="Times New Roman"/>
+          <w:sz w:val="24"/>
+          <w:szCs w:val="24"/>
+        </w:rPr>
+      </w:pPr>
+      <w:r>
+        <w:rPr>
+          <w:rFonts w:ascii="Times New Roman" w:hAnsi="Times New Roman" w:cs="Times New Roman"/>
+          <w:sz w:val="24"/>
+          <w:szCs w:val="24"/>
+        </w:rPr>
+        <w:t xml:space="preserve">Marking the correct aspects of a program as </w:t>
+      </w:r>
+      <w:proofErr w:type="spellStart"/>
+      <w:r>
+        <w:rPr>
+          <w:rFonts w:ascii="Times New Roman" w:hAnsi="Times New Roman" w:cs="Times New Roman"/>
+          <w:i/>
+          <w:sz w:val="24"/>
+          <w:szCs w:val="24"/>
+        </w:rPr>
+        <w:t>const</w:t>
+      </w:r>
+      <w:proofErr w:type="spellEnd"/>
+      <w:r>
+        <w:rPr>
+          <w:rFonts w:ascii="Times New Roman" w:hAnsi="Times New Roman" w:cs="Times New Roman"/>
+          <w:sz w:val="24"/>
+          <w:szCs w:val="24"/>
+        </w:rPr>
+        <w:t xml:space="preserve"> is </w:t>
+      </w:r>
+      <w:r>
+        <w:rPr>
+          <w:rFonts w:ascii="Times New Roman" w:hAnsi="Times New Roman" w:cs="Times New Roman"/>
+          <w:sz w:val="24"/>
+          <w:szCs w:val="24"/>
+        </w:rPr>
+        <w:t>referred</w:t>
+      </w:r>
+      <w:r>
+        <w:rPr>
+          <w:rFonts w:ascii="Times New Roman" w:hAnsi="Times New Roman" w:cs="Times New Roman"/>
+          <w:sz w:val="24"/>
+          <w:szCs w:val="24"/>
+        </w:rPr>
+        <w:t xml:space="preserve"> to as </w:t>
+      </w:r>
+      <w:proofErr w:type="spellStart"/>
+      <w:r>
+        <w:rPr>
+          <w:rFonts w:ascii="Times New Roman" w:hAnsi="Times New Roman" w:cs="Times New Roman"/>
+          <w:b/>
+          <w:i/>
+          <w:sz w:val="24"/>
+          <w:szCs w:val="24"/>
+        </w:rPr>
+        <w:t>const</w:t>
+      </w:r>
+      <w:proofErr w:type="spellEnd"/>
+      <w:r>
+        <w:rPr>
+          <w:rFonts w:ascii="Times New Roman" w:hAnsi="Times New Roman" w:cs="Times New Roman"/>
+          <w:b/>
+          <w:i/>
+          <w:sz w:val="24"/>
+          <w:szCs w:val="24"/>
+        </w:rPr>
+        <w:t xml:space="preserve"> </w:t>
+      </w:r>
+      <w:r>
+        <w:rPr>
+          <w:rFonts w:ascii="Times New Roman" w:hAnsi="Times New Roman" w:cs="Times New Roman"/>
+          <w:b/>
+          <w:sz w:val="24"/>
+          <w:szCs w:val="24"/>
+        </w:rPr>
+        <w:t>correctness</w:t>
+      </w:r>
+      <w:r>
+        <w:rPr>
+          <w:rFonts w:ascii="Times New Roman" w:hAnsi="Times New Roman" w:cs="Times New Roman"/>
+          <w:sz w:val="24"/>
+          <w:szCs w:val="24"/>
+        </w:rPr>
+        <w:t>.</w:t>
+      </w:r>
+    </w:p>
+    <w:p>
+      <w:pPr>
+        <w:pStyle w:val="ListParagraph"/>
+        <w:ind w:left="360"/>
+        <w:jc w:val="both"/>
+        <w:rPr>
+          <w:rFonts w:ascii="Times New Roman" w:hAnsi="Times New Roman" w:cs="Times New Roman"/>
+          <w:sz w:val="24"/>
+          <w:szCs w:val="24"/>
+        </w:rPr>
+      </w:pPr>
+    </w:p>
+    <w:p>
+      <w:pPr>
+        <w:pStyle w:val="ListParagraph"/>
+        <w:numPr>
+          <w:ilvl w:val="0"/>
+          <w:numId w:val="8"/>
+        </w:numPr>
+        <w:jc w:val="both"/>
+        <w:rPr>
+          <w:rFonts w:ascii="Times New Roman" w:hAnsi="Times New Roman" w:cs="Times New Roman"/>
+          <w:sz w:val="24"/>
+          <w:szCs w:val="24"/>
+        </w:rPr>
+      </w:pPr>
+      <w:r>
+        <w:rPr>
+          <w:rFonts w:ascii="Times New Roman" w:hAnsi="Times New Roman" w:cs="Times New Roman"/>
+          <w:sz w:val="24"/>
+          <w:szCs w:val="24"/>
+        </w:rPr>
+        <w:t xml:space="preserve">By default, attributes and methods are </w:t>
+      </w:r>
+      <w:r>
+        <w:rPr>
+          <w:rFonts w:ascii="Times New Roman" w:hAnsi="Times New Roman" w:cs="Times New Roman"/>
+          <w:b/>
+          <w:sz w:val="24"/>
+          <w:szCs w:val="24"/>
+        </w:rPr>
+        <w:t>instance attributes</w:t>
+      </w:r>
+      <w:r>
+        <w:rPr>
+          <w:rFonts w:ascii="Times New Roman" w:hAnsi="Times New Roman" w:cs="Times New Roman"/>
+          <w:sz w:val="24"/>
+          <w:szCs w:val="24"/>
+        </w:rPr>
+        <w:t xml:space="preserve"> and </w:t>
+      </w:r>
+      <w:r>
+        <w:rPr>
+          <w:rFonts w:ascii="Times New Roman" w:hAnsi="Times New Roman" w:cs="Times New Roman"/>
+          <w:b/>
+          <w:sz w:val="24"/>
+          <w:szCs w:val="24"/>
+        </w:rPr>
+        <w:t>instance methods</w:t>
+      </w:r>
+      <w:r>
+        <w:rPr>
+          <w:rFonts w:ascii="Times New Roman" w:hAnsi="Times New Roman" w:cs="Times New Roman"/>
+          <w:sz w:val="24"/>
+          <w:szCs w:val="24"/>
+        </w:rPr>
+        <w:t xml:space="preserve"> as they affect each instance independently. </w:t>
+      </w:r>
+    </w:p>
+    <w:p>
+      <w:pPr>
+        <w:pStyle w:val="ListParagraph"/>
+        <w:numPr>
+          <w:ilvl w:val="0"/>
+          <w:numId w:val="8"/>
+        </w:numPr>
+        <w:jc w:val="both"/>
+        <w:rPr>
+          <w:rFonts w:ascii="Times New Roman" w:hAnsi="Times New Roman" w:cs="Times New Roman"/>
+          <w:sz w:val="24"/>
+          <w:szCs w:val="24"/>
+        </w:rPr>
+      </w:pPr>
+      <w:r>
+        <w:rPr>
+          <w:rFonts w:ascii="Times New Roman" w:hAnsi="Times New Roman" w:cs="Times New Roman"/>
+          <w:sz w:val="24"/>
+          <w:szCs w:val="24"/>
+        </w:rPr>
+        <w:t xml:space="preserve">You can also create </w:t>
+      </w:r>
+      <w:r>
+        <w:rPr>
+          <w:rFonts w:ascii="Times New Roman" w:hAnsi="Times New Roman" w:cs="Times New Roman"/>
+          <w:b/>
+          <w:sz w:val="24"/>
+          <w:szCs w:val="24"/>
+        </w:rPr>
+        <w:t>class attributes</w:t>
+      </w:r>
+      <w:r>
+        <w:rPr>
+          <w:rFonts w:ascii="Times New Roman" w:hAnsi="Times New Roman" w:cs="Times New Roman"/>
+          <w:sz w:val="24"/>
+          <w:szCs w:val="24"/>
+        </w:rPr>
+        <w:t xml:space="preserve"> or </w:t>
+      </w:r>
+      <w:r>
+        <w:rPr>
+          <w:rFonts w:ascii="Times New Roman" w:hAnsi="Times New Roman" w:cs="Times New Roman"/>
+          <w:b/>
+          <w:sz w:val="24"/>
+          <w:szCs w:val="24"/>
+        </w:rPr>
+        <w:t>class methods</w:t>
+      </w:r>
+      <w:r>
+        <w:rPr>
+          <w:rFonts w:ascii="Times New Roman" w:hAnsi="Times New Roman" w:cs="Times New Roman"/>
+          <w:sz w:val="24"/>
+          <w:szCs w:val="24"/>
+        </w:rPr>
+        <w:t xml:space="preserve"> </w:t>
+      </w:r>
+      <w:r>
+        <w:rPr>
+          <w:rFonts w:ascii="Times New Roman" w:hAnsi="Times New Roman" w:cs="Times New Roman"/>
+          <w:sz w:val="24"/>
+          <w:szCs w:val="24"/>
+        </w:rPr>
+        <w:t xml:space="preserve">by using the </w:t>
+      </w:r>
+      <w:r>
+        <w:rPr>
+          <w:rFonts w:ascii="Times New Roman" w:hAnsi="Times New Roman" w:cs="Times New Roman"/>
+          <w:i/>
+          <w:sz w:val="24"/>
+          <w:szCs w:val="24"/>
+        </w:rPr>
+        <w:t xml:space="preserve">static </w:t>
+      </w:r>
+      <w:r>
+        <w:rPr>
+          <w:rFonts w:ascii="Times New Roman" w:hAnsi="Times New Roman" w:cs="Times New Roman"/>
+          <w:sz w:val="24"/>
+          <w:szCs w:val="24"/>
+        </w:rPr>
+        <w:t>keyword in their declaration. This ties the attribute or method to the class rather than an instance. This means that attributes changed from one object are also changed in other objects as they refer to the same single attribute, and that methods can be called without creating an instance of the class.</w:t>
+      </w:r>
+      <w:r>
+        <w:rPr>
+          <w:rFonts w:ascii="Times New Roman" w:hAnsi="Times New Roman" w:cs="Times New Roman"/>
+          <w:sz w:val="24"/>
+          <w:szCs w:val="24"/>
+        </w:rPr>
+        <w:t xml:space="preserve"> A</w:t>
+      </w:r>
+      <w:r>
+        <w:rPr>
+          <w:rFonts w:ascii="Times New Roman" w:hAnsi="Times New Roman" w:cs="Times New Roman"/>
+          <w:sz w:val="24"/>
+          <w:szCs w:val="24"/>
+        </w:rPr>
+        <w:t>ccess modifier rules still apply.</w:t>
+      </w:r>
+    </w:p>
+    <w:p>
+      <w:pPr>
+        <w:pStyle w:val="ListParagraph"/>
+        <w:numPr>
+          <w:ilvl w:val="0"/>
+          <w:numId w:val="8"/>
+        </w:numPr>
+        <w:jc w:val="both"/>
+        <w:rPr>
+          <w:rFonts w:ascii="Times New Roman" w:hAnsi="Times New Roman" w:cs="Times New Roman"/>
+          <w:sz w:val="24"/>
+          <w:szCs w:val="24"/>
+        </w:rPr>
+      </w:pPr>
+      <w:r>
+        <w:rPr>
+          <w:rFonts w:ascii="Times New Roman" w:hAnsi="Times New Roman" w:cs="Times New Roman"/>
+          <w:sz w:val="24"/>
+          <w:szCs w:val="24"/>
+        </w:rPr>
+        <w:t xml:space="preserve">Class members example: </w:t>
+      </w:r>
+      <w:r>
+        <w:rPr>
+          <w:rFonts w:ascii="Times New Roman" w:hAnsi="Times New Roman" w:cs="Times New Roman"/>
+          <w:i/>
+          <w:sz w:val="24"/>
+          <w:szCs w:val="24"/>
+        </w:rPr>
+        <w:t xml:space="preserve">static int count, static int </w:t>
+      </w:r>
+      <w:proofErr w:type="spellStart"/>
+      <w:r>
+        <w:rPr>
+          <w:rFonts w:ascii="Times New Roman" w:hAnsi="Times New Roman" w:cs="Times New Roman"/>
+          <w:i/>
+          <w:sz w:val="24"/>
+          <w:szCs w:val="24"/>
+        </w:rPr>
+        <w:t>get_</w:t>
+      </w:r>
+      <w:proofErr w:type="gramStart"/>
+      <w:r>
+        <w:rPr>
+          <w:rFonts w:ascii="Times New Roman" w:hAnsi="Times New Roman" w:cs="Times New Roman"/>
+          <w:i/>
+          <w:sz w:val="24"/>
+          <w:szCs w:val="24"/>
+        </w:rPr>
+        <w:t>count</w:t>
+      </w:r>
+      <w:proofErr w:type="spellEnd"/>
+      <w:r>
+        <w:rPr>
+          <w:rFonts w:ascii="Times New Roman" w:hAnsi="Times New Roman" w:cs="Times New Roman"/>
+          <w:i/>
+          <w:sz w:val="24"/>
+          <w:szCs w:val="24"/>
+        </w:rPr>
+        <w:t>(</w:t>
+      </w:r>
+      <w:proofErr w:type="gramEnd"/>
+      <w:r>
+        <w:rPr>
+          <w:rFonts w:ascii="Times New Roman" w:hAnsi="Times New Roman" w:cs="Times New Roman"/>
+          <w:i/>
+          <w:sz w:val="24"/>
+          <w:szCs w:val="24"/>
+        </w:rPr>
+        <w:t xml:space="preserve">), </w:t>
+      </w:r>
+      <w:r>
+        <w:rPr>
+          <w:rFonts w:ascii="Times New Roman" w:hAnsi="Times New Roman" w:cs="Times New Roman"/>
+          <w:sz w:val="24"/>
+          <w:szCs w:val="24"/>
+        </w:rPr>
+        <w:t>etc.</w:t>
+      </w:r>
+    </w:p>
+    <w:p>
+      <w:pPr>
+        <w:pStyle w:val="ListParagraph"/>
+        <w:numPr>
+          <w:ilvl w:val="0"/>
+          <w:numId w:val="8"/>
+        </w:numPr>
+        <w:jc w:val="both"/>
+        <w:rPr>
+          <w:rFonts w:ascii="Times New Roman" w:hAnsi="Times New Roman" w:cs="Times New Roman"/>
+          <w:sz w:val="24"/>
+          <w:szCs w:val="24"/>
+        </w:rPr>
+      </w:pPr>
+      <w:r>
+        <w:rPr>
+          <w:rFonts w:ascii="Times New Roman" w:hAnsi="Times New Roman" w:cs="Times New Roman"/>
+          <w:sz w:val="24"/>
+          <w:szCs w:val="24"/>
+        </w:rPr>
+        <w:t>Instance members can use class members, but class members can’t use instance members.</w:t>
+      </w:r>
+    </w:p>
+    <w:p>
+      <w:pPr>
+        <w:pStyle w:val="ListParagraph"/>
+        <w:numPr>
+          <w:ilvl w:val="0"/>
+          <w:numId w:val="8"/>
+        </w:numPr>
+        <w:jc w:val="both"/>
+        <w:rPr>
+          <w:rFonts w:ascii="Times New Roman" w:hAnsi="Times New Roman" w:cs="Times New Roman"/>
+          <w:sz w:val="24"/>
+          <w:szCs w:val="24"/>
+        </w:rPr>
+      </w:pPr>
+      <w:proofErr w:type="spellStart"/>
+      <w:r>
+        <w:rPr>
+          <w:rFonts w:ascii="Times New Roman" w:hAnsi="Times New Roman" w:cs="Times New Roman"/>
+          <w:i/>
+          <w:sz w:val="24"/>
+          <w:szCs w:val="24"/>
+        </w:rPr>
+        <w:t>const</w:t>
+      </w:r>
+      <w:proofErr w:type="spellEnd"/>
+      <w:r>
+        <w:rPr>
+          <w:rFonts w:ascii="Times New Roman" w:hAnsi="Times New Roman" w:cs="Times New Roman"/>
+          <w:i/>
+          <w:sz w:val="24"/>
+          <w:szCs w:val="24"/>
+        </w:rPr>
+        <w:t xml:space="preserve"> static </w:t>
+      </w:r>
+      <w:r>
+        <w:rPr>
+          <w:rFonts w:ascii="Times New Roman" w:hAnsi="Times New Roman" w:cs="Times New Roman"/>
+          <w:sz w:val="24"/>
+          <w:szCs w:val="24"/>
+        </w:rPr>
+        <w:t>attributes can be initialised in the class declaration, but non-</w:t>
+      </w:r>
+      <w:proofErr w:type="spellStart"/>
+      <w:r>
+        <w:rPr>
+          <w:rFonts w:ascii="Times New Roman" w:hAnsi="Times New Roman" w:cs="Times New Roman"/>
+          <w:i/>
+          <w:sz w:val="24"/>
+          <w:szCs w:val="24"/>
+        </w:rPr>
+        <w:t>const</w:t>
+      </w:r>
+      <w:proofErr w:type="spellEnd"/>
+      <w:r>
+        <w:rPr>
+          <w:rFonts w:ascii="Times New Roman" w:hAnsi="Times New Roman" w:cs="Times New Roman"/>
+          <w:sz w:val="24"/>
+          <w:szCs w:val="24"/>
+        </w:rPr>
+        <w:t xml:space="preserve"> </w:t>
+      </w:r>
+      <w:r>
+        <w:rPr>
+          <w:rFonts w:ascii="Times New Roman" w:hAnsi="Times New Roman" w:cs="Times New Roman"/>
+          <w:i/>
+          <w:sz w:val="24"/>
+          <w:szCs w:val="24"/>
+        </w:rPr>
+        <w:t>static</w:t>
+      </w:r>
+      <w:r>
+        <w:rPr>
+          <w:rFonts w:ascii="Times New Roman" w:hAnsi="Times New Roman" w:cs="Times New Roman"/>
+          <w:sz w:val="24"/>
+          <w:szCs w:val="24"/>
+        </w:rPr>
+        <w:t xml:space="preserve"> attributes must be initialised outside of the declaration via the scope resolution operation, e.g. </w:t>
+      </w:r>
+      <w:r>
+        <w:rPr>
+          <w:rFonts w:ascii="Times New Roman" w:hAnsi="Times New Roman" w:cs="Times New Roman"/>
+          <w:i/>
+          <w:sz w:val="24"/>
+          <w:szCs w:val="24"/>
+        </w:rPr>
+        <w:t xml:space="preserve">int </w:t>
+      </w:r>
+      <w:proofErr w:type="spellStart"/>
+      <w:r>
+        <w:rPr>
+          <w:rFonts w:ascii="Times New Roman" w:hAnsi="Times New Roman" w:cs="Times New Roman"/>
+          <w:i/>
+          <w:sz w:val="24"/>
+          <w:szCs w:val="24"/>
+        </w:rPr>
+        <w:t>My_</w:t>
+      </w:r>
+      <w:proofErr w:type="gramStart"/>
+      <w:r>
+        <w:rPr>
+          <w:rFonts w:ascii="Times New Roman" w:hAnsi="Times New Roman" w:cs="Times New Roman"/>
+          <w:i/>
+          <w:sz w:val="24"/>
+          <w:szCs w:val="24"/>
+        </w:rPr>
+        <w:t>Class</w:t>
+      </w:r>
+      <w:proofErr w:type="spellEnd"/>
+      <w:r>
+        <w:rPr>
+          <w:rFonts w:ascii="Times New Roman" w:hAnsi="Times New Roman" w:cs="Times New Roman"/>
+          <w:i/>
+          <w:sz w:val="24"/>
+          <w:szCs w:val="24"/>
+        </w:rPr>
+        <w:t>::</w:t>
+      </w:r>
+      <w:proofErr w:type="spellStart"/>
+      <w:proofErr w:type="gramEnd"/>
+      <w:r>
+        <w:rPr>
+          <w:rFonts w:ascii="Times New Roman" w:hAnsi="Times New Roman" w:cs="Times New Roman"/>
+          <w:i/>
+          <w:sz w:val="24"/>
+          <w:szCs w:val="24"/>
+        </w:rPr>
+        <w:t>My_Var</w:t>
+      </w:r>
+      <w:proofErr w:type="spellEnd"/>
+      <w:r>
+        <w:rPr>
+          <w:rFonts w:ascii="Times New Roman" w:hAnsi="Times New Roman" w:cs="Times New Roman"/>
+          <w:i/>
+          <w:sz w:val="24"/>
+          <w:szCs w:val="24"/>
+        </w:rPr>
+        <w:t xml:space="preserve"> = 0</w:t>
+      </w:r>
+      <w:r>
+        <w:rPr>
+          <w:rFonts w:ascii="Times New Roman" w:hAnsi="Times New Roman" w:cs="Times New Roman"/>
+          <w:sz w:val="24"/>
+          <w:szCs w:val="24"/>
+        </w:rPr>
+        <w:t>.</w:t>
+      </w:r>
+      <w:r>
+        <w:rPr>
+          <w:rFonts w:ascii="Times New Roman" w:hAnsi="Times New Roman" w:cs="Times New Roman"/>
+          <w:sz w:val="24"/>
+          <w:szCs w:val="24"/>
+        </w:rPr>
+        <w:t xml:space="preserve"> </w:t>
+      </w:r>
+      <w:r>
+        <w:rPr>
+          <w:rFonts w:ascii="Times New Roman" w:hAnsi="Times New Roman" w:cs="Times New Roman"/>
+          <w:sz w:val="24"/>
+          <w:szCs w:val="24"/>
+        </w:rPr>
+        <w:t xml:space="preserve">An attribute/method only needs to be marked </w:t>
+      </w:r>
+      <w:r>
+        <w:rPr>
+          <w:rFonts w:ascii="Times New Roman" w:hAnsi="Times New Roman" w:cs="Times New Roman"/>
+          <w:i/>
+          <w:sz w:val="24"/>
+          <w:szCs w:val="24"/>
+        </w:rPr>
+        <w:t>static</w:t>
+      </w:r>
+      <w:r>
+        <w:rPr>
+          <w:rFonts w:ascii="Times New Roman" w:hAnsi="Times New Roman" w:cs="Times New Roman"/>
+          <w:sz w:val="24"/>
+          <w:szCs w:val="24"/>
+        </w:rPr>
+        <w:t xml:space="preserve"> in the declaration, not the definition.</w:t>
+      </w:r>
+    </w:p>
+    <w:p>
+      <w:pPr>
+        <w:pStyle w:val="ListParagraph"/>
+        <w:numPr>
+          <w:ilvl w:val="0"/>
+          <w:numId w:val="8"/>
+        </w:numPr>
+        <w:jc w:val="both"/>
+        <w:rPr>
+          <w:rFonts w:ascii="Times New Roman" w:hAnsi="Times New Roman" w:cs="Times New Roman"/>
+          <w:sz w:val="24"/>
+          <w:szCs w:val="24"/>
+        </w:rPr>
+      </w:pPr>
+      <w:r>
+        <w:rPr>
+          <w:rFonts w:ascii="Times New Roman" w:hAnsi="Times New Roman" w:cs="Times New Roman"/>
+          <w:sz w:val="24"/>
+          <w:szCs w:val="24"/>
+        </w:rPr>
+        <w:t>To access class</w:t>
+      </w:r>
+      <w:r>
+        <w:rPr>
+          <w:rFonts w:ascii="Times New Roman" w:hAnsi="Times New Roman" w:cs="Times New Roman"/>
+          <w:sz w:val="24"/>
+          <w:szCs w:val="24"/>
+        </w:rPr>
+        <w:t>/static</w:t>
+      </w:r>
+      <w:r>
+        <w:rPr>
+          <w:rFonts w:ascii="Times New Roman" w:hAnsi="Times New Roman" w:cs="Times New Roman"/>
+          <w:sz w:val="24"/>
+          <w:szCs w:val="24"/>
+        </w:rPr>
+        <w:t xml:space="preserve"> members use the scope resolution operator</w:t>
+      </w:r>
+      <w:r>
+        <w:rPr>
+          <w:rFonts w:ascii="Times New Roman" w:hAnsi="Times New Roman" w:cs="Times New Roman"/>
+          <w:sz w:val="24"/>
+          <w:szCs w:val="24"/>
+        </w:rPr>
+        <w:t xml:space="preserve">, e.g. </w:t>
+      </w:r>
+      <w:proofErr w:type="spellStart"/>
+      <w:r>
+        <w:rPr>
+          <w:rFonts w:ascii="Times New Roman" w:hAnsi="Times New Roman" w:cs="Times New Roman"/>
+          <w:i/>
+          <w:sz w:val="24"/>
+          <w:szCs w:val="24"/>
+        </w:rPr>
+        <w:t>My_</w:t>
+      </w:r>
+      <w:proofErr w:type="gramStart"/>
+      <w:r>
+        <w:rPr>
+          <w:rFonts w:ascii="Times New Roman" w:hAnsi="Times New Roman" w:cs="Times New Roman"/>
+          <w:i/>
+          <w:sz w:val="24"/>
+          <w:szCs w:val="24"/>
+        </w:rPr>
+        <w:t>Class</w:t>
+      </w:r>
+      <w:proofErr w:type="spellEnd"/>
+      <w:r>
+        <w:rPr>
+          <w:rFonts w:ascii="Times New Roman" w:hAnsi="Times New Roman" w:cs="Times New Roman"/>
+          <w:i/>
+          <w:sz w:val="24"/>
+          <w:szCs w:val="24"/>
+        </w:rPr>
+        <w:t>::</w:t>
+      </w:r>
+      <w:proofErr w:type="gramEnd"/>
+      <w:r>
+        <w:rPr>
+          <w:rFonts w:ascii="Times New Roman" w:hAnsi="Times New Roman" w:cs="Times New Roman"/>
+          <w:i/>
+          <w:sz w:val="24"/>
+          <w:szCs w:val="24"/>
+        </w:rPr>
+        <w:t>method()</w:t>
+      </w:r>
+      <w:r>
+        <w:rPr>
+          <w:rFonts w:ascii="Times New Roman" w:hAnsi="Times New Roman" w:cs="Times New Roman"/>
+          <w:sz w:val="24"/>
+          <w:szCs w:val="24"/>
+        </w:rPr>
+        <w:t>.</w:t>
+      </w:r>
+    </w:p>
+    <w:p>
+      <w:pPr>
+        <w:pStyle w:val="ListParagraph"/>
+        <w:ind w:left="360"/>
+        <w:jc w:val="both"/>
+        <w:rPr>
+          <w:rFonts w:ascii="Times New Roman" w:hAnsi="Times New Roman" w:cs="Times New Roman"/>
+          <w:sz w:val="24"/>
+          <w:szCs w:val="24"/>
+        </w:rPr>
+      </w:pPr>
+    </w:p>
+    <w:p>
+      <w:pPr>
+        <w:pStyle w:val="ListParagraph"/>
+        <w:numPr>
+          <w:ilvl w:val="0"/>
+          <w:numId w:val="8"/>
+        </w:numPr>
+        <w:jc w:val="both"/>
+        <w:rPr>
+          <w:rFonts w:ascii="Times New Roman" w:hAnsi="Times New Roman" w:cs="Times New Roman"/>
+          <w:sz w:val="24"/>
+          <w:szCs w:val="24"/>
+        </w:rPr>
+      </w:pPr>
+      <w:r>
+        <w:rPr>
+          <w:rFonts w:ascii="Times New Roman" w:hAnsi="Times New Roman" w:cs="Times New Roman"/>
+          <w:b/>
+          <w:i/>
+          <w:sz w:val="24"/>
+          <w:szCs w:val="24"/>
+        </w:rPr>
+        <w:t>struct</w:t>
+      </w:r>
+      <w:r>
+        <w:rPr>
+          <w:rFonts w:ascii="Times New Roman" w:hAnsi="Times New Roman" w:cs="Times New Roman"/>
+          <w:sz w:val="24"/>
+          <w:szCs w:val="24"/>
+        </w:rPr>
+        <w:t xml:space="preserve"> or structures exist from C, they are the same as classes except members are </w:t>
+      </w:r>
+      <w:r>
+        <w:rPr>
+          <w:rFonts w:ascii="Times New Roman" w:hAnsi="Times New Roman" w:cs="Times New Roman"/>
+          <w:i/>
+          <w:sz w:val="24"/>
+          <w:szCs w:val="24"/>
+        </w:rPr>
+        <w:t>public</w:t>
+      </w:r>
+      <w:r>
+        <w:rPr>
+          <w:rFonts w:ascii="Times New Roman" w:hAnsi="Times New Roman" w:cs="Times New Roman"/>
+          <w:b/>
+          <w:sz w:val="24"/>
+          <w:szCs w:val="24"/>
+        </w:rPr>
+        <w:t xml:space="preserve"> </w:t>
+      </w:r>
+      <w:r>
+        <w:rPr>
+          <w:rFonts w:ascii="Times New Roman" w:hAnsi="Times New Roman" w:cs="Times New Roman"/>
+          <w:sz w:val="24"/>
+          <w:szCs w:val="24"/>
+        </w:rPr>
+        <w:t>by default.</w:t>
+      </w:r>
+    </w:p>
+    <w:p>
+      <w:pPr>
+        <w:pStyle w:val="ListParagraph"/>
+        <w:numPr>
+          <w:ilvl w:val="0"/>
+          <w:numId w:val="8"/>
+        </w:numPr>
+        <w:jc w:val="both"/>
+        <w:rPr>
+          <w:rFonts w:ascii="Times New Roman" w:hAnsi="Times New Roman" w:cs="Times New Roman"/>
+          <w:sz w:val="24"/>
+          <w:szCs w:val="24"/>
+        </w:rPr>
+      </w:pPr>
+      <w:r>
+        <w:rPr>
+          <w:rFonts w:ascii="Times New Roman" w:hAnsi="Times New Roman" w:cs="Times New Roman"/>
+          <w:sz w:val="24"/>
+          <w:szCs w:val="24"/>
+        </w:rPr>
+        <w:t>Structures tend to be used to create passive objects with public attributes and without methods, so basic objects that keep track of data. They don’t add anything to the language that a class can do.</w:t>
+      </w:r>
+    </w:p>
+    <w:p>
+      <w:pPr>
+        <w:pStyle w:val="ListParagraph"/>
+        <w:ind w:left="360"/>
+        <w:jc w:val="both"/>
+        <w:rPr>
+          <w:rFonts w:ascii="Times New Roman" w:hAnsi="Times New Roman" w:cs="Times New Roman"/>
+          <w:sz w:val="24"/>
+          <w:szCs w:val="24"/>
+        </w:rPr>
+      </w:pPr>
+    </w:p>
+    <w:p>
+      <w:pPr>
+        <w:pStyle w:val="ListParagraph"/>
+        <w:numPr>
+          <w:ilvl w:val="0"/>
+          <w:numId w:val="8"/>
+        </w:numPr>
+        <w:jc w:val="both"/>
+        <w:rPr>
+          <w:rFonts w:ascii="Times New Roman" w:hAnsi="Times New Roman" w:cs="Times New Roman"/>
+          <w:sz w:val="24"/>
+          <w:szCs w:val="24"/>
+        </w:rPr>
+      </w:pPr>
+      <w:r>
+        <w:rPr>
+          <w:rFonts w:ascii="Times New Roman" w:hAnsi="Times New Roman" w:cs="Times New Roman"/>
+          <w:sz w:val="24"/>
+          <w:szCs w:val="24"/>
+        </w:rPr>
         <w:t xml:space="preserve">A </w:t>
       </w:r>
       <w:r>
         <w:rPr>
           <w:rFonts w:ascii="Times New Roman" w:hAnsi="Times New Roman" w:cs="Times New Roman"/>
           <w:b/>
-          <w:sz w:val="24"/>
-          <w:szCs w:val="24"/>
-        </w:rPr>
-        <w:t>default constructor</w:t>
-      </w:r>
-      <w:r>
-        <w:rPr>
-          <w:rFonts w:ascii="Times New Roman" w:hAnsi="Times New Roman" w:cs="Times New Roman"/>
-          <w:sz w:val="24"/>
-          <w:szCs w:val="24"/>
-        </w:rPr>
-        <w:t xml:space="preserve"> is a constructor that requires no arguments. </w:t>
+          <w:i/>
+          <w:sz w:val="24"/>
+          <w:szCs w:val="24"/>
+        </w:rPr>
+        <w:t xml:space="preserve">friend </w:t>
+      </w:r>
+      <w:r>
+        <w:rPr>
+          <w:rFonts w:ascii="Times New Roman" w:hAnsi="Times New Roman" w:cs="Times New Roman"/>
+          <w:sz w:val="24"/>
+          <w:szCs w:val="24"/>
+        </w:rPr>
+        <w:t>of a class is an external class or function that has access to private members within this class. The friends can be other classes, global scope functions, or methods defined within other classes.</w:t>
       </w:r>
     </w:p>
     <w:p>
@@ -22812,31 +25044,85 @@
           <w:sz w:val="24"/>
           <w:szCs w:val="24"/>
         </w:rPr>
-        <w:t>If you don’t define any constructors or destructors, then the compiler will include a default constructor and destructor for you</w:t>
-      </w:r>
-      <w:r>
-        <w:rPr>
-          <w:rFonts w:ascii="Times New Roman" w:hAnsi="Times New Roman" w:cs="Times New Roman"/>
-          <w:sz w:val="24"/>
-          <w:szCs w:val="24"/>
-        </w:rPr>
-        <w:t xml:space="preserve"> that do nothing</w:t>
-      </w:r>
-      <w:r>
-        <w:rPr>
-          <w:rFonts w:ascii="Times New Roman" w:hAnsi="Times New Roman" w:cs="Times New Roman"/>
-          <w:sz w:val="24"/>
-          <w:szCs w:val="24"/>
-        </w:rPr>
-        <w:t>.</w:t>
-      </w:r>
-      <w:r>
-        <w:rPr>
-          <w:rFonts w:ascii="Times New Roman" w:hAnsi="Times New Roman" w:cs="Times New Roman"/>
-          <w:sz w:val="24"/>
-          <w:szCs w:val="24"/>
-        </w:rPr>
-        <w:t xml:space="preserve"> It’s usually best practice to define your own to set reasonable defaults for attributes, especially if you have primitive attributes as they contain garbage data.</w:t>
+        <w:t>This is a controversial feature as some think it increases encapsulation, and others think it reduces it.</w:t>
+      </w:r>
+    </w:p>
+    <w:p>
+      <w:pPr>
+        <w:pStyle w:val="ListParagraph"/>
+        <w:numPr>
+          <w:ilvl w:val="0"/>
+          <w:numId w:val="8"/>
+        </w:numPr>
+        <w:jc w:val="both"/>
+        <w:rPr>
+          <w:rFonts w:ascii="Times New Roman" w:hAnsi="Times New Roman" w:cs="Times New Roman"/>
+          <w:sz w:val="24"/>
+          <w:szCs w:val="24"/>
+        </w:rPr>
+      </w:pPr>
+      <w:r>
+        <w:rPr>
+          <w:rFonts w:ascii="Times New Roman" w:hAnsi="Times New Roman" w:cs="Times New Roman"/>
+          <w:sz w:val="24"/>
+          <w:szCs w:val="24"/>
+        </w:rPr>
+        <w:t xml:space="preserve">A class itself must declare if other classes/functions are friends, so inside-out rather than outside-in. </w:t>
+      </w:r>
+    </w:p>
+    <w:p>
+      <w:pPr>
+        <w:pStyle w:val="ListParagraph"/>
+        <w:numPr>
+          <w:ilvl w:val="0"/>
+          <w:numId w:val="8"/>
+        </w:numPr>
+        <w:jc w:val="both"/>
+        <w:rPr>
+          <w:rFonts w:ascii="Times New Roman" w:hAnsi="Times New Roman" w:cs="Times New Roman"/>
+          <w:sz w:val="24"/>
+          <w:szCs w:val="24"/>
+        </w:rPr>
+      </w:pPr>
+      <w:r>
+        <w:rPr>
+          <w:rFonts w:ascii="Times New Roman" w:hAnsi="Times New Roman" w:cs="Times New Roman"/>
+          <w:sz w:val="24"/>
+          <w:szCs w:val="24"/>
+        </w:rPr>
+        <w:t>Both classes must declare each other as friends if they both want access to each other’s private members.</w:t>
+      </w:r>
+    </w:p>
+    <w:p>
+      <w:pPr>
+        <w:pStyle w:val="ListParagraph"/>
+        <w:numPr>
+          <w:ilvl w:val="0"/>
+          <w:numId w:val="8"/>
+        </w:numPr>
+        <w:jc w:val="both"/>
+        <w:rPr>
+          <w:rFonts w:ascii="Times New Roman" w:hAnsi="Times New Roman" w:cs="Times New Roman"/>
+          <w:sz w:val="24"/>
+          <w:szCs w:val="24"/>
+        </w:rPr>
+      </w:pPr>
+      <w:r>
+        <w:rPr>
+          <w:rFonts w:ascii="Times New Roman" w:hAnsi="Times New Roman" w:cs="Times New Roman"/>
+          <w:sz w:val="24"/>
+          <w:szCs w:val="24"/>
+        </w:rPr>
+        <w:lastRenderedPageBreak/>
+        <w:t>Use friendship sparingly to avoid making the program too comp</w:t>
+      </w:r>
+      <w:r>
+        <w:rPr>
+          <w:rFonts w:ascii="Times New Roman" w:hAnsi="Times New Roman" w:cs="Times New Roman"/>
+          <w:sz w:val="24"/>
+          <w:szCs w:val="24"/>
+        </w:rPr>
+        <w:t>lex.</w:t>
       </w:r>
       <w:bookmarkStart w:id="0" w:name="_GoBack"/>
       <w:bookmarkEnd w:id="0"/>
@@ -23587,7 +25873,7 @@
   <w:abstractNum w:abstractNumId="5" w15:restartNumberingAfterBreak="0">
     <w:nsid w:val="57900104"/>
     <w:multiLevelType w:val="hybridMultilevel"/>
-    <w:tmpl w:val="B4F0E9D0"/>
+    <w:tmpl w:val="6CBA73AA"/>
     <w:lvl w:ilvl="0" w:tplc="08090001">
       <w:start w:val="1"/>
       <w:numFmt w:val="bullet"/>
@@ -24792,7 +27078,7 @@
 </file>
 
 <file path=customXml/itemProps1.xml><?xml version="1.0" encoding="utf-8"?>
-<ds:datastoreItem xmlns:ds="http://schemas.openxmlformats.org/officeDocument/2006/customXml" ds:itemID="{BDE7FE14-73AF-4A34-9540-6BCE9328C448}">
+<ds:datastoreItem xmlns:ds="http://schemas.openxmlformats.org/officeDocument/2006/customXml" ds:itemID="{6431CDBB-67BE-4424-9C7F-9D826210C8B6}">
   <ds:schemaRefs>
     <ds:schemaRef ds:uri="http://schemas.openxmlformats.org/officeDocument/2006/bibliography"/>
   </ds:schemaRefs>

</xml_diff>

<commit_message>
Covered operator overloading, friend declarations, member/non-member definitions, copy/move assignment operator overloads, relational/stream operator overloads, and operator chaining. Completed four operator overloading challenges, and a 10-part quiz. Completed the section.
</commit_message>
<xml_diff>
--- a/notes/BeginningCppProgramming.docx
+++ b/notes/BeginningCppProgramming.docx
@@ -24092,7 +24092,23 @@
           <w:sz w:val="24"/>
           <w:szCs w:val="24"/>
         </w:rPr>
-        <w:t xml:space="preserve"> at the end of the declaration, e.g. </w:t>
+        <w:t xml:space="preserve"> at the end of the </w:t>
+      </w:r>
+      <w:r>
+        <w:rPr>
+          <w:rFonts w:ascii="Times New Roman" w:hAnsi="Times New Roman" w:cs="Times New Roman"/>
+          <w:sz w:val="24"/>
+          <w:szCs w:val="24"/>
+        </w:rPr>
+        <w:t>method signature</w:t>
+      </w:r>
+      <w:r>
+        <w:rPr>
+          <w:rFonts w:ascii="Times New Roman" w:hAnsi="Times New Roman" w:cs="Times New Roman"/>
+          <w:sz w:val="24"/>
+          <w:szCs w:val="24"/>
+        </w:rPr>
+        <w:t xml:space="preserve">, e.g. </w:t>
       </w:r>
       <w:r>
         <w:rPr>
@@ -24150,33 +24166,6 @@
           <w:szCs w:val="24"/>
         </w:rPr>
         <w:t>.</w:t>
-      </w:r>
-      <w:r>
-        <w:rPr>
-          <w:rFonts w:ascii="Times New Roman" w:hAnsi="Times New Roman" w:cs="Times New Roman"/>
-          <w:sz w:val="24"/>
-          <w:szCs w:val="24"/>
-        </w:rPr>
-        <w:t xml:space="preserve"> You don’t need to repeat the </w:t>
-      </w:r>
-      <w:proofErr w:type="spellStart"/>
-      <w:r>
-        <w:rPr>
-          <w:rFonts w:ascii="Times New Roman" w:hAnsi="Times New Roman" w:cs="Times New Roman"/>
-          <w:i/>
-          <w:sz w:val="24"/>
-          <w:szCs w:val="24"/>
-        </w:rPr>
-        <w:t>const</w:t>
-      </w:r>
-      <w:proofErr w:type="spellEnd"/>
-      <w:r>
-        <w:rPr>
-          <w:rFonts w:ascii="Times New Roman" w:hAnsi="Times New Roman" w:cs="Times New Roman"/>
-          <w:sz w:val="24"/>
-          <w:szCs w:val="24"/>
-        </w:rPr>
-        <w:t xml:space="preserve"> keyword in the method definition.</w:t>
       </w:r>
       <w:r>
         <w:rPr>
@@ -25067,7 +25056,7 @@
           <w:sz w:val="24"/>
           <w:szCs w:val="24"/>
         </w:rPr>
-        <w:t xml:space="preserve">A class itself must declare if other classes/functions are friends, so inside-out rather than outside-in. </w:t>
+        <w:t>A class itself must declare if other classes/functions are friends, so inside-out rather than outside-in.</w:t>
       </w:r>
     </w:p>
     <w:p>
@@ -25090,6 +25079,47 @@
           <w:sz w:val="24"/>
           <w:szCs w:val="24"/>
         </w:rPr>
+        <w:t xml:space="preserve">Access modifiers don’t affect </w:t>
+      </w:r>
+      <w:r>
+        <w:rPr>
+          <w:rFonts w:ascii="Times New Roman" w:hAnsi="Times New Roman" w:cs="Times New Roman"/>
+          <w:i/>
+          <w:sz w:val="24"/>
+          <w:szCs w:val="24"/>
+        </w:rPr>
+        <w:t>friend</w:t>
+      </w:r>
+      <w:r>
+        <w:rPr>
+          <w:rFonts w:ascii="Times New Roman" w:hAnsi="Times New Roman" w:cs="Times New Roman"/>
+          <w:sz w:val="24"/>
+          <w:szCs w:val="24"/>
+        </w:rPr>
+        <w:t xml:space="preserve"> declarations.</w:t>
+      </w:r>
+    </w:p>
+    <w:p>
+      <w:pPr>
+        <w:pStyle w:val="ListParagraph"/>
+        <w:numPr>
+          <w:ilvl w:val="0"/>
+          <w:numId w:val="8"/>
+        </w:numPr>
+        <w:jc w:val="both"/>
+        <w:rPr>
+          <w:rFonts w:ascii="Times New Roman" w:hAnsi="Times New Roman" w:cs="Times New Roman"/>
+          <w:sz w:val="24"/>
+          <w:szCs w:val="24"/>
+        </w:rPr>
+      </w:pPr>
+      <w:r>
+        <w:rPr>
+          <w:rFonts w:ascii="Times New Roman" w:hAnsi="Times New Roman" w:cs="Times New Roman"/>
+          <w:sz w:val="24"/>
+          <w:szCs w:val="24"/>
+        </w:rPr>
+        <w:lastRenderedPageBreak/>
         <w:t>Both classes must declare each other as friends if they both want access to each other’s private members.</w:t>
       </w:r>
     </w:p>
@@ -25113,7 +25143,6 @@
           <w:sz w:val="24"/>
           <w:szCs w:val="24"/>
         </w:rPr>
-        <w:lastRenderedPageBreak/>
         <w:t>Use friendship sparingly to avoid making the program too comp</w:t>
       </w:r>
       <w:r>
@@ -25123,16 +25152,1038 @@
           <w:szCs w:val="24"/>
         </w:rPr>
         <w:t>lex.</w:t>
+      </w:r>
+    </w:p>
+    <w:p>
+      <w:pPr>
+        <w:pStyle w:val="CHeading"/>
+      </w:pPr>
+      <w:r>
+        <w:t>Operator Overloading</w:t>
+      </w:r>
+    </w:p>
+    <w:p>
+      <w:pPr>
+        <w:pStyle w:val="ListParagraph"/>
+        <w:numPr>
+          <w:ilvl w:val="0"/>
+          <w:numId w:val="2"/>
+        </w:numPr>
+        <w:jc w:val="both"/>
+        <w:rPr>
+          <w:rFonts w:ascii="Times New Roman" w:hAnsi="Times New Roman" w:cs="Times New Roman"/>
+          <w:sz w:val="24"/>
+          <w:szCs w:val="24"/>
+        </w:rPr>
+      </w:pPr>
+      <w:r>
+        <w:rPr>
+          <w:rFonts w:ascii="Times New Roman" w:hAnsi="Times New Roman" w:cs="Times New Roman"/>
+          <w:sz w:val="24"/>
+          <w:szCs w:val="24"/>
+        </w:rPr>
+        <w:t>Operator overloading</w:t>
+      </w:r>
+      <w:r>
+        <w:rPr>
+          <w:rFonts w:ascii="Times New Roman" w:hAnsi="Times New Roman" w:cs="Times New Roman"/>
+          <w:sz w:val="24"/>
+          <w:szCs w:val="24"/>
+        </w:rPr>
+        <w:t xml:space="preserve"> allows defining how an operator works with your class. Almost all operators can be defined this way, </w:t>
+      </w:r>
+      <w:proofErr w:type="gramStart"/>
+      <w:r>
+        <w:rPr>
+          <w:rFonts w:ascii="Times New Roman" w:hAnsi="Times New Roman" w:cs="Times New Roman"/>
+          <w:sz w:val="24"/>
+          <w:szCs w:val="24"/>
+        </w:rPr>
+        <w:t>e.g. :</w:t>
+      </w:r>
+      <w:proofErr w:type="gramEnd"/>
+      <w:r>
+        <w:rPr>
+          <w:rFonts w:ascii="Times New Roman" w:hAnsi="Times New Roman" w:cs="Times New Roman"/>
+          <w:sz w:val="24"/>
+          <w:szCs w:val="24"/>
+        </w:rPr>
+        <w:t xml:space="preserve">:, :?, ., and </w:t>
+      </w:r>
+      <w:proofErr w:type="spellStart"/>
+      <w:r>
+        <w:rPr>
+          <w:rFonts w:ascii="Times New Roman" w:hAnsi="Times New Roman" w:cs="Times New Roman"/>
+          <w:i/>
+          <w:sz w:val="24"/>
+          <w:szCs w:val="24"/>
+        </w:rPr>
+        <w:t>sizeof</w:t>
+      </w:r>
+      <w:proofErr w:type="spellEnd"/>
+      <w:r>
+        <w:rPr>
+          <w:rFonts w:ascii="Times New Roman" w:hAnsi="Times New Roman" w:cs="Times New Roman"/>
+          <w:sz w:val="24"/>
+          <w:szCs w:val="24"/>
+        </w:rPr>
+        <w:t xml:space="preserve"> cannot be overloaded.</w:t>
+      </w:r>
+    </w:p>
+    <w:p>
+      <w:pPr>
+        <w:pStyle w:val="ListParagraph"/>
+        <w:numPr>
+          <w:ilvl w:val="0"/>
+          <w:numId w:val="2"/>
+        </w:numPr>
+        <w:jc w:val="both"/>
+        <w:rPr>
+          <w:rFonts w:ascii="Times New Roman" w:hAnsi="Times New Roman" w:cs="Times New Roman"/>
+          <w:sz w:val="24"/>
+          <w:szCs w:val="24"/>
+        </w:rPr>
+      </w:pPr>
+      <w:r>
+        <w:rPr>
+          <w:rFonts w:ascii="Times New Roman" w:hAnsi="Times New Roman" w:cs="Times New Roman"/>
+          <w:sz w:val="24"/>
+          <w:szCs w:val="24"/>
+        </w:rPr>
+        <w:t xml:space="preserve">Only the assignment operator is defined automatically by the compiler if you don’t provide a definition. This is because assignment is a very common operation. </w:t>
+      </w:r>
+      <w:r>
+        <w:rPr>
+          <w:rFonts w:ascii="Times New Roman" w:hAnsi="Times New Roman" w:cs="Times New Roman"/>
+          <w:sz w:val="24"/>
+          <w:szCs w:val="24"/>
+        </w:rPr>
+        <w:t>It works the same as the default copy constructor and does a shallow/memberwise copy.</w:t>
+      </w:r>
+      <w:r>
+        <w:rPr>
+          <w:rFonts w:ascii="Times New Roman" w:hAnsi="Times New Roman" w:cs="Times New Roman"/>
+          <w:sz w:val="24"/>
+          <w:szCs w:val="24"/>
+        </w:rPr>
+        <w:t xml:space="preserve"> This is fine if there’re no raw pointers.</w:t>
+      </w:r>
+    </w:p>
+    <w:p>
+      <w:pPr>
+        <w:pStyle w:val="ListParagraph"/>
+        <w:numPr>
+          <w:ilvl w:val="0"/>
+          <w:numId w:val="2"/>
+        </w:numPr>
+        <w:jc w:val="both"/>
+        <w:rPr>
+          <w:rFonts w:ascii="Times New Roman" w:hAnsi="Times New Roman" w:cs="Times New Roman"/>
+          <w:sz w:val="24"/>
+          <w:szCs w:val="24"/>
+        </w:rPr>
+      </w:pPr>
+      <w:r>
+        <w:rPr>
+          <w:rFonts w:ascii="Times New Roman" w:hAnsi="Times New Roman" w:cs="Times New Roman"/>
+          <w:sz w:val="24"/>
+          <w:szCs w:val="24"/>
+        </w:rPr>
+        <w:t>It’s recommended to only provide a definition for an operator if it makes a lot of sense to. Don’t try to force every operator to work with your class.</w:t>
+      </w:r>
+    </w:p>
+    <w:p>
+      <w:pPr>
+        <w:pStyle w:val="ListParagraph"/>
+        <w:numPr>
+          <w:ilvl w:val="0"/>
+          <w:numId w:val="2"/>
+        </w:numPr>
+        <w:jc w:val="both"/>
+        <w:rPr>
+          <w:rFonts w:ascii="Times New Roman" w:hAnsi="Times New Roman" w:cs="Times New Roman"/>
+          <w:sz w:val="24"/>
+          <w:szCs w:val="24"/>
+        </w:rPr>
+      </w:pPr>
+      <w:r>
+        <w:rPr>
+          <w:rFonts w:ascii="Times New Roman" w:hAnsi="Times New Roman" w:cs="Times New Roman"/>
+          <w:sz w:val="24"/>
+          <w:szCs w:val="24"/>
+        </w:rPr>
+        <w:t>The first time a</w:t>
+      </w:r>
+      <w:r>
+        <w:rPr>
+          <w:rFonts w:ascii="Times New Roman" w:hAnsi="Times New Roman" w:cs="Times New Roman"/>
+          <w:sz w:val="24"/>
+          <w:szCs w:val="24"/>
+        </w:rPr>
+        <w:t>n</w:t>
+      </w:r>
+      <w:r>
+        <w:rPr>
+          <w:rFonts w:ascii="Times New Roman" w:hAnsi="Times New Roman" w:cs="Times New Roman"/>
+          <w:sz w:val="24"/>
+          <w:szCs w:val="24"/>
+        </w:rPr>
+        <w:t xml:space="preserve"> object is created, either through {} or =</w:t>
+      </w:r>
+      <w:r>
+        <w:rPr>
+          <w:rFonts w:ascii="Times New Roman" w:hAnsi="Times New Roman" w:cs="Times New Roman"/>
+          <w:sz w:val="24"/>
+          <w:szCs w:val="24"/>
+        </w:rPr>
+        <w:t xml:space="preserve">, an appropriate constructor will be called. Every time after that when = is used the </w:t>
+      </w:r>
+      <w:r>
+        <w:rPr>
+          <w:rFonts w:ascii="Times New Roman" w:hAnsi="Times New Roman" w:cs="Times New Roman"/>
+          <w:sz w:val="24"/>
+          <w:szCs w:val="24"/>
+        </w:rPr>
+        <w:t xml:space="preserve">copy/move </w:t>
+      </w:r>
+      <w:r>
+        <w:rPr>
+          <w:rFonts w:ascii="Times New Roman" w:hAnsi="Times New Roman" w:cs="Times New Roman"/>
+          <w:sz w:val="24"/>
+          <w:szCs w:val="24"/>
+        </w:rPr>
+        <w:t>assignment operator will be called.</w:t>
+      </w:r>
+    </w:p>
+    <w:p>
+      <w:pPr>
+        <w:pStyle w:val="ListParagraph"/>
+        <w:ind w:left="360"/>
+        <w:jc w:val="both"/>
+        <w:rPr>
+          <w:rFonts w:ascii="Times New Roman" w:hAnsi="Times New Roman" w:cs="Times New Roman"/>
+          <w:sz w:val="24"/>
+          <w:szCs w:val="24"/>
+        </w:rPr>
+      </w:pPr>
+    </w:p>
+    <w:p>
+      <w:pPr>
+        <w:pStyle w:val="ListParagraph"/>
+        <w:numPr>
+          <w:ilvl w:val="0"/>
+          <w:numId w:val="2"/>
+        </w:numPr>
+        <w:jc w:val="both"/>
+        <w:rPr>
+          <w:rFonts w:ascii="Times New Roman" w:hAnsi="Times New Roman" w:cs="Times New Roman"/>
+          <w:sz w:val="24"/>
+          <w:szCs w:val="24"/>
+        </w:rPr>
+      </w:pPr>
+      <w:r>
+        <w:rPr>
+          <w:rFonts w:ascii="Times New Roman" w:hAnsi="Times New Roman" w:cs="Times New Roman"/>
+          <w:sz w:val="24"/>
+          <w:szCs w:val="24"/>
+        </w:rPr>
+        <w:t xml:space="preserve">To overload an operator declare it like a normal method, but using the </w:t>
+      </w:r>
+      <w:r>
+        <w:rPr>
+          <w:rFonts w:ascii="Times New Roman" w:hAnsi="Times New Roman" w:cs="Times New Roman"/>
+          <w:i/>
+          <w:sz w:val="24"/>
+          <w:szCs w:val="24"/>
+        </w:rPr>
+        <w:t>operator</w:t>
+      </w:r>
+      <w:r>
+        <w:rPr>
+          <w:rFonts w:ascii="Times New Roman" w:hAnsi="Times New Roman" w:cs="Times New Roman"/>
+          <w:sz w:val="24"/>
+          <w:szCs w:val="24"/>
+        </w:rPr>
+        <w:t xml:space="preserve"> keyword followed by the operator, e.g. </w:t>
+      </w:r>
+      <w:r>
+        <w:rPr>
+          <w:rFonts w:ascii="Times New Roman" w:hAnsi="Times New Roman" w:cs="Times New Roman"/>
+          <w:i/>
+          <w:sz w:val="24"/>
+          <w:szCs w:val="24"/>
+        </w:rPr>
+        <w:t>Class &amp;operator</w:t>
+      </w:r>
+      <w:proofErr w:type="gramStart"/>
+      <w:r>
+        <w:rPr>
+          <w:rFonts w:ascii="Times New Roman" w:hAnsi="Times New Roman" w:cs="Times New Roman"/>
+          <w:i/>
+          <w:sz w:val="24"/>
+          <w:szCs w:val="24"/>
+        </w:rPr>
+        <w:t>=(</w:t>
+      </w:r>
+      <w:proofErr w:type="spellStart"/>
+      <w:proofErr w:type="gramEnd"/>
+      <w:r>
+        <w:rPr>
+          <w:rFonts w:ascii="Times New Roman" w:hAnsi="Times New Roman" w:cs="Times New Roman"/>
+          <w:i/>
+          <w:sz w:val="24"/>
+          <w:szCs w:val="24"/>
+        </w:rPr>
+        <w:t>const</w:t>
+      </w:r>
+      <w:proofErr w:type="spellEnd"/>
+      <w:r>
+        <w:rPr>
+          <w:rFonts w:ascii="Times New Roman" w:hAnsi="Times New Roman" w:cs="Times New Roman"/>
+          <w:i/>
+          <w:sz w:val="24"/>
+          <w:szCs w:val="24"/>
+        </w:rPr>
+        <w:t xml:space="preserve"> Class &amp;</w:t>
+      </w:r>
+      <w:proofErr w:type="spellStart"/>
+      <w:r>
+        <w:rPr>
+          <w:rFonts w:ascii="Times New Roman" w:hAnsi="Times New Roman" w:cs="Times New Roman"/>
+          <w:i/>
+          <w:sz w:val="24"/>
+          <w:szCs w:val="24"/>
+        </w:rPr>
+        <w:t>rhs</w:t>
+      </w:r>
+      <w:proofErr w:type="spellEnd"/>
+      <w:r>
+        <w:rPr>
+          <w:rFonts w:ascii="Times New Roman" w:hAnsi="Times New Roman" w:cs="Times New Roman"/>
+          <w:i/>
+          <w:sz w:val="24"/>
+          <w:szCs w:val="24"/>
+        </w:rPr>
+        <w:t>)</w:t>
+      </w:r>
+      <w:r>
+        <w:rPr>
+          <w:rFonts w:ascii="Times New Roman" w:hAnsi="Times New Roman" w:cs="Times New Roman"/>
+          <w:sz w:val="24"/>
+          <w:szCs w:val="24"/>
+        </w:rPr>
+        <w:t xml:space="preserve">. </w:t>
+      </w:r>
+      <w:proofErr w:type="spellStart"/>
+      <w:r>
+        <w:rPr>
+          <w:rFonts w:ascii="Times New Roman" w:hAnsi="Times New Roman" w:cs="Times New Roman"/>
+          <w:i/>
+          <w:sz w:val="24"/>
+          <w:szCs w:val="24"/>
+        </w:rPr>
+        <w:t>rhs</w:t>
+      </w:r>
+      <w:proofErr w:type="spellEnd"/>
+      <w:r>
+        <w:rPr>
+          <w:rFonts w:ascii="Times New Roman" w:hAnsi="Times New Roman" w:cs="Times New Roman"/>
+          <w:sz w:val="24"/>
+          <w:szCs w:val="24"/>
+        </w:rPr>
+        <w:t xml:space="preserve"> refers to right hand side since the source object will be on the </w:t>
+      </w:r>
+      <w:proofErr w:type="gramStart"/>
+      <w:r>
+        <w:rPr>
+          <w:rFonts w:ascii="Times New Roman" w:hAnsi="Times New Roman" w:cs="Times New Roman"/>
+          <w:sz w:val="24"/>
+          <w:szCs w:val="24"/>
+        </w:rPr>
+        <w:t>right hand</w:t>
+      </w:r>
+      <w:proofErr w:type="gramEnd"/>
+      <w:r>
+        <w:rPr>
+          <w:rFonts w:ascii="Times New Roman" w:hAnsi="Times New Roman" w:cs="Times New Roman"/>
+          <w:sz w:val="24"/>
+          <w:szCs w:val="24"/>
+        </w:rPr>
+        <w:t xml:space="preserve"> side of the operator.</w:t>
+      </w:r>
+      <w:r>
+        <w:rPr>
+          <w:rFonts w:ascii="Times New Roman" w:hAnsi="Times New Roman" w:cs="Times New Roman"/>
+          <w:sz w:val="24"/>
+          <w:szCs w:val="24"/>
+        </w:rPr>
+        <w:t xml:space="preserve"> It’s </w:t>
+      </w:r>
+      <w:r>
+        <w:rPr>
+          <w:rFonts w:ascii="Times New Roman" w:hAnsi="Times New Roman" w:cs="Times New Roman"/>
+          <w:sz w:val="24"/>
+          <w:szCs w:val="24"/>
+        </w:rPr>
+        <w:t>recommended</w:t>
+      </w:r>
+      <w:r>
+        <w:rPr>
+          <w:rFonts w:ascii="Times New Roman" w:hAnsi="Times New Roman" w:cs="Times New Roman"/>
+          <w:sz w:val="24"/>
+          <w:szCs w:val="24"/>
+        </w:rPr>
+        <w:t xml:space="preserve"> to check if </w:t>
+      </w:r>
+      <w:r>
+        <w:rPr>
+          <w:rFonts w:ascii="Times New Roman" w:hAnsi="Times New Roman" w:cs="Times New Roman"/>
+          <w:i/>
+          <w:sz w:val="24"/>
+          <w:szCs w:val="24"/>
+        </w:rPr>
+        <w:t>this</w:t>
+      </w:r>
+      <w:r>
+        <w:rPr>
+          <w:rFonts w:ascii="Times New Roman" w:hAnsi="Times New Roman" w:cs="Times New Roman"/>
+          <w:sz w:val="24"/>
+          <w:szCs w:val="24"/>
+        </w:rPr>
+        <w:t xml:space="preserve"> and </w:t>
+      </w:r>
+      <w:proofErr w:type="spellStart"/>
+      <w:r>
+        <w:rPr>
+          <w:rFonts w:ascii="Times New Roman" w:hAnsi="Times New Roman" w:cs="Times New Roman"/>
+          <w:i/>
+          <w:sz w:val="24"/>
+          <w:szCs w:val="24"/>
+        </w:rPr>
+        <w:t>rhs</w:t>
+      </w:r>
+      <w:proofErr w:type="spellEnd"/>
+      <w:r>
+        <w:rPr>
+          <w:rFonts w:ascii="Times New Roman" w:hAnsi="Times New Roman" w:cs="Times New Roman"/>
+          <w:sz w:val="24"/>
+          <w:szCs w:val="24"/>
+        </w:rPr>
+        <w:t xml:space="preserve"> point to the same object in which case you should return from the method, this can happen via </w:t>
+      </w:r>
+      <w:proofErr w:type="spellStart"/>
+      <w:r>
+        <w:rPr>
+          <w:rFonts w:ascii="Times New Roman" w:hAnsi="Times New Roman" w:cs="Times New Roman"/>
+          <w:sz w:val="24"/>
+          <w:szCs w:val="24"/>
+        </w:rPr>
+        <w:t>self assignment</w:t>
+      </w:r>
+      <w:proofErr w:type="spellEnd"/>
+      <w:r>
+        <w:rPr>
+          <w:rFonts w:ascii="Times New Roman" w:hAnsi="Times New Roman" w:cs="Times New Roman"/>
+          <w:sz w:val="24"/>
+          <w:szCs w:val="24"/>
+        </w:rPr>
+        <w:t>.</w:t>
+      </w:r>
+      <w:r>
+        <w:rPr>
+          <w:rFonts w:ascii="Times New Roman" w:hAnsi="Times New Roman" w:cs="Times New Roman"/>
+          <w:sz w:val="24"/>
+          <w:szCs w:val="24"/>
+        </w:rPr>
+        <w:t xml:space="preserve"> Since the method returns the same type, this allows for method chaining, e.g. </w:t>
+      </w:r>
+      <w:r>
+        <w:rPr>
+          <w:rFonts w:ascii="Times New Roman" w:hAnsi="Times New Roman" w:cs="Times New Roman"/>
+          <w:i/>
+          <w:sz w:val="24"/>
+          <w:szCs w:val="24"/>
+        </w:rPr>
+        <w:t>Obj1 = Obj2 = Obj3 = etc</w:t>
+      </w:r>
+      <w:r>
+        <w:rPr>
+          <w:rFonts w:ascii="Times New Roman" w:hAnsi="Times New Roman" w:cs="Times New Roman"/>
+          <w:sz w:val="24"/>
+          <w:szCs w:val="24"/>
+        </w:rPr>
+        <w:t>.</w:t>
+      </w:r>
+    </w:p>
+    <w:p>
+      <w:pPr>
+        <w:pStyle w:val="ListParagraph"/>
+        <w:numPr>
+          <w:ilvl w:val="0"/>
+          <w:numId w:val="2"/>
+        </w:numPr>
+        <w:jc w:val="both"/>
+        <w:rPr>
+          <w:rFonts w:ascii="Times New Roman" w:hAnsi="Times New Roman" w:cs="Times New Roman"/>
+          <w:sz w:val="24"/>
+          <w:szCs w:val="24"/>
+        </w:rPr>
+      </w:pPr>
+      <w:r>
+        <w:rPr>
+          <w:rFonts w:ascii="Times New Roman" w:hAnsi="Times New Roman" w:cs="Times New Roman"/>
+          <w:sz w:val="24"/>
+          <w:szCs w:val="24"/>
+        </w:rPr>
+        <w:t xml:space="preserve">When using the </w:t>
+      </w:r>
+      <w:proofErr w:type="gramStart"/>
+      <w:r>
+        <w:rPr>
+          <w:rFonts w:ascii="Times New Roman" w:hAnsi="Times New Roman" w:cs="Times New Roman"/>
+          <w:sz w:val="24"/>
+          <w:szCs w:val="24"/>
+        </w:rPr>
+        <w:t>operator</w:t>
+      </w:r>
+      <w:proofErr w:type="gramEnd"/>
+      <w:r>
+        <w:rPr>
+          <w:rFonts w:ascii="Times New Roman" w:hAnsi="Times New Roman" w:cs="Times New Roman"/>
+          <w:sz w:val="24"/>
+          <w:szCs w:val="24"/>
+        </w:rPr>
+        <w:t xml:space="preserve"> it actually calls the operator overload method, e.g. </w:t>
+      </w:r>
+      <w:r>
+        <w:rPr>
+          <w:rFonts w:ascii="Times New Roman" w:hAnsi="Times New Roman" w:cs="Times New Roman"/>
+          <w:i/>
+          <w:sz w:val="24"/>
+          <w:szCs w:val="24"/>
+        </w:rPr>
+        <w:t xml:space="preserve">Obj1 + Obj2 </w:t>
+      </w:r>
+      <w:r>
+        <w:rPr>
+          <w:rFonts w:ascii="Times New Roman" w:hAnsi="Times New Roman" w:cs="Times New Roman"/>
+          <w:sz w:val="24"/>
+          <w:szCs w:val="24"/>
+        </w:rPr>
+        <w:t xml:space="preserve">is the same as </w:t>
+      </w:r>
+      <w:r>
+        <w:rPr>
+          <w:rFonts w:ascii="Times New Roman" w:hAnsi="Times New Roman" w:cs="Times New Roman"/>
+          <w:i/>
+          <w:sz w:val="24"/>
+          <w:szCs w:val="24"/>
+        </w:rPr>
+        <w:t>Obj1.operator+(Obj2)</w:t>
+      </w:r>
+      <w:r>
+        <w:rPr>
+          <w:rFonts w:ascii="Times New Roman" w:hAnsi="Times New Roman" w:cs="Times New Roman"/>
+          <w:sz w:val="24"/>
+          <w:szCs w:val="24"/>
+        </w:rPr>
+        <w:t>.</w:t>
+      </w:r>
+      <w:r>
+        <w:rPr>
+          <w:rFonts w:ascii="Times New Roman" w:hAnsi="Times New Roman" w:cs="Times New Roman"/>
+          <w:sz w:val="24"/>
+          <w:szCs w:val="24"/>
+        </w:rPr>
+        <w:t xml:space="preserve"> The issue with this is that </w:t>
+      </w:r>
+      <w:r>
+        <w:rPr>
+          <w:rFonts w:ascii="Times New Roman" w:hAnsi="Times New Roman" w:cs="Times New Roman"/>
+          <w:sz w:val="24"/>
+          <w:szCs w:val="24"/>
+        </w:rPr>
+        <w:t xml:space="preserve">the object to be converted to must always be on the </w:t>
+      </w:r>
+      <w:proofErr w:type="gramStart"/>
+      <w:r>
+        <w:rPr>
+          <w:rFonts w:ascii="Times New Roman" w:hAnsi="Times New Roman" w:cs="Times New Roman"/>
+          <w:sz w:val="24"/>
+          <w:szCs w:val="24"/>
+        </w:rPr>
+        <w:t>left</w:t>
+      </w:r>
+      <w:r>
+        <w:rPr>
+          <w:rFonts w:ascii="Times New Roman" w:hAnsi="Times New Roman" w:cs="Times New Roman"/>
+          <w:sz w:val="24"/>
+          <w:szCs w:val="24"/>
+        </w:rPr>
+        <w:t xml:space="preserve"> hand</w:t>
+      </w:r>
+      <w:proofErr w:type="gramEnd"/>
+      <w:r>
+        <w:rPr>
+          <w:rFonts w:ascii="Times New Roman" w:hAnsi="Times New Roman" w:cs="Times New Roman"/>
+          <w:sz w:val="24"/>
+          <w:szCs w:val="24"/>
+        </w:rPr>
+        <w:t xml:space="preserve"> side</w:t>
+      </w:r>
+      <w:r>
+        <w:rPr>
+          <w:rFonts w:ascii="Times New Roman" w:hAnsi="Times New Roman" w:cs="Times New Roman"/>
+          <w:sz w:val="24"/>
+          <w:szCs w:val="24"/>
+        </w:rPr>
+        <w:t>.</w:t>
+      </w:r>
+      <w:r>
+        <w:rPr>
+          <w:rFonts w:ascii="Times New Roman" w:hAnsi="Times New Roman" w:cs="Times New Roman"/>
+          <w:sz w:val="24"/>
+          <w:szCs w:val="24"/>
+        </w:rPr>
+        <w:t xml:space="preserve"> Member operator overloads always have one parameter less than what the operator requires, because </w:t>
+      </w:r>
+      <w:r>
+        <w:rPr>
+          <w:rFonts w:ascii="Times New Roman" w:hAnsi="Times New Roman" w:cs="Times New Roman"/>
+          <w:i/>
+          <w:sz w:val="24"/>
+          <w:szCs w:val="24"/>
+        </w:rPr>
+        <w:t>this</w:t>
+      </w:r>
+      <w:r>
+        <w:rPr>
+          <w:rFonts w:ascii="Times New Roman" w:hAnsi="Times New Roman" w:cs="Times New Roman"/>
+          <w:sz w:val="24"/>
+          <w:szCs w:val="24"/>
+        </w:rPr>
+        <w:t xml:space="preserve"> automatically refers to the </w:t>
+      </w:r>
+      <w:proofErr w:type="gramStart"/>
+      <w:r>
+        <w:rPr>
+          <w:rFonts w:ascii="Times New Roman" w:hAnsi="Times New Roman" w:cs="Times New Roman"/>
+          <w:sz w:val="24"/>
+          <w:szCs w:val="24"/>
+        </w:rPr>
+        <w:t>left hand</w:t>
+      </w:r>
+      <w:proofErr w:type="gramEnd"/>
+      <w:r>
+        <w:rPr>
+          <w:rFonts w:ascii="Times New Roman" w:hAnsi="Times New Roman" w:cs="Times New Roman"/>
+          <w:sz w:val="24"/>
+          <w:szCs w:val="24"/>
+        </w:rPr>
+        <w:t xml:space="preserve"> side operand.</w:t>
+      </w:r>
+    </w:p>
+    <w:p>
+      <w:pPr>
+        <w:pStyle w:val="ListParagraph"/>
+        <w:ind w:left="360"/>
+        <w:jc w:val="both"/>
+        <w:rPr>
+          <w:rFonts w:ascii="Times New Roman" w:hAnsi="Times New Roman" w:cs="Times New Roman"/>
+          <w:sz w:val="24"/>
+          <w:szCs w:val="24"/>
+        </w:rPr>
+      </w:pPr>
+    </w:p>
+    <w:p>
+      <w:pPr>
+        <w:pStyle w:val="ListParagraph"/>
+        <w:numPr>
+          <w:ilvl w:val="0"/>
+          <w:numId w:val="2"/>
+        </w:numPr>
+        <w:jc w:val="both"/>
+        <w:rPr>
+          <w:rFonts w:ascii="Times New Roman" w:hAnsi="Times New Roman" w:cs="Times New Roman"/>
+          <w:sz w:val="24"/>
+          <w:szCs w:val="24"/>
+        </w:rPr>
+      </w:pPr>
+      <w:r>
+        <w:rPr>
+          <w:rFonts w:ascii="Times New Roman" w:hAnsi="Times New Roman" w:cs="Times New Roman"/>
+          <w:sz w:val="24"/>
+          <w:szCs w:val="24"/>
+        </w:rPr>
+        <w:t>Operator overloads can also be non-member methods</w:t>
+      </w:r>
+      <w:r>
+        <w:rPr>
+          <w:rFonts w:ascii="Times New Roman" w:hAnsi="Times New Roman" w:cs="Times New Roman"/>
+          <w:sz w:val="24"/>
+          <w:szCs w:val="24"/>
+        </w:rPr>
+        <w:t xml:space="preserve">. They are often friends of the class to allow access to </w:t>
+      </w:r>
+      <w:r>
+        <w:rPr>
+          <w:rFonts w:ascii="Times New Roman" w:hAnsi="Times New Roman" w:cs="Times New Roman"/>
+          <w:i/>
+          <w:sz w:val="24"/>
+          <w:szCs w:val="24"/>
+        </w:rPr>
+        <w:t>private</w:t>
+      </w:r>
+      <w:r>
+        <w:rPr>
+          <w:rFonts w:ascii="Times New Roman" w:hAnsi="Times New Roman" w:cs="Times New Roman"/>
+          <w:sz w:val="24"/>
+          <w:szCs w:val="24"/>
+        </w:rPr>
+        <w:t xml:space="preserve"> members. </w:t>
+      </w:r>
+      <w:r>
+        <w:rPr>
+          <w:rFonts w:ascii="Times New Roman" w:hAnsi="Times New Roman" w:cs="Times New Roman"/>
+          <w:sz w:val="24"/>
+          <w:szCs w:val="24"/>
+        </w:rPr>
+        <w:t xml:space="preserve">This isn’t required if you use getters and setters. </w:t>
+      </w:r>
+      <w:r>
+        <w:rPr>
+          <w:rFonts w:ascii="Times New Roman" w:hAnsi="Times New Roman" w:cs="Times New Roman"/>
+          <w:sz w:val="24"/>
+          <w:szCs w:val="24"/>
+        </w:rPr>
+        <w:t xml:space="preserve">They require the same number of parameters as the operator requires as </w:t>
+      </w:r>
+      <w:r>
+        <w:rPr>
+          <w:rFonts w:ascii="Times New Roman" w:hAnsi="Times New Roman" w:cs="Times New Roman"/>
+          <w:i/>
+          <w:sz w:val="24"/>
+          <w:szCs w:val="24"/>
+        </w:rPr>
+        <w:t>this</w:t>
+      </w:r>
+      <w:r>
+        <w:rPr>
+          <w:rFonts w:ascii="Times New Roman" w:hAnsi="Times New Roman" w:cs="Times New Roman"/>
+          <w:sz w:val="24"/>
+          <w:szCs w:val="24"/>
+        </w:rPr>
+        <w:t xml:space="preserve"> isn’t used outside classes.</w:t>
+      </w:r>
+      <w:r>
+        <w:rPr>
+          <w:rFonts w:ascii="Times New Roman" w:hAnsi="Times New Roman" w:cs="Times New Roman"/>
+          <w:sz w:val="24"/>
+          <w:szCs w:val="24"/>
+        </w:rPr>
+        <w:t xml:space="preserve"> </w:t>
+      </w:r>
+      <w:r>
+        <w:rPr>
+          <w:rFonts w:ascii="Times New Roman" w:hAnsi="Times New Roman" w:cs="Times New Roman"/>
+          <w:sz w:val="24"/>
+          <w:szCs w:val="24"/>
+        </w:rPr>
+        <w:t>Most operators can be defined as either member methods or non-member functions. With global variants the object could be on either side of the operator</w:t>
+      </w:r>
+      <w:r>
+        <w:rPr>
+          <w:rFonts w:ascii="Times New Roman" w:hAnsi="Times New Roman" w:cs="Times New Roman"/>
+          <w:sz w:val="24"/>
+          <w:szCs w:val="24"/>
+        </w:rPr>
+        <w:t xml:space="preserve"> and the compiler will still be able to apply the operator. It first checks to see if the </w:t>
+      </w:r>
+      <w:proofErr w:type="spellStart"/>
+      <w:r>
+        <w:rPr>
+          <w:rFonts w:ascii="Times New Roman" w:hAnsi="Times New Roman" w:cs="Times New Roman"/>
+          <w:sz w:val="24"/>
+          <w:szCs w:val="24"/>
+        </w:rPr>
+        <w:t>rhs</w:t>
+      </w:r>
+      <w:proofErr w:type="spellEnd"/>
+      <w:r>
+        <w:rPr>
+          <w:rFonts w:ascii="Times New Roman" w:hAnsi="Times New Roman" w:cs="Times New Roman"/>
+          <w:sz w:val="24"/>
+          <w:szCs w:val="24"/>
+        </w:rPr>
+        <w:t xml:space="preserve"> operand can be </w:t>
+      </w:r>
+      <w:r>
+        <w:rPr>
+          <w:rFonts w:ascii="Times New Roman" w:hAnsi="Times New Roman" w:cs="Times New Roman"/>
+          <w:sz w:val="24"/>
+          <w:szCs w:val="24"/>
+        </w:rPr>
+        <w:t>casted</w:t>
+      </w:r>
+      <w:r>
+        <w:rPr>
+          <w:rFonts w:ascii="Times New Roman" w:hAnsi="Times New Roman" w:cs="Times New Roman"/>
+          <w:sz w:val="24"/>
+          <w:szCs w:val="24"/>
+        </w:rPr>
+        <w:t xml:space="preserve"> into the </w:t>
+      </w:r>
+      <w:proofErr w:type="spellStart"/>
+      <w:r>
+        <w:rPr>
+          <w:rFonts w:ascii="Times New Roman" w:hAnsi="Times New Roman" w:cs="Times New Roman"/>
+          <w:sz w:val="24"/>
+          <w:szCs w:val="24"/>
+        </w:rPr>
+        <w:t>lhs</w:t>
+      </w:r>
+      <w:proofErr w:type="spellEnd"/>
+      <w:r>
+        <w:rPr>
+          <w:rFonts w:ascii="Times New Roman" w:hAnsi="Times New Roman" w:cs="Times New Roman"/>
+          <w:sz w:val="24"/>
+          <w:szCs w:val="24"/>
+        </w:rPr>
+        <w:t xml:space="preserve"> operand, if not then it’ll try the opposite.</w:t>
+      </w:r>
+    </w:p>
+    <w:p>
+      <w:pPr>
+        <w:pStyle w:val="ListParagraph"/>
+        <w:numPr>
+          <w:ilvl w:val="0"/>
+          <w:numId w:val="2"/>
+        </w:numPr>
+        <w:jc w:val="both"/>
+        <w:rPr>
+          <w:rFonts w:ascii="Times New Roman" w:hAnsi="Times New Roman" w:cs="Times New Roman"/>
+          <w:sz w:val="24"/>
+          <w:szCs w:val="24"/>
+        </w:rPr>
+      </w:pPr>
+      <w:r>
+        <w:rPr>
+          <w:rFonts w:ascii="Times New Roman" w:hAnsi="Times New Roman" w:cs="Times New Roman"/>
+          <w:sz w:val="24"/>
+          <w:szCs w:val="24"/>
+        </w:rPr>
+        <w:t xml:space="preserve">The compiler first checks to see if the operator has been overloaded as a member before checking global scope. </w:t>
+      </w:r>
+      <w:r>
+        <w:rPr>
+          <w:rFonts w:ascii="Times New Roman" w:hAnsi="Times New Roman" w:cs="Times New Roman"/>
+          <w:sz w:val="24"/>
+          <w:szCs w:val="24"/>
+        </w:rPr>
+        <w:t xml:space="preserve">So, </w:t>
+      </w:r>
+      <w:r>
+        <w:rPr>
+          <w:rFonts w:ascii="Times New Roman" w:hAnsi="Times New Roman" w:cs="Times New Roman"/>
+          <w:sz w:val="24"/>
+          <w:szCs w:val="24"/>
+        </w:rPr>
+        <w:t>don’t create definitions in both class scope and global scope.</w:t>
+      </w:r>
+      <w:r>
+        <w:rPr>
+          <w:rFonts w:ascii="Times New Roman" w:hAnsi="Times New Roman" w:cs="Times New Roman"/>
+          <w:sz w:val="24"/>
+          <w:szCs w:val="24"/>
+        </w:rPr>
+        <w:t xml:space="preserve"> This is why the assignment operator must be overloaded as a member, because if you don’t </w:t>
+      </w:r>
+      <w:r>
+        <w:rPr>
+          <w:rFonts w:ascii="Times New Roman" w:hAnsi="Times New Roman" w:cs="Times New Roman"/>
+          <w:sz w:val="24"/>
+          <w:szCs w:val="24"/>
+        </w:rPr>
+        <w:t>define</w:t>
+      </w:r>
+      <w:r>
+        <w:rPr>
+          <w:rFonts w:ascii="Times New Roman" w:hAnsi="Times New Roman" w:cs="Times New Roman"/>
+          <w:sz w:val="24"/>
+          <w:szCs w:val="24"/>
+        </w:rPr>
+        <w:t xml:space="preserve"> it the compiler will</w:t>
       </w:r>
       <w:bookmarkStart w:id="0" w:name="_GoBack"/>
       <w:bookmarkEnd w:id="0"/>
+      <w:r>
+        <w:rPr>
+          <w:rFonts w:ascii="Times New Roman" w:hAnsi="Times New Roman" w:cs="Times New Roman"/>
+          <w:sz w:val="24"/>
+          <w:szCs w:val="24"/>
+        </w:rPr>
+        <w:t>.</w:t>
+      </w:r>
+    </w:p>
+    <w:p>
+      <w:pPr>
+        <w:pStyle w:val="ListParagraph"/>
+        <w:numPr>
+          <w:ilvl w:val="0"/>
+          <w:numId w:val="2"/>
+        </w:numPr>
+        <w:jc w:val="both"/>
+        <w:rPr>
+          <w:rFonts w:ascii="Times New Roman" w:hAnsi="Times New Roman" w:cs="Times New Roman"/>
+          <w:sz w:val="24"/>
+          <w:szCs w:val="24"/>
+        </w:rPr>
+      </w:pPr>
+      <w:r>
+        <w:rPr>
+          <w:rFonts w:ascii="Times New Roman" w:hAnsi="Times New Roman" w:cs="Times New Roman"/>
+          <w:sz w:val="24"/>
+          <w:szCs w:val="24"/>
+        </w:rPr>
+        <w:t xml:space="preserve">To support </w:t>
+      </w:r>
+      <w:r>
+        <w:rPr>
+          <w:rFonts w:ascii="Times New Roman" w:hAnsi="Times New Roman" w:cs="Times New Roman"/>
+          <w:sz w:val="24"/>
+          <w:szCs w:val="24"/>
+        </w:rPr>
+        <w:t xml:space="preserve">output and input streams with your class you must overload &lt;&lt; and &gt;&gt; operators respectively. They should be defined as non-member functions to avoid having to write awkward syntax when chaining multiple insertion/extraction operations. For the former the first parameter is </w:t>
+      </w:r>
+      <w:proofErr w:type="gramStart"/>
+      <w:r>
+        <w:rPr>
+          <w:rFonts w:ascii="Times New Roman" w:hAnsi="Times New Roman" w:cs="Times New Roman"/>
+          <w:i/>
+          <w:sz w:val="24"/>
+          <w:szCs w:val="24"/>
+        </w:rPr>
+        <w:t>std::</w:t>
+      </w:r>
+      <w:proofErr w:type="spellStart"/>
+      <w:proofErr w:type="gramEnd"/>
+      <w:r>
+        <w:rPr>
+          <w:rFonts w:ascii="Times New Roman" w:hAnsi="Times New Roman" w:cs="Times New Roman"/>
+          <w:i/>
+          <w:sz w:val="24"/>
+          <w:szCs w:val="24"/>
+        </w:rPr>
+        <w:t>ostream</w:t>
+      </w:r>
+      <w:proofErr w:type="spellEnd"/>
+      <w:r>
+        <w:rPr>
+          <w:rFonts w:ascii="Times New Roman" w:hAnsi="Times New Roman" w:cs="Times New Roman"/>
+          <w:i/>
+          <w:sz w:val="24"/>
+          <w:szCs w:val="24"/>
+        </w:rPr>
+        <w:t>&amp;</w:t>
+      </w:r>
+      <w:r>
+        <w:rPr>
+          <w:rFonts w:ascii="Times New Roman" w:hAnsi="Times New Roman" w:cs="Times New Roman"/>
+          <w:sz w:val="24"/>
+          <w:szCs w:val="24"/>
+        </w:rPr>
+        <w:t xml:space="preserve">, and for the latter this is </w:t>
+      </w:r>
+      <w:r>
+        <w:rPr>
+          <w:rFonts w:ascii="Times New Roman" w:hAnsi="Times New Roman" w:cs="Times New Roman"/>
+          <w:i/>
+          <w:sz w:val="24"/>
+          <w:szCs w:val="24"/>
+        </w:rPr>
+        <w:t>std::</w:t>
+      </w:r>
+      <w:proofErr w:type="spellStart"/>
+      <w:r>
+        <w:rPr>
+          <w:rFonts w:ascii="Times New Roman" w:hAnsi="Times New Roman" w:cs="Times New Roman"/>
+          <w:i/>
+          <w:sz w:val="24"/>
+          <w:szCs w:val="24"/>
+        </w:rPr>
+        <w:t>istream</w:t>
+      </w:r>
+      <w:proofErr w:type="spellEnd"/>
+      <w:r>
+        <w:rPr>
+          <w:rFonts w:ascii="Times New Roman" w:hAnsi="Times New Roman" w:cs="Times New Roman"/>
+          <w:i/>
+          <w:sz w:val="24"/>
+          <w:szCs w:val="24"/>
+        </w:rPr>
+        <w:t>&amp;</w:t>
+      </w:r>
+      <w:r>
+        <w:rPr>
+          <w:rFonts w:ascii="Times New Roman" w:hAnsi="Times New Roman" w:cs="Times New Roman"/>
+          <w:sz w:val="24"/>
+          <w:szCs w:val="24"/>
+        </w:rPr>
+        <w:t xml:space="preserve"> as these are the types of </w:t>
+      </w:r>
+      <w:proofErr w:type="spellStart"/>
+      <w:r>
+        <w:rPr>
+          <w:rFonts w:ascii="Times New Roman" w:hAnsi="Times New Roman" w:cs="Times New Roman"/>
+          <w:i/>
+          <w:sz w:val="24"/>
+          <w:szCs w:val="24"/>
+        </w:rPr>
+        <w:t>cout</w:t>
+      </w:r>
+      <w:proofErr w:type="spellEnd"/>
+      <w:r>
+        <w:rPr>
+          <w:rFonts w:ascii="Times New Roman" w:hAnsi="Times New Roman" w:cs="Times New Roman"/>
+          <w:sz w:val="24"/>
+          <w:szCs w:val="24"/>
+        </w:rPr>
+        <w:t xml:space="preserve"> and </w:t>
+      </w:r>
+      <w:proofErr w:type="spellStart"/>
+      <w:r>
+        <w:rPr>
+          <w:rFonts w:ascii="Times New Roman" w:hAnsi="Times New Roman" w:cs="Times New Roman"/>
+          <w:i/>
+          <w:sz w:val="24"/>
+          <w:szCs w:val="24"/>
+        </w:rPr>
+        <w:t>cin</w:t>
+      </w:r>
+      <w:proofErr w:type="spellEnd"/>
+      <w:r>
+        <w:rPr>
+          <w:rFonts w:ascii="Times New Roman" w:hAnsi="Times New Roman" w:cs="Times New Roman"/>
+          <w:sz w:val="24"/>
+          <w:szCs w:val="24"/>
+        </w:rPr>
+        <w:t xml:space="preserve"> respectively.</w:t>
+      </w:r>
+      <w:r>
+        <w:rPr>
+          <w:rFonts w:ascii="Times New Roman" w:hAnsi="Times New Roman" w:cs="Times New Roman"/>
+          <w:sz w:val="24"/>
+          <w:szCs w:val="24"/>
+        </w:rPr>
+        <w:t xml:space="preserve"> Remember to return references to these arguments to allow operator chaining.</w:t>
+      </w:r>
     </w:p>
     <w:p>
       <w:pPr>
         <w:pStyle w:val="CHeading"/>
       </w:pPr>
       <w:r>
-        <w:t>Operator Overloading</w:t>
+        <w:t>Inheritance</w:t>
       </w:r>
     </w:p>
     <w:p>
@@ -25155,7 +26206,7 @@
         <w:pStyle w:val="CHeading"/>
       </w:pPr>
       <w:r>
-        <w:t>Inheritance</w:t>
+        <w:t>Polymorphism</w:t>
       </w:r>
     </w:p>
     <w:p>
@@ -25178,7 +26229,7 @@
         <w:pStyle w:val="CHeading"/>
       </w:pPr>
       <w:r>
-        <w:t>Polymorphism</w:t>
+        <w:t>Smart Pointers</w:t>
       </w:r>
     </w:p>
     <w:p>
@@ -25201,7 +26252,7 @@
         <w:pStyle w:val="CHeading"/>
       </w:pPr>
       <w:r>
-        <w:t>Smart Pointers</w:t>
+        <w:t>Exception Handling</w:t>
       </w:r>
     </w:p>
     <w:p>
@@ -25224,29 +26275,7 @@
         <w:pStyle w:val="CHeading"/>
       </w:pPr>
       <w:r>
-        <w:t>Exception Handling</w:t>
-      </w:r>
-    </w:p>
-    <w:p>
-      <w:pPr>
-        <w:pStyle w:val="ListParagraph"/>
-        <w:numPr>
-          <w:ilvl w:val="0"/>
-          <w:numId w:val="2"/>
-        </w:numPr>
-        <w:jc w:val="both"/>
-        <w:rPr>
-          <w:rFonts w:ascii="Times New Roman" w:hAnsi="Times New Roman" w:cs="Times New Roman"/>
-          <w:sz w:val="24"/>
-          <w:szCs w:val="24"/>
-        </w:rPr>
-      </w:pPr>
-    </w:p>
-    <w:p>
-      <w:pPr>
-        <w:pStyle w:val="CHeading"/>
-      </w:pPr>
-      <w:r>
+        <w:lastRenderedPageBreak/>
         <w:t>I/O and Streams</w:t>
       </w:r>
     </w:p>
@@ -26637,6 +27666,7 @@
   <w:style w:type="character" w:default="1" w:styleId="DefaultParagraphFont">
     <w:name w:val="Default Paragraph Font"/>
     <w:uiPriority w:val="1"/>
+    <w:semiHidden/>
     <w:unhideWhenUsed/>
   </w:style>
   <w:style w:type="table" w:default="1" w:styleId="TableNormal">
@@ -27078,7 +28108,7 @@
 </file>
 
 <file path=customXml/itemProps1.xml><?xml version="1.0" encoding="utf-8"?>
-<ds:datastoreItem xmlns:ds="http://schemas.openxmlformats.org/officeDocument/2006/customXml" ds:itemID="{6431CDBB-67BE-4424-9C7F-9D826210C8B6}">
+<ds:datastoreItem xmlns:ds="http://schemas.openxmlformats.org/officeDocument/2006/customXml" ds:itemID="{A167D634-1BF6-4009-9F09-8CF932204DF9}">
   <ds:schemaRefs>
     <ds:schemaRef ds:uri="http://schemas.openxmlformats.org/officeDocument/2006/bibliography"/>
   </ds:schemaRefs>

</xml_diff>

<commit_message>
Covered single/multiple public/protected/private inheritance, calling base class methods, object slicing via references/pointers, calling base class constructor, composition, etc.
</commit_message>
<xml_diff>
--- a/notes/BeginningCppProgramming.docx
+++ b/notes/BeginningCppProgramming.docx
@@ -25493,6 +25493,220 @@
         </w:rPr>
         <w:t xml:space="preserve"> refers to right hand side since the source object will be on the </w:t>
       </w:r>
+      <w:r>
+        <w:rPr>
+          <w:rFonts w:ascii="Times New Roman" w:hAnsi="Times New Roman" w:cs="Times New Roman"/>
+          <w:sz w:val="24"/>
+          <w:szCs w:val="24"/>
+        </w:rPr>
+        <w:t>right-hand</w:t>
+      </w:r>
+      <w:r>
+        <w:rPr>
+          <w:rFonts w:ascii="Times New Roman" w:hAnsi="Times New Roman" w:cs="Times New Roman"/>
+          <w:sz w:val="24"/>
+          <w:szCs w:val="24"/>
+        </w:rPr>
+        <w:t xml:space="preserve"> side of the operator.</w:t>
+      </w:r>
+      <w:r>
+        <w:rPr>
+          <w:rFonts w:ascii="Times New Roman" w:hAnsi="Times New Roman" w:cs="Times New Roman"/>
+          <w:sz w:val="24"/>
+          <w:szCs w:val="24"/>
+        </w:rPr>
+        <w:t xml:space="preserve"> It’s </w:t>
+      </w:r>
+      <w:r>
+        <w:rPr>
+          <w:rFonts w:ascii="Times New Roman" w:hAnsi="Times New Roman" w:cs="Times New Roman"/>
+          <w:sz w:val="24"/>
+          <w:szCs w:val="24"/>
+        </w:rPr>
+        <w:t>recommended</w:t>
+      </w:r>
+      <w:r>
+        <w:rPr>
+          <w:rFonts w:ascii="Times New Roman" w:hAnsi="Times New Roman" w:cs="Times New Roman"/>
+          <w:sz w:val="24"/>
+          <w:szCs w:val="24"/>
+        </w:rPr>
+        <w:t xml:space="preserve"> to check if </w:t>
+      </w:r>
+      <w:r>
+        <w:rPr>
+          <w:rFonts w:ascii="Times New Roman" w:hAnsi="Times New Roman" w:cs="Times New Roman"/>
+          <w:i/>
+          <w:sz w:val="24"/>
+          <w:szCs w:val="24"/>
+        </w:rPr>
+        <w:t>this</w:t>
+      </w:r>
+      <w:r>
+        <w:rPr>
+          <w:rFonts w:ascii="Times New Roman" w:hAnsi="Times New Roman" w:cs="Times New Roman"/>
+          <w:sz w:val="24"/>
+          <w:szCs w:val="24"/>
+        </w:rPr>
+        <w:t xml:space="preserve"> and </w:t>
+      </w:r>
+      <w:proofErr w:type="spellStart"/>
+      <w:r>
+        <w:rPr>
+          <w:rFonts w:ascii="Times New Roman" w:hAnsi="Times New Roman" w:cs="Times New Roman"/>
+          <w:i/>
+          <w:sz w:val="24"/>
+          <w:szCs w:val="24"/>
+        </w:rPr>
+        <w:t>rhs</w:t>
+      </w:r>
+      <w:proofErr w:type="spellEnd"/>
+      <w:r>
+        <w:rPr>
+          <w:rFonts w:ascii="Times New Roman" w:hAnsi="Times New Roman" w:cs="Times New Roman"/>
+          <w:sz w:val="24"/>
+          <w:szCs w:val="24"/>
+        </w:rPr>
+        <w:t xml:space="preserve"> point to the same object in which case you should return from the method, this can happen via </w:t>
+      </w:r>
+      <w:r>
+        <w:rPr>
+          <w:rFonts w:ascii="Times New Roman" w:hAnsi="Times New Roman" w:cs="Times New Roman"/>
+          <w:sz w:val="24"/>
+          <w:szCs w:val="24"/>
+        </w:rPr>
+        <w:t>self-assignment</w:t>
+      </w:r>
+      <w:r>
+        <w:rPr>
+          <w:rFonts w:ascii="Times New Roman" w:hAnsi="Times New Roman" w:cs="Times New Roman"/>
+          <w:sz w:val="24"/>
+          <w:szCs w:val="24"/>
+        </w:rPr>
+        <w:t>.</w:t>
+      </w:r>
+      <w:r>
+        <w:rPr>
+          <w:rFonts w:ascii="Times New Roman" w:hAnsi="Times New Roman" w:cs="Times New Roman"/>
+          <w:sz w:val="24"/>
+          <w:szCs w:val="24"/>
+        </w:rPr>
+        <w:t xml:space="preserve"> Since the method returns the same type, this allows for method chaining, e.g. </w:t>
+      </w:r>
+      <w:r>
+        <w:rPr>
+          <w:rFonts w:ascii="Times New Roman" w:hAnsi="Times New Roman" w:cs="Times New Roman"/>
+          <w:i/>
+          <w:sz w:val="24"/>
+          <w:szCs w:val="24"/>
+        </w:rPr>
+        <w:t>Obj1 = Obj2 = Obj3 = etc</w:t>
+      </w:r>
+      <w:r>
+        <w:rPr>
+          <w:rFonts w:ascii="Times New Roman" w:hAnsi="Times New Roman" w:cs="Times New Roman"/>
+          <w:sz w:val="24"/>
+          <w:szCs w:val="24"/>
+        </w:rPr>
+        <w:t>.</w:t>
+      </w:r>
+    </w:p>
+    <w:p>
+      <w:pPr>
+        <w:pStyle w:val="ListParagraph"/>
+        <w:numPr>
+          <w:ilvl w:val="0"/>
+          <w:numId w:val="2"/>
+        </w:numPr>
+        <w:jc w:val="both"/>
+        <w:rPr>
+          <w:rFonts w:ascii="Times New Roman" w:hAnsi="Times New Roman" w:cs="Times New Roman"/>
+          <w:sz w:val="24"/>
+          <w:szCs w:val="24"/>
+        </w:rPr>
+      </w:pPr>
+      <w:r>
+        <w:rPr>
+          <w:rFonts w:ascii="Times New Roman" w:hAnsi="Times New Roman" w:cs="Times New Roman"/>
+          <w:sz w:val="24"/>
+          <w:szCs w:val="24"/>
+        </w:rPr>
+        <w:t>U</w:t>
+      </w:r>
+      <w:r>
+        <w:rPr>
+          <w:rFonts w:ascii="Times New Roman" w:hAnsi="Times New Roman" w:cs="Times New Roman"/>
+          <w:sz w:val="24"/>
+          <w:szCs w:val="24"/>
+        </w:rPr>
+        <w:t xml:space="preserve">sing the </w:t>
+      </w:r>
+      <w:r>
+        <w:rPr>
+          <w:rFonts w:ascii="Times New Roman" w:hAnsi="Times New Roman" w:cs="Times New Roman"/>
+          <w:sz w:val="24"/>
+          <w:szCs w:val="24"/>
+        </w:rPr>
+        <w:t>operator</w:t>
+      </w:r>
+      <w:r>
+        <w:rPr>
+          <w:rFonts w:ascii="Times New Roman" w:hAnsi="Times New Roman" w:cs="Times New Roman"/>
+          <w:sz w:val="24"/>
+          <w:szCs w:val="24"/>
+        </w:rPr>
+        <w:t xml:space="preserve"> actually calls the operator overload method, e.g. </w:t>
+      </w:r>
+      <w:r>
+        <w:rPr>
+          <w:rFonts w:ascii="Times New Roman" w:hAnsi="Times New Roman" w:cs="Times New Roman"/>
+          <w:i/>
+          <w:sz w:val="24"/>
+          <w:szCs w:val="24"/>
+        </w:rPr>
+        <w:t xml:space="preserve">Obj1 + Obj2 </w:t>
+      </w:r>
+      <w:r>
+        <w:rPr>
+          <w:rFonts w:ascii="Times New Roman" w:hAnsi="Times New Roman" w:cs="Times New Roman"/>
+          <w:sz w:val="24"/>
+          <w:szCs w:val="24"/>
+        </w:rPr>
+        <w:t xml:space="preserve">is the same as </w:t>
+      </w:r>
+      <w:r>
+        <w:rPr>
+          <w:rFonts w:ascii="Times New Roman" w:hAnsi="Times New Roman" w:cs="Times New Roman"/>
+          <w:i/>
+          <w:sz w:val="24"/>
+          <w:szCs w:val="24"/>
+        </w:rPr>
+        <w:t>Obj1.operator+(Obj2)</w:t>
+      </w:r>
+      <w:r>
+        <w:rPr>
+          <w:rFonts w:ascii="Times New Roman" w:hAnsi="Times New Roman" w:cs="Times New Roman"/>
+          <w:sz w:val="24"/>
+          <w:szCs w:val="24"/>
+        </w:rPr>
+        <w:t>.</w:t>
+      </w:r>
+      <w:r>
+        <w:rPr>
+          <w:rFonts w:ascii="Times New Roman" w:hAnsi="Times New Roman" w:cs="Times New Roman"/>
+          <w:sz w:val="24"/>
+          <w:szCs w:val="24"/>
+        </w:rPr>
+        <w:t xml:space="preserve"> The issue with this is that </w:t>
+      </w:r>
+      <w:r>
+        <w:rPr>
+          <w:rFonts w:ascii="Times New Roman" w:hAnsi="Times New Roman" w:cs="Times New Roman"/>
+          <w:sz w:val="24"/>
+          <w:szCs w:val="24"/>
+        </w:rPr>
+        <w:t xml:space="preserve">the object to be converted to must always be on the </w:t>
+      </w:r>
       <w:proofErr w:type="gramStart"/>
       <w:r>
         <w:rPr>
@@ -25500,7 +25714,15 @@
           <w:sz w:val="24"/>
           <w:szCs w:val="24"/>
         </w:rPr>
-        <w:t>right hand</w:t>
+        <w:t>left</w:t>
+      </w:r>
+      <w:r>
+        <w:rPr>
+          <w:rFonts w:ascii="Times New Roman" w:hAnsi="Times New Roman" w:cs="Times New Roman"/>
+          <w:sz w:val="24"/>
+          <w:szCs w:val="24"/>
+        </w:rPr>
+        <w:t xml:space="preserve"> hand</w:t>
       </w:r>
       <w:proofErr w:type="gramEnd"/>
       <w:r>
@@ -25509,31 +25731,23 @@
           <w:sz w:val="24"/>
           <w:szCs w:val="24"/>
         </w:rPr>
-        <w:t xml:space="preserve"> side of the operator.</w:t>
-      </w:r>
-      <w:r>
-        <w:rPr>
-          <w:rFonts w:ascii="Times New Roman" w:hAnsi="Times New Roman" w:cs="Times New Roman"/>
-          <w:sz w:val="24"/>
-          <w:szCs w:val="24"/>
-        </w:rPr>
-        <w:t xml:space="preserve"> It’s </w:t>
-      </w:r>
-      <w:r>
-        <w:rPr>
-          <w:rFonts w:ascii="Times New Roman" w:hAnsi="Times New Roman" w:cs="Times New Roman"/>
-          <w:sz w:val="24"/>
-          <w:szCs w:val="24"/>
-        </w:rPr>
-        <w:t>recommended</w:t>
-      </w:r>
-      <w:r>
-        <w:rPr>
-          <w:rFonts w:ascii="Times New Roman" w:hAnsi="Times New Roman" w:cs="Times New Roman"/>
-          <w:sz w:val="24"/>
-          <w:szCs w:val="24"/>
-        </w:rPr>
-        <w:t xml:space="preserve"> to check if </w:t>
+        <w:t xml:space="preserve"> side</w:t>
+      </w:r>
+      <w:r>
+        <w:rPr>
+          <w:rFonts w:ascii="Times New Roman" w:hAnsi="Times New Roman" w:cs="Times New Roman"/>
+          <w:sz w:val="24"/>
+          <w:szCs w:val="24"/>
+        </w:rPr>
+        <w:t>.</w:t>
+      </w:r>
+      <w:r>
+        <w:rPr>
+          <w:rFonts w:ascii="Times New Roman" w:hAnsi="Times New Roman" w:cs="Times New Roman"/>
+          <w:sz w:val="24"/>
+          <w:szCs w:val="24"/>
+        </w:rPr>
+        <w:t xml:space="preserve"> Member operator overloads always have one parameter less than what the operator requires, because </w:t>
       </w:r>
       <w:r>
         <w:rPr>
@@ -25550,6 +25764,380 @@
           <w:sz w:val="24"/>
           <w:szCs w:val="24"/>
         </w:rPr>
+        <w:t xml:space="preserve"> automatically refers to the </w:t>
+      </w:r>
+      <w:r>
+        <w:rPr>
+          <w:rFonts w:ascii="Times New Roman" w:hAnsi="Times New Roman" w:cs="Times New Roman"/>
+          <w:sz w:val="24"/>
+          <w:szCs w:val="24"/>
+        </w:rPr>
+        <w:t>left-hand</w:t>
+      </w:r>
+      <w:r>
+        <w:rPr>
+          <w:rFonts w:ascii="Times New Roman" w:hAnsi="Times New Roman" w:cs="Times New Roman"/>
+          <w:sz w:val="24"/>
+          <w:szCs w:val="24"/>
+        </w:rPr>
+        <w:t xml:space="preserve"> side operand.</w:t>
+      </w:r>
+    </w:p>
+    <w:p>
+      <w:pPr>
+        <w:pStyle w:val="ListParagraph"/>
+        <w:ind w:left="360"/>
+        <w:jc w:val="both"/>
+        <w:rPr>
+          <w:rFonts w:ascii="Times New Roman" w:hAnsi="Times New Roman" w:cs="Times New Roman"/>
+          <w:sz w:val="24"/>
+          <w:szCs w:val="24"/>
+        </w:rPr>
+      </w:pPr>
+    </w:p>
+    <w:p>
+      <w:pPr>
+        <w:pStyle w:val="ListParagraph"/>
+        <w:numPr>
+          <w:ilvl w:val="0"/>
+          <w:numId w:val="2"/>
+        </w:numPr>
+        <w:jc w:val="both"/>
+        <w:rPr>
+          <w:rFonts w:ascii="Times New Roman" w:hAnsi="Times New Roman" w:cs="Times New Roman"/>
+          <w:sz w:val="24"/>
+          <w:szCs w:val="24"/>
+        </w:rPr>
+      </w:pPr>
+      <w:r>
+        <w:rPr>
+          <w:rFonts w:ascii="Times New Roman" w:hAnsi="Times New Roman" w:cs="Times New Roman"/>
+          <w:sz w:val="24"/>
+          <w:szCs w:val="24"/>
+        </w:rPr>
+        <w:t>Operator overloads can also be non-member methods</w:t>
+      </w:r>
+      <w:r>
+        <w:rPr>
+          <w:rFonts w:ascii="Times New Roman" w:hAnsi="Times New Roman" w:cs="Times New Roman"/>
+          <w:sz w:val="24"/>
+          <w:szCs w:val="24"/>
+        </w:rPr>
+        <w:t xml:space="preserve">. They are often friends of the class to allow access to </w:t>
+      </w:r>
+      <w:r>
+        <w:rPr>
+          <w:rFonts w:ascii="Times New Roman" w:hAnsi="Times New Roman" w:cs="Times New Roman"/>
+          <w:i/>
+          <w:sz w:val="24"/>
+          <w:szCs w:val="24"/>
+        </w:rPr>
+        <w:t>private</w:t>
+      </w:r>
+      <w:r>
+        <w:rPr>
+          <w:rFonts w:ascii="Times New Roman" w:hAnsi="Times New Roman" w:cs="Times New Roman"/>
+          <w:sz w:val="24"/>
+          <w:szCs w:val="24"/>
+        </w:rPr>
+        <w:t xml:space="preserve"> members. </w:t>
+      </w:r>
+      <w:r>
+        <w:rPr>
+          <w:rFonts w:ascii="Times New Roman" w:hAnsi="Times New Roman" w:cs="Times New Roman"/>
+          <w:sz w:val="24"/>
+          <w:szCs w:val="24"/>
+        </w:rPr>
+        <w:t xml:space="preserve">This isn’t required if you use getters and setters. </w:t>
+      </w:r>
+      <w:r>
+        <w:rPr>
+          <w:rFonts w:ascii="Times New Roman" w:hAnsi="Times New Roman" w:cs="Times New Roman"/>
+          <w:sz w:val="24"/>
+          <w:szCs w:val="24"/>
+        </w:rPr>
+        <w:t xml:space="preserve">They require the same number of parameters as the operator requires as </w:t>
+      </w:r>
+      <w:r>
+        <w:rPr>
+          <w:rFonts w:ascii="Times New Roman" w:hAnsi="Times New Roman" w:cs="Times New Roman"/>
+          <w:i/>
+          <w:sz w:val="24"/>
+          <w:szCs w:val="24"/>
+        </w:rPr>
+        <w:t>this</w:t>
+      </w:r>
+      <w:r>
+        <w:rPr>
+          <w:rFonts w:ascii="Times New Roman" w:hAnsi="Times New Roman" w:cs="Times New Roman"/>
+          <w:sz w:val="24"/>
+          <w:szCs w:val="24"/>
+        </w:rPr>
+        <w:t xml:space="preserve"> isn’t used outside classes.</w:t>
+      </w:r>
+      <w:r>
+        <w:rPr>
+          <w:rFonts w:ascii="Times New Roman" w:hAnsi="Times New Roman" w:cs="Times New Roman"/>
+          <w:sz w:val="24"/>
+          <w:szCs w:val="24"/>
+        </w:rPr>
+        <w:t xml:space="preserve"> </w:t>
+      </w:r>
+      <w:r>
+        <w:rPr>
+          <w:rFonts w:ascii="Times New Roman" w:hAnsi="Times New Roman" w:cs="Times New Roman"/>
+          <w:sz w:val="24"/>
+          <w:szCs w:val="24"/>
+        </w:rPr>
+        <w:t>Most operators can be defined as either member methods or non-member functions. With global variants the object could be on either side of the operator</w:t>
+      </w:r>
+      <w:r>
+        <w:rPr>
+          <w:rFonts w:ascii="Times New Roman" w:hAnsi="Times New Roman" w:cs="Times New Roman"/>
+          <w:sz w:val="24"/>
+          <w:szCs w:val="24"/>
+        </w:rPr>
+        <w:t xml:space="preserve"> and the compiler will still be able to apply the operator. It first checks to see if the </w:t>
+      </w:r>
+      <w:proofErr w:type="spellStart"/>
+      <w:r>
+        <w:rPr>
+          <w:rFonts w:ascii="Times New Roman" w:hAnsi="Times New Roman" w:cs="Times New Roman"/>
+          <w:sz w:val="24"/>
+          <w:szCs w:val="24"/>
+        </w:rPr>
+        <w:t>rhs</w:t>
+      </w:r>
+      <w:proofErr w:type="spellEnd"/>
+      <w:r>
+        <w:rPr>
+          <w:rFonts w:ascii="Times New Roman" w:hAnsi="Times New Roman" w:cs="Times New Roman"/>
+          <w:sz w:val="24"/>
+          <w:szCs w:val="24"/>
+        </w:rPr>
+        <w:t xml:space="preserve"> operand can be </w:t>
+      </w:r>
+      <w:r>
+        <w:rPr>
+          <w:rFonts w:ascii="Times New Roman" w:hAnsi="Times New Roman" w:cs="Times New Roman"/>
+          <w:sz w:val="24"/>
+          <w:szCs w:val="24"/>
+        </w:rPr>
+        <w:t>casted</w:t>
+      </w:r>
+      <w:r>
+        <w:rPr>
+          <w:rFonts w:ascii="Times New Roman" w:hAnsi="Times New Roman" w:cs="Times New Roman"/>
+          <w:sz w:val="24"/>
+          <w:szCs w:val="24"/>
+        </w:rPr>
+        <w:t xml:space="preserve"> into the </w:t>
+      </w:r>
+      <w:proofErr w:type="spellStart"/>
+      <w:r>
+        <w:rPr>
+          <w:rFonts w:ascii="Times New Roman" w:hAnsi="Times New Roman" w:cs="Times New Roman"/>
+          <w:sz w:val="24"/>
+          <w:szCs w:val="24"/>
+        </w:rPr>
+        <w:t>lhs</w:t>
+      </w:r>
+      <w:proofErr w:type="spellEnd"/>
+      <w:r>
+        <w:rPr>
+          <w:rFonts w:ascii="Times New Roman" w:hAnsi="Times New Roman" w:cs="Times New Roman"/>
+          <w:sz w:val="24"/>
+          <w:szCs w:val="24"/>
+        </w:rPr>
+        <w:t xml:space="preserve"> operand, if not then it’ll try the opposite.</w:t>
+      </w:r>
+    </w:p>
+    <w:p>
+      <w:pPr>
+        <w:pStyle w:val="ListParagraph"/>
+        <w:numPr>
+          <w:ilvl w:val="0"/>
+          <w:numId w:val="2"/>
+        </w:numPr>
+        <w:jc w:val="both"/>
+        <w:rPr>
+          <w:rFonts w:ascii="Times New Roman" w:hAnsi="Times New Roman" w:cs="Times New Roman"/>
+          <w:sz w:val="24"/>
+          <w:szCs w:val="24"/>
+        </w:rPr>
+      </w:pPr>
+      <w:r>
+        <w:rPr>
+          <w:rFonts w:ascii="Times New Roman" w:hAnsi="Times New Roman" w:cs="Times New Roman"/>
+          <w:sz w:val="24"/>
+          <w:szCs w:val="24"/>
+        </w:rPr>
+        <w:t xml:space="preserve">The compiler first checks to see if the operator has been overloaded as a member before checking global scope. </w:t>
+      </w:r>
+      <w:r>
+        <w:rPr>
+          <w:rFonts w:ascii="Times New Roman" w:hAnsi="Times New Roman" w:cs="Times New Roman"/>
+          <w:sz w:val="24"/>
+          <w:szCs w:val="24"/>
+        </w:rPr>
+        <w:t xml:space="preserve">So, </w:t>
+      </w:r>
+      <w:r>
+        <w:rPr>
+          <w:rFonts w:ascii="Times New Roman" w:hAnsi="Times New Roman" w:cs="Times New Roman"/>
+          <w:sz w:val="24"/>
+          <w:szCs w:val="24"/>
+        </w:rPr>
+        <w:t>don’t create definitions in both class scope and global scope.</w:t>
+      </w:r>
+      <w:r>
+        <w:rPr>
+          <w:rFonts w:ascii="Times New Roman" w:hAnsi="Times New Roman" w:cs="Times New Roman"/>
+          <w:sz w:val="24"/>
+          <w:szCs w:val="24"/>
+        </w:rPr>
+        <w:t xml:space="preserve"> This is why the assignment operator must be overloaded as a member, because if you don’t </w:t>
+      </w:r>
+      <w:r>
+        <w:rPr>
+          <w:rFonts w:ascii="Times New Roman" w:hAnsi="Times New Roman" w:cs="Times New Roman"/>
+          <w:sz w:val="24"/>
+          <w:szCs w:val="24"/>
+        </w:rPr>
+        <w:t>define</w:t>
+      </w:r>
+      <w:r>
+        <w:rPr>
+          <w:rFonts w:ascii="Times New Roman" w:hAnsi="Times New Roman" w:cs="Times New Roman"/>
+          <w:sz w:val="24"/>
+          <w:szCs w:val="24"/>
+        </w:rPr>
+        <w:t xml:space="preserve"> it the compiler will.</w:t>
+      </w:r>
+    </w:p>
+    <w:p>
+      <w:pPr>
+        <w:pStyle w:val="ListParagraph"/>
+        <w:numPr>
+          <w:ilvl w:val="0"/>
+          <w:numId w:val="2"/>
+        </w:numPr>
+        <w:jc w:val="both"/>
+        <w:rPr>
+          <w:rFonts w:ascii="Times New Roman" w:hAnsi="Times New Roman" w:cs="Times New Roman"/>
+          <w:sz w:val="24"/>
+          <w:szCs w:val="24"/>
+        </w:rPr>
+      </w:pPr>
+      <w:r>
+        <w:rPr>
+          <w:rFonts w:ascii="Times New Roman" w:hAnsi="Times New Roman" w:cs="Times New Roman"/>
+          <w:sz w:val="24"/>
+          <w:szCs w:val="24"/>
+        </w:rPr>
+        <w:t xml:space="preserve">To support </w:t>
+      </w:r>
+      <w:r>
+        <w:rPr>
+          <w:rFonts w:ascii="Times New Roman" w:hAnsi="Times New Roman" w:cs="Times New Roman"/>
+          <w:sz w:val="24"/>
+          <w:szCs w:val="24"/>
+        </w:rPr>
+        <w:t xml:space="preserve">output and input streams with your class you must overload &lt;&lt; and &gt;&gt; operators respectively. They should be defined as non-member functions to avoid having to write awkward syntax when chaining multiple insertion/extraction operations. For the former the first parameter is </w:t>
+      </w:r>
+      <w:proofErr w:type="gramStart"/>
+      <w:r>
+        <w:rPr>
+          <w:rFonts w:ascii="Times New Roman" w:hAnsi="Times New Roman" w:cs="Times New Roman"/>
+          <w:i/>
+          <w:sz w:val="24"/>
+          <w:szCs w:val="24"/>
+        </w:rPr>
+        <w:t>std::</w:t>
+      </w:r>
+      <w:proofErr w:type="spellStart"/>
+      <w:proofErr w:type="gramEnd"/>
+      <w:r>
+        <w:rPr>
+          <w:rFonts w:ascii="Times New Roman" w:hAnsi="Times New Roman" w:cs="Times New Roman"/>
+          <w:i/>
+          <w:sz w:val="24"/>
+          <w:szCs w:val="24"/>
+        </w:rPr>
+        <w:t>ostream</w:t>
+      </w:r>
+      <w:proofErr w:type="spellEnd"/>
+      <w:r>
+        <w:rPr>
+          <w:rFonts w:ascii="Times New Roman" w:hAnsi="Times New Roman" w:cs="Times New Roman"/>
+          <w:i/>
+          <w:sz w:val="24"/>
+          <w:szCs w:val="24"/>
+        </w:rPr>
+        <w:t>&amp;</w:t>
+      </w:r>
+      <w:r>
+        <w:rPr>
+          <w:rFonts w:ascii="Times New Roman" w:hAnsi="Times New Roman" w:cs="Times New Roman"/>
+          <w:sz w:val="24"/>
+          <w:szCs w:val="24"/>
+        </w:rPr>
+        <w:t xml:space="preserve">, and for the latter this is </w:t>
+      </w:r>
+      <w:r>
+        <w:rPr>
+          <w:rFonts w:ascii="Times New Roman" w:hAnsi="Times New Roman" w:cs="Times New Roman"/>
+          <w:i/>
+          <w:sz w:val="24"/>
+          <w:szCs w:val="24"/>
+        </w:rPr>
+        <w:t>std::</w:t>
+      </w:r>
+      <w:proofErr w:type="spellStart"/>
+      <w:r>
+        <w:rPr>
+          <w:rFonts w:ascii="Times New Roman" w:hAnsi="Times New Roman" w:cs="Times New Roman"/>
+          <w:i/>
+          <w:sz w:val="24"/>
+          <w:szCs w:val="24"/>
+        </w:rPr>
+        <w:t>istream</w:t>
+      </w:r>
+      <w:proofErr w:type="spellEnd"/>
+      <w:r>
+        <w:rPr>
+          <w:rFonts w:ascii="Times New Roman" w:hAnsi="Times New Roman" w:cs="Times New Roman"/>
+          <w:i/>
+          <w:sz w:val="24"/>
+          <w:szCs w:val="24"/>
+        </w:rPr>
+        <w:t>&amp;</w:t>
+      </w:r>
+      <w:r>
+        <w:rPr>
+          <w:rFonts w:ascii="Times New Roman" w:hAnsi="Times New Roman" w:cs="Times New Roman"/>
+          <w:sz w:val="24"/>
+          <w:szCs w:val="24"/>
+        </w:rPr>
+        <w:t xml:space="preserve"> as these are the types of </w:t>
+      </w:r>
+      <w:proofErr w:type="spellStart"/>
+      <w:r>
+        <w:rPr>
+          <w:rFonts w:ascii="Times New Roman" w:hAnsi="Times New Roman" w:cs="Times New Roman"/>
+          <w:i/>
+          <w:sz w:val="24"/>
+          <w:szCs w:val="24"/>
+        </w:rPr>
+        <w:t>cout</w:t>
+      </w:r>
+      <w:proofErr w:type="spellEnd"/>
+      <w:r>
+        <w:rPr>
+          <w:rFonts w:ascii="Times New Roman" w:hAnsi="Times New Roman" w:cs="Times New Roman"/>
+          <w:sz w:val="24"/>
+          <w:szCs w:val="24"/>
+        </w:rPr>
         <w:t xml:space="preserve"> and </w:t>
       </w:r>
       <w:proofErr w:type="spellStart"/>
@@ -25560,7 +26148,7 @@
           <w:sz w:val="24"/>
           <w:szCs w:val="24"/>
         </w:rPr>
-        <w:t>rhs</w:t>
+        <w:t>cin</w:t>
       </w:r>
       <w:proofErr w:type="spellEnd"/>
       <w:r>
@@ -25569,16 +26157,213 @@
           <w:sz w:val="24"/>
           <w:szCs w:val="24"/>
         </w:rPr>
-        <w:t xml:space="preserve"> point to the same object in which case you should return from the method, this can happen via </w:t>
+        <w:t xml:space="preserve"> respectively.</w:t>
+      </w:r>
+      <w:r>
+        <w:rPr>
+          <w:rFonts w:ascii="Times New Roman" w:hAnsi="Times New Roman" w:cs="Times New Roman"/>
+          <w:sz w:val="24"/>
+          <w:szCs w:val="24"/>
+        </w:rPr>
+        <w:t xml:space="preserve"> Remember to return references to these arguments to allow operator chaining.</w:t>
+      </w:r>
+    </w:p>
+    <w:p>
+      <w:pPr>
+        <w:pStyle w:val="CHeading"/>
+      </w:pPr>
+      <w:r>
+        <w:t>Inheritance</w:t>
+      </w:r>
+    </w:p>
+    <w:p>
+      <w:pPr>
+        <w:pStyle w:val="ListParagraph"/>
+        <w:numPr>
+          <w:ilvl w:val="0"/>
+          <w:numId w:val="2"/>
+        </w:numPr>
+        <w:jc w:val="both"/>
+        <w:rPr>
+          <w:rFonts w:ascii="Times New Roman" w:hAnsi="Times New Roman" w:cs="Times New Roman"/>
+          <w:sz w:val="24"/>
+          <w:szCs w:val="24"/>
+        </w:rPr>
+      </w:pPr>
+      <w:r>
+        <w:rPr>
+          <w:rFonts w:ascii="Times New Roman" w:hAnsi="Times New Roman" w:cs="Times New Roman"/>
+          <w:sz w:val="24"/>
+          <w:szCs w:val="24"/>
+        </w:rPr>
+        <w:t xml:space="preserve">Inheritance allows creating a new class based on attributes and </w:t>
+      </w:r>
+      <w:r>
+        <w:rPr>
+          <w:rFonts w:ascii="Times New Roman" w:hAnsi="Times New Roman" w:cs="Times New Roman"/>
+          <w:sz w:val="24"/>
+          <w:szCs w:val="24"/>
+        </w:rPr>
+        <w:t>methods in another class. The new class can then introduce more attributes and methods to define its behaviour. This is recommended when there is a close parent-child relationship between the existing class and the new class.</w:t>
+      </w:r>
+    </w:p>
+    <w:p>
+      <w:pPr>
+        <w:pStyle w:val="ListParagraph"/>
+        <w:numPr>
+          <w:ilvl w:val="0"/>
+          <w:numId w:val="2"/>
+        </w:numPr>
+        <w:jc w:val="both"/>
+        <w:rPr>
+          <w:rFonts w:ascii="Times New Roman" w:hAnsi="Times New Roman" w:cs="Times New Roman"/>
+          <w:sz w:val="24"/>
+          <w:szCs w:val="24"/>
+        </w:rPr>
+      </w:pPr>
+      <w:r>
+        <w:rPr>
+          <w:rFonts w:ascii="Times New Roman" w:hAnsi="Times New Roman" w:cs="Times New Roman"/>
+          <w:b/>
+          <w:sz w:val="24"/>
+          <w:szCs w:val="24"/>
+        </w:rPr>
+        <w:t>Base</w:t>
+      </w:r>
+      <w:r>
+        <w:rPr>
+          <w:rFonts w:ascii="Times New Roman" w:hAnsi="Times New Roman" w:cs="Times New Roman"/>
+          <w:sz w:val="24"/>
+          <w:szCs w:val="24"/>
+        </w:rPr>
+        <w:t>/super/parent class refers to the existing class</w:t>
+      </w:r>
+      <w:r>
+        <w:rPr>
+          <w:rFonts w:ascii="Times New Roman" w:hAnsi="Times New Roman" w:cs="Times New Roman"/>
+          <w:sz w:val="24"/>
+          <w:szCs w:val="24"/>
+        </w:rPr>
+        <w:t xml:space="preserve">. </w:t>
+      </w:r>
+      <w:r>
+        <w:rPr>
+          <w:rFonts w:ascii="Times New Roman" w:hAnsi="Times New Roman" w:cs="Times New Roman"/>
+          <w:b/>
+          <w:sz w:val="24"/>
+          <w:szCs w:val="24"/>
+        </w:rPr>
+        <w:t>D</w:t>
+      </w:r>
+      <w:r>
+        <w:rPr>
+          <w:rFonts w:ascii="Times New Roman" w:hAnsi="Times New Roman" w:cs="Times New Roman"/>
+          <w:b/>
+          <w:sz w:val="24"/>
+          <w:szCs w:val="24"/>
+        </w:rPr>
+        <w:t>erived</w:t>
+      </w:r>
+      <w:r>
+        <w:rPr>
+          <w:rFonts w:ascii="Times New Roman" w:hAnsi="Times New Roman" w:cs="Times New Roman"/>
+          <w:sz w:val="24"/>
+          <w:szCs w:val="24"/>
+        </w:rPr>
+        <w:t>/sub/child class refers to the new class.</w:t>
+      </w:r>
+      <w:r>
+        <w:rPr>
+          <w:rFonts w:ascii="Times New Roman" w:hAnsi="Times New Roman" w:cs="Times New Roman"/>
+          <w:sz w:val="24"/>
+          <w:szCs w:val="24"/>
+        </w:rPr>
+        <w:t xml:space="preserve"> </w:t>
+      </w:r>
+      <w:r>
+        <w:rPr>
+          <w:rFonts w:ascii="Times New Roman" w:hAnsi="Times New Roman" w:cs="Times New Roman"/>
+          <w:b/>
+          <w:sz w:val="24"/>
+          <w:szCs w:val="24"/>
+        </w:rPr>
+        <w:t xml:space="preserve">Root </w:t>
+      </w:r>
+      <w:r>
+        <w:rPr>
+          <w:rFonts w:ascii="Times New Roman" w:hAnsi="Times New Roman" w:cs="Times New Roman"/>
+          <w:sz w:val="24"/>
+          <w:szCs w:val="24"/>
+        </w:rPr>
+        <w:t>class refers to a class that isn’t inheriting from a base class.</w:t>
+      </w:r>
+    </w:p>
+    <w:p>
+      <w:pPr>
+        <w:pStyle w:val="ListParagraph"/>
+        <w:numPr>
+          <w:ilvl w:val="0"/>
+          <w:numId w:val="2"/>
+        </w:numPr>
+        <w:jc w:val="both"/>
+        <w:rPr>
+          <w:rFonts w:ascii="Times New Roman" w:hAnsi="Times New Roman" w:cs="Times New Roman"/>
+          <w:sz w:val="24"/>
+          <w:szCs w:val="24"/>
+        </w:rPr>
+      </w:pPr>
+      <w:r>
+        <w:rPr>
+          <w:rFonts w:ascii="Times New Roman" w:hAnsi="Times New Roman" w:cs="Times New Roman"/>
+          <w:sz w:val="24"/>
+          <w:szCs w:val="24"/>
+        </w:rPr>
+        <w:t xml:space="preserve">An example of this is a banking program in which an </w:t>
+      </w:r>
+      <w:r>
+        <w:rPr>
+          <w:rFonts w:ascii="Times New Roman" w:hAnsi="Times New Roman" w:cs="Times New Roman"/>
+          <w:i/>
+          <w:sz w:val="24"/>
+          <w:szCs w:val="24"/>
+        </w:rPr>
+        <w:t>Account</w:t>
+      </w:r>
+      <w:r>
+        <w:rPr>
+          <w:rFonts w:ascii="Times New Roman" w:hAnsi="Times New Roman" w:cs="Times New Roman"/>
+          <w:sz w:val="24"/>
+          <w:szCs w:val="24"/>
+        </w:rPr>
+        <w:t xml:space="preserve"> class contains members relevant to all accounts, and then specialised types of accounts such as </w:t>
       </w:r>
       <w:proofErr w:type="spellStart"/>
       <w:r>
         <w:rPr>
           <w:rFonts w:ascii="Times New Roman" w:hAnsi="Times New Roman" w:cs="Times New Roman"/>
-          <w:sz w:val="24"/>
-          <w:szCs w:val="24"/>
-        </w:rPr>
-        <w:t>self assignment</w:t>
+          <w:i/>
+          <w:sz w:val="24"/>
+          <w:szCs w:val="24"/>
+        </w:rPr>
+        <w:t>Savings</w:t>
+      </w:r>
+      <w:r>
+        <w:rPr>
+          <w:rFonts w:ascii="Times New Roman" w:hAnsi="Times New Roman" w:cs="Times New Roman"/>
+          <w:i/>
+          <w:sz w:val="24"/>
+          <w:szCs w:val="24"/>
+        </w:rPr>
+        <w:t>_</w:t>
+      </w:r>
+      <w:r>
+        <w:rPr>
+          <w:rFonts w:ascii="Times New Roman" w:hAnsi="Times New Roman" w:cs="Times New Roman"/>
+          <w:i/>
+          <w:sz w:val="24"/>
+          <w:szCs w:val="24"/>
+        </w:rPr>
+        <w:t>Account</w:t>
       </w:r>
       <w:proofErr w:type="spellEnd"/>
       <w:r>
@@ -25587,6 +26372,325 @@
           <w:sz w:val="24"/>
           <w:szCs w:val="24"/>
         </w:rPr>
+        <w:t xml:space="preserve"> and </w:t>
+      </w:r>
+      <w:proofErr w:type="spellStart"/>
+      <w:r>
+        <w:rPr>
+          <w:rFonts w:ascii="Times New Roman" w:hAnsi="Times New Roman" w:cs="Times New Roman"/>
+          <w:i/>
+          <w:sz w:val="24"/>
+          <w:szCs w:val="24"/>
+        </w:rPr>
+        <w:t>Current</w:t>
+      </w:r>
+      <w:r>
+        <w:rPr>
+          <w:rFonts w:ascii="Times New Roman" w:hAnsi="Times New Roman" w:cs="Times New Roman"/>
+          <w:i/>
+          <w:sz w:val="24"/>
+          <w:szCs w:val="24"/>
+        </w:rPr>
+        <w:t>_</w:t>
+      </w:r>
+      <w:r>
+        <w:rPr>
+          <w:rFonts w:ascii="Times New Roman" w:hAnsi="Times New Roman" w:cs="Times New Roman"/>
+          <w:i/>
+          <w:sz w:val="24"/>
+          <w:szCs w:val="24"/>
+        </w:rPr>
+        <w:t>Account</w:t>
+      </w:r>
+      <w:proofErr w:type="spellEnd"/>
+      <w:r>
+        <w:rPr>
+          <w:rFonts w:ascii="Times New Roman" w:hAnsi="Times New Roman" w:cs="Times New Roman"/>
+          <w:sz w:val="24"/>
+          <w:szCs w:val="24"/>
+        </w:rPr>
+        <w:t xml:space="preserve"> which inherit from </w:t>
+      </w:r>
+      <w:r>
+        <w:rPr>
+          <w:rFonts w:ascii="Times New Roman" w:hAnsi="Times New Roman" w:cs="Times New Roman"/>
+          <w:i/>
+          <w:sz w:val="24"/>
+          <w:szCs w:val="24"/>
+        </w:rPr>
+        <w:t>Account</w:t>
+      </w:r>
+      <w:r>
+        <w:rPr>
+          <w:rFonts w:ascii="Times New Roman" w:hAnsi="Times New Roman" w:cs="Times New Roman"/>
+          <w:sz w:val="24"/>
+          <w:szCs w:val="24"/>
+        </w:rPr>
+        <w:t xml:space="preserve"> and specialise it to their requirements. The classes could all be independent, but then this would lead to duplicated error-prone code.</w:t>
+      </w:r>
+    </w:p>
+    <w:p>
+      <w:pPr>
+        <w:pStyle w:val="ListParagraph"/>
+        <w:numPr>
+          <w:ilvl w:val="0"/>
+          <w:numId w:val="2"/>
+        </w:numPr>
+        <w:jc w:val="both"/>
+        <w:rPr>
+          <w:rFonts w:ascii="Times New Roman" w:hAnsi="Times New Roman" w:cs="Times New Roman"/>
+          <w:sz w:val="24"/>
+          <w:szCs w:val="24"/>
+        </w:rPr>
+      </w:pPr>
+      <w:r>
+        <w:rPr>
+          <w:rFonts w:ascii="Times New Roman" w:hAnsi="Times New Roman" w:cs="Times New Roman"/>
+          <w:b/>
+          <w:sz w:val="24"/>
+          <w:szCs w:val="24"/>
+        </w:rPr>
+        <w:lastRenderedPageBreak/>
+        <w:t>Single inheritance</w:t>
+      </w:r>
+      <w:r>
+        <w:rPr>
+          <w:rFonts w:ascii="Times New Roman" w:hAnsi="Times New Roman" w:cs="Times New Roman"/>
+          <w:sz w:val="24"/>
+          <w:szCs w:val="24"/>
+        </w:rPr>
+        <w:t xml:space="preserve"> is when the </w:t>
+      </w:r>
+      <w:r>
+        <w:rPr>
+          <w:rFonts w:ascii="Times New Roman" w:hAnsi="Times New Roman" w:cs="Times New Roman"/>
+          <w:sz w:val="24"/>
+          <w:szCs w:val="24"/>
+        </w:rPr>
+        <w:t>derived</w:t>
+      </w:r>
+      <w:r>
+        <w:rPr>
+          <w:rFonts w:ascii="Times New Roman" w:hAnsi="Times New Roman" w:cs="Times New Roman"/>
+          <w:sz w:val="24"/>
+          <w:szCs w:val="24"/>
+        </w:rPr>
+        <w:t xml:space="preserve"> class inherits from one </w:t>
+      </w:r>
+      <w:r>
+        <w:rPr>
+          <w:rFonts w:ascii="Times New Roman" w:hAnsi="Times New Roman" w:cs="Times New Roman"/>
+          <w:sz w:val="24"/>
+          <w:szCs w:val="24"/>
+        </w:rPr>
+        <w:t>base</w:t>
+      </w:r>
+      <w:r>
+        <w:rPr>
+          <w:rFonts w:ascii="Times New Roman" w:hAnsi="Times New Roman" w:cs="Times New Roman"/>
+          <w:sz w:val="24"/>
+          <w:szCs w:val="24"/>
+        </w:rPr>
+        <w:t xml:space="preserve"> class. </w:t>
+      </w:r>
+      <w:r>
+        <w:rPr>
+          <w:rFonts w:ascii="Times New Roman" w:hAnsi="Times New Roman" w:cs="Times New Roman"/>
+          <w:b/>
+          <w:sz w:val="24"/>
+          <w:szCs w:val="24"/>
+        </w:rPr>
+        <w:t>Multiple inheritance</w:t>
+      </w:r>
+      <w:r>
+        <w:rPr>
+          <w:rFonts w:ascii="Times New Roman" w:hAnsi="Times New Roman" w:cs="Times New Roman"/>
+          <w:sz w:val="24"/>
+          <w:szCs w:val="24"/>
+        </w:rPr>
+        <w:t xml:space="preserve"> is when the </w:t>
+      </w:r>
+      <w:r>
+        <w:rPr>
+          <w:rFonts w:ascii="Times New Roman" w:hAnsi="Times New Roman" w:cs="Times New Roman"/>
+          <w:sz w:val="24"/>
+          <w:szCs w:val="24"/>
+        </w:rPr>
+        <w:t>derived</w:t>
+      </w:r>
+      <w:r>
+        <w:rPr>
+          <w:rFonts w:ascii="Times New Roman" w:hAnsi="Times New Roman" w:cs="Times New Roman"/>
+          <w:sz w:val="24"/>
+          <w:szCs w:val="24"/>
+        </w:rPr>
+        <w:t xml:space="preserve"> class inherits from multiple </w:t>
+      </w:r>
+      <w:r>
+        <w:rPr>
+          <w:rFonts w:ascii="Times New Roman" w:hAnsi="Times New Roman" w:cs="Times New Roman"/>
+          <w:sz w:val="24"/>
+          <w:szCs w:val="24"/>
+        </w:rPr>
+        <w:t>base</w:t>
+      </w:r>
+      <w:r>
+        <w:rPr>
+          <w:rFonts w:ascii="Times New Roman" w:hAnsi="Times New Roman" w:cs="Times New Roman"/>
+          <w:sz w:val="24"/>
+          <w:szCs w:val="24"/>
+        </w:rPr>
+        <w:t xml:space="preserve"> classes.</w:t>
+      </w:r>
+    </w:p>
+    <w:p>
+      <w:pPr>
+        <w:pStyle w:val="ListParagraph"/>
+        <w:numPr>
+          <w:ilvl w:val="0"/>
+          <w:numId w:val="2"/>
+        </w:numPr>
+        <w:jc w:val="both"/>
+        <w:rPr>
+          <w:rFonts w:ascii="Times New Roman" w:hAnsi="Times New Roman" w:cs="Times New Roman"/>
+          <w:sz w:val="24"/>
+          <w:szCs w:val="24"/>
+        </w:rPr>
+      </w:pPr>
+      <w:r>
+        <w:rPr>
+          <w:rFonts w:ascii="Times New Roman" w:hAnsi="Times New Roman" w:cs="Times New Roman"/>
+          <w:sz w:val="24"/>
+          <w:szCs w:val="24"/>
+        </w:rPr>
+        <w:t>Public i</w:t>
+      </w:r>
+      <w:r>
+        <w:rPr>
+          <w:rFonts w:ascii="Times New Roman" w:hAnsi="Times New Roman" w:cs="Times New Roman"/>
+          <w:sz w:val="24"/>
+          <w:szCs w:val="24"/>
+        </w:rPr>
+        <w:t xml:space="preserve">nheritance models an ‘is-a’ relationship, e.g. a </w:t>
+      </w:r>
+      <w:proofErr w:type="spellStart"/>
+      <w:r>
+        <w:rPr>
+          <w:rFonts w:ascii="Times New Roman" w:hAnsi="Times New Roman" w:cs="Times New Roman"/>
+          <w:i/>
+          <w:sz w:val="24"/>
+          <w:szCs w:val="24"/>
+        </w:rPr>
+        <w:t>Savings</w:t>
+      </w:r>
+      <w:r>
+        <w:rPr>
+          <w:rFonts w:ascii="Times New Roman" w:hAnsi="Times New Roman" w:cs="Times New Roman"/>
+          <w:i/>
+          <w:sz w:val="24"/>
+          <w:szCs w:val="24"/>
+        </w:rPr>
+        <w:t>_</w:t>
+      </w:r>
+      <w:r>
+        <w:rPr>
+          <w:rFonts w:ascii="Times New Roman" w:hAnsi="Times New Roman" w:cs="Times New Roman"/>
+          <w:i/>
+          <w:sz w:val="24"/>
+          <w:szCs w:val="24"/>
+        </w:rPr>
+        <w:t>Account</w:t>
+      </w:r>
+      <w:proofErr w:type="spellEnd"/>
+      <w:r>
+        <w:rPr>
+          <w:rFonts w:ascii="Times New Roman" w:hAnsi="Times New Roman" w:cs="Times New Roman"/>
+          <w:sz w:val="24"/>
+          <w:szCs w:val="24"/>
+        </w:rPr>
+        <w:t xml:space="preserve"> is</w:t>
+      </w:r>
+      <w:r>
+        <w:rPr>
+          <w:rFonts w:ascii="Times New Roman" w:hAnsi="Times New Roman" w:cs="Times New Roman"/>
+          <w:sz w:val="24"/>
+          <w:szCs w:val="24"/>
+        </w:rPr>
+        <w:t xml:space="preserve"> </w:t>
+      </w:r>
+      <w:r>
+        <w:rPr>
+          <w:rFonts w:ascii="Times New Roman" w:hAnsi="Times New Roman" w:cs="Times New Roman"/>
+          <w:sz w:val="24"/>
+          <w:szCs w:val="24"/>
+        </w:rPr>
+        <w:t>a</w:t>
+      </w:r>
+      <w:r>
+        <w:rPr>
+          <w:rFonts w:ascii="Times New Roman" w:hAnsi="Times New Roman" w:cs="Times New Roman"/>
+          <w:sz w:val="24"/>
+          <w:szCs w:val="24"/>
+        </w:rPr>
+        <w:t>n</w:t>
+      </w:r>
+      <w:r>
+        <w:rPr>
+          <w:rFonts w:ascii="Times New Roman" w:hAnsi="Times New Roman" w:cs="Times New Roman"/>
+          <w:sz w:val="24"/>
+          <w:szCs w:val="24"/>
+        </w:rPr>
+        <w:t xml:space="preserve"> </w:t>
+      </w:r>
+      <w:r>
+        <w:rPr>
+          <w:rFonts w:ascii="Times New Roman" w:hAnsi="Times New Roman" w:cs="Times New Roman"/>
+          <w:i/>
+          <w:sz w:val="24"/>
+          <w:szCs w:val="24"/>
+        </w:rPr>
+        <w:t>Account</w:t>
+      </w:r>
+      <w:r>
+        <w:rPr>
+          <w:rFonts w:ascii="Times New Roman" w:hAnsi="Times New Roman" w:cs="Times New Roman"/>
+          <w:i/>
+          <w:sz w:val="24"/>
+          <w:szCs w:val="24"/>
+        </w:rPr>
+        <w:t xml:space="preserve">, Circle </w:t>
+      </w:r>
+      <w:r>
+        <w:rPr>
+          <w:rFonts w:ascii="Times New Roman" w:hAnsi="Times New Roman" w:cs="Times New Roman"/>
+          <w:sz w:val="24"/>
+          <w:szCs w:val="24"/>
+        </w:rPr>
+        <w:t xml:space="preserve">is a </w:t>
+      </w:r>
+      <w:r>
+        <w:rPr>
+          <w:rFonts w:ascii="Times New Roman" w:hAnsi="Times New Roman" w:cs="Times New Roman"/>
+          <w:i/>
+          <w:sz w:val="24"/>
+          <w:szCs w:val="24"/>
+        </w:rPr>
+        <w:t>Shape</w:t>
+      </w:r>
+      <w:r>
+        <w:rPr>
+          <w:rFonts w:ascii="Times New Roman" w:hAnsi="Times New Roman" w:cs="Times New Roman"/>
+          <w:sz w:val="24"/>
+          <w:szCs w:val="24"/>
+        </w:rPr>
+        <w:t>, etc</w:t>
+      </w:r>
+      <w:r>
+        <w:rPr>
+          <w:rFonts w:ascii="Times New Roman" w:hAnsi="Times New Roman" w:cs="Times New Roman"/>
+          <w:sz w:val="24"/>
+          <w:szCs w:val="24"/>
+        </w:rPr>
         <w:t>.</w:t>
       </w:r>
       <w:r>
@@ -25595,16 +26699,85 @@
           <w:sz w:val="24"/>
           <w:szCs w:val="24"/>
         </w:rPr>
-        <w:t xml:space="preserve"> Since the method returns the same type, this allows for method chaining, e.g. </w:t>
-      </w:r>
-      <w:r>
-        <w:rPr>
-          <w:rFonts w:ascii="Times New Roman" w:hAnsi="Times New Roman" w:cs="Times New Roman"/>
-          <w:i/>
-          <w:sz w:val="24"/>
-          <w:szCs w:val="24"/>
-        </w:rPr>
-        <w:t>Obj1 = Obj2 = Obj3 = etc</w:t>
+        <w:t xml:space="preserve"> This is only true going from a derived class and any of its base classes. It’s not true going from a base class to a derived class, and it’s not true </w:t>
+      </w:r>
+      <w:r>
+        <w:rPr>
+          <w:rFonts w:ascii="Times New Roman" w:hAnsi="Times New Roman" w:cs="Times New Roman"/>
+          <w:sz w:val="24"/>
+          <w:szCs w:val="24"/>
+        </w:rPr>
+        <w:t>with classes that aren’t in the same line of the hierarchy.</w:t>
+      </w:r>
+    </w:p>
+    <w:p>
+      <w:pPr>
+        <w:pStyle w:val="ListParagraph"/>
+        <w:numPr>
+          <w:ilvl w:val="0"/>
+          <w:numId w:val="2"/>
+        </w:numPr>
+        <w:jc w:val="both"/>
+        <w:rPr>
+          <w:rFonts w:ascii="Times New Roman" w:hAnsi="Times New Roman" w:cs="Times New Roman"/>
+          <w:sz w:val="24"/>
+          <w:szCs w:val="24"/>
+        </w:rPr>
+      </w:pPr>
+      <w:r>
+        <w:rPr>
+          <w:rFonts w:ascii="Times New Roman" w:hAnsi="Times New Roman" w:cs="Times New Roman"/>
+          <w:sz w:val="24"/>
+          <w:szCs w:val="24"/>
+        </w:rPr>
+        <w:t xml:space="preserve">Base classes are by design more general, re-usable, </w:t>
+      </w:r>
+      <w:r>
+        <w:rPr>
+          <w:rFonts w:ascii="Times New Roman" w:hAnsi="Times New Roman" w:cs="Times New Roman"/>
+          <w:sz w:val="24"/>
+          <w:szCs w:val="24"/>
+        </w:rPr>
+        <w:t xml:space="preserve">simple, </w:t>
+      </w:r>
+      <w:r>
+        <w:rPr>
+          <w:rFonts w:ascii="Times New Roman" w:hAnsi="Times New Roman" w:cs="Times New Roman"/>
+          <w:sz w:val="24"/>
+          <w:szCs w:val="24"/>
+        </w:rPr>
+        <w:t xml:space="preserve">and abstract. </w:t>
+      </w:r>
+    </w:p>
+    <w:p>
+      <w:pPr>
+        <w:pStyle w:val="ListParagraph"/>
+        <w:numPr>
+          <w:ilvl w:val="0"/>
+          <w:numId w:val="2"/>
+        </w:numPr>
+        <w:jc w:val="both"/>
+        <w:rPr>
+          <w:rFonts w:ascii="Times New Roman" w:hAnsi="Times New Roman" w:cs="Times New Roman"/>
+          <w:sz w:val="24"/>
+          <w:szCs w:val="24"/>
+        </w:rPr>
+      </w:pPr>
+      <w:r>
+        <w:rPr>
+          <w:rFonts w:ascii="Times New Roman" w:hAnsi="Times New Roman" w:cs="Times New Roman"/>
+          <w:sz w:val="24"/>
+          <w:szCs w:val="24"/>
+        </w:rPr>
+        <w:t>Derived classes are more specific</w:t>
+      </w:r>
+      <w:r>
+        <w:rPr>
+          <w:rFonts w:ascii="Times New Roman" w:hAnsi="Times New Roman" w:cs="Times New Roman"/>
+          <w:sz w:val="24"/>
+          <w:szCs w:val="24"/>
+        </w:rPr>
+        <w:t xml:space="preserve"> and complex</w:t>
       </w:r>
       <w:r>
         <w:rPr>
@@ -25632,54 +26805,116 @@
       <w:r>
         <w:rPr>
           <w:rFonts w:ascii="Times New Roman" w:hAnsi="Times New Roman" w:cs="Times New Roman"/>
-          <w:sz w:val="24"/>
-          <w:szCs w:val="24"/>
-        </w:rPr>
-        <w:t xml:space="preserve">When using the </w:t>
+          <w:b/>
+          <w:sz w:val="24"/>
+          <w:szCs w:val="24"/>
+        </w:rPr>
+        <w:t>Class diagrams</w:t>
+      </w:r>
+      <w:r>
+        <w:rPr>
+          <w:rFonts w:ascii="Times New Roman" w:hAnsi="Times New Roman" w:cs="Times New Roman"/>
+          <w:sz w:val="24"/>
+          <w:szCs w:val="24"/>
+        </w:rPr>
+        <w:t xml:space="preserve"> visually show the relationships between classes via a class hierarchy.</w:t>
+      </w:r>
+      <w:r>
+        <w:rPr>
+          <w:rFonts w:ascii="Times New Roman" w:hAnsi="Times New Roman" w:cs="Times New Roman"/>
+          <w:sz w:val="24"/>
+          <w:szCs w:val="24"/>
+        </w:rPr>
+        <w:t xml:space="preserve"> Primitive attributes usually aren’t included.</w:t>
+      </w:r>
+    </w:p>
+    <w:p>
+      <w:pPr>
+        <w:pStyle w:val="ListParagraph"/>
+        <w:numPr>
+          <w:ilvl w:val="0"/>
+          <w:numId w:val="2"/>
+        </w:numPr>
+        <w:jc w:val="both"/>
+        <w:rPr>
+          <w:rFonts w:ascii="Times New Roman" w:hAnsi="Times New Roman" w:cs="Times New Roman"/>
+          <w:sz w:val="24"/>
+          <w:szCs w:val="24"/>
+        </w:rPr>
+      </w:pPr>
+      <w:r>
+        <w:rPr>
+          <w:rFonts w:ascii="Times New Roman" w:hAnsi="Times New Roman" w:cs="Times New Roman"/>
+          <w:sz w:val="24"/>
+          <w:szCs w:val="24"/>
+        </w:rPr>
+        <w:t xml:space="preserve">To use </w:t>
+      </w:r>
+      <w:r>
+        <w:rPr>
+          <w:rFonts w:ascii="Times New Roman" w:hAnsi="Times New Roman" w:cs="Times New Roman"/>
+          <w:sz w:val="24"/>
+          <w:szCs w:val="24"/>
+        </w:rPr>
+        <w:t xml:space="preserve">inheritance, follow the class’s declaration a list of the classes it inherits from, e.g. </w:t>
+      </w:r>
+      <w:r>
+        <w:rPr>
+          <w:rFonts w:ascii="Times New Roman" w:hAnsi="Times New Roman" w:cs="Times New Roman"/>
+          <w:i/>
+          <w:sz w:val="24"/>
+          <w:szCs w:val="24"/>
+        </w:rPr>
+        <w:t xml:space="preserve">class </w:t>
+      </w:r>
+      <w:proofErr w:type="spellStart"/>
+      <w:r>
+        <w:rPr>
+          <w:rFonts w:ascii="Times New Roman" w:hAnsi="Times New Roman" w:cs="Times New Roman"/>
+          <w:i/>
+          <w:sz w:val="24"/>
+          <w:szCs w:val="24"/>
+        </w:rPr>
+        <w:t>Savings</w:t>
+      </w:r>
+      <w:r>
+        <w:rPr>
+          <w:rFonts w:ascii="Times New Roman" w:hAnsi="Times New Roman" w:cs="Times New Roman"/>
+          <w:i/>
+          <w:sz w:val="24"/>
+          <w:szCs w:val="24"/>
+        </w:rPr>
+        <w:t>_</w:t>
       </w:r>
       <w:proofErr w:type="gramStart"/>
       <w:r>
         <w:rPr>
           <w:rFonts w:ascii="Times New Roman" w:hAnsi="Times New Roman" w:cs="Times New Roman"/>
-          <w:sz w:val="24"/>
-          <w:szCs w:val="24"/>
-        </w:rPr>
-        <w:t>operator</w:t>
+          <w:i/>
+          <w:sz w:val="24"/>
+          <w:szCs w:val="24"/>
+        </w:rPr>
+        <w:t>Account</w:t>
+      </w:r>
+      <w:proofErr w:type="spellEnd"/>
+      <w:r>
+        <w:rPr>
+          <w:rFonts w:ascii="Times New Roman" w:hAnsi="Times New Roman" w:cs="Times New Roman"/>
+          <w:i/>
+          <w:sz w:val="24"/>
+          <w:szCs w:val="24"/>
+        </w:rPr>
+        <w:t xml:space="preserve"> :</w:t>
       </w:r>
       <w:proofErr w:type="gramEnd"/>
       <w:r>
         <w:rPr>
           <w:rFonts w:ascii="Times New Roman" w:hAnsi="Times New Roman" w:cs="Times New Roman"/>
-          <w:sz w:val="24"/>
-          <w:szCs w:val="24"/>
-        </w:rPr>
-        <w:t xml:space="preserve"> it actually calls the operator overload method, e.g. </w:t>
-      </w:r>
-      <w:r>
-        <w:rPr>
-          <w:rFonts w:ascii="Times New Roman" w:hAnsi="Times New Roman" w:cs="Times New Roman"/>
-          <w:i/>
-          <w:sz w:val="24"/>
-          <w:szCs w:val="24"/>
-        </w:rPr>
-        <w:t xml:space="preserve">Obj1 + Obj2 </w:t>
-      </w:r>
-      <w:r>
-        <w:rPr>
-          <w:rFonts w:ascii="Times New Roman" w:hAnsi="Times New Roman" w:cs="Times New Roman"/>
-          <w:sz w:val="24"/>
-          <w:szCs w:val="24"/>
-        </w:rPr>
-        <w:t xml:space="preserve">is the same as </w:t>
-      </w:r>
-      <w:r>
-        <w:rPr>
-          <w:rFonts w:ascii="Times New Roman" w:hAnsi="Times New Roman" w:cs="Times New Roman"/>
-          <w:i/>
-          <w:sz w:val="24"/>
-          <w:szCs w:val="24"/>
-        </w:rPr>
-        <w:t>Obj1.operator+(Obj2)</w:t>
+          <w:i/>
+          <w:sz w:val="24"/>
+          <w:szCs w:val="24"/>
+        </w:rPr>
+        <w:t xml:space="preserve"> public Account {…}</w:t>
       </w:r>
       <w:r>
         <w:rPr>
@@ -25695,15 +26930,897 @@
           <w:sz w:val="24"/>
           <w:szCs w:val="24"/>
         </w:rPr>
-        <w:t xml:space="preserve"> The issue with this is that </w:t>
-      </w:r>
-      <w:r>
-        <w:rPr>
-          <w:rFonts w:ascii="Times New Roman" w:hAnsi="Times New Roman" w:cs="Times New Roman"/>
-          <w:sz w:val="24"/>
-          <w:szCs w:val="24"/>
-        </w:rPr>
-        <w:t xml:space="preserve">the object to be converted to must always be on the </w:t>
+        <w:t xml:space="preserve"> If you don’t specify the access specifier then it is assumed </w:t>
+      </w:r>
+      <w:r>
+        <w:rPr>
+          <w:rFonts w:ascii="Times New Roman" w:hAnsi="Times New Roman" w:cs="Times New Roman"/>
+          <w:i/>
+          <w:sz w:val="24"/>
+          <w:szCs w:val="24"/>
+        </w:rPr>
+        <w:t>private</w:t>
+      </w:r>
+      <w:r>
+        <w:rPr>
+          <w:rFonts w:ascii="Times New Roman" w:hAnsi="Times New Roman" w:cs="Times New Roman"/>
+          <w:sz w:val="24"/>
+          <w:szCs w:val="24"/>
+        </w:rPr>
+        <w:t>. Structs do the opposite.</w:t>
+      </w:r>
+    </w:p>
+    <w:p>
+      <w:pPr>
+        <w:pStyle w:val="ListParagraph"/>
+        <w:ind w:left="360"/>
+        <w:jc w:val="both"/>
+        <w:rPr>
+          <w:rFonts w:ascii="Times New Roman" w:hAnsi="Times New Roman" w:cs="Times New Roman"/>
+          <w:sz w:val="24"/>
+          <w:szCs w:val="24"/>
+        </w:rPr>
+      </w:pPr>
+    </w:p>
+    <w:p>
+      <w:pPr>
+        <w:pStyle w:val="ListParagraph"/>
+        <w:numPr>
+          <w:ilvl w:val="0"/>
+          <w:numId w:val="2"/>
+        </w:numPr>
+        <w:jc w:val="both"/>
+        <w:rPr>
+          <w:rFonts w:ascii="Times New Roman" w:hAnsi="Times New Roman" w:cs="Times New Roman"/>
+          <w:sz w:val="24"/>
+          <w:szCs w:val="24"/>
+        </w:rPr>
+      </w:pPr>
+      <w:r>
+        <w:rPr>
+          <w:rFonts w:ascii="Times New Roman" w:hAnsi="Times New Roman" w:cs="Times New Roman"/>
+          <w:b/>
+          <w:sz w:val="24"/>
+          <w:szCs w:val="24"/>
+        </w:rPr>
+        <w:t>Composition</w:t>
+      </w:r>
+      <w:r>
+        <w:rPr>
+          <w:rFonts w:ascii="Times New Roman" w:hAnsi="Times New Roman" w:cs="Times New Roman"/>
+          <w:sz w:val="24"/>
+          <w:szCs w:val="24"/>
+        </w:rPr>
+        <w:t xml:space="preserve"> models a ‘has-a’ relationship between classes. Example: </w:t>
+      </w:r>
+      <w:r>
+        <w:rPr>
+          <w:rFonts w:ascii="Times New Roman" w:hAnsi="Times New Roman" w:cs="Times New Roman"/>
+          <w:sz w:val="24"/>
+          <w:szCs w:val="24"/>
+        </w:rPr>
+        <w:t>A</w:t>
+      </w:r>
+      <w:r>
+        <w:rPr>
+          <w:rFonts w:ascii="Times New Roman" w:hAnsi="Times New Roman" w:cs="Times New Roman"/>
+          <w:sz w:val="24"/>
+          <w:szCs w:val="24"/>
+        </w:rPr>
+        <w:t xml:space="preserve"> </w:t>
+      </w:r>
+      <w:r>
+        <w:rPr>
+          <w:rFonts w:ascii="Times New Roman" w:hAnsi="Times New Roman" w:cs="Times New Roman"/>
+          <w:i/>
+          <w:sz w:val="24"/>
+          <w:szCs w:val="24"/>
+        </w:rPr>
+        <w:t>Person</w:t>
+      </w:r>
+      <w:r>
+        <w:rPr>
+          <w:rFonts w:ascii="Times New Roman" w:hAnsi="Times New Roman" w:cs="Times New Roman"/>
+          <w:sz w:val="24"/>
+          <w:szCs w:val="24"/>
+        </w:rPr>
+        <w:t xml:space="preserve"> is not an </w:t>
+      </w:r>
+      <w:r>
+        <w:rPr>
+          <w:rFonts w:ascii="Times New Roman" w:hAnsi="Times New Roman" w:cs="Times New Roman"/>
+          <w:i/>
+          <w:sz w:val="24"/>
+          <w:szCs w:val="24"/>
+        </w:rPr>
+        <w:t>Account</w:t>
+      </w:r>
+      <w:r>
+        <w:rPr>
+          <w:rFonts w:ascii="Times New Roman" w:hAnsi="Times New Roman" w:cs="Times New Roman"/>
+          <w:sz w:val="24"/>
+          <w:szCs w:val="24"/>
+        </w:rPr>
+        <w:t xml:space="preserve"> and an </w:t>
+      </w:r>
+      <w:r>
+        <w:rPr>
+          <w:rFonts w:ascii="Times New Roman" w:hAnsi="Times New Roman" w:cs="Times New Roman"/>
+          <w:i/>
+          <w:sz w:val="24"/>
+          <w:szCs w:val="24"/>
+        </w:rPr>
+        <w:t>Account</w:t>
+      </w:r>
+      <w:r>
+        <w:rPr>
+          <w:rFonts w:ascii="Times New Roman" w:hAnsi="Times New Roman" w:cs="Times New Roman"/>
+          <w:sz w:val="24"/>
+          <w:szCs w:val="24"/>
+        </w:rPr>
+        <w:t xml:space="preserve"> is not a </w:t>
+      </w:r>
+      <w:r>
+        <w:rPr>
+          <w:rFonts w:ascii="Times New Roman" w:hAnsi="Times New Roman" w:cs="Times New Roman"/>
+          <w:i/>
+          <w:sz w:val="24"/>
+          <w:szCs w:val="24"/>
+        </w:rPr>
+        <w:t>Person</w:t>
+      </w:r>
+      <w:r>
+        <w:rPr>
+          <w:rFonts w:ascii="Times New Roman" w:hAnsi="Times New Roman" w:cs="Times New Roman"/>
+          <w:sz w:val="24"/>
+          <w:szCs w:val="24"/>
+        </w:rPr>
+        <w:t xml:space="preserve">, however, a </w:t>
+      </w:r>
+      <w:r>
+        <w:rPr>
+          <w:rFonts w:ascii="Times New Roman" w:hAnsi="Times New Roman" w:cs="Times New Roman"/>
+          <w:i/>
+          <w:sz w:val="24"/>
+          <w:szCs w:val="24"/>
+        </w:rPr>
+        <w:t>Person</w:t>
+      </w:r>
+      <w:r>
+        <w:rPr>
+          <w:rFonts w:ascii="Times New Roman" w:hAnsi="Times New Roman" w:cs="Times New Roman"/>
+          <w:sz w:val="24"/>
+          <w:szCs w:val="24"/>
+        </w:rPr>
+        <w:t xml:space="preserve"> has an </w:t>
+      </w:r>
+      <w:r>
+        <w:rPr>
+          <w:rFonts w:ascii="Times New Roman" w:hAnsi="Times New Roman" w:cs="Times New Roman"/>
+          <w:i/>
+          <w:sz w:val="24"/>
+          <w:szCs w:val="24"/>
+        </w:rPr>
+        <w:t>Account</w:t>
+      </w:r>
+      <w:r>
+        <w:rPr>
+          <w:rFonts w:ascii="Times New Roman" w:hAnsi="Times New Roman" w:cs="Times New Roman"/>
+          <w:sz w:val="24"/>
+          <w:szCs w:val="24"/>
+        </w:rPr>
+        <w:t>.</w:t>
+      </w:r>
+    </w:p>
+    <w:p>
+      <w:pPr>
+        <w:pStyle w:val="ListParagraph"/>
+        <w:numPr>
+          <w:ilvl w:val="0"/>
+          <w:numId w:val="2"/>
+        </w:numPr>
+        <w:jc w:val="both"/>
+        <w:rPr>
+          <w:rFonts w:ascii="Times New Roman" w:hAnsi="Times New Roman" w:cs="Times New Roman"/>
+          <w:sz w:val="24"/>
+          <w:szCs w:val="24"/>
+        </w:rPr>
+      </w:pPr>
+      <w:r>
+        <w:rPr>
+          <w:rFonts w:ascii="Times New Roman" w:hAnsi="Times New Roman" w:cs="Times New Roman"/>
+          <w:sz w:val="24"/>
+          <w:szCs w:val="24"/>
+        </w:rPr>
+        <w:t>To use composition, declare the composite class as an attribute.</w:t>
+      </w:r>
+    </w:p>
+    <w:p>
+      <w:pPr>
+        <w:pStyle w:val="ListParagraph"/>
+        <w:numPr>
+          <w:ilvl w:val="0"/>
+          <w:numId w:val="2"/>
+        </w:numPr>
+        <w:jc w:val="both"/>
+        <w:rPr>
+          <w:rFonts w:ascii="Times New Roman" w:hAnsi="Times New Roman" w:cs="Times New Roman"/>
+          <w:sz w:val="24"/>
+          <w:szCs w:val="24"/>
+        </w:rPr>
+      </w:pPr>
+      <w:r>
+        <w:rPr>
+          <w:rFonts w:ascii="Times New Roman" w:hAnsi="Times New Roman" w:cs="Times New Roman"/>
+          <w:sz w:val="24"/>
+          <w:szCs w:val="24"/>
+        </w:rPr>
+        <w:t>It’s good practice to prefer composition over inheritance when appropriate.</w:t>
+      </w:r>
+    </w:p>
+    <w:p>
+      <w:pPr>
+        <w:pStyle w:val="ListParagraph"/>
+        <w:ind w:left="360"/>
+        <w:jc w:val="both"/>
+        <w:rPr>
+          <w:rFonts w:ascii="Times New Roman" w:hAnsi="Times New Roman" w:cs="Times New Roman"/>
+          <w:sz w:val="24"/>
+          <w:szCs w:val="24"/>
+        </w:rPr>
+      </w:pPr>
+    </w:p>
+    <w:p>
+      <w:pPr>
+        <w:pStyle w:val="ListParagraph"/>
+        <w:numPr>
+          <w:ilvl w:val="0"/>
+          <w:numId w:val="2"/>
+        </w:numPr>
+        <w:jc w:val="both"/>
+        <w:rPr>
+          <w:rFonts w:ascii="Times New Roman" w:hAnsi="Times New Roman" w:cs="Times New Roman"/>
+          <w:sz w:val="24"/>
+          <w:szCs w:val="24"/>
+        </w:rPr>
+      </w:pPr>
+      <w:r>
+        <w:rPr>
+          <w:rFonts w:ascii="Times New Roman" w:hAnsi="Times New Roman" w:cs="Times New Roman"/>
+          <w:i/>
+          <w:sz w:val="24"/>
+          <w:szCs w:val="24"/>
+        </w:rPr>
+        <w:t>private</w:t>
+      </w:r>
+      <w:r>
+        <w:rPr>
+          <w:rFonts w:ascii="Times New Roman" w:hAnsi="Times New Roman" w:cs="Times New Roman"/>
+          <w:sz w:val="24"/>
+          <w:szCs w:val="24"/>
+        </w:rPr>
+        <w:t xml:space="preserve"> and </w:t>
+      </w:r>
+      <w:r>
+        <w:rPr>
+          <w:rFonts w:ascii="Times New Roman" w:hAnsi="Times New Roman" w:cs="Times New Roman"/>
+          <w:i/>
+          <w:sz w:val="24"/>
+          <w:szCs w:val="24"/>
+        </w:rPr>
+        <w:t>protected</w:t>
+      </w:r>
+      <w:r>
+        <w:rPr>
+          <w:rFonts w:ascii="Times New Roman" w:hAnsi="Times New Roman" w:cs="Times New Roman"/>
+          <w:sz w:val="24"/>
+          <w:szCs w:val="24"/>
+        </w:rPr>
+        <w:t xml:space="preserve"> inheritance models a ‘derived class has a base class’ relationship. Public inheritance is most commonly used.</w:t>
+      </w:r>
+    </w:p>
+    <w:p>
+      <w:pPr>
+        <w:pStyle w:val="ListParagraph"/>
+        <w:numPr>
+          <w:ilvl w:val="0"/>
+          <w:numId w:val="2"/>
+        </w:numPr>
+        <w:jc w:val="both"/>
+        <w:rPr>
+          <w:rFonts w:ascii="Times New Roman" w:hAnsi="Times New Roman" w:cs="Times New Roman"/>
+          <w:sz w:val="24"/>
+          <w:szCs w:val="24"/>
+        </w:rPr>
+      </w:pPr>
+      <w:r>
+        <w:rPr>
+          <w:rFonts w:ascii="Times New Roman" w:hAnsi="Times New Roman" w:cs="Times New Roman"/>
+          <w:i/>
+          <w:sz w:val="24"/>
+          <w:szCs w:val="24"/>
+        </w:rPr>
+        <w:t>protected</w:t>
+      </w:r>
+      <w:r>
+        <w:rPr>
+          <w:rFonts w:ascii="Times New Roman" w:hAnsi="Times New Roman" w:cs="Times New Roman"/>
+          <w:sz w:val="24"/>
+          <w:szCs w:val="24"/>
+        </w:rPr>
+        <w:t xml:space="preserve"> </w:t>
+      </w:r>
+      <w:r>
+        <w:rPr>
+          <w:rFonts w:ascii="Times New Roman" w:hAnsi="Times New Roman" w:cs="Times New Roman"/>
+          <w:sz w:val="24"/>
+          <w:szCs w:val="24"/>
+        </w:rPr>
+        <w:t>members are visible within the same class and derived classes. So</w:t>
+      </w:r>
+      <w:r>
+        <w:rPr>
+          <w:rFonts w:ascii="Times New Roman" w:hAnsi="Times New Roman" w:cs="Times New Roman"/>
+          <w:sz w:val="24"/>
+          <w:szCs w:val="24"/>
+        </w:rPr>
+        <w:t xml:space="preserve">, </w:t>
+      </w:r>
+      <w:r>
+        <w:rPr>
+          <w:rFonts w:ascii="Times New Roman" w:hAnsi="Times New Roman" w:cs="Times New Roman"/>
+          <w:sz w:val="24"/>
+          <w:szCs w:val="24"/>
+        </w:rPr>
+        <w:t xml:space="preserve">unless inheritance is involved </w:t>
+      </w:r>
+      <w:r>
+        <w:rPr>
+          <w:rFonts w:ascii="Times New Roman" w:hAnsi="Times New Roman" w:cs="Times New Roman"/>
+          <w:i/>
+          <w:sz w:val="24"/>
+          <w:szCs w:val="24"/>
+        </w:rPr>
+        <w:t>protected</w:t>
+      </w:r>
+      <w:r>
+        <w:rPr>
+          <w:rFonts w:ascii="Times New Roman" w:hAnsi="Times New Roman" w:cs="Times New Roman"/>
+          <w:sz w:val="24"/>
+          <w:szCs w:val="24"/>
+        </w:rPr>
+        <w:t xml:space="preserve"> acts the same as </w:t>
+      </w:r>
+      <w:r>
+        <w:rPr>
+          <w:rFonts w:ascii="Times New Roman" w:hAnsi="Times New Roman" w:cs="Times New Roman"/>
+          <w:i/>
+          <w:sz w:val="24"/>
+          <w:szCs w:val="24"/>
+        </w:rPr>
+        <w:t>private</w:t>
+      </w:r>
+      <w:r>
+        <w:rPr>
+          <w:rFonts w:ascii="Times New Roman" w:hAnsi="Times New Roman" w:cs="Times New Roman"/>
+          <w:sz w:val="24"/>
+          <w:szCs w:val="24"/>
+        </w:rPr>
+        <w:t>.</w:t>
+      </w:r>
+      <w:r>
+        <w:rPr>
+          <w:rFonts w:ascii="Times New Roman" w:hAnsi="Times New Roman" w:cs="Times New Roman"/>
+          <w:sz w:val="24"/>
+          <w:szCs w:val="24"/>
+        </w:rPr>
+        <w:t xml:space="preserve"> However, </w:t>
+      </w:r>
+      <w:r>
+        <w:rPr>
+          <w:rFonts w:ascii="Times New Roman" w:hAnsi="Times New Roman" w:cs="Times New Roman"/>
+          <w:i/>
+          <w:sz w:val="24"/>
+          <w:szCs w:val="24"/>
+        </w:rPr>
+        <w:t>protected</w:t>
+      </w:r>
+      <w:r>
+        <w:rPr>
+          <w:rFonts w:ascii="Times New Roman" w:hAnsi="Times New Roman" w:cs="Times New Roman"/>
+          <w:sz w:val="24"/>
+          <w:szCs w:val="24"/>
+        </w:rPr>
+        <w:t xml:space="preserve"> members are considered bad practice as they allow for similar issues to using global</w:t>
+      </w:r>
+      <w:r>
+        <w:rPr>
+          <w:rFonts w:ascii="Times New Roman" w:hAnsi="Times New Roman" w:cs="Times New Roman"/>
+          <w:sz w:val="24"/>
+          <w:szCs w:val="24"/>
+        </w:rPr>
+        <w:t xml:space="preserve"> scope variables, but to a smaller scale.</w:t>
+      </w:r>
+    </w:p>
+    <w:p>
+      <w:pPr>
+        <w:pStyle w:val="ListParagraph"/>
+        <w:numPr>
+          <w:ilvl w:val="0"/>
+          <w:numId w:val="2"/>
+        </w:numPr>
+        <w:jc w:val="both"/>
+        <w:rPr>
+          <w:rFonts w:ascii="Times New Roman" w:hAnsi="Times New Roman" w:cs="Times New Roman"/>
+          <w:sz w:val="24"/>
+          <w:szCs w:val="24"/>
+        </w:rPr>
+      </w:pPr>
+      <w:r>
+        <w:rPr>
+          <w:rFonts w:ascii="Times New Roman" w:hAnsi="Times New Roman" w:cs="Times New Roman"/>
+          <w:sz w:val="24"/>
+          <w:szCs w:val="24"/>
+        </w:rPr>
+        <w:t xml:space="preserve">With </w:t>
+      </w:r>
+      <w:r>
+        <w:rPr>
+          <w:rFonts w:ascii="Times New Roman" w:hAnsi="Times New Roman" w:cs="Times New Roman"/>
+          <w:i/>
+          <w:sz w:val="24"/>
+          <w:szCs w:val="24"/>
+        </w:rPr>
+        <w:t>public</w:t>
+      </w:r>
+      <w:r>
+        <w:rPr>
+          <w:rFonts w:ascii="Times New Roman" w:hAnsi="Times New Roman" w:cs="Times New Roman"/>
+          <w:sz w:val="24"/>
+          <w:szCs w:val="24"/>
+        </w:rPr>
+        <w:t xml:space="preserve"> class inheritance, the derived class has access to </w:t>
+      </w:r>
+      <w:r>
+        <w:rPr>
+          <w:rFonts w:ascii="Times New Roman" w:hAnsi="Times New Roman" w:cs="Times New Roman"/>
+          <w:i/>
+          <w:sz w:val="24"/>
+          <w:szCs w:val="24"/>
+        </w:rPr>
+        <w:t>public</w:t>
+      </w:r>
+      <w:r>
+        <w:rPr>
+          <w:rFonts w:ascii="Times New Roman" w:hAnsi="Times New Roman" w:cs="Times New Roman"/>
+          <w:sz w:val="24"/>
+          <w:szCs w:val="24"/>
+        </w:rPr>
+        <w:t xml:space="preserve"> and </w:t>
+      </w:r>
+      <w:r>
+        <w:rPr>
+          <w:rFonts w:ascii="Times New Roman" w:hAnsi="Times New Roman" w:cs="Times New Roman"/>
+          <w:i/>
+          <w:sz w:val="24"/>
+          <w:szCs w:val="24"/>
+        </w:rPr>
+        <w:t>protected</w:t>
+      </w:r>
+      <w:r>
+        <w:rPr>
+          <w:rFonts w:ascii="Times New Roman" w:hAnsi="Times New Roman" w:cs="Times New Roman"/>
+          <w:sz w:val="24"/>
+          <w:szCs w:val="24"/>
+        </w:rPr>
+        <w:t xml:space="preserve"> members. It can’t access </w:t>
+      </w:r>
+      <w:r>
+        <w:rPr>
+          <w:rFonts w:ascii="Times New Roman" w:hAnsi="Times New Roman" w:cs="Times New Roman"/>
+          <w:i/>
+          <w:sz w:val="24"/>
+          <w:szCs w:val="24"/>
+        </w:rPr>
+        <w:t xml:space="preserve">private </w:t>
+      </w:r>
+      <w:r>
+        <w:rPr>
+          <w:rFonts w:ascii="Times New Roman" w:hAnsi="Times New Roman" w:cs="Times New Roman"/>
+          <w:sz w:val="24"/>
+          <w:szCs w:val="24"/>
+        </w:rPr>
+        <w:t>members.</w:t>
+      </w:r>
+    </w:p>
+    <w:p>
+      <w:pPr>
+        <w:pStyle w:val="ListParagraph"/>
+        <w:numPr>
+          <w:ilvl w:val="0"/>
+          <w:numId w:val="2"/>
+        </w:numPr>
+        <w:jc w:val="both"/>
+        <w:rPr>
+          <w:rFonts w:ascii="Times New Roman" w:hAnsi="Times New Roman" w:cs="Times New Roman"/>
+          <w:sz w:val="24"/>
+          <w:szCs w:val="24"/>
+        </w:rPr>
+      </w:pPr>
+      <w:r>
+        <w:rPr>
+          <w:rFonts w:ascii="Times New Roman" w:hAnsi="Times New Roman" w:cs="Times New Roman"/>
+          <w:sz w:val="24"/>
+          <w:szCs w:val="24"/>
+        </w:rPr>
+        <w:t xml:space="preserve">With </w:t>
+      </w:r>
+      <w:r>
+        <w:rPr>
+          <w:rFonts w:ascii="Times New Roman" w:hAnsi="Times New Roman" w:cs="Times New Roman"/>
+          <w:i/>
+          <w:sz w:val="24"/>
+          <w:szCs w:val="24"/>
+        </w:rPr>
+        <w:t>protected</w:t>
+      </w:r>
+      <w:r>
+        <w:rPr>
+          <w:rFonts w:ascii="Times New Roman" w:hAnsi="Times New Roman" w:cs="Times New Roman"/>
+          <w:sz w:val="24"/>
+          <w:szCs w:val="24"/>
+        </w:rPr>
+        <w:t xml:space="preserve"> class inheritance, the derived class can still access </w:t>
+      </w:r>
+      <w:r>
+        <w:rPr>
+          <w:rFonts w:ascii="Times New Roman" w:hAnsi="Times New Roman" w:cs="Times New Roman"/>
+          <w:i/>
+          <w:sz w:val="24"/>
+          <w:szCs w:val="24"/>
+        </w:rPr>
+        <w:t xml:space="preserve">public </w:t>
+      </w:r>
+      <w:r>
+        <w:rPr>
+          <w:rFonts w:ascii="Times New Roman" w:hAnsi="Times New Roman" w:cs="Times New Roman"/>
+          <w:sz w:val="24"/>
+          <w:szCs w:val="24"/>
+        </w:rPr>
+        <w:t xml:space="preserve">and </w:t>
+      </w:r>
+      <w:r>
+        <w:rPr>
+          <w:rFonts w:ascii="Times New Roman" w:hAnsi="Times New Roman" w:cs="Times New Roman"/>
+          <w:i/>
+          <w:sz w:val="24"/>
+          <w:szCs w:val="24"/>
+        </w:rPr>
+        <w:t>protected</w:t>
+      </w:r>
+      <w:r>
+        <w:rPr>
+          <w:rFonts w:ascii="Times New Roman" w:hAnsi="Times New Roman" w:cs="Times New Roman"/>
+          <w:sz w:val="24"/>
+          <w:szCs w:val="24"/>
+        </w:rPr>
+        <w:t xml:space="preserve"> members, but inherited </w:t>
+      </w:r>
+      <w:r>
+        <w:rPr>
+          <w:rFonts w:ascii="Times New Roman" w:hAnsi="Times New Roman" w:cs="Times New Roman"/>
+          <w:i/>
+          <w:sz w:val="24"/>
+          <w:szCs w:val="24"/>
+        </w:rPr>
+        <w:t>public</w:t>
+      </w:r>
+      <w:r>
+        <w:rPr>
+          <w:rFonts w:ascii="Times New Roman" w:hAnsi="Times New Roman" w:cs="Times New Roman"/>
+          <w:sz w:val="24"/>
+          <w:szCs w:val="24"/>
+        </w:rPr>
+        <w:t xml:space="preserve"> members will be considered </w:t>
+      </w:r>
+      <w:r>
+        <w:rPr>
+          <w:rFonts w:ascii="Times New Roman" w:hAnsi="Times New Roman" w:cs="Times New Roman"/>
+          <w:i/>
+          <w:sz w:val="24"/>
+          <w:szCs w:val="24"/>
+        </w:rPr>
+        <w:t>protected</w:t>
+      </w:r>
+      <w:r>
+        <w:rPr>
+          <w:rFonts w:ascii="Times New Roman" w:hAnsi="Times New Roman" w:cs="Times New Roman"/>
+          <w:sz w:val="24"/>
+          <w:szCs w:val="24"/>
+        </w:rPr>
+        <w:t xml:space="preserve"> from the derived class onwards.</w:t>
+      </w:r>
+    </w:p>
+    <w:p>
+      <w:pPr>
+        <w:pStyle w:val="ListParagraph"/>
+        <w:numPr>
+          <w:ilvl w:val="0"/>
+          <w:numId w:val="2"/>
+        </w:numPr>
+        <w:jc w:val="both"/>
+        <w:rPr>
+          <w:rFonts w:ascii="Times New Roman" w:hAnsi="Times New Roman" w:cs="Times New Roman"/>
+          <w:sz w:val="24"/>
+          <w:szCs w:val="24"/>
+        </w:rPr>
+      </w:pPr>
+      <w:r>
+        <w:rPr>
+          <w:rFonts w:ascii="Times New Roman" w:hAnsi="Times New Roman" w:cs="Times New Roman"/>
+          <w:sz w:val="24"/>
+          <w:szCs w:val="24"/>
+        </w:rPr>
+        <w:t xml:space="preserve">With </w:t>
+      </w:r>
+      <w:r>
+        <w:rPr>
+          <w:rFonts w:ascii="Times New Roman" w:hAnsi="Times New Roman" w:cs="Times New Roman"/>
+          <w:i/>
+          <w:sz w:val="24"/>
+          <w:szCs w:val="24"/>
+        </w:rPr>
+        <w:t>private</w:t>
+      </w:r>
+      <w:r>
+        <w:rPr>
+          <w:rFonts w:ascii="Times New Roman" w:hAnsi="Times New Roman" w:cs="Times New Roman"/>
+          <w:sz w:val="24"/>
+          <w:szCs w:val="24"/>
+        </w:rPr>
+        <w:t xml:space="preserve"> class inheritance, the derived class can still access </w:t>
+      </w:r>
+      <w:r>
+        <w:rPr>
+          <w:rFonts w:ascii="Times New Roman" w:hAnsi="Times New Roman" w:cs="Times New Roman"/>
+          <w:i/>
+          <w:sz w:val="24"/>
+          <w:szCs w:val="24"/>
+        </w:rPr>
+        <w:t>public</w:t>
+      </w:r>
+      <w:r>
+        <w:rPr>
+          <w:rFonts w:ascii="Times New Roman" w:hAnsi="Times New Roman" w:cs="Times New Roman"/>
+          <w:sz w:val="24"/>
+          <w:szCs w:val="24"/>
+        </w:rPr>
+        <w:t xml:space="preserve"> and </w:t>
+      </w:r>
+      <w:r>
+        <w:rPr>
+          <w:rFonts w:ascii="Times New Roman" w:hAnsi="Times New Roman" w:cs="Times New Roman"/>
+          <w:i/>
+          <w:sz w:val="24"/>
+          <w:szCs w:val="24"/>
+        </w:rPr>
+        <w:t xml:space="preserve">protected </w:t>
+      </w:r>
+      <w:r>
+        <w:rPr>
+          <w:rFonts w:ascii="Times New Roman" w:hAnsi="Times New Roman" w:cs="Times New Roman"/>
+          <w:sz w:val="24"/>
+          <w:szCs w:val="24"/>
+        </w:rPr>
+        <w:t xml:space="preserve">members, but the inherited </w:t>
+      </w:r>
+      <w:r>
+        <w:rPr>
+          <w:rFonts w:ascii="Times New Roman" w:hAnsi="Times New Roman" w:cs="Times New Roman"/>
+          <w:i/>
+          <w:sz w:val="24"/>
+          <w:szCs w:val="24"/>
+        </w:rPr>
+        <w:t xml:space="preserve">public </w:t>
+      </w:r>
+      <w:r>
+        <w:rPr>
+          <w:rFonts w:ascii="Times New Roman" w:hAnsi="Times New Roman" w:cs="Times New Roman"/>
+          <w:sz w:val="24"/>
+          <w:szCs w:val="24"/>
+        </w:rPr>
+        <w:t xml:space="preserve">and </w:t>
+      </w:r>
+      <w:r>
+        <w:rPr>
+          <w:rFonts w:ascii="Times New Roman" w:hAnsi="Times New Roman" w:cs="Times New Roman"/>
+          <w:i/>
+          <w:sz w:val="24"/>
+          <w:szCs w:val="24"/>
+        </w:rPr>
+        <w:t>protected</w:t>
+      </w:r>
+      <w:r>
+        <w:rPr>
+          <w:rFonts w:ascii="Times New Roman" w:hAnsi="Times New Roman" w:cs="Times New Roman"/>
+          <w:sz w:val="24"/>
+          <w:szCs w:val="24"/>
+        </w:rPr>
+        <w:t xml:space="preserve"> members will be considered </w:t>
+      </w:r>
+      <w:r>
+        <w:rPr>
+          <w:rFonts w:ascii="Times New Roman" w:hAnsi="Times New Roman" w:cs="Times New Roman"/>
+          <w:i/>
+          <w:sz w:val="24"/>
+          <w:szCs w:val="24"/>
+        </w:rPr>
+        <w:t>private</w:t>
+      </w:r>
+      <w:r>
+        <w:rPr>
+          <w:rFonts w:ascii="Times New Roman" w:hAnsi="Times New Roman" w:cs="Times New Roman"/>
+          <w:sz w:val="24"/>
+          <w:szCs w:val="24"/>
+        </w:rPr>
+        <w:t xml:space="preserve"> from the derived class onwards.</w:t>
+      </w:r>
+    </w:p>
+    <w:p>
+      <w:pPr>
+        <w:pStyle w:val="ListParagraph"/>
+        <w:ind w:left="360"/>
+        <w:jc w:val="both"/>
+        <w:rPr>
+          <w:rFonts w:ascii="Times New Roman" w:hAnsi="Times New Roman" w:cs="Times New Roman"/>
+          <w:sz w:val="24"/>
+          <w:szCs w:val="24"/>
+        </w:rPr>
+      </w:pPr>
+    </w:p>
+    <w:p>
+      <w:pPr>
+        <w:pStyle w:val="ListParagraph"/>
+        <w:numPr>
+          <w:ilvl w:val="0"/>
+          <w:numId w:val="2"/>
+        </w:numPr>
+        <w:jc w:val="both"/>
+        <w:rPr>
+          <w:rFonts w:ascii="Times New Roman" w:hAnsi="Times New Roman" w:cs="Times New Roman"/>
+          <w:sz w:val="24"/>
+          <w:szCs w:val="24"/>
+        </w:rPr>
+      </w:pPr>
+      <w:r>
+        <w:rPr>
+          <w:rFonts w:ascii="Times New Roman" w:hAnsi="Times New Roman" w:cs="Times New Roman"/>
+          <w:sz w:val="24"/>
+          <w:szCs w:val="24"/>
+        </w:rPr>
+        <w:t xml:space="preserve">In derived classes, the base classes are initialised before the derived classes, e.g. for </w:t>
+      </w:r>
+      <w:proofErr w:type="spellStart"/>
+      <w:r>
+        <w:rPr>
+          <w:rFonts w:ascii="Times New Roman" w:hAnsi="Times New Roman" w:cs="Times New Roman"/>
+          <w:i/>
+          <w:sz w:val="24"/>
+          <w:szCs w:val="24"/>
+        </w:rPr>
+        <w:t>Savings_Account</w:t>
+      </w:r>
+      <w:proofErr w:type="spellEnd"/>
+      <w:r>
+        <w:rPr>
+          <w:rFonts w:ascii="Times New Roman" w:hAnsi="Times New Roman" w:cs="Times New Roman"/>
+          <w:sz w:val="24"/>
+          <w:szCs w:val="24"/>
+        </w:rPr>
+        <w:t xml:space="preserve">, </w:t>
+      </w:r>
+      <w:r>
+        <w:rPr>
+          <w:rFonts w:ascii="Times New Roman" w:hAnsi="Times New Roman" w:cs="Times New Roman"/>
+          <w:i/>
+          <w:sz w:val="24"/>
+          <w:szCs w:val="24"/>
+        </w:rPr>
+        <w:t>Account</w:t>
+      </w:r>
+      <w:r>
+        <w:rPr>
+          <w:rFonts w:ascii="Times New Roman" w:hAnsi="Times New Roman" w:cs="Times New Roman"/>
+          <w:sz w:val="24"/>
+          <w:szCs w:val="24"/>
+        </w:rPr>
+        <w:t xml:space="preserve"> is initialised first, followed by </w:t>
+      </w:r>
+      <w:proofErr w:type="spellStart"/>
+      <w:r>
+        <w:rPr>
+          <w:rFonts w:ascii="Times New Roman" w:hAnsi="Times New Roman" w:cs="Times New Roman"/>
+          <w:i/>
+          <w:sz w:val="24"/>
+          <w:szCs w:val="24"/>
+        </w:rPr>
+        <w:t>Savings_Account</w:t>
+      </w:r>
+      <w:proofErr w:type="spellEnd"/>
+      <w:r>
+        <w:rPr>
+          <w:rFonts w:ascii="Times New Roman" w:hAnsi="Times New Roman" w:cs="Times New Roman"/>
+          <w:sz w:val="24"/>
+          <w:szCs w:val="24"/>
+        </w:rPr>
+        <w:t>.</w:t>
+      </w:r>
+      <w:r>
+        <w:rPr>
+          <w:rFonts w:ascii="Times New Roman" w:hAnsi="Times New Roman" w:cs="Times New Roman"/>
+          <w:sz w:val="24"/>
+          <w:szCs w:val="24"/>
+        </w:rPr>
+        <w:t xml:space="preserve"> This means that an </w:t>
+      </w:r>
+      <w:r>
+        <w:rPr>
+          <w:rFonts w:ascii="Times New Roman" w:hAnsi="Times New Roman" w:cs="Times New Roman"/>
+          <w:i/>
+          <w:sz w:val="24"/>
+          <w:szCs w:val="24"/>
+        </w:rPr>
+        <w:t>Account</w:t>
+      </w:r>
+      <w:r>
+        <w:rPr>
+          <w:rFonts w:ascii="Times New Roman" w:hAnsi="Times New Roman" w:cs="Times New Roman"/>
+          <w:sz w:val="24"/>
+          <w:szCs w:val="24"/>
+        </w:rPr>
+        <w:t xml:space="preserve"> constructor is called followed by a </w:t>
+      </w:r>
+      <w:proofErr w:type="spellStart"/>
+      <w:r>
+        <w:rPr>
+          <w:rFonts w:ascii="Times New Roman" w:hAnsi="Times New Roman" w:cs="Times New Roman"/>
+          <w:i/>
+          <w:sz w:val="24"/>
+          <w:szCs w:val="24"/>
+        </w:rPr>
+        <w:t>Savings_Account</w:t>
+      </w:r>
+      <w:proofErr w:type="spellEnd"/>
+      <w:r>
+        <w:rPr>
+          <w:rFonts w:ascii="Times New Roman" w:hAnsi="Times New Roman" w:cs="Times New Roman"/>
+          <w:sz w:val="24"/>
+          <w:szCs w:val="24"/>
+        </w:rPr>
+        <w:t xml:space="preserve"> constructor.</w:t>
+      </w:r>
+    </w:p>
+    <w:p>
+      <w:pPr>
+        <w:pStyle w:val="ListParagraph"/>
+        <w:numPr>
+          <w:ilvl w:val="0"/>
+          <w:numId w:val="2"/>
+        </w:numPr>
+        <w:jc w:val="both"/>
+        <w:rPr>
+          <w:rFonts w:ascii="Times New Roman" w:hAnsi="Times New Roman" w:cs="Times New Roman"/>
+          <w:sz w:val="24"/>
+          <w:szCs w:val="24"/>
+        </w:rPr>
+      </w:pPr>
+      <w:r>
+        <w:rPr>
+          <w:rFonts w:ascii="Times New Roman" w:hAnsi="Times New Roman" w:cs="Times New Roman"/>
+          <w:sz w:val="24"/>
+          <w:szCs w:val="24"/>
+        </w:rPr>
+        <w:t xml:space="preserve">Destructors are called in the opposite order. </w:t>
       </w:r>
       <w:proofErr w:type="gramStart"/>
       <w:r>
@@ -25712,15 +27829,7 @@
           <w:sz w:val="24"/>
           <w:szCs w:val="24"/>
         </w:rPr>
-        <w:t>left</w:t>
-      </w:r>
-      <w:r>
-        <w:rPr>
-          <w:rFonts w:ascii="Times New Roman" w:hAnsi="Times New Roman" w:cs="Times New Roman"/>
-          <w:sz w:val="24"/>
-          <w:szCs w:val="24"/>
-        </w:rPr>
-        <w:t xml:space="preserve"> hand</w:t>
+        <w:t>So</w:t>
       </w:r>
       <w:proofErr w:type="gramEnd"/>
       <w:r>
@@ -25729,7 +27838,401 @@
           <w:sz w:val="24"/>
           <w:szCs w:val="24"/>
         </w:rPr>
-        <w:t xml:space="preserve"> side</w:t>
+        <w:t xml:space="preserve"> constructors are called from the root class to the most derived class, while destructors are called from the most derived class to the root class.</w:t>
+      </w:r>
+      <w:r>
+        <w:rPr>
+          <w:rFonts w:ascii="Times New Roman" w:hAnsi="Times New Roman" w:cs="Times New Roman"/>
+          <w:sz w:val="24"/>
+          <w:szCs w:val="24"/>
+        </w:rPr>
+        <w:t xml:space="preserve"> Each destructor should only release resources created in that</w:t>
+      </w:r>
+      <w:r>
+        <w:rPr>
+          <w:rFonts w:ascii="Times New Roman" w:hAnsi="Times New Roman" w:cs="Times New Roman"/>
+          <w:sz w:val="24"/>
+          <w:szCs w:val="24"/>
+        </w:rPr>
+        <w:t xml:space="preserve"> specific</w:t>
+      </w:r>
+      <w:r>
+        <w:rPr>
+          <w:rFonts w:ascii="Times New Roman" w:hAnsi="Times New Roman" w:cs="Times New Roman"/>
+          <w:sz w:val="24"/>
+          <w:szCs w:val="24"/>
+        </w:rPr>
+        <w:t xml:space="preserve"> class.</w:t>
+      </w:r>
+    </w:p>
+    <w:p>
+      <w:pPr>
+        <w:pStyle w:val="ListParagraph"/>
+        <w:ind w:left="360"/>
+        <w:jc w:val="both"/>
+        <w:rPr>
+          <w:rFonts w:ascii="Times New Roman" w:hAnsi="Times New Roman" w:cs="Times New Roman"/>
+          <w:sz w:val="24"/>
+          <w:szCs w:val="24"/>
+        </w:rPr>
+      </w:pPr>
+    </w:p>
+    <w:p>
+      <w:pPr>
+        <w:pStyle w:val="ListParagraph"/>
+        <w:numPr>
+          <w:ilvl w:val="0"/>
+          <w:numId w:val="2"/>
+        </w:numPr>
+        <w:jc w:val="both"/>
+        <w:rPr>
+          <w:rFonts w:ascii="Times New Roman" w:hAnsi="Times New Roman" w:cs="Times New Roman"/>
+          <w:sz w:val="24"/>
+          <w:szCs w:val="24"/>
+        </w:rPr>
+      </w:pPr>
+      <w:r>
+        <w:rPr>
+          <w:rFonts w:ascii="Times New Roman" w:hAnsi="Times New Roman" w:cs="Times New Roman"/>
+          <w:sz w:val="24"/>
+          <w:szCs w:val="24"/>
+        </w:rPr>
+        <w:t xml:space="preserve">Regardless of access level, a derived class does not inherit constructors, destructor, overloaded assignment operators, or friends. The derived class versions of these methods can call the base class ones. Unless the derived class explicitly states which base class constructor to use, the compiler will attempt to use the default constructor. To specify a base class constructor, specify the base class first in the constructor initialiser list along with the required arguments, then follow it up with the required initialisations for the derived class, e.g. </w:t>
+      </w:r>
+      <w:proofErr w:type="gramStart"/>
+      <w:r>
+        <w:rPr>
+          <w:rFonts w:ascii="Times New Roman" w:hAnsi="Times New Roman" w:cs="Times New Roman"/>
+          <w:i/>
+          <w:sz w:val="24"/>
+          <w:szCs w:val="24"/>
+        </w:rPr>
+        <w:t>Derived(</w:t>
+      </w:r>
+      <w:proofErr w:type="gramEnd"/>
+      <w:r>
+        <w:rPr>
+          <w:rFonts w:ascii="Times New Roman" w:hAnsi="Times New Roman" w:cs="Times New Roman"/>
+          <w:i/>
+          <w:sz w:val="24"/>
+          <w:szCs w:val="24"/>
+        </w:rPr>
+        <w:t xml:space="preserve">T1 arg1, T2 arg2) : Base {arg1, </w:t>
+      </w:r>
+      <w:r>
+        <w:rPr>
+          <w:rFonts w:ascii="Times New Roman" w:hAnsi="Times New Roman" w:cs="Times New Roman"/>
+          <w:i/>
+          <w:sz w:val="24"/>
+          <w:szCs w:val="24"/>
+        </w:rPr>
+        <w:t>5</w:t>
+      </w:r>
+      <w:r>
+        <w:rPr>
+          <w:rFonts w:ascii="Times New Roman" w:hAnsi="Times New Roman" w:cs="Times New Roman"/>
+          <w:i/>
+          <w:sz w:val="24"/>
+          <w:szCs w:val="24"/>
+        </w:rPr>
+        <w:t>}, attribute {arg2} {…}.</w:t>
+      </w:r>
+    </w:p>
+    <w:p>
+      <w:pPr>
+        <w:pStyle w:val="ListParagraph"/>
+        <w:numPr>
+          <w:ilvl w:val="0"/>
+          <w:numId w:val="2"/>
+        </w:numPr>
+        <w:jc w:val="both"/>
+        <w:rPr>
+          <w:rFonts w:ascii="Times New Roman" w:hAnsi="Times New Roman" w:cs="Times New Roman"/>
+          <w:sz w:val="24"/>
+          <w:szCs w:val="24"/>
+        </w:rPr>
+      </w:pPr>
+      <w:r>
+        <w:rPr>
+          <w:rFonts w:ascii="Times New Roman" w:hAnsi="Times New Roman" w:cs="Times New Roman"/>
+          <w:sz w:val="24"/>
+          <w:szCs w:val="24"/>
+        </w:rPr>
+        <w:t xml:space="preserve">C++11 allows explicit inheritance of base non-special constructors via </w:t>
+      </w:r>
+      <w:r>
+        <w:rPr>
+          <w:rFonts w:ascii="Times New Roman" w:hAnsi="Times New Roman" w:cs="Times New Roman"/>
+          <w:i/>
+          <w:sz w:val="24"/>
+          <w:szCs w:val="24"/>
+        </w:rPr>
+        <w:t xml:space="preserve">using </w:t>
+      </w:r>
+      <w:proofErr w:type="gramStart"/>
+      <w:r>
+        <w:rPr>
+          <w:rFonts w:ascii="Times New Roman" w:hAnsi="Times New Roman" w:cs="Times New Roman"/>
+          <w:i/>
+          <w:sz w:val="24"/>
+          <w:szCs w:val="24"/>
+        </w:rPr>
+        <w:t>Base::</w:t>
+      </w:r>
+      <w:proofErr w:type="gramEnd"/>
+      <w:r>
+        <w:rPr>
+          <w:rFonts w:ascii="Times New Roman" w:hAnsi="Times New Roman" w:cs="Times New Roman"/>
+          <w:i/>
+          <w:sz w:val="24"/>
+          <w:szCs w:val="24"/>
+        </w:rPr>
+        <w:t>Base</w:t>
+      </w:r>
+      <w:r>
+        <w:rPr>
+          <w:rFonts w:ascii="Times New Roman" w:hAnsi="Times New Roman" w:cs="Times New Roman"/>
+          <w:sz w:val="24"/>
+          <w:szCs w:val="24"/>
+        </w:rPr>
+        <w:t>. However, there are many rules involved and it’s often better to define constructors explicitly. Special constructors refer to default, copy, and move constructors.</w:t>
+      </w:r>
+    </w:p>
+    <w:p>
+      <w:pPr>
+        <w:pStyle w:val="ListParagraph"/>
+        <w:numPr>
+          <w:ilvl w:val="0"/>
+          <w:numId w:val="2"/>
+        </w:numPr>
+        <w:jc w:val="both"/>
+        <w:rPr>
+          <w:rFonts w:ascii="Times New Roman" w:hAnsi="Times New Roman" w:cs="Times New Roman"/>
+          <w:sz w:val="24"/>
+          <w:szCs w:val="24"/>
+        </w:rPr>
+      </w:pPr>
+      <w:r>
+        <w:rPr>
+          <w:rFonts w:ascii="Times New Roman" w:hAnsi="Times New Roman" w:cs="Times New Roman"/>
+          <w:sz w:val="24"/>
+          <w:szCs w:val="24"/>
+        </w:rPr>
+        <w:t xml:space="preserve">The derived class can use operators and other methods defined in the base class. However, a lot of the base class methods may expect a </w:t>
+      </w:r>
+      <w:proofErr w:type="spellStart"/>
+      <w:r>
+        <w:rPr>
+          <w:rFonts w:ascii="Times New Roman" w:hAnsi="Times New Roman" w:cs="Times New Roman"/>
+          <w:i/>
+          <w:sz w:val="24"/>
+          <w:szCs w:val="24"/>
+        </w:rPr>
+        <w:t>const</w:t>
+      </w:r>
+      <w:proofErr w:type="spellEnd"/>
+      <w:r>
+        <w:rPr>
+          <w:rFonts w:ascii="Times New Roman" w:hAnsi="Times New Roman" w:cs="Times New Roman"/>
+          <w:i/>
+          <w:sz w:val="24"/>
+          <w:szCs w:val="24"/>
+        </w:rPr>
+        <w:t xml:space="preserve"> Base &amp;other</w:t>
+      </w:r>
+      <w:r>
+        <w:rPr>
+          <w:rFonts w:ascii="Times New Roman" w:hAnsi="Times New Roman" w:cs="Times New Roman"/>
+          <w:sz w:val="24"/>
+          <w:szCs w:val="24"/>
+        </w:rPr>
+        <w:t xml:space="preserve"> argument while the derived class equivalent will be </w:t>
+      </w:r>
+      <w:proofErr w:type="spellStart"/>
+      <w:r>
+        <w:rPr>
+          <w:rFonts w:ascii="Times New Roman" w:hAnsi="Times New Roman" w:cs="Times New Roman"/>
+          <w:i/>
+          <w:sz w:val="24"/>
+          <w:szCs w:val="24"/>
+        </w:rPr>
+        <w:t>const</w:t>
+      </w:r>
+      <w:proofErr w:type="spellEnd"/>
+      <w:r>
+        <w:rPr>
+          <w:rFonts w:ascii="Times New Roman" w:hAnsi="Times New Roman" w:cs="Times New Roman"/>
+          <w:i/>
+          <w:sz w:val="24"/>
+          <w:szCs w:val="24"/>
+        </w:rPr>
+        <w:t xml:space="preserve"> Derived &amp;other</w:t>
+      </w:r>
+      <w:r>
+        <w:rPr>
+          <w:rFonts w:ascii="Times New Roman" w:hAnsi="Times New Roman" w:cs="Times New Roman"/>
+          <w:sz w:val="24"/>
+          <w:szCs w:val="24"/>
+        </w:rPr>
+        <w:t xml:space="preserve">. However, when a reference/pointer of a derived object is assigned to a base class reference/pointer, the variable is </w:t>
+      </w:r>
+      <w:r>
+        <w:rPr>
+          <w:rFonts w:ascii="Times New Roman" w:hAnsi="Times New Roman" w:cs="Times New Roman"/>
+          <w:b/>
+          <w:sz w:val="24"/>
+          <w:szCs w:val="24"/>
+        </w:rPr>
+        <w:t>sliced</w:t>
+      </w:r>
+      <w:r>
+        <w:rPr>
+          <w:rFonts w:ascii="Times New Roman" w:hAnsi="Times New Roman" w:cs="Times New Roman"/>
+          <w:sz w:val="24"/>
+          <w:szCs w:val="24"/>
+        </w:rPr>
+        <w:t xml:space="preserve"> thus allowing the base class reference/pointer to access the base </w:t>
+      </w:r>
+      <w:r>
+        <w:rPr>
+          <w:rFonts w:ascii="Times New Roman" w:hAnsi="Times New Roman" w:cs="Times New Roman"/>
+          <w:sz w:val="24"/>
+          <w:szCs w:val="24"/>
+        </w:rPr>
+        <w:lastRenderedPageBreak/>
+        <w:t>part of the object from the derived object. Example: ‘</w:t>
+      </w:r>
+      <w:r>
+        <w:rPr>
+          <w:rFonts w:ascii="Times New Roman" w:hAnsi="Times New Roman" w:cs="Times New Roman"/>
+          <w:i/>
+          <w:sz w:val="24"/>
+          <w:szCs w:val="24"/>
+        </w:rPr>
+        <w:t xml:space="preserve">Derived </w:t>
+      </w:r>
+      <w:proofErr w:type="spellStart"/>
+      <w:r>
+        <w:rPr>
+          <w:rFonts w:ascii="Times New Roman" w:hAnsi="Times New Roman" w:cs="Times New Roman"/>
+          <w:i/>
+          <w:sz w:val="24"/>
+          <w:szCs w:val="24"/>
+        </w:rPr>
+        <w:t>d_obj</w:t>
+      </w:r>
+      <w:proofErr w:type="spellEnd"/>
+      <w:r>
+        <w:rPr>
+          <w:rFonts w:ascii="Times New Roman" w:hAnsi="Times New Roman" w:cs="Times New Roman"/>
+          <w:i/>
+          <w:sz w:val="24"/>
+          <w:szCs w:val="24"/>
+        </w:rPr>
+        <w:t xml:space="preserve"> {}; Base &amp;</w:t>
+      </w:r>
+      <w:proofErr w:type="spellStart"/>
+      <w:r>
+        <w:rPr>
+          <w:rFonts w:ascii="Times New Roman" w:hAnsi="Times New Roman" w:cs="Times New Roman"/>
+          <w:i/>
+          <w:sz w:val="24"/>
+          <w:szCs w:val="24"/>
+        </w:rPr>
+        <w:t>b_obj</w:t>
+      </w:r>
+      <w:proofErr w:type="spellEnd"/>
+      <w:r>
+        <w:rPr>
+          <w:rFonts w:ascii="Times New Roman" w:hAnsi="Times New Roman" w:cs="Times New Roman"/>
+          <w:i/>
+          <w:sz w:val="24"/>
+          <w:szCs w:val="24"/>
+        </w:rPr>
+        <w:t xml:space="preserve"> = </w:t>
+      </w:r>
+      <w:proofErr w:type="spellStart"/>
+      <w:r>
+        <w:rPr>
+          <w:rFonts w:ascii="Times New Roman" w:hAnsi="Times New Roman" w:cs="Times New Roman"/>
+          <w:i/>
+          <w:sz w:val="24"/>
+          <w:szCs w:val="24"/>
+        </w:rPr>
+        <w:t>d_obj</w:t>
+      </w:r>
+      <w:proofErr w:type="spellEnd"/>
+      <w:r>
+        <w:rPr>
+          <w:rFonts w:ascii="Times New Roman" w:hAnsi="Times New Roman" w:cs="Times New Roman"/>
+          <w:sz w:val="24"/>
+          <w:szCs w:val="24"/>
+        </w:rPr>
+        <w:t xml:space="preserve">’ </w:t>
+      </w:r>
+      <w:proofErr w:type="spellStart"/>
+      <w:r>
+        <w:rPr>
+          <w:rFonts w:ascii="Times New Roman" w:hAnsi="Times New Roman" w:cs="Times New Roman"/>
+          <w:i/>
+          <w:sz w:val="24"/>
+          <w:szCs w:val="24"/>
+        </w:rPr>
+        <w:t>d_obj</w:t>
+      </w:r>
+      <w:proofErr w:type="spellEnd"/>
+      <w:r>
+        <w:rPr>
+          <w:rFonts w:ascii="Times New Roman" w:hAnsi="Times New Roman" w:cs="Times New Roman"/>
+          <w:sz w:val="24"/>
+          <w:szCs w:val="24"/>
+        </w:rPr>
+        <w:t xml:space="preserve"> is sliced and so </w:t>
+      </w:r>
+      <w:proofErr w:type="spellStart"/>
+      <w:r>
+        <w:rPr>
+          <w:rFonts w:ascii="Times New Roman" w:hAnsi="Times New Roman" w:cs="Times New Roman"/>
+          <w:i/>
+          <w:sz w:val="24"/>
+          <w:szCs w:val="24"/>
+        </w:rPr>
+        <w:t>b_obj</w:t>
+      </w:r>
+      <w:proofErr w:type="spellEnd"/>
+      <w:r>
+        <w:rPr>
+          <w:rFonts w:ascii="Times New Roman" w:hAnsi="Times New Roman" w:cs="Times New Roman"/>
+          <w:sz w:val="24"/>
+          <w:szCs w:val="24"/>
+        </w:rPr>
+        <w:t xml:space="preserve"> can access members defined in the </w:t>
+      </w:r>
+      <w:r>
+        <w:rPr>
+          <w:rFonts w:ascii="Times New Roman" w:hAnsi="Times New Roman" w:cs="Times New Roman"/>
+          <w:i/>
+          <w:sz w:val="24"/>
+          <w:szCs w:val="24"/>
+        </w:rPr>
+        <w:t>Base</w:t>
+      </w:r>
+      <w:r>
+        <w:rPr>
+          <w:rFonts w:ascii="Times New Roman" w:hAnsi="Times New Roman" w:cs="Times New Roman"/>
+          <w:sz w:val="24"/>
+          <w:szCs w:val="24"/>
+        </w:rPr>
+        <w:t xml:space="preserve"> portion of </w:t>
+      </w:r>
+      <w:r>
+        <w:rPr>
+          <w:rFonts w:ascii="Times New Roman" w:hAnsi="Times New Roman" w:cs="Times New Roman"/>
+          <w:i/>
+          <w:sz w:val="24"/>
+          <w:szCs w:val="24"/>
+        </w:rPr>
+        <w:t>Derived</w:t>
       </w:r>
       <w:r>
         <w:rPr>
@@ -25739,61 +28242,6 @@
         </w:rPr>
         <w:t>.</w:t>
       </w:r>
-      <w:r>
-        <w:rPr>
-          <w:rFonts w:ascii="Times New Roman" w:hAnsi="Times New Roman" w:cs="Times New Roman"/>
-          <w:sz w:val="24"/>
-          <w:szCs w:val="24"/>
-        </w:rPr>
-        <w:t xml:space="preserve"> Member operator overloads always have one parameter less than what the operator requires, because </w:t>
-      </w:r>
-      <w:r>
-        <w:rPr>
-          <w:rFonts w:ascii="Times New Roman" w:hAnsi="Times New Roman" w:cs="Times New Roman"/>
-          <w:i/>
-          <w:sz w:val="24"/>
-          <w:szCs w:val="24"/>
-        </w:rPr>
-        <w:t>this</w:t>
-      </w:r>
-      <w:r>
-        <w:rPr>
-          <w:rFonts w:ascii="Times New Roman" w:hAnsi="Times New Roman" w:cs="Times New Roman"/>
-          <w:sz w:val="24"/>
-          <w:szCs w:val="24"/>
-        </w:rPr>
-        <w:t xml:space="preserve"> automatically refers to the </w:t>
-      </w:r>
-      <w:proofErr w:type="gramStart"/>
-      <w:r>
-        <w:rPr>
-          <w:rFonts w:ascii="Times New Roman" w:hAnsi="Times New Roman" w:cs="Times New Roman"/>
-          <w:sz w:val="24"/>
-          <w:szCs w:val="24"/>
-        </w:rPr>
-        <w:t>left hand</w:t>
-      </w:r>
-      <w:proofErr w:type="gramEnd"/>
-      <w:r>
-        <w:rPr>
-          <w:rFonts w:ascii="Times New Roman" w:hAnsi="Times New Roman" w:cs="Times New Roman"/>
-          <w:sz w:val="24"/>
-          <w:szCs w:val="24"/>
-        </w:rPr>
-        <w:t xml:space="preserve"> side operand.</w:t>
-      </w:r>
-    </w:p>
-    <w:p>
-      <w:pPr>
-        <w:pStyle w:val="ListParagraph"/>
-        <w:ind w:left="360"/>
-        <w:jc w:val="both"/>
-        <w:rPr>
-          <w:rFonts w:ascii="Times New Roman" w:hAnsi="Times New Roman" w:cs="Times New Roman"/>
-          <w:sz w:val="24"/>
-          <w:szCs w:val="24"/>
-        </w:rPr>
-      </w:pPr>
     </w:p>
     <w:p>
       <w:pPr>
@@ -25815,214 +28263,17 @@
           <w:sz w:val="24"/>
           <w:szCs w:val="24"/>
         </w:rPr>
-        <w:t>Operator overloads can also be non-member methods</w:t>
-      </w:r>
-      <w:r>
-        <w:rPr>
-          <w:rFonts w:ascii="Times New Roman" w:hAnsi="Times New Roman" w:cs="Times New Roman"/>
-          <w:sz w:val="24"/>
-          <w:szCs w:val="24"/>
-        </w:rPr>
-        <w:t xml:space="preserve">. They are often friends of the class to allow access to </w:t>
-      </w:r>
-      <w:r>
-        <w:rPr>
-          <w:rFonts w:ascii="Times New Roman" w:hAnsi="Times New Roman" w:cs="Times New Roman"/>
-          <w:i/>
-          <w:sz w:val="24"/>
-          <w:szCs w:val="24"/>
-        </w:rPr>
-        <w:t>private</w:t>
-      </w:r>
-      <w:r>
-        <w:rPr>
-          <w:rFonts w:ascii="Times New Roman" w:hAnsi="Times New Roman" w:cs="Times New Roman"/>
-          <w:sz w:val="24"/>
-          <w:szCs w:val="24"/>
-        </w:rPr>
-        <w:t xml:space="preserve"> members. </w:t>
-      </w:r>
-      <w:r>
-        <w:rPr>
-          <w:rFonts w:ascii="Times New Roman" w:hAnsi="Times New Roman" w:cs="Times New Roman"/>
-          <w:sz w:val="24"/>
-          <w:szCs w:val="24"/>
-        </w:rPr>
-        <w:t xml:space="preserve">This isn’t required if you use getters and setters. </w:t>
-      </w:r>
-      <w:r>
-        <w:rPr>
-          <w:rFonts w:ascii="Times New Roman" w:hAnsi="Times New Roman" w:cs="Times New Roman"/>
-          <w:sz w:val="24"/>
-          <w:szCs w:val="24"/>
-        </w:rPr>
-        <w:t xml:space="preserve">They require the same number of parameters as the operator requires as </w:t>
-      </w:r>
-      <w:r>
-        <w:rPr>
-          <w:rFonts w:ascii="Times New Roman" w:hAnsi="Times New Roman" w:cs="Times New Roman"/>
-          <w:i/>
-          <w:sz w:val="24"/>
-          <w:szCs w:val="24"/>
-        </w:rPr>
-        <w:t>this</w:t>
-      </w:r>
-      <w:r>
-        <w:rPr>
-          <w:rFonts w:ascii="Times New Roman" w:hAnsi="Times New Roman" w:cs="Times New Roman"/>
-          <w:sz w:val="24"/>
-          <w:szCs w:val="24"/>
-        </w:rPr>
-        <w:t xml:space="preserve"> isn’t used outside classes.</w:t>
-      </w:r>
-      <w:r>
-        <w:rPr>
-          <w:rFonts w:ascii="Times New Roman" w:hAnsi="Times New Roman" w:cs="Times New Roman"/>
-          <w:sz w:val="24"/>
-          <w:szCs w:val="24"/>
-        </w:rPr>
-        <w:t xml:space="preserve"> </w:t>
-      </w:r>
-      <w:r>
-        <w:rPr>
-          <w:rFonts w:ascii="Times New Roman" w:hAnsi="Times New Roman" w:cs="Times New Roman"/>
-          <w:sz w:val="24"/>
-          <w:szCs w:val="24"/>
-        </w:rPr>
-        <w:t>Most operators can be defined as either member methods or non-member functions. With global variants the object could be on either side of the operator</w:t>
-      </w:r>
-      <w:r>
-        <w:rPr>
-          <w:rFonts w:ascii="Times New Roman" w:hAnsi="Times New Roman" w:cs="Times New Roman"/>
-          <w:sz w:val="24"/>
-          <w:szCs w:val="24"/>
-        </w:rPr>
-        <w:t xml:space="preserve"> and the compiler will still be able to apply the operator. It first checks to see if the </w:t>
-      </w:r>
-      <w:proofErr w:type="spellStart"/>
-      <w:r>
-        <w:rPr>
-          <w:rFonts w:ascii="Times New Roman" w:hAnsi="Times New Roman" w:cs="Times New Roman"/>
-          <w:sz w:val="24"/>
-          <w:szCs w:val="24"/>
-        </w:rPr>
-        <w:t>rhs</w:t>
-      </w:r>
-      <w:proofErr w:type="spellEnd"/>
-      <w:r>
-        <w:rPr>
-          <w:rFonts w:ascii="Times New Roman" w:hAnsi="Times New Roman" w:cs="Times New Roman"/>
-          <w:sz w:val="24"/>
-          <w:szCs w:val="24"/>
-        </w:rPr>
-        <w:t xml:space="preserve"> operand can be </w:t>
-      </w:r>
-      <w:r>
-        <w:rPr>
-          <w:rFonts w:ascii="Times New Roman" w:hAnsi="Times New Roman" w:cs="Times New Roman"/>
-          <w:sz w:val="24"/>
-          <w:szCs w:val="24"/>
-        </w:rPr>
-        <w:t>casted</w:t>
-      </w:r>
-      <w:r>
-        <w:rPr>
-          <w:rFonts w:ascii="Times New Roman" w:hAnsi="Times New Roman" w:cs="Times New Roman"/>
-          <w:sz w:val="24"/>
-          <w:szCs w:val="24"/>
-        </w:rPr>
-        <w:t xml:space="preserve"> into the </w:t>
-      </w:r>
-      <w:proofErr w:type="spellStart"/>
-      <w:r>
-        <w:rPr>
-          <w:rFonts w:ascii="Times New Roman" w:hAnsi="Times New Roman" w:cs="Times New Roman"/>
-          <w:sz w:val="24"/>
-          <w:szCs w:val="24"/>
-        </w:rPr>
-        <w:t>lhs</w:t>
-      </w:r>
-      <w:proofErr w:type="spellEnd"/>
-      <w:r>
-        <w:rPr>
-          <w:rFonts w:ascii="Times New Roman" w:hAnsi="Times New Roman" w:cs="Times New Roman"/>
-          <w:sz w:val="24"/>
-          <w:szCs w:val="24"/>
-        </w:rPr>
-        <w:t xml:space="preserve"> operand, if not then it’ll try the opposite.</w:t>
-      </w:r>
-    </w:p>
-    <w:p>
-      <w:pPr>
-        <w:pStyle w:val="ListParagraph"/>
-        <w:numPr>
-          <w:ilvl w:val="0"/>
-          <w:numId w:val="2"/>
-        </w:numPr>
-        <w:jc w:val="both"/>
-        <w:rPr>
-          <w:rFonts w:ascii="Times New Roman" w:hAnsi="Times New Roman" w:cs="Times New Roman"/>
-          <w:sz w:val="24"/>
-          <w:szCs w:val="24"/>
-        </w:rPr>
-      </w:pPr>
-      <w:r>
-        <w:rPr>
-          <w:rFonts w:ascii="Times New Roman" w:hAnsi="Times New Roman" w:cs="Times New Roman"/>
-          <w:sz w:val="24"/>
-          <w:szCs w:val="24"/>
-        </w:rPr>
-        <w:t xml:space="preserve">The compiler first checks to see if the operator has been overloaded as a member before checking global scope. </w:t>
-      </w:r>
-      <w:r>
-        <w:rPr>
-          <w:rFonts w:ascii="Times New Roman" w:hAnsi="Times New Roman" w:cs="Times New Roman"/>
-          <w:sz w:val="24"/>
-          <w:szCs w:val="24"/>
-        </w:rPr>
-        <w:t xml:space="preserve">So, </w:t>
-      </w:r>
-      <w:r>
-        <w:rPr>
-          <w:rFonts w:ascii="Times New Roman" w:hAnsi="Times New Roman" w:cs="Times New Roman"/>
-          <w:sz w:val="24"/>
-          <w:szCs w:val="24"/>
-        </w:rPr>
-        <w:t>don’t create definitions in both class scope and global scope.</w:t>
-      </w:r>
-      <w:r>
-        <w:rPr>
-          <w:rFonts w:ascii="Times New Roman" w:hAnsi="Times New Roman" w:cs="Times New Roman"/>
-          <w:sz w:val="24"/>
-          <w:szCs w:val="24"/>
-        </w:rPr>
-        <w:t xml:space="preserve"> This is why the assignment operator must be overloaded as a member, because if you don’t </w:t>
-      </w:r>
-      <w:r>
-        <w:rPr>
-          <w:rFonts w:ascii="Times New Roman" w:hAnsi="Times New Roman" w:cs="Times New Roman"/>
-          <w:sz w:val="24"/>
-          <w:szCs w:val="24"/>
-        </w:rPr>
-        <w:t>define</w:t>
-      </w:r>
-      <w:r>
-        <w:rPr>
-          <w:rFonts w:ascii="Times New Roman" w:hAnsi="Times New Roman" w:cs="Times New Roman"/>
-          <w:sz w:val="24"/>
-          <w:szCs w:val="24"/>
-        </w:rPr>
-        <w:t xml:space="preserve"> it the compiler will</w:t>
+        <w:t>If you do not define a copy/move constructor/assignment-operator in the derived class, then the compiler will automatically create them and then call the base class’ version of that method. If you do define your own version then you must ensure that you call the base class’ version yourself as the compiler will not do so. If the class doesn’t deal with raw pointers then you most likely do not need to define them.</w:t>
       </w:r>
       <w:bookmarkStart w:id="0" w:name="_GoBack"/>
       <w:bookmarkEnd w:id="0"/>
-      <w:r>
-        <w:rPr>
-          <w:rFonts w:ascii="Times New Roman" w:hAnsi="Times New Roman" w:cs="Times New Roman"/>
-          <w:sz w:val="24"/>
-          <w:szCs w:val="24"/>
-        </w:rPr>
-        <w:t>.</w:t>
+    </w:p>
+    <w:p>
+      <w:pPr>
+        <w:pStyle w:val="CHeading"/>
+      </w:pPr>
+      <w:r>
+        <w:t>Polymorphism</w:t>
       </w:r>
     </w:p>
     <w:p>
@@ -26039,151 +28290,13 @@
           <w:szCs w:val="24"/>
         </w:rPr>
       </w:pPr>
-      <w:r>
-        <w:rPr>
-          <w:rFonts w:ascii="Times New Roman" w:hAnsi="Times New Roman" w:cs="Times New Roman"/>
-          <w:sz w:val="24"/>
-          <w:szCs w:val="24"/>
-        </w:rPr>
-        <w:t xml:space="preserve">To support </w:t>
-      </w:r>
-      <w:r>
-        <w:rPr>
-          <w:rFonts w:ascii="Times New Roman" w:hAnsi="Times New Roman" w:cs="Times New Roman"/>
-          <w:sz w:val="24"/>
-          <w:szCs w:val="24"/>
-        </w:rPr>
-        <w:t xml:space="preserve">output and input streams with your class you must overload &lt;&lt; and &gt;&gt; operators respectively. They should be defined as non-member functions to avoid having to write awkward syntax when chaining multiple insertion/extraction operations. For the former the first parameter is </w:t>
-      </w:r>
-      <w:proofErr w:type="gramStart"/>
-      <w:r>
-        <w:rPr>
-          <w:rFonts w:ascii="Times New Roman" w:hAnsi="Times New Roman" w:cs="Times New Roman"/>
-          <w:i/>
-          <w:sz w:val="24"/>
-          <w:szCs w:val="24"/>
-        </w:rPr>
-        <w:t>std::</w:t>
-      </w:r>
-      <w:proofErr w:type="spellStart"/>
-      <w:proofErr w:type="gramEnd"/>
-      <w:r>
-        <w:rPr>
-          <w:rFonts w:ascii="Times New Roman" w:hAnsi="Times New Roman" w:cs="Times New Roman"/>
-          <w:i/>
-          <w:sz w:val="24"/>
-          <w:szCs w:val="24"/>
-        </w:rPr>
-        <w:t>ostream</w:t>
-      </w:r>
-      <w:proofErr w:type="spellEnd"/>
-      <w:r>
-        <w:rPr>
-          <w:rFonts w:ascii="Times New Roman" w:hAnsi="Times New Roman" w:cs="Times New Roman"/>
-          <w:i/>
-          <w:sz w:val="24"/>
-          <w:szCs w:val="24"/>
-        </w:rPr>
-        <w:t>&amp;</w:t>
-      </w:r>
-      <w:r>
-        <w:rPr>
-          <w:rFonts w:ascii="Times New Roman" w:hAnsi="Times New Roman" w:cs="Times New Roman"/>
-          <w:sz w:val="24"/>
-          <w:szCs w:val="24"/>
-        </w:rPr>
-        <w:t xml:space="preserve">, and for the latter this is </w:t>
-      </w:r>
-      <w:r>
-        <w:rPr>
-          <w:rFonts w:ascii="Times New Roman" w:hAnsi="Times New Roman" w:cs="Times New Roman"/>
-          <w:i/>
-          <w:sz w:val="24"/>
-          <w:szCs w:val="24"/>
-        </w:rPr>
-        <w:t>std::</w:t>
-      </w:r>
-      <w:proofErr w:type="spellStart"/>
-      <w:r>
-        <w:rPr>
-          <w:rFonts w:ascii="Times New Roman" w:hAnsi="Times New Roman" w:cs="Times New Roman"/>
-          <w:i/>
-          <w:sz w:val="24"/>
-          <w:szCs w:val="24"/>
-        </w:rPr>
-        <w:t>istream</w:t>
-      </w:r>
-      <w:proofErr w:type="spellEnd"/>
-      <w:r>
-        <w:rPr>
-          <w:rFonts w:ascii="Times New Roman" w:hAnsi="Times New Roman" w:cs="Times New Roman"/>
-          <w:i/>
-          <w:sz w:val="24"/>
-          <w:szCs w:val="24"/>
-        </w:rPr>
-        <w:t>&amp;</w:t>
-      </w:r>
-      <w:r>
-        <w:rPr>
-          <w:rFonts w:ascii="Times New Roman" w:hAnsi="Times New Roman" w:cs="Times New Roman"/>
-          <w:sz w:val="24"/>
-          <w:szCs w:val="24"/>
-        </w:rPr>
-        <w:t xml:space="preserve"> as these are the types of </w:t>
-      </w:r>
-      <w:proofErr w:type="spellStart"/>
-      <w:r>
-        <w:rPr>
-          <w:rFonts w:ascii="Times New Roman" w:hAnsi="Times New Roman" w:cs="Times New Roman"/>
-          <w:i/>
-          <w:sz w:val="24"/>
-          <w:szCs w:val="24"/>
-        </w:rPr>
-        <w:t>cout</w:t>
-      </w:r>
-      <w:proofErr w:type="spellEnd"/>
-      <w:r>
-        <w:rPr>
-          <w:rFonts w:ascii="Times New Roman" w:hAnsi="Times New Roman" w:cs="Times New Roman"/>
-          <w:sz w:val="24"/>
-          <w:szCs w:val="24"/>
-        </w:rPr>
-        <w:t xml:space="preserve"> and </w:t>
-      </w:r>
-      <w:proofErr w:type="spellStart"/>
-      <w:r>
-        <w:rPr>
-          <w:rFonts w:ascii="Times New Roman" w:hAnsi="Times New Roman" w:cs="Times New Roman"/>
-          <w:i/>
-          <w:sz w:val="24"/>
-          <w:szCs w:val="24"/>
-        </w:rPr>
-        <w:t>cin</w:t>
-      </w:r>
-      <w:proofErr w:type="spellEnd"/>
-      <w:r>
-        <w:rPr>
-          <w:rFonts w:ascii="Times New Roman" w:hAnsi="Times New Roman" w:cs="Times New Roman"/>
-          <w:sz w:val="24"/>
-          <w:szCs w:val="24"/>
-        </w:rPr>
-        <w:t xml:space="preserve"> respectively.</w:t>
-      </w:r>
-      <w:r>
-        <w:rPr>
-          <w:rFonts w:ascii="Times New Roman" w:hAnsi="Times New Roman" w:cs="Times New Roman"/>
-          <w:sz w:val="24"/>
-          <w:szCs w:val="24"/>
-        </w:rPr>
-        <w:t xml:space="preserve"> Remember to return references to these arguments to allow operator chaining.</w:t>
-      </w:r>
     </w:p>
     <w:p>
       <w:pPr>
         <w:pStyle w:val="CHeading"/>
       </w:pPr>
       <w:r>
-        <w:t>Inheritance</w:t>
+        <w:t>Smart Pointers</w:t>
       </w:r>
     </w:p>
     <w:p>
@@ -26206,7 +28319,7 @@
         <w:pStyle w:val="CHeading"/>
       </w:pPr>
       <w:r>
-        <w:t>Polymorphism</w:t>
+        <w:t>Exception Handling</w:t>
       </w:r>
     </w:p>
     <w:p>
@@ -26229,53 +28342,6 @@
         <w:pStyle w:val="CHeading"/>
       </w:pPr>
       <w:r>
-        <w:t>Smart Pointers</w:t>
-      </w:r>
-    </w:p>
-    <w:p>
-      <w:pPr>
-        <w:pStyle w:val="ListParagraph"/>
-        <w:numPr>
-          <w:ilvl w:val="0"/>
-          <w:numId w:val="2"/>
-        </w:numPr>
-        <w:jc w:val="both"/>
-        <w:rPr>
-          <w:rFonts w:ascii="Times New Roman" w:hAnsi="Times New Roman" w:cs="Times New Roman"/>
-          <w:sz w:val="24"/>
-          <w:szCs w:val="24"/>
-        </w:rPr>
-      </w:pPr>
-    </w:p>
-    <w:p>
-      <w:pPr>
-        <w:pStyle w:val="CHeading"/>
-      </w:pPr>
-      <w:r>
-        <w:t>Exception Handling</w:t>
-      </w:r>
-    </w:p>
-    <w:p>
-      <w:pPr>
-        <w:pStyle w:val="ListParagraph"/>
-        <w:numPr>
-          <w:ilvl w:val="0"/>
-          <w:numId w:val="2"/>
-        </w:numPr>
-        <w:jc w:val="both"/>
-        <w:rPr>
-          <w:rFonts w:ascii="Times New Roman" w:hAnsi="Times New Roman" w:cs="Times New Roman"/>
-          <w:sz w:val="24"/>
-          <w:szCs w:val="24"/>
-        </w:rPr>
-      </w:pPr>
-    </w:p>
-    <w:p>
-      <w:pPr>
-        <w:pStyle w:val="CHeading"/>
-      </w:pPr>
-      <w:r>
-        <w:lastRenderedPageBreak/>
         <w:t>I/O and Streams</w:t>
       </w:r>
     </w:p>
@@ -27666,7 +29732,6 @@
   <w:style w:type="character" w:default="1" w:styleId="DefaultParagraphFont">
     <w:name w:val="Default Paragraph Font"/>
     <w:uiPriority w:val="1"/>
-    <w:semiHidden/>
     <w:unhideWhenUsed/>
   </w:style>
   <w:style w:type="table" w:default="1" w:styleId="TableNormal">
@@ -28108,7 +30173,7 @@
 </file>
 
 <file path=customXml/itemProps1.xml><?xml version="1.0" encoding="utf-8"?>
-<ds:datastoreItem xmlns:ds="http://schemas.openxmlformats.org/officeDocument/2006/customXml" ds:itemID="{A167D634-1BF6-4009-9F09-8CF932204DF9}">
+<ds:datastoreItem xmlns:ds="http://schemas.openxmlformats.org/officeDocument/2006/customXml" ds:itemID="{DBE1BED5-CAEF-499B-8447-C4AA00AD49B1}">
   <ds:schemaRefs>
     <ds:schemaRef ds:uri="http://schemas.openxmlformats.org/officeDocument/2006/bibliography"/>
   </ds:schemaRefs>

</xml_diff>

<commit_message>
Covered construction/destruction order with inheritance, static/dynamic binding, and constexpr. Completed section challenge, and the section.
</commit_message>
<xml_diff>
--- a/notes/BeginningCppProgramming.docx
+++ b/notes/BeginningCppProgramming.docx
@@ -27799,6 +27799,30 @@
         </w:rPr>
         <w:t xml:space="preserve"> constructor.</w:t>
       </w:r>
+      <w:r>
+        <w:rPr>
+          <w:rFonts w:ascii="Times New Roman" w:hAnsi="Times New Roman" w:cs="Times New Roman"/>
+          <w:sz w:val="24"/>
+          <w:szCs w:val="24"/>
+        </w:rPr>
+        <w:t xml:space="preserve"> Constructors from a</w:t>
+      </w:r>
+      <w:r>
+        <w:rPr>
+          <w:rFonts w:ascii="Times New Roman" w:hAnsi="Times New Roman" w:cs="Times New Roman"/>
+          <w:sz w:val="24"/>
+          <w:szCs w:val="24"/>
+        </w:rPr>
+        <w:t xml:space="preserve"> derived class must call a constructor from a base class, </w:t>
+      </w:r>
+      <w:r>
+        <w:rPr>
+          <w:rFonts w:ascii="Times New Roman" w:hAnsi="Times New Roman" w:cs="Times New Roman"/>
+          <w:sz w:val="24"/>
+          <w:szCs w:val="24"/>
+        </w:rPr>
+        <w:t>this can be the default constructor (implicit) or any.</w:t>
+      </w:r>
     </w:p>
     <w:p>
       <w:pPr>
@@ -28074,7 +28098,16 @@
           <w:sz w:val="24"/>
           <w:szCs w:val="24"/>
         </w:rPr>
-        <w:t xml:space="preserve">. However, when a reference/pointer of a derived object is assigned to a base class reference/pointer, the variable is </w:t>
+        <w:t xml:space="preserve">. However, when a reference/pointer of a derived object is assigned to a base class </w:t>
+      </w:r>
+      <w:r>
+        <w:rPr>
+          <w:rFonts w:ascii="Times New Roman" w:hAnsi="Times New Roman" w:cs="Times New Roman"/>
+          <w:sz w:val="24"/>
+          <w:szCs w:val="24"/>
+        </w:rPr>
+        <w:lastRenderedPageBreak/>
+        <w:t xml:space="preserve">reference/pointer, the variable is </w:t>
       </w:r>
       <w:r>
         <w:rPr>
@@ -28091,16 +28124,7 @@
           <w:sz w:val="24"/>
           <w:szCs w:val="24"/>
         </w:rPr>
-        <w:t xml:space="preserve"> thus allowing the base class reference/pointer to access the base </w:t>
-      </w:r>
-      <w:r>
-        <w:rPr>
-          <w:rFonts w:ascii="Times New Roman" w:hAnsi="Times New Roman" w:cs="Times New Roman"/>
-          <w:sz w:val="24"/>
-          <w:szCs w:val="24"/>
-        </w:rPr>
-        <w:lastRenderedPageBreak/>
-        <w:t>part of the object from the derived object. Example: ‘</w:t>
+        <w:t xml:space="preserve"> thus allowing the base class reference/pointer to access the base part of the object from the derived object. Example: ‘</w:t>
       </w:r>
       <w:r>
         <w:rPr>
@@ -28265,8 +28289,678 @@
         </w:rPr>
         <w:t>If you do not define a copy/move constructor/assignment-operator in the derived class, then the compiler will automatically create them and then call the base class’ version of that method. If you do define your own version then you must ensure that you call the base class’ version yourself as the compiler will not do so. If the class doesn’t deal with raw pointers then you most likely do not need to define them.</w:t>
       </w:r>
+    </w:p>
+    <w:p>
+      <w:pPr>
+        <w:pStyle w:val="ListParagraph"/>
+        <w:ind w:left="360"/>
+        <w:jc w:val="both"/>
+        <w:rPr>
+          <w:rFonts w:ascii="Times New Roman" w:hAnsi="Times New Roman" w:cs="Times New Roman"/>
+          <w:sz w:val="24"/>
+          <w:szCs w:val="24"/>
+        </w:rPr>
+      </w:pPr>
+    </w:p>
+    <w:p>
+      <w:pPr>
+        <w:pStyle w:val="ListParagraph"/>
+        <w:numPr>
+          <w:ilvl w:val="0"/>
+          <w:numId w:val="2"/>
+        </w:numPr>
+        <w:jc w:val="both"/>
+        <w:rPr>
+          <w:rFonts w:ascii="Times New Roman" w:hAnsi="Times New Roman" w:cs="Times New Roman"/>
+          <w:sz w:val="24"/>
+          <w:szCs w:val="24"/>
+        </w:rPr>
+      </w:pPr>
+      <w:r>
+        <w:rPr>
+          <w:rFonts w:ascii="Times New Roman" w:hAnsi="Times New Roman" w:cs="Times New Roman"/>
+          <w:sz w:val="24"/>
+          <w:szCs w:val="24"/>
+        </w:rPr>
+        <w:t>Inherited members can be redefined o</w:t>
+      </w:r>
+      <w:r>
+        <w:rPr>
+          <w:rFonts w:ascii="Times New Roman" w:hAnsi="Times New Roman" w:cs="Times New Roman"/>
+          <w:sz w:val="24"/>
+          <w:szCs w:val="24"/>
+        </w:rPr>
+        <w:t>r</w:t>
+      </w:r>
+      <w:r>
+        <w:rPr>
+          <w:rFonts w:ascii="Times New Roman" w:hAnsi="Times New Roman" w:cs="Times New Roman"/>
+          <w:sz w:val="24"/>
+          <w:szCs w:val="24"/>
+        </w:rPr>
+        <w:t xml:space="preserve"> overridden</w:t>
+      </w:r>
+      <w:r>
+        <w:rPr>
+          <w:rFonts w:ascii="Times New Roman" w:hAnsi="Times New Roman" w:cs="Times New Roman"/>
+          <w:sz w:val="24"/>
+          <w:szCs w:val="24"/>
+        </w:rPr>
+        <w:t xml:space="preserve"> in the derived class</w:t>
+      </w:r>
+      <w:r>
+        <w:rPr>
+          <w:rFonts w:ascii="Times New Roman" w:hAnsi="Times New Roman" w:cs="Times New Roman"/>
+          <w:sz w:val="24"/>
+          <w:szCs w:val="24"/>
+        </w:rPr>
+        <w:t>.</w:t>
+      </w:r>
+      <w:r>
+        <w:rPr>
+          <w:rFonts w:ascii="Times New Roman" w:hAnsi="Times New Roman" w:cs="Times New Roman"/>
+          <w:sz w:val="24"/>
+          <w:szCs w:val="24"/>
+        </w:rPr>
+        <w:t xml:space="preserve"> The derived class versions of these methods can also</w:t>
+      </w:r>
+      <w:r>
+        <w:rPr>
+          <w:rFonts w:ascii="Times New Roman" w:hAnsi="Times New Roman" w:cs="Times New Roman"/>
+          <w:sz w:val="24"/>
+          <w:szCs w:val="24"/>
+        </w:rPr>
+        <w:t xml:space="preserve"> </w:t>
+      </w:r>
+      <w:r>
+        <w:rPr>
+          <w:rFonts w:ascii="Times New Roman" w:hAnsi="Times New Roman" w:cs="Times New Roman"/>
+          <w:sz w:val="24"/>
+          <w:szCs w:val="24"/>
+        </w:rPr>
+        <w:t xml:space="preserve">call the base class versions via the scope resolution operator, e.g. </w:t>
+      </w:r>
+      <w:proofErr w:type="gramStart"/>
+      <w:r>
+        <w:rPr>
+          <w:rFonts w:ascii="Times New Roman" w:hAnsi="Times New Roman" w:cs="Times New Roman"/>
+          <w:i/>
+          <w:sz w:val="24"/>
+          <w:szCs w:val="24"/>
+        </w:rPr>
+        <w:t>Base::</w:t>
+      </w:r>
+      <w:proofErr w:type="gramEnd"/>
+      <w:r>
+        <w:rPr>
+          <w:rFonts w:ascii="Times New Roman" w:hAnsi="Times New Roman" w:cs="Times New Roman"/>
+          <w:i/>
+          <w:sz w:val="24"/>
+          <w:szCs w:val="24"/>
+        </w:rPr>
+        <w:t>method(</w:t>
+      </w:r>
+      <w:proofErr w:type="spellStart"/>
+      <w:r>
+        <w:rPr>
+          <w:rFonts w:ascii="Times New Roman" w:hAnsi="Times New Roman" w:cs="Times New Roman"/>
+          <w:i/>
+          <w:sz w:val="24"/>
+          <w:szCs w:val="24"/>
+        </w:rPr>
+        <w:t>args</w:t>
+      </w:r>
+      <w:proofErr w:type="spellEnd"/>
+      <w:r>
+        <w:rPr>
+          <w:rFonts w:ascii="Times New Roman" w:hAnsi="Times New Roman" w:cs="Times New Roman"/>
+          <w:i/>
+          <w:sz w:val="24"/>
+          <w:szCs w:val="24"/>
+        </w:rPr>
+        <w:t>)</w:t>
+      </w:r>
+      <w:r>
+        <w:rPr>
+          <w:rFonts w:ascii="Times New Roman" w:hAnsi="Times New Roman" w:cs="Times New Roman"/>
+          <w:sz w:val="24"/>
+          <w:szCs w:val="24"/>
+        </w:rPr>
+        <w:t>.</w:t>
+      </w:r>
+    </w:p>
+    <w:p>
+      <w:pPr>
+        <w:pStyle w:val="ListParagraph"/>
+        <w:numPr>
+          <w:ilvl w:val="0"/>
+          <w:numId w:val="2"/>
+        </w:numPr>
+        <w:jc w:val="both"/>
+        <w:rPr>
+          <w:rFonts w:ascii="Times New Roman" w:hAnsi="Times New Roman" w:cs="Times New Roman"/>
+          <w:sz w:val="24"/>
+          <w:szCs w:val="24"/>
+        </w:rPr>
+      </w:pPr>
+      <w:r>
+        <w:rPr>
+          <w:rFonts w:ascii="Times New Roman" w:hAnsi="Times New Roman" w:cs="Times New Roman"/>
+          <w:sz w:val="24"/>
+          <w:szCs w:val="24"/>
+        </w:rPr>
+        <w:t xml:space="preserve">By default, variables make use of </w:t>
+      </w:r>
+      <w:r>
+        <w:rPr>
+          <w:rFonts w:ascii="Times New Roman" w:hAnsi="Times New Roman" w:cs="Times New Roman"/>
+          <w:b/>
+          <w:sz w:val="24"/>
+          <w:szCs w:val="24"/>
+        </w:rPr>
+        <w:t>static binding</w:t>
+      </w:r>
+      <w:r>
+        <w:rPr>
+          <w:rFonts w:ascii="Times New Roman" w:hAnsi="Times New Roman" w:cs="Times New Roman"/>
+          <w:sz w:val="24"/>
+          <w:szCs w:val="24"/>
+        </w:rPr>
+        <w:t xml:space="preserve"> in which the compiler decides at compile time which method needs to be calle</w:t>
+      </w:r>
+      <w:r>
+        <w:rPr>
+          <w:rFonts w:ascii="Times New Roman" w:hAnsi="Times New Roman" w:cs="Times New Roman"/>
+          <w:sz w:val="24"/>
+          <w:szCs w:val="24"/>
+        </w:rPr>
+        <w:t>d, e.g. ‘</w:t>
+      </w:r>
+      <w:r>
+        <w:rPr>
+          <w:rFonts w:ascii="Times New Roman" w:hAnsi="Times New Roman" w:cs="Times New Roman"/>
+          <w:i/>
+          <w:sz w:val="24"/>
+          <w:szCs w:val="24"/>
+        </w:rPr>
+        <w:t xml:space="preserve">Base </w:t>
+      </w:r>
+      <w:proofErr w:type="spellStart"/>
+      <w:r>
+        <w:rPr>
+          <w:rFonts w:ascii="Times New Roman" w:hAnsi="Times New Roman" w:cs="Times New Roman"/>
+          <w:i/>
+          <w:sz w:val="24"/>
+          <w:szCs w:val="24"/>
+        </w:rPr>
+        <w:t>base</w:t>
+      </w:r>
+      <w:proofErr w:type="spellEnd"/>
+      <w:r>
+        <w:rPr>
+          <w:rFonts w:ascii="Times New Roman" w:hAnsi="Times New Roman" w:cs="Times New Roman"/>
+          <w:i/>
+          <w:sz w:val="24"/>
+          <w:szCs w:val="24"/>
+        </w:rPr>
+        <w:t xml:space="preserve"> {}; </w:t>
+      </w:r>
+      <w:proofErr w:type="spellStart"/>
+      <w:proofErr w:type="gramStart"/>
+      <w:r>
+        <w:rPr>
+          <w:rFonts w:ascii="Times New Roman" w:hAnsi="Times New Roman" w:cs="Times New Roman"/>
+          <w:i/>
+          <w:sz w:val="24"/>
+          <w:szCs w:val="24"/>
+        </w:rPr>
+        <w:t>base.method</w:t>
+      </w:r>
+      <w:proofErr w:type="spellEnd"/>
+      <w:proofErr w:type="gramEnd"/>
+      <w:r>
+        <w:rPr>
+          <w:rFonts w:ascii="Times New Roman" w:hAnsi="Times New Roman" w:cs="Times New Roman"/>
+          <w:i/>
+          <w:sz w:val="24"/>
+          <w:szCs w:val="24"/>
+        </w:rPr>
+        <w:t>()</w:t>
+      </w:r>
+      <w:r>
+        <w:rPr>
+          <w:rFonts w:ascii="Times New Roman" w:hAnsi="Times New Roman" w:cs="Times New Roman"/>
+          <w:sz w:val="24"/>
+          <w:szCs w:val="24"/>
+        </w:rPr>
+        <w:t>’ will call</w:t>
+      </w:r>
+      <w:r>
+        <w:rPr>
+          <w:rFonts w:ascii="Times New Roman" w:hAnsi="Times New Roman" w:cs="Times New Roman"/>
+          <w:i/>
+          <w:sz w:val="24"/>
+          <w:szCs w:val="24"/>
+        </w:rPr>
+        <w:t xml:space="preserve"> Base::method()</w:t>
+      </w:r>
+      <w:r>
+        <w:rPr>
+          <w:rFonts w:ascii="Times New Roman" w:hAnsi="Times New Roman" w:cs="Times New Roman"/>
+          <w:sz w:val="24"/>
+          <w:szCs w:val="24"/>
+        </w:rPr>
+        <w:t xml:space="preserve">. </w:t>
+      </w:r>
+    </w:p>
+    <w:p>
+      <w:pPr>
+        <w:pStyle w:val="ListParagraph"/>
+        <w:numPr>
+          <w:ilvl w:val="0"/>
+          <w:numId w:val="2"/>
+        </w:numPr>
+        <w:jc w:val="both"/>
+        <w:rPr>
+          <w:rFonts w:ascii="Times New Roman" w:hAnsi="Times New Roman" w:cs="Times New Roman"/>
+          <w:sz w:val="24"/>
+          <w:szCs w:val="24"/>
+        </w:rPr>
+      </w:pPr>
+      <w:r>
+        <w:rPr>
+          <w:rFonts w:ascii="Times New Roman" w:hAnsi="Times New Roman" w:cs="Times New Roman"/>
+          <w:sz w:val="24"/>
+          <w:szCs w:val="24"/>
+        </w:rPr>
+        <w:t xml:space="preserve">References and pointers make use of </w:t>
+      </w:r>
+      <w:r>
+        <w:rPr>
+          <w:rFonts w:ascii="Times New Roman" w:hAnsi="Times New Roman" w:cs="Times New Roman"/>
+          <w:b/>
+          <w:sz w:val="24"/>
+          <w:szCs w:val="24"/>
+        </w:rPr>
+        <w:t>dynamic binding</w:t>
+      </w:r>
+      <w:r>
+        <w:rPr>
+          <w:rFonts w:ascii="Times New Roman" w:hAnsi="Times New Roman" w:cs="Times New Roman"/>
+          <w:sz w:val="24"/>
+          <w:szCs w:val="24"/>
+        </w:rPr>
+        <w:t xml:space="preserve"> in which the most overridden version of a method is called</w:t>
+      </w:r>
+      <w:r>
+        <w:rPr>
+          <w:rFonts w:ascii="Times New Roman" w:hAnsi="Times New Roman" w:cs="Times New Roman"/>
+          <w:sz w:val="24"/>
+          <w:szCs w:val="24"/>
+        </w:rPr>
+        <w:t>, e.g. ‘</w:t>
+      </w:r>
+      <w:r>
+        <w:rPr>
+          <w:rFonts w:ascii="Times New Roman" w:hAnsi="Times New Roman" w:cs="Times New Roman"/>
+          <w:i/>
+          <w:sz w:val="24"/>
+          <w:szCs w:val="24"/>
+        </w:rPr>
+        <w:t xml:space="preserve">Derived </w:t>
+      </w:r>
+      <w:proofErr w:type="spellStart"/>
+      <w:r>
+        <w:rPr>
+          <w:rFonts w:ascii="Times New Roman" w:hAnsi="Times New Roman" w:cs="Times New Roman"/>
+          <w:i/>
+          <w:sz w:val="24"/>
+          <w:szCs w:val="24"/>
+        </w:rPr>
+        <w:t>derived</w:t>
+      </w:r>
+      <w:proofErr w:type="spellEnd"/>
+      <w:r>
+        <w:rPr>
+          <w:rFonts w:ascii="Times New Roman" w:hAnsi="Times New Roman" w:cs="Times New Roman"/>
+          <w:i/>
+          <w:sz w:val="24"/>
+          <w:szCs w:val="24"/>
+        </w:rPr>
+        <w:t xml:space="preserve"> {}; Base &amp;ref = derived; </w:t>
+      </w:r>
+      <w:proofErr w:type="spellStart"/>
+      <w:proofErr w:type="gramStart"/>
+      <w:r>
+        <w:rPr>
+          <w:rFonts w:ascii="Times New Roman" w:hAnsi="Times New Roman" w:cs="Times New Roman"/>
+          <w:i/>
+          <w:sz w:val="24"/>
+          <w:szCs w:val="24"/>
+        </w:rPr>
+        <w:t>ref.method</w:t>
+      </w:r>
+      <w:proofErr w:type="spellEnd"/>
+      <w:proofErr w:type="gramEnd"/>
+      <w:r>
+        <w:rPr>
+          <w:rFonts w:ascii="Times New Roman" w:hAnsi="Times New Roman" w:cs="Times New Roman"/>
+          <w:i/>
+          <w:sz w:val="24"/>
+          <w:szCs w:val="24"/>
+        </w:rPr>
+        <w:t>()</w:t>
+      </w:r>
+      <w:r>
+        <w:rPr>
+          <w:rFonts w:ascii="Times New Roman" w:hAnsi="Times New Roman" w:cs="Times New Roman"/>
+          <w:sz w:val="24"/>
+          <w:szCs w:val="24"/>
+        </w:rPr>
+        <w:t xml:space="preserve">’ will call </w:t>
+      </w:r>
+      <w:r>
+        <w:rPr>
+          <w:rFonts w:ascii="Times New Roman" w:hAnsi="Times New Roman" w:cs="Times New Roman"/>
+          <w:i/>
+          <w:sz w:val="24"/>
+          <w:szCs w:val="24"/>
+        </w:rPr>
+        <w:t>Derived::method()</w:t>
+      </w:r>
+      <w:r>
+        <w:rPr>
+          <w:rFonts w:ascii="Times New Roman" w:hAnsi="Times New Roman" w:cs="Times New Roman"/>
+          <w:sz w:val="24"/>
+          <w:szCs w:val="24"/>
+        </w:rPr>
+        <w:t>.</w:t>
+      </w:r>
+      <w:r>
+        <w:rPr>
+          <w:rFonts w:ascii="Times New Roman" w:hAnsi="Times New Roman" w:cs="Times New Roman"/>
+          <w:sz w:val="24"/>
+          <w:szCs w:val="24"/>
+        </w:rPr>
+        <w:t xml:space="preserve"> However, for this to work </w:t>
+      </w:r>
+      <w:proofErr w:type="gramStart"/>
+      <w:r>
+        <w:rPr>
+          <w:rFonts w:ascii="Times New Roman" w:hAnsi="Times New Roman" w:cs="Times New Roman"/>
+          <w:i/>
+          <w:sz w:val="24"/>
+          <w:szCs w:val="24"/>
+        </w:rPr>
+        <w:t>method(</w:t>
+      </w:r>
+      <w:proofErr w:type="gramEnd"/>
+      <w:r>
+        <w:rPr>
+          <w:rFonts w:ascii="Times New Roman" w:hAnsi="Times New Roman" w:cs="Times New Roman"/>
+          <w:i/>
+          <w:sz w:val="24"/>
+          <w:szCs w:val="24"/>
+        </w:rPr>
+        <w:t>)</w:t>
+      </w:r>
+      <w:r>
+        <w:rPr>
+          <w:rFonts w:ascii="Times New Roman" w:hAnsi="Times New Roman" w:cs="Times New Roman"/>
+          <w:sz w:val="24"/>
+          <w:szCs w:val="24"/>
+        </w:rPr>
+        <w:t xml:space="preserve"> must be defined in </w:t>
+      </w:r>
+      <w:r>
+        <w:rPr>
+          <w:rFonts w:ascii="Times New Roman" w:hAnsi="Times New Roman" w:cs="Times New Roman"/>
+          <w:i/>
+          <w:sz w:val="24"/>
+          <w:szCs w:val="24"/>
+        </w:rPr>
+        <w:t>Base</w:t>
+      </w:r>
+      <w:r>
+        <w:rPr>
+          <w:rFonts w:ascii="Times New Roman" w:hAnsi="Times New Roman" w:cs="Times New Roman"/>
+          <w:sz w:val="24"/>
+          <w:szCs w:val="24"/>
+        </w:rPr>
+        <w:t xml:space="preserve">, and then overridden in </w:t>
+      </w:r>
+      <w:r>
+        <w:rPr>
+          <w:rFonts w:ascii="Times New Roman" w:hAnsi="Times New Roman" w:cs="Times New Roman"/>
+          <w:i/>
+          <w:sz w:val="24"/>
+          <w:szCs w:val="24"/>
+        </w:rPr>
+        <w:t>Derived</w:t>
+      </w:r>
+      <w:r>
+        <w:rPr>
+          <w:rFonts w:ascii="Times New Roman" w:hAnsi="Times New Roman" w:cs="Times New Roman"/>
+          <w:sz w:val="24"/>
+          <w:szCs w:val="24"/>
+        </w:rPr>
+        <w:t xml:space="preserve">. If it’s not defined in </w:t>
+      </w:r>
+      <w:r>
+        <w:rPr>
+          <w:rFonts w:ascii="Times New Roman" w:hAnsi="Times New Roman" w:cs="Times New Roman"/>
+          <w:i/>
+          <w:sz w:val="24"/>
+          <w:szCs w:val="24"/>
+        </w:rPr>
+        <w:t>Base</w:t>
+      </w:r>
+      <w:r>
+        <w:rPr>
+          <w:rFonts w:ascii="Times New Roman" w:hAnsi="Times New Roman" w:cs="Times New Roman"/>
+          <w:sz w:val="24"/>
+          <w:szCs w:val="24"/>
+        </w:rPr>
+        <w:t xml:space="preserve"> then the compiler won’t see it at compile time and will display an error, if it’s not overridden by </w:t>
+      </w:r>
+      <w:r>
+        <w:rPr>
+          <w:rFonts w:ascii="Times New Roman" w:hAnsi="Times New Roman" w:cs="Times New Roman"/>
+          <w:i/>
+          <w:sz w:val="24"/>
+          <w:szCs w:val="24"/>
+        </w:rPr>
+        <w:t>Derived</w:t>
+      </w:r>
+      <w:r>
+        <w:rPr>
+          <w:rFonts w:ascii="Times New Roman" w:hAnsi="Times New Roman" w:cs="Times New Roman"/>
+          <w:sz w:val="24"/>
+          <w:szCs w:val="24"/>
+        </w:rPr>
+        <w:t xml:space="preserve"> then </w:t>
+      </w:r>
+      <w:r>
+        <w:rPr>
+          <w:rFonts w:ascii="Times New Roman" w:hAnsi="Times New Roman" w:cs="Times New Roman"/>
+          <w:i/>
+          <w:sz w:val="24"/>
+          <w:szCs w:val="24"/>
+        </w:rPr>
+        <w:t>Base::method()</w:t>
+      </w:r>
+      <w:r>
+        <w:rPr>
+          <w:rFonts w:ascii="Times New Roman" w:hAnsi="Times New Roman" w:cs="Times New Roman"/>
+          <w:sz w:val="24"/>
+          <w:szCs w:val="24"/>
+        </w:rPr>
+        <w:t xml:space="preserve"> will be called.</w:t>
+      </w:r>
+    </w:p>
+    <w:p>
+      <w:pPr>
+        <w:pStyle w:val="ListParagraph"/>
+        <w:ind w:left="360"/>
+        <w:jc w:val="both"/>
+        <w:rPr>
+          <w:rFonts w:ascii="Times New Roman" w:hAnsi="Times New Roman" w:cs="Times New Roman"/>
+          <w:sz w:val="24"/>
+          <w:szCs w:val="24"/>
+        </w:rPr>
+      </w:pPr>
+    </w:p>
+    <w:p>
+      <w:pPr>
+        <w:pStyle w:val="ListParagraph"/>
+        <w:numPr>
+          <w:ilvl w:val="0"/>
+          <w:numId w:val="2"/>
+        </w:numPr>
+        <w:jc w:val="both"/>
+        <w:rPr>
+          <w:rFonts w:ascii="Times New Roman" w:hAnsi="Times New Roman" w:cs="Times New Roman"/>
+          <w:sz w:val="24"/>
+          <w:szCs w:val="24"/>
+        </w:rPr>
+      </w:pPr>
+      <w:r>
+        <w:rPr>
+          <w:rFonts w:ascii="Times New Roman" w:hAnsi="Times New Roman" w:cs="Times New Roman"/>
+          <w:sz w:val="24"/>
+          <w:szCs w:val="24"/>
+        </w:rPr>
+        <w:t xml:space="preserve">In multiple inheritance, a class inherits from multiple classes rather than one. The inherited classes can belong to unrelated class hierarchies. </w:t>
+      </w:r>
+    </w:p>
+    <w:p>
+      <w:pPr>
+        <w:pStyle w:val="ListParagraph"/>
+        <w:numPr>
+          <w:ilvl w:val="0"/>
+          <w:numId w:val="2"/>
+        </w:numPr>
+        <w:jc w:val="both"/>
+        <w:rPr>
+          <w:rFonts w:ascii="Times New Roman" w:hAnsi="Times New Roman" w:cs="Times New Roman"/>
+          <w:sz w:val="24"/>
+          <w:szCs w:val="24"/>
+        </w:rPr>
+      </w:pPr>
+      <w:r>
+        <w:rPr>
+          <w:rFonts w:ascii="Times New Roman" w:hAnsi="Times New Roman" w:cs="Times New Roman"/>
+          <w:sz w:val="24"/>
+          <w:szCs w:val="24"/>
+        </w:rPr>
+        <w:t>There are some compelling use cases for this, but it’s best practice to refactor the design to make use of single inheritance to reduce complexity of the code.</w:t>
+      </w:r>
+    </w:p>
+    <w:p>
+      <w:pPr>
+        <w:pStyle w:val="ListParagraph"/>
+        <w:ind w:left="360"/>
+        <w:jc w:val="both"/>
+        <w:rPr>
+          <w:rFonts w:ascii="Times New Roman" w:hAnsi="Times New Roman" w:cs="Times New Roman"/>
+          <w:sz w:val="24"/>
+          <w:szCs w:val="24"/>
+        </w:rPr>
+      </w:pPr>
       <w:bookmarkStart w:id="0" w:name="_GoBack"/>
       <w:bookmarkEnd w:id="0"/>
+    </w:p>
+    <w:p>
+      <w:pPr>
+        <w:pStyle w:val="ListParagraph"/>
+        <w:numPr>
+          <w:ilvl w:val="0"/>
+          <w:numId w:val="2"/>
+        </w:numPr>
+        <w:jc w:val="both"/>
+        <w:rPr>
+          <w:rFonts w:ascii="Times New Roman" w:hAnsi="Times New Roman" w:cs="Times New Roman"/>
+          <w:sz w:val="24"/>
+          <w:szCs w:val="24"/>
+        </w:rPr>
+      </w:pPr>
+      <w:proofErr w:type="spellStart"/>
+      <w:r>
+        <w:rPr>
+          <w:rFonts w:ascii="Times New Roman" w:hAnsi="Times New Roman" w:cs="Times New Roman"/>
+          <w:b/>
+          <w:i/>
+          <w:sz w:val="24"/>
+          <w:szCs w:val="24"/>
+        </w:rPr>
+        <w:t>constexpr</w:t>
+      </w:r>
+      <w:proofErr w:type="spellEnd"/>
+      <w:r>
+        <w:rPr>
+          <w:rFonts w:ascii="Times New Roman" w:hAnsi="Times New Roman" w:cs="Times New Roman"/>
+          <w:sz w:val="24"/>
+          <w:szCs w:val="24"/>
+        </w:rPr>
+        <w:t xml:space="preserve">, or constant expression, is a compile time constant. </w:t>
+      </w:r>
+      <w:proofErr w:type="spellStart"/>
+      <w:r>
+        <w:rPr>
+          <w:rFonts w:ascii="Times New Roman" w:hAnsi="Times New Roman" w:cs="Times New Roman"/>
+          <w:i/>
+          <w:sz w:val="24"/>
+          <w:szCs w:val="24"/>
+        </w:rPr>
+        <w:t>const</w:t>
+      </w:r>
+      <w:proofErr w:type="spellEnd"/>
+      <w:r>
+        <w:rPr>
+          <w:rFonts w:ascii="Times New Roman" w:hAnsi="Times New Roman" w:cs="Times New Roman"/>
+          <w:sz w:val="24"/>
+          <w:szCs w:val="24"/>
+        </w:rPr>
+        <w:t xml:space="preserve"> is a runtime expression. If the data contained by a variable is determinable at compile time, it’s far more efficient to use </w:t>
+      </w:r>
+      <w:proofErr w:type="spellStart"/>
+      <w:r>
+        <w:rPr>
+          <w:rFonts w:ascii="Times New Roman" w:hAnsi="Times New Roman" w:cs="Times New Roman"/>
+          <w:i/>
+          <w:sz w:val="24"/>
+          <w:szCs w:val="24"/>
+        </w:rPr>
+        <w:t>constexpr</w:t>
+      </w:r>
+      <w:proofErr w:type="spellEnd"/>
+      <w:r>
+        <w:rPr>
+          <w:rFonts w:ascii="Times New Roman" w:hAnsi="Times New Roman" w:cs="Times New Roman"/>
+          <w:sz w:val="24"/>
+          <w:szCs w:val="24"/>
+        </w:rPr>
+        <w:t xml:space="preserve">. Examples include initialising variables with literals, or other </w:t>
+      </w:r>
+      <w:proofErr w:type="spellStart"/>
+      <w:r>
+        <w:rPr>
+          <w:rFonts w:ascii="Times New Roman" w:hAnsi="Times New Roman" w:cs="Times New Roman"/>
+          <w:i/>
+          <w:sz w:val="24"/>
+          <w:szCs w:val="24"/>
+        </w:rPr>
+        <w:t>constexpr</w:t>
+      </w:r>
+      <w:proofErr w:type="spellEnd"/>
+      <w:r>
+        <w:rPr>
+          <w:rFonts w:ascii="Times New Roman" w:hAnsi="Times New Roman" w:cs="Times New Roman"/>
+          <w:sz w:val="24"/>
+          <w:szCs w:val="24"/>
+        </w:rPr>
+        <w:t xml:space="preserve"> expressions.</w:t>
+      </w:r>
     </w:p>
     <w:p>
       <w:pPr>
@@ -28564,7 +29258,7 @@
   <w:abstractNum w:abstractNumId="1" w15:restartNumberingAfterBreak="0">
     <w:nsid w:val="0C1C3CC3"/>
     <w:multiLevelType w:val="hybridMultilevel"/>
-    <w:tmpl w:val="6838A83E"/>
+    <w:tmpl w:val="CD1E6F68"/>
     <w:lvl w:ilvl="0" w:tplc="08090001">
       <w:start w:val="1"/>
       <w:numFmt w:val="bullet"/>
@@ -29732,6 +30426,7 @@
   <w:style w:type="character" w:default="1" w:styleId="DefaultParagraphFont">
     <w:name w:val="Default Paragraph Font"/>
     <w:uiPriority w:val="1"/>
+    <w:semiHidden/>
     <w:unhideWhenUsed/>
   </w:style>
   <w:style w:type="table" w:default="1" w:styleId="TableNormal">
@@ -30173,7 +30868,7 @@
 </file>
 
 <file path=customXml/itemProps1.xml><?xml version="1.0" encoding="utf-8"?>
-<ds:datastoreItem xmlns:ds="http://schemas.openxmlformats.org/officeDocument/2006/customXml" ds:itemID="{DBE1BED5-CAEF-499B-8447-C4AA00AD49B1}">
+<ds:datastoreItem xmlns:ds="http://schemas.openxmlformats.org/officeDocument/2006/customXml" ds:itemID="{358707A2-BC2B-4406-8982-0B0979FC47F7}">
   <ds:schemaRefs>
     <ds:schemaRef ds:uri="http://schemas.openxmlformats.org/officeDocument/2006/bibliography"/>
   </ds:schemaRefs>

</xml_diff>

<commit_message>
Covered override keyword. Copied Account class hierarchy from previous section and refactored it to take polymorphism into account.
</commit_message>
<xml_diff>
--- a/notes/BeginningCppProgramming.docx
+++ b/notes/BeginningCppProgramming.docx
@@ -28867,6 +28867,288 @@
           <w:szCs w:val="24"/>
         </w:rPr>
       </w:pPr>
+    </w:p>
+    <w:p>
+      <w:pPr>
+        <w:pStyle w:val="ListParagraph"/>
+        <w:numPr>
+          <w:ilvl w:val="0"/>
+          <w:numId w:val="2"/>
+        </w:numPr>
+        <w:jc w:val="both"/>
+        <w:rPr>
+          <w:rFonts w:ascii="Times New Roman" w:hAnsi="Times New Roman" w:cs="Times New Roman"/>
+          <w:sz w:val="24"/>
+          <w:szCs w:val="24"/>
+        </w:rPr>
+      </w:pPr>
+      <w:proofErr w:type="spellStart"/>
+      <w:r>
+        <w:rPr>
+          <w:rFonts w:ascii="Times New Roman" w:hAnsi="Times New Roman" w:cs="Times New Roman"/>
+          <w:b/>
+          <w:i/>
+          <w:sz w:val="24"/>
+          <w:szCs w:val="24"/>
+        </w:rPr>
+        <w:t>constexpr</w:t>
+      </w:r>
+      <w:proofErr w:type="spellEnd"/>
+      <w:r>
+        <w:rPr>
+          <w:rFonts w:ascii="Times New Roman" w:hAnsi="Times New Roman" w:cs="Times New Roman"/>
+          <w:sz w:val="24"/>
+          <w:szCs w:val="24"/>
+        </w:rPr>
+        <w:t xml:space="preserve">, or constant expression, is a compile time constant. </w:t>
+      </w:r>
+      <w:proofErr w:type="spellStart"/>
+      <w:r>
+        <w:rPr>
+          <w:rFonts w:ascii="Times New Roman" w:hAnsi="Times New Roman" w:cs="Times New Roman"/>
+          <w:i/>
+          <w:sz w:val="24"/>
+          <w:szCs w:val="24"/>
+        </w:rPr>
+        <w:t>const</w:t>
+      </w:r>
+      <w:proofErr w:type="spellEnd"/>
+      <w:r>
+        <w:rPr>
+          <w:rFonts w:ascii="Times New Roman" w:hAnsi="Times New Roman" w:cs="Times New Roman"/>
+          <w:sz w:val="24"/>
+          <w:szCs w:val="24"/>
+        </w:rPr>
+        <w:t xml:space="preserve"> is a runtime expression. If the data contained by a variable is determinable at compile time, it’s far more efficient to use </w:t>
+      </w:r>
+      <w:proofErr w:type="spellStart"/>
+      <w:r>
+        <w:rPr>
+          <w:rFonts w:ascii="Times New Roman" w:hAnsi="Times New Roman" w:cs="Times New Roman"/>
+          <w:i/>
+          <w:sz w:val="24"/>
+          <w:szCs w:val="24"/>
+        </w:rPr>
+        <w:t>constexpr</w:t>
+      </w:r>
+      <w:proofErr w:type="spellEnd"/>
+      <w:r>
+        <w:rPr>
+          <w:rFonts w:ascii="Times New Roman" w:hAnsi="Times New Roman" w:cs="Times New Roman"/>
+          <w:sz w:val="24"/>
+          <w:szCs w:val="24"/>
+        </w:rPr>
+        <w:t xml:space="preserve">. Examples include initialising variables with literals, or other </w:t>
+      </w:r>
+      <w:proofErr w:type="spellStart"/>
+      <w:r>
+        <w:rPr>
+          <w:rFonts w:ascii="Times New Roman" w:hAnsi="Times New Roman" w:cs="Times New Roman"/>
+          <w:i/>
+          <w:sz w:val="24"/>
+          <w:szCs w:val="24"/>
+        </w:rPr>
+        <w:t>constexpr</w:t>
+      </w:r>
+      <w:proofErr w:type="spellEnd"/>
+      <w:r>
+        <w:rPr>
+          <w:rFonts w:ascii="Times New Roman" w:hAnsi="Times New Roman" w:cs="Times New Roman"/>
+          <w:sz w:val="24"/>
+          <w:szCs w:val="24"/>
+        </w:rPr>
+        <w:t xml:space="preserve"> expressions.</w:t>
+      </w:r>
+    </w:p>
+    <w:p>
+      <w:pPr>
+        <w:pStyle w:val="CHeading"/>
+      </w:pPr>
+      <w:r>
+        <w:t>Polymorphism</w:t>
+      </w:r>
+    </w:p>
+    <w:p>
+      <w:pPr>
+        <w:pStyle w:val="ListParagraph"/>
+        <w:numPr>
+          <w:ilvl w:val="0"/>
+          <w:numId w:val="2"/>
+        </w:numPr>
+        <w:jc w:val="both"/>
+        <w:rPr>
+          <w:rFonts w:ascii="Times New Roman" w:hAnsi="Times New Roman" w:cs="Times New Roman"/>
+          <w:sz w:val="24"/>
+          <w:szCs w:val="24"/>
+        </w:rPr>
+      </w:pPr>
+      <w:r>
+        <w:rPr>
+          <w:rFonts w:ascii="Times New Roman" w:hAnsi="Times New Roman" w:cs="Times New Roman"/>
+          <w:sz w:val="24"/>
+          <w:szCs w:val="24"/>
+        </w:rPr>
+        <w:t xml:space="preserve">Polymorphism </w:t>
+      </w:r>
+      <w:r>
+        <w:rPr>
+          <w:rFonts w:ascii="Times New Roman" w:hAnsi="Times New Roman" w:cs="Times New Roman"/>
+          <w:sz w:val="24"/>
+          <w:szCs w:val="24"/>
+        </w:rPr>
+        <w:t>means</w:t>
+      </w:r>
+      <w:r>
+        <w:rPr>
+          <w:rFonts w:ascii="Times New Roman" w:hAnsi="Times New Roman" w:cs="Times New Roman"/>
+          <w:sz w:val="24"/>
+          <w:szCs w:val="24"/>
+        </w:rPr>
+        <w:t xml:space="preserve"> to </w:t>
+      </w:r>
+      <w:r>
+        <w:rPr>
+          <w:rFonts w:ascii="Times New Roman" w:hAnsi="Times New Roman" w:cs="Times New Roman"/>
+          <w:sz w:val="24"/>
+          <w:szCs w:val="24"/>
+        </w:rPr>
+        <w:t xml:space="preserve">have many forms – in this case referring to functions. Compile-time / early binding / static binding refers to when a specific function call is hardcoded by the compiler. Runtime / late binding / dynamic binding refers to when a function call depends on the type of object.  </w:t>
+      </w:r>
+    </w:p>
+    <w:p>
+      <w:pPr>
+        <w:pStyle w:val="ListParagraph"/>
+        <w:numPr>
+          <w:ilvl w:val="0"/>
+          <w:numId w:val="2"/>
+        </w:numPr>
+        <w:jc w:val="both"/>
+        <w:rPr>
+          <w:rFonts w:ascii="Times New Roman" w:hAnsi="Times New Roman" w:cs="Times New Roman"/>
+          <w:sz w:val="24"/>
+          <w:szCs w:val="24"/>
+        </w:rPr>
+      </w:pPr>
+      <w:r>
+        <w:rPr>
+          <w:rFonts w:ascii="Times New Roman" w:hAnsi="Times New Roman" w:cs="Times New Roman"/>
+          <w:sz w:val="24"/>
+          <w:szCs w:val="24"/>
+        </w:rPr>
+        <w:t>To make use of compile-time polymorphism, you overload functions. The compiler chooses which overload to call based on the number and type of arguments provided. If it can’t choose one it’ll throw a compile-time error.</w:t>
+      </w:r>
+    </w:p>
+    <w:p>
+      <w:pPr>
+        <w:pStyle w:val="ListParagraph"/>
+        <w:numPr>
+          <w:ilvl w:val="0"/>
+          <w:numId w:val="2"/>
+        </w:numPr>
+        <w:jc w:val="both"/>
+        <w:rPr>
+          <w:rFonts w:ascii="Times New Roman" w:hAnsi="Times New Roman" w:cs="Times New Roman"/>
+          <w:sz w:val="24"/>
+          <w:szCs w:val="24"/>
+        </w:rPr>
+      </w:pPr>
+      <w:r>
+        <w:rPr>
+          <w:rFonts w:ascii="Times New Roman" w:hAnsi="Times New Roman" w:cs="Times New Roman"/>
+          <w:sz w:val="24"/>
+          <w:szCs w:val="24"/>
+        </w:rPr>
+        <w:t xml:space="preserve">To make use of runtime polymorphism, you must create an object that’s addressed by a base class reference or pointer. The class must also make use of </w:t>
+      </w:r>
+      <w:r>
+        <w:rPr>
+          <w:rFonts w:ascii="Times New Roman" w:hAnsi="Times New Roman" w:cs="Times New Roman"/>
+          <w:i/>
+          <w:sz w:val="24"/>
+          <w:szCs w:val="24"/>
+        </w:rPr>
+        <w:t>virtual</w:t>
+      </w:r>
+      <w:r>
+        <w:rPr>
+          <w:rFonts w:ascii="Times New Roman" w:hAnsi="Times New Roman" w:cs="Times New Roman"/>
+          <w:sz w:val="24"/>
+          <w:szCs w:val="24"/>
+        </w:rPr>
+        <w:t xml:space="preserve"> functions.</w:t>
+      </w:r>
+    </w:p>
+    <w:p>
+      <w:pPr>
+        <w:pStyle w:val="ListParagraph"/>
+        <w:numPr>
+          <w:ilvl w:val="0"/>
+          <w:numId w:val="2"/>
+        </w:numPr>
+        <w:jc w:val="both"/>
+        <w:rPr>
+          <w:rFonts w:ascii="Times New Roman" w:hAnsi="Times New Roman" w:cs="Times New Roman"/>
+          <w:sz w:val="24"/>
+          <w:szCs w:val="24"/>
+        </w:rPr>
+      </w:pPr>
+      <w:r>
+        <w:rPr>
+          <w:rFonts w:ascii="Times New Roman" w:hAnsi="Times New Roman" w:cs="Times New Roman"/>
+          <w:b/>
+          <w:i/>
+          <w:sz w:val="24"/>
+          <w:szCs w:val="24"/>
+        </w:rPr>
+        <w:t>virtual</w:t>
+      </w:r>
+      <w:r>
+        <w:rPr>
+          <w:rFonts w:ascii="Times New Roman" w:hAnsi="Times New Roman" w:cs="Times New Roman"/>
+          <w:sz w:val="24"/>
+          <w:szCs w:val="24"/>
+        </w:rPr>
+        <w:t xml:space="preserve"> tells the compiler not to bind the function call at runtime for reference/pointer types. Instead the program checks at runtime to see specifically what type of object it is, and then calls its specific implementation of that function.</w:t>
+      </w:r>
+      <w:r>
+        <w:rPr>
+          <w:rFonts w:ascii="Times New Roman" w:hAnsi="Times New Roman" w:cs="Times New Roman"/>
+          <w:sz w:val="24"/>
+          <w:szCs w:val="24"/>
+        </w:rPr>
+        <w:t xml:space="preserve"> The keyword only needs to be </w:t>
+      </w:r>
+      <w:r>
+        <w:rPr>
+          <w:rFonts w:ascii="Times New Roman" w:hAnsi="Times New Roman" w:cs="Times New Roman"/>
+          <w:sz w:val="24"/>
+          <w:szCs w:val="24"/>
+        </w:rPr>
+        <w:t>applied to a base class version of a function. Every subsequent re-definition or override will have it implicitly applied.</w:t>
+      </w:r>
+    </w:p>
+    <w:p>
+      <w:pPr>
+        <w:pStyle w:val="ListParagraph"/>
+        <w:numPr>
+          <w:ilvl w:val="0"/>
+          <w:numId w:val="2"/>
+        </w:numPr>
+        <w:jc w:val="both"/>
+        <w:rPr>
+          <w:rFonts w:ascii="Times New Roman" w:hAnsi="Times New Roman" w:cs="Times New Roman"/>
+          <w:sz w:val="24"/>
+          <w:szCs w:val="24"/>
+        </w:rPr>
+      </w:pPr>
+      <w:r>
+        <w:rPr>
+          <w:rFonts w:ascii="Times New Roman" w:hAnsi="Times New Roman" w:cs="Times New Roman"/>
+          <w:sz w:val="24"/>
+          <w:szCs w:val="24"/>
+        </w:rPr>
+        <w:t>Function overloads are versions of a function which are bound at compile time, while function overrides are versions of a function which are bound at runtime.</w:t>
+      </w:r>
       <w:bookmarkStart w:id="0" w:name="_GoBack"/>
       <w:bookmarkEnd w:id="0"/>
     </w:p>
@@ -28884,7 +29166,6 @@
           <w:szCs w:val="24"/>
         </w:rPr>
       </w:pPr>
-      <w:proofErr w:type="spellStart"/>
       <w:r>
         <w:rPr>
           <w:rFonts w:ascii="Times New Roman" w:hAnsi="Times New Roman" w:cs="Times New Roman"/>
@@ -28893,97 +29174,16 @@
           <w:sz w:val="24"/>
           <w:szCs w:val="24"/>
         </w:rPr>
-        <w:t>constexpr</w:t>
-      </w:r>
-      <w:proofErr w:type="spellEnd"/>
-      <w:r>
-        <w:rPr>
-          <w:rFonts w:ascii="Times New Roman" w:hAnsi="Times New Roman" w:cs="Times New Roman"/>
-          <w:sz w:val="24"/>
-          <w:szCs w:val="24"/>
-        </w:rPr>
-        <w:t xml:space="preserve">, or constant expression, is a compile time constant. </w:t>
-      </w:r>
-      <w:proofErr w:type="spellStart"/>
-      <w:r>
-        <w:rPr>
-          <w:rFonts w:ascii="Times New Roman" w:hAnsi="Times New Roman" w:cs="Times New Roman"/>
-          <w:i/>
-          <w:sz w:val="24"/>
-          <w:szCs w:val="24"/>
-        </w:rPr>
-        <w:t>const</w:t>
-      </w:r>
-      <w:proofErr w:type="spellEnd"/>
-      <w:r>
-        <w:rPr>
-          <w:rFonts w:ascii="Times New Roman" w:hAnsi="Times New Roman" w:cs="Times New Roman"/>
-          <w:sz w:val="24"/>
-          <w:szCs w:val="24"/>
-        </w:rPr>
-        <w:t xml:space="preserve"> is a runtime expression. If the data contained by a variable is determinable at compile time, it’s far more efficient to use </w:t>
-      </w:r>
-      <w:proofErr w:type="spellStart"/>
-      <w:r>
-        <w:rPr>
-          <w:rFonts w:ascii="Times New Roman" w:hAnsi="Times New Roman" w:cs="Times New Roman"/>
-          <w:i/>
-          <w:sz w:val="24"/>
-          <w:szCs w:val="24"/>
-        </w:rPr>
-        <w:t>constexpr</w:t>
-      </w:r>
-      <w:proofErr w:type="spellEnd"/>
-      <w:r>
-        <w:rPr>
-          <w:rFonts w:ascii="Times New Roman" w:hAnsi="Times New Roman" w:cs="Times New Roman"/>
-          <w:sz w:val="24"/>
-          <w:szCs w:val="24"/>
-        </w:rPr>
-        <w:t xml:space="preserve">. Examples include initialising variables with literals, or other </w:t>
-      </w:r>
-      <w:proofErr w:type="spellStart"/>
-      <w:r>
-        <w:rPr>
-          <w:rFonts w:ascii="Times New Roman" w:hAnsi="Times New Roman" w:cs="Times New Roman"/>
-          <w:i/>
-          <w:sz w:val="24"/>
-          <w:szCs w:val="24"/>
-        </w:rPr>
-        <w:t>constexpr</w:t>
-      </w:r>
-      <w:proofErr w:type="spellEnd"/>
-      <w:r>
-        <w:rPr>
-          <w:rFonts w:ascii="Times New Roman" w:hAnsi="Times New Roman" w:cs="Times New Roman"/>
-          <w:sz w:val="24"/>
-          <w:szCs w:val="24"/>
-        </w:rPr>
-        <w:t xml:space="preserve"> expressions.</w:t>
-      </w:r>
-    </w:p>
-    <w:p>
-      <w:pPr>
-        <w:pStyle w:val="CHeading"/>
-      </w:pPr>
-      <w:r>
-        <w:t>Polymorphism</w:t>
-      </w:r>
-    </w:p>
-    <w:p>
-      <w:pPr>
-        <w:pStyle w:val="ListParagraph"/>
-        <w:numPr>
-          <w:ilvl w:val="0"/>
-          <w:numId w:val="2"/>
-        </w:numPr>
-        <w:jc w:val="both"/>
-        <w:rPr>
-          <w:rFonts w:ascii="Times New Roman" w:hAnsi="Times New Roman" w:cs="Times New Roman"/>
-          <w:sz w:val="24"/>
-          <w:szCs w:val="24"/>
-        </w:rPr>
-      </w:pPr>
+        <w:t>override</w:t>
+      </w:r>
+      <w:r>
+        <w:rPr>
+          <w:rFonts w:ascii="Times New Roman" w:hAnsi="Times New Roman" w:cs="Times New Roman"/>
+          <w:sz w:val="24"/>
+          <w:szCs w:val="24"/>
+        </w:rPr>
+        <w:t xml:space="preserve"> tells the compiler that a method is supposed to override a base class method. This isn’t necessary at all for polymorphism to work, but it prevents bugs by making sure that the method signature matches the base class method signature. </w:t>
+      </w:r>
     </w:p>
     <w:p>
       <w:pPr>
@@ -30868,7 +31068,7 @@
 </file>
 
 <file path=customXml/itemProps1.xml><?xml version="1.0" encoding="utf-8"?>
-<ds:datastoreItem xmlns:ds="http://schemas.openxmlformats.org/officeDocument/2006/customXml" ds:itemID="{358707A2-BC2B-4406-8982-0B0979FC47F7}">
+<ds:datastoreItem xmlns:ds="http://schemas.openxmlformats.org/officeDocument/2006/customXml" ds:itemID="{2BF003C4-0522-4C08-9B93-86ABD3B96E44}">
   <ds:schemaRefs>
     <ds:schemaRef ds:uri="http://schemas.openxmlformats.org/officeDocument/2006/bibliography"/>
   </ds:schemaRefs>

</xml_diff>

<commit_message>
Covered override/final keywords and virtual destructor. Fixed dangling pointer bug, and used override keyword.
</commit_message>
<xml_diff>
--- a/notes/BeginningCppProgramming.docx
+++ b/notes/BeginningCppProgramming.docx
@@ -29147,43 +29147,266 @@
           <w:sz w:val="24"/>
           <w:szCs w:val="24"/>
         </w:rPr>
+        <w:t xml:space="preserve">Any class that first declares virtual methods in its hierarchy must declare </w:t>
+      </w:r>
+      <w:r>
+        <w:rPr>
+          <w:rFonts w:ascii="Times New Roman" w:hAnsi="Times New Roman" w:cs="Times New Roman"/>
+          <w:sz w:val="24"/>
+          <w:szCs w:val="24"/>
+        </w:rPr>
+        <w:t>its</w:t>
+      </w:r>
+      <w:r>
+        <w:rPr>
+          <w:rFonts w:ascii="Times New Roman" w:hAnsi="Times New Roman" w:cs="Times New Roman"/>
+          <w:sz w:val="24"/>
+          <w:szCs w:val="24"/>
+        </w:rPr>
+        <w:t xml:space="preserve"> destructor virtual. </w:t>
+      </w:r>
+      <w:r>
+        <w:rPr>
+          <w:rFonts w:ascii="Times New Roman" w:hAnsi="Times New Roman" w:cs="Times New Roman"/>
+          <w:sz w:val="24"/>
+          <w:szCs w:val="24"/>
+        </w:rPr>
+        <w:t>This is to ensure that the correct destructor is called if a base class pointer is deleted.</w:t>
+      </w:r>
+    </w:p>
+    <w:p>
+      <w:pPr>
+        <w:pStyle w:val="ListParagraph"/>
+        <w:numPr>
+          <w:ilvl w:val="0"/>
+          <w:numId w:val="2"/>
+        </w:numPr>
+        <w:jc w:val="both"/>
+        <w:rPr>
+          <w:rFonts w:ascii="Times New Roman" w:hAnsi="Times New Roman" w:cs="Times New Roman"/>
+          <w:sz w:val="24"/>
+          <w:szCs w:val="24"/>
+        </w:rPr>
+      </w:pPr>
+      <w:r>
+        <w:rPr>
+          <w:rFonts w:ascii="Times New Roman" w:hAnsi="Times New Roman" w:cs="Times New Roman"/>
+          <w:sz w:val="24"/>
+          <w:szCs w:val="24"/>
+        </w:rPr>
         <w:t>Function overloads are versions of a function which are bound at compile time, while function overrides are versions of a function which are bound at runtime.</w:t>
+      </w:r>
+    </w:p>
+    <w:p>
+      <w:pPr>
+        <w:pStyle w:val="ListParagraph"/>
+        <w:numPr>
+          <w:ilvl w:val="0"/>
+          <w:numId w:val="2"/>
+        </w:numPr>
+        <w:jc w:val="both"/>
+        <w:rPr>
+          <w:rFonts w:ascii="Times New Roman" w:hAnsi="Times New Roman" w:cs="Times New Roman"/>
+          <w:sz w:val="24"/>
+          <w:szCs w:val="24"/>
+        </w:rPr>
+      </w:pPr>
+      <w:r>
+        <w:rPr>
+          <w:rFonts w:ascii="Times New Roman" w:hAnsi="Times New Roman" w:cs="Times New Roman"/>
+          <w:b/>
+          <w:i/>
+          <w:sz w:val="24"/>
+          <w:szCs w:val="24"/>
+        </w:rPr>
+        <w:t>override</w:t>
+      </w:r>
+      <w:r>
+        <w:rPr>
+          <w:rFonts w:ascii="Times New Roman" w:hAnsi="Times New Roman" w:cs="Times New Roman"/>
+          <w:sz w:val="24"/>
+          <w:szCs w:val="24"/>
+        </w:rPr>
+        <w:t xml:space="preserve"> tells the compiler that a method is supposed to override a base class method. This isn’t necessary at all for polymorphism to work, but it prevents bugs by making sure that the method signature </w:t>
+      </w:r>
+      <w:r>
+        <w:rPr>
+          <w:rFonts w:ascii="Times New Roman" w:hAnsi="Times New Roman" w:cs="Times New Roman"/>
+          <w:sz w:val="24"/>
+          <w:szCs w:val="24"/>
+        </w:rPr>
+        <w:t xml:space="preserve">and return type </w:t>
+      </w:r>
+      <w:r>
+        <w:rPr>
+          <w:rFonts w:ascii="Times New Roman" w:hAnsi="Times New Roman" w:cs="Times New Roman"/>
+          <w:sz w:val="24"/>
+          <w:szCs w:val="24"/>
+        </w:rPr>
+        <w:t xml:space="preserve">matches the base class method signature. </w:t>
+      </w:r>
+      <w:r>
+        <w:rPr>
+          <w:rFonts w:ascii="Times New Roman" w:hAnsi="Times New Roman" w:cs="Times New Roman"/>
+          <w:sz w:val="24"/>
+          <w:szCs w:val="24"/>
+        </w:rPr>
+        <w:t>As such it’s best practice to use it as otherwise you may accidentally overload instead of override.</w:t>
+      </w:r>
+    </w:p>
+    <w:p>
+      <w:pPr>
+        <w:pStyle w:val="ListParagraph"/>
+        <w:numPr>
+          <w:ilvl w:val="0"/>
+          <w:numId w:val="2"/>
+        </w:numPr>
+        <w:jc w:val="both"/>
+        <w:rPr>
+          <w:rFonts w:ascii="Times New Roman" w:hAnsi="Times New Roman" w:cs="Times New Roman"/>
+          <w:sz w:val="24"/>
+          <w:szCs w:val="24"/>
+        </w:rPr>
+      </w:pPr>
+      <w:r>
+        <w:rPr>
+          <w:rFonts w:ascii="Times New Roman" w:hAnsi="Times New Roman" w:cs="Times New Roman"/>
+          <w:sz w:val="24"/>
+          <w:szCs w:val="24"/>
+        </w:rPr>
+        <w:t>The debugger can be used to step through the code. You can see which version of a method is called during runtime. This can clarify any polymorphi</w:t>
+      </w:r>
+      <w:r>
+        <w:rPr>
+          <w:rFonts w:ascii="Times New Roman" w:hAnsi="Times New Roman" w:cs="Times New Roman"/>
+          <w:sz w:val="24"/>
+          <w:szCs w:val="24"/>
+        </w:rPr>
+        <w:t>c call</w:t>
+      </w:r>
+      <w:r>
+        <w:rPr>
+          <w:rFonts w:ascii="Times New Roman" w:hAnsi="Times New Roman" w:cs="Times New Roman"/>
+          <w:sz w:val="24"/>
+          <w:szCs w:val="24"/>
+        </w:rPr>
+        <w:t xml:space="preserve"> confusion.</w:t>
+      </w:r>
+    </w:p>
+    <w:p>
+      <w:pPr>
+        <w:pStyle w:val="ListParagraph"/>
+        <w:numPr>
+          <w:ilvl w:val="0"/>
+          <w:numId w:val="2"/>
+        </w:numPr>
+        <w:jc w:val="both"/>
+        <w:rPr>
+          <w:rFonts w:ascii="Times New Roman" w:hAnsi="Times New Roman" w:cs="Times New Roman"/>
+          <w:sz w:val="24"/>
+          <w:szCs w:val="24"/>
+        </w:rPr>
+      </w:pPr>
+      <w:r>
+        <w:rPr>
+          <w:rFonts w:ascii="Times New Roman" w:hAnsi="Times New Roman" w:cs="Times New Roman"/>
+          <w:b/>
+          <w:i/>
+          <w:sz w:val="24"/>
+          <w:szCs w:val="24"/>
+        </w:rPr>
+        <w:lastRenderedPageBreak/>
+        <w:t xml:space="preserve">final </w:t>
+      </w:r>
+      <w:r>
+        <w:rPr>
+          <w:rFonts w:ascii="Times New Roman" w:hAnsi="Times New Roman" w:cs="Times New Roman"/>
+          <w:sz w:val="24"/>
+          <w:szCs w:val="24"/>
+        </w:rPr>
+        <w:t xml:space="preserve">before a class or a method tells the compiler that the entity can’t be derived further. A </w:t>
+      </w:r>
+      <w:r>
+        <w:rPr>
+          <w:rFonts w:ascii="Times New Roman" w:hAnsi="Times New Roman" w:cs="Times New Roman"/>
+          <w:i/>
+          <w:sz w:val="24"/>
+          <w:szCs w:val="24"/>
+        </w:rPr>
+        <w:t xml:space="preserve">final </w:t>
+      </w:r>
+      <w:r>
+        <w:rPr>
+          <w:rFonts w:ascii="Times New Roman" w:hAnsi="Times New Roman" w:cs="Times New Roman"/>
+          <w:sz w:val="24"/>
+          <w:szCs w:val="24"/>
+        </w:rPr>
+        <w:t>class</w:t>
+      </w:r>
+      <w:r>
+        <w:rPr>
+          <w:rFonts w:ascii="Times New Roman" w:hAnsi="Times New Roman" w:cs="Times New Roman"/>
+          <w:sz w:val="24"/>
+          <w:szCs w:val="24"/>
+        </w:rPr>
+        <w:t xml:space="preserve"> can’t be inherited from, and a </w:t>
+      </w:r>
+      <w:r>
+        <w:rPr>
+          <w:rFonts w:ascii="Times New Roman" w:hAnsi="Times New Roman" w:cs="Times New Roman"/>
+          <w:i/>
+          <w:sz w:val="24"/>
+          <w:szCs w:val="24"/>
+        </w:rPr>
+        <w:t>final</w:t>
+      </w:r>
+      <w:r>
+        <w:rPr>
+          <w:rFonts w:ascii="Times New Roman" w:hAnsi="Times New Roman" w:cs="Times New Roman"/>
+          <w:sz w:val="24"/>
+          <w:szCs w:val="24"/>
+        </w:rPr>
+        <w:t xml:space="preserve"> virtual method can’t be overridden. In both cases this allows the compiler to optimise. These are often used when a class design has to be protected from any modification to specific methods or to the class itself. Examples: </w:t>
+      </w:r>
+      <w:r>
+        <w:rPr>
+          <w:rFonts w:ascii="Times New Roman" w:hAnsi="Times New Roman" w:cs="Times New Roman"/>
+          <w:i/>
+          <w:sz w:val="24"/>
+          <w:szCs w:val="24"/>
+        </w:rPr>
+        <w:t xml:space="preserve">class Derived final: public Base {…}, void </w:t>
+      </w:r>
+      <w:proofErr w:type="spellStart"/>
+      <w:r>
+        <w:rPr>
+          <w:rFonts w:ascii="Times New Roman" w:hAnsi="Times New Roman" w:cs="Times New Roman"/>
+          <w:i/>
+          <w:sz w:val="24"/>
+          <w:szCs w:val="24"/>
+        </w:rPr>
+        <w:t>my_method</w:t>
+      </w:r>
+      <w:proofErr w:type="spellEnd"/>
+      <w:r>
+        <w:rPr>
+          <w:rFonts w:ascii="Times New Roman" w:hAnsi="Times New Roman" w:cs="Times New Roman"/>
+          <w:i/>
+          <w:sz w:val="24"/>
+          <w:szCs w:val="24"/>
+        </w:rPr>
+        <w:t>() final</w:t>
+      </w:r>
+      <w:r>
+        <w:rPr>
+          <w:rFonts w:ascii="Times New Roman" w:hAnsi="Times New Roman" w:cs="Times New Roman"/>
+          <w:sz w:val="24"/>
+          <w:szCs w:val="24"/>
+        </w:rPr>
+        <w:t>.</w:t>
       </w:r>
       <w:bookmarkStart w:id="0" w:name="_GoBack"/>
       <w:bookmarkEnd w:id="0"/>
-    </w:p>
-    <w:p>
-      <w:pPr>
-        <w:pStyle w:val="ListParagraph"/>
-        <w:numPr>
-          <w:ilvl w:val="0"/>
-          <w:numId w:val="2"/>
-        </w:numPr>
-        <w:jc w:val="both"/>
-        <w:rPr>
-          <w:rFonts w:ascii="Times New Roman" w:hAnsi="Times New Roman" w:cs="Times New Roman"/>
-          <w:sz w:val="24"/>
-          <w:szCs w:val="24"/>
-        </w:rPr>
-      </w:pPr>
-      <w:r>
-        <w:rPr>
-          <w:rFonts w:ascii="Times New Roman" w:hAnsi="Times New Roman" w:cs="Times New Roman"/>
-          <w:b/>
-          <w:i/>
-          <w:sz w:val="24"/>
-          <w:szCs w:val="24"/>
-        </w:rPr>
-        <w:t>override</w:t>
-      </w:r>
-      <w:r>
-        <w:rPr>
-          <w:rFonts w:ascii="Times New Roman" w:hAnsi="Times New Roman" w:cs="Times New Roman"/>
-          <w:sz w:val="24"/>
-          <w:szCs w:val="24"/>
-        </w:rPr>
-        <w:t xml:space="preserve"> tells the compiler that a method is supposed to override a base class method. This isn’t necessary at all for polymorphism to work, but it prevents bugs by making sure that the method signature matches the base class method signature. </w:t>
-      </w:r>
     </w:p>
     <w:p>
       <w:pPr>
@@ -30626,7 +30849,6 @@
   <w:style w:type="character" w:default="1" w:styleId="DefaultParagraphFont">
     <w:name w:val="Default Paragraph Font"/>
     <w:uiPriority w:val="1"/>
-    <w:semiHidden/>
     <w:unhideWhenUsed/>
   </w:style>
   <w:style w:type="table" w:default="1" w:styleId="TableNormal">
@@ -31068,7 +31290,7 @@
 </file>
 
 <file path=customXml/itemProps1.xml><?xml version="1.0" encoding="utf-8"?>
-<ds:datastoreItem xmlns:ds="http://schemas.openxmlformats.org/officeDocument/2006/customXml" ds:itemID="{2BF003C4-0522-4C08-9B93-86ABD3B96E44}">
+<ds:datastoreItem xmlns:ds="http://schemas.openxmlformats.org/officeDocument/2006/customXml" ds:itemID="{578ACDA2-7B72-42EC-BDA5-28948016A155}">
   <ds:schemaRefs>
     <ds:schemaRef ds:uri="http://schemas.openxmlformats.org/officeDocument/2006/bibliography"/>
   </ds:schemaRefs>

</xml_diff>

<commit_message>
Covered abstract base classes, pure virtual functions, concrete classes, and interfaces. Made appropriate changes to Account class hierarchy.
</commit_message>
<xml_diff>
--- a/notes/BeginningCppProgramming.docx
+++ b/notes/BeginningCppProgramming.docx
@@ -29385,7 +29385,17 @@
           <w:sz w:val="24"/>
           <w:szCs w:val="24"/>
         </w:rPr>
-        <w:t>my_method</w:t>
+        <w:t>my_</w:t>
+      </w:r>
+      <w:proofErr w:type="gramStart"/>
+      <w:r>
+        <w:rPr>
+          <w:rFonts w:ascii="Times New Roman" w:hAnsi="Times New Roman" w:cs="Times New Roman"/>
+          <w:i/>
+          <w:sz w:val="24"/>
+          <w:szCs w:val="24"/>
+        </w:rPr>
+        <w:t>method</w:t>
       </w:r>
       <w:proofErr w:type="spellEnd"/>
       <w:r>
@@ -29395,7 +29405,17 @@
           <w:sz w:val="24"/>
           <w:szCs w:val="24"/>
         </w:rPr>
-        <w:t>() final</w:t>
+        <w:t>(</w:t>
+      </w:r>
+      <w:proofErr w:type="gramEnd"/>
+      <w:r>
+        <w:rPr>
+          <w:rFonts w:ascii="Times New Roman" w:hAnsi="Times New Roman" w:cs="Times New Roman"/>
+          <w:i/>
+          <w:sz w:val="24"/>
+          <w:szCs w:val="24"/>
+        </w:rPr>
+        <w:t>) final</w:t>
       </w:r>
       <w:r>
         <w:rPr>
@@ -29404,9 +29424,310 @@
           <w:szCs w:val="24"/>
         </w:rPr>
         <w:t>.</w:t>
+      </w:r>
+    </w:p>
+    <w:p>
+      <w:pPr>
+        <w:pStyle w:val="ListParagraph"/>
+        <w:ind w:left="360"/>
+        <w:jc w:val="both"/>
+        <w:rPr>
+          <w:rFonts w:ascii="Times New Roman" w:hAnsi="Times New Roman" w:cs="Times New Roman"/>
+          <w:sz w:val="24"/>
+          <w:szCs w:val="24"/>
+        </w:rPr>
+      </w:pPr>
+    </w:p>
+    <w:p>
+      <w:pPr>
+        <w:pStyle w:val="ListParagraph"/>
+        <w:numPr>
+          <w:ilvl w:val="0"/>
+          <w:numId w:val="2"/>
+        </w:numPr>
+        <w:jc w:val="both"/>
+        <w:rPr>
+          <w:rFonts w:ascii="Times New Roman" w:hAnsi="Times New Roman" w:cs="Times New Roman"/>
+          <w:sz w:val="24"/>
+          <w:szCs w:val="24"/>
+        </w:rPr>
+      </w:pPr>
+      <w:r>
+        <w:rPr>
+          <w:rFonts w:ascii="Times New Roman" w:hAnsi="Times New Roman" w:cs="Times New Roman"/>
+          <w:sz w:val="24"/>
+          <w:szCs w:val="24"/>
+        </w:rPr>
+        <w:t xml:space="preserve">An </w:t>
+      </w:r>
+      <w:r>
+        <w:rPr>
+          <w:rFonts w:ascii="Times New Roman" w:hAnsi="Times New Roman" w:cs="Times New Roman"/>
+          <w:b/>
+          <w:sz w:val="24"/>
+          <w:szCs w:val="24"/>
+        </w:rPr>
+        <w:t>abstract class</w:t>
+      </w:r>
+      <w:r>
+        <w:rPr>
+          <w:rFonts w:ascii="Times New Roman" w:hAnsi="Times New Roman" w:cs="Times New Roman"/>
+          <w:sz w:val="24"/>
+          <w:szCs w:val="24"/>
+        </w:rPr>
+        <w:t xml:space="preserve"> is a class that cannot be instantiated. These classes are designed to be inherited from and provided with specific functionality. As such base classes tend to be abstract classes and they are referred to as abstract base classes. They are useful when the base class itself doesn’t describe a concept enough to be of practical use. An example of this is the Account class. The account class can contain attributes and methods that are common to all accounts, but perhaps Account itself isn’t specific enough to be of use and should be inherited from. In this case it would make sense to mark it </w:t>
+      </w:r>
+      <w:r>
+        <w:rPr>
+          <w:rFonts w:ascii="Times New Roman" w:hAnsi="Times New Roman" w:cs="Times New Roman"/>
+          <w:sz w:val="24"/>
+          <w:szCs w:val="24"/>
+        </w:rPr>
+        <w:t>abstract</w:t>
+      </w:r>
+      <w:r>
+        <w:rPr>
+          <w:rFonts w:ascii="Times New Roman" w:hAnsi="Times New Roman" w:cs="Times New Roman"/>
+          <w:sz w:val="24"/>
+          <w:szCs w:val="24"/>
+        </w:rPr>
+        <w:t>.</w:t>
+      </w:r>
+    </w:p>
+    <w:p>
+      <w:pPr>
+        <w:pStyle w:val="ListParagraph"/>
+        <w:numPr>
+          <w:ilvl w:val="0"/>
+          <w:numId w:val="2"/>
+        </w:numPr>
+        <w:jc w:val="both"/>
+        <w:rPr>
+          <w:rFonts w:ascii="Times New Roman" w:hAnsi="Times New Roman" w:cs="Times New Roman"/>
+          <w:sz w:val="24"/>
+          <w:szCs w:val="24"/>
+        </w:rPr>
+      </w:pPr>
+      <w:r>
+        <w:rPr>
+          <w:rFonts w:ascii="Times New Roman" w:hAnsi="Times New Roman" w:cs="Times New Roman"/>
+          <w:sz w:val="24"/>
+          <w:szCs w:val="24"/>
+        </w:rPr>
+        <w:t xml:space="preserve">To mark a class abstract, it must contain at least one </w:t>
+      </w:r>
+      <w:r>
+        <w:rPr>
+          <w:rFonts w:ascii="Times New Roman" w:hAnsi="Times New Roman" w:cs="Times New Roman"/>
+          <w:b/>
+          <w:sz w:val="24"/>
+          <w:szCs w:val="24"/>
+        </w:rPr>
+        <w:t>pure virtual function</w:t>
+      </w:r>
+      <w:r>
+        <w:rPr>
+          <w:rFonts w:ascii="Times New Roman" w:hAnsi="Times New Roman" w:cs="Times New Roman"/>
+          <w:sz w:val="24"/>
+          <w:szCs w:val="24"/>
+        </w:rPr>
+        <w:t>. A pure virtual function is a function which does not have a definition, thus it must be overrid</w:t>
+      </w:r>
+      <w:r>
+        <w:rPr>
+          <w:rFonts w:ascii="Times New Roman" w:hAnsi="Times New Roman" w:cs="Times New Roman"/>
+          <w:sz w:val="24"/>
+          <w:szCs w:val="24"/>
+        </w:rPr>
+        <w:t>d</w:t>
       </w:r>
       <w:bookmarkStart w:id="0" w:name="_GoBack"/>
       <w:bookmarkEnd w:id="0"/>
+      <w:r>
+        <w:rPr>
+          <w:rFonts w:ascii="Times New Roman" w:hAnsi="Times New Roman" w:cs="Times New Roman"/>
+          <w:sz w:val="24"/>
+          <w:szCs w:val="24"/>
+        </w:rPr>
+        <w:t xml:space="preserve">en in a derived class. Otherwise the derived class will also be an abstract class. To declare a pure virtual function: </w:t>
+      </w:r>
+      <w:r>
+        <w:rPr>
+          <w:rFonts w:ascii="Times New Roman" w:hAnsi="Times New Roman" w:cs="Times New Roman"/>
+          <w:i/>
+          <w:sz w:val="24"/>
+          <w:szCs w:val="24"/>
+        </w:rPr>
+        <w:t xml:space="preserve">virtual bool </w:t>
+      </w:r>
+      <w:proofErr w:type="gramStart"/>
+      <w:r>
+        <w:rPr>
+          <w:rFonts w:ascii="Times New Roman" w:hAnsi="Times New Roman" w:cs="Times New Roman"/>
+          <w:i/>
+          <w:sz w:val="24"/>
+          <w:szCs w:val="24"/>
+        </w:rPr>
+        <w:t>deposit(</w:t>
+      </w:r>
+      <w:proofErr w:type="gramEnd"/>
+      <w:r>
+        <w:rPr>
+          <w:rFonts w:ascii="Times New Roman" w:hAnsi="Times New Roman" w:cs="Times New Roman"/>
+          <w:i/>
+          <w:sz w:val="24"/>
+          <w:szCs w:val="24"/>
+        </w:rPr>
+        <w:t>) = 0</w:t>
+      </w:r>
+      <w:r>
+        <w:rPr>
+          <w:rFonts w:ascii="Times New Roman" w:hAnsi="Times New Roman" w:cs="Times New Roman"/>
+          <w:sz w:val="24"/>
+          <w:szCs w:val="24"/>
+        </w:rPr>
+        <w:t>.</w:t>
+      </w:r>
+      <w:r>
+        <w:rPr>
+          <w:rFonts w:ascii="Times New Roman" w:hAnsi="Times New Roman" w:cs="Times New Roman"/>
+          <w:sz w:val="24"/>
+          <w:szCs w:val="24"/>
+        </w:rPr>
+        <w:t xml:space="preserve"> These methods can still be provided with a definition, but they don’t usually have one.</w:t>
+      </w:r>
+    </w:p>
+    <w:p>
+      <w:pPr>
+        <w:pStyle w:val="ListParagraph"/>
+        <w:numPr>
+          <w:ilvl w:val="0"/>
+          <w:numId w:val="2"/>
+        </w:numPr>
+        <w:jc w:val="both"/>
+        <w:rPr>
+          <w:rFonts w:ascii="Times New Roman" w:hAnsi="Times New Roman" w:cs="Times New Roman"/>
+          <w:sz w:val="24"/>
+          <w:szCs w:val="24"/>
+        </w:rPr>
+      </w:pPr>
+      <w:r>
+        <w:rPr>
+          <w:rFonts w:ascii="Times New Roman" w:hAnsi="Times New Roman" w:cs="Times New Roman"/>
+          <w:sz w:val="24"/>
+          <w:szCs w:val="24"/>
+        </w:rPr>
+        <w:t xml:space="preserve">The opposite of an abstract class is a </w:t>
+      </w:r>
+      <w:r>
+        <w:rPr>
+          <w:rFonts w:ascii="Times New Roman" w:hAnsi="Times New Roman" w:cs="Times New Roman"/>
+          <w:b/>
+          <w:sz w:val="24"/>
+          <w:szCs w:val="24"/>
+        </w:rPr>
+        <w:t>concrete class</w:t>
+      </w:r>
+      <w:r>
+        <w:rPr>
+          <w:rFonts w:ascii="Times New Roman" w:hAnsi="Times New Roman" w:cs="Times New Roman"/>
+          <w:sz w:val="24"/>
+          <w:szCs w:val="24"/>
+        </w:rPr>
+        <w:t>. All of the methods in these classes have been defined and as such the class can be instantiated.</w:t>
+      </w:r>
+    </w:p>
+    <w:p>
+      <w:pPr>
+        <w:pStyle w:val="ListParagraph"/>
+        <w:ind w:left="360"/>
+        <w:jc w:val="both"/>
+        <w:rPr>
+          <w:rFonts w:ascii="Times New Roman" w:hAnsi="Times New Roman" w:cs="Times New Roman"/>
+          <w:sz w:val="24"/>
+          <w:szCs w:val="24"/>
+        </w:rPr>
+      </w:pPr>
+    </w:p>
+    <w:p>
+      <w:pPr>
+        <w:pStyle w:val="ListParagraph"/>
+        <w:numPr>
+          <w:ilvl w:val="0"/>
+          <w:numId w:val="2"/>
+        </w:numPr>
+        <w:jc w:val="both"/>
+        <w:rPr>
+          <w:rFonts w:ascii="Times New Roman" w:hAnsi="Times New Roman" w:cs="Times New Roman"/>
+          <w:sz w:val="24"/>
+          <w:szCs w:val="24"/>
+        </w:rPr>
+      </w:pPr>
+      <w:r>
+        <w:rPr>
+          <w:rFonts w:ascii="Times New Roman" w:hAnsi="Times New Roman" w:cs="Times New Roman"/>
+          <w:sz w:val="24"/>
+          <w:szCs w:val="24"/>
+        </w:rPr>
+        <w:t xml:space="preserve">An </w:t>
+      </w:r>
+      <w:r>
+        <w:rPr>
+          <w:rFonts w:ascii="Times New Roman" w:hAnsi="Times New Roman" w:cs="Times New Roman"/>
+          <w:b/>
+          <w:sz w:val="24"/>
+          <w:szCs w:val="24"/>
+        </w:rPr>
+        <w:t>interface</w:t>
+      </w:r>
+      <w:r>
+        <w:rPr>
+          <w:rFonts w:ascii="Times New Roman" w:hAnsi="Times New Roman" w:cs="Times New Roman"/>
+          <w:sz w:val="24"/>
+          <w:szCs w:val="24"/>
+        </w:rPr>
+        <w:t xml:space="preserve"> is an abstract class with only pure virtual functions. This means that every method must be overridden by the derived class. This is useful in situations where unrelated class hierarchies need something in common to execute code. An example of this could be a </w:t>
+      </w:r>
+      <w:r>
+        <w:rPr>
+          <w:rFonts w:ascii="Times New Roman" w:hAnsi="Times New Roman" w:cs="Times New Roman"/>
+          <w:i/>
+          <w:sz w:val="24"/>
+          <w:szCs w:val="24"/>
+        </w:rPr>
+        <w:t>Printable</w:t>
+      </w:r>
+      <w:r>
+        <w:rPr>
+          <w:rFonts w:ascii="Times New Roman" w:hAnsi="Times New Roman" w:cs="Times New Roman"/>
+          <w:sz w:val="24"/>
+          <w:szCs w:val="24"/>
+        </w:rPr>
+        <w:t xml:space="preserve"> interface in which the derived classes will all be able to print their contents generically.</w:t>
+      </w:r>
+    </w:p>
+    <w:p>
+      <w:pPr>
+        <w:pStyle w:val="ListParagraph"/>
+        <w:numPr>
+          <w:ilvl w:val="0"/>
+          <w:numId w:val="2"/>
+        </w:numPr>
+        <w:jc w:val="both"/>
+        <w:rPr>
+          <w:rFonts w:ascii="Times New Roman" w:hAnsi="Times New Roman" w:cs="Times New Roman"/>
+          <w:sz w:val="24"/>
+          <w:szCs w:val="24"/>
+        </w:rPr>
+      </w:pPr>
+      <w:r>
+        <w:rPr>
+          <w:rFonts w:ascii="Times New Roman" w:hAnsi="Times New Roman" w:cs="Times New Roman"/>
+          <w:sz w:val="24"/>
+          <w:szCs w:val="24"/>
+        </w:rPr>
+        <w:t>Sometimes interfaces are prefixed with I_ to differentiate them from regular classes.</w:t>
+      </w:r>
     </w:p>
     <w:p>
       <w:pPr>
@@ -30849,6 +31170,7 @@
   <w:style w:type="character" w:default="1" w:styleId="DefaultParagraphFont">
     <w:name w:val="Default Paragraph Font"/>
     <w:uiPriority w:val="1"/>
+    <w:semiHidden/>
     <w:unhideWhenUsed/>
   </w:style>
   <w:style w:type="table" w:default="1" w:styleId="TableNormal">
@@ -31290,7 +31612,7 @@
 </file>
 
 <file path=customXml/itemProps1.xml><?xml version="1.0" encoding="utf-8"?>
-<ds:datastoreItem xmlns:ds="http://schemas.openxmlformats.org/officeDocument/2006/customXml" ds:itemID="{578ACDA2-7B72-42EC-BDA5-28948016A155}">
+<ds:datastoreItem xmlns:ds="http://schemas.openxmlformats.org/officeDocument/2006/customXml" ds:itemID="{4B931329-38CF-4772-8CC6-6BA01427551A}">
   <ds:schemaRefs>
     <ds:schemaRef ds:uri="http://schemas.openxmlformats.org/officeDocument/2006/bibliography"/>
   </ds:schemaRefs>

</xml_diff>

<commit_message>
Completed challenge, 10 part quiz, and the section.
</commit_message>
<xml_diff>
--- a/notes/BeginningCppProgramming.docx
+++ b/notes/BeginningCppProgramming.docx
@@ -29541,193 +29541,262 @@
         </w:rPr>
         <w:t>d</w:t>
       </w:r>
+      <w:r>
+        <w:rPr>
+          <w:rFonts w:ascii="Times New Roman" w:hAnsi="Times New Roman" w:cs="Times New Roman"/>
+          <w:sz w:val="24"/>
+          <w:szCs w:val="24"/>
+        </w:rPr>
+        <w:t xml:space="preserve">en in a derived class. Otherwise the derived class will also be an abstract class. To declare a pure virtual function: </w:t>
+      </w:r>
+      <w:r>
+        <w:rPr>
+          <w:rFonts w:ascii="Times New Roman" w:hAnsi="Times New Roman" w:cs="Times New Roman"/>
+          <w:i/>
+          <w:sz w:val="24"/>
+          <w:szCs w:val="24"/>
+        </w:rPr>
+        <w:t xml:space="preserve">virtual bool </w:t>
+      </w:r>
+      <w:proofErr w:type="gramStart"/>
+      <w:r>
+        <w:rPr>
+          <w:rFonts w:ascii="Times New Roman" w:hAnsi="Times New Roman" w:cs="Times New Roman"/>
+          <w:i/>
+          <w:sz w:val="24"/>
+          <w:szCs w:val="24"/>
+        </w:rPr>
+        <w:t>deposit(</w:t>
+      </w:r>
+      <w:proofErr w:type="gramEnd"/>
+      <w:r>
+        <w:rPr>
+          <w:rFonts w:ascii="Times New Roman" w:hAnsi="Times New Roman" w:cs="Times New Roman"/>
+          <w:i/>
+          <w:sz w:val="24"/>
+          <w:szCs w:val="24"/>
+        </w:rPr>
+        <w:t>) = 0</w:t>
+      </w:r>
+      <w:r>
+        <w:rPr>
+          <w:rFonts w:ascii="Times New Roman" w:hAnsi="Times New Roman" w:cs="Times New Roman"/>
+          <w:sz w:val="24"/>
+          <w:szCs w:val="24"/>
+        </w:rPr>
+        <w:t>.</w:t>
+      </w:r>
+      <w:r>
+        <w:rPr>
+          <w:rFonts w:ascii="Times New Roman" w:hAnsi="Times New Roman" w:cs="Times New Roman"/>
+          <w:sz w:val="24"/>
+          <w:szCs w:val="24"/>
+        </w:rPr>
+        <w:t xml:space="preserve"> These methods can still be provided with a definition, but they don’t usually have one.</w:t>
+      </w:r>
+    </w:p>
+    <w:p>
+      <w:pPr>
+        <w:pStyle w:val="ListParagraph"/>
+        <w:numPr>
+          <w:ilvl w:val="0"/>
+          <w:numId w:val="2"/>
+        </w:numPr>
+        <w:jc w:val="both"/>
+        <w:rPr>
+          <w:rFonts w:ascii="Times New Roman" w:hAnsi="Times New Roman" w:cs="Times New Roman"/>
+          <w:sz w:val="24"/>
+          <w:szCs w:val="24"/>
+        </w:rPr>
+      </w:pPr>
+      <w:r>
+        <w:rPr>
+          <w:rFonts w:ascii="Times New Roman" w:hAnsi="Times New Roman" w:cs="Times New Roman"/>
+          <w:sz w:val="24"/>
+          <w:szCs w:val="24"/>
+        </w:rPr>
+        <w:t xml:space="preserve">The opposite of an abstract class is a </w:t>
+      </w:r>
+      <w:r>
+        <w:rPr>
+          <w:rFonts w:ascii="Times New Roman" w:hAnsi="Times New Roman" w:cs="Times New Roman"/>
+          <w:b/>
+          <w:sz w:val="24"/>
+          <w:szCs w:val="24"/>
+        </w:rPr>
+        <w:t>concrete class</w:t>
+      </w:r>
+      <w:r>
+        <w:rPr>
+          <w:rFonts w:ascii="Times New Roman" w:hAnsi="Times New Roman" w:cs="Times New Roman"/>
+          <w:sz w:val="24"/>
+          <w:szCs w:val="24"/>
+        </w:rPr>
+        <w:t>. All of the methods in these classes have been defined and as such the class can be instantiated.</w:t>
+      </w:r>
+    </w:p>
+    <w:p>
+      <w:pPr>
+        <w:pStyle w:val="ListParagraph"/>
+        <w:ind w:left="360"/>
+        <w:jc w:val="both"/>
+        <w:rPr>
+          <w:rFonts w:ascii="Times New Roman" w:hAnsi="Times New Roman" w:cs="Times New Roman"/>
+          <w:sz w:val="24"/>
+          <w:szCs w:val="24"/>
+        </w:rPr>
+      </w:pPr>
+    </w:p>
+    <w:p>
+      <w:pPr>
+        <w:pStyle w:val="ListParagraph"/>
+        <w:numPr>
+          <w:ilvl w:val="0"/>
+          <w:numId w:val="2"/>
+        </w:numPr>
+        <w:jc w:val="both"/>
+        <w:rPr>
+          <w:rFonts w:ascii="Times New Roman" w:hAnsi="Times New Roman" w:cs="Times New Roman"/>
+          <w:sz w:val="24"/>
+          <w:szCs w:val="24"/>
+        </w:rPr>
+      </w:pPr>
+      <w:r>
+        <w:rPr>
+          <w:rFonts w:ascii="Times New Roman" w:hAnsi="Times New Roman" w:cs="Times New Roman"/>
+          <w:sz w:val="24"/>
+          <w:szCs w:val="24"/>
+        </w:rPr>
+        <w:t xml:space="preserve">An </w:t>
+      </w:r>
+      <w:r>
+        <w:rPr>
+          <w:rFonts w:ascii="Times New Roman" w:hAnsi="Times New Roman" w:cs="Times New Roman"/>
+          <w:b/>
+          <w:sz w:val="24"/>
+          <w:szCs w:val="24"/>
+        </w:rPr>
+        <w:t>interface</w:t>
+      </w:r>
+      <w:r>
+        <w:rPr>
+          <w:rFonts w:ascii="Times New Roman" w:hAnsi="Times New Roman" w:cs="Times New Roman"/>
+          <w:sz w:val="24"/>
+          <w:szCs w:val="24"/>
+        </w:rPr>
+        <w:t xml:space="preserve"> is an abstract class with only pure virtual functions. This means that every method must be overridden by the derived class. This is useful in situations where unrelated class hierarchies need something in common to execute code. An example of this could be a </w:t>
+      </w:r>
+      <w:r>
+        <w:rPr>
+          <w:rFonts w:ascii="Times New Roman" w:hAnsi="Times New Roman" w:cs="Times New Roman"/>
+          <w:i/>
+          <w:sz w:val="24"/>
+          <w:szCs w:val="24"/>
+        </w:rPr>
+        <w:t>Printable</w:t>
+      </w:r>
+      <w:r>
+        <w:rPr>
+          <w:rFonts w:ascii="Times New Roman" w:hAnsi="Times New Roman" w:cs="Times New Roman"/>
+          <w:sz w:val="24"/>
+          <w:szCs w:val="24"/>
+        </w:rPr>
+        <w:t xml:space="preserve"> interface in which the derived classes will all be able to print their contents generically.</w:t>
+      </w:r>
+    </w:p>
+    <w:p>
+      <w:pPr>
+        <w:pStyle w:val="ListParagraph"/>
+        <w:numPr>
+          <w:ilvl w:val="0"/>
+          <w:numId w:val="2"/>
+        </w:numPr>
+        <w:jc w:val="both"/>
+        <w:rPr>
+          <w:rFonts w:ascii="Times New Roman" w:hAnsi="Times New Roman" w:cs="Times New Roman"/>
+          <w:sz w:val="24"/>
+          <w:szCs w:val="24"/>
+        </w:rPr>
+      </w:pPr>
+      <w:r>
+        <w:rPr>
+          <w:rFonts w:ascii="Times New Roman" w:hAnsi="Times New Roman" w:cs="Times New Roman"/>
+          <w:sz w:val="24"/>
+          <w:szCs w:val="24"/>
+        </w:rPr>
+        <w:t>Sometimes interfaces are prefixed with I_ to differentiate them from regular classes.</w:t>
+      </w:r>
+    </w:p>
+    <w:p>
+      <w:pPr>
+        <w:pStyle w:val="ListParagraph"/>
+        <w:ind w:left="360"/>
+        <w:jc w:val="both"/>
+        <w:rPr>
+          <w:rFonts w:ascii="Times New Roman" w:hAnsi="Times New Roman" w:cs="Times New Roman"/>
+          <w:sz w:val="24"/>
+          <w:szCs w:val="24"/>
+        </w:rPr>
+      </w:pPr>
+    </w:p>
+    <w:p>
+      <w:pPr>
+        <w:pStyle w:val="ListParagraph"/>
+        <w:numPr>
+          <w:ilvl w:val="0"/>
+          <w:numId w:val="2"/>
+        </w:numPr>
+        <w:jc w:val="both"/>
+        <w:rPr>
+          <w:rFonts w:ascii="Times New Roman" w:hAnsi="Times New Roman" w:cs="Times New Roman"/>
+          <w:sz w:val="24"/>
+          <w:szCs w:val="24"/>
+        </w:rPr>
+      </w:pPr>
+      <w:r>
+        <w:rPr>
+          <w:rFonts w:ascii="Times New Roman" w:hAnsi="Times New Roman" w:cs="Times New Roman"/>
+          <w:sz w:val="24"/>
+          <w:szCs w:val="24"/>
+        </w:rPr>
+        <w:t xml:space="preserve">To tell the compiler to generate a default special method use </w:t>
+      </w:r>
+      <w:r>
+        <w:rPr>
+          <w:rFonts w:ascii="Times New Roman" w:hAnsi="Times New Roman" w:cs="Times New Roman"/>
+          <w:i/>
+          <w:sz w:val="24"/>
+          <w:szCs w:val="24"/>
+        </w:rPr>
+        <w:t>= default</w:t>
+      </w:r>
+      <w:r>
+        <w:rPr>
+          <w:rFonts w:ascii="Times New Roman" w:hAnsi="Times New Roman" w:cs="Times New Roman"/>
+          <w:sz w:val="24"/>
+          <w:szCs w:val="24"/>
+        </w:rPr>
+        <w:t xml:space="preserve"> after the declaration, e.g. </w:t>
+      </w:r>
+      <w:r>
+        <w:rPr>
+          <w:rFonts w:ascii="Times New Roman" w:hAnsi="Times New Roman" w:cs="Times New Roman"/>
+          <w:i/>
+          <w:sz w:val="24"/>
+          <w:szCs w:val="24"/>
+        </w:rPr>
+        <w:t>virtual ~Base() = default</w:t>
+      </w:r>
+      <w:r>
+        <w:rPr>
+          <w:rFonts w:ascii="Times New Roman" w:hAnsi="Times New Roman" w:cs="Times New Roman"/>
+          <w:sz w:val="24"/>
+          <w:szCs w:val="24"/>
+        </w:rPr>
+        <w:t>’.</w:t>
+      </w:r>
       <w:bookmarkStart w:id="0" w:name="_GoBack"/>
       <w:bookmarkEnd w:id="0"/>
-      <w:r>
-        <w:rPr>
-          <w:rFonts w:ascii="Times New Roman" w:hAnsi="Times New Roman" w:cs="Times New Roman"/>
-          <w:sz w:val="24"/>
-          <w:szCs w:val="24"/>
-        </w:rPr>
-        <w:t xml:space="preserve">en in a derived class. Otherwise the derived class will also be an abstract class. To declare a pure virtual function: </w:t>
-      </w:r>
-      <w:r>
-        <w:rPr>
-          <w:rFonts w:ascii="Times New Roman" w:hAnsi="Times New Roman" w:cs="Times New Roman"/>
-          <w:i/>
-          <w:sz w:val="24"/>
-          <w:szCs w:val="24"/>
-        </w:rPr>
-        <w:t xml:space="preserve">virtual bool </w:t>
-      </w:r>
-      <w:proofErr w:type="gramStart"/>
-      <w:r>
-        <w:rPr>
-          <w:rFonts w:ascii="Times New Roman" w:hAnsi="Times New Roman" w:cs="Times New Roman"/>
-          <w:i/>
-          <w:sz w:val="24"/>
-          <w:szCs w:val="24"/>
-        </w:rPr>
-        <w:t>deposit(</w:t>
-      </w:r>
-      <w:proofErr w:type="gramEnd"/>
-      <w:r>
-        <w:rPr>
-          <w:rFonts w:ascii="Times New Roman" w:hAnsi="Times New Roman" w:cs="Times New Roman"/>
-          <w:i/>
-          <w:sz w:val="24"/>
-          <w:szCs w:val="24"/>
-        </w:rPr>
-        <w:t>) = 0</w:t>
-      </w:r>
-      <w:r>
-        <w:rPr>
-          <w:rFonts w:ascii="Times New Roman" w:hAnsi="Times New Roman" w:cs="Times New Roman"/>
-          <w:sz w:val="24"/>
-          <w:szCs w:val="24"/>
-        </w:rPr>
-        <w:t>.</w:t>
-      </w:r>
-      <w:r>
-        <w:rPr>
-          <w:rFonts w:ascii="Times New Roman" w:hAnsi="Times New Roman" w:cs="Times New Roman"/>
-          <w:sz w:val="24"/>
-          <w:szCs w:val="24"/>
-        </w:rPr>
-        <w:t xml:space="preserve"> These methods can still be provided with a definition, but they don’t usually have one.</w:t>
-      </w:r>
-    </w:p>
-    <w:p>
-      <w:pPr>
-        <w:pStyle w:val="ListParagraph"/>
-        <w:numPr>
-          <w:ilvl w:val="0"/>
-          <w:numId w:val="2"/>
-        </w:numPr>
-        <w:jc w:val="both"/>
-        <w:rPr>
-          <w:rFonts w:ascii="Times New Roman" w:hAnsi="Times New Roman" w:cs="Times New Roman"/>
-          <w:sz w:val="24"/>
-          <w:szCs w:val="24"/>
-        </w:rPr>
-      </w:pPr>
-      <w:r>
-        <w:rPr>
-          <w:rFonts w:ascii="Times New Roman" w:hAnsi="Times New Roman" w:cs="Times New Roman"/>
-          <w:sz w:val="24"/>
-          <w:szCs w:val="24"/>
-        </w:rPr>
-        <w:t xml:space="preserve">The opposite of an abstract class is a </w:t>
-      </w:r>
-      <w:r>
-        <w:rPr>
-          <w:rFonts w:ascii="Times New Roman" w:hAnsi="Times New Roman" w:cs="Times New Roman"/>
-          <w:b/>
-          <w:sz w:val="24"/>
-          <w:szCs w:val="24"/>
-        </w:rPr>
-        <w:t>concrete class</w:t>
-      </w:r>
-      <w:r>
-        <w:rPr>
-          <w:rFonts w:ascii="Times New Roman" w:hAnsi="Times New Roman" w:cs="Times New Roman"/>
-          <w:sz w:val="24"/>
-          <w:szCs w:val="24"/>
-        </w:rPr>
-        <w:t>. All of the methods in these classes have been defined and as such the class can be instantiated.</w:t>
-      </w:r>
-    </w:p>
-    <w:p>
-      <w:pPr>
-        <w:pStyle w:val="ListParagraph"/>
-        <w:ind w:left="360"/>
-        <w:jc w:val="both"/>
-        <w:rPr>
-          <w:rFonts w:ascii="Times New Roman" w:hAnsi="Times New Roman" w:cs="Times New Roman"/>
-          <w:sz w:val="24"/>
-          <w:szCs w:val="24"/>
-        </w:rPr>
-      </w:pPr>
-    </w:p>
-    <w:p>
-      <w:pPr>
-        <w:pStyle w:val="ListParagraph"/>
-        <w:numPr>
-          <w:ilvl w:val="0"/>
-          <w:numId w:val="2"/>
-        </w:numPr>
-        <w:jc w:val="both"/>
-        <w:rPr>
-          <w:rFonts w:ascii="Times New Roman" w:hAnsi="Times New Roman" w:cs="Times New Roman"/>
-          <w:sz w:val="24"/>
-          <w:szCs w:val="24"/>
-        </w:rPr>
-      </w:pPr>
-      <w:r>
-        <w:rPr>
-          <w:rFonts w:ascii="Times New Roman" w:hAnsi="Times New Roman" w:cs="Times New Roman"/>
-          <w:sz w:val="24"/>
-          <w:szCs w:val="24"/>
-        </w:rPr>
-        <w:t xml:space="preserve">An </w:t>
-      </w:r>
-      <w:r>
-        <w:rPr>
-          <w:rFonts w:ascii="Times New Roman" w:hAnsi="Times New Roman" w:cs="Times New Roman"/>
-          <w:b/>
-          <w:sz w:val="24"/>
-          <w:szCs w:val="24"/>
-        </w:rPr>
-        <w:t>interface</w:t>
-      </w:r>
-      <w:r>
-        <w:rPr>
-          <w:rFonts w:ascii="Times New Roman" w:hAnsi="Times New Roman" w:cs="Times New Roman"/>
-          <w:sz w:val="24"/>
-          <w:szCs w:val="24"/>
-        </w:rPr>
-        <w:t xml:space="preserve"> is an abstract class with only pure virtual functions. This means that every method must be overridden by the derived class. This is useful in situations where unrelated class hierarchies need something in common to execute code. An example of this could be a </w:t>
-      </w:r>
-      <w:r>
-        <w:rPr>
-          <w:rFonts w:ascii="Times New Roman" w:hAnsi="Times New Roman" w:cs="Times New Roman"/>
-          <w:i/>
-          <w:sz w:val="24"/>
-          <w:szCs w:val="24"/>
-        </w:rPr>
-        <w:t>Printable</w:t>
-      </w:r>
-      <w:r>
-        <w:rPr>
-          <w:rFonts w:ascii="Times New Roman" w:hAnsi="Times New Roman" w:cs="Times New Roman"/>
-          <w:sz w:val="24"/>
-          <w:szCs w:val="24"/>
-        </w:rPr>
-        <w:t xml:space="preserve"> interface in which the derived classes will all be able to print their contents generically.</w:t>
-      </w:r>
-    </w:p>
-    <w:p>
-      <w:pPr>
-        <w:pStyle w:val="ListParagraph"/>
-        <w:numPr>
-          <w:ilvl w:val="0"/>
-          <w:numId w:val="2"/>
-        </w:numPr>
-        <w:jc w:val="both"/>
-        <w:rPr>
-          <w:rFonts w:ascii="Times New Roman" w:hAnsi="Times New Roman" w:cs="Times New Roman"/>
-          <w:sz w:val="24"/>
-          <w:szCs w:val="24"/>
-        </w:rPr>
-      </w:pPr>
-      <w:r>
-        <w:rPr>
-          <w:rFonts w:ascii="Times New Roman" w:hAnsi="Times New Roman" w:cs="Times New Roman"/>
-          <w:sz w:val="24"/>
-          <w:szCs w:val="24"/>
-        </w:rPr>
-        <w:t>Sometimes interfaces are prefixed with I_ to differentiate them from regular classes.</w:t>
-      </w:r>
     </w:p>
     <w:p>
       <w:pPr>
@@ -31612,7 +31681,7 @@
 </file>
 
 <file path=customXml/itemProps1.xml><?xml version="1.0" encoding="utf-8"?>
-<ds:datastoreItem xmlns:ds="http://schemas.openxmlformats.org/officeDocument/2006/customXml" ds:itemID="{4B931329-38CF-4772-8CC6-6BA01427551A}">
+<ds:datastoreItem xmlns:ds="http://schemas.openxmlformats.org/officeDocument/2006/customXml" ds:itemID="{F358B8BA-7711-4FB0-9CBB-B37CB2BB8B81}">
   <ds:schemaRefs>
     <ds:schemaRef ds:uri="http://schemas.openxmlformats.org/officeDocument/2006/bibliography"/>
   </ds:schemaRefs>

</xml_diff>

<commit_message>
Covered basics of smart pointers and the different types, memory library, and RAII. Practised working with unique_ptr.
</commit_message>
<xml_diff>
--- a/notes/BeginningCppProgramming.docx
+++ b/notes/BeginningCppProgramming.docx
@@ -29785,7 +29785,27 @@
           <w:sz w:val="24"/>
           <w:szCs w:val="24"/>
         </w:rPr>
-        <w:t>virtual ~Base() = default</w:t>
+        <w:t>virtual ~</w:t>
+      </w:r>
+      <w:proofErr w:type="gramStart"/>
+      <w:r>
+        <w:rPr>
+          <w:rFonts w:ascii="Times New Roman" w:hAnsi="Times New Roman" w:cs="Times New Roman"/>
+          <w:i/>
+          <w:sz w:val="24"/>
+          <w:szCs w:val="24"/>
+        </w:rPr>
+        <w:t>Base(</w:t>
+      </w:r>
+      <w:proofErr w:type="gramEnd"/>
+      <w:r>
+        <w:rPr>
+          <w:rFonts w:ascii="Times New Roman" w:hAnsi="Times New Roman" w:cs="Times New Roman"/>
+          <w:i/>
+          <w:sz w:val="24"/>
+          <w:szCs w:val="24"/>
+        </w:rPr>
+        <w:t>) = default</w:t>
       </w:r>
       <w:r>
         <w:rPr>
@@ -29794,32 +29814,1154 @@
           <w:szCs w:val="24"/>
         </w:rPr>
         <w:t>’.</w:t>
+      </w:r>
+    </w:p>
+    <w:p>
+      <w:pPr>
+        <w:pStyle w:val="CHeading"/>
+      </w:pPr>
+      <w:r>
+        <w:t>Smart Pointers</w:t>
+      </w:r>
+    </w:p>
+    <w:p>
+      <w:pPr>
+        <w:pStyle w:val="ListParagraph"/>
+        <w:numPr>
+          <w:ilvl w:val="0"/>
+          <w:numId w:val="2"/>
+        </w:numPr>
+        <w:jc w:val="both"/>
+        <w:rPr>
+          <w:rFonts w:ascii="Times New Roman" w:hAnsi="Times New Roman" w:cs="Times New Roman"/>
+          <w:sz w:val="24"/>
+          <w:szCs w:val="24"/>
+        </w:rPr>
+      </w:pPr>
+      <w:r>
+        <w:rPr>
+          <w:rFonts w:ascii="Times New Roman" w:hAnsi="Times New Roman" w:cs="Times New Roman"/>
+          <w:sz w:val="24"/>
+          <w:szCs w:val="24"/>
+        </w:rPr>
+        <w:t xml:space="preserve">The idea behind smart pointers is to remove the need of </w:t>
+      </w:r>
+      <w:r>
+        <w:rPr>
+          <w:rFonts w:ascii="Times New Roman" w:hAnsi="Times New Roman" w:cs="Times New Roman"/>
+          <w:sz w:val="24"/>
+          <w:szCs w:val="24"/>
+        </w:rPr>
+        <w:t xml:space="preserve">allocating and deallocating memory on the heap via </w:t>
+      </w:r>
+      <w:r>
+        <w:rPr>
+          <w:rFonts w:ascii="Times New Roman" w:hAnsi="Times New Roman" w:cs="Times New Roman"/>
+          <w:i/>
+          <w:sz w:val="24"/>
+          <w:szCs w:val="24"/>
+        </w:rPr>
+        <w:t>new</w:t>
+      </w:r>
+      <w:r>
+        <w:rPr>
+          <w:rFonts w:ascii="Times New Roman" w:hAnsi="Times New Roman" w:cs="Times New Roman"/>
+          <w:sz w:val="24"/>
+          <w:szCs w:val="24"/>
+        </w:rPr>
+        <w:t xml:space="preserve"> and </w:t>
+      </w:r>
+      <w:r>
+        <w:rPr>
+          <w:rFonts w:ascii="Times New Roman" w:hAnsi="Times New Roman" w:cs="Times New Roman"/>
+          <w:i/>
+          <w:sz w:val="24"/>
+          <w:szCs w:val="24"/>
+        </w:rPr>
+        <w:t>delete</w:t>
+      </w:r>
+      <w:r>
+        <w:rPr>
+          <w:rFonts w:ascii="Times New Roman" w:hAnsi="Times New Roman" w:cs="Times New Roman"/>
+          <w:sz w:val="24"/>
+          <w:szCs w:val="24"/>
+        </w:rPr>
+        <w:t xml:space="preserve"> since it’s a consistent source of bugs in code.</w:t>
+      </w:r>
+      <w:r>
+        <w:rPr>
+          <w:rFonts w:ascii="Times New Roman" w:hAnsi="Times New Roman" w:cs="Times New Roman"/>
+          <w:sz w:val="24"/>
+          <w:szCs w:val="24"/>
+        </w:rPr>
+        <w:t xml:space="preserve"> Smart pointers handle allocation and deallocation internally so that the programmer no longer has to.</w:t>
+      </w:r>
+    </w:p>
+    <w:p>
+      <w:pPr>
+        <w:pStyle w:val="ListParagraph"/>
+        <w:numPr>
+          <w:ilvl w:val="0"/>
+          <w:numId w:val="2"/>
+        </w:numPr>
+        <w:jc w:val="both"/>
+        <w:rPr>
+          <w:rFonts w:ascii="Times New Roman" w:hAnsi="Times New Roman" w:cs="Times New Roman"/>
+          <w:sz w:val="24"/>
+          <w:szCs w:val="24"/>
+        </w:rPr>
+      </w:pPr>
+      <w:r>
+        <w:rPr>
+          <w:rFonts w:ascii="Times New Roman" w:hAnsi="Times New Roman" w:cs="Times New Roman"/>
+          <w:sz w:val="24"/>
+          <w:szCs w:val="24"/>
+        </w:rPr>
+        <w:t>Raw pointers have the following issues which smart pointers aim to resolve: uninitialised/wild pointers, memory leaks, dangling pointers, and not exception safe. It’s also not clear who owns the raw pointer, as the owner should be the one to delete it.</w:t>
+      </w:r>
+    </w:p>
+    <w:p>
+      <w:pPr>
+        <w:pStyle w:val="ListParagraph"/>
+        <w:numPr>
+          <w:ilvl w:val="0"/>
+          <w:numId w:val="2"/>
+        </w:numPr>
+        <w:jc w:val="both"/>
+        <w:rPr>
+          <w:rFonts w:ascii="Times New Roman" w:hAnsi="Times New Roman" w:cs="Times New Roman"/>
+          <w:sz w:val="24"/>
+          <w:szCs w:val="24"/>
+        </w:rPr>
+      </w:pPr>
+      <w:r>
+        <w:rPr>
+          <w:rFonts w:ascii="Times New Roman" w:hAnsi="Times New Roman" w:cs="Times New Roman"/>
+          <w:sz w:val="24"/>
+          <w:szCs w:val="24"/>
+        </w:rPr>
+        <w:t>There are four types of smart pointers: unique pointers (</w:t>
+      </w:r>
+      <w:proofErr w:type="spellStart"/>
+      <w:r>
+        <w:rPr>
+          <w:rFonts w:ascii="Times New Roman" w:hAnsi="Times New Roman" w:cs="Times New Roman"/>
+          <w:i/>
+          <w:sz w:val="24"/>
+          <w:szCs w:val="24"/>
+        </w:rPr>
+        <w:t>unique_ptr</w:t>
+      </w:r>
+      <w:proofErr w:type="spellEnd"/>
+      <w:r>
+        <w:rPr>
+          <w:rFonts w:ascii="Times New Roman" w:hAnsi="Times New Roman" w:cs="Times New Roman"/>
+          <w:sz w:val="24"/>
+          <w:szCs w:val="24"/>
+        </w:rPr>
+        <w:t>), shared pointers (</w:t>
+      </w:r>
+      <w:proofErr w:type="spellStart"/>
+      <w:r>
+        <w:rPr>
+          <w:rFonts w:ascii="Times New Roman" w:hAnsi="Times New Roman" w:cs="Times New Roman"/>
+          <w:i/>
+          <w:sz w:val="24"/>
+          <w:szCs w:val="24"/>
+        </w:rPr>
+        <w:t>shared_ptr</w:t>
+      </w:r>
+      <w:proofErr w:type="spellEnd"/>
+      <w:r>
+        <w:rPr>
+          <w:rFonts w:ascii="Times New Roman" w:hAnsi="Times New Roman" w:cs="Times New Roman"/>
+          <w:sz w:val="24"/>
+          <w:szCs w:val="24"/>
+        </w:rPr>
+        <w:t xml:space="preserve">), weak pointers </w:t>
+      </w:r>
+      <w:r>
+        <w:rPr>
+          <w:rFonts w:ascii="Times New Roman" w:hAnsi="Times New Roman" w:cs="Times New Roman"/>
+          <w:sz w:val="24"/>
+          <w:szCs w:val="24"/>
+        </w:rPr>
+        <w:t>(</w:t>
+      </w:r>
+      <w:proofErr w:type="spellStart"/>
+      <w:r>
+        <w:rPr>
+          <w:rFonts w:ascii="Times New Roman" w:hAnsi="Times New Roman" w:cs="Times New Roman"/>
+          <w:i/>
+          <w:sz w:val="24"/>
+          <w:szCs w:val="24"/>
+        </w:rPr>
+        <w:t>weak_ptr</w:t>
+      </w:r>
+      <w:proofErr w:type="spellEnd"/>
+      <w:r>
+        <w:rPr>
+          <w:rFonts w:ascii="Times New Roman" w:hAnsi="Times New Roman" w:cs="Times New Roman"/>
+          <w:sz w:val="24"/>
+          <w:szCs w:val="24"/>
+        </w:rPr>
+        <w:t>)</w:t>
+      </w:r>
+      <w:r>
+        <w:rPr>
+          <w:rFonts w:ascii="Times New Roman" w:hAnsi="Times New Roman" w:cs="Times New Roman"/>
+          <w:sz w:val="24"/>
+          <w:szCs w:val="24"/>
+        </w:rPr>
+        <w:t xml:space="preserve">, and auto pointers </w:t>
+      </w:r>
+      <w:r>
+        <w:rPr>
+          <w:rFonts w:ascii="Times New Roman" w:hAnsi="Times New Roman" w:cs="Times New Roman"/>
+          <w:sz w:val="24"/>
+          <w:szCs w:val="24"/>
+        </w:rPr>
+        <w:t>(</w:t>
+      </w:r>
+      <w:r>
+        <w:rPr>
+          <w:rFonts w:ascii="Times New Roman" w:hAnsi="Times New Roman" w:cs="Times New Roman"/>
+          <w:i/>
+          <w:sz w:val="24"/>
+          <w:szCs w:val="24"/>
+        </w:rPr>
+        <w:softHyphen/>
+      </w:r>
+      <w:proofErr w:type="spellStart"/>
+      <w:r>
+        <w:rPr>
+          <w:rFonts w:ascii="Times New Roman" w:hAnsi="Times New Roman" w:cs="Times New Roman"/>
+          <w:i/>
+          <w:sz w:val="24"/>
+          <w:szCs w:val="24"/>
+        </w:rPr>
+        <w:t>auto_ptr</w:t>
+      </w:r>
+      <w:proofErr w:type="spellEnd"/>
+      <w:r>
+        <w:rPr>
+          <w:rFonts w:ascii="Times New Roman" w:hAnsi="Times New Roman" w:cs="Times New Roman"/>
+          <w:sz w:val="24"/>
+          <w:szCs w:val="24"/>
+        </w:rPr>
+        <w:t>)</w:t>
+      </w:r>
+      <w:r>
+        <w:rPr>
+          <w:rFonts w:ascii="Times New Roman" w:hAnsi="Times New Roman" w:cs="Times New Roman"/>
+          <w:sz w:val="24"/>
+          <w:szCs w:val="24"/>
+        </w:rPr>
+        <w:t>. Auto pointers have</w:t>
+      </w:r>
+      <w:r>
+        <w:rPr>
+          <w:rFonts w:ascii="Times New Roman" w:hAnsi="Times New Roman" w:cs="Times New Roman"/>
+          <w:sz w:val="24"/>
+          <w:szCs w:val="24"/>
+        </w:rPr>
+        <w:t xml:space="preserve"> been deprecated and shouldn’t be used </w:t>
+      </w:r>
+      <w:r>
+        <w:rPr>
+          <w:rFonts w:ascii="Times New Roman" w:hAnsi="Times New Roman" w:cs="Times New Roman"/>
+          <w:sz w:val="24"/>
+          <w:szCs w:val="24"/>
+        </w:rPr>
+        <w:t>anymore.</w:t>
+      </w:r>
+      <w:r>
+        <w:rPr>
+          <w:rFonts w:ascii="Times New Roman" w:hAnsi="Times New Roman" w:cs="Times New Roman"/>
+          <w:sz w:val="24"/>
+          <w:szCs w:val="24"/>
+        </w:rPr>
+        <w:t xml:space="preserve"> </w:t>
+      </w:r>
+    </w:p>
+    <w:p>
+      <w:pPr>
+        <w:pStyle w:val="ListParagraph"/>
+        <w:numPr>
+          <w:ilvl w:val="0"/>
+          <w:numId w:val="2"/>
+        </w:numPr>
+        <w:jc w:val="both"/>
+        <w:rPr>
+          <w:rFonts w:ascii="Times New Roman" w:hAnsi="Times New Roman" w:cs="Times New Roman"/>
+          <w:sz w:val="24"/>
+          <w:szCs w:val="24"/>
+        </w:rPr>
+      </w:pPr>
+      <w:r>
+        <w:rPr>
+          <w:rFonts w:ascii="Times New Roman" w:hAnsi="Times New Roman" w:cs="Times New Roman"/>
+          <w:sz w:val="24"/>
+          <w:szCs w:val="24"/>
+        </w:rPr>
+        <w:t>All of them wrap raw pointers and provide additional functionality.</w:t>
+      </w:r>
+      <w:r>
+        <w:rPr>
+          <w:rFonts w:ascii="Times New Roman" w:hAnsi="Times New Roman" w:cs="Times New Roman"/>
+          <w:sz w:val="24"/>
+          <w:szCs w:val="24"/>
+        </w:rPr>
+        <w:t xml:space="preserve"> They’re used similar to raw pointers since they overload the dereference (*) and pointer-to-method (-&gt;) operators</w:t>
+      </w:r>
+      <w:proofErr w:type="gramStart"/>
+      <w:r>
+        <w:rPr>
+          <w:rFonts w:ascii="Times New Roman" w:hAnsi="Times New Roman" w:cs="Times New Roman"/>
+          <w:sz w:val="24"/>
+          <w:szCs w:val="24"/>
+        </w:rPr>
+        <w:t xml:space="preserve">. </w:t>
+      </w:r>
+      <w:proofErr w:type="gramEnd"/>
+      <w:r>
+        <w:rPr>
+          <w:rFonts w:ascii="Times New Roman" w:hAnsi="Times New Roman" w:cs="Times New Roman"/>
+          <w:sz w:val="24"/>
+          <w:szCs w:val="24"/>
+        </w:rPr>
+        <w:t xml:space="preserve">You don’t have to worry about allocating or deallocating memory since that’s managed by the smart pointer. They don’t support pointer arithmetic. They can have custom </w:t>
+      </w:r>
+      <w:proofErr w:type="spellStart"/>
+      <w:r>
+        <w:rPr>
+          <w:rFonts w:ascii="Times New Roman" w:hAnsi="Times New Roman" w:cs="Times New Roman"/>
+          <w:sz w:val="24"/>
+          <w:szCs w:val="24"/>
+        </w:rPr>
+        <w:t>deleters</w:t>
+      </w:r>
+      <w:proofErr w:type="spellEnd"/>
+      <w:r>
+        <w:rPr>
+          <w:rFonts w:ascii="Times New Roman" w:hAnsi="Times New Roman" w:cs="Times New Roman"/>
+          <w:sz w:val="24"/>
+          <w:szCs w:val="24"/>
+        </w:rPr>
+        <w:t>.</w:t>
+      </w:r>
+    </w:p>
+    <w:p>
+      <w:pPr>
+        <w:pStyle w:val="ListParagraph"/>
+        <w:numPr>
+          <w:ilvl w:val="0"/>
+          <w:numId w:val="2"/>
+        </w:numPr>
+        <w:jc w:val="both"/>
+        <w:rPr>
+          <w:rFonts w:ascii="Times New Roman" w:hAnsi="Times New Roman" w:cs="Times New Roman"/>
+          <w:sz w:val="24"/>
+          <w:szCs w:val="24"/>
+        </w:rPr>
+      </w:pPr>
+      <w:r>
+        <w:rPr>
+          <w:rFonts w:ascii="Times New Roman" w:hAnsi="Times New Roman" w:cs="Times New Roman"/>
+          <w:sz w:val="24"/>
+          <w:szCs w:val="24"/>
+        </w:rPr>
+        <w:t xml:space="preserve">To use a smart </w:t>
+      </w:r>
+      <w:proofErr w:type="gramStart"/>
+      <w:r>
+        <w:rPr>
+          <w:rFonts w:ascii="Times New Roman" w:hAnsi="Times New Roman" w:cs="Times New Roman"/>
+          <w:sz w:val="24"/>
+          <w:szCs w:val="24"/>
+        </w:rPr>
+        <w:t>pointer</w:t>
+      </w:r>
+      <w:proofErr w:type="gramEnd"/>
+      <w:r>
+        <w:rPr>
+          <w:rFonts w:ascii="Times New Roman" w:hAnsi="Times New Roman" w:cs="Times New Roman"/>
+          <w:sz w:val="24"/>
+          <w:szCs w:val="24"/>
+        </w:rPr>
+        <w:t xml:space="preserve"> include the </w:t>
+      </w:r>
+      <w:r>
+        <w:rPr>
+          <w:rFonts w:ascii="Times New Roman" w:hAnsi="Times New Roman" w:cs="Times New Roman"/>
+          <w:i/>
+          <w:sz w:val="24"/>
+          <w:szCs w:val="24"/>
+        </w:rPr>
+        <w:t xml:space="preserve">memory </w:t>
+      </w:r>
+      <w:r>
+        <w:rPr>
+          <w:rFonts w:ascii="Times New Roman" w:hAnsi="Times New Roman" w:cs="Times New Roman"/>
+          <w:sz w:val="24"/>
+          <w:szCs w:val="24"/>
+        </w:rPr>
+        <w:t xml:space="preserve">library, e.g. </w:t>
+      </w:r>
+      <w:r>
+        <w:rPr>
+          <w:rFonts w:ascii="Times New Roman" w:hAnsi="Times New Roman" w:cs="Times New Roman"/>
+          <w:i/>
+          <w:sz w:val="24"/>
+          <w:szCs w:val="24"/>
+        </w:rPr>
+        <w:t>#include &lt;memory&gt;</w:t>
+      </w:r>
+      <w:r>
+        <w:rPr>
+          <w:rFonts w:ascii="Times New Roman" w:hAnsi="Times New Roman" w:cs="Times New Roman"/>
+          <w:sz w:val="24"/>
+          <w:szCs w:val="24"/>
+        </w:rPr>
+        <w:t xml:space="preserve">. </w:t>
+      </w:r>
+      <w:r>
+        <w:rPr>
+          <w:rFonts w:ascii="Times New Roman" w:hAnsi="Times New Roman" w:cs="Times New Roman"/>
+          <w:sz w:val="24"/>
+          <w:szCs w:val="24"/>
+        </w:rPr>
+        <w:t xml:space="preserve">Then declare and initialise the smart pointer, e.g. </w:t>
+      </w:r>
+      <w:proofErr w:type="gramStart"/>
+      <w:r>
+        <w:rPr>
+          <w:rFonts w:ascii="Times New Roman" w:hAnsi="Times New Roman" w:cs="Times New Roman"/>
+          <w:i/>
+          <w:sz w:val="24"/>
+          <w:szCs w:val="24"/>
+        </w:rPr>
+        <w:t>std::</w:t>
+      </w:r>
+      <w:proofErr w:type="spellStart"/>
+      <w:proofErr w:type="gramEnd"/>
+      <w:r>
+        <w:rPr>
+          <w:rFonts w:ascii="Times New Roman" w:hAnsi="Times New Roman" w:cs="Times New Roman"/>
+          <w:i/>
+          <w:sz w:val="24"/>
+          <w:szCs w:val="24"/>
+        </w:rPr>
+        <w:t>shared_pointer</w:t>
+      </w:r>
+      <w:proofErr w:type="spellEnd"/>
+      <w:r>
+        <w:rPr>
+          <w:rFonts w:ascii="Times New Roman" w:hAnsi="Times New Roman" w:cs="Times New Roman"/>
+          <w:i/>
+          <w:sz w:val="24"/>
+          <w:szCs w:val="24"/>
+        </w:rPr>
+        <w:t xml:space="preserve">&lt;Base&gt; </w:t>
+      </w:r>
+      <w:proofErr w:type="spellStart"/>
+      <w:r>
+        <w:rPr>
+          <w:rFonts w:ascii="Times New Roman" w:hAnsi="Times New Roman" w:cs="Times New Roman"/>
+          <w:i/>
+          <w:sz w:val="24"/>
+          <w:szCs w:val="24"/>
+        </w:rPr>
+        <w:t>ptr</w:t>
+      </w:r>
+      <w:proofErr w:type="spellEnd"/>
+      <w:r>
+        <w:rPr>
+          <w:rFonts w:ascii="Times New Roman" w:hAnsi="Times New Roman" w:cs="Times New Roman"/>
+          <w:i/>
+          <w:sz w:val="24"/>
+          <w:szCs w:val="24"/>
+        </w:rPr>
+        <w:t xml:space="preserve"> </w:t>
+      </w:r>
+      <w:r>
+        <w:rPr>
+          <w:rFonts w:ascii="Times New Roman" w:hAnsi="Times New Roman" w:cs="Times New Roman"/>
+          <w:i/>
+          <w:sz w:val="24"/>
+          <w:szCs w:val="24"/>
+        </w:rPr>
+        <w:t>{new Derived {}}</w:t>
+      </w:r>
+      <w:r>
+        <w:rPr>
+          <w:rFonts w:ascii="Times New Roman" w:hAnsi="Times New Roman" w:cs="Times New Roman"/>
+          <w:sz w:val="24"/>
+          <w:szCs w:val="24"/>
+        </w:rPr>
+        <w:t xml:space="preserve">. Use it like a regular raw pointer, e.g. </w:t>
+      </w:r>
+      <w:proofErr w:type="spellStart"/>
+      <w:r>
+        <w:rPr>
+          <w:rFonts w:ascii="Times New Roman" w:hAnsi="Times New Roman" w:cs="Times New Roman"/>
+          <w:i/>
+          <w:sz w:val="24"/>
+          <w:szCs w:val="24"/>
+        </w:rPr>
+        <w:t>ptr</w:t>
+      </w:r>
+      <w:proofErr w:type="spellEnd"/>
+      <w:r>
+        <w:rPr>
+          <w:rFonts w:ascii="Times New Roman" w:hAnsi="Times New Roman" w:cs="Times New Roman"/>
+          <w:i/>
+          <w:sz w:val="24"/>
+          <w:szCs w:val="24"/>
+        </w:rPr>
+        <w:t>-&gt;</w:t>
+      </w:r>
+      <w:proofErr w:type="gramStart"/>
+      <w:r>
+        <w:rPr>
+          <w:rFonts w:ascii="Times New Roman" w:hAnsi="Times New Roman" w:cs="Times New Roman"/>
+          <w:i/>
+          <w:sz w:val="24"/>
+          <w:szCs w:val="24"/>
+        </w:rPr>
+        <w:t>method(</w:t>
+      </w:r>
+      <w:proofErr w:type="gramEnd"/>
+      <w:r>
+        <w:rPr>
+          <w:rFonts w:ascii="Times New Roman" w:hAnsi="Times New Roman" w:cs="Times New Roman"/>
+          <w:i/>
+          <w:sz w:val="24"/>
+          <w:szCs w:val="24"/>
+        </w:rPr>
+        <w:t xml:space="preserve">), </w:t>
+      </w:r>
+      <w:r>
+        <w:rPr>
+          <w:rFonts w:ascii="Times New Roman" w:hAnsi="Times New Roman" w:cs="Times New Roman"/>
+          <w:sz w:val="24"/>
+          <w:szCs w:val="24"/>
+        </w:rPr>
+        <w:t xml:space="preserve">or </w:t>
+      </w:r>
+      <w:r>
+        <w:rPr>
+          <w:rFonts w:ascii="Times New Roman" w:hAnsi="Times New Roman" w:cs="Times New Roman"/>
+          <w:i/>
+          <w:sz w:val="24"/>
+          <w:szCs w:val="24"/>
+        </w:rPr>
+        <w:t>std::</w:t>
+      </w:r>
+      <w:proofErr w:type="spellStart"/>
+      <w:r>
+        <w:rPr>
+          <w:rFonts w:ascii="Times New Roman" w:hAnsi="Times New Roman" w:cs="Times New Roman"/>
+          <w:i/>
+          <w:sz w:val="24"/>
+          <w:szCs w:val="24"/>
+        </w:rPr>
+        <w:t>cout</w:t>
+      </w:r>
+      <w:proofErr w:type="spellEnd"/>
+      <w:r>
+        <w:rPr>
+          <w:rFonts w:ascii="Times New Roman" w:hAnsi="Times New Roman" w:cs="Times New Roman"/>
+          <w:i/>
+          <w:sz w:val="24"/>
+          <w:szCs w:val="24"/>
+        </w:rPr>
+        <w:t xml:space="preserve"> &lt;&lt; *</w:t>
+      </w:r>
+      <w:proofErr w:type="spellStart"/>
+      <w:r>
+        <w:rPr>
+          <w:rFonts w:ascii="Times New Roman" w:hAnsi="Times New Roman" w:cs="Times New Roman"/>
+          <w:i/>
+          <w:sz w:val="24"/>
+          <w:szCs w:val="24"/>
+        </w:rPr>
+        <w:t>ptr</w:t>
+      </w:r>
+      <w:proofErr w:type="spellEnd"/>
+      <w:r>
+        <w:rPr>
+          <w:rFonts w:ascii="Times New Roman" w:hAnsi="Times New Roman" w:cs="Times New Roman"/>
+          <w:i/>
+          <w:sz w:val="24"/>
+          <w:szCs w:val="24"/>
+        </w:rPr>
+        <w:t xml:space="preserve"> &lt;&lt; std::</w:t>
+      </w:r>
+      <w:proofErr w:type="spellStart"/>
+      <w:r>
+        <w:rPr>
+          <w:rFonts w:ascii="Times New Roman" w:hAnsi="Times New Roman" w:cs="Times New Roman"/>
+          <w:i/>
+          <w:sz w:val="24"/>
+          <w:szCs w:val="24"/>
+        </w:rPr>
+        <w:t>endl</w:t>
+      </w:r>
+      <w:proofErr w:type="spellEnd"/>
+      <w:r>
+        <w:rPr>
+          <w:rFonts w:ascii="Times New Roman" w:hAnsi="Times New Roman" w:cs="Times New Roman"/>
+          <w:sz w:val="24"/>
+          <w:szCs w:val="24"/>
+        </w:rPr>
+        <w:t>. The smart pointer will automatically be dealt with when you’re done.</w:t>
+      </w:r>
+    </w:p>
+    <w:p>
+      <w:pPr>
+        <w:pStyle w:val="ListParagraph"/>
+        <w:numPr>
+          <w:ilvl w:val="0"/>
+          <w:numId w:val="2"/>
+        </w:numPr>
+        <w:jc w:val="both"/>
+        <w:rPr>
+          <w:rFonts w:ascii="Times New Roman" w:hAnsi="Times New Roman" w:cs="Times New Roman"/>
+          <w:sz w:val="24"/>
+          <w:szCs w:val="24"/>
+        </w:rPr>
+      </w:pPr>
+      <w:r>
+        <w:rPr>
+          <w:rFonts w:ascii="Times New Roman" w:hAnsi="Times New Roman" w:cs="Times New Roman"/>
+          <w:b/>
+          <w:sz w:val="24"/>
+          <w:szCs w:val="24"/>
+        </w:rPr>
+        <w:t>RAII</w:t>
+      </w:r>
+      <w:r>
+        <w:rPr>
+          <w:rFonts w:ascii="Times New Roman" w:hAnsi="Times New Roman" w:cs="Times New Roman"/>
+          <w:sz w:val="24"/>
+          <w:szCs w:val="24"/>
+        </w:rPr>
+        <w:t xml:space="preserve">, or resource acquisition is initialisation, is a common design pattern </w:t>
+      </w:r>
+      <w:r>
+        <w:rPr>
+          <w:rFonts w:ascii="Times New Roman" w:hAnsi="Times New Roman" w:cs="Times New Roman"/>
+          <w:sz w:val="24"/>
+          <w:szCs w:val="24"/>
+        </w:rPr>
+        <w:t xml:space="preserve">for managing a resource. ‘Resource acquisition’ refers to opening a file, allocating memory, acquiring a lock, etc. ‘Is initialisation’ refers to acquiring the resource in the constructor. The resource is freed by the destructor, e.g. closing the </w:t>
+      </w:r>
+      <w:r>
+        <w:rPr>
+          <w:rFonts w:ascii="Times New Roman" w:hAnsi="Times New Roman" w:cs="Times New Roman"/>
+          <w:sz w:val="24"/>
+          <w:szCs w:val="24"/>
+        </w:rPr>
+        <w:lastRenderedPageBreak/>
+        <w:t>file, deallocating memory, or releasing the lock.</w:t>
+      </w:r>
+      <w:r>
+        <w:rPr>
+          <w:rFonts w:ascii="Times New Roman" w:hAnsi="Times New Roman" w:cs="Times New Roman"/>
+          <w:sz w:val="24"/>
+          <w:szCs w:val="24"/>
+        </w:rPr>
+        <w:t xml:space="preserve"> Smart pointers make use of this concept since the memory is allocated via the constructor and then automatically deallocated via the destructor.</w:t>
+      </w:r>
+    </w:p>
+    <w:p>
+      <w:pPr>
+        <w:pStyle w:val="ListParagraph"/>
+        <w:ind w:left="360"/>
+        <w:jc w:val="both"/>
+        <w:rPr>
+          <w:rFonts w:ascii="Times New Roman" w:hAnsi="Times New Roman" w:cs="Times New Roman"/>
+          <w:sz w:val="24"/>
+          <w:szCs w:val="24"/>
+        </w:rPr>
+      </w:pPr>
+    </w:p>
+    <w:p>
+      <w:pPr>
+        <w:pStyle w:val="ListParagraph"/>
+        <w:numPr>
+          <w:ilvl w:val="0"/>
+          <w:numId w:val="2"/>
+        </w:numPr>
+        <w:jc w:val="both"/>
+        <w:rPr>
+          <w:rFonts w:ascii="Times New Roman" w:hAnsi="Times New Roman" w:cs="Times New Roman"/>
+          <w:sz w:val="24"/>
+          <w:szCs w:val="24"/>
+        </w:rPr>
+      </w:pPr>
+      <w:r>
+        <w:rPr>
+          <w:rFonts w:ascii="Times New Roman" w:hAnsi="Times New Roman" w:cs="Times New Roman"/>
+          <w:sz w:val="24"/>
+          <w:szCs w:val="24"/>
+        </w:rPr>
+        <w:t xml:space="preserve">Unique pointers point to an object of type </w:t>
+      </w:r>
+      <w:r>
+        <w:rPr>
+          <w:rFonts w:ascii="Times New Roman" w:hAnsi="Times New Roman" w:cs="Times New Roman"/>
+          <w:i/>
+          <w:sz w:val="24"/>
+          <w:szCs w:val="24"/>
+        </w:rPr>
+        <w:t>T</w:t>
+      </w:r>
+      <w:r>
+        <w:rPr>
+          <w:rFonts w:ascii="Times New Roman" w:hAnsi="Times New Roman" w:cs="Times New Roman"/>
+          <w:sz w:val="24"/>
+          <w:szCs w:val="24"/>
+        </w:rPr>
+        <w:t xml:space="preserve"> on the heap. You must specify the type via the angled brackets. It’s called unique because it owns the resource.</w:t>
+      </w:r>
+    </w:p>
+    <w:p>
+      <w:pPr>
+        <w:pStyle w:val="ListParagraph"/>
+        <w:numPr>
+          <w:ilvl w:val="0"/>
+          <w:numId w:val="2"/>
+        </w:numPr>
+        <w:jc w:val="both"/>
+        <w:rPr>
+          <w:rFonts w:ascii="Times New Roman" w:hAnsi="Times New Roman" w:cs="Times New Roman"/>
+          <w:sz w:val="24"/>
+          <w:szCs w:val="24"/>
+        </w:rPr>
+      </w:pPr>
+      <w:r>
+        <w:rPr>
+          <w:rFonts w:ascii="Times New Roman" w:hAnsi="Times New Roman" w:cs="Times New Roman"/>
+          <w:sz w:val="24"/>
+          <w:szCs w:val="24"/>
+        </w:rPr>
+        <w:t>They can only be moved, they can’t be copied. This ensures that only one object at a time has access to a resource. Once the unique pointer falls out of scope, the resource is automatically freed.</w:t>
+      </w:r>
+    </w:p>
+    <w:p>
+      <w:pPr>
+        <w:pStyle w:val="ListParagraph"/>
+        <w:numPr>
+          <w:ilvl w:val="0"/>
+          <w:numId w:val="2"/>
+        </w:numPr>
+        <w:jc w:val="both"/>
+        <w:rPr>
+          <w:rFonts w:ascii="Times New Roman" w:hAnsi="Times New Roman" w:cs="Times New Roman"/>
+          <w:sz w:val="24"/>
+          <w:szCs w:val="24"/>
+        </w:rPr>
+      </w:pPr>
+      <w:r>
+        <w:rPr>
+          <w:rFonts w:ascii="Times New Roman" w:hAnsi="Times New Roman" w:cs="Times New Roman"/>
+          <w:sz w:val="24"/>
+          <w:szCs w:val="24"/>
+        </w:rPr>
+        <w:t>It’s bad practice to initialise a raw pointer then to pass in its variable into the unique pointer’s constructor.</w:t>
+      </w:r>
+      <w:r>
+        <w:rPr>
+          <w:rFonts w:ascii="Times New Roman" w:hAnsi="Times New Roman" w:cs="Times New Roman"/>
+          <w:sz w:val="24"/>
+          <w:szCs w:val="24"/>
+        </w:rPr>
+        <w:t xml:space="preserve"> This is because the unique pointer will assume it</w:t>
+      </w:r>
+      <w:r>
+        <w:rPr>
+          <w:rFonts w:ascii="Times New Roman" w:hAnsi="Times New Roman" w:cs="Times New Roman"/>
+          <w:sz w:val="24"/>
+          <w:szCs w:val="24"/>
+        </w:rPr>
+        <w:t>’s the owner and turn the pointer into a dangling pointer once it falls out of scope.</w:t>
+      </w:r>
+    </w:p>
+    <w:p>
+      <w:pPr>
+        <w:pStyle w:val="ListParagraph"/>
+        <w:numPr>
+          <w:ilvl w:val="0"/>
+          <w:numId w:val="2"/>
+        </w:numPr>
+        <w:jc w:val="both"/>
+        <w:rPr>
+          <w:rFonts w:ascii="Times New Roman" w:hAnsi="Times New Roman" w:cs="Times New Roman"/>
+          <w:sz w:val="24"/>
+          <w:szCs w:val="24"/>
+        </w:rPr>
+      </w:pPr>
+      <w:r>
+        <w:rPr>
+          <w:rFonts w:ascii="Times New Roman" w:hAnsi="Times New Roman" w:cs="Times New Roman"/>
+          <w:sz w:val="24"/>
+          <w:szCs w:val="24"/>
+        </w:rPr>
+        <w:t xml:space="preserve">The </w:t>
+      </w:r>
+      <w:proofErr w:type="gramStart"/>
+      <w:r>
+        <w:rPr>
+          <w:rFonts w:ascii="Times New Roman" w:hAnsi="Times New Roman" w:cs="Times New Roman"/>
+          <w:i/>
+          <w:sz w:val="24"/>
+          <w:szCs w:val="24"/>
+        </w:rPr>
+        <w:t>get(</w:t>
+      </w:r>
+      <w:proofErr w:type="gramEnd"/>
+      <w:r>
+        <w:rPr>
+          <w:rFonts w:ascii="Times New Roman" w:hAnsi="Times New Roman" w:cs="Times New Roman"/>
+          <w:i/>
+          <w:sz w:val="24"/>
+          <w:szCs w:val="24"/>
+        </w:rPr>
+        <w:t>)</w:t>
+      </w:r>
+      <w:r>
+        <w:rPr>
+          <w:rFonts w:ascii="Times New Roman" w:hAnsi="Times New Roman" w:cs="Times New Roman"/>
+          <w:sz w:val="24"/>
+          <w:szCs w:val="24"/>
+        </w:rPr>
+        <w:t xml:space="preserve"> method returns the raw pointer itself.</w:t>
+      </w:r>
+    </w:p>
+    <w:p>
+      <w:pPr>
+        <w:pStyle w:val="ListParagraph"/>
+        <w:numPr>
+          <w:ilvl w:val="0"/>
+          <w:numId w:val="2"/>
+        </w:numPr>
+        <w:jc w:val="both"/>
+        <w:rPr>
+          <w:rFonts w:ascii="Times New Roman" w:hAnsi="Times New Roman" w:cs="Times New Roman"/>
+          <w:sz w:val="24"/>
+          <w:szCs w:val="24"/>
+        </w:rPr>
+      </w:pPr>
+      <w:r>
+        <w:rPr>
+          <w:rFonts w:ascii="Times New Roman" w:hAnsi="Times New Roman" w:cs="Times New Roman"/>
+          <w:sz w:val="24"/>
+          <w:szCs w:val="24"/>
+        </w:rPr>
+        <w:t xml:space="preserve">Unique pointers </w:t>
+      </w:r>
+      <w:r>
+        <w:rPr>
+          <w:rFonts w:ascii="Times New Roman" w:hAnsi="Times New Roman" w:cs="Times New Roman"/>
+          <w:sz w:val="24"/>
+          <w:szCs w:val="24"/>
+        </w:rPr>
+        <w:t>can</w:t>
+      </w:r>
+      <w:r>
+        <w:rPr>
+          <w:rFonts w:ascii="Times New Roman" w:hAnsi="Times New Roman" w:cs="Times New Roman"/>
+          <w:sz w:val="24"/>
+          <w:szCs w:val="24"/>
+        </w:rPr>
+        <w:t xml:space="preserve"> auto cast to bool. The pointer returns true if it’s pointing to valid memory, and false if it’s pointing to </w:t>
+      </w:r>
+      <w:proofErr w:type="spellStart"/>
+      <w:r>
+        <w:rPr>
+          <w:rFonts w:ascii="Times New Roman" w:hAnsi="Times New Roman" w:cs="Times New Roman"/>
+          <w:i/>
+          <w:sz w:val="24"/>
+          <w:szCs w:val="24"/>
+        </w:rPr>
+        <w:t>nullptr</w:t>
+      </w:r>
+      <w:proofErr w:type="spellEnd"/>
+      <w:r>
+        <w:rPr>
+          <w:rFonts w:ascii="Times New Roman" w:hAnsi="Times New Roman" w:cs="Times New Roman"/>
+          <w:sz w:val="24"/>
+          <w:szCs w:val="24"/>
+        </w:rPr>
+        <w:t xml:space="preserve">, e.g. </w:t>
+      </w:r>
+      <w:r>
+        <w:rPr>
+          <w:rFonts w:ascii="Times New Roman" w:hAnsi="Times New Roman" w:cs="Times New Roman"/>
+          <w:i/>
+          <w:sz w:val="24"/>
+          <w:szCs w:val="24"/>
+        </w:rPr>
+        <w:t>if(</w:t>
+      </w:r>
+      <w:proofErr w:type="spellStart"/>
+      <w:r>
+        <w:rPr>
+          <w:rFonts w:ascii="Times New Roman" w:hAnsi="Times New Roman" w:cs="Times New Roman"/>
+          <w:i/>
+          <w:sz w:val="24"/>
+          <w:szCs w:val="24"/>
+        </w:rPr>
+        <w:t>my_unique_ptr</w:t>
+      </w:r>
+      <w:proofErr w:type="spellEnd"/>
+      <w:r>
+        <w:rPr>
+          <w:rFonts w:ascii="Times New Roman" w:hAnsi="Times New Roman" w:cs="Times New Roman"/>
+          <w:i/>
+          <w:sz w:val="24"/>
+          <w:szCs w:val="24"/>
+        </w:rPr>
+        <w:t>) {…}</w:t>
+      </w:r>
+      <w:r>
+        <w:rPr>
+          <w:rFonts w:ascii="Times New Roman" w:hAnsi="Times New Roman" w:cs="Times New Roman"/>
+          <w:sz w:val="24"/>
+          <w:szCs w:val="24"/>
+        </w:rPr>
+        <w:t>.</w:t>
+      </w:r>
+      <w:r>
+        <w:rPr>
+          <w:rFonts w:ascii="Times New Roman" w:hAnsi="Times New Roman" w:cs="Times New Roman"/>
+          <w:sz w:val="24"/>
+          <w:szCs w:val="24"/>
+        </w:rPr>
+        <w:t xml:space="preserve"> </w:t>
+      </w:r>
+    </w:p>
+    <w:p>
+      <w:pPr>
+        <w:pStyle w:val="ListParagraph"/>
+        <w:numPr>
+          <w:ilvl w:val="0"/>
+          <w:numId w:val="2"/>
+        </w:numPr>
+        <w:jc w:val="both"/>
+        <w:rPr>
+          <w:rFonts w:ascii="Times New Roman" w:hAnsi="Times New Roman" w:cs="Times New Roman"/>
+          <w:sz w:val="24"/>
+          <w:szCs w:val="24"/>
+        </w:rPr>
+      </w:pPr>
+      <w:r>
+        <w:rPr>
+          <w:rFonts w:ascii="Times New Roman" w:hAnsi="Times New Roman" w:cs="Times New Roman"/>
+          <w:sz w:val="24"/>
+          <w:szCs w:val="24"/>
+        </w:rPr>
+        <w:t xml:space="preserve">The </w:t>
+      </w:r>
+      <w:proofErr w:type="gramStart"/>
+      <w:r>
+        <w:rPr>
+          <w:rFonts w:ascii="Times New Roman" w:hAnsi="Times New Roman" w:cs="Times New Roman"/>
+          <w:i/>
+          <w:sz w:val="24"/>
+          <w:szCs w:val="24"/>
+        </w:rPr>
+        <w:t>reset(</w:t>
+      </w:r>
+      <w:proofErr w:type="gramEnd"/>
+      <w:r>
+        <w:rPr>
+          <w:rFonts w:ascii="Times New Roman" w:hAnsi="Times New Roman" w:cs="Times New Roman"/>
+          <w:i/>
+          <w:sz w:val="24"/>
+          <w:szCs w:val="24"/>
+        </w:rPr>
+        <w:t>)</w:t>
+      </w:r>
+      <w:r>
+        <w:rPr>
+          <w:rFonts w:ascii="Times New Roman" w:hAnsi="Times New Roman" w:cs="Times New Roman"/>
+          <w:sz w:val="24"/>
+          <w:szCs w:val="24"/>
+        </w:rPr>
+        <w:t xml:space="preserve"> method frees the resource and sets the raw pointer to </w:t>
+      </w:r>
+      <w:proofErr w:type="spellStart"/>
+      <w:r>
+        <w:rPr>
+          <w:rFonts w:ascii="Times New Roman" w:hAnsi="Times New Roman" w:cs="Times New Roman"/>
+          <w:i/>
+          <w:sz w:val="24"/>
+          <w:szCs w:val="24"/>
+        </w:rPr>
+        <w:t>nullptr</w:t>
+      </w:r>
+      <w:proofErr w:type="spellEnd"/>
+      <w:r>
+        <w:rPr>
+          <w:rFonts w:ascii="Times New Roman" w:hAnsi="Times New Roman" w:cs="Times New Roman"/>
+          <w:sz w:val="24"/>
+          <w:szCs w:val="24"/>
+        </w:rPr>
+        <w:t>.</w:t>
+      </w:r>
+    </w:p>
+    <w:p>
+      <w:pPr>
+        <w:pStyle w:val="ListParagraph"/>
+        <w:numPr>
+          <w:ilvl w:val="0"/>
+          <w:numId w:val="2"/>
+        </w:numPr>
+        <w:jc w:val="both"/>
+        <w:rPr>
+          <w:rFonts w:ascii="Times New Roman" w:hAnsi="Times New Roman" w:cs="Times New Roman"/>
+          <w:sz w:val="24"/>
+          <w:szCs w:val="24"/>
+        </w:rPr>
+      </w:pPr>
+      <w:r>
+        <w:rPr>
+          <w:rFonts w:ascii="Times New Roman" w:hAnsi="Times New Roman" w:cs="Times New Roman"/>
+          <w:sz w:val="24"/>
+          <w:szCs w:val="24"/>
+        </w:rPr>
+        <w:t xml:space="preserve">To move a unique pointer use </w:t>
+      </w:r>
+      <w:proofErr w:type="gramStart"/>
+      <w:r>
+        <w:rPr>
+          <w:rFonts w:ascii="Times New Roman" w:hAnsi="Times New Roman" w:cs="Times New Roman"/>
+          <w:i/>
+          <w:sz w:val="24"/>
+          <w:szCs w:val="24"/>
+        </w:rPr>
+        <w:t>std::</w:t>
+      </w:r>
+      <w:proofErr w:type="gramEnd"/>
+      <w:r>
+        <w:rPr>
+          <w:rFonts w:ascii="Times New Roman" w:hAnsi="Times New Roman" w:cs="Times New Roman"/>
+          <w:i/>
+          <w:sz w:val="24"/>
+          <w:szCs w:val="24"/>
+        </w:rPr>
+        <w:t>move()</w:t>
+      </w:r>
+      <w:r>
+        <w:rPr>
+          <w:rFonts w:ascii="Times New Roman" w:hAnsi="Times New Roman" w:cs="Times New Roman"/>
+          <w:sz w:val="24"/>
+          <w:szCs w:val="24"/>
+        </w:rPr>
+        <w:t>. This can be used to move any type</w:t>
+      </w:r>
+      <w:r>
+        <w:rPr>
+          <w:rFonts w:ascii="Times New Roman" w:hAnsi="Times New Roman" w:cs="Times New Roman"/>
+          <w:sz w:val="24"/>
+          <w:szCs w:val="24"/>
+        </w:rPr>
+        <w:t xml:space="preserve"> that supports move semantics.</w:t>
+      </w:r>
+    </w:p>
+    <w:p>
+      <w:pPr>
+        <w:pStyle w:val="ListParagraph"/>
+        <w:numPr>
+          <w:ilvl w:val="0"/>
+          <w:numId w:val="2"/>
+        </w:numPr>
+        <w:jc w:val="both"/>
+        <w:rPr>
+          <w:rFonts w:ascii="Times New Roman" w:hAnsi="Times New Roman" w:cs="Times New Roman"/>
+          <w:sz w:val="24"/>
+          <w:szCs w:val="24"/>
+        </w:rPr>
+      </w:pPr>
+      <w:proofErr w:type="spellStart"/>
+      <w:r>
+        <w:rPr>
+          <w:rFonts w:ascii="Times New Roman" w:hAnsi="Times New Roman" w:cs="Times New Roman"/>
+          <w:i/>
+          <w:sz w:val="24"/>
+          <w:szCs w:val="24"/>
+        </w:rPr>
+        <w:t>make_unique</w:t>
+      </w:r>
+      <w:proofErr w:type="spellEnd"/>
+      <w:r>
+        <w:rPr>
+          <w:rFonts w:ascii="Times New Roman" w:hAnsi="Times New Roman" w:cs="Times New Roman"/>
+          <w:i/>
+          <w:sz w:val="24"/>
+          <w:szCs w:val="24"/>
+        </w:rPr>
+        <w:t>&lt;T&gt;(</w:t>
+      </w:r>
+      <w:proofErr w:type="spellStart"/>
+      <w:r>
+        <w:rPr>
+          <w:rFonts w:ascii="Times New Roman" w:hAnsi="Times New Roman" w:cs="Times New Roman"/>
+          <w:i/>
+          <w:sz w:val="24"/>
+          <w:szCs w:val="24"/>
+        </w:rPr>
+        <w:t>args</w:t>
+      </w:r>
+      <w:proofErr w:type="spellEnd"/>
+      <w:r>
+        <w:rPr>
+          <w:rFonts w:ascii="Times New Roman" w:hAnsi="Times New Roman" w:cs="Times New Roman"/>
+          <w:i/>
+          <w:sz w:val="24"/>
+          <w:szCs w:val="24"/>
+        </w:rPr>
+        <w:t>)</w:t>
+      </w:r>
+      <w:r>
+        <w:rPr>
+          <w:rFonts w:ascii="Times New Roman" w:hAnsi="Times New Roman" w:cs="Times New Roman"/>
+          <w:sz w:val="24"/>
+          <w:szCs w:val="24"/>
+        </w:rPr>
+        <w:t xml:space="preserve"> is a better way to create a unique pointer as you don’t have to use the </w:t>
+      </w:r>
+      <w:r>
+        <w:rPr>
+          <w:rFonts w:ascii="Times New Roman" w:hAnsi="Times New Roman" w:cs="Times New Roman"/>
+          <w:i/>
+          <w:sz w:val="24"/>
+          <w:szCs w:val="24"/>
+        </w:rPr>
+        <w:t>new</w:t>
+      </w:r>
+      <w:r>
+        <w:rPr>
+          <w:rFonts w:ascii="Times New Roman" w:hAnsi="Times New Roman" w:cs="Times New Roman"/>
+          <w:sz w:val="24"/>
+          <w:szCs w:val="24"/>
+        </w:rPr>
+        <w:t xml:space="preserve"> keyword. </w:t>
       </w:r>
       <w:bookmarkStart w:id="0" w:name="_GoBack"/>
       <w:bookmarkEnd w:id="0"/>
-    </w:p>
-    <w:p>
-      <w:pPr>
-        <w:pStyle w:val="CHeading"/>
-      </w:pPr>
-      <w:r>
-        <w:t>Smart Pointers</w:t>
-      </w:r>
-    </w:p>
-    <w:p>
-      <w:pPr>
-        <w:pStyle w:val="ListParagraph"/>
-        <w:numPr>
-          <w:ilvl w:val="0"/>
-          <w:numId w:val="2"/>
-        </w:numPr>
-        <w:jc w:val="both"/>
-        <w:rPr>
-          <w:rFonts w:ascii="Times New Roman" w:hAnsi="Times New Roman" w:cs="Times New Roman"/>
-          <w:sz w:val="24"/>
-          <w:szCs w:val="24"/>
-        </w:rPr>
-      </w:pPr>
+      <w:r>
+        <w:rPr>
+          <w:rFonts w:ascii="Times New Roman" w:hAnsi="Times New Roman" w:cs="Times New Roman"/>
+          <w:i/>
+          <w:sz w:val="24"/>
+          <w:szCs w:val="24"/>
+        </w:rPr>
+        <w:t xml:space="preserve"> </w:t>
+      </w:r>
     </w:p>
     <w:p>
       <w:pPr>
@@ -31239,7 +32381,6 @@
   <w:style w:type="character" w:default="1" w:styleId="DefaultParagraphFont">
     <w:name w:val="Default Paragraph Font"/>
     <w:uiPriority w:val="1"/>
-    <w:semiHidden/>
     <w:unhideWhenUsed/>
   </w:style>
   <w:style w:type="table" w:default="1" w:styleId="TableNormal">
@@ -31681,7 +32822,7 @@
 </file>
 
 <file path=customXml/itemProps1.xml><?xml version="1.0" encoding="utf-8"?>
-<ds:datastoreItem xmlns:ds="http://schemas.openxmlformats.org/officeDocument/2006/customXml" ds:itemID="{F358B8BA-7711-4FB0-9CBB-B37CB2BB8B81}">
+<ds:datastoreItem xmlns:ds="http://schemas.openxmlformats.org/officeDocument/2006/customXml" ds:itemID="{08B6B12B-1A3D-49EB-AFB2-EE667A65AFD3}">
   <ds:schemaRefs>
     <ds:schemaRef ds:uri="http://schemas.openxmlformats.org/officeDocument/2006/bibliography"/>
   </ds:schemaRefs>

</xml_diff>

<commit_message>
Covered shared pointers, reference count, weak pointers, and custom deleters. Completed section challenge, 10-part quiz, and the section.
</commit_message>
<xml_diff>
--- a/notes/BeginningCppProgramming.docx
+++ b/notes/BeginningCppProgramming.docx
@@ -29978,15 +29978,7 @@
           <w:sz w:val="24"/>
           <w:szCs w:val="24"/>
         </w:rPr>
-        <w:t xml:space="preserve">), weak pointers </w:t>
-      </w:r>
-      <w:r>
-        <w:rPr>
-          <w:rFonts w:ascii="Times New Roman" w:hAnsi="Times New Roman" w:cs="Times New Roman"/>
-          <w:sz w:val="24"/>
-          <w:szCs w:val="24"/>
-        </w:rPr>
-        <w:t>(</w:t>
+        <w:t>), weak pointers (</w:t>
       </w:r>
       <w:proofErr w:type="spellStart"/>
       <w:r>
@@ -30005,23 +29997,7 @@
           <w:sz w:val="24"/>
           <w:szCs w:val="24"/>
         </w:rPr>
-        <w:t>)</w:t>
-      </w:r>
-      <w:r>
-        <w:rPr>
-          <w:rFonts w:ascii="Times New Roman" w:hAnsi="Times New Roman" w:cs="Times New Roman"/>
-          <w:sz w:val="24"/>
-          <w:szCs w:val="24"/>
-        </w:rPr>
-        <w:t xml:space="preserve">, and auto pointers </w:t>
-      </w:r>
-      <w:r>
-        <w:rPr>
-          <w:rFonts w:ascii="Times New Roman" w:hAnsi="Times New Roman" w:cs="Times New Roman"/>
-          <w:sz w:val="24"/>
-          <w:szCs w:val="24"/>
-        </w:rPr>
-        <w:t>(</w:t>
+        <w:t>), and auto pointers (</w:t>
       </w:r>
       <w:r>
         <w:rPr>
@@ -30049,15 +30025,7 @@
           <w:sz w:val="24"/>
           <w:szCs w:val="24"/>
         </w:rPr>
-        <w:t>)</w:t>
-      </w:r>
-      <w:r>
-        <w:rPr>
-          <w:rFonts w:ascii="Times New Roman" w:hAnsi="Times New Roman" w:cs="Times New Roman"/>
-          <w:sz w:val="24"/>
-          <w:szCs w:val="24"/>
-        </w:rPr>
-        <w:t>. Auto pointers have</w:t>
+        <w:t>). Auto pointers have</w:t>
       </w:r>
       <w:r>
         <w:rPr>
@@ -30112,25 +30080,7 @@
           <w:sz w:val="24"/>
           <w:szCs w:val="24"/>
         </w:rPr>
-        <w:t xml:space="preserve"> They’re used similar to raw pointers since they overload the dereference (*) and pointer-to-method (-&gt;) operators</w:t>
-      </w:r>
-      <w:proofErr w:type="gramStart"/>
-      <w:r>
-        <w:rPr>
-          <w:rFonts w:ascii="Times New Roman" w:hAnsi="Times New Roman" w:cs="Times New Roman"/>
-          <w:sz w:val="24"/>
-          <w:szCs w:val="24"/>
-        </w:rPr>
-        <w:t xml:space="preserve">. </w:t>
-      </w:r>
-      <w:proofErr w:type="gramEnd"/>
-      <w:r>
-        <w:rPr>
-          <w:rFonts w:ascii="Times New Roman" w:hAnsi="Times New Roman" w:cs="Times New Roman"/>
-          <w:sz w:val="24"/>
-          <w:szCs w:val="24"/>
-        </w:rPr>
-        <w:t xml:space="preserve">You don’t have to worry about allocating or deallocating memory since that’s managed by the smart pointer. They don’t support pointer arithmetic. They can have custom </w:t>
+        <w:t xml:space="preserve"> They’re used similar to raw pointers since they overload the dereference (*) and pointer-to-method (-&gt;) operators. You don’t have to worry about allocating or deallocating memory since that’s managed by the smart pointer. They don’t support pointer arithmetic. They can have custom </w:t>
       </w:r>
       <w:proofErr w:type="spellStart"/>
       <w:r>
@@ -30949,18 +30899,456 @@
           <w:sz w:val="24"/>
           <w:szCs w:val="24"/>
         </w:rPr>
-        <w:t xml:space="preserve"> keyword. </w:t>
+        <w:t xml:space="preserve"> keyword.</w:t>
+      </w:r>
+      <w:r>
+        <w:rPr>
+          <w:rFonts w:ascii="Times New Roman" w:hAnsi="Times New Roman" w:cs="Times New Roman"/>
+          <w:sz w:val="24"/>
+          <w:szCs w:val="24"/>
+        </w:rPr>
+        <w:t xml:space="preserve"> It’s also more efficient.</w:t>
+      </w:r>
+    </w:p>
+    <w:p>
+      <w:pPr>
+        <w:pStyle w:val="ListParagraph"/>
+        <w:ind w:left="360"/>
+        <w:jc w:val="both"/>
+        <w:rPr>
+          <w:rFonts w:ascii="Times New Roman" w:hAnsi="Times New Roman" w:cs="Times New Roman"/>
+          <w:sz w:val="24"/>
+          <w:szCs w:val="24"/>
+        </w:rPr>
+      </w:pPr>
+    </w:p>
+    <w:p>
+      <w:pPr>
+        <w:pStyle w:val="ListParagraph"/>
+        <w:numPr>
+          <w:ilvl w:val="0"/>
+          <w:numId w:val="2"/>
+        </w:numPr>
+        <w:jc w:val="both"/>
+        <w:rPr>
+          <w:rFonts w:ascii="Times New Roman" w:hAnsi="Times New Roman" w:cs="Times New Roman"/>
+          <w:sz w:val="24"/>
+          <w:szCs w:val="24"/>
+        </w:rPr>
+      </w:pPr>
+      <w:r>
+        <w:rPr>
+          <w:rFonts w:ascii="Times New Roman" w:hAnsi="Times New Roman" w:cs="Times New Roman"/>
+          <w:sz w:val="24"/>
+          <w:szCs w:val="24"/>
+        </w:rPr>
+        <w:t xml:space="preserve">Shared pointers also point to objects of type </w:t>
+      </w:r>
+      <w:r>
+        <w:rPr>
+          <w:rFonts w:ascii="Times New Roman" w:hAnsi="Times New Roman" w:cs="Times New Roman"/>
+          <w:i/>
+          <w:sz w:val="24"/>
+          <w:szCs w:val="24"/>
+        </w:rPr>
+        <w:t>T</w:t>
+      </w:r>
+      <w:r>
+        <w:rPr>
+          <w:rFonts w:ascii="Times New Roman" w:hAnsi="Times New Roman" w:cs="Times New Roman"/>
+          <w:sz w:val="24"/>
+          <w:szCs w:val="24"/>
+        </w:rPr>
+        <w:t xml:space="preserve"> on the heap. It’s called shared because multiple objects share the resource – shared ownership.</w:t>
+      </w:r>
+    </w:p>
+    <w:p>
+      <w:pPr>
+        <w:pStyle w:val="ListParagraph"/>
+        <w:numPr>
+          <w:ilvl w:val="0"/>
+          <w:numId w:val="2"/>
+        </w:numPr>
+        <w:jc w:val="both"/>
+        <w:rPr>
+          <w:rFonts w:ascii="Times New Roman" w:hAnsi="Times New Roman" w:cs="Times New Roman"/>
+          <w:sz w:val="24"/>
+          <w:szCs w:val="24"/>
+        </w:rPr>
+      </w:pPr>
+      <w:r>
+        <w:rPr>
+          <w:rFonts w:ascii="Times New Roman" w:hAnsi="Times New Roman" w:cs="Times New Roman"/>
+          <w:sz w:val="24"/>
+          <w:szCs w:val="24"/>
+        </w:rPr>
+        <w:t>They can be copied or moved. Once all of the shared pointers that share the same resource fall out of scope, the resource is automatically freed.</w:t>
+      </w:r>
+      <w:r>
+        <w:rPr>
+          <w:rFonts w:ascii="Times New Roman" w:hAnsi="Times New Roman" w:cs="Times New Roman"/>
+          <w:sz w:val="24"/>
+          <w:szCs w:val="24"/>
+        </w:rPr>
+        <w:t xml:space="preserve"> An attribute in the shared pointer keeps track of the number of objects sharing the resource, if that </w:t>
+      </w:r>
+      <w:r>
+        <w:rPr>
+          <w:rFonts w:ascii="Times New Roman" w:hAnsi="Times New Roman" w:cs="Times New Roman"/>
+          <w:sz w:val="24"/>
+          <w:szCs w:val="24"/>
+        </w:rPr>
+        <w:t xml:space="preserve">reference </w:t>
+      </w:r>
+      <w:r>
+        <w:rPr>
+          <w:rFonts w:ascii="Times New Roman" w:hAnsi="Times New Roman" w:cs="Times New Roman"/>
+          <w:sz w:val="24"/>
+          <w:szCs w:val="24"/>
+        </w:rPr>
+        <w:t>count is 0 in the destructor, the resource is freed.</w:t>
+      </w:r>
+    </w:p>
+    <w:p>
+      <w:pPr>
+        <w:pStyle w:val="ListParagraph"/>
+        <w:numPr>
+          <w:ilvl w:val="0"/>
+          <w:numId w:val="2"/>
+        </w:numPr>
+        <w:jc w:val="both"/>
+        <w:rPr>
+          <w:rFonts w:ascii="Times New Roman" w:hAnsi="Times New Roman" w:cs="Times New Roman"/>
+          <w:sz w:val="24"/>
+          <w:szCs w:val="24"/>
+        </w:rPr>
+      </w:pPr>
+      <w:r>
+        <w:rPr>
+          <w:rFonts w:ascii="Times New Roman" w:hAnsi="Times New Roman" w:cs="Times New Roman"/>
+          <w:sz w:val="24"/>
+          <w:szCs w:val="24"/>
+        </w:rPr>
+        <w:t>Unique pointers can create arrays on the heap, while shared pointers can’t.</w:t>
+      </w:r>
+    </w:p>
+    <w:p>
+      <w:pPr>
+        <w:pStyle w:val="ListParagraph"/>
+        <w:numPr>
+          <w:ilvl w:val="0"/>
+          <w:numId w:val="2"/>
+        </w:numPr>
+        <w:jc w:val="both"/>
+        <w:rPr>
+          <w:rFonts w:ascii="Times New Roman" w:hAnsi="Times New Roman" w:cs="Times New Roman"/>
+          <w:sz w:val="24"/>
+          <w:szCs w:val="24"/>
+        </w:rPr>
+      </w:pPr>
+      <w:r>
+        <w:rPr>
+          <w:rFonts w:ascii="Times New Roman" w:hAnsi="Times New Roman" w:cs="Times New Roman"/>
+          <w:sz w:val="24"/>
+          <w:szCs w:val="24"/>
+        </w:rPr>
+        <w:t xml:space="preserve">Initialising a shared pointer sets its counter to 1, copying it </w:t>
+      </w:r>
+      <w:r>
+        <w:rPr>
+          <w:rFonts w:ascii="Times New Roman" w:hAnsi="Times New Roman" w:cs="Times New Roman"/>
+          <w:sz w:val="24"/>
+          <w:szCs w:val="24"/>
+        </w:rPr>
+        <w:t>increments</w:t>
+      </w:r>
+      <w:r>
+        <w:rPr>
+          <w:rFonts w:ascii="Times New Roman" w:hAnsi="Times New Roman" w:cs="Times New Roman"/>
+          <w:sz w:val="24"/>
+          <w:szCs w:val="24"/>
+        </w:rPr>
+        <w:t xml:space="preserve"> the counter in the </w:t>
+      </w:r>
+      <w:r>
+        <w:rPr>
+          <w:rFonts w:ascii="Times New Roman" w:hAnsi="Times New Roman" w:cs="Times New Roman"/>
+          <w:sz w:val="24"/>
+          <w:szCs w:val="24"/>
+        </w:rPr>
+        <w:t>old</w:t>
+      </w:r>
+      <w:r>
+        <w:rPr>
+          <w:rFonts w:ascii="Times New Roman" w:hAnsi="Times New Roman" w:cs="Times New Roman"/>
+          <w:sz w:val="24"/>
+          <w:szCs w:val="24"/>
+        </w:rPr>
+        <w:t xml:space="preserve"> object and copies the counter to the new object, moving it sets the counter </w:t>
+      </w:r>
+      <w:r>
+        <w:rPr>
+          <w:rFonts w:ascii="Times New Roman" w:hAnsi="Times New Roman" w:cs="Times New Roman"/>
+          <w:sz w:val="24"/>
+          <w:szCs w:val="24"/>
+        </w:rPr>
+        <w:t>in the new object to the current count then sets it to 0 in the old object,</w:t>
+      </w:r>
+      <w:r>
+        <w:rPr>
+          <w:rFonts w:ascii="Times New Roman" w:hAnsi="Times New Roman" w:cs="Times New Roman"/>
+          <w:i/>
+          <w:sz w:val="24"/>
+          <w:szCs w:val="24"/>
+        </w:rPr>
+        <w:t xml:space="preserve"> reset()</w:t>
+      </w:r>
+      <w:r>
+        <w:rPr>
+          <w:rFonts w:ascii="Times New Roman" w:hAnsi="Times New Roman" w:cs="Times New Roman"/>
+          <w:sz w:val="24"/>
+          <w:szCs w:val="24"/>
+        </w:rPr>
+        <w:t xml:space="preserve"> decrements the counter in all of the objects and sets the counter to 0 in the current object, the destructor decrements the counter in all of the objects.</w:t>
+      </w:r>
+    </w:p>
+    <w:p>
+      <w:pPr>
+        <w:pStyle w:val="ListParagraph"/>
+        <w:numPr>
+          <w:ilvl w:val="0"/>
+          <w:numId w:val="2"/>
+        </w:numPr>
+        <w:jc w:val="both"/>
+        <w:rPr>
+          <w:rFonts w:ascii="Times New Roman" w:hAnsi="Times New Roman" w:cs="Times New Roman"/>
+          <w:sz w:val="24"/>
+          <w:szCs w:val="24"/>
+        </w:rPr>
+      </w:pPr>
+      <w:r>
+        <w:rPr>
+          <w:rFonts w:ascii="Times New Roman" w:hAnsi="Times New Roman" w:cs="Times New Roman"/>
+          <w:sz w:val="24"/>
+          <w:szCs w:val="24"/>
+        </w:rPr>
+        <w:t>The counter should be the same between all of the shared pointers that are associated with the same resources.</w:t>
+      </w:r>
+    </w:p>
+    <w:p>
+      <w:pPr>
+        <w:pStyle w:val="ListParagraph"/>
+        <w:numPr>
+          <w:ilvl w:val="0"/>
+          <w:numId w:val="2"/>
+        </w:numPr>
+        <w:jc w:val="both"/>
+        <w:rPr>
+          <w:rFonts w:ascii="Times New Roman" w:hAnsi="Times New Roman" w:cs="Times New Roman"/>
+          <w:sz w:val="24"/>
+          <w:szCs w:val="24"/>
+        </w:rPr>
+      </w:pPr>
+      <w:proofErr w:type="spellStart"/>
+      <w:r>
+        <w:rPr>
+          <w:rFonts w:ascii="Times New Roman" w:hAnsi="Times New Roman" w:cs="Times New Roman"/>
+          <w:i/>
+          <w:sz w:val="24"/>
+          <w:szCs w:val="24"/>
+        </w:rPr>
+        <w:t>make_shared</w:t>
+      </w:r>
+      <w:proofErr w:type="spellEnd"/>
+      <w:r>
+        <w:rPr>
+          <w:rFonts w:ascii="Times New Roman" w:hAnsi="Times New Roman" w:cs="Times New Roman"/>
+          <w:i/>
+          <w:sz w:val="24"/>
+          <w:szCs w:val="24"/>
+        </w:rPr>
+        <w:t>&lt;T&gt;(</w:t>
+      </w:r>
+      <w:proofErr w:type="spellStart"/>
+      <w:r>
+        <w:rPr>
+          <w:rFonts w:ascii="Times New Roman" w:hAnsi="Times New Roman" w:cs="Times New Roman"/>
+          <w:i/>
+          <w:sz w:val="24"/>
+          <w:szCs w:val="24"/>
+        </w:rPr>
+        <w:t>args</w:t>
+      </w:r>
+      <w:proofErr w:type="spellEnd"/>
+      <w:r>
+        <w:rPr>
+          <w:rFonts w:ascii="Times New Roman" w:hAnsi="Times New Roman" w:cs="Times New Roman"/>
+          <w:i/>
+          <w:sz w:val="24"/>
+          <w:szCs w:val="24"/>
+        </w:rPr>
+        <w:t>)</w:t>
+      </w:r>
+      <w:r>
+        <w:rPr>
+          <w:rFonts w:ascii="Times New Roman" w:hAnsi="Times New Roman" w:cs="Times New Roman"/>
+          <w:sz w:val="24"/>
+          <w:szCs w:val="24"/>
+        </w:rPr>
+        <w:t xml:space="preserve"> works the same way for shared pointers as </w:t>
+      </w:r>
+      <w:proofErr w:type="spellStart"/>
+      <w:r>
+        <w:rPr>
+          <w:rFonts w:ascii="Times New Roman" w:hAnsi="Times New Roman" w:cs="Times New Roman"/>
+          <w:i/>
+          <w:sz w:val="24"/>
+          <w:szCs w:val="24"/>
+        </w:rPr>
+        <w:t>make_unique</w:t>
+      </w:r>
+      <w:proofErr w:type="spellEnd"/>
+      <w:r>
+        <w:rPr>
+          <w:rFonts w:ascii="Times New Roman" w:hAnsi="Times New Roman" w:cs="Times New Roman"/>
+          <w:sz w:val="24"/>
+          <w:szCs w:val="24"/>
+        </w:rPr>
+        <w:t xml:space="preserve"> does for unique pointers.</w:t>
+      </w:r>
+    </w:p>
+    <w:p>
+      <w:pPr>
+        <w:pStyle w:val="ListParagraph"/>
+        <w:ind w:left="360"/>
+        <w:jc w:val="both"/>
+        <w:rPr>
+          <w:rFonts w:ascii="Times New Roman" w:hAnsi="Times New Roman" w:cs="Times New Roman"/>
+          <w:sz w:val="24"/>
+          <w:szCs w:val="24"/>
+        </w:rPr>
+      </w:pPr>
+    </w:p>
+    <w:p>
+      <w:pPr>
+        <w:pStyle w:val="ListParagraph"/>
+        <w:numPr>
+          <w:ilvl w:val="0"/>
+          <w:numId w:val="2"/>
+        </w:numPr>
+        <w:jc w:val="both"/>
+        <w:rPr>
+          <w:rFonts w:ascii="Times New Roman" w:hAnsi="Times New Roman" w:cs="Times New Roman"/>
+          <w:sz w:val="24"/>
+          <w:szCs w:val="24"/>
+        </w:rPr>
+      </w:pPr>
+      <w:r>
+        <w:rPr>
+          <w:rFonts w:ascii="Times New Roman" w:hAnsi="Times New Roman" w:cs="Times New Roman"/>
+          <w:sz w:val="24"/>
+          <w:szCs w:val="24"/>
+        </w:rPr>
+        <w:t xml:space="preserve">Weak pointers </w:t>
+      </w:r>
+      <w:r>
+        <w:rPr>
+          <w:rFonts w:ascii="Times New Roman" w:hAnsi="Times New Roman" w:cs="Times New Roman"/>
+          <w:sz w:val="24"/>
+          <w:szCs w:val="24"/>
+        </w:rPr>
+        <w:t>provide a non-owning/weak reference to a resource owned by a shared pointer. As such creating one doesn’t affect the reference count in a shared pointer.</w:t>
+      </w:r>
+    </w:p>
+    <w:p>
+      <w:pPr>
+        <w:pStyle w:val="ListParagraph"/>
+        <w:numPr>
+          <w:ilvl w:val="0"/>
+          <w:numId w:val="2"/>
+        </w:numPr>
+        <w:jc w:val="both"/>
+        <w:rPr>
+          <w:rFonts w:ascii="Times New Roman" w:hAnsi="Times New Roman" w:cs="Times New Roman"/>
+          <w:sz w:val="24"/>
+          <w:szCs w:val="24"/>
+        </w:rPr>
+      </w:pPr>
+      <w:r>
+        <w:rPr>
+          <w:rFonts w:ascii="Times New Roman" w:hAnsi="Times New Roman" w:cs="Times New Roman"/>
+          <w:sz w:val="24"/>
+          <w:szCs w:val="24"/>
+        </w:rPr>
+        <w:t xml:space="preserve">They are always created from a </w:t>
+      </w:r>
+      <w:proofErr w:type="spellStart"/>
+      <w:r>
+        <w:rPr>
+          <w:rFonts w:ascii="Times New Roman" w:hAnsi="Times New Roman" w:cs="Times New Roman"/>
+          <w:i/>
+          <w:sz w:val="24"/>
+          <w:szCs w:val="24"/>
+        </w:rPr>
+        <w:t>shared_ptr</w:t>
+      </w:r>
+      <w:proofErr w:type="spellEnd"/>
+      <w:r>
+        <w:rPr>
+          <w:rFonts w:ascii="Times New Roman" w:hAnsi="Times New Roman" w:cs="Times New Roman"/>
+          <w:sz w:val="24"/>
+          <w:szCs w:val="24"/>
+        </w:rPr>
+        <w:t>.</w:t>
+      </w:r>
+    </w:p>
+    <w:p>
+      <w:pPr>
+        <w:pStyle w:val="ListParagraph"/>
+        <w:numPr>
+          <w:ilvl w:val="0"/>
+          <w:numId w:val="2"/>
+        </w:numPr>
+        <w:jc w:val="both"/>
+        <w:rPr>
+          <w:rFonts w:ascii="Times New Roman" w:hAnsi="Times New Roman" w:cs="Times New Roman"/>
+          <w:sz w:val="24"/>
+          <w:szCs w:val="24"/>
+        </w:rPr>
+      </w:pPr>
+      <w:r>
+        <w:rPr>
+          <w:rFonts w:ascii="Times New Roman" w:hAnsi="Times New Roman" w:cs="Times New Roman"/>
+          <w:sz w:val="24"/>
+          <w:szCs w:val="24"/>
+        </w:rPr>
+        <w:t>They are used in situations where two classes have shared pointers that point to the opposite class. This circular ownership stops the resource from being freed</w:t>
+      </w:r>
+      <w:r>
+        <w:rPr>
+          <w:rFonts w:ascii="Times New Roman" w:hAnsi="Times New Roman" w:cs="Times New Roman"/>
+          <w:sz w:val="24"/>
+          <w:szCs w:val="24"/>
+        </w:rPr>
+        <w:t xml:space="preserve"> even when</w:t>
       </w:r>
       <w:bookmarkStart w:id="0" w:name="_GoBack"/>
       <w:bookmarkEnd w:id="0"/>
       <w:r>
         <w:rPr>
           <w:rFonts w:ascii="Times New Roman" w:hAnsi="Times New Roman" w:cs="Times New Roman"/>
-          <w:i/>
-          <w:sz w:val="24"/>
-          <w:szCs w:val="24"/>
-        </w:rPr>
-        <w:t xml:space="preserve"> </w:t>
+          <w:sz w:val="24"/>
+          <w:szCs w:val="24"/>
+        </w:rPr>
+        <w:t xml:space="preserve"> the shared pointers fall out of scope</w:t>
+      </w:r>
+      <w:r>
+        <w:rPr>
+          <w:rFonts w:ascii="Times New Roman" w:hAnsi="Times New Roman" w:cs="Times New Roman"/>
+          <w:sz w:val="24"/>
+          <w:szCs w:val="24"/>
+        </w:rPr>
+        <w:t xml:space="preserve"> – memory leak. However, by replacing one shared pointer with a weak pointer, it stops the circular ownership.</w:t>
       </w:r>
     </w:p>
     <w:p>
@@ -31037,6 +31425,7 @@
         <w:pStyle w:val="CHeading"/>
       </w:pPr>
       <w:r>
+        <w:lastRenderedPageBreak/>
         <w:t>Bonus Material and Source Code</w:t>
       </w:r>
     </w:p>
@@ -32381,6 +32770,7 @@
   <w:style w:type="character" w:default="1" w:styleId="DefaultParagraphFont">
     <w:name w:val="Default Paragraph Font"/>
     <w:uiPriority w:val="1"/>
+    <w:semiHidden/>
     <w:unhideWhenUsed/>
   </w:style>
   <w:style w:type="table" w:default="1" w:styleId="TableNormal">
@@ -32822,7 +33212,7 @@
 </file>
 
 <file path=customXml/itemProps1.xml><?xml version="1.0" encoding="utf-8"?>
-<ds:datastoreItem xmlns:ds="http://schemas.openxmlformats.org/officeDocument/2006/customXml" ds:itemID="{08B6B12B-1A3D-49EB-AFB2-EE667A65AFD3}">
+<ds:datastoreItem xmlns:ds="http://schemas.openxmlformats.org/officeDocument/2006/customXml" ds:itemID="{81C172BB-B4E6-445A-9B2E-A06238805E2C}">
   <ds:schemaRefs>
     <ds:schemaRef ds:uri="http://schemas.openxmlformats.org/officeDocument/2006/bibliography"/>
   </ds:schemaRefs>

</xml_diff>

<commit_message>
Covered exceptions, try/catch/throw keywords, propagating exceptions, stack unwinding, multi-catch statements, catch-all statement, and throwing custom exceptions.
</commit_message>
<xml_diff>
--- a/notes/BeginningCppProgramming.docx
+++ b/notes/BeginningCppProgramming.docx
@@ -30454,10 +30454,19 @@
       <w:r>
         <w:rPr>
           <w:rFonts w:ascii="Times New Roman" w:hAnsi="Times New Roman" w:cs="Times New Roman"/>
-          <w:sz w:val="24"/>
-          <w:szCs w:val="24"/>
-        </w:rPr>
-        <w:t xml:space="preserve">Unique pointers point to an object of type </w:t>
+          <w:b/>
+          <w:sz w:val="24"/>
+          <w:szCs w:val="24"/>
+        </w:rPr>
+        <w:t>Unique pointers</w:t>
+      </w:r>
+      <w:r>
+        <w:rPr>
+          <w:rFonts w:ascii="Times New Roman" w:hAnsi="Times New Roman" w:cs="Times New Roman"/>
+          <w:sz w:val="24"/>
+          <w:szCs w:val="24"/>
+        </w:rPr>
+        <w:t xml:space="preserve"> point to an object of type </w:t>
       </w:r>
       <w:r>
         <w:rPr>
@@ -30913,6 +30922,29 @@
     <w:p>
       <w:pPr>
         <w:pStyle w:val="ListParagraph"/>
+        <w:numPr>
+          <w:ilvl w:val="0"/>
+          <w:numId w:val="2"/>
+        </w:numPr>
+        <w:jc w:val="both"/>
+        <w:rPr>
+          <w:rFonts w:ascii="Times New Roman" w:hAnsi="Times New Roman" w:cs="Times New Roman"/>
+          <w:sz w:val="24"/>
+          <w:szCs w:val="24"/>
+        </w:rPr>
+      </w:pPr>
+      <w:r>
+        <w:rPr>
+          <w:rFonts w:ascii="Times New Roman" w:hAnsi="Times New Roman" w:cs="Times New Roman"/>
+          <w:sz w:val="24"/>
+          <w:szCs w:val="24"/>
+        </w:rPr>
+        <w:t>Unique pointers should be the preferred choice, followed by shared pointers.</w:t>
+      </w:r>
+    </w:p>
+    <w:p>
+      <w:pPr>
+        <w:pStyle w:val="ListParagraph"/>
         <w:ind w:left="360"/>
         <w:jc w:val="both"/>
         <w:rPr>
@@ -30939,10 +30971,19 @@
       <w:r>
         <w:rPr>
           <w:rFonts w:ascii="Times New Roman" w:hAnsi="Times New Roman" w:cs="Times New Roman"/>
-          <w:sz w:val="24"/>
-          <w:szCs w:val="24"/>
-        </w:rPr>
-        <w:t xml:space="preserve">Shared pointers also point to objects of type </w:t>
+          <w:b/>
+          <w:sz w:val="24"/>
+          <w:szCs w:val="24"/>
+        </w:rPr>
+        <w:t>Shared pointers</w:t>
+      </w:r>
+      <w:r>
+        <w:rPr>
+          <w:rFonts w:ascii="Times New Roman" w:hAnsi="Times New Roman" w:cs="Times New Roman"/>
+          <w:sz w:val="24"/>
+          <w:szCs w:val="24"/>
+        </w:rPr>
+        <w:t xml:space="preserve"> also point to objects of type </w:t>
       </w:r>
       <w:r>
         <w:rPr>
@@ -31246,10 +31287,19 @@
       <w:r>
         <w:rPr>
           <w:rFonts w:ascii="Times New Roman" w:hAnsi="Times New Roman" w:cs="Times New Roman"/>
-          <w:sz w:val="24"/>
-          <w:szCs w:val="24"/>
-        </w:rPr>
-        <w:t xml:space="preserve">Weak pointers </w:t>
+          <w:b/>
+          <w:sz w:val="24"/>
+          <w:szCs w:val="24"/>
+        </w:rPr>
+        <w:t>Weak pointers</w:t>
+      </w:r>
+      <w:r>
+        <w:rPr>
+          <w:rFonts w:ascii="Times New Roman" w:hAnsi="Times New Roman" w:cs="Times New Roman"/>
+          <w:sz w:val="24"/>
+          <w:szCs w:val="24"/>
+        </w:rPr>
+        <w:t xml:space="preserve"> </w:t>
       </w:r>
       <w:r>
         <w:rPr>
@@ -31330,25 +31380,1006 @@
           <w:sz w:val="24"/>
           <w:szCs w:val="24"/>
         </w:rPr>
-        <w:t xml:space="preserve"> even when</w:t>
+        <w:t xml:space="preserve"> even when the shared pointers fall out of scope</w:t>
+      </w:r>
+      <w:r>
+        <w:rPr>
+          <w:rFonts w:ascii="Times New Roman" w:hAnsi="Times New Roman" w:cs="Times New Roman"/>
+          <w:sz w:val="24"/>
+          <w:szCs w:val="24"/>
+        </w:rPr>
+        <w:t xml:space="preserve"> – memory leak. However, by replacing one shared pointer with a weak pointer, it stops the circular ownership.</w:t>
+      </w:r>
+    </w:p>
+    <w:p>
+      <w:pPr>
+        <w:pStyle w:val="ListParagraph"/>
+        <w:ind w:left="360"/>
+        <w:jc w:val="both"/>
+        <w:rPr>
+          <w:rFonts w:ascii="Times New Roman" w:hAnsi="Times New Roman" w:cs="Times New Roman"/>
+          <w:sz w:val="24"/>
+          <w:szCs w:val="24"/>
+        </w:rPr>
+      </w:pPr>
+    </w:p>
+    <w:p>
+      <w:pPr>
+        <w:pStyle w:val="ListParagraph"/>
+        <w:numPr>
+          <w:ilvl w:val="0"/>
+          <w:numId w:val="2"/>
+        </w:numPr>
+        <w:jc w:val="both"/>
+        <w:rPr>
+          <w:rFonts w:ascii="Times New Roman" w:hAnsi="Times New Roman" w:cs="Times New Roman"/>
+          <w:sz w:val="24"/>
+          <w:szCs w:val="24"/>
+        </w:rPr>
+      </w:pPr>
+      <w:r>
+        <w:rPr>
+          <w:rFonts w:ascii="Times New Roman" w:hAnsi="Times New Roman" w:cs="Times New Roman"/>
+          <w:sz w:val="24"/>
+          <w:szCs w:val="24"/>
+        </w:rPr>
+        <w:t xml:space="preserve">Custom </w:t>
+      </w:r>
+      <w:proofErr w:type="spellStart"/>
+      <w:r>
+        <w:rPr>
+          <w:rFonts w:ascii="Times New Roman" w:hAnsi="Times New Roman" w:cs="Times New Roman"/>
+          <w:sz w:val="24"/>
+          <w:szCs w:val="24"/>
+        </w:rPr>
+        <w:t>deleters</w:t>
+      </w:r>
+      <w:proofErr w:type="spellEnd"/>
+      <w:r>
+        <w:rPr>
+          <w:rFonts w:ascii="Times New Roman" w:hAnsi="Times New Roman" w:cs="Times New Roman"/>
+          <w:sz w:val="24"/>
+          <w:szCs w:val="24"/>
+        </w:rPr>
+        <w:t xml:space="preserve"> </w:t>
+      </w:r>
+      <w:r>
+        <w:rPr>
+          <w:rFonts w:ascii="Times New Roman" w:hAnsi="Times New Roman" w:cs="Times New Roman"/>
+          <w:sz w:val="24"/>
+          <w:szCs w:val="24"/>
+        </w:rPr>
+        <w:t xml:space="preserve">allow running additional code when the resource is being freed. </w:t>
+      </w:r>
+    </w:p>
+    <w:p>
+      <w:pPr>
+        <w:pStyle w:val="ListParagraph"/>
+        <w:numPr>
+          <w:ilvl w:val="0"/>
+          <w:numId w:val="2"/>
+        </w:numPr>
+        <w:jc w:val="both"/>
+        <w:rPr>
+          <w:rFonts w:ascii="Times New Roman" w:hAnsi="Times New Roman" w:cs="Times New Roman"/>
+          <w:sz w:val="24"/>
+          <w:szCs w:val="24"/>
+        </w:rPr>
+      </w:pPr>
+      <w:r>
+        <w:rPr>
+          <w:rFonts w:ascii="Times New Roman" w:hAnsi="Times New Roman" w:cs="Times New Roman"/>
+          <w:sz w:val="24"/>
+          <w:szCs w:val="24"/>
+        </w:rPr>
+        <w:t xml:space="preserve">Can’t use </w:t>
+      </w:r>
+      <w:proofErr w:type="spellStart"/>
+      <w:r>
+        <w:rPr>
+          <w:rFonts w:ascii="Times New Roman" w:hAnsi="Times New Roman" w:cs="Times New Roman"/>
+          <w:i/>
+          <w:sz w:val="24"/>
+          <w:szCs w:val="24"/>
+        </w:rPr>
+        <w:t>make_unique</w:t>
+      </w:r>
+      <w:proofErr w:type="spellEnd"/>
+      <w:r>
+        <w:rPr>
+          <w:rFonts w:ascii="Times New Roman" w:hAnsi="Times New Roman" w:cs="Times New Roman"/>
+          <w:sz w:val="24"/>
+          <w:szCs w:val="24"/>
+        </w:rPr>
+        <w:t xml:space="preserve"> or </w:t>
+      </w:r>
+      <w:proofErr w:type="spellStart"/>
+      <w:r>
+        <w:rPr>
+          <w:rFonts w:ascii="Times New Roman" w:hAnsi="Times New Roman" w:cs="Times New Roman"/>
+          <w:i/>
+          <w:sz w:val="24"/>
+          <w:szCs w:val="24"/>
+        </w:rPr>
+        <w:t>make_shared</w:t>
+      </w:r>
+      <w:proofErr w:type="spellEnd"/>
+      <w:r>
+        <w:rPr>
+          <w:rFonts w:ascii="Times New Roman" w:hAnsi="Times New Roman" w:cs="Times New Roman"/>
+          <w:sz w:val="24"/>
+          <w:szCs w:val="24"/>
+        </w:rPr>
+        <w:t xml:space="preserve"> if you want to use customer </w:t>
+      </w:r>
+      <w:proofErr w:type="spellStart"/>
+      <w:r>
+        <w:rPr>
+          <w:rFonts w:ascii="Times New Roman" w:hAnsi="Times New Roman" w:cs="Times New Roman"/>
+          <w:sz w:val="24"/>
+          <w:szCs w:val="24"/>
+        </w:rPr>
+        <w:t>deleters</w:t>
+      </w:r>
+      <w:proofErr w:type="spellEnd"/>
+      <w:r>
+        <w:rPr>
+          <w:rFonts w:ascii="Times New Roman" w:hAnsi="Times New Roman" w:cs="Times New Roman"/>
+          <w:sz w:val="24"/>
+          <w:szCs w:val="24"/>
+        </w:rPr>
+        <w:t>.</w:t>
+      </w:r>
+    </w:p>
+    <w:p>
+      <w:pPr>
+        <w:pStyle w:val="CHeading"/>
+      </w:pPr>
+      <w:r>
+        <w:t>Exception Handling</w:t>
+      </w:r>
+    </w:p>
+    <w:p>
+      <w:pPr>
+        <w:pStyle w:val="ListParagraph"/>
+        <w:numPr>
+          <w:ilvl w:val="0"/>
+          <w:numId w:val="2"/>
+        </w:numPr>
+        <w:jc w:val="both"/>
+        <w:rPr>
+          <w:rFonts w:ascii="Times New Roman" w:hAnsi="Times New Roman" w:cs="Times New Roman"/>
+          <w:sz w:val="24"/>
+          <w:szCs w:val="24"/>
+        </w:rPr>
+      </w:pPr>
+      <w:r>
+        <w:rPr>
+          <w:rFonts w:ascii="Times New Roman" w:hAnsi="Times New Roman" w:cs="Times New Roman"/>
+          <w:sz w:val="24"/>
+          <w:szCs w:val="24"/>
+        </w:rPr>
+        <w:t>Exceptions indicate that an unusual situation has occurred.</w:t>
+      </w:r>
+      <w:r>
+        <w:rPr>
+          <w:rFonts w:ascii="Times New Roman" w:hAnsi="Times New Roman" w:cs="Times New Roman"/>
+          <w:sz w:val="24"/>
+          <w:szCs w:val="24"/>
+        </w:rPr>
+        <w:t xml:space="preserve"> They then allow the program to deal with it.</w:t>
+      </w:r>
+      <w:r>
+        <w:rPr>
+          <w:rFonts w:ascii="Times New Roman" w:hAnsi="Times New Roman" w:cs="Times New Roman"/>
+          <w:sz w:val="24"/>
+          <w:szCs w:val="24"/>
+        </w:rPr>
+        <w:t xml:space="preserve"> A common example is dividing by zero as this is undefined.</w:t>
+      </w:r>
+    </w:p>
+    <w:p>
+      <w:pPr>
+        <w:pStyle w:val="ListParagraph"/>
+        <w:numPr>
+          <w:ilvl w:val="0"/>
+          <w:numId w:val="2"/>
+        </w:numPr>
+        <w:jc w:val="both"/>
+        <w:rPr>
+          <w:rFonts w:ascii="Times New Roman" w:hAnsi="Times New Roman" w:cs="Times New Roman"/>
+          <w:sz w:val="24"/>
+          <w:szCs w:val="24"/>
+        </w:rPr>
+      </w:pPr>
+      <w:r>
+        <w:rPr>
+          <w:rFonts w:ascii="Times New Roman" w:hAnsi="Times New Roman" w:cs="Times New Roman"/>
+          <w:sz w:val="24"/>
+          <w:szCs w:val="24"/>
+        </w:rPr>
+        <w:t>Exceptions can be caused by insufficient resources, missing resources, invalid operations, range violations, underflows, overflows, illegal data, etc.</w:t>
+      </w:r>
+      <w:r>
+        <w:rPr>
+          <w:rFonts w:ascii="Times New Roman" w:hAnsi="Times New Roman" w:cs="Times New Roman"/>
+          <w:sz w:val="24"/>
+          <w:szCs w:val="24"/>
+        </w:rPr>
+        <w:t xml:space="preserve"> </w:t>
+      </w:r>
+    </w:p>
+    <w:p>
+      <w:pPr>
+        <w:pStyle w:val="ListParagraph"/>
+        <w:numPr>
+          <w:ilvl w:val="0"/>
+          <w:numId w:val="2"/>
+        </w:numPr>
+        <w:jc w:val="both"/>
+        <w:rPr>
+          <w:rFonts w:ascii="Times New Roman" w:hAnsi="Times New Roman" w:cs="Times New Roman"/>
+          <w:sz w:val="24"/>
+          <w:szCs w:val="24"/>
+        </w:rPr>
+      </w:pPr>
+      <w:r>
+        <w:rPr>
+          <w:rFonts w:ascii="Times New Roman" w:hAnsi="Times New Roman" w:cs="Times New Roman"/>
+          <w:b/>
+          <w:sz w:val="24"/>
+          <w:szCs w:val="24"/>
+        </w:rPr>
+        <w:lastRenderedPageBreak/>
+        <w:t>Exception safe</w:t>
+      </w:r>
+      <w:r>
+        <w:rPr>
+          <w:rFonts w:ascii="Times New Roman" w:hAnsi="Times New Roman" w:cs="Times New Roman"/>
+          <w:sz w:val="24"/>
+          <w:szCs w:val="24"/>
+        </w:rPr>
+        <w:t xml:space="preserve"> code is code that can handle exceptions correctly. This can be difficult to do in practice.</w:t>
+      </w:r>
+    </w:p>
+    <w:p>
+      <w:pPr>
+        <w:pStyle w:val="ListParagraph"/>
+        <w:numPr>
+          <w:ilvl w:val="0"/>
+          <w:numId w:val="2"/>
+        </w:numPr>
+        <w:jc w:val="both"/>
+        <w:rPr>
+          <w:rFonts w:ascii="Times New Roman" w:hAnsi="Times New Roman" w:cs="Times New Roman"/>
+          <w:sz w:val="24"/>
+          <w:szCs w:val="24"/>
+        </w:rPr>
+      </w:pPr>
+      <w:r>
+        <w:rPr>
+          <w:rFonts w:ascii="Times New Roman" w:hAnsi="Times New Roman" w:cs="Times New Roman"/>
+          <w:sz w:val="24"/>
+          <w:szCs w:val="24"/>
+        </w:rPr>
+        <w:t>The developer community is divided over when to use exceptio</w:t>
+      </w:r>
+      <w:r>
+        <w:rPr>
+          <w:rFonts w:ascii="Times New Roman" w:hAnsi="Times New Roman" w:cs="Times New Roman"/>
+          <w:sz w:val="24"/>
+          <w:szCs w:val="24"/>
+        </w:rPr>
+        <w:t>ns. Some developers barely use them due to the performance cost, while other developers use them even if the situation isn’t so exceptional.</w:t>
+      </w:r>
+    </w:p>
+    <w:p>
+      <w:pPr>
+        <w:pStyle w:val="ListParagraph"/>
+        <w:numPr>
+          <w:ilvl w:val="0"/>
+          <w:numId w:val="2"/>
+        </w:numPr>
+        <w:jc w:val="both"/>
+        <w:rPr>
+          <w:rFonts w:ascii="Times New Roman" w:hAnsi="Times New Roman" w:cs="Times New Roman"/>
+          <w:sz w:val="24"/>
+          <w:szCs w:val="24"/>
+        </w:rPr>
+      </w:pPr>
+      <w:r>
+        <w:rPr>
+          <w:rFonts w:ascii="Times New Roman" w:hAnsi="Times New Roman" w:cs="Times New Roman"/>
+          <w:sz w:val="24"/>
+          <w:szCs w:val="24"/>
+        </w:rPr>
+        <w:t>Exceptions should only be used for synchronous code, not asynchronous code.</w:t>
+      </w:r>
+    </w:p>
+    <w:p>
+      <w:pPr>
+        <w:pStyle w:val="ListParagraph"/>
+        <w:ind w:left="360"/>
+        <w:jc w:val="both"/>
+        <w:rPr>
+          <w:rFonts w:ascii="Times New Roman" w:hAnsi="Times New Roman" w:cs="Times New Roman"/>
+          <w:sz w:val="24"/>
+          <w:szCs w:val="24"/>
+        </w:rPr>
+      </w:pPr>
+    </w:p>
+    <w:p>
+      <w:pPr>
+        <w:pStyle w:val="ListParagraph"/>
+        <w:numPr>
+          <w:ilvl w:val="0"/>
+          <w:numId w:val="2"/>
+        </w:numPr>
+        <w:jc w:val="both"/>
+        <w:rPr>
+          <w:rFonts w:ascii="Times New Roman" w:hAnsi="Times New Roman" w:cs="Times New Roman"/>
+          <w:sz w:val="24"/>
+          <w:szCs w:val="24"/>
+        </w:rPr>
+      </w:pPr>
+      <w:r>
+        <w:rPr>
+          <w:rFonts w:ascii="Times New Roman" w:hAnsi="Times New Roman" w:cs="Times New Roman"/>
+          <w:sz w:val="24"/>
+          <w:szCs w:val="24"/>
+        </w:rPr>
+        <w:t>An exception is an object or primitive type that signals that an error has occurred.</w:t>
+      </w:r>
+    </w:p>
+    <w:p>
+      <w:pPr>
+        <w:pStyle w:val="ListParagraph"/>
+        <w:numPr>
+          <w:ilvl w:val="0"/>
+          <w:numId w:val="2"/>
+        </w:numPr>
+        <w:jc w:val="both"/>
+        <w:rPr>
+          <w:rFonts w:ascii="Times New Roman" w:hAnsi="Times New Roman" w:cs="Times New Roman"/>
+          <w:sz w:val="24"/>
+          <w:szCs w:val="24"/>
+        </w:rPr>
+      </w:pPr>
+      <w:r>
+        <w:rPr>
+          <w:rFonts w:ascii="Times New Roman" w:hAnsi="Times New Roman" w:cs="Times New Roman"/>
+          <w:sz w:val="24"/>
+          <w:szCs w:val="24"/>
+        </w:rPr>
+        <w:t xml:space="preserve">When the code detects that an error has occurred or is about to occur, it can </w:t>
+      </w:r>
+      <w:r>
+        <w:rPr>
+          <w:rFonts w:ascii="Times New Roman" w:hAnsi="Times New Roman" w:cs="Times New Roman"/>
+          <w:b/>
+          <w:sz w:val="24"/>
+          <w:szCs w:val="24"/>
+        </w:rPr>
+        <w:t>throw/raise</w:t>
+      </w:r>
+      <w:r>
+        <w:rPr>
+          <w:rFonts w:ascii="Times New Roman" w:hAnsi="Times New Roman" w:cs="Times New Roman"/>
+          <w:sz w:val="24"/>
+          <w:szCs w:val="24"/>
+        </w:rPr>
+        <w:t xml:space="preserve"> an exception. </w:t>
+      </w:r>
+      <w:r>
+        <w:rPr>
+          <w:rFonts w:ascii="Times New Roman" w:hAnsi="Times New Roman" w:cs="Times New Roman"/>
+          <w:sz w:val="24"/>
+          <w:szCs w:val="24"/>
+        </w:rPr>
+        <w:t>Usually t</w:t>
+      </w:r>
+      <w:r>
+        <w:rPr>
+          <w:rFonts w:ascii="Times New Roman" w:hAnsi="Times New Roman" w:cs="Times New Roman"/>
+          <w:sz w:val="24"/>
+          <w:szCs w:val="24"/>
+        </w:rPr>
+        <w:t xml:space="preserve">he place where the error occurs </w:t>
+      </w:r>
+      <w:r>
+        <w:rPr>
+          <w:rFonts w:ascii="Times New Roman" w:hAnsi="Times New Roman" w:cs="Times New Roman"/>
+          <w:sz w:val="24"/>
+          <w:szCs w:val="24"/>
+        </w:rPr>
+        <w:t>does</w:t>
+      </w:r>
+      <w:r>
+        <w:rPr>
+          <w:rFonts w:ascii="Times New Roman" w:hAnsi="Times New Roman" w:cs="Times New Roman"/>
+          <w:sz w:val="24"/>
+          <w:szCs w:val="24"/>
+        </w:rPr>
+        <w:t xml:space="preserve"> not know how to handle the error. The code can then </w:t>
+      </w:r>
+      <w:proofErr w:type="gramStart"/>
+      <w:r>
+        <w:rPr>
+          <w:rFonts w:ascii="Times New Roman" w:hAnsi="Times New Roman" w:cs="Times New Roman"/>
+          <w:sz w:val="24"/>
+          <w:szCs w:val="24"/>
+        </w:rPr>
+        <w:t>throw</w:t>
+      </w:r>
+      <w:r>
+        <w:rPr>
+          <w:rFonts w:ascii="Times New Roman" w:hAnsi="Times New Roman" w:cs="Times New Roman"/>
+          <w:sz w:val="24"/>
+          <w:szCs w:val="24"/>
+        </w:rPr>
+        <w:t>s</w:t>
+      </w:r>
+      <w:proofErr w:type="gramEnd"/>
+      <w:r>
+        <w:rPr>
+          <w:rFonts w:ascii="Times New Roman" w:hAnsi="Times New Roman" w:cs="Times New Roman"/>
+          <w:sz w:val="24"/>
+          <w:szCs w:val="24"/>
+        </w:rPr>
+        <w:t xml:space="preserve"> the exception to another part of the program that does.</w:t>
+      </w:r>
+    </w:p>
+    <w:p>
+      <w:pPr>
+        <w:pStyle w:val="ListParagraph"/>
+        <w:numPr>
+          <w:ilvl w:val="0"/>
+          <w:numId w:val="2"/>
+        </w:numPr>
+        <w:jc w:val="both"/>
+        <w:rPr>
+          <w:rFonts w:ascii="Times New Roman" w:hAnsi="Times New Roman" w:cs="Times New Roman"/>
+          <w:sz w:val="24"/>
+          <w:szCs w:val="24"/>
+        </w:rPr>
+      </w:pPr>
+      <w:r>
+        <w:rPr>
+          <w:rFonts w:ascii="Times New Roman" w:hAnsi="Times New Roman" w:cs="Times New Roman"/>
+          <w:b/>
+          <w:sz w:val="24"/>
+          <w:szCs w:val="24"/>
+        </w:rPr>
+        <w:t>Catching/handling</w:t>
+      </w:r>
+      <w:r>
+        <w:rPr>
+          <w:rFonts w:ascii="Times New Roman" w:hAnsi="Times New Roman" w:cs="Times New Roman"/>
+          <w:sz w:val="24"/>
+          <w:szCs w:val="24"/>
+        </w:rPr>
+        <w:t xml:space="preserve"> the exception means to deal with the exception as appropriate. If the exception signals a major problem, then the program may terminate, e.g. out of memory</w:t>
+      </w:r>
+      <w:r>
+        <w:rPr>
+          <w:rFonts w:ascii="Times New Roman" w:hAnsi="Times New Roman" w:cs="Times New Roman"/>
+          <w:sz w:val="24"/>
+          <w:szCs w:val="24"/>
+        </w:rPr>
+        <w:t>, storage,</w:t>
+      </w:r>
+      <w:r>
+        <w:rPr>
+          <w:rFonts w:ascii="Times New Roman" w:hAnsi="Times New Roman" w:cs="Times New Roman"/>
+          <w:sz w:val="24"/>
+          <w:szCs w:val="24"/>
+        </w:rPr>
+        <w:t xml:space="preserve"> network disconnected, </w:t>
+      </w:r>
+      <w:r>
+        <w:rPr>
+          <w:rFonts w:ascii="Times New Roman" w:hAnsi="Times New Roman" w:cs="Times New Roman"/>
+          <w:sz w:val="24"/>
+          <w:szCs w:val="24"/>
+        </w:rPr>
+        <w:t>etc.</w:t>
+      </w:r>
+    </w:p>
+    <w:p>
+      <w:pPr>
+        <w:pStyle w:val="ListParagraph"/>
+        <w:numPr>
+          <w:ilvl w:val="0"/>
+          <w:numId w:val="2"/>
+        </w:numPr>
+        <w:jc w:val="both"/>
+        <w:rPr>
+          <w:rFonts w:ascii="Times New Roman" w:hAnsi="Times New Roman" w:cs="Times New Roman"/>
+          <w:sz w:val="24"/>
+          <w:szCs w:val="24"/>
+        </w:rPr>
+      </w:pPr>
+      <w:r>
+        <w:rPr>
+          <w:rFonts w:ascii="Times New Roman" w:hAnsi="Times New Roman" w:cs="Times New Roman"/>
+          <w:b/>
+          <w:i/>
+          <w:sz w:val="24"/>
+          <w:szCs w:val="24"/>
+        </w:rPr>
+        <w:t>throw</w:t>
+      </w:r>
+      <w:r>
+        <w:rPr>
+          <w:rFonts w:ascii="Times New Roman" w:hAnsi="Times New Roman" w:cs="Times New Roman"/>
+          <w:sz w:val="24"/>
+          <w:szCs w:val="24"/>
+        </w:rPr>
+        <w:t xml:space="preserve"> keyword throws the exception and is followed by an argument, e.g. </w:t>
+      </w:r>
+      <w:r>
+        <w:rPr>
+          <w:rFonts w:ascii="Times New Roman" w:hAnsi="Times New Roman" w:cs="Times New Roman"/>
+          <w:i/>
+          <w:sz w:val="24"/>
+          <w:szCs w:val="24"/>
+        </w:rPr>
+        <w:t xml:space="preserve">throw </w:t>
+      </w:r>
+      <w:proofErr w:type="gramStart"/>
+      <w:r>
+        <w:rPr>
+          <w:rFonts w:ascii="Times New Roman" w:hAnsi="Times New Roman" w:cs="Times New Roman"/>
+          <w:i/>
+          <w:sz w:val="24"/>
+          <w:szCs w:val="24"/>
+        </w:rPr>
+        <w:t>Exception(</w:t>
+      </w:r>
+      <w:proofErr w:type="gramEnd"/>
+      <w:r>
+        <w:rPr>
+          <w:rFonts w:ascii="Times New Roman" w:hAnsi="Times New Roman" w:cs="Times New Roman"/>
+          <w:i/>
+          <w:sz w:val="24"/>
+          <w:szCs w:val="24"/>
+        </w:rPr>
+        <w:t>)</w:t>
+      </w:r>
+      <w:r>
+        <w:rPr>
+          <w:rFonts w:ascii="Times New Roman" w:hAnsi="Times New Roman" w:cs="Times New Roman"/>
+          <w:sz w:val="24"/>
+          <w:szCs w:val="24"/>
+        </w:rPr>
+        <w:t>.</w:t>
+      </w:r>
+      <w:r>
+        <w:rPr>
+          <w:rFonts w:ascii="Times New Roman" w:hAnsi="Times New Roman" w:cs="Times New Roman"/>
+          <w:sz w:val="24"/>
+          <w:szCs w:val="24"/>
+        </w:rPr>
+        <w:t xml:space="preserve"> If a matching </w:t>
+      </w:r>
+      <w:r>
+        <w:rPr>
+          <w:rFonts w:ascii="Times New Roman" w:hAnsi="Times New Roman" w:cs="Times New Roman"/>
+          <w:i/>
+          <w:sz w:val="24"/>
+          <w:szCs w:val="24"/>
+        </w:rPr>
+        <w:t>catch</w:t>
+      </w:r>
+      <w:r>
+        <w:rPr>
+          <w:rFonts w:ascii="Times New Roman" w:hAnsi="Times New Roman" w:cs="Times New Roman"/>
+          <w:sz w:val="24"/>
+          <w:szCs w:val="24"/>
+        </w:rPr>
+        <w:t xml:space="preserve"> statement is not found in the current function, then the exception propagates to the calling method, and then its calling method, etc until the program terminates.</w:t>
+      </w:r>
+      <w:r>
+        <w:rPr>
+          <w:rFonts w:ascii="Times New Roman" w:hAnsi="Times New Roman" w:cs="Times New Roman"/>
+          <w:sz w:val="24"/>
+          <w:szCs w:val="24"/>
+        </w:rPr>
+        <w:t xml:space="preserve"> This is called </w:t>
+      </w:r>
+      <w:r>
+        <w:rPr>
+          <w:rFonts w:ascii="Times New Roman" w:hAnsi="Times New Roman" w:cs="Times New Roman"/>
+          <w:b/>
+          <w:sz w:val="24"/>
+          <w:szCs w:val="24"/>
+        </w:rPr>
+        <w:t>stack unwinding</w:t>
+      </w:r>
+      <w:r>
+        <w:rPr>
+          <w:rFonts w:ascii="Times New Roman" w:hAnsi="Times New Roman" w:cs="Times New Roman"/>
+          <w:sz w:val="24"/>
+          <w:szCs w:val="24"/>
+        </w:rPr>
+        <w:t>.</w:t>
+      </w:r>
+    </w:p>
+    <w:p>
+      <w:pPr>
+        <w:pStyle w:val="ListParagraph"/>
+        <w:numPr>
+          <w:ilvl w:val="0"/>
+          <w:numId w:val="2"/>
+        </w:numPr>
+        <w:jc w:val="both"/>
+        <w:rPr>
+          <w:rFonts w:ascii="Times New Roman" w:hAnsi="Times New Roman" w:cs="Times New Roman"/>
+          <w:sz w:val="24"/>
+          <w:szCs w:val="24"/>
+        </w:rPr>
+      </w:pPr>
+      <w:r>
+        <w:rPr>
+          <w:rFonts w:ascii="Times New Roman" w:hAnsi="Times New Roman" w:cs="Times New Roman"/>
+          <w:b/>
+          <w:i/>
+          <w:sz w:val="24"/>
+          <w:szCs w:val="24"/>
+        </w:rPr>
+        <w:t xml:space="preserve">try </w:t>
+      </w:r>
+      <w:r>
+        <w:rPr>
+          <w:rFonts w:ascii="Times New Roman" w:hAnsi="Times New Roman" w:cs="Times New Roman"/>
+          <w:sz w:val="24"/>
+          <w:szCs w:val="24"/>
+        </w:rPr>
+        <w:t xml:space="preserve">blocks contain the code that may throw an exception. If </w:t>
+      </w:r>
+      <w:proofErr w:type="gramStart"/>
+      <w:r>
+        <w:rPr>
+          <w:rFonts w:ascii="Times New Roman" w:hAnsi="Times New Roman" w:cs="Times New Roman"/>
+          <w:sz w:val="24"/>
+          <w:szCs w:val="24"/>
+        </w:rPr>
+        <w:t>a</w:t>
+      </w:r>
+      <w:proofErr w:type="gramEnd"/>
+      <w:r>
+        <w:rPr>
+          <w:rFonts w:ascii="Times New Roman" w:hAnsi="Times New Roman" w:cs="Times New Roman"/>
+          <w:sz w:val="24"/>
+          <w:szCs w:val="24"/>
+        </w:rPr>
+        <w:t xml:space="preserve"> exception is thrown the </w:t>
+      </w:r>
+      <w:r>
+        <w:rPr>
+          <w:rFonts w:ascii="Times New Roman" w:hAnsi="Times New Roman" w:cs="Times New Roman"/>
+          <w:i/>
+          <w:sz w:val="24"/>
+          <w:szCs w:val="24"/>
+        </w:rPr>
+        <w:t>try</w:t>
+      </w:r>
+      <w:r>
+        <w:rPr>
+          <w:rFonts w:ascii="Times New Roman" w:hAnsi="Times New Roman" w:cs="Times New Roman"/>
+          <w:sz w:val="24"/>
+          <w:szCs w:val="24"/>
+        </w:rPr>
+        <w:t xml:space="preserve"> block is exited, and an appropriate </w:t>
+      </w:r>
+      <w:r>
+        <w:rPr>
+          <w:rFonts w:ascii="Times New Roman" w:hAnsi="Times New Roman" w:cs="Times New Roman"/>
+          <w:i/>
+          <w:sz w:val="24"/>
+          <w:szCs w:val="24"/>
+        </w:rPr>
+        <w:t>catch</w:t>
+      </w:r>
+      <w:r>
+        <w:rPr>
+          <w:rFonts w:ascii="Times New Roman" w:hAnsi="Times New Roman" w:cs="Times New Roman"/>
+          <w:sz w:val="24"/>
+          <w:szCs w:val="24"/>
+        </w:rPr>
+        <w:t xml:space="preserve"> statement deals with it, e.g. </w:t>
+      </w:r>
+      <w:r>
+        <w:rPr>
+          <w:rFonts w:ascii="Times New Roman" w:hAnsi="Times New Roman" w:cs="Times New Roman"/>
+          <w:i/>
+          <w:sz w:val="24"/>
+          <w:szCs w:val="24"/>
+        </w:rPr>
+        <w:t>try {…}</w:t>
+      </w:r>
+      <w:r>
+        <w:rPr>
+          <w:rFonts w:ascii="Times New Roman" w:hAnsi="Times New Roman" w:cs="Times New Roman"/>
+          <w:sz w:val="24"/>
+          <w:szCs w:val="24"/>
+        </w:rPr>
+        <w:t>.</w:t>
+      </w:r>
+    </w:p>
+    <w:p>
+      <w:pPr>
+        <w:pStyle w:val="ListParagraph"/>
+        <w:numPr>
+          <w:ilvl w:val="0"/>
+          <w:numId w:val="2"/>
+        </w:numPr>
+        <w:jc w:val="both"/>
+        <w:rPr>
+          <w:rFonts w:ascii="Times New Roman" w:hAnsi="Times New Roman" w:cs="Times New Roman"/>
+          <w:sz w:val="24"/>
+          <w:szCs w:val="24"/>
+        </w:rPr>
+      </w:pPr>
+      <w:r>
+        <w:rPr>
+          <w:rFonts w:ascii="Times New Roman" w:hAnsi="Times New Roman" w:cs="Times New Roman"/>
+          <w:b/>
+          <w:i/>
+          <w:sz w:val="24"/>
+          <w:szCs w:val="24"/>
+        </w:rPr>
+        <w:t>catch</w:t>
+      </w:r>
+      <w:r>
+        <w:rPr>
+          <w:rFonts w:ascii="Times New Roman" w:hAnsi="Times New Roman" w:cs="Times New Roman"/>
+          <w:b/>
+          <w:sz w:val="24"/>
+          <w:szCs w:val="24"/>
+        </w:rPr>
+        <w:t xml:space="preserve"> </w:t>
+      </w:r>
+      <w:r>
+        <w:rPr>
+          <w:rFonts w:ascii="Times New Roman" w:hAnsi="Times New Roman" w:cs="Times New Roman"/>
+          <w:sz w:val="24"/>
+          <w:szCs w:val="24"/>
+        </w:rPr>
+        <w:t xml:space="preserve">statements handle the exception. A </w:t>
+      </w:r>
+      <w:r>
+        <w:rPr>
+          <w:rFonts w:ascii="Times New Roman" w:hAnsi="Times New Roman" w:cs="Times New Roman"/>
+          <w:i/>
+          <w:sz w:val="24"/>
+          <w:szCs w:val="24"/>
+        </w:rPr>
+        <w:t>try</w:t>
+      </w:r>
+      <w:r>
+        <w:rPr>
+          <w:rFonts w:ascii="Times New Roman" w:hAnsi="Times New Roman" w:cs="Times New Roman"/>
+          <w:sz w:val="24"/>
+          <w:szCs w:val="24"/>
+        </w:rPr>
+        <w:t xml:space="preserve"> block can be followed by multiple </w:t>
+      </w:r>
+      <w:r>
+        <w:rPr>
+          <w:rFonts w:ascii="Times New Roman" w:hAnsi="Times New Roman" w:cs="Times New Roman"/>
+          <w:i/>
+          <w:sz w:val="24"/>
+          <w:szCs w:val="24"/>
+        </w:rPr>
+        <w:t>catch</w:t>
+      </w:r>
+      <w:r>
+        <w:rPr>
+          <w:rFonts w:ascii="Times New Roman" w:hAnsi="Times New Roman" w:cs="Times New Roman"/>
+          <w:sz w:val="24"/>
+          <w:szCs w:val="24"/>
+        </w:rPr>
+        <w:t xml:space="preserve"> statements, e.g. </w:t>
+      </w:r>
+      <w:proofErr w:type="gramStart"/>
+      <w:r>
+        <w:rPr>
+          <w:rFonts w:ascii="Times New Roman" w:hAnsi="Times New Roman" w:cs="Times New Roman"/>
+          <w:i/>
+          <w:sz w:val="24"/>
+          <w:szCs w:val="24"/>
+        </w:rPr>
+        <w:t>catch(</w:t>
+      </w:r>
+      <w:proofErr w:type="gramEnd"/>
+      <w:r>
+        <w:rPr>
+          <w:rFonts w:ascii="Times New Roman" w:hAnsi="Times New Roman" w:cs="Times New Roman"/>
+          <w:i/>
+          <w:sz w:val="24"/>
+          <w:szCs w:val="24"/>
+        </w:rPr>
+        <w:t>Exception ex) {…}</w:t>
+      </w:r>
+      <w:r>
+        <w:rPr>
+          <w:rFonts w:ascii="Times New Roman" w:hAnsi="Times New Roman" w:cs="Times New Roman"/>
+          <w:sz w:val="24"/>
+          <w:szCs w:val="24"/>
+        </w:rPr>
+        <w:t>.</w:t>
+      </w:r>
+      <w:r>
+        <w:rPr>
+          <w:rFonts w:ascii="Times New Roman" w:hAnsi="Times New Roman" w:cs="Times New Roman"/>
+          <w:sz w:val="24"/>
+          <w:szCs w:val="24"/>
+        </w:rPr>
+        <w:t xml:space="preserve"> The type of the thrown exception must match the </w:t>
+      </w:r>
+      <w:r>
+        <w:rPr>
+          <w:rFonts w:ascii="Times New Roman" w:hAnsi="Times New Roman" w:cs="Times New Roman"/>
+          <w:i/>
+          <w:sz w:val="24"/>
+          <w:szCs w:val="24"/>
+        </w:rPr>
+        <w:t>catch</w:t>
+      </w:r>
+      <w:r>
+        <w:rPr>
+          <w:rFonts w:ascii="Times New Roman" w:hAnsi="Times New Roman" w:cs="Times New Roman"/>
+          <w:sz w:val="24"/>
+          <w:szCs w:val="24"/>
+        </w:rPr>
+        <w:t xml:space="preserve"> type exactly, or auto cast to it.</w:t>
+      </w:r>
+      <w:r>
+        <w:rPr>
+          <w:rFonts w:ascii="Times New Roman" w:hAnsi="Times New Roman" w:cs="Times New Roman"/>
+          <w:sz w:val="24"/>
+          <w:szCs w:val="24"/>
+        </w:rPr>
+        <w:t xml:space="preserve"> A </w:t>
+      </w:r>
+      <w:r>
+        <w:rPr>
+          <w:rFonts w:ascii="Times New Roman" w:hAnsi="Times New Roman" w:cs="Times New Roman"/>
+          <w:sz w:val="24"/>
+          <w:szCs w:val="24"/>
+        </w:rPr>
+        <w:t xml:space="preserve">catch-all statement can be used as the last statement to catch any exceptions not caught, e.g. </w:t>
+      </w:r>
+      <w:r>
+        <w:rPr>
+          <w:rFonts w:ascii="Times New Roman" w:hAnsi="Times New Roman" w:cs="Times New Roman"/>
+          <w:i/>
+          <w:sz w:val="24"/>
+          <w:szCs w:val="24"/>
+        </w:rPr>
+        <w:t>catch(…) {…}</w:t>
+      </w:r>
+      <w:r>
+        <w:rPr>
+          <w:rFonts w:ascii="Times New Roman" w:hAnsi="Times New Roman" w:cs="Times New Roman"/>
+          <w:sz w:val="24"/>
+          <w:szCs w:val="24"/>
+        </w:rPr>
+        <w:t>.</w:t>
       </w:r>
       <w:bookmarkStart w:id="0" w:name="_GoBack"/>
       <w:bookmarkEnd w:id="0"/>
-      <w:r>
-        <w:rPr>
-          <w:rFonts w:ascii="Times New Roman" w:hAnsi="Times New Roman" w:cs="Times New Roman"/>
-          <w:sz w:val="24"/>
-          <w:szCs w:val="24"/>
-        </w:rPr>
-        <w:t xml:space="preserve"> the shared pointers fall out of scope</w:t>
-      </w:r>
-      <w:r>
-        <w:rPr>
-          <w:rFonts w:ascii="Times New Roman" w:hAnsi="Times New Roman" w:cs="Times New Roman"/>
-          <w:sz w:val="24"/>
-          <w:szCs w:val="24"/>
-        </w:rPr>
-        <w:t xml:space="preserve"> – memory leak. However, by replacing one shared pointer with a weak pointer, it stops the circular ownership.</w:t>
+    </w:p>
+    <w:p>
+      <w:pPr>
+        <w:pStyle w:val="ListParagraph"/>
+        <w:numPr>
+          <w:ilvl w:val="0"/>
+          <w:numId w:val="2"/>
+        </w:numPr>
+        <w:jc w:val="both"/>
+        <w:rPr>
+          <w:rFonts w:ascii="Times New Roman" w:hAnsi="Times New Roman" w:cs="Times New Roman"/>
+          <w:sz w:val="24"/>
+          <w:szCs w:val="24"/>
+        </w:rPr>
+      </w:pPr>
+      <w:r>
+        <w:rPr>
+          <w:rFonts w:ascii="Times New Roman" w:hAnsi="Times New Roman" w:cs="Times New Roman"/>
+          <w:sz w:val="24"/>
+          <w:szCs w:val="24"/>
+        </w:rPr>
+        <w:t>It’s best practice to throw an object</w:t>
+      </w:r>
+      <w:r>
+        <w:rPr>
+          <w:rFonts w:ascii="Times New Roman" w:hAnsi="Times New Roman" w:cs="Times New Roman"/>
+          <w:sz w:val="24"/>
+          <w:szCs w:val="24"/>
+        </w:rPr>
+        <w:t xml:space="preserve"> type rather than primitive, to throw the object by value, and to catch by reference or </w:t>
+      </w:r>
+      <w:proofErr w:type="spellStart"/>
+      <w:r>
+        <w:rPr>
+          <w:rFonts w:ascii="Times New Roman" w:hAnsi="Times New Roman" w:cs="Times New Roman"/>
+          <w:i/>
+          <w:sz w:val="24"/>
+          <w:szCs w:val="24"/>
+        </w:rPr>
+        <w:t>const</w:t>
+      </w:r>
+      <w:proofErr w:type="spellEnd"/>
+      <w:r>
+        <w:rPr>
+          <w:rFonts w:ascii="Times New Roman" w:hAnsi="Times New Roman" w:cs="Times New Roman"/>
+          <w:sz w:val="24"/>
+          <w:szCs w:val="24"/>
+        </w:rPr>
+        <w:t xml:space="preserve"> reference.</w:t>
+      </w:r>
+    </w:p>
+    <w:p>
+      <w:pPr>
+        <w:pStyle w:val="ListParagraph"/>
+        <w:numPr>
+          <w:ilvl w:val="0"/>
+          <w:numId w:val="2"/>
+        </w:numPr>
+        <w:jc w:val="both"/>
+        <w:rPr>
+          <w:rFonts w:ascii="Times New Roman" w:hAnsi="Times New Roman" w:cs="Times New Roman"/>
+          <w:sz w:val="24"/>
+          <w:szCs w:val="24"/>
+        </w:rPr>
+      </w:pPr>
+      <w:r>
+        <w:rPr>
+          <w:rFonts w:ascii="Times New Roman" w:hAnsi="Times New Roman" w:cs="Times New Roman"/>
+          <w:sz w:val="24"/>
+          <w:szCs w:val="24"/>
+        </w:rPr>
+        <w:t xml:space="preserve">Since any object can be thrown, it’s best to create a class whose name describes the exception, e.g. </w:t>
+      </w:r>
+      <w:proofErr w:type="spellStart"/>
+      <w:r>
+        <w:rPr>
+          <w:rFonts w:ascii="Times New Roman" w:hAnsi="Times New Roman" w:cs="Times New Roman"/>
+          <w:i/>
+          <w:sz w:val="24"/>
+          <w:szCs w:val="24"/>
+        </w:rPr>
+        <w:t>DivideByZeroException</w:t>
+      </w:r>
+      <w:proofErr w:type="spellEnd"/>
+      <w:r>
+        <w:rPr>
+          <w:rFonts w:ascii="Times New Roman" w:hAnsi="Times New Roman" w:cs="Times New Roman"/>
+          <w:sz w:val="24"/>
+          <w:szCs w:val="24"/>
+        </w:rPr>
+        <w:t xml:space="preserve">, or </w:t>
+      </w:r>
+      <w:proofErr w:type="spellStart"/>
+      <w:r>
+        <w:rPr>
+          <w:rFonts w:ascii="Times New Roman" w:hAnsi="Times New Roman" w:cs="Times New Roman"/>
+          <w:i/>
+          <w:sz w:val="24"/>
+          <w:szCs w:val="24"/>
+        </w:rPr>
+        <w:t>NegativeValueException</w:t>
+      </w:r>
+      <w:proofErr w:type="spellEnd"/>
+      <w:r>
+        <w:rPr>
+          <w:rFonts w:ascii="Times New Roman" w:hAnsi="Times New Roman" w:cs="Times New Roman"/>
+          <w:sz w:val="24"/>
+          <w:szCs w:val="24"/>
+        </w:rPr>
+        <w:t>, etc. The class can be empty and contain nothing since the name of the class can describe a lot.</w:t>
       </w:r>
     </w:p>
     <w:p>
@@ -31356,7 +32387,7 @@
         <w:pStyle w:val="CHeading"/>
       </w:pPr>
       <w:r>
-        <w:t>Exception Handling</w:t>
+        <w:t>I/O and Streams</w:t>
       </w:r>
     </w:p>
     <w:p>
@@ -31379,7 +32410,7 @@
         <w:pStyle w:val="CHeading"/>
       </w:pPr>
       <w:r>
-        <w:t>I/O and Streams</w:t>
+        <w:t>The Standard Template Library (STL)</w:t>
       </w:r>
     </w:p>
     <w:p>
@@ -31402,30 +32433,6 @@
         <w:pStyle w:val="CHeading"/>
       </w:pPr>
       <w:r>
-        <w:t>The Standard Template Library (STL)</w:t>
-      </w:r>
-    </w:p>
-    <w:p>
-      <w:pPr>
-        <w:pStyle w:val="ListParagraph"/>
-        <w:numPr>
-          <w:ilvl w:val="0"/>
-          <w:numId w:val="2"/>
-        </w:numPr>
-        <w:jc w:val="both"/>
-        <w:rPr>
-          <w:rFonts w:ascii="Times New Roman" w:hAnsi="Times New Roman" w:cs="Times New Roman"/>
-          <w:sz w:val="24"/>
-          <w:szCs w:val="24"/>
-        </w:rPr>
-      </w:pPr>
-    </w:p>
-    <w:p>
-      <w:pPr>
-        <w:pStyle w:val="CHeading"/>
-      </w:pPr>
-      <w:r>
-        <w:lastRenderedPageBreak/>
         <w:t>Bonus Material and Source Code</w:t>
       </w:r>
     </w:p>
@@ -33212,7 +34219,7 @@
 </file>
 
 <file path=customXml/itemProps1.xml><?xml version="1.0" encoding="utf-8"?>
-<ds:datastoreItem xmlns:ds="http://schemas.openxmlformats.org/officeDocument/2006/customXml" ds:itemID="{81C172BB-B4E6-445A-9B2E-A06238805E2C}">
+<ds:datastoreItem xmlns:ds="http://schemas.openxmlformats.org/officeDocument/2006/customXml" ds:itemID="{A0D9FBBD-4E54-489F-9E00-78E2800E77F0}">
   <ds:schemaRefs>
     <ds:schemaRef ds:uri="http://schemas.openxmlformats.org/officeDocument/2006/bibliography"/>
   </ds:schemaRefs>

</xml_diff>

<commit_message>
Covered class level exceptions, exceptions in constructor, no exceptions in destructor, noexcept, desctructor is noexcept, and std::exception - it's hierarchy and what() method. Completed Account challenge, 10-part quiz, and the section.
</commit_message>
<xml_diff>
--- a/notes/BeginningCppProgramming.docx
+++ b/notes/BeginningCppProgramming.docx
@@ -31559,15 +31559,7 @@
           <w:sz w:val="24"/>
           <w:szCs w:val="24"/>
         </w:rPr>
-        <w:t>Exceptions indicate that an unusual situation has occurred.</w:t>
-      </w:r>
-      <w:r>
-        <w:rPr>
-          <w:rFonts w:ascii="Times New Roman" w:hAnsi="Times New Roman" w:cs="Times New Roman"/>
-          <w:sz w:val="24"/>
-          <w:szCs w:val="24"/>
-        </w:rPr>
-        <w:t xml:space="preserve"> They then allow the program to deal with it.</w:t>
+        <w:t>Exceptions indicate that an unusual situation has occurred. They then allow the program to deal with it.</w:t>
       </w:r>
       <w:r>
         <w:rPr>
@@ -32251,14 +32243,25 @@
         </w:rPr>
         <w:t xml:space="preserve">catch-all statement can be used as the last statement to catch any exceptions not caught, e.g. </w:t>
       </w:r>
-      <w:r>
-        <w:rPr>
-          <w:rFonts w:ascii="Times New Roman" w:hAnsi="Times New Roman" w:cs="Times New Roman"/>
-          <w:i/>
-          <w:sz w:val="24"/>
-          <w:szCs w:val="24"/>
-        </w:rPr>
-        <w:t>catch(…) {…}</w:t>
+      <w:proofErr w:type="gramStart"/>
+      <w:r>
+        <w:rPr>
+          <w:rFonts w:ascii="Times New Roman" w:hAnsi="Times New Roman" w:cs="Times New Roman"/>
+          <w:i/>
+          <w:sz w:val="24"/>
+          <w:szCs w:val="24"/>
+        </w:rPr>
+        <w:t>catch(</w:t>
+      </w:r>
+      <w:proofErr w:type="gramEnd"/>
+      <w:r>
+        <w:rPr>
+          <w:rFonts w:ascii="Times New Roman" w:hAnsi="Times New Roman" w:cs="Times New Roman"/>
+          <w:i/>
+          <w:sz w:val="24"/>
+          <w:szCs w:val="24"/>
+        </w:rPr>
+        <w:t>…) {…}</w:t>
       </w:r>
       <w:r>
         <w:rPr>
@@ -32267,6 +32270,229 @@
           <w:szCs w:val="24"/>
         </w:rPr>
         <w:t>.</w:t>
+      </w:r>
+    </w:p>
+    <w:p>
+      <w:pPr>
+        <w:pStyle w:val="ListParagraph"/>
+        <w:ind w:left="360"/>
+        <w:jc w:val="both"/>
+        <w:rPr>
+          <w:rFonts w:ascii="Times New Roman" w:hAnsi="Times New Roman" w:cs="Times New Roman"/>
+          <w:sz w:val="24"/>
+          <w:szCs w:val="24"/>
+        </w:rPr>
+      </w:pPr>
+    </w:p>
+    <w:p>
+      <w:pPr>
+        <w:pStyle w:val="ListParagraph"/>
+        <w:numPr>
+          <w:ilvl w:val="0"/>
+          <w:numId w:val="2"/>
+        </w:numPr>
+        <w:jc w:val="both"/>
+        <w:rPr>
+          <w:rFonts w:ascii="Times New Roman" w:hAnsi="Times New Roman" w:cs="Times New Roman"/>
+          <w:sz w:val="24"/>
+          <w:szCs w:val="24"/>
+        </w:rPr>
+      </w:pPr>
+      <w:r>
+        <w:rPr>
+          <w:rFonts w:ascii="Times New Roman" w:hAnsi="Times New Roman" w:cs="Times New Roman"/>
+          <w:sz w:val="24"/>
+          <w:szCs w:val="24"/>
+        </w:rPr>
+        <w:t>It’s best practice to throw an object</w:t>
+      </w:r>
+      <w:r>
+        <w:rPr>
+          <w:rFonts w:ascii="Times New Roman" w:hAnsi="Times New Roman" w:cs="Times New Roman"/>
+          <w:sz w:val="24"/>
+          <w:szCs w:val="24"/>
+        </w:rPr>
+        <w:t xml:space="preserve"> type rather than primitive, to throw the object by value, and to catch by reference or </w:t>
+      </w:r>
+      <w:proofErr w:type="spellStart"/>
+      <w:r>
+        <w:rPr>
+          <w:rFonts w:ascii="Times New Roman" w:hAnsi="Times New Roman" w:cs="Times New Roman"/>
+          <w:i/>
+          <w:sz w:val="24"/>
+          <w:szCs w:val="24"/>
+        </w:rPr>
+        <w:t>const</w:t>
+      </w:r>
+      <w:proofErr w:type="spellEnd"/>
+      <w:r>
+        <w:rPr>
+          <w:rFonts w:ascii="Times New Roman" w:hAnsi="Times New Roman" w:cs="Times New Roman"/>
+          <w:sz w:val="24"/>
+          <w:szCs w:val="24"/>
+        </w:rPr>
+        <w:t xml:space="preserve"> reference.</w:t>
+      </w:r>
+    </w:p>
+    <w:p>
+      <w:pPr>
+        <w:pStyle w:val="ListParagraph"/>
+        <w:numPr>
+          <w:ilvl w:val="0"/>
+          <w:numId w:val="2"/>
+        </w:numPr>
+        <w:jc w:val="both"/>
+        <w:rPr>
+          <w:rFonts w:ascii="Times New Roman" w:hAnsi="Times New Roman" w:cs="Times New Roman"/>
+          <w:sz w:val="24"/>
+          <w:szCs w:val="24"/>
+        </w:rPr>
+      </w:pPr>
+      <w:r>
+        <w:rPr>
+          <w:rFonts w:ascii="Times New Roman" w:hAnsi="Times New Roman" w:cs="Times New Roman"/>
+          <w:sz w:val="24"/>
+          <w:szCs w:val="24"/>
+        </w:rPr>
+        <w:t xml:space="preserve">Since any object can be thrown, it’s best to create a class whose name describes the exception, e.g. </w:t>
+      </w:r>
+      <w:proofErr w:type="spellStart"/>
+      <w:r>
+        <w:rPr>
+          <w:rFonts w:ascii="Times New Roman" w:hAnsi="Times New Roman" w:cs="Times New Roman"/>
+          <w:i/>
+          <w:sz w:val="24"/>
+          <w:szCs w:val="24"/>
+        </w:rPr>
+        <w:t>DivideByZeroException</w:t>
+      </w:r>
+      <w:proofErr w:type="spellEnd"/>
+      <w:r>
+        <w:rPr>
+          <w:rFonts w:ascii="Times New Roman" w:hAnsi="Times New Roman" w:cs="Times New Roman"/>
+          <w:sz w:val="24"/>
+          <w:szCs w:val="24"/>
+        </w:rPr>
+        <w:t xml:space="preserve">, or </w:t>
+      </w:r>
+      <w:proofErr w:type="spellStart"/>
+      <w:r>
+        <w:rPr>
+          <w:rFonts w:ascii="Times New Roman" w:hAnsi="Times New Roman" w:cs="Times New Roman"/>
+          <w:i/>
+          <w:sz w:val="24"/>
+          <w:szCs w:val="24"/>
+        </w:rPr>
+        <w:t>NegativeValueException</w:t>
+      </w:r>
+      <w:proofErr w:type="spellEnd"/>
+      <w:r>
+        <w:rPr>
+          <w:rFonts w:ascii="Times New Roman" w:hAnsi="Times New Roman" w:cs="Times New Roman"/>
+          <w:sz w:val="24"/>
+          <w:szCs w:val="24"/>
+        </w:rPr>
+        <w:t>, etc. The class can be empty and contain nothing since the name of the class can describe a lot.</w:t>
+      </w:r>
+    </w:p>
+    <w:p>
+      <w:pPr>
+        <w:pStyle w:val="ListParagraph"/>
+        <w:numPr>
+          <w:ilvl w:val="0"/>
+          <w:numId w:val="2"/>
+        </w:numPr>
+        <w:jc w:val="both"/>
+        <w:rPr>
+          <w:rFonts w:ascii="Times New Roman" w:hAnsi="Times New Roman" w:cs="Times New Roman"/>
+          <w:sz w:val="24"/>
+          <w:szCs w:val="24"/>
+        </w:rPr>
+      </w:pPr>
+      <w:r>
+        <w:rPr>
+          <w:rFonts w:ascii="Times New Roman" w:hAnsi="Times New Roman" w:cs="Times New Roman"/>
+          <w:sz w:val="24"/>
+          <w:szCs w:val="24"/>
+        </w:rPr>
+        <w:t xml:space="preserve">Constructors cannot return data directly to indicate that something has gone wrong, instead you can use exceptions. Do not throw exceptions from a destructor as they are marked </w:t>
+      </w:r>
+      <w:proofErr w:type="spellStart"/>
+      <w:r>
+        <w:rPr>
+          <w:rFonts w:ascii="Times New Roman" w:hAnsi="Times New Roman" w:cs="Times New Roman"/>
+          <w:i/>
+          <w:sz w:val="24"/>
+          <w:szCs w:val="24"/>
+        </w:rPr>
+        <w:t>noexcept</w:t>
+      </w:r>
+      <w:proofErr w:type="spellEnd"/>
+      <w:r>
+        <w:rPr>
+          <w:rFonts w:ascii="Times New Roman" w:hAnsi="Times New Roman" w:cs="Times New Roman"/>
+          <w:sz w:val="24"/>
+          <w:szCs w:val="24"/>
+        </w:rPr>
+        <w:t xml:space="preserve"> by default.</w:t>
+      </w:r>
+    </w:p>
+    <w:p>
+      <w:pPr>
+        <w:pStyle w:val="ListParagraph"/>
+        <w:numPr>
+          <w:ilvl w:val="0"/>
+          <w:numId w:val="2"/>
+        </w:numPr>
+        <w:jc w:val="both"/>
+        <w:rPr>
+          <w:rFonts w:ascii="Times New Roman" w:hAnsi="Times New Roman" w:cs="Times New Roman"/>
+          <w:sz w:val="24"/>
+          <w:szCs w:val="24"/>
+        </w:rPr>
+      </w:pPr>
+      <w:proofErr w:type="spellStart"/>
+      <w:r>
+        <w:rPr>
+          <w:rFonts w:ascii="Times New Roman" w:hAnsi="Times New Roman" w:cs="Times New Roman"/>
+          <w:i/>
+          <w:sz w:val="24"/>
+          <w:szCs w:val="24"/>
+        </w:rPr>
+        <w:t>noexcept</w:t>
+      </w:r>
+      <w:proofErr w:type="spellEnd"/>
+      <w:r>
+        <w:rPr>
+          <w:rFonts w:ascii="Times New Roman" w:hAnsi="Times New Roman" w:cs="Times New Roman"/>
+          <w:sz w:val="24"/>
+          <w:szCs w:val="24"/>
+        </w:rPr>
+        <w:t xml:space="preserve"> tells the compiler that the function won’t throw an exception. If it does then the program will terminate</w:t>
+      </w:r>
+      <w:r>
+        <w:rPr>
+          <w:rFonts w:ascii="Times New Roman" w:hAnsi="Times New Roman" w:cs="Times New Roman"/>
+          <w:sz w:val="24"/>
+          <w:szCs w:val="24"/>
+        </w:rPr>
+        <w:t xml:space="preserve"> without handling the exception</w:t>
+      </w:r>
+      <w:r>
+        <w:rPr>
+          <w:rFonts w:ascii="Times New Roman" w:hAnsi="Times New Roman" w:cs="Times New Roman"/>
+          <w:sz w:val="24"/>
+          <w:szCs w:val="24"/>
+        </w:rPr>
+        <w:t>.</w:t>
+      </w:r>
+      <w:r>
+        <w:rPr>
+          <w:rFonts w:ascii="Times New Roman" w:hAnsi="Times New Roman" w:cs="Times New Roman"/>
+          <w:sz w:val="24"/>
+          <w:szCs w:val="24"/>
+        </w:rPr>
+        <w:t xml:space="preserve"> The keyword must appear in the declaration and definition.</w:t>
       </w:r>
       <w:bookmarkStart w:id="0" w:name="_GoBack"/>
       <w:bookmarkEnd w:id="0"/>
@@ -32285,101 +32511,77 @@
           <w:szCs w:val="24"/>
         </w:rPr>
       </w:pPr>
-      <w:r>
-        <w:rPr>
-          <w:rFonts w:ascii="Times New Roman" w:hAnsi="Times New Roman" w:cs="Times New Roman"/>
-          <w:sz w:val="24"/>
-          <w:szCs w:val="24"/>
-        </w:rPr>
-        <w:t>It’s best practice to throw an object</w:t>
-      </w:r>
-      <w:r>
-        <w:rPr>
-          <w:rFonts w:ascii="Times New Roman" w:hAnsi="Times New Roman" w:cs="Times New Roman"/>
-          <w:sz w:val="24"/>
-          <w:szCs w:val="24"/>
-        </w:rPr>
-        <w:t xml:space="preserve"> type rather than primitive, to throw the object by value, and to catch by reference or </w:t>
-      </w:r>
-      <w:proofErr w:type="spellStart"/>
-      <w:r>
-        <w:rPr>
-          <w:rFonts w:ascii="Times New Roman" w:hAnsi="Times New Roman" w:cs="Times New Roman"/>
-          <w:i/>
-          <w:sz w:val="24"/>
-          <w:szCs w:val="24"/>
-        </w:rPr>
-        <w:t>const</w:t>
-      </w:r>
-      <w:proofErr w:type="spellEnd"/>
-      <w:r>
-        <w:rPr>
-          <w:rFonts w:ascii="Times New Roman" w:hAnsi="Times New Roman" w:cs="Times New Roman"/>
-          <w:sz w:val="24"/>
-          <w:szCs w:val="24"/>
-        </w:rPr>
-        <w:t xml:space="preserve"> reference.</w:t>
-      </w:r>
-    </w:p>
-    <w:p>
-      <w:pPr>
-        <w:pStyle w:val="ListParagraph"/>
-        <w:numPr>
-          <w:ilvl w:val="0"/>
-          <w:numId w:val="2"/>
-        </w:numPr>
-        <w:jc w:val="both"/>
-        <w:rPr>
-          <w:rFonts w:ascii="Times New Roman" w:hAnsi="Times New Roman" w:cs="Times New Roman"/>
-          <w:sz w:val="24"/>
-          <w:szCs w:val="24"/>
-        </w:rPr>
-      </w:pPr>
-      <w:r>
-        <w:rPr>
-          <w:rFonts w:ascii="Times New Roman" w:hAnsi="Times New Roman" w:cs="Times New Roman"/>
-          <w:sz w:val="24"/>
-          <w:szCs w:val="24"/>
-        </w:rPr>
-        <w:t xml:space="preserve">Since any object can be thrown, it’s best to create a class whose name describes the exception, e.g. </w:t>
-      </w:r>
-      <w:proofErr w:type="spellStart"/>
-      <w:r>
-        <w:rPr>
-          <w:rFonts w:ascii="Times New Roman" w:hAnsi="Times New Roman" w:cs="Times New Roman"/>
-          <w:i/>
-          <w:sz w:val="24"/>
-          <w:szCs w:val="24"/>
-        </w:rPr>
-        <w:t>DivideByZeroException</w:t>
-      </w:r>
-      <w:proofErr w:type="spellEnd"/>
-      <w:r>
-        <w:rPr>
-          <w:rFonts w:ascii="Times New Roman" w:hAnsi="Times New Roman" w:cs="Times New Roman"/>
-          <w:sz w:val="24"/>
-          <w:szCs w:val="24"/>
-        </w:rPr>
-        <w:t xml:space="preserve">, or </w:t>
-      </w:r>
-      <w:proofErr w:type="spellStart"/>
-      <w:r>
-        <w:rPr>
-          <w:rFonts w:ascii="Times New Roman" w:hAnsi="Times New Roman" w:cs="Times New Roman"/>
-          <w:i/>
-          <w:sz w:val="24"/>
-          <w:szCs w:val="24"/>
-        </w:rPr>
-        <w:t>NegativeValueException</w:t>
-      </w:r>
-      <w:proofErr w:type="spellEnd"/>
-      <w:r>
-        <w:rPr>
-          <w:rFonts w:ascii="Times New Roman" w:hAnsi="Times New Roman" w:cs="Times New Roman"/>
-          <w:sz w:val="24"/>
-          <w:szCs w:val="24"/>
-        </w:rPr>
-        <w:t>, etc. The class can be empty and contain nothing since the name of the class can describe a lot.</w:t>
+      <w:proofErr w:type="gramStart"/>
+      <w:r>
+        <w:rPr>
+          <w:rFonts w:ascii="Times New Roman" w:hAnsi="Times New Roman" w:cs="Times New Roman"/>
+          <w:i/>
+          <w:sz w:val="24"/>
+          <w:szCs w:val="24"/>
+        </w:rPr>
+        <w:t>std::</w:t>
+      </w:r>
+      <w:proofErr w:type="gramEnd"/>
+      <w:r>
+        <w:rPr>
+          <w:rFonts w:ascii="Times New Roman" w:hAnsi="Times New Roman" w:cs="Times New Roman"/>
+          <w:i/>
+          <w:sz w:val="24"/>
+          <w:szCs w:val="24"/>
+        </w:rPr>
+        <w:t>exception</w:t>
+      </w:r>
+      <w:r>
+        <w:rPr>
+          <w:rFonts w:ascii="Times New Roman" w:hAnsi="Times New Roman" w:cs="Times New Roman"/>
+          <w:sz w:val="24"/>
+          <w:szCs w:val="24"/>
+        </w:rPr>
+        <w:t xml:space="preserve"> is the base class of the C++ standard library exception class hierarchy. All subclasses must override </w:t>
+      </w:r>
+      <w:proofErr w:type="gramStart"/>
+      <w:r>
+        <w:rPr>
+          <w:rFonts w:ascii="Times New Roman" w:hAnsi="Times New Roman" w:cs="Times New Roman"/>
+          <w:i/>
+          <w:sz w:val="24"/>
+          <w:szCs w:val="24"/>
+        </w:rPr>
+        <w:t>what(</w:t>
+      </w:r>
+      <w:proofErr w:type="gramEnd"/>
+      <w:r>
+        <w:rPr>
+          <w:rFonts w:ascii="Times New Roman" w:hAnsi="Times New Roman" w:cs="Times New Roman"/>
+          <w:i/>
+          <w:sz w:val="24"/>
+          <w:szCs w:val="24"/>
+        </w:rPr>
+        <w:t>)</w:t>
+      </w:r>
+      <w:r>
+        <w:rPr>
+          <w:rFonts w:ascii="Times New Roman" w:hAnsi="Times New Roman" w:cs="Times New Roman"/>
+          <w:sz w:val="24"/>
+          <w:szCs w:val="24"/>
+        </w:rPr>
+        <w:t xml:space="preserve"> to define the cause of the exception as a character array. The hierarchy is </w:t>
+      </w:r>
+      <w:r>
+        <w:rPr>
+          <w:rFonts w:ascii="Times New Roman" w:hAnsi="Times New Roman" w:cs="Times New Roman"/>
+          <w:sz w:val="24"/>
+          <w:szCs w:val="24"/>
+        </w:rPr>
+        <w:t>thorough</w:t>
+      </w:r>
+      <w:r>
+        <w:rPr>
+          <w:rFonts w:ascii="Times New Roman" w:hAnsi="Times New Roman" w:cs="Times New Roman"/>
+          <w:sz w:val="24"/>
+          <w:szCs w:val="24"/>
+        </w:rPr>
+        <w:t xml:space="preserve"> and covers the majority of exceptions that a program will run into.</w:t>
       </w:r>
     </w:p>
     <w:p>
@@ -34219,7 +34421,7 @@
 </file>
 
 <file path=customXml/itemProps1.xml><?xml version="1.0" encoding="utf-8"?>
-<ds:datastoreItem xmlns:ds="http://schemas.openxmlformats.org/officeDocument/2006/customXml" ds:itemID="{A0D9FBBD-4E54-489F-9E00-78E2800E77F0}">
+<ds:datastoreItem xmlns:ds="http://schemas.openxmlformats.org/officeDocument/2006/customXml" ds:itemID="{BF838AB4-B97C-491F-9B29-C8FB7A363601}">
   <ds:schemaRefs>
     <ds:schemaRef ds:uri="http://schemas.openxmlformats.org/officeDocument/2006/bibliography"/>
   </ds:schemaRefs>

</xml_diff>

<commit_message>
Covered IO stream Boolean/integer/float/field manipulators, and completed table formatting challenge.
</commit_message>
<xml_diff>
--- a/notes/BeginningCppProgramming.docx
+++ b/notes/BeginningCppProgramming.docx
@@ -32494,118 +32494,1641 @@
         </w:rPr>
         <w:t xml:space="preserve"> The keyword must appear in the declaration and definition.</w:t>
       </w:r>
+    </w:p>
+    <w:p>
+      <w:pPr>
+        <w:pStyle w:val="ListParagraph"/>
+        <w:numPr>
+          <w:ilvl w:val="0"/>
+          <w:numId w:val="2"/>
+        </w:numPr>
+        <w:jc w:val="both"/>
+        <w:rPr>
+          <w:rFonts w:ascii="Times New Roman" w:hAnsi="Times New Roman" w:cs="Times New Roman"/>
+          <w:sz w:val="24"/>
+          <w:szCs w:val="24"/>
+        </w:rPr>
+      </w:pPr>
+      <w:proofErr w:type="gramStart"/>
+      <w:r>
+        <w:rPr>
+          <w:rFonts w:ascii="Times New Roman" w:hAnsi="Times New Roman" w:cs="Times New Roman"/>
+          <w:i/>
+          <w:sz w:val="24"/>
+          <w:szCs w:val="24"/>
+        </w:rPr>
+        <w:t>std::</w:t>
+      </w:r>
+      <w:proofErr w:type="gramEnd"/>
+      <w:r>
+        <w:rPr>
+          <w:rFonts w:ascii="Times New Roman" w:hAnsi="Times New Roman" w:cs="Times New Roman"/>
+          <w:i/>
+          <w:sz w:val="24"/>
+          <w:szCs w:val="24"/>
+        </w:rPr>
+        <w:t>exception</w:t>
+      </w:r>
+      <w:r>
+        <w:rPr>
+          <w:rFonts w:ascii="Times New Roman" w:hAnsi="Times New Roman" w:cs="Times New Roman"/>
+          <w:sz w:val="24"/>
+          <w:szCs w:val="24"/>
+        </w:rPr>
+        <w:t xml:space="preserve"> is the base class of the C++ standard library exception class hierarchy. All subclasses must override </w:t>
+      </w:r>
+      <w:proofErr w:type="gramStart"/>
+      <w:r>
+        <w:rPr>
+          <w:rFonts w:ascii="Times New Roman" w:hAnsi="Times New Roman" w:cs="Times New Roman"/>
+          <w:i/>
+          <w:sz w:val="24"/>
+          <w:szCs w:val="24"/>
+        </w:rPr>
+        <w:t>what(</w:t>
+      </w:r>
+      <w:proofErr w:type="gramEnd"/>
+      <w:r>
+        <w:rPr>
+          <w:rFonts w:ascii="Times New Roman" w:hAnsi="Times New Roman" w:cs="Times New Roman"/>
+          <w:i/>
+          <w:sz w:val="24"/>
+          <w:szCs w:val="24"/>
+        </w:rPr>
+        <w:t>)</w:t>
+      </w:r>
+      <w:r>
+        <w:rPr>
+          <w:rFonts w:ascii="Times New Roman" w:hAnsi="Times New Roman" w:cs="Times New Roman"/>
+          <w:sz w:val="24"/>
+          <w:szCs w:val="24"/>
+        </w:rPr>
+        <w:t xml:space="preserve"> to define the cause of the exception as a character array. The hierarchy is </w:t>
+      </w:r>
+      <w:r>
+        <w:rPr>
+          <w:rFonts w:ascii="Times New Roman" w:hAnsi="Times New Roman" w:cs="Times New Roman"/>
+          <w:sz w:val="24"/>
+          <w:szCs w:val="24"/>
+        </w:rPr>
+        <w:t>thorough</w:t>
+      </w:r>
+      <w:r>
+        <w:rPr>
+          <w:rFonts w:ascii="Times New Roman" w:hAnsi="Times New Roman" w:cs="Times New Roman"/>
+          <w:sz w:val="24"/>
+          <w:szCs w:val="24"/>
+        </w:rPr>
+        <w:t xml:space="preserve"> and covers the majority of exceptions that a program will run into.</w:t>
+      </w:r>
+    </w:p>
+    <w:p>
+      <w:pPr>
+        <w:pStyle w:val="CHeading"/>
+      </w:pPr>
+      <w:r>
+        <w:t>I/O and Streams</w:t>
+      </w:r>
+    </w:p>
+    <w:p>
+      <w:pPr>
+        <w:pStyle w:val="ListParagraph"/>
+        <w:numPr>
+          <w:ilvl w:val="0"/>
+          <w:numId w:val="2"/>
+        </w:numPr>
+        <w:jc w:val="both"/>
+        <w:rPr>
+          <w:rFonts w:ascii="Times New Roman" w:hAnsi="Times New Roman" w:cs="Times New Roman"/>
+          <w:sz w:val="24"/>
+          <w:szCs w:val="24"/>
+        </w:rPr>
+      </w:pPr>
+      <w:r>
+        <w:rPr>
+          <w:rFonts w:ascii="Times New Roman" w:hAnsi="Times New Roman" w:cs="Times New Roman"/>
+          <w:sz w:val="24"/>
+          <w:szCs w:val="24"/>
+        </w:rPr>
+        <w:t>C++ uses streams as an interface between the program and input/output devices.</w:t>
+      </w:r>
+      <w:r>
+        <w:rPr>
+          <w:rFonts w:ascii="Times New Roman" w:hAnsi="Times New Roman" w:cs="Times New Roman"/>
+          <w:sz w:val="24"/>
+          <w:szCs w:val="24"/>
+        </w:rPr>
+        <w:t xml:space="preserve"> </w:t>
+      </w:r>
+    </w:p>
+    <w:p>
+      <w:pPr>
+        <w:pStyle w:val="ListParagraph"/>
+        <w:numPr>
+          <w:ilvl w:val="0"/>
+          <w:numId w:val="2"/>
+        </w:numPr>
+        <w:jc w:val="both"/>
+        <w:rPr>
+          <w:rFonts w:ascii="Times New Roman" w:hAnsi="Times New Roman" w:cs="Times New Roman"/>
+          <w:sz w:val="24"/>
+          <w:szCs w:val="24"/>
+        </w:rPr>
+      </w:pPr>
+      <w:r>
+        <w:rPr>
+          <w:rFonts w:ascii="Times New Roman" w:hAnsi="Times New Roman" w:cs="Times New Roman"/>
+          <w:sz w:val="24"/>
+          <w:szCs w:val="24"/>
+        </w:rPr>
+        <w:t>I</w:t>
+      </w:r>
+      <w:r>
+        <w:rPr>
+          <w:rFonts w:ascii="Times New Roman" w:hAnsi="Times New Roman" w:cs="Times New Roman"/>
+          <w:sz w:val="24"/>
+          <w:szCs w:val="24"/>
+        </w:rPr>
+        <w:t>t’s independent of the actual device.</w:t>
+      </w:r>
+    </w:p>
+    <w:p>
+      <w:pPr>
+        <w:pStyle w:val="ListParagraph"/>
+        <w:numPr>
+          <w:ilvl w:val="0"/>
+          <w:numId w:val="2"/>
+        </w:numPr>
+        <w:jc w:val="both"/>
+        <w:rPr>
+          <w:rFonts w:ascii="Times New Roman" w:hAnsi="Times New Roman" w:cs="Times New Roman"/>
+          <w:sz w:val="24"/>
+          <w:szCs w:val="24"/>
+        </w:rPr>
+      </w:pPr>
+      <w:r>
+        <w:rPr>
+          <w:rFonts w:ascii="Times New Roman" w:hAnsi="Times New Roman" w:cs="Times New Roman"/>
+          <w:sz w:val="24"/>
+          <w:szCs w:val="24"/>
+        </w:rPr>
+        <w:t xml:space="preserve">A stream is a sequence of bytes. </w:t>
+      </w:r>
+    </w:p>
+    <w:p>
+      <w:pPr>
+        <w:pStyle w:val="ListParagraph"/>
+        <w:numPr>
+          <w:ilvl w:val="0"/>
+          <w:numId w:val="2"/>
+        </w:numPr>
+        <w:jc w:val="both"/>
+        <w:rPr>
+          <w:rFonts w:ascii="Times New Roman" w:hAnsi="Times New Roman" w:cs="Times New Roman"/>
+          <w:sz w:val="24"/>
+          <w:szCs w:val="24"/>
+        </w:rPr>
+      </w:pPr>
+      <w:r>
+        <w:rPr>
+          <w:rFonts w:ascii="Times New Roman" w:hAnsi="Times New Roman" w:cs="Times New Roman"/>
+          <w:sz w:val="24"/>
+          <w:szCs w:val="24"/>
+        </w:rPr>
+        <w:t>The input stream provides data to the program. The output stream sends data from the program.</w:t>
+      </w:r>
+    </w:p>
+    <w:p>
+      <w:pPr>
+        <w:pStyle w:val="ListParagraph"/>
+        <w:numPr>
+          <w:ilvl w:val="0"/>
+          <w:numId w:val="2"/>
+        </w:numPr>
+        <w:jc w:val="both"/>
+        <w:rPr>
+          <w:rFonts w:ascii="Times New Roman" w:hAnsi="Times New Roman" w:cs="Times New Roman"/>
+          <w:sz w:val="24"/>
+          <w:szCs w:val="24"/>
+        </w:rPr>
+      </w:pPr>
+      <w:r>
+        <w:rPr>
+          <w:rFonts w:ascii="Times New Roman" w:hAnsi="Times New Roman" w:cs="Times New Roman"/>
+          <w:i/>
+          <w:sz w:val="24"/>
+          <w:szCs w:val="24"/>
+        </w:rPr>
+        <w:t xml:space="preserve">iostream </w:t>
+      </w:r>
+      <w:r>
+        <w:rPr>
+          <w:rFonts w:ascii="Times New Roman" w:hAnsi="Times New Roman" w:cs="Times New Roman"/>
+          <w:sz w:val="24"/>
+          <w:szCs w:val="24"/>
+        </w:rPr>
+        <w:t xml:space="preserve">allows input/output to streams, </w:t>
+      </w:r>
+      <w:proofErr w:type="spellStart"/>
+      <w:r>
+        <w:rPr>
+          <w:rFonts w:ascii="Times New Roman" w:hAnsi="Times New Roman" w:cs="Times New Roman"/>
+          <w:i/>
+          <w:sz w:val="24"/>
+          <w:szCs w:val="24"/>
+        </w:rPr>
+        <w:t>fstream</w:t>
+      </w:r>
+      <w:proofErr w:type="spellEnd"/>
+      <w:r>
+        <w:rPr>
+          <w:rFonts w:ascii="Times New Roman" w:hAnsi="Times New Roman" w:cs="Times New Roman"/>
+          <w:sz w:val="24"/>
+          <w:szCs w:val="24"/>
+        </w:rPr>
+        <w:t xml:space="preserve"> allows input/output to files, </w:t>
+      </w:r>
+      <w:proofErr w:type="spellStart"/>
+      <w:r>
+        <w:rPr>
+          <w:rFonts w:ascii="Times New Roman" w:hAnsi="Times New Roman" w:cs="Times New Roman"/>
+          <w:i/>
+          <w:sz w:val="24"/>
+          <w:szCs w:val="24"/>
+        </w:rPr>
+        <w:t>iomanip</w:t>
+      </w:r>
+      <w:proofErr w:type="spellEnd"/>
+      <w:r>
+        <w:rPr>
+          <w:rFonts w:ascii="Times New Roman" w:hAnsi="Times New Roman" w:cs="Times New Roman"/>
+          <w:sz w:val="24"/>
+          <w:szCs w:val="24"/>
+        </w:rPr>
+        <w:t xml:space="preserve"> allows manipulating stream formatting.</w:t>
+      </w:r>
+    </w:p>
+    <w:p>
+      <w:pPr>
+        <w:pStyle w:val="ListParagraph"/>
+        <w:numPr>
+          <w:ilvl w:val="0"/>
+          <w:numId w:val="2"/>
+        </w:numPr>
+        <w:jc w:val="both"/>
+        <w:rPr>
+          <w:rFonts w:ascii="Times New Roman" w:hAnsi="Times New Roman" w:cs="Times New Roman"/>
+          <w:sz w:val="24"/>
+          <w:szCs w:val="24"/>
+        </w:rPr>
+      </w:pPr>
+      <w:proofErr w:type="spellStart"/>
+      <w:r>
+        <w:rPr>
+          <w:rFonts w:ascii="Times New Roman" w:hAnsi="Times New Roman" w:cs="Times New Roman"/>
+          <w:i/>
+          <w:sz w:val="24"/>
+          <w:szCs w:val="24"/>
+        </w:rPr>
+        <w:t>fstream</w:t>
+      </w:r>
+      <w:proofErr w:type="spellEnd"/>
+      <w:r>
+        <w:rPr>
+          <w:rFonts w:ascii="Times New Roman" w:hAnsi="Times New Roman" w:cs="Times New Roman"/>
+          <w:sz w:val="24"/>
+          <w:szCs w:val="24"/>
+        </w:rPr>
+        <w:t xml:space="preserve"> allows input and output to files because it inherits </w:t>
+      </w:r>
+      <w:proofErr w:type="spellStart"/>
+      <w:r>
+        <w:rPr>
+          <w:rFonts w:ascii="Times New Roman" w:hAnsi="Times New Roman" w:cs="Times New Roman"/>
+          <w:i/>
+          <w:sz w:val="24"/>
+          <w:szCs w:val="24"/>
+        </w:rPr>
+        <w:t>ifstream</w:t>
+      </w:r>
+      <w:proofErr w:type="spellEnd"/>
+      <w:r>
+        <w:rPr>
+          <w:rFonts w:ascii="Times New Roman" w:hAnsi="Times New Roman" w:cs="Times New Roman"/>
+          <w:sz w:val="24"/>
+          <w:szCs w:val="24"/>
+        </w:rPr>
+        <w:t xml:space="preserve"> and </w:t>
+      </w:r>
+      <w:proofErr w:type="spellStart"/>
+      <w:r>
+        <w:rPr>
+          <w:rFonts w:ascii="Times New Roman" w:hAnsi="Times New Roman" w:cs="Times New Roman"/>
+          <w:i/>
+          <w:sz w:val="24"/>
+          <w:szCs w:val="24"/>
+        </w:rPr>
+        <w:t>ofstream</w:t>
+      </w:r>
+      <w:proofErr w:type="spellEnd"/>
+      <w:r>
+        <w:rPr>
+          <w:rFonts w:ascii="Times New Roman" w:hAnsi="Times New Roman" w:cs="Times New Roman"/>
+          <w:sz w:val="24"/>
+          <w:szCs w:val="24"/>
+        </w:rPr>
+        <w:t xml:space="preserve"> via multiple inheritance.</w:t>
+      </w:r>
+    </w:p>
+    <w:p>
+      <w:pPr>
+        <w:pStyle w:val="ListParagraph"/>
+        <w:numPr>
+          <w:ilvl w:val="0"/>
+          <w:numId w:val="2"/>
+        </w:numPr>
+        <w:jc w:val="both"/>
+        <w:rPr>
+          <w:rFonts w:ascii="Times New Roman" w:hAnsi="Times New Roman" w:cs="Times New Roman"/>
+          <w:sz w:val="24"/>
+          <w:szCs w:val="24"/>
+        </w:rPr>
+      </w:pPr>
+      <w:proofErr w:type="spellStart"/>
+      <w:r>
+        <w:rPr>
+          <w:rFonts w:ascii="Times New Roman" w:hAnsi="Times New Roman" w:cs="Times New Roman"/>
+          <w:i/>
+          <w:sz w:val="24"/>
+          <w:szCs w:val="24"/>
+        </w:rPr>
+        <w:t>stringstream</w:t>
+      </w:r>
+      <w:proofErr w:type="spellEnd"/>
+      <w:r>
+        <w:rPr>
+          <w:rFonts w:ascii="Times New Roman" w:hAnsi="Times New Roman" w:cs="Times New Roman"/>
+          <w:sz w:val="24"/>
+          <w:szCs w:val="24"/>
+        </w:rPr>
+        <w:t xml:space="preserve"> allows input/output on </w:t>
+      </w:r>
+      <w:proofErr w:type="gramStart"/>
+      <w:r>
+        <w:rPr>
+          <w:rFonts w:ascii="Times New Roman" w:hAnsi="Times New Roman" w:cs="Times New Roman"/>
+          <w:sz w:val="24"/>
+          <w:szCs w:val="24"/>
+        </w:rPr>
+        <w:t>memory based</w:t>
+      </w:r>
+      <w:proofErr w:type="gramEnd"/>
+      <w:r>
+        <w:rPr>
+          <w:rFonts w:ascii="Times New Roman" w:hAnsi="Times New Roman" w:cs="Times New Roman"/>
+          <w:sz w:val="24"/>
+          <w:szCs w:val="24"/>
+        </w:rPr>
+        <w:t xml:space="preserve"> strings.</w:t>
+      </w:r>
+    </w:p>
+    <w:p>
+      <w:pPr>
+        <w:pStyle w:val="ListParagraph"/>
+        <w:numPr>
+          <w:ilvl w:val="0"/>
+          <w:numId w:val="2"/>
+        </w:numPr>
+        <w:jc w:val="both"/>
+        <w:rPr>
+          <w:rFonts w:ascii="Times New Roman" w:hAnsi="Times New Roman" w:cs="Times New Roman"/>
+          <w:sz w:val="24"/>
+          <w:szCs w:val="24"/>
+        </w:rPr>
+      </w:pPr>
+      <w:proofErr w:type="spellStart"/>
+      <w:r>
+        <w:rPr>
+          <w:rFonts w:ascii="Times New Roman" w:hAnsi="Times New Roman" w:cs="Times New Roman"/>
+          <w:i/>
+          <w:sz w:val="24"/>
+          <w:szCs w:val="24"/>
+        </w:rPr>
+        <w:t>cout</w:t>
+      </w:r>
+      <w:proofErr w:type="spellEnd"/>
+      <w:r>
+        <w:rPr>
+          <w:rFonts w:ascii="Times New Roman" w:hAnsi="Times New Roman" w:cs="Times New Roman"/>
+          <w:i/>
+          <w:sz w:val="24"/>
+          <w:szCs w:val="24"/>
+        </w:rPr>
+        <w:t xml:space="preserve">, </w:t>
+      </w:r>
+      <w:proofErr w:type="spellStart"/>
+      <w:r>
+        <w:rPr>
+          <w:rFonts w:ascii="Times New Roman" w:hAnsi="Times New Roman" w:cs="Times New Roman"/>
+          <w:i/>
+          <w:sz w:val="24"/>
+          <w:szCs w:val="24"/>
+        </w:rPr>
+        <w:t>cin</w:t>
+      </w:r>
+      <w:proofErr w:type="spellEnd"/>
+      <w:r>
+        <w:rPr>
+          <w:rFonts w:ascii="Times New Roman" w:hAnsi="Times New Roman" w:cs="Times New Roman"/>
+          <w:i/>
+          <w:sz w:val="24"/>
+          <w:szCs w:val="24"/>
+        </w:rPr>
+        <w:t xml:space="preserve">, </w:t>
+      </w:r>
+      <w:proofErr w:type="spellStart"/>
+      <w:r>
+        <w:rPr>
+          <w:rFonts w:ascii="Times New Roman" w:hAnsi="Times New Roman" w:cs="Times New Roman"/>
+          <w:i/>
+          <w:sz w:val="24"/>
+          <w:szCs w:val="24"/>
+        </w:rPr>
+        <w:t>cerr</w:t>
+      </w:r>
+      <w:proofErr w:type="spellEnd"/>
+      <w:r>
+        <w:rPr>
+          <w:rFonts w:ascii="Times New Roman" w:hAnsi="Times New Roman" w:cs="Times New Roman"/>
+          <w:i/>
+          <w:sz w:val="24"/>
+          <w:szCs w:val="24"/>
+        </w:rPr>
+        <w:t xml:space="preserve">, </w:t>
+      </w:r>
+      <w:r>
+        <w:rPr>
+          <w:rFonts w:ascii="Times New Roman" w:hAnsi="Times New Roman" w:cs="Times New Roman"/>
+          <w:sz w:val="24"/>
+          <w:szCs w:val="24"/>
+        </w:rPr>
+        <w:t xml:space="preserve">and </w:t>
+      </w:r>
+      <w:r>
+        <w:rPr>
+          <w:rFonts w:ascii="Times New Roman" w:hAnsi="Times New Roman" w:cs="Times New Roman"/>
+          <w:i/>
+          <w:sz w:val="24"/>
+          <w:szCs w:val="24"/>
+        </w:rPr>
+        <w:t>clog</w:t>
+      </w:r>
+      <w:r>
+        <w:rPr>
+          <w:rFonts w:ascii="Times New Roman" w:hAnsi="Times New Roman" w:cs="Times New Roman"/>
+          <w:sz w:val="24"/>
+          <w:szCs w:val="24"/>
+        </w:rPr>
+        <w:t xml:space="preserve"> are global scope objects for some of these classes.</w:t>
+      </w:r>
+    </w:p>
+    <w:p>
+      <w:pPr>
+        <w:pStyle w:val="ListParagraph"/>
+        <w:ind w:left="360"/>
+        <w:jc w:val="both"/>
+        <w:rPr>
+          <w:rFonts w:ascii="Times New Roman" w:hAnsi="Times New Roman" w:cs="Times New Roman"/>
+          <w:sz w:val="24"/>
+          <w:szCs w:val="24"/>
+        </w:rPr>
+      </w:pPr>
+    </w:p>
+    <w:p>
+      <w:pPr>
+        <w:pStyle w:val="ListParagraph"/>
+        <w:numPr>
+          <w:ilvl w:val="0"/>
+          <w:numId w:val="2"/>
+        </w:numPr>
+        <w:jc w:val="both"/>
+        <w:rPr>
+          <w:rFonts w:ascii="Times New Roman" w:hAnsi="Times New Roman" w:cs="Times New Roman"/>
+          <w:sz w:val="24"/>
+          <w:szCs w:val="24"/>
+        </w:rPr>
+      </w:pPr>
+      <w:r>
+        <w:rPr>
+          <w:rFonts w:ascii="Times New Roman" w:hAnsi="Times New Roman" w:cs="Times New Roman"/>
+          <w:sz w:val="24"/>
+          <w:szCs w:val="24"/>
+        </w:rPr>
+        <w:t xml:space="preserve">Most stream formatters come in two versions: member methods, or manipulators. Example: </w:t>
+      </w:r>
+      <w:proofErr w:type="spellStart"/>
+      <w:proofErr w:type="gramStart"/>
+      <w:r>
+        <w:rPr>
+          <w:rFonts w:ascii="Times New Roman" w:hAnsi="Times New Roman" w:cs="Times New Roman"/>
+          <w:i/>
+          <w:sz w:val="24"/>
+          <w:szCs w:val="24"/>
+        </w:rPr>
+        <w:t>cout.width</w:t>
+      </w:r>
+      <w:proofErr w:type="spellEnd"/>
+      <w:proofErr w:type="gramEnd"/>
+      <w:r>
+        <w:rPr>
+          <w:rFonts w:ascii="Times New Roman" w:hAnsi="Times New Roman" w:cs="Times New Roman"/>
+          <w:i/>
+          <w:sz w:val="24"/>
+          <w:szCs w:val="24"/>
+        </w:rPr>
+        <w:t xml:space="preserve">(10) </w:t>
+      </w:r>
+      <w:r>
+        <w:rPr>
+          <w:rFonts w:ascii="Times New Roman" w:hAnsi="Times New Roman" w:cs="Times New Roman"/>
+          <w:sz w:val="24"/>
+          <w:szCs w:val="24"/>
+        </w:rPr>
+        <w:t xml:space="preserve">vs </w:t>
+      </w:r>
+      <w:proofErr w:type="spellStart"/>
+      <w:r>
+        <w:rPr>
+          <w:rFonts w:ascii="Times New Roman" w:hAnsi="Times New Roman" w:cs="Times New Roman"/>
+          <w:i/>
+          <w:sz w:val="24"/>
+          <w:szCs w:val="24"/>
+        </w:rPr>
+        <w:t>cout</w:t>
+      </w:r>
+      <w:proofErr w:type="spellEnd"/>
+      <w:r>
+        <w:rPr>
+          <w:rFonts w:ascii="Times New Roman" w:hAnsi="Times New Roman" w:cs="Times New Roman"/>
+          <w:i/>
+          <w:sz w:val="24"/>
+          <w:szCs w:val="24"/>
+        </w:rPr>
+        <w:t xml:space="preserve"> &lt;&lt; </w:t>
+      </w:r>
+      <w:proofErr w:type="spellStart"/>
+      <w:r>
+        <w:rPr>
+          <w:rFonts w:ascii="Times New Roman" w:hAnsi="Times New Roman" w:cs="Times New Roman"/>
+          <w:i/>
+          <w:sz w:val="24"/>
+          <w:szCs w:val="24"/>
+        </w:rPr>
+        <w:t>setw</w:t>
+      </w:r>
+      <w:proofErr w:type="spellEnd"/>
+      <w:r>
+        <w:rPr>
+          <w:rFonts w:ascii="Times New Roman" w:hAnsi="Times New Roman" w:cs="Times New Roman"/>
+          <w:i/>
+          <w:sz w:val="24"/>
+          <w:szCs w:val="24"/>
+        </w:rPr>
+        <w:t>(10)</w:t>
+      </w:r>
+      <w:r>
+        <w:rPr>
+          <w:rFonts w:ascii="Times New Roman" w:hAnsi="Times New Roman" w:cs="Times New Roman"/>
+          <w:sz w:val="24"/>
+          <w:szCs w:val="24"/>
+        </w:rPr>
+        <w:t>. Manipulators are preferred.</w:t>
+      </w:r>
+    </w:p>
+    <w:p>
+      <w:pPr>
+        <w:pStyle w:val="ListParagraph"/>
+        <w:numPr>
+          <w:ilvl w:val="0"/>
+          <w:numId w:val="2"/>
+        </w:numPr>
+        <w:jc w:val="both"/>
+        <w:rPr>
+          <w:rFonts w:ascii="Times New Roman" w:hAnsi="Times New Roman" w:cs="Times New Roman"/>
+          <w:sz w:val="24"/>
+          <w:szCs w:val="24"/>
+        </w:rPr>
+      </w:pPr>
+      <w:r>
+        <w:rPr>
+          <w:rFonts w:ascii="Times New Roman" w:hAnsi="Times New Roman" w:cs="Times New Roman"/>
+          <w:sz w:val="24"/>
+          <w:szCs w:val="24"/>
+        </w:rPr>
+        <w:t>Boolean values by default are displayed as 1 or 0</w:t>
+      </w:r>
+      <w:r>
+        <w:rPr>
+          <w:rFonts w:ascii="Times New Roman" w:hAnsi="Times New Roman" w:cs="Times New Roman"/>
+          <w:sz w:val="24"/>
+          <w:szCs w:val="24"/>
+        </w:rPr>
+        <w:t xml:space="preserve">. To display true or false instead use </w:t>
+      </w:r>
+      <w:proofErr w:type="spellStart"/>
+      <w:r>
+        <w:rPr>
+          <w:rFonts w:ascii="Times New Roman" w:hAnsi="Times New Roman" w:cs="Times New Roman"/>
+          <w:i/>
+          <w:sz w:val="24"/>
+          <w:szCs w:val="24"/>
+        </w:rPr>
+        <w:t>boolalpha</w:t>
+      </w:r>
+      <w:proofErr w:type="spellEnd"/>
+      <w:r>
+        <w:rPr>
+          <w:rFonts w:ascii="Times New Roman" w:hAnsi="Times New Roman" w:cs="Times New Roman"/>
+          <w:sz w:val="24"/>
+          <w:szCs w:val="24"/>
+        </w:rPr>
+        <w:t xml:space="preserve">. To turn it off use </w:t>
+      </w:r>
+      <w:proofErr w:type="spellStart"/>
+      <w:r>
+        <w:rPr>
+          <w:rFonts w:ascii="Times New Roman" w:hAnsi="Times New Roman" w:cs="Times New Roman"/>
+          <w:i/>
+          <w:sz w:val="24"/>
+          <w:szCs w:val="24"/>
+        </w:rPr>
+        <w:t>noboolalpha</w:t>
+      </w:r>
+      <w:proofErr w:type="spellEnd"/>
+      <w:r>
+        <w:rPr>
+          <w:rFonts w:ascii="Times New Roman" w:hAnsi="Times New Roman" w:cs="Times New Roman"/>
+          <w:sz w:val="24"/>
+          <w:szCs w:val="24"/>
+        </w:rPr>
+        <w:t>.</w:t>
+      </w:r>
+    </w:p>
+    <w:p>
+      <w:pPr>
+        <w:pStyle w:val="ListParagraph"/>
+        <w:numPr>
+          <w:ilvl w:val="0"/>
+          <w:numId w:val="2"/>
+        </w:numPr>
+        <w:jc w:val="both"/>
+        <w:rPr>
+          <w:rFonts w:ascii="Times New Roman" w:hAnsi="Times New Roman" w:cs="Times New Roman"/>
+          <w:sz w:val="24"/>
+          <w:szCs w:val="24"/>
+        </w:rPr>
+      </w:pPr>
+      <w:r>
+        <w:rPr>
+          <w:rFonts w:ascii="Times New Roman" w:hAnsi="Times New Roman" w:cs="Times New Roman"/>
+          <w:sz w:val="24"/>
+          <w:szCs w:val="24"/>
+        </w:rPr>
+        <w:lastRenderedPageBreak/>
+        <w:t>Integer value</w:t>
+      </w:r>
+      <w:r>
+        <w:rPr>
+          <w:rFonts w:ascii="Times New Roman" w:hAnsi="Times New Roman" w:cs="Times New Roman"/>
+          <w:sz w:val="24"/>
+          <w:szCs w:val="24"/>
+        </w:rPr>
+        <w:t>s</w:t>
+      </w:r>
+      <w:r>
+        <w:rPr>
+          <w:rFonts w:ascii="Times New Roman" w:hAnsi="Times New Roman" w:cs="Times New Roman"/>
+          <w:sz w:val="24"/>
+          <w:szCs w:val="24"/>
+        </w:rPr>
+        <w:t xml:space="preserve"> can be displayed as decimal, octal, or hexadecimal values via </w:t>
+      </w:r>
+      <w:proofErr w:type="spellStart"/>
+      <w:r>
+        <w:rPr>
+          <w:rFonts w:ascii="Times New Roman" w:hAnsi="Times New Roman" w:cs="Times New Roman"/>
+          <w:i/>
+          <w:sz w:val="24"/>
+          <w:szCs w:val="24"/>
+        </w:rPr>
+        <w:t>dec</w:t>
+      </w:r>
+      <w:proofErr w:type="spellEnd"/>
+      <w:r>
+        <w:rPr>
+          <w:rFonts w:ascii="Times New Roman" w:hAnsi="Times New Roman" w:cs="Times New Roman"/>
+          <w:i/>
+          <w:sz w:val="24"/>
+          <w:szCs w:val="24"/>
+        </w:rPr>
+        <w:t xml:space="preserve">, oct, </w:t>
+      </w:r>
+      <w:r>
+        <w:rPr>
+          <w:rFonts w:ascii="Times New Roman" w:hAnsi="Times New Roman" w:cs="Times New Roman"/>
+          <w:sz w:val="24"/>
+          <w:szCs w:val="24"/>
+        </w:rPr>
+        <w:t xml:space="preserve">and </w:t>
+      </w:r>
+      <w:r>
+        <w:rPr>
+          <w:rFonts w:ascii="Times New Roman" w:hAnsi="Times New Roman" w:cs="Times New Roman"/>
+          <w:i/>
+          <w:sz w:val="24"/>
+          <w:szCs w:val="24"/>
+        </w:rPr>
+        <w:t>hex</w:t>
+      </w:r>
+      <w:r>
+        <w:rPr>
+          <w:rFonts w:ascii="Times New Roman" w:hAnsi="Times New Roman" w:cs="Times New Roman"/>
+          <w:sz w:val="24"/>
+          <w:szCs w:val="24"/>
+        </w:rPr>
+        <w:t xml:space="preserve">. The base prefix can be enabled using </w:t>
+      </w:r>
+      <w:proofErr w:type="spellStart"/>
+      <w:r>
+        <w:rPr>
+          <w:rFonts w:ascii="Times New Roman" w:hAnsi="Times New Roman" w:cs="Times New Roman"/>
+          <w:i/>
+          <w:sz w:val="24"/>
+          <w:szCs w:val="24"/>
+        </w:rPr>
+        <w:t>showbase</w:t>
+      </w:r>
+      <w:proofErr w:type="spellEnd"/>
+      <w:r>
+        <w:rPr>
+          <w:rFonts w:ascii="Times New Roman" w:hAnsi="Times New Roman" w:cs="Times New Roman"/>
+          <w:sz w:val="24"/>
+          <w:szCs w:val="24"/>
+        </w:rPr>
+        <w:t xml:space="preserve">. The letters in a hexadecimal value can be uppercased using </w:t>
+      </w:r>
+      <w:r>
+        <w:rPr>
+          <w:rFonts w:ascii="Times New Roman" w:hAnsi="Times New Roman" w:cs="Times New Roman"/>
+          <w:i/>
+          <w:sz w:val="24"/>
+          <w:szCs w:val="24"/>
+        </w:rPr>
+        <w:t>uppercase</w:t>
+      </w:r>
+      <w:r>
+        <w:rPr>
+          <w:rFonts w:ascii="Times New Roman" w:hAnsi="Times New Roman" w:cs="Times New Roman"/>
+          <w:sz w:val="24"/>
+          <w:szCs w:val="24"/>
+        </w:rPr>
+        <w:t xml:space="preserve">. </w:t>
+      </w:r>
+      <w:r>
+        <w:rPr>
+          <w:rFonts w:ascii="Times New Roman" w:hAnsi="Times New Roman" w:cs="Times New Roman"/>
+          <w:sz w:val="24"/>
+          <w:szCs w:val="24"/>
+        </w:rPr>
+        <w:t xml:space="preserve">To display a + or – symbol depending on the value use </w:t>
+      </w:r>
+      <w:proofErr w:type="spellStart"/>
+      <w:r>
+        <w:rPr>
+          <w:rFonts w:ascii="Times New Roman" w:hAnsi="Times New Roman" w:cs="Times New Roman"/>
+          <w:i/>
+          <w:sz w:val="24"/>
+          <w:szCs w:val="24"/>
+        </w:rPr>
+        <w:t>showpos</w:t>
+      </w:r>
+      <w:proofErr w:type="spellEnd"/>
+      <w:r>
+        <w:rPr>
+          <w:rFonts w:ascii="Times New Roman" w:hAnsi="Times New Roman" w:cs="Times New Roman"/>
+          <w:sz w:val="24"/>
+          <w:szCs w:val="24"/>
+        </w:rPr>
+        <w:t xml:space="preserve">. </w:t>
+      </w:r>
+      <w:r>
+        <w:rPr>
+          <w:rFonts w:ascii="Times New Roman" w:hAnsi="Times New Roman" w:cs="Times New Roman"/>
+          <w:sz w:val="24"/>
+          <w:szCs w:val="24"/>
+        </w:rPr>
+        <w:t xml:space="preserve">Default: </w:t>
+      </w:r>
+      <w:proofErr w:type="spellStart"/>
+      <w:r>
+        <w:rPr>
+          <w:rFonts w:ascii="Times New Roman" w:hAnsi="Times New Roman" w:cs="Times New Roman"/>
+          <w:i/>
+          <w:sz w:val="24"/>
+          <w:szCs w:val="24"/>
+        </w:rPr>
+        <w:t>dec</w:t>
+      </w:r>
+      <w:proofErr w:type="spellEnd"/>
+      <w:r>
+        <w:rPr>
+          <w:rFonts w:ascii="Times New Roman" w:hAnsi="Times New Roman" w:cs="Times New Roman"/>
+          <w:i/>
+          <w:sz w:val="24"/>
+          <w:szCs w:val="24"/>
+        </w:rPr>
+        <w:t xml:space="preserve">, </w:t>
+      </w:r>
+      <w:proofErr w:type="spellStart"/>
+      <w:r>
+        <w:rPr>
+          <w:rFonts w:ascii="Times New Roman" w:hAnsi="Times New Roman" w:cs="Times New Roman"/>
+          <w:i/>
+          <w:sz w:val="24"/>
+          <w:szCs w:val="24"/>
+        </w:rPr>
+        <w:t>noshowbase</w:t>
+      </w:r>
+      <w:proofErr w:type="spellEnd"/>
+      <w:r>
+        <w:rPr>
+          <w:rFonts w:ascii="Times New Roman" w:hAnsi="Times New Roman" w:cs="Times New Roman"/>
+          <w:i/>
+          <w:sz w:val="24"/>
+          <w:szCs w:val="24"/>
+        </w:rPr>
+        <w:t xml:space="preserve">, </w:t>
+      </w:r>
+      <w:proofErr w:type="spellStart"/>
+      <w:r>
+        <w:rPr>
+          <w:rFonts w:ascii="Times New Roman" w:hAnsi="Times New Roman" w:cs="Times New Roman"/>
+          <w:i/>
+          <w:sz w:val="24"/>
+          <w:szCs w:val="24"/>
+        </w:rPr>
+        <w:t>nouppercase</w:t>
+      </w:r>
+      <w:proofErr w:type="spellEnd"/>
+      <w:r>
+        <w:rPr>
+          <w:rFonts w:ascii="Times New Roman" w:hAnsi="Times New Roman" w:cs="Times New Roman"/>
+          <w:i/>
+          <w:sz w:val="24"/>
+          <w:szCs w:val="24"/>
+        </w:rPr>
+        <w:t xml:space="preserve">, </w:t>
+      </w:r>
+      <w:proofErr w:type="spellStart"/>
+      <w:r>
+        <w:rPr>
+          <w:rFonts w:ascii="Times New Roman" w:hAnsi="Times New Roman" w:cs="Times New Roman"/>
+          <w:i/>
+          <w:sz w:val="24"/>
+          <w:szCs w:val="24"/>
+        </w:rPr>
+        <w:t>noshowpos</w:t>
+      </w:r>
+      <w:proofErr w:type="spellEnd"/>
+      <w:r>
+        <w:rPr>
+          <w:rFonts w:ascii="Times New Roman" w:hAnsi="Times New Roman" w:cs="Times New Roman"/>
+          <w:sz w:val="24"/>
+          <w:szCs w:val="24"/>
+        </w:rPr>
+        <w:t>.</w:t>
+      </w:r>
+    </w:p>
+    <w:p>
+      <w:pPr>
+        <w:pStyle w:val="ListParagraph"/>
+        <w:numPr>
+          <w:ilvl w:val="0"/>
+          <w:numId w:val="2"/>
+        </w:numPr>
+        <w:jc w:val="both"/>
+        <w:rPr>
+          <w:rFonts w:ascii="Times New Roman" w:hAnsi="Times New Roman" w:cs="Times New Roman"/>
+          <w:sz w:val="24"/>
+          <w:szCs w:val="24"/>
+        </w:rPr>
+      </w:pPr>
+      <w:r>
+        <w:rPr>
+          <w:rFonts w:ascii="Times New Roman" w:hAnsi="Times New Roman" w:cs="Times New Roman"/>
+          <w:sz w:val="24"/>
+          <w:szCs w:val="24"/>
+        </w:rPr>
+        <w:t xml:space="preserve">Floating point values can be displayed with varying precision, </w:t>
+      </w:r>
+      <w:r>
+        <w:rPr>
+          <w:rFonts w:ascii="Times New Roman" w:hAnsi="Times New Roman" w:cs="Times New Roman"/>
+          <w:i/>
+          <w:sz w:val="24"/>
+          <w:szCs w:val="24"/>
+        </w:rPr>
+        <w:t xml:space="preserve">e.g. </w:t>
+      </w:r>
+      <w:proofErr w:type="spellStart"/>
+      <w:proofErr w:type="gramStart"/>
+      <w:r>
+        <w:rPr>
+          <w:rFonts w:ascii="Times New Roman" w:hAnsi="Times New Roman" w:cs="Times New Roman"/>
+          <w:i/>
+          <w:sz w:val="24"/>
+          <w:szCs w:val="24"/>
+        </w:rPr>
+        <w:t>setprecision</w:t>
+      </w:r>
+      <w:proofErr w:type="spellEnd"/>
+      <w:r>
+        <w:rPr>
+          <w:rFonts w:ascii="Times New Roman" w:hAnsi="Times New Roman" w:cs="Times New Roman"/>
+          <w:i/>
+          <w:sz w:val="24"/>
+          <w:szCs w:val="24"/>
+        </w:rPr>
+        <w:t>(</w:t>
+      </w:r>
+      <w:proofErr w:type="gramEnd"/>
+      <w:r>
+        <w:rPr>
+          <w:rFonts w:ascii="Times New Roman" w:hAnsi="Times New Roman" w:cs="Times New Roman"/>
+          <w:i/>
+          <w:sz w:val="24"/>
+          <w:szCs w:val="24"/>
+        </w:rPr>
+        <w:t>4)</w:t>
+      </w:r>
+      <w:r>
+        <w:rPr>
+          <w:rFonts w:ascii="Times New Roman" w:hAnsi="Times New Roman" w:cs="Times New Roman"/>
+          <w:sz w:val="24"/>
+          <w:szCs w:val="24"/>
+        </w:rPr>
+        <w:t xml:space="preserve"> will display four significant figures, however by specifying the </w:t>
+      </w:r>
+      <w:r>
+        <w:rPr>
+          <w:rFonts w:ascii="Times New Roman" w:hAnsi="Times New Roman" w:cs="Times New Roman"/>
+          <w:i/>
+          <w:sz w:val="24"/>
+          <w:szCs w:val="24"/>
+        </w:rPr>
+        <w:t>fixed</w:t>
+      </w:r>
+      <w:r>
+        <w:rPr>
+          <w:rFonts w:ascii="Times New Roman" w:hAnsi="Times New Roman" w:cs="Times New Roman"/>
+          <w:sz w:val="24"/>
+          <w:szCs w:val="24"/>
+        </w:rPr>
+        <w:t xml:space="preserve"> manipulator, it will now display the figure to four decimal places. </w:t>
+      </w:r>
+      <w:r>
+        <w:rPr>
+          <w:rFonts w:ascii="Times New Roman" w:hAnsi="Times New Roman" w:cs="Times New Roman"/>
+          <w:sz w:val="24"/>
+          <w:szCs w:val="24"/>
+        </w:rPr>
+        <w:t>If the figure can be displayed to the given signi</w:t>
+      </w:r>
+      <w:r>
+        <w:rPr>
+          <w:rFonts w:ascii="Times New Roman" w:hAnsi="Times New Roman" w:cs="Times New Roman"/>
+          <w:sz w:val="24"/>
+          <w:szCs w:val="24"/>
+        </w:rPr>
+        <w:t xml:space="preserve">ficant figures, it will be displayed using scientific notation. Use </w:t>
+      </w:r>
+      <w:r>
+        <w:rPr>
+          <w:rFonts w:ascii="Times New Roman" w:hAnsi="Times New Roman" w:cs="Times New Roman"/>
+          <w:i/>
+          <w:sz w:val="24"/>
+          <w:szCs w:val="24"/>
+        </w:rPr>
+        <w:t>scientific</w:t>
+      </w:r>
+      <w:r>
+        <w:rPr>
+          <w:rFonts w:ascii="Times New Roman" w:hAnsi="Times New Roman" w:cs="Times New Roman"/>
+          <w:sz w:val="24"/>
+          <w:szCs w:val="24"/>
+        </w:rPr>
+        <w:t xml:space="preserve"> to display the figure using scientific notation regardless. Use </w:t>
+      </w:r>
+      <w:r>
+        <w:rPr>
+          <w:rFonts w:ascii="Times New Roman" w:hAnsi="Times New Roman" w:cs="Times New Roman"/>
+          <w:i/>
+          <w:sz w:val="24"/>
+          <w:szCs w:val="24"/>
+        </w:rPr>
+        <w:t>uppercase</w:t>
+      </w:r>
+      <w:r>
+        <w:rPr>
+          <w:rFonts w:ascii="Times New Roman" w:hAnsi="Times New Roman" w:cs="Times New Roman"/>
+          <w:sz w:val="24"/>
+          <w:szCs w:val="24"/>
+        </w:rPr>
+        <w:t xml:space="preserve"> to display the ‘e’ in the scientific notation as ‘E’. Use </w:t>
+      </w:r>
+      <w:proofErr w:type="spellStart"/>
+      <w:r>
+        <w:rPr>
+          <w:rFonts w:ascii="Times New Roman" w:hAnsi="Times New Roman" w:cs="Times New Roman"/>
+          <w:i/>
+          <w:sz w:val="24"/>
+          <w:szCs w:val="24"/>
+        </w:rPr>
+        <w:t>showpoint</w:t>
+      </w:r>
+      <w:proofErr w:type="spellEnd"/>
+      <w:r>
+        <w:rPr>
+          <w:rFonts w:ascii="Times New Roman" w:hAnsi="Times New Roman" w:cs="Times New Roman"/>
+          <w:sz w:val="24"/>
+          <w:szCs w:val="24"/>
+        </w:rPr>
+        <w:t xml:space="preserve"> to display trailing zeroes </w:t>
+      </w:r>
+      <w:r>
+        <w:rPr>
+          <w:rFonts w:ascii="Times New Roman" w:hAnsi="Times New Roman" w:cs="Times New Roman"/>
+          <w:sz w:val="24"/>
+          <w:szCs w:val="24"/>
+        </w:rPr>
+        <w:t xml:space="preserve">to match the precision. </w:t>
+      </w:r>
+      <w:r>
+        <w:rPr>
+          <w:rFonts w:ascii="Times New Roman" w:hAnsi="Times New Roman" w:cs="Times New Roman"/>
+          <w:sz w:val="24"/>
+          <w:szCs w:val="24"/>
+        </w:rPr>
+        <w:t xml:space="preserve">Default: </w:t>
+      </w:r>
+      <w:proofErr w:type="spellStart"/>
+      <w:proofErr w:type="gramStart"/>
+      <w:r>
+        <w:rPr>
+          <w:rFonts w:ascii="Times New Roman" w:hAnsi="Times New Roman" w:cs="Times New Roman"/>
+          <w:i/>
+          <w:sz w:val="24"/>
+          <w:szCs w:val="24"/>
+        </w:rPr>
+        <w:t>setprecision</w:t>
+      </w:r>
+      <w:proofErr w:type="spellEnd"/>
+      <w:r>
+        <w:rPr>
+          <w:rFonts w:ascii="Times New Roman" w:hAnsi="Times New Roman" w:cs="Times New Roman"/>
+          <w:i/>
+          <w:sz w:val="24"/>
+          <w:szCs w:val="24"/>
+        </w:rPr>
+        <w:t>(</w:t>
+      </w:r>
+      <w:proofErr w:type="gramEnd"/>
+      <w:r>
+        <w:rPr>
+          <w:rFonts w:ascii="Times New Roman" w:hAnsi="Times New Roman" w:cs="Times New Roman"/>
+          <w:i/>
+          <w:sz w:val="24"/>
+          <w:szCs w:val="24"/>
+        </w:rPr>
+        <w:t xml:space="preserve">6), </w:t>
+      </w:r>
+      <w:proofErr w:type="spellStart"/>
+      <w:r>
+        <w:rPr>
+          <w:rFonts w:ascii="Times New Roman" w:hAnsi="Times New Roman" w:cs="Times New Roman"/>
+          <w:i/>
+          <w:sz w:val="24"/>
+          <w:szCs w:val="24"/>
+        </w:rPr>
+        <w:t>noshowpoint</w:t>
+      </w:r>
+      <w:proofErr w:type="spellEnd"/>
+      <w:r>
+        <w:rPr>
+          <w:rFonts w:ascii="Times New Roman" w:hAnsi="Times New Roman" w:cs="Times New Roman"/>
+          <w:i/>
+          <w:sz w:val="24"/>
+          <w:szCs w:val="24"/>
+        </w:rPr>
+        <w:t xml:space="preserve">, </w:t>
+      </w:r>
+      <w:proofErr w:type="spellStart"/>
+      <w:r>
+        <w:rPr>
+          <w:rFonts w:ascii="Times New Roman" w:hAnsi="Times New Roman" w:cs="Times New Roman"/>
+          <w:i/>
+          <w:sz w:val="24"/>
+          <w:szCs w:val="24"/>
+        </w:rPr>
+        <w:t>nouppercase</w:t>
+      </w:r>
+      <w:proofErr w:type="spellEnd"/>
+      <w:r>
+        <w:rPr>
+          <w:rFonts w:ascii="Times New Roman" w:hAnsi="Times New Roman" w:cs="Times New Roman"/>
+          <w:i/>
+          <w:sz w:val="24"/>
+          <w:szCs w:val="24"/>
+        </w:rPr>
+        <w:t xml:space="preserve">, </w:t>
+      </w:r>
+      <w:proofErr w:type="spellStart"/>
+      <w:r>
+        <w:rPr>
+          <w:rFonts w:ascii="Times New Roman" w:hAnsi="Times New Roman" w:cs="Times New Roman"/>
+          <w:i/>
+          <w:sz w:val="24"/>
+          <w:szCs w:val="24"/>
+        </w:rPr>
+        <w:t>noshowpos</w:t>
+      </w:r>
+      <w:proofErr w:type="spellEnd"/>
+      <w:r>
+        <w:rPr>
+          <w:rFonts w:ascii="Times New Roman" w:hAnsi="Times New Roman" w:cs="Times New Roman"/>
+          <w:sz w:val="24"/>
+          <w:szCs w:val="24"/>
+        </w:rPr>
+        <w:t>.</w:t>
+      </w:r>
+    </w:p>
+    <w:p>
+      <w:pPr>
+        <w:pStyle w:val="ListParagraph"/>
+        <w:numPr>
+          <w:ilvl w:val="0"/>
+          <w:numId w:val="2"/>
+        </w:numPr>
+        <w:jc w:val="both"/>
+        <w:rPr>
+          <w:rFonts w:ascii="Times New Roman" w:hAnsi="Times New Roman" w:cs="Times New Roman"/>
+          <w:sz w:val="24"/>
+          <w:szCs w:val="24"/>
+        </w:rPr>
+      </w:pPr>
+      <w:r>
+        <w:rPr>
+          <w:rFonts w:ascii="Times New Roman" w:hAnsi="Times New Roman" w:cs="Times New Roman"/>
+          <w:sz w:val="24"/>
+          <w:szCs w:val="24"/>
+        </w:rPr>
+        <w:t>All of these</w:t>
+      </w:r>
+      <w:r>
+        <w:rPr>
+          <w:rFonts w:ascii="Times New Roman" w:hAnsi="Times New Roman" w:cs="Times New Roman"/>
+          <w:sz w:val="24"/>
+          <w:szCs w:val="24"/>
+        </w:rPr>
+        <w:t xml:space="preserve"> manipulators</w:t>
+      </w:r>
+      <w:r>
+        <w:rPr>
+          <w:rFonts w:ascii="Times New Roman" w:hAnsi="Times New Roman" w:cs="Times New Roman"/>
+          <w:sz w:val="24"/>
+          <w:szCs w:val="24"/>
+        </w:rPr>
+        <w:t xml:space="preserve"> can be disabled either by calling the </w:t>
+      </w:r>
+      <w:r>
+        <w:rPr>
+          <w:rFonts w:ascii="Times New Roman" w:hAnsi="Times New Roman" w:cs="Times New Roman"/>
+          <w:i/>
+          <w:sz w:val="24"/>
+          <w:szCs w:val="24"/>
+        </w:rPr>
+        <w:t>no</w:t>
+      </w:r>
+      <w:r>
+        <w:rPr>
+          <w:rFonts w:ascii="Times New Roman" w:hAnsi="Times New Roman" w:cs="Times New Roman"/>
+          <w:sz w:val="24"/>
+          <w:szCs w:val="24"/>
+        </w:rPr>
+        <w:t xml:space="preserve"> variant manipulator, e.g. </w:t>
+      </w:r>
+      <w:proofErr w:type="spellStart"/>
+      <w:r>
+        <w:rPr>
+          <w:rFonts w:ascii="Times New Roman" w:hAnsi="Times New Roman" w:cs="Times New Roman"/>
+          <w:i/>
+          <w:sz w:val="24"/>
+          <w:szCs w:val="24"/>
+        </w:rPr>
+        <w:t>noshowpos</w:t>
+      </w:r>
+      <w:proofErr w:type="spellEnd"/>
+      <w:r>
+        <w:rPr>
+          <w:rFonts w:ascii="Times New Roman" w:hAnsi="Times New Roman" w:cs="Times New Roman"/>
+          <w:sz w:val="24"/>
+          <w:szCs w:val="24"/>
+        </w:rPr>
+        <w:t xml:space="preserve">, or by calling the </w:t>
+      </w:r>
+      <w:proofErr w:type="spellStart"/>
+      <w:proofErr w:type="gramStart"/>
+      <w:r>
+        <w:rPr>
+          <w:rFonts w:ascii="Times New Roman" w:hAnsi="Times New Roman" w:cs="Times New Roman"/>
+          <w:i/>
+          <w:sz w:val="24"/>
+          <w:szCs w:val="24"/>
+        </w:rPr>
+        <w:t>resetiosflags</w:t>
+      </w:r>
+      <w:proofErr w:type="spellEnd"/>
+      <w:r>
+        <w:rPr>
+          <w:rFonts w:ascii="Times New Roman" w:hAnsi="Times New Roman" w:cs="Times New Roman"/>
+          <w:i/>
+          <w:sz w:val="24"/>
+          <w:szCs w:val="24"/>
+        </w:rPr>
+        <w:t>(</w:t>
+      </w:r>
+      <w:proofErr w:type="gramEnd"/>
+      <w:r>
+        <w:rPr>
+          <w:rFonts w:ascii="Times New Roman" w:hAnsi="Times New Roman" w:cs="Times New Roman"/>
+          <w:i/>
+          <w:sz w:val="24"/>
+          <w:szCs w:val="24"/>
+        </w:rPr>
+        <w:t>std::</w:t>
+      </w:r>
+      <w:proofErr w:type="spellStart"/>
+      <w:r>
+        <w:rPr>
+          <w:rFonts w:ascii="Times New Roman" w:hAnsi="Times New Roman" w:cs="Times New Roman"/>
+          <w:i/>
+          <w:sz w:val="24"/>
+          <w:szCs w:val="24"/>
+        </w:rPr>
+        <w:t>ios</w:t>
+      </w:r>
+      <w:proofErr w:type="spellEnd"/>
+      <w:r>
+        <w:rPr>
+          <w:rFonts w:ascii="Times New Roman" w:hAnsi="Times New Roman" w:cs="Times New Roman"/>
+          <w:i/>
+          <w:sz w:val="24"/>
+          <w:szCs w:val="24"/>
+        </w:rPr>
+        <w:t>::flag)</w:t>
+      </w:r>
+      <w:r>
+        <w:rPr>
+          <w:rFonts w:ascii="Times New Roman" w:hAnsi="Times New Roman" w:cs="Times New Roman"/>
+          <w:sz w:val="24"/>
+          <w:szCs w:val="24"/>
+        </w:rPr>
+        <w:t xml:space="preserve"> manipulator</w:t>
+      </w:r>
+      <w:r>
+        <w:rPr>
+          <w:rFonts w:ascii="Times New Roman" w:hAnsi="Times New Roman" w:cs="Times New Roman"/>
+          <w:sz w:val="24"/>
+          <w:szCs w:val="24"/>
+        </w:rPr>
+        <w:t xml:space="preserve">, or by calling the </w:t>
+      </w:r>
+      <w:proofErr w:type="spellStart"/>
+      <w:r>
+        <w:rPr>
+          <w:rFonts w:ascii="Times New Roman" w:hAnsi="Times New Roman" w:cs="Times New Roman"/>
+          <w:i/>
+          <w:sz w:val="24"/>
+          <w:szCs w:val="24"/>
+        </w:rPr>
+        <w:t>unsetf</w:t>
+      </w:r>
+      <w:proofErr w:type="spellEnd"/>
+      <w:r>
+        <w:rPr>
+          <w:rFonts w:ascii="Times New Roman" w:hAnsi="Times New Roman" w:cs="Times New Roman"/>
+          <w:i/>
+          <w:sz w:val="24"/>
+          <w:szCs w:val="24"/>
+        </w:rPr>
+        <w:t>(…)</w:t>
+      </w:r>
+      <w:r>
+        <w:rPr>
+          <w:rFonts w:ascii="Times New Roman" w:hAnsi="Times New Roman" w:cs="Times New Roman"/>
+          <w:sz w:val="24"/>
+          <w:szCs w:val="24"/>
+        </w:rPr>
+        <w:t xml:space="preserve"> method</w:t>
+      </w:r>
+      <w:r>
+        <w:rPr>
+          <w:rFonts w:ascii="Times New Roman" w:hAnsi="Times New Roman" w:cs="Times New Roman"/>
+          <w:sz w:val="24"/>
+          <w:szCs w:val="24"/>
+        </w:rPr>
+        <w:t>.</w:t>
+      </w:r>
+      <w:r>
+        <w:rPr>
+          <w:rFonts w:ascii="Times New Roman" w:hAnsi="Times New Roman" w:cs="Times New Roman"/>
+          <w:sz w:val="24"/>
+          <w:szCs w:val="24"/>
+        </w:rPr>
+        <w:t xml:space="preserve"> </w:t>
+      </w:r>
+      <w:r>
+        <w:rPr>
+          <w:rFonts w:ascii="Times New Roman" w:hAnsi="Times New Roman" w:cs="Times New Roman"/>
+          <w:sz w:val="24"/>
+          <w:szCs w:val="24"/>
+        </w:rPr>
+        <w:t>All of the manipulators so far also apply to all future output unless they are disabled.</w:t>
+      </w:r>
+    </w:p>
+    <w:p>
+      <w:pPr>
+        <w:pStyle w:val="ListParagraph"/>
+        <w:numPr>
+          <w:ilvl w:val="0"/>
+          <w:numId w:val="2"/>
+        </w:numPr>
+        <w:jc w:val="both"/>
+        <w:rPr>
+          <w:rFonts w:ascii="Times New Roman" w:hAnsi="Times New Roman" w:cs="Times New Roman"/>
+          <w:sz w:val="24"/>
+          <w:szCs w:val="24"/>
+        </w:rPr>
+      </w:pPr>
+      <w:proofErr w:type="spellStart"/>
+      <w:proofErr w:type="gramStart"/>
+      <w:r>
+        <w:rPr>
+          <w:rFonts w:ascii="Times New Roman" w:hAnsi="Times New Roman" w:cs="Times New Roman"/>
+          <w:i/>
+          <w:sz w:val="24"/>
+          <w:szCs w:val="24"/>
+        </w:rPr>
+        <w:t>setw</w:t>
+      </w:r>
+      <w:proofErr w:type="spellEnd"/>
+      <w:r>
+        <w:rPr>
+          <w:rFonts w:ascii="Times New Roman" w:hAnsi="Times New Roman" w:cs="Times New Roman"/>
+          <w:i/>
+          <w:sz w:val="24"/>
+          <w:szCs w:val="24"/>
+        </w:rPr>
+        <w:t>(</w:t>
+      </w:r>
+      <w:proofErr w:type="gramEnd"/>
+      <w:r>
+        <w:rPr>
+          <w:rFonts w:ascii="Times New Roman" w:hAnsi="Times New Roman" w:cs="Times New Roman"/>
+          <w:i/>
+          <w:sz w:val="24"/>
+          <w:szCs w:val="24"/>
+        </w:rPr>
+        <w:t xml:space="preserve">) </w:t>
+      </w:r>
+      <w:r>
+        <w:rPr>
+          <w:rFonts w:ascii="Times New Roman" w:hAnsi="Times New Roman" w:cs="Times New Roman"/>
+          <w:sz w:val="24"/>
+          <w:szCs w:val="24"/>
+        </w:rPr>
+        <w:t xml:space="preserve">only applies to the next data to be inserted into the stream. It sets the field with and then right justifies the data within, e.g. </w:t>
+      </w:r>
+      <w:proofErr w:type="spellStart"/>
+      <w:r>
+        <w:rPr>
+          <w:rFonts w:ascii="Times New Roman" w:hAnsi="Times New Roman" w:cs="Times New Roman"/>
+          <w:i/>
+          <w:sz w:val="24"/>
+          <w:szCs w:val="24"/>
+        </w:rPr>
+        <w:t>cout</w:t>
+      </w:r>
+      <w:proofErr w:type="spellEnd"/>
+      <w:r>
+        <w:rPr>
+          <w:rFonts w:ascii="Times New Roman" w:hAnsi="Times New Roman" w:cs="Times New Roman"/>
+          <w:i/>
+          <w:sz w:val="24"/>
+          <w:szCs w:val="24"/>
+        </w:rPr>
+        <w:t xml:space="preserve"> &lt;&lt; </w:t>
+      </w:r>
+      <w:proofErr w:type="spellStart"/>
+      <w:proofErr w:type="gramStart"/>
+      <w:r>
+        <w:rPr>
+          <w:rFonts w:ascii="Times New Roman" w:hAnsi="Times New Roman" w:cs="Times New Roman"/>
+          <w:i/>
+          <w:sz w:val="24"/>
+          <w:szCs w:val="24"/>
+        </w:rPr>
+        <w:t>setw</w:t>
+      </w:r>
+      <w:proofErr w:type="spellEnd"/>
+      <w:r>
+        <w:rPr>
+          <w:rFonts w:ascii="Times New Roman" w:hAnsi="Times New Roman" w:cs="Times New Roman"/>
+          <w:i/>
+          <w:sz w:val="24"/>
+          <w:szCs w:val="24"/>
+        </w:rPr>
+        <w:t>(</w:t>
+      </w:r>
+      <w:proofErr w:type="gramEnd"/>
+      <w:r>
+        <w:rPr>
+          <w:rFonts w:ascii="Times New Roman" w:hAnsi="Times New Roman" w:cs="Times New Roman"/>
+          <w:i/>
+          <w:sz w:val="24"/>
+          <w:szCs w:val="24"/>
+        </w:rPr>
+        <w:t>10) &lt;&lt; 1234.5</w:t>
+      </w:r>
+      <w:r>
+        <w:rPr>
+          <w:rFonts w:ascii="Times New Roman" w:hAnsi="Times New Roman" w:cs="Times New Roman"/>
+          <w:sz w:val="24"/>
+          <w:szCs w:val="24"/>
+        </w:rPr>
+        <w:t xml:space="preserve"> </w:t>
+      </w:r>
+      <w:r>
+        <w:rPr>
+          <w:rFonts w:ascii="Times New Roman" w:hAnsi="Times New Roman" w:cs="Times New Roman"/>
+          <w:sz w:val="24"/>
+          <w:szCs w:val="24"/>
+        </w:rPr>
+        <w:t xml:space="preserve">will output ‘    1234.5’. You can also left justify and fill the remaining space with another character, e.g. </w:t>
+      </w:r>
+      <w:proofErr w:type="spellStart"/>
+      <w:r>
+        <w:rPr>
+          <w:rFonts w:ascii="Times New Roman" w:hAnsi="Times New Roman" w:cs="Times New Roman"/>
+          <w:i/>
+          <w:sz w:val="24"/>
+          <w:szCs w:val="24"/>
+        </w:rPr>
+        <w:t>cout</w:t>
+      </w:r>
+      <w:proofErr w:type="spellEnd"/>
+      <w:r>
+        <w:rPr>
+          <w:rFonts w:ascii="Times New Roman" w:hAnsi="Times New Roman" w:cs="Times New Roman"/>
+          <w:i/>
+          <w:sz w:val="24"/>
+          <w:szCs w:val="24"/>
+        </w:rPr>
+        <w:t xml:space="preserve"> &lt;&lt; </w:t>
+      </w:r>
+      <w:proofErr w:type="spellStart"/>
+      <w:proofErr w:type="gramStart"/>
+      <w:r>
+        <w:rPr>
+          <w:rFonts w:ascii="Times New Roman" w:hAnsi="Times New Roman" w:cs="Times New Roman"/>
+          <w:i/>
+          <w:sz w:val="24"/>
+          <w:szCs w:val="24"/>
+        </w:rPr>
+        <w:t>setw</w:t>
+      </w:r>
+      <w:proofErr w:type="spellEnd"/>
+      <w:r>
+        <w:rPr>
+          <w:rFonts w:ascii="Times New Roman" w:hAnsi="Times New Roman" w:cs="Times New Roman"/>
+          <w:i/>
+          <w:sz w:val="24"/>
+          <w:szCs w:val="24"/>
+        </w:rPr>
+        <w:t>(</w:t>
+      </w:r>
+      <w:proofErr w:type="gramEnd"/>
+      <w:r>
+        <w:rPr>
+          <w:rFonts w:ascii="Times New Roman" w:hAnsi="Times New Roman" w:cs="Times New Roman"/>
+          <w:i/>
+          <w:sz w:val="24"/>
+          <w:szCs w:val="24"/>
+        </w:rPr>
+        <w:t xml:space="preserve">10) &lt;&lt; left &lt;&lt; </w:t>
+      </w:r>
+      <w:proofErr w:type="spellStart"/>
+      <w:r>
+        <w:rPr>
+          <w:rFonts w:ascii="Times New Roman" w:hAnsi="Times New Roman" w:cs="Times New Roman"/>
+          <w:i/>
+          <w:sz w:val="24"/>
+          <w:szCs w:val="24"/>
+        </w:rPr>
+        <w:t>set</w:t>
+      </w:r>
+      <w:r>
+        <w:rPr>
+          <w:rFonts w:ascii="Times New Roman" w:hAnsi="Times New Roman" w:cs="Times New Roman"/>
+          <w:i/>
+          <w:sz w:val="24"/>
+          <w:szCs w:val="24"/>
+        </w:rPr>
+        <w:t>fill</w:t>
+      </w:r>
+      <w:proofErr w:type="spellEnd"/>
+      <w:r>
+        <w:rPr>
+          <w:rFonts w:ascii="Times New Roman" w:hAnsi="Times New Roman" w:cs="Times New Roman"/>
+          <w:i/>
+          <w:sz w:val="24"/>
+          <w:szCs w:val="24"/>
+        </w:rPr>
+        <w:t>(‘-‘) &lt;&lt; 1234.5</w:t>
+      </w:r>
+      <w:r>
+        <w:rPr>
+          <w:rFonts w:ascii="Times New Roman" w:hAnsi="Times New Roman" w:cs="Times New Roman"/>
+          <w:sz w:val="24"/>
+          <w:szCs w:val="24"/>
+        </w:rPr>
+        <w:t xml:space="preserve"> will output ‘1234.5-----‘.</w:t>
+      </w:r>
+      <w:r>
+        <w:rPr>
+          <w:rFonts w:ascii="Times New Roman" w:hAnsi="Times New Roman" w:cs="Times New Roman"/>
+          <w:sz w:val="24"/>
+          <w:szCs w:val="24"/>
+        </w:rPr>
+        <w:t xml:space="preserve"> </w:t>
+      </w:r>
+      <w:proofErr w:type="spellStart"/>
+      <w:r>
+        <w:rPr>
+          <w:rFonts w:ascii="Times New Roman" w:hAnsi="Times New Roman" w:cs="Times New Roman"/>
+          <w:i/>
+          <w:sz w:val="24"/>
+          <w:szCs w:val="24"/>
+        </w:rPr>
+        <w:t>setfill</w:t>
+      </w:r>
+      <w:proofErr w:type="spellEnd"/>
+      <w:r>
+        <w:rPr>
+          <w:rFonts w:ascii="Times New Roman" w:hAnsi="Times New Roman" w:cs="Times New Roman"/>
+          <w:i/>
+          <w:sz w:val="24"/>
+          <w:szCs w:val="24"/>
+        </w:rPr>
+        <w:t xml:space="preserve">, right, </w:t>
+      </w:r>
+      <w:r>
+        <w:rPr>
+          <w:rFonts w:ascii="Times New Roman" w:hAnsi="Times New Roman" w:cs="Times New Roman"/>
+          <w:sz w:val="24"/>
+          <w:szCs w:val="24"/>
+        </w:rPr>
+        <w:t xml:space="preserve">and </w:t>
+      </w:r>
+      <w:r>
+        <w:rPr>
+          <w:rFonts w:ascii="Times New Roman" w:hAnsi="Times New Roman" w:cs="Times New Roman"/>
+          <w:i/>
+          <w:sz w:val="24"/>
+          <w:szCs w:val="24"/>
+        </w:rPr>
+        <w:t>left</w:t>
+      </w:r>
+      <w:r>
+        <w:rPr>
+          <w:rFonts w:ascii="Times New Roman" w:hAnsi="Times New Roman" w:cs="Times New Roman"/>
+          <w:sz w:val="24"/>
+          <w:szCs w:val="24"/>
+        </w:rPr>
+        <w:t xml:space="preserve"> apply to all future output.</w:t>
+      </w:r>
       <w:bookmarkStart w:id="0" w:name="_GoBack"/>
       <w:bookmarkEnd w:id="0"/>
-    </w:p>
-    <w:p>
-      <w:pPr>
-        <w:pStyle w:val="ListParagraph"/>
-        <w:numPr>
-          <w:ilvl w:val="0"/>
-          <w:numId w:val="2"/>
-        </w:numPr>
-        <w:jc w:val="both"/>
-        <w:rPr>
-          <w:rFonts w:ascii="Times New Roman" w:hAnsi="Times New Roman" w:cs="Times New Roman"/>
-          <w:sz w:val="24"/>
-          <w:szCs w:val="24"/>
-        </w:rPr>
-      </w:pPr>
-      <w:proofErr w:type="gramStart"/>
-      <w:r>
-        <w:rPr>
-          <w:rFonts w:ascii="Times New Roman" w:hAnsi="Times New Roman" w:cs="Times New Roman"/>
-          <w:i/>
-          <w:sz w:val="24"/>
-          <w:szCs w:val="24"/>
-        </w:rPr>
-        <w:t>std::</w:t>
-      </w:r>
-      <w:proofErr w:type="gramEnd"/>
-      <w:r>
-        <w:rPr>
-          <w:rFonts w:ascii="Times New Roman" w:hAnsi="Times New Roman" w:cs="Times New Roman"/>
-          <w:i/>
-          <w:sz w:val="24"/>
-          <w:szCs w:val="24"/>
-        </w:rPr>
-        <w:t>exception</w:t>
-      </w:r>
-      <w:r>
-        <w:rPr>
-          <w:rFonts w:ascii="Times New Roman" w:hAnsi="Times New Roman" w:cs="Times New Roman"/>
-          <w:sz w:val="24"/>
-          <w:szCs w:val="24"/>
-        </w:rPr>
-        <w:t xml:space="preserve"> is the base class of the C++ standard library exception class hierarchy. All subclasses must override </w:t>
-      </w:r>
-      <w:proofErr w:type="gramStart"/>
-      <w:r>
-        <w:rPr>
-          <w:rFonts w:ascii="Times New Roman" w:hAnsi="Times New Roman" w:cs="Times New Roman"/>
-          <w:i/>
-          <w:sz w:val="24"/>
-          <w:szCs w:val="24"/>
-        </w:rPr>
-        <w:t>what(</w:t>
-      </w:r>
-      <w:proofErr w:type="gramEnd"/>
-      <w:r>
-        <w:rPr>
-          <w:rFonts w:ascii="Times New Roman" w:hAnsi="Times New Roman" w:cs="Times New Roman"/>
-          <w:i/>
-          <w:sz w:val="24"/>
-          <w:szCs w:val="24"/>
-        </w:rPr>
-        <w:t>)</w:t>
-      </w:r>
-      <w:r>
-        <w:rPr>
-          <w:rFonts w:ascii="Times New Roman" w:hAnsi="Times New Roman" w:cs="Times New Roman"/>
-          <w:sz w:val="24"/>
-          <w:szCs w:val="24"/>
-        </w:rPr>
-        <w:t xml:space="preserve"> to define the cause of the exception as a character array. The hierarchy is </w:t>
-      </w:r>
-      <w:r>
-        <w:rPr>
-          <w:rFonts w:ascii="Times New Roman" w:hAnsi="Times New Roman" w:cs="Times New Roman"/>
-          <w:sz w:val="24"/>
-          <w:szCs w:val="24"/>
-        </w:rPr>
-        <w:t>thorough</w:t>
-      </w:r>
-      <w:r>
-        <w:rPr>
-          <w:rFonts w:ascii="Times New Roman" w:hAnsi="Times New Roman" w:cs="Times New Roman"/>
-          <w:sz w:val="24"/>
-          <w:szCs w:val="24"/>
-        </w:rPr>
-        <w:t xml:space="preserve"> and covers the majority of exceptions that a program will run into.</w:t>
-      </w:r>
-    </w:p>
-    <w:p>
-      <w:pPr>
-        <w:pStyle w:val="CHeading"/>
-      </w:pPr>
-      <w:r>
-        <w:t>I/O and Streams</w:t>
-      </w:r>
-    </w:p>
-    <w:p>
-      <w:pPr>
-        <w:pStyle w:val="ListParagraph"/>
-        <w:numPr>
-          <w:ilvl w:val="0"/>
-          <w:numId w:val="2"/>
-        </w:numPr>
-        <w:jc w:val="both"/>
-        <w:rPr>
-          <w:rFonts w:ascii="Times New Roman" w:hAnsi="Times New Roman" w:cs="Times New Roman"/>
-          <w:sz w:val="24"/>
-          <w:szCs w:val="24"/>
-        </w:rPr>
-      </w:pPr>
     </w:p>
     <w:p>
       <w:pPr>
@@ -34421,7 +35944,7 @@
 </file>
 
 <file path=customXml/itemProps1.xml><?xml version="1.0" encoding="utf-8"?>
-<ds:datastoreItem xmlns:ds="http://schemas.openxmlformats.org/officeDocument/2006/customXml" ds:itemID="{BF838AB4-B97C-491F-9B29-C8FB7A363601}">
+<ds:datastoreItem xmlns:ds="http://schemas.openxmlformats.org/officeDocument/2006/customXml" ds:itemID="{69989320-5927-40DD-B74C-5EA3E196D854}">
   <ds:schemaRefs>
     <ds:schemaRef ds:uri="http://schemas.openxmlformats.org/officeDocument/2006/bibliography"/>
   </ds:schemaRefs>

</xml_diff>

<commit_message>
Covered fstream/ifstream/ofstream, reading modes binary/text/in/out, open()/is_open()/close() methods, etc.
</commit_message>
<xml_diff>
--- a/notes/BeginningCppProgramming.docx
+++ b/notes/BeginningCppProgramming.docx
@@ -33803,15 +33803,7 @@
           <w:sz w:val="24"/>
           <w:szCs w:val="24"/>
         </w:rPr>
-        <w:t xml:space="preserve"> manipulator</w:t>
-      </w:r>
-      <w:r>
-        <w:rPr>
-          <w:rFonts w:ascii="Times New Roman" w:hAnsi="Times New Roman" w:cs="Times New Roman"/>
-          <w:sz w:val="24"/>
-          <w:szCs w:val="24"/>
-        </w:rPr>
-        <w:t xml:space="preserve">, or by calling the </w:t>
+        <w:t xml:space="preserve"> manipulator, or by calling the </w:t>
       </w:r>
       <w:proofErr w:type="spellStart"/>
       <w:r>
@@ -33839,15 +33831,7 @@
           <w:sz w:val="24"/>
           <w:szCs w:val="24"/>
         </w:rPr>
-        <w:t xml:space="preserve"> method</w:t>
-      </w:r>
-      <w:r>
-        <w:rPr>
-          <w:rFonts w:ascii="Times New Roman" w:hAnsi="Times New Roman" w:cs="Times New Roman"/>
-          <w:sz w:val="24"/>
-          <w:szCs w:val="24"/>
-        </w:rPr>
-        <w:t>.</w:t>
+        <w:t xml:space="preserve"> method.</w:t>
       </w:r>
       <w:r>
         <w:rPr>
@@ -34126,6 +34110,616 @@
           <w:szCs w:val="24"/>
         </w:rPr>
         <w:t xml:space="preserve"> apply to all future output.</w:t>
+      </w:r>
+    </w:p>
+    <w:p>
+      <w:pPr>
+        <w:pStyle w:val="ListParagraph"/>
+        <w:ind w:left="360"/>
+        <w:jc w:val="both"/>
+        <w:rPr>
+          <w:rFonts w:ascii="Times New Roman" w:hAnsi="Times New Roman" w:cs="Times New Roman"/>
+          <w:sz w:val="24"/>
+          <w:szCs w:val="24"/>
+        </w:rPr>
+      </w:pPr>
+    </w:p>
+    <w:p>
+      <w:pPr>
+        <w:pStyle w:val="ListParagraph"/>
+        <w:numPr>
+          <w:ilvl w:val="0"/>
+          <w:numId w:val="2"/>
+        </w:numPr>
+        <w:jc w:val="both"/>
+        <w:rPr>
+          <w:rFonts w:ascii="Times New Roman" w:hAnsi="Times New Roman" w:cs="Times New Roman"/>
+          <w:sz w:val="24"/>
+          <w:szCs w:val="24"/>
+        </w:rPr>
+      </w:pPr>
+      <w:r>
+        <w:rPr>
+          <w:rFonts w:ascii="Times New Roman" w:hAnsi="Times New Roman" w:cs="Times New Roman"/>
+          <w:sz w:val="24"/>
+          <w:szCs w:val="24"/>
+        </w:rPr>
+        <w:t>Files can be read in many ways, e.g. binary mode, text mode, one character at a time, one line at a time, etc. The file should be closed when dealt with.</w:t>
+      </w:r>
+    </w:p>
+    <w:p>
+      <w:pPr>
+        <w:pStyle w:val="ListParagraph"/>
+        <w:numPr>
+          <w:ilvl w:val="0"/>
+          <w:numId w:val="2"/>
+        </w:numPr>
+        <w:jc w:val="both"/>
+        <w:rPr>
+          <w:rFonts w:ascii="Times New Roman" w:hAnsi="Times New Roman" w:cs="Times New Roman"/>
+          <w:sz w:val="24"/>
+          <w:szCs w:val="24"/>
+        </w:rPr>
+      </w:pPr>
+      <w:r>
+        <w:rPr>
+          <w:rFonts w:ascii="Times New Roman" w:hAnsi="Times New Roman" w:cs="Times New Roman"/>
+          <w:sz w:val="24"/>
+          <w:szCs w:val="24"/>
+        </w:rPr>
+        <w:t>To open a file</w:t>
+      </w:r>
+      <w:r>
+        <w:rPr>
+          <w:rFonts w:ascii="Times New Roman" w:hAnsi="Times New Roman" w:cs="Times New Roman"/>
+          <w:sz w:val="24"/>
+          <w:szCs w:val="24"/>
+        </w:rPr>
+        <w:t xml:space="preserve"> for reading</w:t>
+      </w:r>
+      <w:r>
+        <w:rPr>
+          <w:rFonts w:ascii="Times New Roman" w:hAnsi="Times New Roman" w:cs="Times New Roman"/>
+          <w:sz w:val="24"/>
+          <w:szCs w:val="24"/>
+        </w:rPr>
+        <w:t xml:space="preserve">: </w:t>
+      </w:r>
+      <w:proofErr w:type="gramStart"/>
+      <w:r>
+        <w:rPr>
+          <w:rFonts w:ascii="Times New Roman" w:hAnsi="Times New Roman" w:cs="Times New Roman"/>
+          <w:i/>
+          <w:sz w:val="24"/>
+          <w:szCs w:val="24"/>
+        </w:rPr>
+        <w:t>std::</w:t>
+      </w:r>
+      <w:proofErr w:type="spellStart"/>
+      <w:proofErr w:type="gramEnd"/>
+      <w:r>
+        <w:rPr>
+          <w:rFonts w:ascii="Times New Roman" w:hAnsi="Times New Roman" w:cs="Times New Roman"/>
+          <w:i/>
+          <w:sz w:val="24"/>
+          <w:szCs w:val="24"/>
+        </w:rPr>
+        <w:t>fstream</w:t>
+      </w:r>
+      <w:proofErr w:type="spellEnd"/>
+      <w:r>
+        <w:rPr>
+          <w:rFonts w:ascii="Times New Roman" w:hAnsi="Times New Roman" w:cs="Times New Roman"/>
+          <w:i/>
+          <w:sz w:val="24"/>
+          <w:szCs w:val="24"/>
+        </w:rPr>
+        <w:t xml:space="preserve"> </w:t>
+      </w:r>
+      <w:proofErr w:type="spellStart"/>
+      <w:r>
+        <w:rPr>
+          <w:rFonts w:ascii="Times New Roman" w:hAnsi="Times New Roman" w:cs="Times New Roman"/>
+          <w:i/>
+          <w:sz w:val="24"/>
+          <w:szCs w:val="24"/>
+        </w:rPr>
+        <w:t>in_file</w:t>
+      </w:r>
+      <w:proofErr w:type="spellEnd"/>
+      <w:r>
+        <w:rPr>
+          <w:rFonts w:ascii="Times New Roman" w:hAnsi="Times New Roman" w:cs="Times New Roman"/>
+          <w:i/>
+          <w:sz w:val="24"/>
+          <w:szCs w:val="24"/>
+        </w:rPr>
+        <w:t xml:space="preserve"> {“../myfile.txt”, std::</w:t>
+      </w:r>
+      <w:proofErr w:type="spellStart"/>
+      <w:r>
+        <w:rPr>
+          <w:rFonts w:ascii="Times New Roman" w:hAnsi="Times New Roman" w:cs="Times New Roman"/>
+          <w:i/>
+          <w:sz w:val="24"/>
+          <w:szCs w:val="24"/>
+        </w:rPr>
+        <w:t>ios</w:t>
+      </w:r>
+      <w:proofErr w:type="spellEnd"/>
+      <w:r>
+        <w:rPr>
+          <w:rFonts w:ascii="Times New Roman" w:hAnsi="Times New Roman" w:cs="Times New Roman"/>
+          <w:i/>
+          <w:sz w:val="24"/>
+          <w:szCs w:val="24"/>
+        </w:rPr>
+        <w:t>::in}</w:t>
+      </w:r>
+      <w:r>
+        <w:rPr>
+          <w:rFonts w:ascii="Times New Roman" w:hAnsi="Times New Roman" w:cs="Times New Roman"/>
+          <w:sz w:val="24"/>
+          <w:szCs w:val="24"/>
+        </w:rPr>
+        <w:t>.</w:t>
+      </w:r>
+      <w:r>
+        <w:rPr>
+          <w:rFonts w:ascii="Times New Roman" w:hAnsi="Times New Roman" w:cs="Times New Roman"/>
+          <w:sz w:val="24"/>
+          <w:szCs w:val="24"/>
+        </w:rPr>
+        <w:t xml:space="preserve"> </w:t>
+      </w:r>
+      <w:r>
+        <w:rPr>
+          <w:rFonts w:ascii="Times New Roman" w:hAnsi="Times New Roman" w:cs="Times New Roman"/>
+          <w:i/>
+          <w:sz w:val="24"/>
+          <w:szCs w:val="24"/>
+        </w:rPr>
+        <w:t>in</w:t>
+      </w:r>
+      <w:r>
+        <w:rPr>
+          <w:rFonts w:ascii="Times New Roman" w:hAnsi="Times New Roman" w:cs="Times New Roman"/>
+          <w:sz w:val="24"/>
+          <w:szCs w:val="24"/>
+        </w:rPr>
+        <w:t xml:space="preserve"> means to open the file in input mode.</w:t>
+      </w:r>
+    </w:p>
+    <w:p>
+      <w:pPr>
+        <w:pStyle w:val="ListParagraph"/>
+        <w:numPr>
+          <w:ilvl w:val="0"/>
+          <w:numId w:val="2"/>
+        </w:numPr>
+        <w:jc w:val="both"/>
+        <w:rPr>
+          <w:rFonts w:ascii="Times New Roman" w:hAnsi="Times New Roman" w:cs="Times New Roman"/>
+          <w:sz w:val="24"/>
+          <w:szCs w:val="24"/>
+        </w:rPr>
+      </w:pPr>
+      <w:r>
+        <w:rPr>
+          <w:rFonts w:ascii="Times New Roman" w:hAnsi="Times New Roman" w:cs="Times New Roman"/>
+          <w:sz w:val="24"/>
+          <w:szCs w:val="24"/>
+        </w:rPr>
+        <w:t xml:space="preserve">To open a file in binary mode: </w:t>
+      </w:r>
+      <w:proofErr w:type="gramStart"/>
+      <w:r>
+        <w:rPr>
+          <w:rFonts w:ascii="Times New Roman" w:hAnsi="Times New Roman" w:cs="Times New Roman"/>
+          <w:i/>
+          <w:sz w:val="24"/>
+          <w:szCs w:val="24"/>
+        </w:rPr>
+        <w:t>std::</w:t>
+      </w:r>
+      <w:proofErr w:type="spellStart"/>
+      <w:proofErr w:type="gramEnd"/>
+      <w:r>
+        <w:rPr>
+          <w:rFonts w:ascii="Times New Roman" w:hAnsi="Times New Roman" w:cs="Times New Roman"/>
+          <w:i/>
+          <w:sz w:val="24"/>
+          <w:szCs w:val="24"/>
+        </w:rPr>
+        <w:t>fstream</w:t>
+      </w:r>
+      <w:proofErr w:type="spellEnd"/>
+      <w:r>
+        <w:rPr>
+          <w:rFonts w:ascii="Times New Roman" w:hAnsi="Times New Roman" w:cs="Times New Roman"/>
+          <w:i/>
+          <w:sz w:val="24"/>
+          <w:szCs w:val="24"/>
+        </w:rPr>
+        <w:t xml:space="preserve"> </w:t>
+      </w:r>
+      <w:proofErr w:type="spellStart"/>
+      <w:r>
+        <w:rPr>
+          <w:rFonts w:ascii="Times New Roman" w:hAnsi="Times New Roman" w:cs="Times New Roman"/>
+          <w:i/>
+          <w:sz w:val="24"/>
+          <w:szCs w:val="24"/>
+        </w:rPr>
+        <w:t>in_file</w:t>
+      </w:r>
+      <w:proofErr w:type="spellEnd"/>
+      <w:r>
+        <w:rPr>
+          <w:rFonts w:ascii="Times New Roman" w:hAnsi="Times New Roman" w:cs="Times New Roman"/>
+          <w:i/>
+          <w:sz w:val="24"/>
+          <w:szCs w:val="24"/>
+        </w:rPr>
+        <w:t xml:space="preserve"> {“../myfile.txt”, std::</w:t>
+      </w:r>
+      <w:proofErr w:type="spellStart"/>
+      <w:r>
+        <w:rPr>
+          <w:rFonts w:ascii="Times New Roman" w:hAnsi="Times New Roman" w:cs="Times New Roman"/>
+          <w:i/>
+          <w:sz w:val="24"/>
+          <w:szCs w:val="24"/>
+        </w:rPr>
+        <w:t>ios</w:t>
+      </w:r>
+      <w:proofErr w:type="spellEnd"/>
+      <w:r>
+        <w:rPr>
+          <w:rFonts w:ascii="Times New Roman" w:hAnsi="Times New Roman" w:cs="Times New Roman"/>
+          <w:i/>
+          <w:sz w:val="24"/>
+          <w:szCs w:val="24"/>
+        </w:rPr>
+        <w:t>::in</w:t>
+      </w:r>
+      <w:r>
+        <w:rPr>
+          <w:rFonts w:ascii="Times New Roman" w:hAnsi="Times New Roman" w:cs="Times New Roman"/>
+          <w:i/>
+          <w:sz w:val="24"/>
+          <w:szCs w:val="24"/>
+        </w:rPr>
+        <w:t xml:space="preserve"> | std::</w:t>
+      </w:r>
+      <w:proofErr w:type="spellStart"/>
+      <w:r>
+        <w:rPr>
+          <w:rFonts w:ascii="Times New Roman" w:hAnsi="Times New Roman" w:cs="Times New Roman"/>
+          <w:i/>
+          <w:sz w:val="24"/>
+          <w:szCs w:val="24"/>
+        </w:rPr>
+        <w:t>ios</w:t>
+      </w:r>
+      <w:proofErr w:type="spellEnd"/>
+      <w:r>
+        <w:rPr>
+          <w:rFonts w:ascii="Times New Roman" w:hAnsi="Times New Roman" w:cs="Times New Roman"/>
+          <w:i/>
+          <w:sz w:val="24"/>
+          <w:szCs w:val="24"/>
+        </w:rPr>
+        <w:t>::binary</w:t>
+      </w:r>
+      <w:r>
+        <w:rPr>
+          <w:rFonts w:ascii="Times New Roman" w:hAnsi="Times New Roman" w:cs="Times New Roman"/>
+          <w:i/>
+          <w:sz w:val="24"/>
+          <w:szCs w:val="24"/>
+        </w:rPr>
+        <w:t>}</w:t>
+      </w:r>
+      <w:r>
+        <w:rPr>
+          <w:rFonts w:ascii="Times New Roman" w:hAnsi="Times New Roman" w:cs="Times New Roman"/>
+          <w:sz w:val="24"/>
+          <w:szCs w:val="24"/>
+        </w:rPr>
+        <w:t>.</w:t>
+      </w:r>
+      <w:r>
+        <w:rPr>
+          <w:rFonts w:ascii="Times New Roman" w:hAnsi="Times New Roman" w:cs="Times New Roman"/>
+          <w:sz w:val="24"/>
+          <w:szCs w:val="24"/>
+        </w:rPr>
+        <w:t xml:space="preserve"> Files are opened in text mode by default.</w:t>
+      </w:r>
+      <w:r>
+        <w:rPr>
+          <w:rFonts w:ascii="Times New Roman" w:hAnsi="Times New Roman" w:cs="Times New Roman"/>
+          <w:sz w:val="24"/>
+          <w:szCs w:val="24"/>
+        </w:rPr>
+        <w:t xml:space="preserve"> The bitwise OR operator is used to combine many flags in one pass.</w:t>
+      </w:r>
+    </w:p>
+    <w:p>
+      <w:pPr>
+        <w:pStyle w:val="ListParagraph"/>
+        <w:numPr>
+          <w:ilvl w:val="0"/>
+          <w:numId w:val="2"/>
+        </w:numPr>
+        <w:jc w:val="both"/>
+        <w:rPr>
+          <w:rFonts w:ascii="Times New Roman" w:hAnsi="Times New Roman" w:cs="Times New Roman"/>
+          <w:sz w:val="24"/>
+          <w:szCs w:val="24"/>
+        </w:rPr>
+      </w:pPr>
+      <w:proofErr w:type="gramStart"/>
+      <w:r>
+        <w:rPr>
+          <w:rFonts w:ascii="Times New Roman" w:hAnsi="Times New Roman" w:cs="Times New Roman"/>
+          <w:i/>
+          <w:sz w:val="24"/>
+          <w:szCs w:val="24"/>
+        </w:rPr>
+        <w:t>open(</w:t>
+      </w:r>
+      <w:proofErr w:type="gramEnd"/>
+      <w:r>
+        <w:rPr>
+          <w:rFonts w:ascii="Times New Roman" w:hAnsi="Times New Roman" w:cs="Times New Roman"/>
+          <w:i/>
+          <w:sz w:val="24"/>
+          <w:szCs w:val="24"/>
+        </w:rPr>
+        <w:t>)</w:t>
+      </w:r>
+      <w:r>
+        <w:rPr>
+          <w:rFonts w:ascii="Times New Roman" w:hAnsi="Times New Roman" w:cs="Times New Roman"/>
+          <w:i/>
+          <w:sz w:val="24"/>
+          <w:szCs w:val="24"/>
+        </w:rPr>
+        <w:t xml:space="preserve"> </w:t>
+      </w:r>
+      <w:r>
+        <w:rPr>
+          <w:rFonts w:ascii="Times New Roman" w:hAnsi="Times New Roman" w:cs="Times New Roman"/>
+          <w:sz w:val="24"/>
+          <w:szCs w:val="24"/>
+        </w:rPr>
+        <w:t>is</w:t>
+      </w:r>
+      <w:r>
+        <w:rPr>
+          <w:rFonts w:ascii="Times New Roman" w:hAnsi="Times New Roman" w:cs="Times New Roman"/>
+          <w:sz w:val="24"/>
+          <w:szCs w:val="24"/>
+        </w:rPr>
+        <w:t xml:space="preserve"> </w:t>
+      </w:r>
+      <w:r>
+        <w:rPr>
+          <w:rFonts w:ascii="Times New Roman" w:hAnsi="Times New Roman" w:cs="Times New Roman"/>
+          <w:sz w:val="24"/>
+          <w:szCs w:val="24"/>
+        </w:rPr>
+        <w:t>used to open a file after construction.</w:t>
+      </w:r>
+    </w:p>
+    <w:p>
+      <w:pPr>
+        <w:pStyle w:val="ListParagraph"/>
+        <w:numPr>
+          <w:ilvl w:val="0"/>
+          <w:numId w:val="2"/>
+        </w:numPr>
+        <w:jc w:val="both"/>
+        <w:rPr>
+          <w:rFonts w:ascii="Times New Roman" w:hAnsi="Times New Roman" w:cs="Times New Roman"/>
+          <w:sz w:val="24"/>
+          <w:szCs w:val="24"/>
+        </w:rPr>
+      </w:pPr>
+      <w:proofErr w:type="spellStart"/>
+      <w:r>
+        <w:rPr>
+          <w:rFonts w:ascii="Times New Roman" w:hAnsi="Times New Roman" w:cs="Times New Roman"/>
+          <w:i/>
+          <w:sz w:val="24"/>
+          <w:szCs w:val="24"/>
+        </w:rPr>
+        <w:t>is_</w:t>
+      </w:r>
+      <w:proofErr w:type="gramStart"/>
+      <w:r>
+        <w:rPr>
+          <w:rFonts w:ascii="Times New Roman" w:hAnsi="Times New Roman" w:cs="Times New Roman"/>
+          <w:i/>
+          <w:sz w:val="24"/>
+          <w:szCs w:val="24"/>
+        </w:rPr>
+        <w:t>open</w:t>
+      </w:r>
+      <w:proofErr w:type="spellEnd"/>
+      <w:r>
+        <w:rPr>
+          <w:rFonts w:ascii="Times New Roman" w:hAnsi="Times New Roman" w:cs="Times New Roman"/>
+          <w:i/>
+          <w:sz w:val="24"/>
+          <w:szCs w:val="24"/>
+        </w:rPr>
+        <w:t>(</w:t>
+      </w:r>
+      <w:proofErr w:type="gramEnd"/>
+      <w:r>
+        <w:rPr>
+          <w:rFonts w:ascii="Times New Roman" w:hAnsi="Times New Roman" w:cs="Times New Roman"/>
+          <w:i/>
+          <w:sz w:val="24"/>
+          <w:szCs w:val="24"/>
+        </w:rPr>
+        <w:t>)</w:t>
+      </w:r>
+      <w:r>
+        <w:rPr>
+          <w:rFonts w:ascii="Times New Roman" w:hAnsi="Times New Roman" w:cs="Times New Roman"/>
+          <w:sz w:val="24"/>
+          <w:szCs w:val="24"/>
+        </w:rPr>
+        <w:t xml:space="preserve"> </w:t>
+      </w:r>
+      <w:r>
+        <w:rPr>
+          <w:rFonts w:ascii="Times New Roman" w:hAnsi="Times New Roman" w:cs="Times New Roman"/>
+          <w:sz w:val="24"/>
+          <w:szCs w:val="24"/>
+        </w:rPr>
+        <w:t xml:space="preserve">is </w:t>
+      </w:r>
+      <w:r>
+        <w:rPr>
+          <w:rFonts w:ascii="Times New Roman" w:hAnsi="Times New Roman" w:cs="Times New Roman"/>
+          <w:sz w:val="24"/>
+          <w:szCs w:val="24"/>
+        </w:rPr>
+        <w:t>used to check if a file was successfully opened.</w:t>
+      </w:r>
+    </w:p>
+    <w:p>
+      <w:pPr>
+        <w:pStyle w:val="ListParagraph"/>
+        <w:numPr>
+          <w:ilvl w:val="0"/>
+          <w:numId w:val="2"/>
+        </w:numPr>
+        <w:jc w:val="both"/>
+        <w:rPr>
+          <w:rFonts w:ascii="Times New Roman" w:hAnsi="Times New Roman" w:cs="Times New Roman"/>
+          <w:sz w:val="24"/>
+          <w:szCs w:val="24"/>
+        </w:rPr>
+      </w:pPr>
+      <w:proofErr w:type="gramStart"/>
+      <w:r>
+        <w:rPr>
+          <w:rFonts w:ascii="Times New Roman" w:hAnsi="Times New Roman" w:cs="Times New Roman"/>
+          <w:i/>
+          <w:sz w:val="24"/>
+          <w:szCs w:val="24"/>
+        </w:rPr>
+        <w:t>close(</w:t>
+      </w:r>
+      <w:proofErr w:type="gramEnd"/>
+      <w:r>
+        <w:rPr>
+          <w:rFonts w:ascii="Times New Roman" w:hAnsi="Times New Roman" w:cs="Times New Roman"/>
+          <w:i/>
+          <w:sz w:val="24"/>
+          <w:szCs w:val="24"/>
+        </w:rPr>
+        <w:t>)</w:t>
+      </w:r>
+      <w:r>
+        <w:rPr>
+          <w:rFonts w:ascii="Times New Roman" w:hAnsi="Times New Roman" w:cs="Times New Roman"/>
+          <w:sz w:val="24"/>
+          <w:szCs w:val="24"/>
+        </w:rPr>
+        <w:t xml:space="preserve"> is used to close the file once you’re done with it. It’s good practice to release resources.</w:t>
+      </w:r>
+    </w:p>
+    <w:p>
+      <w:pPr>
+        <w:pStyle w:val="ListParagraph"/>
+        <w:numPr>
+          <w:ilvl w:val="0"/>
+          <w:numId w:val="2"/>
+        </w:numPr>
+        <w:jc w:val="both"/>
+        <w:rPr>
+          <w:rFonts w:ascii="Times New Roman" w:hAnsi="Times New Roman" w:cs="Times New Roman"/>
+          <w:sz w:val="24"/>
+          <w:szCs w:val="24"/>
+        </w:rPr>
+      </w:pPr>
+      <w:r>
+        <w:rPr>
+          <w:rFonts w:ascii="Times New Roman" w:hAnsi="Times New Roman" w:cs="Times New Roman"/>
+          <w:sz w:val="24"/>
+          <w:szCs w:val="24"/>
+        </w:rPr>
+        <w:t xml:space="preserve">You can </w:t>
+      </w:r>
+      <w:r>
+        <w:rPr>
+          <w:rFonts w:ascii="Times New Roman" w:hAnsi="Times New Roman" w:cs="Times New Roman"/>
+          <w:sz w:val="24"/>
+          <w:szCs w:val="24"/>
+        </w:rPr>
+        <w:t xml:space="preserve">use the extraction operator for formatted reading. It works the same way as with </w:t>
+      </w:r>
+      <w:proofErr w:type="spellStart"/>
+      <w:r>
+        <w:rPr>
+          <w:rFonts w:ascii="Times New Roman" w:hAnsi="Times New Roman" w:cs="Times New Roman"/>
+          <w:i/>
+          <w:sz w:val="24"/>
+          <w:szCs w:val="24"/>
+        </w:rPr>
+        <w:t>cin</w:t>
+      </w:r>
+      <w:proofErr w:type="spellEnd"/>
+      <w:r>
+        <w:rPr>
+          <w:rFonts w:ascii="Times New Roman" w:hAnsi="Times New Roman" w:cs="Times New Roman"/>
+          <w:sz w:val="24"/>
+          <w:szCs w:val="24"/>
+        </w:rPr>
+        <w:t>.</w:t>
+      </w:r>
+      <w:r>
+        <w:rPr>
+          <w:rFonts w:ascii="Times New Roman" w:hAnsi="Times New Roman" w:cs="Times New Roman"/>
+          <w:sz w:val="24"/>
+          <w:szCs w:val="24"/>
+        </w:rPr>
+        <w:t xml:space="preserve"> </w:t>
+      </w:r>
+      <w:r>
+        <w:rPr>
+          <w:rFonts w:ascii="Times New Roman" w:hAnsi="Times New Roman" w:cs="Times New Roman"/>
+          <w:i/>
+          <w:sz w:val="24"/>
+          <w:szCs w:val="24"/>
+        </w:rPr>
+        <w:t>std::</w:t>
+      </w:r>
+      <w:proofErr w:type="spellStart"/>
+      <w:r>
+        <w:rPr>
+          <w:rFonts w:ascii="Times New Roman" w:hAnsi="Times New Roman" w:cs="Times New Roman"/>
+          <w:i/>
+          <w:sz w:val="24"/>
+          <w:szCs w:val="24"/>
+        </w:rPr>
+        <w:t>getline</w:t>
+      </w:r>
+      <w:proofErr w:type="spellEnd"/>
+      <w:r>
+        <w:rPr>
+          <w:rFonts w:ascii="Times New Roman" w:hAnsi="Times New Roman" w:cs="Times New Roman"/>
+          <w:sz w:val="24"/>
+          <w:szCs w:val="24"/>
+        </w:rPr>
+        <w:t xml:space="preserve"> can be used to read an entire line at once.</w:t>
       </w:r>
       <w:bookmarkStart w:id="0" w:name="_GoBack"/>
       <w:bookmarkEnd w:id="0"/>
@@ -35944,7 +36538,7 @@
 </file>
 
 <file path=customXml/itemProps1.xml><?xml version="1.0" encoding="utf-8"?>
-<ds:datastoreItem xmlns:ds="http://schemas.openxmlformats.org/officeDocument/2006/customXml" ds:itemID="{69989320-5927-40DD-B74C-5EA3E196D854}">
+<ds:datastoreItem xmlns:ds="http://schemas.openxmlformats.org/officeDocument/2006/customXml" ds:itemID="{570061D1-FE67-4A22-B880-97D125055F81}">
   <ds:schemaRefs>
     <ds:schemaRef ds:uri="http://schemas.openxmlformats.org/officeDocument/2006/bibliography"/>
   </ds:schemaRefs>

</xml_diff>

<commit_message>
Covered stringstream. Completed file copy challenge, 10-part quiz, and the section.
</commit_message>
<xml_diff>
--- a/notes/BeginningCppProgramming.docx
+++ b/notes/BeginningCppProgramming.docx
@@ -11,6 +11,8 @@
           <w:szCs w:val="24"/>
         </w:rPr>
       </w:pPr>
+      <w:bookmarkStart w:id="0" w:name="_GoBack"/>
+      <w:bookmarkEnd w:id="0"/>
       <w:r>
         <w:rPr>
           <w:rFonts w:ascii="Times New Roman" w:hAnsi="Times New Roman" w:cs="Times New Roman"/>
@@ -34214,64 +34216,44 @@
           <w:sz w:val="24"/>
           <w:szCs w:val="24"/>
         </w:rPr>
+        <w:t xml:space="preserve"> file {“../myfile.txt”, std::</w:t>
+      </w:r>
+      <w:proofErr w:type="spellStart"/>
+      <w:r>
+        <w:rPr>
+          <w:rFonts w:ascii="Times New Roman" w:hAnsi="Times New Roman" w:cs="Times New Roman"/>
+          <w:i/>
+          <w:sz w:val="24"/>
+          <w:szCs w:val="24"/>
+        </w:rPr>
+        <w:t>ios</w:t>
+      </w:r>
+      <w:proofErr w:type="spellEnd"/>
+      <w:r>
+        <w:rPr>
+          <w:rFonts w:ascii="Times New Roman" w:hAnsi="Times New Roman" w:cs="Times New Roman"/>
+          <w:i/>
+          <w:sz w:val="24"/>
+          <w:szCs w:val="24"/>
+        </w:rPr>
+        <w:t>::in}</w:t>
+      </w:r>
+      <w:r>
+        <w:rPr>
+          <w:rFonts w:ascii="Times New Roman" w:hAnsi="Times New Roman" w:cs="Times New Roman"/>
+          <w:sz w:val="24"/>
+          <w:szCs w:val="24"/>
+        </w:rPr>
+        <w:t>.</w:t>
+      </w:r>
+      <w:r>
+        <w:rPr>
+          <w:rFonts w:ascii="Times New Roman" w:hAnsi="Times New Roman" w:cs="Times New Roman"/>
+          <w:sz w:val="24"/>
+          <w:szCs w:val="24"/>
+        </w:rPr>
         <w:t xml:space="preserve"> </w:t>
       </w:r>
-      <w:proofErr w:type="spellStart"/>
-      <w:r>
-        <w:rPr>
-          <w:rFonts w:ascii="Times New Roman" w:hAnsi="Times New Roman" w:cs="Times New Roman"/>
-          <w:i/>
-          <w:sz w:val="24"/>
-          <w:szCs w:val="24"/>
-        </w:rPr>
-        <w:t>in_file</w:t>
-      </w:r>
-      <w:proofErr w:type="spellEnd"/>
-      <w:r>
-        <w:rPr>
-          <w:rFonts w:ascii="Times New Roman" w:hAnsi="Times New Roman" w:cs="Times New Roman"/>
-          <w:i/>
-          <w:sz w:val="24"/>
-          <w:szCs w:val="24"/>
-        </w:rPr>
-        <w:t xml:space="preserve"> {“../myfile.txt”, std::</w:t>
-      </w:r>
-      <w:proofErr w:type="spellStart"/>
-      <w:r>
-        <w:rPr>
-          <w:rFonts w:ascii="Times New Roman" w:hAnsi="Times New Roman" w:cs="Times New Roman"/>
-          <w:i/>
-          <w:sz w:val="24"/>
-          <w:szCs w:val="24"/>
-        </w:rPr>
-        <w:t>ios</w:t>
-      </w:r>
-      <w:proofErr w:type="spellEnd"/>
-      <w:r>
-        <w:rPr>
-          <w:rFonts w:ascii="Times New Roman" w:hAnsi="Times New Roman" w:cs="Times New Roman"/>
-          <w:i/>
-          <w:sz w:val="24"/>
-          <w:szCs w:val="24"/>
-        </w:rPr>
-        <w:t>::in}</w:t>
-      </w:r>
-      <w:r>
-        <w:rPr>
-          <w:rFonts w:ascii="Times New Roman" w:hAnsi="Times New Roman" w:cs="Times New Roman"/>
-          <w:sz w:val="24"/>
-          <w:szCs w:val="24"/>
-        </w:rPr>
-        <w:t>.</w:t>
-      </w:r>
-      <w:r>
-        <w:rPr>
-          <w:rFonts w:ascii="Times New Roman" w:hAnsi="Times New Roman" w:cs="Times New Roman"/>
-          <w:sz w:val="24"/>
-          <w:szCs w:val="24"/>
-        </w:rPr>
-        <w:t xml:space="preserve"> </w:t>
-      </w:r>
       <w:r>
         <w:rPr>
           <w:rFonts w:ascii="Times New Roman" w:hAnsi="Times New Roman" w:cs="Times New Roman"/>
@@ -34289,28 +34271,13 @@
         </w:rPr>
         <w:t xml:space="preserve"> means to open the file in input mode.</w:t>
       </w:r>
-    </w:p>
-    <w:p>
-      <w:pPr>
-        <w:pStyle w:val="ListParagraph"/>
-        <w:numPr>
-          <w:ilvl w:val="0"/>
-          <w:numId w:val="2"/>
-        </w:numPr>
-        <w:jc w:val="both"/>
-        <w:rPr>
-          <w:rFonts w:ascii="Times New Roman" w:hAnsi="Times New Roman" w:cs="Times New Roman"/>
-          <w:sz w:val="24"/>
-          <w:szCs w:val="24"/>
-        </w:rPr>
-      </w:pPr>
-      <w:r>
-        <w:rPr>
-          <w:rFonts w:ascii="Times New Roman" w:hAnsi="Times New Roman" w:cs="Times New Roman"/>
-          <w:sz w:val="24"/>
-          <w:szCs w:val="24"/>
-        </w:rPr>
-        <w:t xml:space="preserve">To open a file in binary mode: </w:t>
+      <w:r>
+        <w:rPr>
+          <w:rFonts w:ascii="Times New Roman" w:hAnsi="Times New Roman" w:cs="Times New Roman"/>
+          <w:sz w:val="24"/>
+          <w:szCs w:val="24"/>
+        </w:rPr>
+        <w:t xml:space="preserve"> Alternatively: </w:t>
       </w:r>
       <w:proofErr w:type="gramStart"/>
       <w:r>
@@ -34331,6 +34298,68 @@
           <w:sz w:val="24"/>
           <w:szCs w:val="24"/>
         </w:rPr>
+        <w:t>ifstream</w:t>
+      </w:r>
+      <w:proofErr w:type="spellEnd"/>
+      <w:r>
+        <w:rPr>
+          <w:rFonts w:ascii="Times New Roman" w:hAnsi="Times New Roman" w:cs="Times New Roman"/>
+          <w:i/>
+          <w:sz w:val="24"/>
+          <w:szCs w:val="24"/>
+        </w:rPr>
+        <w:t xml:space="preserve"> file {“../myfile.txt”}</w:t>
+      </w:r>
+      <w:r>
+        <w:rPr>
+          <w:rFonts w:ascii="Times New Roman" w:hAnsi="Times New Roman" w:cs="Times New Roman"/>
+          <w:sz w:val="24"/>
+          <w:szCs w:val="24"/>
+        </w:rPr>
+        <w:t>.</w:t>
+      </w:r>
+    </w:p>
+    <w:p>
+      <w:pPr>
+        <w:pStyle w:val="ListParagraph"/>
+        <w:numPr>
+          <w:ilvl w:val="0"/>
+          <w:numId w:val="2"/>
+        </w:numPr>
+        <w:jc w:val="both"/>
+        <w:rPr>
+          <w:rFonts w:ascii="Times New Roman" w:hAnsi="Times New Roman" w:cs="Times New Roman"/>
+          <w:sz w:val="24"/>
+          <w:szCs w:val="24"/>
+        </w:rPr>
+      </w:pPr>
+      <w:r>
+        <w:rPr>
+          <w:rFonts w:ascii="Times New Roman" w:hAnsi="Times New Roman" w:cs="Times New Roman"/>
+          <w:sz w:val="24"/>
+          <w:szCs w:val="24"/>
+        </w:rPr>
+        <w:t xml:space="preserve">To open a file in binary mode: </w:t>
+      </w:r>
+      <w:proofErr w:type="gramStart"/>
+      <w:r>
+        <w:rPr>
+          <w:rFonts w:ascii="Times New Roman" w:hAnsi="Times New Roman" w:cs="Times New Roman"/>
+          <w:i/>
+          <w:sz w:val="24"/>
+          <w:szCs w:val="24"/>
+        </w:rPr>
+        <w:t>std::</w:t>
+      </w:r>
+      <w:proofErr w:type="spellStart"/>
+      <w:proofErr w:type="gramEnd"/>
+      <w:r>
+        <w:rPr>
+          <w:rFonts w:ascii="Times New Roman" w:hAnsi="Times New Roman" w:cs="Times New Roman"/>
+          <w:i/>
+          <w:sz w:val="24"/>
+          <w:szCs w:val="24"/>
+        </w:rPr>
         <w:t>fstream</w:t>
       </w:r>
       <w:proofErr w:type="spellEnd"/>
@@ -34341,29 +34370,251 @@
           <w:sz w:val="24"/>
           <w:szCs w:val="24"/>
         </w:rPr>
+        <w:t xml:space="preserve"> file {“../myfile.txt”, std::</w:t>
+      </w:r>
+      <w:proofErr w:type="spellStart"/>
+      <w:r>
+        <w:rPr>
+          <w:rFonts w:ascii="Times New Roman" w:hAnsi="Times New Roman" w:cs="Times New Roman"/>
+          <w:i/>
+          <w:sz w:val="24"/>
+          <w:szCs w:val="24"/>
+        </w:rPr>
+        <w:t>ios</w:t>
+      </w:r>
+      <w:proofErr w:type="spellEnd"/>
+      <w:r>
+        <w:rPr>
+          <w:rFonts w:ascii="Times New Roman" w:hAnsi="Times New Roman" w:cs="Times New Roman"/>
+          <w:i/>
+          <w:sz w:val="24"/>
+          <w:szCs w:val="24"/>
+        </w:rPr>
+        <w:t>::in | std::</w:t>
+      </w:r>
+      <w:proofErr w:type="spellStart"/>
+      <w:r>
+        <w:rPr>
+          <w:rFonts w:ascii="Times New Roman" w:hAnsi="Times New Roman" w:cs="Times New Roman"/>
+          <w:i/>
+          <w:sz w:val="24"/>
+          <w:szCs w:val="24"/>
+        </w:rPr>
+        <w:t>ios</w:t>
+      </w:r>
+      <w:proofErr w:type="spellEnd"/>
+      <w:r>
+        <w:rPr>
+          <w:rFonts w:ascii="Times New Roman" w:hAnsi="Times New Roman" w:cs="Times New Roman"/>
+          <w:i/>
+          <w:sz w:val="24"/>
+          <w:szCs w:val="24"/>
+        </w:rPr>
+        <w:t>::binary}</w:t>
+      </w:r>
+      <w:r>
+        <w:rPr>
+          <w:rFonts w:ascii="Times New Roman" w:hAnsi="Times New Roman" w:cs="Times New Roman"/>
+          <w:sz w:val="24"/>
+          <w:szCs w:val="24"/>
+        </w:rPr>
+        <w:t>.</w:t>
+      </w:r>
+      <w:r>
+        <w:rPr>
+          <w:rFonts w:ascii="Times New Roman" w:hAnsi="Times New Roman" w:cs="Times New Roman"/>
+          <w:sz w:val="24"/>
+          <w:szCs w:val="24"/>
+        </w:rPr>
+        <w:t xml:space="preserve"> Files are opened in text mode by default.</w:t>
+      </w:r>
+      <w:r>
+        <w:rPr>
+          <w:rFonts w:ascii="Times New Roman" w:hAnsi="Times New Roman" w:cs="Times New Roman"/>
+          <w:sz w:val="24"/>
+          <w:szCs w:val="24"/>
+        </w:rPr>
+        <w:t xml:space="preserve"> The bitwise OR operator is used to combine many flags in one pass.</w:t>
+      </w:r>
+    </w:p>
+    <w:p>
+      <w:pPr>
+        <w:pStyle w:val="ListParagraph"/>
+        <w:numPr>
+          <w:ilvl w:val="0"/>
+          <w:numId w:val="2"/>
+        </w:numPr>
+        <w:jc w:val="both"/>
+        <w:rPr>
+          <w:rFonts w:ascii="Times New Roman" w:hAnsi="Times New Roman" w:cs="Times New Roman"/>
+          <w:sz w:val="24"/>
+          <w:szCs w:val="24"/>
+        </w:rPr>
+      </w:pPr>
+      <w:r>
+        <w:rPr>
+          <w:rFonts w:ascii="Times New Roman" w:hAnsi="Times New Roman" w:cs="Times New Roman"/>
+          <w:sz w:val="24"/>
+          <w:szCs w:val="24"/>
+        </w:rPr>
+        <w:t xml:space="preserve">You can </w:t>
+      </w:r>
+      <w:r>
+        <w:rPr>
+          <w:rFonts w:ascii="Times New Roman" w:hAnsi="Times New Roman" w:cs="Times New Roman"/>
+          <w:sz w:val="24"/>
+          <w:szCs w:val="24"/>
+        </w:rPr>
+        <w:t xml:space="preserve">use the extraction operator for formatted reading. It works the same way as with </w:t>
+      </w:r>
+      <w:proofErr w:type="spellStart"/>
+      <w:r>
+        <w:rPr>
+          <w:rFonts w:ascii="Times New Roman" w:hAnsi="Times New Roman" w:cs="Times New Roman"/>
+          <w:i/>
+          <w:sz w:val="24"/>
+          <w:szCs w:val="24"/>
+        </w:rPr>
+        <w:t>cin</w:t>
+      </w:r>
+      <w:proofErr w:type="spellEnd"/>
+      <w:r>
+        <w:rPr>
+          <w:rFonts w:ascii="Times New Roman" w:hAnsi="Times New Roman" w:cs="Times New Roman"/>
+          <w:sz w:val="24"/>
+          <w:szCs w:val="24"/>
+        </w:rPr>
+        <w:t>.</w:t>
+      </w:r>
+      <w:r>
+        <w:rPr>
+          <w:rFonts w:ascii="Times New Roman" w:hAnsi="Times New Roman" w:cs="Times New Roman"/>
+          <w:sz w:val="24"/>
+          <w:szCs w:val="24"/>
+        </w:rPr>
         <w:t xml:space="preserve"> </w:t>
       </w:r>
+      <w:proofErr w:type="gramStart"/>
+      <w:r>
+        <w:rPr>
+          <w:rFonts w:ascii="Times New Roman" w:hAnsi="Times New Roman" w:cs="Times New Roman"/>
+          <w:i/>
+          <w:sz w:val="24"/>
+          <w:szCs w:val="24"/>
+        </w:rPr>
+        <w:t>std::</w:t>
+      </w:r>
       <w:proofErr w:type="spellStart"/>
-      <w:r>
-        <w:rPr>
-          <w:rFonts w:ascii="Times New Roman" w:hAnsi="Times New Roman" w:cs="Times New Roman"/>
-          <w:i/>
-          <w:sz w:val="24"/>
-          <w:szCs w:val="24"/>
-        </w:rPr>
-        <w:t>in_file</w:t>
+      <w:proofErr w:type="gramEnd"/>
+      <w:r>
+        <w:rPr>
+          <w:rFonts w:ascii="Times New Roman" w:hAnsi="Times New Roman" w:cs="Times New Roman"/>
+          <w:i/>
+          <w:sz w:val="24"/>
+          <w:szCs w:val="24"/>
+        </w:rPr>
+        <w:t>getline</w:t>
       </w:r>
       <w:proofErr w:type="spellEnd"/>
       <w:r>
         <w:rPr>
           <w:rFonts w:ascii="Times New Roman" w:hAnsi="Times New Roman" w:cs="Times New Roman"/>
-          <w:i/>
-          <w:sz w:val="24"/>
-          <w:szCs w:val="24"/>
-        </w:rPr>
-        <w:t xml:space="preserve"> {“../myfile.txt”, std::</w:t>
+          <w:sz w:val="24"/>
+          <w:szCs w:val="24"/>
+        </w:rPr>
+        <w:t xml:space="preserve"> can be used to read an entire line at once.</w:t>
+      </w:r>
+      <w:r>
+        <w:rPr>
+          <w:rFonts w:ascii="Times New Roman" w:hAnsi="Times New Roman" w:cs="Times New Roman"/>
+          <w:sz w:val="24"/>
+          <w:szCs w:val="24"/>
+        </w:rPr>
+        <w:t xml:space="preserve"> Use </w:t>
+      </w:r>
+      <w:proofErr w:type="gramStart"/>
+      <w:r>
+        <w:rPr>
+          <w:rFonts w:ascii="Times New Roman" w:hAnsi="Times New Roman" w:cs="Times New Roman"/>
+          <w:i/>
+          <w:sz w:val="24"/>
+          <w:szCs w:val="24"/>
+        </w:rPr>
+        <w:t>get(</w:t>
+      </w:r>
+      <w:proofErr w:type="gramEnd"/>
+      <w:r>
+        <w:rPr>
+          <w:rFonts w:ascii="Times New Roman" w:hAnsi="Times New Roman" w:cs="Times New Roman"/>
+          <w:i/>
+          <w:sz w:val="24"/>
+          <w:szCs w:val="24"/>
+        </w:rPr>
+        <w:t xml:space="preserve">) </w:t>
+      </w:r>
+      <w:r>
+        <w:rPr>
+          <w:rFonts w:ascii="Times New Roman" w:hAnsi="Times New Roman" w:cs="Times New Roman"/>
+          <w:sz w:val="24"/>
+          <w:szCs w:val="24"/>
+        </w:rPr>
+        <w:t>to extract one character.</w:t>
+      </w:r>
+    </w:p>
+    <w:p>
+      <w:pPr>
+        <w:pStyle w:val="ListParagraph"/>
+        <w:numPr>
+          <w:ilvl w:val="0"/>
+          <w:numId w:val="2"/>
+        </w:numPr>
+        <w:jc w:val="both"/>
+        <w:rPr>
+          <w:rFonts w:ascii="Times New Roman" w:hAnsi="Times New Roman" w:cs="Times New Roman"/>
+          <w:sz w:val="24"/>
+          <w:szCs w:val="24"/>
+        </w:rPr>
+      </w:pPr>
+      <w:r>
+        <w:rPr>
+          <w:rFonts w:ascii="Times New Roman" w:hAnsi="Times New Roman" w:cs="Times New Roman"/>
+          <w:sz w:val="24"/>
+          <w:szCs w:val="24"/>
+        </w:rPr>
+        <w:t xml:space="preserve">To open a file for writing: </w:t>
+      </w:r>
+      <w:proofErr w:type="gramStart"/>
+      <w:r>
+        <w:rPr>
+          <w:rFonts w:ascii="Times New Roman" w:hAnsi="Times New Roman" w:cs="Times New Roman"/>
+          <w:i/>
+          <w:sz w:val="24"/>
+          <w:szCs w:val="24"/>
+        </w:rPr>
+        <w:t>std::</w:t>
       </w:r>
       <w:proofErr w:type="spellStart"/>
+      <w:proofErr w:type="gramEnd"/>
+      <w:r>
+        <w:rPr>
+          <w:rFonts w:ascii="Times New Roman" w:hAnsi="Times New Roman" w:cs="Times New Roman"/>
+          <w:i/>
+          <w:sz w:val="24"/>
+          <w:szCs w:val="24"/>
+        </w:rPr>
+        <w:t>fstream</w:t>
+      </w:r>
+      <w:proofErr w:type="spellEnd"/>
+      <w:r>
+        <w:rPr>
+          <w:rFonts w:ascii="Times New Roman" w:hAnsi="Times New Roman" w:cs="Times New Roman"/>
+          <w:i/>
+          <w:sz w:val="24"/>
+          <w:szCs w:val="24"/>
+        </w:rPr>
+        <w:t xml:space="preserve"> file {“../myfile.txt”, std::</w:t>
+      </w:r>
+      <w:proofErr w:type="spellStart"/>
       <w:r>
         <w:rPr>
           <w:rFonts w:ascii="Times New Roman" w:hAnsi="Times New Roman" w:cs="Times New Roman"/>
@@ -34381,18 +34632,107 @@
           <w:sz w:val="24"/>
           <w:szCs w:val="24"/>
         </w:rPr>
-        <w:t>::in</w:t>
-      </w:r>
-      <w:r>
-        <w:rPr>
-          <w:rFonts w:ascii="Times New Roman" w:hAnsi="Times New Roman" w:cs="Times New Roman"/>
-          <w:i/>
-          <w:sz w:val="24"/>
-          <w:szCs w:val="24"/>
-        </w:rPr>
-        <w:t xml:space="preserve"> | std::</w:t>
+        <w:t>::out}</w:t>
+      </w:r>
+      <w:r>
+        <w:rPr>
+          <w:rFonts w:ascii="Times New Roman" w:hAnsi="Times New Roman" w:cs="Times New Roman"/>
+          <w:sz w:val="24"/>
+          <w:szCs w:val="24"/>
+        </w:rPr>
+        <w:t xml:space="preserve">. Alternatively: </w:t>
+      </w:r>
+      <w:proofErr w:type="gramStart"/>
+      <w:r>
+        <w:rPr>
+          <w:rFonts w:ascii="Times New Roman" w:hAnsi="Times New Roman" w:cs="Times New Roman"/>
+          <w:i/>
+          <w:sz w:val="24"/>
+          <w:szCs w:val="24"/>
+        </w:rPr>
+        <w:t>std::</w:t>
       </w:r>
       <w:proofErr w:type="spellStart"/>
+      <w:proofErr w:type="gramEnd"/>
+      <w:r>
+        <w:rPr>
+          <w:rFonts w:ascii="Times New Roman" w:hAnsi="Times New Roman" w:cs="Times New Roman"/>
+          <w:i/>
+          <w:sz w:val="24"/>
+          <w:szCs w:val="24"/>
+        </w:rPr>
+        <w:t>ofstream</w:t>
+      </w:r>
+      <w:proofErr w:type="spellEnd"/>
+      <w:r>
+        <w:rPr>
+          <w:rFonts w:ascii="Times New Roman" w:hAnsi="Times New Roman" w:cs="Times New Roman"/>
+          <w:i/>
+          <w:sz w:val="24"/>
+          <w:szCs w:val="24"/>
+        </w:rPr>
+        <w:t xml:space="preserve"> file {“../myfile.txt”}</w:t>
+      </w:r>
+      <w:r>
+        <w:rPr>
+          <w:rFonts w:ascii="Times New Roman" w:hAnsi="Times New Roman" w:cs="Times New Roman"/>
+          <w:sz w:val="24"/>
+          <w:szCs w:val="24"/>
+        </w:rPr>
+        <w:t xml:space="preserve">. </w:t>
+      </w:r>
+      <w:r>
+        <w:rPr>
+          <w:rFonts w:ascii="Times New Roman" w:hAnsi="Times New Roman" w:cs="Times New Roman"/>
+          <w:sz w:val="24"/>
+          <w:szCs w:val="24"/>
+        </w:rPr>
+        <w:t xml:space="preserve">If the file doesn’t exist it will automatically be created. </w:t>
+      </w:r>
+      <w:r>
+        <w:rPr>
+          <w:rFonts w:ascii="Times New Roman" w:hAnsi="Times New Roman" w:cs="Times New Roman"/>
+          <w:sz w:val="24"/>
+          <w:szCs w:val="24"/>
+        </w:rPr>
+        <w:t>Output files are overwritten/</w:t>
+      </w:r>
+      <w:r>
+        <w:rPr>
+          <w:rFonts w:ascii="Times New Roman" w:hAnsi="Times New Roman" w:cs="Times New Roman"/>
+          <w:sz w:val="24"/>
+          <w:szCs w:val="24"/>
+        </w:rPr>
+        <w:t xml:space="preserve"> </w:t>
+      </w:r>
+      <w:r>
+        <w:rPr>
+          <w:rFonts w:ascii="Times New Roman" w:hAnsi="Times New Roman" w:cs="Times New Roman"/>
+          <w:sz w:val="24"/>
+          <w:szCs w:val="24"/>
+        </w:rPr>
+        <w:t>truncated by default</w:t>
+      </w:r>
+      <w:r>
+        <w:rPr>
+          <w:rFonts w:ascii="Times New Roman" w:hAnsi="Times New Roman" w:cs="Times New Roman"/>
+          <w:sz w:val="24"/>
+          <w:szCs w:val="24"/>
+        </w:rPr>
+        <w:t xml:space="preserve">: </w:t>
+      </w:r>
+      <w:proofErr w:type="gramStart"/>
+      <w:r>
+        <w:rPr>
+          <w:rFonts w:ascii="Times New Roman" w:hAnsi="Times New Roman" w:cs="Times New Roman"/>
+          <w:i/>
+          <w:sz w:val="24"/>
+          <w:szCs w:val="24"/>
+        </w:rPr>
+        <w:t>std::</w:t>
+      </w:r>
+      <w:proofErr w:type="spellStart"/>
+      <w:proofErr w:type="gramEnd"/>
       <w:r>
         <w:rPr>
           <w:rFonts w:ascii="Times New Roman" w:hAnsi="Times New Roman" w:cs="Times New Roman"/>
@@ -34410,16 +34750,111 @@
           <w:sz w:val="24"/>
           <w:szCs w:val="24"/>
         </w:rPr>
-        <w:t>::binary</w:t>
-      </w:r>
-      <w:r>
-        <w:rPr>
-          <w:rFonts w:ascii="Times New Roman" w:hAnsi="Times New Roman" w:cs="Times New Roman"/>
-          <w:i/>
-          <w:sz w:val="24"/>
-          <w:szCs w:val="24"/>
-        </w:rPr>
-        <w:t>}</w:t>
+        <w:t>::</w:t>
+      </w:r>
+      <w:proofErr w:type="spellStart"/>
+      <w:r>
+        <w:rPr>
+          <w:rFonts w:ascii="Times New Roman" w:hAnsi="Times New Roman" w:cs="Times New Roman"/>
+          <w:i/>
+          <w:sz w:val="24"/>
+          <w:szCs w:val="24"/>
+        </w:rPr>
+        <w:t>trunc</w:t>
+      </w:r>
+      <w:proofErr w:type="spellEnd"/>
+      <w:r>
+        <w:rPr>
+          <w:rFonts w:ascii="Times New Roman" w:hAnsi="Times New Roman" w:cs="Times New Roman"/>
+          <w:sz w:val="24"/>
+          <w:szCs w:val="24"/>
+        </w:rPr>
+        <w:t xml:space="preserve">. </w:t>
+      </w:r>
+      <w:r>
+        <w:rPr>
+          <w:rFonts w:ascii="Times New Roman" w:hAnsi="Times New Roman" w:cs="Times New Roman"/>
+          <w:sz w:val="24"/>
+          <w:szCs w:val="24"/>
+        </w:rPr>
+        <w:t xml:space="preserve">You can also append: </w:t>
+      </w:r>
+      <w:proofErr w:type="gramStart"/>
+      <w:r>
+        <w:rPr>
+          <w:rFonts w:ascii="Times New Roman" w:hAnsi="Times New Roman" w:cs="Times New Roman"/>
+          <w:i/>
+          <w:sz w:val="24"/>
+          <w:szCs w:val="24"/>
+        </w:rPr>
+        <w:t>std::</w:t>
+      </w:r>
+      <w:proofErr w:type="spellStart"/>
+      <w:proofErr w:type="gramEnd"/>
+      <w:r>
+        <w:rPr>
+          <w:rFonts w:ascii="Times New Roman" w:hAnsi="Times New Roman" w:cs="Times New Roman"/>
+          <w:i/>
+          <w:sz w:val="24"/>
+          <w:szCs w:val="24"/>
+        </w:rPr>
+        <w:t>ios</w:t>
+      </w:r>
+      <w:proofErr w:type="spellEnd"/>
+      <w:r>
+        <w:rPr>
+          <w:rFonts w:ascii="Times New Roman" w:hAnsi="Times New Roman" w:cs="Times New Roman"/>
+          <w:i/>
+          <w:sz w:val="24"/>
+          <w:szCs w:val="24"/>
+        </w:rPr>
+        <w:t>::app</w:t>
+      </w:r>
+      <w:r>
+        <w:rPr>
+          <w:rFonts w:ascii="Times New Roman" w:hAnsi="Times New Roman" w:cs="Times New Roman"/>
+          <w:sz w:val="24"/>
+          <w:szCs w:val="24"/>
+        </w:rPr>
+        <w:t xml:space="preserve">, and seek to the end: </w:t>
+      </w:r>
+      <w:r>
+        <w:rPr>
+          <w:rFonts w:ascii="Times New Roman" w:hAnsi="Times New Roman" w:cs="Times New Roman"/>
+          <w:i/>
+          <w:sz w:val="24"/>
+          <w:szCs w:val="24"/>
+        </w:rPr>
+        <w:t>std::</w:t>
+      </w:r>
+      <w:proofErr w:type="spellStart"/>
+      <w:r>
+        <w:rPr>
+          <w:rFonts w:ascii="Times New Roman" w:hAnsi="Times New Roman" w:cs="Times New Roman"/>
+          <w:i/>
+          <w:sz w:val="24"/>
+          <w:szCs w:val="24"/>
+        </w:rPr>
+        <w:t>io</w:t>
+      </w:r>
+      <w:r>
+        <w:rPr>
+          <w:rFonts w:ascii="Times New Roman" w:hAnsi="Times New Roman" w:cs="Times New Roman"/>
+          <w:i/>
+          <w:sz w:val="24"/>
+          <w:szCs w:val="24"/>
+        </w:rPr>
+        <w:t>s</w:t>
+      </w:r>
+      <w:proofErr w:type="spellEnd"/>
+      <w:r>
+        <w:rPr>
+          <w:rFonts w:ascii="Times New Roman" w:hAnsi="Times New Roman" w:cs="Times New Roman"/>
+          <w:i/>
+          <w:sz w:val="24"/>
+          <w:szCs w:val="24"/>
+        </w:rPr>
+        <w:t>::ate</w:t>
       </w:r>
       <w:r>
         <w:rPr>
@@ -34429,37 +34864,75 @@
         </w:rPr>
         <w:t>.</w:t>
       </w:r>
-      <w:r>
-        <w:rPr>
-          <w:rFonts w:ascii="Times New Roman" w:hAnsi="Times New Roman" w:cs="Times New Roman"/>
-          <w:sz w:val="24"/>
-          <w:szCs w:val="24"/>
-        </w:rPr>
-        <w:t xml:space="preserve"> Files are opened in text mode by default.</w:t>
-      </w:r>
-      <w:r>
-        <w:rPr>
-          <w:rFonts w:ascii="Times New Roman" w:hAnsi="Times New Roman" w:cs="Times New Roman"/>
-          <w:sz w:val="24"/>
-          <w:szCs w:val="24"/>
-        </w:rPr>
-        <w:t xml:space="preserve"> The bitwise OR operator is used to combine many flags in one pass.</w:t>
-      </w:r>
-    </w:p>
-    <w:p>
-      <w:pPr>
-        <w:pStyle w:val="ListParagraph"/>
-        <w:numPr>
-          <w:ilvl w:val="0"/>
-          <w:numId w:val="2"/>
-        </w:numPr>
-        <w:jc w:val="both"/>
-        <w:rPr>
-          <w:rFonts w:ascii="Times New Roman" w:hAnsi="Times New Roman" w:cs="Times New Roman"/>
-          <w:sz w:val="24"/>
-          <w:szCs w:val="24"/>
-        </w:rPr>
-      </w:pPr>
+    </w:p>
+    <w:p>
+      <w:pPr>
+        <w:pStyle w:val="ListParagraph"/>
+        <w:numPr>
+          <w:ilvl w:val="0"/>
+          <w:numId w:val="2"/>
+        </w:numPr>
+        <w:jc w:val="both"/>
+        <w:rPr>
+          <w:rFonts w:ascii="Times New Roman" w:hAnsi="Times New Roman" w:cs="Times New Roman"/>
+          <w:sz w:val="24"/>
+          <w:szCs w:val="24"/>
+        </w:rPr>
+      </w:pPr>
+      <w:r>
+        <w:rPr>
+          <w:rFonts w:ascii="Times New Roman" w:hAnsi="Times New Roman" w:cs="Times New Roman"/>
+          <w:sz w:val="24"/>
+          <w:szCs w:val="24"/>
+        </w:rPr>
+        <w:t>You can seek around in files using random access.</w:t>
+      </w:r>
+    </w:p>
+    <w:p>
+      <w:pPr>
+        <w:pStyle w:val="ListParagraph"/>
+        <w:numPr>
+          <w:ilvl w:val="0"/>
+          <w:numId w:val="2"/>
+        </w:numPr>
+        <w:jc w:val="both"/>
+        <w:rPr>
+          <w:rFonts w:ascii="Times New Roman" w:hAnsi="Times New Roman" w:cs="Times New Roman"/>
+          <w:sz w:val="24"/>
+          <w:szCs w:val="24"/>
+        </w:rPr>
+      </w:pPr>
+      <w:r>
+        <w:rPr>
+          <w:rFonts w:ascii="Times New Roman" w:hAnsi="Times New Roman" w:cs="Times New Roman"/>
+          <w:sz w:val="24"/>
+          <w:szCs w:val="24"/>
+        </w:rPr>
+        <w:t>Closing a file is recommended since it will flush any unwritten data from the buffer.</w:t>
+      </w:r>
+    </w:p>
+    <w:p>
+      <w:pPr>
+        <w:pStyle w:val="ListParagraph"/>
+        <w:numPr>
+          <w:ilvl w:val="0"/>
+          <w:numId w:val="2"/>
+        </w:numPr>
+        <w:jc w:val="both"/>
+        <w:rPr>
+          <w:rFonts w:ascii="Times New Roman" w:hAnsi="Times New Roman" w:cs="Times New Roman"/>
+          <w:sz w:val="24"/>
+          <w:szCs w:val="24"/>
+        </w:rPr>
+      </w:pPr>
+      <w:r>
+        <w:rPr>
+          <w:rFonts w:ascii="Times New Roman" w:hAnsi="Times New Roman" w:cs="Times New Roman"/>
+          <w:sz w:val="24"/>
+          <w:szCs w:val="24"/>
+        </w:rPr>
+        <w:t xml:space="preserve">Use </w:t>
+      </w:r>
       <w:proofErr w:type="gramStart"/>
       <w:r>
         <w:rPr>
@@ -34468,6 +34941,84 @@
           <w:sz w:val="24"/>
           <w:szCs w:val="24"/>
         </w:rPr>
+        <w:t>put(</w:t>
+      </w:r>
+      <w:proofErr w:type="gramEnd"/>
+      <w:r>
+        <w:rPr>
+          <w:rFonts w:ascii="Times New Roman" w:hAnsi="Times New Roman" w:cs="Times New Roman"/>
+          <w:i/>
+          <w:sz w:val="24"/>
+          <w:szCs w:val="24"/>
+        </w:rPr>
+        <w:t>)</w:t>
+      </w:r>
+      <w:r>
+        <w:rPr>
+          <w:rFonts w:ascii="Times New Roman" w:hAnsi="Times New Roman" w:cs="Times New Roman"/>
+          <w:sz w:val="24"/>
+          <w:szCs w:val="24"/>
+        </w:rPr>
+        <w:t xml:space="preserve"> to insert one character.</w:t>
+      </w:r>
+    </w:p>
+    <w:p>
+      <w:pPr>
+        <w:pStyle w:val="ListParagraph"/>
+        <w:ind w:left="360"/>
+        <w:jc w:val="both"/>
+        <w:rPr>
+          <w:rFonts w:ascii="Times New Roman" w:hAnsi="Times New Roman" w:cs="Times New Roman"/>
+          <w:sz w:val="24"/>
+          <w:szCs w:val="24"/>
+        </w:rPr>
+      </w:pPr>
+    </w:p>
+    <w:p>
+      <w:pPr>
+        <w:pStyle w:val="ListParagraph"/>
+        <w:numPr>
+          <w:ilvl w:val="0"/>
+          <w:numId w:val="2"/>
+        </w:numPr>
+        <w:jc w:val="both"/>
+        <w:rPr>
+          <w:rFonts w:ascii="Times New Roman" w:hAnsi="Times New Roman" w:cs="Times New Roman"/>
+          <w:sz w:val="24"/>
+          <w:szCs w:val="24"/>
+        </w:rPr>
+      </w:pPr>
+      <w:r>
+        <w:rPr>
+          <w:rFonts w:ascii="Times New Roman" w:hAnsi="Times New Roman" w:cs="Times New Roman"/>
+          <w:sz w:val="24"/>
+          <w:szCs w:val="24"/>
+        </w:rPr>
+        <w:t>For input files or output files:</w:t>
+      </w:r>
+    </w:p>
+    <w:p>
+      <w:pPr>
+        <w:pStyle w:val="ListParagraph"/>
+        <w:numPr>
+          <w:ilvl w:val="0"/>
+          <w:numId w:val="2"/>
+        </w:numPr>
+        <w:jc w:val="both"/>
+        <w:rPr>
+          <w:rFonts w:ascii="Times New Roman" w:hAnsi="Times New Roman" w:cs="Times New Roman"/>
+          <w:sz w:val="24"/>
+          <w:szCs w:val="24"/>
+        </w:rPr>
+      </w:pPr>
+      <w:proofErr w:type="gramStart"/>
+      <w:r>
+        <w:rPr>
+          <w:rFonts w:ascii="Times New Roman" w:hAnsi="Times New Roman" w:cs="Times New Roman"/>
+          <w:i/>
+          <w:sz w:val="24"/>
+          <w:szCs w:val="24"/>
+        </w:rPr>
         <w:t>open(</w:t>
       </w:r>
       <w:proofErr w:type="gramEnd"/>
@@ -34478,56 +35029,197 @@
           <w:sz w:val="24"/>
           <w:szCs w:val="24"/>
         </w:rPr>
+        <w:t xml:space="preserve">) </w:t>
+      </w:r>
+      <w:r>
+        <w:rPr>
+          <w:rFonts w:ascii="Times New Roman" w:hAnsi="Times New Roman" w:cs="Times New Roman"/>
+          <w:sz w:val="24"/>
+          <w:szCs w:val="24"/>
+        </w:rPr>
+        <w:t xml:space="preserve">is </w:t>
+      </w:r>
+      <w:r>
+        <w:rPr>
+          <w:rFonts w:ascii="Times New Roman" w:hAnsi="Times New Roman" w:cs="Times New Roman"/>
+          <w:sz w:val="24"/>
+          <w:szCs w:val="24"/>
+        </w:rPr>
+        <w:t>used to open a file after construction.</w:t>
+      </w:r>
+    </w:p>
+    <w:p>
+      <w:pPr>
+        <w:pStyle w:val="ListParagraph"/>
+        <w:numPr>
+          <w:ilvl w:val="0"/>
+          <w:numId w:val="2"/>
+        </w:numPr>
+        <w:jc w:val="both"/>
+        <w:rPr>
+          <w:rFonts w:ascii="Times New Roman" w:hAnsi="Times New Roman" w:cs="Times New Roman"/>
+          <w:sz w:val="24"/>
+          <w:szCs w:val="24"/>
+        </w:rPr>
+      </w:pPr>
+      <w:proofErr w:type="spellStart"/>
+      <w:r>
+        <w:rPr>
+          <w:rFonts w:ascii="Times New Roman" w:hAnsi="Times New Roman" w:cs="Times New Roman"/>
+          <w:i/>
+          <w:sz w:val="24"/>
+          <w:szCs w:val="24"/>
+        </w:rPr>
+        <w:t>is_</w:t>
+      </w:r>
+      <w:proofErr w:type="gramStart"/>
+      <w:r>
+        <w:rPr>
+          <w:rFonts w:ascii="Times New Roman" w:hAnsi="Times New Roman" w:cs="Times New Roman"/>
+          <w:i/>
+          <w:sz w:val="24"/>
+          <w:szCs w:val="24"/>
+        </w:rPr>
+        <w:t>open</w:t>
+      </w:r>
+      <w:proofErr w:type="spellEnd"/>
+      <w:r>
+        <w:rPr>
+          <w:rFonts w:ascii="Times New Roman" w:hAnsi="Times New Roman" w:cs="Times New Roman"/>
+          <w:i/>
+          <w:sz w:val="24"/>
+          <w:szCs w:val="24"/>
+        </w:rPr>
+        <w:t>(</w:t>
+      </w:r>
+      <w:proofErr w:type="gramEnd"/>
+      <w:r>
+        <w:rPr>
+          <w:rFonts w:ascii="Times New Roman" w:hAnsi="Times New Roman" w:cs="Times New Roman"/>
+          <w:i/>
+          <w:sz w:val="24"/>
+          <w:szCs w:val="24"/>
+        </w:rPr>
         <w:t>)</w:t>
       </w:r>
       <w:r>
         <w:rPr>
           <w:rFonts w:ascii="Times New Roman" w:hAnsi="Times New Roman" w:cs="Times New Roman"/>
-          <w:i/>
-          <w:sz w:val="24"/>
-          <w:szCs w:val="24"/>
-        </w:rPr>
-        <w:t xml:space="preserve"> </w:t>
-      </w:r>
-      <w:r>
-        <w:rPr>
-          <w:rFonts w:ascii="Times New Roman" w:hAnsi="Times New Roman" w:cs="Times New Roman"/>
-          <w:sz w:val="24"/>
-          <w:szCs w:val="24"/>
-        </w:rPr>
-        <w:t>is</w:t>
-      </w:r>
-      <w:r>
-        <w:rPr>
-          <w:rFonts w:ascii="Times New Roman" w:hAnsi="Times New Roman" w:cs="Times New Roman"/>
-          <w:sz w:val="24"/>
-          <w:szCs w:val="24"/>
-        </w:rPr>
-        <w:t xml:space="preserve"> </w:t>
-      </w:r>
-      <w:r>
-        <w:rPr>
-          <w:rFonts w:ascii="Times New Roman" w:hAnsi="Times New Roman" w:cs="Times New Roman"/>
-          <w:sz w:val="24"/>
-          <w:szCs w:val="24"/>
-        </w:rPr>
-        <w:t>used to open a file after construction.</w:t>
-      </w:r>
-    </w:p>
-    <w:p>
-      <w:pPr>
-        <w:pStyle w:val="ListParagraph"/>
-        <w:numPr>
-          <w:ilvl w:val="0"/>
-          <w:numId w:val="2"/>
-        </w:numPr>
-        <w:jc w:val="both"/>
-        <w:rPr>
-          <w:rFonts w:ascii="Times New Roman" w:hAnsi="Times New Roman" w:cs="Times New Roman"/>
-          <w:sz w:val="24"/>
-          <w:szCs w:val="24"/>
-        </w:rPr>
-      </w:pPr>
+          <w:sz w:val="24"/>
+          <w:szCs w:val="24"/>
+        </w:rPr>
+        <w:t xml:space="preserve"> is used to check if a file was successfully opened.</w:t>
+      </w:r>
+    </w:p>
+    <w:p>
+      <w:pPr>
+        <w:pStyle w:val="ListParagraph"/>
+        <w:numPr>
+          <w:ilvl w:val="0"/>
+          <w:numId w:val="2"/>
+        </w:numPr>
+        <w:jc w:val="both"/>
+        <w:rPr>
+          <w:rFonts w:ascii="Times New Roman" w:hAnsi="Times New Roman" w:cs="Times New Roman"/>
+          <w:sz w:val="24"/>
+          <w:szCs w:val="24"/>
+        </w:rPr>
+      </w:pPr>
+      <w:proofErr w:type="gramStart"/>
+      <w:r>
+        <w:rPr>
+          <w:rFonts w:ascii="Times New Roman" w:hAnsi="Times New Roman" w:cs="Times New Roman"/>
+          <w:i/>
+          <w:sz w:val="24"/>
+          <w:szCs w:val="24"/>
+        </w:rPr>
+        <w:t>close(</w:t>
+      </w:r>
+      <w:proofErr w:type="gramEnd"/>
+      <w:r>
+        <w:rPr>
+          <w:rFonts w:ascii="Times New Roman" w:hAnsi="Times New Roman" w:cs="Times New Roman"/>
+          <w:i/>
+          <w:sz w:val="24"/>
+          <w:szCs w:val="24"/>
+        </w:rPr>
+        <w:t>)</w:t>
+      </w:r>
+      <w:r>
+        <w:rPr>
+          <w:rFonts w:ascii="Times New Roman" w:hAnsi="Times New Roman" w:cs="Times New Roman"/>
+          <w:sz w:val="24"/>
+          <w:szCs w:val="24"/>
+        </w:rPr>
+        <w:t xml:space="preserve"> is used to close the file once you’re done with it. It’s good practice to release resources.</w:t>
+      </w:r>
+    </w:p>
+    <w:p>
+      <w:pPr>
+        <w:pStyle w:val="ListParagraph"/>
+        <w:ind w:left="360"/>
+        <w:jc w:val="both"/>
+        <w:rPr>
+          <w:rFonts w:ascii="Times New Roman" w:hAnsi="Times New Roman" w:cs="Times New Roman"/>
+          <w:sz w:val="24"/>
+          <w:szCs w:val="24"/>
+        </w:rPr>
+      </w:pPr>
+    </w:p>
+    <w:p>
+      <w:pPr>
+        <w:pStyle w:val="ListParagraph"/>
+        <w:numPr>
+          <w:ilvl w:val="0"/>
+          <w:numId w:val="2"/>
+        </w:numPr>
+        <w:jc w:val="both"/>
+        <w:rPr>
+          <w:rFonts w:ascii="Times New Roman" w:hAnsi="Times New Roman" w:cs="Times New Roman"/>
+          <w:sz w:val="24"/>
+          <w:szCs w:val="24"/>
+        </w:rPr>
+      </w:pPr>
+      <w:r>
+        <w:rPr>
+          <w:rFonts w:ascii="Times New Roman" w:hAnsi="Times New Roman" w:cs="Times New Roman"/>
+          <w:sz w:val="24"/>
+          <w:szCs w:val="24"/>
+        </w:rPr>
+        <w:t>String streams allow reading to or writing from strings in memory, similar to how we work with files. Stream manipulators are supported here just as they are when working with files or standard I/O.</w:t>
+      </w:r>
+    </w:p>
+    <w:p>
+      <w:pPr>
+        <w:pStyle w:val="ListParagraph"/>
+        <w:numPr>
+          <w:ilvl w:val="0"/>
+          <w:numId w:val="2"/>
+        </w:numPr>
+        <w:jc w:val="both"/>
+        <w:rPr>
+          <w:rFonts w:ascii="Times New Roman" w:hAnsi="Times New Roman" w:cs="Times New Roman"/>
+          <w:sz w:val="24"/>
+          <w:szCs w:val="24"/>
+        </w:rPr>
+      </w:pPr>
+      <w:r>
+        <w:rPr>
+          <w:rFonts w:ascii="Times New Roman" w:hAnsi="Times New Roman" w:cs="Times New Roman"/>
+          <w:sz w:val="24"/>
+          <w:szCs w:val="24"/>
+        </w:rPr>
+        <w:t xml:space="preserve">To use string streams: </w:t>
+      </w:r>
+      <w:r>
+        <w:rPr>
+          <w:rFonts w:ascii="Times New Roman" w:hAnsi="Times New Roman" w:cs="Times New Roman"/>
+          <w:i/>
+          <w:sz w:val="24"/>
+          <w:szCs w:val="24"/>
+        </w:rPr>
+        <w:t>#include &lt;</w:t>
+      </w:r>
       <w:proofErr w:type="spellStart"/>
       <w:r>
         <w:rPr>
@@ -34536,7 +35228,100 @@
           <w:sz w:val="24"/>
           <w:szCs w:val="24"/>
         </w:rPr>
-        <w:t>is_</w:t>
+        <w:t>sstream</w:t>
+      </w:r>
+      <w:proofErr w:type="spellEnd"/>
+      <w:r>
+        <w:rPr>
+          <w:rFonts w:ascii="Times New Roman" w:hAnsi="Times New Roman" w:cs="Times New Roman"/>
+          <w:i/>
+          <w:sz w:val="24"/>
+          <w:szCs w:val="24"/>
+        </w:rPr>
+        <w:t>&gt;</w:t>
+      </w:r>
+      <w:r>
+        <w:rPr>
+          <w:rFonts w:ascii="Times New Roman" w:hAnsi="Times New Roman" w:cs="Times New Roman"/>
+          <w:sz w:val="24"/>
+          <w:szCs w:val="24"/>
+        </w:rPr>
+        <w:t xml:space="preserve">. </w:t>
+      </w:r>
+      <w:r>
+        <w:rPr>
+          <w:rFonts w:ascii="Times New Roman" w:hAnsi="Times New Roman" w:cs="Times New Roman"/>
+          <w:sz w:val="24"/>
+          <w:szCs w:val="24"/>
+        </w:rPr>
+        <w:t xml:space="preserve">Declare a </w:t>
+      </w:r>
+      <w:proofErr w:type="spellStart"/>
+      <w:r>
+        <w:rPr>
+          <w:rFonts w:ascii="Times New Roman" w:hAnsi="Times New Roman" w:cs="Times New Roman"/>
+          <w:i/>
+          <w:sz w:val="24"/>
+          <w:szCs w:val="24"/>
+        </w:rPr>
+        <w:t>stringstream</w:t>
+      </w:r>
+      <w:proofErr w:type="spellEnd"/>
+      <w:r>
+        <w:rPr>
+          <w:rFonts w:ascii="Times New Roman" w:hAnsi="Times New Roman" w:cs="Times New Roman"/>
+          <w:i/>
+          <w:sz w:val="24"/>
+          <w:szCs w:val="24"/>
+        </w:rPr>
+        <w:t xml:space="preserve">, </w:t>
+      </w:r>
+      <w:proofErr w:type="spellStart"/>
+      <w:r>
+        <w:rPr>
+          <w:rFonts w:ascii="Times New Roman" w:hAnsi="Times New Roman" w:cs="Times New Roman"/>
+          <w:i/>
+          <w:sz w:val="24"/>
+          <w:szCs w:val="24"/>
+        </w:rPr>
+        <w:t>istringstream</w:t>
+      </w:r>
+      <w:proofErr w:type="spellEnd"/>
+      <w:r>
+        <w:rPr>
+          <w:rFonts w:ascii="Times New Roman" w:hAnsi="Times New Roman" w:cs="Times New Roman"/>
+          <w:i/>
+          <w:sz w:val="24"/>
+          <w:szCs w:val="24"/>
+        </w:rPr>
+        <w:t xml:space="preserve">, </w:t>
+      </w:r>
+      <w:r>
+        <w:rPr>
+          <w:rFonts w:ascii="Times New Roman" w:hAnsi="Times New Roman" w:cs="Times New Roman"/>
+          <w:sz w:val="24"/>
+          <w:szCs w:val="24"/>
+        </w:rPr>
+        <w:t xml:space="preserve">or </w:t>
+      </w:r>
+      <w:proofErr w:type="spellStart"/>
+      <w:r>
+        <w:rPr>
+          <w:rFonts w:ascii="Times New Roman" w:hAnsi="Times New Roman" w:cs="Times New Roman"/>
+          <w:i/>
+          <w:sz w:val="24"/>
+          <w:szCs w:val="24"/>
+        </w:rPr>
+        <w:t>ostringstream</w:t>
+      </w:r>
+      <w:proofErr w:type="spellEnd"/>
+      <w:r>
+        <w:rPr>
+          <w:rFonts w:ascii="Times New Roman" w:hAnsi="Times New Roman" w:cs="Times New Roman"/>
+          <w:sz w:val="24"/>
+          <w:szCs w:val="24"/>
+        </w:rPr>
+        <w:t xml:space="preserve"> and connect it to a </w:t>
       </w:r>
       <w:proofErr w:type="gramStart"/>
       <w:r>
@@ -34546,17 +35331,7 @@
           <w:sz w:val="24"/>
           <w:szCs w:val="24"/>
         </w:rPr>
-        <w:t>open</w:t>
-      </w:r>
-      <w:proofErr w:type="spellEnd"/>
-      <w:r>
-        <w:rPr>
-          <w:rFonts w:ascii="Times New Roman" w:hAnsi="Times New Roman" w:cs="Times New Roman"/>
-          <w:i/>
-          <w:sz w:val="24"/>
-          <w:szCs w:val="24"/>
-        </w:rPr>
-        <w:t>(</w:t>
+        <w:t>std::</w:t>
       </w:r>
       <w:proofErr w:type="gramEnd"/>
       <w:r>
@@ -34566,163 +35341,16 @@
           <w:sz w:val="24"/>
           <w:szCs w:val="24"/>
         </w:rPr>
-        <w:t>)</w:t>
-      </w:r>
-      <w:r>
-        <w:rPr>
-          <w:rFonts w:ascii="Times New Roman" w:hAnsi="Times New Roman" w:cs="Times New Roman"/>
-          <w:sz w:val="24"/>
-          <w:szCs w:val="24"/>
-        </w:rPr>
-        <w:t xml:space="preserve"> </w:t>
-      </w:r>
-      <w:r>
-        <w:rPr>
-          <w:rFonts w:ascii="Times New Roman" w:hAnsi="Times New Roman" w:cs="Times New Roman"/>
-          <w:sz w:val="24"/>
-          <w:szCs w:val="24"/>
-        </w:rPr>
-        <w:t xml:space="preserve">is </w:t>
-      </w:r>
-      <w:r>
-        <w:rPr>
-          <w:rFonts w:ascii="Times New Roman" w:hAnsi="Times New Roman" w:cs="Times New Roman"/>
-          <w:sz w:val="24"/>
-          <w:szCs w:val="24"/>
-        </w:rPr>
-        <w:t>used to check if a file was successfully opened.</w:t>
-      </w:r>
-    </w:p>
-    <w:p>
-      <w:pPr>
-        <w:pStyle w:val="ListParagraph"/>
-        <w:numPr>
-          <w:ilvl w:val="0"/>
-          <w:numId w:val="2"/>
-        </w:numPr>
-        <w:jc w:val="both"/>
-        <w:rPr>
-          <w:rFonts w:ascii="Times New Roman" w:hAnsi="Times New Roman" w:cs="Times New Roman"/>
-          <w:sz w:val="24"/>
-          <w:szCs w:val="24"/>
-        </w:rPr>
-      </w:pPr>
-      <w:proofErr w:type="gramStart"/>
-      <w:r>
-        <w:rPr>
-          <w:rFonts w:ascii="Times New Roman" w:hAnsi="Times New Roman" w:cs="Times New Roman"/>
-          <w:i/>
-          <w:sz w:val="24"/>
-          <w:szCs w:val="24"/>
-        </w:rPr>
-        <w:t>close(</w:t>
-      </w:r>
-      <w:proofErr w:type="gramEnd"/>
-      <w:r>
-        <w:rPr>
-          <w:rFonts w:ascii="Times New Roman" w:hAnsi="Times New Roman" w:cs="Times New Roman"/>
-          <w:i/>
-          <w:sz w:val="24"/>
-          <w:szCs w:val="24"/>
-        </w:rPr>
-        <w:t>)</w:t>
-      </w:r>
-      <w:r>
-        <w:rPr>
-          <w:rFonts w:ascii="Times New Roman" w:hAnsi="Times New Roman" w:cs="Times New Roman"/>
-          <w:sz w:val="24"/>
-          <w:szCs w:val="24"/>
-        </w:rPr>
-        <w:t xml:space="preserve"> is used to close the file once you’re done with it. It’s good practice to release resources.</w:t>
-      </w:r>
-    </w:p>
-    <w:p>
-      <w:pPr>
-        <w:pStyle w:val="ListParagraph"/>
-        <w:numPr>
-          <w:ilvl w:val="0"/>
-          <w:numId w:val="2"/>
-        </w:numPr>
-        <w:jc w:val="both"/>
-        <w:rPr>
-          <w:rFonts w:ascii="Times New Roman" w:hAnsi="Times New Roman" w:cs="Times New Roman"/>
-          <w:sz w:val="24"/>
-          <w:szCs w:val="24"/>
-        </w:rPr>
-      </w:pPr>
-      <w:r>
-        <w:rPr>
-          <w:rFonts w:ascii="Times New Roman" w:hAnsi="Times New Roman" w:cs="Times New Roman"/>
-          <w:sz w:val="24"/>
-          <w:szCs w:val="24"/>
-        </w:rPr>
-        <w:t xml:space="preserve">You can </w:t>
-      </w:r>
-      <w:r>
-        <w:rPr>
-          <w:rFonts w:ascii="Times New Roman" w:hAnsi="Times New Roman" w:cs="Times New Roman"/>
-          <w:sz w:val="24"/>
-          <w:szCs w:val="24"/>
-        </w:rPr>
-        <w:t xml:space="preserve">use the extraction operator for formatted reading. It works the same way as with </w:t>
-      </w:r>
-      <w:proofErr w:type="spellStart"/>
-      <w:r>
-        <w:rPr>
-          <w:rFonts w:ascii="Times New Roman" w:hAnsi="Times New Roman" w:cs="Times New Roman"/>
-          <w:i/>
-          <w:sz w:val="24"/>
-          <w:szCs w:val="24"/>
-        </w:rPr>
-        <w:t>cin</w:t>
-      </w:r>
-      <w:proofErr w:type="spellEnd"/>
-      <w:r>
-        <w:rPr>
-          <w:rFonts w:ascii="Times New Roman" w:hAnsi="Times New Roman" w:cs="Times New Roman"/>
-          <w:sz w:val="24"/>
-          <w:szCs w:val="24"/>
-        </w:rPr>
-        <w:t>.</w:t>
-      </w:r>
-      <w:r>
-        <w:rPr>
-          <w:rFonts w:ascii="Times New Roman" w:hAnsi="Times New Roman" w:cs="Times New Roman"/>
-          <w:sz w:val="24"/>
-          <w:szCs w:val="24"/>
-        </w:rPr>
-        <w:t xml:space="preserve"> </w:t>
-      </w:r>
-      <w:r>
-        <w:rPr>
-          <w:rFonts w:ascii="Times New Roman" w:hAnsi="Times New Roman" w:cs="Times New Roman"/>
-          <w:i/>
-          <w:sz w:val="24"/>
-          <w:szCs w:val="24"/>
-        </w:rPr>
-        <w:t>std::</w:t>
-      </w:r>
-      <w:proofErr w:type="spellStart"/>
-      <w:r>
-        <w:rPr>
-          <w:rFonts w:ascii="Times New Roman" w:hAnsi="Times New Roman" w:cs="Times New Roman"/>
-          <w:i/>
-          <w:sz w:val="24"/>
-          <w:szCs w:val="24"/>
-        </w:rPr>
-        <w:t>getline</w:t>
-      </w:r>
-      <w:proofErr w:type="spellEnd"/>
-      <w:r>
-        <w:rPr>
-          <w:rFonts w:ascii="Times New Roman" w:hAnsi="Times New Roman" w:cs="Times New Roman"/>
-          <w:sz w:val="24"/>
-          <w:szCs w:val="24"/>
-        </w:rPr>
-        <w:t xml:space="preserve"> can be used to read an entire line at once.</w:t>
-      </w:r>
-      <w:bookmarkStart w:id="0" w:name="_GoBack"/>
-      <w:bookmarkEnd w:id="0"/>
+        <w:t>string</w:t>
+      </w:r>
+      <w:r>
+        <w:rPr>
+          <w:rFonts w:ascii="Times New Roman" w:hAnsi="Times New Roman" w:cs="Times New Roman"/>
+          <w:sz w:val="24"/>
+          <w:szCs w:val="24"/>
+        </w:rPr>
+        <w:t>. You can then read/write using formatted I/O.</w:t>
+      </w:r>
     </w:p>
     <w:p>
       <w:pPr>
@@ -36538,7 +37166,7 @@
 </file>
 
 <file path=customXml/itemProps1.xml><?xml version="1.0" encoding="utf-8"?>
-<ds:datastoreItem xmlns:ds="http://schemas.openxmlformats.org/officeDocument/2006/customXml" ds:itemID="{570061D1-FE67-4A22-B880-97D125055F81}">
+<ds:datastoreItem xmlns:ds="http://schemas.openxmlformats.org/officeDocument/2006/customXml" ds:itemID="{DFBE4061-E6D5-4E46-8D5F-176241499681}">
   <ds:schemaRefs>
     <ds:schemaRef ds:uri="http://schemas.openxmlformats.org/officeDocument/2006/bibliography"/>
   </ds:schemaRefs>

</xml_diff>

<commit_message>
Covered basics of STL - containers/iterators/algorithms, generic/meta-programming via macros or class/function templates, and pair/tuple/array classes.
</commit_message>
<xml_diff>
--- a/notes/BeginningCppProgramming.docx
+++ b/notes/BeginningCppProgramming.docx
@@ -11,8 +11,6 @@
           <w:szCs w:val="24"/>
         </w:rPr>
       </w:pPr>
-      <w:bookmarkStart w:id="0" w:name="_GoBack"/>
-      <w:bookmarkEnd w:id="0"/>
       <w:r>
         <w:rPr>
           <w:rFonts w:ascii="Times New Roman" w:hAnsi="Times New Roman" w:cs="Times New Roman"/>
@@ -35374,6 +35372,2945 @@
           <w:szCs w:val="24"/>
         </w:rPr>
       </w:pPr>
+      <w:r>
+        <w:rPr>
+          <w:rFonts w:ascii="Times New Roman" w:hAnsi="Times New Roman" w:cs="Times New Roman"/>
+          <w:sz w:val="24"/>
+          <w:szCs w:val="24"/>
+        </w:rPr>
+        <w:t>It is a library of reusable, adaptable, generic classes and functions.</w:t>
+      </w:r>
+      <w:r>
+        <w:rPr>
+          <w:rFonts w:ascii="Times New Roman" w:hAnsi="Times New Roman" w:cs="Times New Roman"/>
+          <w:sz w:val="24"/>
+          <w:szCs w:val="24"/>
+        </w:rPr>
+        <w:t xml:space="preserve"> It implements common data structures and algorithms.</w:t>
+      </w:r>
+    </w:p>
+    <w:p>
+      <w:pPr>
+        <w:pStyle w:val="ListParagraph"/>
+        <w:numPr>
+          <w:ilvl w:val="0"/>
+          <w:numId w:val="2"/>
+        </w:numPr>
+        <w:jc w:val="both"/>
+        <w:rPr>
+          <w:rFonts w:ascii="Times New Roman" w:hAnsi="Times New Roman" w:cs="Times New Roman"/>
+          <w:sz w:val="24"/>
+          <w:szCs w:val="24"/>
+        </w:rPr>
+      </w:pPr>
+      <w:r>
+        <w:rPr>
+          <w:rFonts w:ascii="Times New Roman" w:hAnsi="Times New Roman" w:cs="Times New Roman"/>
+          <w:sz w:val="24"/>
+          <w:szCs w:val="24"/>
+        </w:rPr>
+        <w:t>They are implemented using C++ templates</w:t>
+      </w:r>
+      <w:r>
+        <w:rPr>
+          <w:rFonts w:ascii="Times New Roman" w:hAnsi="Times New Roman" w:cs="Times New Roman"/>
+          <w:sz w:val="24"/>
+          <w:szCs w:val="24"/>
+        </w:rPr>
+        <w:t>.</w:t>
+      </w:r>
+    </w:p>
+    <w:p>
+      <w:pPr>
+        <w:pStyle w:val="ListParagraph"/>
+        <w:numPr>
+          <w:ilvl w:val="0"/>
+          <w:numId w:val="2"/>
+        </w:numPr>
+        <w:jc w:val="both"/>
+        <w:rPr>
+          <w:rFonts w:ascii="Times New Roman" w:hAnsi="Times New Roman" w:cs="Times New Roman"/>
+          <w:b/>
+          <w:sz w:val="24"/>
+          <w:szCs w:val="24"/>
+        </w:rPr>
+      </w:pPr>
+      <w:r>
+        <w:rPr>
+          <w:rFonts w:ascii="Times New Roman" w:hAnsi="Times New Roman" w:cs="Times New Roman"/>
+          <w:b/>
+          <w:sz w:val="24"/>
+          <w:szCs w:val="24"/>
+        </w:rPr>
+        <w:t>Containers/collections</w:t>
+      </w:r>
+      <w:r>
+        <w:rPr>
+          <w:rFonts w:ascii="Times New Roman" w:hAnsi="Times New Roman" w:cs="Times New Roman"/>
+          <w:b/>
+          <w:sz w:val="24"/>
+          <w:szCs w:val="24"/>
+        </w:rPr>
+        <w:t xml:space="preserve"> </w:t>
+      </w:r>
+      <w:r>
+        <w:rPr>
+          <w:rFonts w:ascii="Times New Roman" w:hAnsi="Times New Roman" w:cs="Times New Roman"/>
+          <w:sz w:val="24"/>
+          <w:szCs w:val="24"/>
+        </w:rPr>
+        <w:t xml:space="preserve">are used to hold other types of data, e.g. </w:t>
+      </w:r>
+      <w:r>
+        <w:rPr>
+          <w:rFonts w:ascii="Times New Roman" w:hAnsi="Times New Roman" w:cs="Times New Roman"/>
+          <w:i/>
+          <w:sz w:val="24"/>
+          <w:szCs w:val="24"/>
+        </w:rPr>
+        <w:t>array, vector, deque, stack, set, map, etc</w:t>
+      </w:r>
+      <w:r>
+        <w:rPr>
+          <w:rFonts w:ascii="Times New Roman" w:hAnsi="Times New Roman" w:cs="Times New Roman"/>
+          <w:sz w:val="24"/>
+          <w:szCs w:val="24"/>
+        </w:rPr>
+        <w:t>.</w:t>
+      </w:r>
+    </w:p>
+    <w:p>
+      <w:pPr>
+        <w:pStyle w:val="ListParagraph"/>
+        <w:numPr>
+          <w:ilvl w:val="0"/>
+          <w:numId w:val="2"/>
+        </w:numPr>
+        <w:jc w:val="both"/>
+        <w:rPr>
+          <w:rFonts w:ascii="Times New Roman" w:hAnsi="Times New Roman" w:cs="Times New Roman"/>
+          <w:b/>
+          <w:sz w:val="24"/>
+          <w:szCs w:val="24"/>
+        </w:rPr>
+      </w:pPr>
+      <w:r>
+        <w:rPr>
+          <w:rFonts w:ascii="Times New Roman" w:hAnsi="Times New Roman" w:cs="Times New Roman"/>
+          <w:sz w:val="24"/>
+          <w:szCs w:val="24"/>
+        </w:rPr>
+        <w:t xml:space="preserve">There are any algorithms that produce a result from/on the collections, e.g. </w:t>
+      </w:r>
+      <w:r>
+        <w:rPr>
+          <w:rFonts w:ascii="Times New Roman" w:hAnsi="Times New Roman" w:cs="Times New Roman"/>
+          <w:i/>
+          <w:sz w:val="24"/>
+          <w:szCs w:val="24"/>
+        </w:rPr>
+        <w:t>find, max, count, accumulate, sort, etc.</w:t>
+      </w:r>
+    </w:p>
+    <w:p>
+      <w:pPr>
+        <w:pStyle w:val="ListParagraph"/>
+        <w:numPr>
+          <w:ilvl w:val="0"/>
+          <w:numId w:val="2"/>
+        </w:numPr>
+        <w:jc w:val="both"/>
+        <w:rPr>
+          <w:rFonts w:ascii="Times New Roman" w:hAnsi="Times New Roman" w:cs="Times New Roman"/>
+          <w:b/>
+          <w:sz w:val="24"/>
+          <w:szCs w:val="24"/>
+        </w:rPr>
+      </w:pPr>
+      <w:r>
+        <w:rPr>
+          <w:rFonts w:ascii="Times New Roman" w:hAnsi="Times New Roman" w:cs="Times New Roman"/>
+          <w:b/>
+          <w:sz w:val="24"/>
+          <w:szCs w:val="24"/>
+        </w:rPr>
+        <w:lastRenderedPageBreak/>
+        <w:t>Iterators</w:t>
+      </w:r>
+      <w:r>
+        <w:rPr>
+          <w:rFonts w:ascii="Times New Roman" w:hAnsi="Times New Roman" w:cs="Times New Roman"/>
+          <w:sz w:val="24"/>
+          <w:szCs w:val="24"/>
+        </w:rPr>
+        <w:t xml:space="preserve"> generate a sequence of elements from the collections, e.g. forward, reverse, by value/reference, constant, etc.</w:t>
+      </w:r>
+      <w:r>
+        <w:rPr>
+          <w:rFonts w:ascii="Times New Roman" w:hAnsi="Times New Roman" w:cs="Times New Roman"/>
+          <w:sz w:val="24"/>
+          <w:szCs w:val="24"/>
+        </w:rPr>
+        <w:t xml:space="preserve"> The range-based for loop works using iterators.</w:t>
+      </w:r>
+    </w:p>
+    <w:p>
+      <w:pPr>
+        <w:pStyle w:val="ListParagraph"/>
+        <w:numPr>
+          <w:ilvl w:val="0"/>
+          <w:numId w:val="2"/>
+        </w:numPr>
+        <w:jc w:val="both"/>
+        <w:rPr>
+          <w:rFonts w:ascii="Times New Roman" w:hAnsi="Times New Roman" w:cs="Times New Roman"/>
+          <w:b/>
+          <w:sz w:val="24"/>
+          <w:szCs w:val="24"/>
+        </w:rPr>
+      </w:pPr>
+      <w:r>
+        <w:rPr>
+          <w:rFonts w:ascii="Times New Roman" w:hAnsi="Times New Roman" w:cs="Times New Roman"/>
+          <w:sz w:val="24"/>
+          <w:szCs w:val="24"/>
+        </w:rPr>
+        <w:t xml:space="preserve">There are also </w:t>
+      </w:r>
+      <w:proofErr w:type="spellStart"/>
+      <w:r>
+        <w:rPr>
+          <w:rFonts w:ascii="Times New Roman" w:hAnsi="Times New Roman" w:cs="Times New Roman"/>
+          <w:sz w:val="24"/>
+          <w:szCs w:val="24"/>
+        </w:rPr>
+        <w:t>functors</w:t>
+      </w:r>
+      <w:proofErr w:type="spellEnd"/>
+      <w:r>
+        <w:rPr>
+          <w:rFonts w:ascii="Times New Roman" w:hAnsi="Times New Roman" w:cs="Times New Roman"/>
+          <w:sz w:val="24"/>
+          <w:szCs w:val="24"/>
+        </w:rPr>
+        <w:t xml:space="preserve"> and allocators.</w:t>
+      </w:r>
+    </w:p>
+    <w:p>
+      <w:pPr>
+        <w:pStyle w:val="ListParagraph"/>
+        <w:ind w:left="360"/>
+        <w:jc w:val="both"/>
+        <w:rPr>
+          <w:rFonts w:ascii="Times New Roman" w:hAnsi="Times New Roman" w:cs="Times New Roman"/>
+          <w:b/>
+          <w:sz w:val="24"/>
+          <w:szCs w:val="24"/>
+        </w:rPr>
+      </w:pPr>
+    </w:p>
+    <w:p>
+      <w:pPr>
+        <w:pStyle w:val="ListParagraph"/>
+        <w:numPr>
+          <w:ilvl w:val="0"/>
+          <w:numId w:val="2"/>
+        </w:numPr>
+        <w:jc w:val="both"/>
+        <w:rPr>
+          <w:rFonts w:ascii="Times New Roman" w:hAnsi="Times New Roman" w:cs="Times New Roman"/>
+          <w:b/>
+          <w:sz w:val="24"/>
+          <w:szCs w:val="24"/>
+        </w:rPr>
+      </w:pPr>
+      <w:proofErr w:type="gramStart"/>
+      <w:r>
+        <w:rPr>
+          <w:rFonts w:ascii="Times New Roman" w:hAnsi="Times New Roman" w:cs="Times New Roman"/>
+          <w:i/>
+          <w:sz w:val="24"/>
+          <w:szCs w:val="24"/>
+        </w:rPr>
+        <w:t>sort(</w:t>
+      </w:r>
+      <w:proofErr w:type="gramEnd"/>
+      <w:r>
+        <w:rPr>
+          <w:rFonts w:ascii="Times New Roman" w:hAnsi="Times New Roman" w:cs="Times New Roman"/>
+          <w:i/>
+          <w:sz w:val="24"/>
+          <w:szCs w:val="24"/>
+        </w:rPr>
+        <w:t xml:space="preserve">) </w:t>
+      </w:r>
+      <w:r>
+        <w:rPr>
+          <w:rFonts w:ascii="Times New Roman" w:hAnsi="Times New Roman" w:cs="Times New Roman"/>
+          <w:sz w:val="24"/>
+          <w:szCs w:val="24"/>
+        </w:rPr>
+        <w:t>sort</w:t>
+      </w:r>
+      <w:r>
+        <w:rPr>
+          <w:rFonts w:ascii="Times New Roman" w:hAnsi="Times New Roman" w:cs="Times New Roman"/>
+          <w:sz w:val="24"/>
+          <w:szCs w:val="24"/>
+        </w:rPr>
+        <w:t>s</w:t>
+      </w:r>
+      <w:r>
+        <w:rPr>
+          <w:rFonts w:ascii="Times New Roman" w:hAnsi="Times New Roman" w:cs="Times New Roman"/>
+          <w:sz w:val="24"/>
+          <w:szCs w:val="24"/>
+        </w:rPr>
+        <w:t xml:space="preserve"> a collection. You must provide the beginning and end iterators and the function will sort within that range. It’s common to sort the entire collection, e.g. </w:t>
+      </w:r>
+      <w:r>
+        <w:rPr>
+          <w:rFonts w:ascii="Times New Roman" w:hAnsi="Times New Roman" w:cs="Times New Roman"/>
+          <w:i/>
+          <w:sz w:val="24"/>
+          <w:szCs w:val="24"/>
+        </w:rPr>
+        <w:t>sort(</w:t>
+      </w:r>
+      <w:proofErr w:type="spellStart"/>
+      <w:proofErr w:type="gramStart"/>
+      <w:r>
+        <w:rPr>
+          <w:rFonts w:ascii="Times New Roman" w:hAnsi="Times New Roman" w:cs="Times New Roman"/>
+          <w:i/>
+          <w:sz w:val="24"/>
+          <w:szCs w:val="24"/>
+        </w:rPr>
+        <w:t>vector.begin</w:t>
+      </w:r>
+      <w:proofErr w:type="spellEnd"/>
+      <w:proofErr w:type="gramEnd"/>
+      <w:r>
+        <w:rPr>
+          <w:rFonts w:ascii="Times New Roman" w:hAnsi="Times New Roman" w:cs="Times New Roman"/>
+          <w:i/>
+          <w:sz w:val="24"/>
+          <w:szCs w:val="24"/>
+        </w:rPr>
+        <w:t xml:space="preserve">(), </w:t>
+      </w:r>
+      <w:proofErr w:type="spellStart"/>
+      <w:r>
+        <w:rPr>
+          <w:rFonts w:ascii="Times New Roman" w:hAnsi="Times New Roman" w:cs="Times New Roman"/>
+          <w:i/>
+          <w:sz w:val="24"/>
+          <w:szCs w:val="24"/>
+        </w:rPr>
+        <w:t>vector.end</w:t>
+      </w:r>
+      <w:proofErr w:type="spellEnd"/>
+      <w:r>
+        <w:rPr>
+          <w:rFonts w:ascii="Times New Roman" w:hAnsi="Times New Roman" w:cs="Times New Roman"/>
+          <w:i/>
+          <w:sz w:val="24"/>
+          <w:szCs w:val="24"/>
+        </w:rPr>
+        <w:t>()</w:t>
+      </w:r>
+      <w:r>
+        <w:rPr>
+          <w:rFonts w:ascii="Times New Roman" w:hAnsi="Times New Roman" w:cs="Times New Roman"/>
+          <w:i/>
+          <w:sz w:val="24"/>
+          <w:szCs w:val="24"/>
+        </w:rPr>
+        <w:t>)</w:t>
+      </w:r>
+      <w:r>
+        <w:rPr>
+          <w:rFonts w:ascii="Times New Roman" w:hAnsi="Times New Roman" w:cs="Times New Roman"/>
+          <w:sz w:val="24"/>
+          <w:szCs w:val="24"/>
+        </w:rPr>
+        <w:t>.</w:t>
+      </w:r>
+      <w:r>
+        <w:rPr>
+          <w:rFonts w:ascii="Times New Roman" w:hAnsi="Times New Roman" w:cs="Times New Roman"/>
+          <w:sz w:val="24"/>
+          <w:szCs w:val="24"/>
+        </w:rPr>
+        <w:t xml:space="preserve"> </w:t>
+      </w:r>
+    </w:p>
+    <w:p>
+      <w:pPr>
+        <w:pStyle w:val="ListParagraph"/>
+        <w:numPr>
+          <w:ilvl w:val="0"/>
+          <w:numId w:val="2"/>
+        </w:numPr>
+        <w:jc w:val="both"/>
+        <w:rPr>
+          <w:rFonts w:ascii="Times New Roman" w:hAnsi="Times New Roman" w:cs="Times New Roman"/>
+          <w:b/>
+          <w:sz w:val="24"/>
+          <w:szCs w:val="24"/>
+        </w:rPr>
+      </w:pPr>
+      <w:proofErr w:type="gramStart"/>
+      <w:r>
+        <w:rPr>
+          <w:rFonts w:ascii="Times New Roman" w:hAnsi="Times New Roman" w:cs="Times New Roman"/>
+          <w:i/>
+          <w:sz w:val="24"/>
+          <w:szCs w:val="24"/>
+        </w:rPr>
+        <w:t>reverse(</w:t>
+      </w:r>
+      <w:proofErr w:type="gramEnd"/>
+      <w:r>
+        <w:rPr>
+          <w:rFonts w:ascii="Times New Roman" w:hAnsi="Times New Roman" w:cs="Times New Roman"/>
+          <w:i/>
+          <w:sz w:val="24"/>
+          <w:szCs w:val="24"/>
+        </w:rPr>
+        <w:t>)</w:t>
+      </w:r>
+      <w:r>
+        <w:rPr>
+          <w:rFonts w:ascii="Times New Roman" w:hAnsi="Times New Roman" w:cs="Times New Roman"/>
+          <w:sz w:val="24"/>
+          <w:szCs w:val="24"/>
+        </w:rPr>
+        <w:t xml:space="preserve"> reverse</w:t>
+      </w:r>
+      <w:r>
+        <w:rPr>
+          <w:rFonts w:ascii="Times New Roman" w:hAnsi="Times New Roman" w:cs="Times New Roman"/>
+          <w:sz w:val="24"/>
+          <w:szCs w:val="24"/>
+        </w:rPr>
+        <w:t>s</w:t>
+      </w:r>
+      <w:r>
+        <w:rPr>
+          <w:rFonts w:ascii="Times New Roman" w:hAnsi="Times New Roman" w:cs="Times New Roman"/>
+          <w:sz w:val="24"/>
+          <w:szCs w:val="24"/>
+        </w:rPr>
+        <w:t xml:space="preserve"> a sequence. </w:t>
+      </w:r>
+    </w:p>
+    <w:p>
+      <w:pPr>
+        <w:pStyle w:val="ListParagraph"/>
+        <w:numPr>
+          <w:ilvl w:val="0"/>
+          <w:numId w:val="2"/>
+        </w:numPr>
+        <w:jc w:val="both"/>
+        <w:rPr>
+          <w:rFonts w:ascii="Times New Roman" w:hAnsi="Times New Roman" w:cs="Times New Roman"/>
+          <w:b/>
+          <w:sz w:val="24"/>
+          <w:szCs w:val="24"/>
+        </w:rPr>
+      </w:pPr>
+      <w:proofErr w:type="gramStart"/>
+      <w:r>
+        <w:rPr>
+          <w:rFonts w:ascii="Times New Roman" w:hAnsi="Times New Roman" w:cs="Times New Roman"/>
+          <w:i/>
+          <w:sz w:val="24"/>
+          <w:szCs w:val="24"/>
+        </w:rPr>
+        <w:t>accumulate(</w:t>
+      </w:r>
+      <w:proofErr w:type="gramEnd"/>
+      <w:r>
+        <w:rPr>
+          <w:rFonts w:ascii="Times New Roman" w:hAnsi="Times New Roman" w:cs="Times New Roman"/>
+          <w:i/>
+          <w:sz w:val="24"/>
+          <w:szCs w:val="24"/>
+        </w:rPr>
+        <w:t xml:space="preserve">) </w:t>
+      </w:r>
+      <w:r>
+        <w:rPr>
+          <w:rFonts w:ascii="Times New Roman" w:hAnsi="Times New Roman" w:cs="Times New Roman"/>
+          <w:sz w:val="24"/>
+          <w:szCs w:val="24"/>
+        </w:rPr>
+        <w:t xml:space="preserve">returns the sum of the sequence. The third parameter is </w:t>
+      </w:r>
+      <w:r>
+        <w:rPr>
+          <w:rFonts w:ascii="Times New Roman" w:hAnsi="Times New Roman" w:cs="Times New Roman"/>
+          <w:sz w:val="24"/>
+          <w:szCs w:val="24"/>
+        </w:rPr>
+        <w:t>for the initial value, usually 0.</w:t>
+      </w:r>
+    </w:p>
+    <w:p>
+      <w:pPr>
+        <w:pStyle w:val="ListParagraph"/>
+        <w:ind w:left="360"/>
+        <w:jc w:val="both"/>
+        <w:rPr>
+          <w:rFonts w:ascii="Times New Roman" w:hAnsi="Times New Roman" w:cs="Times New Roman"/>
+          <w:b/>
+          <w:sz w:val="24"/>
+          <w:szCs w:val="24"/>
+        </w:rPr>
+      </w:pPr>
+    </w:p>
+    <w:p>
+      <w:pPr>
+        <w:pStyle w:val="ListParagraph"/>
+        <w:numPr>
+          <w:ilvl w:val="0"/>
+          <w:numId w:val="2"/>
+        </w:numPr>
+        <w:jc w:val="both"/>
+        <w:rPr>
+          <w:rFonts w:ascii="Times New Roman" w:hAnsi="Times New Roman" w:cs="Times New Roman"/>
+          <w:b/>
+          <w:sz w:val="24"/>
+          <w:szCs w:val="24"/>
+        </w:rPr>
+      </w:pPr>
+      <w:r>
+        <w:rPr>
+          <w:rFonts w:ascii="Times New Roman" w:hAnsi="Times New Roman" w:cs="Times New Roman"/>
+          <w:sz w:val="24"/>
+          <w:szCs w:val="24"/>
+        </w:rPr>
+        <w:t>There are three types of containers: sequence containers, associative containers, and container adapters.</w:t>
+      </w:r>
+    </w:p>
+    <w:p>
+      <w:pPr>
+        <w:pStyle w:val="ListParagraph"/>
+        <w:numPr>
+          <w:ilvl w:val="0"/>
+          <w:numId w:val="2"/>
+        </w:numPr>
+        <w:jc w:val="both"/>
+        <w:rPr>
+          <w:rFonts w:ascii="Times New Roman" w:hAnsi="Times New Roman" w:cs="Times New Roman"/>
+          <w:b/>
+          <w:sz w:val="24"/>
+          <w:szCs w:val="24"/>
+        </w:rPr>
+      </w:pPr>
+      <w:r>
+        <w:rPr>
+          <w:rFonts w:ascii="Times New Roman" w:hAnsi="Times New Roman" w:cs="Times New Roman"/>
+          <w:b/>
+          <w:sz w:val="24"/>
+          <w:szCs w:val="24"/>
+        </w:rPr>
+        <w:t xml:space="preserve">Sequence containers </w:t>
+      </w:r>
+      <w:r>
+        <w:rPr>
+          <w:rFonts w:ascii="Times New Roman" w:hAnsi="Times New Roman" w:cs="Times New Roman"/>
+          <w:sz w:val="24"/>
+          <w:szCs w:val="24"/>
+        </w:rPr>
+        <w:t xml:space="preserve">maintain insertion order, e.g. </w:t>
+      </w:r>
+      <w:r>
+        <w:rPr>
+          <w:rFonts w:ascii="Times New Roman" w:hAnsi="Times New Roman" w:cs="Times New Roman"/>
+          <w:i/>
+          <w:sz w:val="24"/>
+          <w:szCs w:val="24"/>
+        </w:rPr>
+        <w:t xml:space="preserve">array, vector, list, </w:t>
+      </w:r>
+      <w:proofErr w:type="spellStart"/>
+      <w:r>
+        <w:rPr>
+          <w:rFonts w:ascii="Times New Roman" w:hAnsi="Times New Roman" w:cs="Times New Roman"/>
+          <w:i/>
+          <w:sz w:val="24"/>
+          <w:szCs w:val="24"/>
+        </w:rPr>
+        <w:t>forward_list</w:t>
+      </w:r>
+      <w:proofErr w:type="spellEnd"/>
+      <w:r>
+        <w:rPr>
+          <w:rFonts w:ascii="Times New Roman" w:hAnsi="Times New Roman" w:cs="Times New Roman"/>
+          <w:i/>
+          <w:sz w:val="24"/>
+          <w:szCs w:val="24"/>
+        </w:rPr>
+        <w:t>, deque</w:t>
+      </w:r>
+      <w:r>
+        <w:rPr>
+          <w:rFonts w:ascii="Times New Roman" w:hAnsi="Times New Roman" w:cs="Times New Roman"/>
+          <w:sz w:val="24"/>
+          <w:szCs w:val="24"/>
+        </w:rPr>
+        <w:t>.</w:t>
+      </w:r>
+    </w:p>
+    <w:p>
+      <w:pPr>
+        <w:pStyle w:val="ListParagraph"/>
+        <w:numPr>
+          <w:ilvl w:val="0"/>
+          <w:numId w:val="2"/>
+        </w:numPr>
+        <w:jc w:val="both"/>
+        <w:rPr>
+          <w:rFonts w:ascii="Times New Roman" w:hAnsi="Times New Roman" w:cs="Times New Roman"/>
+          <w:b/>
+          <w:sz w:val="24"/>
+          <w:szCs w:val="24"/>
+        </w:rPr>
+      </w:pPr>
+      <w:r>
+        <w:rPr>
+          <w:rFonts w:ascii="Times New Roman" w:hAnsi="Times New Roman" w:cs="Times New Roman"/>
+          <w:b/>
+          <w:sz w:val="24"/>
+          <w:szCs w:val="24"/>
+        </w:rPr>
+        <w:t>Associative containers</w:t>
+      </w:r>
+      <w:r>
+        <w:rPr>
+          <w:rFonts w:ascii="Times New Roman" w:hAnsi="Times New Roman" w:cs="Times New Roman"/>
+          <w:sz w:val="24"/>
+          <w:szCs w:val="24"/>
+        </w:rPr>
+        <w:t xml:space="preserve"> insert elements in a predefined order or no order, e.g. </w:t>
+      </w:r>
+      <w:r>
+        <w:rPr>
+          <w:rFonts w:ascii="Times New Roman" w:hAnsi="Times New Roman" w:cs="Times New Roman"/>
+          <w:i/>
+          <w:sz w:val="24"/>
+          <w:szCs w:val="24"/>
+        </w:rPr>
+        <w:t>set, multi set, map, multi map</w:t>
+      </w:r>
+      <w:r>
+        <w:rPr>
+          <w:rFonts w:ascii="Times New Roman" w:hAnsi="Times New Roman" w:cs="Times New Roman"/>
+          <w:sz w:val="24"/>
+          <w:szCs w:val="24"/>
+        </w:rPr>
+        <w:t>.</w:t>
+      </w:r>
+    </w:p>
+    <w:p>
+      <w:pPr>
+        <w:pStyle w:val="ListParagraph"/>
+        <w:numPr>
+          <w:ilvl w:val="0"/>
+          <w:numId w:val="2"/>
+        </w:numPr>
+        <w:jc w:val="both"/>
+        <w:rPr>
+          <w:rFonts w:ascii="Times New Roman" w:hAnsi="Times New Roman" w:cs="Times New Roman"/>
+          <w:b/>
+          <w:sz w:val="24"/>
+          <w:szCs w:val="24"/>
+        </w:rPr>
+      </w:pPr>
+      <w:r>
+        <w:rPr>
+          <w:rFonts w:ascii="Times New Roman" w:hAnsi="Times New Roman" w:cs="Times New Roman"/>
+          <w:b/>
+          <w:sz w:val="24"/>
+          <w:szCs w:val="24"/>
+        </w:rPr>
+        <w:t xml:space="preserve">Container adapters </w:t>
+      </w:r>
+      <w:r>
+        <w:rPr>
+          <w:rFonts w:ascii="Times New Roman" w:hAnsi="Times New Roman" w:cs="Times New Roman"/>
+          <w:sz w:val="24"/>
+          <w:szCs w:val="24"/>
+        </w:rPr>
+        <w:t>are variations of the other containers,</w:t>
+      </w:r>
+      <w:r>
+        <w:rPr>
+          <w:rFonts w:ascii="Times New Roman" w:hAnsi="Times New Roman" w:cs="Times New Roman"/>
+          <w:sz w:val="24"/>
+          <w:szCs w:val="24"/>
+        </w:rPr>
+        <w:t xml:space="preserve"> e.g. </w:t>
+      </w:r>
+      <w:r>
+        <w:rPr>
+          <w:rFonts w:ascii="Times New Roman" w:hAnsi="Times New Roman" w:cs="Times New Roman"/>
+          <w:i/>
+          <w:sz w:val="24"/>
+          <w:szCs w:val="24"/>
+        </w:rPr>
+        <w:t>stack, queue, priority queue</w:t>
+      </w:r>
+      <w:r>
+        <w:rPr>
+          <w:rFonts w:ascii="Times New Roman" w:hAnsi="Times New Roman" w:cs="Times New Roman"/>
+          <w:sz w:val="24"/>
+          <w:szCs w:val="24"/>
+        </w:rPr>
+        <w:t>.</w:t>
+      </w:r>
+      <w:r>
+        <w:rPr>
+          <w:rFonts w:ascii="Times New Roman" w:hAnsi="Times New Roman" w:cs="Times New Roman"/>
+          <w:sz w:val="24"/>
+          <w:szCs w:val="24"/>
+        </w:rPr>
+        <w:t xml:space="preserve"> </w:t>
+      </w:r>
+      <w:r>
+        <w:rPr>
+          <w:rFonts w:ascii="Times New Roman" w:hAnsi="Times New Roman" w:cs="Times New Roman"/>
+          <w:sz w:val="24"/>
+          <w:szCs w:val="24"/>
+        </w:rPr>
+        <w:t>T</w:t>
+      </w:r>
+      <w:r>
+        <w:rPr>
+          <w:rFonts w:ascii="Times New Roman" w:hAnsi="Times New Roman" w:cs="Times New Roman"/>
+          <w:sz w:val="24"/>
+          <w:szCs w:val="24"/>
+        </w:rPr>
+        <w:t xml:space="preserve">hey do not support iterators and as such the </w:t>
+      </w:r>
+      <w:r>
+        <w:rPr>
+          <w:rFonts w:ascii="Times New Roman" w:hAnsi="Times New Roman" w:cs="Times New Roman"/>
+          <w:i/>
+          <w:sz w:val="24"/>
+          <w:szCs w:val="24"/>
+        </w:rPr>
+        <w:t>algorithm</w:t>
+      </w:r>
+      <w:r>
+        <w:rPr>
+          <w:rFonts w:ascii="Times New Roman" w:hAnsi="Times New Roman" w:cs="Times New Roman"/>
+          <w:i/>
+          <w:sz w:val="24"/>
+          <w:szCs w:val="24"/>
+        </w:rPr>
+        <w:t xml:space="preserve"> </w:t>
+      </w:r>
+      <w:r>
+        <w:rPr>
+          <w:rFonts w:ascii="Times New Roman" w:hAnsi="Times New Roman" w:cs="Times New Roman"/>
+          <w:sz w:val="24"/>
+          <w:szCs w:val="24"/>
+        </w:rPr>
+        <w:t>doesn’t support them.</w:t>
+      </w:r>
+    </w:p>
+    <w:p>
+      <w:pPr>
+        <w:pStyle w:val="ListParagraph"/>
+        <w:ind w:left="360"/>
+        <w:jc w:val="both"/>
+        <w:rPr>
+          <w:rFonts w:ascii="Times New Roman" w:hAnsi="Times New Roman" w:cs="Times New Roman"/>
+          <w:b/>
+          <w:sz w:val="24"/>
+          <w:szCs w:val="24"/>
+        </w:rPr>
+      </w:pPr>
+    </w:p>
+    <w:p>
+      <w:pPr>
+        <w:pStyle w:val="ListParagraph"/>
+        <w:numPr>
+          <w:ilvl w:val="0"/>
+          <w:numId w:val="2"/>
+        </w:numPr>
+        <w:jc w:val="both"/>
+        <w:rPr>
+          <w:rFonts w:ascii="Times New Roman" w:hAnsi="Times New Roman" w:cs="Times New Roman"/>
+          <w:b/>
+          <w:sz w:val="24"/>
+          <w:szCs w:val="24"/>
+        </w:rPr>
+      </w:pPr>
+      <w:r>
+        <w:rPr>
+          <w:rFonts w:ascii="Times New Roman" w:hAnsi="Times New Roman" w:cs="Times New Roman"/>
+          <w:sz w:val="24"/>
+          <w:szCs w:val="24"/>
+        </w:rPr>
+        <w:t>There are five types of iterators: input, output, forward, bi-directional, and random access.</w:t>
+      </w:r>
+    </w:p>
+    <w:p>
+      <w:pPr>
+        <w:pStyle w:val="ListParagraph"/>
+        <w:numPr>
+          <w:ilvl w:val="0"/>
+          <w:numId w:val="2"/>
+        </w:numPr>
+        <w:jc w:val="both"/>
+        <w:rPr>
+          <w:rFonts w:ascii="Times New Roman" w:hAnsi="Times New Roman" w:cs="Times New Roman"/>
+          <w:b/>
+          <w:sz w:val="24"/>
+          <w:szCs w:val="24"/>
+        </w:rPr>
+      </w:pPr>
+      <w:r>
+        <w:rPr>
+          <w:rFonts w:ascii="Times New Roman" w:hAnsi="Times New Roman" w:cs="Times New Roman"/>
+          <w:b/>
+          <w:sz w:val="24"/>
+          <w:szCs w:val="24"/>
+        </w:rPr>
+        <w:t>Input iterators</w:t>
+      </w:r>
+      <w:r>
+        <w:rPr>
+          <w:rFonts w:ascii="Times New Roman" w:hAnsi="Times New Roman" w:cs="Times New Roman"/>
+          <w:sz w:val="24"/>
+          <w:szCs w:val="24"/>
+        </w:rPr>
+        <w:t xml:space="preserve"> make container elements available to the program.</w:t>
+      </w:r>
+    </w:p>
+    <w:p>
+      <w:pPr>
+        <w:pStyle w:val="ListParagraph"/>
+        <w:numPr>
+          <w:ilvl w:val="0"/>
+          <w:numId w:val="2"/>
+        </w:numPr>
+        <w:jc w:val="both"/>
+        <w:rPr>
+          <w:rFonts w:ascii="Times New Roman" w:hAnsi="Times New Roman" w:cs="Times New Roman"/>
+          <w:b/>
+          <w:sz w:val="24"/>
+          <w:szCs w:val="24"/>
+        </w:rPr>
+      </w:pPr>
+      <w:r>
+        <w:rPr>
+          <w:rFonts w:ascii="Times New Roman" w:hAnsi="Times New Roman" w:cs="Times New Roman"/>
+          <w:b/>
+          <w:sz w:val="24"/>
+          <w:szCs w:val="24"/>
+        </w:rPr>
+        <w:t>Output iterators</w:t>
+      </w:r>
+      <w:r>
+        <w:rPr>
+          <w:rFonts w:ascii="Times New Roman" w:hAnsi="Times New Roman" w:cs="Times New Roman"/>
+          <w:sz w:val="24"/>
+          <w:szCs w:val="24"/>
+        </w:rPr>
+        <w:t xml:space="preserve"> allow writing elements to the container.</w:t>
+      </w:r>
+    </w:p>
+    <w:p>
+      <w:pPr>
+        <w:pStyle w:val="ListParagraph"/>
+        <w:numPr>
+          <w:ilvl w:val="0"/>
+          <w:numId w:val="2"/>
+        </w:numPr>
+        <w:jc w:val="both"/>
+        <w:rPr>
+          <w:rFonts w:ascii="Times New Roman" w:hAnsi="Times New Roman" w:cs="Times New Roman"/>
+          <w:b/>
+          <w:sz w:val="24"/>
+          <w:szCs w:val="24"/>
+        </w:rPr>
+      </w:pPr>
+      <w:r>
+        <w:rPr>
+          <w:rFonts w:ascii="Times New Roman" w:hAnsi="Times New Roman" w:cs="Times New Roman"/>
+          <w:b/>
+          <w:sz w:val="24"/>
+          <w:szCs w:val="24"/>
+        </w:rPr>
+        <w:t xml:space="preserve">Forward iterators </w:t>
+      </w:r>
+      <w:r>
+        <w:rPr>
+          <w:rFonts w:ascii="Times New Roman" w:hAnsi="Times New Roman" w:cs="Times New Roman"/>
+          <w:sz w:val="24"/>
+          <w:szCs w:val="24"/>
+        </w:rPr>
+        <w:t>iterate in one direction over a sequence and can read/write.</w:t>
+      </w:r>
+    </w:p>
+    <w:p>
+      <w:pPr>
+        <w:pStyle w:val="ListParagraph"/>
+        <w:numPr>
+          <w:ilvl w:val="0"/>
+          <w:numId w:val="2"/>
+        </w:numPr>
+        <w:jc w:val="both"/>
+        <w:rPr>
+          <w:rFonts w:ascii="Times New Roman" w:hAnsi="Times New Roman" w:cs="Times New Roman"/>
+          <w:b/>
+          <w:sz w:val="24"/>
+          <w:szCs w:val="24"/>
+        </w:rPr>
+      </w:pPr>
+      <w:r>
+        <w:rPr>
+          <w:rFonts w:ascii="Times New Roman" w:hAnsi="Times New Roman" w:cs="Times New Roman"/>
+          <w:b/>
+          <w:sz w:val="24"/>
+          <w:szCs w:val="24"/>
+        </w:rPr>
+        <w:t xml:space="preserve">Bi-directional iterators </w:t>
+      </w:r>
+      <w:r>
+        <w:rPr>
+          <w:rFonts w:ascii="Times New Roman" w:hAnsi="Times New Roman" w:cs="Times New Roman"/>
+          <w:sz w:val="24"/>
+          <w:szCs w:val="24"/>
+        </w:rPr>
+        <w:t>are the same as forward iterators, but in both directions.</w:t>
+      </w:r>
+    </w:p>
+    <w:p>
+      <w:pPr>
+        <w:pStyle w:val="ListParagraph"/>
+        <w:numPr>
+          <w:ilvl w:val="0"/>
+          <w:numId w:val="2"/>
+        </w:numPr>
+        <w:jc w:val="both"/>
+        <w:rPr>
+          <w:rFonts w:ascii="Times New Roman" w:hAnsi="Times New Roman" w:cs="Times New Roman"/>
+          <w:b/>
+          <w:sz w:val="24"/>
+          <w:szCs w:val="24"/>
+        </w:rPr>
+      </w:pPr>
+      <w:r>
+        <w:rPr>
+          <w:rFonts w:ascii="Times New Roman" w:hAnsi="Times New Roman" w:cs="Times New Roman"/>
+          <w:b/>
+          <w:sz w:val="24"/>
+          <w:szCs w:val="24"/>
+        </w:rPr>
+        <w:t>Random access iterators</w:t>
+      </w:r>
+      <w:r>
+        <w:rPr>
+          <w:rFonts w:ascii="Times New Roman" w:hAnsi="Times New Roman" w:cs="Times New Roman"/>
+          <w:b/>
+          <w:i/>
+          <w:sz w:val="24"/>
+          <w:szCs w:val="24"/>
+        </w:rPr>
+        <w:t xml:space="preserve"> </w:t>
+      </w:r>
+      <w:r>
+        <w:rPr>
+          <w:rFonts w:ascii="Times New Roman" w:hAnsi="Times New Roman" w:cs="Times New Roman"/>
+          <w:sz w:val="24"/>
+          <w:szCs w:val="24"/>
+        </w:rPr>
+        <w:t>use the subscript operator to access any element.</w:t>
+      </w:r>
+    </w:p>
+    <w:p>
+      <w:pPr>
+        <w:pStyle w:val="ListParagraph"/>
+        <w:ind w:left="360"/>
+        <w:jc w:val="both"/>
+        <w:rPr>
+          <w:rFonts w:ascii="Times New Roman" w:hAnsi="Times New Roman" w:cs="Times New Roman"/>
+          <w:b/>
+          <w:sz w:val="24"/>
+          <w:szCs w:val="24"/>
+        </w:rPr>
+      </w:pPr>
+    </w:p>
+    <w:p>
+      <w:pPr>
+        <w:pStyle w:val="ListParagraph"/>
+        <w:numPr>
+          <w:ilvl w:val="0"/>
+          <w:numId w:val="2"/>
+        </w:numPr>
+        <w:jc w:val="both"/>
+        <w:rPr>
+          <w:rFonts w:ascii="Times New Roman" w:hAnsi="Times New Roman" w:cs="Times New Roman"/>
+          <w:b/>
+          <w:sz w:val="24"/>
+          <w:szCs w:val="24"/>
+        </w:rPr>
+      </w:pPr>
+      <w:r>
+        <w:rPr>
+          <w:rFonts w:ascii="Times New Roman" w:hAnsi="Times New Roman" w:cs="Times New Roman"/>
+          <w:b/>
+          <w:sz w:val="24"/>
+          <w:szCs w:val="24"/>
+        </w:rPr>
+        <w:t>Generic programming</w:t>
+      </w:r>
+      <w:r>
+        <w:rPr>
+          <w:rFonts w:ascii="Times New Roman" w:hAnsi="Times New Roman" w:cs="Times New Roman"/>
+          <w:sz w:val="24"/>
+          <w:szCs w:val="24"/>
+        </w:rPr>
+        <w:t xml:space="preserve"> allows writing code that works with multiple types in one ago. This can be done through macros, function templates, and class templates.</w:t>
+      </w:r>
+    </w:p>
+    <w:p>
+      <w:pPr>
+        <w:pStyle w:val="ListParagraph"/>
+        <w:numPr>
+          <w:ilvl w:val="0"/>
+          <w:numId w:val="2"/>
+        </w:numPr>
+        <w:jc w:val="both"/>
+        <w:rPr>
+          <w:rFonts w:ascii="Times New Roman" w:hAnsi="Times New Roman" w:cs="Times New Roman"/>
+          <w:b/>
+          <w:sz w:val="24"/>
+          <w:szCs w:val="24"/>
+        </w:rPr>
+      </w:pPr>
+      <w:r>
+        <w:rPr>
+          <w:rFonts w:ascii="Times New Roman" w:hAnsi="Times New Roman" w:cs="Times New Roman"/>
+          <w:b/>
+          <w:sz w:val="24"/>
+          <w:szCs w:val="24"/>
+        </w:rPr>
+        <w:t>Macros</w:t>
+      </w:r>
+      <w:r>
+        <w:rPr>
+          <w:rFonts w:ascii="Times New Roman" w:hAnsi="Times New Roman" w:cs="Times New Roman"/>
+          <w:sz w:val="24"/>
+          <w:szCs w:val="24"/>
+        </w:rPr>
+        <w:t xml:space="preserve"> are created using the </w:t>
+      </w:r>
+      <w:r>
+        <w:rPr>
+          <w:rFonts w:ascii="Times New Roman" w:hAnsi="Times New Roman" w:cs="Times New Roman"/>
+          <w:i/>
+          <w:sz w:val="24"/>
+          <w:szCs w:val="24"/>
+        </w:rPr>
+        <w:t>#define</w:t>
+      </w:r>
+      <w:r>
+        <w:rPr>
+          <w:rFonts w:ascii="Times New Roman" w:hAnsi="Times New Roman" w:cs="Times New Roman"/>
+          <w:sz w:val="24"/>
+          <w:szCs w:val="24"/>
+        </w:rPr>
+        <w:t xml:space="preserve"> pre-processor directive. They’re generally not recommended, especially for generic programming. It’s fine to use them for header guards. It provides no type information and is just substituted into code by the pre-processor, e.g. </w:t>
+      </w:r>
+      <w:r>
+        <w:rPr>
+          <w:rFonts w:ascii="Times New Roman" w:hAnsi="Times New Roman" w:cs="Times New Roman"/>
+          <w:i/>
+          <w:sz w:val="24"/>
+          <w:szCs w:val="24"/>
+        </w:rPr>
+        <w:t>#define PI 3.14</w:t>
+      </w:r>
+      <w:r>
+        <w:rPr>
+          <w:rFonts w:ascii="Times New Roman" w:hAnsi="Times New Roman" w:cs="Times New Roman"/>
+          <w:sz w:val="24"/>
+          <w:szCs w:val="24"/>
+        </w:rPr>
+        <w:t xml:space="preserve"> will just put </w:t>
+      </w:r>
+      <w:r>
+        <w:rPr>
+          <w:rFonts w:ascii="Times New Roman" w:hAnsi="Times New Roman" w:cs="Times New Roman"/>
+          <w:i/>
+          <w:sz w:val="24"/>
+          <w:szCs w:val="24"/>
+        </w:rPr>
+        <w:t>3.14</w:t>
+      </w:r>
+      <w:r>
+        <w:rPr>
+          <w:rFonts w:ascii="Times New Roman" w:hAnsi="Times New Roman" w:cs="Times New Roman"/>
+          <w:sz w:val="24"/>
+          <w:szCs w:val="24"/>
+        </w:rPr>
+        <w:t xml:space="preserve"> wherever it finds </w:t>
+      </w:r>
+      <w:r>
+        <w:rPr>
+          <w:rFonts w:ascii="Times New Roman" w:hAnsi="Times New Roman" w:cs="Times New Roman"/>
+          <w:i/>
+          <w:sz w:val="24"/>
+          <w:szCs w:val="24"/>
+        </w:rPr>
+        <w:t>PI</w:t>
+      </w:r>
+      <w:r>
+        <w:rPr>
+          <w:rFonts w:ascii="Times New Roman" w:hAnsi="Times New Roman" w:cs="Times New Roman"/>
+          <w:sz w:val="24"/>
+          <w:szCs w:val="24"/>
+        </w:rPr>
+        <w:t xml:space="preserve">. </w:t>
+      </w:r>
+    </w:p>
+    <w:p>
+      <w:pPr>
+        <w:pStyle w:val="ListParagraph"/>
+        <w:numPr>
+          <w:ilvl w:val="0"/>
+          <w:numId w:val="2"/>
+        </w:numPr>
+        <w:jc w:val="both"/>
+        <w:rPr>
+          <w:rFonts w:ascii="Times New Roman" w:hAnsi="Times New Roman" w:cs="Times New Roman"/>
+          <w:b/>
+          <w:sz w:val="24"/>
+          <w:szCs w:val="24"/>
+        </w:rPr>
+      </w:pPr>
+      <w:r>
+        <w:rPr>
+          <w:rFonts w:ascii="Times New Roman" w:hAnsi="Times New Roman" w:cs="Times New Roman"/>
+          <w:sz w:val="24"/>
+          <w:szCs w:val="24"/>
+        </w:rPr>
+        <w:t xml:space="preserve">Macros can also take parameters for generic programming, e.g. </w:t>
+      </w:r>
+      <w:r>
+        <w:rPr>
+          <w:rFonts w:ascii="Times New Roman" w:hAnsi="Times New Roman" w:cs="Times New Roman"/>
+          <w:i/>
+          <w:sz w:val="24"/>
+          <w:szCs w:val="24"/>
+        </w:rPr>
+        <w:t xml:space="preserve">#define </w:t>
+      </w:r>
+      <w:proofErr w:type="gramStart"/>
+      <w:r>
+        <w:rPr>
+          <w:rFonts w:ascii="Times New Roman" w:hAnsi="Times New Roman" w:cs="Times New Roman"/>
+          <w:i/>
+          <w:sz w:val="24"/>
+          <w:szCs w:val="24"/>
+        </w:rPr>
+        <w:t>MAX(</w:t>
+      </w:r>
+      <w:proofErr w:type="gramEnd"/>
+      <w:r>
+        <w:rPr>
+          <w:rFonts w:ascii="Times New Roman" w:hAnsi="Times New Roman" w:cs="Times New Roman"/>
+          <w:i/>
+          <w:sz w:val="24"/>
+          <w:szCs w:val="24"/>
+        </w:rPr>
+        <w:t>a, b) ((a&gt;b) ? a : b)</w:t>
+      </w:r>
+      <w:r>
+        <w:rPr>
+          <w:rFonts w:ascii="Times New Roman" w:hAnsi="Times New Roman" w:cs="Times New Roman"/>
+          <w:sz w:val="24"/>
+          <w:szCs w:val="24"/>
+        </w:rPr>
+        <w:t xml:space="preserve">. It’s best to wrap macros in parenthesis to </w:t>
+      </w:r>
+      <w:r>
+        <w:rPr>
+          <w:rFonts w:ascii="Times New Roman" w:hAnsi="Times New Roman" w:cs="Times New Roman"/>
+          <w:sz w:val="24"/>
+          <w:szCs w:val="24"/>
+        </w:rPr>
+        <w:t xml:space="preserve">maintain precedence, e.g. </w:t>
+      </w:r>
+      <w:r>
+        <w:rPr>
+          <w:rFonts w:ascii="Times New Roman" w:hAnsi="Times New Roman" w:cs="Times New Roman"/>
+          <w:i/>
+          <w:sz w:val="24"/>
+          <w:szCs w:val="24"/>
+        </w:rPr>
+        <w:t>#define SQUARE(a) a*a</w:t>
+      </w:r>
+      <w:r>
+        <w:rPr>
+          <w:rFonts w:ascii="Times New Roman" w:hAnsi="Times New Roman" w:cs="Times New Roman"/>
+          <w:sz w:val="24"/>
+          <w:szCs w:val="24"/>
+        </w:rPr>
+        <w:t xml:space="preserve"> is dangerous for </w:t>
+      </w:r>
+      <w:r>
+        <w:rPr>
+          <w:rFonts w:ascii="Times New Roman" w:hAnsi="Times New Roman" w:cs="Times New Roman"/>
+          <w:i/>
+          <w:sz w:val="24"/>
+          <w:szCs w:val="24"/>
+        </w:rPr>
+        <w:t>result = 100/</w:t>
+      </w:r>
+      <w:proofErr w:type="gramStart"/>
+      <w:r>
+        <w:rPr>
+          <w:rFonts w:ascii="Times New Roman" w:hAnsi="Times New Roman" w:cs="Times New Roman"/>
+          <w:i/>
+          <w:sz w:val="24"/>
+          <w:szCs w:val="24"/>
+        </w:rPr>
+        <w:t>SQUARE(</w:t>
+      </w:r>
+      <w:proofErr w:type="gramEnd"/>
+      <w:r>
+        <w:rPr>
+          <w:rFonts w:ascii="Times New Roman" w:hAnsi="Times New Roman" w:cs="Times New Roman"/>
+          <w:i/>
+          <w:sz w:val="24"/>
+          <w:szCs w:val="24"/>
+        </w:rPr>
+        <w:t>5)</w:t>
+      </w:r>
+      <w:r>
+        <w:rPr>
+          <w:rFonts w:ascii="Times New Roman" w:hAnsi="Times New Roman" w:cs="Times New Roman"/>
+          <w:sz w:val="24"/>
+          <w:szCs w:val="24"/>
+        </w:rPr>
+        <w:t xml:space="preserve"> – outputs 100, </w:t>
+      </w:r>
+      <w:r>
+        <w:rPr>
+          <w:rFonts w:ascii="Times New Roman" w:hAnsi="Times New Roman" w:cs="Times New Roman"/>
+          <w:i/>
+          <w:sz w:val="24"/>
+          <w:szCs w:val="24"/>
+        </w:rPr>
+        <w:t>#define SQUARE(a) (a*a)</w:t>
+      </w:r>
+      <w:r>
+        <w:rPr>
+          <w:rFonts w:ascii="Times New Roman" w:hAnsi="Times New Roman" w:cs="Times New Roman"/>
+          <w:sz w:val="24"/>
+          <w:szCs w:val="24"/>
+        </w:rPr>
+        <w:t xml:space="preserve"> produces correct result. </w:t>
+      </w:r>
+    </w:p>
+    <w:p>
+      <w:pPr>
+        <w:pStyle w:val="ListParagraph"/>
+        <w:numPr>
+          <w:ilvl w:val="0"/>
+          <w:numId w:val="2"/>
+        </w:numPr>
+        <w:spacing w:before="240"/>
+        <w:jc w:val="both"/>
+        <w:rPr>
+          <w:rFonts w:ascii="Times New Roman" w:hAnsi="Times New Roman" w:cs="Times New Roman"/>
+          <w:b/>
+          <w:sz w:val="24"/>
+          <w:szCs w:val="24"/>
+        </w:rPr>
+      </w:pPr>
+      <w:r>
+        <w:rPr>
+          <w:rFonts w:ascii="Times New Roman" w:hAnsi="Times New Roman" w:cs="Times New Roman"/>
+          <w:sz w:val="24"/>
+          <w:szCs w:val="24"/>
+        </w:rPr>
+        <w:t>Templates allow declaring</w:t>
+      </w:r>
+      <w:r>
+        <w:rPr>
+          <w:rFonts w:ascii="Times New Roman" w:hAnsi="Times New Roman" w:cs="Times New Roman"/>
+          <w:sz w:val="24"/>
+          <w:szCs w:val="24"/>
+        </w:rPr>
+        <w:t xml:space="preserve"> a placeholder type</w:t>
+      </w:r>
+      <w:r>
+        <w:rPr>
+          <w:rFonts w:ascii="Times New Roman" w:hAnsi="Times New Roman" w:cs="Times New Roman"/>
+          <w:sz w:val="24"/>
+          <w:szCs w:val="24"/>
+        </w:rPr>
+        <w:t xml:space="preserve">. The compiler then generates appropriate functions/classes </w:t>
+      </w:r>
+      <w:r>
+        <w:rPr>
+          <w:rFonts w:ascii="Times New Roman" w:hAnsi="Times New Roman" w:cs="Times New Roman"/>
+          <w:sz w:val="24"/>
+          <w:szCs w:val="24"/>
+        </w:rPr>
+        <w:t xml:space="preserve">with the type if it doesn’t already exist. This is referred to as </w:t>
+      </w:r>
+      <w:r>
+        <w:rPr>
+          <w:rFonts w:ascii="Times New Roman" w:hAnsi="Times New Roman" w:cs="Times New Roman"/>
+          <w:b/>
+          <w:sz w:val="24"/>
+          <w:szCs w:val="24"/>
+        </w:rPr>
+        <w:t xml:space="preserve">meta-programming </w:t>
+      </w:r>
+      <w:r>
+        <w:rPr>
+          <w:rFonts w:ascii="Times New Roman" w:hAnsi="Times New Roman" w:cs="Times New Roman"/>
+          <w:sz w:val="24"/>
+          <w:szCs w:val="24"/>
+        </w:rPr>
+        <w:t>as the compiler generates more code based on instructions from the programmer.</w:t>
+      </w:r>
+    </w:p>
+    <w:p>
+      <w:pPr>
+        <w:pStyle w:val="ListParagraph"/>
+        <w:numPr>
+          <w:ilvl w:val="0"/>
+          <w:numId w:val="2"/>
+        </w:numPr>
+        <w:spacing w:before="240"/>
+        <w:jc w:val="both"/>
+        <w:rPr>
+          <w:rFonts w:ascii="Times New Roman" w:hAnsi="Times New Roman" w:cs="Times New Roman"/>
+          <w:b/>
+          <w:sz w:val="24"/>
+          <w:szCs w:val="24"/>
+        </w:rPr>
+      </w:pPr>
+      <w:r>
+        <w:rPr>
+          <w:rFonts w:ascii="Times New Roman" w:hAnsi="Times New Roman" w:cs="Times New Roman"/>
+          <w:sz w:val="24"/>
+          <w:szCs w:val="24"/>
+        </w:rPr>
+        <w:t xml:space="preserve">To define a template </w:t>
+      </w:r>
+      <w:r>
+        <w:rPr>
+          <w:rFonts w:ascii="Times New Roman" w:hAnsi="Times New Roman" w:cs="Times New Roman"/>
+          <w:sz w:val="24"/>
+          <w:szCs w:val="24"/>
+        </w:rPr>
+        <w:t xml:space="preserve">function: </w:t>
+      </w:r>
+      <w:r>
+        <w:rPr>
+          <w:rFonts w:ascii="Times New Roman" w:hAnsi="Times New Roman" w:cs="Times New Roman"/>
+          <w:i/>
+          <w:sz w:val="24"/>
+          <w:szCs w:val="24"/>
+        </w:rPr>
+        <w:t>template &lt;</w:t>
+      </w:r>
+      <w:proofErr w:type="spellStart"/>
+      <w:r>
+        <w:rPr>
+          <w:rFonts w:ascii="Times New Roman" w:hAnsi="Times New Roman" w:cs="Times New Roman"/>
+          <w:i/>
+          <w:sz w:val="24"/>
+          <w:szCs w:val="24"/>
+        </w:rPr>
+        <w:t>typename</w:t>
+      </w:r>
+      <w:proofErr w:type="spellEnd"/>
+      <w:r>
+        <w:rPr>
+          <w:rFonts w:ascii="Times New Roman" w:hAnsi="Times New Roman" w:cs="Times New Roman"/>
+          <w:i/>
+          <w:sz w:val="24"/>
+          <w:szCs w:val="24"/>
+        </w:rPr>
+        <w:t xml:space="preserve"> T&gt; T </w:t>
+      </w:r>
+      <w:proofErr w:type="gramStart"/>
+      <w:r>
+        <w:rPr>
+          <w:rFonts w:ascii="Times New Roman" w:hAnsi="Times New Roman" w:cs="Times New Roman"/>
+          <w:i/>
+          <w:sz w:val="24"/>
+          <w:szCs w:val="24"/>
+        </w:rPr>
+        <w:t>max(</w:t>
+      </w:r>
+      <w:proofErr w:type="gramEnd"/>
+      <w:r>
+        <w:rPr>
+          <w:rFonts w:ascii="Times New Roman" w:hAnsi="Times New Roman" w:cs="Times New Roman"/>
+          <w:i/>
+          <w:sz w:val="24"/>
+          <w:szCs w:val="24"/>
+        </w:rPr>
+        <w:t>T a, T b) {…}</w:t>
+      </w:r>
+      <w:r>
+        <w:rPr>
+          <w:rFonts w:ascii="Times New Roman" w:hAnsi="Times New Roman" w:cs="Times New Roman"/>
+          <w:sz w:val="24"/>
+          <w:szCs w:val="24"/>
+        </w:rPr>
+        <w:t xml:space="preserve">. This defines a template function that takes in two arguments of type </w:t>
+      </w:r>
+      <w:r>
+        <w:rPr>
+          <w:rFonts w:ascii="Times New Roman" w:hAnsi="Times New Roman" w:cs="Times New Roman"/>
+          <w:i/>
+          <w:sz w:val="24"/>
+          <w:szCs w:val="24"/>
+        </w:rPr>
+        <w:t>T</w:t>
+      </w:r>
+      <w:r>
+        <w:rPr>
+          <w:rFonts w:ascii="Times New Roman" w:hAnsi="Times New Roman" w:cs="Times New Roman"/>
+          <w:sz w:val="24"/>
+          <w:szCs w:val="24"/>
+        </w:rPr>
+        <w:t xml:space="preserve"> and returns a </w:t>
+      </w:r>
+      <w:r>
+        <w:rPr>
+          <w:rFonts w:ascii="Times New Roman" w:hAnsi="Times New Roman" w:cs="Times New Roman"/>
+          <w:i/>
+          <w:sz w:val="24"/>
+          <w:szCs w:val="24"/>
+        </w:rPr>
+        <w:t>T</w:t>
+      </w:r>
+      <w:r>
+        <w:rPr>
+          <w:rFonts w:ascii="Times New Roman" w:hAnsi="Times New Roman" w:cs="Times New Roman"/>
+          <w:sz w:val="24"/>
+          <w:szCs w:val="24"/>
+        </w:rPr>
+        <w:t xml:space="preserve">. To use the function: </w:t>
+      </w:r>
+      <w:r>
+        <w:rPr>
+          <w:rFonts w:ascii="Times New Roman" w:hAnsi="Times New Roman" w:cs="Times New Roman"/>
+          <w:i/>
+          <w:sz w:val="24"/>
+          <w:szCs w:val="24"/>
+        </w:rPr>
+        <w:t>max&lt;int</w:t>
+      </w:r>
+      <w:proofErr w:type="gramStart"/>
+      <w:r>
+        <w:rPr>
+          <w:rFonts w:ascii="Times New Roman" w:hAnsi="Times New Roman" w:cs="Times New Roman"/>
+          <w:i/>
+          <w:sz w:val="24"/>
+          <w:szCs w:val="24"/>
+        </w:rPr>
+        <w:t>&gt;(</w:t>
+      </w:r>
+      <w:proofErr w:type="gramEnd"/>
+      <w:r>
+        <w:rPr>
+          <w:rFonts w:ascii="Times New Roman" w:hAnsi="Times New Roman" w:cs="Times New Roman"/>
+          <w:i/>
+          <w:sz w:val="24"/>
+          <w:szCs w:val="24"/>
+        </w:rPr>
+        <w:t xml:space="preserve">5, 10) </w:t>
+      </w:r>
+      <w:r>
+        <w:rPr>
+          <w:rFonts w:ascii="Times New Roman" w:hAnsi="Times New Roman" w:cs="Times New Roman"/>
+          <w:sz w:val="24"/>
+          <w:szCs w:val="24"/>
+        </w:rPr>
+        <w:t xml:space="preserve">will return 10. You can omit the type as the compiler can tell from the arguments that </w:t>
+      </w:r>
+      <w:r>
+        <w:rPr>
+          <w:rFonts w:ascii="Times New Roman" w:hAnsi="Times New Roman" w:cs="Times New Roman"/>
+          <w:i/>
+          <w:sz w:val="24"/>
+          <w:szCs w:val="24"/>
+        </w:rPr>
+        <w:t>T</w:t>
+      </w:r>
+      <w:r>
+        <w:rPr>
+          <w:rFonts w:ascii="Times New Roman" w:hAnsi="Times New Roman" w:cs="Times New Roman"/>
+          <w:sz w:val="24"/>
+          <w:szCs w:val="24"/>
+        </w:rPr>
+        <w:t xml:space="preserve"> is </w:t>
+      </w:r>
+      <w:r>
+        <w:rPr>
+          <w:rFonts w:ascii="Times New Roman" w:hAnsi="Times New Roman" w:cs="Times New Roman"/>
+          <w:i/>
+          <w:sz w:val="24"/>
+          <w:szCs w:val="24"/>
+        </w:rPr>
+        <w:t>int</w:t>
+      </w:r>
+      <w:r>
+        <w:rPr>
+          <w:rFonts w:ascii="Times New Roman" w:hAnsi="Times New Roman" w:cs="Times New Roman"/>
+          <w:sz w:val="24"/>
+          <w:szCs w:val="24"/>
+        </w:rPr>
+        <w:t xml:space="preserve">: </w:t>
+      </w:r>
+      <w:r>
+        <w:rPr>
+          <w:rFonts w:ascii="Times New Roman" w:hAnsi="Times New Roman" w:cs="Times New Roman"/>
+          <w:i/>
+          <w:sz w:val="24"/>
+          <w:szCs w:val="24"/>
+        </w:rPr>
+        <w:t>max&lt;</w:t>
+      </w:r>
+      <w:proofErr w:type="gramStart"/>
+      <w:r>
+        <w:rPr>
+          <w:rFonts w:ascii="Times New Roman" w:hAnsi="Times New Roman" w:cs="Times New Roman"/>
+          <w:i/>
+          <w:sz w:val="24"/>
+          <w:szCs w:val="24"/>
+        </w:rPr>
+        <w:t>&gt;(</w:t>
+      </w:r>
+      <w:proofErr w:type="gramEnd"/>
+      <w:r>
+        <w:rPr>
+          <w:rFonts w:ascii="Times New Roman" w:hAnsi="Times New Roman" w:cs="Times New Roman"/>
+          <w:i/>
+          <w:sz w:val="24"/>
+          <w:szCs w:val="24"/>
+        </w:rPr>
+        <w:t>5, 10)</w:t>
+      </w:r>
+      <w:r>
+        <w:rPr>
+          <w:rFonts w:ascii="Times New Roman" w:hAnsi="Times New Roman" w:cs="Times New Roman"/>
+          <w:sz w:val="24"/>
+          <w:szCs w:val="24"/>
+        </w:rPr>
+        <w:t xml:space="preserve">. Empty angled brackets are optional and can be omitted: </w:t>
+      </w:r>
+      <w:proofErr w:type="gramStart"/>
+      <w:r>
+        <w:rPr>
+          <w:rFonts w:ascii="Times New Roman" w:hAnsi="Times New Roman" w:cs="Times New Roman"/>
+          <w:i/>
+          <w:sz w:val="24"/>
+          <w:szCs w:val="24"/>
+        </w:rPr>
+        <w:t>max(</w:t>
+      </w:r>
+      <w:proofErr w:type="gramEnd"/>
+      <w:r>
+        <w:rPr>
+          <w:rFonts w:ascii="Times New Roman" w:hAnsi="Times New Roman" w:cs="Times New Roman"/>
+          <w:i/>
+          <w:sz w:val="24"/>
+          <w:szCs w:val="24"/>
+        </w:rPr>
+        <w:t>5, 10)</w:t>
+      </w:r>
+      <w:r>
+        <w:rPr>
+          <w:rFonts w:ascii="Times New Roman" w:hAnsi="Times New Roman" w:cs="Times New Roman"/>
+          <w:sz w:val="24"/>
+          <w:szCs w:val="24"/>
+        </w:rPr>
+        <w:t>.</w:t>
+      </w:r>
+      <w:r>
+        <w:rPr>
+          <w:rFonts w:ascii="Times New Roman" w:hAnsi="Times New Roman" w:cs="Times New Roman"/>
+          <w:sz w:val="24"/>
+          <w:szCs w:val="24"/>
+        </w:rPr>
+        <w:t xml:space="preserve"> You can even use a custom class as long as it supports the &gt; operator, as this operator is used by </w:t>
+      </w:r>
+      <w:r>
+        <w:rPr>
+          <w:rFonts w:ascii="Times New Roman" w:hAnsi="Times New Roman" w:cs="Times New Roman"/>
+          <w:i/>
+          <w:sz w:val="24"/>
+          <w:szCs w:val="24"/>
+        </w:rPr>
+        <w:t>max</w:t>
+      </w:r>
+      <w:r>
+        <w:rPr>
+          <w:rFonts w:ascii="Times New Roman" w:hAnsi="Times New Roman" w:cs="Times New Roman"/>
+          <w:sz w:val="24"/>
+          <w:szCs w:val="24"/>
+        </w:rPr>
+        <w:t xml:space="preserve"> to determine which argument is higher.</w:t>
+      </w:r>
+    </w:p>
+    <w:p>
+      <w:pPr>
+        <w:pStyle w:val="ListParagraph"/>
+        <w:numPr>
+          <w:ilvl w:val="0"/>
+          <w:numId w:val="2"/>
+        </w:numPr>
+        <w:spacing w:before="240"/>
+        <w:jc w:val="both"/>
+        <w:rPr>
+          <w:rFonts w:ascii="Times New Roman" w:hAnsi="Times New Roman" w:cs="Times New Roman"/>
+          <w:b/>
+          <w:sz w:val="24"/>
+          <w:szCs w:val="24"/>
+        </w:rPr>
+      </w:pPr>
+      <w:r>
+        <w:rPr>
+          <w:rFonts w:ascii="Times New Roman" w:hAnsi="Times New Roman" w:cs="Times New Roman"/>
+          <w:sz w:val="24"/>
+          <w:szCs w:val="24"/>
+        </w:rPr>
+        <w:t xml:space="preserve">To define multiple template parameters: </w:t>
+      </w:r>
+      <w:r>
+        <w:rPr>
+          <w:rFonts w:ascii="Times New Roman" w:hAnsi="Times New Roman" w:cs="Times New Roman"/>
+          <w:i/>
+          <w:sz w:val="24"/>
+          <w:szCs w:val="24"/>
+        </w:rPr>
+        <w:t>template &lt;</w:t>
+      </w:r>
+      <w:proofErr w:type="spellStart"/>
+      <w:r>
+        <w:rPr>
+          <w:rFonts w:ascii="Times New Roman" w:hAnsi="Times New Roman" w:cs="Times New Roman"/>
+          <w:i/>
+          <w:sz w:val="24"/>
+          <w:szCs w:val="24"/>
+        </w:rPr>
+        <w:t>typename</w:t>
+      </w:r>
+      <w:proofErr w:type="spellEnd"/>
+      <w:r>
+        <w:rPr>
+          <w:rFonts w:ascii="Times New Roman" w:hAnsi="Times New Roman" w:cs="Times New Roman"/>
+          <w:i/>
+          <w:sz w:val="24"/>
+          <w:szCs w:val="24"/>
+        </w:rPr>
+        <w:t xml:space="preserve"> T1, </w:t>
+      </w:r>
+      <w:proofErr w:type="spellStart"/>
+      <w:r>
+        <w:rPr>
+          <w:rFonts w:ascii="Times New Roman" w:hAnsi="Times New Roman" w:cs="Times New Roman"/>
+          <w:i/>
+          <w:sz w:val="24"/>
+          <w:szCs w:val="24"/>
+        </w:rPr>
+        <w:t>typename</w:t>
+      </w:r>
+      <w:proofErr w:type="spellEnd"/>
+      <w:r>
+        <w:rPr>
+          <w:rFonts w:ascii="Times New Roman" w:hAnsi="Times New Roman" w:cs="Times New Roman"/>
+          <w:i/>
+          <w:sz w:val="24"/>
+          <w:szCs w:val="24"/>
+        </w:rPr>
+        <w:t xml:space="preserve"> T2&gt; void </w:t>
+      </w:r>
+      <w:proofErr w:type="spellStart"/>
+      <w:proofErr w:type="gramStart"/>
+      <w:r>
+        <w:rPr>
+          <w:rFonts w:ascii="Times New Roman" w:hAnsi="Times New Roman" w:cs="Times New Roman"/>
+          <w:i/>
+          <w:sz w:val="24"/>
+          <w:szCs w:val="24"/>
+        </w:rPr>
+        <w:t>func</w:t>
+      </w:r>
+      <w:proofErr w:type="spellEnd"/>
+      <w:r>
+        <w:rPr>
+          <w:rFonts w:ascii="Times New Roman" w:hAnsi="Times New Roman" w:cs="Times New Roman"/>
+          <w:i/>
+          <w:sz w:val="24"/>
+          <w:szCs w:val="24"/>
+        </w:rPr>
+        <w:t>(</w:t>
+      </w:r>
+      <w:proofErr w:type="gramEnd"/>
+      <w:r>
+        <w:rPr>
+          <w:rFonts w:ascii="Times New Roman" w:hAnsi="Times New Roman" w:cs="Times New Roman"/>
+          <w:i/>
+          <w:sz w:val="24"/>
+          <w:szCs w:val="24"/>
+        </w:rPr>
+        <w:t>T1 a, T2 b) {…}</w:t>
+      </w:r>
+      <w:r>
+        <w:rPr>
+          <w:rFonts w:ascii="Times New Roman" w:hAnsi="Times New Roman" w:cs="Times New Roman"/>
+          <w:sz w:val="24"/>
+          <w:szCs w:val="24"/>
+        </w:rPr>
+        <w:t>.</w:t>
+      </w:r>
+      <w:r>
+        <w:rPr>
+          <w:rFonts w:ascii="Times New Roman" w:hAnsi="Times New Roman" w:cs="Times New Roman"/>
+          <w:sz w:val="24"/>
+          <w:szCs w:val="24"/>
+        </w:rPr>
+        <w:t xml:space="preserve"> This can be called as </w:t>
+      </w:r>
+      <w:proofErr w:type="spellStart"/>
+      <w:r>
+        <w:rPr>
+          <w:rFonts w:ascii="Times New Roman" w:hAnsi="Times New Roman" w:cs="Times New Roman"/>
+          <w:i/>
+          <w:sz w:val="24"/>
+          <w:szCs w:val="24"/>
+        </w:rPr>
+        <w:t>func</w:t>
+      </w:r>
+      <w:proofErr w:type="spellEnd"/>
+      <w:r>
+        <w:rPr>
+          <w:rFonts w:ascii="Times New Roman" w:hAnsi="Times New Roman" w:cs="Times New Roman"/>
+          <w:i/>
+          <w:sz w:val="24"/>
+          <w:szCs w:val="24"/>
+        </w:rPr>
+        <w:t>&lt;int, double</w:t>
+      </w:r>
+      <w:proofErr w:type="gramStart"/>
+      <w:r>
+        <w:rPr>
+          <w:rFonts w:ascii="Times New Roman" w:hAnsi="Times New Roman" w:cs="Times New Roman"/>
+          <w:i/>
+          <w:sz w:val="24"/>
+          <w:szCs w:val="24"/>
+        </w:rPr>
+        <w:t>&gt;(</w:t>
+      </w:r>
+      <w:proofErr w:type="gramEnd"/>
+      <w:r>
+        <w:rPr>
+          <w:rFonts w:ascii="Times New Roman" w:hAnsi="Times New Roman" w:cs="Times New Roman"/>
+          <w:i/>
+          <w:sz w:val="24"/>
+          <w:szCs w:val="24"/>
+        </w:rPr>
+        <w:t>5, 10.1)</w:t>
+      </w:r>
+      <w:r>
+        <w:rPr>
+          <w:rFonts w:ascii="Times New Roman" w:hAnsi="Times New Roman" w:cs="Times New Roman"/>
+          <w:sz w:val="24"/>
+          <w:szCs w:val="24"/>
+        </w:rPr>
+        <w:t xml:space="preserve"> or as </w:t>
+      </w:r>
+      <w:proofErr w:type="spellStart"/>
+      <w:r>
+        <w:rPr>
+          <w:rFonts w:ascii="Times New Roman" w:hAnsi="Times New Roman" w:cs="Times New Roman"/>
+          <w:i/>
+          <w:sz w:val="24"/>
+          <w:szCs w:val="24"/>
+        </w:rPr>
+        <w:t>func</w:t>
+      </w:r>
+      <w:proofErr w:type="spellEnd"/>
+      <w:r>
+        <w:rPr>
+          <w:rFonts w:ascii="Times New Roman" w:hAnsi="Times New Roman" w:cs="Times New Roman"/>
+          <w:i/>
+          <w:sz w:val="24"/>
+          <w:szCs w:val="24"/>
+        </w:rPr>
+        <w:t>(5, 10.1)</w:t>
+      </w:r>
+      <w:r>
+        <w:rPr>
+          <w:rFonts w:ascii="Times New Roman" w:hAnsi="Times New Roman" w:cs="Times New Roman"/>
+          <w:sz w:val="24"/>
+          <w:szCs w:val="24"/>
+        </w:rPr>
+        <w:t>.</w:t>
+      </w:r>
+      <w:r>
+        <w:rPr>
+          <w:rFonts w:ascii="Times New Roman" w:hAnsi="Times New Roman" w:cs="Times New Roman"/>
+          <w:sz w:val="24"/>
+          <w:szCs w:val="24"/>
+        </w:rPr>
+        <w:t xml:space="preserve"> You can use </w:t>
+      </w:r>
+      <w:proofErr w:type="spellStart"/>
+      <w:r>
+        <w:rPr>
+          <w:rFonts w:ascii="Times New Roman" w:hAnsi="Times New Roman" w:cs="Times New Roman"/>
+          <w:i/>
+          <w:sz w:val="24"/>
+          <w:szCs w:val="24"/>
+        </w:rPr>
+        <w:t>const</w:t>
+      </w:r>
+      <w:proofErr w:type="spellEnd"/>
+      <w:r>
+        <w:rPr>
+          <w:rFonts w:ascii="Times New Roman" w:hAnsi="Times New Roman" w:cs="Times New Roman"/>
+          <w:i/>
+          <w:sz w:val="24"/>
+          <w:szCs w:val="24"/>
+        </w:rPr>
+        <w:t>/&amp;</w:t>
+      </w:r>
+      <w:r>
+        <w:rPr>
+          <w:rFonts w:ascii="Times New Roman" w:hAnsi="Times New Roman" w:cs="Times New Roman"/>
+          <w:sz w:val="24"/>
+          <w:szCs w:val="24"/>
+        </w:rPr>
+        <w:t xml:space="preserve"> qualifiers as needed and not all parameters/return have to be a generic type, etc.</w:t>
+      </w:r>
+    </w:p>
+    <w:p>
+      <w:pPr>
+        <w:pStyle w:val="ListParagraph"/>
+        <w:numPr>
+          <w:ilvl w:val="0"/>
+          <w:numId w:val="2"/>
+        </w:numPr>
+        <w:spacing w:before="240"/>
+        <w:jc w:val="both"/>
+        <w:rPr>
+          <w:rFonts w:ascii="Times New Roman" w:hAnsi="Times New Roman" w:cs="Times New Roman"/>
+          <w:b/>
+          <w:sz w:val="24"/>
+          <w:szCs w:val="24"/>
+        </w:rPr>
+      </w:pPr>
+      <w:r>
+        <w:rPr>
+          <w:rFonts w:ascii="Times New Roman" w:hAnsi="Times New Roman" w:cs="Times New Roman"/>
+          <w:sz w:val="24"/>
+          <w:szCs w:val="24"/>
+        </w:rPr>
+        <w:t xml:space="preserve">You can also use </w:t>
+      </w:r>
+      <w:r>
+        <w:rPr>
+          <w:rFonts w:ascii="Times New Roman" w:hAnsi="Times New Roman" w:cs="Times New Roman"/>
+          <w:i/>
+          <w:sz w:val="24"/>
+          <w:szCs w:val="24"/>
+        </w:rPr>
+        <w:t>class</w:t>
+      </w:r>
+      <w:r>
+        <w:rPr>
+          <w:rFonts w:ascii="Times New Roman" w:hAnsi="Times New Roman" w:cs="Times New Roman"/>
+          <w:sz w:val="24"/>
+          <w:szCs w:val="24"/>
+        </w:rPr>
+        <w:t xml:space="preserve"> instead of </w:t>
+      </w:r>
+      <w:proofErr w:type="spellStart"/>
+      <w:r>
+        <w:rPr>
+          <w:rFonts w:ascii="Times New Roman" w:hAnsi="Times New Roman" w:cs="Times New Roman"/>
+          <w:i/>
+          <w:sz w:val="24"/>
+          <w:szCs w:val="24"/>
+        </w:rPr>
+        <w:t>typename</w:t>
+      </w:r>
+      <w:proofErr w:type="spellEnd"/>
+      <w:r>
+        <w:rPr>
+          <w:rFonts w:ascii="Times New Roman" w:hAnsi="Times New Roman" w:cs="Times New Roman"/>
+          <w:sz w:val="24"/>
+          <w:szCs w:val="24"/>
+        </w:rPr>
+        <w:t xml:space="preserve">, but </w:t>
+      </w:r>
+      <w:proofErr w:type="spellStart"/>
+      <w:r>
+        <w:rPr>
+          <w:rFonts w:ascii="Times New Roman" w:hAnsi="Times New Roman" w:cs="Times New Roman"/>
+          <w:i/>
+          <w:sz w:val="24"/>
+          <w:szCs w:val="24"/>
+        </w:rPr>
+        <w:t>typename</w:t>
+      </w:r>
+      <w:proofErr w:type="spellEnd"/>
+      <w:r>
+        <w:rPr>
+          <w:rFonts w:ascii="Times New Roman" w:hAnsi="Times New Roman" w:cs="Times New Roman"/>
+          <w:sz w:val="24"/>
+          <w:szCs w:val="24"/>
+        </w:rPr>
+        <w:t xml:space="preserve"> is the more modern keyword, there’s no other difference.</w:t>
+      </w:r>
+    </w:p>
+    <w:p>
+      <w:pPr>
+        <w:pStyle w:val="ListParagraph"/>
+        <w:numPr>
+          <w:ilvl w:val="0"/>
+          <w:numId w:val="2"/>
+        </w:numPr>
+        <w:spacing w:before="240"/>
+        <w:jc w:val="both"/>
+        <w:rPr>
+          <w:rFonts w:ascii="Times New Roman" w:hAnsi="Times New Roman" w:cs="Times New Roman"/>
+          <w:b/>
+          <w:sz w:val="24"/>
+          <w:szCs w:val="24"/>
+        </w:rPr>
+      </w:pPr>
+      <w:r>
+        <w:rPr>
+          <w:rFonts w:ascii="Times New Roman" w:hAnsi="Times New Roman" w:cs="Times New Roman"/>
+          <w:sz w:val="24"/>
+          <w:szCs w:val="24"/>
+        </w:rPr>
+        <w:t xml:space="preserve">If a class contains many methods that depend on the same generic type, then the entire class can be declared as a template class, e.g. </w:t>
+      </w:r>
+      <w:r>
+        <w:rPr>
+          <w:rFonts w:ascii="Times New Roman" w:hAnsi="Times New Roman" w:cs="Times New Roman"/>
+          <w:i/>
+          <w:sz w:val="24"/>
+          <w:szCs w:val="24"/>
+        </w:rPr>
+        <w:t>template &lt;</w:t>
+      </w:r>
+      <w:proofErr w:type="spellStart"/>
+      <w:r>
+        <w:rPr>
+          <w:rFonts w:ascii="Times New Roman" w:hAnsi="Times New Roman" w:cs="Times New Roman"/>
+          <w:i/>
+          <w:sz w:val="24"/>
+          <w:szCs w:val="24"/>
+        </w:rPr>
+        <w:t>typename</w:t>
+      </w:r>
+      <w:proofErr w:type="spellEnd"/>
+      <w:r>
+        <w:rPr>
+          <w:rFonts w:ascii="Times New Roman" w:hAnsi="Times New Roman" w:cs="Times New Roman"/>
+          <w:i/>
+          <w:sz w:val="24"/>
+          <w:szCs w:val="24"/>
+        </w:rPr>
+        <w:t xml:space="preserve"> T&gt; class Item {…}</w:t>
+      </w:r>
+      <w:r>
+        <w:rPr>
+          <w:rFonts w:ascii="Times New Roman" w:hAnsi="Times New Roman" w:cs="Times New Roman"/>
+          <w:sz w:val="24"/>
+          <w:szCs w:val="24"/>
+        </w:rPr>
+        <w:t xml:space="preserve">. You can now use </w:t>
+      </w:r>
+      <w:r>
+        <w:rPr>
+          <w:rFonts w:ascii="Times New Roman" w:hAnsi="Times New Roman" w:cs="Times New Roman"/>
+          <w:i/>
+          <w:sz w:val="24"/>
+          <w:szCs w:val="24"/>
+        </w:rPr>
+        <w:t>T</w:t>
+      </w:r>
+      <w:r>
+        <w:rPr>
+          <w:rFonts w:ascii="Times New Roman" w:hAnsi="Times New Roman" w:cs="Times New Roman"/>
+          <w:sz w:val="24"/>
+          <w:szCs w:val="24"/>
+        </w:rPr>
+        <w:t xml:space="preserve"> when declaring variables anywhere within the class.</w:t>
+      </w:r>
+      <w:r>
+        <w:rPr>
+          <w:rFonts w:ascii="Times New Roman" w:hAnsi="Times New Roman" w:cs="Times New Roman"/>
+          <w:sz w:val="24"/>
+          <w:szCs w:val="24"/>
+        </w:rPr>
+        <w:t xml:space="preserve"> Template classes should usually be put in header files</w:t>
+      </w:r>
+      <w:r>
+        <w:rPr>
+          <w:rFonts w:ascii="Times New Roman" w:hAnsi="Times New Roman" w:cs="Times New Roman"/>
+          <w:sz w:val="24"/>
+          <w:szCs w:val="24"/>
+        </w:rPr>
+        <w:t xml:space="preserve">, otherwise there’ll be </w:t>
+      </w:r>
+      <w:r>
+        <w:rPr>
+          <w:rFonts w:ascii="Times New Roman" w:hAnsi="Times New Roman" w:cs="Times New Roman"/>
+          <w:sz w:val="24"/>
+          <w:szCs w:val="24"/>
+        </w:rPr>
+        <w:t>compilation errors.</w:t>
+      </w:r>
+    </w:p>
+    <w:p>
+      <w:pPr>
+        <w:pStyle w:val="ListParagraph"/>
+        <w:numPr>
+          <w:ilvl w:val="0"/>
+          <w:numId w:val="2"/>
+        </w:numPr>
+        <w:spacing w:before="240"/>
+        <w:jc w:val="both"/>
+        <w:rPr>
+          <w:rFonts w:ascii="Times New Roman" w:hAnsi="Times New Roman" w:cs="Times New Roman"/>
+          <w:b/>
+          <w:sz w:val="24"/>
+          <w:szCs w:val="24"/>
+        </w:rPr>
+      </w:pPr>
+      <w:r>
+        <w:rPr>
+          <w:rFonts w:ascii="Times New Roman" w:hAnsi="Times New Roman" w:cs="Times New Roman"/>
+          <w:sz w:val="24"/>
+          <w:szCs w:val="24"/>
+        </w:rPr>
+        <w:t xml:space="preserve">Variables can be passed at compile time through templates, e.g. </w:t>
+      </w:r>
+      <w:r>
+        <w:rPr>
+          <w:rFonts w:ascii="Times New Roman" w:hAnsi="Times New Roman" w:cs="Times New Roman"/>
+          <w:i/>
+          <w:sz w:val="24"/>
+          <w:szCs w:val="24"/>
+        </w:rPr>
+        <w:t>template &lt;int N&gt; …</w:t>
+      </w:r>
+      <w:r>
+        <w:rPr>
+          <w:rFonts w:ascii="Times New Roman" w:hAnsi="Times New Roman" w:cs="Times New Roman"/>
+          <w:sz w:val="24"/>
+          <w:szCs w:val="24"/>
+        </w:rPr>
+        <w:t xml:space="preserve"> will accept an integer.</w:t>
+      </w:r>
+    </w:p>
+    <w:p>
+      <w:pPr>
+        <w:pStyle w:val="ListParagraph"/>
+        <w:spacing w:before="240"/>
+        <w:ind w:left="360"/>
+        <w:jc w:val="both"/>
+        <w:rPr>
+          <w:rFonts w:ascii="Times New Roman" w:hAnsi="Times New Roman" w:cs="Times New Roman"/>
+          <w:b/>
+          <w:sz w:val="24"/>
+          <w:szCs w:val="24"/>
+        </w:rPr>
+      </w:pPr>
+    </w:p>
+    <w:p>
+      <w:pPr>
+        <w:pStyle w:val="ListParagraph"/>
+        <w:numPr>
+          <w:ilvl w:val="0"/>
+          <w:numId w:val="2"/>
+        </w:numPr>
+        <w:spacing w:before="240"/>
+        <w:jc w:val="both"/>
+        <w:rPr>
+          <w:rFonts w:ascii="Times New Roman" w:hAnsi="Times New Roman" w:cs="Times New Roman"/>
+          <w:b/>
+          <w:sz w:val="24"/>
+          <w:szCs w:val="24"/>
+        </w:rPr>
+      </w:pPr>
+      <w:r>
+        <w:rPr>
+          <w:rFonts w:ascii="Times New Roman" w:hAnsi="Times New Roman" w:cs="Times New Roman"/>
+          <w:sz w:val="24"/>
+          <w:szCs w:val="24"/>
+        </w:rPr>
+        <w:t xml:space="preserve">The </w:t>
+      </w:r>
+      <w:r>
+        <w:rPr>
+          <w:rFonts w:ascii="Times New Roman" w:hAnsi="Times New Roman" w:cs="Times New Roman"/>
+          <w:i/>
+          <w:sz w:val="24"/>
+          <w:szCs w:val="24"/>
+        </w:rPr>
+        <w:t>pair</w:t>
+      </w:r>
+      <w:r>
+        <w:rPr>
+          <w:rFonts w:ascii="Times New Roman" w:hAnsi="Times New Roman" w:cs="Times New Roman"/>
+          <w:sz w:val="24"/>
+          <w:szCs w:val="24"/>
+        </w:rPr>
+        <w:t xml:space="preserve"> template class is used to associate two pieces of data together. It’s generic so the type of data can be anything.</w:t>
+      </w:r>
+      <w:r>
+        <w:rPr>
+          <w:rFonts w:ascii="Times New Roman" w:hAnsi="Times New Roman" w:cs="Times New Roman"/>
+          <w:sz w:val="24"/>
+          <w:szCs w:val="24"/>
+        </w:rPr>
+        <w:t xml:space="preserve"> You can either provide arguments thro</w:t>
+      </w:r>
+      <w:r>
+        <w:rPr>
+          <w:rFonts w:ascii="Times New Roman" w:hAnsi="Times New Roman" w:cs="Times New Roman"/>
+          <w:sz w:val="24"/>
+          <w:szCs w:val="24"/>
+        </w:rPr>
+        <w:t>ugh</w:t>
+      </w:r>
+      <w:r>
+        <w:rPr>
+          <w:rFonts w:ascii="Times New Roman" w:hAnsi="Times New Roman" w:cs="Times New Roman"/>
+          <w:sz w:val="24"/>
+          <w:szCs w:val="24"/>
+        </w:rPr>
+        <w:t xml:space="preserve"> the constructor, or through </w:t>
+      </w:r>
+      <w:proofErr w:type="spellStart"/>
+      <w:r>
+        <w:rPr>
+          <w:rFonts w:ascii="Times New Roman" w:hAnsi="Times New Roman" w:cs="Times New Roman"/>
+          <w:i/>
+          <w:sz w:val="24"/>
+          <w:szCs w:val="24"/>
+        </w:rPr>
+        <w:t>make_</w:t>
+      </w:r>
+      <w:proofErr w:type="gramStart"/>
+      <w:r>
+        <w:rPr>
+          <w:rFonts w:ascii="Times New Roman" w:hAnsi="Times New Roman" w:cs="Times New Roman"/>
+          <w:i/>
+          <w:sz w:val="24"/>
+          <w:szCs w:val="24"/>
+        </w:rPr>
+        <w:t>pair</w:t>
+      </w:r>
+      <w:proofErr w:type="spellEnd"/>
+      <w:r>
+        <w:rPr>
+          <w:rFonts w:ascii="Times New Roman" w:hAnsi="Times New Roman" w:cs="Times New Roman"/>
+          <w:i/>
+          <w:sz w:val="24"/>
+          <w:szCs w:val="24"/>
+        </w:rPr>
+        <w:t>(</w:t>
+      </w:r>
+      <w:proofErr w:type="gramEnd"/>
+      <w:r>
+        <w:rPr>
+          <w:rFonts w:ascii="Times New Roman" w:hAnsi="Times New Roman" w:cs="Times New Roman"/>
+          <w:i/>
+          <w:sz w:val="24"/>
+          <w:szCs w:val="24"/>
+        </w:rPr>
+        <w:t>)</w:t>
+      </w:r>
+      <w:r>
+        <w:rPr>
+          <w:rFonts w:ascii="Times New Roman" w:hAnsi="Times New Roman" w:cs="Times New Roman"/>
+          <w:sz w:val="24"/>
+          <w:szCs w:val="24"/>
+        </w:rPr>
+        <w:t>.</w:t>
+      </w:r>
+      <w:r>
+        <w:rPr>
+          <w:rFonts w:ascii="Times New Roman" w:hAnsi="Times New Roman" w:cs="Times New Roman"/>
+          <w:sz w:val="24"/>
+          <w:szCs w:val="24"/>
+        </w:rPr>
+        <w:t xml:space="preserve"> You can access the attributes directly through </w:t>
+      </w:r>
+      <w:r>
+        <w:rPr>
+          <w:rFonts w:ascii="Times New Roman" w:hAnsi="Times New Roman" w:cs="Times New Roman"/>
+          <w:i/>
+          <w:sz w:val="24"/>
+          <w:szCs w:val="24"/>
+        </w:rPr>
+        <w:t>first</w:t>
+      </w:r>
+      <w:r>
+        <w:rPr>
+          <w:rFonts w:ascii="Times New Roman" w:hAnsi="Times New Roman" w:cs="Times New Roman"/>
+          <w:sz w:val="24"/>
+          <w:szCs w:val="24"/>
+        </w:rPr>
+        <w:t xml:space="preserve"> and </w:t>
+      </w:r>
+      <w:r>
+        <w:rPr>
+          <w:rFonts w:ascii="Times New Roman" w:hAnsi="Times New Roman" w:cs="Times New Roman"/>
+          <w:i/>
+          <w:sz w:val="24"/>
+          <w:szCs w:val="24"/>
+        </w:rPr>
+        <w:t>second</w:t>
+      </w:r>
+      <w:r>
+        <w:rPr>
+          <w:rFonts w:ascii="Times New Roman" w:hAnsi="Times New Roman" w:cs="Times New Roman"/>
+          <w:sz w:val="24"/>
+          <w:szCs w:val="24"/>
+        </w:rPr>
+        <w:t>.</w:t>
+      </w:r>
+    </w:p>
+    <w:p>
+      <w:pPr>
+        <w:pStyle w:val="ListParagraph"/>
+        <w:numPr>
+          <w:ilvl w:val="0"/>
+          <w:numId w:val="2"/>
+        </w:numPr>
+        <w:spacing w:before="240"/>
+        <w:jc w:val="both"/>
+        <w:rPr>
+          <w:rFonts w:ascii="Times New Roman" w:hAnsi="Times New Roman" w:cs="Times New Roman"/>
+          <w:b/>
+          <w:sz w:val="24"/>
+          <w:szCs w:val="24"/>
+        </w:rPr>
+      </w:pPr>
+      <w:r>
+        <w:rPr>
+          <w:rFonts w:ascii="Times New Roman" w:hAnsi="Times New Roman" w:cs="Times New Roman"/>
+          <w:sz w:val="24"/>
+          <w:szCs w:val="24"/>
+        </w:rPr>
+        <w:t xml:space="preserve">The </w:t>
+      </w:r>
+      <w:r>
+        <w:rPr>
+          <w:rFonts w:ascii="Times New Roman" w:hAnsi="Times New Roman" w:cs="Times New Roman"/>
+          <w:i/>
+          <w:sz w:val="24"/>
+          <w:szCs w:val="24"/>
+        </w:rPr>
+        <w:t>tuple</w:t>
+      </w:r>
+      <w:r>
+        <w:rPr>
+          <w:rFonts w:ascii="Times New Roman" w:hAnsi="Times New Roman" w:cs="Times New Roman"/>
+          <w:sz w:val="24"/>
+          <w:szCs w:val="24"/>
+        </w:rPr>
+        <w:t xml:space="preserve"> template class works like </w:t>
+      </w:r>
+      <w:r>
+        <w:rPr>
+          <w:rFonts w:ascii="Times New Roman" w:hAnsi="Times New Roman" w:cs="Times New Roman"/>
+          <w:i/>
+          <w:sz w:val="24"/>
+          <w:szCs w:val="24"/>
+        </w:rPr>
+        <w:t>pair</w:t>
+      </w:r>
+      <w:r>
+        <w:rPr>
+          <w:rFonts w:ascii="Times New Roman" w:hAnsi="Times New Roman" w:cs="Times New Roman"/>
+          <w:sz w:val="24"/>
+          <w:szCs w:val="24"/>
+        </w:rPr>
+        <w:t xml:space="preserve"> except it can associate many pieces of data together. All of them can be of a different type.</w:t>
+      </w:r>
+      <w:r>
+        <w:rPr>
+          <w:rFonts w:ascii="Times New Roman" w:hAnsi="Times New Roman" w:cs="Times New Roman"/>
+          <w:sz w:val="24"/>
+          <w:szCs w:val="24"/>
+        </w:rPr>
+        <w:t xml:space="preserve"> </w:t>
+      </w:r>
+      <w:r>
+        <w:rPr>
+          <w:rFonts w:ascii="Times New Roman" w:hAnsi="Times New Roman" w:cs="Times New Roman"/>
+          <w:sz w:val="24"/>
+          <w:szCs w:val="24"/>
+        </w:rPr>
+        <w:t>You can either provide arguments thro</w:t>
+      </w:r>
+      <w:r>
+        <w:rPr>
+          <w:rFonts w:ascii="Times New Roman" w:hAnsi="Times New Roman" w:cs="Times New Roman"/>
+          <w:sz w:val="24"/>
+          <w:szCs w:val="24"/>
+        </w:rPr>
+        <w:t>ugh</w:t>
+      </w:r>
+      <w:r>
+        <w:rPr>
+          <w:rFonts w:ascii="Times New Roman" w:hAnsi="Times New Roman" w:cs="Times New Roman"/>
+          <w:sz w:val="24"/>
+          <w:szCs w:val="24"/>
+        </w:rPr>
+        <w:t xml:space="preserve"> the constructor, or through </w:t>
+      </w:r>
+      <w:proofErr w:type="spellStart"/>
+      <w:r>
+        <w:rPr>
+          <w:rFonts w:ascii="Times New Roman" w:hAnsi="Times New Roman" w:cs="Times New Roman"/>
+          <w:i/>
+          <w:sz w:val="24"/>
+          <w:szCs w:val="24"/>
+        </w:rPr>
+        <w:t>make_</w:t>
+      </w:r>
+      <w:proofErr w:type="gramStart"/>
+      <w:r>
+        <w:rPr>
+          <w:rFonts w:ascii="Times New Roman" w:hAnsi="Times New Roman" w:cs="Times New Roman"/>
+          <w:i/>
+          <w:sz w:val="24"/>
+          <w:szCs w:val="24"/>
+        </w:rPr>
+        <w:t>tuple</w:t>
+      </w:r>
+      <w:proofErr w:type="spellEnd"/>
+      <w:r>
+        <w:rPr>
+          <w:rFonts w:ascii="Times New Roman" w:hAnsi="Times New Roman" w:cs="Times New Roman"/>
+          <w:i/>
+          <w:sz w:val="24"/>
+          <w:szCs w:val="24"/>
+        </w:rPr>
+        <w:t>(</w:t>
+      </w:r>
+      <w:proofErr w:type="gramEnd"/>
+      <w:r>
+        <w:rPr>
+          <w:rFonts w:ascii="Times New Roman" w:hAnsi="Times New Roman" w:cs="Times New Roman"/>
+          <w:i/>
+          <w:sz w:val="24"/>
+          <w:szCs w:val="24"/>
+        </w:rPr>
+        <w:t>)</w:t>
+      </w:r>
+      <w:r>
+        <w:rPr>
+          <w:rFonts w:ascii="Times New Roman" w:hAnsi="Times New Roman" w:cs="Times New Roman"/>
+          <w:sz w:val="24"/>
+          <w:szCs w:val="24"/>
+        </w:rPr>
+        <w:t>.</w:t>
+      </w:r>
+      <w:r>
+        <w:rPr>
+          <w:rFonts w:ascii="Times New Roman" w:hAnsi="Times New Roman" w:cs="Times New Roman"/>
+          <w:sz w:val="24"/>
+          <w:szCs w:val="24"/>
+        </w:rPr>
+        <w:t xml:space="preserve"> You can access the data through </w:t>
+      </w:r>
+      <w:proofErr w:type="gramStart"/>
+      <w:r>
+        <w:rPr>
+          <w:rFonts w:ascii="Times New Roman" w:hAnsi="Times New Roman" w:cs="Times New Roman"/>
+          <w:i/>
+          <w:sz w:val="24"/>
+          <w:szCs w:val="24"/>
+        </w:rPr>
+        <w:t>std::</w:t>
+      </w:r>
+      <w:proofErr w:type="gramEnd"/>
+      <w:r>
+        <w:rPr>
+          <w:rFonts w:ascii="Times New Roman" w:hAnsi="Times New Roman" w:cs="Times New Roman"/>
+          <w:i/>
+          <w:sz w:val="24"/>
+          <w:szCs w:val="24"/>
+        </w:rPr>
+        <w:t>get&lt;index&gt;(tuple)</w:t>
+      </w:r>
+      <w:r>
+        <w:rPr>
+          <w:rFonts w:ascii="Times New Roman" w:hAnsi="Times New Roman" w:cs="Times New Roman"/>
+          <w:sz w:val="24"/>
+          <w:szCs w:val="24"/>
+        </w:rPr>
+        <w:t>.</w:t>
+      </w:r>
+    </w:p>
+    <w:p>
+      <w:pPr>
+        <w:pStyle w:val="ListParagraph"/>
+        <w:spacing w:before="240"/>
+        <w:ind w:left="360"/>
+        <w:jc w:val="both"/>
+        <w:rPr>
+          <w:rFonts w:ascii="Times New Roman" w:hAnsi="Times New Roman" w:cs="Times New Roman"/>
+          <w:b/>
+          <w:sz w:val="24"/>
+          <w:szCs w:val="24"/>
+        </w:rPr>
+      </w:pPr>
+    </w:p>
+    <w:p>
+      <w:pPr>
+        <w:pStyle w:val="ListParagraph"/>
+        <w:numPr>
+          <w:ilvl w:val="0"/>
+          <w:numId w:val="2"/>
+        </w:numPr>
+        <w:spacing w:before="240"/>
+        <w:jc w:val="both"/>
+        <w:rPr>
+          <w:rFonts w:ascii="Times New Roman" w:hAnsi="Times New Roman" w:cs="Times New Roman"/>
+          <w:b/>
+          <w:sz w:val="24"/>
+          <w:szCs w:val="24"/>
+        </w:rPr>
+      </w:pPr>
+      <w:r>
+        <w:rPr>
+          <w:rFonts w:ascii="Times New Roman" w:hAnsi="Times New Roman" w:cs="Times New Roman"/>
+          <w:sz w:val="24"/>
+          <w:szCs w:val="24"/>
+        </w:rPr>
+        <w:t xml:space="preserve">It’s more efficient to use arrays over vectors when the size of data is known and fixed. However, built in arrays aren’t considered safe, it’s better to use </w:t>
+      </w:r>
+      <w:proofErr w:type="gramStart"/>
+      <w:r>
+        <w:rPr>
+          <w:rFonts w:ascii="Times New Roman" w:hAnsi="Times New Roman" w:cs="Times New Roman"/>
+          <w:i/>
+          <w:sz w:val="24"/>
+          <w:szCs w:val="24"/>
+        </w:rPr>
+        <w:t>std::</w:t>
+      </w:r>
+      <w:proofErr w:type="gramEnd"/>
+      <w:r>
+        <w:rPr>
+          <w:rFonts w:ascii="Times New Roman" w:hAnsi="Times New Roman" w:cs="Times New Roman"/>
+          <w:i/>
+          <w:sz w:val="24"/>
+          <w:szCs w:val="24"/>
+        </w:rPr>
+        <w:t>array</w:t>
+      </w:r>
+      <w:r>
+        <w:rPr>
+          <w:rFonts w:ascii="Times New Roman" w:hAnsi="Times New Roman" w:cs="Times New Roman"/>
+          <w:sz w:val="24"/>
+          <w:szCs w:val="24"/>
+        </w:rPr>
+        <w:t>.</w:t>
+      </w:r>
+      <w:r>
+        <w:rPr>
+          <w:rFonts w:ascii="Times New Roman" w:hAnsi="Times New Roman" w:cs="Times New Roman"/>
+          <w:sz w:val="24"/>
+          <w:szCs w:val="24"/>
+        </w:rPr>
+        <w:t xml:space="preserve"> </w:t>
+      </w:r>
+      <w:r>
+        <w:rPr>
+          <w:rFonts w:ascii="Times New Roman" w:hAnsi="Times New Roman" w:cs="Times New Roman"/>
+          <w:sz w:val="24"/>
+          <w:szCs w:val="24"/>
+        </w:rPr>
+        <w:t xml:space="preserve">This is because </w:t>
+      </w:r>
+      <w:r>
+        <w:rPr>
+          <w:rFonts w:ascii="Times New Roman" w:hAnsi="Times New Roman" w:cs="Times New Roman"/>
+          <w:sz w:val="24"/>
+          <w:szCs w:val="24"/>
+        </w:rPr>
+        <w:t>it provides bounds checking, and keeps track of the size, etc.</w:t>
+      </w:r>
+      <w:r>
+        <w:rPr>
+          <w:rFonts w:ascii="Times New Roman" w:hAnsi="Times New Roman" w:cs="Times New Roman"/>
+          <w:sz w:val="24"/>
+          <w:szCs w:val="24"/>
+        </w:rPr>
+        <w:t xml:space="preserve"> It doesn’t have a constructor however, so the data won’t be initialised and will contain garbage/undefined values by default.</w:t>
+      </w:r>
+      <w:r>
+        <w:rPr>
+          <w:rFonts w:ascii="Times New Roman" w:hAnsi="Times New Roman" w:cs="Times New Roman"/>
+          <w:sz w:val="24"/>
+          <w:szCs w:val="24"/>
+        </w:rPr>
+        <w:t xml:space="preserve"> To use: </w:t>
+      </w:r>
+      <w:r>
+        <w:rPr>
+          <w:rFonts w:ascii="Times New Roman" w:hAnsi="Times New Roman" w:cs="Times New Roman"/>
+          <w:i/>
+          <w:sz w:val="24"/>
+          <w:szCs w:val="24"/>
+        </w:rPr>
+        <w:t>#include &lt;array&gt;</w:t>
+      </w:r>
+      <w:r>
+        <w:rPr>
+          <w:rFonts w:ascii="Times New Roman" w:hAnsi="Times New Roman" w:cs="Times New Roman"/>
+          <w:sz w:val="24"/>
+          <w:szCs w:val="24"/>
+        </w:rPr>
+        <w:t>.</w:t>
+      </w:r>
+    </w:p>
+    <w:p>
+      <w:pPr>
+        <w:pStyle w:val="ListParagraph"/>
+        <w:numPr>
+          <w:ilvl w:val="0"/>
+          <w:numId w:val="2"/>
+        </w:numPr>
+        <w:spacing w:before="240"/>
+        <w:jc w:val="both"/>
+        <w:rPr>
+          <w:rFonts w:ascii="Times New Roman" w:hAnsi="Times New Roman" w:cs="Times New Roman"/>
+          <w:b/>
+          <w:sz w:val="24"/>
+          <w:szCs w:val="24"/>
+        </w:rPr>
+      </w:pPr>
+    </w:p>
+    <w:p>
+      <w:pPr>
+        <w:pStyle w:val="ListParagraph"/>
+        <w:spacing w:before="240"/>
+        <w:ind w:left="360"/>
+        <w:jc w:val="both"/>
+        <w:rPr>
+          <w:rFonts w:ascii="Times New Roman" w:hAnsi="Times New Roman" w:cs="Times New Roman"/>
+          <w:b/>
+          <w:sz w:val="24"/>
+          <w:szCs w:val="24"/>
+        </w:rPr>
+      </w:pPr>
+    </w:p>
+    <w:p>
+      <w:pPr>
+        <w:pStyle w:val="ListParagraph"/>
+        <w:numPr>
+          <w:ilvl w:val="0"/>
+          <w:numId w:val="2"/>
+        </w:numPr>
+        <w:jc w:val="both"/>
+        <w:rPr>
+          <w:rFonts w:ascii="Times New Roman" w:hAnsi="Times New Roman" w:cs="Times New Roman"/>
+          <w:b/>
+          <w:sz w:val="24"/>
+          <w:szCs w:val="24"/>
+        </w:rPr>
+      </w:pPr>
+      <w:r>
+        <w:rPr>
+          <w:rFonts w:ascii="Times New Roman" w:hAnsi="Times New Roman" w:cs="Times New Roman"/>
+          <w:sz w:val="24"/>
+          <w:szCs w:val="24"/>
+        </w:rPr>
+        <w:t xml:space="preserve">The iterator type for a container can be obtained via the </w:t>
+      </w:r>
+      <w:r>
+        <w:rPr>
+          <w:rFonts w:ascii="Times New Roman" w:hAnsi="Times New Roman" w:cs="Times New Roman"/>
+          <w:i/>
+          <w:sz w:val="24"/>
+          <w:szCs w:val="24"/>
+        </w:rPr>
+        <w:t>iterator</w:t>
+      </w:r>
+      <w:r>
+        <w:rPr>
+          <w:rFonts w:ascii="Times New Roman" w:hAnsi="Times New Roman" w:cs="Times New Roman"/>
+          <w:sz w:val="24"/>
+          <w:szCs w:val="24"/>
+        </w:rPr>
+        <w:t xml:space="preserve"> </w:t>
+      </w:r>
+      <w:r>
+        <w:rPr>
+          <w:rFonts w:ascii="Times New Roman" w:hAnsi="Times New Roman" w:cs="Times New Roman"/>
+          <w:sz w:val="24"/>
+          <w:szCs w:val="24"/>
+        </w:rPr>
+        <w:t>type alias</w:t>
+      </w:r>
+      <w:r>
+        <w:rPr>
+          <w:rFonts w:ascii="Times New Roman" w:hAnsi="Times New Roman" w:cs="Times New Roman"/>
+          <w:sz w:val="24"/>
+          <w:szCs w:val="24"/>
+        </w:rPr>
+        <w:t xml:space="preserve">, e.g. </w:t>
+      </w:r>
+      <w:proofErr w:type="gramStart"/>
+      <w:r>
+        <w:rPr>
+          <w:rFonts w:ascii="Times New Roman" w:hAnsi="Times New Roman" w:cs="Times New Roman"/>
+          <w:i/>
+          <w:sz w:val="24"/>
+          <w:szCs w:val="24"/>
+        </w:rPr>
+        <w:t>std::</w:t>
+      </w:r>
+      <w:proofErr w:type="gramEnd"/>
+      <w:r>
+        <w:rPr>
+          <w:rFonts w:ascii="Times New Roman" w:hAnsi="Times New Roman" w:cs="Times New Roman"/>
+          <w:i/>
+          <w:sz w:val="24"/>
+          <w:szCs w:val="24"/>
+        </w:rPr>
+        <w:t>vector&lt;int&gt;::iterator</w:t>
+      </w:r>
+      <w:r>
+        <w:rPr>
+          <w:rFonts w:ascii="Times New Roman" w:hAnsi="Times New Roman" w:cs="Times New Roman"/>
+          <w:sz w:val="24"/>
+          <w:szCs w:val="24"/>
+        </w:rPr>
+        <w:t xml:space="preserve">, </w:t>
+      </w:r>
+      <w:r>
+        <w:rPr>
+          <w:rFonts w:ascii="Times New Roman" w:hAnsi="Times New Roman" w:cs="Times New Roman"/>
+          <w:i/>
+          <w:sz w:val="24"/>
+          <w:szCs w:val="24"/>
+        </w:rPr>
+        <w:t>std::map&lt;std::string, int&gt;::iterator</w:t>
+      </w:r>
+      <w:r>
+        <w:rPr>
+          <w:rFonts w:ascii="Times New Roman" w:hAnsi="Times New Roman" w:cs="Times New Roman"/>
+          <w:sz w:val="24"/>
+          <w:szCs w:val="24"/>
+        </w:rPr>
+        <w:t>, etc.</w:t>
+      </w:r>
+      <w:r>
+        <w:rPr>
+          <w:rFonts w:ascii="Times New Roman" w:hAnsi="Times New Roman" w:cs="Times New Roman"/>
+          <w:sz w:val="24"/>
+          <w:szCs w:val="24"/>
+        </w:rPr>
+        <w:t xml:space="preserve"> </w:t>
+      </w:r>
+      <w:r>
+        <w:rPr>
+          <w:rFonts w:ascii="Times New Roman" w:hAnsi="Times New Roman" w:cs="Times New Roman"/>
+          <w:i/>
+          <w:sz w:val="24"/>
+          <w:szCs w:val="24"/>
+        </w:rPr>
+        <w:t>auto</w:t>
+      </w:r>
+      <w:r>
+        <w:rPr>
+          <w:rFonts w:ascii="Times New Roman" w:hAnsi="Times New Roman" w:cs="Times New Roman"/>
+          <w:sz w:val="24"/>
+          <w:szCs w:val="24"/>
+        </w:rPr>
+        <w:t xml:space="preserve"> is often used in this case to let the compiler deduce the type, e.g. </w:t>
+      </w:r>
+      <w:r>
+        <w:rPr>
+          <w:rFonts w:ascii="Times New Roman" w:hAnsi="Times New Roman" w:cs="Times New Roman"/>
+          <w:i/>
+          <w:sz w:val="24"/>
+          <w:szCs w:val="24"/>
+        </w:rPr>
+        <w:t xml:space="preserve">auto it = </w:t>
+      </w:r>
+      <w:proofErr w:type="spellStart"/>
+      <w:r>
+        <w:rPr>
+          <w:rFonts w:ascii="Times New Roman" w:hAnsi="Times New Roman" w:cs="Times New Roman"/>
+          <w:i/>
+          <w:sz w:val="24"/>
+          <w:szCs w:val="24"/>
+        </w:rPr>
+        <w:t>vector.begin</w:t>
+      </w:r>
+      <w:proofErr w:type="spellEnd"/>
+      <w:r>
+        <w:rPr>
+          <w:rFonts w:ascii="Times New Roman" w:hAnsi="Times New Roman" w:cs="Times New Roman"/>
+          <w:i/>
+          <w:sz w:val="24"/>
+          <w:szCs w:val="24"/>
+        </w:rPr>
+        <w:t>()</w:t>
+      </w:r>
+      <w:r>
+        <w:rPr>
+          <w:rFonts w:ascii="Times New Roman" w:hAnsi="Times New Roman" w:cs="Times New Roman"/>
+          <w:sz w:val="24"/>
+          <w:szCs w:val="24"/>
+        </w:rPr>
+        <w:t>.</w:t>
+      </w:r>
+    </w:p>
+    <w:p>
+      <w:pPr>
+        <w:pStyle w:val="ListParagraph"/>
+        <w:numPr>
+          <w:ilvl w:val="0"/>
+          <w:numId w:val="2"/>
+        </w:numPr>
+        <w:jc w:val="both"/>
+        <w:rPr>
+          <w:rFonts w:ascii="Times New Roman" w:hAnsi="Times New Roman" w:cs="Times New Roman"/>
+          <w:b/>
+          <w:sz w:val="24"/>
+          <w:szCs w:val="24"/>
+        </w:rPr>
+      </w:pPr>
+      <w:proofErr w:type="gramStart"/>
+      <w:r>
+        <w:rPr>
+          <w:rFonts w:ascii="Times New Roman" w:hAnsi="Times New Roman" w:cs="Times New Roman"/>
+          <w:i/>
+          <w:sz w:val="24"/>
+          <w:szCs w:val="24"/>
+        </w:rPr>
+        <w:t>begin(</w:t>
+      </w:r>
+      <w:proofErr w:type="gramEnd"/>
+      <w:r>
+        <w:rPr>
+          <w:rFonts w:ascii="Times New Roman" w:hAnsi="Times New Roman" w:cs="Times New Roman"/>
+          <w:i/>
+          <w:sz w:val="24"/>
+          <w:szCs w:val="24"/>
+        </w:rPr>
+        <w:t xml:space="preserve">) </w:t>
+      </w:r>
+      <w:r>
+        <w:rPr>
+          <w:rFonts w:ascii="Times New Roman" w:hAnsi="Times New Roman" w:cs="Times New Roman"/>
+          <w:sz w:val="24"/>
+          <w:szCs w:val="24"/>
+        </w:rPr>
+        <w:t xml:space="preserve">is defined as the iterator to the first element. </w:t>
+      </w:r>
+      <w:proofErr w:type="gramStart"/>
+      <w:r>
+        <w:rPr>
+          <w:rFonts w:ascii="Times New Roman" w:hAnsi="Times New Roman" w:cs="Times New Roman"/>
+          <w:i/>
+          <w:sz w:val="24"/>
+          <w:szCs w:val="24"/>
+        </w:rPr>
+        <w:t>end(</w:t>
+      </w:r>
+      <w:proofErr w:type="gramEnd"/>
+      <w:r>
+        <w:rPr>
+          <w:rFonts w:ascii="Times New Roman" w:hAnsi="Times New Roman" w:cs="Times New Roman"/>
+          <w:i/>
+          <w:sz w:val="24"/>
+          <w:szCs w:val="24"/>
+        </w:rPr>
+        <w:t>)</w:t>
+      </w:r>
+      <w:r>
+        <w:rPr>
+          <w:rFonts w:ascii="Times New Roman" w:hAnsi="Times New Roman" w:cs="Times New Roman"/>
+          <w:sz w:val="24"/>
+          <w:szCs w:val="24"/>
+        </w:rPr>
+        <w:t xml:space="preserve"> is defined as the iterator one passed the last element.</w:t>
+      </w:r>
+    </w:p>
+    <w:p>
+      <w:pPr>
+        <w:pStyle w:val="ListParagraph"/>
+        <w:numPr>
+          <w:ilvl w:val="0"/>
+          <w:numId w:val="2"/>
+        </w:numPr>
+        <w:jc w:val="both"/>
+        <w:rPr>
+          <w:rFonts w:ascii="Times New Roman" w:hAnsi="Times New Roman" w:cs="Times New Roman"/>
+          <w:b/>
+          <w:sz w:val="24"/>
+          <w:szCs w:val="24"/>
+        </w:rPr>
+      </w:pPr>
+      <w:r>
+        <w:rPr>
+          <w:rFonts w:ascii="Times New Roman" w:hAnsi="Times New Roman" w:cs="Times New Roman"/>
+          <w:sz w:val="24"/>
+          <w:szCs w:val="24"/>
+        </w:rPr>
+        <w:t xml:space="preserve">All iterators can be pre/post-incremented and assigned. I/O </w:t>
+      </w:r>
+      <w:r>
+        <w:rPr>
+          <w:rFonts w:ascii="Times New Roman" w:hAnsi="Times New Roman" w:cs="Times New Roman"/>
+          <w:sz w:val="24"/>
+          <w:szCs w:val="24"/>
+        </w:rPr>
+        <w:t>iterators</w:t>
+      </w:r>
+      <w:r>
+        <w:rPr>
+          <w:rFonts w:ascii="Times New Roman" w:hAnsi="Times New Roman" w:cs="Times New Roman"/>
+          <w:sz w:val="24"/>
+          <w:szCs w:val="24"/>
+        </w:rPr>
+        <w:t xml:space="preserve"> can be dereferenced. Input </w:t>
+      </w:r>
+      <w:r>
+        <w:rPr>
+          <w:rFonts w:ascii="Times New Roman" w:hAnsi="Times New Roman" w:cs="Times New Roman"/>
+          <w:sz w:val="24"/>
+          <w:szCs w:val="24"/>
+        </w:rPr>
+        <w:t xml:space="preserve">iterators </w:t>
+      </w:r>
+      <w:r>
+        <w:rPr>
+          <w:rFonts w:ascii="Times New Roman" w:hAnsi="Times New Roman" w:cs="Times New Roman"/>
+          <w:sz w:val="24"/>
+          <w:szCs w:val="24"/>
+        </w:rPr>
+        <w:t>support equal</w:t>
+      </w:r>
+      <w:r>
+        <w:rPr>
+          <w:rFonts w:ascii="Times New Roman" w:hAnsi="Times New Roman" w:cs="Times New Roman"/>
+          <w:sz w:val="24"/>
+          <w:szCs w:val="24"/>
+        </w:rPr>
+        <w:t>ity</w:t>
+      </w:r>
+      <w:r>
+        <w:rPr>
+          <w:rFonts w:ascii="Times New Roman" w:hAnsi="Times New Roman" w:cs="Times New Roman"/>
+          <w:sz w:val="24"/>
+          <w:szCs w:val="24"/>
+        </w:rPr>
+        <w:t xml:space="preserve"> operators. Bidirectional </w:t>
+      </w:r>
+      <w:r>
+        <w:rPr>
+          <w:rFonts w:ascii="Times New Roman" w:hAnsi="Times New Roman" w:cs="Times New Roman"/>
+          <w:sz w:val="24"/>
+          <w:szCs w:val="24"/>
+        </w:rPr>
+        <w:t>iterators</w:t>
+      </w:r>
+      <w:r>
+        <w:rPr>
+          <w:rFonts w:ascii="Times New Roman" w:hAnsi="Times New Roman" w:cs="Times New Roman"/>
+          <w:sz w:val="24"/>
+          <w:szCs w:val="24"/>
+        </w:rPr>
+        <w:t xml:space="preserve"> support pre/post-decrement operators. </w:t>
+      </w:r>
+      <w:r>
+        <w:rPr>
+          <w:rFonts w:ascii="Times New Roman" w:hAnsi="Times New Roman" w:cs="Times New Roman"/>
+          <w:sz w:val="24"/>
+          <w:szCs w:val="24"/>
+        </w:rPr>
+        <w:t xml:space="preserve">Random access iterators </w:t>
+      </w:r>
+      <w:r>
+        <w:rPr>
+          <w:rFonts w:ascii="Times New Roman" w:hAnsi="Times New Roman" w:cs="Times New Roman"/>
+          <w:sz w:val="24"/>
+          <w:szCs w:val="24"/>
+        </w:rPr>
+        <w:t>support comparison operators and increment/decrement op</w:t>
+      </w:r>
+      <w:r>
+        <w:rPr>
+          <w:rFonts w:ascii="Times New Roman" w:hAnsi="Times New Roman" w:cs="Times New Roman"/>
+          <w:sz w:val="24"/>
+          <w:szCs w:val="24"/>
+        </w:rPr>
+        <w:t>e</w:t>
+      </w:r>
+      <w:r>
+        <w:rPr>
+          <w:rFonts w:ascii="Times New Roman" w:hAnsi="Times New Roman" w:cs="Times New Roman"/>
+          <w:sz w:val="24"/>
+          <w:szCs w:val="24"/>
+        </w:rPr>
+        <w:t>rators.</w:t>
+      </w:r>
+    </w:p>
+    <w:p>
+      <w:pPr>
+        <w:pStyle w:val="ListParagraph"/>
+        <w:numPr>
+          <w:ilvl w:val="0"/>
+          <w:numId w:val="2"/>
+        </w:numPr>
+        <w:jc w:val="both"/>
+        <w:rPr>
+          <w:rFonts w:ascii="Times New Roman" w:hAnsi="Times New Roman" w:cs="Times New Roman"/>
+          <w:b/>
+          <w:sz w:val="24"/>
+          <w:szCs w:val="24"/>
+        </w:rPr>
+      </w:pPr>
+      <w:r>
+        <w:rPr>
+          <w:rFonts w:ascii="Times New Roman" w:hAnsi="Times New Roman" w:cs="Times New Roman"/>
+          <w:sz w:val="24"/>
+          <w:szCs w:val="24"/>
+        </w:rPr>
+        <w:t>Incrementing an operator moves it to the next element in the sequence. Dereferencing an operator returns the data that the iterator is pointing to.</w:t>
+      </w:r>
+      <w:bookmarkStart w:id="0" w:name="_GoBack"/>
+      <w:bookmarkEnd w:id="0"/>
     </w:p>
     <w:p>
       <w:pPr>
@@ -37166,7 +40103,7 @@
 </file>
 
 <file path=customXml/itemProps1.xml><?xml version="1.0" encoding="utf-8"?>
-<ds:datastoreItem xmlns:ds="http://schemas.openxmlformats.org/officeDocument/2006/customXml" ds:itemID="{DFBE4061-E6D5-4E46-8D5F-176241499681}">
+<ds:datastoreItem xmlns:ds="http://schemas.openxmlformats.org/officeDocument/2006/customXml" ds:itemID="{55CFF437-0500-413F-8BF1-45FB557C6AAA}">
   <ds:schemaRefs>
     <ds:schemaRef ds:uri="http://schemas.openxmlformats.org/officeDocument/2006/bibliography"/>
   </ds:schemaRefs>

</xml_diff>

<commit_message>
Covered set associative containers - set/multiset/unordered_set/unordered_multiset, and various methods.
</commit_message>
<xml_diff>
--- a/notes/BeginningCppProgramming.docx
+++ b/notes/BeginningCppProgramming.docx
@@ -37292,7 +37292,23 @@
           <w:sz w:val="24"/>
           <w:szCs w:val="24"/>
         </w:rPr>
-        <w:t xml:space="preserve"> insert elements in a predefined order or no order, e.g. </w:t>
+        <w:t xml:space="preserve"> </w:t>
+      </w:r>
+      <w:r>
+        <w:rPr>
+          <w:rFonts w:ascii="Times New Roman" w:hAnsi="Times New Roman" w:cs="Times New Roman"/>
+          <w:sz w:val="24"/>
+          <w:szCs w:val="24"/>
+        </w:rPr>
+        <w:t>allow fast retrieval of elements using a key</w:t>
+      </w:r>
+      <w:r>
+        <w:rPr>
+          <w:rFonts w:ascii="Times New Roman" w:hAnsi="Times New Roman" w:cs="Times New Roman"/>
+          <w:sz w:val="24"/>
+          <w:szCs w:val="24"/>
+        </w:rPr>
+        <w:t xml:space="preserve">, e.g. </w:t>
       </w:r>
       <w:r>
         <w:rPr>
@@ -37303,6 +37319,32 @@
         </w:rPr>
         <w:t>set, multi set, map, multi map</w:t>
       </w:r>
+      <w:r>
+        <w:rPr>
+          <w:rFonts w:ascii="Times New Roman" w:hAnsi="Times New Roman" w:cs="Times New Roman"/>
+          <w:sz w:val="24"/>
+          <w:szCs w:val="24"/>
+        </w:rPr>
+        <w:t>.</w:t>
+      </w:r>
+      <w:r>
+        <w:rPr>
+          <w:rFonts w:ascii="Times New Roman" w:hAnsi="Times New Roman" w:cs="Times New Roman"/>
+          <w:sz w:val="24"/>
+          <w:szCs w:val="24"/>
+        </w:rPr>
+        <w:t xml:space="preserve"> They’re usually implemented using balanced binary trees (red-black tree), or </w:t>
+      </w:r>
+      <w:proofErr w:type="spellStart"/>
+      <w:r>
+        <w:rPr>
+          <w:rFonts w:ascii="Times New Roman" w:hAnsi="Times New Roman" w:cs="Times New Roman"/>
+          <w:sz w:val="24"/>
+          <w:szCs w:val="24"/>
+        </w:rPr>
+        <w:t>hashsets</w:t>
+      </w:r>
+      <w:proofErr w:type="spellEnd"/>
       <w:r>
         <w:rPr>
           <w:rFonts w:ascii="Times New Roman" w:hAnsi="Times New Roman" w:cs="Times New Roman"/>
@@ -38078,14 +38120,25 @@
         </w:rPr>
         <w:t xml:space="preserve"> There’s no </w:t>
       </w:r>
-      <w:r>
-        <w:rPr>
-          <w:rFonts w:ascii="Times New Roman" w:hAnsi="Times New Roman" w:cs="Times New Roman"/>
-          <w:i/>
-          <w:sz w:val="24"/>
-          <w:szCs w:val="24"/>
-        </w:rPr>
-        <w:t>back()</w:t>
+      <w:proofErr w:type="gramStart"/>
+      <w:r>
+        <w:rPr>
+          <w:rFonts w:ascii="Times New Roman" w:hAnsi="Times New Roman" w:cs="Times New Roman"/>
+          <w:i/>
+          <w:sz w:val="24"/>
+          <w:szCs w:val="24"/>
+        </w:rPr>
+        <w:t>back(</w:t>
+      </w:r>
+      <w:proofErr w:type="gramEnd"/>
+      <w:r>
+        <w:rPr>
+          <w:rFonts w:ascii="Times New Roman" w:hAnsi="Times New Roman" w:cs="Times New Roman"/>
+          <w:i/>
+          <w:sz w:val="24"/>
+          <w:szCs w:val="24"/>
+        </w:rPr>
+        <w:t>)</w:t>
       </w:r>
       <w:r>
         <w:rPr>
@@ -38119,9 +38172,686 @@
           <w:szCs w:val="24"/>
         </w:rPr>
         <w:t>method.</w:t>
+      </w:r>
+    </w:p>
+    <w:p>
+      <w:pPr>
+        <w:pStyle w:val="ListParagraph"/>
+        <w:spacing w:before="240"/>
+        <w:ind w:left="360"/>
+        <w:jc w:val="both"/>
+        <w:rPr>
+          <w:rFonts w:ascii="Times New Roman" w:hAnsi="Times New Roman" w:cs="Times New Roman"/>
+          <w:b/>
+          <w:sz w:val="24"/>
+          <w:szCs w:val="24"/>
+        </w:rPr>
+      </w:pPr>
+    </w:p>
+    <w:p>
+      <w:pPr>
+        <w:pStyle w:val="ListParagraph"/>
+        <w:numPr>
+          <w:ilvl w:val="0"/>
+          <w:numId w:val="2"/>
+        </w:numPr>
+        <w:spacing w:before="240"/>
+        <w:jc w:val="both"/>
+        <w:rPr>
+          <w:rFonts w:ascii="Times New Roman" w:hAnsi="Times New Roman" w:cs="Times New Roman"/>
+          <w:b/>
+          <w:sz w:val="24"/>
+          <w:szCs w:val="24"/>
+        </w:rPr>
+      </w:pPr>
+      <w:r>
+        <w:rPr>
+          <w:rFonts w:ascii="Times New Roman" w:hAnsi="Times New Roman" w:cs="Times New Roman"/>
+          <w:sz w:val="24"/>
+          <w:szCs w:val="24"/>
+        </w:rPr>
+        <w:t>Associative containers:</w:t>
+      </w:r>
+    </w:p>
+    <w:p>
+      <w:pPr>
+        <w:pStyle w:val="ListParagraph"/>
+        <w:numPr>
+          <w:ilvl w:val="0"/>
+          <w:numId w:val="2"/>
+        </w:numPr>
+        <w:spacing w:before="240"/>
+        <w:jc w:val="both"/>
+        <w:rPr>
+          <w:rFonts w:ascii="Times New Roman" w:hAnsi="Times New Roman" w:cs="Times New Roman"/>
+          <w:b/>
+          <w:sz w:val="24"/>
+          <w:szCs w:val="24"/>
+        </w:rPr>
+      </w:pPr>
+      <w:r>
+        <w:rPr>
+          <w:rFonts w:ascii="Times New Roman" w:hAnsi="Times New Roman" w:cs="Times New Roman"/>
+          <w:sz w:val="24"/>
+          <w:szCs w:val="24"/>
+        </w:rPr>
+        <w:t xml:space="preserve">There are four types of sets: </w:t>
+      </w:r>
+      <w:r>
+        <w:rPr>
+          <w:rFonts w:ascii="Times New Roman" w:hAnsi="Times New Roman" w:cs="Times New Roman"/>
+          <w:i/>
+          <w:sz w:val="24"/>
+          <w:szCs w:val="24"/>
+        </w:rPr>
+        <w:t>set, multiset,</w:t>
+      </w:r>
+      <w:r>
+        <w:rPr>
+          <w:rFonts w:ascii="Times New Roman" w:hAnsi="Times New Roman" w:cs="Times New Roman"/>
+          <w:i/>
+          <w:sz w:val="24"/>
+          <w:szCs w:val="24"/>
+        </w:rPr>
+        <w:t xml:space="preserve"> </w:t>
+      </w:r>
+      <w:r>
+        <w:rPr>
+          <w:rFonts w:ascii="Times New Roman" w:hAnsi="Times New Roman" w:cs="Times New Roman"/>
+          <w:i/>
+          <w:sz w:val="24"/>
+          <w:szCs w:val="24"/>
+        </w:rPr>
+        <w:t>unordered</w:t>
+      </w:r>
+      <w:r>
+        <w:rPr>
+          <w:rFonts w:ascii="Times New Roman" w:hAnsi="Times New Roman" w:cs="Times New Roman"/>
+          <w:i/>
+          <w:sz w:val="24"/>
+          <w:szCs w:val="24"/>
+        </w:rPr>
+        <w:softHyphen/>
+        <w:t>_set</w:t>
+      </w:r>
+      <w:r>
+        <w:rPr>
+          <w:rFonts w:ascii="Times New Roman" w:hAnsi="Times New Roman" w:cs="Times New Roman"/>
+          <w:i/>
+          <w:sz w:val="24"/>
+          <w:szCs w:val="24"/>
+        </w:rPr>
+        <w:t xml:space="preserve">, </w:t>
+      </w:r>
+      <w:r>
+        <w:rPr>
+          <w:rFonts w:ascii="Times New Roman" w:hAnsi="Times New Roman" w:cs="Times New Roman"/>
+          <w:sz w:val="24"/>
+          <w:szCs w:val="24"/>
+        </w:rPr>
+        <w:t>and</w:t>
+      </w:r>
+      <w:r>
+        <w:rPr>
+          <w:rFonts w:ascii="Times New Roman" w:hAnsi="Times New Roman" w:cs="Times New Roman"/>
+          <w:i/>
+          <w:sz w:val="24"/>
+          <w:szCs w:val="24"/>
+        </w:rPr>
+        <w:t xml:space="preserve"> unordered_multiset</w:t>
+      </w:r>
+      <w:r>
+        <w:rPr>
+          <w:rFonts w:ascii="Times New Roman" w:hAnsi="Times New Roman" w:cs="Times New Roman"/>
+          <w:sz w:val="24"/>
+          <w:szCs w:val="24"/>
+        </w:rPr>
+        <w:t xml:space="preserve">. </w:t>
+      </w:r>
+      <w:r>
+        <w:rPr>
+          <w:rFonts w:ascii="Times New Roman" w:hAnsi="Times New Roman" w:cs="Times New Roman"/>
+          <w:sz w:val="24"/>
+          <w:szCs w:val="24"/>
+        </w:rPr>
+        <w:t>All of them have constant time insert, remove, and find operations.</w:t>
+      </w:r>
+      <w:r>
+        <w:rPr>
+          <w:rFonts w:ascii="Times New Roman" w:hAnsi="Times New Roman" w:cs="Times New Roman"/>
+          <w:sz w:val="24"/>
+          <w:szCs w:val="24"/>
+        </w:rPr>
+        <w:t xml:space="preserve"> For </w:t>
+      </w:r>
+      <w:r>
+        <w:rPr>
+          <w:rFonts w:ascii="Times New Roman" w:hAnsi="Times New Roman" w:cs="Times New Roman"/>
+          <w:i/>
+          <w:sz w:val="24"/>
+          <w:szCs w:val="24"/>
+        </w:rPr>
+        <w:t>set</w:t>
+      </w:r>
+      <w:r>
+        <w:rPr>
+          <w:rFonts w:ascii="Times New Roman" w:hAnsi="Times New Roman" w:cs="Times New Roman"/>
+          <w:sz w:val="24"/>
+          <w:szCs w:val="24"/>
+        </w:rPr>
+        <w:t xml:space="preserve"> and </w:t>
+      </w:r>
+      <w:r>
+        <w:rPr>
+          <w:rFonts w:ascii="Times New Roman" w:hAnsi="Times New Roman" w:cs="Times New Roman"/>
+          <w:i/>
+          <w:sz w:val="24"/>
+          <w:szCs w:val="24"/>
+        </w:rPr>
+        <w:t>multiset</w:t>
+      </w:r>
+      <w:r>
+        <w:rPr>
+          <w:rFonts w:ascii="Times New Roman" w:hAnsi="Times New Roman" w:cs="Times New Roman"/>
+          <w:sz w:val="24"/>
+          <w:szCs w:val="24"/>
+        </w:rPr>
+        <w:t xml:space="preserve">: </w:t>
+      </w:r>
+      <w:r>
+        <w:rPr>
+          <w:rFonts w:ascii="Times New Roman" w:hAnsi="Times New Roman" w:cs="Times New Roman"/>
+          <w:i/>
+          <w:sz w:val="24"/>
+          <w:szCs w:val="24"/>
+        </w:rPr>
+        <w:t>#include &lt;set&gt;</w:t>
+      </w:r>
+      <w:r>
+        <w:rPr>
+          <w:rFonts w:ascii="Times New Roman" w:hAnsi="Times New Roman" w:cs="Times New Roman"/>
+          <w:sz w:val="24"/>
+          <w:szCs w:val="24"/>
+        </w:rPr>
+        <w:t xml:space="preserve">, for </w:t>
+      </w:r>
+      <w:r>
+        <w:rPr>
+          <w:rFonts w:ascii="Times New Roman" w:hAnsi="Times New Roman" w:cs="Times New Roman"/>
+          <w:i/>
+          <w:sz w:val="24"/>
+          <w:szCs w:val="24"/>
+        </w:rPr>
+        <w:t>unordered_set</w:t>
+      </w:r>
+      <w:r>
+        <w:rPr>
+          <w:rFonts w:ascii="Times New Roman" w:hAnsi="Times New Roman" w:cs="Times New Roman"/>
+          <w:sz w:val="24"/>
+          <w:szCs w:val="24"/>
+        </w:rPr>
+        <w:t xml:space="preserve"> and </w:t>
+      </w:r>
+      <w:r>
+        <w:rPr>
+          <w:rFonts w:ascii="Times New Roman" w:hAnsi="Times New Roman" w:cs="Times New Roman"/>
+          <w:i/>
+          <w:sz w:val="24"/>
+          <w:szCs w:val="24"/>
+        </w:rPr>
+        <w:t>unordered_multiset</w:t>
+      </w:r>
+      <w:r>
+        <w:rPr>
+          <w:rFonts w:ascii="Times New Roman" w:hAnsi="Times New Roman" w:cs="Times New Roman"/>
+          <w:sz w:val="24"/>
+          <w:szCs w:val="24"/>
+        </w:rPr>
+        <w:t xml:space="preserve">: </w:t>
+      </w:r>
+      <w:r>
+        <w:rPr>
+          <w:rFonts w:ascii="Times New Roman" w:hAnsi="Times New Roman" w:cs="Times New Roman"/>
+          <w:i/>
+          <w:sz w:val="24"/>
+          <w:szCs w:val="24"/>
+        </w:rPr>
+        <w:t>#include &lt;unordered_set&gt;</w:t>
+      </w:r>
+      <w:r>
+        <w:rPr>
+          <w:rFonts w:ascii="Times New Roman" w:hAnsi="Times New Roman" w:cs="Times New Roman"/>
+          <w:sz w:val="24"/>
+          <w:szCs w:val="24"/>
+        </w:rPr>
+        <w:t>.</w:t>
+      </w:r>
+    </w:p>
+    <w:p>
+      <w:pPr>
+        <w:pStyle w:val="ListParagraph"/>
+        <w:numPr>
+          <w:ilvl w:val="0"/>
+          <w:numId w:val="2"/>
+        </w:numPr>
+        <w:spacing w:before="240"/>
+        <w:jc w:val="both"/>
+        <w:rPr>
+          <w:rFonts w:ascii="Times New Roman" w:hAnsi="Times New Roman" w:cs="Times New Roman"/>
+          <w:b/>
+          <w:sz w:val="24"/>
+          <w:szCs w:val="24"/>
+        </w:rPr>
+      </w:pPr>
+      <w:r>
+        <w:rPr>
+          <w:rFonts w:ascii="Times New Roman" w:hAnsi="Times New Roman" w:cs="Times New Roman"/>
+          <w:sz w:val="24"/>
+          <w:szCs w:val="24"/>
+        </w:rPr>
+        <w:t xml:space="preserve">A </w:t>
+      </w:r>
+      <w:r>
+        <w:rPr>
+          <w:rFonts w:ascii="Times New Roman" w:hAnsi="Times New Roman" w:cs="Times New Roman"/>
+          <w:i/>
+          <w:sz w:val="24"/>
+          <w:szCs w:val="24"/>
+        </w:rPr>
+        <w:t>set</w:t>
+      </w:r>
+      <w:r>
+        <w:rPr>
+          <w:rFonts w:ascii="Times New Roman" w:hAnsi="Times New Roman" w:cs="Times New Roman"/>
+          <w:sz w:val="24"/>
+          <w:szCs w:val="24"/>
+        </w:rPr>
+        <w:t xml:space="preserve"> is ordered by key</w:t>
+      </w:r>
+      <w:r>
+        <w:rPr>
+          <w:rFonts w:ascii="Times New Roman" w:hAnsi="Times New Roman" w:cs="Times New Roman"/>
+          <w:sz w:val="24"/>
+          <w:szCs w:val="24"/>
+        </w:rPr>
+        <w:t xml:space="preserve"> and </w:t>
+      </w:r>
+      <w:r>
+        <w:rPr>
+          <w:rFonts w:ascii="Times New Roman" w:hAnsi="Times New Roman" w:cs="Times New Roman"/>
+          <w:sz w:val="24"/>
+          <w:szCs w:val="24"/>
+        </w:rPr>
+        <w:t>ignores</w:t>
+      </w:r>
+      <w:r>
+        <w:rPr>
+          <w:rFonts w:ascii="Times New Roman" w:hAnsi="Times New Roman" w:cs="Times New Roman"/>
+          <w:sz w:val="24"/>
+          <w:szCs w:val="24"/>
+        </w:rPr>
+        <w:t xml:space="preserve"> duplicates</w:t>
+      </w:r>
+      <w:r>
+        <w:rPr>
+          <w:rFonts w:ascii="Times New Roman" w:hAnsi="Times New Roman" w:cs="Times New Roman"/>
+          <w:sz w:val="24"/>
+          <w:szCs w:val="24"/>
+        </w:rPr>
+        <w:t>. All iterators are available and invalidate when the corresponding element is deleted.</w:t>
+      </w:r>
+    </w:p>
+    <w:p>
+      <w:pPr>
+        <w:pStyle w:val="ListParagraph"/>
+        <w:numPr>
+          <w:ilvl w:val="0"/>
+          <w:numId w:val="2"/>
+        </w:numPr>
+        <w:spacing w:before="240"/>
+        <w:jc w:val="both"/>
+        <w:rPr>
+          <w:rFonts w:ascii="Times New Roman" w:hAnsi="Times New Roman" w:cs="Times New Roman"/>
+          <w:b/>
+          <w:sz w:val="24"/>
+          <w:szCs w:val="24"/>
+        </w:rPr>
+      </w:pPr>
+      <w:r>
+        <w:rPr>
+          <w:rFonts w:ascii="Times New Roman" w:hAnsi="Times New Roman" w:cs="Times New Roman"/>
+          <w:sz w:val="24"/>
+          <w:szCs w:val="24"/>
+        </w:rPr>
+        <w:t xml:space="preserve">A </w:t>
+      </w:r>
+      <w:r>
+        <w:rPr>
+          <w:rFonts w:ascii="Times New Roman" w:hAnsi="Times New Roman" w:cs="Times New Roman"/>
+          <w:i/>
+          <w:sz w:val="24"/>
+          <w:szCs w:val="24"/>
+        </w:rPr>
+        <w:t>multiset</w:t>
+      </w:r>
+      <w:r>
+        <w:rPr>
+          <w:rFonts w:ascii="Times New Roman" w:hAnsi="Times New Roman" w:cs="Times New Roman"/>
+          <w:sz w:val="24"/>
+          <w:szCs w:val="24"/>
+        </w:rPr>
+        <w:t xml:space="preserve"> allows duplicate elements, otherwise it’s the same as </w:t>
+      </w:r>
+      <w:r>
+        <w:rPr>
+          <w:rFonts w:ascii="Times New Roman" w:hAnsi="Times New Roman" w:cs="Times New Roman"/>
+          <w:i/>
+          <w:sz w:val="24"/>
+          <w:szCs w:val="24"/>
+        </w:rPr>
+        <w:t>set</w:t>
+      </w:r>
+      <w:r>
+        <w:rPr>
+          <w:rFonts w:ascii="Times New Roman" w:hAnsi="Times New Roman" w:cs="Times New Roman"/>
+          <w:sz w:val="24"/>
+          <w:szCs w:val="24"/>
+        </w:rPr>
+        <w:t>.</w:t>
+      </w:r>
+    </w:p>
+    <w:p>
+      <w:pPr>
+        <w:pStyle w:val="ListParagraph"/>
+        <w:numPr>
+          <w:ilvl w:val="0"/>
+          <w:numId w:val="2"/>
+        </w:numPr>
+        <w:spacing w:before="240"/>
+        <w:jc w:val="both"/>
+        <w:rPr>
+          <w:rFonts w:ascii="Times New Roman" w:hAnsi="Times New Roman" w:cs="Times New Roman"/>
+          <w:b/>
+          <w:sz w:val="24"/>
+          <w:szCs w:val="24"/>
+        </w:rPr>
+      </w:pPr>
+      <w:r>
+        <w:rPr>
+          <w:rFonts w:ascii="Times New Roman" w:hAnsi="Times New Roman" w:cs="Times New Roman"/>
+          <w:sz w:val="24"/>
+          <w:szCs w:val="24"/>
+        </w:rPr>
+        <w:t xml:space="preserve">An </w:t>
+      </w:r>
+      <w:r>
+        <w:rPr>
+          <w:rFonts w:ascii="Times New Roman" w:hAnsi="Times New Roman" w:cs="Times New Roman"/>
+          <w:i/>
+          <w:sz w:val="24"/>
+          <w:szCs w:val="24"/>
+        </w:rPr>
+        <w:t>unordered_set</w:t>
+      </w:r>
+      <w:r>
+        <w:rPr>
+          <w:rFonts w:ascii="Times New Roman" w:hAnsi="Times New Roman" w:cs="Times New Roman"/>
+          <w:sz w:val="24"/>
+          <w:szCs w:val="24"/>
+        </w:rPr>
+        <w:t xml:space="preserve"> </w:t>
+      </w:r>
+      <w:r>
+        <w:rPr>
+          <w:rFonts w:ascii="Times New Roman" w:hAnsi="Times New Roman" w:cs="Times New Roman"/>
+          <w:sz w:val="24"/>
+          <w:szCs w:val="24"/>
+        </w:rPr>
+        <w:t>isn’t</w:t>
+      </w:r>
+      <w:r>
+        <w:rPr>
+          <w:rFonts w:ascii="Times New Roman" w:hAnsi="Times New Roman" w:cs="Times New Roman"/>
+          <w:sz w:val="24"/>
+          <w:szCs w:val="24"/>
+        </w:rPr>
+        <w:t xml:space="preserve"> order</w:t>
+      </w:r>
+      <w:r>
+        <w:rPr>
+          <w:rFonts w:ascii="Times New Roman" w:hAnsi="Times New Roman" w:cs="Times New Roman"/>
+          <w:sz w:val="24"/>
+          <w:szCs w:val="24"/>
+        </w:rPr>
+        <w:t>ed</w:t>
+      </w:r>
+      <w:r>
+        <w:rPr>
+          <w:rFonts w:ascii="Times New Roman" w:hAnsi="Times New Roman" w:cs="Times New Roman"/>
+          <w:sz w:val="24"/>
+          <w:szCs w:val="24"/>
+        </w:rPr>
+        <w:t xml:space="preserve">, elements can’t be modified – they must be deleted and replaced, and it doesn’t support reverse iterators, otherwise it’s the same as </w:t>
+      </w:r>
+      <w:r>
+        <w:rPr>
+          <w:rFonts w:ascii="Times New Roman" w:hAnsi="Times New Roman" w:cs="Times New Roman"/>
+          <w:i/>
+          <w:sz w:val="24"/>
+          <w:szCs w:val="24"/>
+        </w:rPr>
+        <w:t>set</w:t>
+      </w:r>
+      <w:r>
+        <w:rPr>
+          <w:rFonts w:ascii="Times New Roman" w:hAnsi="Times New Roman" w:cs="Times New Roman"/>
+          <w:sz w:val="24"/>
+          <w:szCs w:val="24"/>
+        </w:rPr>
+        <w:t>.</w:t>
+      </w:r>
+    </w:p>
+    <w:p>
+      <w:pPr>
+        <w:pStyle w:val="ListParagraph"/>
+        <w:numPr>
+          <w:ilvl w:val="0"/>
+          <w:numId w:val="2"/>
+        </w:numPr>
+        <w:spacing w:before="240"/>
+        <w:jc w:val="both"/>
+        <w:rPr>
+          <w:rFonts w:ascii="Times New Roman" w:hAnsi="Times New Roman" w:cs="Times New Roman"/>
+          <w:b/>
+          <w:sz w:val="24"/>
+          <w:szCs w:val="24"/>
+        </w:rPr>
+      </w:pPr>
+      <w:r>
+        <w:rPr>
+          <w:rFonts w:ascii="Times New Roman" w:hAnsi="Times New Roman" w:cs="Times New Roman"/>
+          <w:sz w:val="24"/>
+          <w:szCs w:val="24"/>
+        </w:rPr>
+        <w:t xml:space="preserve">An </w:t>
+      </w:r>
+      <w:r>
+        <w:rPr>
+          <w:rFonts w:ascii="Times New Roman" w:hAnsi="Times New Roman" w:cs="Times New Roman"/>
+          <w:i/>
+          <w:sz w:val="24"/>
+          <w:szCs w:val="24"/>
+        </w:rPr>
+        <w:t>unordered_multiset</w:t>
+      </w:r>
+      <w:r>
+        <w:rPr>
+          <w:rFonts w:ascii="Times New Roman" w:hAnsi="Times New Roman" w:cs="Times New Roman"/>
+          <w:sz w:val="24"/>
+          <w:szCs w:val="24"/>
+        </w:rPr>
+        <w:t xml:space="preserve"> is like an </w:t>
+      </w:r>
+      <w:r>
+        <w:rPr>
+          <w:rFonts w:ascii="Times New Roman" w:hAnsi="Times New Roman" w:cs="Times New Roman"/>
+          <w:i/>
+          <w:sz w:val="24"/>
+          <w:szCs w:val="24"/>
+        </w:rPr>
+        <w:t>unordered_set</w:t>
+      </w:r>
+      <w:r>
+        <w:rPr>
+          <w:rFonts w:ascii="Times New Roman" w:hAnsi="Times New Roman" w:cs="Times New Roman"/>
+          <w:sz w:val="24"/>
+          <w:szCs w:val="24"/>
+        </w:rPr>
+        <w:t xml:space="preserve"> except that it allows duplicates.</w:t>
+      </w:r>
+    </w:p>
+    <w:p>
+      <w:pPr>
+        <w:pStyle w:val="ListParagraph"/>
+        <w:numPr>
+          <w:ilvl w:val="0"/>
+          <w:numId w:val="2"/>
+        </w:numPr>
+        <w:spacing w:before="240"/>
+        <w:jc w:val="both"/>
+        <w:rPr>
+          <w:rFonts w:ascii="Times New Roman" w:hAnsi="Times New Roman" w:cs="Times New Roman"/>
+          <w:b/>
+          <w:sz w:val="24"/>
+          <w:szCs w:val="24"/>
+        </w:rPr>
+      </w:pPr>
+      <w:r>
+        <w:rPr>
+          <w:rFonts w:ascii="Times New Roman" w:hAnsi="Times New Roman" w:cs="Times New Roman"/>
+          <w:sz w:val="24"/>
+          <w:szCs w:val="24"/>
+        </w:rPr>
+        <w:t xml:space="preserve">There are four types of maps: </w:t>
+      </w:r>
+      <w:r>
+        <w:rPr>
+          <w:rFonts w:ascii="Times New Roman" w:hAnsi="Times New Roman" w:cs="Times New Roman"/>
+          <w:i/>
+          <w:sz w:val="24"/>
+          <w:szCs w:val="24"/>
+        </w:rPr>
+        <w:t xml:space="preserve">map, multimap, unordered_map, </w:t>
+      </w:r>
+      <w:r>
+        <w:rPr>
+          <w:rFonts w:ascii="Times New Roman" w:hAnsi="Times New Roman" w:cs="Times New Roman"/>
+          <w:sz w:val="24"/>
+          <w:szCs w:val="24"/>
+        </w:rPr>
+        <w:t xml:space="preserve">and </w:t>
+      </w:r>
+      <w:r>
+        <w:rPr>
+          <w:rFonts w:ascii="Times New Roman" w:hAnsi="Times New Roman" w:cs="Times New Roman"/>
+          <w:i/>
+          <w:sz w:val="24"/>
+          <w:szCs w:val="24"/>
+        </w:rPr>
+        <w:t>unordered_multimap</w:t>
+      </w:r>
+      <w:r>
+        <w:rPr>
+          <w:rFonts w:ascii="Times New Roman" w:hAnsi="Times New Roman" w:cs="Times New Roman"/>
+          <w:sz w:val="24"/>
+          <w:szCs w:val="24"/>
+        </w:rPr>
+        <w:t xml:space="preserve">. In theory they are all very similar to the </w:t>
+      </w:r>
+      <w:r>
+        <w:rPr>
+          <w:rFonts w:ascii="Times New Roman" w:hAnsi="Times New Roman" w:cs="Times New Roman"/>
+          <w:i/>
+          <w:sz w:val="24"/>
+          <w:szCs w:val="24"/>
+        </w:rPr>
+        <w:t>set</w:t>
+      </w:r>
+      <w:r>
+        <w:rPr>
+          <w:rFonts w:ascii="Times New Roman" w:hAnsi="Times New Roman" w:cs="Times New Roman"/>
+          <w:sz w:val="24"/>
+          <w:szCs w:val="24"/>
+        </w:rPr>
+        <w:t xml:space="preserve"> variants</w:t>
+      </w:r>
+      <w:r>
+        <w:rPr>
+          <w:rFonts w:ascii="Times New Roman" w:hAnsi="Times New Roman" w:cs="Times New Roman"/>
+          <w:sz w:val="24"/>
+          <w:szCs w:val="24"/>
+        </w:rPr>
+        <w:t>. The different is that with each key there is an associated value, together they are referred to as a key-value pair.</w:t>
+      </w:r>
+      <w:r>
+        <w:rPr>
+          <w:rFonts w:ascii="Times New Roman" w:hAnsi="Times New Roman" w:cs="Times New Roman"/>
+          <w:sz w:val="24"/>
+          <w:szCs w:val="24"/>
+        </w:rPr>
+        <w:t xml:space="preserve"> As such </w:t>
+      </w:r>
+      <w:r>
+        <w:rPr>
+          <w:rFonts w:ascii="Times New Roman" w:hAnsi="Times New Roman" w:cs="Times New Roman"/>
+          <w:i/>
+          <w:sz w:val="24"/>
+          <w:szCs w:val="24"/>
+        </w:rPr>
+        <w:t>pair</w:t>
+      </w:r>
+      <w:r>
+        <w:rPr>
+          <w:rFonts w:ascii="Times New Roman" w:hAnsi="Times New Roman" w:cs="Times New Roman"/>
+          <w:sz w:val="24"/>
+          <w:szCs w:val="24"/>
+        </w:rPr>
+        <w:t xml:space="preserve"> is commonly used when dealing with maps.</w:t>
+      </w:r>
+      <w:r>
+        <w:rPr>
+          <w:rFonts w:ascii="Times New Roman" w:hAnsi="Times New Roman" w:cs="Times New Roman"/>
+          <w:sz w:val="24"/>
+          <w:szCs w:val="24"/>
+        </w:rPr>
+        <w:t xml:space="preserve"> Another name for a map is dictionary. </w:t>
+      </w:r>
+      <w:r>
+        <w:rPr>
+          <w:rFonts w:ascii="Times New Roman" w:hAnsi="Times New Roman" w:cs="Times New Roman"/>
+          <w:sz w:val="24"/>
+          <w:szCs w:val="24"/>
+        </w:rPr>
+        <w:t xml:space="preserve">Elements can be directly accessed by using </w:t>
+      </w:r>
+      <w:r>
+        <w:rPr>
+          <w:rFonts w:ascii="Times New Roman" w:hAnsi="Times New Roman" w:cs="Times New Roman"/>
+          <w:sz w:val="24"/>
+          <w:szCs w:val="24"/>
+        </w:rPr>
+        <w:t>the appropriate</w:t>
       </w:r>
       <w:bookmarkStart w:id="0" w:name="_GoBack"/>
       <w:bookmarkEnd w:id="0"/>
+      <w:r>
+        <w:rPr>
+          <w:rFonts w:ascii="Times New Roman" w:hAnsi="Times New Roman" w:cs="Times New Roman"/>
+          <w:sz w:val="24"/>
+          <w:szCs w:val="24"/>
+        </w:rPr>
+        <w:t xml:space="preserve"> key.</w:t>
+      </w:r>
     </w:p>
     <w:p>
       <w:pPr>
@@ -38593,6 +39323,7 @@
           <w:sz w:val="24"/>
           <w:szCs w:val="24"/>
         </w:rPr>
+        <w:lastRenderedPageBreak/>
         <w:t xml:space="preserve">All iterators can be pre/post-incremented and assigned. I/O </w:t>
       </w:r>
       <w:r>
@@ -39089,7 +39820,6 @@
           <w:sz w:val="24"/>
           <w:szCs w:val="24"/>
         </w:rPr>
-        <w:lastRenderedPageBreak/>
         <w:t>find(</w:t>
       </w:r>
       <w:proofErr w:type="gramEnd"/>
@@ -41710,7 +42440,7 @@
 </file>
 
 <file path=customXml/itemProps1.xml><?xml version="1.0" encoding="utf-8"?>
-<ds:datastoreItem xmlns:ds="http://schemas.openxmlformats.org/officeDocument/2006/customXml" ds:itemID="{4D37E8B8-47D4-4E0F-8908-81A95B8883C7}">
+<ds:datastoreItem xmlns:ds="http://schemas.openxmlformats.org/officeDocument/2006/customXml" ds:itemID="{669594C2-1C10-4A14-82C8-B8F8FA9D7797}">
   <ds:schemaRefs>
     <ds:schemaRef ds:uri="http://schemas.openxmlformats.org/officeDocument/2006/bibliography"/>
   </ds:schemaRefs>

</xml_diff>

<commit_message>
Covered container adapters: stack/LIFO and queue/FIFO.
</commit_message>
<xml_diff>
--- a/notes/BeginningCppProgramming.docx
+++ b/notes/BeginningCppProgramming.docx
@@ -38253,76 +38253,367 @@
           <w:sz w:val="24"/>
           <w:szCs w:val="24"/>
         </w:rPr>
+        <w:t xml:space="preserve"> unordered</w:t>
+      </w:r>
+      <w:r>
+        <w:rPr>
+          <w:rFonts w:ascii="Times New Roman" w:hAnsi="Times New Roman" w:cs="Times New Roman"/>
+          <w:i/>
+          <w:sz w:val="24"/>
+          <w:szCs w:val="24"/>
+        </w:rPr>
+        <w:softHyphen/>
+        <w:t xml:space="preserve">_set, </w:t>
+      </w:r>
+      <w:r>
+        <w:rPr>
+          <w:rFonts w:ascii="Times New Roman" w:hAnsi="Times New Roman" w:cs="Times New Roman"/>
+          <w:sz w:val="24"/>
+          <w:szCs w:val="24"/>
+        </w:rPr>
+        <w:t>and</w:t>
+      </w:r>
+      <w:r>
+        <w:rPr>
+          <w:rFonts w:ascii="Times New Roman" w:hAnsi="Times New Roman" w:cs="Times New Roman"/>
+          <w:i/>
+          <w:sz w:val="24"/>
+          <w:szCs w:val="24"/>
+        </w:rPr>
+        <w:t xml:space="preserve"> unordered_multiset</w:t>
+      </w:r>
+      <w:r>
+        <w:rPr>
+          <w:rFonts w:ascii="Times New Roman" w:hAnsi="Times New Roman" w:cs="Times New Roman"/>
+          <w:sz w:val="24"/>
+          <w:szCs w:val="24"/>
+        </w:rPr>
+        <w:t xml:space="preserve">. </w:t>
+      </w:r>
+      <w:r>
+        <w:rPr>
+          <w:rFonts w:ascii="Times New Roman" w:hAnsi="Times New Roman" w:cs="Times New Roman"/>
+          <w:sz w:val="24"/>
+          <w:szCs w:val="24"/>
+        </w:rPr>
+        <w:t>All of them have constant time insert, remove, and find operations.</w:t>
+      </w:r>
+      <w:r>
+        <w:rPr>
+          <w:rFonts w:ascii="Times New Roman" w:hAnsi="Times New Roman" w:cs="Times New Roman"/>
+          <w:sz w:val="24"/>
+          <w:szCs w:val="24"/>
+        </w:rPr>
+        <w:t xml:space="preserve"> For </w:t>
+      </w:r>
+      <w:r>
+        <w:rPr>
+          <w:rFonts w:ascii="Times New Roman" w:hAnsi="Times New Roman" w:cs="Times New Roman"/>
+          <w:i/>
+          <w:sz w:val="24"/>
+          <w:szCs w:val="24"/>
+        </w:rPr>
+        <w:t>set</w:t>
+      </w:r>
+      <w:r>
+        <w:rPr>
+          <w:rFonts w:ascii="Times New Roman" w:hAnsi="Times New Roman" w:cs="Times New Roman"/>
+          <w:sz w:val="24"/>
+          <w:szCs w:val="24"/>
+        </w:rPr>
+        <w:t xml:space="preserve"> and </w:t>
+      </w:r>
+      <w:r>
+        <w:rPr>
+          <w:rFonts w:ascii="Times New Roman" w:hAnsi="Times New Roman" w:cs="Times New Roman"/>
+          <w:i/>
+          <w:sz w:val="24"/>
+          <w:szCs w:val="24"/>
+        </w:rPr>
+        <w:t>multiset</w:t>
+      </w:r>
+      <w:r>
+        <w:rPr>
+          <w:rFonts w:ascii="Times New Roman" w:hAnsi="Times New Roman" w:cs="Times New Roman"/>
+          <w:sz w:val="24"/>
+          <w:szCs w:val="24"/>
+        </w:rPr>
+        <w:t xml:space="preserve">: </w:t>
+      </w:r>
+      <w:r>
+        <w:rPr>
+          <w:rFonts w:ascii="Times New Roman" w:hAnsi="Times New Roman" w:cs="Times New Roman"/>
+          <w:i/>
+          <w:sz w:val="24"/>
+          <w:szCs w:val="24"/>
+        </w:rPr>
+        <w:t>#include &lt;set&gt;</w:t>
+      </w:r>
+      <w:r>
+        <w:rPr>
+          <w:rFonts w:ascii="Times New Roman" w:hAnsi="Times New Roman" w:cs="Times New Roman"/>
+          <w:sz w:val="24"/>
+          <w:szCs w:val="24"/>
+        </w:rPr>
+        <w:t xml:space="preserve">, for </w:t>
+      </w:r>
+      <w:r>
+        <w:rPr>
+          <w:rFonts w:ascii="Times New Roman" w:hAnsi="Times New Roman" w:cs="Times New Roman"/>
+          <w:i/>
+          <w:sz w:val="24"/>
+          <w:szCs w:val="24"/>
+        </w:rPr>
+        <w:t>unordered_set</w:t>
+      </w:r>
+      <w:r>
+        <w:rPr>
+          <w:rFonts w:ascii="Times New Roman" w:hAnsi="Times New Roman" w:cs="Times New Roman"/>
+          <w:sz w:val="24"/>
+          <w:szCs w:val="24"/>
+        </w:rPr>
+        <w:t xml:space="preserve"> and </w:t>
+      </w:r>
+      <w:r>
+        <w:rPr>
+          <w:rFonts w:ascii="Times New Roman" w:hAnsi="Times New Roman" w:cs="Times New Roman"/>
+          <w:i/>
+          <w:sz w:val="24"/>
+          <w:szCs w:val="24"/>
+        </w:rPr>
+        <w:t>unordered_multiset</w:t>
+      </w:r>
+      <w:r>
+        <w:rPr>
+          <w:rFonts w:ascii="Times New Roman" w:hAnsi="Times New Roman" w:cs="Times New Roman"/>
+          <w:sz w:val="24"/>
+          <w:szCs w:val="24"/>
+        </w:rPr>
+        <w:t xml:space="preserve">: </w:t>
+      </w:r>
+      <w:r>
+        <w:rPr>
+          <w:rFonts w:ascii="Times New Roman" w:hAnsi="Times New Roman" w:cs="Times New Roman"/>
+          <w:i/>
+          <w:sz w:val="24"/>
+          <w:szCs w:val="24"/>
+        </w:rPr>
+        <w:t>#include &lt;unordered_set&gt;</w:t>
+      </w:r>
+      <w:r>
+        <w:rPr>
+          <w:rFonts w:ascii="Times New Roman" w:hAnsi="Times New Roman" w:cs="Times New Roman"/>
+          <w:sz w:val="24"/>
+          <w:szCs w:val="24"/>
+        </w:rPr>
+        <w:t>.</w:t>
+      </w:r>
+    </w:p>
+    <w:p>
+      <w:pPr>
+        <w:pStyle w:val="ListParagraph"/>
+        <w:numPr>
+          <w:ilvl w:val="0"/>
+          <w:numId w:val="2"/>
+        </w:numPr>
+        <w:spacing w:before="240"/>
+        <w:jc w:val="both"/>
+        <w:rPr>
+          <w:rFonts w:ascii="Times New Roman" w:hAnsi="Times New Roman" w:cs="Times New Roman"/>
+          <w:b/>
+          <w:sz w:val="24"/>
+          <w:szCs w:val="24"/>
+        </w:rPr>
+      </w:pPr>
+      <w:r>
+        <w:rPr>
+          <w:rFonts w:ascii="Times New Roman" w:hAnsi="Times New Roman" w:cs="Times New Roman"/>
+          <w:sz w:val="24"/>
+          <w:szCs w:val="24"/>
+        </w:rPr>
+        <w:t xml:space="preserve">A </w:t>
+      </w:r>
+      <w:r>
+        <w:rPr>
+          <w:rFonts w:ascii="Times New Roman" w:hAnsi="Times New Roman" w:cs="Times New Roman"/>
+          <w:i/>
+          <w:sz w:val="24"/>
+          <w:szCs w:val="24"/>
+        </w:rPr>
+        <w:t>set</w:t>
+      </w:r>
+      <w:r>
+        <w:rPr>
+          <w:rFonts w:ascii="Times New Roman" w:hAnsi="Times New Roman" w:cs="Times New Roman"/>
+          <w:sz w:val="24"/>
+          <w:szCs w:val="24"/>
+        </w:rPr>
+        <w:t xml:space="preserve"> is ordered by key</w:t>
+      </w:r>
+      <w:r>
+        <w:rPr>
+          <w:rFonts w:ascii="Times New Roman" w:hAnsi="Times New Roman" w:cs="Times New Roman"/>
+          <w:sz w:val="24"/>
+          <w:szCs w:val="24"/>
+        </w:rPr>
+        <w:t xml:space="preserve"> and </w:t>
+      </w:r>
+      <w:r>
+        <w:rPr>
+          <w:rFonts w:ascii="Times New Roman" w:hAnsi="Times New Roman" w:cs="Times New Roman"/>
+          <w:sz w:val="24"/>
+          <w:szCs w:val="24"/>
+        </w:rPr>
+        <w:t>ignores</w:t>
+      </w:r>
+      <w:r>
+        <w:rPr>
+          <w:rFonts w:ascii="Times New Roman" w:hAnsi="Times New Roman" w:cs="Times New Roman"/>
+          <w:sz w:val="24"/>
+          <w:szCs w:val="24"/>
+        </w:rPr>
+        <w:t xml:space="preserve"> duplicates</w:t>
+      </w:r>
+      <w:r>
+        <w:rPr>
+          <w:rFonts w:ascii="Times New Roman" w:hAnsi="Times New Roman" w:cs="Times New Roman"/>
+          <w:sz w:val="24"/>
+          <w:szCs w:val="24"/>
+        </w:rPr>
+        <w:t>. All iterators are available and invalidate when the corresponding element is deleted.</w:t>
+      </w:r>
+    </w:p>
+    <w:p>
+      <w:pPr>
+        <w:pStyle w:val="ListParagraph"/>
+        <w:numPr>
+          <w:ilvl w:val="0"/>
+          <w:numId w:val="2"/>
+        </w:numPr>
+        <w:spacing w:before="240"/>
+        <w:jc w:val="both"/>
+        <w:rPr>
+          <w:rFonts w:ascii="Times New Roman" w:hAnsi="Times New Roman" w:cs="Times New Roman"/>
+          <w:b/>
+          <w:sz w:val="24"/>
+          <w:szCs w:val="24"/>
+        </w:rPr>
+      </w:pPr>
+      <w:r>
+        <w:rPr>
+          <w:rFonts w:ascii="Times New Roman" w:hAnsi="Times New Roman" w:cs="Times New Roman"/>
+          <w:sz w:val="24"/>
+          <w:szCs w:val="24"/>
+        </w:rPr>
+        <w:t xml:space="preserve">A </w:t>
+      </w:r>
+      <w:r>
+        <w:rPr>
+          <w:rFonts w:ascii="Times New Roman" w:hAnsi="Times New Roman" w:cs="Times New Roman"/>
+          <w:i/>
+          <w:sz w:val="24"/>
+          <w:szCs w:val="24"/>
+        </w:rPr>
+        <w:t>multiset</w:t>
+      </w:r>
+      <w:r>
+        <w:rPr>
+          <w:rFonts w:ascii="Times New Roman" w:hAnsi="Times New Roman" w:cs="Times New Roman"/>
+          <w:sz w:val="24"/>
+          <w:szCs w:val="24"/>
+        </w:rPr>
+        <w:t xml:space="preserve"> allows duplicate elements, otherwise it’s the same as </w:t>
+      </w:r>
+      <w:r>
+        <w:rPr>
+          <w:rFonts w:ascii="Times New Roman" w:hAnsi="Times New Roman" w:cs="Times New Roman"/>
+          <w:i/>
+          <w:sz w:val="24"/>
+          <w:szCs w:val="24"/>
+        </w:rPr>
+        <w:t>set</w:t>
+      </w:r>
+      <w:r>
+        <w:rPr>
+          <w:rFonts w:ascii="Times New Roman" w:hAnsi="Times New Roman" w:cs="Times New Roman"/>
+          <w:sz w:val="24"/>
+          <w:szCs w:val="24"/>
+        </w:rPr>
+        <w:t>.</w:t>
+      </w:r>
+    </w:p>
+    <w:p>
+      <w:pPr>
+        <w:pStyle w:val="ListParagraph"/>
+        <w:numPr>
+          <w:ilvl w:val="0"/>
+          <w:numId w:val="2"/>
+        </w:numPr>
+        <w:spacing w:before="240"/>
+        <w:jc w:val="both"/>
+        <w:rPr>
+          <w:rFonts w:ascii="Times New Roman" w:hAnsi="Times New Roman" w:cs="Times New Roman"/>
+          <w:b/>
+          <w:sz w:val="24"/>
+          <w:szCs w:val="24"/>
+        </w:rPr>
+      </w:pPr>
+      <w:r>
+        <w:rPr>
+          <w:rFonts w:ascii="Times New Roman" w:hAnsi="Times New Roman" w:cs="Times New Roman"/>
+          <w:sz w:val="24"/>
+          <w:szCs w:val="24"/>
+        </w:rPr>
+        <w:t xml:space="preserve">An </w:t>
+      </w:r>
+      <w:r>
+        <w:rPr>
+          <w:rFonts w:ascii="Times New Roman" w:hAnsi="Times New Roman" w:cs="Times New Roman"/>
+          <w:i/>
+          <w:sz w:val="24"/>
+          <w:szCs w:val="24"/>
+        </w:rPr>
+        <w:t>unordered_set</w:t>
+      </w:r>
+      <w:r>
+        <w:rPr>
+          <w:rFonts w:ascii="Times New Roman" w:hAnsi="Times New Roman" w:cs="Times New Roman"/>
+          <w:sz w:val="24"/>
+          <w:szCs w:val="24"/>
+        </w:rPr>
         <w:t xml:space="preserve"> </w:t>
       </w:r>
       <w:r>
         <w:rPr>
           <w:rFonts w:ascii="Times New Roman" w:hAnsi="Times New Roman" w:cs="Times New Roman"/>
-          <w:i/>
-          <w:sz w:val="24"/>
-          <w:szCs w:val="24"/>
-        </w:rPr>
-        <w:t>unordered</w:t>
-      </w:r>
-      <w:r>
-        <w:rPr>
-          <w:rFonts w:ascii="Times New Roman" w:hAnsi="Times New Roman" w:cs="Times New Roman"/>
-          <w:i/>
-          <w:sz w:val="24"/>
-          <w:szCs w:val="24"/>
-        </w:rPr>
-        <w:softHyphen/>
-        <w:t>_set</w:t>
-      </w:r>
-      <w:r>
-        <w:rPr>
-          <w:rFonts w:ascii="Times New Roman" w:hAnsi="Times New Roman" w:cs="Times New Roman"/>
-          <w:i/>
-          <w:sz w:val="24"/>
-          <w:szCs w:val="24"/>
-        </w:rPr>
-        <w:t xml:space="preserve">, </w:t>
-      </w:r>
-      <w:r>
-        <w:rPr>
-          <w:rFonts w:ascii="Times New Roman" w:hAnsi="Times New Roman" w:cs="Times New Roman"/>
-          <w:sz w:val="24"/>
-          <w:szCs w:val="24"/>
-        </w:rPr>
-        <w:t>and</w:t>
-      </w:r>
-      <w:r>
-        <w:rPr>
-          <w:rFonts w:ascii="Times New Roman" w:hAnsi="Times New Roman" w:cs="Times New Roman"/>
-          <w:i/>
-          <w:sz w:val="24"/>
-          <w:szCs w:val="24"/>
-        </w:rPr>
-        <w:t xml:space="preserve"> unordered_multiset</w:t>
-      </w:r>
-      <w:r>
-        <w:rPr>
-          <w:rFonts w:ascii="Times New Roman" w:hAnsi="Times New Roman" w:cs="Times New Roman"/>
-          <w:sz w:val="24"/>
-          <w:szCs w:val="24"/>
-        </w:rPr>
-        <w:t xml:space="preserve">. </w:t>
-      </w:r>
-      <w:r>
-        <w:rPr>
-          <w:rFonts w:ascii="Times New Roman" w:hAnsi="Times New Roman" w:cs="Times New Roman"/>
-          <w:sz w:val="24"/>
-          <w:szCs w:val="24"/>
-        </w:rPr>
-        <w:t>All of them have constant time insert, remove, and find operations.</w:t>
-      </w:r>
-      <w:r>
-        <w:rPr>
-          <w:rFonts w:ascii="Times New Roman" w:hAnsi="Times New Roman" w:cs="Times New Roman"/>
-          <w:sz w:val="24"/>
-          <w:szCs w:val="24"/>
-        </w:rPr>
-        <w:t xml:space="preserve"> For </w:t>
+          <w:sz w:val="24"/>
+          <w:szCs w:val="24"/>
+        </w:rPr>
+        <w:t>isn’t</w:t>
+      </w:r>
+      <w:r>
+        <w:rPr>
+          <w:rFonts w:ascii="Times New Roman" w:hAnsi="Times New Roman" w:cs="Times New Roman"/>
+          <w:sz w:val="24"/>
+          <w:szCs w:val="24"/>
+        </w:rPr>
+        <w:t xml:space="preserve"> order</w:t>
+      </w:r>
+      <w:r>
+        <w:rPr>
+          <w:rFonts w:ascii="Times New Roman" w:hAnsi="Times New Roman" w:cs="Times New Roman"/>
+          <w:sz w:val="24"/>
+          <w:szCs w:val="24"/>
+        </w:rPr>
+        <w:t>ed</w:t>
+      </w:r>
+      <w:r>
+        <w:rPr>
+          <w:rFonts w:ascii="Times New Roman" w:hAnsi="Times New Roman" w:cs="Times New Roman"/>
+          <w:sz w:val="24"/>
+          <w:szCs w:val="24"/>
+        </w:rPr>
+        <w:t xml:space="preserve">, elements can’t be modified – they must be deleted and replaced, and it doesn’t support reverse iterators, otherwise it’s the same as </w:t>
       </w:r>
       <w:r>
         <w:rPr>
@@ -38339,41 +38630,49 @@
           <w:sz w:val="24"/>
           <w:szCs w:val="24"/>
         </w:rPr>
-        <w:t xml:space="preserve"> and </w:t>
-      </w:r>
-      <w:r>
-        <w:rPr>
-          <w:rFonts w:ascii="Times New Roman" w:hAnsi="Times New Roman" w:cs="Times New Roman"/>
-          <w:i/>
-          <w:sz w:val="24"/>
-          <w:szCs w:val="24"/>
-        </w:rPr>
-        <w:t>multiset</w:t>
-      </w:r>
-      <w:r>
-        <w:rPr>
-          <w:rFonts w:ascii="Times New Roman" w:hAnsi="Times New Roman" w:cs="Times New Roman"/>
-          <w:sz w:val="24"/>
-          <w:szCs w:val="24"/>
-        </w:rPr>
-        <w:t xml:space="preserve">: </w:t>
-      </w:r>
-      <w:r>
-        <w:rPr>
-          <w:rFonts w:ascii="Times New Roman" w:hAnsi="Times New Roman" w:cs="Times New Roman"/>
-          <w:i/>
-          <w:sz w:val="24"/>
-          <w:szCs w:val="24"/>
-        </w:rPr>
-        <w:t>#include &lt;set&gt;</w:t>
-      </w:r>
-      <w:r>
-        <w:rPr>
-          <w:rFonts w:ascii="Times New Roman" w:hAnsi="Times New Roman" w:cs="Times New Roman"/>
-          <w:sz w:val="24"/>
-          <w:szCs w:val="24"/>
-        </w:rPr>
-        <w:t xml:space="preserve">, for </w:t>
+        <w:t>.</w:t>
+      </w:r>
+    </w:p>
+    <w:p>
+      <w:pPr>
+        <w:pStyle w:val="ListParagraph"/>
+        <w:numPr>
+          <w:ilvl w:val="0"/>
+          <w:numId w:val="2"/>
+        </w:numPr>
+        <w:spacing w:before="240"/>
+        <w:jc w:val="both"/>
+        <w:rPr>
+          <w:rFonts w:ascii="Times New Roman" w:hAnsi="Times New Roman" w:cs="Times New Roman"/>
+          <w:b/>
+          <w:sz w:val="24"/>
+          <w:szCs w:val="24"/>
+        </w:rPr>
+      </w:pPr>
+      <w:r>
+        <w:rPr>
+          <w:rFonts w:ascii="Times New Roman" w:hAnsi="Times New Roman" w:cs="Times New Roman"/>
+          <w:sz w:val="24"/>
+          <w:szCs w:val="24"/>
+        </w:rPr>
+        <w:t xml:space="preserve">An </w:t>
+      </w:r>
+      <w:r>
+        <w:rPr>
+          <w:rFonts w:ascii="Times New Roman" w:hAnsi="Times New Roman" w:cs="Times New Roman"/>
+          <w:i/>
+          <w:sz w:val="24"/>
+          <w:szCs w:val="24"/>
+        </w:rPr>
+        <w:t>unordered_multiset</w:t>
+      </w:r>
+      <w:r>
+        <w:rPr>
+          <w:rFonts w:ascii="Times New Roman" w:hAnsi="Times New Roman" w:cs="Times New Roman"/>
+          <w:sz w:val="24"/>
+          <w:szCs w:val="24"/>
+        </w:rPr>
+        <w:t xml:space="preserve"> is like an </w:t>
       </w:r>
       <w:r>
         <w:rPr>
@@ -38390,33 +38689,356 @@
           <w:sz w:val="24"/>
           <w:szCs w:val="24"/>
         </w:rPr>
-        <w:t xml:space="preserve"> and </w:t>
-      </w:r>
-      <w:r>
-        <w:rPr>
-          <w:rFonts w:ascii="Times New Roman" w:hAnsi="Times New Roman" w:cs="Times New Roman"/>
-          <w:i/>
-          <w:sz w:val="24"/>
-          <w:szCs w:val="24"/>
-        </w:rPr>
-        <w:t>unordered_multiset</w:t>
-      </w:r>
-      <w:r>
-        <w:rPr>
-          <w:rFonts w:ascii="Times New Roman" w:hAnsi="Times New Roman" w:cs="Times New Roman"/>
-          <w:sz w:val="24"/>
-          <w:szCs w:val="24"/>
-        </w:rPr>
-        <w:t xml:space="preserve">: </w:t>
-      </w:r>
-      <w:r>
-        <w:rPr>
-          <w:rFonts w:ascii="Times New Roman" w:hAnsi="Times New Roman" w:cs="Times New Roman"/>
-          <w:i/>
-          <w:sz w:val="24"/>
-          <w:szCs w:val="24"/>
-        </w:rPr>
-        <w:t>#include &lt;unordered_set&gt;</w:t>
+        <w:t xml:space="preserve"> except that it allows duplicates.</w:t>
+      </w:r>
+    </w:p>
+    <w:p>
+      <w:pPr>
+        <w:pStyle w:val="ListParagraph"/>
+        <w:numPr>
+          <w:ilvl w:val="0"/>
+          <w:numId w:val="2"/>
+        </w:numPr>
+        <w:spacing w:before="240"/>
+        <w:jc w:val="both"/>
+        <w:rPr>
+          <w:rFonts w:ascii="Times New Roman" w:hAnsi="Times New Roman" w:cs="Times New Roman"/>
+          <w:b/>
+          <w:sz w:val="24"/>
+          <w:szCs w:val="24"/>
+        </w:rPr>
+      </w:pPr>
+      <w:r>
+        <w:rPr>
+          <w:rFonts w:ascii="Times New Roman" w:hAnsi="Times New Roman" w:cs="Times New Roman"/>
+          <w:sz w:val="24"/>
+          <w:szCs w:val="24"/>
+        </w:rPr>
+        <w:t xml:space="preserve">There are four types of maps: </w:t>
+      </w:r>
+      <w:r>
+        <w:rPr>
+          <w:rFonts w:ascii="Times New Roman" w:hAnsi="Times New Roman" w:cs="Times New Roman"/>
+          <w:i/>
+          <w:sz w:val="24"/>
+          <w:szCs w:val="24"/>
+        </w:rPr>
+        <w:t xml:space="preserve">map, multimap, unordered_map, </w:t>
+      </w:r>
+      <w:r>
+        <w:rPr>
+          <w:rFonts w:ascii="Times New Roman" w:hAnsi="Times New Roman" w:cs="Times New Roman"/>
+          <w:sz w:val="24"/>
+          <w:szCs w:val="24"/>
+        </w:rPr>
+        <w:t xml:space="preserve">and </w:t>
+      </w:r>
+      <w:r>
+        <w:rPr>
+          <w:rFonts w:ascii="Times New Roman" w:hAnsi="Times New Roman" w:cs="Times New Roman"/>
+          <w:i/>
+          <w:sz w:val="24"/>
+          <w:szCs w:val="24"/>
+        </w:rPr>
+        <w:t>unordered_multimap</w:t>
+      </w:r>
+      <w:r>
+        <w:rPr>
+          <w:rFonts w:ascii="Times New Roman" w:hAnsi="Times New Roman" w:cs="Times New Roman"/>
+          <w:sz w:val="24"/>
+          <w:szCs w:val="24"/>
+        </w:rPr>
+        <w:t xml:space="preserve">. In theory they are all very similar to the </w:t>
+      </w:r>
+      <w:r>
+        <w:rPr>
+          <w:rFonts w:ascii="Times New Roman" w:hAnsi="Times New Roman" w:cs="Times New Roman"/>
+          <w:i/>
+          <w:sz w:val="24"/>
+          <w:szCs w:val="24"/>
+        </w:rPr>
+        <w:t>set</w:t>
+      </w:r>
+      <w:r>
+        <w:rPr>
+          <w:rFonts w:ascii="Times New Roman" w:hAnsi="Times New Roman" w:cs="Times New Roman"/>
+          <w:sz w:val="24"/>
+          <w:szCs w:val="24"/>
+        </w:rPr>
+        <w:t xml:space="preserve"> variants</w:t>
+      </w:r>
+      <w:r>
+        <w:rPr>
+          <w:rFonts w:ascii="Times New Roman" w:hAnsi="Times New Roman" w:cs="Times New Roman"/>
+          <w:sz w:val="24"/>
+          <w:szCs w:val="24"/>
+        </w:rPr>
+        <w:t>. The different is that with each key there is an associated value, together they are referred to as a key-value pair.</w:t>
+      </w:r>
+      <w:r>
+        <w:rPr>
+          <w:rFonts w:ascii="Times New Roman" w:hAnsi="Times New Roman" w:cs="Times New Roman"/>
+          <w:sz w:val="24"/>
+          <w:szCs w:val="24"/>
+        </w:rPr>
+        <w:t xml:space="preserve"> As such </w:t>
+      </w:r>
+      <w:r>
+        <w:rPr>
+          <w:rFonts w:ascii="Times New Roman" w:hAnsi="Times New Roman" w:cs="Times New Roman"/>
+          <w:i/>
+          <w:sz w:val="24"/>
+          <w:szCs w:val="24"/>
+        </w:rPr>
+        <w:t>pair</w:t>
+      </w:r>
+      <w:r>
+        <w:rPr>
+          <w:rFonts w:ascii="Times New Roman" w:hAnsi="Times New Roman" w:cs="Times New Roman"/>
+          <w:sz w:val="24"/>
+          <w:szCs w:val="24"/>
+        </w:rPr>
+        <w:t xml:space="preserve"> is commonly used when dealing with maps.</w:t>
+      </w:r>
+      <w:r>
+        <w:rPr>
+          <w:rFonts w:ascii="Times New Roman" w:hAnsi="Times New Roman" w:cs="Times New Roman"/>
+          <w:sz w:val="24"/>
+          <w:szCs w:val="24"/>
+        </w:rPr>
+        <w:t xml:space="preserve"> Another name for a map is dictionary. </w:t>
+      </w:r>
+      <w:r>
+        <w:rPr>
+          <w:rFonts w:ascii="Times New Roman" w:hAnsi="Times New Roman" w:cs="Times New Roman"/>
+          <w:sz w:val="24"/>
+          <w:szCs w:val="24"/>
+        </w:rPr>
+        <w:t xml:space="preserve">Elements can be directly accessed by using </w:t>
+      </w:r>
+      <w:r>
+        <w:rPr>
+          <w:rFonts w:ascii="Times New Roman" w:hAnsi="Times New Roman" w:cs="Times New Roman"/>
+          <w:sz w:val="24"/>
+          <w:szCs w:val="24"/>
+        </w:rPr>
+        <w:t>the appropriate</w:t>
+      </w:r>
+      <w:r>
+        <w:rPr>
+          <w:rFonts w:ascii="Times New Roman" w:hAnsi="Times New Roman" w:cs="Times New Roman"/>
+          <w:sz w:val="24"/>
+          <w:szCs w:val="24"/>
+        </w:rPr>
+        <w:t xml:space="preserve"> key.</w:t>
+      </w:r>
+    </w:p>
+    <w:p>
+      <w:pPr>
+        <w:pStyle w:val="ListParagraph"/>
+        <w:spacing w:before="240"/>
+        <w:ind w:left="360"/>
+        <w:jc w:val="both"/>
+        <w:rPr>
+          <w:rFonts w:ascii="Times New Roman" w:hAnsi="Times New Roman" w:cs="Times New Roman"/>
+          <w:b/>
+          <w:sz w:val="24"/>
+          <w:szCs w:val="24"/>
+        </w:rPr>
+      </w:pPr>
+    </w:p>
+    <w:p>
+      <w:pPr>
+        <w:pStyle w:val="ListParagraph"/>
+        <w:numPr>
+          <w:ilvl w:val="0"/>
+          <w:numId w:val="2"/>
+        </w:numPr>
+        <w:spacing w:before="240"/>
+        <w:jc w:val="both"/>
+        <w:rPr>
+          <w:rFonts w:ascii="Times New Roman" w:hAnsi="Times New Roman" w:cs="Times New Roman"/>
+          <w:b/>
+          <w:sz w:val="24"/>
+          <w:szCs w:val="24"/>
+        </w:rPr>
+      </w:pPr>
+      <w:r>
+        <w:rPr>
+          <w:rFonts w:ascii="Times New Roman" w:hAnsi="Times New Roman" w:cs="Times New Roman"/>
+          <w:sz w:val="24"/>
+          <w:szCs w:val="24"/>
+        </w:rPr>
+        <w:t>Container adapters:</w:t>
+      </w:r>
+    </w:p>
+    <w:p>
+      <w:pPr>
+        <w:pStyle w:val="ListParagraph"/>
+        <w:numPr>
+          <w:ilvl w:val="0"/>
+          <w:numId w:val="2"/>
+        </w:numPr>
+        <w:spacing w:before="240"/>
+        <w:jc w:val="both"/>
+        <w:rPr>
+          <w:rFonts w:ascii="Times New Roman" w:hAnsi="Times New Roman" w:cs="Times New Roman"/>
+          <w:b/>
+          <w:sz w:val="24"/>
+          <w:szCs w:val="24"/>
+        </w:rPr>
+      </w:pPr>
+      <w:r>
+        <w:rPr>
+          <w:rFonts w:ascii="Times New Roman" w:hAnsi="Times New Roman" w:cs="Times New Roman"/>
+          <w:sz w:val="24"/>
+          <w:szCs w:val="24"/>
+        </w:rPr>
+        <w:t xml:space="preserve">A </w:t>
+      </w:r>
+      <w:r>
+        <w:rPr>
+          <w:rFonts w:ascii="Times New Roman" w:hAnsi="Times New Roman" w:cs="Times New Roman"/>
+          <w:i/>
+          <w:sz w:val="24"/>
+          <w:szCs w:val="24"/>
+        </w:rPr>
+        <w:t>stack</w:t>
+      </w:r>
+      <w:r>
+        <w:rPr>
+          <w:rFonts w:ascii="Times New Roman" w:hAnsi="Times New Roman" w:cs="Times New Roman"/>
+          <w:sz w:val="24"/>
+          <w:szCs w:val="24"/>
+        </w:rPr>
+        <w:t xml:space="preserve"> is a LIFO (last in first out) structure. </w:t>
+      </w:r>
+      <w:r>
+        <w:rPr>
+          <w:rFonts w:ascii="Times New Roman" w:hAnsi="Times New Roman" w:cs="Times New Roman"/>
+          <w:sz w:val="24"/>
+          <w:szCs w:val="24"/>
+        </w:rPr>
+        <w:t xml:space="preserve">Elements are </w:t>
+      </w:r>
+      <w:proofErr w:type="gramStart"/>
+      <w:r>
+        <w:rPr>
+          <w:rFonts w:ascii="Times New Roman" w:hAnsi="Times New Roman" w:cs="Times New Roman"/>
+          <w:i/>
+          <w:sz w:val="24"/>
+          <w:szCs w:val="24"/>
+        </w:rPr>
+        <w:t>push(</w:t>
+      </w:r>
+      <w:proofErr w:type="gramEnd"/>
+      <w:r>
+        <w:rPr>
+          <w:rFonts w:ascii="Times New Roman" w:hAnsi="Times New Roman" w:cs="Times New Roman"/>
+          <w:i/>
+          <w:sz w:val="24"/>
+          <w:szCs w:val="24"/>
+        </w:rPr>
+        <w:t>)</w:t>
+      </w:r>
+      <w:r>
+        <w:rPr>
+          <w:rFonts w:ascii="Times New Roman" w:hAnsi="Times New Roman" w:cs="Times New Roman"/>
+          <w:sz w:val="24"/>
+          <w:szCs w:val="24"/>
+        </w:rPr>
+        <w:t>ed</w:t>
+      </w:r>
+      <w:r>
+        <w:rPr>
+          <w:rFonts w:ascii="Times New Roman" w:hAnsi="Times New Roman" w:cs="Times New Roman"/>
+          <w:sz w:val="24"/>
+          <w:szCs w:val="24"/>
+        </w:rPr>
+        <w:t xml:space="preserve"> a</w:t>
+      </w:r>
+      <w:r>
+        <w:rPr>
+          <w:rFonts w:ascii="Times New Roman" w:hAnsi="Times New Roman" w:cs="Times New Roman"/>
+          <w:sz w:val="24"/>
+          <w:szCs w:val="24"/>
+        </w:rPr>
+        <w:t xml:space="preserve">nd </w:t>
+      </w:r>
+      <w:r>
+        <w:rPr>
+          <w:rFonts w:ascii="Times New Roman" w:hAnsi="Times New Roman" w:cs="Times New Roman"/>
+          <w:i/>
+          <w:sz w:val="24"/>
+          <w:szCs w:val="24"/>
+        </w:rPr>
+        <w:t>pop()</w:t>
+      </w:r>
+      <w:r>
+        <w:rPr>
+          <w:rFonts w:ascii="Times New Roman" w:hAnsi="Times New Roman" w:cs="Times New Roman"/>
+          <w:sz w:val="24"/>
+          <w:szCs w:val="24"/>
+        </w:rPr>
+        <w:t>ped to/from</w:t>
+      </w:r>
+      <w:r>
+        <w:rPr>
+          <w:rFonts w:ascii="Times New Roman" w:hAnsi="Times New Roman" w:cs="Times New Roman"/>
+          <w:sz w:val="24"/>
+          <w:szCs w:val="24"/>
+        </w:rPr>
+        <w:t xml:space="preserve"> the top. </w:t>
+      </w:r>
+      <w:r>
+        <w:rPr>
+          <w:rFonts w:ascii="Times New Roman" w:hAnsi="Times New Roman" w:cs="Times New Roman"/>
+          <w:sz w:val="24"/>
+          <w:szCs w:val="24"/>
+        </w:rPr>
+        <w:t>It’s implemented using other containers. Any container that can add or remove elements to at least one side can be used</w:t>
+      </w:r>
+      <w:r>
+        <w:rPr>
+          <w:rFonts w:ascii="Times New Roman" w:hAnsi="Times New Roman" w:cs="Times New Roman"/>
+          <w:sz w:val="24"/>
+          <w:szCs w:val="24"/>
+        </w:rPr>
+        <w:t xml:space="preserve"> to implement it</w:t>
+      </w:r>
+      <w:r>
+        <w:rPr>
+          <w:rFonts w:ascii="Times New Roman" w:hAnsi="Times New Roman" w:cs="Times New Roman"/>
+          <w:sz w:val="24"/>
+          <w:szCs w:val="24"/>
+        </w:rPr>
+        <w:t xml:space="preserve">, e.g. </w:t>
+      </w:r>
+      <w:r>
+        <w:rPr>
+          <w:rFonts w:ascii="Times New Roman" w:hAnsi="Times New Roman" w:cs="Times New Roman"/>
+          <w:i/>
+          <w:sz w:val="24"/>
+          <w:szCs w:val="24"/>
+        </w:rPr>
+        <w:t xml:space="preserve">vector, list, </w:t>
+      </w:r>
+      <w:r>
+        <w:rPr>
+          <w:rFonts w:ascii="Times New Roman" w:hAnsi="Times New Roman" w:cs="Times New Roman"/>
+          <w:sz w:val="24"/>
+          <w:szCs w:val="24"/>
+        </w:rPr>
+        <w:t xml:space="preserve">or </w:t>
+      </w:r>
+      <w:r>
+        <w:rPr>
+          <w:rFonts w:ascii="Times New Roman" w:hAnsi="Times New Roman" w:cs="Times New Roman"/>
+          <w:i/>
+          <w:sz w:val="24"/>
+          <w:szCs w:val="24"/>
+        </w:rPr>
+        <w:t>deque</w:t>
       </w:r>
       <w:r>
         <w:rPr>
@@ -38426,6 +39048,47 @@
         </w:rPr>
         <w:t>.</w:t>
       </w:r>
+      <w:r>
+        <w:rPr>
+          <w:rFonts w:ascii="Times New Roman" w:hAnsi="Times New Roman" w:cs="Times New Roman"/>
+          <w:sz w:val="24"/>
+          <w:szCs w:val="24"/>
+        </w:rPr>
+        <w:t xml:space="preserve"> All operations occur at t</w:t>
+      </w:r>
+      <w:r>
+        <w:rPr>
+          <w:rFonts w:ascii="Times New Roman" w:hAnsi="Times New Roman" w:cs="Times New Roman"/>
+          <w:sz w:val="24"/>
+          <w:szCs w:val="24"/>
+        </w:rPr>
+        <w:t>he top</w:t>
+      </w:r>
+      <w:r>
+        <w:rPr>
+          <w:rFonts w:ascii="Times New Roman" w:hAnsi="Times New Roman" w:cs="Times New Roman"/>
+          <w:sz w:val="24"/>
+          <w:szCs w:val="24"/>
+        </w:rPr>
+        <w:t xml:space="preserve"> of the </w:t>
+      </w:r>
+      <w:r>
+        <w:rPr>
+          <w:rFonts w:ascii="Times New Roman" w:hAnsi="Times New Roman" w:cs="Times New Roman"/>
+          <w:i/>
+          <w:sz w:val="24"/>
+          <w:szCs w:val="24"/>
+        </w:rPr>
+        <w:t>stack</w:t>
+      </w:r>
+      <w:r>
+        <w:rPr>
+          <w:rFonts w:ascii="Times New Roman" w:hAnsi="Times New Roman" w:cs="Times New Roman"/>
+          <w:sz w:val="24"/>
+          <w:szCs w:val="24"/>
+        </w:rPr>
+        <w:t>.</w:t>
+      </w:r>
     </w:p>
     <w:p>
       <w:pPr>
@@ -38458,98 +39121,73 @@
           <w:sz w:val="24"/>
           <w:szCs w:val="24"/>
         </w:rPr>
-        <w:t>set</w:t>
-      </w:r>
-      <w:r>
-        <w:rPr>
-          <w:rFonts w:ascii="Times New Roman" w:hAnsi="Times New Roman" w:cs="Times New Roman"/>
-          <w:sz w:val="24"/>
-          <w:szCs w:val="24"/>
-        </w:rPr>
-        <w:t xml:space="preserve"> is ordered by key</w:t>
-      </w:r>
-      <w:r>
-        <w:rPr>
-          <w:rFonts w:ascii="Times New Roman" w:hAnsi="Times New Roman" w:cs="Times New Roman"/>
-          <w:sz w:val="24"/>
-          <w:szCs w:val="24"/>
-        </w:rPr>
-        <w:t xml:space="preserve"> and </w:t>
-      </w:r>
-      <w:r>
-        <w:rPr>
-          <w:rFonts w:ascii="Times New Roman" w:hAnsi="Times New Roman" w:cs="Times New Roman"/>
-          <w:sz w:val="24"/>
-          <w:szCs w:val="24"/>
-        </w:rPr>
-        <w:t>ignores</w:t>
-      </w:r>
-      <w:r>
-        <w:rPr>
-          <w:rFonts w:ascii="Times New Roman" w:hAnsi="Times New Roman" w:cs="Times New Roman"/>
-          <w:sz w:val="24"/>
-          <w:szCs w:val="24"/>
-        </w:rPr>
-        <w:t xml:space="preserve"> duplicates</w:t>
-      </w:r>
-      <w:r>
-        <w:rPr>
-          <w:rFonts w:ascii="Times New Roman" w:hAnsi="Times New Roman" w:cs="Times New Roman"/>
-          <w:sz w:val="24"/>
-          <w:szCs w:val="24"/>
-        </w:rPr>
-        <w:t>. All iterators are available and invalidate when the corresponding element is deleted.</w:t>
-      </w:r>
-    </w:p>
-    <w:p>
-      <w:pPr>
-        <w:pStyle w:val="ListParagraph"/>
-        <w:numPr>
-          <w:ilvl w:val="0"/>
-          <w:numId w:val="2"/>
-        </w:numPr>
-        <w:spacing w:before="240"/>
-        <w:jc w:val="both"/>
-        <w:rPr>
-          <w:rFonts w:ascii="Times New Roman" w:hAnsi="Times New Roman" w:cs="Times New Roman"/>
-          <w:b/>
-          <w:sz w:val="24"/>
-          <w:szCs w:val="24"/>
-        </w:rPr>
-      </w:pPr>
-      <w:r>
-        <w:rPr>
-          <w:rFonts w:ascii="Times New Roman" w:hAnsi="Times New Roman" w:cs="Times New Roman"/>
-          <w:sz w:val="24"/>
-          <w:szCs w:val="24"/>
-        </w:rPr>
-        <w:t xml:space="preserve">A </w:t>
-      </w:r>
-      <w:r>
-        <w:rPr>
-          <w:rFonts w:ascii="Times New Roman" w:hAnsi="Times New Roman" w:cs="Times New Roman"/>
-          <w:i/>
-          <w:sz w:val="24"/>
-          <w:szCs w:val="24"/>
-        </w:rPr>
-        <w:t>multiset</w:t>
-      </w:r>
-      <w:r>
-        <w:rPr>
-          <w:rFonts w:ascii="Times New Roman" w:hAnsi="Times New Roman" w:cs="Times New Roman"/>
-          <w:sz w:val="24"/>
-          <w:szCs w:val="24"/>
-        </w:rPr>
-        <w:t xml:space="preserve"> allows duplicate elements, otherwise it’s the same as </w:t>
-      </w:r>
-      <w:r>
-        <w:rPr>
-          <w:rFonts w:ascii="Times New Roman" w:hAnsi="Times New Roman" w:cs="Times New Roman"/>
-          <w:i/>
-          <w:sz w:val="24"/>
-          <w:szCs w:val="24"/>
-        </w:rPr>
-        <w:t>set</w:t>
+        <w:t>queue</w:t>
+      </w:r>
+      <w:r>
+        <w:rPr>
+          <w:rFonts w:ascii="Times New Roman" w:hAnsi="Times New Roman" w:cs="Times New Roman"/>
+          <w:sz w:val="24"/>
+          <w:szCs w:val="24"/>
+        </w:rPr>
+        <w:t xml:space="preserve"> is a FIFO (first in first out) structure. </w:t>
+      </w:r>
+      <w:r>
+        <w:rPr>
+          <w:rFonts w:ascii="Times New Roman" w:hAnsi="Times New Roman" w:cs="Times New Roman"/>
+          <w:sz w:val="24"/>
+          <w:szCs w:val="24"/>
+        </w:rPr>
+        <w:t xml:space="preserve">Elements are pushed at the bottom and popped at the top. </w:t>
+      </w:r>
+      <w:r>
+        <w:rPr>
+          <w:rFonts w:ascii="Times New Roman" w:hAnsi="Times New Roman" w:cs="Times New Roman"/>
+          <w:sz w:val="24"/>
+          <w:szCs w:val="24"/>
+        </w:rPr>
+        <w:t>It</w:t>
+      </w:r>
+      <w:r>
+        <w:rPr>
+          <w:rFonts w:ascii="Times New Roman" w:hAnsi="Times New Roman" w:cs="Times New Roman"/>
+          <w:sz w:val="24"/>
+          <w:szCs w:val="24"/>
+        </w:rPr>
+        <w:t xml:space="preserve"> can be implemented using a </w:t>
+      </w:r>
+      <w:r>
+        <w:rPr>
+          <w:rFonts w:ascii="Times New Roman" w:hAnsi="Times New Roman" w:cs="Times New Roman"/>
+          <w:i/>
+          <w:sz w:val="24"/>
+          <w:szCs w:val="24"/>
+        </w:rPr>
+        <w:t>list</w:t>
+      </w:r>
+      <w:r>
+        <w:rPr>
+          <w:rFonts w:ascii="Times New Roman" w:hAnsi="Times New Roman" w:cs="Times New Roman"/>
+          <w:sz w:val="24"/>
+          <w:szCs w:val="24"/>
+        </w:rPr>
+        <w:t xml:space="preserve"> or </w:t>
+      </w:r>
+      <w:r>
+        <w:rPr>
+          <w:rFonts w:ascii="Times New Roman" w:hAnsi="Times New Roman" w:cs="Times New Roman"/>
+          <w:i/>
+          <w:sz w:val="24"/>
+          <w:szCs w:val="24"/>
+        </w:rPr>
+        <w:t>deque</w:t>
+      </w:r>
+      <w:r>
+        <w:rPr>
+          <w:rFonts w:ascii="Times New Roman" w:hAnsi="Times New Roman" w:cs="Times New Roman"/>
+          <w:sz w:val="24"/>
+          <w:szCs w:val="24"/>
+        </w:rPr>
+        <w:t xml:space="preserve"> as they can push and pop from the front and back</w:t>
       </w:r>
       <w:r>
         <w:rPr>
@@ -38559,298 +39197,200 @@
         </w:rPr>
         <w:t>.</w:t>
       </w:r>
-    </w:p>
-    <w:p>
-      <w:pPr>
-        <w:pStyle w:val="ListParagraph"/>
-        <w:numPr>
-          <w:ilvl w:val="0"/>
-          <w:numId w:val="2"/>
-        </w:numPr>
-        <w:spacing w:before="240"/>
-        <w:jc w:val="both"/>
-        <w:rPr>
-          <w:rFonts w:ascii="Times New Roman" w:hAnsi="Times New Roman" w:cs="Times New Roman"/>
-          <w:b/>
-          <w:sz w:val="24"/>
-          <w:szCs w:val="24"/>
-        </w:rPr>
-      </w:pPr>
-      <w:r>
-        <w:rPr>
-          <w:rFonts w:ascii="Times New Roman" w:hAnsi="Times New Roman" w:cs="Times New Roman"/>
-          <w:sz w:val="24"/>
-          <w:szCs w:val="24"/>
-        </w:rPr>
-        <w:t xml:space="preserve">An </w:t>
-      </w:r>
-      <w:r>
-        <w:rPr>
-          <w:rFonts w:ascii="Times New Roman" w:hAnsi="Times New Roman" w:cs="Times New Roman"/>
-          <w:i/>
-          <w:sz w:val="24"/>
-          <w:szCs w:val="24"/>
-        </w:rPr>
-        <w:t>unordered_set</w:t>
-      </w:r>
-      <w:r>
-        <w:rPr>
-          <w:rFonts w:ascii="Times New Roman" w:hAnsi="Times New Roman" w:cs="Times New Roman"/>
-          <w:sz w:val="24"/>
-          <w:szCs w:val="24"/>
-        </w:rPr>
-        <w:t xml:space="preserve"> </w:t>
-      </w:r>
-      <w:r>
-        <w:rPr>
-          <w:rFonts w:ascii="Times New Roman" w:hAnsi="Times New Roman" w:cs="Times New Roman"/>
-          <w:sz w:val="24"/>
-          <w:szCs w:val="24"/>
-        </w:rPr>
-        <w:t>isn’t</w:t>
-      </w:r>
-      <w:r>
-        <w:rPr>
-          <w:rFonts w:ascii="Times New Roman" w:hAnsi="Times New Roman" w:cs="Times New Roman"/>
-          <w:sz w:val="24"/>
-          <w:szCs w:val="24"/>
-        </w:rPr>
-        <w:t xml:space="preserve"> order</w:t>
-      </w:r>
-      <w:r>
-        <w:rPr>
-          <w:rFonts w:ascii="Times New Roman" w:hAnsi="Times New Roman" w:cs="Times New Roman"/>
-          <w:sz w:val="24"/>
-          <w:szCs w:val="24"/>
-        </w:rPr>
-        <w:t>ed</w:t>
-      </w:r>
-      <w:r>
-        <w:rPr>
-          <w:rFonts w:ascii="Times New Roman" w:hAnsi="Times New Roman" w:cs="Times New Roman"/>
-          <w:sz w:val="24"/>
-          <w:szCs w:val="24"/>
-        </w:rPr>
-        <w:t xml:space="preserve">, elements can’t be modified – they must be deleted and replaced, and it doesn’t support reverse iterators, otherwise it’s the same as </w:t>
-      </w:r>
-      <w:r>
-        <w:rPr>
-          <w:rFonts w:ascii="Times New Roman" w:hAnsi="Times New Roman" w:cs="Times New Roman"/>
-          <w:i/>
-          <w:sz w:val="24"/>
-          <w:szCs w:val="24"/>
-        </w:rPr>
-        <w:t>set</w:t>
-      </w:r>
-      <w:r>
-        <w:rPr>
-          <w:rFonts w:ascii="Times New Roman" w:hAnsi="Times New Roman" w:cs="Times New Roman"/>
-          <w:sz w:val="24"/>
-          <w:szCs w:val="24"/>
-        </w:rPr>
-        <w:t>.</w:t>
-      </w:r>
-    </w:p>
-    <w:p>
-      <w:pPr>
-        <w:pStyle w:val="ListParagraph"/>
-        <w:numPr>
-          <w:ilvl w:val="0"/>
-          <w:numId w:val="2"/>
-        </w:numPr>
-        <w:spacing w:before="240"/>
-        <w:jc w:val="both"/>
-        <w:rPr>
-          <w:rFonts w:ascii="Times New Roman" w:hAnsi="Times New Roman" w:cs="Times New Roman"/>
-          <w:b/>
-          <w:sz w:val="24"/>
-          <w:szCs w:val="24"/>
-        </w:rPr>
-      </w:pPr>
-      <w:r>
-        <w:rPr>
-          <w:rFonts w:ascii="Times New Roman" w:hAnsi="Times New Roman" w:cs="Times New Roman"/>
-          <w:sz w:val="24"/>
-          <w:szCs w:val="24"/>
-        </w:rPr>
-        <w:t xml:space="preserve">An </w:t>
-      </w:r>
-      <w:r>
-        <w:rPr>
-          <w:rFonts w:ascii="Times New Roman" w:hAnsi="Times New Roman" w:cs="Times New Roman"/>
-          <w:i/>
-          <w:sz w:val="24"/>
-          <w:szCs w:val="24"/>
-        </w:rPr>
-        <w:t>unordered_multiset</w:t>
-      </w:r>
-      <w:r>
-        <w:rPr>
-          <w:rFonts w:ascii="Times New Roman" w:hAnsi="Times New Roman" w:cs="Times New Roman"/>
-          <w:sz w:val="24"/>
-          <w:szCs w:val="24"/>
-        </w:rPr>
-        <w:t xml:space="preserve"> is like an </w:t>
-      </w:r>
-      <w:r>
-        <w:rPr>
-          <w:rFonts w:ascii="Times New Roman" w:hAnsi="Times New Roman" w:cs="Times New Roman"/>
-          <w:i/>
-          <w:sz w:val="24"/>
-          <w:szCs w:val="24"/>
-        </w:rPr>
-        <w:t>unordered_set</w:t>
-      </w:r>
-      <w:r>
-        <w:rPr>
-          <w:rFonts w:ascii="Times New Roman" w:hAnsi="Times New Roman" w:cs="Times New Roman"/>
-          <w:sz w:val="24"/>
-          <w:szCs w:val="24"/>
-        </w:rPr>
-        <w:t xml:space="preserve"> except that it allows duplicates.</w:t>
-      </w:r>
-    </w:p>
-    <w:p>
-      <w:pPr>
-        <w:pStyle w:val="ListParagraph"/>
-        <w:numPr>
-          <w:ilvl w:val="0"/>
-          <w:numId w:val="2"/>
-        </w:numPr>
-        <w:spacing w:before="240"/>
-        <w:jc w:val="both"/>
-        <w:rPr>
-          <w:rFonts w:ascii="Times New Roman" w:hAnsi="Times New Roman" w:cs="Times New Roman"/>
-          <w:b/>
-          <w:sz w:val="24"/>
-          <w:szCs w:val="24"/>
-        </w:rPr>
-      </w:pPr>
-      <w:r>
-        <w:rPr>
-          <w:rFonts w:ascii="Times New Roman" w:hAnsi="Times New Roman" w:cs="Times New Roman"/>
-          <w:sz w:val="24"/>
-          <w:szCs w:val="24"/>
-        </w:rPr>
-        <w:t xml:space="preserve">There are four types of maps: </w:t>
-      </w:r>
-      <w:r>
-        <w:rPr>
-          <w:rFonts w:ascii="Times New Roman" w:hAnsi="Times New Roman" w:cs="Times New Roman"/>
-          <w:i/>
-          <w:sz w:val="24"/>
-          <w:szCs w:val="24"/>
-        </w:rPr>
-        <w:t xml:space="preserve">map, multimap, unordered_map, </w:t>
-      </w:r>
-      <w:r>
-        <w:rPr>
-          <w:rFonts w:ascii="Times New Roman" w:hAnsi="Times New Roman" w:cs="Times New Roman"/>
-          <w:sz w:val="24"/>
-          <w:szCs w:val="24"/>
-        </w:rPr>
-        <w:t xml:space="preserve">and </w:t>
-      </w:r>
-      <w:r>
-        <w:rPr>
-          <w:rFonts w:ascii="Times New Roman" w:hAnsi="Times New Roman" w:cs="Times New Roman"/>
-          <w:i/>
-          <w:sz w:val="24"/>
-          <w:szCs w:val="24"/>
-        </w:rPr>
-        <w:t>unordered_multimap</w:t>
-      </w:r>
-      <w:r>
-        <w:rPr>
-          <w:rFonts w:ascii="Times New Roman" w:hAnsi="Times New Roman" w:cs="Times New Roman"/>
-          <w:sz w:val="24"/>
-          <w:szCs w:val="24"/>
-        </w:rPr>
-        <w:t xml:space="preserve">. In theory they are all very similar to the </w:t>
-      </w:r>
-      <w:r>
-        <w:rPr>
-          <w:rFonts w:ascii="Times New Roman" w:hAnsi="Times New Roman" w:cs="Times New Roman"/>
-          <w:i/>
-          <w:sz w:val="24"/>
-          <w:szCs w:val="24"/>
-        </w:rPr>
-        <w:t>set</w:t>
-      </w:r>
-      <w:r>
-        <w:rPr>
-          <w:rFonts w:ascii="Times New Roman" w:hAnsi="Times New Roman" w:cs="Times New Roman"/>
-          <w:sz w:val="24"/>
-          <w:szCs w:val="24"/>
-        </w:rPr>
-        <w:t xml:space="preserve"> variants</w:t>
-      </w:r>
-      <w:r>
-        <w:rPr>
-          <w:rFonts w:ascii="Times New Roman" w:hAnsi="Times New Roman" w:cs="Times New Roman"/>
-          <w:sz w:val="24"/>
-          <w:szCs w:val="24"/>
-        </w:rPr>
-        <w:t>. The different is that with each key there is an associated value, together they are referred to as a key-value pair.</w:t>
-      </w:r>
-      <w:r>
-        <w:rPr>
-          <w:rFonts w:ascii="Times New Roman" w:hAnsi="Times New Roman" w:cs="Times New Roman"/>
-          <w:sz w:val="24"/>
-          <w:szCs w:val="24"/>
-        </w:rPr>
-        <w:t xml:space="preserve"> As such </w:t>
-      </w:r>
-      <w:r>
-        <w:rPr>
-          <w:rFonts w:ascii="Times New Roman" w:hAnsi="Times New Roman" w:cs="Times New Roman"/>
-          <w:i/>
-          <w:sz w:val="24"/>
-          <w:szCs w:val="24"/>
-        </w:rPr>
-        <w:t>pair</w:t>
-      </w:r>
-      <w:r>
-        <w:rPr>
-          <w:rFonts w:ascii="Times New Roman" w:hAnsi="Times New Roman" w:cs="Times New Roman"/>
-          <w:sz w:val="24"/>
-          <w:szCs w:val="24"/>
-        </w:rPr>
-        <w:t xml:space="preserve"> is commonly used when dealing with maps.</w:t>
-      </w:r>
-      <w:r>
-        <w:rPr>
-          <w:rFonts w:ascii="Times New Roman" w:hAnsi="Times New Roman" w:cs="Times New Roman"/>
-          <w:sz w:val="24"/>
-          <w:szCs w:val="24"/>
-        </w:rPr>
-        <w:t xml:space="preserve"> Another name for a map is dictionary. </w:t>
-      </w:r>
-      <w:r>
-        <w:rPr>
-          <w:rFonts w:ascii="Times New Roman" w:hAnsi="Times New Roman" w:cs="Times New Roman"/>
-          <w:sz w:val="24"/>
-          <w:szCs w:val="24"/>
-        </w:rPr>
-        <w:t xml:space="preserve">Elements can be directly accessed by using </w:t>
-      </w:r>
-      <w:r>
-        <w:rPr>
-          <w:rFonts w:ascii="Times New Roman" w:hAnsi="Times New Roman" w:cs="Times New Roman"/>
-          <w:sz w:val="24"/>
-          <w:szCs w:val="24"/>
-        </w:rPr>
-        <w:t>the appropriate</w:t>
+      <w:r>
+        <w:rPr>
+          <w:rFonts w:ascii="Times New Roman" w:hAnsi="Times New Roman" w:cs="Times New Roman"/>
+          <w:sz w:val="24"/>
+          <w:szCs w:val="24"/>
+        </w:rPr>
+        <w:t xml:space="preserve"> You can access both the </w:t>
+      </w:r>
+      <w:r>
+        <w:rPr>
+          <w:rFonts w:ascii="Times New Roman" w:hAnsi="Times New Roman" w:cs="Times New Roman"/>
+          <w:i/>
+          <w:sz w:val="24"/>
+          <w:szCs w:val="24"/>
+        </w:rPr>
+        <w:t>front()</w:t>
+      </w:r>
+      <w:r>
+        <w:rPr>
+          <w:rFonts w:ascii="Times New Roman" w:hAnsi="Times New Roman" w:cs="Times New Roman"/>
+          <w:sz w:val="24"/>
+          <w:szCs w:val="24"/>
+        </w:rPr>
+        <w:t xml:space="preserve"> or </w:t>
+      </w:r>
+      <w:r>
+        <w:rPr>
+          <w:rFonts w:ascii="Times New Roman" w:hAnsi="Times New Roman" w:cs="Times New Roman"/>
+          <w:i/>
+          <w:sz w:val="24"/>
+          <w:szCs w:val="24"/>
+        </w:rPr>
+        <w:t>back()</w:t>
+      </w:r>
+      <w:r>
+        <w:rPr>
+          <w:rFonts w:ascii="Times New Roman" w:hAnsi="Times New Roman" w:cs="Times New Roman"/>
+          <w:sz w:val="24"/>
+          <w:szCs w:val="24"/>
+        </w:rPr>
+        <w:t xml:space="preserve"> elements.</w:t>
       </w:r>
       <w:bookmarkStart w:id="0" w:name="_GoBack"/>
       <w:bookmarkEnd w:id="0"/>
-      <w:r>
-        <w:rPr>
-          <w:rFonts w:ascii="Times New Roman" w:hAnsi="Times New Roman" w:cs="Times New Roman"/>
-          <w:sz w:val="24"/>
-          <w:szCs w:val="24"/>
-        </w:rPr>
-        <w:t xml:space="preserve"> key.</w:t>
+    </w:p>
+    <w:p>
+      <w:pPr>
+        <w:pStyle w:val="ListParagraph"/>
+        <w:numPr>
+          <w:ilvl w:val="0"/>
+          <w:numId w:val="2"/>
+        </w:numPr>
+        <w:spacing w:before="240"/>
+        <w:jc w:val="both"/>
+        <w:rPr>
+          <w:rFonts w:ascii="Times New Roman" w:hAnsi="Times New Roman" w:cs="Times New Roman"/>
+          <w:b/>
+          <w:sz w:val="24"/>
+          <w:szCs w:val="24"/>
+        </w:rPr>
+      </w:pPr>
+      <w:r>
+        <w:rPr>
+          <w:rFonts w:ascii="Times New Roman" w:hAnsi="Times New Roman" w:cs="Times New Roman"/>
+          <w:sz w:val="24"/>
+          <w:szCs w:val="24"/>
+        </w:rPr>
+        <w:t xml:space="preserve">No iterators are supported </w:t>
+      </w:r>
+      <w:r>
+        <w:rPr>
+          <w:rFonts w:ascii="Times New Roman" w:hAnsi="Times New Roman" w:cs="Times New Roman"/>
+          <w:sz w:val="24"/>
+          <w:szCs w:val="24"/>
+        </w:rPr>
+        <w:t xml:space="preserve">by either </w:t>
+      </w:r>
+      <w:r>
+        <w:rPr>
+          <w:rFonts w:ascii="Times New Roman" w:hAnsi="Times New Roman" w:cs="Times New Roman"/>
+          <w:i/>
+          <w:sz w:val="24"/>
+          <w:szCs w:val="24"/>
+        </w:rPr>
+        <w:t xml:space="preserve">stack </w:t>
+      </w:r>
+      <w:r>
+        <w:rPr>
+          <w:rFonts w:ascii="Times New Roman" w:hAnsi="Times New Roman" w:cs="Times New Roman"/>
+          <w:sz w:val="24"/>
+          <w:szCs w:val="24"/>
+        </w:rPr>
+        <w:t xml:space="preserve">or </w:t>
+      </w:r>
+      <w:r>
+        <w:rPr>
+          <w:rFonts w:ascii="Times New Roman" w:hAnsi="Times New Roman" w:cs="Times New Roman"/>
+          <w:i/>
+          <w:sz w:val="24"/>
+          <w:szCs w:val="24"/>
+        </w:rPr>
+        <w:t xml:space="preserve">queue </w:t>
+      </w:r>
+      <w:r>
+        <w:rPr>
+          <w:rFonts w:ascii="Times New Roman" w:hAnsi="Times New Roman" w:cs="Times New Roman"/>
+          <w:sz w:val="24"/>
+          <w:szCs w:val="24"/>
+        </w:rPr>
+        <w:t xml:space="preserve">since you only have access to </w:t>
+      </w:r>
+      <w:r>
+        <w:rPr>
+          <w:rFonts w:ascii="Times New Roman" w:hAnsi="Times New Roman" w:cs="Times New Roman"/>
+          <w:sz w:val="24"/>
+          <w:szCs w:val="24"/>
+        </w:rPr>
+        <w:t>certain</w:t>
+      </w:r>
+      <w:r>
+        <w:rPr>
+          <w:rFonts w:ascii="Times New Roman" w:hAnsi="Times New Roman" w:cs="Times New Roman"/>
+          <w:sz w:val="24"/>
+          <w:szCs w:val="24"/>
+        </w:rPr>
+        <w:t xml:space="preserve"> element</w:t>
+      </w:r>
+      <w:r>
+        <w:rPr>
+          <w:rFonts w:ascii="Times New Roman" w:hAnsi="Times New Roman" w:cs="Times New Roman"/>
+          <w:sz w:val="24"/>
+          <w:szCs w:val="24"/>
+        </w:rPr>
+        <w:t>s</w:t>
+      </w:r>
+      <w:r>
+        <w:rPr>
+          <w:rFonts w:ascii="Times New Roman" w:hAnsi="Times New Roman" w:cs="Times New Roman"/>
+          <w:sz w:val="24"/>
+          <w:szCs w:val="24"/>
+        </w:rPr>
+        <w:t>.</w:t>
+      </w:r>
+      <w:r>
+        <w:rPr>
+          <w:rFonts w:ascii="Times New Roman" w:hAnsi="Times New Roman" w:cs="Times New Roman"/>
+          <w:sz w:val="24"/>
+          <w:szCs w:val="24"/>
+        </w:rPr>
+        <w:t xml:space="preserve"> </w:t>
+      </w:r>
+      <w:r>
+        <w:rPr>
+          <w:rFonts w:ascii="Times New Roman" w:hAnsi="Times New Roman" w:cs="Times New Roman"/>
+          <w:sz w:val="24"/>
+          <w:szCs w:val="24"/>
+        </w:rPr>
+        <w:t>Y</w:t>
+      </w:r>
+      <w:r>
+        <w:rPr>
+          <w:rFonts w:ascii="Times New Roman" w:hAnsi="Times New Roman" w:cs="Times New Roman"/>
+          <w:sz w:val="24"/>
+          <w:szCs w:val="24"/>
+        </w:rPr>
+        <w:t xml:space="preserve">ou must </w:t>
+      </w:r>
+      <w:proofErr w:type="gramStart"/>
+      <w:r>
+        <w:rPr>
+          <w:rFonts w:ascii="Times New Roman" w:hAnsi="Times New Roman" w:cs="Times New Roman"/>
+          <w:i/>
+          <w:sz w:val="24"/>
+          <w:szCs w:val="24"/>
+        </w:rPr>
+        <w:t>pop(</w:t>
+      </w:r>
+      <w:proofErr w:type="gramEnd"/>
+      <w:r>
+        <w:rPr>
+          <w:rFonts w:ascii="Times New Roman" w:hAnsi="Times New Roman" w:cs="Times New Roman"/>
+          <w:i/>
+          <w:sz w:val="24"/>
+          <w:szCs w:val="24"/>
+        </w:rPr>
+        <w:t>)</w:t>
+      </w:r>
+      <w:r>
+        <w:rPr>
+          <w:rFonts w:ascii="Times New Roman" w:hAnsi="Times New Roman" w:cs="Times New Roman"/>
+          <w:sz w:val="24"/>
+          <w:szCs w:val="24"/>
+        </w:rPr>
+        <w:t xml:space="preserve"> it to access the other elements.</w:t>
       </w:r>
     </w:p>
     <w:p>
@@ -38979,6 +39519,7 @@
           <w:sz w:val="24"/>
           <w:szCs w:val="24"/>
         </w:rPr>
+        <w:lastRenderedPageBreak/>
         <w:t xml:space="preserve">Forward iterators </w:t>
       </w:r>
       <w:r>
@@ -39323,7 +39864,6 @@
           <w:sz w:val="24"/>
           <w:szCs w:val="24"/>
         </w:rPr>
-        <w:lastRenderedPageBreak/>
         <w:t xml:space="preserve">All iterators can be pre/post-incremented and assigned. I/O </w:t>
       </w:r>
       <w:r>
@@ -41998,7 +42538,6 @@
   <w:style w:type="character" w:default="1" w:styleId="DefaultParagraphFont">
     <w:name w:val="Default Paragraph Font"/>
     <w:uiPriority w:val="1"/>
-    <w:semiHidden/>
     <w:unhideWhenUsed/>
   </w:style>
   <w:style w:type="table" w:default="1" w:styleId="TableNormal">
@@ -42440,7 +42979,7 @@
 </file>
 
 <file path=customXml/itemProps1.xml><?xml version="1.0" encoding="utf-8"?>
-<ds:datastoreItem xmlns:ds="http://schemas.openxmlformats.org/officeDocument/2006/customXml" ds:itemID="{669594C2-1C10-4A14-82C8-B8F8FA9D7797}">
+<ds:datastoreItem xmlns:ds="http://schemas.openxmlformats.org/officeDocument/2006/customXml" ds:itemID="{421CFA01-2704-4D40-8AB1-A18E355E3BB8}">
   <ds:schemaRefs>
     <ds:schemaRef ds:uri="http://schemas.openxmlformats.org/officeDocument/2006/bibliography"/>
   </ds:schemaRefs>

</xml_diff>

<commit_message>
Covered priority queue. Completed 10-part quiz, the section, and the course!
</commit_message>
<xml_diff>
--- a/notes/BeginningCppProgramming.docx
+++ b/notes/BeginningCppProgramming.docx
@@ -39205,14 +39205,25 @@
         </w:rPr>
         <w:t xml:space="preserve"> You can access both the </w:t>
       </w:r>
-      <w:r>
-        <w:rPr>
-          <w:rFonts w:ascii="Times New Roman" w:hAnsi="Times New Roman" w:cs="Times New Roman"/>
-          <w:i/>
-          <w:sz w:val="24"/>
-          <w:szCs w:val="24"/>
-        </w:rPr>
-        <w:t>front()</w:t>
+      <w:proofErr w:type="gramStart"/>
+      <w:r>
+        <w:rPr>
+          <w:rFonts w:ascii="Times New Roman" w:hAnsi="Times New Roman" w:cs="Times New Roman"/>
+          <w:i/>
+          <w:sz w:val="24"/>
+          <w:szCs w:val="24"/>
+        </w:rPr>
+        <w:t>front(</w:t>
+      </w:r>
+      <w:proofErr w:type="gramEnd"/>
+      <w:r>
+        <w:rPr>
+          <w:rFonts w:ascii="Times New Roman" w:hAnsi="Times New Roman" w:cs="Times New Roman"/>
+          <w:i/>
+          <w:sz w:val="24"/>
+          <w:szCs w:val="24"/>
+        </w:rPr>
+        <w:t>)</w:t>
       </w:r>
       <w:r>
         <w:rPr>
@@ -39238,1978 +39249,2137 @@
           <w:szCs w:val="24"/>
         </w:rPr>
         <w:t xml:space="preserve"> elements.</w:t>
+      </w:r>
+    </w:p>
+    <w:p>
+      <w:pPr>
+        <w:pStyle w:val="ListParagraph"/>
+        <w:numPr>
+          <w:ilvl w:val="0"/>
+          <w:numId w:val="2"/>
+        </w:numPr>
+        <w:spacing w:before="240"/>
+        <w:jc w:val="both"/>
+        <w:rPr>
+          <w:rFonts w:ascii="Times New Roman" w:hAnsi="Times New Roman" w:cs="Times New Roman"/>
+          <w:b/>
+          <w:sz w:val="24"/>
+          <w:szCs w:val="24"/>
+        </w:rPr>
+      </w:pPr>
+      <w:r>
+        <w:rPr>
+          <w:rFonts w:ascii="Times New Roman" w:hAnsi="Times New Roman" w:cs="Times New Roman"/>
+          <w:sz w:val="24"/>
+          <w:szCs w:val="24"/>
+        </w:rPr>
+        <w:t xml:space="preserve">A priority queue assigns a priority to each element and </w:t>
+      </w:r>
+      <w:proofErr w:type="gramStart"/>
+      <w:r>
+        <w:rPr>
+          <w:rFonts w:ascii="Times New Roman" w:hAnsi="Times New Roman" w:cs="Times New Roman"/>
+          <w:i/>
+          <w:sz w:val="24"/>
+          <w:szCs w:val="24"/>
+        </w:rPr>
+        <w:t>push(</w:t>
+      </w:r>
+      <w:proofErr w:type="gramEnd"/>
+      <w:r>
+        <w:rPr>
+          <w:rFonts w:ascii="Times New Roman" w:hAnsi="Times New Roman" w:cs="Times New Roman"/>
+          <w:i/>
+          <w:sz w:val="24"/>
+          <w:szCs w:val="24"/>
+        </w:rPr>
+        <w:t>)</w:t>
+      </w:r>
+      <w:r>
+        <w:rPr>
+          <w:rFonts w:ascii="Times New Roman" w:hAnsi="Times New Roman" w:cs="Times New Roman"/>
+          <w:sz w:val="24"/>
+          <w:szCs w:val="24"/>
+        </w:rPr>
+        <w:t xml:space="preserve">es them in that order. Elements with the highest priority are </w:t>
+      </w:r>
+      <w:proofErr w:type="gramStart"/>
+      <w:r>
+        <w:rPr>
+          <w:rFonts w:ascii="Times New Roman" w:hAnsi="Times New Roman" w:cs="Times New Roman"/>
+          <w:i/>
+          <w:sz w:val="24"/>
+          <w:szCs w:val="24"/>
+        </w:rPr>
+        <w:t>pop(</w:t>
+      </w:r>
+      <w:proofErr w:type="gramEnd"/>
+      <w:r>
+        <w:rPr>
+          <w:rFonts w:ascii="Times New Roman" w:hAnsi="Times New Roman" w:cs="Times New Roman"/>
+          <w:i/>
+          <w:sz w:val="24"/>
+          <w:szCs w:val="24"/>
+        </w:rPr>
+        <w:t>)</w:t>
+      </w:r>
+      <w:r>
+        <w:rPr>
+          <w:rFonts w:ascii="Times New Roman" w:hAnsi="Times New Roman" w:cs="Times New Roman"/>
+          <w:sz w:val="24"/>
+          <w:szCs w:val="24"/>
+        </w:rPr>
+        <w:t xml:space="preserve">ed first. Priority is determined using the </w:t>
+      </w:r>
+      <w:r>
+        <w:rPr>
+          <w:rFonts w:ascii="Times New Roman" w:hAnsi="Times New Roman" w:cs="Times New Roman"/>
+          <w:i/>
+          <w:sz w:val="24"/>
+          <w:szCs w:val="24"/>
+        </w:rPr>
+        <w:t>operator&lt;</w:t>
+      </w:r>
+      <w:r>
+        <w:rPr>
+          <w:rFonts w:ascii="Times New Roman" w:hAnsi="Times New Roman" w:cs="Times New Roman"/>
+          <w:sz w:val="24"/>
+          <w:szCs w:val="24"/>
+        </w:rPr>
+        <w:t xml:space="preserve"> overload – greater elements are given higher priority. Elements are stored as a </w:t>
+      </w:r>
+      <w:r>
+        <w:rPr>
+          <w:rFonts w:ascii="Times New Roman" w:hAnsi="Times New Roman" w:cs="Times New Roman"/>
+          <w:i/>
+          <w:sz w:val="24"/>
+          <w:szCs w:val="24"/>
+        </w:rPr>
+        <w:t>vector</w:t>
+      </w:r>
+      <w:r>
+        <w:rPr>
+          <w:rFonts w:ascii="Times New Roman" w:hAnsi="Times New Roman" w:cs="Times New Roman"/>
+          <w:sz w:val="24"/>
+          <w:szCs w:val="24"/>
+        </w:rPr>
+        <w:t xml:space="preserve"> by default.</w:t>
+      </w:r>
+    </w:p>
+    <w:p>
+      <w:pPr>
+        <w:pStyle w:val="ListParagraph"/>
+        <w:numPr>
+          <w:ilvl w:val="0"/>
+          <w:numId w:val="2"/>
+        </w:numPr>
+        <w:spacing w:before="240"/>
+        <w:jc w:val="both"/>
+        <w:rPr>
+          <w:rFonts w:ascii="Times New Roman" w:hAnsi="Times New Roman" w:cs="Times New Roman"/>
+          <w:b/>
+          <w:sz w:val="24"/>
+          <w:szCs w:val="24"/>
+        </w:rPr>
+      </w:pPr>
+      <w:r>
+        <w:rPr>
+          <w:rFonts w:ascii="Times New Roman" w:hAnsi="Times New Roman" w:cs="Times New Roman"/>
+          <w:sz w:val="24"/>
+          <w:szCs w:val="24"/>
+        </w:rPr>
+        <w:t xml:space="preserve">No iterators are supported by either </w:t>
+      </w:r>
+      <w:r>
+        <w:rPr>
+          <w:rFonts w:ascii="Times New Roman" w:hAnsi="Times New Roman" w:cs="Times New Roman"/>
+          <w:i/>
+          <w:sz w:val="24"/>
+          <w:szCs w:val="24"/>
+        </w:rPr>
+        <w:t>stack</w:t>
+      </w:r>
+      <w:r>
+        <w:rPr>
+          <w:rFonts w:ascii="Times New Roman" w:hAnsi="Times New Roman" w:cs="Times New Roman"/>
+          <w:i/>
+          <w:sz w:val="24"/>
+          <w:szCs w:val="24"/>
+        </w:rPr>
+        <w:t>,</w:t>
+      </w:r>
+      <w:r>
+        <w:rPr>
+          <w:rFonts w:ascii="Times New Roman" w:hAnsi="Times New Roman" w:cs="Times New Roman"/>
+          <w:sz w:val="24"/>
+          <w:szCs w:val="24"/>
+        </w:rPr>
+        <w:t xml:space="preserve"> </w:t>
+      </w:r>
+      <w:r>
+        <w:rPr>
+          <w:rFonts w:ascii="Times New Roman" w:hAnsi="Times New Roman" w:cs="Times New Roman"/>
+          <w:i/>
+          <w:sz w:val="24"/>
+          <w:szCs w:val="24"/>
+        </w:rPr>
+        <w:t>queue</w:t>
+      </w:r>
+      <w:r>
+        <w:rPr>
+          <w:rFonts w:ascii="Times New Roman" w:hAnsi="Times New Roman" w:cs="Times New Roman"/>
+          <w:i/>
+          <w:sz w:val="24"/>
+          <w:szCs w:val="24"/>
+        </w:rPr>
+        <w:t xml:space="preserve">, </w:t>
+      </w:r>
+      <w:r>
+        <w:rPr>
+          <w:rFonts w:ascii="Times New Roman" w:hAnsi="Times New Roman" w:cs="Times New Roman"/>
+          <w:sz w:val="24"/>
+          <w:szCs w:val="24"/>
+        </w:rPr>
+        <w:t>or</w:t>
+      </w:r>
+      <w:r>
+        <w:rPr>
+          <w:rFonts w:ascii="Times New Roman" w:hAnsi="Times New Roman" w:cs="Times New Roman"/>
+          <w:i/>
+          <w:sz w:val="24"/>
+          <w:szCs w:val="24"/>
+        </w:rPr>
+        <w:t xml:space="preserve"> priority queue</w:t>
+      </w:r>
+      <w:r>
+        <w:rPr>
+          <w:rFonts w:ascii="Times New Roman" w:hAnsi="Times New Roman" w:cs="Times New Roman"/>
+          <w:i/>
+          <w:sz w:val="24"/>
+          <w:szCs w:val="24"/>
+        </w:rPr>
+        <w:t xml:space="preserve"> </w:t>
+      </w:r>
+      <w:r>
+        <w:rPr>
+          <w:rFonts w:ascii="Times New Roman" w:hAnsi="Times New Roman" w:cs="Times New Roman"/>
+          <w:sz w:val="24"/>
+          <w:szCs w:val="24"/>
+        </w:rPr>
+        <w:t xml:space="preserve">since you only have access to </w:t>
+      </w:r>
+      <w:r>
+        <w:rPr>
+          <w:rFonts w:ascii="Times New Roman" w:hAnsi="Times New Roman" w:cs="Times New Roman"/>
+          <w:sz w:val="24"/>
+          <w:szCs w:val="24"/>
+        </w:rPr>
+        <w:t>certain</w:t>
+      </w:r>
+      <w:r>
+        <w:rPr>
+          <w:rFonts w:ascii="Times New Roman" w:hAnsi="Times New Roman" w:cs="Times New Roman"/>
+          <w:sz w:val="24"/>
+          <w:szCs w:val="24"/>
+        </w:rPr>
+        <w:t xml:space="preserve"> element</w:t>
+      </w:r>
+      <w:r>
+        <w:rPr>
+          <w:rFonts w:ascii="Times New Roman" w:hAnsi="Times New Roman" w:cs="Times New Roman"/>
+          <w:sz w:val="24"/>
+          <w:szCs w:val="24"/>
+        </w:rPr>
+        <w:t>s</w:t>
+      </w:r>
+      <w:r>
+        <w:rPr>
+          <w:rFonts w:ascii="Times New Roman" w:hAnsi="Times New Roman" w:cs="Times New Roman"/>
+          <w:sz w:val="24"/>
+          <w:szCs w:val="24"/>
+        </w:rPr>
+        <w:t xml:space="preserve">. You must </w:t>
+      </w:r>
+      <w:proofErr w:type="gramStart"/>
+      <w:r>
+        <w:rPr>
+          <w:rFonts w:ascii="Times New Roman" w:hAnsi="Times New Roman" w:cs="Times New Roman"/>
+          <w:i/>
+          <w:sz w:val="24"/>
+          <w:szCs w:val="24"/>
+        </w:rPr>
+        <w:t>pop(</w:t>
+      </w:r>
+      <w:proofErr w:type="gramEnd"/>
+      <w:r>
+        <w:rPr>
+          <w:rFonts w:ascii="Times New Roman" w:hAnsi="Times New Roman" w:cs="Times New Roman"/>
+          <w:i/>
+          <w:sz w:val="24"/>
+          <w:szCs w:val="24"/>
+        </w:rPr>
+        <w:t>)</w:t>
+      </w:r>
+      <w:r>
+        <w:rPr>
+          <w:rFonts w:ascii="Times New Roman" w:hAnsi="Times New Roman" w:cs="Times New Roman"/>
+          <w:sz w:val="24"/>
+          <w:szCs w:val="24"/>
+        </w:rPr>
+        <w:t xml:space="preserve"> </w:t>
+      </w:r>
+      <w:r>
+        <w:rPr>
+          <w:rFonts w:ascii="Times New Roman" w:hAnsi="Times New Roman" w:cs="Times New Roman"/>
+          <w:sz w:val="24"/>
+          <w:szCs w:val="24"/>
+        </w:rPr>
+        <w:t xml:space="preserve">the top elements </w:t>
+      </w:r>
+      <w:r>
+        <w:rPr>
+          <w:rFonts w:ascii="Times New Roman" w:hAnsi="Times New Roman" w:cs="Times New Roman"/>
+          <w:sz w:val="24"/>
+          <w:szCs w:val="24"/>
+        </w:rPr>
+        <w:t>to access the other elements.</w:t>
+      </w:r>
+      <w:r>
+        <w:rPr>
+          <w:rFonts w:ascii="Times New Roman" w:hAnsi="Times New Roman" w:cs="Times New Roman"/>
+          <w:sz w:val="24"/>
+          <w:szCs w:val="24"/>
+        </w:rPr>
+        <w:t xml:space="preserve"> As iterators aren’t supported, neither are the STL algorithms.</w:t>
+      </w:r>
+    </w:p>
+    <w:p>
+      <w:pPr>
+        <w:pStyle w:val="ListParagraph"/>
+        <w:spacing w:before="240"/>
+        <w:ind w:left="360"/>
+        <w:jc w:val="both"/>
+        <w:rPr>
+          <w:rFonts w:ascii="Times New Roman" w:hAnsi="Times New Roman" w:cs="Times New Roman"/>
+          <w:b/>
+          <w:sz w:val="24"/>
+          <w:szCs w:val="24"/>
+        </w:rPr>
+      </w:pPr>
+    </w:p>
+    <w:p>
+      <w:pPr>
+        <w:pStyle w:val="ListParagraph"/>
+        <w:numPr>
+          <w:ilvl w:val="0"/>
+          <w:numId w:val="2"/>
+        </w:numPr>
+        <w:jc w:val="both"/>
+        <w:rPr>
+          <w:rFonts w:ascii="Times New Roman" w:hAnsi="Times New Roman" w:cs="Times New Roman"/>
+          <w:b/>
+          <w:sz w:val="24"/>
+          <w:szCs w:val="24"/>
+        </w:rPr>
+      </w:pPr>
+      <w:r>
+        <w:rPr>
+          <w:rFonts w:ascii="Times New Roman" w:hAnsi="Times New Roman" w:cs="Times New Roman"/>
+          <w:sz w:val="24"/>
+          <w:szCs w:val="24"/>
+        </w:rPr>
+        <w:t>There are five types of iterators: input, output, forward, bi-directional, and random access.</w:t>
+      </w:r>
+    </w:p>
+    <w:p>
+      <w:pPr>
+        <w:pStyle w:val="ListParagraph"/>
+        <w:numPr>
+          <w:ilvl w:val="0"/>
+          <w:numId w:val="2"/>
+        </w:numPr>
+        <w:jc w:val="both"/>
+        <w:rPr>
+          <w:rFonts w:ascii="Times New Roman" w:hAnsi="Times New Roman" w:cs="Times New Roman"/>
+          <w:b/>
+          <w:sz w:val="24"/>
+          <w:szCs w:val="24"/>
+        </w:rPr>
+      </w:pPr>
+      <w:r>
+        <w:rPr>
+          <w:rFonts w:ascii="Times New Roman" w:hAnsi="Times New Roman" w:cs="Times New Roman"/>
+          <w:b/>
+          <w:sz w:val="24"/>
+          <w:szCs w:val="24"/>
+        </w:rPr>
+        <w:t>Input iterators</w:t>
+      </w:r>
+      <w:r>
+        <w:rPr>
+          <w:rFonts w:ascii="Times New Roman" w:hAnsi="Times New Roman" w:cs="Times New Roman"/>
+          <w:sz w:val="24"/>
+          <w:szCs w:val="24"/>
+        </w:rPr>
+        <w:t xml:space="preserve"> make container elements available to the program.</w:t>
+      </w:r>
+    </w:p>
+    <w:p>
+      <w:pPr>
+        <w:pStyle w:val="ListParagraph"/>
+        <w:numPr>
+          <w:ilvl w:val="0"/>
+          <w:numId w:val="2"/>
+        </w:numPr>
+        <w:jc w:val="both"/>
+        <w:rPr>
+          <w:rFonts w:ascii="Times New Roman" w:hAnsi="Times New Roman" w:cs="Times New Roman"/>
+          <w:b/>
+          <w:sz w:val="24"/>
+          <w:szCs w:val="24"/>
+        </w:rPr>
+      </w:pPr>
+      <w:r>
+        <w:rPr>
+          <w:rFonts w:ascii="Times New Roman" w:hAnsi="Times New Roman" w:cs="Times New Roman"/>
+          <w:b/>
+          <w:sz w:val="24"/>
+          <w:szCs w:val="24"/>
+        </w:rPr>
+        <w:t>Output iterators</w:t>
+      </w:r>
+      <w:r>
+        <w:rPr>
+          <w:rFonts w:ascii="Times New Roman" w:hAnsi="Times New Roman" w:cs="Times New Roman"/>
+          <w:sz w:val="24"/>
+          <w:szCs w:val="24"/>
+        </w:rPr>
+        <w:t xml:space="preserve"> allow writing elements to the container.</w:t>
+      </w:r>
+    </w:p>
+    <w:p>
+      <w:pPr>
+        <w:pStyle w:val="ListParagraph"/>
+        <w:numPr>
+          <w:ilvl w:val="0"/>
+          <w:numId w:val="2"/>
+        </w:numPr>
+        <w:jc w:val="both"/>
+        <w:rPr>
+          <w:rFonts w:ascii="Times New Roman" w:hAnsi="Times New Roman" w:cs="Times New Roman"/>
+          <w:b/>
+          <w:sz w:val="24"/>
+          <w:szCs w:val="24"/>
+        </w:rPr>
+      </w:pPr>
+      <w:r>
+        <w:rPr>
+          <w:rFonts w:ascii="Times New Roman" w:hAnsi="Times New Roman" w:cs="Times New Roman"/>
+          <w:b/>
+          <w:sz w:val="24"/>
+          <w:szCs w:val="24"/>
+        </w:rPr>
+        <w:t xml:space="preserve">Forward iterators </w:t>
+      </w:r>
+      <w:r>
+        <w:rPr>
+          <w:rFonts w:ascii="Times New Roman" w:hAnsi="Times New Roman" w:cs="Times New Roman"/>
+          <w:sz w:val="24"/>
+          <w:szCs w:val="24"/>
+        </w:rPr>
+        <w:t>iterate in one direction over a sequence and can read/write.</w:t>
+      </w:r>
+    </w:p>
+    <w:p>
+      <w:pPr>
+        <w:pStyle w:val="ListParagraph"/>
+        <w:numPr>
+          <w:ilvl w:val="0"/>
+          <w:numId w:val="2"/>
+        </w:numPr>
+        <w:jc w:val="both"/>
+        <w:rPr>
+          <w:rFonts w:ascii="Times New Roman" w:hAnsi="Times New Roman" w:cs="Times New Roman"/>
+          <w:b/>
+          <w:sz w:val="24"/>
+          <w:szCs w:val="24"/>
+        </w:rPr>
+      </w:pPr>
+      <w:r>
+        <w:rPr>
+          <w:rFonts w:ascii="Times New Roman" w:hAnsi="Times New Roman" w:cs="Times New Roman"/>
+          <w:b/>
+          <w:sz w:val="24"/>
+          <w:szCs w:val="24"/>
+        </w:rPr>
+        <w:t xml:space="preserve">Bi-directional iterators </w:t>
+      </w:r>
+      <w:r>
+        <w:rPr>
+          <w:rFonts w:ascii="Times New Roman" w:hAnsi="Times New Roman" w:cs="Times New Roman"/>
+          <w:sz w:val="24"/>
+          <w:szCs w:val="24"/>
+        </w:rPr>
+        <w:t>are the same as forward iterators, but in both directions.</w:t>
+      </w:r>
+    </w:p>
+    <w:p>
+      <w:pPr>
+        <w:pStyle w:val="ListParagraph"/>
+        <w:numPr>
+          <w:ilvl w:val="0"/>
+          <w:numId w:val="2"/>
+        </w:numPr>
+        <w:jc w:val="both"/>
+        <w:rPr>
+          <w:rFonts w:ascii="Times New Roman" w:hAnsi="Times New Roman" w:cs="Times New Roman"/>
+          <w:b/>
+          <w:sz w:val="24"/>
+          <w:szCs w:val="24"/>
+        </w:rPr>
+      </w:pPr>
+      <w:r>
+        <w:rPr>
+          <w:rFonts w:ascii="Times New Roman" w:hAnsi="Times New Roman" w:cs="Times New Roman"/>
+          <w:b/>
+          <w:sz w:val="24"/>
+          <w:szCs w:val="24"/>
+        </w:rPr>
+        <w:t>Random access iterators</w:t>
+      </w:r>
+      <w:r>
+        <w:rPr>
+          <w:rFonts w:ascii="Times New Roman" w:hAnsi="Times New Roman" w:cs="Times New Roman"/>
+          <w:b/>
+          <w:i/>
+          <w:sz w:val="24"/>
+          <w:szCs w:val="24"/>
+        </w:rPr>
+        <w:t xml:space="preserve"> </w:t>
+      </w:r>
+      <w:r>
+        <w:rPr>
+          <w:rFonts w:ascii="Times New Roman" w:hAnsi="Times New Roman" w:cs="Times New Roman"/>
+          <w:sz w:val="24"/>
+          <w:szCs w:val="24"/>
+        </w:rPr>
+        <w:t>use the subscript operator to access any element.</w:t>
+      </w:r>
+    </w:p>
+    <w:p>
+      <w:pPr>
+        <w:pStyle w:val="ListParagraph"/>
+        <w:numPr>
+          <w:ilvl w:val="0"/>
+          <w:numId w:val="2"/>
+        </w:numPr>
+        <w:jc w:val="both"/>
+        <w:rPr>
+          <w:rFonts w:ascii="Times New Roman" w:hAnsi="Times New Roman" w:cs="Times New Roman"/>
+          <w:b/>
+          <w:sz w:val="24"/>
+          <w:szCs w:val="24"/>
+        </w:rPr>
+      </w:pPr>
+      <w:r>
+        <w:rPr>
+          <w:rFonts w:ascii="Times New Roman" w:hAnsi="Times New Roman" w:cs="Times New Roman"/>
+          <w:sz w:val="24"/>
+          <w:szCs w:val="24"/>
+        </w:rPr>
+        <w:t xml:space="preserve">The iterator type for a container can be obtained via the </w:t>
+      </w:r>
+      <w:r>
+        <w:rPr>
+          <w:rFonts w:ascii="Times New Roman" w:hAnsi="Times New Roman" w:cs="Times New Roman"/>
+          <w:i/>
+          <w:sz w:val="24"/>
+          <w:szCs w:val="24"/>
+        </w:rPr>
+        <w:t>iterator</w:t>
+      </w:r>
+      <w:r>
+        <w:rPr>
+          <w:rFonts w:ascii="Times New Roman" w:hAnsi="Times New Roman" w:cs="Times New Roman"/>
+          <w:sz w:val="24"/>
+          <w:szCs w:val="24"/>
+        </w:rPr>
+        <w:t xml:space="preserve"> </w:t>
+      </w:r>
+      <w:r>
+        <w:rPr>
+          <w:rFonts w:ascii="Times New Roman" w:hAnsi="Times New Roman" w:cs="Times New Roman"/>
+          <w:sz w:val="24"/>
+          <w:szCs w:val="24"/>
+        </w:rPr>
+        <w:t>type alias</w:t>
+      </w:r>
+      <w:r>
+        <w:rPr>
+          <w:rFonts w:ascii="Times New Roman" w:hAnsi="Times New Roman" w:cs="Times New Roman"/>
+          <w:sz w:val="24"/>
+          <w:szCs w:val="24"/>
+        </w:rPr>
+        <w:t xml:space="preserve">, e.g. </w:t>
+      </w:r>
+      <w:proofErr w:type="gramStart"/>
+      <w:r>
+        <w:rPr>
+          <w:rFonts w:ascii="Times New Roman" w:hAnsi="Times New Roman" w:cs="Times New Roman"/>
+          <w:i/>
+          <w:sz w:val="24"/>
+          <w:szCs w:val="24"/>
+        </w:rPr>
+        <w:t>std::</w:t>
+      </w:r>
+      <w:proofErr w:type="gramEnd"/>
+      <w:r>
+        <w:rPr>
+          <w:rFonts w:ascii="Times New Roman" w:hAnsi="Times New Roman" w:cs="Times New Roman"/>
+          <w:i/>
+          <w:sz w:val="24"/>
+          <w:szCs w:val="24"/>
+        </w:rPr>
+        <w:t>vector&lt;int&gt;::iterator</w:t>
+      </w:r>
+      <w:r>
+        <w:rPr>
+          <w:rFonts w:ascii="Times New Roman" w:hAnsi="Times New Roman" w:cs="Times New Roman"/>
+          <w:sz w:val="24"/>
+          <w:szCs w:val="24"/>
+        </w:rPr>
+        <w:t xml:space="preserve">, </w:t>
+      </w:r>
+      <w:r>
+        <w:rPr>
+          <w:rFonts w:ascii="Times New Roman" w:hAnsi="Times New Roman" w:cs="Times New Roman"/>
+          <w:i/>
+          <w:sz w:val="24"/>
+          <w:szCs w:val="24"/>
+        </w:rPr>
+        <w:t>std::map&lt;std::string, int&gt;::iterator</w:t>
+      </w:r>
+      <w:r>
+        <w:rPr>
+          <w:rFonts w:ascii="Times New Roman" w:hAnsi="Times New Roman" w:cs="Times New Roman"/>
+          <w:sz w:val="24"/>
+          <w:szCs w:val="24"/>
+        </w:rPr>
+        <w:t>, etc.</w:t>
+      </w:r>
+      <w:r>
+        <w:rPr>
+          <w:rFonts w:ascii="Times New Roman" w:hAnsi="Times New Roman" w:cs="Times New Roman"/>
+          <w:sz w:val="24"/>
+          <w:szCs w:val="24"/>
+        </w:rPr>
+        <w:t xml:space="preserve"> </w:t>
+      </w:r>
+      <w:r>
+        <w:rPr>
+          <w:rFonts w:ascii="Times New Roman" w:hAnsi="Times New Roman" w:cs="Times New Roman"/>
+          <w:i/>
+          <w:sz w:val="24"/>
+          <w:szCs w:val="24"/>
+        </w:rPr>
+        <w:t>auto</w:t>
+      </w:r>
+      <w:r>
+        <w:rPr>
+          <w:rFonts w:ascii="Times New Roman" w:hAnsi="Times New Roman" w:cs="Times New Roman"/>
+          <w:sz w:val="24"/>
+          <w:szCs w:val="24"/>
+        </w:rPr>
+        <w:t xml:space="preserve"> is often used in this case to let the compiler deduce the type, e.g. </w:t>
+      </w:r>
+      <w:r>
+        <w:rPr>
+          <w:rFonts w:ascii="Times New Roman" w:hAnsi="Times New Roman" w:cs="Times New Roman"/>
+          <w:i/>
+          <w:sz w:val="24"/>
+          <w:szCs w:val="24"/>
+        </w:rPr>
+        <w:t xml:space="preserve">auto it = </w:t>
+      </w:r>
+      <w:proofErr w:type="spellStart"/>
+      <w:r>
+        <w:rPr>
+          <w:rFonts w:ascii="Times New Roman" w:hAnsi="Times New Roman" w:cs="Times New Roman"/>
+          <w:i/>
+          <w:sz w:val="24"/>
+          <w:szCs w:val="24"/>
+        </w:rPr>
+        <w:t>vector.begin</w:t>
+      </w:r>
+      <w:proofErr w:type="spellEnd"/>
+      <w:r>
+        <w:rPr>
+          <w:rFonts w:ascii="Times New Roman" w:hAnsi="Times New Roman" w:cs="Times New Roman"/>
+          <w:i/>
+          <w:sz w:val="24"/>
+          <w:szCs w:val="24"/>
+        </w:rPr>
+        <w:t>()</w:t>
+      </w:r>
+      <w:r>
+        <w:rPr>
+          <w:rFonts w:ascii="Times New Roman" w:hAnsi="Times New Roman" w:cs="Times New Roman"/>
+          <w:sz w:val="24"/>
+          <w:szCs w:val="24"/>
+        </w:rPr>
+        <w:t>.</w:t>
+      </w:r>
+    </w:p>
+    <w:p>
+      <w:pPr>
+        <w:pStyle w:val="ListParagraph"/>
+        <w:numPr>
+          <w:ilvl w:val="0"/>
+          <w:numId w:val="2"/>
+        </w:numPr>
+        <w:jc w:val="both"/>
+        <w:rPr>
+          <w:rFonts w:ascii="Times New Roman" w:hAnsi="Times New Roman" w:cs="Times New Roman"/>
+          <w:b/>
+          <w:sz w:val="24"/>
+          <w:szCs w:val="24"/>
+        </w:rPr>
+      </w:pPr>
+      <w:proofErr w:type="gramStart"/>
+      <w:r>
+        <w:rPr>
+          <w:rFonts w:ascii="Times New Roman" w:hAnsi="Times New Roman" w:cs="Times New Roman"/>
+          <w:i/>
+          <w:sz w:val="24"/>
+          <w:szCs w:val="24"/>
+        </w:rPr>
+        <w:t>begin(</w:t>
+      </w:r>
+      <w:proofErr w:type="gramEnd"/>
+      <w:r>
+        <w:rPr>
+          <w:rFonts w:ascii="Times New Roman" w:hAnsi="Times New Roman" w:cs="Times New Roman"/>
+          <w:i/>
+          <w:sz w:val="24"/>
+          <w:szCs w:val="24"/>
+        </w:rPr>
+        <w:t xml:space="preserve">) </w:t>
+      </w:r>
+      <w:r>
+        <w:rPr>
+          <w:rFonts w:ascii="Times New Roman" w:hAnsi="Times New Roman" w:cs="Times New Roman"/>
+          <w:sz w:val="24"/>
+          <w:szCs w:val="24"/>
+        </w:rPr>
+        <w:t xml:space="preserve">is defined as the iterator to the first element. </w:t>
+      </w:r>
+      <w:proofErr w:type="gramStart"/>
+      <w:r>
+        <w:rPr>
+          <w:rFonts w:ascii="Times New Roman" w:hAnsi="Times New Roman" w:cs="Times New Roman"/>
+          <w:i/>
+          <w:sz w:val="24"/>
+          <w:szCs w:val="24"/>
+        </w:rPr>
+        <w:t>end(</w:t>
+      </w:r>
+      <w:proofErr w:type="gramEnd"/>
+      <w:r>
+        <w:rPr>
+          <w:rFonts w:ascii="Times New Roman" w:hAnsi="Times New Roman" w:cs="Times New Roman"/>
+          <w:i/>
+          <w:sz w:val="24"/>
+          <w:szCs w:val="24"/>
+        </w:rPr>
+        <w:t>)</w:t>
+      </w:r>
+      <w:r>
+        <w:rPr>
+          <w:rFonts w:ascii="Times New Roman" w:hAnsi="Times New Roman" w:cs="Times New Roman"/>
+          <w:sz w:val="24"/>
+          <w:szCs w:val="24"/>
+        </w:rPr>
+        <w:t xml:space="preserve"> is defined as the iterator one passed the last element.</w:t>
+      </w:r>
+    </w:p>
+    <w:p>
+      <w:pPr>
+        <w:pStyle w:val="ListParagraph"/>
+        <w:numPr>
+          <w:ilvl w:val="0"/>
+          <w:numId w:val="2"/>
+        </w:numPr>
+        <w:jc w:val="both"/>
+        <w:rPr>
+          <w:rFonts w:ascii="Times New Roman" w:hAnsi="Times New Roman" w:cs="Times New Roman"/>
+          <w:b/>
+          <w:sz w:val="24"/>
+          <w:szCs w:val="24"/>
+        </w:rPr>
+      </w:pPr>
+      <w:r>
+        <w:rPr>
+          <w:rFonts w:ascii="Times New Roman" w:hAnsi="Times New Roman" w:cs="Times New Roman"/>
+          <w:sz w:val="24"/>
+          <w:szCs w:val="24"/>
+        </w:rPr>
+        <w:t xml:space="preserve">All iterators can be pre/post-incremented and assigned. I/O </w:t>
+      </w:r>
+      <w:r>
+        <w:rPr>
+          <w:rFonts w:ascii="Times New Roman" w:hAnsi="Times New Roman" w:cs="Times New Roman"/>
+          <w:sz w:val="24"/>
+          <w:szCs w:val="24"/>
+        </w:rPr>
+        <w:t>iterators</w:t>
+      </w:r>
+      <w:r>
+        <w:rPr>
+          <w:rFonts w:ascii="Times New Roman" w:hAnsi="Times New Roman" w:cs="Times New Roman"/>
+          <w:sz w:val="24"/>
+          <w:szCs w:val="24"/>
+        </w:rPr>
+        <w:t xml:space="preserve"> can be dereferenced. Input </w:t>
+      </w:r>
+      <w:r>
+        <w:rPr>
+          <w:rFonts w:ascii="Times New Roman" w:hAnsi="Times New Roman" w:cs="Times New Roman"/>
+          <w:sz w:val="24"/>
+          <w:szCs w:val="24"/>
+        </w:rPr>
+        <w:t xml:space="preserve">iterators </w:t>
+      </w:r>
+      <w:r>
+        <w:rPr>
+          <w:rFonts w:ascii="Times New Roman" w:hAnsi="Times New Roman" w:cs="Times New Roman"/>
+          <w:sz w:val="24"/>
+          <w:szCs w:val="24"/>
+        </w:rPr>
+        <w:t>support equal</w:t>
+      </w:r>
+      <w:r>
+        <w:rPr>
+          <w:rFonts w:ascii="Times New Roman" w:hAnsi="Times New Roman" w:cs="Times New Roman"/>
+          <w:sz w:val="24"/>
+          <w:szCs w:val="24"/>
+        </w:rPr>
+        <w:t>ity</w:t>
+      </w:r>
+      <w:r>
+        <w:rPr>
+          <w:rFonts w:ascii="Times New Roman" w:hAnsi="Times New Roman" w:cs="Times New Roman"/>
+          <w:sz w:val="24"/>
+          <w:szCs w:val="24"/>
+        </w:rPr>
+        <w:t xml:space="preserve"> operators. Bidirectional </w:t>
+      </w:r>
+      <w:r>
+        <w:rPr>
+          <w:rFonts w:ascii="Times New Roman" w:hAnsi="Times New Roman" w:cs="Times New Roman"/>
+          <w:sz w:val="24"/>
+          <w:szCs w:val="24"/>
+        </w:rPr>
+        <w:t>iterators</w:t>
+      </w:r>
+      <w:r>
+        <w:rPr>
+          <w:rFonts w:ascii="Times New Roman" w:hAnsi="Times New Roman" w:cs="Times New Roman"/>
+          <w:sz w:val="24"/>
+          <w:szCs w:val="24"/>
+        </w:rPr>
+        <w:t xml:space="preserve"> support pre/post-decrement operators. </w:t>
+      </w:r>
+      <w:r>
+        <w:rPr>
+          <w:rFonts w:ascii="Times New Roman" w:hAnsi="Times New Roman" w:cs="Times New Roman"/>
+          <w:sz w:val="24"/>
+          <w:szCs w:val="24"/>
+        </w:rPr>
+        <w:t xml:space="preserve">Random access iterators </w:t>
+      </w:r>
+      <w:r>
+        <w:rPr>
+          <w:rFonts w:ascii="Times New Roman" w:hAnsi="Times New Roman" w:cs="Times New Roman"/>
+          <w:sz w:val="24"/>
+          <w:szCs w:val="24"/>
+        </w:rPr>
+        <w:t>support comparison operators and increment/decrement op</w:t>
+      </w:r>
+      <w:r>
+        <w:rPr>
+          <w:rFonts w:ascii="Times New Roman" w:hAnsi="Times New Roman" w:cs="Times New Roman"/>
+          <w:sz w:val="24"/>
+          <w:szCs w:val="24"/>
+        </w:rPr>
+        <w:t>e</w:t>
+      </w:r>
+      <w:r>
+        <w:rPr>
+          <w:rFonts w:ascii="Times New Roman" w:hAnsi="Times New Roman" w:cs="Times New Roman"/>
+          <w:sz w:val="24"/>
+          <w:szCs w:val="24"/>
+        </w:rPr>
+        <w:t>rators.</w:t>
+      </w:r>
+    </w:p>
+    <w:p>
+      <w:pPr>
+        <w:pStyle w:val="ListParagraph"/>
+        <w:numPr>
+          <w:ilvl w:val="0"/>
+          <w:numId w:val="2"/>
+        </w:numPr>
+        <w:jc w:val="both"/>
+        <w:rPr>
+          <w:rFonts w:ascii="Times New Roman" w:hAnsi="Times New Roman" w:cs="Times New Roman"/>
+          <w:b/>
+          <w:sz w:val="24"/>
+          <w:szCs w:val="24"/>
+        </w:rPr>
+      </w:pPr>
+      <w:r>
+        <w:rPr>
+          <w:rFonts w:ascii="Times New Roman" w:hAnsi="Times New Roman" w:cs="Times New Roman"/>
+          <w:sz w:val="24"/>
+          <w:szCs w:val="24"/>
+        </w:rPr>
+        <w:t>Incrementing an operator moves it to the next element in the sequence. Dereferencing an operator returns the data that the iterator is pointing to.</w:t>
+      </w:r>
+    </w:p>
+    <w:p>
+      <w:pPr>
+        <w:pStyle w:val="ListParagraph"/>
+        <w:numPr>
+          <w:ilvl w:val="0"/>
+          <w:numId w:val="2"/>
+        </w:numPr>
+        <w:jc w:val="both"/>
+        <w:rPr>
+          <w:rFonts w:ascii="Times New Roman" w:hAnsi="Times New Roman" w:cs="Times New Roman"/>
+          <w:b/>
+          <w:sz w:val="24"/>
+          <w:szCs w:val="24"/>
+        </w:rPr>
+      </w:pPr>
+      <w:proofErr w:type="spellStart"/>
+      <w:r>
+        <w:rPr>
+          <w:rFonts w:ascii="Times New Roman" w:hAnsi="Times New Roman" w:cs="Times New Roman"/>
+          <w:i/>
+          <w:sz w:val="24"/>
+          <w:szCs w:val="24"/>
+        </w:rPr>
+        <w:t>const</w:t>
+      </w:r>
+      <w:proofErr w:type="spellEnd"/>
+      <w:r>
+        <w:rPr>
+          <w:rFonts w:ascii="Times New Roman" w:hAnsi="Times New Roman" w:cs="Times New Roman"/>
+          <w:sz w:val="24"/>
+          <w:szCs w:val="24"/>
+        </w:rPr>
+        <w:t xml:space="preserve"> iterators</w:t>
+      </w:r>
+      <w:r>
+        <w:rPr>
+          <w:rFonts w:ascii="Times New Roman" w:hAnsi="Times New Roman" w:cs="Times New Roman"/>
+          <w:sz w:val="24"/>
+          <w:szCs w:val="24"/>
+        </w:rPr>
+        <w:t xml:space="preserve"> only allow reading elements, you can’t write.</w:t>
+      </w:r>
+    </w:p>
+    <w:p>
+      <w:pPr>
+        <w:pStyle w:val="ListParagraph"/>
+        <w:numPr>
+          <w:ilvl w:val="0"/>
+          <w:numId w:val="2"/>
+        </w:numPr>
+        <w:jc w:val="both"/>
+        <w:rPr>
+          <w:rFonts w:ascii="Times New Roman" w:hAnsi="Times New Roman" w:cs="Times New Roman"/>
+          <w:b/>
+          <w:sz w:val="24"/>
+          <w:szCs w:val="24"/>
+        </w:rPr>
+      </w:pPr>
+      <w:r>
+        <w:rPr>
+          <w:rFonts w:ascii="Times New Roman" w:hAnsi="Times New Roman" w:cs="Times New Roman"/>
+          <w:sz w:val="24"/>
+          <w:szCs w:val="24"/>
+        </w:rPr>
+        <w:t xml:space="preserve">Iterators can become invalid during processing, e.g. is </w:t>
+      </w:r>
+      <w:proofErr w:type="gramStart"/>
+      <w:r>
+        <w:rPr>
+          <w:rFonts w:ascii="Times New Roman" w:hAnsi="Times New Roman" w:cs="Times New Roman"/>
+          <w:i/>
+          <w:sz w:val="24"/>
+          <w:szCs w:val="24"/>
+        </w:rPr>
+        <w:t>clear(</w:t>
+      </w:r>
+      <w:proofErr w:type="gramEnd"/>
+      <w:r>
+        <w:rPr>
+          <w:rFonts w:ascii="Times New Roman" w:hAnsi="Times New Roman" w:cs="Times New Roman"/>
+          <w:i/>
+          <w:sz w:val="24"/>
+          <w:szCs w:val="24"/>
+        </w:rPr>
+        <w:t>)</w:t>
+      </w:r>
+      <w:r>
+        <w:rPr>
+          <w:rFonts w:ascii="Times New Roman" w:hAnsi="Times New Roman" w:cs="Times New Roman"/>
+          <w:sz w:val="24"/>
+          <w:szCs w:val="24"/>
+        </w:rPr>
+        <w:t xml:space="preserve"> is called the iterators point to invalid locations.</w:t>
+      </w:r>
+      <w:r>
+        <w:rPr>
+          <w:rFonts w:ascii="Times New Roman" w:hAnsi="Times New Roman" w:cs="Times New Roman"/>
+          <w:i/>
+          <w:sz w:val="24"/>
+          <w:szCs w:val="24"/>
+        </w:rPr>
+        <w:t xml:space="preserve"> </w:t>
+      </w:r>
+    </w:p>
+    <w:p>
+      <w:pPr>
+        <w:pStyle w:val="ListParagraph"/>
+        <w:ind w:left="360"/>
+        <w:jc w:val="both"/>
+        <w:rPr>
+          <w:rFonts w:ascii="Times New Roman" w:hAnsi="Times New Roman" w:cs="Times New Roman"/>
+          <w:i/>
+          <w:sz w:val="24"/>
+          <w:szCs w:val="24"/>
+        </w:rPr>
+      </w:pPr>
+    </w:p>
+    <w:p>
+      <w:pPr>
+        <w:pStyle w:val="ListParagraph"/>
+        <w:numPr>
+          <w:ilvl w:val="0"/>
+          <w:numId w:val="2"/>
+        </w:numPr>
+        <w:jc w:val="both"/>
+        <w:rPr>
+          <w:rFonts w:ascii="Times New Roman" w:hAnsi="Times New Roman" w:cs="Times New Roman"/>
+          <w:b/>
+          <w:sz w:val="24"/>
+          <w:szCs w:val="24"/>
+        </w:rPr>
+      </w:pPr>
+      <w:proofErr w:type="gramStart"/>
+      <w:r>
+        <w:rPr>
+          <w:rFonts w:ascii="Times New Roman" w:hAnsi="Times New Roman" w:cs="Times New Roman"/>
+          <w:i/>
+          <w:sz w:val="24"/>
+          <w:szCs w:val="24"/>
+        </w:rPr>
+        <w:t>sort(</w:t>
+      </w:r>
+      <w:proofErr w:type="gramEnd"/>
+      <w:r>
+        <w:rPr>
+          <w:rFonts w:ascii="Times New Roman" w:hAnsi="Times New Roman" w:cs="Times New Roman"/>
+          <w:i/>
+          <w:sz w:val="24"/>
+          <w:szCs w:val="24"/>
+        </w:rPr>
+        <w:t xml:space="preserve">) </w:t>
+      </w:r>
+      <w:r>
+        <w:rPr>
+          <w:rFonts w:ascii="Times New Roman" w:hAnsi="Times New Roman" w:cs="Times New Roman"/>
+          <w:sz w:val="24"/>
+          <w:szCs w:val="24"/>
+        </w:rPr>
+        <w:t xml:space="preserve">sorts a collection. You must provide the beginning and end iterators and the function will sort within that range. It’s common to sort the entire collection, e.g. </w:t>
+      </w:r>
+      <w:r>
+        <w:rPr>
+          <w:rFonts w:ascii="Times New Roman" w:hAnsi="Times New Roman" w:cs="Times New Roman"/>
+          <w:i/>
+          <w:sz w:val="24"/>
+          <w:szCs w:val="24"/>
+        </w:rPr>
+        <w:t>sort(</w:t>
+      </w:r>
+      <w:proofErr w:type="spellStart"/>
+      <w:proofErr w:type="gramStart"/>
+      <w:r>
+        <w:rPr>
+          <w:rFonts w:ascii="Times New Roman" w:hAnsi="Times New Roman" w:cs="Times New Roman"/>
+          <w:i/>
+          <w:sz w:val="24"/>
+          <w:szCs w:val="24"/>
+        </w:rPr>
+        <w:t>vector.begin</w:t>
+      </w:r>
+      <w:proofErr w:type="spellEnd"/>
+      <w:proofErr w:type="gramEnd"/>
+      <w:r>
+        <w:rPr>
+          <w:rFonts w:ascii="Times New Roman" w:hAnsi="Times New Roman" w:cs="Times New Roman"/>
+          <w:i/>
+          <w:sz w:val="24"/>
+          <w:szCs w:val="24"/>
+        </w:rPr>
+        <w:t xml:space="preserve">(), </w:t>
+      </w:r>
+      <w:proofErr w:type="spellStart"/>
+      <w:r>
+        <w:rPr>
+          <w:rFonts w:ascii="Times New Roman" w:hAnsi="Times New Roman" w:cs="Times New Roman"/>
+          <w:i/>
+          <w:sz w:val="24"/>
+          <w:szCs w:val="24"/>
+        </w:rPr>
+        <w:t>vector.end</w:t>
+      </w:r>
+      <w:proofErr w:type="spellEnd"/>
+      <w:r>
+        <w:rPr>
+          <w:rFonts w:ascii="Times New Roman" w:hAnsi="Times New Roman" w:cs="Times New Roman"/>
+          <w:i/>
+          <w:sz w:val="24"/>
+          <w:szCs w:val="24"/>
+        </w:rPr>
+        <w:t>())</w:t>
+      </w:r>
+      <w:r>
+        <w:rPr>
+          <w:rFonts w:ascii="Times New Roman" w:hAnsi="Times New Roman" w:cs="Times New Roman"/>
+          <w:sz w:val="24"/>
+          <w:szCs w:val="24"/>
+        </w:rPr>
+        <w:t xml:space="preserve">. </w:t>
+      </w:r>
+    </w:p>
+    <w:p>
+      <w:pPr>
+        <w:pStyle w:val="ListParagraph"/>
+        <w:numPr>
+          <w:ilvl w:val="0"/>
+          <w:numId w:val="2"/>
+        </w:numPr>
+        <w:jc w:val="both"/>
+        <w:rPr>
+          <w:rFonts w:ascii="Times New Roman" w:hAnsi="Times New Roman" w:cs="Times New Roman"/>
+          <w:b/>
+          <w:sz w:val="24"/>
+          <w:szCs w:val="24"/>
+        </w:rPr>
+      </w:pPr>
+      <w:proofErr w:type="gramStart"/>
+      <w:r>
+        <w:rPr>
+          <w:rFonts w:ascii="Times New Roman" w:hAnsi="Times New Roman" w:cs="Times New Roman"/>
+          <w:i/>
+          <w:sz w:val="24"/>
+          <w:szCs w:val="24"/>
+        </w:rPr>
+        <w:t>reverse(</w:t>
+      </w:r>
+      <w:proofErr w:type="gramEnd"/>
+      <w:r>
+        <w:rPr>
+          <w:rFonts w:ascii="Times New Roman" w:hAnsi="Times New Roman" w:cs="Times New Roman"/>
+          <w:i/>
+          <w:sz w:val="24"/>
+          <w:szCs w:val="24"/>
+        </w:rPr>
+        <w:t>)</w:t>
+      </w:r>
+      <w:r>
+        <w:rPr>
+          <w:rFonts w:ascii="Times New Roman" w:hAnsi="Times New Roman" w:cs="Times New Roman"/>
+          <w:sz w:val="24"/>
+          <w:szCs w:val="24"/>
+        </w:rPr>
+        <w:t xml:space="preserve"> reverses a sequence. </w:t>
+      </w:r>
+    </w:p>
+    <w:p>
+      <w:pPr>
+        <w:pStyle w:val="ListParagraph"/>
+        <w:numPr>
+          <w:ilvl w:val="0"/>
+          <w:numId w:val="2"/>
+        </w:numPr>
+        <w:jc w:val="both"/>
+        <w:rPr>
+          <w:rFonts w:ascii="Times New Roman" w:hAnsi="Times New Roman" w:cs="Times New Roman"/>
+          <w:b/>
+          <w:sz w:val="24"/>
+          <w:szCs w:val="24"/>
+        </w:rPr>
+      </w:pPr>
+      <w:proofErr w:type="gramStart"/>
+      <w:r>
+        <w:rPr>
+          <w:rFonts w:ascii="Times New Roman" w:hAnsi="Times New Roman" w:cs="Times New Roman"/>
+          <w:i/>
+          <w:sz w:val="24"/>
+          <w:szCs w:val="24"/>
+        </w:rPr>
+        <w:t>accumulate(</w:t>
+      </w:r>
+      <w:proofErr w:type="gramEnd"/>
+      <w:r>
+        <w:rPr>
+          <w:rFonts w:ascii="Times New Roman" w:hAnsi="Times New Roman" w:cs="Times New Roman"/>
+          <w:i/>
+          <w:sz w:val="24"/>
+          <w:szCs w:val="24"/>
+        </w:rPr>
+        <w:t xml:space="preserve">) </w:t>
+      </w:r>
+      <w:r>
+        <w:rPr>
+          <w:rFonts w:ascii="Times New Roman" w:hAnsi="Times New Roman" w:cs="Times New Roman"/>
+          <w:sz w:val="24"/>
+          <w:szCs w:val="24"/>
+        </w:rPr>
+        <w:t>returns the sum of the sequence. The third parameter is for the initial value, usually 0.</w:t>
+      </w:r>
+    </w:p>
+    <w:p>
+      <w:pPr>
+        <w:pStyle w:val="ListParagraph"/>
+        <w:numPr>
+          <w:ilvl w:val="0"/>
+          <w:numId w:val="2"/>
+        </w:numPr>
+        <w:jc w:val="both"/>
+        <w:rPr>
+          <w:rFonts w:ascii="Times New Roman" w:hAnsi="Times New Roman" w:cs="Times New Roman"/>
+          <w:b/>
+          <w:sz w:val="24"/>
+          <w:szCs w:val="24"/>
+        </w:rPr>
+      </w:pPr>
+      <w:r>
+        <w:rPr>
+          <w:rFonts w:ascii="Times New Roman" w:hAnsi="Times New Roman" w:cs="Times New Roman"/>
+          <w:sz w:val="24"/>
+          <w:szCs w:val="24"/>
+        </w:rPr>
+        <w:t xml:space="preserve">Different containers use different iterators and different algorithms support different iterators. </w:t>
+      </w:r>
+      <w:proofErr w:type="gramStart"/>
+      <w:r>
+        <w:rPr>
+          <w:rFonts w:ascii="Times New Roman" w:hAnsi="Times New Roman" w:cs="Times New Roman"/>
+          <w:sz w:val="24"/>
+          <w:szCs w:val="24"/>
+        </w:rPr>
+        <w:t>So</w:t>
+      </w:r>
+      <w:proofErr w:type="gramEnd"/>
+      <w:r>
+        <w:rPr>
+          <w:rFonts w:ascii="Times New Roman" w:hAnsi="Times New Roman" w:cs="Times New Roman"/>
+          <w:sz w:val="24"/>
+          <w:szCs w:val="24"/>
+        </w:rPr>
+        <w:t xml:space="preserve"> to use an algorithm with a container, they must both support the same iterator.</w:t>
+      </w:r>
+    </w:p>
+    <w:p>
+      <w:pPr>
+        <w:pStyle w:val="ListParagraph"/>
+        <w:numPr>
+          <w:ilvl w:val="0"/>
+          <w:numId w:val="2"/>
+        </w:numPr>
+        <w:jc w:val="both"/>
+        <w:rPr>
+          <w:rFonts w:ascii="Times New Roman" w:hAnsi="Times New Roman" w:cs="Times New Roman"/>
+          <w:b/>
+          <w:sz w:val="24"/>
+          <w:szCs w:val="24"/>
+        </w:rPr>
+      </w:pPr>
+      <w:proofErr w:type="gramStart"/>
+      <w:r>
+        <w:rPr>
+          <w:rFonts w:ascii="Times New Roman" w:hAnsi="Times New Roman" w:cs="Times New Roman"/>
+          <w:i/>
+          <w:sz w:val="24"/>
+          <w:szCs w:val="24"/>
+        </w:rPr>
+        <w:t>find(</w:t>
+      </w:r>
+      <w:proofErr w:type="gramEnd"/>
+      <w:r>
+        <w:rPr>
+          <w:rFonts w:ascii="Times New Roman" w:hAnsi="Times New Roman" w:cs="Times New Roman"/>
+          <w:i/>
+          <w:sz w:val="24"/>
+          <w:szCs w:val="24"/>
+        </w:rPr>
+        <w:t>)</w:t>
+      </w:r>
+      <w:r>
+        <w:rPr>
+          <w:rFonts w:ascii="Times New Roman" w:hAnsi="Times New Roman" w:cs="Times New Roman"/>
+          <w:sz w:val="24"/>
+          <w:szCs w:val="24"/>
+        </w:rPr>
+        <w:t xml:space="preserve"> iterates through a container for an element and returns the iterator at which the element was first found. If there are no occurrences of the element, the iterator returns </w:t>
+      </w:r>
+      <w:r>
+        <w:rPr>
+          <w:rFonts w:ascii="Times New Roman" w:hAnsi="Times New Roman" w:cs="Times New Roman"/>
+          <w:sz w:val="24"/>
+          <w:szCs w:val="24"/>
+        </w:rPr>
+        <w:t xml:space="preserve">the </w:t>
+      </w:r>
+      <w:proofErr w:type="gramStart"/>
+      <w:r>
+        <w:rPr>
+          <w:rFonts w:ascii="Times New Roman" w:hAnsi="Times New Roman" w:cs="Times New Roman"/>
+          <w:i/>
+          <w:sz w:val="24"/>
+          <w:szCs w:val="24"/>
+        </w:rPr>
+        <w:t>end(</w:t>
+      </w:r>
+      <w:proofErr w:type="gramEnd"/>
+      <w:r>
+        <w:rPr>
+          <w:rFonts w:ascii="Times New Roman" w:hAnsi="Times New Roman" w:cs="Times New Roman"/>
+          <w:i/>
+          <w:sz w:val="24"/>
+          <w:szCs w:val="24"/>
+        </w:rPr>
+        <w:t>)</w:t>
+      </w:r>
+      <w:r>
+        <w:rPr>
+          <w:rFonts w:ascii="Times New Roman" w:hAnsi="Times New Roman" w:cs="Times New Roman"/>
+          <w:sz w:val="24"/>
+          <w:szCs w:val="24"/>
+        </w:rPr>
+        <w:t xml:space="preserve"> iterator.</w:t>
+      </w:r>
+      <w:r>
+        <w:rPr>
+          <w:rFonts w:ascii="Times New Roman" w:hAnsi="Times New Roman" w:cs="Times New Roman"/>
+          <w:sz w:val="24"/>
+          <w:szCs w:val="24"/>
+        </w:rPr>
+        <w:t xml:space="preserve"> This function uses the </w:t>
+      </w:r>
+      <w:r>
+        <w:rPr>
+          <w:rFonts w:ascii="Times New Roman" w:hAnsi="Times New Roman" w:cs="Times New Roman"/>
+          <w:i/>
+          <w:sz w:val="24"/>
+          <w:szCs w:val="24"/>
+        </w:rPr>
+        <w:t>==</w:t>
+      </w:r>
+      <w:r>
+        <w:rPr>
+          <w:rFonts w:ascii="Times New Roman" w:hAnsi="Times New Roman" w:cs="Times New Roman"/>
+          <w:sz w:val="24"/>
+          <w:szCs w:val="24"/>
+        </w:rPr>
+        <w:t xml:space="preserve"> operator to determine equality, so a custom class must override it.</w:t>
+      </w:r>
+    </w:p>
+    <w:p>
+      <w:pPr>
+        <w:pStyle w:val="ListParagraph"/>
+        <w:numPr>
+          <w:ilvl w:val="0"/>
+          <w:numId w:val="2"/>
+        </w:numPr>
+        <w:jc w:val="both"/>
+        <w:rPr>
+          <w:rFonts w:ascii="Times New Roman" w:hAnsi="Times New Roman" w:cs="Times New Roman"/>
+          <w:b/>
+          <w:sz w:val="24"/>
+          <w:szCs w:val="24"/>
+        </w:rPr>
+      </w:pPr>
+      <w:r>
+        <w:rPr>
+          <w:rFonts w:ascii="Times New Roman" w:hAnsi="Times New Roman" w:cs="Times New Roman"/>
+          <w:sz w:val="24"/>
+          <w:szCs w:val="24"/>
+        </w:rPr>
+        <w:t xml:space="preserve">Many algorithms expect additional information to run which can be provided through different types of functions: </w:t>
+      </w:r>
+      <w:proofErr w:type="spellStart"/>
+      <w:r>
+        <w:rPr>
+          <w:rFonts w:ascii="Times New Roman" w:hAnsi="Times New Roman" w:cs="Times New Roman"/>
+          <w:sz w:val="24"/>
+          <w:szCs w:val="24"/>
+        </w:rPr>
+        <w:t>functors</w:t>
+      </w:r>
+      <w:proofErr w:type="spellEnd"/>
+      <w:r>
+        <w:rPr>
+          <w:rFonts w:ascii="Times New Roman" w:hAnsi="Times New Roman" w:cs="Times New Roman"/>
+          <w:sz w:val="24"/>
+          <w:szCs w:val="24"/>
+        </w:rPr>
+        <w:t xml:space="preserve"> (function objects), function pointers, and lambda expressions. A </w:t>
+      </w:r>
+      <w:proofErr w:type="spellStart"/>
+      <w:r>
+        <w:rPr>
+          <w:rFonts w:ascii="Times New Roman" w:hAnsi="Times New Roman" w:cs="Times New Roman"/>
+          <w:sz w:val="24"/>
+          <w:szCs w:val="24"/>
+        </w:rPr>
+        <w:t>functor</w:t>
+      </w:r>
+      <w:proofErr w:type="spellEnd"/>
+      <w:r>
+        <w:rPr>
+          <w:rFonts w:ascii="Times New Roman" w:hAnsi="Times New Roman" w:cs="Times New Roman"/>
+          <w:sz w:val="24"/>
+          <w:szCs w:val="24"/>
+        </w:rPr>
+        <w:t xml:space="preserve"> is a class that overloads the function call operator – (). Best practice is to use lambdas.</w:t>
+      </w:r>
+    </w:p>
+    <w:p>
+      <w:pPr>
+        <w:pStyle w:val="ListParagraph"/>
+        <w:numPr>
+          <w:ilvl w:val="0"/>
+          <w:numId w:val="2"/>
+        </w:numPr>
+        <w:jc w:val="both"/>
+        <w:rPr>
+          <w:rFonts w:ascii="Times New Roman" w:hAnsi="Times New Roman" w:cs="Times New Roman"/>
+          <w:b/>
+          <w:i/>
+          <w:sz w:val="24"/>
+          <w:szCs w:val="24"/>
+        </w:rPr>
+      </w:pPr>
+      <w:proofErr w:type="spellStart"/>
+      <w:r>
+        <w:rPr>
+          <w:rFonts w:ascii="Times New Roman" w:hAnsi="Times New Roman" w:cs="Times New Roman"/>
+          <w:i/>
+          <w:sz w:val="24"/>
+          <w:szCs w:val="24"/>
+        </w:rPr>
+        <w:t>for_</w:t>
+      </w:r>
+      <w:proofErr w:type="gramStart"/>
+      <w:r>
+        <w:rPr>
+          <w:rFonts w:ascii="Times New Roman" w:hAnsi="Times New Roman" w:cs="Times New Roman"/>
+          <w:i/>
+          <w:sz w:val="24"/>
+          <w:szCs w:val="24"/>
+        </w:rPr>
+        <w:t>each</w:t>
+      </w:r>
+      <w:proofErr w:type="spellEnd"/>
+      <w:r>
+        <w:rPr>
+          <w:rFonts w:ascii="Times New Roman" w:hAnsi="Times New Roman" w:cs="Times New Roman"/>
+          <w:i/>
+          <w:sz w:val="24"/>
+          <w:szCs w:val="24"/>
+        </w:rPr>
+        <w:t>(</w:t>
+      </w:r>
+      <w:proofErr w:type="gramEnd"/>
+      <w:r>
+        <w:rPr>
+          <w:rFonts w:ascii="Times New Roman" w:hAnsi="Times New Roman" w:cs="Times New Roman"/>
+          <w:i/>
+          <w:sz w:val="24"/>
+          <w:szCs w:val="24"/>
+        </w:rPr>
+        <w:t xml:space="preserve">) </w:t>
+      </w:r>
+      <w:r>
+        <w:rPr>
+          <w:rFonts w:ascii="Times New Roman" w:hAnsi="Times New Roman" w:cs="Times New Roman"/>
+          <w:sz w:val="24"/>
+          <w:szCs w:val="24"/>
+        </w:rPr>
+        <w:t>iterators through a container and applies a provided function to each element</w:t>
+      </w:r>
+      <w:r>
+        <w:rPr>
+          <w:rFonts w:ascii="Times New Roman" w:hAnsi="Times New Roman" w:cs="Times New Roman"/>
+          <w:sz w:val="24"/>
+          <w:szCs w:val="24"/>
+        </w:rPr>
+        <w:t xml:space="preserve">, e.g. </w:t>
+      </w:r>
+      <w:proofErr w:type="spellStart"/>
+      <w:r>
+        <w:rPr>
+          <w:rFonts w:ascii="Times New Roman" w:hAnsi="Times New Roman" w:cs="Times New Roman"/>
+          <w:i/>
+          <w:sz w:val="24"/>
+          <w:szCs w:val="24"/>
+        </w:rPr>
+        <w:t>for_each</w:t>
+      </w:r>
+      <w:proofErr w:type="spellEnd"/>
+      <w:r>
+        <w:rPr>
+          <w:rFonts w:ascii="Times New Roman" w:hAnsi="Times New Roman" w:cs="Times New Roman"/>
+          <w:i/>
+          <w:sz w:val="24"/>
+          <w:szCs w:val="24"/>
+        </w:rPr>
+        <w:t>(</w:t>
+      </w:r>
+      <w:proofErr w:type="spellStart"/>
+      <w:r>
+        <w:rPr>
+          <w:rFonts w:ascii="Times New Roman" w:hAnsi="Times New Roman" w:cs="Times New Roman"/>
+          <w:i/>
+          <w:sz w:val="24"/>
+          <w:szCs w:val="24"/>
+        </w:rPr>
+        <w:t>data.begin</w:t>
+      </w:r>
+      <w:proofErr w:type="spellEnd"/>
+      <w:r>
+        <w:rPr>
+          <w:rFonts w:ascii="Times New Roman" w:hAnsi="Times New Roman" w:cs="Times New Roman"/>
+          <w:i/>
+          <w:sz w:val="24"/>
+          <w:szCs w:val="24"/>
+        </w:rPr>
+        <w:t xml:space="preserve">(), </w:t>
+      </w:r>
+      <w:proofErr w:type="spellStart"/>
+      <w:r>
+        <w:rPr>
+          <w:rFonts w:ascii="Times New Roman" w:hAnsi="Times New Roman" w:cs="Times New Roman"/>
+          <w:i/>
+          <w:sz w:val="24"/>
+          <w:szCs w:val="24"/>
+        </w:rPr>
+        <w:t>data.end</w:t>
+      </w:r>
+      <w:proofErr w:type="spellEnd"/>
+      <w:r>
+        <w:rPr>
+          <w:rFonts w:ascii="Times New Roman" w:hAnsi="Times New Roman" w:cs="Times New Roman"/>
+          <w:i/>
+          <w:sz w:val="24"/>
+          <w:szCs w:val="24"/>
+        </w:rPr>
+        <w:t>(), [](int x) { std::</w:t>
+      </w:r>
+      <w:proofErr w:type="spellStart"/>
+      <w:r>
+        <w:rPr>
+          <w:rFonts w:ascii="Times New Roman" w:hAnsi="Times New Roman" w:cs="Times New Roman"/>
+          <w:i/>
+          <w:sz w:val="24"/>
+          <w:szCs w:val="24"/>
+        </w:rPr>
+        <w:t>cout</w:t>
+      </w:r>
+      <w:proofErr w:type="spellEnd"/>
+      <w:r>
+        <w:rPr>
+          <w:rFonts w:ascii="Times New Roman" w:hAnsi="Times New Roman" w:cs="Times New Roman"/>
+          <w:i/>
+          <w:sz w:val="24"/>
+          <w:szCs w:val="24"/>
+        </w:rPr>
+        <w:t xml:space="preserve"> &lt;&lt; x*x &lt;&lt; " "; })</w:t>
+      </w:r>
+      <w:r>
+        <w:rPr>
+          <w:rFonts w:ascii="Times New Roman" w:hAnsi="Times New Roman" w:cs="Times New Roman"/>
+          <w:i/>
+          <w:sz w:val="24"/>
+          <w:szCs w:val="24"/>
+        </w:rPr>
+        <w:t xml:space="preserve"> </w:t>
+      </w:r>
+      <w:r>
+        <w:rPr>
+          <w:rFonts w:ascii="Times New Roman" w:hAnsi="Times New Roman" w:cs="Times New Roman"/>
+          <w:sz w:val="24"/>
+          <w:szCs w:val="24"/>
+        </w:rPr>
+        <w:t>outputs the square of each element to the console.</w:t>
+      </w:r>
+    </w:p>
+    <w:p>
+      <w:pPr>
+        <w:pStyle w:val="ListParagraph"/>
+        <w:numPr>
+          <w:ilvl w:val="0"/>
+          <w:numId w:val="2"/>
+        </w:numPr>
+        <w:jc w:val="both"/>
+        <w:rPr>
+          <w:rFonts w:ascii="Times New Roman" w:hAnsi="Times New Roman" w:cs="Times New Roman"/>
+          <w:b/>
+          <w:i/>
+          <w:sz w:val="24"/>
+          <w:szCs w:val="24"/>
+        </w:rPr>
+      </w:pPr>
+      <w:proofErr w:type="spellStart"/>
+      <w:r>
+        <w:rPr>
+          <w:rFonts w:ascii="Times New Roman" w:hAnsi="Times New Roman" w:cs="Times New Roman"/>
+          <w:i/>
+          <w:sz w:val="24"/>
+          <w:szCs w:val="24"/>
+        </w:rPr>
+        <w:t>count_</w:t>
+      </w:r>
+      <w:proofErr w:type="gramStart"/>
+      <w:r>
+        <w:rPr>
+          <w:rFonts w:ascii="Times New Roman" w:hAnsi="Times New Roman" w:cs="Times New Roman"/>
+          <w:i/>
+          <w:sz w:val="24"/>
+          <w:szCs w:val="24"/>
+        </w:rPr>
+        <w:t>if</w:t>
+      </w:r>
+      <w:proofErr w:type="spellEnd"/>
+      <w:r>
+        <w:rPr>
+          <w:rFonts w:ascii="Times New Roman" w:hAnsi="Times New Roman" w:cs="Times New Roman"/>
+          <w:i/>
+          <w:sz w:val="24"/>
+          <w:szCs w:val="24"/>
+        </w:rPr>
+        <w:t>(</w:t>
+      </w:r>
+      <w:proofErr w:type="gramEnd"/>
+      <w:r>
+        <w:rPr>
+          <w:rFonts w:ascii="Times New Roman" w:hAnsi="Times New Roman" w:cs="Times New Roman"/>
+          <w:i/>
+          <w:sz w:val="24"/>
+          <w:szCs w:val="24"/>
+        </w:rPr>
+        <w:t>)</w:t>
+      </w:r>
+      <w:r>
+        <w:rPr>
+          <w:rFonts w:ascii="Times New Roman" w:hAnsi="Times New Roman" w:cs="Times New Roman"/>
+          <w:sz w:val="24"/>
+          <w:szCs w:val="24"/>
+        </w:rPr>
+        <w:t xml:space="preserve"> iterates through a container and applies a provided predicate to each element, e.g. </w:t>
+      </w:r>
+      <w:proofErr w:type="spellStart"/>
+      <w:r>
+        <w:rPr>
+          <w:rFonts w:ascii="Times New Roman" w:hAnsi="Times New Roman" w:cs="Times New Roman"/>
+          <w:i/>
+          <w:sz w:val="24"/>
+          <w:szCs w:val="24"/>
+        </w:rPr>
+        <w:t>count_if</w:t>
+      </w:r>
+      <w:proofErr w:type="spellEnd"/>
+      <w:r>
+        <w:rPr>
+          <w:rFonts w:ascii="Times New Roman" w:hAnsi="Times New Roman" w:cs="Times New Roman"/>
+          <w:i/>
+          <w:sz w:val="24"/>
+          <w:szCs w:val="24"/>
+        </w:rPr>
+        <w:t>(</w:t>
+      </w:r>
+      <w:proofErr w:type="spellStart"/>
+      <w:r>
+        <w:rPr>
+          <w:rFonts w:ascii="Times New Roman" w:hAnsi="Times New Roman" w:cs="Times New Roman"/>
+          <w:i/>
+          <w:sz w:val="24"/>
+          <w:szCs w:val="24"/>
+        </w:rPr>
+        <w:t>data.begin</w:t>
+      </w:r>
+      <w:proofErr w:type="spellEnd"/>
+      <w:r>
+        <w:rPr>
+          <w:rFonts w:ascii="Times New Roman" w:hAnsi="Times New Roman" w:cs="Times New Roman"/>
+          <w:i/>
+          <w:sz w:val="24"/>
+          <w:szCs w:val="24"/>
+        </w:rPr>
+        <w:t xml:space="preserve">(), </w:t>
+      </w:r>
+      <w:proofErr w:type="spellStart"/>
+      <w:r>
+        <w:rPr>
+          <w:rFonts w:ascii="Times New Roman" w:hAnsi="Times New Roman" w:cs="Times New Roman"/>
+          <w:i/>
+          <w:sz w:val="24"/>
+          <w:szCs w:val="24"/>
+        </w:rPr>
+        <w:t>data.end</w:t>
+      </w:r>
+      <w:proofErr w:type="spellEnd"/>
+      <w:r>
+        <w:rPr>
+          <w:rFonts w:ascii="Times New Roman" w:hAnsi="Times New Roman" w:cs="Times New Roman"/>
+          <w:i/>
+          <w:sz w:val="24"/>
+          <w:szCs w:val="24"/>
+        </w:rPr>
+        <w:t xml:space="preserve">(), [](int x) { return x%2 == 0; }) </w:t>
+      </w:r>
+      <w:r>
+        <w:rPr>
+          <w:rFonts w:ascii="Times New Roman" w:hAnsi="Times New Roman" w:cs="Times New Roman"/>
+          <w:sz w:val="24"/>
+          <w:szCs w:val="24"/>
+        </w:rPr>
+        <w:t>returns a count of the number of elements matching the condition.</w:t>
+      </w:r>
+    </w:p>
+    <w:p>
+      <w:pPr>
+        <w:pStyle w:val="ListParagraph"/>
+        <w:numPr>
+          <w:ilvl w:val="0"/>
+          <w:numId w:val="2"/>
+        </w:numPr>
+        <w:jc w:val="both"/>
+        <w:rPr>
+          <w:rFonts w:ascii="Times New Roman" w:hAnsi="Times New Roman" w:cs="Times New Roman"/>
+          <w:b/>
+          <w:i/>
+          <w:sz w:val="24"/>
+          <w:szCs w:val="24"/>
+        </w:rPr>
+      </w:pPr>
+      <w:proofErr w:type="spellStart"/>
+      <w:r>
+        <w:rPr>
+          <w:rFonts w:ascii="Times New Roman" w:hAnsi="Times New Roman" w:cs="Times New Roman"/>
+          <w:i/>
+          <w:sz w:val="24"/>
+          <w:szCs w:val="24"/>
+        </w:rPr>
+        <w:t>all_</w:t>
+      </w:r>
+      <w:proofErr w:type="gramStart"/>
+      <w:r>
+        <w:rPr>
+          <w:rFonts w:ascii="Times New Roman" w:hAnsi="Times New Roman" w:cs="Times New Roman"/>
+          <w:i/>
+          <w:sz w:val="24"/>
+          <w:szCs w:val="24"/>
+        </w:rPr>
+        <w:t>of</w:t>
+      </w:r>
+      <w:proofErr w:type="spellEnd"/>
+      <w:r>
+        <w:rPr>
+          <w:rFonts w:ascii="Times New Roman" w:hAnsi="Times New Roman" w:cs="Times New Roman"/>
+          <w:i/>
+          <w:sz w:val="24"/>
+          <w:szCs w:val="24"/>
+        </w:rPr>
+        <w:t>(</w:t>
+      </w:r>
+      <w:proofErr w:type="gramEnd"/>
+      <w:r>
+        <w:rPr>
+          <w:rFonts w:ascii="Times New Roman" w:hAnsi="Times New Roman" w:cs="Times New Roman"/>
+          <w:i/>
+          <w:sz w:val="24"/>
+          <w:szCs w:val="24"/>
+        </w:rPr>
+        <w:t>)</w:t>
+      </w:r>
+      <w:r>
+        <w:rPr>
+          <w:rFonts w:ascii="Times New Roman" w:hAnsi="Times New Roman" w:cs="Times New Roman"/>
+          <w:sz w:val="24"/>
+          <w:szCs w:val="24"/>
+        </w:rPr>
+        <w:t xml:space="preserve"> iterates through a container and checks to see if a provided predicate is valid for every element, </w:t>
+      </w:r>
+    </w:p>
+    <w:p>
+      <w:pPr>
+        <w:pStyle w:val="ListParagraph"/>
+        <w:numPr>
+          <w:ilvl w:val="0"/>
+          <w:numId w:val="2"/>
+        </w:numPr>
+        <w:jc w:val="both"/>
+        <w:rPr>
+          <w:rFonts w:ascii="Times New Roman" w:hAnsi="Times New Roman" w:cs="Times New Roman"/>
+          <w:b/>
+          <w:i/>
+          <w:sz w:val="24"/>
+          <w:szCs w:val="24"/>
+        </w:rPr>
+      </w:pPr>
+      <w:r>
+        <w:rPr>
+          <w:rFonts w:ascii="Times New Roman" w:hAnsi="Times New Roman" w:cs="Times New Roman"/>
+          <w:sz w:val="24"/>
+          <w:szCs w:val="24"/>
+        </w:rPr>
+        <w:t xml:space="preserve">A </w:t>
+      </w:r>
+      <w:r>
+        <w:rPr>
+          <w:rFonts w:ascii="Times New Roman" w:hAnsi="Times New Roman" w:cs="Times New Roman"/>
+          <w:b/>
+          <w:sz w:val="24"/>
+          <w:szCs w:val="24"/>
+        </w:rPr>
+        <w:t>predicate</w:t>
+      </w:r>
+      <w:r>
+        <w:rPr>
+          <w:rFonts w:ascii="Times New Roman" w:hAnsi="Times New Roman" w:cs="Times New Roman"/>
+          <w:sz w:val="24"/>
+          <w:szCs w:val="24"/>
+        </w:rPr>
+        <w:t xml:space="preserve"> is a function that compares input and returns a Boolean based on a condition.</w:t>
+      </w:r>
+    </w:p>
+    <w:p>
+      <w:pPr>
+        <w:pStyle w:val="ListParagraph"/>
+        <w:numPr>
+          <w:ilvl w:val="0"/>
+          <w:numId w:val="2"/>
+        </w:numPr>
+        <w:jc w:val="both"/>
+        <w:rPr>
+          <w:rFonts w:ascii="Times New Roman" w:hAnsi="Times New Roman" w:cs="Times New Roman"/>
+          <w:b/>
+          <w:i/>
+          <w:sz w:val="24"/>
+          <w:szCs w:val="24"/>
+        </w:rPr>
+      </w:pPr>
+      <w:proofErr w:type="gramStart"/>
+      <w:r>
+        <w:rPr>
+          <w:rFonts w:ascii="Times New Roman" w:hAnsi="Times New Roman" w:cs="Times New Roman"/>
+          <w:i/>
+          <w:sz w:val="24"/>
+          <w:szCs w:val="24"/>
+        </w:rPr>
+        <w:t>replace(</w:t>
+      </w:r>
+      <w:proofErr w:type="gramEnd"/>
+      <w:r>
+        <w:rPr>
+          <w:rFonts w:ascii="Times New Roman" w:hAnsi="Times New Roman" w:cs="Times New Roman"/>
+          <w:i/>
+          <w:sz w:val="24"/>
+          <w:szCs w:val="24"/>
+        </w:rPr>
+        <w:t xml:space="preserve">) </w:t>
+      </w:r>
+      <w:r>
+        <w:rPr>
+          <w:rFonts w:ascii="Times New Roman" w:hAnsi="Times New Roman" w:cs="Times New Roman"/>
+          <w:sz w:val="24"/>
+          <w:szCs w:val="24"/>
+        </w:rPr>
+        <w:t xml:space="preserve">iterates through a container and replaces matching elements with the substitute element, e.g. </w:t>
+      </w:r>
+      <w:r>
+        <w:rPr>
+          <w:rFonts w:ascii="Times New Roman" w:hAnsi="Times New Roman" w:cs="Times New Roman"/>
+          <w:i/>
+          <w:sz w:val="24"/>
+          <w:szCs w:val="24"/>
+        </w:rPr>
+        <w:t>replace(</w:t>
+      </w:r>
+      <w:proofErr w:type="spellStart"/>
+      <w:r>
+        <w:rPr>
+          <w:rFonts w:ascii="Times New Roman" w:hAnsi="Times New Roman" w:cs="Times New Roman"/>
+          <w:i/>
+          <w:sz w:val="24"/>
+          <w:szCs w:val="24"/>
+        </w:rPr>
+        <w:t>data.begin</w:t>
+      </w:r>
+      <w:proofErr w:type="spellEnd"/>
+      <w:r>
+        <w:rPr>
+          <w:rFonts w:ascii="Times New Roman" w:hAnsi="Times New Roman" w:cs="Times New Roman"/>
+          <w:i/>
+          <w:sz w:val="24"/>
+          <w:szCs w:val="24"/>
+        </w:rPr>
+        <w:t xml:space="preserve">(), </w:t>
+      </w:r>
+      <w:proofErr w:type="spellStart"/>
+      <w:r>
+        <w:rPr>
+          <w:rFonts w:ascii="Times New Roman" w:hAnsi="Times New Roman" w:cs="Times New Roman"/>
+          <w:i/>
+          <w:sz w:val="24"/>
+          <w:szCs w:val="24"/>
+        </w:rPr>
+        <w:t>data.end</w:t>
+      </w:r>
+      <w:proofErr w:type="spellEnd"/>
+      <w:r>
+        <w:rPr>
+          <w:rFonts w:ascii="Times New Roman" w:hAnsi="Times New Roman" w:cs="Times New Roman"/>
+          <w:i/>
+          <w:sz w:val="24"/>
+          <w:szCs w:val="24"/>
+        </w:rPr>
+        <w:t>(), 10, 100)</w:t>
+      </w:r>
+      <w:r>
+        <w:rPr>
+          <w:rFonts w:ascii="Times New Roman" w:hAnsi="Times New Roman" w:cs="Times New Roman"/>
+          <w:sz w:val="24"/>
+          <w:szCs w:val="24"/>
+        </w:rPr>
+        <w:t xml:space="preserve"> will replace all instances of 10 with 100.</w:t>
+      </w:r>
+    </w:p>
+    <w:p>
+      <w:pPr>
+        <w:pStyle w:val="ListParagraph"/>
+        <w:numPr>
+          <w:ilvl w:val="0"/>
+          <w:numId w:val="2"/>
+        </w:numPr>
+        <w:jc w:val="both"/>
+        <w:rPr>
+          <w:rFonts w:ascii="Times New Roman" w:hAnsi="Times New Roman" w:cs="Times New Roman"/>
+          <w:b/>
+          <w:i/>
+          <w:sz w:val="24"/>
+          <w:szCs w:val="24"/>
+        </w:rPr>
+      </w:pPr>
+      <w:proofErr w:type="gramStart"/>
+      <w:r>
+        <w:rPr>
+          <w:rFonts w:ascii="Times New Roman" w:hAnsi="Times New Roman" w:cs="Times New Roman"/>
+          <w:i/>
+          <w:sz w:val="24"/>
+          <w:szCs w:val="24"/>
+        </w:rPr>
+        <w:t>transform(</w:t>
+      </w:r>
+      <w:proofErr w:type="gramEnd"/>
+      <w:r>
+        <w:rPr>
+          <w:rFonts w:ascii="Times New Roman" w:hAnsi="Times New Roman" w:cs="Times New Roman"/>
+          <w:i/>
+          <w:sz w:val="24"/>
+          <w:szCs w:val="24"/>
+        </w:rPr>
+        <w:t xml:space="preserve">) </w:t>
+      </w:r>
+      <w:r>
+        <w:rPr>
+          <w:rFonts w:ascii="Times New Roman" w:hAnsi="Times New Roman" w:cs="Times New Roman"/>
+          <w:sz w:val="24"/>
+          <w:szCs w:val="24"/>
+        </w:rPr>
+        <w:t>iterates through a container and applies a transformation</w:t>
+      </w:r>
+      <w:r>
+        <w:rPr>
+          <w:rFonts w:ascii="Times New Roman" w:hAnsi="Times New Roman" w:cs="Times New Roman"/>
+          <w:sz w:val="24"/>
+          <w:szCs w:val="24"/>
+        </w:rPr>
+        <w:t xml:space="preserve"> to the elements, e.g. </w:t>
+      </w:r>
+      <w:r>
+        <w:rPr>
+          <w:rFonts w:ascii="Times New Roman" w:hAnsi="Times New Roman" w:cs="Times New Roman"/>
+          <w:i/>
+          <w:sz w:val="24"/>
+          <w:szCs w:val="24"/>
+        </w:rPr>
+        <w:t>std::transform(</w:t>
+      </w:r>
+      <w:proofErr w:type="spellStart"/>
+      <w:r>
+        <w:rPr>
+          <w:rFonts w:ascii="Times New Roman" w:hAnsi="Times New Roman" w:cs="Times New Roman"/>
+          <w:i/>
+          <w:sz w:val="24"/>
+          <w:szCs w:val="24"/>
+        </w:rPr>
+        <w:t>data.begin</w:t>
+      </w:r>
+      <w:proofErr w:type="spellEnd"/>
+      <w:r>
+        <w:rPr>
+          <w:rFonts w:ascii="Times New Roman" w:hAnsi="Times New Roman" w:cs="Times New Roman"/>
+          <w:i/>
+          <w:sz w:val="24"/>
+          <w:szCs w:val="24"/>
+        </w:rPr>
+        <w:t xml:space="preserve">(), </w:t>
+      </w:r>
+      <w:proofErr w:type="spellStart"/>
+      <w:r>
+        <w:rPr>
+          <w:rFonts w:ascii="Times New Roman" w:hAnsi="Times New Roman" w:cs="Times New Roman"/>
+          <w:i/>
+          <w:sz w:val="24"/>
+          <w:szCs w:val="24"/>
+        </w:rPr>
+        <w:t>data.end</w:t>
+      </w:r>
+      <w:proofErr w:type="spellEnd"/>
+      <w:r>
+        <w:rPr>
+          <w:rFonts w:ascii="Times New Roman" w:hAnsi="Times New Roman" w:cs="Times New Roman"/>
+          <w:i/>
+          <w:sz w:val="24"/>
+          <w:szCs w:val="24"/>
+        </w:rPr>
+        <w:t xml:space="preserve">(), </w:t>
+      </w:r>
+      <w:proofErr w:type="spellStart"/>
+      <w:r>
+        <w:rPr>
+          <w:rFonts w:ascii="Times New Roman" w:hAnsi="Times New Roman" w:cs="Times New Roman"/>
+          <w:i/>
+          <w:sz w:val="24"/>
+          <w:szCs w:val="24"/>
+        </w:rPr>
+        <w:t>data.begin</w:t>
+      </w:r>
+      <w:proofErr w:type="spellEnd"/>
+      <w:r>
+        <w:rPr>
+          <w:rFonts w:ascii="Times New Roman" w:hAnsi="Times New Roman" w:cs="Times New Roman"/>
+          <w:i/>
+          <w:sz w:val="24"/>
+          <w:szCs w:val="24"/>
+        </w:rPr>
+        <w:t xml:space="preserve">(), [](int x) { return x*x; }) </w:t>
+      </w:r>
+      <w:r>
+        <w:rPr>
+          <w:rFonts w:ascii="Times New Roman" w:hAnsi="Times New Roman" w:cs="Times New Roman"/>
+          <w:sz w:val="24"/>
+          <w:szCs w:val="24"/>
+        </w:rPr>
+        <w:t>replaces each element with its square. The third argument tells the function where to save its results to. In this case the result is saved in the original container.</w:t>
+      </w:r>
+    </w:p>
+    <w:p>
+      <w:pPr>
+        <w:pStyle w:val="ListParagraph"/>
+        <w:numPr>
+          <w:ilvl w:val="0"/>
+          <w:numId w:val="2"/>
+        </w:numPr>
+        <w:jc w:val="both"/>
+        <w:rPr>
+          <w:rFonts w:ascii="Times New Roman" w:hAnsi="Times New Roman" w:cs="Times New Roman"/>
+          <w:b/>
+          <w:i/>
+          <w:sz w:val="24"/>
+          <w:szCs w:val="24"/>
+        </w:rPr>
+      </w:pPr>
+      <w:proofErr w:type="gramStart"/>
+      <w:r>
+        <w:rPr>
+          <w:rFonts w:ascii="Times New Roman" w:hAnsi="Times New Roman" w:cs="Times New Roman"/>
+          <w:i/>
+          <w:sz w:val="24"/>
+          <w:szCs w:val="24"/>
+        </w:rPr>
+        <w:t>insert(</w:t>
+      </w:r>
+      <w:proofErr w:type="gramEnd"/>
+      <w:r>
+        <w:rPr>
+          <w:rFonts w:ascii="Times New Roman" w:hAnsi="Times New Roman" w:cs="Times New Roman"/>
+          <w:i/>
+          <w:sz w:val="24"/>
+          <w:szCs w:val="24"/>
+        </w:rPr>
+        <w:t>)</w:t>
+      </w:r>
+      <w:r>
+        <w:rPr>
+          <w:rFonts w:ascii="Times New Roman" w:hAnsi="Times New Roman" w:cs="Times New Roman"/>
+          <w:sz w:val="24"/>
+          <w:szCs w:val="24"/>
+        </w:rPr>
+        <w:t xml:space="preserve"> is used to insert an element or multiple elements at a certain position in the target container.</w:t>
+      </w:r>
+    </w:p>
+    <w:p>
+      <w:pPr>
+        <w:pStyle w:val="CHeading"/>
+      </w:pPr>
+      <w:r>
+        <w:t>Bonus Material and Source Code</w:t>
+      </w:r>
+    </w:p>
+    <w:p>
+      <w:pPr>
+        <w:pStyle w:val="ListParagraph"/>
+        <w:numPr>
+          <w:ilvl w:val="0"/>
+          <w:numId w:val="2"/>
+        </w:numPr>
+        <w:rPr>
+          <w:rFonts w:ascii="Times New Roman" w:hAnsi="Times New Roman" w:cs="Times New Roman"/>
+          <w:sz w:val="24"/>
+          <w:szCs w:val="24"/>
+        </w:rPr>
+      </w:pPr>
+      <w:r>
+        <w:rPr>
+          <w:rFonts w:ascii="Times New Roman" w:hAnsi="Times New Roman" w:cs="Times New Roman"/>
+          <w:sz w:val="24"/>
+          <w:szCs w:val="24"/>
+        </w:rPr>
+        <w:lastRenderedPageBreak/>
+        <w:t>No notes required.</w:t>
       </w:r>
       <w:bookmarkStart w:id="0" w:name="_GoBack"/>
       <w:bookmarkEnd w:id="0"/>
-    </w:p>
-    <w:p>
-      <w:pPr>
-        <w:pStyle w:val="ListParagraph"/>
-        <w:numPr>
-          <w:ilvl w:val="0"/>
-          <w:numId w:val="2"/>
-        </w:numPr>
-        <w:spacing w:before="240"/>
-        <w:jc w:val="both"/>
-        <w:rPr>
-          <w:rFonts w:ascii="Times New Roman" w:hAnsi="Times New Roman" w:cs="Times New Roman"/>
-          <w:b/>
-          <w:sz w:val="24"/>
-          <w:szCs w:val="24"/>
-        </w:rPr>
-      </w:pPr>
-      <w:r>
-        <w:rPr>
-          <w:rFonts w:ascii="Times New Roman" w:hAnsi="Times New Roman" w:cs="Times New Roman"/>
-          <w:sz w:val="24"/>
-          <w:szCs w:val="24"/>
-        </w:rPr>
-        <w:t xml:space="preserve">No iterators are supported </w:t>
-      </w:r>
-      <w:r>
-        <w:rPr>
-          <w:rFonts w:ascii="Times New Roman" w:hAnsi="Times New Roman" w:cs="Times New Roman"/>
-          <w:sz w:val="24"/>
-          <w:szCs w:val="24"/>
-        </w:rPr>
-        <w:t xml:space="preserve">by either </w:t>
-      </w:r>
-      <w:r>
-        <w:rPr>
-          <w:rFonts w:ascii="Times New Roman" w:hAnsi="Times New Roman" w:cs="Times New Roman"/>
-          <w:i/>
-          <w:sz w:val="24"/>
-          <w:szCs w:val="24"/>
-        </w:rPr>
-        <w:t xml:space="preserve">stack </w:t>
-      </w:r>
-      <w:r>
-        <w:rPr>
-          <w:rFonts w:ascii="Times New Roman" w:hAnsi="Times New Roman" w:cs="Times New Roman"/>
-          <w:sz w:val="24"/>
-          <w:szCs w:val="24"/>
-        </w:rPr>
-        <w:t xml:space="preserve">or </w:t>
-      </w:r>
-      <w:r>
-        <w:rPr>
-          <w:rFonts w:ascii="Times New Roman" w:hAnsi="Times New Roman" w:cs="Times New Roman"/>
-          <w:i/>
-          <w:sz w:val="24"/>
-          <w:szCs w:val="24"/>
-        </w:rPr>
-        <w:t xml:space="preserve">queue </w:t>
-      </w:r>
-      <w:r>
-        <w:rPr>
-          <w:rFonts w:ascii="Times New Roman" w:hAnsi="Times New Roman" w:cs="Times New Roman"/>
-          <w:sz w:val="24"/>
-          <w:szCs w:val="24"/>
-        </w:rPr>
-        <w:t xml:space="preserve">since you only have access to </w:t>
-      </w:r>
-      <w:r>
-        <w:rPr>
-          <w:rFonts w:ascii="Times New Roman" w:hAnsi="Times New Roman" w:cs="Times New Roman"/>
-          <w:sz w:val="24"/>
-          <w:szCs w:val="24"/>
-        </w:rPr>
-        <w:t>certain</w:t>
-      </w:r>
-      <w:r>
-        <w:rPr>
-          <w:rFonts w:ascii="Times New Roman" w:hAnsi="Times New Roman" w:cs="Times New Roman"/>
-          <w:sz w:val="24"/>
-          <w:szCs w:val="24"/>
-        </w:rPr>
-        <w:t xml:space="preserve"> element</w:t>
-      </w:r>
-      <w:r>
-        <w:rPr>
-          <w:rFonts w:ascii="Times New Roman" w:hAnsi="Times New Roman" w:cs="Times New Roman"/>
-          <w:sz w:val="24"/>
-          <w:szCs w:val="24"/>
-        </w:rPr>
-        <w:t>s</w:t>
-      </w:r>
-      <w:r>
-        <w:rPr>
-          <w:rFonts w:ascii="Times New Roman" w:hAnsi="Times New Roman" w:cs="Times New Roman"/>
-          <w:sz w:val="24"/>
-          <w:szCs w:val="24"/>
-        </w:rPr>
-        <w:t>.</w:t>
-      </w:r>
-      <w:r>
-        <w:rPr>
-          <w:rFonts w:ascii="Times New Roman" w:hAnsi="Times New Roman" w:cs="Times New Roman"/>
-          <w:sz w:val="24"/>
-          <w:szCs w:val="24"/>
-        </w:rPr>
-        <w:t xml:space="preserve"> </w:t>
-      </w:r>
-      <w:r>
-        <w:rPr>
-          <w:rFonts w:ascii="Times New Roman" w:hAnsi="Times New Roman" w:cs="Times New Roman"/>
-          <w:sz w:val="24"/>
-          <w:szCs w:val="24"/>
-        </w:rPr>
-        <w:t>Y</w:t>
-      </w:r>
-      <w:r>
-        <w:rPr>
-          <w:rFonts w:ascii="Times New Roman" w:hAnsi="Times New Roman" w:cs="Times New Roman"/>
-          <w:sz w:val="24"/>
-          <w:szCs w:val="24"/>
-        </w:rPr>
-        <w:t xml:space="preserve">ou must </w:t>
-      </w:r>
-      <w:proofErr w:type="gramStart"/>
-      <w:r>
-        <w:rPr>
-          <w:rFonts w:ascii="Times New Roman" w:hAnsi="Times New Roman" w:cs="Times New Roman"/>
-          <w:i/>
-          <w:sz w:val="24"/>
-          <w:szCs w:val="24"/>
-        </w:rPr>
-        <w:t>pop(</w:t>
-      </w:r>
-      <w:proofErr w:type="gramEnd"/>
-      <w:r>
-        <w:rPr>
-          <w:rFonts w:ascii="Times New Roman" w:hAnsi="Times New Roman" w:cs="Times New Roman"/>
-          <w:i/>
-          <w:sz w:val="24"/>
-          <w:szCs w:val="24"/>
-        </w:rPr>
-        <w:t>)</w:t>
-      </w:r>
-      <w:r>
-        <w:rPr>
-          <w:rFonts w:ascii="Times New Roman" w:hAnsi="Times New Roman" w:cs="Times New Roman"/>
-          <w:sz w:val="24"/>
-          <w:szCs w:val="24"/>
-        </w:rPr>
-        <w:t xml:space="preserve"> it to access the other elements.</w:t>
-      </w:r>
-    </w:p>
-    <w:p>
-      <w:pPr>
-        <w:pStyle w:val="ListParagraph"/>
-        <w:spacing w:before="240"/>
-        <w:ind w:left="360"/>
-        <w:jc w:val="both"/>
-        <w:rPr>
-          <w:rFonts w:ascii="Times New Roman" w:hAnsi="Times New Roman" w:cs="Times New Roman"/>
-          <w:b/>
-          <w:sz w:val="24"/>
-          <w:szCs w:val="24"/>
-        </w:rPr>
-      </w:pPr>
-    </w:p>
-    <w:p>
-      <w:pPr>
-        <w:pStyle w:val="ListParagraph"/>
-        <w:numPr>
-          <w:ilvl w:val="0"/>
-          <w:numId w:val="2"/>
-        </w:numPr>
-        <w:jc w:val="both"/>
-        <w:rPr>
-          <w:rFonts w:ascii="Times New Roman" w:hAnsi="Times New Roman" w:cs="Times New Roman"/>
-          <w:b/>
-          <w:sz w:val="24"/>
-          <w:szCs w:val="24"/>
-        </w:rPr>
-      </w:pPr>
-      <w:r>
-        <w:rPr>
-          <w:rFonts w:ascii="Times New Roman" w:hAnsi="Times New Roman" w:cs="Times New Roman"/>
-          <w:sz w:val="24"/>
-          <w:szCs w:val="24"/>
-        </w:rPr>
-        <w:t>There are five types of iterators: input, output, forward, bi-directional, and random access.</w:t>
-      </w:r>
-    </w:p>
-    <w:p>
-      <w:pPr>
-        <w:pStyle w:val="ListParagraph"/>
-        <w:numPr>
-          <w:ilvl w:val="0"/>
-          <w:numId w:val="2"/>
-        </w:numPr>
-        <w:jc w:val="both"/>
-        <w:rPr>
-          <w:rFonts w:ascii="Times New Roman" w:hAnsi="Times New Roman" w:cs="Times New Roman"/>
-          <w:b/>
-          <w:sz w:val="24"/>
-          <w:szCs w:val="24"/>
-        </w:rPr>
-      </w:pPr>
-      <w:r>
-        <w:rPr>
-          <w:rFonts w:ascii="Times New Roman" w:hAnsi="Times New Roman" w:cs="Times New Roman"/>
-          <w:b/>
-          <w:sz w:val="24"/>
-          <w:szCs w:val="24"/>
-        </w:rPr>
-        <w:t>Input iterators</w:t>
-      </w:r>
-      <w:r>
-        <w:rPr>
-          <w:rFonts w:ascii="Times New Roman" w:hAnsi="Times New Roman" w:cs="Times New Roman"/>
-          <w:sz w:val="24"/>
-          <w:szCs w:val="24"/>
-        </w:rPr>
-        <w:t xml:space="preserve"> make container elements available to the program.</w:t>
-      </w:r>
-    </w:p>
-    <w:p>
-      <w:pPr>
-        <w:pStyle w:val="ListParagraph"/>
-        <w:numPr>
-          <w:ilvl w:val="0"/>
-          <w:numId w:val="2"/>
-        </w:numPr>
-        <w:jc w:val="both"/>
-        <w:rPr>
-          <w:rFonts w:ascii="Times New Roman" w:hAnsi="Times New Roman" w:cs="Times New Roman"/>
-          <w:b/>
-          <w:sz w:val="24"/>
-          <w:szCs w:val="24"/>
-        </w:rPr>
-      </w:pPr>
-      <w:r>
-        <w:rPr>
-          <w:rFonts w:ascii="Times New Roman" w:hAnsi="Times New Roman" w:cs="Times New Roman"/>
-          <w:b/>
-          <w:sz w:val="24"/>
-          <w:szCs w:val="24"/>
-        </w:rPr>
-        <w:t>Output iterators</w:t>
-      </w:r>
-      <w:r>
-        <w:rPr>
-          <w:rFonts w:ascii="Times New Roman" w:hAnsi="Times New Roman" w:cs="Times New Roman"/>
-          <w:sz w:val="24"/>
-          <w:szCs w:val="24"/>
-        </w:rPr>
-        <w:t xml:space="preserve"> allow writing elements to the container.</w:t>
-      </w:r>
-    </w:p>
-    <w:p>
-      <w:pPr>
-        <w:pStyle w:val="ListParagraph"/>
-        <w:numPr>
-          <w:ilvl w:val="0"/>
-          <w:numId w:val="2"/>
-        </w:numPr>
-        <w:jc w:val="both"/>
-        <w:rPr>
-          <w:rFonts w:ascii="Times New Roman" w:hAnsi="Times New Roman" w:cs="Times New Roman"/>
-          <w:b/>
-          <w:sz w:val="24"/>
-          <w:szCs w:val="24"/>
-        </w:rPr>
-      </w:pPr>
-      <w:r>
-        <w:rPr>
-          <w:rFonts w:ascii="Times New Roman" w:hAnsi="Times New Roman" w:cs="Times New Roman"/>
-          <w:b/>
-          <w:sz w:val="24"/>
-          <w:szCs w:val="24"/>
-        </w:rPr>
-        <w:lastRenderedPageBreak/>
-        <w:t xml:space="preserve">Forward iterators </w:t>
-      </w:r>
-      <w:r>
-        <w:rPr>
-          <w:rFonts w:ascii="Times New Roman" w:hAnsi="Times New Roman" w:cs="Times New Roman"/>
-          <w:sz w:val="24"/>
-          <w:szCs w:val="24"/>
-        </w:rPr>
-        <w:t>iterate in one direction over a sequence and can read/write.</w:t>
-      </w:r>
-    </w:p>
-    <w:p>
-      <w:pPr>
-        <w:pStyle w:val="ListParagraph"/>
-        <w:numPr>
-          <w:ilvl w:val="0"/>
-          <w:numId w:val="2"/>
-        </w:numPr>
-        <w:jc w:val="both"/>
-        <w:rPr>
-          <w:rFonts w:ascii="Times New Roman" w:hAnsi="Times New Roman" w:cs="Times New Roman"/>
-          <w:b/>
-          <w:sz w:val="24"/>
-          <w:szCs w:val="24"/>
-        </w:rPr>
-      </w:pPr>
-      <w:r>
-        <w:rPr>
-          <w:rFonts w:ascii="Times New Roman" w:hAnsi="Times New Roman" w:cs="Times New Roman"/>
-          <w:b/>
-          <w:sz w:val="24"/>
-          <w:szCs w:val="24"/>
-        </w:rPr>
-        <w:t xml:space="preserve">Bi-directional iterators </w:t>
-      </w:r>
-      <w:r>
-        <w:rPr>
-          <w:rFonts w:ascii="Times New Roman" w:hAnsi="Times New Roman" w:cs="Times New Roman"/>
-          <w:sz w:val="24"/>
-          <w:szCs w:val="24"/>
-        </w:rPr>
-        <w:t>are the same as forward iterators, but in both directions.</w:t>
-      </w:r>
-    </w:p>
-    <w:p>
-      <w:pPr>
-        <w:pStyle w:val="ListParagraph"/>
-        <w:numPr>
-          <w:ilvl w:val="0"/>
-          <w:numId w:val="2"/>
-        </w:numPr>
-        <w:jc w:val="both"/>
-        <w:rPr>
-          <w:rFonts w:ascii="Times New Roman" w:hAnsi="Times New Roman" w:cs="Times New Roman"/>
-          <w:b/>
-          <w:sz w:val="24"/>
-          <w:szCs w:val="24"/>
-        </w:rPr>
-      </w:pPr>
-      <w:r>
-        <w:rPr>
-          <w:rFonts w:ascii="Times New Roman" w:hAnsi="Times New Roman" w:cs="Times New Roman"/>
-          <w:b/>
-          <w:sz w:val="24"/>
-          <w:szCs w:val="24"/>
-        </w:rPr>
-        <w:t>Random access iterators</w:t>
-      </w:r>
-      <w:r>
-        <w:rPr>
-          <w:rFonts w:ascii="Times New Roman" w:hAnsi="Times New Roman" w:cs="Times New Roman"/>
-          <w:b/>
-          <w:i/>
-          <w:sz w:val="24"/>
-          <w:szCs w:val="24"/>
-        </w:rPr>
-        <w:t xml:space="preserve"> </w:t>
-      </w:r>
-      <w:r>
-        <w:rPr>
-          <w:rFonts w:ascii="Times New Roman" w:hAnsi="Times New Roman" w:cs="Times New Roman"/>
-          <w:sz w:val="24"/>
-          <w:szCs w:val="24"/>
-        </w:rPr>
-        <w:t>use the subscript operator to access any element.</w:t>
-      </w:r>
-    </w:p>
-    <w:p>
-      <w:pPr>
-        <w:pStyle w:val="ListParagraph"/>
-        <w:numPr>
-          <w:ilvl w:val="0"/>
-          <w:numId w:val="2"/>
-        </w:numPr>
-        <w:jc w:val="both"/>
-        <w:rPr>
-          <w:rFonts w:ascii="Times New Roman" w:hAnsi="Times New Roman" w:cs="Times New Roman"/>
-          <w:b/>
-          <w:sz w:val="24"/>
-          <w:szCs w:val="24"/>
-        </w:rPr>
-      </w:pPr>
-      <w:r>
-        <w:rPr>
-          <w:rFonts w:ascii="Times New Roman" w:hAnsi="Times New Roman" w:cs="Times New Roman"/>
-          <w:sz w:val="24"/>
-          <w:szCs w:val="24"/>
-        </w:rPr>
-        <w:t xml:space="preserve">The iterator type for a container can be obtained via the </w:t>
-      </w:r>
-      <w:r>
-        <w:rPr>
-          <w:rFonts w:ascii="Times New Roman" w:hAnsi="Times New Roman" w:cs="Times New Roman"/>
-          <w:i/>
-          <w:sz w:val="24"/>
-          <w:szCs w:val="24"/>
-        </w:rPr>
-        <w:t>iterator</w:t>
-      </w:r>
-      <w:r>
-        <w:rPr>
-          <w:rFonts w:ascii="Times New Roman" w:hAnsi="Times New Roman" w:cs="Times New Roman"/>
-          <w:sz w:val="24"/>
-          <w:szCs w:val="24"/>
-        </w:rPr>
-        <w:t xml:space="preserve"> </w:t>
-      </w:r>
-      <w:r>
-        <w:rPr>
-          <w:rFonts w:ascii="Times New Roman" w:hAnsi="Times New Roman" w:cs="Times New Roman"/>
-          <w:sz w:val="24"/>
-          <w:szCs w:val="24"/>
-        </w:rPr>
-        <w:t>type alias</w:t>
-      </w:r>
-      <w:r>
-        <w:rPr>
-          <w:rFonts w:ascii="Times New Roman" w:hAnsi="Times New Roman" w:cs="Times New Roman"/>
-          <w:sz w:val="24"/>
-          <w:szCs w:val="24"/>
-        </w:rPr>
-        <w:t xml:space="preserve">, e.g. </w:t>
-      </w:r>
-      <w:proofErr w:type="gramStart"/>
-      <w:r>
-        <w:rPr>
-          <w:rFonts w:ascii="Times New Roman" w:hAnsi="Times New Roman" w:cs="Times New Roman"/>
-          <w:i/>
-          <w:sz w:val="24"/>
-          <w:szCs w:val="24"/>
-        </w:rPr>
-        <w:t>std::</w:t>
-      </w:r>
-      <w:proofErr w:type="gramEnd"/>
-      <w:r>
-        <w:rPr>
-          <w:rFonts w:ascii="Times New Roman" w:hAnsi="Times New Roman" w:cs="Times New Roman"/>
-          <w:i/>
-          <w:sz w:val="24"/>
-          <w:szCs w:val="24"/>
-        </w:rPr>
-        <w:t>vector&lt;int&gt;::iterator</w:t>
-      </w:r>
-      <w:r>
-        <w:rPr>
-          <w:rFonts w:ascii="Times New Roman" w:hAnsi="Times New Roman" w:cs="Times New Roman"/>
-          <w:sz w:val="24"/>
-          <w:szCs w:val="24"/>
-        </w:rPr>
-        <w:t xml:space="preserve">, </w:t>
-      </w:r>
-      <w:r>
-        <w:rPr>
-          <w:rFonts w:ascii="Times New Roman" w:hAnsi="Times New Roman" w:cs="Times New Roman"/>
-          <w:i/>
-          <w:sz w:val="24"/>
-          <w:szCs w:val="24"/>
-        </w:rPr>
-        <w:t>std::map&lt;std::string, int&gt;::iterator</w:t>
-      </w:r>
-      <w:r>
-        <w:rPr>
-          <w:rFonts w:ascii="Times New Roman" w:hAnsi="Times New Roman" w:cs="Times New Roman"/>
-          <w:sz w:val="24"/>
-          <w:szCs w:val="24"/>
-        </w:rPr>
-        <w:t>, etc.</w:t>
-      </w:r>
-      <w:r>
-        <w:rPr>
-          <w:rFonts w:ascii="Times New Roman" w:hAnsi="Times New Roman" w:cs="Times New Roman"/>
-          <w:sz w:val="24"/>
-          <w:szCs w:val="24"/>
-        </w:rPr>
-        <w:t xml:space="preserve"> </w:t>
-      </w:r>
-      <w:r>
-        <w:rPr>
-          <w:rFonts w:ascii="Times New Roman" w:hAnsi="Times New Roman" w:cs="Times New Roman"/>
-          <w:i/>
-          <w:sz w:val="24"/>
-          <w:szCs w:val="24"/>
-        </w:rPr>
-        <w:t>auto</w:t>
-      </w:r>
-      <w:r>
-        <w:rPr>
-          <w:rFonts w:ascii="Times New Roman" w:hAnsi="Times New Roman" w:cs="Times New Roman"/>
-          <w:sz w:val="24"/>
-          <w:szCs w:val="24"/>
-        </w:rPr>
-        <w:t xml:space="preserve"> is often used in this case to let the compiler deduce the type, e.g. </w:t>
-      </w:r>
-      <w:r>
-        <w:rPr>
-          <w:rFonts w:ascii="Times New Roman" w:hAnsi="Times New Roman" w:cs="Times New Roman"/>
-          <w:i/>
-          <w:sz w:val="24"/>
-          <w:szCs w:val="24"/>
-        </w:rPr>
-        <w:t xml:space="preserve">auto it = </w:t>
-      </w:r>
-      <w:proofErr w:type="spellStart"/>
-      <w:r>
-        <w:rPr>
-          <w:rFonts w:ascii="Times New Roman" w:hAnsi="Times New Roman" w:cs="Times New Roman"/>
-          <w:i/>
-          <w:sz w:val="24"/>
-          <w:szCs w:val="24"/>
-        </w:rPr>
-        <w:t>vector.begin</w:t>
-      </w:r>
-      <w:proofErr w:type="spellEnd"/>
-      <w:r>
-        <w:rPr>
-          <w:rFonts w:ascii="Times New Roman" w:hAnsi="Times New Roman" w:cs="Times New Roman"/>
-          <w:i/>
-          <w:sz w:val="24"/>
-          <w:szCs w:val="24"/>
-        </w:rPr>
-        <w:t>()</w:t>
-      </w:r>
-      <w:r>
-        <w:rPr>
-          <w:rFonts w:ascii="Times New Roman" w:hAnsi="Times New Roman" w:cs="Times New Roman"/>
-          <w:sz w:val="24"/>
-          <w:szCs w:val="24"/>
-        </w:rPr>
-        <w:t>.</w:t>
-      </w:r>
-    </w:p>
-    <w:p>
-      <w:pPr>
-        <w:pStyle w:val="ListParagraph"/>
-        <w:numPr>
-          <w:ilvl w:val="0"/>
-          <w:numId w:val="2"/>
-        </w:numPr>
-        <w:jc w:val="both"/>
-        <w:rPr>
-          <w:rFonts w:ascii="Times New Roman" w:hAnsi="Times New Roman" w:cs="Times New Roman"/>
-          <w:b/>
-          <w:sz w:val="24"/>
-          <w:szCs w:val="24"/>
-        </w:rPr>
-      </w:pPr>
-      <w:proofErr w:type="gramStart"/>
-      <w:r>
-        <w:rPr>
-          <w:rFonts w:ascii="Times New Roman" w:hAnsi="Times New Roman" w:cs="Times New Roman"/>
-          <w:i/>
-          <w:sz w:val="24"/>
-          <w:szCs w:val="24"/>
-        </w:rPr>
-        <w:t>begin(</w:t>
-      </w:r>
-      <w:proofErr w:type="gramEnd"/>
-      <w:r>
-        <w:rPr>
-          <w:rFonts w:ascii="Times New Roman" w:hAnsi="Times New Roman" w:cs="Times New Roman"/>
-          <w:i/>
-          <w:sz w:val="24"/>
-          <w:szCs w:val="24"/>
-        </w:rPr>
-        <w:t xml:space="preserve">) </w:t>
-      </w:r>
-      <w:r>
-        <w:rPr>
-          <w:rFonts w:ascii="Times New Roman" w:hAnsi="Times New Roman" w:cs="Times New Roman"/>
-          <w:sz w:val="24"/>
-          <w:szCs w:val="24"/>
-        </w:rPr>
-        <w:t xml:space="preserve">is defined as the iterator to the first element. </w:t>
-      </w:r>
-      <w:proofErr w:type="gramStart"/>
-      <w:r>
-        <w:rPr>
-          <w:rFonts w:ascii="Times New Roman" w:hAnsi="Times New Roman" w:cs="Times New Roman"/>
-          <w:i/>
-          <w:sz w:val="24"/>
-          <w:szCs w:val="24"/>
-        </w:rPr>
-        <w:t>end(</w:t>
-      </w:r>
-      <w:proofErr w:type="gramEnd"/>
-      <w:r>
-        <w:rPr>
-          <w:rFonts w:ascii="Times New Roman" w:hAnsi="Times New Roman" w:cs="Times New Roman"/>
-          <w:i/>
-          <w:sz w:val="24"/>
-          <w:szCs w:val="24"/>
-        </w:rPr>
-        <w:t>)</w:t>
-      </w:r>
-      <w:r>
-        <w:rPr>
-          <w:rFonts w:ascii="Times New Roman" w:hAnsi="Times New Roman" w:cs="Times New Roman"/>
-          <w:sz w:val="24"/>
-          <w:szCs w:val="24"/>
-        </w:rPr>
-        <w:t xml:space="preserve"> is defined as the iterator one passed the last element.</w:t>
-      </w:r>
-    </w:p>
-    <w:p>
-      <w:pPr>
-        <w:pStyle w:val="ListParagraph"/>
-        <w:numPr>
-          <w:ilvl w:val="0"/>
-          <w:numId w:val="2"/>
-        </w:numPr>
-        <w:jc w:val="both"/>
-        <w:rPr>
-          <w:rFonts w:ascii="Times New Roman" w:hAnsi="Times New Roman" w:cs="Times New Roman"/>
-          <w:b/>
-          <w:sz w:val="24"/>
-          <w:szCs w:val="24"/>
-        </w:rPr>
-      </w:pPr>
-      <w:r>
-        <w:rPr>
-          <w:rFonts w:ascii="Times New Roman" w:hAnsi="Times New Roman" w:cs="Times New Roman"/>
-          <w:sz w:val="24"/>
-          <w:szCs w:val="24"/>
-        </w:rPr>
-        <w:t xml:space="preserve">All iterators can be pre/post-incremented and assigned. I/O </w:t>
-      </w:r>
-      <w:r>
-        <w:rPr>
-          <w:rFonts w:ascii="Times New Roman" w:hAnsi="Times New Roman" w:cs="Times New Roman"/>
-          <w:sz w:val="24"/>
-          <w:szCs w:val="24"/>
-        </w:rPr>
-        <w:t>iterators</w:t>
-      </w:r>
-      <w:r>
-        <w:rPr>
-          <w:rFonts w:ascii="Times New Roman" w:hAnsi="Times New Roman" w:cs="Times New Roman"/>
-          <w:sz w:val="24"/>
-          <w:szCs w:val="24"/>
-        </w:rPr>
-        <w:t xml:space="preserve"> can be dereferenced. Input </w:t>
-      </w:r>
-      <w:r>
-        <w:rPr>
-          <w:rFonts w:ascii="Times New Roman" w:hAnsi="Times New Roman" w:cs="Times New Roman"/>
-          <w:sz w:val="24"/>
-          <w:szCs w:val="24"/>
-        </w:rPr>
-        <w:t xml:space="preserve">iterators </w:t>
-      </w:r>
-      <w:r>
-        <w:rPr>
-          <w:rFonts w:ascii="Times New Roman" w:hAnsi="Times New Roman" w:cs="Times New Roman"/>
-          <w:sz w:val="24"/>
-          <w:szCs w:val="24"/>
-        </w:rPr>
-        <w:t>support equal</w:t>
-      </w:r>
-      <w:r>
-        <w:rPr>
-          <w:rFonts w:ascii="Times New Roman" w:hAnsi="Times New Roman" w:cs="Times New Roman"/>
-          <w:sz w:val="24"/>
-          <w:szCs w:val="24"/>
-        </w:rPr>
-        <w:t>ity</w:t>
-      </w:r>
-      <w:r>
-        <w:rPr>
-          <w:rFonts w:ascii="Times New Roman" w:hAnsi="Times New Roman" w:cs="Times New Roman"/>
-          <w:sz w:val="24"/>
-          <w:szCs w:val="24"/>
-        </w:rPr>
-        <w:t xml:space="preserve"> operators. Bidirectional </w:t>
-      </w:r>
-      <w:r>
-        <w:rPr>
-          <w:rFonts w:ascii="Times New Roman" w:hAnsi="Times New Roman" w:cs="Times New Roman"/>
-          <w:sz w:val="24"/>
-          <w:szCs w:val="24"/>
-        </w:rPr>
-        <w:t>iterators</w:t>
-      </w:r>
-      <w:r>
-        <w:rPr>
-          <w:rFonts w:ascii="Times New Roman" w:hAnsi="Times New Roman" w:cs="Times New Roman"/>
-          <w:sz w:val="24"/>
-          <w:szCs w:val="24"/>
-        </w:rPr>
-        <w:t xml:space="preserve"> support pre/post-decrement operators. </w:t>
-      </w:r>
-      <w:r>
-        <w:rPr>
-          <w:rFonts w:ascii="Times New Roman" w:hAnsi="Times New Roman" w:cs="Times New Roman"/>
-          <w:sz w:val="24"/>
-          <w:szCs w:val="24"/>
-        </w:rPr>
-        <w:t xml:space="preserve">Random access iterators </w:t>
-      </w:r>
-      <w:r>
-        <w:rPr>
-          <w:rFonts w:ascii="Times New Roman" w:hAnsi="Times New Roman" w:cs="Times New Roman"/>
-          <w:sz w:val="24"/>
-          <w:szCs w:val="24"/>
-        </w:rPr>
-        <w:t>support comparison operators and increment/decrement op</w:t>
-      </w:r>
-      <w:r>
-        <w:rPr>
-          <w:rFonts w:ascii="Times New Roman" w:hAnsi="Times New Roman" w:cs="Times New Roman"/>
-          <w:sz w:val="24"/>
-          <w:szCs w:val="24"/>
-        </w:rPr>
-        <w:t>e</w:t>
-      </w:r>
-      <w:r>
-        <w:rPr>
-          <w:rFonts w:ascii="Times New Roman" w:hAnsi="Times New Roman" w:cs="Times New Roman"/>
-          <w:sz w:val="24"/>
-          <w:szCs w:val="24"/>
-        </w:rPr>
-        <w:t>rators.</w:t>
-      </w:r>
-    </w:p>
-    <w:p>
-      <w:pPr>
-        <w:pStyle w:val="ListParagraph"/>
-        <w:numPr>
-          <w:ilvl w:val="0"/>
-          <w:numId w:val="2"/>
-        </w:numPr>
-        <w:jc w:val="both"/>
-        <w:rPr>
-          <w:rFonts w:ascii="Times New Roman" w:hAnsi="Times New Roman" w:cs="Times New Roman"/>
-          <w:b/>
-          <w:sz w:val="24"/>
-          <w:szCs w:val="24"/>
-        </w:rPr>
-      </w:pPr>
-      <w:r>
-        <w:rPr>
-          <w:rFonts w:ascii="Times New Roman" w:hAnsi="Times New Roman" w:cs="Times New Roman"/>
-          <w:sz w:val="24"/>
-          <w:szCs w:val="24"/>
-        </w:rPr>
-        <w:t>Incrementing an operator moves it to the next element in the sequence. Dereferencing an operator returns the data that the iterator is pointing to.</w:t>
-      </w:r>
-    </w:p>
-    <w:p>
-      <w:pPr>
-        <w:pStyle w:val="ListParagraph"/>
-        <w:numPr>
-          <w:ilvl w:val="0"/>
-          <w:numId w:val="2"/>
-        </w:numPr>
-        <w:jc w:val="both"/>
-        <w:rPr>
-          <w:rFonts w:ascii="Times New Roman" w:hAnsi="Times New Roman" w:cs="Times New Roman"/>
-          <w:b/>
-          <w:sz w:val="24"/>
-          <w:szCs w:val="24"/>
-        </w:rPr>
-      </w:pPr>
-      <w:proofErr w:type="spellStart"/>
-      <w:r>
-        <w:rPr>
-          <w:rFonts w:ascii="Times New Roman" w:hAnsi="Times New Roman" w:cs="Times New Roman"/>
-          <w:i/>
-          <w:sz w:val="24"/>
-          <w:szCs w:val="24"/>
-        </w:rPr>
-        <w:t>const</w:t>
-      </w:r>
-      <w:proofErr w:type="spellEnd"/>
-      <w:r>
-        <w:rPr>
-          <w:rFonts w:ascii="Times New Roman" w:hAnsi="Times New Roman" w:cs="Times New Roman"/>
-          <w:sz w:val="24"/>
-          <w:szCs w:val="24"/>
-        </w:rPr>
-        <w:t xml:space="preserve"> iterators</w:t>
-      </w:r>
-      <w:r>
-        <w:rPr>
-          <w:rFonts w:ascii="Times New Roman" w:hAnsi="Times New Roman" w:cs="Times New Roman"/>
-          <w:sz w:val="24"/>
-          <w:szCs w:val="24"/>
-        </w:rPr>
-        <w:t xml:space="preserve"> only allow reading elements, you can’t write.</w:t>
-      </w:r>
-    </w:p>
-    <w:p>
-      <w:pPr>
-        <w:pStyle w:val="ListParagraph"/>
-        <w:numPr>
-          <w:ilvl w:val="0"/>
-          <w:numId w:val="2"/>
-        </w:numPr>
-        <w:jc w:val="both"/>
-        <w:rPr>
-          <w:rFonts w:ascii="Times New Roman" w:hAnsi="Times New Roman" w:cs="Times New Roman"/>
-          <w:b/>
-          <w:sz w:val="24"/>
-          <w:szCs w:val="24"/>
-        </w:rPr>
-      </w:pPr>
-      <w:r>
-        <w:rPr>
-          <w:rFonts w:ascii="Times New Roman" w:hAnsi="Times New Roman" w:cs="Times New Roman"/>
-          <w:sz w:val="24"/>
-          <w:szCs w:val="24"/>
-        </w:rPr>
-        <w:t xml:space="preserve">Iterators can become invalid during processing, e.g. is </w:t>
-      </w:r>
-      <w:proofErr w:type="gramStart"/>
-      <w:r>
-        <w:rPr>
-          <w:rFonts w:ascii="Times New Roman" w:hAnsi="Times New Roman" w:cs="Times New Roman"/>
-          <w:i/>
-          <w:sz w:val="24"/>
-          <w:szCs w:val="24"/>
-        </w:rPr>
-        <w:t>clear(</w:t>
-      </w:r>
-      <w:proofErr w:type="gramEnd"/>
-      <w:r>
-        <w:rPr>
-          <w:rFonts w:ascii="Times New Roman" w:hAnsi="Times New Roman" w:cs="Times New Roman"/>
-          <w:i/>
-          <w:sz w:val="24"/>
-          <w:szCs w:val="24"/>
-        </w:rPr>
-        <w:t>)</w:t>
-      </w:r>
-      <w:r>
-        <w:rPr>
-          <w:rFonts w:ascii="Times New Roman" w:hAnsi="Times New Roman" w:cs="Times New Roman"/>
-          <w:sz w:val="24"/>
-          <w:szCs w:val="24"/>
-        </w:rPr>
-        <w:t xml:space="preserve"> is called the iterators point to invalid locations.</w:t>
-      </w:r>
-      <w:r>
-        <w:rPr>
-          <w:rFonts w:ascii="Times New Roman" w:hAnsi="Times New Roman" w:cs="Times New Roman"/>
-          <w:i/>
-          <w:sz w:val="24"/>
-          <w:szCs w:val="24"/>
-        </w:rPr>
-        <w:t xml:space="preserve"> </w:t>
-      </w:r>
-    </w:p>
-    <w:p>
-      <w:pPr>
-        <w:pStyle w:val="ListParagraph"/>
-        <w:ind w:left="360"/>
-        <w:jc w:val="both"/>
-        <w:rPr>
-          <w:rFonts w:ascii="Times New Roman" w:hAnsi="Times New Roman" w:cs="Times New Roman"/>
-          <w:i/>
-          <w:sz w:val="24"/>
-          <w:szCs w:val="24"/>
-        </w:rPr>
-      </w:pPr>
-    </w:p>
-    <w:p>
-      <w:pPr>
-        <w:pStyle w:val="ListParagraph"/>
-        <w:numPr>
-          <w:ilvl w:val="0"/>
-          <w:numId w:val="2"/>
-        </w:numPr>
-        <w:jc w:val="both"/>
-        <w:rPr>
-          <w:rFonts w:ascii="Times New Roman" w:hAnsi="Times New Roman" w:cs="Times New Roman"/>
-          <w:b/>
-          <w:sz w:val="24"/>
-          <w:szCs w:val="24"/>
-        </w:rPr>
-      </w:pPr>
-      <w:proofErr w:type="gramStart"/>
-      <w:r>
-        <w:rPr>
-          <w:rFonts w:ascii="Times New Roman" w:hAnsi="Times New Roman" w:cs="Times New Roman"/>
-          <w:i/>
-          <w:sz w:val="24"/>
-          <w:szCs w:val="24"/>
-        </w:rPr>
-        <w:t>sort(</w:t>
-      </w:r>
-      <w:proofErr w:type="gramEnd"/>
-      <w:r>
-        <w:rPr>
-          <w:rFonts w:ascii="Times New Roman" w:hAnsi="Times New Roman" w:cs="Times New Roman"/>
-          <w:i/>
-          <w:sz w:val="24"/>
-          <w:szCs w:val="24"/>
-        </w:rPr>
-        <w:t xml:space="preserve">) </w:t>
-      </w:r>
-      <w:r>
-        <w:rPr>
-          <w:rFonts w:ascii="Times New Roman" w:hAnsi="Times New Roman" w:cs="Times New Roman"/>
-          <w:sz w:val="24"/>
-          <w:szCs w:val="24"/>
-        </w:rPr>
-        <w:t xml:space="preserve">sorts a collection. You must provide the beginning and end iterators and the function will sort within that range. It’s common to sort the entire collection, e.g. </w:t>
-      </w:r>
-      <w:r>
-        <w:rPr>
-          <w:rFonts w:ascii="Times New Roman" w:hAnsi="Times New Roman" w:cs="Times New Roman"/>
-          <w:i/>
-          <w:sz w:val="24"/>
-          <w:szCs w:val="24"/>
-        </w:rPr>
-        <w:t>sort(</w:t>
-      </w:r>
-      <w:proofErr w:type="spellStart"/>
-      <w:proofErr w:type="gramStart"/>
-      <w:r>
-        <w:rPr>
-          <w:rFonts w:ascii="Times New Roman" w:hAnsi="Times New Roman" w:cs="Times New Roman"/>
-          <w:i/>
-          <w:sz w:val="24"/>
-          <w:szCs w:val="24"/>
-        </w:rPr>
-        <w:t>vector.begin</w:t>
-      </w:r>
-      <w:proofErr w:type="spellEnd"/>
-      <w:proofErr w:type="gramEnd"/>
-      <w:r>
-        <w:rPr>
-          <w:rFonts w:ascii="Times New Roman" w:hAnsi="Times New Roman" w:cs="Times New Roman"/>
-          <w:i/>
-          <w:sz w:val="24"/>
-          <w:szCs w:val="24"/>
-        </w:rPr>
-        <w:t xml:space="preserve">(), </w:t>
-      </w:r>
-      <w:proofErr w:type="spellStart"/>
-      <w:r>
-        <w:rPr>
-          <w:rFonts w:ascii="Times New Roman" w:hAnsi="Times New Roman" w:cs="Times New Roman"/>
-          <w:i/>
-          <w:sz w:val="24"/>
-          <w:szCs w:val="24"/>
-        </w:rPr>
-        <w:t>vector.end</w:t>
-      </w:r>
-      <w:proofErr w:type="spellEnd"/>
-      <w:r>
-        <w:rPr>
-          <w:rFonts w:ascii="Times New Roman" w:hAnsi="Times New Roman" w:cs="Times New Roman"/>
-          <w:i/>
-          <w:sz w:val="24"/>
-          <w:szCs w:val="24"/>
-        </w:rPr>
-        <w:t>())</w:t>
-      </w:r>
-      <w:r>
-        <w:rPr>
-          <w:rFonts w:ascii="Times New Roman" w:hAnsi="Times New Roman" w:cs="Times New Roman"/>
-          <w:sz w:val="24"/>
-          <w:szCs w:val="24"/>
-        </w:rPr>
-        <w:t xml:space="preserve">. </w:t>
-      </w:r>
-    </w:p>
-    <w:p>
-      <w:pPr>
-        <w:pStyle w:val="ListParagraph"/>
-        <w:numPr>
-          <w:ilvl w:val="0"/>
-          <w:numId w:val="2"/>
-        </w:numPr>
-        <w:jc w:val="both"/>
-        <w:rPr>
-          <w:rFonts w:ascii="Times New Roman" w:hAnsi="Times New Roman" w:cs="Times New Roman"/>
-          <w:b/>
-          <w:sz w:val="24"/>
-          <w:szCs w:val="24"/>
-        </w:rPr>
-      </w:pPr>
-      <w:proofErr w:type="gramStart"/>
-      <w:r>
-        <w:rPr>
-          <w:rFonts w:ascii="Times New Roman" w:hAnsi="Times New Roman" w:cs="Times New Roman"/>
-          <w:i/>
-          <w:sz w:val="24"/>
-          <w:szCs w:val="24"/>
-        </w:rPr>
-        <w:t>reverse(</w:t>
-      </w:r>
-      <w:proofErr w:type="gramEnd"/>
-      <w:r>
-        <w:rPr>
-          <w:rFonts w:ascii="Times New Roman" w:hAnsi="Times New Roman" w:cs="Times New Roman"/>
-          <w:i/>
-          <w:sz w:val="24"/>
-          <w:szCs w:val="24"/>
-        </w:rPr>
-        <w:t>)</w:t>
-      </w:r>
-      <w:r>
-        <w:rPr>
-          <w:rFonts w:ascii="Times New Roman" w:hAnsi="Times New Roman" w:cs="Times New Roman"/>
-          <w:sz w:val="24"/>
-          <w:szCs w:val="24"/>
-        </w:rPr>
-        <w:t xml:space="preserve"> reverses a sequence. </w:t>
-      </w:r>
-    </w:p>
-    <w:p>
-      <w:pPr>
-        <w:pStyle w:val="ListParagraph"/>
-        <w:numPr>
-          <w:ilvl w:val="0"/>
-          <w:numId w:val="2"/>
-        </w:numPr>
-        <w:jc w:val="both"/>
-        <w:rPr>
-          <w:rFonts w:ascii="Times New Roman" w:hAnsi="Times New Roman" w:cs="Times New Roman"/>
-          <w:b/>
-          <w:sz w:val="24"/>
-          <w:szCs w:val="24"/>
-        </w:rPr>
-      </w:pPr>
-      <w:proofErr w:type="gramStart"/>
-      <w:r>
-        <w:rPr>
-          <w:rFonts w:ascii="Times New Roman" w:hAnsi="Times New Roman" w:cs="Times New Roman"/>
-          <w:i/>
-          <w:sz w:val="24"/>
-          <w:szCs w:val="24"/>
-        </w:rPr>
-        <w:t>accumulate(</w:t>
-      </w:r>
-      <w:proofErr w:type="gramEnd"/>
-      <w:r>
-        <w:rPr>
-          <w:rFonts w:ascii="Times New Roman" w:hAnsi="Times New Roman" w:cs="Times New Roman"/>
-          <w:i/>
-          <w:sz w:val="24"/>
-          <w:szCs w:val="24"/>
-        </w:rPr>
-        <w:t xml:space="preserve">) </w:t>
-      </w:r>
-      <w:r>
-        <w:rPr>
-          <w:rFonts w:ascii="Times New Roman" w:hAnsi="Times New Roman" w:cs="Times New Roman"/>
-          <w:sz w:val="24"/>
-          <w:szCs w:val="24"/>
-        </w:rPr>
-        <w:t>returns the sum of the sequence. The third parameter is for the initial value, usually 0.</w:t>
-      </w:r>
-    </w:p>
-    <w:p>
-      <w:pPr>
-        <w:pStyle w:val="ListParagraph"/>
-        <w:numPr>
-          <w:ilvl w:val="0"/>
-          <w:numId w:val="2"/>
-        </w:numPr>
-        <w:jc w:val="both"/>
-        <w:rPr>
-          <w:rFonts w:ascii="Times New Roman" w:hAnsi="Times New Roman" w:cs="Times New Roman"/>
-          <w:b/>
-          <w:sz w:val="24"/>
-          <w:szCs w:val="24"/>
-        </w:rPr>
-      </w:pPr>
-      <w:r>
-        <w:rPr>
-          <w:rFonts w:ascii="Times New Roman" w:hAnsi="Times New Roman" w:cs="Times New Roman"/>
-          <w:sz w:val="24"/>
-          <w:szCs w:val="24"/>
-        </w:rPr>
-        <w:t xml:space="preserve">Different containers use different iterators and different algorithms support different iterators. </w:t>
-      </w:r>
-      <w:proofErr w:type="gramStart"/>
-      <w:r>
-        <w:rPr>
-          <w:rFonts w:ascii="Times New Roman" w:hAnsi="Times New Roman" w:cs="Times New Roman"/>
-          <w:sz w:val="24"/>
-          <w:szCs w:val="24"/>
-        </w:rPr>
-        <w:t>So</w:t>
-      </w:r>
-      <w:proofErr w:type="gramEnd"/>
-      <w:r>
-        <w:rPr>
-          <w:rFonts w:ascii="Times New Roman" w:hAnsi="Times New Roman" w:cs="Times New Roman"/>
-          <w:sz w:val="24"/>
-          <w:szCs w:val="24"/>
-        </w:rPr>
-        <w:t xml:space="preserve"> to use an algorithm with a container, they must both support the same iterator.</w:t>
-      </w:r>
-    </w:p>
-    <w:p>
-      <w:pPr>
-        <w:pStyle w:val="ListParagraph"/>
-        <w:numPr>
-          <w:ilvl w:val="0"/>
-          <w:numId w:val="2"/>
-        </w:numPr>
-        <w:jc w:val="both"/>
-        <w:rPr>
-          <w:rFonts w:ascii="Times New Roman" w:hAnsi="Times New Roman" w:cs="Times New Roman"/>
-          <w:b/>
-          <w:sz w:val="24"/>
-          <w:szCs w:val="24"/>
-        </w:rPr>
-      </w:pPr>
-      <w:proofErr w:type="gramStart"/>
-      <w:r>
-        <w:rPr>
-          <w:rFonts w:ascii="Times New Roman" w:hAnsi="Times New Roman" w:cs="Times New Roman"/>
-          <w:i/>
-          <w:sz w:val="24"/>
-          <w:szCs w:val="24"/>
-        </w:rPr>
-        <w:t>find(</w:t>
-      </w:r>
-      <w:proofErr w:type="gramEnd"/>
-      <w:r>
-        <w:rPr>
-          <w:rFonts w:ascii="Times New Roman" w:hAnsi="Times New Roman" w:cs="Times New Roman"/>
-          <w:i/>
-          <w:sz w:val="24"/>
-          <w:szCs w:val="24"/>
-        </w:rPr>
-        <w:t>)</w:t>
-      </w:r>
-      <w:r>
-        <w:rPr>
-          <w:rFonts w:ascii="Times New Roman" w:hAnsi="Times New Roman" w:cs="Times New Roman"/>
-          <w:sz w:val="24"/>
-          <w:szCs w:val="24"/>
-        </w:rPr>
-        <w:t xml:space="preserve"> iterates through a container for an element and returns the iterator at which the element was first found. If there are no occurrences of the element, the iterator returns </w:t>
-      </w:r>
-      <w:r>
-        <w:rPr>
-          <w:rFonts w:ascii="Times New Roman" w:hAnsi="Times New Roman" w:cs="Times New Roman"/>
-          <w:sz w:val="24"/>
-          <w:szCs w:val="24"/>
-        </w:rPr>
-        <w:t xml:space="preserve">the </w:t>
-      </w:r>
-      <w:proofErr w:type="gramStart"/>
-      <w:r>
-        <w:rPr>
-          <w:rFonts w:ascii="Times New Roman" w:hAnsi="Times New Roman" w:cs="Times New Roman"/>
-          <w:i/>
-          <w:sz w:val="24"/>
-          <w:szCs w:val="24"/>
-        </w:rPr>
-        <w:t>end(</w:t>
-      </w:r>
-      <w:proofErr w:type="gramEnd"/>
-      <w:r>
-        <w:rPr>
-          <w:rFonts w:ascii="Times New Roman" w:hAnsi="Times New Roman" w:cs="Times New Roman"/>
-          <w:i/>
-          <w:sz w:val="24"/>
-          <w:szCs w:val="24"/>
-        </w:rPr>
-        <w:t>)</w:t>
-      </w:r>
-      <w:r>
-        <w:rPr>
-          <w:rFonts w:ascii="Times New Roman" w:hAnsi="Times New Roman" w:cs="Times New Roman"/>
-          <w:sz w:val="24"/>
-          <w:szCs w:val="24"/>
-        </w:rPr>
-        <w:t xml:space="preserve"> iterator.</w:t>
-      </w:r>
-      <w:r>
-        <w:rPr>
-          <w:rFonts w:ascii="Times New Roman" w:hAnsi="Times New Roman" w:cs="Times New Roman"/>
-          <w:sz w:val="24"/>
-          <w:szCs w:val="24"/>
-        </w:rPr>
-        <w:t xml:space="preserve"> This function uses the </w:t>
-      </w:r>
-      <w:r>
-        <w:rPr>
-          <w:rFonts w:ascii="Times New Roman" w:hAnsi="Times New Roman" w:cs="Times New Roman"/>
-          <w:i/>
-          <w:sz w:val="24"/>
-          <w:szCs w:val="24"/>
-        </w:rPr>
-        <w:t>==</w:t>
-      </w:r>
-      <w:r>
-        <w:rPr>
-          <w:rFonts w:ascii="Times New Roman" w:hAnsi="Times New Roman" w:cs="Times New Roman"/>
-          <w:sz w:val="24"/>
-          <w:szCs w:val="24"/>
-        </w:rPr>
-        <w:t xml:space="preserve"> operator to determine equality, so a custom class must override it.</w:t>
-      </w:r>
-    </w:p>
-    <w:p>
-      <w:pPr>
-        <w:pStyle w:val="ListParagraph"/>
-        <w:numPr>
-          <w:ilvl w:val="0"/>
-          <w:numId w:val="2"/>
-        </w:numPr>
-        <w:jc w:val="both"/>
-        <w:rPr>
-          <w:rFonts w:ascii="Times New Roman" w:hAnsi="Times New Roman" w:cs="Times New Roman"/>
-          <w:b/>
-          <w:sz w:val="24"/>
-          <w:szCs w:val="24"/>
-        </w:rPr>
-      </w:pPr>
-      <w:r>
-        <w:rPr>
-          <w:rFonts w:ascii="Times New Roman" w:hAnsi="Times New Roman" w:cs="Times New Roman"/>
-          <w:sz w:val="24"/>
-          <w:szCs w:val="24"/>
-        </w:rPr>
-        <w:t xml:space="preserve">Many algorithms expect additional information to run which can be provided through different types of functions: </w:t>
-      </w:r>
-      <w:proofErr w:type="spellStart"/>
-      <w:r>
-        <w:rPr>
-          <w:rFonts w:ascii="Times New Roman" w:hAnsi="Times New Roman" w:cs="Times New Roman"/>
-          <w:sz w:val="24"/>
-          <w:szCs w:val="24"/>
-        </w:rPr>
-        <w:t>functors</w:t>
-      </w:r>
-      <w:proofErr w:type="spellEnd"/>
-      <w:r>
-        <w:rPr>
-          <w:rFonts w:ascii="Times New Roman" w:hAnsi="Times New Roman" w:cs="Times New Roman"/>
-          <w:sz w:val="24"/>
-          <w:szCs w:val="24"/>
-        </w:rPr>
-        <w:t xml:space="preserve"> (function objects), function pointers, and lambda expressions. A </w:t>
-      </w:r>
-      <w:proofErr w:type="spellStart"/>
-      <w:r>
-        <w:rPr>
-          <w:rFonts w:ascii="Times New Roman" w:hAnsi="Times New Roman" w:cs="Times New Roman"/>
-          <w:sz w:val="24"/>
-          <w:szCs w:val="24"/>
-        </w:rPr>
-        <w:t>functor</w:t>
-      </w:r>
-      <w:proofErr w:type="spellEnd"/>
-      <w:r>
-        <w:rPr>
-          <w:rFonts w:ascii="Times New Roman" w:hAnsi="Times New Roman" w:cs="Times New Roman"/>
-          <w:sz w:val="24"/>
-          <w:szCs w:val="24"/>
-        </w:rPr>
-        <w:t xml:space="preserve"> is a class that overloads the function call operator – (). Best practice is to use lambdas.</w:t>
-      </w:r>
-    </w:p>
-    <w:p>
-      <w:pPr>
-        <w:pStyle w:val="ListParagraph"/>
-        <w:numPr>
-          <w:ilvl w:val="0"/>
-          <w:numId w:val="2"/>
-        </w:numPr>
-        <w:jc w:val="both"/>
-        <w:rPr>
-          <w:rFonts w:ascii="Times New Roman" w:hAnsi="Times New Roman" w:cs="Times New Roman"/>
-          <w:b/>
-          <w:i/>
-          <w:sz w:val="24"/>
-          <w:szCs w:val="24"/>
-        </w:rPr>
-      </w:pPr>
-      <w:proofErr w:type="spellStart"/>
-      <w:r>
-        <w:rPr>
-          <w:rFonts w:ascii="Times New Roman" w:hAnsi="Times New Roman" w:cs="Times New Roman"/>
-          <w:i/>
-          <w:sz w:val="24"/>
-          <w:szCs w:val="24"/>
-        </w:rPr>
-        <w:t>for_</w:t>
-      </w:r>
-      <w:proofErr w:type="gramStart"/>
-      <w:r>
-        <w:rPr>
-          <w:rFonts w:ascii="Times New Roman" w:hAnsi="Times New Roman" w:cs="Times New Roman"/>
-          <w:i/>
-          <w:sz w:val="24"/>
-          <w:szCs w:val="24"/>
-        </w:rPr>
-        <w:t>each</w:t>
-      </w:r>
-      <w:proofErr w:type="spellEnd"/>
-      <w:r>
-        <w:rPr>
-          <w:rFonts w:ascii="Times New Roman" w:hAnsi="Times New Roman" w:cs="Times New Roman"/>
-          <w:i/>
-          <w:sz w:val="24"/>
-          <w:szCs w:val="24"/>
-        </w:rPr>
-        <w:t>(</w:t>
-      </w:r>
-      <w:proofErr w:type="gramEnd"/>
-      <w:r>
-        <w:rPr>
-          <w:rFonts w:ascii="Times New Roman" w:hAnsi="Times New Roman" w:cs="Times New Roman"/>
-          <w:i/>
-          <w:sz w:val="24"/>
-          <w:szCs w:val="24"/>
-        </w:rPr>
-        <w:t xml:space="preserve">) </w:t>
-      </w:r>
-      <w:r>
-        <w:rPr>
-          <w:rFonts w:ascii="Times New Roman" w:hAnsi="Times New Roman" w:cs="Times New Roman"/>
-          <w:sz w:val="24"/>
-          <w:szCs w:val="24"/>
-        </w:rPr>
-        <w:t>iterators through a container and applies a provided function to each element</w:t>
-      </w:r>
-      <w:r>
-        <w:rPr>
-          <w:rFonts w:ascii="Times New Roman" w:hAnsi="Times New Roman" w:cs="Times New Roman"/>
-          <w:sz w:val="24"/>
-          <w:szCs w:val="24"/>
-        </w:rPr>
-        <w:t xml:space="preserve">, e.g. </w:t>
-      </w:r>
-      <w:proofErr w:type="spellStart"/>
-      <w:r>
-        <w:rPr>
-          <w:rFonts w:ascii="Times New Roman" w:hAnsi="Times New Roman" w:cs="Times New Roman"/>
-          <w:i/>
-          <w:sz w:val="24"/>
-          <w:szCs w:val="24"/>
-        </w:rPr>
-        <w:t>for_each</w:t>
-      </w:r>
-      <w:proofErr w:type="spellEnd"/>
-      <w:r>
-        <w:rPr>
-          <w:rFonts w:ascii="Times New Roman" w:hAnsi="Times New Roman" w:cs="Times New Roman"/>
-          <w:i/>
-          <w:sz w:val="24"/>
-          <w:szCs w:val="24"/>
-        </w:rPr>
-        <w:t>(</w:t>
-      </w:r>
-      <w:proofErr w:type="spellStart"/>
-      <w:r>
-        <w:rPr>
-          <w:rFonts w:ascii="Times New Roman" w:hAnsi="Times New Roman" w:cs="Times New Roman"/>
-          <w:i/>
-          <w:sz w:val="24"/>
-          <w:szCs w:val="24"/>
-        </w:rPr>
-        <w:t>data.begin</w:t>
-      </w:r>
-      <w:proofErr w:type="spellEnd"/>
-      <w:r>
-        <w:rPr>
-          <w:rFonts w:ascii="Times New Roman" w:hAnsi="Times New Roman" w:cs="Times New Roman"/>
-          <w:i/>
-          <w:sz w:val="24"/>
-          <w:szCs w:val="24"/>
-        </w:rPr>
-        <w:t xml:space="preserve">(), </w:t>
-      </w:r>
-      <w:proofErr w:type="spellStart"/>
-      <w:r>
-        <w:rPr>
-          <w:rFonts w:ascii="Times New Roman" w:hAnsi="Times New Roman" w:cs="Times New Roman"/>
-          <w:i/>
-          <w:sz w:val="24"/>
-          <w:szCs w:val="24"/>
-        </w:rPr>
-        <w:t>data.end</w:t>
-      </w:r>
-      <w:proofErr w:type="spellEnd"/>
-      <w:r>
-        <w:rPr>
-          <w:rFonts w:ascii="Times New Roman" w:hAnsi="Times New Roman" w:cs="Times New Roman"/>
-          <w:i/>
-          <w:sz w:val="24"/>
-          <w:szCs w:val="24"/>
-        </w:rPr>
-        <w:t>(), [](int x) { std::</w:t>
-      </w:r>
-      <w:proofErr w:type="spellStart"/>
-      <w:r>
-        <w:rPr>
-          <w:rFonts w:ascii="Times New Roman" w:hAnsi="Times New Roman" w:cs="Times New Roman"/>
-          <w:i/>
-          <w:sz w:val="24"/>
-          <w:szCs w:val="24"/>
-        </w:rPr>
-        <w:t>cout</w:t>
-      </w:r>
-      <w:proofErr w:type="spellEnd"/>
-      <w:r>
-        <w:rPr>
-          <w:rFonts w:ascii="Times New Roman" w:hAnsi="Times New Roman" w:cs="Times New Roman"/>
-          <w:i/>
-          <w:sz w:val="24"/>
-          <w:szCs w:val="24"/>
-        </w:rPr>
-        <w:t xml:space="preserve"> &lt;&lt; x*x &lt;&lt; " "; })</w:t>
-      </w:r>
-      <w:r>
-        <w:rPr>
-          <w:rFonts w:ascii="Times New Roman" w:hAnsi="Times New Roman" w:cs="Times New Roman"/>
-          <w:i/>
-          <w:sz w:val="24"/>
-          <w:szCs w:val="24"/>
-        </w:rPr>
-        <w:t xml:space="preserve"> </w:t>
-      </w:r>
-      <w:r>
-        <w:rPr>
-          <w:rFonts w:ascii="Times New Roman" w:hAnsi="Times New Roman" w:cs="Times New Roman"/>
-          <w:sz w:val="24"/>
-          <w:szCs w:val="24"/>
-        </w:rPr>
-        <w:t>outputs the square of each element to the console.</w:t>
-      </w:r>
-    </w:p>
-    <w:p>
-      <w:pPr>
-        <w:pStyle w:val="ListParagraph"/>
-        <w:numPr>
-          <w:ilvl w:val="0"/>
-          <w:numId w:val="2"/>
-        </w:numPr>
-        <w:jc w:val="both"/>
-        <w:rPr>
-          <w:rFonts w:ascii="Times New Roman" w:hAnsi="Times New Roman" w:cs="Times New Roman"/>
-          <w:b/>
-          <w:i/>
-          <w:sz w:val="24"/>
-          <w:szCs w:val="24"/>
-        </w:rPr>
-      </w:pPr>
-      <w:proofErr w:type="spellStart"/>
-      <w:r>
-        <w:rPr>
-          <w:rFonts w:ascii="Times New Roman" w:hAnsi="Times New Roman" w:cs="Times New Roman"/>
-          <w:i/>
-          <w:sz w:val="24"/>
-          <w:szCs w:val="24"/>
-        </w:rPr>
-        <w:t>count_</w:t>
-      </w:r>
-      <w:proofErr w:type="gramStart"/>
-      <w:r>
-        <w:rPr>
-          <w:rFonts w:ascii="Times New Roman" w:hAnsi="Times New Roman" w:cs="Times New Roman"/>
-          <w:i/>
-          <w:sz w:val="24"/>
-          <w:szCs w:val="24"/>
-        </w:rPr>
-        <w:t>if</w:t>
-      </w:r>
-      <w:proofErr w:type="spellEnd"/>
-      <w:r>
-        <w:rPr>
-          <w:rFonts w:ascii="Times New Roman" w:hAnsi="Times New Roman" w:cs="Times New Roman"/>
-          <w:i/>
-          <w:sz w:val="24"/>
-          <w:szCs w:val="24"/>
-        </w:rPr>
-        <w:t>(</w:t>
-      </w:r>
-      <w:proofErr w:type="gramEnd"/>
-      <w:r>
-        <w:rPr>
-          <w:rFonts w:ascii="Times New Roman" w:hAnsi="Times New Roman" w:cs="Times New Roman"/>
-          <w:i/>
-          <w:sz w:val="24"/>
-          <w:szCs w:val="24"/>
-        </w:rPr>
-        <w:t>)</w:t>
-      </w:r>
-      <w:r>
-        <w:rPr>
-          <w:rFonts w:ascii="Times New Roman" w:hAnsi="Times New Roman" w:cs="Times New Roman"/>
-          <w:sz w:val="24"/>
-          <w:szCs w:val="24"/>
-        </w:rPr>
-        <w:t xml:space="preserve"> iterates through a container and applies a provided predicate to each element, e.g. </w:t>
-      </w:r>
-      <w:proofErr w:type="spellStart"/>
-      <w:r>
-        <w:rPr>
-          <w:rFonts w:ascii="Times New Roman" w:hAnsi="Times New Roman" w:cs="Times New Roman"/>
-          <w:i/>
-          <w:sz w:val="24"/>
-          <w:szCs w:val="24"/>
-        </w:rPr>
-        <w:t>count_if</w:t>
-      </w:r>
-      <w:proofErr w:type="spellEnd"/>
-      <w:r>
-        <w:rPr>
-          <w:rFonts w:ascii="Times New Roman" w:hAnsi="Times New Roman" w:cs="Times New Roman"/>
-          <w:i/>
-          <w:sz w:val="24"/>
-          <w:szCs w:val="24"/>
-        </w:rPr>
-        <w:t>(</w:t>
-      </w:r>
-      <w:proofErr w:type="spellStart"/>
-      <w:r>
-        <w:rPr>
-          <w:rFonts w:ascii="Times New Roman" w:hAnsi="Times New Roman" w:cs="Times New Roman"/>
-          <w:i/>
-          <w:sz w:val="24"/>
-          <w:szCs w:val="24"/>
-        </w:rPr>
-        <w:t>data.begin</w:t>
-      </w:r>
-      <w:proofErr w:type="spellEnd"/>
-      <w:r>
-        <w:rPr>
-          <w:rFonts w:ascii="Times New Roman" w:hAnsi="Times New Roman" w:cs="Times New Roman"/>
-          <w:i/>
-          <w:sz w:val="24"/>
-          <w:szCs w:val="24"/>
-        </w:rPr>
-        <w:t xml:space="preserve">(), </w:t>
-      </w:r>
-      <w:proofErr w:type="spellStart"/>
-      <w:r>
-        <w:rPr>
-          <w:rFonts w:ascii="Times New Roman" w:hAnsi="Times New Roman" w:cs="Times New Roman"/>
-          <w:i/>
-          <w:sz w:val="24"/>
-          <w:szCs w:val="24"/>
-        </w:rPr>
-        <w:t>data.end</w:t>
-      </w:r>
-      <w:proofErr w:type="spellEnd"/>
-      <w:r>
-        <w:rPr>
-          <w:rFonts w:ascii="Times New Roman" w:hAnsi="Times New Roman" w:cs="Times New Roman"/>
-          <w:i/>
-          <w:sz w:val="24"/>
-          <w:szCs w:val="24"/>
-        </w:rPr>
-        <w:t xml:space="preserve">(), [](int x) { return x%2 == 0; }) </w:t>
-      </w:r>
-      <w:r>
-        <w:rPr>
-          <w:rFonts w:ascii="Times New Roman" w:hAnsi="Times New Roman" w:cs="Times New Roman"/>
-          <w:sz w:val="24"/>
-          <w:szCs w:val="24"/>
-        </w:rPr>
-        <w:t>returns a count of the number of elements matching the condition.</w:t>
-      </w:r>
-    </w:p>
-    <w:p>
-      <w:pPr>
-        <w:pStyle w:val="ListParagraph"/>
-        <w:numPr>
-          <w:ilvl w:val="0"/>
-          <w:numId w:val="2"/>
-        </w:numPr>
-        <w:jc w:val="both"/>
-        <w:rPr>
-          <w:rFonts w:ascii="Times New Roman" w:hAnsi="Times New Roman" w:cs="Times New Roman"/>
-          <w:b/>
-          <w:i/>
-          <w:sz w:val="24"/>
-          <w:szCs w:val="24"/>
-        </w:rPr>
-      </w:pPr>
-      <w:proofErr w:type="spellStart"/>
-      <w:r>
-        <w:rPr>
-          <w:rFonts w:ascii="Times New Roman" w:hAnsi="Times New Roman" w:cs="Times New Roman"/>
-          <w:i/>
-          <w:sz w:val="24"/>
-          <w:szCs w:val="24"/>
-        </w:rPr>
-        <w:t>all_</w:t>
-      </w:r>
-      <w:proofErr w:type="gramStart"/>
-      <w:r>
-        <w:rPr>
-          <w:rFonts w:ascii="Times New Roman" w:hAnsi="Times New Roman" w:cs="Times New Roman"/>
-          <w:i/>
-          <w:sz w:val="24"/>
-          <w:szCs w:val="24"/>
-        </w:rPr>
-        <w:t>of</w:t>
-      </w:r>
-      <w:proofErr w:type="spellEnd"/>
-      <w:r>
-        <w:rPr>
-          <w:rFonts w:ascii="Times New Roman" w:hAnsi="Times New Roman" w:cs="Times New Roman"/>
-          <w:i/>
-          <w:sz w:val="24"/>
-          <w:szCs w:val="24"/>
-        </w:rPr>
-        <w:t>(</w:t>
-      </w:r>
-      <w:proofErr w:type="gramEnd"/>
-      <w:r>
-        <w:rPr>
-          <w:rFonts w:ascii="Times New Roman" w:hAnsi="Times New Roman" w:cs="Times New Roman"/>
-          <w:i/>
-          <w:sz w:val="24"/>
-          <w:szCs w:val="24"/>
-        </w:rPr>
-        <w:t>)</w:t>
-      </w:r>
-      <w:r>
-        <w:rPr>
-          <w:rFonts w:ascii="Times New Roman" w:hAnsi="Times New Roman" w:cs="Times New Roman"/>
-          <w:sz w:val="24"/>
-          <w:szCs w:val="24"/>
-        </w:rPr>
-        <w:t xml:space="preserve"> iterates through a container and checks to see if a provided predicate is valid for every element, </w:t>
-      </w:r>
-    </w:p>
-    <w:p>
-      <w:pPr>
-        <w:pStyle w:val="ListParagraph"/>
-        <w:numPr>
-          <w:ilvl w:val="0"/>
-          <w:numId w:val="2"/>
-        </w:numPr>
-        <w:jc w:val="both"/>
-        <w:rPr>
-          <w:rFonts w:ascii="Times New Roman" w:hAnsi="Times New Roman" w:cs="Times New Roman"/>
-          <w:b/>
-          <w:i/>
-          <w:sz w:val="24"/>
-          <w:szCs w:val="24"/>
-        </w:rPr>
-      </w:pPr>
-      <w:r>
-        <w:rPr>
-          <w:rFonts w:ascii="Times New Roman" w:hAnsi="Times New Roman" w:cs="Times New Roman"/>
-          <w:sz w:val="24"/>
-          <w:szCs w:val="24"/>
-        </w:rPr>
-        <w:t xml:space="preserve">A </w:t>
-      </w:r>
-      <w:r>
-        <w:rPr>
-          <w:rFonts w:ascii="Times New Roman" w:hAnsi="Times New Roman" w:cs="Times New Roman"/>
-          <w:b/>
-          <w:sz w:val="24"/>
-          <w:szCs w:val="24"/>
-        </w:rPr>
-        <w:t>predicate</w:t>
-      </w:r>
-      <w:r>
-        <w:rPr>
-          <w:rFonts w:ascii="Times New Roman" w:hAnsi="Times New Roman" w:cs="Times New Roman"/>
-          <w:sz w:val="24"/>
-          <w:szCs w:val="24"/>
-        </w:rPr>
-        <w:t xml:space="preserve"> is a function that compares input and returns a Boolean based on a condition.</w:t>
-      </w:r>
-    </w:p>
-    <w:p>
-      <w:pPr>
-        <w:pStyle w:val="ListParagraph"/>
-        <w:numPr>
-          <w:ilvl w:val="0"/>
-          <w:numId w:val="2"/>
-        </w:numPr>
-        <w:jc w:val="both"/>
-        <w:rPr>
-          <w:rFonts w:ascii="Times New Roman" w:hAnsi="Times New Roman" w:cs="Times New Roman"/>
-          <w:b/>
-          <w:i/>
-          <w:sz w:val="24"/>
-          <w:szCs w:val="24"/>
-        </w:rPr>
-      </w:pPr>
-      <w:proofErr w:type="gramStart"/>
-      <w:r>
-        <w:rPr>
-          <w:rFonts w:ascii="Times New Roman" w:hAnsi="Times New Roman" w:cs="Times New Roman"/>
-          <w:i/>
-          <w:sz w:val="24"/>
-          <w:szCs w:val="24"/>
-        </w:rPr>
-        <w:t>replace(</w:t>
-      </w:r>
-      <w:proofErr w:type="gramEnd"/>
-      <w:r>
-        <w:rPr>
-          <w:rFonts w:ascii="Times New Roman" w:hAnsi="Times New Roman" w:cs="Times New Roman"/>
-          <w:i/>
-          <w:sz w:val="24"/>
-          <w:szCs w:val="24"/>
-        </w:rPr>
-        <w:t xml:space="preserve">) </w:t>
-      </w:r>
-      <w:r>
-        <w:rPr>
-          <w:rFonts w:ascii="Times New Roman" w:hAnsi="Times New Roman" w:cs="Times New Roman"/>
-          <w:sz w:val="24"/>
-          <w:szCs w:val="24"/>
-        </w:rPr>
-        <w:t xml:space="preserve">iterates through a container and replaces matching elements with the substitute element, e.g. </w:t>
-      </w:r>
-      <w:r>
-        <w:rPr>
-          <w:rFonts w:ascii="Times New Roman" w:hAnsi="Times New Roman" w:cs="Times New Roman"/>
-          <w:i/>
-          <w:sz w:val="24"/>
-          <w:szCs w:val="24"/>
-        </w:rPr>
-        <w:t>replace(</w:t>
-      </w:r>
-      <w:proofErr w:type="spellStart"/>
-      <w:r>
-        <w:rPr>
-          <w:rFonts w:ascii="Times New Roman" w:hAnsi="Times New Roman" w:cs="Times New Roman"/>
-          <w:i/>
-          <w:sz w:val="24"/>
-          <w:szCs w:val="24"/>
-        </w:rPr>
-        <w:t>data.begin</w:t>
-      </w:r>
-      <w:proofErr w:type="spellEnd"/>
-      <w:r>
-        <w:rPr>
-          <w:rFonts w:ascii="Times New Roman" w:hAnsi="Times New Roman" w:cs="Times New Roman"/>
-          <w:i/>
-          <w:sz w:val="24"/>
-          <w:szCs w:val="24"/>
-        </w:rPr>
-        <w:t xml:space="preserve">(), </w:t>
-      </w:r>
-      <w:proofErr w:type="spellStart"/>
-      <w:r>
-        <w:rPr>
-          <w:rFonts w:ascii="Times New Roman" w:hAnsi="Times New Roman" w:cs="Times New Roman"/>
-          <w:i/>
-          <w:sz w:val="24"/>
-          <w:szCs w:val="24"/>
-        </w:rPr>
-        <w:t>data.end</w:t>
-      </w:r>
-      <w:proofErr w:type="spellEnd"/>
-      <w:r>
-        <w:rPr>
-          <w:rFonts w:ascii="Times New Roman" w:hAnsi="Times New Roman" w:cs="Times New Roman"/>
-          <w:i/>
-          <w:sz w:val="24"/>
-          <w:szCs w:val="24"/>
-        </w:rPr>
-        <w:t>(), 10, 100)</w:t>
-      </w:r>
-      <w:r>
-        <w:rPr>
-          <w:rFonts w:ascii="Times New Roman" w:hAnsi="Times New Roman" w:cs="Times New Roman"/>
-          <w:sz w:val="24"/>
-          <w:szCs w:val="24"/>
-        </w:rPr>
-        <w:t xml:space="preserve"> will replace all instances of 10 with 100.</w:t>
-      </w:r>
-    </w:p>
-    <w:p>
-      <w:pPr>
-        <w:pStyle w:val="ListParagraph"/>
-        <w:numPr>
-          <w:ilvl w:val="0"/>
-          <w:numId w:val="2"/>
-        </w:numPr>
-        <w:jc w:val="both"/>
-        <w:rPr>
-          <w:rFonts w:ascii="Times New Roman" w:hAnsi="Times New Roman" w:cs="Times New Roman"/>
-          <w:b/>
-          <w:i/>
-          <w:sz w:val="24"/>
-          <w:szCs w:val="24"/>
-        </w:rPr>
-      </w:pPr>
-      <w:proofErr w:type="gramStart"/>
-      <w:r>
-        <w:rPr>
-          <w:rFonts w:ascii="Times New Roman" w:hAnsi="Times New Roman" w:cs="Times New Roman"/>
-          <w:i/>
-          <w:sz w:val="24"/>
-          <w:szCs w:val="24"/>
-        </w:rPr>
-        <w:t>transform(</w:t>
-      </w:r>
-      <w:proofErr w:type="gramEnd"/>
-      <w:r>
-        <w:rPr>
-          <w:rFonts w:ascii="Times New Roman" w:hAnsi="Times New Roman" w:cs="Times New Roman"/>
-          <w:i/>
-          <w:sz w:val="24"/>
-          <w:szCs w:val="24"/>
-        </w:rPr>
-        <w:t xml:space="preserve">) </w:t>
-      </w:r>
-      <w:r>
-        <w:rPr>
-          <w:rFonts w:ascii="Times New Roman" w:hAnsi="Times New Roman" w:cs="Times New Roman"/>
-          <w:sz w:val="24"/>
-          <w:szCs w:val="24"/>
-        </w:rPr>
-        <w:t>iterates through a container and applies a transformation</w:t>
-      </w:r>
-      <w:r>
-        <w:rPr>
-          <w:rFonts w:ascii="Times New Roman" w:hAnsi="Times New Roman" w:cs="Times New Roman"/>
-          <w:sz w:val="24"/>
-          <w:szCs w:val="24"/>
-        </w:rPr>
-        <w:t xml:space="preserve"> to the elements, e.g. </w:t>
-      </w:r>
-      <w:r>
-        <w:rPr>
-          <w:rFonts w:ascii="Times New Roman" w:hAnsi="Times New Roman" w:cs="Times New Roman"/>
-          <w:i/>
-          <w:sz w:val="24"/>
-          <w:szCs w:val="24"/>
-        </w:rPr>
-        <w:t>std::transform(</w:t>
-      </w:r>
-      <w:proofErr w:type="spellStart"/>
-      <w:r>
-        <w:rPr>
-          <w:rFonts w:ascii="Times New Roman" w:hAnsi="Times New Roman" w:cs="Times New Roman"/>
-          <w:i/>
-          <w:sz w:val="24"/>
-          <w:szCs w:val="24"/>
-        </w:rPr>
-        <w:t>data.begin</w:t>
-      </w:r>
-      <w:proofErr w:type="spellEnd"/>
-      <w:r>
-        <w:rPr>
-          <w:rFonts w:ascii="Times New Roman" w:hAnsi="Times New Roman" w:cs="Times New Roman"/>
-          <w:i/>
-          <w:sz w:val="24"/>
-          <w:szCs w:val="24"/>
-        </w:rPr>
-        <w:t xml:space="preserve">(), </w:t>
-      </w:r>
-      <w:proofErr w:type="spellStart"/>
-      <w:r>
-        <w:rPr>
-          <w:rFonts w:ascii="Times New Roman" w:hAnsi="Times New Roman" w:cs="Times New Roman"/>
-          <w:i/>
-          <w:sz w:val="24"/>
-          <w:szCs w:val="24"/>
-        </w:rPr>
-        <w:t>data.end</w:t>
-      </w:r>
-      <w:proofErr w:type="spellEnd"/>
-      <w:r>
-        <w:rPr>
-          <w:rFonts w:ascii="Times New Roman" w:hAnsi="Times New Roman" w:cs="Times New Roman"/>
-          <w:i/>
-          <w:sz w:val="24"/>
-          <w:szCs w:val="24"/>
-        </w:rPr>
-        <w:t xml:space="preserve">(), </w:t>
-      </w:r>
-      <w:proofErr w:type="spellStart"/>
-      <w:r>
-        <w:rPr>
-          <w:rFonts w:ascii="Times New Roman" w:hAnsi="Times New Roman" w:cs="Times New Roman"/>
-          <w:i/>
-          <w:sz w:val="24"/>
-          <w:szCs w:val="24"/>
-        </w:rPr>
-        <w:t>data.begin</w:t>
-      </w:r>
-      <w:proofErr w:type="spellEnd"/>
-      <w:r>
-        <w:rPr>
-          <w:rFonts w:ascii="Times New Roman" w:hAnsi="Times New Roman" w:cs="Times New Roman"/>
-          <w:i/>
-          <w:sz w:val="24"/>
-          <w:szCs w:val="24"/>
-        </w:rPr>
-        <w:t xml:space="preserve">(), [](int x) { return x*x; }) </w:t>
-      </w:r>
-      <w:r>
-        <w:rPr>
-          <w:rFonts w:ascii="Times New Roman" w:hAnsi="Times New Roman" w:cs="Times New Roman"/>
-          <w:sz w:val="24"/>
-          <w:szCs w:val="24"/>
-        </w:rPr>
-        <w:t>replaces each element with its square. The third argument tells the function where to save its results to. In this case the result is saved in the original container.</w:t>
-      </w:r>
-    </w:p>
-    <w:p>
-      <w:pPr>
-        <w:pStyle w:val="ListParagraph"/>
-        <w:numPr>
-          <w:ilvl w:val="0"/>
-          <w:numId w:val="2"/>
-        </w:numPr>
-        <w:jc w:val="both"/>
-        <w:rPr>
-          <w:rFonts w:ascii="Times New Roman" w:hAnsi="Times New Roman" w:cs="Times New Roman"/>
-          <w:b/>
-          <w:i/>
-          <w:sz w:val="24"/>
-          <w:szCs w:val="24"/>
-        </w:rPr>
-      </w:pPr>
-      <w:proofErr w:type="gramStart"/>
-      <w:r>
-        <w:rPr>
-          <w:rFonts w:ascii="Times New Roman" w:hAnsi="Times New Roman" w:cs="Times New Roman"/>
-          <w:i/>
-          <w:sz w:val="24"/>
-          <w:szCs w:val="24"/>
-        </w:rPr>
-        <w:t>insert(</w:t>
-      </w:r>
-      <w:proofErr w:type="gramEnd"/>
-      <w:r>
-        <w:rPr>
-          <w:rFonts w:ascii="Times New Roman" w:hAnsi="Times New Roman" w:cs="Times New Roman"/>
-          <w:i/>
-          <w:sz w:val="24"/>
-          <w:szCs w:val="24"/>
-        </w:rPr>
-        <w:t>)</w:t>
-      </w:r>
-      <w:r>
-        <w:rPr>
-          <w:rFonts w:ascii="Times New Roman" w:hAnsi="Times New Roman" w:cs="Times New Roman"/>
-          <w:sz w:val="24"/>
-          <w:szCs w:val="24"/>
-        </w:rPr>
-        <w:t xml:space="preserve"> is used to insert an element or multiple elements at a certain position in the target container.</w:t>
-      </w:r>
-    </w:p>
-    <w:p>
-      <w:pPr>
-        <w:pStyle w:val="CHeading"/>
-      </w:pPr>
-      <w:r>
-        <w:t>Bonus Material and Source Code</w:t>
-      </w:r>
-    </w:p>
-    <w:p>
-      <w:pPr>
-        <w:pStyle w:val="ListParagraph"/>
-        <w:numPr>
-          <w:ilvl w:val="0"/>
-          <w:numId w:val="2"/>
-        </w:numPr>
-        <w:rPr>
-          <w:rFonts w:ascii="Times New Roman" w:hAnsi="Times New Roman" w:cs="Times New Roman"/>
-          <w:sz w:val="24"/>
-          <w:szCs w:val="24"/>
-        </w:rPr>
-      </w:pPr>
     </w:p>
     <w:p>
       <w:pPr>
@@ -42538,6 +42708,7 @@
   <w:style w:type="character" w:default="1" w:styleId="DefaultParagraphFont">
     <w:name w:val="Default Paragraph Font"/>
     <w:uiPriority w:val="1"/>
+    <w:semiHidden/>
     <w:unhideWhenUsed/>
   </w:style>
   <w:style w:type="table" w:default="1" w:styleId="TableNormal">
@@ -42979,7 +43150,7 @@
 </file>
 
 <file path=customXml/itemProps1.xml><?xml version="1.0" encoding="utf-8"?>
-<ds:datastoreItem xmlns:ds="http://schemas.openxmlformats.org/officeDocument/2006/customXml" ds:itemID="{421CFA01-2704-4D40-8AB1-A18E355E3BB8}">
+<ds:datastoreItem xmlns:ds="http://schemas.openxmlformats.org/officeDocument/2006/customXml" ds:itemID="{46549447-BDCF-4468-A44C-C0746B1DC938}">
   <ds:schemaRefs>
     <ds:schemaRef ds:uri="http://schemas.openxmlformats.org/officeDocument/2006/bibliography"/>
   </ds:schemaRefs>

</xml_diff>